<commit_message>
v 3.3.8 Dodane typowe imiona męskie i kobiece Sarghaddów Poprawione herby rodowe
</commit_message>
<xml_diff>
--- a/Karmazyn.docx
+++ b/Karmazyn.docx
@@ -143,7 +143,7 @@
         <w:jc w:val="center"/>
       </w:pPr>
       <w:r>
-        <w:t>wersja 3.3.7</w:t>
+        <w:t>wersja 3.3.8</w:t>
       </w:r>
     </w:p>
     <w:p>
@@ -158,7 +158,7 @@
         <w:jc w:val="center"/>
       </w:pPr>
       <w:r>
-        <w:t>2016-07-28</w:t>
+        <w:t>2016-07-29</w:t>
       </w:r>
     </w:p>
     <w:p>
@@ -235,21 +235,19 @@
     </w:p>
     <w:sdt>
       <w:sdtPr>
+        <w:rPr>
+          <w:rFonts w:asciiTheme="minorHAnsi" w:eastAsia="Times New Roman" w:hAnsiTheme="minorHAnsi" w:cs="Times New Roman"/>
+          <w:b w:val="0"/>
+          <w:bCs w:val="0"/>
+          <w:color w:val="000000"/>
+          <w:lang w:eastAsia="pl-PL"/>
+        </w:rPr>
         <w:id w:val="104923502"/>
         <w:docPartObj>
           <w:docPartGallery w:val="Table of Contents"/>
           <w:docPartUnique/>
         </w:docPartObj>
       </w:sdtPr>
-      <w:sdtEndPr>
-        <w:rPr>
-          <w:rFonts w:asciiTheme="minorHAnsi" w:eastAsia="Times New Roman" w:hAnsiTheme="minorHAnsi" w:cs="Times New Roman"/>
-          <w:b w:val="0"/>
-          <w:bCs w:val="0"/>
-          <w:color w:val="000000"/>
-          <w:lang w:eastAsia="pl-PL"/>
-        </w:rPr>
-      </w:sdtEndPr>
       <w:sdtContent>
         <w:p>
           <w:pPr>
@@ -6725,7 +6723,7 @@
         <w:pStyle w:val="Akapitzlist"/>
         <w:numPr>
           <w:ilvl w:val="0"/>
-          <w:numId w:val="10"/>
+          <w:numId w:val="7"/>
         </w:numPr>
       </w:pPr>
       <w:r>
@@ -6743,7 +6741,7 @@
         <w:pStyle w:val="Akapitzlist"/>
         <w:numPr>
           <w:ilvl w:val="0"/>
-          <w:numId w:val="10"/>
+          <w:numId w:val="7"/>
         </w:numPr>
       </w:pPr>
       <w:r>
@@ -6755,7 +6753,7 @@
         <w:pStyle w:val="Akapitzlist"/>
         <w:numPr>
           <w:ilvl w:val="0"/>
-          <w:numId w:val="10"/>
+          <w:numId w:val="7"/>
         </w:numPr>
       </w:pPr>
       <w:r>
@@ -6773,7 +6771,7 @@
         <w:pStyle w:val="Akapitzlist"/>
         <w:numPr>
           <w:ilvl w:val="0"/>
-          <w:numId w:val="10"/>
+          <w:numId w:val="7"/>
         </w:numPr>
       </w:pPr>
       <w:r>
@@ -6785,7 +6783,7 @@
         <w:pStyle w:val="Akapitzlist"/>
         <w:numPr>
           <w:ilvl w:val="0"/>
-          <w:numId w:val="10"/>
+          <w:numId w:val="7"/>
         </w:numPr>
       </w:pPr>
       <w:r>
@@ -6797,7 +6795,7 @@
         <w:pStyle w:val="Akapitzlist"/>
         <w:numPr>
           <w:ilvl w:val="0"/>
-          <w:numId w:val="10"/>
+          <w:numId w:val="7"/>
         </w:numPr>
         <w:rPr>
           <w:lang w:val="en-GB"/>
@@ -6815,7 +6813,7 @@
         <w:pStyle w:val="Akapitzlist"/>
         <w:numPr>
           <w:ilvl w:val="0"/>
-          <w:numId w:val="10"/>
+          <w:numId w:val="7"/>
         </w:numPr>
         <w:rPr>
           <w:lang w:val="en-GB"/>
@@ -6833,7 +6831,7 @@
         <w:pStyle w:val="Akapitzlist"/>
         <w:numPr>
           <w:ilvl w:val="0"/>
-          <w:numId w:val="10"/>
+          <w:numId w:val="7"/>
         </w:numPr>
         <w:rPr>
           <w:lang w:val="en-GB"/>
@@ -6851,7 +6849,7 @@
         <w:pStyle w:val="Akapitzlist"/>
         <w:numPr>
           <w:ilvl w:val="0"/>
-          <w:numId w:val="10"/>
+          <w:numId w:val="7"/>
         </w:numPr>
         <w:rPr>
           <w:lang w:val="en-GB"/>
@@ -9707,7 +9705,23 @@
         <w:t xml:space="preserve">Herb: </w:t>
       </w:r>
       <w:r>
+        <w:rPr>
+          <w:bCs/>
+        </w:rPr>
+        <w:t>jasnoniebieska</w:t>
+      </w:r>
+      <w:r>
+        <w:rPr>
+          <w:b/>
+          <w:bCs/>
+        </w:rPr>
+        <w:t xml:space="preserve"> </w:t>
+      </w:r>
+      <w:r>
         <w:t>ryba</w:t>
+      </w:r>
+      <w:r>
+        <w:t xml:space="preserve"> w białym polu</w:t>
       </w:r>
     </w:p>
     <w:p>
@@ -10914,7 +10928,26 @@
         <w:t xml:space="preserve">Herb: </w:t>
       </w:r>
       <w:r>
+        <w:rPr>
+          <w:bCs/>
+        </w:rPr>
+        <w:t>biały</w:t>
+      </w:r>
+      <w:r>
+        <w:rPr>
+          <w:b/>
+          <w:bCs/>
+        </w:rPr>
+        <w:t xml:space="preserve"> </w:t>
+      </w:r>
+      <w:r>
         <w:t>nosorożec</w:t>
+      </w:r>
+      <w:r>
+        <w:t xml:space="preserve"> w </w:t>
+      </w:r>
+      <w:r>
+        <w:t>polu w połowie brązowym w połowie zielonym</w:t>
       </w:r>
     </w:p>
     <w:p>
@@ -11130,7 +11163,16 @@
         <w:t xml:space="preserve">Herb: </w:t>
       </w:r>
       <w:r>
+        <w:rPr>
+          <w:bCs/>
+        </w:rPr>
+        <w:t xml:space="preserve">brązowy </w:t>
+      </w:r>
+      <w:r>
         <w:t>koń</w:t>
+      </w:r>
+      <w:r>
+        <w:t xml:space="preserve"> w zielonym polu</w:t>
       </w:r>
     </w:p>
     <w:p>
@@ -12453,7 +12495,16 @@
         <w:t xml:space="preserve">Herb: </w:t>
       </w:r>
       <w:r>
+        <w:rPr>
+          <w:bCs/>
+        </w:rPr>
+        <w:t xml:space="preserve">złoty </w:t>
+      </w:r>
+      <w:r>
         <w:t>orzeł</w:t>
+      </w:r>
+      <w:r>
+        <w:t xml:space="preserve"> w czarnym polu</w:t>
       </w:r>
     </w:p>
     <w:p>
@@ -12671,7 +12722,16 @@
         <w:t xml:space="preserve">Herb: </w:t>
       </w:r>
       <w:r>
+        <w:rPr>
+          <w:bCs/>
+        </w:rPr>
+        <w:t xml:space="preserve">czarny </w:t>
+      </w:r>
+      <w:r>
         <w:t>wąż</w:t>
+      </w:r>
+      <w:r>
+        <w:t xml:space="preserve"> w złotym polu</w:t>
       </w:r>
     </w:p>
     <w:p>
@@ -12894,7 +12954,16 @@
         <w:t xml:space="preserve">Herb: </w:t>
       </w:r>
       <w:r>
+        <w:rPr>
+          <w:bCs/>
+        </w:rPr>
+        <w:t xml:space="preserve">srebrny </w:t>
+      </w:r>
+      <w:r>
         <w:t>kot</w:t>
+      </w:r>
+      <w:r>
+        <w:t xml:space="preserve"> w czarnym polu</w:t>
       </w:r>
     </w:p>
     <w:p>
@@ -13119,7 +13188,23 @@
         <w:t xml:space="preserve">Herb: </w:t>
       </w:r>
       <w:r>
+        <w:rPr>
+          <w:bCs/>
+        </w:rPr>
+        <w:t>złota</w:t>
+      </w:r>
+      <w:r>
+        <w:rPr>
+          <w:b/>
+          <w:bCs/>
+        </w:rPr>
+        <w:t xml:space="preserve"> </w:t>
+      </w:r>
+      <w:r>
         <w:t>sowa</w:t>
+      </w:r>
+      <w:r>
+        <w:t xml:space="preserve"> w czerwonym polu</w:t>
       </w:r>
     </w:p>
     <w:p>
@@ -13369,6 +13454,19 @@
         <w:t xml:space="preserve">Herb: </w:t>
       </w:r>
       <w:r>
+        <w:rPr>
+          <w:bCs/>
+        </w:rPr>
+        <w:t>czarny</w:t>
+      </w:r>
+      <w:r>
+        <w:rPr>
+          <w:b/>
+          <w:bCs/>
+        </w:rPr>
+        <w:t xml:space="preserve"> </w:t>
+      </w:r>
+      <w:r>
         <w:t>bezoki kruk</w:t>
       </w:r>
     </w:p>
@@ -13960,7 +14058,23 @@
         <w:t xml:space="preserve">Herb: </w:t>
       </w:r>
       <w:r>
+        <w:rPr>
+          <w:bCs/>
+        </w:rPr>
+        <w:t>srebrny</w:t>
+      </w:r>
+      <w:r>
+        <w:rPr>
+          <w:b/>
+          <w:bCs/>
+        </w:rPr>
+        <w:t xml:space="preserve"> </w:t>
+      </w:r>
+      <w:r>
         <w:t>jeleń</w:t>
+      </w:r>
+      <w:r>
+        <w:t xml:space="preserve"> w zielonym polu</w:t>
       </w:r>
     </w:p>
     <w:p>
@@ -14217,7 +14331,28 @@
         <w:t xml:space="preserve">Herb: </w:t>
       </w:r>
       <w:r>
+        <w:rPr>
+          <w:bCs/>
+        </w:rPr>
+        <w:t>złoty</w:t>
+      </w:r>
+      <w:r>
+        <w:rPr>
+          <w:bCs/>
+        </w:rPr>
+        <w:t xml:space="preserve"> </w:t>
+      </w:r>
+      <w:r>
         <w:t>smok</w:t>
+      </w:r>
+      <w:r>
+        <w:t xml:space="preserve"> w </w:t>
+      </w:r>
+      <w:r>
+        <w:t>srebrnym</w:t>
+      </w:r>
+      <w:r>
+        <w:t xml:space="preserve"> polu</w:t>
       </w:r>
     </w:p>
     <w:p>
@@ -14457,7 +14592,23 @@
         <w:t xml:space="preserve">Herb: </w:t>
       </w:r>
       <w:r>
+        <w:rPr>
+          <w:bCs/>
+        </w:rPr>
+        <w:t>biały</w:t>
+      </w:r>
+      <w:r>
+        <w:rPr>
+          <w:b/>
+          <w:bCs/>
+        </w:rPr>
+        <w:t xml:space="preserve"> </w:t>
+      </w:r>
+      <w:r>
         <w:t>niedźwiedź</w:t>
+      </w:r>
+      <w:r>
+        <w:t xml:space="preserve"> w szarozielonym polu</w:t>
       </w:r>
     </w:p>
     <w:p>
@@ -14575,12 +14726,6 @@
       </w:r>
     </w:p>
     <w:p>
-      <w:pPr>
-        <w:rPr>
-          <w:sz w:val="24"/>
-          <w:szCs w:val="24"/>
-        </w:rPr>
-      </w:pPr>
       <w:r>
         <w:rPr>
           <w:b/>
@@ -14589,6 +14734,43 @@
       </w:r>
       <w:r>
         <w:t xml:space="preserve"> Nordland, Hilsgard, Federacja Północna</w:t>
+      </w:r>
+    </w:p>
+    <w:p>
+      <w:r>
+        <w:rPr>
+          <w:b/>
+        </w:rPr>
+        <w:t>Imiona męskie</w:t>
+      </w:r>
+      <w:r>
+        <w:t xml:space="preserve">: </w:t>
+      </w:r>
+      <w:r>
+        <w:t>Aksel, Amund</w:t>
+      </w:r>
+      <w:r>
+        <w:t xml:space="preserve">, </w:t>
+      </w:r>
+      <w:r>
+        <w:t>Brynjar, Einar, Gunnar, Haakon, Hjalmar, Nils, Olav, Ragnar, Ulf, Ulrik</w:t>
+      </w:r>
+    </w:p>
+    <w:p>
+      <w:r>
+        <w:rPr>
+          <w:b/>
+        </w:rPr>
+        <w:t>Imiona kobiece</w:t>
+      </w:r>
+      <w:r>
+        <w:t>:</w:t>
+      </w:r>
+      <w:r>
+        <w:t xml:space="preserve"> Alva, Anja, Brita, Gunda, Kirsten, Liv, Marte, Ragna, </w:t>
+      </w:r>
+      <w:r>
+        <w:t>Siv, Tavrika, Thyra, Ylva</w:t>
       </w:r>
     </w:p>
     <w:p>
@@ -15647,107 +15829,107 @@
         <w:rPr>
           <w:lang w:val="en-GB"/>
         </w:rPr>
+        <w:t xml:space="preserve">[1]  </w:t>
+      </w:r>
+      <w:r>
+        <w:rPr>
+          <w:lang w:val="en-GB"/>
+        </w:rPr>
+        <w:t xml:space="preserve">  </w:t>
+      </w:r>
+      <w:r>
+        <w:rPr>
+          <w:lang w:val="en-GB"/>
+        </w:rPr>
+        <w:t xml:space="preserve"> </w:t>
+      </w:r>
+      <w:r>
+        <w:rPr>
+          <w:lang w:val="en-GB"/>
+        </w:rPr>
+        <w:t xml:space="preserve"> </w:t>
+      </w:r>
+      <w:r>
+        <w:rPr>
+          <w:lang w:val="en-GB"/>
+        </w:rPr>
+        <w:t>Penetrating Voice</w:t>
+      </w:r>
+    </w:p>
+    <w:p>
+      <w:pPr>
+        <w:rPr>
+          <w:lang w:val="en-GB"/>
+        </w:rPr>
+      </w:pPr>
+      <w:r>
+        <w:rPr>
+          <w:lang w:val="en-GB"/>
+        </w:rPr>
+        <w:t xml:space="preserve">[10]   </w:t>
+      </w:r>
+      <w:r>
+        <w:rPr>
+          <w:lang w:val="en-GB"/>
+        </w:rPr>
+        <w:t xml:space="preserve"> </w:t>
+      </w:r>
+      <w:r>
+        <w:rPr>
+          <w:lang w:val="en-GB"/>
+        </w:rPr>
+        <w:t>Talent: Outdoorsman</w:t>
+      </w:r>
+    </w:p>
+    <w:p>
+      <w:pPr>
+        <w:rPr>
+          <w:lang w:val="en-GB"/>
+        </w:rPr>
+      </w:pPr>
+      <w:r>
+        <w:rPr>
+          <w:lang w:val="en-GB"/>
+        </w:rPr>
+        <w:t xml:space="preserve">[1]     </w:t>
+      </w:r>
+      <w:r>
+        <w:rPr>
+          <w:lang w:val="en-GB"/>
+        </w:rPr>
+        <w:t xml:space="preserve"> </w:t>
+      </w:r>
+      <w:r>
+        <w:rPr>
+          <w:lang w:val="en-GB"/>
+        </w:rPr>
+        <w:t>Alcohol</w:t>
+      </w:r>
+      <w:r>
+        <w:rPr>
+          <w:lang w:val="en-GB"/>
+        </w:rPr>
+        <w:t xml:space="preserve"> Tolerance</w:t>
+      </w:r>
+    </w:p>
+    <w:p>
+      <w:pPr>
+        <w:rPr>
+          <w:lang w:val="en-GB"/>
+        </w:rPr>
+      </w:pPr>
+    </w:p>
+    <w:p>
+      <w:pPr>
+        <w:rPr>
+          <w:lang w:val="en-GB"/>
+        </w:rPr>
+      </w:pPr>
+      <w:r>
+        <w:rPr>
+          <w:lang w:val="en-GB"/>
+        </w:rPr>
         <w:lastRenderedPageBreak/>
-        <w:t xml:space="preserve">[1]  </w:t>
-      </w:r>
-      <w:r>
-        <w:rPr>
-          <w:lang w:val="en-GB"/>
-        </w:rPr>
-        <w:t xml:space="preserve">  </w:t>
-      </w:r>
-      <w:r>
-        <w:rPr>
-          <w:lang w:val="en-GB"/>
-        </w:rPr>
-        <w:t xml:space="preserve"> </w:t>
-      </w:r>
-      <w:r>
-        <w:rPr>
-          <w:lang w:val="en-GB"/>
-        </w:rPr>
-        <w:t xml:space="preserve"> </w:t>
-      </w:r>
-      <w:r>
-        <w:rPr>
-          <w:lang w:val="en-GB"/>
-        </w:rPr>
-        <w:t>Penetrating Voice</w:t>
-      </w:r>
-    </w:p>
-    <w:p>
-      <w:pPr>
-        <w:rPr>
-          <w:lang w:val="en-GB"/>
-        </w:rPr>
-      </w:pPr>
-      <w:r>
-        <w:rPr>
-          <w:lang w:val="en-GB"/>
-        </w:rPr>
-        <w:t xml:space="preserve">[10]   </w:t>
-      </w:r>
-      <w:r>
-        <w:rPr>
-          <w:lang w:val="en-GB"/>
-        </w:rPr>
-        <w:t xml:space="preserve"> </w:t>
-      </w:r>
-      <w:r>
-        <w:rPr>
-          <w:lang w:val="en-GB"/>
-        </w:rPr>
-        <w:t>Talent: Outdoorsman</w:t>
-      </w:r>
-    </w:p>
-    <w:p>
-      <w:pPr>
-        <w:rPr>
-          <w:lang w:val="en-GB"/>
-        </w:rPr>
-      </w:pPr>
-      <w:r>
-        <w:rPr>
-          <w:lang w:val="en-GB"/>
-        </w:rPr>
-        <w:t xml:space="preserve">[1]     </w:t>
-      </w:r>
-      <w:r>
-        <w:rPr>
-          <w:lang w:val="en-GB"/>
-        </w:rPr>
-        <w:t xml:space="preserve"> </w:t>
-      </w:r>
-      <w:r>
-        <w:rPr>
-          <w:lang w:val="en-GB"/>
-        </w:rPr>
-        <w:t>Alcohol</w:t>
-      </w:r>
-      <w:r>
-        <w:rPr>
-          <w:lang w:val="en-GB"/>
-        </w:rPr>
-        <w:t xml:space="preserve"> Tolerance</w:t>
-      </w:r>
-    </w:p>
-    <w:p>
-      <w:pPr>
-        <w:rPr>
-          <w:lang w:val="en-GB"/>
-        </w:rPr>
-      </w:pPr>
-    </w:p>
-    <w:p>
-      <w:pPr>
-        <w:rPr>
-          <w:lang w:val="en-GB"/>
-        </w:rPr>
-      </w:pPr>
-      <w:r>
-        <w:rPr>
-          <w:lang w:val="en-GB"/>
-        </w:rPr>
         <w:t>[-10]   Berserk</w:t>
       </w:r>
     </w:p>
@@ -15787,7 +15969,6 @@
         <w:rPr>
           <w:lang w:val="en-GB"/>
         </w:rPr>
-        <w:lastRenderedPageBreak/>
         <w:t>[</w:t>
       </w:r>
       <w:r>
@@ -15937,8 +16118,24 @@
         <w:t xml:space="preserve">Herb: </w:t>
       </w:r>
       <w:r>
+        <w:rPr>
+          <w:bCs/>
+        </w:rPr>
+        <w:t>czarny</w:t>
+      </w:r>
+      <w:r>
+        <w:rPr>
+          <w:b/>
+          <w:bCs/>
+        </w:rPr>
+        <w:t xml:space="preserve"> </w:t>
+      </w:r>
+      <w:r>
         <w:t>nietoperz</w:t>
       </w:r>
+      <w:r>
+        <w:t xml:space="preserve"> w białym polu</w:t>
+      </w:r>
     </w:p>
     <w:p>
       <w:r>
@@ -16125,6 +16322,7 @@
         </w:rPr>
       </w:pPr>
       <w:r>
+        <w:lastRenderedPageBreak/>
         <w:t>*Shiverani nie mają Dyscyplin pierwszorzędnych</w:t>
       </w:r>
       <w:r>
@@ -16172,7 +16370,6 @@
         <w:rPr>
           <w:lang w:val="en-GB"/>
         </w:rPr>
-        <w:lastRenderedPageBreak/>
         <w:t>[20]</w:t>
       </w:r>
       <w:r>
@@ -16920,11 +17117,11 @@
         <w:t xml:space="preserve">“Van Kroth. </w:t>
       </w:r>
       <w:r>
-        <w:t xml:space="preserve">Ród któren od Garetha Van Krotha się wywodzi. Wszyscy oni i one, bez wyjątku naturę mają podobną a składać się na nią głównie chutliość niemożebna. Gzili by się tacy ino z kim popadnie i gdzie popadnie przeto dużo ich się porobiło i po świecie wędruje. Drugą cechą Van Krotha jest do bitki skorość, której to u podstawy leżą chęci do pokazania jak to oni żelazem potrafią sprawnie wywijać. A przyznać należy dla uczciwości że potrafią onym wymachiwać. Trafić skurczysyna niemożliwym niemal albowiem skacze zwinnie jak królik i pląsa na lewo i prawo. Van Kroth potrafi tyż z wilkiem gadać i do uległości przymusić, widzi w nocy niczym puszczyk. Jak jużci z nim bić się trza, czego odradzam z całego serca, to lepiej do nowiu odczekać bowiem słabszy wtedy się </w:t>
+        <w:t xml:space="preserve">Ród któren od Garetha Van Krotha się wywodzi. Wszyscy oni i one, bez wyjątku naturę mają podobną a składać się na nią głównie chutliość niemożebna. Gzili by się tacy ino z kim popadnie i gdzie popadnie przeto dużo ich się porobiło i po świecie wędruje. Drugą cechą Van Krotha jest do bitki skorość, której to u podstawy leżą chęci do </w:t>
       </w:r>
       <w:r>
         <w:lastRenderedPageBreak/>
-        <w:t>robi. Jeśli o wygląd idzie to zwykle jasne ma włosy i modre oczy, smukłą postawę i wzrost słuszny jednak wyjątki zdążają się tako samo. Przystojni są i pociągające tako że oprzeć się im ciężko zaprawdę.”</w:t>
+        <w:t>pokazania jak to oni żelazem potrafią sprawnie wywijać. A przyznać należy dla uczciwości że potrafią onym wymachiwać. Trafić skurczysyna niemożliwym niemal albowiem skacze zwinnie jak królik i pląsa na lewo i prawo. Van Kroth potrafi tyż z wilkiem gadać i do uległości przymusić, widzi w nocy niczym puszczyk. Jak jużci z nim bić się trza, czego odradzam z całego serca, to lepiej do nowiu odczekać bowiem słabszy wtedy się robi. Jeśli o wygląd idzie to zwykle jasne ma włosy i modre oczy, smukłą postawę i wzrost słuszny jednak wyjątki zdążają się tako samo. Przystojni są i pociągające tako że oprzeć się im ciężko zaprawdę.”</w:t>
       </w:r>
     </w:p>
     <w:p/>
@@ -16943,7 +17140,23 @@
         <w:t xml:space="preserve">Herb: </w:t>
       </w:r>
       <w:r>
+        <w:rPr>
+          <w:bCs/>
+        </w:rPr>
+        <w:t>srebrny</w:t>
+      </w:r>
+      <w:r>
+        <w:rPr>
+          <w:b/>
+          <w:bCs/>
+        </w:rPr>
+        <w:t xml:space="preserve"> </w:t>
+      </w:r>
+      <w:r>
         <w:t>wilk</w:t>
+      </w:r>
+      <w:r>
+        <w:t xml:space="preserve"> w niebieskim polu</w:t>
       </w:r>
     </w:p>
     <w:p>
@@ -17443,6 +17656,7 @@
         <w:rPr>
           <w:lang w:val="en-GB"/>
         </w:rPr>
+        <w:lastRenderedPageBreak/>
         <w:t>[-15]</w:t>
       </w:r>
       <w:r>
@@ -17519,23 +17733,20 @@
         <w:rPr>
           <w:sz w:val="24"/>
           <w:szCs w:val="24"/>
-          <w:lang w:val="en-GB"/>
         </w:rPr>
       </w:pPr>
       <w:r>
         <w:rPr>
           <w:b/>
           <w:bCs/>
-          <w:lang w:val="en-GB"/>
-        </w:rPr>
-        <w:lastRenderedPageBreak/>
+        </w:rPr>
         <w:t xml:space="preserve">Herb: </w:t>
       </w:r>
       <w:r>
         <w:rPr>
-          <w:lang w:val="en-GB"/>
-        </w:rPr>
-        <w:t>byk</w:t>
+          <w:bCs/>
+        </w:rPr>
+        <w:t>czerwony byk w szarym polu</w:t>
       </w:r>
     </w:p>
     <w:p>
@@ -25845,14 +26056,14 @@
         <w:pStyle w:val="Nagwek3"/>
       </w:pPr>
       <w:bookmarkStart w:id="290" w:name="_Toc457246512"/>
-      <w:bookmarkStart w:id="291" w:name="_Toc456770816"/>
-      <w:bookmarkStart w:id="292" w:name="_Toc456975495"/>
-      <w:bookmarkStart w:id="293" w:name="_Toc457500900"/>
+      <w:bookmarkStart w:id="291" w:name="_Toc457500900"/>
+      <w:bookmarkStart w:id="292" w:name="_Toc456770816"/>
+      <w:bookmarkStart w:id="293" w:name="_Toc456975495"/>
       <w:r>
         <w:t>Narmorianie</w:t>
       </w:r>
       <w:bookmarkEnd w:id="290"/>
-      <w:bookmarkEnd w:id="293"/>
+      <w:bookmarkEnd w:id="291"/>
     </w:p>
     <w:p>
       <w:pPr>
@@ -25927,8 +26138,8 @@
       <w:r>
         <w:t>Niziołki</w:t>
       </w:r>
-      <w:bookmarkEnd w:id="291"/>
       <w:bookmarkEnd w:id="292"/>
+      <w:bookmarkEnd w:id="293"/>
       <w:bookmarkEnd w:id="294"/>
       <w:bookmarkEnd w:id="295"/>
     </w:p>
@@ -26520,7 +26731,7 @@
             <w:rPr>
               <w:noProof/>
             </w:rPr>
-            <w:t>5</w:t>
+            <w:t>30</w:t>
           </w:r>
         </w:fldSimple>
       </w:p>
@@ -26641,7 +26852,7 @@
       </w:pPr>
     </w:lvl>
   </w:abstractNum>
-  <w:abstractNum w:abstractNumId="2">
+  <w:abstractNum w:abstractNumId="1">
     <w:nsid w:val="0F6959B8"/>
     <w:multiLevelType w:val="hybridMultilevel"/>
     <w:tmpl w:val="3DE04674"/>
@@ -26754,7 +26965,7 @@
       </w:rPr>
     </w:lvl>
   </w:abstractNum>
-  <w:abstractNum w:abstractNumId="3">
+  <w:abstractNum w:abstractNumId="2">
     <w:nsid w:val="10A25010"/>
     <w:multiLevelType w:val="multilevel"/>
     <w:tmpl w:val="04150025"/>
@@ -26840,7 +27051,7 @@
       </w:pPr>
     </w:lvl>
   </w:abstractNum>
-  <w:abstractNum w:abstractNumId="4">
+  <w:abstractNum w:abstractNumId="3">
     <w:nsid w:val="12CC54E6"/>
     <w:multiLevelType w:val="hybridMultilevel"/>
     <w:tmpl w:val="A05EBA7E"/>
@@ -26926,7 +27137,7 @@
       </w:pPr>
     </w:lvl>
   </w:abstractNum>
-  <w:abstractNum w:abstractNumId="5">
+  <w:abstractNum w:abstractNumId="4">
     <w:nsid w:val="24593130"/>
     <w:multiLevelType w:val="hybridMultilevel"/>
     <w:tmpl w:val="7D162EEC"/>
@@ -27012,7 +27223,7 @@
       </w:pPr>
     </w:lvl>
   </w:abstractNum>
-  <w:abstractNum w:abstractNumId="6">
+  <w:abstractNum w:abstractNumId="5">
     <w:nsid w:val="4D4B7CAA"/>
     <w:multiLevelType w:val="singleLevel"/>
     <w:tmpl w:val="9FF648D0"/>
@@ -27031,7 +27242,7 @@
       </w:rPr>
     </w:lvl>
   </w:abstractNum>
-  <w:abstractNum w:abstractNumId="7">
+  <w:abstractNum w:abstractNumId="6">
     <w:nsid w:val="523214B9"/>
     <w:multiLevelType w:val="multilevel"/>
     <w:tmpl w:val="0415001F"/>
@@ -27121,22 +27332,22 @@
     <w:abstractNumId w:val="0"/>
   </w:num>
   <w:num w:numId="2">
-    <w:abstractNumId w:val="7"/>
+    <w:abstractNumId w:val="6"/>
   </w:num>
   <w:num w:numId="3">
+    <w:abstractNumId w:val="2"/>
+  </w:num>
+  <w:num w:numId="4">
     <w:abstractNumId w:val="3"/>
   </w:num>
-  <w:num w:numId="4">
+  <w:num w:numId="5">
     <w:abstractNumId w:val="4"/>
   </w:num>
-  <w:num w:numId="5">
+  <w:num w:numId="6">
     <w:abstractNumId w:val="5"/>
   </w:num>
-  <w:num w:numId="6">
-    <w:abstractNumId w:val="6"/>
-  </w:num>
-  <w:num w:numId="10">
-    <w:abstractNumId w:val="2"/>
+  <w:num w:numId="7">
+    <w:abstractNumId w:val="1"/>
   </w:num>
 </w:numbering>
 </file>

</xml_diff>

<commit_message>
v 3.3.9 Dodana dyscyplina Letpactum (unikatowa dla Khirsemów) Uaktualnienie herbów Wstępna rospiska Tempest Dodane typowe zalety/wady Vankrothów
</commit_message>
<xml_diff>
--- a/Karmazyn.docx
+++ b/Karmazyn.docx
@@ -143,7 +143,7 @@
         <w:jc w:val="center"/>
       </w:pPr>
       <w:r>
-        <w:t>wersja 3.3.8</w:t>
+        <w:t>wersja 3.3.9</w:t>
       </w:r>
     </w:p>
     <w:p>
@@ -158,7 +158,7 @@
         <w:jc w:val="center"/>
       </w:pPr>
       <w:r>
-        <w:t>2016-07-29</w:t>
+        <w:t>2016-07-30</w:t>
       </w:r>
     </w:p>
     <w:p>
@@ -278,7 +278,7 @@
           <w:r>
             <w:fldChar w:fldCharType="separate"/>
           </w:r>
-          <w:hyperlink w:anchor="_Toc457500820" w:history="1">
+          <w:hyperlink w:anchor="_Toc457659873" w:history="1">
             <w:r>
               <w:rPr>
                 <w:rStyle w:val="Hipercze"/>
@@ -305,7 +305,7 @@
                 <w:noProof/>
                 <w:webHidden/>
               </w:rPr>
-              <w:instrText xml:space="preserve"> PAGEREF _Toc457500820 \h </w:instrText>
+              <w:instrText xml:space="preserve"> PAGEREF _Toc457659873 \h </w:instrText>
             </w:r>
             <w:r>
               <w:rPr>
@@ -348,7 +348,7 @@
               <w:lang w:val="en-GB" w:eastAsia="en-GB"/>
             </w:rPr>
           </w:pPr>
-          <w:hyperlink w:anchor="_Toc457500821" w:history="1">
+          <w:hyperlink w:anchor="_Toc457659874" w:history="1">
             <w:r>
               <w:rPr>
                 <w:rStyle w:val="Hipercze"/>
@@ -375,7 +375,7 @@
                 <w:noProof/>
                 <w:webHidden/>
               </w:rPr>
-              <w:instrText xml:space="preserve"> PAGEREF _Toc457500821 \h </w:instrText>
+              <w:instrText xml:space="preserve"> PAGEREF _Toc457659874 \h </w:instrText>
             </w:r>
             <w:r>
               <w:rPr>
@@ -418,7 +418,7 @@
               <w:lang w:val="en-GB" w:eastAsia="en-GB"/>
             </w:rPr>
           </w:pPr>
-          <w:hyperlink w:anchor="_Toc457500822" w:history="1">
+          <w:hyperlink w:anchor="_Toc457659875" w:history="1">
             <w:r>
               <w:rPr>
                 <w:rStyle w:val="Hipercze"/>
@@ -445,7 +445,7 @@
                 <w:noProof/>
                 <w:webHidden/>
               </w:rPr>
-              <w:instrText xml:space="preserve"> PAGEREF _Toc457500822 \h </w:instrText>
+              <w:instrText xml:space="preserve"> PAGEREF _Toc457659875 \h </w:instrText>
             </w:r>
             <w:r>
               <w:rPr>
@@ -488,7 +488,7 @@
               <w:lang w:val="en-GB" w:eastAsia="en-GB"/>
             </w:rPr>
           </w:pPr>
-          <w:hyperlink w:anchor="_Toc457500823" w:history="1">
+          <w:hyperlink w:anchor="_Toc457659876" w:history="1">
             <w:r>
               <w:rPr>
                 <w:rStyle w:val="Hipercze"/>
@@ -515,7 +515,7 @@
                 <w:noProof/>
                 <w:webHidden/>
               </w:rPr>
-              <w:instrText xml:space="preserve"> PAGEREF _Toc457500823 \h </w:instrText>
+              <w:instrText xml:space="preserve"> PAGEREF _Toc457659876 \h </w:instrText>
             </w:r>
             <w:r>
               <w:rPr>
@@ -558,7 +558,7 @@
               <w:lang w:val="en-GB" w:eastAsia="en-GB"/>
             </w:rPr>
           </w:pPr>
-          <w:hyperlink w:anchor="_Toc457500824" w:history="1">
+          <w:hyperlink w:anchor="_Toc457659877" w:history="1">
             <w:r>
               <w:rPr>
                 <w:rStyle w:val="Hipercze"/>
@@ -585,7 +585,7 @@
                 <w:noProof/>
                 <w:webHidden/>
               </w:rPr>
-              <w:instrText xml:space="preserve"> PAGEREF _Toc457500824 \h </w:instrText>
+              <w:instrText xml:space="preserve"> PAGEREF _Toc457659877 \h </w:instrText>
             </w:r>
             <w:r>
               <w:rPr>
@@ -628,7 +628,7 @@
               <w:lang w:val="en-GB" w:eastAsia="en-GB"/>
             </w:rPr>
           </w:pPr>
-          <w:hyperlink w:anchor="_Toc457500825" w:history="1">
+          <w:hyperlink w:anchor="_Toc457659878" w:history="1">
             <w:r>
               <w:rPr>
                 <w:rStyle w:val="Hipercze"/>
@@ -655,7 +655,7 @@
                 <w:noProof/>
                 <w:webHidden/>
               </w:rPr>
-              <w:instrText xml:space="preserve"> PAGEREF _Toc457500825 \h </w:instrText>
+              <w:instrText xml:space="preserve"> PAGEREF _Toc457659878 \h </w:instrText>
             </w:r>
             <w:r>
               <w:rPr>
@@ -698,7 +698,7 @@
               <w:lang w:val="en-GB" w:eastAsia="en-GB"/>
             </w:rPr>
           </w:pPr>
-          <w:hyperlink w:anchor="_Toc457500826" w:history="1">
+          <w:hyperlink w:anchor="_Toc457659879" w:history="1">
             <w:r>
               <w:rPr>
                 <w:rStyle w:val="Hipercze"/>
@@ -725,7 +725,7 @@
                 <w:noProof/>
                 <w:webHidden/>
               </w:rPr>
-              <w:instrText xml:space="preserve"> PAGEREF _Toc457500826 \h </w:instrText>
+              <w:instrText xml:space="preserve"> PAGEREF _Toc457659879 \h </w:instrText>
             </w:r>
             <w:r>
               <w:rPr>
@@ -768,7 +768,7 @@
               <w:lang w:val="en-GB" w:eastAsia="en-GB"/>
             </w:rPr>
           </w:pPr>
-          <w:hyperlink w:anchor="_Toc457500827" w:history="1">
+          <w:hyperlink w:anchor="_Toc457659880" w:history="1">
             <w:r>
               <w:rPr>
                 <w:rStyle w:val="Hipercze"/>
@@ -795,7 +795,7 @@
                 <w:noProof/>
                 <w:webHidden/>
               </w:rPr>
-              <w:instrText xml:space="preserve"> PAGEREF _Toc457500827 \h </w:instrText>
+              <w:instrText xml:space="preserve"> PAGEREF _Toc457659880 \h </w:instrText>
             </w:r>
             <w:r>
               <w:rPr>
@@ -838,7 +838,7 @@
               <w:lang w:val="en-GB" w:eastAsia="en-GB"/>
             </w:rPr>
           </w:pPr>
-          <w:hyperlink w:anchor="_Toc457500828" w:history="1">
+          <w:hyperlink w:anchor="_Toc457659881" w:history="1">
             <w:r>
               <w:rPr>
                 <w:rStyle w:val="Hipercze"/>
@@ -865,7 +865,7 @@
                 <w:noProof/>
                 <w:webHidden/>
               </w:rPr>
-              <w:instrText xml:space="preserve"> PAGEREF _Toc457500828 \h </w:instrText>
+              <w:instrText xml:space="preserve"> PAGEREF _Toc457659881 \h </w:instrText>
             </w:r>
             <w:r>
               <w:rPr>
@@ -908,7 +908,7 @@
               <w:lang w:val="en-GB" w:eastAsia="en-GB"/>
             </w:rPr>
           </w:pPr>
-          <w:hyperlink w:anchor="_Toc457500829" w:history="1">
+          <w:hyperlink w:anchor="_Toc457659882" w:history="1">
             <w:r>
               <w:rPr>
                 <w:rStyle w:val="Hipercze"/>
@@ -935,7 +935,7 @@
                 <w:noProof/>
                 <w:webHidden/>
               </w:rPr>
-              <w:instrText xml:space="preserve"> PAGEREF _Toc457500829 \h </w:instrText>
+              <w:instrText xml:space="preserve"> PAGEREF _Toc457659882 \h </w:instrText>
             </w:r>
             <w:r>
               <w:rPr>
@@ -978,7 +978,7 @@
               <w:lang w:val="en-GB" w:eastAsia="en-GB"/>
             </w:rPr>
           </w:pPr>
-          <w:hyperlink w:anchor="_Toc457500830" w:history="1">
+          <w:hyperlink w:anchor="_Toc457659883" w:history="1">
             <w:r>
               <w:rPr>
                 <w:rStyle w:val="Hipercze"/>
@@ -1005,7 +1005,7 @@
                 <w:noProof/>
                 <w:webHidden/>
               </w:rPr>
-              <w:instrText xml:space="preserve"> PAGEREF _Toc457500830 \h </w:instrText>
+              <w:instrText xml:space="preserve"> PAGEREF _Toc457659883 \h </w:instrText>
             </w:r>
             <w:r>
               <w:rPr>
@@ -1048,7 +1048,7 @@
               <w:lang w:val="en-GB" w:eastAsia="en-GB"/>
             </w:rPr>
           </w:pPr>
-          <w:hyperlink w:anchor="_Toc457500831" w:history="1">
+          <w:hyperlink w:anchor="_Toc457659884" w:history="1">
             <w:r>
               <w:rPr>
                 <w:rStyle w:val="Hipercze"/>
@@ -1075,7 +1075,7 @@
                 <w:noProof/>
                 <w:webHidden/>
               </w:rPr>
-              <w:instrText xml:space="preserve"> PAGEREF _Toc457500831 \h </w:instrText>
+              <w:instrText xml:space="preserve"> PAGEREF _Toc457659884 \h </w:instrText>
             </w:r>
             <w:r>
               <w:rPr>
@@ -1118,7 +1118,7 @@
               <w:lang w:val="en-GB" w:eastAsia="en-GB"/>
             </w:rPr>
           </w:pPr>
-          <w:hyperlink w:anchor="_Toc457500832" w:history="1">
+          <w:hyperlink w:anchor="_Toc457659885" w:history="1">
             <w:r>
               <w:rPr>
                 <w:rStyle w:val="Hipercze"/>
@@ -1145,7 +1145,7 @@
                 <w:noProof/>
                 <w:webHidden/>
               </w:rPr>
-              <w:instrText xml:space="preserve"> PAGEREF _Toc457500832 \h </w:instrText>
+              <w:instrText xml:space="preserve"> PAGEREF _Toc457659885 \h </w:instrText>
             </w:r>
             <w:r>
               <w:rPr>
@@ -1188,7 +1188,7 @@
               <w:lang w:val="en-GB" w:eastAsia="en-GB"/>
             </w:rPr>
           </w:pPr>
-          <w:hyperlink w:anchor="_Toc457500833" w:history="1">
+          <w:hyperlink w:anchor="_Toc457659886" w:history="1">
             <w:r>
               <w:rPr>
                 <w:rStyle w:val="Hipercze"/>
@@ -1215,7 +1215,7 @@
                 <w:noProof/>
                 <w:webHidden/>
               </w:rPr>
-              <w:instrText xml:space="preserve"> PAGEREF _Toc457500833 \h </w:instrText>
+              <w:instrText xml:space="preserve"> PAGEREF _Toc457659886 \h </w:instrText>
             </w:r>
             <w:r>
               <w:rPr>
@@ -1258,7 +1258,7 @@
               <w:lang w:val="en-GB" w:eastAsia="en-GB"/>
             </w:rPr>
           </w:pPr>
-          <w:hyperlink w:anchor="_Toc457500834" w:history="1">
+          <w:hyperlink w:anchor="_Toc457659887" w:history="1">
             <w:r>
               <w:rPr>
                 <w:rStyle w:val="Hipercze"/>
@@ -1285,7 +1285,7 @@
                 <w:noProof/>
                 <w:webHidden/>
               </w:rPr>
-              <w:instrText xml:space="preserve"> PAGEREF _Toc457500834 \h </w:instrText>
+              <w:instrText xml:space="preserve"> PAGEREF _Toc457659887 \h </w:instrText>
             </w:r>
             <w:r>
               <w:rPr>
@@ -1328,7 +1328,7 @@
               <w:lang w:val="en-GB" w:eastAsia="en-GB"/>
             </w:rPr>
           </w:pPr>
-          <w:hyperlink w:anchor="_Toc457500835" w:history="1">
+          <w:hyperlink w:anchor="_Toc457659888" w:history="1">
             <w:r>
               <w:rPr>
                 <w:rStyle w:val="Hipercze"/>
@@ -1355,7 +1355,7 @@
                 <w:noProof/>
                 <w:webHidden/>
               </w:rPr>
-              <w:instrText xml:space="preserve"> PAGEREF _Toc457500835 \h </w:instrText>
+              <w:instrText xml:space="preserve"> PAGEREF _Toc457659888 \h </w:instrText>
             </w:r>
             <w:r>
               <w:rPr>
@@ -1398,7 +1398,7 @@
               <w:lang w:val="en-GB" w:eastAsia="en-GB"/>
             </w:rPr>
           </w:pPr>
-          <w:hyperlink w:anchor="_Toc457500836" w:history="1">
+          <w:hyperlink w:anchor="_Toc457659889" w:history="1">
             <w:r>
               <w:rPr>
                 <w:rStyle w:val="Hipercze"/>
@@ -1425,7 +1425,7 @@
                 <w:noProof/>
                 <w:webHidden/>
               </w:rPr>
-              <w:instrText xml:space="preserve"> PAGEREF _Toc457500836 \h </w:instrText>
+              <w:instrText xml:space="preserve"> PAGEREF _Toc457659889 \h </w:instrText>
             </w:r>
             <w:r>
               <w:rPr>
@@ -1468,7 +1468,7 @@
               <w:lang w:val="en-GB" w:eastAsia="en-GB"/>
             </w:rPr>
           </w:pPr>
-          <w:hyperlink w:anchor="_Toc457500837" w:history="1">
+          <w:hyperlink w:anchor="_Toc457659890" w:history="1">
             <w:r>
               <w:rPr>
                 <w:rStyle w:val="Hipercze"/>
@@ -1495,7 +1495,7 @@
                 <w:noProof/>
                 <w:webHidden/>
               </w:rPr>
-              <w:instrText xml:space="preserve"> PAGEREF _Toc457500837 \h </w:instrText>
+              <w:instrText xml:space="preserve"> PAGEREF _Toc457659890 \h </w:instrText>
             </w:r>
             <w:r>
               <w:rPr>
@@ -1538,7 +1538,7 @@
               <w:lang w:val="en-GB" w:eastAsia="en-GB"/>
             </w:rPr>
           </w:pPr>
-          <w:hyperlink w:anchor="_Toc457500838" w:history="1">
+          <w:hyperlink w:anchor="_Toc457659891" w:history="1">
             <w:r>
               <w:rPr>
                 <w:rStyle w:val="Hipercze"/>
@@ -1565,7 +1565,7 @@
                 <w:noProof/>
                 <w:webHidden/>
               </w:rPr>
-              <w:instrText xml:space="preserve"> PAGEREF _Toc457500838 \h </w:instrText>
+              <w:instrText xml:space="preserve"> PAGEREF _Toc457659891 \h </w:instrText>
             </w:r>
             <w:r>
               <w:rPr>
@@ -1608,7 +1608,7 @@
               <w:lang w:val="en-GB" w:eastAsia="en-GB"/>
             </w:rPr>
           </w:pPr>
-          <w:hyperlink w:anchor="_Toc457500839" w:history="1">
+          <w:hyperlink w:anchor="_Toc457659892" w:history="1">
             <w:r>
               <w:rPr>
                 <w:rStyle w:val="Hipercze"/>
@@ -1635,7 +1635,7 @@
                 <w:noProof/>
                 <w:webHidden/>
               </w:rPr>
-              <w:instrText xml:space="preserve"> PAGEREF _Toc457500839 \h </w:instrText>
+              <w:instrText xml:space="preserve"> PAGEREF _Toc457659892 \h </w:instrText>
             </w:r>
             <w:r>
               <w:rPr>
@@ -1655,7 +1655,7 @@
                 <w:noProof/>
                 <w:webHidden/>
               </w:rPr>
-              <w:t>20</w:t>
+              <w:t>19</w:t>
             </w:r>
             <w:r>
               <w:rPr>
@@ -1678,7 +1678,7 @@
               <w:lang w:val="en-GB" w:eastAsia="en-GB"/>
             </w:rPr>
           </w:pPr>
-          <w:hyperlink w:anchor="_Toc457500840" w:history="1">
+          <w:hyperlink w:anchor="_Toc457659893" w:history="1">
             <w:r>
               <w:rPr>
                 <w:rStyle w:val="Hipercze"/>
@@ -1705,7 +1705,7 @@
                 <w:noProof/>
                 <w:webHidden/>
               </w:rPr>
-              <w:instrText xml:space="preserve"> PAGEREF _Toc457500840 \h </w:instrText>
+              <w:instrText xml:space="preserve"> PAGEREF _Toc457659893 \h </w:instrText>
             </w:r>
             <w:r>
               <w:rPr>
@@ -1748,7 +1748,7 @@
               <w:lang w:val="en-GB" w:eastAsia="en-GB"/>
             </w:rPr>
           </w:pPr>
-          <w:hyperlink w:anchor="_Toc457500841" w:history="1">
+          <w:hyperlink w:anchor="_Toc457659894" w:history="1">
             <w:r>
               <w:rPr>
                 <w:rStyle w:val="Hipercze"/>
@@ -1775,7 +1775,7 @@
                 <w:noProof/>
                 <w:webHidden/>
               </w:rPr>
-              <w:instrText xml:space="preserve"> PAGEREF _Toc457500841 \h </w:instrText>
+              <w:instrText xml:space="preserve"> PAGEREF _Toc457659894 \h </w:instrText>
             </w:r>
             <w:r>
               <w:rPr>
@@ -1818,7 +1818,7 @@
               <w:lang w:val="en-GB" w:eastAsia="en-GB"/>
             </w:rPr>
           </w:pPr>
-          <w:hyperlink w:anchor="_Toc457500842" w:history="1">
+          <w:hyperlink w:anchor="_Toc457659895" w:history="1">
             <w:r>
               <w:rPr>
                 <w:rStyle w:val="Hipercze"/>
@@ -1845,7 +1845,7 @@
                 <w:noProof/>
                 <w:webHidden/>
               </w:rPr>
-              <w:instrText xml:space="preserve"> PAGEREF _Toc457500842 \h </w:instrText>
+              <w:instrText xml:space="preserve"> PAGEREF _Toc457659895 \h </w:instrText>
             </w:r>
             <w:r>
               <w:rPr>
@@ -1865,7 +1865,7 @@
                 <w:noProof/>
                 <w:webHidden/>
               </w:rPr>
-              <w:t>22</w:t>
+              <w:t>21</w:t>
             </w:r>
             <w:r>
               <w:rPr>
@@ -1888,7 +1888,7 @@
               <w:lang w:val="en-GB" w:eastAsia="en-GB"/>
             </w:rPr>
           </w:pPr>
-          <w:hyperlink w:anchor="_Toc457500843" w:history="1">
+          <w:hyperlink w:anchor="_Toc457659896" w:history="1">
             <w:r>
               <w:rPr>
                 <w:rStyle w:val="Hipercze"/>
@@ -1915,7 +1915,7 @@
                 <w:noProof/>
                 <w:webHidden/>
               </w:rPr>
-              <w:instrText xml:space="preserve"> PAGEREF _Toc457500843 \h </w:instrText>
+              <w:instrText xml:space="preserve"> PAGEREF _Toc457659896 \h </w:instrText>
             </w:r>
             <w:r>
               <w:rPr>
@@ -1935,7 +1935,7 @@
                 <w:noProof/>
                 <w:webHidden/>
               </w:rPr>
-              <w:t>23</w:t>
+              <w:t>22</w:t>
             </w:r>
             <w:r>
               <w:rPr>
@@ -1958,7 +1958,7 @@
               <w:lang w:val="en-GB" w:eastAsia="en-GB"/>
             </w:rPr>
           </w:pPr>
-          <w:hyperlink w:anchor="_Toc457500844" w:history="1">
+          <w:hyperlink w:anchor="_Toc457659897" w:history="1">
             <w:r>
               <w:rPr>
                 <w:rStyle w:val="Hipercze"/>
@@ -1985,7 +1985,7 @@
                 <w:noProof/>
                 <w:webHidden/>
               </w:rPr>
-              <w:instrText xml:space="preserve"> PAGEREF _Toc457500844 \h </w:instrText>
+              <w:instrText xml:space="preserve"> PAGEREF _Toc457659897 \h </w:instrText>
             </w:r>
             <w:r>
               <w:rPr>
@@ -2028,7 +2028,7 @@
               <w:lang w:val="en-GB" w:eastAsia="en-GB"/>
             </w:rPr>
           </w:pPr>
-          <w:hyperlink w:anchor="_Toc457500845" w:history="1">
+          <w:hyperlink w:anchor="_Toc457659898" w:history="1">
             <w:r>
               <w:rPr>
                 <w:rStyle w:val="Hipercze"/>
@@ -2055,7 +2055,7 @@
                 <w:noProof/>
                 <w:webHidden/>
               </w:rPr>
-              <w:instrText xml:space="preserve"> PAGEREF _Toc457500845 \h </w:instrText>
+              <w:instrText xml:space="preserve"> PAGEREF _Toc457659898 \h </w:instrText>
             </w:r>
             <w:r>
               <w:rPr>
@@ -2098,7 +2098,7 @@
               <w:lang w:val="en-GB" w:eastAsia="en-GB"/>
             </w:rPr>
           </w:pPr>
-          <w:hyperlink w:anchor="_Toc457500846" w:history="1">
+          <w:hyperlink w:anchor="_Toc457659899" w:history="1">
             <w:r>
               <w:rPr>
                 <w:rStyle w:val="Hipercze"/>
@@ -2125,7 +2125,7 @@
                 <w:noProof/>
                 <w:webHidden/>
               </w:rPr>
-              <w:instrText xml:space="preserve"> PAGEREF _Toc457500846 \h </w:instrText>
+              <w:instrText xml:space="preserve"> PAGEREF _Toc457659899 \h </w:instrText>
             </w:r>
             <w:r>
               <w:rPr>
@@ -2168,7 +2168,7 @@
               <w:lang w:val="en-GB" w:eastAsia="en-GB"/>
             </w:rPr>
           </w:pPr>
-          <w:hyperlink w:anchor="_Toc457500847" w:history="1">
+          <w:hyperlink w:anchor="_Toc457659900" w:history="1">
             <w:r>
               <w:rPr>
                 <w:rStyle w:val="Hipercze"/>
@@ -2195,7 +2195,7 @@
                 <w:noProof/>
                 <w:webHidden/>
               </w:rPr>
-              <w:instrText xml:space="preserve"> PAGEREF _Toc457500847 \h </w:instrText>
+              <w:instrText xml:space="preserve"> PAGEREF _Toc457659900 \h </w:instrText>
             </w:r>
             <w:r>
               <w:rPr>
@@ -2238,7 +2238,7 @@
               <w:lang w:val="en-GB" w:eastAsia="en-GB"/>
             </w:rPr>
           </w:pPr>
-          <w:hyperlink w:anchor="_Toc457500848" w:history="1">
+          <w:hyperlink w:anchor="_Toc457659901" w:history="1">
             <w:r>
               <w:rPr>
                 <w:rStyle w:val="Hipercze"/>
@@ -2266,7 +2266,7 @@
                 <w:noProof/>
                 <w:webHidden/>
               </w:rPr>
-              <w:instrText xml:space="preserve"> PAGEREF _Toc457500848 \h </w:instrText>
+              <w:instrText xml:space="preserve"> PAGEREF _Toc457659901 \h </w:instrText>
             </w:r>
             <w:r>
               <w:rPr>
@@ -2286,7 +2286,7 @@
                 <w:noProof/>
                 <w:webHidden/>
               </w:rPr>
-              <w:t>29</w:t>
+              <w:t>28</w:t>
             </w:r>
             <w:r>
               <w:rPr>
@@ -2309,7 +2309,7 @@
               <w:lang w:val="en-GB" w:eastAsia="en-GB"/>
             </w:rPr>
           </w:pPr>
-          <w:hyperlink w:anchor="_Toc457500849" w:history="1">
+          <w:hyperlink w:anchor="_Toc457659902" w:history="1">
             <w:r>
               <w:rPr>
                 <w:rStyle w:val="Hipercze"/>
@@ -2337,7 +2337,7 @@
                 <w:noProof/>
                 <w:webHidden/>
               </w:rPr>
-              <w:instrText xml:space="preserve"> PAGEREF _Toc457500849 \h </w:instrText>
+              <w:instrText xml:space="preserve"> PAGEREF _Toc457659902 \h </w:instrText>
             </w:r>
             <w:r>
               <w:rPr>
@@ -2380,7 +2380,7 @@
               <w:lang w:val="en-GB" w:eastAsia="en-GB"/>
             </w:rPr>
           </w:pPr>
-          <w:hyperlink w:anchor="_Toc457500850" w:history="1">
+          <w:hyperlink w:anchor="_Toc457659903" w:history="1">
             <w:r>
               <w:rPr>
                 <w:rStyle w:val="Hipercze"/>
@@ -2407,7 +2407,7 @@
                 <w:noProof/>
                 <w:webHidden/>
               </w:rPr>
-              <w:instrText xml:space="preserve"> PAGEREF _Toc457500850 \h </w:instrText>
+              <w:instrText xml:space="preserve"> PAGEREF _Toc457659903 \h </w:instrText>
             </w:r>
             <w:r>
               <w:rPr>
@@ -2450,7 +2450,7 @@
               <w:lang w:val="en-GB" w:eastAsia="en-GB"/>
             </w:rPr>
           </w:pPr>
-          <w:hyperlink w:anchor="_Toc457500851" w:history="1">
+          <w:hyperlink w:anchor="_Toc457659904" w:history="1">
             <w:r>
               <w:rPr>
                 <w:rStyle w:val="Hipercze"/>
@@ -2477,7 +2477,7 @@
                 <w:noProof/>
                 <w:webHidden/>
               </w:rPr>
-              <w:instrText xml:space="preserve"> PAGEREF _Toc457500851 \h </w:instrText>
+              <w:instrText xml:space="preserve"> PAGEREF _Toc457659904 \h </w:instrText>
             </w:r>
             <w:r>
               <w:rPr>
@@ -2520,7 +2520,7 @@
               <w:lang w:val="en-GB" w:eastAsia="en-GB"/>
             </w:rPr>
           </w:pPr>
-          <w:hyperlink w:anchor="_Toc457500852" w:history="1">
+          <w:hyperlink w:anchor="_Toc457659905" w:history="1">
             <w:r>
               <w:rPr>
                 <w:rStyle w:val="Hipercze"/>
@@ -2547,7 +2547,7 @@
                 <w:noProof/>
                 <w:webHidden/>
               </w:rPr>
-              <w:instrText xml:space="preserve"> PAGEREF _Toc457500852 \h </w:instrText>
+              <w:instrText xml:space="preserve"> PAGEREF _Toc457659905 \h </w:instrText>
             </w:r>
             <w:r>
               <w:rPr>
@@ -2590,7 +2590,7 @@
               <w:lang w:val="en-GB" w:eastAsia="en-GB"/>
             </w:rPr>
           </w:pPr>
-          <w:hyperlink w:anchor="_Toc457500853" w:history="1">
+          <w:hyperlink w:anchor="_Toc457659906" w:history="1">
             <w:r>
               <w:rPr>
                 <w:rStyle w:val="Hipercze"/>
@@ -2617,7 +2617,7 @@
                 <w:noProof/>
                 <w:webHidden/>
               </w:rPr>
-              <w:instrText xml:space="preserve"> PAGEREF _Toc457500853 \h </w:instrText>
+              <w:instrText xml:space="preserve"> PAGEREF _Toc457659906 \h </w:instrText>
             </w:r>
             <w:r>
               <w:rPr>
@@ -2660,7 +2660,7 @@
               <w:lang w:val="en-GB" w:eastAsia="en-GB"/>
             </w:rPr>
           </w:pPr>
-          <w:hyperlink w:anchor="_Toc457500854" w:history="1">
+          <w:hyperlink w:anchor="_Toc457659907" w:history="1">
             <w:r>
               <w:rPr>
                 <w:rStyle w:val="Hipercze"/>
@@ -2687,7 +2687,7 @@
                 <w:noProof/>
                 <w:webHidden/>
               </w:rPr>
-              <w:instrText xml:space="preserve"> PAGEREF _Toc457500854 \h </w:instrText>
+              <w:instrText xml:space="preserve"> PAGEREF _Toc457659907 \h </w:instrText>
             </w:r>
             <w:r>
               <w:rPr>
@@ -2730,7 +2730,7 @@
               <w:lang w:val="en-GB" w:eastAsia="en-GB"/>
             </w:rPr>
           </w:pPr>
-          <w:hyperlink w:anchor="_Toc457500855" w:history="1">
+          <w:hyperlink w:anchor="_Toc457659908" w:history="1">
             <w:r>
               <w:rPr>
                 <w:rStyle w:val="Hipercze"/>
@@ -2757,7 +2757,7 @@
                 <w:noProof/>
                 <w:webHidden/>
               </w:rPr>
-              <w:instrText xml:space="preserve"> PAGEREF _Toc457500855 \h </w:instrText>
+              <w:instrText xml:space="preserve"> PAGEREF _Toc457659908 \h </w:instrText>
             </w:r>
             <w:r>
               <w:rPr>
@@ -2800,7 +2800,7 @@
               <w:lang w:val="en-GB" w:eastAsia="en-GB"/>
             </w:rPr>
           </w:pPr>
-          <w:hyperlink w:anchor="_Toc457500856" w:history="1">
+          <w:hyperlink w:anchor="_Toc457659909" w:history="1">
             <w:r>
               <w:rPr>
                 <w:rStyle w:val="Hipercze"/>
@@ -2827,7 +2827,7 @@
                 <w:noProof/>
                 <w:webHidden/>
               </w:rPr>
-              <w:instrText xml:space="preserve"> PAGEREF _Toc457500856 \h </w:instrText>
+              <w:instrText xml:space="preserve"> PAGEREF _Toc457659909 \h </w:instrText>
             </w:r>
             <w:r>
               <w:rPr>
@@ -2870,7 +2870,7 @@
               <w:lang w:val="en-GB" w:eastAsia="en-GB"/>
             </w:rPr>
           </w:pPr>
-          <w:hyperlink w:anchor="_Toc457500857" w:history="1">
+          <w:hyperlink w:anchor="_Toc457659910" w:history="1">
             <w:r>
               <w:rPr>
                 <w:rStyle w:val="Hipercze"/>
@@ -2897,7 +2897,7 @@
                 <w:noProof/>
                 <w:webHidden/>
               </w:rPr>
-              <w:instrText xml:space="preserve"> PAGEREF _Toc457500857 \h </w:instrText>
+              <w:instrText xml:space="preserve"> PAGEREF _Toc457659910 \h </w:instrText>
             </w:r>
             <w:r>
               <w:rPr>
@@ -2940,7 +2940,7 @@
               <w:lang w:val="en-GB" w:eastAsia="en-GB"/>
             </w:rPr>
           </w:pPr>
-          <w:hyperlink w:anchor="_Toc457500858" w:history="1">
+          <w:hyperlink w:anchor="_Toc457659911" w:history="1">
             <w:r>
               <w:rPr>
                 <w:rStyle w:val="Hipercze"/>
@@ -2967,7 +2967,7 @@
                 <w:noProof/>
                 <w:webHidden/>
               </w:rPr>
-              <w:instrText xml:space="preserve"> PAGEREF _Toc457500858 \h </w:instrText>
+              <w:instrText xml:space="preserve"> PAGEREF _Toc457659911 \h </w:instrText>
             </w:r>
             <w:r>
               <w:rPr>
@@ -3010,7 +3010,7 @@
               <w:lang w:val="en-GB" w:eastAsia="en-GB"/>
             </w:rPr>
           </w:pPr>
-          <w:hyperlink w:anchor="_Toc457500859" w:history="1">
+          <w:hyperlink w:anchor="_Toc457659912" w:history="1">
             <w:r>
               <w:rPr>
                 <w:rStyle w:val="Hipercze"/>
@@ -3037,7 +3037,7 @@
                 <w:noProof/>
                 <w:webHidden/>
               </w:rPr>
-              <w:instrText xml:space="preserve"> PAGEREF _Toc457500859 \h </w:instrText>
+              <w:instrText xml:space="preserve"> PAGEREF _Toc457659912 \h </w:instrText>
             </w:r>
             <w:r>
               <w:rPr>
@@ -3080,7 +3080,7 @@
               <w:lang w:val="en-GB" w:eastAsia="en-GB"/>
             </w:rPr>
           </w:pPr>
-          <w:hyperlink w:anchor="_Toc457500860" w:history="1">
+          <w:hyperlink w:anchor="_Toc457659913" w:history="1">
             <w:r>
               <w:rPr>
                 <w:rStyle w:val="Hipercze"/>
@@ -3107,7 +3107,7 @@
                 <w:noProof/>
                 <w:webHidden/>
               </w:rPr>
-              <w:instrText xml:space="preserve"> PAGEREF _Toc457500860 \h </w:instrText>
+              <w:instrText xml:space="preserve"> PAGEREF _Toc457659913 \h </w:instrText>
             </w:r>
             <w:r>
               <w:rPr>
@@ -3150,7 +3150,7 @@
               <w:lang w:val="en-GB" w:eastAsia="en-GB"/>
             </w:rPr>
           </w:pPr>
-          <w:hyperlink w:anchor="_Toc457500861" w:history="1">
+          <w:hyperlink w:anchor="_Toc457659914" w:history="1">
             <w:r>
               <w:rPr>
                 <w:rStyle w:val="Hipercze"/>
@@ -3177,7 +3177,7 @@
                 <w:noProof/>
                 <w:webHidden/>
               </w:rPr>
-              <w:instrText xml:space="preserve"> PAGEREF _Toc457500861 \h </w:instrText>
+              <w:instrText xml:space="preserve"> PAGEREF _Toc457659914 \h </w:instrText>
             </w:r>
             <w:r>
               <w:rPr>
@@ -3220,7 +3220,7 @@
               <w:lang w:val="en-GB" w:eastAsia="en-GB"/>
             </w:rPr>
           </w:pPr>
-          <w:hyperlink w:anchor="_Toc457500862" w:history="1">
+          <w:hyperlink w:anchor="_Toc457659915" w:history="1">
             <w:r>
               <w:rPr>
                 <w:rStyle w:val="Hipercze"/>
@@ -3248,7 +3248,7 @@
                 <w:noProof/>
                 <w:webHidden/>
               </w:rPr>
-              <w:instrText xml:space="preserve"> PAGEREF _Toc457500862 \h </w:instrText>
+              <w:instrText xml:space="preserve"> PAGEREF _Toc457659915 \h </w:instrText>
             </w:r>
             <w:r>
               <w:rPr>
@@ -3291,7 +3291,7 @@
               <w:lang w:val="en-GB" w:eastAsia="en-GB"/>
             </w:rPr>
           </w:pPr>
-          <w:hyperlink w:anchor="_Toc457500863" w:history="1">
+          <w:hyperlink w:anchor="_Toc457659916" w:history="1">
             <w:r>
               <w:rPr>
                 <w:rStyle w:val="Hipercze"/>
@@ -3318,7 +3318,7 @@
                 <w:noProof/>
                 <w:webHidden/>
               </w:rPr>
-              <w:instrText xml:space="preserve"> PAGEREF _Toc457500863 \h </w:instrText>
+              <w:instrText xml:space="preserve"> PAGEREF _Toc457659916 \h </w:instrText>
             </w:r>
             <w:r>
               <w:rPr>
@@ -3361,13 +3361,13 @@
               <w:lang w:val="en-GB" w:eastAsia="en-GB"/>
             </w:rPr>
           </w:pPr>
-          <w:hyperlink w:anchor="_Toc457500864" w:history="1">
+          <w:hyperlink w:anchor="_Toc457659917" w:history="1">
             <w:r>
               <w:rPr>
                 <w:rStyle w:val="Hipercze"/>
                 <w:noProof/>
               </w:rPr>
-              <w:t>Morphus (Przemiana)</w:t>
+              <w:t>Letpactum (Pakt Śmierci)</w:t>
             </w:r>
             <w:r>
               <w:rPr>
@@ -3388,7 +3388,7 @@
                 <w:noProof/>
                 <w:webHidden/>
               </w:rPr>
-              <w:instrText xml:space="preserve"> PAGEREF _Toc457500864 \h </w:instrText>
+              <w:instrText xml:space="preserve"> PAGEREF _Toc457659917 \h </w:instrText>
             </w:r>
             <w:r>
               <w:rPr>
@@ -3431,13 +3431,13 @@
               <w:lang w:val="en-GB" w:eastAsia="en-GB"/>
             </w:rPr>
           </w:pPr>
-          <w:hyperlink w:anchor="_Toc457500865" w:history="1">
+          <w:hyperlink w:anchor="_Toc457659918" w:history="1">
             <w:r>
               <w:rPr>
                 <w:rStyle w:val="Hipercze"/>
                 <w:noProof/>
               </w:rPr>
-              <w:t>Pallium (Płaszcz)</w:t>
+              <w:t>Morphus (Przemiana)</w:t>
             </w:r>
             <w:r>
               <w:rPr>
@@ -3458,7 +3458,7 @@
                 <w:noProof/>
                 <w:webHidden/>
               </w:rPr>
-              <w:instrText xml:space="preserve"> PAGEREF _Toc457500865 \h </w:instrText>
+              <w:instrText xml:space="preserve"> PAGEREF _Toc457659918 \h </w:instrText>
             </w:r>
             <w:r>
               <w:rPr>
@@ -3501,13 +3501,13 @@
               <w:lang w:val="en-GB" w:eastAsia="en-GB"/>
             </w:rPr>
           </w:pPr>
-          <w:hyperlink w:anchor="_Toc457500866" w:history="1">
+          <w:hyperlink w:anchor="_Toc457659919" w:history="1">
             <w:r>
               <w:rPr>
                 <w:rStyle w:val="Hipercze"/>
                 <w:noProof/>
               </w:rPr>
-              <w:t>Parma (Osłona)</w:t>
+              <w:t>Pallium (Płaszcz)</w:t>
             </w:r>
             <w:r>
               <w:rPr>
@@ -3528,7 +3528,7 @@
                 <w:noProof/>
                 <w:webHidden/>
               </w:rPr>
-              <w:instrText xml:space="preserve"> PAGEREF _Toc457500866 \h </w:instrText>
+              <w:instrText xml:space="preserve"> PAGEREF _Toc457659919 \h </w:instrText>
             </w:r>
             <w:r>
               <w:rPr>
@@ -3548,7 +3548,7 @@
                 <w:noProof/>
                 <w:webHidden/>
               </w:rPr>
-              <w:t>39</w:t>
+              <w:t>40</w:t>
             </w:r>
             <w:r>
               <w:rPr>
@@ -3571,13 +3571,13 @@
               <w:lang w:val="en-GB" w:eastAsia="en-GB"/>
             </w:rPr>
           </w:pPr>
-          <w:hyperlink w:anchor="_Toc457500867" w:history="1">
+          <w:hyperlink w:anchor="_Toc457659920" w:history="1">
             <w:r>
               <w:rPr>
                 <w:rStyle w:val="Hipercze"/>
                 <w:noProof/>
               </w:rPr>
-              <w:t>Percuro (Leczenie)</w:t>
+              <w:t>Parma (Osłona)</w:t>
             </w:r>
             <w:r>
               <w:rPr>
@@ -3598,7 +3598,7 @@
                 <w:noProof/>
                 <w:webHidden/>
               </w:rPr>
-              <w:instrText xml:space="preserve"> PAGEREF _Toc457500867 \h </w:instrText>
+              <w:instrText xml:space="preserve"> PAGEREF _Toc457659920 \h </w:instrText>
             </w:r>
             <w:r>
               <w:rPr>
@@ -3641,13 +3641,13 @@
               <w:lang w:val="en-GB" w:eastAsia="en-GB"/>
             </w:rPr>
           </w:pPr>
-          <w:hyperlink w:anchor="_Toc457500868" w:history="1">
+          <w:hyperlink w:anchor="_Toc457659921" w:history="1">
             <w:r>
               <w:rPr>
                 <w:rStyle w:val="Hipercze"/>
                 <w:noProof/>
               </w:rPr>
-              <w:t>Praestigia (Iluzja)</w:t>
+              <w:t>Percuro (Leczenie)</w:t>
             </w:r>
             <w:r>
               <w:rPr>
@@ -3668,7 +3668,7 @@
                 <w:noProof/>
                 <w:webHidden/>
               </w:rPr>
-              <w:instrText xml:space="preserve"> PAGEREF _Toc457500868 \h </w:instrText>
+              <w:instrText xml:space="preserve"> PAGEREF _Toc457659921 \h </w:instrText>
             </w:r>
             <w:r>
               <w:rPr>
@@ -3711,13 +3711,13 @@
               <w:lang w:val="en-GB" w:eastAsia="en-GB"/>
             </w:rPr>
           </w:pPr>
-          <w:hyperlink w:anchor="_Toc457500869" w:history="1">
+          <w:hyperlink w:anchor="_Toc457659922" w:history="1">
             <w:r>
               <w:rPr>
                 <w:rStyle w:val="Hipercze"/>
                 <w:noProof/>
               </w:rPr>
-              <w:t>Robur (Krzepa)</w:t>
+              <w:t>Praestigia (Iluzja)</w:t>
             </w:r>
             <w:r>
               <w:rPr>
@@ -3738,7 +3738,7 @@
                 <w:noProof/>
                 <w:webHidden/>
               </w:rPr>
-              <w:instrText xml:space="preserve"> PAGEREF _Toc457500869 \h </w:instrText>
+              <w:instrText xml:space="preserve"> PAGEREF _Toc457659922 \h </w:instrText>
             </w:r>
             <w:r>
               <w:rPr>
@@ -3758,7 +3758,7 @@
                 <w:noProof/>
                 <w:webHidden/>
               </w:rPr>
-              <w:t>40</w:t>
+              <w:t>41</w:t>
             </w:r>
             <w:r>
               <w:rPr>
@@ -3781,13 +3781,13 @@
               <w:lang w:val="en-GB" w:eastAsia="en-GB"/>
             </w:rPr>
           </w:pPr>
-          <w:hyperlink w:anchor="_Toc457500870" w:history="1">
+          <w:hyperlink w:anchor="_Toc457659923" w:history="1">
             <w:r>
               <w:rPr>
                 <w:rStyle w:val="Hipercze"/>
                 <w:noProof/>
               </w:rPr>
-              <w:t>Somnum (Sen)</w:t>
+              <w:t>Robur (Krzepa)</w:t>
             </w:r>
             <w:r>
               <w:rPr>
@@ -3808,7 +3808,7 @@
                 <w:noProof/>
                 <w:webHidden/>
               </w:rPr>
-              <w:instrText xml:space="preserve"> PAGEREF _Toc457500870 \h </w:instrText>
+              <w:instrText xml:space="preserve"> PAGEREF _Toc457659923 \h </w:instrText>
             </w:r>
             <w:r>
               <w:rPr>
@@ -3851,13 +3851,13 @@
               <w:lang w:val="en-GB" w:eastAsia="en-GB"/>
             </w:rPr>
           </w:pPr>
-          <w:hyperlink w:anchor="_Toc457500871" w:history="1">
+          <w:hyperlink w:anchor="_Toc457659924" w:history="1">
             <w:r>
               <w:rPr>
                 <w:rStyle w:val="Hipercze"/>
                 <w:noProof/>
               </w:rPr>
-              <w:t>Specto (Ogląd)</w:t>
+              <w:t>Somnum (Sen)</w:t>
             </w:r>
             <w:r>
               <w:rPr>
@@ -3878,7 +3878,7 @@
                 <w:noProof/>
                 <w:webHidden/>
               </w:rPr>
-              <w:instrText xml:space="preserve"> PAGEREF _Toc457500871 \h </w:instrText>
+              <w:instrText xml:space="preserve"> PAGEREF _Toc457659924 \h </w:instrText>
             </w:r>
             <w:r>
               <w:rPr>
@@ -3921,14 +3921,13 @@
               <w:lang w:val="en-GB" w:eastAsia="en-GB"/>
             </w:rPr>
           </w:pPr>
-          <w:hyperlink w:anchor="_Toc457500872" w:history="1">
+          <w:hyperlink w:anchor="_Toc457659925" w:history="1">
             <w:r>
               <w:rPr>
                 <w:rStyle w:val="Hipercze"/>
                 <w:noProof/>
-                <w:lang w:val="en-GB"/>
-              </w:rPr>
-              <w:t>Tempest (Burza)</w:t>
+              </w:rPr>
+              <w:t>Specto (Ogląd)</w:t>
             </w:r>
             <w:r>
               <w:rPr>
@@ -3949,7 +3948,7 @@
                 <w:noProof/>
                 <w:webHidden/>
               </w:rPr>
-              <w:instrText xml:space="preserve"> PAGEREF _Toc457500872 \h </w:instrText>
+              <w:instrText xml:space="preserve"> PAGEREF _Toc457659925 \h </w:instrText>
             </w:r>
             <w:r>
               <w:rPr>
@@ -3992,13 +3991,14 @@
               <w:lang w:val="en-GB" w:eastAsia="en-GB"/>
             </w:rPr>
           </w:pPr>
-          <w:hyperlink w:anchor="_Toc457500873" w:history="1">
+          <w:hyperlink w:anchor="_Toc457659926" w:history="1">
             <w:r>
               <w:rPr>
                 <w:rStyle w:val="Hipercze"/>
                 <w:noProof/>
-              </w:rPr>
-              <w:t>Tenebratelum (Mrocisk)</w:t>
+                <w:lang w:val="en-GB"/>
+              </w:rPr>
+              <w:t>Tempest (Burza)</w:t>
             </w:r>
             <w:r>
               <w:rPr>
@@ -4019,7 +4019,7 @@
                 <w:noProof/>
                 <w:webHidden/>
               </w:rPr>
-              <w:instrText xml:space="preserve"> PAGEREF _Toc457500873 \h </w:instrText>
+              <w:instrText xml:space="preserve"> PAGEREF _Toc457659926 \h </w:instrText>
             </w:r>
             <w:r>
               <w:rPr>
@@ -4062,13 +4062,13 @@
               <w:lang w:val="en-GB" w:eastAsia="en-GB"/>
             </w:rPr>
           </w:pPr>
-          <w:hyperlink w:anchor="_Toc457500874" w:history="1">
+          <w:hyperlink w:anchor="_Toc457659927" w:history="1">
             <w:r>
               <w:rPr>
                 <w:rStyle w:val="Hipercze"/>
                 <w:noProof/>
               </w:rPr>
-              <w:t>Transmogrifio (Transmogryfikacja)</w:t>
+              <w:t>Tenebratelum (Mrocisk)</w:t>
             </w:r>
             <w:r>
               <w:rPr>
@@ -4089,7 +4089,7 @@
                 <w:noProof/>
                 <w:webHidden/>
               </w:rPr>
-              <w:instrText xml:space="preserve"> PAGEREF _Toc457500874 \h </w:instrText>
+              <w:instrText xml:space="preserve"> PAGEREF _Toc457659927 \h </w:instrText>
             </w:r>
             <w:r>
               <w:rPr>
@@ -4109,7 +4109,7 @@
                 <w:noProof/>
                 <w:webHidden/>
               </w:rPr>
-              <w:t>44</w:t>
+              <w:t>43</w:t>
             </w:r>
             <w:r>
               <w:rPr>
@@ -4132,13 +4132,13 @@
               <w:lang w:val="en-GB" w:eastAsia="en-GB"/>
             </w:rPr>
           </w:pPr>
-          <w:hyperlink w:anchor="_Toc457500875" w:history="1">
+          <w:hyperlink w:anchor="_Toc457659928" w:history="1">
             <w:r>
               <w:rPr>
                 <w:rStyle w:val="Hipercze"/>
                 <w:noProof/>
               </w:rPr>
-              <w:t>Ursa (Niedźwiedź)</w:t>
+              <w:t>Transmogrifio (Transmogryfikacja)</w:t>
             </w:r>
             <w:r>
               <w:rPr>
@@ -4159,7 +4159,7 @@
                 <w:noProof/>
                 <w:webHidden/>
               </w:rPr>
-              <w:instrText xml:space="preserve"> PAGEREF _Toc457500875 \h </w:instrText>
+              <w:instrText xml:space="preserve"> PAGEREF _Toc457659928 \h </w:instrText>
             </w:r>
             <w:r>
               <w:rPr>
@@ -4179,7 +4179,7 @@
                 <w:noProof/>
                 <w:webHidden/>
               </w:rPr>
-              <w:t>45</w:t>
+              <w:t>44</w:t>
             </w:r>
             <w:r>
               <w:rPr>
@@ -4202,13 +4202,13 @@
               <w:lang w:val="en-GB" w:eastAsia="en-GB"/>
             </w:rPr>
           </w:pPr>
-          <w:hyperlink w:anchor="_Toc457500876" w:history="1">
+          <w:hyperlink w:anchor="_Toc457659929" w:history="1">
             <w:r>
               <w:rPr>
                 <w:rStyle w:val="Hipercze"/>
                 <w:noProof/>
               </w:rPr>
-              <w:t>Velox (Przyśpieszenie)</w:t>
+              <w:t>Ursa (Niedźwiedź)</w:t>
             </w:r>
             <w:r>
               <w:rPr>
@@ -4229,7 +4229,7 @@
                 <w:noProof/>
                 <w:webHidden/>
               </w:rPr>
-              <w:instrText xml:space="preserve"> PAGEREF _Toc457500876 \h </w:instrText>
+              <w:instrText xml:space="preserve"> PAGEREF _Toc457659929 \h </w:instrText>
             </w:r>
             <w:r>
               <w:rPr>
@@ -4249,7 +4249,7 @@
                 <w:noProof/>
                 <w:webHidden/>
               </w:rPr>
-              <w:t>46</w:t>
+              <w:t>45</w:t>
             </w:r>
             <w:r>
               <w:rPr>
@@ -4272,12 +4272,82 @@
               <w:lang w:val="en-GB" w:eastAsia="en-GB"/>
             </w:rPr>
           </w:pPr>
-          <w:hyperlink w:anchor="_Toc457500877" w:history="1">
+          <w:hyperlink w:anchor="_Toc457659930" w:history="1">
             <w:r>
               <w:rPr>
                 <w:rStyle w:val="Hipercze"/>
                 <w:noProof/>
               </w:rPr>
+              <w:t>Velox (Przyśpieszenie)</w:t>
+            </w:r>
+            <w:r>
+              <w:rPr>
+                <w:noProof/>
+                <w:webHidden/>
+              </w:rPr>
+              <w:tab/>
+            </w:r>
+            <w:r>
+              <w:rPr>
+                <w:noProof/>
+                <w:webHidden/>
+              </w:rPr>
+              <w:fldChar w:fldCharType="begin"/>
+            </w:r>
+            <w:r>
+              <w:rPr>
+                <w:noProof/>
+                <w:webHidden/>
+              </w:rPr>
+              <w:instrText xml:space="preserve"> PAGEREF _Toc457659930 \h </w:instrText>
+            </w:r>
+            <w:r>
+              <w:rPr>
+                <w:noProof/>
+                <w:webHidden/>
+              </w:rPr>
+            </w:r>
+            <w:r>
+              <w:rPr>
+                <w:noProof/>
+                <w:webHidden/>
+              </w:rPr>
+              <w:fldChar w:fldCharType="separate"/>
+            </w:r>
+            <w:r>
+              <w:rPr>
+                <w:noProof/>
+                <w:webHidden/>
+              </w:rPr>
+              <w:t>46</w:t>
+            </w:r>
+            <w:r>
+              <w:rPr>
+                <w:noProof/>
+                <w:webHidden/>
+              </w:rPr>
+              <w:fldChar w:fldCharType="end"/>
+            </w:r>
+          </w:hyperlink>
+        </w:p>
+        <w:p>
+          <w:pPr>
+            <w:pStyle w:val="Spistreci2"/>
+            <w:rPr>
+              <w:rFonts w:eastAsiaTheme="minorEastAsia" w:cstheme="minorBidi"/>
+              <w:noProof/>
+              <w:color w:val="auto"/>
+              <w:sz w:val="22"/>
+              <w:szCs w:val="22"/>
+              <w:lang w:val="en-GB" w:eastAsia="en-GB"/>
+            </w:rPr>
+          </w:pPr>
+          <w:hyperlink w:anchor="_Toc457659931" w:history="1">
+            <w:r>
+              <w:rPr>
+                <w:rStyle w:val="Hipercze"/>
+                <w:noProof/>
+              </w:rPr>
               <w:t>Vissuri (Wydarcie esencji)</w:t>
             </w:r>
             <w:r>
@@ -4299,7 +4369,7 @@
                 <w:noProof/>
                 <w:webHidden/>
               </w:rPr>
-              <w:instrText xml:space="preserve"> PAGEREF _Toc457500877 \h </w:instrText>
+              <w:instrText xml:space="preserve"> PAGEREF _Toc457659931 \h </w:instrText>
             </w:r>
             <w:r>
               <w:rPr>
@@ -4319,7 +4389,7 @@
                 <w:noProof/>
                 <w:webHidden/>
               </w:rPr>
-              <w:t>46</w:t>
+              <w:t>47</w:t>
             </w:r>
             <w:r>
               <w:rPr>
@@ -4342,7 +4412,7 @@
               <w:lang w:val="en-GB" w:eastAsia="en-GB"/>
             </w:rPr>
           </w:pPr>
-          <w:hyperlink w:anchor="_Toc457500878" w:history="1">
+          <w:hyperlink w:anchor="_Toc457659932" w:history="1">
             <w:r>
               <w:rPr>
                 <w:rStyle w:val="Hipercze"/>
@@ -4369,7 +4439,7 @@
                 <w:noProof/>
                 <w:webHidden/>
               </w:rPr>
-              <w:instrText xml:space="preserve"> PAGEREF _Toc457500878 \h </w:instrText>
+              <w:instrText xml:space="preserve"> PAGEREF _Toc457659932 \h </w:instrText>
             </w:r>
             <w:r>
               <w:rPr>
@@ -4412,7 +4482,7 @@
               <w:lang w:val="en-GB" w:eastAsia="en-GB"/>
             </w:rPr>
           </w:pPr>
-          <w:hyperlink w:anchor="_Toc457500879" w:history="1">
+          <w:hyperlink w:anchor="_Toc457659933" w:history="1">
             <w:r>
               <w:rPr>
                 <w:rStyle w:val="Hipercze"/>
@@ -4439,7 +4509,7 @@
                 <w:noProof/>
                 <w:webHidden/>
               </w:rPr>
-              <w:instrText xml:space="preserve"> PAGEREF _Toc457500879 \h </w:instrText>
+              <w:instrText xml:space="preserve"> PAGEREF _Toc457659933 \h </w:instrText>
             </w:r>
             <w:r>
               <w:rPr>
@@ -4482,7 +4552,7 @@
               <w:lang w:val="en-GB" w:eastAsia="en-GB"/>
             </w:rPr>
           </w:pPr>
-          <w:hyperlink w:anchor="_Toc457500880" w:history="1">
+          <w:hyperlink w:anchor="_Toc457659934" w:history="1">
             <w:r>
               <w:rPr>
                 <w:rStyle w:val="Hipercze"/>
@@ -4509,7 +4579,7 @@
                 <w:noProof/>
                 <w:webHidden/>
               </w:rPr>
-              <w:instrText xml:space="preserve"> PAGEREF _Toc457500880 \h </w:instrText>
+              <w:instrText xml:space="preserve"> PAGEREF _Toc457659934 \h </w:instrText>
             </w:r>
             <w:r>
               <w:rPr>
@@ -4552,7 +4622,7 @@
               <w:lang w:val="en-GB" w:eastAsia="en-GB"/>
             </w:rPr>
           </w:pPr>
-          <w:hyperlink w:anchor="_Toc457500881" w:history="1">
+          <w:hyperlink w:anchor="_Toc457659935" w:history="1">
             <w:r>
               <w:rPr>
                 <w:rStyle w:val="Hipercze"/>
@@ -4579,7 +4649,7 @@
                 <w:noProof/>
                 <w:webHidden/>
               </w:rPr>
-              <w:instrText xml:space="preserve"> PAGEREF _Toc457500881 \h </w:instrText>
+              <w:instrText xml:space="preserve"> PAGEREF _Toc457659935 \h </w:instrText>
             </w:r>
             <w:r>
               <w:rPr>
@@ -4622,7 +4692,7 @@
               <w:lang w:val="en-GB" w:eastAsia="en-GB"/>
             </w:rPr>
           </w:pPr>
-          <w:hyperlink w:anchor="_Toc457500882" w:history="1">
+          <w:hyperlink w:anchor="_Toc457659936" w:history="1">
             <w:r>
               <w:rPr>
                 <w:rStyle w:val="Hipercze"/>
@@ -4649,7 +4719,7 @@
                 <w:noProof/>
                 <w:webHidden/>
               </w:rPr>
-              <w:instrText xml:space="preserve"> PAGEREF _Toc457500882 \h </w:instrText>
+              <w:instrText xml:space="preserve"> PAGEREF _Toc457659936 \h </w:instrText>
             </w:r>
             <w:r>
               <w:rPr>
@@ -4692,7 +4762,7 @@
               <w:lang w:val="en-GB" w:eastAsia="en-GB"/>
             </w:rPr>
           </w:pPr>
-          <w:hyperlink w:anchor="_Toc457500883" w:history="1">
+          <w:hyperlink w:anchor="_Toc457659937" w:history="1">
             <w:r>
               <w:rPr>
                 <w:rStyle w:val="Hipercze"/>
@@ -4719,7 +4789,7 @@
                 <w:noProof/>
                 <w:webHidden/>
               </w:rPr>
-              <w:instrText xml:space="preserve"> PAGEREF _Toc457500883 \h </w:instrText>
+              <w:instrText xml:space="preserve"> PAGEREF _Toc457659937 \h </w:instrText>
             </w:r>
             <w:r>
               <w:rPr>
@@ -4762,7 +4832,7 @@
               <w:lang w:val="en-GB" w:eastAsia="en-GB"/>
             </w:rPr>
           </w:pPr>
-          <w:hyperlink w:anchor="_Toc457500884" w:history="1">
+          <w:hyperlink w:anchor="_Toc457659938" w:history="1">
             <w:r>
               <w:rPr>
                 <w:rStyle w:val="Hipercze"/>
@@ -4789,7 +4859,7 @@
                 <w:noProof/>
                 <w:webHidden/>
               </w:rPr>
-              <w:instrText xml:space="preserve"> PAGEREF _Toc457500884 \h </w:instrText>
+              <w:instrText xml:space="preserve"> PAGEREF _Toc457659938 \h </w:instrText>
             </w:r>
             <w:r>
               <w:rPr>
@@ -4832,7 +4902,7 @@
               <w:lang w:val="en-GB" w:eastAsia="en-GB"/>
             </w:rPr>
           </w:pPr>
-          <w:hyperlink w:anchor="_Toc457500885" w:history="1">
+          <w:hyperlink w:anchor="_Toc457659939" w:history="1">
             <w:r>
               <w:rPr>
                 <w:rStyle w:val="Hipercze"/>
@@ -4859,7 +4929,7 @@
                 <w:noProof/>
                 <w:webHidden/>
               </w:rPr>
-              <w:instrText xml:space="preserve"> PAGEREF _Toc457500885 \h </w:instrText>
+              <w:instrText xml:space="preserve"> PAGEREF _Toc457659939 \h </w:instrText>
             </w:r>
             <w:r>
               <w:rPr>
@@ -4902,7 +4972,7 @@
               <w:lang w:val="en-GB" w:eastAsia="en-GB"/>
             </w:rPr>
           </w:pPr>
-          <w:hyperlink w:anchor="_Toc457500886" w:history="1">
+          <w:hyperlink w:anchor="_Toc457659940" w:history="1">
             <w:r>
               <w:rPr>
                 <w:rStyle w:val="Hipercze"/>
@@ -4929,7 +4999,7 @@
                 <w:noProof/>
                 <w:webHidden/>
               </w:rPr>
-              <w:instrText xml:space="preserve"> PAGEREF _Toc457500886 \h </w:instrText>
+              <w:instrText xml:space="preserve"> PAGEREF _Toc457659940 \h </w:instrText>
             </w:r>
             <w:r>
               <w:rPr>
@@ -4972,7 +5042,7 @@
               <w:lang w:val="en-GB" w:eastAsia="en-GB"/>
             </w:rPr>
           </w:pPr>
-          <w:hyperlink w:anchor="_Toc457500887" w:history="1">
+          <w:hyperlink w:anchor="_Toc457659941" w:history="1">
             <w:r>
               <w:rPr>
                 <w:rStyle w:val="Hipercze"/>
@@ -4999,7 +5069,7 @@
                 <w:noProof/>
                 <w:webHidden/>
               </w:rPr>
-              <w:instrText xml:space="preserve"> PAGEREF _Toc457500887 \h </w:instrText>
+              <w:instrText xml:space="preserve"> PAGEREF _Toc457659941 \h </w:instrText>
             </w:r>
             <w:r>
               <w:rPr>
@@ -5042,7 +5112,7 @@
               <w:lang w:val="en-GB" w:eastAsia="en-GB"/>
             </w:rPr>
           </w:pPr>
-          <w:hyperlink w:anchor="_Toc457500888" w:history="1">
+          <w:hyperlink w:anchor="_Toc457659942" w:history="1">
             <w:r>
               <w:rPr>
                 <w:rStyle w:val="Hipercze"/>
@@ -5069,7 +5139,7 @@
                 <w:noProof/>
                 <w:webHidden/>
               </w:rPr>
-              <w:instrText xml:space="preserve"> PAGEREF _Toc457500888 \h </w:instrText>
+              <w:instrText xml:space="preserve"> PAGEREF _Toc457659942 \h </w:instrText>
             </w:r>
             <w:r>
               <w:rPr>
@@ -5112,7 +5182,7 @@
               <w:lang w:val="en-GB" w:eastAsia="en-GB"/>
             </w:rPr>
           </w:pPr>
-          <w:hyperlink w:anchor="_Toc457500889" w:history="1">
+          <w:hyperlink w:anchor="_Toc457659943" w:history="1">
             <w:r>
               <w:rPr>
                 <w:rStyle w:val="Hipercze"/>
@@ -5139,7 +5209,7 @@
                 <w:noProof/>
                 <w:webHidden/>
               </w:rPr>
-              <w:instrText xml:space="preserve"> PAGEREF _Toc457500889 \h </w:instrText>
+              <w:instrText xml:space="preserve"> PAGEREF _Toc457659943 \h </w:instrText>
             </w:r>
             <w:r>
               <w:rPr>
@@ -5182,7 +5252,7 @@
               <w:lang w:val="en-GB" w:eastAsia="en-GB"/>
             </w:rPr>
           </w:pPr>
-          <w:hyperlink w:anchor="_Toc457500890" w:history="1">
+          <w:hyperlink w:anchor="_Toc457659944" w:history="1">
             <w:r>
               <w:rPr>
                 <w:rStyle w:val="Hipercze"/>
@@ -5209,7 +5279,7 @@
                 <w:noProof/>
                 <w:webHidden/>
               </w:rPr>
-              <w:instrText xml:space="preserve"> PAGEREF _Toc457500890 \h </w:instrText>
+              <w:instrText xml:space="preserve"> PAGEREF _Toc457659944 \h </w:instrText>
             </w:r>
             <w:r>
               <w:rPr>
@@ -5252,7 +5322,7 @@
               <w:lang w:val="en-GB" w:eastAsia="en-GB"/>
             </w:rPr>
           </w:pPr>
-          <w:hyperlink w:anchor="_Toc457500891" w:history="1">
+          <w:hyperlink w:anchor="_Toc457659945" w:history="1">
             <w:r>
               <w:rPr>
                 <w:rStyle w:val="Hipercze"/>
@@ -5279,7 +5349,7 @@
                 <w:noProof/>
                 <w:webHidden/>
               </w:rPr>
-              <w:instrText xml:space="preserve"> PAGEREF _Toc457500891 \h </w:instrText>
+              <w:instrText xml:space="preserve"> PAGEREF _Toc457659945 \h </w:instrText>
             </w:r>
             <w:r>
               <w:rPr>
@@ -5322,7 +5392,7 @@
               <w:lang w:val="en-GB" w:eastAsia="en-GB"/>
             </w:rPr>
           </w:pPr>
-          <w:hyperlink w:anchor="_Toc457500892" w:history="1">
+          <w:hyperlink w:anchor="_Toc457659946" w:history="1">
             <w:r>
               <w:rPr>
                 <w:rStyle w:val="Hipercze"/>
@@ -5349,7 +5419,7 @@
                 <w:noProof/>
                 <w:webHidden/>
               </w:rPr>
-              <w:instrText xml:space="preserve"> PAGEREF _Toc457500892 \h </w:instrText>
+              <w:instrText xml:space="preserve"> PAGEREF _Toc457659946 \h </w:instrText>
             </w:r>
             <w:r>
               <w:rPr>
@@ -5392,7 +5462,7 @@
               <w:lang w:val="en-GB" w:eastAsia="en-GB"/>
             </w:rPr>
           </w:pPr>
-          <w:hyperlink w:anchor="_Toc457500893" w:history="1">
+          <w:hyperlink w:anchor="_Toc457659947" w:history="1">
             <w:r>
               <w:rPr>
                 <w:rStyle w:val="Hipercze"/>
@@ -5419,7 +5489,7 @@
                 <w:noProof/>
                 <w:webHidden/>
               </w:rPr>
-              <w:instrText xml:space="preserve"> PAGEREF _Toc457500893 \h </w:instrText>
+              <w:instrText xml:space="preserve"> PAGEREF _Toc457659947 \h </w:instrText>
             </w:r>
             <w:r>
               <w:rPr>
@@ -5462,7 +5532,7 @@
               <w:lang w:val="en-GB" w:eastAsia="en-GB"/>
             </w:rPr>
           </w:pPr>
-          <w:hyperlink w:anchor="_Toc457500894" w:history="1">
+          <w:hyperlink w:anchor="_Toc457659948" w:history="1">
             <w:r>
               <w:rPr>
                 <w:rStyle w:val="Hipercze"/>
@@ -5489,7 +5559,7 @@
                 <w:noProof/>
                 <w:webHidden/>
               </w:rPr>
-              <w:instrText xml:space="preserve"> PAGEREF _Toc457500894 \h </w:instrText>
+              <w:instrText xml:space="preserve"> PAGEREF _Toc457659948 \h </w:instrText>
             </w:r>
             <w:r>
               <w:rPr>
@@ -5532,7 +5602,7 @@
               <w:lang w:val="en-GB" w:eastAsia="en-GB"/>
             </w:rPr>
           </w:pPr>
-          <w:hyperlink w:anchor="_Toc457500895" w:history="1">
+          <w:hyperlink w:anchor="_Toc457659949" w:history="1">
             <w:r>
               <w:rPr>
                 <w:rStyle w:val="Hipercze"/>
@@ -5559,7 +5629,7 @@
                 <w:noProof/>
                 <w:webHidden/>
               </w:rPr>
-              <w:instrText xml:space="preserve"> PAGEREF _Toc457500895 \h </w:instrText>
+              <w:instrText xml:space="preserve"> PAGEREF _Toc457659949 \h </w:instrText>
             </w:r>
             <w:r>
               <w:rPr>
@@ -5602,7 +5672,7 @@
               <w:lang w:val="en-GB" w:eastAsia="en-GB"/>
             </w:rPr>
           </w:pPr>
-          <w:hyperlink w:anchor="_Toc457500896" w:history="1">
+          <w:hyperlink w:anchor="_Toc457659950" w:history="1">
             <w:r>
               <w:rPr>
                 <w:rStyle w:val="Hipercze"/>
@@ -5629,7 +5699,7 @@
                 <w:noProof/>
                 <w:webHidden/>
               </w:rPr>
-              <w:instrText xml:space="preserve"> PAGEREF _Toc457500896 \h </w:instrText>
+              <w:instrText xml:space="preserve"> PAGEREF _Toc457659950 \h </w:instrText>
             </w:r>
             <w:r>
               <w:rPr>
@@ -5672,7 +5742,7 @@
               <w:lang w:val="en-GB" w:eastAsia="en-GB"/>
             </w:rPr>
           </w:pPr>
-          <w:hyperlink w:anchor="_Toc457500897" w:history="1">
+          <w:hyperlink w:anchor="_Toc457659951" w:history="1">
             <w:r>
               <w:rPr>
                 <w:rStyle w:val="Hipercze"/>
@@ -5699,7 +5769,7 @@
                 <w:noProof/>
                 <w:webHidden/>
               </w:rPr>
-              <w:instrText xml:space="preserve"> PAGEREF _Toc457500897 \h </w:instrText>
+              <w:instrText xml:space="preserve"> PAGEREF _Toc457659951 \h </w:instrText>
             </w:r>
             <w:r>
               <w:rPr>
@@ -5742,7 +5812,7 @@
               <w:lang w:val="en-GB" w:eastAsia="en-GB"/>
             </w:rPr>
           </w:pPr>
-          <w:hyperlink w:anchor="_Toc457500898" w:history="1">
+          <w:hyperlink w:anchor="_Toc457659952" w:history="1">
             <w:r>
               <w:rPr>
                 <w:rStyle w:val="Hipercze"/>
@@ -5769,7 +5839,7 @@
                 <w:noProof/>
                 <w:webHidden/>
               </w:rPr>
-              <w:instrText xml:space="preserve"> PAGEREF _Toc457500898 \h </w:instrText>
+              <w:instrText xml:space="preserve"> PAGEREF _Toc457659952 \h </w:instrText>
             </w:r>
             <w:r>
               <w:rPr>
@@ -5812,7 +5882,7 @@
               <w:lang w:val="en-GB" w:eastAsia="en-GB"/>
             </w:rPr>
           </w:pPr>
-          <w:hyperlink w:anchor="_Toc457500899" w:history="1">
+          <w:hyperlink w:anchor="_Toc457659953" w:history="1">
             <w:r>
               <w:rPr>
                 <w:rStyle w:val="Hipercze"/>
@@ -5839,7 +5909,7 @@
                 <w:noProof/>
                 <w:webHidden/>
               </w:rPr>
-              <w:instrText xml:space="preserve"> PAGEREF _Toc457500899 \h </w:instrText>
+              <w:instrText xml:space="preserve"> PAGEREF _Toc457659953 \h </w:instrText>
             </w:r>
             <w:r>
               <w:rPr>
@@ -5882,7 +5952,7 @@
               <w:lang w:val="en-GB" w:eastAsia="en-GB"/>
             </w:rPr>
           </w:pPr>
-          <w:hyperlink w:anchor="_Toc457500900" w:history="1">
+          <w:hyperlink w:anchor="_Toc457659954" w:history="1">
             <w:r>
               <w:rPr>
                 <w:rStyle w:val="Hipercze"/>
@@ -5909,7 +5979,7 @@
                 <w:noProof/>
                 <w:webHidden/>
               </w:rPr>
-              <w:instrText xml:space="preserve"> PAGEREF _Toc457500900 \h </w:instrText>
+              <w:instrText xml:space="preserve"> PAGEREF _Toc457659954 \h </w:instrText>
             </w:r>
             <w:r>
               <w:rPr>
@@ -5952,7 +6022,7 @@
               <w:lang w:val="en-GB" w:eastAsia="en-GB"/>
             </w:rPr>
           </w:pPr>
-          <w:hyperlink w:anchor="_Toc457500901" w:history="1">
+          <w:hyperlink w:anchor="_Toc457659955" w:history="1">
             <w:r>
               <w:rPr>
                 <w:rStyle w:val="Hipercze"/>
@@ -5979,7 +6049,7 @@
                 <w:noProof/>
                 <w:webHidden/>
               </w:rPr>
-              <w:instrText xml:space="preserve"> PAGEREF _Toc457500901 \h </w:instrText>
+              <w:instrText xml:space="preserve"> PAGEREF _Toc457659955 \h </w:instrText>
             </w:r>
             <w:r>
               <w:rPr>
@@ -6022,7 +6092,7 @@
               <w:lang w:val="en-GB" w:eastAsia="en-GB"/>
             </w:rPr>
           </w:pPr>
-          <w:hyperlink w:anchor="_Toc457500902" w:history="1">
+          <w:hyperlink w:anchor="_Toc457659956" w:history="1">
             <w:r>
               <w:rPr>
                 <w:rStyle w:val="Hipercze"/>
@@ -6049,7 +6119,7 @@
                 <w:noProof/>
                 <w:webHidden/>
               </w:rPr>
-              <w:instrText xml:space="preserve"> PAGEREF _Toc457500902 \h </w:instrText>
+              <w:instrText xml:space="preserve"> PAGEREF _Toc457659956 \h </w:instrText>
             </w:r>
             <w:r>
               <w:rPr>
@@ -6092,7 +6162,7 @@
               <w:lang w:val="en-GB" w:eastAsia="en-GB"/>
             </w:rPr>
           </w:pPr>
-          <w:hyperlink w:anchor="_Toc457500903" w:history="1">
+          <w:hyperlink w:anchor="_Toc457659957" w:history="1">
             <w:r>
               <w:rPr>
                 <w:rStyle w:val="Hipercze"/>
@@ -6119,7 +6189,7 @@
                 <w:noProof/>
                 <w:webHidden/>
               </w:rPr>
-              <w:instrText xml:space="preserve"> PAGEREF _Toc457500903 \h </w:instrText>
+              <w:instrText xml:space="preserve"> PAGEREF _Toc457659957 \h </w:instrText>
             </w:r>
             <w:r>
               <w:rPr>
@@ -6162,7 +6232,7 @@
               <w:lang w:val="en-GB" w:eastAsia="en-GB"/>
             </w:rPr>
           </w:pPr>
-          <w:hyperlink w:anchor="_Toc457500904" w:history="1">
+          <w:hyperlink w:anchor="_Toc457659958" w:history="1">
             <w:r>
               <w:rPr>
                 <w:rStyle w:val="Hipercze"/>
@@ -6189,7 +6259,7 @@
                 <w:noProof/>
                 <w:webHidden/>
               </w:rPr>
-              <w:instrText xml:space="preserve"> PAGEREF _Toc457500904 \h </w:instrText>
+              <w:instrText xml:space="preserve"> PAGEREF _Toc457659958 \h </w:instrText>
             </w:r>
             <w:r>
               <w:rPr>
@@ -6232,7 +6302,7 @@
               <w:lang w:val="en-GB" w:eastAsia="en-GB"/>
             </w:rPr>
           </w:pPr>
-          <w:hyperlink w:anchor="_Toc457500905" w:history="1">
+          <w:hyperlink w:anchor="_Toc457659959" w:history="1">
             <w:r>
               <w:rPr>
                 <w:rStyle w:val="Hipercze"/>
@@ -6259,7 +6329,7 @@
                 <w:noProof/>
                 <w:webHidden/>
               </w:rPr>
-              <w:instrText xml:space="preserve"> PAGEREF _Toc457500905 \h </w:instrText>
+              <w:instrText xml:space="preserve"> PAGEREF _Toc457659959 \h </w:instrText>
             </w:r>
             <w:r>
               <w:rPr>
@@ -6302,7 +6372,7 @@
               <w:lang w:val="en-GB" w:eastAsia="en-GB"/>
             </w:rPr>
           </w:pPr>
-          <w:hyperlink w:anchor="_Toc457500906" w:history="1">
+          <w:hyperlink w:anchor="_Toc457659960" w:history="1">
             <w:r>
               <w:rPr>
                 <w:rStyle w:val="Hipercze"/>
@@ -6329,7 +6399,7 @@
                 <w:noProof/>
                 <w:webHidden/>
               </w:rPr>
-              <w:instrText xml:space="preserve"> PAGEREF _Toc457500906 \h </w:instrText>
+              <w:instrText xml:space="preserve"> PAGEREF _Toc457659960 \h </w:instrText>
             </w:r>
             <w:r>
               <w:rPr>
@@ -6372,7 +6442,7 @@
               <w:lang w:val="en-GB" w:eastAsia="en-GB"/>
             </w:rPr>
           </w:pPr>
-          <w:hyperlink w:anchor="_Toc457500907" w:history="1">
+          <w:hyperlink w:anchor="_Toc457659961" w:history="1">
             <w:r>
               <w:rPr>
                 <w:rStyle w:val="Hipercze"/>
@@ -6399,7 +6469,7 @@
                 <w:noProof/>
                 <w:webHidden/>
               </w:rPr>
-              <w:instrText xml:space="preserve"> PAGEREF _Toc457500907 \h </w:instrText>
+              <w:instrText xml:space="preserve"> PAGEREF _Toc457659961 \h </w:instrText>
             </w:r>
             <w:r>
               <w:rPr>
@@ -6442,7 +6512,7 @@
               <w:lang w:val="en-GB" w:eastAsia="en-GB"/>
             </w:rPr>
           </w:pPr>
-          <w:hyperlink w:anchor="_Toc457500908" w:history="1">
+          <w:hyperlink w:anchor="_Toc457659962" w:history="1">
             <w:r>
               <w:rPr>
                 <w:rStyle w:val="Hipercze"/>
@@ -6469,7 +6539,7 @@
                 <w:noProof/>
                 <w:webHidden/>
               </w:rPr>
-              <w:instrText xml:space="preserve"> PAGEREF _Toc457500908 \h </w:instrText>
+              <w:instrText xml:space="preserve"> PAGEREF _Toc457659962 \h </w:instrText>
             </w:r>
             <w:r>
               <w:rPr>
@@ -6512,7 +6582,7 @@
               <w:lang w:val="en-GB" w:eastAsia="en-GB"/>
             </w:rPr>
           </w:pPr>
-          <w:hyperlink w:anchor="_Toc457500909" w:history="1">
+          <w:hyperlink w:anchor="_Toc457659963" w:history="1">
             <w:r>
               <w:rPr>
                 <w:rStyle w:val="Hipercze"/>
@@ -6539,7 +6609,7 @@
                 <w:noProof/>
                 <w:webHidden/>
               </w:rPr>
-              <w:instrText xml:space="preserve"> PAGEREF _Toc457500909 \h </w:instrText>
+              <w:instrText xml:space="preserve"> PAGEREF _Toc457659963 \h </w:instrText>
             </w:r>
             <w:r>
               <w:rPr>
@@ -6595,7 +6665,7 @@
       </w:pPr>
       <w:bookmarkStart w:id="0" w:name="_Toc456975425"/>
       <w:bookmarkStart w:id="1" w:name="_Toc457246434"/>
-      <w:bookmarkStart w:id="2" w:name="_Toc457500820"/>
+      <w:bookmarkStart w:id="2" w:name="_Toc457659873"/>
       <w:r>
         <w:lastRenderedPageBreak/>
         <w:t>Wstęp</w:t>
@@ -6700,7 +6770,7 @@
       <w:pPr>
         <w:pStyle w:val="Nagwek2"/>
       </w:pPr>
-      <w:bookmarkStart w:id="4" w:name="_Toc457500821"/>
+      <w:bookmarkStart w:id="4" w:name="_Toc457659874"/>
       <w:r>
         <w:t>Inspiracje</w:t>
       </w:r>
@@ -6711,7 +6781,13 @@
         <w:t xml:space="preserve">Lista (zapewne niekompletna) </w:t>
       </w:r>
       <w:r>
-        <w:t>książek i gier</w:t>
+        <w:t>książek,</w:t>
+      </w:r>
+      <w:r>
+        <w:t xml:space="preserve"> gier</w:t>
+      </w:r>
+      <w:r>
+        <w:t xml:space="preserve"> i filmów</w:t>
       </w:r>
       <w:r>
         <w:t xml:space="preserve"> które miały wpływ na Karmazyn</w:t>
@@ -6864,6 +6940,30 @@
     </w:p>
     <w:p>
       <w:pPr>
+        <w:pStyle w:val="Akapitzlist"/>
+        <w:numPr>
+          <w:ilvl w:val="0"/>
+          <w:numId w:val="7"/>
+        </w:numPr>
+        <w:rPr>
+          <w:lang w:val="en-GB"/>
+        </w:rPr>
+      </w:pPr>
+      <w:r>
+        <w:rPr>
+          <w:lang w:val="en-GB"/>
+        </w:rPr>
+        <w:t>Russell Mulcahy</w:t>
+      </w:r>
+      <w:r>
+        <w:rPr>
+          <w:lang w:val="en-GB"/>
+        </w:rPr>
+        <w:t xml:space="preserve">: Highlander </w:t>
+      </w:r>
+    </w:p>
+    <w:p>
+      <w:pPr>
         <w:ind w:firstLine="709"/>
         <w:rPr>
           <w:rFonts w:ascii="Times New Roman" w:hAnsi="Times New Roman"/>
@@ -6873,7 +6973,6 @@
           <w:szCs w:val="36"/>
         </w:rPr>
       </w:pPr>
-      <w:bookmarkStart w:id="5" w:name="_Toc457500822"/>
       <w:r>
         <w:br w:type="page"/>
       </w:r>
@@ -6882,6 +6981,7 @@
       <w:pPr>
         <w:pStyle w:val="Nagwek2"/>
       </w:pPr>
+      <w:bookmarkStart w:id="5" w:name="_Toc457659875"/>
       <w:r>
         <w:lastRenderedPageBreak/>
         <w:t>Historia wersji</w:t>
@@ -7300,7 +7400,7 @@
         <w:pStyle w:val="Nagwek1"/>
       </w:pPr>
       <w:bookmarkStart w:id="7" w:name="_Toc457246435"/>
-      <w:bookmarkStart w:id="8" w:name="_Toc457500823"/>
+      <w:bookmarkStart w:id="8" w:name="_Toc457659876"/>
       <w:r>
         <w:t>Szlachta Krwi</w:t>
       </w:r>
@@ -7371,7 +7471,7 @@
       <w:bookmarkStart w:id="9" w:name="_Toc456770752"/>
       <w:bookmarkStart w:id="10" w:name="_Toc456975427"/>
       <w:bookmarkStart w:id="11" w:name="_Toc457246436"/>
-      <w:bookmarkStart w:id="12" w:name="_Toc457500824"/>
+      <w:bookmarkStart w:id="12" w:name="_Toc457659877"/>
       <w:r>
         <w:t>Trochę historii</w:t>
       </w:r>
@@ -7424,7 +7524,7 @@
       <w:bookmarkStart w:id="13" w:name="_Toc456770753"/>
       <w:bookmarkStart w:id="14" w:name="_Toc456975428"/>
       <w:bookmarkStart w:id="15" w:name="_Toc457246437"/>
-      <w:bookmarkStart w:id="16" w:name="_Toc457500825"/>
+      <w:bookmarkStart w:id="16" w:name="_Toc457659878"/>
       <w:r>
         <w:t>Czemu Szlachta jest potężna?</w:t>
       </w:r>
@@ -7485,7 +7585,7 @@
       <w:bookmarkStart w:id="17" w:name="_Toc456770754"/>
       <w:bookmarkStart w:id="18" w:name="_Toc456975429"/>
       <w:bookmarkStart w:id="19" w:name="_Toc457246438"/>
-      <w:bookmarkStart w:id="20" w:name="_Toc457500826"/>
+      <w:bookmarkStart w:id="20" w:name="_Toc457659879"/>
       <w:r>
         <w:lastRenderedPageBreak/>
         <w:t>A ja? ja?</w:t>
@@ -7524,7 +7624,7 @@
       <w:bookmarkStart w:id="21" w:name="_Toc456770755"/>
       <w:bookmarkStart w:id="22" w:name="_Toc456975430"/>
       <w:bookmarkStart w:id="23" w:name="_Toc457246439"/>
-      <w:bookmarkStart w:id="24" w:name="_Toc457500827"/>
+      <w:bookmarkStart w:id="24" w:name="_Toc457659880"/>
       <w:r>
         <w:t>Ale zaraz…</w:t>
       </w:r>
@@ -7581,7 +7681,7 @@
         <w:pStyle w:val="Nagwek1"/>
       </w:pPr>
       <w:bookmarkStart w:id="25" w:name="_Toc457246440"/>
-      <w:bookmarkStart w:id="26" w:name="_Toc457500828"/>
+      <w:bookmarkStart w:id="26" w:name="_Toc457659881"/>
       <w:r>
         <w:lastRenderedPageBreak/>
         <w:t>Tworzenie Szlachcica</w:t>
@@ -7647,7 +7747,7 @@
         <w:pStyle w:val="Nagwek2"/>
       </w:pPr>
       <w:bookmarkStart w:id="27" w:name="_Toc457246441"/>
-      <w:bookmarkStart w:id="28" w:name="_Toc457500829"/>
+      <w:bookmarkStart w:id="28" w:name="_Toc457659882"/>
       <w:r>
         <w:t>Krok pierwszy</w:t>
       </w:r>
@@ -7734,12 +7834,12 @@
         <w:t>). Doświadczonym jak na standardy ludzkie, gdyż 50 letni Szlachcic wygląda zapewne na nie więcej niż późną dwudziestkę i ma przed sobą jeszcze dobre dwie lub trzy setki lat życia. Jeśli nie przydarzy mu się nieszczęście...</w:t>
       </w:r>
       <w:bookmarkStart w:id="29" w:name="_Toc457246442"/>
-      <w:bookmarkStart w:id="30" w:name="_Toc457500830"/>
     </w:p>
     <w:p>
       <w:pPr>
         <w:pStyle w:val="Nagwek2"/>
       </w:pPr>
+      <w:bookmarkStart w:id="30" w:name="_Toc457659883"/>
       <w:r>
         <w:t>Krok drugi</w:t>
       </w:r>
@@ -8122,7 +8222,7 @@
         <w:pStyle w:val="Nagwek2"/>
       </w:pPr>
       <w:bookmarkStart w:id="31" w:name="_Toc457246443"/>
-      <w:bookmarkStart w:id="32" w:name="_Toc457500831"/>
+      <w:bookmarkStart w:id="32" w:name="_Toc457659884"/>
       <w:r>
         <w:t>Krok trzeci</w:t>
       </w:r>
@@ -8158,7 +8258,7 @@
         <w:pStyle w:val="Nagwek2"/>
       </w:pPr>
       <w:bookmarkStart w:id="33" w:name="_Toc457246444"/>
-      <w:bookmarkStart w:id="34" w:name="_Toc457500832"/>
+      <w:bookmarkStart w:id="34" w:name="_Toc457659885"/>
       <w:r>
         <w:t>Krok czwarty</w:t>
       </w:r>
@@ -8751,7 +8851,7 @@
         <w:pStyle w:val="Nagwek2"/>
       </w:pPr>
       <w:bookmarkStart w:id="35" w:name="_Toc457246445"/>
-      <w:bookmarkStart w:id="36" w:name="_Toc457500833"/>
+      <w:bookmarkStart w:id="36" w:name="_Toc457659886"/>
       <w:r>
         <w:t>Krok piąty</w:t>
       </w:r>
@@ -8819,7 +8919,7 @@
         <w:pStyle w:val="Nagwek2"/>
       </w:pPr>
       <w:bookmarkStart w:id="37" w:name="_Toc457246446"/>
-      <w:bookmarkStart w:id="38" w:name="_Toc457500834"/>
+      <w:bookmarkStart w:id="38" w:name="_Toc457659887"/>
       <w:r>
         <w:t>Krok szósty</w:t>
       </w:r>
@@ -9594,7 +9694,7 @@
         <w:pStyle w:val="Nagwek1"/>
       </w:pPr>
       <w:bookmarkStart w:id="41" w:name="_Toc457246447"/>
-      <w:bookmarkStart w:id="42" w:name="_Toc457500835"/>
+      <w:bookmarkStart w:id="42" w:name="_Toc457659888"/>
       <w:r>
         <w:lastRenderedPageBreak/>
         <w:t>Linie Krwi</w:t>
@@ -9622,7 +9722,7 @@
       <w:bookmarkStart w:id="43" w:name="_Toc456770757"/>
       <w:bookmarkStart w:id="44" w:name="_Toc456975432"/>
       <w:bookmarkStart w:id="45" w:name="_Toc457246448"/>
-      <w:bookmarkStart w:id="46" w:name="_Toc457500836"/>
+      <w:bookmarkStart w:id="46" w:name="_Toc457659889"/>
       <w:r>
         <w:t>Askhalea</w:t>
       </w:r>
@@ -10813,7 +10913,7 @@
         <w:pStyle w:val="Nagwek2"/>
       </w:pPr>
       <w:bookmarkStart w:id="49" w:name="_Toc457246449"/>
-      <w:bookmarkStart w:id="50" w:name="_Toc457500837"/>
+      <w:bookmarkStart w:id="50" w:name="_Toc457659890"/>
       <w:r>
         <w:lastRenderedPageBreak/>
         <w:t>Bluturion</w:t>
@@ -10931,7 +11031,7 @@
         <w:rPr>
           <w:bCs/>
         </w:rPr>
-        <w:t>biały</w:t>
+        <w:t>czarny</w:t>
       </w:r>
       <w:r>
         <w:rPr>
@@ -10947,7 +11047,10 @@
         <w:t xml:space="preserve"> w </w:t>
       </w:r>
       <w:r>
-        <w:t>polu w połowie brązowym w połowie zielonym</w:t>
+        <w:t xml:space="preserve">polu w połowie </w:t>
+      </w:r>
+      <w:r>
+        <w:t>jasnoszarym, w połowie ciemnoszarym</w:t>
       </w:r>
     </w:p>
     <w:p>
@@ -11017,6 +11120,7 @@
           <w:b/>
           <w:bCs/>
         </w:rPr>
+        <w:lastRenderedPageBreak/>
         <w:t>Walka</w:t>
       </w:r>
       <w:r>
@@ -11028,7 +11132,6 @@
         <w:rPr>
           <w:b/>
         </w:rPr>
-        <w:lastRenderedPageBreak/>
         <w:t>Dyscypliny</w:t>
       </w:r>
       <w:r>
@@ -11118,7 +11221,7 @@
       <w:bookmarkStart w:id="51" w:name="_Toc456770759"/>
       <w:bookmarkStart w:id="52" w:name="_Toc456975434"/>
       <w:bookmarkStart w:id="53" w:name="_Toc457246450"/>
-      <w:bookmarkStart w:id="54" w:name="_Toc457500838"/>
+      <w:bookmarkStart w:id="54" w:name="_Toc457659891"/>
       <w:r>
         <w:t>Fenewir</w:t>
       </w:r>
@@ -11166,10 +11269,7 @@
         <w:rPr>
           <w:bCs/>
         </w:rPr>
-        <w:t xml:space="preserve">brązowy </w:t>
-      </w:r>
-      <w:r>
-        <w:t>koń</w:t>
+        <w:t>złota mantikora</w:t>
       </w:r>
       <w:r>
         <w:t xml:space="preserve"> w zielonym polu</w:t>
@@ -11292,6 +11392,7 @@
         <w:rPr>
           <w:b/>
         </w:rPr>
+        <w:lastRenderedPageBreak/>
         <w:t>Teren</w:t>
       </w:r>
       <w:r>
@@ -11306,7 +11407,6 @@
         </w:rPr>
       </w:pPr>
       <w:r>
-        <w:lastRenderedPageBreak/>
         <w:t>(odpowiednik ze świata v2: Pheanevil)</w:t>
       </w:r>
     </w:p>
@@ -12419,7 +12519,7 @@
       <w:bookmarkStart w:id="55" w:name="_Toc456770760"/>
       <w:bookmarkStart w:id="56" w:name="_Toc456975435"/>
       <w:bookmarkStart w:id="57" w:name="_Toc457246451"/>
-      <w:bookmarkStart w:id="58" w:name="_Toc457500839"/>
+      <w:bookmarkStart w:id="58" w:name="_Toc457659892"/>
       <w:r>
         <w:lastRenderedPageBreak/>
         <w:t>Grafdar</w:t>
@@ -12695,7 +12795,7 @@
       <w:bookmarkStart w:id="59" w:name="_Toc456770761"/>
       <w:bookmarkStart w:id="60" w:name="_Toc456975436"/>
       <w:bookmarkStart w:id="61" w:name="_Toc457246452"/>
-      <w:bookmarkStart w:id="62" w:name="_Toc457500840"/>
+      <w:bookmarkStart w:id="62" w:name="_Toc457659893"/>
       <w:r>
         <w:t>Khirsem</w:t>
       </w:r>
@@ -12835,6 +12935,9 @@
       <w:r>
         <w:t>: Pallium, Specto, Vissuri</w:t>
       </w:r>
+      <w:r>
+        <w:t>, Letpactum</w:t>
+      </w:r>
     </w:p>
     <w:p>
       <w:r>
@@ -12850,7 +12953,7 @@
         <w:t xml:space="preserve"> </w:t>
       </w:r>
       <w:r>
-        <w:t>Tenebratelum, Velox</w:t>
+        <w:t>Tenebratelum</w:t>
       </w:r>
       <w:r>
         <w:t>, Hamus</w:t>
@@ -12909,7 +13012,7 @@
       <w:bookmarkStart w:id="63" w:name="_Toc456770762"/>
       <w:bookmarkStart w:id="64" w:name="_Toc456975437"/>
       <w:bookmarkStart w:id="65" w:name="_Toc457246453"/>
-      <w:bookmarkStart w:id="66" w:name="_Toc457500841"/>
+      <w:bookmarkStart w:id="66" w:name="_Toc457659894"/>
       <w:r>
         <w:t>Lanverra</w:t>
       </w:r>
@@ -13146,7 +13249,7 @@
       <w:bookmarkStart w:id="67" w:name="_Toc456770763"/>
       <w:bookmarkStart w:id="68" w:name="_Toc456975438"/>
       <w:bookmarkStart w:id="69" w:name="_Toc457246454"/>
-      <w:bookmarkStart w:id="70" w:name="_Toc457500842"/>
+      <w:bookmarkStart w:id="70" w:name="_Toc457659895"/>
       <w:r>
         <w:t>Myrthiss</w:t>
       </w:r>
@@ -13399,7 +13502,7 @@
       <w:bookmarkStart w:id="71" w:name="_Toc456770764"/>
       <w:bookmarkStart w:id="72" w:name="_Toc456975439"/>
       <w:bookmarkStart w:id="73" w:name="_Toc457246455"/>
-      <w:bookmarkStart w:id="74" w:name="_Toc457500843"/>
+      <w:bookmarkStart w:id="74" w:name="_Toc457659896"/>
       <w:r>
         <w:t>Nakeraah</w:t>
       </w:r>
@@ -13467,7 +13570,7 @@
         <w:t xml:space="preserve"> </w:t>
       </w:r>
       <w:r>
-        <w:t>bezoki kruk</w:t>
+        <w:t>szkielet kruka w białym polu</w:t>
       </w:r>
     </w:p>
     <w:p>
@@ -14033,7 +14136,7 @@
       <w:bookmarkStart w:id="75" w:name="_Toc456770765"/>
       <w:bookmarkStart w:id="76" w:name="_Toc456975440"/>
       <w:bookmarkStart w:id="77" w:name="_Toc457246456"/>
-      <w:bookmarkStart w:id="78" w:name="_Toc457500844"/>
+      <w:bookmarkStart w:id="78" w:name="_Toc457659897"/>
       <w:r>
         <w:lastRenderedPageBreak/>
         <w:t>Nephelion</w:t>
@@ -14241,7 +14344,7 @@
       <w:bookmarkStart w:id="79" w:name="_Toc456770766"/>
       <w:bookmarkStart w:id="80" w:name="_Toc456975441"/>
       <w:bookmarkStart w:id="81" w:name="_Toc457246457"/>
-      <w:bookmarkStart w:id="82" w:name="_Toc457500845"/>
+      <w:bookmarkStart w:id="82" w:name="_Toc457659898"/>
       <w:r>
         <w:t>Ramshire</w:t>
       </w:r>
@@ -14511,7 +14614,7 @@
       <w:bookmarkStart w:id="83" w:name="_Toc456770767"/>
       <w:bookmarkStart w:id="84" w:name="_Toc456975442"/>
       <w:bookmarkStart w:id="85" w:name="_Toc457246458"/>
-      <w:bookmarkStart w:id="86" w:name="_Toc457500846"/>
+      <w:bookmarkStart w:id="86" w:name="_Toc457659899"/>
       <w:r>
         <w:t>Sarghadd</w:t>
       </w:r>
@@ -16070,7 +16173,7 @@
       <w:bookmarkStart w:id="87" w:name="_Toc456770768"/>
       <w:bookmarkStart w:id="88" w:name="_Toc456975443"/>
       <w:bookmarkStart w:id="89" w:name="_Toc457246459"/>
-      <w:bookmarkStart w:id="90" w:name="_Toc457500847"/>
+      <w:bookmarkStart w:id="90" w:name="_Toc457659900"/>
       <w:r>
         <w:lastRenderedPageBreak/>
         <w:t>Shiveran</w:t>
@@ -16131,10 +16234,7 @@
         <w:t xml:space="preserve"> </w:t>
       </w:r>
       <w:r>
-        <w:t>nietoperz</w:t>
-      </w:r>
-      <w:r>
-        <w:t xml:space="preserve"> w białym polu</w:t>
+        <w:t>dwugłowy nietoperz w polu w połowie białym i w połowie niebieskim</w:t>
       </w:r>
     </w:p>
     <w:p>
@@ -17084,7 +17184,7 @@
           <w:lang w:val="en-GB"/>
         </w:rPr>
       </w:pPr>
-      <w:bookmarkStart w:id="94" w:name="_Toc457500848"/>
+      <w:bookmarkStart w:id="94" w:name="_Toc457659901"/>
       <w:r>
         <w:rPr>
           <w:lang w:val="en-GB"/>
@@ -17360,44 +17460,73 @@
         <w:rPr>
           <w:sz w:val="24"/>
           <w:szCs w:val="24"/>
-          <w:lang w:val="en-GB"/>
-        </w:rPr>
-      </w:pPr>
-      <w:r>
-        <w:rPr>
-          <w:b/>
-          <w:lang w:val="en-GB"/>
+        </w:rPr>
+      </w:pPr>
+      <w:r>
+        <w:rPr>
+          <w:b/>
         </w:rPr>
         <w:t>System:</w:t>
       </w:r>
     </w:p>
     <w:p>
-      <w:pPr>
-        <w:rPr>
-          <w:sz w:val="24"/>
-          <w:szCs w:val="24"/>
-          <w:lang w:val="en-GB"/>
-        </w:rPr>
-      </w:pPr>
-      <w:r>
-        <w:rPr>
-          <w:lang w:val="en-GB"/>
-        </w:rPr>
-        <w:t>Szablon [111]</w:t>
-      </w:r>
-    </w:p>
-    <w:p>
-      <w:pPr>
-        <w:rPr>
-          <w:sz w:val="24"/>
-          <w:szCs w:val="24"/>
-          <w:lang w:val="en-GB"/>
-        </w:rPr>
-      </w:pPr>
-      <w:r>
-        <w:rPr>
-          <w:lang w:val="en-GB"/>
-        </w:rPr>
+      <w:r>
+        <w:t>Koszt szablonu obowiązkowego</w:t>
+      </w:r>
+      <w:r>
+        <w:t xml:space="preserve"> [111</w:t>
+      </w:r>
+      <w:r>
+        <w:t>]</w:t>
+      </w:r>
+    </w:p>
+    <w:p/>
+    <w:p>
+      <w:r>
+        <w:rPr>
+          <w:b/>
+        </w:rPr>
+        <w:t>Obowiązkowe zalety / wady</w:t>
+      </w:r>
+      <w:r>
+        <w:t>:</w:t>
+      </w:r>
+    </w:p>
+    <w:p>
+      <w:pPr>
+        <w:rPr>
+          <w:sz w:val="24"/>
+          <w:szCs w:val="24"/>
+        </w:rPr>
+      </w:pPr>
+    </w:p>
+    <w:p>
+      <w:pPr>
+        <w:rPr>
+          <w:lang w:val="en-GB"/>
+        </w:rPr>
+        <w:sectPr>
+          <w:type w:val="continuous"/>
+          <w:pgSz w:w="11906" w:h="16838"/>
+          <w:pgMar w:top="1417" w:right="1417" w:bottom="1417" w:left="1417" w:header="708" w:footer="708" w:gutter="0"/>
+          <w:cols w:space="708"/>
+          <w:docGrid w:linePitch="360"/>
+        </w:sectPr>
+      </w:pPr>
+    </w:p>
+    <w:p>
+      <w:pPr>
+        <w:rPr>
+          <w:sz w:val="24"/>
+          <w:szCs w:val="24"/>
+          <w:lang w:val="en-GB"/>
+        </w:rPr>
+      </w:pPr>
+      <w:r>
+        <w:rPr>
+          <w:lang w:val="en-GB"/>
+        </w:rPr>
+        <w:lastRenderedPageBreak/>
         <w:t>[40]    DEX +2</w:t>
       </w:r>
     </w:p>
@@ -17585,6 +17714,7 @@
         <w:rPr>
           <w:lang w:val="en-GB"/>
         </w:rPr>
+        <w:lastRenderedPageBreak/>
         <w:t xml:space="preserve">[5]    </w:t>
       </w:r>
       <w:r>
@@ -17607,108 +17737,386 @@
       </w:r>
     </w:p>
     <w:p>
-      <w:pPr>
-        <w:rPr>
-          <w:lang w:val="en-GB"/>
-        </w:rPr>
-      </w:pPr>
-      <w:r>
-        <w:rPr>
-          <w:lang w:val="en-GB"/>
-        </w:rPr>
+      <w:r>
         <w:t xml:space="preserve">[2]    </w:t>
       </w:r>
       <w:r>
-        <w:rPr>
-          <w:lang w:val="en-GB"/>
-        </w:rPr>
         <w:tab/>
       </w:r>
       <w:r>
-        <w:rPr>
-          <w:lang w:val="en-GB"/>
-        </w:rPr>
         <w:t xml:space="preserve">  </w:t>
       </w:r>
       <w:r>
-        <w:rPr>
-          <w:lang w:val="en-GB"/>
-        </w:rPr>
         <w:t>Temperature tolerance 2</w:t>
       </w:r>
     </w:p>
-    <w:p>
-      <w:pPr>
-        <w:rPr>
-          <w:lang w:val="en-GB"/>
-        </w:rPr>
-      </w:pPr>
-    </w:p>
-    <w:p>
-      <w:pPr>
-        <w:rPr>
-          <w:sz w:val="24"/>
-          <w:szCs w:val="24"/>
-          <w:lang w:val="en-GB"/>
-        </w:rPr>
-      </w:pPr>
-      <w:r>
-        <w:rPr>
-          <w:lang w:val="en-GB"/>
-        </w:rPr>
-        <w:lastRenderedPageBreak/>
+    <w:p/>
+    <w:p>
+      <w:pPr>
+        <w:rPr>
+          <w:sz w:val="24"/>
+          <w:szCs w:val="24"/>
+        </w:rPr>
+      </w:pPr>
+      <w:r>
         <w:t>[-15]</w:t>
       </w:r>
       <w:r>
-        <w:rPr>
-          <w:lang w:val="en-GB"/>
-        </w:rPr>
         <w:tab/>
       </w:r>
       <w:r>
-        <w:rPr>
-          <w:lang w:val="en-GB"/>
-        </w:rPr>
         <w:tab/>
         <w:t xml:space="preserve">   </w:t>
       </w:r>
       <w:r>
-        <w:rPr>
-          <w:lang w:val="en-GB"/>
-        </w:rPr>
         <w:t xml:space="preserve">Lecherousness </w:t>
       </w:r>
     </w:p>
     <w:p>
-      <w:pPr>
-        <w:rPr>
-          <w:sz w:val="24"/>
-          <w:szCs w:val="24"/>
-          <w:lang w:val="en-GB"/>
-        </w:rPr>
-      </w:pPr>
-      <w:r>
-        <w:rPr>
-          <w:lang w:val="en-GB"/>
-        </w:rPr>
+      <w:r>
         <w:t xml:space="preserve">[-5]    </w:t>
       </w:r>
       <w:r>
-        <w:rPr>
-          <w:lang w:val="en-GB"/>
-        </w:rPr>
         <w:t xml:space="preserve"> </w:t>
       </w:r>
       <w:r>
-        <w:rPr>
-          <w:lang w:val="en-GB"/>
-        </w:rPr>
         <w:t xml:space="preserve">Overconfidence </w:t>
       </w:r>
       <w:bookmarkStart w:id="95" w:name="_Toc456770770"/>
       <w:bookmarkStart w:id="96" w:name="_Toc456975445"/>
       <w:bookmarkStart w:id="97" w:name="_Toc457246461"/>
     </w:p>
+    <w:p/>
+    <w:p/>
+    <w:p/>
+    <w:p>
+      <w:pPr>
+        <w:sectPr>
+          <w:type w:val="continuous"/>
+          <w:pgSz w:w="11906" w:h="16838"/>
+          <w:pgMar w:top="1417" w:right="1417" w:bottom="1417" w:left="1417" w:header="708" w:footer="708" w:gutter="0"/>
+          <w:cols w:num="2" w:space="708"/>
+          <w:docGrid w:linePitch="360"/>
+        </w:sectPr>
+      </w:pPr>
+    </w:p>
+    <w:p/>
+    <w:p>
+      <w:pPr>
+        <w:rPr>
+          <w:lang w:val="en-GB"/>
+        </w:rPr>
+      </w:pPr>
+      <w:r>
+        <w:rPr>
+          <w:b/>
+          <w:lang w:val="en-GB"/>
+        </w:rPr>
+        <w:t>Typowe zalety / wady</w:t>
+      </w:r>
+      <w:r>
+        <w:rPr>
+          <w:lang w:val="en-GB"/>
+        </w:rPr>
+        <w:t>:</w:t>
+      </w:r>
+    </w:p>
+    <w:p>
+      <w:pPr>
+        <w:rPr>
+          <w:lang w:val="en-GB"/>
+        </w:rPr>
+      </w:pPr>
+    </w:p>
+    <w:p>
+      <w:pPr>
+        <w:rPr>
+          <w:lang w:val="en-GB"/>
+        </w:rPr>
+        <w:sectPr>
+          <w:type w:val="continuous"/>
+          <w:pgSz w:w="11906" w:h="16838"/>
+          <w:pgMar w:top="1417" w:right="1417" w:bottom="1417" w:left="1417" w:header="708" w:footer="708" w:gutter="0"/>
+          <w:cols w:space="708"/>
+          <w:docGrid w:linePitch="360"/>
+        </w:sectPr>
+      </w:pPr>
+    </w:p>
+    <w:p>
+      <w:pPr>
+        <w:rPr>
+          <w:lang w:val="en-GB"/>
+        </w:rPr>
+      </w:pPr>
+      <w:r>
+        <w:rPr>
+          <w:lang w:val="en-GB"/>
+        </w:rPr>
+        <w:lastRenderedPageBreak/>
+        <w:t>[15]   Daredevil</w:t>
+      </w:r>
+    </w:p>
+    <w:p>
+      <w:pPr>
+        <w:rPr>
+          <w:lang w:val="en-GB"/>
+        </w:rPr>
+      </w:pPr>
+      <w:r>
+        <w:rPr>
+          <w:lang w:val="en-GB"/>
+        </w:rPr>
+        <w:t>[var]  Enhanced Defenses</w:t>
+      </w:r>
+    </w:p>
+    <w:p>
+      <w:pPr>
+        <w:rPr>
+          <w:lang w:val="en-GB"/>
+        </w:rPr>
+      </w:pPr>
+      <w:r>
+        <w:rPr>
+          <w:lang w:val="en-GB"/>
+        </w:rPr>
+        <w:t xml:space="preserve">[10] </w:t>
+      </w:r>
+      <w:r>
+        <w:rPr>
+          <w:lang w:val="en-GB"/>
+        </w:rPr>
+        <w:tab/>
+      </w:r>
+      <w:r>
+        <w:rPr>
+          <w:lang w:val="en-GB"/>
+        </w:rPr>
+        <w:tab/>
+      </w:r>
+      <w:r>
+        <w:rPr>
+          <w:lang w:val="en-GB"/>
+        </w:rPr>
+        <w:tab/>
+        <w:t xml:space="preserve">  High Pain Threshold</w:t>
+      </w:r>
+    </w:p>
+    <w:p>
+      <w:pPr>
+        <w:rPr>
+          <w:lang w:val="en-GB"/>
+        </w:rPr>
+      </w:pPr>
+      <w:r>
+        <w:rPr>
+          <w:lang w:val="en-GB"/>
+        </w:rPr>
+        <w:t>[var]  Luck</w:t>
+      </w:r>
+    </w:p>
+    <w:p>
+      <w:pPr>
+        <w:rPr>
+          <w:lang w:val="en-GB"/>
+        </w:rPr>
+      </w:pPr>
+      <w:r>
+        <w:rPr>
+          <w:lang w:val="en-GB"/>
+        </w:rPr>
+        <w:t>[15]   Perfect Balance</w:t>
+      </w:r>
+    </w:p>
+    <w:p>
+      <w:pPr>
+        <w:rPr>
+          <w:lang w:val="en-GB"/>
+        </w:rPr>
+      </w:pPr>
+      <w:r>
+        <w:rPr>
+          <w:lang w:val="en-GB"/>
+        </w:rPr>
+        <w:t>[5]     Talent: Gifted artist</w:t>
+      </w:r>
+    </w:p>
+    <w:p>
+      <w:pPr>
+        <w:rPr>
+          <w:lang w:val="en-GB"/>
+        </w:rPr>
+      </w:pPr>
+      <w:r>
+        <w:rPr>
+          <w:lang w:val="en-GB"/>
+        </w:rPr>
+        <w:t>[15]   Talent: Smooth operator</w:t>
+      </w:r>
+    </w:p>
+    <w:p>
+      <w:pPr>
+        <w:rPr>
+          <w:lang w:val="en-GB"/>
+        </w:rPr>
+      </w:pPr>
+      <w:r>
+        <w:rPr>
+          <w:lang w:val="en-GB"/>
+        </w:rPr>
+        <w:t>[10]   Voice</w:t>
+      </w:r>
+    </w:p>
+    <w:p>
+      <w:pPr>
+        <w:rPr>
+          <w:lang w:val="en-GB"/>
+        </w:rPr>
+      </w:pPr>
+    </w:p>
+    <w:p>
+      <w:pPr>
+        <w:rPr>
+          <w:lang w:val="en-GB"/>
+        </w:rPr>
+      </w:pPr>
+      <w:r>
+        <w:rPr>
+          <w:lang w:val="en-GB"/>
+        </w:rPr>
+        <w:lastRenderedPageBreak/>
+        <w:t xml:space="preserve">[-5]   </w:t>
+      </w:r>
+      <w:r>
+        <w:rPr>
+          <w:lang w:val="en-GB"/>
+        </w:rPr>
+        <w:t xml:space="preserve">  </w:t>
+      </w:r>
+      <w:r>
+        <w:rPr>
+          <w:lang w:val="en-GB"/>
+        </w:rPr>
+        <w:t>Chummy</w:t>
+      </w:r>
+    </w:p>
+    <w:p>
+      <w:pPr>
+        <w:rPr>
+          <w:lang w:val="en-GB"/>
+        </w:rPr>
+      </w:pPr>
+      <w:r>
+        <w:rPr>
+          <w:lang w:val="en-GB"/>
+        </w:rPr>
+        <w:t xml:space="preserve">[var] </w:t>
+      </w:r>
+      <w:r>
+        <w:rPr>
+          <w:lang w:val="en-GB"/>
+        </w:rPr>
+        <w:t xml:space="preserve">  </w:t>
+      </w:r>
+      <w:r>
+        <w:rPr>
+          <w:lang w:val="en-GB"/>
+        </w:rPr>
+        <w:t xml:space="preserve">Compulsive </w:t>
+      </w:r>
+      <w:r>
+        <w:rPr>
+          <w:lang w:val="en-GB"/>
+        </w:rPr>
+        <w:t>behaviour</w:t>
+      </w:r>
+    </w:p>
+    <w:p>
+      <w:pPr>
+        <w:rPr>
+          <w:lang w:val="en-GB"/>
+        </w:rPr>
+      </w:pPr>
+      <w:r>
+        <w:rPr>
+          <w:lang w:val="en-GB"/>
+        </w:rPr>
+        <w:t>[-5]     Curious</w:t>
+      </w:r>
+    </w:p>
+    <w:p>
+      <w:pPr>
+        <w:rPr>
+          <w:lang w:val="en-GB"/>
+        </w:rPr>
+      </w:pPr>
+      <w:r>
+        <w:rPr>
+          <w:lang w:val="en-GB"/>
+        </w:rPr>
+        <w:t>[-10]   Impulsiveness</w:t>
+      </w:r>
+    </w:p>
+    <w:p>
+      <w:pPr>
+        <w:rPr>
+          <w:lang w:val="en-GB"/>
+        </w:rPr>
+      </w:pPr>
+      <w:r>
+        <w:rPr>
+          <w:lang w:val="en-GB"/>
+        </w:rPr>
+        <w:t>[-5]     Slow Riser</w:t>
+      </w:r>
+    </w:p>
+    <w:p>
+      <w:pPr>
+        <w:rPr>
+          <w:lang w:val="en-GB"/>
+        </w:rPr>
+      </w:pPr>
+      <w:r>
+        <w:rPr>
+          <w:lang w:val="en-GB"/>
+        </w:rPr>
+        <w:t>[-5]     Stubbornness</w:t>
+      </w:r>
+    </w:p>
+    <w:p>
+      <w:pPr>
+        <w:rPr>
+          <w:lang w:val="en-GB"/>
+        </w:rPr>
+        <w:sectPr>
+          <w:type w:val="continuous"/>
+          <w:pgSz w:w="11906" w:h="16838"/>
+          <w:pgMar w:top="1417" w:right="1417" w:bottom="1417" w:left="1417" w:header="708" w:footer="708" w:gutter="0"/>
+          <w:cols w:num="2" w:space="708"/>
+          <w:docGrid w:linePitch="360"/>
+        </w:sectPr>
+      </w:pPr>
+      <w:r>
+        <w:rPr>
+          <w:lang w:val="en-GB"/>
+        </w:rPr>
+        <w:t>[-5]     Vow: don't teach Velox to other</w:t>
+      </w:r>
+      <w:r>
+        <w:rPr>
+          <w:lang w:val="en-GB"/>
+        </w:rPr>
+        <w:t>s</w:t>
+      </w:r>
+    </w:p>
+    <w:p>
+      <w:pPr>
+        <w:rPr>
+          <w:sz w:val="24"/>
+          <w:szCs w:val="24"/>
+          <w:lang w:val="en-GB"/>
+        </w:rPr>
+      </w:pPr>
+    </w:p>
     <w:p>
       <w:pPr>
         <w:pStyle w:val="Nagwek2"/>
@@ -17716,7 +18124,7 @@
           <w:lang w:val="en-GB"/>
         </w:rPr>
       </w:pPr>
-      <w:bookmarkStart w:id="98" w:name="_Toc457500849"/>
+      <w:bookmarkStart w:id="98" w:name="_Toc457659902"/>
       <w:r>
         <w:rPr>
           <w:lang w:val="en-GB"/>
@@ -17903,7 +18311,6 @@
       </w:pPr>
       <w:bookmarkStart w:id="99" w:name="_Toc456975446"/>
       <w:bookmarkStart w:id="100" w:name="_Toc457246462"/>
-      <w:bookmarkStart w:id="101" w:name="_Toc457500850"/>
       <w:r>
         <w:br w:type="page"/>
       </w:r>
@@ -17912,6 +18319,7 @@
       <w:pPr>
         <w:pStyle w:val="Nagwek1"/>
       </w:pPr>
+      <w:bookmarkStart w:id="101" w:name="_Toc457659903"/>
       <w:r>
         <w:lastRenderedPageBreak/>
         <w:t>Dyscypliny</w:t>
@@ -17944,7 +18352,7 @@
       </w:pPr>
       <w:bookmarkStart w:id="103" w:name="_Toc456975447"/>
       <w:bookmarkStart w:id="104" w:name="_Toc457246463"/>
-      <w:bookmarkStart w:id="105" w:name="_Toc457500851"/>
+      <w:bookmarkStart w:id="105" w:name="_Toc457659904"/>
       <w:r>
         <w:t>System</w:t>
       </w:r>
@@ -18056,7 +18464,7 @@
         <w:pStyle w:val="Nagwek2"/>
       </w:pPr>
       <w:bookmarkStart w:id="108" w:name="_Toc457246464"/>
-      <w:bookmarkStart w:id="109" w:name="_Toc457500852"/>
+      <w:bookmarkStart w:id="109" w:name="_Toc457659905"/>
       <w:r>
         <w:lastRenderedPageBreak/>
         <w:t>Ipsuano (Samoleczenie)</w:t>
@@ -18475,7 +18883,7 @@
       <w:bookmarkStart w:id="110" w:name="_Toc456770774"/>
       <w:bookmarkStart w:id="111" w:name="_Toc456975449"/>
       <w:bookmarkStart w:id="112" w:name="_Toc457246465"/>
-      <w:bookmarkStart w:id="113" w:name="_Toc457500853"/>
+      <w:bookmarkStart w:id="113" w:name="_Toc457659906"/>
       <w:r>
         <w:t>Otium (Odpoczynek)</w:t>
       </w:r>
@@ -18634,7 +19042,7 @@
       <w:bookmarkStart w:id="114" w:name="_Toc456770775"/>
       <w:bookmarkStart w:id="115" w:name="_Toc456975450"/>
       <w:bookmarkStart w:id="116" w:name="_Toc457246466"/>
-      <w:bookmarkStart w:id="117" w:name="_Toc457500854"/>
+      <w:bookmarkStart w:id="117" w:name="_Toc457659907"/>
       <w:r>
         <w:t>Sangvisus (Krwiowizja)</w:t>
       </w:r>
@@ -18813,7 +19221,7 @@
       <w:bookmarkStart w:id="118" w:name="_Toc456770776"/>
       <w:bookmarkStart w:id="119" w:name="_Toc456975451"/>
       <w:bookmarkStart w:id="120" w:name="_Toc457246467"/>
-      <w:bookmarkStart w:id="121" w:name="_Toc457500855"/>
+      <w:bookmarkStart w:id="121" w:name="_Toc457659908"/>
       <w:r>
         <w:t>Animo (Animacja)</w:t>
       </w:r>
@@ -18877,7 +19285,13 @@
     </w:p>
     <w:p>
       <w:r>
-        <w:t>Poziomy i mozliwości:</w:t>
+        <w:t xml:space="preserve">Poziomy i </w:t>
+      </w:r>
+      <w:r>
+        <w:t>możliwości</w:t>
+      </w:r>
+      <w:r>
+        <w:t>:</w:t>
       </w:r>
     </w:p>
     <w:p>
@@ -19177,7 +19591,7 @@
       <w:bookmarkStart w:id="122" w:name="_Toc456770777"/>
       <w:bookmarkStart w:id="123" w:name="_Toc456975452"/>
       <w:bookmarkStart w:id="124" w:name="_Toc457246468"/>
-      <w:bookmarkStart w:id="125" w:name="_Toc457500856"/>
+      <w:bookmarkStart w:id="125" w:name="_Toc457659909"/>
       <w:r>
         <w:t>Avem (Ptak)</w:t>
       </w:r>
@@ -19405,7 +19819,7 @@
       </w:pPr>
       <w:bookmarkStart w:id="126" w:name="_Toc456975465"/>
       <w:bookmarkStart w:id="127" w:name="_Toc457246469"/>
-      <w:bookmarkStart w:id="128" w:name="_Toc457500857"/>
+      <w:bookmarkStart w:id="128" w:name="_Toc457659910"/>
       <w:r>
         <w:t>Cerevis (Siła umysłu)</w:t>
       </w:r>
@@ -19494,7 +19908,7 @@
       <w:bookmarkStart w:id="129" w:name="_Toc456770778"/>
       <w:bookmarkStart w:id="130" w:name="_Toc456975453"/>
       <w:bookmarkStart w:id="131" w:name="_Toc457246470"/>
-      <w:bookmarkStart w:id="132" w:name="_Toc457500858"/>
+      <w:bookmarkStart w:id="132" w:name="_Toc457659911"/>
       <w:r>
         <w:t>Fercorium (Kamienna skóra)</w:t>
       </w:r>
@@ -19637,7 +20051,7 @@
       <w:bookmarkStart w:id="133" w:name="_Toc456770779"/>
       <w:bookmarkStart w:id="134" w:name="_Toc456975454"/>
       <w:bookmarkStart w:id="135" w:name="_Toc457246471"/>
-      <w:bookmarkStart w:id="136" w:name="_Toc457500859"/>
+      <w:bookmarkStart w:id="136" w:name="_Toc457659912"/>
       <w:r>
         <w:t>Hamus (Pazury)</w:t>
       </w:r>
@@ -19767,7 +20181,7 @@
       <w:bookmarkStart w:id="137" w:name="_Toc456770780"/>
       <w:bookmarkStart w:id="138" w:name="_Toc456975455"/>
       <w:bookmarkStart w:id="139" w:name="_Toc457246472"/>
-      <w:bookmarkStart w:id="140" w:name="_Toc457500860"/>
+      <w:bookmarkStart w:id="140" w:name="_Toc457659913"/>
       <w:r>
         <w:t>Inbestia (Wezwanie bestii)</w:t>
       </w:r>
@@ -19887,7 +20301,7 @@
       </w:pPr>
       <w:bookmarkStart w:id="141" w:name="_Toc456975456"/>
       <w:bookmarkStart w:id="142" w:name="_Toc457246473"/>
-      <w:bookmarkStart w:id="143" w:name="_Toc457500861"/>
+      <w:bookmarkStart w:id="143" w:name="_Toc457659914"/>
       <w:r>
         <w:t>I</w:t>
       </w:r>
@@ -20322,7 +20736,13 @@
         <w:rPr>
           <w:lang w:val="en-GB"/>
         </w:rPr>
-        <w:t>laming armor</w:t>
+        <w:t xml:space="preserve">laming </w:t>
+      </w:r>
+      <w:r>
+        <w:rPr>
+          <w:lang w:val="en-GB"/>
+        </w:rPr>
+        <w:t>armour</w:t>
       </w:r>
     </w:p>
     <w:p>
@@ -20386,7 +20806,7 @@
       <w:bookmarkStart w:id="144" w:name="_Toc456770781"/>
       <w:bookmarkStart w:id="145" w:name="_Toc456975457"/>
       <w:bookmarkStart w:id="146" w:name="_Toc457246474"/>
-      <w:bookmarkStart w:id="147" w:name="_Toc457500862"/>
+      <w:bookmarkStart w:id="147" w:name="_Toc457659915"/>
       <w:r>
         <w:rPr>
           <w:lang w:val="en-GB"/>
@@ -20575,7 +20995,7 @@
       <w:bookmarkStart w:id="148" w:name="_Toc456770782"/>
       <w:bookmarkStart w:id="149" w:name="_Toc456975458"/>
       <w:bookmarkStart w:id="150" w:name="_Toc457246475"/>
-      <w:bookmarkStart w:id="151" w:name="_Toc457500863"/>
+      <w:bookmarkStart w:id="151" w:name="_Toc457659916"/>
       <w:r>
         <w:t>Lepos (Urok)</w:t>
       </w:r>
@@ -20666,20 +21086,138 @@
       <w:pPr>
         <w:pStyle w:val="Nagwek2"/>
       </w:pPr>
-      <w:bookmarkStart w:id="152" w:name="_Toc456770783"/>
-      <w:bookmarkStart w:id="153" w:name="_Toc456975459"/>
-      <w:bookmarkStart w:id="154" w:name="_Toc457246476"/>
-      <w:bookmarkStart w:id="155" w:name="_Toc457500864"/>
+      <w:bookmarkStart w:id="152" w:name="_Toc457659917"/>
+      <w:bookmarkStart w:id="153" w:name="_Toc456770783"/>
+      <w:bookmarkStart w:id="154" w:name="_Toc456975459"/>
+      <w:bookmarkStart w:id="155" w:name="_Toc457246476"/>
+      <w:r>
+        <w:t>Letpactum</w:t>
+      </w:r>
+      <w:r>
+        <w:t xml:space="preserve"> (Pakt </w:t>
+      </w:r>
+      <w:r>
+        <w:t>ze śmiercią</w:t>
+      </w:r>
+      <w:r>
+        <w:t>)</w:t>
+      </w:r>
+      <w:bookmarkEnd w:id="152"/>
+    </w:p>
+    <w:p>
+      <w:r>
+        <w:t>Szlachcic zawiązuj</w:t>
+      </w:r>
+      <w:r>
+        <w:t>e</w:t>
+      </w:r>
+      <w:r>
+        <w:t xml:space="preserve"> pakt ze śmiercią, </w:t>
+      </w:r>
+      <w:r>
+        <w:t xml:space="preserve">wpada w krwiożerczy szał bojowy rzucając się na najbliższych przeciwników, atakując ze zwiększoną prędkością i coraz silniej i precyzyjniej z każdym kolejnym ciosem, wykorzystując całą energię na </w:t>
+      </w:r>
+      <w:r>
+        <w:t xml:space="preserve">ofensywę </w:t>
+      </w:r>
+      <w:r>
+        <w:t xml:space="preserve"> i zaniechując obrony.</w:t>
+      </w:r>
+      <w:r>
+        <w:t xml:space="preserve"> Ciało animowane przez demoniczną siłę ignoruje wszelkie efekty obrażeń, jednocześnie Krew i energia życiowa jest spalana w błyskawicznym tempie.</w:t>
+      </w:r>
+      <w:r>
+        <w:t xml:space="preserve"> W czasie trwania transu skóra staje się trupio biała i unosi się z niej biały dym. </w:t>
+      </w:r>
+      <w:r>
+        <w:t>Po wyjściu z transu lub wypaleniu całej Krwi wszystkie</w:t>
+      </w:r>
+      <w:r>
+        <w:t xml:space="preserve"> otrzymane</w:t>
+      </w:r>
+      <w:r>
+        <w:t xml:space="preserve"> obrażenia odnoszą efekt</w:t>
+      </w:r>
+      <w:r>
+        <w:t>,</w:t>
+      </w:r>
+      <w:r>
+        <w:t xml:space="preserve"> potencjalnie okaleczając, pozbawiając przytomności </w:t>
+      </w:r>
+      <w:r>
+        <w:t>lub zabijając nieszczęśnika na miejscu.</w:t>
+      </w:r>
+    </w:p>
+    <w:p/>
+    <w:p>
+      <w:r>
+        <w:rPr>
+          <w:b/>
+        </w:rPr>
+        <w:t>System</w:t>
+      </w:r>
+      <w:r>
+        <w:t>:</w:t>
+      </w:r>
+    </w:p>
+    <w:p>
+      <w:r>
+        <w:t xml:space="preserve">Koszt zakupu: </w:t>
+      </w:r>
+      <w:r>
+        <w:t>TBD</w:t>
+      </w:r>
+    </w:p>
+    <w:p>
+      <w:r>
+        <w:t>Koszt użycia: 1BP i 1HP na sekundę.</w:t>
+      </w:r>
+    </w:p>
+    <w:p/>
+    <w:p>
+      <w:r>
+        <w:lastRenderedPageBreak/>
+        <w:t>W czasie działania Szlachcic posiada efekty Berserk</w:t>
+      </w:r>
+      <w:r>
+        <w:t>,</w:t>
+      </w:r>
+      <w:r>
+        <w:t xml:space="preserve"> Bloodlust</w:t>
+      </w:r>
+      <w:r>
+        <w:t>, Hard to Kill +5</w:t>
+      </w:r>
+    </w:p>
+    <w:p>
+      <w:r>
+        <w:t xml:space="preserve">Daje efekty </w:t>
+      </w:r>
+      <w:r>
+        <w:t xml:space="preserve">dyscyplin </w:t>
+      </w:r>
+      <w:r>
+        <w:t>Velox i Robur na tym samym poziomie</w:t>
+      </w:r>
+      <w:r>
+        <w:t>, ponadto każdy celny atak (taki który trafia i nie został uniknięty) dodaje kumulatywnie +1 bonusu do obrażeń na kolejne ataki w czasie trwania Dyscypliny. Każde trzy celne ataki dają kumulatywny bonus +1 do trafienia na kolejne ataki w czasie trwania Dyscypliny.</w:t>
+      </w:r>
+    </w:p>
+    <w:p>
+      <w:pPr>
+        <w:pStyle w:val="Nagwek2"/>
+      </w:pPr>
+      <w:bookmarkStart w:id="156" w:name="_Toc457659918"/>
       <w:r>
         <w:t>Morphus</w:t>
       </w:r>
       <w:r>
         <w:t xml:space="preserve"> (Przemiana)</w:t>
       </w:r>
-      <w:bookmarkEnd w:id="152"/>
       <w:bookmarkEnd w:id="153"/>
       <w:bookmarkEnd w:id="154"/>
       <w:bookmarkEnd w:id="155"/>
+      <w:bookmarkEnd w:id="156"/>
     </w:p>
     <w:p>
       <w:pPr>
@@ -20721,7 +21259,6 @@
         <w:pStyle w:val="Cytat"/>
       </w:pPr>
       <w:r>
-        <w:lastRenderedPageBreak/>
         <w:tab/>
         <w:t>- Napiszę balladę o lordzie który zmienił się w mysz by rozbawić gości a potem capnął go kot i tyle go widziano. – Powiedział Gevan pociągnąwszy łyk piwa z kufla."</w:t>
       </w:r>
@@ -20883,17 +21420,18 @@
       <w:pPr>
         <w:pStyle w:val="Nagwek2"/>
       </w:pPr>
-      <w:bookmarkStart w:id="156" w:name="_Toc456770784"/>
-      <w:bookmarkStart w:id="157" w:name="_Toc456975460"/>
-      <w:bookmarkStart w:id="158" w:name="_Toc457246477"/>
-      <w:bookmarkStart w:id="159" w:name="_Toc457500865"/>
-      <w:r>
+      <w:bookmarkStart w:id="157" w:name="_Toc456770784"/>
+      <w:bookmarkStart w:id="158" w:name="_Toc456975460"/>
+      <w:bookmarkStart w:id="159" w:name="_Toc457246477"/>
+      <w:bookmarkStart w:id="160" w:name="_Toc457659919"/>
+      <w:r>
+        <w:lastRenderedPageBreak/>
         <w:t>Pallium (Płaszcz)</w:t>
       </w:r>
-      <w:bookmarkEnd w:id="156"/>
       <w:bookmarkEnd w:id="157"/>
       <w:bookmarkEnd w:id="158"/>
       <w:bookmarkEnd w:id="159"/>
+      <w:bookmarkEnd w:id="160"/>
     </w:p>
     <w:p>
       <w:pPr>
@@ -21026,27 +21564,26 @@
       <w:pPr>
         <w:pStyle w:val="Nagwek2"/>
       </w:pPr>
-      <w:bookmarkStart w:id="160" w:name="_Toc456770785"/>
-      <w:bookmarkStart w:id="161" w:name="_Toc456975461"/>
-      <w:bookmarkStart w:id="162" w:name="_Toc457246478"/>
-      <w:bookmarkStart w:id="163" w:name="_Toc457500866"/>
+      <w:bookmarkStart w:id="161" w:name="_Toc456770785"/>
+      <w:bookmarkStart w:id="162" w:name="_Toc456975461"/>
+      <w:bookmarkStart w:id="163" w:name="_Toc457246478"/>
+      <w:bookmarkStart w:id="164" w:name="_Toc457659920"/>
       <w:r>
         <w:t>Parma (Osłona)</w:t>
       </w:r>
-      <w:bookmarkEnd w:id="160"/>
       <w:bookmarkEnd w:id="161"/>
       <w:bookmarkEnd w:id="162"/>
       <w:bookmarkEnd w:id="163"/>
-    </w:p>
-    <w:p>
-      <w:pPr>
-        <w:rPr>
-          <w:sz w:val="24"/>
-          <w:szCs w:val="24"/>
-        </w:rPr>
-      </w:pPr>
-      <w:r>
-        <w:lastRenderedPageBreak/>
+      <w:bookmarkEnd w:id="164"/>
+    </w:p>
+    <w:p>
+      <w:pPr>
+        <w:rPr>
+          <w:sz w:val="24"/>
+          <w:szCs w:val="24"/>
+        </w:rPr>
+      </w:pPr>
+      <w:r>
         <w:tab/>
       </w:r>
       <w:r>
@@ -21162,15 +21699,15 @@
       <w:pPr>
         <w:pStyle w:val="Nagwek2"/>
       </w:pPr>
-      <w:bookmarkStart w:id="164" w:name="_Toc456975462"/>
-      <w:bookmarkStart w:id="165" w:name="_Toc457246479"/>
-      <w:bookmarkStart w:id="166" w:name="_Toc457500867"/>
+      <w:bookmarkStart w:id="165" w:name="_Toc456975462"/>
+      <w:bookmarkStart w:id="166" w:name="_Toc457246479"/>
+      <w:bookmarkStart w:id="167" w:name="_Toc457659921"/>
       <w:r>
         <w:t>Percuro (Leczenie)</w:t>
       </w:r>
-      <w:bookmarkEnd w:id="164"/>
       <w:bookmarkEnd w:id="165"/>
       <w:bookmarkEnd w:id="166"/>
+      <w:bookmarkEnd w:id="167"/>
     </w:p>
     <w:p>
       <w:r>
@@ -21203,17 +21740,17 @@
       <w:pPr>
         <w:pStyle w:val="Nagwek2"/>
       </w:pPr>
-      <w:bookmarkStart w:id="167" w:name="_Toc456770786"/>
-      <w:bookmarkStart w:id="168" w:name="_Toc456975463"/>
-      <w:bookmarkStart w:id="169" w:name="_Toc457246480"/>
-      <w:bookmarkStart w:id="170" w:name="_Toc457500868"/>
+      <w:bookmarkStart w:id="168" w:name="_Toc456770786"/>
+      <w:bookmarkStart w:id="169" w:name="_Toc456975463"/>
+      <w:bookmarkStart w:id="170" w:name="_Toc457246480"/>
+      <w:bookmarkStart w:id="171" w:name="_Toc457659922"/>
       <w:r>
         <w:t>Praestigia (Iluzja)</w:t>
       </w:r>
-      <w:bookmarkEnd w:id="167"/>
       <w:bookmarkEnd w:id="168"/>
       <w:bookmarkEnd w:id="169"/>
       <w:bookmarkEnd w:id="170"/>
+      <w:bookmarkEnd w:id="171"/>
     </w:p>
     <w:p>
       <w:pPr>
@@ -21294,24 +21831,23 @@
       <w:pPr>
         <w:pStyle w:val="Nagwek2"/>
       </w:pPr>
-      <w:bookmarkStart w:id="171" w:name="_Toc456770787"/>
-      <w:bookmarkStart w:id="172" w:name="_Toc456975464"/>
-      <w:bookmarkStart w:id="173" w:name="_Toc457246481"/>
-      <w:bookmarkStart w:id="174" w:name="_Toc457500869"/>
+      <w:bookmarkStart w:id="172" w:name="_Toc456770787"/>
+      <w:bookmarkStart w:id="173" w:name="_Toc456975464"/>
+      <w:bookmarkStart w:id="174" w:name="_Toc457246481"/>
+      <w:bookmarkStart w:id="175" w:name="_Toc457659923"/>
       <w:r>
         <w:t>Robur (Krzepa)</w:t>
       </w:r>
-      <w:bookmarkEnd w:id="171"/>
       <w:bookmarkEnd w:id="172"/>
       <w:bookmarkEnd w:id="173"/>
       <w:bookmarkEnd w:id="174"/>
+      <w:bookmarkEnd w:id="175"/>
     </w:p>
     <w:p>
       <w:pPr>
         <w:pStyle w:val="Cytat"/>
       </w:pPr>
       <w:r>
-        <w:lastRenderedPageBreak/>
         <w:tab/>
         <w:t>"- Sven, co tak zamilkłeś? Chodź, będziesz sędziował. – Powiedział Damura.</w:t>
       </w:r>
@@ -21337,7 +21873,11 @@
         <w:pStyle w:val="Cytat"/>
       </w:pPr>
       <w:r>
-        <w:t>- Na trzy. Raz... dwa... trzy! – Powiedział półelf. Naparli jednocześnie. Damura stwierdził że Gerhard jest faktycznie silniejszy niż wygląda. Ale słabszy od niego mimo wszystko. Olbrzym zaczął szybko przeważać. Gerhard zacisnął zęby. Jego oczy rozjarzyły się jadowicie zielonym blaskiem, chwycił się mocnej blatu lewą ręką. Damura systematycznie przyciskał jego dłoń w dół ale poczuł rosnący opór. Wziął głęboki oddech i nacisnął mocniej. Ale stanął w martwym punkcie, cztery cale nad powierzchnią stołu. W tym położeniu powinien mieć już łatwiej, ale Szlachcic trzymał się twardo. Stół zaskrzypiał. Sven miał wrażenie ze lada moment potężny dębowy mebel trzaśnie na pół jak zapałka. Zaciśnięte na sobie dłonie drżały w miejscu. Blask oczach Fenewira narastał. Wyraz zaciętości na jego twarzy również. Damura sapnął, jego biceps naprężał mocno rękaw koszuli, na czoło wystąpiły kropelki potu. Ale dłoń Szlachcica zaczęła się podnosić. Coraz szybciej. Minęła punkt równowagi. Olbrzym ryknął próbując sobie dodać siły. Ale nie pomogło. Fenewir już z łatwością docisnął jego rękę do powierzchni stołu. Damura wypuścił powietrze, rozłączyli się. Blask w oczach Szlachcica zanikł."</w:t>
+        <w:t xml:space="preserve">- Na trzy. Raz... dwa... trzy! – Powiedział półelf. Naparli jednocześnie. Damura stwierdził że Gerhard jest faktycznie silniejszy niż wygląda. Ale słabszy od niego mimo wszystko. Olbrzym zaczął szybko przeważać. Gerhard zacisnął zęby. Jego oczy rozjarzyły się jadowicie zielonym blaskiem, chwycił się mocnej blatu lewą ręką. Damura systematycznie przyciskał jego dłoń w dół ale poczuł rosnący opór. Wziął głęboki oddech i nacisnął mocniej. Ale stanął w martwym punkcie, cztery cale nad powierzchnią stołu. W tym położeniu powinien mieć już łatwiej, ale Szlachcic trzymał się twardo. Stół zaskrzypiał. Sven miał wrażenie ze lada moment potężny dębowy mebel trzaśnie na pół jak zapałka. Zaciśnięte na sobie dłonie drżały w miejscu. Blask oczach Fenewira narastał. Wyraz zaciętości na jego twarzy również. Damura sapnął, jego biceps naprężał mocno rękaw koszuli, na czoło wystąpiły kropelki potu. Ale dłoń Szlachcica zaczęła się podnosić. Coraz szybciej. Minęła punkt równowagi. Olbrzym ryknął próbując sobie dodać siły. Ale nie pomogło. Fenewir już z </w:t>
+      </w:r>
+      <w:r>
+        <w:lastRenderedPageBreak/>
+        <w:t>łatwością docisnął jego rękę do powierzchni stołu. Damura wypuścił powietrze, rozłączyli się. Blask w oczach Szlachcica zanikł."</w:t>
       </w:r>
     </w:p>
     <w:p/>
@@ -21449,13 +21989,13 @@
       <w:pPr>
         <w:pStyle w:val="Nagwek2"/>
       </w:pPr>
-      <w:bookmarkStart w:id="175" w:name="_Toc457246482"/>
-      <w:bookmarkStart w:id="176" w:name="_Toc457500870"/>
+      <w:bookmarkStart w:id="176" w:name="_Toc457246482"/>
+      <w:bookmarkStart w:id="177" w:name="_Toc457659924"/>
       <w:r>
         <w:t>Somnum (Sen)</w:t>
       </w:r>
-      <w:bookmarkEnd w:id="175"/>
       <w:bookmarkEnd w:id="176"/>
+      <w:bookmarkEnd w:id="177"/>
     </w:p>
     <w:p>
       <w:r>
@@ -21468,7 +22008,6 @@
         <w:rPr>
           <w:b/>
         </w:rPr>
-        <w:lastRenderedPageBreak/>
         <w:t>System:</w:t>
       </w:r>
     </w:p>
@@ -21484,17 +22023,17 @@
       <w:pPr>
         <w:pStyle w:val="Nagwek2"/>
       </w:pPr>
-      <w:bookmarkStart w:id="177" w:name="_Toc456770788"/>
-      <w:bookmarkStart w:id="178" w:name="_Toc456975466"/>
-      <w:bookmarkStart w:id="179" w:name="_Toc457246483"/>
-      <w:bookmarkStart w:id="180" w:name="_Toc457500871"/>
+      <w:bookmarkStart w:id="178" w:name="_Toc456770788"/>
+      <w:bookmarkStart w:id="179" w:name="_Toc456975466"/>
+      <w:bookmarkStart w:id="180" w:name="_Toc457246483"/>
+      <w:bookmarkStart w:id="181" w:name="_Toc457659925"/>
       <w:r>
         <w:t>Specto (Ogląd)</w:t>
       </w:r>
-      <w:bookmarkEnd w:id="177"/>
       <w:bookmarkEnd w:id="178"/>
       <w:bookmarkEnd w:id="179"/>
       <w:bookmarkEnd w:id="180"/>
+      <w:bookmarkEnd w:id="181"/>
     </w:p>
     <w:p>
       <w:pPr>
@@ -21548,6 +22087,7 @@
         <w:rPr>
           <w:b/>
         </w:rPr>
+        <w:lastRenderedPageBreak/>
         <w:t>System:</w:t>
       </w:r>
       <w:r>
@@ -21568,7 +22108,13 @@
         <w:t xml:space="preserve">Koszt </w:t>
       </w:r>
       <w:r>
-        <w:t>użycia2 BP/min, potem 2BP</w:t>
+        <w:t>użycia</w:t>
+      </w:r>
+      <w:r>
+        <w:t xml:space="preserve"> </w:t>
+      </w:r>
+      <w:r>
+        <w:t>2 BP/min, potem 2BP</w:t>
       </w:r>
       <w:r>
         <w:t xml:space="preserve">/scena. </w:t>
@@ -21797,35 +22343,21 @@
     <w:p>
       <w:pPr>
         <w:pStyle w:val="Nagwek2"/>
-        <w:rPr>
-          <w:lang w:val="en-GB"/>
-        </w:rPr>
-      </w:pPr>
-      <w:bookmarkStart w:id="181" w:name="_Toc456770789"/>
-      <w:bookmarkStart w:id="182" w:name="_Toc456975467"/>
-      <w:bookmarkStart w:id="183" w:name="_Toc457246484"/>
-      <w:bookmarkStart w:id="184" w:name="_Toc457500872"/>
-      <w:r>
-        <w:rPr>
-          <w:lang w:val="en-GB"/>
-        </w:rPr>
+      </w:pPr>
+      <w:bookmarkStart w:id="182" w:name="_Toc456770789"/>
+      <w:bookmarkStart w:id="183" w:name="_Toc456975467"/>
+      <w:bookmarkStart w:id="184" w:name="_Toc457246484"/>
+      <w:bookmarkStart w:id="185" w:name="_Toc457659926"/>
+      <w:r>
         <w:t>Tempest (Burza)</w:t>
       </w:r>
-      <w:bookmarkEnd w:id="181"/>
       <w:bookmarkEnd w:id="182"/>
       <w:bookmarkEnd w:id="183"/>
       <w:bookmarkEnd w:id="184"/>
-    </w:p>
-    <w:p>
-      <w:pPr>
-        <w:rPr>
-          <w:lang w:val="en-GB"/>
-        </w:rPr>
-      </w:pPr>
-      <w:r>
-        <w:rPr>
-          <w:lang w:val="en-GB"/>
-        </w:rPr>
+      <w:bookmarkEnd w:id="185"/>
+    </w:p>
+    <w:p>
+      <w:r>
         <w:tab/>
       </w:r>
     </w:p>
@@ -21974,8 +22506,7 @@
     <w:p>
       <w:pPr>
         <w:rPr>
-          <w:sz w:val="24"/>
-          <w:szCs w:val="24"/>
+          <w:b/>
         </w:rPr>
       </w:pPr>
       <w:r>
@@ -21993,31 +22524,160 @@
         </w:rPr>
       </w:pPr>
       <w:r>
+        <w:t>TBD</w:t>
+      </w:r>
+    </w:p>
+    <w:p>
+      <w:r>
         <w:tab/>
       </w:r>
       <w:r>
-        <w:t>TBD</w:t>
-      </w:r>
-      <w:r>
-        <w:t>, bazujący na weather spells z Gurps Magic + atak piorunem z nieba</w:t>
-      </w:r>
+        <w:t xml:space="preserve">Koszt zakupu [7] per poziom. </w:t>
+      </w:r>
+    </w:p>
+    <w:p>
+      <w:r>
+        <w:t>Poziomy i możliwości</w:t>
+      </w:r>
+    </w:p>
+    <w:p>
+      <w:r>
+        <w:t>1: Wezwanie błyskawicy</w:t>
+      </w:r>
+      <w:r>
+        <w:t xml:space="preserve">, zadaje 1d obrażeń </w:t>
+      </w:r>
+      <w:r>
+        <w:t xml:space="preserve">na poziom. Koszt użycia 1BP, atakować można tylko cele na otwartej przestrzeni, pancerz metalowy niewiele pomaga </w:t>
+      </w:r>
+      <w:r>
+        <w:t>(</w:t>
+      </w:r>
+      <w:r>
+        <w:t>Innate attack, Burning, Overhead +30%</w:t>
+      </w:r>
+      <w:r>
+        <w:t>, outside only -20%</w:t>
+      </w:r>
+      <w:r>
+        <w:t>)</w:t>
+      </w:r>
+    </w:p>
+    <w:p>
+      <w:pPr>
+        <w:rPr>
+          <w:lang w:val="en-GB"/>
+        </w:rPr>
+      </w:pPr>
+      <w:r>
+        <w:rPr>
+          <w:lang w:val="en-GB"/>
+        </w:rPr>
+        <w:t xml:space="preserve">Ponadto moce oparte na Weather Spells z GURPS magic </w:t>
+      </w:r>
+    </w:p>
+    <w:p>
+      <w:pPr>
+        <w:rPr>
+          <w:lang w:val="en-GB"/>
+        </w:rPr>
+      </w:pPr>
+      <w:r>
+        <w:rPr>
+          <w:lang w:val="en-GB"/>
+        </w:rPr>
+        <w:t>Frost, Fog, Predict Weather, Wind</w:t>
+      </w:r>
+    </w:p>
+    <w:p>
+      <w:pPr>
+        <w:rPr>
+          <w:lang w:val="en-GB"/>
+        </w:rPr>
+      </w:pPr>
+      <w:r>
+        <w:rPr>
+          <w:lang w:val="en-GB"/>
+        </w:rPr>
+        <w:t xml:space="preserve">2: Rain, Snow, </w:t>
+      </w:r>
+    </w:p>
+    <w:p>
+      <w:pPr>
+        <w:rPr>
+          <w:lang w:val="en-GB"/>
+        </w:rPr>
+      </w:pPr>
+      <w:r>
+        <w:rPr>
+          <w:lang w:val="en-GB"/>
+        </w:rPr>
+        <w:t xml:space="preserve">3: </w:t>
+      </w:r>
+      <w:r>
+        <w:rPr>
+          <w:lang w:val="en-GB"/>
+        </w:rPr>
+        <w:t xml:space="preserve">Hail, </w:t>
+      </w:r>
+      <w:r>
+        <w:rPr>
+          <w:lang w:val="en-GB"/>
+        </w:rPr>
+        <w:t xml:space="preserve">Storm, </w:t>
+      </w:r>
+      <w:r>
+        <w:rPr>
+          <w:lang w:val="en-GB"/>
+        </w:rPr>
+        <w:t>Resist lightning</w:t>
+      </w:r>
+    </w:p>
+    <w:p>
+      <w:pPr>
+        <w:rPr>
+          <w:lang w:val="en-GB"/>
+        </w:rPr>
+      </w:pPr>
+      <w:r>
+        <w:rPr>
+          <w:lang w:val="en-GB"/>
+        </w:rPr>
+        <w:t>4: Lightning weapon, Lightning missile, Lightning Armour</w:t>
+      </w:r>
+    </w:p>
+    <w:p>
+      <w:pPr>
+        <w:rPr>
+          <w:lang w:val="en-GB"/>
+        </w:rPr>
+      </w:pPr>
     </w:p>
     <w:p>
       <w:pPr>
         <w:pStyle w:val="Nagwek2"/>
-      </w:pPr>
-      <w:bookmarkStart w:id="185" w:name="_Toc456770790"/>
-      <w:bookmarkStart w:id="186" w:name="_Toc456975468"/>
-      <w:bookmarkStart w:id="187" w:name="_Toc457246485"/>
-      <w:bookmarkStart w:id="188" w:name="_Toc457500873"/>
-      <w:r>
+        <w:rPr>
+          <w:lang w:val="en-GB"/>
+        </w:rPr>
+      </w:pPr>
+      <w:bookmarkStart w:id="186" w:name="_Toc456770790"/>
+      <w:bookmarkStart w:id="187" w:name="_Toc456975468"/>
+      <w:bookmarkStart w:id="188" w:name="_Toc457246485"/>
+      <w:bookmarkStart w:id="189" w:name="_Toc457659927"/>
+      <w:r>
+        <w:rPr>
+          <w:lang w:val="en-GB"/>
+        </w:rPr>
         <w:t>Tenebratelum (Mrocisk)</w:t>
       </w:r>
-      <w:bookmarkEnd w:id="185"/>
       <w:bookmarkEnd w:id="186"/>
       <w:bookmarkEnd w:id="187"/>
       <w:bookmarkEnd w:id="188"/>
-      <w:r>
+      <w:bookmarkEnd w:id="189"/>
+      <w:r>
+        <w:rPr>
+          <w:lang w:val="en-GB"/>
+        </w:rPr>
         <w:t xml:space="preserve"> </w:t>
       </w:r>
     </w:p>
@@ -22026,7 +22686,13 @@
         <w:pStyle w:val="Cytat"/>
       </w:pPr>
       <w:r>
+        <w:rPr>
+          <w:lang w:val="en-GB"/>
+        </w:rPr>
+        <w:lastRenderedPageBreak/>
         <w:tab/>
+      </w:r>
+      <w:r>
         <w:t xml:space="preserve">"Nakeraah opuścił miecz i wyciągnął druga rękę w kierunku uciekiniera. Po przedramieniu Szlachcica zaczął sączyć się powoli dziwny czarny dym. Spływał coraz szybciej, tworząc niezwykle czarną, wirującą powoli kulę, zawieszoną pomiędzy zgiętymi lekko palcami. Krawędź tworu zdawała się tętnić, falować mrocznymi wypustkami, przebiegały po niej dziwne wyładowania. Po chwili wyprostował palce, kula wystrzeliła do przodu, pomknęła szybko ulicą, minęła o włos jakiegoś przypadkowego przechodnia, który właśnie wyszedł zza rogu, lecz cofnął się czym prędzej.  </w:t>
       </w:r>
     </w:p>
@@ -22123,23 +22789,22 @@
         </w:rPr>
         <w:t>)</w:t>
       </w:r>
-      <w:bookmarkStart w:id="189" w:name="_Toc456770791"/>
-      <w:bookmarkStart w:id="190" w:name="_Toc456975469"/>
-      <w:bookmarkStart w:id="191" w:name="_Toc457246486"/>
+      <w:bookmarkStart w:id="190" w:name="_Toc456770791"/>
+      <w:bookmarkStart w:id="191" w:name="_Toc456975469"/>
+      <w:bookmarkStart w:id="192" w:name="_Toc457246486"/>
     </w:p>
     <w:p>
       <w:pPr>
         <w:pStyle w:val="Nagwek2"/>
       </w:pPr>
-      <w:bookmarkStart w:id="192" w:name="_Toc457500874"/>
-      <w:r>
-        <w:lastRenderedPageBreak/>
+      <w:bookmarkStart w:id="193" w:name="_Toc457659928"/>
+      <w:r>
         <w:t>Transmogrifio (Transmogryfikacja)</w:t>
       </w:r>
-      <w:bookmarkEnd w:id="189"/>
       <w:bookmarkEnd w:id="190"/>
       <w:bookmarkEnd w:id="191"/>
       <w:bookmarkEnd w:id="192"/>
+      <w:bookmarkEnd w:id="193"/>
     </w:p>
     <w:p/>
     <w:p>
@@ -22166,7 +22831,11 @@
         <w:pStyle w:val="Cytat"/>
       </w:pPr>
       <w:r>
-        <w:t xml:space="preserve">- To trudne pytanie przyjacielu. – Morhed przyglądał się stworzeniu, które siedziało na jego przedramieniu. Istota miała z grubsza tułów szczura, pokryty ciemnoszarą sierścią, dodatkowo nietoperze skrzydła na grzbiecie, z ostrymi pazurami na ich krańcach. Krótką masywna szyję, wydłużoną głowę zakończoną dużym czarnym nosem. Na pyszczku znajdowały się cztery pary długich wąsów. Miało pokaźnych rozmiarów uszy, którymi czujnie obracało, co chwilę wyłapując precyzyjnie źródła hałasu dookoła. Miało trzy ruchliwe ogony, pomiędzy którymi rozpościerały się błony podobne jak te w skrzydłach, zaś na środkowym, najdłuższym, umieszczony był zakrzywiony kolec ze zgrubieniem poniżej. Ale najbardziej niezwykłe były oczy stwora. Były ich dwie pary. Jedne, większe skierowane były do przodu, przypominały trochę oczy kota. Druga para była osadzona bardziej w tyle czaszki i spoglądała na boki, jak u królika. Całość robiła nieco upiorne wrażenie acz była bardzo intrygująca. Stworek wiercił się i raz po raz podgryzał rękaw właściciela. </w:t>
+        <w:t xml:space="preserve">- To trudne pytanie przyjacielu. – Morhed przyglądał się stworzeniu, które siedziało na jego przedramieniu. Istota miała z grubsza tułów szczura, pokryty ciemnoszarą sierścią, dodatkowo nietoperze skrzydła na </w:t>
+      </w:r>
+      <w:r>
+        <w:lastRenderedPageBreak/>
+        <w:t xml:space="preserve">grzbiecie, z ostrymi pazurami na ich krańcach. Krótką masywna szyję, wydłużoną głowę zakończoną dużym czarnym nosem. Na pyszczku znajdowały się cztery pary długich wąsów. Miało pokaźnych rozmiarów uszy, którymi czujnie obracało, co chwilę wyłapując precyzyjnie źródła hałasu dookoła. Miało trzy ruchliwe ogony, pomiędzy którymi rozpościerały się błony podobne jak te w skrzydłach, zaś na środkowym, najdłuższym, umieszczony był zakrzywiony kolec ze zgrubieniem poniżej. Ale najbardziej niezwykłe były oczy stwora. Były ich dwie pary. Jedne, większe skierowane były do przodu, przypominały trochę oczy kota. Druga para była osadzona bardziej w tyle czaszki i spoglądała na boki, jak u królika. Całość robiła nieco upiorne wrażenie acz była bardzo intrygująca. Stworek wiercił się i raz po raz podgryzał rękaw właściciela. </w:t>
       </w:r>
     </w:p>
     <w:p>
@@ -22257,15 +22926,15 @@
           <w:szCs w:val="24"/>
         </w:rPr>
       </w:pPr>
-      <w:bookmarkStart w:id="193" w:name="_Toc456975470"/>
-      <w:bookmarkStart w:id="194" w:name="_Toc457246487"/>
-      <w:bookmarkStart w:id="195" w:name="_Toc457500875"/>
+      <w:bookmarkStart w:id="194" w:name="_Toc456975470"/>
+      <w:bookmarkStart w:id="195" w:name="_Toc457246487"/>
+      <w:bookmarkStart w:id="196" w:name="_Toc457659929"/>
       <w:r>
         <w:t>Ursa (Niedźwiedź)</w:t>
       </w:r>
-      <w:bookmarkEnd w:id="193"/>
       <w:bookmarkEnd w:id="194"/>
       <w:bookmarkEnd w:id="195"/>
+      <w:bookmarkEnd w:id="196"/>
       <w:r>
         <w:t xml:space="preserve"> </w:t>
       </w:r>
@@ -22287,50 +22956,47 @@
         <w:t>iedź jest większy, wytrzymalszy i</w:t>
       </w:r>
       <w:r>
+        <w:t xml:space="preserve"> silniejszy. Starsi Sarghaddowie używają dodatkowo specjalnie dostosowanych zbroi, co sprawia że w tej formie są niemal nie do zatrzymania na polu bitwy.</w:t>
+      </w:r>
+    </w:p>
+    <w:p/>
+    <w:p>
+      <w:pPr>
+        <w:rPr>
+          <w:b/>
+        </w:rPr>
+      </w:pPr>
+      <w:r>
+        <w:rPr>
+          <w:b/>
+        </w:rPr>
+        <w:t>System:</w:t>
+      </w:r>
+    </w:p>
+    <w:p>
+      <w:r>
+        <w:t>Na pierwszym poziomie</w:t>
+      </w:r>
+      <w:r>
+        <w:t xml:space="preserve"> zakup Dyscypliny kosztuje [7], </w:t>
+      </w:r>
+      <w:r>
         <w:t xml:space="preserve"> </w:t>
       </w:r>
       <w:r>
+        <w:t xml:space="preserve">przemiana </w:t>
+      </w:r>
+      <w:r>
+        <w:t>zużywa</w:t>
+      </w:r>
+      <w:r>
+        <w:t xml:space="preserve"> 6 BP za pierwszą minutę i 1BP za każdą kolejną. Niedźwiedź ma następujące statystyki:</w:t>
+      </w:r>
+    </w:p>
+    <w:p/>
+    <w:p>
+      <w:r>
         <w:lastRenderedPageBreak/>
-        <w:t>silniejszy. Starsi Sarghaddowie używają dodatkowo specjalnie dostosowanych zbroi, co sprawia że w tej formie są niemal nie do zatrzymania na polu bitwy.</w:t>
-      </w:r>
-    </w:p>
-    <w:p/>
-    <w:p>
-      <w:pPr>
-        <w:rPr>
-          <w:b/>
-        </w:rPr>
-      </w:pPr>
-      <w:r>
-        <w:rPr>
-          <w:b/>
-        </w:rPr>
-        <w:t>System:</w:t>
-      </w:r>
-    </w:p>
-    <w:p>
-      <w:r>
-        <w:t>Na pierwszym poziomie</w:t>
-      </w:r>
-      <w:r>
-        <w:t xml:space="preserve"> zakup Dyscypliny kosztuje [7], </w:t>
-      </w:r>
-      <w:r>
-        <w:t xml:space="preserve"> </w:t>
-      </w:r>
-      <w:r>
-        <w:t xml:space="preserve">przemiana </w:t>
-      </w:r>
-      <w:r>
-        <w:t>zużywa</w:t>
-      </w:r>
-      <w:r>
-        <w:t xml:space="preserve"> 6 BP za pierwszą minutę i 1BP za każdą kolejną. Niedźwiedź ma następujące statystyki:</w:t>
-      </w:r>
-    </w:p>
-    <w:p/>
-    <w:p>
-      <w:r>
         <w:t xml:space="preserve">[25]   </w:t>
       </w:r>
       <w:r>
@@ -23979,17 +24645,17 @@
       <w:pPr>
         <w:pStyle w:val="Nagwek2"/>
       </w:pPr>
-      <w:bookmarkStart w:id="196" w:name="_Toc456770792"/>
-      <w:bookmarkStart w:id="197" w:name="_Toc456975471"/>
-      <w:bookmarkStart w:id="198" w:name="_Toc457246488"/>
-      <w:bookmarkStart w:id="199" w:name="_Toc457500876"/>
+      <w:bookmarkStart w:id="197" w:name="_Toc456770792"/>
+      <w:bookmarkStart w:id="198" w:name="_Toc456975471"/>
+      <w:bookmarkStart w:id="199" w:name="_Toc457246488"/>
+      <w:bookmarkStart w:id="200" w:name="_Toc457659930"/>
       <w:r>
         <w:t>Velox (Przyśpieszenie)</w:t>
       </w:r>
-      <w:bookmarkEnd w:id="196"/>
       <w:bookmarkEnd w:id="197"/>
       <w:bookmarkEnd w:id="198"/>
       <w:bookmarkEnd w:id="199"/>
+      <w:bookmarkEnd w:id="200"/>
     </w:p>
     <w:p>
       <w:pPr>
@@ -24005,40 +24671,37 @@
         <w:pStyle w:val="Cytat"/>
       </w:pPr>
       <w:r>
-        <w:t xml:space="preserve">- Wasz koszmar. – Gareth uśmiechnął się demonicznie. Jego oczy zapłonęły nagle, w ułamku sekundy znalazł się pomiędzy strażnikami. </w:t>
-      </w:r>
-      <w:r>
+        <w:t>- Wasz koszmar. – Gareth uśmiechnął się demonicznie. Jego oczy zapłonęły nagle, w ułamku sekundy znalazł się pomiędzy strażnikami. Dobył jednocześnie długich mieczy które mieli przy pasach. I jednocześnie ciął obu w błyskawicznym piruecie. Mocno. Ciała upadły bezwładnie a on stał pomiędzy nimi jeszcze przez chwilę trzymając nisko opuszczone klingi i patrząc w dół. Potem podniósł głowę."</w:t>
+      </w:r>
+    </w:p>
+    <w:p/>
+    <w:p>
+      <w:pPr>
+        <w:rPr>
+          <w:sz w:val="24"/>
+          <w:szCs w:val="24"/>
+        </w:rPr>
+      </w:pPr>
+      <w:r>
+        <w:tab/>
+      </w:r>
+      <w:r>
+        <w:t>Czas dookoła Szlachcica spowolnia, umożliwiając działanie relatywnie szybciej i precyzyjniej.</w:t>
+      </w:r>
+    </w:p>
+    <w:p/>
+    <w:p>
+      <w:pPr>
+        <w:rPr>
+          <w:sz w:val="24"/>
+          <w:szCs w:val="24"/>
+        </w:rPr>
+      </w:pPr>
+      <w:r>
+        <w:rPr>
+          <w:b/>
+        </w:rPr>
         <w:lastRenderedPageBreak/>
-        <w:t>Dobył jednocześnie długich mieczy które mieli przy pasach. I jednocześnie ciął obu w błyskawicznym piruecie. Mocno. Ciała upadły bezwładnie a on stał pomiędzy nimi jeszcze przez chwilę trzymając nisko opuszczone klingi i patrząc w dół. Potem podniósł głowę."</w:t>
-      </w:r>
-    </w:p>
-    <w:p/>
-    <w:p>
-      <w:pPr>
-        <w:rPr>
-          <w:sz w:val="24"/>
-          <w:szCs w:val="24"/>
-        </w:rPr>
-      </w:pPr>
-      <w:r>
-        <w:tab/>
-      </w:r>
-      <w:r>
-        <w:t>Czas dookoła Szlachcica spowolnia, umożliwiając działanie relatywnie szybciej i precyzyjniej.</w:t>
-      </w:r>
-    </w:p>
-    <w:p/>
-    <w:p>
-      <w:pPr>
-        <w:rPr>
-          <w:sz w:val="24"/>
-          <w:szCs w:val="24"/>
-        </w:rPr>
-      </w:pPr>
-      <w:r>
-        <w:rPr>
-          <w:b/>
-        </w:rPr>
         <w:t>System:</w:t>
       </w:r>
       <w:r>
@@ -24254,13 +24917,13 @@
       <w:pPr>
         <w:pStyle w:val="Nagwek2"/>
       </w:pPr>
-      <w:bookmarkStart w:id="200" w:name="_Toc457246489"/>
-      <w:bookmarkStart w:id="201" w:name="_Toc457500877"/>
+      <w:bookmarkStart w:id="201" w:name="_Toc457246489"/>
+      <w:bookmarkStart w:id="202" w:name="_Toc457659931"/>
       <w:r>
         <w:t>Vissuri (Wydarcie esencji)</w:t>
       </w:r>
-      <w:bookmarkEnd w:id="200"/>
       <w:bookmarkEnd w:id="201"/>
+      <w:bookmarkEnd w:id="202"/>
     </w:p>
     <w:p>
       <w:r>
@@ -24302,8 +24965,8 @@
       <w:r>
         <w:br/>
       </w:r>
-      <w:bookmarkStart w:id="202" w:name="_Toc456770794"/>
-      <w:bookmarkStart w:id="203" w:name="_Toc456975473"/>
+      <w:bookmarkStart w:id="203" w:name="_Toc456770794"/>
+      <w:bookmarkStart w:id="204" w:name="_Toc456975473"/>
     </w:p>
     <w:p>
       <w:pPr>
@@ -24317,8 +24980,7 @@
           <w:szCs w:val="48"/>
         </w:rPr>
       </w:pPr>
-      <w:bookmarkStart w:id="204" w:name="_Toc457246490"/>
-      <w:bookmarkStart w:id="205" w:name="_Toc457500878"/>
+      <w:bookmarkStart w:id="205" w:name="_Toc457246490"/>
       <w:r>
         <w:br w:type="page"/>
       </w:r>
@@ -24327,14 +24989,15 @@
       <w:pPr>
         <w:pStyle w:val="Nagwek1"/>
       </w:pPr>
+      <w:bookmarkStart w:id="206" w:name="_Toc457659932"/>
       <w:r>
         <w:lastRenderedPageBreak/>
         <w:t>Geografia Karmazynu</w:t>
       </w:r>
-      <w:bookmarkEnd w:id="202"/>
       <w:bookmarkEnd w:id="203"/>
       <w:bookmarkEnd w:id="204"/>
       <w:bookmarkEnd w:id="205"/>
+      <w:bookmarkEnd w:id="206"/>
     </w:p>
     <w:p>
       <w:pPr>
@@ -24445,10 +25108,9 @@
           <w:szCs w:val="36"/>
         </w:rPr>
       </w:pPr>
-      <w:bookmarkStart w:id="206" w:name="_Toc456770795"/>
-      <w:bookmarkStart w:id="207" w:name="_Toc456975474"/>
-      <w:bookmarkStart w:id="208" w:name="_Toc457246491"/>
-      <w:bookmarkStart w:id="209" w:name="_Toc457500879"/>
+      <w:bookmarkStart w:id="207" w:name="_Toc456770795"/>
+      <w:bookmarkStart w:id="208" w:name="_Toc456975474"/>
+      <w:bookmarkStart w:id="209" w:name="_Toc457246491"/>
       <w:r>
         <w:br w:type="page"/>
       </w:r>
@@ -24457,14 +25119,15 @@
       <w:pPr>
         <w:pStyle w:val="Nagwek2"/>
       </w:pPr>
+      <w:bookmarkStart w:id="210" w:name="_Toc457659933"/>
       <w:r>
         <w:lastRenderedPageBreak/>
         <w:t>Alsabria</w:t>
       </w:r>
-      <w:bookmarkEnd w:id="206"/>
       <w:bookmarkEnd w:id="207"/>
       <w:bookmarkEnd w:id="208"/>
       <w:bookmarkEnd w:id="209"/>
+      <w:bookmarkEnd w:id="210"/>
     </w:p>
     <w:p>
       <w:pPr>
@@ -24531,17 +25194,17 @@
       <w:pPr>
         <w:pStyle w:val="Nagwek2"/>
       </w:pPr>
-      <w:bookmarkStart w:id="210" w:name="_Toc456770796"/>
-      <w:bookmarkStart w:id="211" w:name="_Toc456975475"/>
-      <w:bookmarkStart w:id="212" w:name="_Toc457246492"/>
-      <w:bookmarkStart w:id="213" w:name="_Toc457500880"/>
+      <w:bookmarkStart w:id="211" w:name="_Toc456770796"/>
+      <w:bookmarkStart w:id="212" w:name="_Toc456975475"/>
+      <w:bookmarkStart w:id="213" w:name="_Toc457246492"/>
+      <w:bookmarkStart w:id="214" w:name="_Toc457659934"/>
       <w:r>
         <w:t>Bremvoria</w:t>
       </w:r>
-      <w:bookmarkEnd w:id="210"/>
       <w:bookmarkEnd w:id="211"/>
       <w:bookmarkEnd w:id="212"/>
       <w:bookmarkEnd w:id="213"/>
+      <w:bookmarkEnd w:id="214"/>
     </w:p>
     <w:p>
       <w:pPr>
@@ -24620,17 +25283,17 @@
       <w:pPr>
         <w:pStyle w:val="Nagwek2"/>
       </w:pPr>
-      <w:bookmarkStart w:id="214" w:name="_Toc456770797"/>
-      <w:bookmarkStart w:id="215" w:name="_Toc456975476"/>
-      <w:bookmarkStart w:id="216" w:name="_Toc457246493"/>
-      <w:bookmarkStart w:id="217" w:name="_Toc457500881"/>
+      <w:bookmarkStart w:id="215" w:name="_Toc456770797"/>
+      <w:bookmarkStart w:id="216" w:name="_Toc456975476"/>
+      <w:bookmarkStart w:id="217" w:name="_Toc457246493"/>
+      <w:bookmarkStart w:id="218" w:name="_Toc457659935"/>
       <w:r>
         <w:t>Brungia</w:t>
       </w:r>
-      <w:bookmarkEnd w:id="214"/>
       <w:bookmarkEnd w:id="215"/>
       <w:bookmarkEnd w:id="216"/>
       <w:bookmarkEnd w:id="217"/>
+      <w:bookmarkEnd w:id="218"/>
     </w:p>
     <w:p>
       <w:pPr>
@@ -24720,17 +25383,17 @@
       <w:pPr>
         <w:pStyle w:val="Nagwek2"/>
       </w:pPr>
-      <w:bookmarkStart w:id="218" w:name="_Toc456770798"/>
-      <w:bookmarkStart w:id="219" w:name="_Toc456975477"/>
-      <w:bookmarkStart w:id="220" w:name="_Toc457246494"/>
-      <w:bookmarkStart w:id="221" w:name="_Toc457500882"/>
+      <w:bookmarkStart w:id="219" w:name="_Toc456770798"/>
+      <w:bookmarkStart w:id="220" w:name="_Toc456975477"/>
+      <w:bookmarkStart w:id="221" w:name="_Toc457246494"/>
+      <w:bookmarkStart w:id="222" w:name="_Toc457659936"/>
       <w:r>
         <w:t>Federacja Północna</w:t>
       </w:r>
-      <w:bookmarkEnd w:id="218"/>
       <w:bookmarkEnd w:id="219"/>
       <w:bookmarkEnd w:id="220"/>
       <w:bookmarkEnd w:id="221"/>
+      <w:bookmarkEnd w:id="222"/>
     </w:p>
     <w:p>
       <w:pPr>
@@ -24799,17 +25462,17 @@
       <w:pPr>
         <w:pStyle w:val="Nagwek2"/>
       </w:pPr>
-      <w:bookmarkStart w:id="222" w:name="_Toc456770799"/>
-      <w:bookmarkStart w:id="223" w:name="_Toc456975478"/>
-      <w:bookmarkStart w:id="224" w:name="_Toc457246495"/>
-      <w:bookmarkStart w:id="225" w:name="_Toc457500883"/>
+      <w:bookmarkStart w:id="223" w:name="_Toc456770799"/>
+      <w:bookmarkStart w:id="224" w:name="_Toc456975478"/>
+      <w:bookmarkStart w:id="225" w:name="_Toc457246495"/>
+      <w:bookmarkStart w:id="226" w:name="_Toc457659937"/>
       <w:r>
         <w:t>Gharcja</w:t>
       </w:r>
-      <w:bookmarkEnd w:id="222"/>
       <w:bookmarkEnd w:id="223"/>
       <w:bookmarkEnd w:id="224"/>
       <w:bookmarkEnd w:id="225"/>
+      <w:bookmarkEnd w:id="226"/>
     </w:p>
     <w:p>
       <w:pPr>
@@ -24874,17 +25537,17 @@
       <w:pPr>
         <w:pStyle w:val="Nagwek2"/>
       </w:pPr>
-      <w:bookmarkStart w:id="226" w:name="_Toc456770800"/>
-      <w:bookmarkStart w:id="227" w:name="_Toc456975479"/>
-      <w:bookmarkStart w:id="228" w:name="_Toc457246496"/>
-      <w:bookmarkStart w:id="229" w:name="_Toc457500884"/>
+      <w:bookmarkStart w:id="227" w:name="_Toc456770800"/>
+      <w:bookmarkStart w:id="228" w:name="_Toc456975479"/>
+      <w:bookmarkStart w:id="229" w:name="_Toc457246496"/>
+      <w:bookmarkStart w:id="230" w:name="_Toc457659938"/>
       <w:r>
         <w:t>Hilsgard</w:t>
       </w:r>
-      <w:bookmarkEnd w:id="226"/>
       <w:bookmarkEnd w:id="227"/>
       <w:bookmarkEnd w:id="228"/>
       <w:bookmarkEnd w:id="229"/>
+      <w:bookmarkEnd w:id="230"/>
     </w:p>
     <w:p>
       <w:pPr>
@@ -24957,17 +25620,17 @@
       <w:pPr>
         <w:pStyle w:val="Nagwek2"/>
       </w:pPr>
-      <w:bookmarkStart w:id="230" w:name="_Toc456770801"/>
-      <w:bookmarkStart w:id="231" w:name="_Toc456975480"/>
-      <w:bookmarkStart w:id="232" w:name="_Toc457246497"/>
-      <w:bookmarkStart w:id="233" w:name="_Toc457500885"/>
+      <w:bookmarkStart w:id="231" w:name="_Toc456770801"/>
+      <w:bookmarkStart w:id="232" w:name="_Toc456975480"/>
+      <w:bookmarkStart w:id="233" w:name="_Toc457246497"/>
+      <w:bookmarkStart w:id="234" w:name="_Toc457659939"/>
       <w:r>
         <w:t>Imperium Nethivar</w:t>
       </w:r>
-      <w:bookmarkEnd w:id="230"/>
       <w:bookmarkEnd w:id="231"/>
       <w:bookmarkEnd w:id="232"/>
       <w:bookmarkEnd w:id="233"/>
+      <w:bookmarkEnd w:id="234"/>
     </w:p>
     <w:p>
       <w:pPr>
@@ -25047,17 +25710,17 @@
       <w:pPr>
         <w:pStyle w:val="Nagwek2"/>
       </w:pPr>
-      <w:bookmarkStart w:id="234" w:name="_Toc456770802"/>
-      <w:bookmarkStart w:id="235" w:name="_Toc456975481"/>
-      <w:bookmarkStart w:id="236" w:name="_Toc457246498"/>
-      <w:bookmarkStart w:id="237" w:name="_Toc457500886"/>
+      <w:bookmarkStart w:id="235" w:name="_Toc456770802"/>
+      <w:bookmarkStart w:id="236" w:name="_Toc456975481"/>
+      <w:bookmarkStart w:id="237" w:name="_Toc457246498"/>
+      <w:bookmarkStart w:id="238" w:name="_Toc457659940"/>
       <w:r>
         <w:t>Konsgard</w:t>
       </w:r>
-      <w:bookmarkEnd w:id="234"/>
       <w:bookmarkEnd w:id="235"/>
       <w:bookmarkEnd w:id="236"/>
       <w:bookmarkEnd w:id="237"/>
+      <w:bookmarkEnd w:id="238"/>
     </w:p>
     <w:p>
       <w:pPr>
@@ -25145,17 +25808,17 @@
       <w:pPr>
         <w:pStyle w:val="Nagwek2"/>
       </w:pPr>
-      <w:bookmarkStart w:id="238" w:name="_Toc456770803"/>
-      <w:bookmarkStart w:id="239" w:name="_Toc456975482"/>
-      <w:bookmarkStart w:id="240" w:name="_Toc457246499"/>
-      <w:bookmarkStart w:id="241" w:name="_Toc457500887"/>
+      <w:bookmarkStart w:id="239" w:name="_Toc456770803"/>
+      <w:bookmarkStart w:id="240" w:name="_Toc456975482"/>
+      <w:bookmarkStart w:id="241" w:name="_Toc457246499"/>
+      <w:bookmarkStart w:id="242" w:name="_Toc457659941"/>
       <w:r>
         <w:t>Krazja</w:t>
       </w:r>
-      <w:bookmarkEnd w:id="238"/>
       <w:bookmarkEnd w:id="239"/>
       <w:bookmarkEnd w:id="240"/>
       <w:bookmarkEnd w:id="241"/>
+      <w:bookmarkEnd w:id="242"/>
     </w:p>
     <w:p>
       <w:pPr>
@@ -25228,17 +25891,17 @@
       <w:pPr>
         <w:pStyle w:val="Nagwek2"/>
       </w:pPr>
-      <w:bookmarkStart w:id="242" w:name="_Toc456770804"/>
-      <w:bookmarkStart w:id="243" w:name="_Toc456975483"/>
-      <w:bookmarkStart w:id="244" w:name="_Toc457246500"/>
-      <w:bookmarkStart w:id="245" w:name="_Toc457500888"/>
+      <w:bookmarkStart w:id="243" w:name="_Toc456770804"/>
+      <w:bookmarkStart w:id="244" w:name="_Toc456975483"/>
+      <w:bookmarkStart w:id="245" w:name="_Toc457246500"/>
+      <w:bookmarkStart w:id="246" w:name="_Toc457659942"/>
       <w:r>
         <w:t>Nalianor</w:t>
       </w:r>
-      <w:bookmarkEnd w:id="242"/>
       <w:bookmarkEnd w:id="243"/>
       <w:bookmarkEnd w:id="244"/>
       <w:bookmarkEnd w:id="245"/>
+      <w:bookmarkEnd w:id="246"/>
     </w:p>
     <w:p>
       <w:pPr>
@@ -25315,17 +25978,17 @@
       <w:pPr>
         <w:pStyle w:val="Nagwek2"/>
       </w:pPr>
-      <w:bookmarkStart w:id="246" w:name="_Toc456770805"/>
-      <w:bookmarkStart w:id="247" w:name="_Toc456975484"/>
-      <w:bookmarkStart w:id="248" w:name="_Toc457246501"/>
-      <w:bookmarkStart w:id="249" w:name="_Toc457500889"/>
+      <w:bookmarkStart w:id="247" w:name="_Toc456770805"/>
+      <w:bookmarkStart w:id="248" w:name="_Toc456975484"/>
+      <w:bookmarkStart w:id="249" w:name="_Toc457246501"/>
+      <w:bookmarkStart w:id="250" w:name="_Toc457659943"/>
       <w:r>
         <w:t>Narmoria</w:t>
       </w:r>
-      <w:bookmarkEnd w:id="246"/>
       <w:bookmarkEnd w:id="247"/>
       <w:bookmarkEnd w:id="248"/>
       <w:bookmarkEnd w:id="249"/>
+      <w:bookmarkEnd w:id="250"/>
     </w:p>
     <w:p>
       <w:pPr>
@@ -25387,17 +26050,17 @@
       <w:pPr>
         <w:pStyle w:val="Nagwek2"/>
       </w:pPr>
-      <w:bookmarkStart w:id="250" w:name="_Toc456770806"/>
-      <w:bookmarkStart w:id="251" w:name="_Toc456975485"/>
-      <w:bookmarkStart w:id="252" w:name="_Toc457246502"/>
-      <w:bookmarkStart w:id="253" w:name="_Toc457500890"/>
+      <w:bookmarkStart w:id="251" w:name="_Toc456770806"/>
+      <w:bookmarkStart w:id="252" w:name="_Toc456975485"/>
+      <w:bookmarkStart w:id="253" w:name="_Toc457246502"/>
+      <w:bookmarkStart w:id="254" w:name="_Toc457659944"/>
       <w:r>
         <w:t>Nordland</w:t>
       </w:r>
-      <w:bookmarkEnd w:id="250"/>
       <w:bookmarkEnd w:id="251"/>
       <w:bookmarkEnd w:id="252"/>
       <w:bookmarkEnd w:id="253"/>
+      <w:bookmarkEnd w:id="254"/>
     </w:p>
     <w:p>
       <w:pPr>
@@ -25471,18 +26134,18 @@
       <w:pPr>
         <w:pStyle w:val="Nagwek2"/>
       </w:pPr>
-      <w:bookmarkStart w:id="254" w:name="_Toc456770807"/>
-      <w:bookmarkStart w:id="255" w:name="_Toc456975486"/>
-      <w:bookmarkStart w:id="256" w:name="_Toc457246503"/>
-      <w:bookmarkStart w:id="257" w:name="_Toc457500891"/>
+      <w:bookmarkStart w:id="255" w:name="_Toc456770807"/>
+      <w:bookmarkStart w:id="256" w:name="_Toc456975486"/>
+      <w:bookmarkStart w:id="257" w:name="_Toc457246503"/>
+      <w:bookmarkStart w:id="258" w:name="_Toc457659945"/>
       <w:r>
         <w:lastRenderedPageBreak/>
         <w:t>Relion</w:t>
       </w:r>
-      <w:bookmarkEnd w:id="254"/>
       <w:bookmarkEnd w:id="255"/>
       <w:bookmarkEnd w:id="256"/>
       <w:bookmarkEnd w:id="257"/>
+      <w:bookmarkEnd w:id="258"/>
     </w:p>
     <w:p>
       <w:pPr>
@@ -25555,17 +26218,17 @@
       <w:pPr>
         <w:pStyle w:val="Nagwek2"/>
       </w:pPr>
-      <w:bookmarkStart w:id="258" w:name="_Toc456770808"/>
-      <w:bookmarkStart w:id="259" w:name="_Toc456975487"/>
-      <w:bookmarkStart w:id="260" w:name="_Toc457246504"/>
-      <w:bookmarkStart w:id="261" w:name="_Toc457500892"/>
+      <w:bookmarkStart w:id="259" w:name="_Toc456770808"/>
+      <w:bookmarkStart w:id="260" w:name="_Toc456975487"/>
+      <w:bookmarkStart w:id="261" w:name="_Toc457246504"/>
+      <w:bookmarkStart w:id="262" w:name="_Toc457659946"/>
       <w:r>
         <w:t>Sanquilon</w:t>
       </w:r>
-      <w:bookmarkEnd w:id="258"/>
       <w:bookmarkEnd w:id="259"/>
       <w:bookmarkEnd w:id="260"/>
       <w:bookmarkEnd w:id="261"/>
+      <w:bookmarkEnd w:id="262"/>
     </w:p>
     <w:p>
       <w:pPr>
@@ -25638,17 +26301,17 @@
       <w:pPr>
         <w:pStyle w:val="Nagwek2"/>
       </w:pPr>
-      <w:bookmarkStart w:id="262" w:name="_Toc456770809"/>
-      <w:bookmarkStart w:id="263" w:name="_Toc456975488"/>
-      <w:bookmarkStart w:id="264" w:name="_Toc457246505"/>
-      <w:bookmarkStart w:id="265" w:name="_Toc457500893"/>
+      <w:bookmarkStart w:id="263" w:name="_Toc456770809"/>
+      <w:bookmarkStart w:id="264" w:name="_Toc456975488"/>
+      <w:bookmarkStart w:id="265" w:name="_Toc457246505"/>
+      <w:bookmarkStart w:id="266" w:name="_Toc457659947"/>
       <w:r>
         <w:t>Vozhod</w:t>
       </w:r>
-      <w:bookmarkEnd w:id="262"/>
       <w:bookmarkEnd w:id="263"/>
       <w:bookmarkEnd w:id="264"/>
       <w:bookmarkEnd w:id="265"/>
+      <w:bookmarkEnd w:id="266"/>
     </w:p>
     <w:p>
       <w:pPr>
@@ -25752,8 +26415,8 @@
       <w:r>
         <w:t>          Vozhod jest bardzo osobliwym miejscem, gdzie granica między innymi światami jest bardzo cienka a fizyka w wielu miejscach wydaje się być odmienna od tej znanej nam na co dzień. Lasy pełne są niebezpiecznych przyzwańców lub istot będących wynikami odrażających eksperymentów Nakeraah.</w:t>
       </w:r>
-      <w:bookmarkStart w:id="266" w:name="_Toc456770810"/>
-      <w:bookmarkStart w:id="267" w:name="_Toc456975489"/>
+      <w:bookmarkStart w:id="267" w:name="_Toc456770810"/>
+      <w:bookmarkStart w:id="268" w:name="_Toc456975489"/>
       <w:r>
         <w:t xml:space="preserve"> </w:t>
       </w:r>
@@ -25778,16 +26441,16 @@
       <w:pPr>
         <w:pStyle w:val="Nagwek1"/>
       </w:pPr>
-      <w:bookmarkStart w:id="268" w:name="_Toc457246506"/>
-      <w:bookmarkStart w:id="269" w:name="_Toc457500894"/>
+      <w:bookmarkStart w:id="269" w:name="_Toc457246506"/>
+      <w:bookmarkStart w:id="270" w:name="_Toc457659948"/>
       <w:r>
         <w:lastRenderedPageBreak/>
         <w:t>Informacje o świecie</w:t>
       </w:r>
-      <w:bookmarkEnd w:id="266"/>
       <w:bookmarkEnd w:id="267"/>
       <w:bookmarkEnd w:id="268"/>
       <w:bookmarkEnd w:id="269"/>
+      <w:bookmarkEnd w:id="270"/>
     </w:p>
     <w:p>
       <w:r>
@@ -25806,20 +26469,20 @@
       <w:pPr>
         <w:pStyle w:val="Nagwek2"/>
       </w:pPr>
-      <w:bookmarkStart w:id="270" w:name="_Toc456770811"/>
-      <w:bookmarkStart w:id="271" w:name="_Toc456975490"/>
-      <w:bookmarkStart w:id="272" w:name="_Toc457246507"/>
-      <w:bookmarkStart w:id="273" w:name="_Toc457500895"/>
+      <w:bookmarkStart w:id="271" w:name="_Toc456770811"/>
+      <w:bookmarkStart w:id="272" w:name="_Toc456975490"/>
+      <w:bookmarkStart w:id="273" w:name="_Toc457246507"/>
+      <w:bookmarkStart w:id="274" w:name="_Toc457659949"/>
       <w:r>
         <w:t>Rasy</w:t>
       </w:r>
-      <w:bookmarkEnd w:id="270"/>
       <w:bookmarkEnd w:id="271"/>
+      <w:bookmarkEnd w:id="272"/>
       <w:r>
         <w:t xml:space="preserve"> inteligentne</w:t>
       </w:r>
-      <w:bookmarkEnd w:id="272"/>
       <w:bookmarkEnd w:id="273"/>
+      <w:bookmarkEnd w:id="274"/>
     </w:p>
     <w:p>
       <w:r>
@@ -25830,17 +26493,17 @@
       <w:pPr>
         <w:pStyle w:val="Nagwek3"/>
       </w:pPr>
-      <w:bookmarkStart w:id="274" w:name="_Toc456770812"/>
-      <w:bookmarkStart w:id="275" w:name="_Toc456975491"/>
-      <w:bookmarkStart w:id="276" w:name="_Toc457246508"/>
-      <w:bookmarkStart w:id="277" w:name="_Toc457500896"/>
+      <w:bookmarkStart w:id="275" w:name="_Toc456770812"/>
+      <w:bookmarkStart w:id="276" w:name="_Toc456975491"/>
+      <w:bookmarkStart w:id="277" w:name="_Toc457246508"/>
+      <w:bookmarkStart w:id="278" w:name="_Toc457659950"/>
       <w:r>
         <w:t>Ludzie</w:t>
       </w:r>
-      <w:bookmarkEnd w:id="274"/>
       <w:bookmarkEnd w:id="275"/>
       <w:bookmarkEnd w:id="276"/>
       <w:bookmarkEnd w:id="277"/>
+      <w:bookmarkEnd w:id="278"/>
     </w:p>
     <w:p>
       <w:pPr>
@@ -25860,17 +26523,17 @@
           <w:sz w:val="27"/>
         </w:rPr>
       </w:pPr>
-      <w:bookmarkStart w:id="278" w:name="_Toc456770813"/>
-      <w:bookmarkStart w:id="279" w:name="_Toc456975492"/>
-      <w:bookmarkStart w:id="280" w:name="_Toc457246509"/>
-      <w:bookmarkStart w:id="281" w:name="_Toc457500897"/>
+      <w:bookmarkStart w:id="279" w:name="_Toc456770813"/>
+      <w:bookmarkStart w:id="280" w:name="_Toc456975492"/>
+      <w:bookmarkStart w:id="281" w:name="_Toc457246509"/>
+      <w:bookmarkStart w:id="282" w:name="_Toc457659951"/>
       <w:r>
         <w:t>Elfy</w:t>
       </w:r>
-      <w:bookmarkEnd w:id="278"/>
       <w:bookmarkEnd w:id="279"/>
       <w:bookmarkEnd w:id="280"/>
       <w:bookmarkEnd w:id="281"/>
+      <w:bookmarkEnd w:id="282"/>
     </w:p>
     <w:p>
       <w:pPr>
@@ -25894,17 +26557,17 @@
           <w:sz w:val="27"/>
         </w:rPr>
       </w:pPr>
-      <w:bookmarkStart w:id="282" w:name="_Toc456770814"/>
-      <w:bookmarkStart w:id="283" w:name="_Toc456975493"/>
-      <w:bookmarkStart w:id="284" w:name="_Toc457246510"/>
-      <w:bookmarkStart w:id="285" w:name="_Toc457500898"/>
+      <w:bookmarkStart w:id="283" w:name="_Toc456770814"/>
+      <w:bookmarkStart w:id="284" w:name="_Toc456975493"/>
+      <w:bookmarkStart w:id="285" w:name="_Toc457246510"/>
+      <w:bookmarkStart w:id="286" w:name="_Toc457659952"/>
       <w:r>
         <w:t>Krasnoludy</w:t>
       </w:r>
-      <w:bookmarkEnd w:id="282"/>
       <w:bookmarkEnd w:id="283"/>
       <w:bookmarkEnd w:id="284"/>
       <w:bookmarkEnd w:id="285"/>
+      <w:bookmarkEnd w:id="286"/>
     </w:p>
     <w:p>
       <w:pPr>
@@ -25962,17 +26625,17 @@
           <w:sz w:val="27"/>
         </w:rPr>
       </w:pPr>
-      <w:bookmarkStart w:id="286" w:name="_Toc456770815"/>
-      <w:bookmarkStart w:id="287" w:name="_Toc456975494"/>
-      <w:bookmarkStart w:id="288" w:name="_Toc457246511"/>
-      <w:bookmarkStart w:id="289" w:name="_Toc457500899"/>
+      <w:bookmarkStart w:id="287" w:name="_Toc456770815"/>
+      <w:bookmarkStart w:id="288" w:name="_Toc456975494"/>
+      <w:bookmarkStart w:id="289" w:name="_Toc457246511"/>
+      <w:bookmarkStart w:id="290" w:name="_Toc457659953"/>
       <w:r>
         <w:t>Gnomy</w:t>
       </w:r>
-      <w:bookmarkEnd w:id="286"/>
       <w:bookmarkEnd w:id="287"/>
       <w:bookmarkEnd w:id="288"/>
       <w:bookmarkEnd w:id="289"/>
+      <w:bookmarkEnd w:id="290"/>
     </w:p>
     <w:p>
       <w:pPr>
@@ -26055,15 +26718,15 @@
       <w:pPr>
         <w:pStyle w:val="Nagwek3"/>
       </w:pPr>
-      <w:bookmarkStart w:id="290" w:name="_Toc457246512"/>
-      <w:bookmarkStart w:id="291" w:name="_Toc457500900"/>
-      <w:bookmarkStart w:id="292" w:name="_Toc456770816"/>
-      <w:bookmarkStart w:id="293" w:name="_Toc456975495"/>
+      <w:bookmarkStart w:id="291" w:name="_Toc457246512"/>
+      <w:bookmarkStart w:id="292" w:name="_Toc457659954"/>
+      <w:bookmarkStart w:id="293" w:name="_Toc456770816"/>
+      <w:bookmarkStart w:id="294" w:name="_Toc456975495"/>
       <w:r>
         <w:t>Narmorianie</w:t>
       </w:r>
-      <w:bookmarkEnd w:id="290"/>
       <w:bookmarkEnd w:id="291"/>
+      <w:bookmarkEnd w:id="292"/>
     </w:p>
     <w:p>
       <w:pPr>
@@ -26133,15 +26796,15 @@
           <w:sz w:val="27"/>
         </w:rPr>
       </w:pPr>
-      <w:bookmarkStart w:id="294" w:name="_Toc457246513"/>
-      <w:bookmarkStart w:id="295" w:name="_Toc457500901"/>
+      <w:bookmarkStart w:id="295" w:name="_Toc457246513"/>
+      <w:bookmarkStart w:id="296" w:name="_Toc457659955"/>
       <w:r>
         <w:t>Niziołki</w:t>
       </w:r>
-      <w:bookmarkEnd w:id="292"/>
       <w:bookmarkEnd w:id="293"/>
       <w:bookmarkEnd w:id="294"/>
       <w:bookmarkEnd w:id="295"/>
+      <w:bookmarkEnd w:id="296"/>
     </w:p>
     <w:p>
       <w:pPr>
@@ -26184,17 +26847,17 @@
       <w:pPr>
         <w:pStyle w:val="Nagwek2"/>
       </w:pPr>
-      <w:bookmarkStart w:id="296" w:name="_Toc456770818"/>
-      <w:bookmarkStart w:id="297" w:name="_Toc456975497"/>
-      <w:bookmarkStart w:id="298" w:name="_Toc457246514"/>
-      <w:bookmarkStart w:id="299" w:name="_Toc457500902"/>
+      <w:bookmarkStart w:id="297" w:name="_Toc456770818"/>
+      <w:bookmarkStart w:id="298" w:name="_Toc456975497"/>
+      <w:bookmarkStart w:id="299" w:name="_Toc457246514"/>
+      <w:bookmarkStart w:id="300" w:name="_Toc457659956"/>
       <w:r>
         <w:t>Czas</w:t>
       </w:r>
-      <w:bookmarkEnd w:id="296"/>
       <w:bookmarkEnd w:id="297"/>
       <w:bookmarkEnd w:id="298"/>
       <w:bookmarkEnd w:id="299"/>
+      <w:bookmarkEnd w:id="300"/>
     </w:p>
     <w:p>
       <w:pPr>
@@ -26211,17 +26874,17 @@
       <w:pPr>
         <w:pStyle w:val="Nagwek2"/>
       </w:pPr>
-      <w:bookmarkStart w:id="300" w:name="_Toc456770819"/>
-      <w:bookmarkStart w:id="301" w:name="_Toc456975498"/>
-      <w:bookmarkStart w:id="302" w:name="_Toc457246515"/>
-      <w:bookmarkStart w:id="303" w:name="_Toc457500903"/>
+      <w:bookmarkStart w:id="301" w:name="_Toc456770819"/>
+      <w:bookmarkStart w:id="302" w:name="_Toc456975498"/>
+      <w:bookmarkStart w:id="303" w:name="_Toc457246515"/>
+      <w:bookmarkStart w:id="304" w:name="_Toc457659957"/>
       <w:r>
         <w:t>Religia</w:t>
       </w:r>
-      <w:bookmarkEnd w:id="300"/>
       <w:bookmarkEnd w:id="301"/>
       <w:bookmarkEnd w:id="302"/>
       <w:bookmarkEnd w:id="303"/>
+      <w:bookmarkEnd w:id="304"/>
     </w:p>
     <w:p>
       <w:pPr>
@@ -26388,13 +27051,13 @@
       <w:pPr>
         <w:pStyle w:val="Nagwek2"/>
       </w:pPr>
-      <w:bookmarkStart w:id="304" w:name="_Toc457246516"/>
-      <w:bookmarkStart w:id="305" w:name="_Toc457500904"/>
+      <w:bookmarkStart w:id="305" w:name="_Toc457246516"/>
+      <w:bookmarkStart w:id="306" w:name="_Toc457659958"/>
       <w:r>
         <w:t>Bestiariusz</w:t>
       </w:r>
-      <w:bookmarkEnd w:id="304"/>
       <w:bookmarkEnd w:id="305"/>
+      <w:bookmarkEnd w:id="306"/>
     </w:p>
     <w:p>
       <w:r>
@@ -26411,16 +27074,16 @@
       <w:pPr>
         <w:pStyle w:val="Nagwek3"/>
       </w:pPr>
-      <w:bookmarkStart w:id="306" w:name="_Toc457246517"/>
-      <w:bookmarkStart w:id="307" w:name="_Toc457500905"/>
+      <w:bookmarkStart w:id="307" w:name="_Toc457246517"/>
+      <w:bookmarkStart w:id="308" w:name="_Toc457659959"/>
       <w:r>
         <w:t>Demon</w:t>
       </w:r>
       <w:r>
         <w:t>y</w:t>
       </w:r>
-      <w:bookmarkEnd w:id="306"/>
       <w:bookmarkEnd w:id="307"/>
+      <w:bookmarkEnd w:id="308"/>
     </w:p>
     <w:p>
       <w:pPr>
@@ -26518,16 +27181,16 @@
       <w:pPr>
         <w:pStyle w:val="Nagwek3"/>
       </w:pPr>
-      <w:bookmarkStart w:id="308" w:name="_Toc457246518"/>
-      <w:bookmarkStart w:id="309" w:name="_Toc457500906"/>
+      <w:bookmarkStart w:id="309" w:name="_Toc457246518"/>
+      <w:bookmarkStart w:id="310" w:name="_Toc457659960"/>
       <w:r>
         <w:t>Ganthrithor</w:t>
       </w:r>
       <w:r>
         <w:t>y</w:t>
       </w:r>
-      <w:bookmarkEnd w:id="308"/>
       <w:bookmarkEnd w:id="309"/>
+      <w:bookmarkEnd w:id="310"/>
     </w:p>
     <w:p>
       <w:pPr>
@@ -26549,16 +27212,16 @@
       <w:pPr>
         <w:pStyle w:val="Nagwek3"/>
       </w:pPr>
-      <w:bookmarkStart w:id="310" w:name="_Toc457246519"/>
-      <w:bookmarkStart w:id="311" w:name="_Toc457500907"/>
+      <w:bookmarkStart w:id="311" w:name="_Toc457246519"/>
+      <w:bookmarkStart w:id="312" w:name="_Toc457659961"/>
       <w:r>
         <w:t>Wampir</w:t>
       </w:r>
       <w:r>
         <w:t>y</w:t>
       </w:r>
-      <w:bookmarkEnd w:id="310"/>
       <w:bookmarkEnd w:id="311"/>
+      <w:bookmarkEnd w:id="312"/>
     </w:p>
     <w:p>
       <w:pPr>
@@ -26624,13 +27287,13 @@
       <w:pPr>
         <w:pStyle w:val="Nagwek3"/>
       </w:pPr>
-      <w:bookmarkStart w:id="312" w:name="_Toc457246520"/>
-      <w:bookmarkStart w:id="313" w:name="_Toc457500908"/>
+      <w:bookmarkStart w:id="313" w:name="_Toc457246520"/>
+      <w:bookmarkStart w:id="314" w:name="_Toc457659962"/>
       <w:r>
         <w:t>Wilkołaki</w:t>
       </w:r>
-      <w:bookmarkEnd w:id="312"/>
       <w:bookmarkEnd w:id="313"/>
+      <w:bookmarkEnd w:id="314"/>
     </w:p>
     <w:p>
       <w:r>
@@ -26641,16 +27304,16 @@
       <w:pPr>
         <w:pStyle w:val="Nagwek3"/>
       </w:pPr>
-      <w:bookmarkStart w:id="314" w:name="_Toc457246521"/>
-      <w:bookmarkStart w:id="315" w:name="_Toc457500909"/>
+      <w:bookmarkStart w:id="315" w:name="_Toc457246521"/>
+      <w:bookmarkStart w:id="316" w:name="_Toc457659963"/>
       <w:r>
         <w:t>Top</w:t>
       </w:r>
       <w:r>
         <w:t>ce</w:t>
       </w:r>
-      <w:bookmarkEnd w:id="314"/>
       <w:bookmarkEnd w:id="315"/>
+      <w:bookmarkEnd w:id="316"/>
     </w:p>
     <w:p>
       <w:pPr>

</xml_diff>

<commit_message>
v 3.4.2 Dodane typowe imiona Nakeraah Dalsze poprawki tabulatorów
</commit_message>
<xml_diff>
--- a/Karmazyn.docx
+++ b/Karmazyn.docx
@@ -12049,7 +12049,19 @@
           <w:lang w:val="en-GB"/>
         </w:rPr>
         <w:lastRenderedPageBreak/>
-        <w:t xml:space="preserve">[10]  </w:t>
+        <w:t>[10]</w:t>
+      </w:r>
+      <w:r>
+        <w:rPr>
+          <w:lang w:val="en-GB"/>
+        </w:rPr>
+        <w:tab/>
+      </w:r>
+      <w:r>
+        <w:rPr>
+          <w:lang w:val="en-GB"/>
+        </w:rPr>
+        <w:t>ST</w:t>
       </w:r>
       <w:r>
         <w:rPr>
@@ -12061,112 +12073,384 @@
         <w:rPr>
           <w:lang w:val="en-GB"/>
         </w:rPr>
-        <w:t>ST</w:t>
-      </w:r>
-      <w:r>
-        <w:rPr>
+        <w:t>+1</w:t>
+      </w:r>
+    </w:p>
+    <w:p>
+      <w:pPr>
+        <w:rPr>
+          <w:lang w:val="en-GB"/>
+        </w:rPr>
+      </w:pPr>
+      <w:r>
+        <w:rPr>
+          <w:lang w:val="en-GB"/>
+        </w:rPr>
+        <w:t>[40]</w:t>
+      </w:r>
+      <w:r>
+        <w:rPr>
+          <w:lang w:val="en-GB"/>
+        </w:rPr>
+        <w:tab/>
+      </w:r>
+      <w:r>
+        <w:rPr>
+          <w:lang w:val="en-GB"/>
+        </w:rPr>
+        <w:t>IQ +2</w:t>
+      </w:r>
+    </w:p>
+    <w:p>
+      <w:pPr>
+        <w:rPr>
+          <w:lang w:val="en-GB"/>
+        </w:rPr>
+      </w:pPr>
+      <w:r>
+        <w:rPr>
+          <w:lang w:val="en-GB"/>
+        </w:rPr>
+        <w:t>[</w:t>
+      </w:r>
+      <w:r>
+        <w:rPr>
+          <w:lang w:val="en-GB"/>
+        </w:rPr>
+        <w:t>2</w:t>
+      </w:r>
+      <w:r>
+        <w:rPr>
+          <w:lang w:val="en-GB"/>
+        </w:rPr>
+        <w:t>0]</w:t>
+      </w:r>
+      <w:r>
+        <w:rPr>
+          <w:lang w:val="en-GB"/>
+        </w:rPr>
+        <w:tab/>
+      </w:r>
+      <w:r>
+        <w:rPr>
+          <w:lang w:val="en-GB"/>
+        </w:rPr>
+        <w:t>H</w:t>
+      </w:r>
+      <w:r>
+        <w:rPr>
+          <w:lang w:val="en-GB"/>
+        </w:rPr>
+        <w:t xml:space="preserve">T </w:t>
+      </w:r>
+      <w:r>
+        <w:rPr>
+          <w:lang w:val="en-GB"/>
+        </w:rPr>
+        <w:t>+</w:t>
+      </w:r>
+      <w:r>
+        <w:rPr>
+          <w:lang w:val="en-GB"/>
+        </w:rPr>
+        <w:t>2</w:t>
+      </w:r>
+    </w:p>
+    <w:p>
+      <w:pPr>
+        <w:jc w:val="left"/>
+        <w:rPr>
+          <w:rStyle w:val="Wyrnieniedelikatne"/>
+          <w:lang w:val="en-GB"/>
+        </w:rPr>
+      </w:pPr>
+      <w:r>
+        <w:rPr>
+          <w:rStyle w:val="Wyrnieniedelikatne"/>
+          <w:lang w:val="en-GB"/>
+        </w:rPr>
+        <w:t>[5</w:t>
+      </w:r>
+      <w:r>
+        <w:rPr>
+          <w:rStyle w:val="Wyrnieniedelikatne"/>
+          <w:lang w:val="en-GB"/>
+        </w:rPr>
+        <w:t>]</w:t>
+      </w:r>
+      <w:r>
+        <w:rPr>
+          <w:rStyle w:val="Wyrnieniedelikatne"/>
+          <w:lang w:val="en-GB"/>
+        </w:rPr>
+        <w:tab/>
+      </w:r>
+      <w:r>
+        <w:rPr>
+          <w:rStyle w:val="Wyrnieniedelikatne"/>
+          <w:lang w:val="en-GB"/>
+        </w:rPr>
+        <w:t>Damage</w:t>
+      </w:r>
+      <w:r>
+        <w:rPr>
+          <w:rStyle w:val="Wyrnieniedelikatne"/>
           <w:lang w:val="en-GB"/>
         </w:rPr>
         <w:t xml:space="preserve"> </w:t>
       </w:r>
       <w:r>
         <w:rPr>
-          <w:lang w:val="en-GB"/>
-        </w:rPr>
-        <w:t>+1</w:t>
-      </w:r>
-    </w:p>
-    <w:p>
-      <w:pPr>
-        <w:rPr>
-          <w:lang w:val="en-GB"/>
-        </w:rPr>
-      </w:pPr>
-      <w:r>
-        <w:rPr>
-          <w:lang w:val="en-GB"/>
-        </w:rPr>
-        <w:t xml:space="preserve">[40] </w:t>
-      </w:r>
-      <w:r>
-        <w:rPr>
+          <w:rStyle w:val="Wyrnieniedelikatne"/>
+          <w:lang w:val="en-GB"/>
+        </w:rPr>
+        <w:t>Re</w:t>
+      </w:r>
+      <w:r>
+        <w:rPr>
+          <w:rStyle w:val="Wyrnieniedelikatne"/>
+          <w:lang w:val="en-GB"/>
+        </w:rPr>
+        <w:t>sistance 1</w:t>
+      </w:r>
+    </w:p>
+    <w:p>
+      <w:pPr>
+        <w:jc w:val="left"/>
+        <w:rPr>
+          <w:rStyle w:val="Wyrnieniedelikatne"/>
+          <w:lang w:val="en-GB"/>
+        </w:rPr>
+      </w:pPr>
+      <w:r>
+        <w:rPr>
+          <w:rStyle w:val="Wyrnieniedelikatne"/>
+          <w:lang w:val="en-GB"/>
+        </w:rPr>
+        <w:t>[10]</w:t>
+      </w:r>
+      <w:r>
+        <w:rPr>
+          <w:rStyle w:val="Wyrnieniedelikatne"/>
+          <w:lang w:val="en-GB"/>
+        </w:rPr>
+        <w:tab/>
+      </w:r>
+      <w:r>
+        <w:rPr>
+          <w:rStyle w:val="Wyrnieniedelikatne"/>
+          <w:lang w:val="en-GB"/>
+        </w:rPr>
+        <w:t>Cultural Adaptability</w:t>
+      </w:r>
+    </w:p>
+    <w:p>
+      <w:pPr>
+        <w:jc w:val="left"/>
+        <w:rPr>
+          <w:rStyle w:val="Wyrnieniedelikatne"/>
+          <w:lang w:val="en-GB"/>
+        </w:rPr>
+      </w:pPr>
+      <w:r>
+        <w:rPr>
+          <w:rStyle w:val="Wyrnieniedelikatne"/>
+          <w:lang w:val="en-GB"/>
+        </w:rPr>
+        <w:t>[10]</w:t>
+      </w:r>
+      <w:r>
+        <w:rPr>
+          <w:rStyle w:val="Wyrnieniedelikatne"/>
+          <w:lang w:val="en-GB"/>
+        </w:rPr>
+        <w:tab/>
+      </w:r>
+      <w:r>
+        <w:rPr>
+          <w:rStyle w:val="Wyrnieniedelikatne"/>
+          <w:lang w:val="en-GB"/>
+        </w:rPr>
+        <w:t>Eidetic Memory</w:t>
+      </w:r>
+    </w:p>
+    <w:p>
+      <w:pPr>
+        <w:jc w:val="left"/>
+        <w:rPr>
+          <w:rStyle w:val="Wyrnieniedelikatne"/>
+          <w:lang w:val="en-GB"/>
+        </w:rPr>
+      </w:pPr>
+      <w:r>
+        <w:rPr>
+          <w:rStyle w:val="Wyrnieniedelikatne"/>
+          <w:lang w:val="en-GB"/>
+        </w:rPr>
+        <w:t>[2]</w:t>
+      </w:r>
+      <w:r>
+        <w:rPr>
+          <w:rStyle w:val="Wyrnieniedelikatne"/>
+          <w:lang w:val="en-GB"/>
+        </w:rPr>
+        <w:tab/>
+      </w:r>
+      <w:r>
+        <w:rPr>
+          <w:rStyle w:val="Wyrnieniedelikatne"/>
+          <w:lang w:val="en-GB"/>
+        </w:rPr>
+        <w:t>Extra HP +1</w:t>
+      </w:r>
+    </w:p>
+    <w:p>
+      <w:pPr>
+        <w:jc w:val="left"/>
+        <w:rPr>
+          <w:rStyle w:val="Wyrnieniedelikatne"/>
+          <w:lang w:val="en-GB"/>
+        </w:rPr>
+      </w:pPr>
+      <w:r>
+        <w:rPr>
+          <w:rStyle w:val="Wyrnieniedelikatne"/>
+          <w:lang w:val="en-GB"/>
+        </w:rPr>
+        <w:t>[10]</w:t>
+      </w:r>
+      <w:r>
+        <w:rPr>
+          <w:rStyle w:val="Wyrnieniedelikatne"/>
+          <w:lang w:val="en-GB"/>
+        </w:rPr>
+        <w:tab/>
+      </w:r>
+      <w:r>
+        <w:rPr>
+          <w:rStyle w:val="Wyrnieniedelikatne"/>
+          <w:lang w:val="en-GB"/>
+        </w:rPr>
+        <w:t>High Pain Threshold</w:t>
+      </w:r>
+    </w:p>
+    <w:p>
+      <w:pPr>
+        <w:jc w:val="left"/>
+        <w:rPr>
+          <w:rStyle w:val="Wyrnieniedelikatne"/>
+          <w:lang w:val="en-GB"/>
+        </w:rPr>
+      </w:pPr>
+      <w:r>
+        <w:rPr>
+          <w:rStyle w:val="Wyrnieniedelikatne"/>
+          <w:lang w:val="en-GB"/>
+        </w:rPr>
+        <w:t>[10]</w:t>
+      </w:r>
+      <w:r>
+        <w:rPr>
+          <w:rStyle w:val="Wyrnieniedelikatne"/>
+          <w:lang w:val="en-GB"/>
+        </w:rPr>
+        <w:tab/>
+      </w:r>
+      <w:r>
+        <w:rPr>
+          <w:rStyle w:val="Wyrnieniedelikatne"/>
+          <w:lang w:val="en-GB"/>
+        </w:rPr>
+        <w:t>Language Talent</w:t>
+      </w:r>
+    </w:p>
+    <w:p>
+      <w:pPr>
+        <w:jc w:val="left"/>
+        <w:rPr>
+          <w:rStyle w:val="Wyrnieniedelikatne"/>
+          <w:lang w:val="en-GB"/>
+        </w:rPr>
+      </w:pPr>
+      <w:r>
+        <w:rPr>
+          <w:rStyle w:val="Wyrnieniedelikatne"/>
+          <w:lang w:val="en-GB"/>
+        </w:rPr>
+        <w:t>[4]</w:t>
+      </w:r>
+      <w:r>
+        <w:rPr>
+          <w:rStyle w:val="Wyrnieniedelikatne"/>
+          <w:lang w:val="en-GB"/>
+        </w:rPr>
+        <w:tab/>
+      </w:r>
+      <w:r>
+        <w:rPr>
+          <w:rStyle w:val="Wyrnieniedelikatne"/>
+          <w:lang w:val="en-GB"/>
+        </w:rPr>
+        <w:t>Magic Resistance 2</w:t>
+      </w:r>
+    </w:p>
+    <w:p>
+      <w:pPr>
+        <w:jc w:val="left"/>
+        <w:rPr>
+          <w:rStyle w:val="Wyrnieniedelikatne"/>
+          <w:lang w:val="en-GB"/>
+        </w:rPr>
+      </w:pPr>
+      <w:r>
+        <w:rPr>
+          <w:rStyle w:val="Wyrnieniedelikatne"/>
+          <w:lang w:val="en-GB"/>
+        </w:rPr>
+        <w:t>[</w:t>
+      </w:r>
+      <w:r>
+        <w:rPr>
+          <w:rStyle w:val="Wyrnieniedelikatne"/>
+          <w:lang w:val="en-GB"/>
+        </w:rPr>
+        <w:t>20</w:t>
+      </w:r>
+      <w:r>
+        <w:rPr>
+          <w:rStyle w:val="Wyrnieniedelikatne"/>
+          <w:lang w:val="en-GB"/>
+        </w:rPr>
+        <w:t>]</w:t>
+      </w:r>
+      <w:r>
+        <w:rPr>
+          <w:rStyle w:val="Wyrnieniedelikatne"/>
+          <w:lang w:val="en-GB"/>
+        </w:rPr>
+        <w:tab/>
+      </w:r>
+      <w:r>
+        <w:rPr>
+          <w:rStyle w:val="Wyrnieniedelikatne"/>
+          <w:lang w:val="en-GB"/>
+        </w:rPr>
+        <w:t>Talent: Humanities*</w:t>
+      </w:r>
+      <w:r>
+        <w:rPr>
+          <w:rStyle w:val="Wyrnieniedelikatne"/>
           <w:lang w:val="en-GB"/>
         </w:rPr>
         <w:t xml:space="preserve"> </w:t>
       </w:r>
       <w:r>
         <w:rPr>
-          <w:lang w:val="en-GB"/>
-        </w:rPr>
-        <w:t xml:space="preserve"> </w:t>
-      </w:r>
-      <w:r>
-        <w:rPr>
-          <w:lang w:val="en-GB"/>
-        </w:rPr>
-        <w:t>IQ +2</w:t>
-      </w:r>
-    </w:p>
-    <w:p>
-      <w:pPr>
-        <w:rPr>
-          <w:lang w:val="en-GB"/>
-        </w:rPr>
-      </w:pPr>
-      <w:r>
-        <w:rPr>
-          <w:lang w:val="en-GB"/>
-        </w:rPr>
-        <w:t>[</w:t>
-      </w:r>
-      <w:r>
-        <w:rPr>
+          <w:rStyle w:val="Wyrnieniedelikatne"/>
           <w:lang w:val="en-GB"/>
         </w:rPr>
         <w:t>2</w:t>
       </w:r>
-      <w:r>
-        <w:rPr>
-          <w:lang w:val="en-GB"/>
-        </w:rPr>
-        <w:t xml:space="preserve">0] </w:t>
-      </w:r>
-      <w:r>
-        <w:rPr>
-          <w:lang w:val="en-GB"/>
-        </w:rPr>
-        <w:t xml:space="preserve"> </w:t>
-      </w:r>
-      <w:r>
-        <w:rPr>
-          <w:lang w:val="en-GB"/>
-        </w:rPr>
-        <w:t xml:space="preserve"> </w:t>
-      </w:r>
-      <w:r>
-        <w:rPr>
-          <w:lang w:val="en-GB"/>
-        </w:rPr>
-        <w:t>H</w:t>
-      </w:r>
-      <w:r>
-        <w:rPr>
-          <w:lang w:val="en-GB"/>
-        </w:rPr>
-        <w:t xml:space="preserve">T </w:t>
-      </w:r>
-      <w:r>
-        <w:rPr>
-          <w:lang w:val="en-GB"/>
-        </w:rPr>
-        <w:t>+</w:t>
-      </w:r>
-      <w:r>
-        <w:rPr>
-          <w:lang w:val="en-GB"/>
-        </w:rPr>
-        <w:t>2</w:t>
-      </w:r>
     </w:p>
     <w:p>
       <w:pPr>
@@ -12176,54 +12460,73 @@
           <w:lang w:val="en-GB"/>
         </w:rPr>
       </w:pPr>
-      <w:r>
+    </w:p>
+    <w:p>
+      <w:pPr>
+        <w:jc w:val="left"/>
         <w:rPr>
           <w:rStyle w:val="Wyrnieniedelikatne"/>
           <w:lang w:val="en-GB"/>
         </w:rPr>
-        <w:t>[5</w:t>
-      </w:r>
+      </w:pPr>
       <w:r>
         <w:rPr>
           <w:rStyle w:val="Wyrnieniedelikatne"/>
           <w:lang w:val="en-GB"/>
         </w:rPr>
-        <w:t>]   </w:t>
+        <w:lastRenderedPageBreak/>
+        <w:t>[-15]</w:t>
       </w:r>
       <w:r>
         <w:rPr>
           <w:rStyle w:val="Wyrnieniedelikatne"/>
           <w:lang w:val="en-GB"/>
         </w:rPr>
-        <w:t xml:space="preserve">  </w:t>
+        <w:tab/>
       </w:r>
       <w:r>
         <w:rPr>
           <w:rStyle w:val="Wyrnieniedelikatne"/>
           <w:lang w:val="en-GB"/>
         </w:rPr>
-        <w:t>Damage</w:t>
-      </w:r>
-      <w:r>
+        <w:t>Absent Mindedness</w:t>
+      </w:r>
+    </w:p>
+    <w:p>
+      <w:pPr>
+        <w:jc w:val="left"/>
         <w:rPr>
           <w:rStyle w:val="Wyrnieniedelikatne"/>
           <w:lang w:val="en-GB"/>
         </w:rPr>
-        <w:tab/>
-      </w:r>
+      </w:pPr>
       <w:r>
         <w:rPr>
           <w:rStyle w:val="Wyrnieniedelikatne"/>
           <w:lang w:val="en-GB"/>
         </w:rPr>
-        <w:t xml:space="preserve"> Re</w:t>
+        <w:t>[-10]</w:t>
       </w:r>
       <w:r>
         <w:rPr>
           <w:rStyle w:val="Wyrnieniedelikatne"/>
           <w:lang w:val="en-GB"/>
         </w:rPr>
-        <w:t>sistance 1</w:t>
+        <w:tab/>
+      </w:r>
+      <w:r>
+        <w:rPr>
+          <w:rStyle w:val="Wyrnieniedelikatne"/>
+          <w:lang w:val="en-GB"/>
+        </w:rPr>
+        <w:t>Color</w:t>
+      </w:r>
+      <w:r>
+        <w:rPr>
+          <w:rStyle w:val="Wyrnieniedelikatne"/>
+          <w:lang w:val="en-GB"/>
+        </w:rPr>
+        <w:t>blindness</w:t>
       </w:r>
     </w:p>
     <w:p>
@@ -12239,217 +12542,21 @@
           <w:rStyle w:val="Wyrnieniedelikatne"/>
           <w:lang w:val="en-GB"/>
         </w:rPr>
-        <w:t>[10]   Cultural Adaptability</w:t>
-      </w:r>
-    </w:p>
-    <w:p>
-      <w:pPr>
-        <w:jc w:val="left"/>
+        <w:t>[-5]</w:t>
+      </w:r>
+      <w:r>
         <w:rPr>
           <w:rStyle w:val="Wyrnieniedelikatne"/>
           <w:lang w:val="en-GB"/>
         </w:rPr>
-      </w:pPr>
+        <w:tab/>
+      </w:r>
       <w:r>
         <w:rPr>
           <w:rStyle w:val="Wyrnieniedelikatne"/>
           <w:lang w:val="en-GB"/>
         </w:rPr>
-        <w:t>[10]   Eidetic Memory</w:t>
-      </w:r>
-    </w:p>
-    <w:p>
-      <w:pPr>
-        <w:jc w:val="left"/>
-        <w:rPr>
-          <w:rStyle w:val="Wyrnieniedelikatne"/>
-          <w:lang w:val="en-GB"/>
-        </w:rPr>
-      </w:pPr>
-      <w:r>
-        <w:rPr>
-          <w:rStyle w:val="Wyrnieniedelikatne"/>
-          <w:lang w:val="en-GB"/>
-        </w:rPr>
-        <w:t xml:space="preserve">[2]    </w:t>
-      </w:r>
-      <w:r>
-        <w:rPr>
-          <w:rStyle w:val="Wyrnieniedelikatne"/>
-          <w:lang w:val="en-GB"/>
-        </w:rPr>
-        <w:t xml:space="preserve"> </w:t>
-      </w:r>
-      <w:r>
-        <w:rPr>
-          <w:rStyle w:val="Wyrnieniedelikatne"/>
-          <w:lang w:val="en-GB"/>
-        </w:rPr>
-        <w:t>Extra HP +1</w:t>
-      </w:r>
-    </w:p>
-    <w:p>
-      <w:pPr>
-        <w:jc w:val="left"/>
-        <w:rPr>
-          <w:rStyle w:val="Wyrnieniedelikatne"/>
-          <w:lang w:val="en-GB"/>
-        </w:rPr>
-      </w:pPr>
-      <w:r>
-        <w:rPr>
-          <w:rStyle w:val="Wyrnieniedelikatne"/>
-          <w:lang w:val="en-GB"/>
-        </w:rPr>
-        <w:t>[10]   High Pain Threshold</w:t>
-      </w:r>
-    </w:p>
-    <w:p>
-      <w:pPr>
-        <w:jc w:val="left"/>
-        <w:rPr>
-          <w:rStyle w:val="Wyrnieniedelikatne"/>
-          <w:lang w:val="en-GB"/>
-        </w:rPr>
-      </w:pPr>
-      <w:r>
-        <w:rPr>
-          <w:rStyle w:val="Wyrnieniedelikatne"/>
-          <w:lang w:val="en-GB"/>
-        </w:rPr>
-        <w:t>[10]   Language Talent</w:t>
-      </w:r>
-    </w:p>
-    <w:p>
-      <w:pPr>
-        <w:jc w:val="left"/>
-        <w:rPr>
-          <w:rStyle w:val="Wyrnieniedelikatne"/>
-          <w:lang w:val="en-GB"/>
-        </w:rPr>
-      </w:pPr>
-      <w:r>
-        <w:rPr>
-          <w:rStyle w:val="Wyrnieniedelikatne"/>
-          <w:lang w:val="en-GB"/>
-        </w:rPr>
-        <w:t>[4]     Magic Resistance 2</w:t>
-      </w:r>
-    </w:p>
-    <w:p>
-      <w:pPr>
-        <w:jc w:val="left"/>
-        <w:rPr>
-          <w:rStyle w:val="Wyrnieniedelikatne"/>
-          <w:lang w:val="en-GB"/>
-        </w:rPr>
-      </w:pPr>
-      <w:r>
-        <w:rPr>
-          <w:rStyle w:val="Wyrnieniedelikatne"/>
-          <w:lang w:val="en-GB"/>
-        </w:rPr>
-        <w:t>[</w:t>
-      </w:r>
-      <w:r>
-        <w:rPr>
-          <w:rStyle w:val="Wyrnieniedelikatne"/>
-          <w:lang w:val="en-GB"/>
-        </w:rPr>
-        <w:t>20</w:t>
-      </w:r>
-      <w:r>
-        <w:rPr>
-          <w:rStyle w:val="Wyrnieniedelikatne"/>
-          <w:lang w:val="en-GB"/>
-        </w:rPr>
-        <w:t>]   Talent: Humanities*</w:t>
-      </w:r>
-      <w:r>
-        <w:rPr>
-          <w:rStyle w:val="Wyrnieniedelikatne"/>
-          <w:lang w:val="en-GB"/>
-        </w:rPr>
-        <w:t xml:space="preserve"> </w:t>
-      </w:r>
-      <w:r>
-        <w:rPr>
-          <w:rStyle w:val="Wyrnieniedelikatne"/>
-          <w:lang w:val="en-GB"/>
-        </w:rPr>
-        <w:t>2</w:t>
-      </w:r>
-    </w:p>
-    <w:p>
-      <w:pPr>
-        <w:jc w:val="left"/>
-        <w:rPr>
-          <w:rStyle w:val="Wyrnieniedelikatne"/>
-          <w:lang w:val="en-GB"/>
-        </w:rPr>
-      </w:pPr>
-    </w:p>
-    <w:p>
-      <w:pPr>
-        <w:jc w:val="left"/>
-        <w:rPr>
-          <w:rStyle w:val="Wyrnieniedelikatne"/>
-          <w:lang w:val="en-GB"/>
-        </w:rPr>
-      </w:pPr>
-      <w:r>
-        <w:rPr>
-          <w:rStyle w:val="Wyrnieniedelikatne"/>
-          <w:lang w:val="en-GB"/>
-        </w:rPr>
-        <w:lastRenderedPageBreak/>
-        <w:t>[-15]  Absent Mindedness</w:t>
-      </w:r>
-    </w:p>
-    <w:p>
-      <w:pPr>
-        <w:jc w:val="left"/>
-        <w:rPr>
-          <w:rStyle w:val="Wyrnieniedelikatne"/>
-          <w:lang w:val="en-GB"/>
-        </w:rPr>
-      </w:pPr>
-      <w:r>
-        <w:rPr>
-          <w:rStyle w:val="Wyrnieniedelikatne"/>
-          <w:lang w:val="en-GB"/>
-        </w:rPr>
-        <w:t xml:space="preserve">[-10]  </w:t>
-      </w:r>
-      <w:r>
-        <w:rPr>
-          <w:rStyle w:val="Wyrnieniedelikatne"/>
-          <w:lang w:val="en-GB"/>
-        </w:rPr>
-        <w:t>Color</w:t>
-      </w:r>
-      <w:r>
-        <w:rPr>
-          <w:rStyle w:val="Wyrnieniedelikatne"/>
-          <w:lang w:val="en-GB"/>
-        </w:rPr>
-        <w:t>blindness</w:t>
-      </w:r>
-    </w:p>
-    <w:p>
-      <w:pPr>
-        <w:jc w:val="left"/>
-        <w:rPr>
-          <w:rStyle w:val="Wyrnieniedelikatne"/>
-          <w:lang w:val="en-GB"/>
-        </w:rPr>
-      </w:pPr>
-      <w:r>
-        <w:rPr>
-          <w:rStyle w:val="Wyrnieniedelikatne"/>
-          <w:lang w:val="en-GB"/>
-        </w:rPr>
-        <w:t xml:space="preserve">[-5]    Compulsive Behaviour: </w:t>
+        <w:t xml:space="preserve">Compulsive Behaviour: </w:t>
       </w:r>
       <w:r>
         <w:rPr>
@@ -12650,7 +12757,21 @@
           <w:lang w:val="en-GB"/>
         </w:rPr>
         <w:lastRenderedPageBreak/>
-        <w:t>[5]     Charisma</w:t>
+        <w:t>[5]</w:t>
+      </w:r>
+      <w:r>
+        <w:rPr>
+          <w:rStyle w:val="Wyrnieniedelikatne"/>
+          <w:lang w:val="en-GB"/>
+        </w:rPr>
+        <w:tab/>
+      </w:r>
+      <w:r>
+        <w:rPr>
+          <w:rStyle w:val="Wyrnieniedelikatne"/>
+          <w:lang w:val="en-GB"/>
+        </w:rPr>
+        <w:t>Charisma</w:t>
       </w:r>
     </w:p>
     <w:p>
@@ -12666,7 +12787,21 @@
           <w:rStyle w:val="Wyrnieniedelikatne"/>
           <w:lang w:val="en-GB"/>
         </w:rPr>
-        <w:t>[var]  Empathy</w:t>
+        <w:t>[var]</w:t>
+      </w:r>
+      <w:r>
+        <w:rPr>
+          <w:rStyle w:val="Wyrnieniedelikatne"/>
+          <w:lang w:val="en-GB"/>
+        </w:rPr>
+        <w:tab/>
+      </w:r>
+      <w:r>
+        <w:rPr>
+          <w:rStyle w:val="Wyrnieniedelikatne"/>
+          <w:lang w:val="en-GB"/>
+        </w:rPr>
+        <w:t>Empathy</w:t>
       </w:r>
     </w:p>
     <w:p>
@@ -12682,7 +12817,21 @@
           <w:rStyle w:val="Wyrnieniedelikatne"/>
           <w:lang w:val="en-GB"/>
         </w:rPr>
-        <w:t>[15]   Intuition</w:t>
+        <w:t>[15]</w:t>
+      </w:r>
+      <w:r>
+        <w:rPr>
+          <w:rStyle w:val="Wyrnieniedelikatne"/>
+          <w:lang w:val="en-GB"/>
+        </w:rPr>
+        <w:tab/>
+      </w:r>
+      <w:r>
+        <w:rPr>
+          <w:rStyle w:val="Wyrnieniedelikatne"/>
+          <w:lang w:val="en-GB"/>
+        </w:rPr>
+        <w:t>Intuition</w:t>
       </w:r>
     </w:p>
     <w:p>
@@ -12702,7 +12851,13 @@
         <w:rPr>
           <w:lang w:val="en-GB"/>
         </w:rPr>
-        <w:t xml:space="preserve">var]  </w:t>
+        <w:t>var]</w:t>
+      </w:r>
+      <w:r>
+        <w:rPr>
+          <w:lang w:val="en-GB"/>
+        </w:rPr>
+        <w:tab/>
       </w:r>
       <w:r>
         <w:rPr>
@@ -12728,7 +12883,19 @@
         <w:rPr>
           <w:lang w:val="en-GB"/>
         </w:rPr>
-        <w:t>[var]  Resistant to poison</w:t>
+        <w:t>[var]</w:t>
+      </w:r>
+      <w:r>
+        <w:rPr>
+          <w:lang w:val="en-GB"/>
+        </w:rPr>
+        <w:tab/>
+      </w:r>
+      <w:r>
+        <w:rPr>
+          <w:lang w:val="en-GB"/>
+        </w:rPr>
+        <w:t>Resistant to poison</w:t>
       </w:r>
     </w:p>
     <w:p>
@@ -12744,7 +12911,21 @@
           <w:rStyle w:val="Wyrnieniedelikatne"/>
           <w:lang w:val="en-GB"/>
         </w:rPr>
-        <w:t>[5]     Single Minded</w:t>
+        <w:t>[5]</w:t>
+      </w:r>
+      <w:r>
+        <w:rPr>
+          <w:rStyle w:val="Wyrnieniedelikatne"/>
+          <w:lang w:val="en-GB"/>
+        </w:rPr>
+        <w:tab/>
+      </w:r>
+      <w:r>
+        <w:rPr>
+          <w:rStyle w:val="Wyrnieniedelikatne"/>
+          <w:lang w:val="en-GB"/>
+        </w:rPr>
+        <w:t>Single Minded</w:t>
       </w:r>
     </w:p>
     <w:p>
@@ -12772,7 +12953,21 @@
           <w:lang w:val="en-GB"/>
         </w:rPr>
         <w:lastRenderedPageBreak/>
-        <w:t>[10]   Talent: Healer</w:t>
+        <w:t>[10]</w:t>
+      </w:r>
+      <w:r>
+        <w:rPr>
+          <w:rStyle w:val="Wyrnieniedelikatne"/>
+          <w:lang w:val="en-GB"/>
+        </w:rPr>
+        <w:tab/>
+      </w:r>
+      <w:r>
+        <w:rPr>
+          <w:rStyle w:val="Wyrnieniedelikatne"/>
+          <w:lang w:val="en-GB"/>
+        </w:rPr>
+        <w:t>Talent: Healer</w:t>
       </w:r>
     </w:p>
     <w:p>
@@ -12788,14 +12983,14 @@
           <w:rStyle w:val="Wyrnieniedelikatne"/>
           <w:lang w:val="en-GB"/>
         </w:rPr>
-        <w:t xml:space="preserve">[5]     </w:t>
+        <w:t>[5]</w:t>
       </w:r>
       <w:r>
         <w:rPr>
           <w:rStyle w:val="Wyrnieniedelikatne"/>
           <w:lang w:val="en-GB"/>
         </w:rPr>
-        <w:t xml:space="preserve"> </w:t>
+        <w:tab/>
       </w:r>
       <w:r>
         <w:rPr>
@@ -12827,7 +13022,21 @@
           <w:rStyle w:val="Wyrnieniedelikatne"/>
           <w:lang w:val="en-GB"/>
         </w:rPr>
-        <w:t>[-5]    Curious</w:t>
+        <w:t>[-5]</w:t>
+      </w:r>
+      <w:r>
+        <w:rPr>
+          <w:rStyle w:val="Wyrnieniedelikatne"/>
+          <w:lang w:val="en-GB"/>
+        </w:rPr>
+        <w:tab/>
+      </w:r>
+      <w:r>
+        <w:rPr>
+          <w:rStyle w:val="Wyrnieniedelikatne"/>
+          <w:lang w:val="en-GB"/>
+        </w:rPr>
+        <w:t>Curious</w:t>
       </w:r>
     </w:p>
     <w:p>
@@ -12843,7 +13052,21 @@
           <w:rStyle w:val="Wyrnieniedelikatne"/>
           <w:lang w:val="en-GB"/>
         </w:rPr>
-        <w:t>[-5]    Stubbornness</w:t>
+        <w:t>[-5]</w:t>
+      </w:r>
+      <w:r>
+        <w:rPr>
+          <w:rStyle w:val="Wyrnieniedelikatne"/>
+          <w:lang w:val="en-GB"/>
+        </w:rPr>
+        <w:tab/>
+      </w:r>
+      <w:r>
+        <w:rPr>
+          <w:rStyle w:val="Wyrnieniedelikatne"/>
+          <w:lang w:val="en-GB"/>
+        </w:rPr>
+        <w:t>Stubbornness</w:t>
       </w:r>
     </w:p>
     <w:p>
@@ -12859,7 +13082,21 @@
           <w:rStyle w:val="Wyrnieniedelikatne"/>
           <w:lang w:val="en-GB"/>
         </w:rPr>
-        <w:t>[-5]    Workaholic</w:t>
+        <w:t>[-5]</w:t>
+      </w:r>
+      <w:r>
+        <w:rPr>
+          <w:rStyle w:val="Wyrnieniedelikatne"/>
+          <w:lang w:val="en-GB"/>
+        </w:rPr>
+        <w:tab/>
+      </w:r>
+      <w:r>
+        <w:rPr>
+          <w:rStyle w:val="Wyrnieniedelikatne"/>
+          <w:lang w:val="en-GB"/>
+        </w:rPr>
+        <w:t>Workaholic</w:t>
       </w:r>
     </w:p>
     <w:p>
@@ -14291,9 +14528,15 @@
       <w:r>
         <w:rPr>
           <w:b/>
-          <w:lang w:val="en-GB"/>
-        </w:rPr>
-        <w:t>Imiona męskie</w:t>
+        </w:rPr>
+        <w:t>Imiona</w:t>
+      </w:r>
+      <w:r>
+        <w:rPr>
+          <w:b/>
+          <w:lang w:val="en-GB"/>
+        </w:rPr>
+        <w:t xml:space="preserve"> męskie</w:t>
       </w:r>
       <w:r>
         <w:rPr>
@@ -16426,12 +16669,6 @@
       </w:r>
     </w:p>
     <w:p>
-      <w:pPr>
-        <w:rPr>
-          <w:sz w:val="24"/>
-          <w:szCs w:val="24"/>
-        </w:rPr>
-      </w:pPr>
       <w:r>
         <w:rPr>
           <w:b/>
@@ -16443,6 +16680,75 @@
       </w:r>
     </w:p>
     <w:p>
+      <w:r>
+        <w:rPr>
+          <w:b/>
+        </w:rPr>
+        <w:t>Imiona męskie</w:t>
+      </w:r>
+      <w:r>
+        <w:t>: Akos, Arisztid,</w:t>
+      </w:r>
+      <w:r>
+        <w:t xml:space="preserve"> Arpad,</w:t>
+      </w:r>
+      <w:r>
+        <w:t xml:space="preserve"> </w:t>
+      </w:r>
+      <w:r>
+        <w:t xml:space="preserve">Endre, Brtalan, </w:t>
+      </w:r>
+      <w:r>
+        <w:t>Bertok,</w:t>
+      </w:r>
+      <w:r>
+        <w:t xml:space="preserve"> Istvan, Kazmer, Krisztian, Lajos,</w:t>
+      </w:r>
+      <w:r>
+        <w:t xml:space="preserve"> </w:t>
+      </w:r>
+      <w:r>
+        <w:t xml:space="preserve">Nandor, Odi, </w:t>
+      </w:r>
+      <w:r>
+        <w:t xml:space="preserve">Oszkar, Rikard, Sandor, </w:t>
+      </w:r>
+      <w:r>
+        <w:t xml:space="preserve">Szilard, </w:t>
+      </w:r>
+      <w:r>
+        <w:t>Tiborc</w:t>
+      </w:r>
+      <w:r>
+        <w:t>, Zoltan</w:t>
+      </w:r>
+    </w:p>
+    <w:p>
+      <w:r>
+        <w:rPr>
+          <w:b/>
+        </w:rPr>
+        <w:t>Imiona kobiece</w:t>
+      </w:r>
+      <w:r>
+        <w:t xml:space="preserve">: </w:t>
+      </w:r>
+      <w:r>
+        <w:t>Agi, Aliz, B</w:t>
+      </w:r>
+      <w:r>
+        <w:t>orbala, Dorina, Eszter, Hajna, Ibolya, Iren, Lujza, Mara, Margita,  Rahel, Reka, Szabina, Szandra, Szilvia, Szonja</w:t>
+      </w:r>
+    </w:p>
+    <w:p>
+      <w:pPr>
+        <w:rPr>
+          <w:sz w:val="24"/>
+          <w:szCs w:val="24"/>
+        </w:rPr>
+      </w:pPr>
+    </w:p>
+    <w:p>
       <w:pPr>
         <w:rPr>
           <w:sz w:val="24"/>
@@ -16458,12 +16764,6 @@
           <w:szCs w:val="24"/>
         </w:rPr>
       </w:pPr>
-      <w:r>
-        <w:rPr>
-          <w:bCs/>
-        </w:rPr>
-        <w:tab/>
-      </w:r>
       <w:r>
         <w:rPr>
           <w:bCs/>
@@ -16569,12 +16869,6 @@
         <w:rPr>
           <w:lang w:val="en-GB"/>
         </w:rPr>
-        <w:t xml:space="preserve">   </w:t>
-      </w:r>
-      <w:r>
-        <w:rPr>
-          <w:lang w:val="en-GB"/>
-        </w:rPr>
         <w:t>IQ +2</w:t>
       </w:r>
     </w:p>
@@ -16602,18 +16896,6 @@
         <w:rPr>
           <w:lang w:val="en-GB"/>
         </w:rPr>
-        <w:t xml:space="preserve"> </w:t>
-      </w:r>
-      <w:r>
-        <w:rPr>
-          <w:lang w:val="en-GB"/>
-        </w:rPr>
-        <w:t xml:space="preserve">  </w:t>
-      </w:r>
-      <w:r>
-        <w:rPr>
-          <w:lang w:val="en-GB"/>
-        </w:rPr>
         <w:t xml:space="preserve">HT +2 </w:t>
       </w:r>
     </w:p>
@@ -16641,12 +16923,6 @@
         <w:rPr>
           <w:lang w:val="en-GB"/>
         </w:rPr>
-        <w:t xml:space="preserve">   </w:t>
-      </w:r>
-      <w:r>
-        <w:rPr>
-          <w:lang w:val="en-GB"/>
-        </w:rPr>
         <w:t>Willpower +2</w:t>
       </w:r>
     </w:p>
@@ -16662,7 +16938,13 @@
         <w:rPr>
           <w:lang w:val="en-GB"/>
         </w:rPr>
-        <w:t xml:space="preserve">[6]     </w:t>
+        <w:t>[6]</w:t>
+      </w:r>
+      <w:r>
+        <w:rPr>
+          <w:lang w:val="en-GB"/>
+        </w:rPr>
+        <w:tab/>
       </w:r>
       <w:r>
         <w:rPr>
@@ -16683,7 +16965,13 @@
         <w:rPr>
           <w:lang w:val="en-GB"/>
         </w:rPr>
-        <w:t>[10]   </w:t>
+        <w:t>[10]</w:t>
+      </w:r>
+      <w:r>
+        <w:rPr>
+          <w:lang w:val="en-GB"/>
+        </w:rPr>
+        <w:tab/>
       </w:r>
       <w:r>
         <w:rPr>
@@ -16702,7 +16990,13 @@
         <w:rPr>
           <w:lang w:val="en-GB"/>
         </w:rPr>
-        <w:t>[25]   </w:t>
+        <w:t>[25]</w:t>
+      </w:r>
+      <w:r>
+        <w:rPr>
+          <w:lang w:val="en-GB"/>
+        </w:rPr>
+        <w:tab/>
       </w:r>
       <w:r>
         <w:rPr>
@@ -16722,13 +17016,13 @@
         <w:rPr>
           <w:lang w:val="en-GB"/>
         </w:rPr>
-        <w:t xml:space="preserve">[5]     </w:t>
-      </w:r>
-      <w:r>
-        <w:rPr>
-          <w:lang w:val="en-GB"/>
-        </w:rPr>
-        <w:t xml:space="preserve"> </w:t>
+        <w:t>[5]</w:t>
+      </w:r>
+      <w:r>
+        <w:rPr>
+          <w:lang w:val="en-GB"/>
+        </w:rPr>
+        <w:tab/>
       </w:r>
       <w:r>
         <w:rPr>
@@ -16749,7 +17043,13 @@
         <w:rPr>
           <w:lang w:val="en-GB"/>
         </w:rPr>
-        <w:t>[20]   </w:t>
+        <w:t>[20]</w:t>
+      </w:r>
+      <w:r>
+        <w:rPr>
+          <w:lang w:val="en-GB"/>
+        </w:rPr>
+        <w:tab/>
       </w:r>
       <w:r>
         <w:rPr>
@@ -16808,30 +17108,6 @@
         <w:rPr>
           <w:lang w:val="en-GB"/>
         </w:rPr>
-        <w:tab/>
-      </w:r>
-      <w:r>
-        <w:rPr>
-          <w:lang w:val="en-GB"/>
-        </w:rPr>
-        <w:tab/>
-      </w:r>
-      <w:r>
-        <w:rPr>
-          <w:lang w:val="en-GB"/>
-        </w:rPr>
-        <w:tab/>
-      </w:r>
-      <w:r>
-        <w:rPr>
-          <w:lang w:val="en-GB"/>
-        </w:rPr>
-        <w:t xml:space="preserve">   </w:t>
-      </w:r>
-      <w:r>
-        <w:rPr>
-          <w:lang w:val="en-GB"/>
-        </w:rPr>
         <w:t>Disturbing voice</w:t>
       </w:r>
     </w:p>
@@ -16859,12 +17135,6 @@
         <w:rPr>
           <w:lang w:val="en-GB"/>
         </w:rPr>
-        <w:t xml:space="preserve">   </w:t>
-      </w:r>
-      <w:r>
-        <w:rPr>
-          <w:lang w:val="en-GB"/>
-        </w:rPr>
         <w:t>Weirdeness magnet  </w:t>
       </w:r>
     </w:p>
@@ -16885,24 +17155,6 @@
           <w:lang w:val="en-GB"/>
         </w:rPr>
         <w:tab/>
-      </w:r>
-      <w:r>
-        <w:rPr>
-          <w:lang w:val="en-GB"/>
-        </w:rPr>
-        <w:t xml:space="preserve"> </w:t>
-      </w:r>
-      <w:r>
-        <w:rPr>
-          <w:lang w:val="en-GB"/>
-        </w:rPr>
-        <w:t xml:space="preserve"> </w:t>
-      </w:r>
-      <w:r>
-        <w:rPr>
-          <w:lang w:val="en-GB"/>
-        </w:rPr>
-        <w:t xml:space="preserve">   </w:t>
       </w:r>
       <w:r>
         <w:rPr>
@@ -17040,47 +17292,134 @@
           <w:lang w:val="en-GB"/>
         </w:rPr>
         <w:lastRenderedPageBreak/>
-        <w:t>[2]     Absolute Timing</w:t>
-      </w:r>
-    </w:p>
-    <w:p>
-      <w:pPr>
-        <w:rPr>
-          <w:lang w:val="en-GB"/>
-        </w:rPr>
-      </w:pPr>
-      <w:r>
-        <w:rPr>
-          <w:lang w:val="en-GB"/>
-        </w:rPr>
-        <w:t>[var]  Eidetic Memory</w:t>
-      </w:r>
-    </w:p>
-    <w:p>
-      <w:pPr>
-        <w:rPr>
-          <w:lang w:val="en-GB"/>
-        </w:rPr>
-      </w:pPr>
-      <w:r>
-        <w:rPr>
-          <w:lang w:val="en-GB"/>
-        </w:rPr>
-        <w:t>[var]  Magery</w:t>
-      </w:r>
-    </w:p>
-    <w:p>
-      <w:pPr>
-        <w:rPr>
-          <w:lang w:val="en-GB"/>
-        </w:rPr>
-      </w:pPr>
-      <w:r>
-        <w:rPr>
-          <w:lang w:val="en-GB"/>
-        </w:rPr>
-        <w:t>[5]     Single Minded</w:t>
-      </w:r>
+        <w:t>[2]</w:t>
+      </w:r>
+      <w:r>
+        <w:rPr>
+          <w:lang w:val="en-GB"/>
+        </w:rPr>
+        <w:tab/>
+      </w:r>
+      <w:r>
+        <w:rPr>
+          <w:lang w:val="en-GB"/>
+        </w:rPr>
+        <w:t>Absolute Timing</w:t>
+      </w:r>
+    </w:p>
+    <w:p>
+      <w:pPr>
+        <w:rPr>
+          <w:lang w:val="en-GB"/>
+        </w:rPr>
+      </w:pPr>
+      <w:r>
+        <w:rPr>
+          <w:lang w:val="en-GB"/>
+        </w:rPr>
+        <w:t>[var]</w:t>
+      </w:r>
+      <w:r>
+        <w:rPr>
+          <w:lang w:val="en-GB"/>
+        </w:rPr>
+        <w:tab/>
+      </w:r>
+      <w:r>
+        <w:rPr>
+          <w:lang w:val="en-GB"/>
+        </w:rPr>
+        <w:t>Eidetic Memory</w:t>
+      </w:r>
+    </w:p>
+    <w:p>
+      <w:pPr>
+        <w:rPr>
+          <w:lang w:val="en-GB"/>
+        </w:rPr>
+      </w:pPr>
+      <w:r>
+        <w:rPr>
+          <w:lang w:val="en-GB"/>
+        </w:rPr>
+        <w:t>[var]</w:t>
+      </w:r>
+      <w:r>
+        <w:rPr>
+          <w:lang w:val="en-GB"/>
+        </w:rPr>
+        <w:tab/>
+      </w:r>
+      <w:r>
+        <w:rPr>
+          <w:lang w:val="en-GB"/>
+        </w:rPr>
+        <w:t>Magery</w:t>
+      </w:r>
+    </w:p>
+    <w:p>
+      <w:pPr>
+        <w:rPr>
+          <w:lang w:val="en-GB"/>
+        </w:rPr>
+      </w:pPr>
+      <w:r>
+        <w:rPr>
+          <w:lang w:val="en-GB"/>
+        </w:rPr>
+        <w:t>[5]</w:t>
+      </w:r>
+      <w:r>
+        <w:rPr>
+          <w:lang w:val="en-GB"/>
+        </w:rPr>
+        <w:tab/>
+      </w:r>
+      <w:r>
+        <w:rPr>
+          <w:lang w:val="en-GB"/>
+        </w:rPr>
+        <w:t>Single Minded</w:t>
+      </w:r>
+    </w:p>
+    <w:p>
+      <w:pPr>
+        <w:rPr>
+          <w:lang w:val="en-GB"/>
+        </w:rPr>
+      </w:pPr>
+      <w:r>
+        <w:rPr>
+          <w:lang w:val="en-GB"/>
+        </w:rPr>
+        <w:t>[15]</w:t>
+      </w:r>
+      <w:r>
+        <w:rPr>
+          <w:lang w:val="en-GB"/>
+        </w:rPr>
+        <w:tab/>
+      </w:r>
+      <w:r>
+        <w:rPr>
+          <w:lang w:val="en-GB"/>
+        </w:rPr>
+        <w:t>Unfazable</w:t>
+      </w:r>
+    </w:p>
+    <w:p>
+      <w:pPr>
+        <w:rPr>
+          <w:lang w:val="en-GB"/>
+        </w:rPr>
+      </w:pPr>
+    </w:p>
+    <w:p>
+      <w:pPr>
+        <w:rPr>
+          <w:lang w:val="en-GB"/>
+        </w:rPr>
+      </w:pPr>
     </w:p>
     <w:p>
       <w:pPr>
@@ -17093,40 +17432,13 @@
           <w:lang w:val="en-GB"/>
         </w:rPr>
         <w:lastRenderedPageBreak/>
-        <w:t>[15]   Unfazable</w:t>
-      </w:r>
-    </w:p>
-    <w:p>
-      <w:pPr>
-        <w:rPr>
-          <w:lang w:val="en-GB"/>
-        </w:rPr>
-      </w:pPr>
-    </w:p>
-    <w:p>
-      <w:pPr>
-        <w:rPr>
-          <w:lang w:val="en-GB"/>
-        </w:rPr>
-      </w:pPr>
-    </w:p>
-    <w:p>
-      <w:pPr>
-        <w:rPr>
-          <w:lang w:val="en-GB"/>
-        </w:rPr>
-      </w:pPr>
-      <w:r>
-        <w:rPr>
-          <w:lang w:val="en-GB"/>
-        </w:rPr>
-        <w:t xml:space="preserve">[-5]    </w:t>
-      </w:r>
-      <w:r>
-        <w:rPr>
-          <w:lang w:val="en-GB"/>
-        </w:rPr>
-        <w:t xml:space="preserve"> </w:t>
+        <w:t>[-5]</w:t>
+      </w:r>
+      <w:r>
+        <w:rPr>
+          <w:lang w:val="en-GB"/>
+        </w:rPr>
+        <w:tab/>
       </w:r>
       <w:r>
         <w:rPr>
@@ -17145,61 +17457,119 @@
         <w:rPr>
           <w:lang w:val="en-GB"/>
         </w:rPr>
-        <w:lastRenderedPageBreak/>
-        <w:t>[-10]   Frightens Animals</w:t>
-      </w:r>
-    </w:p>
-    <w:p>
-      <w:pPr>
-        <w:rPr>
-          <w:lang w:val="en-GB"/>
-        </w:rPr>
-      </w:pPr>
-      <w:r>
-        <w:rPr>
-          <w:lang w:val="en-GB"/>
-        </w:rPr>
-        <w:t>[-5]     Loner</w:t>
-      </w:r>
-    </w:p>
-    <w:p>
-      <w:pPr>
-        <w:rPr>
-          <w:lang w:val="en-GB"/>
-        </w:rPr>
-      </w:pPr>
-      <w:r>
-        <w:rPr>
-          <w:lang w:val="en-GB"/>
-        </w:rPr>
-        <w:t>[-10]   No Sense of Humor</w:t>
-      </w:r>
-    </w:p>
-    <w:p>
-      <w:pPr>
-        <w:rPr>
-          <w:lang w:val="en-GB"/>
-        </w:rPr>
-      </w:pPr>
-      <w:r>
-        <w:rPr>
-          <w:lang w:val="en-GB"/>
-        </w:rPr>
-        <w:lastRenderedPageBreak/>
-        <w:t>[-15]   Sadism</w:t>
-      </w:r>
-    </w:p>
-    <w:p>
-      <w:pPr>
-        <w:rPr>
-          <w:lang w:val="en-GB"/>
-        </w:rPr>
-      </w:pPr>
-      <w:r>
-        <w:rPr>
-          <w:lang w:val="en-GB"/>
-        </w:rPr>
-        <w:t xml:space="preserve">[-5]  Vow: Don't teach Nakeraah disciplines to others </w:t>
+        <w:t>[-10]</w:t>
+      </w:r>
+      <w:r>
+        <w:rPr>
+          <w:lang w:val="en-GB"/>
+        </w:rPr>
+        <w:tab/>
+      </w:r>
+      <w:r>
+        <w:rPr>
+          <w:lang w:val="en-GB"/>
+        </w:rPr>
+        <w:t>Frightens Animals</w:t>
+      </w:r>
+    </w:p>
+    <w:p>
+      <w:pPr>
+        <w:rPr>
+          <w:lang w:val="en-GB"/>
+        </w:rPr>
+      </w:pPr>
+      <w:r>
+        <w:rPr>
+          <w:lang w:val="en-GB"/>
+        </w:rPr>
+        <w:t>[-5]</w:t>
+      </w:r>
+      <w:r>
+        <w:rPr>
+          <w:lang w:val="en-GB"/>
+        </w:rPr>
+        <w:tab/>
+      </w:r>
+      <w:r>
+        <w:rPr>
+          <w:lang w:val="en-GB"/>
+        </w:rPr>
+        <w:t>Loner</w:t>
+      </w:r>
+    </w:p>
+    <w:p>
+      <w:pPr>
+        <w:rPr>
+          <w:lang w:val="en-GB"/>
+        </w:rPr>
+      </w:pPr>
+      <w:r>
+        <w:rPr>
+          <w:lang w:val="en-GB"/>
+        </w:rPr>
+        <w:t>[-10]</w:t>
+      </w:r>
+      <w:r>
+        <w:rPr>
+          <w:lang w:val="en-GB"/>
+        </w:rPr>
+        <w:tab/>
+      </w:r>
+      <w:r>
+        <w:rPr>
+          <w:lang w:val="en-GB"/>
+        </w:rPr>
+        <w:t>No Sense of Humor</w:t>
+      </w:r>
+    </w:p>
+    <w:p>
+      <w:pPr>
+        <w:rPr>
+          <w:lang w:val="en-GB"/>
+        </w:rPr>
+      </w:pPr>
+      <w:r>
+        <w:rPr>
+          <w:lang w:val="en-GB"/>
+        </w:rPr>
+        <w:t>[-15]</w:t>
+      </w:r>
+      <w:r>
+        <w:rPr>
+          <w:lang w:val="en-GB"/>
+        </w:rPr>
+        <w:tab/>
+      </w:r>
+      <w:r>
+        <w:rPr>
+          <w:lang w:val="en-GB"/>
+        </w:rPr>
+        <w:t>Sadism</w:t>
+      </w:r>
+    </w:p>
+    <w:p>
+      <w:pPr>
+        <w:rPr>
+          <w:lang w:val="en-GB"/>
+        </w:rPr>
+      </w:pPr>
+      <w:r>
+        <w:rPr>
+          <w:lang w:val="en-GB"/>
+        </w:rPr>
+        <w:t>[-5]</w:t>
+      </w:r>
+      <w:r>
+        <w:rPr>
+          <w:lang w:val="en-GB"/>
+        </w:rPr>
+        <w:tab/>
+      </w:r>
+      <w:r>
+        <w:rPr>
+          <w:lang w:val="en-GB"/>
+        </w:rPr>
+        <w:t xml:space="preserve">Vow: Don't teach Nakeraah disciplines to others </w:t>
       </w:r>
     </w:p>
     <w:p>
@@ -17496,6 +17866,7 @@
         <w:pStyle w:val="Cytat"/>
       </w:pPr>
       <w:r>
+        <w:lastRenderedPageBreak/>
         <w:t>- To zdaje się jakiś Ramshire powiedział że wojna jest  kontynuacją polityki tylko innymi środkami. – Powiedział Sven."</w:t>
       </w:r>
     </w:p>
@@ -17563,7 +17934,6 @@
         <w:rPr>
           <w:b/>
         </w:rPr>
-        <w:lastRenderedPageBreak/>
         <w:t>Patron</w:t>
       </w:r>
       <w:r>
@@ -17749,7 +18119,11 @@
         <w:pStyle w:val="Cytat"/>
       </w:pPr>
       <w:r>
-        <w:t>- Pytałam czy coś ci się nie podoba! Odpowiadaj jak do ciebie mówię grubasie! – Kupiec nie był w stanie wydusić z siebie słowa oczy prawie wylazły mu z orbit. Tavrika zamierzyła się. Ale czarnowłosy mężczyzna chwycił ją za nadgarstek.</w:t>
+        <w:t xml:space="preserve">- Pytałam czy coś ci się nie podoba! Odpowiadaj jak do ciebie mówię grubasie! – Kupiec nie był w stanie wydusić z siebie słowa oczy prawie </w:t>
+      </w:r>
+      <w:r>
+        <w:lastRenderedPageBreak/>
+        <w:t>wylazły mu z orbit. Tavrika zamierzyła się. Ale czarnowłosy mężczyzna chwycił ją za nadgarstek.</w:t>
       </w:r>
     </w:p>
     <w:p>
@@ -17757,11 +18131,7 @@
         <w:pStyle w:val="Cytat"/>
       </w:pPr>
       <w:r>
-        <w:t xml:space="preserve">- Uspokój się powiedziałem. Zachowujesz się jak dziecko. Zostaw w spokoju tego biedaka. – Poprawił blademu kupcowi połę kubraka i </w:t>
-      </w:r>
-      <w:r>
-        <w:lastRenderedPageBreak/>
-        <w:t>klepnął w policzek. Wrócił z powrotem do stolika. Sarghaddka siadła naprzeciw."</w:t>
+        <w:t>- Uspokój się powiedziałem. Zachowujesz się jak dziecko. Zostaw w spokoju tego biedaka. – Poprawił blademu kupcowi połę kubraka i klepnął w policzek. Wrócił z powrotem do stolika. Sarghaddka siadła naprzeciw."</w:t>
       </w:r>
     </w:p>
     <w:p>
@@ -18289,6 +18659,7 @@
           <w:rStyle w:val="Wyrnieniedelikatne"/>
           <w:lang w:val="en-GB"/>
         </w:rPr>
+        <w:lastRenderedPageBreak/>
         <w:t>[6]</w:t>
       </w:r>
       <w:r>
@@ -18438,7 +18809,6 @@
           <w:rStyle w:val="Wyrnieniedelikatne"/>
           <w:lang w:val="en-GB"/>
         </w:rPr>
-        <w:lastRenderedPageBreak/>
         <w:t xml:space="preserve">[5]     </w:t>
       </w:r>
       <w:r>
@@ -18524,6 +18894,7 @@
           <w:rStyle w:val="Wyrnieniedelikatne"/>
           <w:lang w:val="en-GB"/>
         </w:rPr>
+        <w:lastRenderedPageBreak/>
         <w:t>[20]</w:t>
       </w:r>
       <w:r>
@@ -19344,6 +19715,7 @@
         </w:rPr>
       </w:pPr>
       <w:r>
+        <w:lastRenderedPageBreak/>
         <w:tab/>
       </w:r>
       <w:r>
@@ -19353,757 +19725,754 @@
         <w:t>w</w:t>
       </w:r>
       <w:r>
-        <w:t xml:space="preserve">ójki szlachciców zawsze dziedziczy ród jednego z rodziców. Z jednym wyjątkiem - Założyciel Shiveran był synem Założyciela Van Kroth i Założycielki Nakeraah i w niewyjaśnione sposób połączonych cechy rodów rodziców, początkując nową linię Krwi. Shiverani są zwykle dużo bardziej </w:t>
-      </w:r>
-      <w:r>
+        <w:t>ójki szlachciców zawsze dziedziczy ród jednego z rodziców. Z jednym wyjątkiem - Założyciel Shiveran był synem Założyciela Van Kroth i Założycielki Nakeraah i w niewyjaśnione sposób połączonych cechy rodów rodziców, początkując nową linię Krwi. Shiverani są zwykle dużo bardziej przystępni od Nakeraah, przykładowo przyzywają demona żeby zagrał na harfie i zabawiał gości, a nie rozszarpał ich na strzępy i udekorował resztkami salon.</w:t>
+      </w:r>
+    </w:p>
+    <w:p>
+      <w:r>
+        <w:t>Wszelkie pozostałe cechy są uśrednieniem cech Nakeraah i Van Kroth z wypadkową przesunięta trochę w jedną lub drugą stronę zależnie od od osobnika.</w:t>
+      </w:r>
+    </w:p>
+    <w:p/>
+    <w:p>
+      <w:pPr>
+        <w:rPr>
+          <w:sz w:val="24"/>
+          <w:szCs w:val="24"/>
+        </w:rPr>
+      </w:pPr>
+      <w:r>
+        <w:t>*Shiverani nie mają Dyscyplin pierwszorzędnych</w:t>
+      </w:r>
+      <w:r>
+        <w:t>, mają za to dwanaście Dyscyplin drugorzędnych (wszystkie pierwszo- i drugo- rzędne z Nakeraah i Vankroth) i mogą wybrać cztery Dyscypliny mistrzowskie zamiast jednej.</w:t>
+      </w:r>
+    </w:p>
+    <w:p/>
+    <w:p>
+      <w:pPr>
+        <w:rPr>
+          <w:sz w:val="24"/>
+          <w:szCs w:val="24"/>
+        </w:rPr>
+      </w:pPr>
+      <w:r>
+        <w:rPr>
+          <w:b/>
+        </w:rPr>
+        <w:t>System:</w:t>
+      </w:r>
+    </w:p>
+    <w:p>
+      <w:pPr>
+        <w:rPr>
+          <w:sz w:val="24"/>
+          <w:szCs w:val="24"/>
+        </w:rPr>
+      </w:pPr>
+      <w:r>
+        <w:t>Szablon [98] do [115</w:t>
+      </w:r>
+      <w:r>
+        <w:t>] zależnie od wyborów</w:t>
+      </w:r>
+    </w:p>
+    <w:p>
+      <w:pPr>
+        <w:rPr>
+          <w:sz w:val="24"/>
+          <w:szCs w:val="24"/>
+          <w:lang w:val="en-GB"/>
+        </w:rPr>
+      </w:pPr>
+      <w:r>
+        <w:rPr>
+          <w:lang w:val="en-GB"/>
+        </w:rPr>
+        <w:t>[20]</w:t>
+      </w:r>
+      <w:r>
+        <w:rPr>
+          <w:lang w:val="en-GB"/>
+        </w:rPr>
+        <w:tab/>
+      </w:r>
+      <w:r>
+        <w:rPr>
+          <w:lang w:val="en-GB"/>
+        </w:rPr>
+        <w:tab/>
+      </w:r>
+      <w:r>
+        <w:rPr>
+          <w:lang w:val="en-GB"/>
+        </w:rPr>
+        <w:tab/>
+      </w:r>
+      <w:r>
+        <w:rPr>
+          <w:lang w:val="en-GB"/>
+        </w:rPr>
+        <w:t xml:space="preserve">  </w:t>
+      </w:r>
+      <w:r>
+        <w:rPr>
+          <w:lang w:val="en-GB"/>
+        </w:rPr>
+        <w:t xml:space="preserve"> </w:t>
+      </w:r>
+      <w:r>
+        <w:rPr>
+          <w:lang w:val="en-GB"/>
+        </w:rPr>
+        <w:t>IQ +1</w:t>
+      </w:r>
+    </w:p>
+    <w:p>
+      <w:pPr>
+        <w:rPr>
+          <w:sz w:val="24"/>
+          <w:szCs w:val="24"/>
+          <w:lang w:val="en-GB"/>
+        </w:rPr>
+      </w:pPr>
+      <w:r>
+        <w:rPr>
+          <w:lang w:val="en-GB"/>
+        </w:rPr>
+        <w:t>[10]</w:t>
+      </w:r>
+      <w:r>
+        <w:rPr>
+          <w:lang w:val="en-GB"/>
+        </w:rPr>
+        <w:t xml:space="preserve"> </w:t>
+      </w:r>
+      <w:r>
+        <w:rPr>
+          <w:lang w:val="en-GB"/>
+        </w:rPr>
+        <w:t xml:space="preserve"> </w:t>
+      </w:r>
+      <w:r>
+        <w:rPr>
+          <w:lang w:val="en-GB"/>
+        </w:rPr>
+        <w:t xml:space="preserve"> </w:t>
+      </w:r>
+      <w:r>
+        <w:rPr>
+          <w:lang w:val="en-GB"/>
+        </w:rPr>
+        <w:tab/>
+      </w:r>
+      <w:r>
+        <w:rPr>
+          <w:lang w:val="en-GB"/>
+        </w:rPr>
+        <w:t>HT +1   </w:t>
+      </w:r>
+    </w:p>
+    <w:p>
+      <w:pPr>
+        <w:rPr>
+          <w:lang w:val="en-GB"/>
+        </w:rPr>
+      </w:pPr>
+      <w:r>
+        <w:rPr>
+          <w:lang w:val="en-GB"/>
+        </w:rPr>
+        <w:t>[20]</w:t>
+      </w:r>
+      <w:r>
+        <w:rPr>
+          <w:lang w:val="en-GB"/>
+        </w:rPr>
+        <w:tab/>
+      </w:r>
+      <w:r>
+        <w:rPr>
+          <w:lang w:val="en-GB"/>
+        </w:rPr>
+        <w:t xml:space="preserve"> </w:t>
+      </w:r>
+      <w:r>
+        <w:rPr>
+          <w:lang w:val="en-GB"/>
+        </w:rPr>
+        <w:t xml:space="preserve"> </w:t>
+      </w:r>
+      <w:r>
+        <w:rPr>
+          <w:lang w:val="en-GB"/>
+        </w:rPr>
+        <w:t xml:space="preserve"> </w:t>
+      </w:r>
+      <w:r>
+        <w:rPr>
+          <w:lang w:val="en-GB"/>
+        </w:rPr>
+        <w:t>DEX +1</w:t>
+      </w:r>
+    </w:p>
+    <w:p>
+      <w:pPr>
+        <w:rPr>
+          <w:sz w:val="24"/>
+          <w:szCs w:val="24"/>
+          <w:lang w:val="en-GB"/>
+        </w:rPr>
+      </w:pPr>
+      <w:r>
+        <w:rPr>
+          <w:lang w:val="en-GB"/>
+        </w:rPr>
+        <w:t>[5]</w:t>
+      </w:r>
+      <w:r>
+        <w:rPr>
+          <w:lang w:val="en-GB"/>
+        </w:rPr>
+        <w:tab/>
+      </w:r>
+      <w:r>
+        <w:rPr>
+          <w:lang w:val="en-GB"/>
+        </w:rPr>
+        <w:tab/>
+      </w:r>
+      <w:r>
+        <w:rPr>
+          <w:lang w:val="en-GB"/>
+        </w:rPr>
+        <w:t xml:space="preserve">     </w:t>
+      </w:r>
+      <w:r>
+        <w:rPr>
+          <w:lang w:val="en-GB"/>
+        </w:rPr>
+        <w:t>Basic Speed + 1/4</w:t>
+      </w:r>
+    </w:p>
+    <w:p>
+      <w:pPr>
+        <w:rPr>
+          <w:sz w:val="24"/>
+          <w:szCs w:val="24"/>
+          <w:lang w:val="en-GB"/>
+        </w:rPr>
+      </w:pPr>
+      <w:r>
+        <w:rPr>
+          <w:lang w:val="en-GB"/>
+        </w:rPr>
+        <w:t>[5]</w:t>
+      </w:r>
+      <w:r>
+        <w:rPr>
+          <w:lang w:val="en-GB"/>
+        </w:rPr>
+        <w:tab/>
+      </w:r>
+      <w:r>
+        <w:rPr>
+          <w:lang w:val="en-GB"/>
+        </w:rPr>
+        <w:t xml:space="preserve">     </w:t>
+      </w:r>
+      <w:r>
+        <w:rPr>
+          <w:lang w:val="en-GB"/>
+        </w:rPr>
+        <w:t>Per +1</w:t>
+      </w:r>
+    </w:p>
+    <w:p>
+      <w:pPr>
+        <w:rPr>
+          <w:sz w:val="24"/>
+          <w:szCs w:val="24"/>
+          <w:lang w:val="en-GB"/>
+        </w:rPr>
+      </w:pPr>
+      <w:r>
+        <w:rPr>
+          <w:lang w:val="en-GB"/>
+        </w:rPr>
+        <w:t>[2]</w:t>
+      </w:r>
+      <w:r>
+        <w:rPr>
+          <w:lang w:val="en-GB"/>
+        </w:rPr>
+        <w:t xml:space="preserve">     </w:t>
+      </w:r>
+      <w:r>
+        <w:rPr>
+          <w:lang w:val="en-GB"/>
+        </w:rPr>
+        <w:tab/>
+      </w:r>
+      <w:r>
+        <w:rPr>
+          <w:lang w:val="en-GB"/>
+        </w:rPr>
+        <w:t>Hard to kill 1   </w:t>
+      </w:r>
+    </w:p>
+    <w:p>
+      <w:pPr>
+        <w:rPr>
+          <w:sz w:val="24"/>
+          <w:szCs w:val="24"/>
+          <w:lang w:val="en-GB"/>
+        </w:rPr>
+      </w:pPr>
+      <w:r>
+        <w:rPr>
+          <w:lang w:val="en-GB"/>
+        </w:rPr>
+        <w:t>[5]</w:t>
+      </w:r>
+      <w:r>
+        <w:rPr>
+          <w:lang w:val="en-GB"/>
+        </w:rPr>
+        <w:tab/>
+      </w:r>
+      <w:r>
+        <w:rPr>
+          <w:lang w:val="en-GB"/>
+        </w:rPr>
+        <w:t xml:space="preserve">     </w:t>
+      </w:r>
+      <w:r>
+        <w:rPr>
+          <w:lang w:val="en-GB"/>
+        </w:rPr>
+        <w:t>Willpower +1    </w:t>
+      </w:r>
+    </w:p>
+    <w:p>
+      <w:pPr>
+        <w:rPr>
+          <w:sz w:val="24"/>
+          <w:szCs w:val="24"/>
+          <w:lang w:val="en-GB"/>
+        </w:rPr>
+      </w:pPr>
+      <w:r>
+        <w:rPr>
+          <w:lang w:val="en-GB"/>
+        </w:rPr>
+        <w:t>[25]   </w:t>
+      </w:r>
+      <w:r>
+        <w:rPr>
+          <w:lang w:val="en-GB"/>
+        </w:rPr>
+        <w:t>Dark Vision    </w:t>
+      </w:r>
+    </w:p>
+    <w:p>
+      <w:pPr>
+        <w:rPr>
+          <w:sz w:val="24"/>
+          <w:szCs w:val="24"/>
+          <w:lang w:val="en-GB"/>
+        </w:rPr>
+      </w:pPr>
+      <w:r>
+        <w:rPr>
+          <w:lang w:val="en-GB"/>
+        </w:rPr>
+        <w:t>[4]</w:t>
+      </w:r>
+      <w:r>
+        <w:rPr>
+          <w:lang w:val="en-GB"/>
+        </w:rPr>
+        <w:tab/>
+      </w:r>
+      <w:r>
+        <w:rPr>
+          <w:lang w:val="en-GB"/>
+        </w:rPr>
+        <w:t xml:space="preserve">     </w:t>
+      </w:r>
+      <w:r>
+        <w:rPr>
+          <w:lang w:val="en-GB"/>
+        </w:rPr>
+        <w:t>Attractive</w:t>
+      </w:r>
+    </w:p>
+    <w:p>
+      <w:pPr>
+        <w:rPr>
+          <w:sz w:val="24"/>
+          <w:szCs w:val="24"/>
+          <w:lang w:val="en-GB"/>
+        </w:rPr>
+      </w:pPr>
+      <w:r>
+        <w:rPr>
+          <w:lang w:val="en-GB"/>
+        </w:rPr>
+        <w:t>[5]</w:t>
+      </w:r>
+      <w:r>
+        <w:rPr>
+          <w:lang w:val="en-GB"/>
+        </w:rPr>
+        <w:tab/>
+      </w:r>
+      <w:r>
+        <w:rPr>
+          <w:lang w:val="en-GB"/>
+        </w:rPr>
+        <w:t xml:space="preserve">     </w:t>
+      </w:r>
+      <w:r>
+        <w:rPr>
+          <w:lang w:val="en-GB"/>
+        </w:rPr>
+        <w:t xml:space="preserve">Charisma 1 </w:t>
+      </w:r>
+    </w:p>
+    <w:p>
+      <w:pPr>
+        <w:rPr>
+          <w:sz w:val="24"/>
+          <w:szCs w:val="24"/>
+          <w:lang w:val="en-GB"/>
+        </w:rPr>
+      </w:pPr>
+      <w:r>
+        <w:rPr>
+          <w:lang w:val="en-GB"/>
+        </w:rPr>
+        <w:t>[10]   </w:t>
+      </w:r>
+      <w:r>
+        <w:rPr>
+          <w:lang w:val="en-GB"/>
+        </w:rPr>
+        <w:t xml:space="preserve">Talent: melee weapons lvl 1 </w:t>
+      </w:r>
+    </w:p>
+    <w:p>
+      <w:pPr>
+        <w:rPr>
+          <w:sz w:val="24"/>
+          <w:szCs w:val="24"/>
+          <w:lang w:val="en-GB"/>
+        </w:rPr>
+      </w:pPr>
+      <w:r>
+        <w:rPr>
+          <w:lang w:val="en-GB"/>
+        </w:rPr>
+        <w:t>[10]   </w:t>
+      </w:r>
+      <w:r>
+        <w:rPr>
+          <w:lang w:val="en-GB"/>
+        </w:rPr>
+        <w:t>Talent: science 1  </w:t>
+      </w:r>
+    </w:p>
+    <w:p>
+      <w:pPr>
+        <w:rPr>
+          <w:sz w:val="24"/>
+          <w:szCs w:val="24"/>
+          <w:lang w:val="en-GB"/>
+        </w:rPr>
+      </w:pPr>
+      <w:r>
+        <w:rPr>
+          <w:lang w:val="en-GB"/>
+        </w:rPr>
+        <w:t>Alchemy, astronomy, biology, cartography, cryptography, mathematics, occult, physiology,      physics, psychology, research, sociology</w:t>
+      </w:r>
+    </w:p>
+    <w:p>
+      <w:pPr>
+        <w:rPr>
+          <w:sz w:val="24"/>
+          <w:szCs w:val="24"/>
+          <w:lang w:val="en-GB"/>
+        </w:rPr>
+      </w:pPr>
+      <w:r>
+        <w:rPr>
+          <w:lang w:val="en-GB"/>
+        </w:rPr>
+        <w:t>(wybrać 2 z 3):</w:t>
+      </w:r>
+    </w:p>
+    <w:p>
+      <w:pPr>
+        <w:rPr>
+          <w:sz w:val="24"/>
+          <w:szCs w:val="24"/>
+          <w:lang w:val="en-GB"/>
+        </w:rPr>
+      </w:pPr>
+      <w:r>
+        <w:rPr>
+          <w:lang w:val="en-GB"/>
+        </w:rPr>
+        <w:t>[8]</w:t>
+      </w:r>
+      <w:r>
+        <w:rPr>
+          <w:lang w:val="en-GB"/>
+        </w:rPr>
+        <w:tab/>
+      </w:r>
+      <w:r>
+        <w:rPr>
+          <w:lang w:val="en-GB"/>
+        </w:rPr>
+        <w:t xml:space="preserve">     </w:t>
+      </w:r>
+      <w:r>
+        <w:rPr>
+          <w:lang w:val="en-GB"/>
+        </w:rPr>
+        <w:t xml:space="preserve">Wolfkin </w:t>
+      </w:r>
+    </w:p>
+    <w:p>
+      <w:pPr>
+        <w:rPr>
+          <w:sz w:val="24"/>
+          <w:szCs w:val="24"/>
+          <w:lang w:val="en-GB"/>
+        </w:rPr>
+      </w:pPr>
+      <w:r>
+        <w:rPr>
+          <w:lang w:val="en-GB"/>
+        </w:rPr>
+        <w:t>[10]</w:t>
+      </w:r>
+      <w:r>
+        <w:rPr>
+          <w:lang w:val="en-GB"/>
+        </w:rPr>
+        <w:tab/>
+      </w:r>
+      <w:r>
+        <w:rPr>
+          <w:lang w:val="en-GB"/>
+        </w:rPr>
+        <w:t xml:space="preserve">   </w:t>
+      </w:r>
+      <w:r>
+        <w:rPr>
+          <w:lang w:val="en-GB"/>
+        </w:rPr>
+        <w:t>High pain threshold    </w:t>
+      </w:r>
+    </w:p>
+    <w:p>
+      <w:pPr>
+        <w:rPr>
+          <w:sz w:val="24"/>
+          <w:szCs w:val="24"/>
+          <w:lang w:val="en-GB"/>
+        </w:rPr>
+      </w:pPr>
+      <w:r>
+        <w:rPr>
+          <w:lang w:val="en-GB"/>
+        </w:rPr>
+        <w:t>[15]</w:t>
+      </w:r>
+      <w:r>
+        <w:rPr>
+          <w:lang w:val="en-GB"/>
+        </w:rPr>
+        <w:tab/>
+      </w:r>
+      <w:r>
+        <w:rPr>
+          <w:lang w:val="en-GB"/>
+        </w:rPr>
+        <w:t xml:space="preserve">   </w:t>
+      </w:r>
+      <w:r>
+        <w:rPr>
+          <w:lang w:val="en-GB"/>
+        </w:rPr>
+        <w:t xml:space="preserve">Combat reflexes </w:t>
+      </w:r>
+    </w:p>
+    <w:p>
+      <w:pPr>
+        <w:rPr>
+          <w:lang w:val="en-GB"/>
+        </w:rPr>
+      </w:pPr>
+    </w:p>
+    <w:p>
+      <w:pPr>
+        <w:rPr>
+          <w:sz w:val="24"/>
+          <w:szCs w:val="24"/>
+          <w:lang w:val="en-GB"/>
+        </w:rPr>
+      </w:pPr>
+      <w:r>
+        <w:rPr>
+          <w:lang w:val="en-GB"/>
+        </w:rPr>
+        <w:t>[-1]</w:t>
+      </w:r>
+      <w:r>
+        <w:rPr>
+          <w:lang w:val="en-GB"/>
+        </w:rPr>
+        <w:tab/>
+      </w:r>
+      <w:r>
+        <w:rPr>
+          <w:lang w:val="en-GB"/>
+        </w:rPr>
+        <w:t xml:space="preserve">     </w:t>
+      </w:r>
+      <w:r>
+        <w:rPr>
+          <w:lang w:val="en-GB"/>
+        </w:rPr>
+        <w:t>Unnatural feature: black eyes    </w:t>
+      </w:r>
+    </w:p>
+    <w:p>
+      <w:pPr>
+        <w:rPr>
+          <w:sz w:val="24"/>
+          <w:szCs w:val="24"/>
+          <w:lang w:val="en-GB"/>
+        </w:rPr>
+      </w:pPr>
+      <w:r>
+        <w:rPr>
+          <w:lang w:val="en-GB"/>
+        </w:rPr>
+        <w:t>(wybrać 3 z 4):</w:t>
+      </w:r>
+    </w:p>
+    <w:p>
+      <w:pPr>
+        <w:rPr>
+          <w:sz w:val="24"/>
+          <w:szCs w:val="24"/>
+          <w:lang w:val="en-GB"/>
+        </w:rPr>
+      </w:pPr>
+      <w:r>
+        <w:rPr>
+          <w:lang w:val="en-GB"/>
+        </w:rPr>
+        <w:t>[-15]</w:t>
+      </w:r>
+      <w:r>
+        <w:rPr>
+          <w:lang w:val="en-GB"/>
+        </w:rPr>
+        <w:tab/>
+      </w:r>
+      <w:r>
+        <w:rPr>
+          <w:lang w:val="en-GB"/>
+        </w:rPr>
+        <w:t xml:space="preserve">   </w:t>
+      </w:r>
+      <w:r>
+        <w:rPr>
+          <w:lang w:val="en-GB"/>
+        </w:rPr>
+        <w:t>Weirdness magnet    </w:t>
+      </w:r>
+    </w:p>
+    <w:p>
+      <w:pPr>
+        <w:rPr>
+          <w:sz w:val="24"/>
+          <w:szCs w:val="24"/>
+          <w:lang w:val="en-GB"/>
+        </w:rPr>
+      </w:pPr>
+      <w:r>
+        <w:rPr>
+          <w:lang w:val="en-GB"/>
+        </w:rPr>
+        <w:t>[-15]</w:t>
+      </w:r>
+      <w:r>
+        <w:rPr>
+          <w:lang w:val="en-GB"/>
+        </w:rPr>
+        <w:tab/>
+      </w:r>
+      <w:r>
+        <w:rPr>
+          <w:lang w:val="en-GB"/>
+        </w:rPr>
+        <w:t xml:space="preserve">   </w:t>
+      </w:r>
+      <w:r>
+        <w:rPr>
+          <w:lang w:val="en-GB"/>
+        </w:rPr>
+        <w:t xml:space="preserve">Lecherousness </w:t>
+      </w:r>
+    </w:p>
+    <w:p>
+      <w:pPr>
+        <w:rPr>
+          <w:sz w:val="24"/>
+          <w:szCs w:val="24"/>
+          <w:lang w:val="en-GB"/>
+        </w:rPr>
+      </w:pPr>
+      <w:r>
+        <w:rPr>
+          <w:lang w:val="en-GB"/>
+        </w:rPr>
+        <w:t xml:space="preserve">[-5]    </w:t>
+      </w:r>
+      <w:r>
+        <w:rPr>
+          <w:lang w:val="en-GB"/>
+        </w:rPr>
+        <w:t xml:space="preserve"> </w:t>
+      </w:r>
+      <w:r>
+        <w:rPr>
+          <w:lang w:val="en-GB"/>
+        </w:rPr>
+        <w:t xml:space="preserve">Overconfidence </w:t>
+      </w:r>
+    </w:p>
+    <w:p>
+      <w:pPr>
+        <w:rPr>
+          <w:sz w:val="24"/>
+          <w:szCs w:val="24"/>
+          <w:lang w:val="en-GB"/>
+        </w:rPr>
+      </w:pPr>
+      <w:r>
+        <w:rPr>
+          <w:lang w:val="en-GB"/>
+        </w:rPr>
         <w:lastRenderedPageBreak/>
-        <w:t>przystępni od Nakeraah, przykładowo przyzywają demona żeby zagrał na harfie i zabawiał gości, a nie rozszarpał ich na strzępy i udekorował resztkami salon.</w:t>
-      </w:r>
-    </w:p>
-    <w:p>
-      <w:r>
-        <w:t>Wszelkie pozostałe cechy są uśrednieniem cech Nakeraah i Van Kroth z wypadkową przesunięta trochę w jedną lub drugą stronę zależnie od od osobnika.</w:t>
-      </w:r>
-    </w:p>
-    <w:p/>
-    <w:p>
-      <w:pPr>
-        <w:rPr>
-          <w:sz w:val="24"/>
-          <w:szCs w:val="24"/>
-        </w:rPr>
-      </w:pPr>
-      <w:r>
-        <w:t>*Shiverani nie mają Dyscyplin pierwszorzędnych</w:t>
-      </w:r>
-      <w:r>
-        <w:t>, mają za to dwanaście Dyscyplin drugorzędnych (wszystkie pierwszo- i drugo- rzędne z Nakeraah i Vankroth) i mogą wybrać cztery Dyscypliny mistrzowskie zamiast jednej.</w:t>
-      </w:r>
-    </w:p>
-    <w:p/>
-    <w:p>
-      <w:pPr>
-        <w:rPr>
-          <w:sz w:val="24"/>
-          <w:szCs w:val="24"/>
-        </w:rPr>
-      </w:pPr>
-      <w:r>
-        <w:rPr>
-          <w:b/>
-        </w:rPr>
-        <w:t>System:</w:t>
-      </w:r>
-    </w:p>
-    <w:p>
-      <w:pPr>
-        <w:rPr>
-          <w:sz w:val="24"/>
-          <w:szCs w:val="24"/>
-        </w:rPr>
-      </w:pPr>
-      <w:r>
-        <w:t>Szablon [98] do [115</w:t>
-      </w:r>
-      <w:r>
-        <w:t>] zależnie od wyborów</w:t>
-      </w:r>
-    </w:p>
-    <w:p>
-      <w:pPr>
-        <w:rPr>
-          <w:sz w:val="24"/>
-          <w:szCs w:val="24"/>
-          <w:lang w:val="en-GB"/>
-        </w:rPr>
-      </w:pPr>
-      <w:r>
-        <w:rPr>
-          <w:lang w:val="en-GB"/>
-        </w:rPr>
-        <w:t>[20]</w:t>
-      </w:r>
-      <w:r>
-        <w:rPr>
-          <w:lang w:val="en-GB"/>
-        </w:rPr>
-        <w:tab/>
-      </w:r>
-      <w:r>
-        <w:rPr>
-          <w:lang w:val="en-GB"/>
-        </w:rPr>
-        <w:tab/>
-      </w:r>
-      <w:r>
-        <w:rPr>
-          <w:lang w:val="en-GB"/>
-        </w:rPr>
-        <w:tab/>
-      </w:r>
-      <w:r>
-        <w:rPr>
-          <w:lang w:val="en-GB"/>
-        </w:rPr>
-        <w:t xml:space="preserve">  </w:t>
-      </w:r>
-      <w:r>
-        <w:rPr>
-          <w:lang w:val="en-GB"/>
-        </w:rPr>
-        <w:t xml:space="preserve"> </w:t>
-      </w:r>
-      <w:r>
-        <w:rPr>
-          <w:lang w:val="en-GB"/>
-        </w:rPr>
-        <w:t>IQ +1</w:t>
-      </w:r>
-    </w:p>
-    <w:p>
-      <w:pPr>
-        <w:rPr>
-          <w:sz w:val="24"/>
-          <w:szCs w:val="24"/>
-          <w:lang w:val="en-GB"/>
-        </w:rPr>
-      </w:pPr>
-      <w:r>
-        <w:rPr>
-          <w:lang w:val="en-GB"/>
-        </w:rPr>
-        <w:t>[10]</w:t>
-      </w:r>
-      <w:r>
-        <w:rPr>
-          <w:lang w:val="en-GB"/>
-        </w:rPr>
-        <w:t xml:space="preserve"> </w:t>
-      </w:r>
-      <w:r>
-        <w:rPr>
-          <w:lang w:val="en-GB"/>
-        </w:rPr>
-        <w:t xml:space="preserve"> </w:t>
-      </w:r>
-      <w:r>
-        <w:rPr>
-          <w:lang w:val="en-GB"/>
-        </w:rPr>
-        <w:t xml:space="preserve"> </w:t>
-      </w:r>
-      <w:r>
-        <w:rPr>
-          <w:lang w:val="en-GB"/>
-        </w:rPr>
-        <w:tab/>
-      </w:r>
-      <w:r>
-        <w:rPr>
-          <w:lang w:val="en-GB"/>
-        </w:rPr>
-        <w:t>HT +1   </w:t>
-      </w:r>
-    </w:p>
-    <w:p>
-      <w:pPr>
-        <w:rPr>
-          <w:lang w:val="en-GB"/>
-        </w:rPr>
-      </w:pPr>
-      <w:r>
-        <w:rPr>
-          <w:lang w:val="en-GB"/>
-        </w:rPr>
-        <w:t>[20]</w:t>
-      </w:r>
-      <w:r>
-        <w:rPr>
-          <w:lang w:val="en-GB"/>
-        </w:rPr>
-        <w:tab/>
-      </w:r>
-      <w:r>
-        <w:rPr>
-          <w:lang w:val="en-GB"/>
-        </w:rPr>
-        <w:t xml:space="preserve"> </w:t>
-      </w:r>
-      <w:r>
-        <w:rPr>
-          <w:lang w:val="en-GB"/>
-        </w:rPr>
-        <w:t xml:space="preserve"> </w:t>
-      </w:r>
-      <w:r>
-        <w:rPr>
-          <w:lang w:val="en-GB"/>
-        </w:rPr>
-        <w:t xml:space="preserve"> </w:t>
-      </w:r>
-      <w:r>
-        <w:rPr>
-          <w:lang w:val="en-GB"/>
-        </w:rPr>
-        <w:t>DEX +1</w:t>
-      </w:r>
-    </w:p>
-    <w:p>
-      <w:pPr>
-        <w:rPr>
-          <w:sz w:val="24"/>
-          <w:szCs w:val="24"/>
-          <w:lang w:val="en-GB"/>
-        </w:rPr>
-      </w:pPr>
-      <w:r>
-        <w:rPr>
-          <w:lang w:val="en-GB"/>
-        </w:rPr>
-        <w:t>[5]</w:t>
-      </w:r>
-      <w:r>
-        <w:rPr>
-          <w:lang w:val="en-GB"/>
-        </w:rPr>
-        <w:tab/>
-      </w:r>
-      <w:r>
-        <w:rPr>
-          <w:lang w:val="en-GB"/>
-        </w:rPr>
-        <w:tab/>
-      </w:r>
-      <w:r>
-        <w:rPr>
-          <w:lang w:val="en-GB"/>
-        </w:rPr>
-        <w:t xml:space="preserve">     </w:t>
-      </w:r>
-      <w:r>
-        <w:rPr>
-          <w:lang w:val="en-GB"/>
-        </w:rPr>
-        <w:t>Basic Speed + 1/4</w:t>
-      </w:r>
-    </w:p>
-    <w:p>
-      <w:pPr>
-        <w:rPr>
-          <w:sz w:val="24"/>
-          <w:szCs w:val="24"/>
-          <w:lang w:val="en-GB"/>
-        </w:rPr>
-      </w:pPr>
-      <w:r>
-        <w:rPr>
-          <w:lang w:val="en-GB"/>
-        </w:rPr>
-        <w:t>[5]</w:t>
-      </w:r>
-      <w:r>
-        <w:rPr>
-          <w:lang w:val="en-GB"/>
-        </w:rPr>
-        <w:tab/>
-      </w:r>
-      <w:r>
-        <w:rPr>
-          <w:lang w:val="en-GB"/>
-        </w:rPr>
-        <w:t xml:space="preserve">     </w:t>
-      </w:r>
-      <w:r>
-        <w:rPr>
-          <w:lang w:val="en-GB"/>
-        </w:rPr>
-        <w:t>Per +1</w:t>
-      </w:r>
-    </w:p>
-    <w:p>
-      <w:pPr>
-        <w:rPr>
-          <w:sz w:val="24"/>
-          <w:szCs w:val="24"/>
-          <w:lang w:val="en-GB"/>
-        </w:rPr>
-      </w:pPr>
-      <w:r>
-        <w:rPr>
-          <w:lang w:val="en-GB"/>
-        </w:rPr>
-        <w:t>[2]</w:t>
-      </w:r>
-      <w:r>
-        <w:rPr>
-          <w:lang w:val="en-GB"/>
-        </w:rPr>
-        <w:t xml:space="preserve">     </w:t>
-      </w:r>
-      <w:r>
-        <w:rPr>
-          <w:lang w:val="en-GB"/>
-        </w:rPr>
-        <w:tab/>
-      </w:r>
-      <w:r>
-        <w:rPr>
-          <w:lang w:val="en-GB"/>
-        </w:rPr>
-        <w:t>Hard to kill 1   </w:t>
-      </w:r>
-    </w:p>
-    <w:p>
-      <w:pPr>
-        <w:rPr>
-          <w:sz w:val="24"/>
-          <w:szCs w:val="24"/>
-          <w:lang w:val="en-GB"/>
-        </w:rPr>
-      </w:pPr>
-      <w:r>
-        <w:rPr>
-          <w:lang w:val="en-GB"/>
-        </w:rPr>
-        <w:t>[5]</w:t>
-      </w:r>
-      <w:r>
-        <w:rPr>
-          <w:lang w:val="en-GB"/>
-        </w:rPr>
-        <w:tab/>
-      </w:r>
-      <w:r>
-        <w:rPr>
-          <w:lang w:val="en-GB"/>
-        </w:rPr>
-        <w:t xml:space="preserve">     </w:t>
-      </w:r>
-      <w:r>
-        <w:rPr>
-          <w:lang w:val="en-GB"/>
-        </w:rPr>
-        <w:t>Willpower +1    </w:t>
-      </w:r>
-    </w:p>
-    <w:p>
-      <w:pPr>
-        <w:rPr>
-          <w:sz w:val="24"/>
-          <w:szCs w:val="24"/>
-          <w:lang w:val="en-GB"/>
-        </w:rPr>
-      </w:pPr>
-      <w:r>
-        <w:rPr>
-          <w:lang w:val="en-GB"/>
-        </w:rPr>
-        <w:t>[25]   </w:t>
-      </w:r>
-      <w:r>
-        <w:rPr>
-          <w:lang w:val="en-GB"/>
-        </w:rPr>
-        <w:t>Dark Vision    </w:t>
-      </w:r>
-    </w:p>
-    <w:p>
-      <w:pPr>
-        <w:rPr>
-          <w:sz w:val="24"/>
-          <w:szCs w:val="24"/>
-          <w:lang w:val="en-GB"/>
-        </w:rPr>
-      </w:pPr>
-      <w:r>
-        <w:rPr>
-          <w:lang w:val="en-GB"/>
-        </w:rPr>
-        <w:t>[4]</w:t>
-      </w:r>
-      <w:r>
-        <w:rPr>
-          <w:lang w:val="en-GB"/>
-        </w:rPr>
-        <w:tab/>
-      </w:r>
-      <w:r>
-        <w:rPr>
-          <w:lang w:val="en-GB"/>
-        </w:rPr>
-        <w:t xml:space="preserve">     </w:t>
-      </w:r>
-      <w:r>
-        <w:rPr>
-          <w:lang w:val="en-GB"/>
-        </w:rPr>
-        <w:t>Attractive</w:t>
-      </w:r>
-    </w:p>
-    <w:p>
-      <w:pPr>
-        <w:rPr>
-          <w:sz w:val="24"/>
-          <w:szCs w:val="24"/>
-          <w:lang w:val="en-GB"/>
-        </w:rPr>
-      </w:pPr>
-      <w:r>
-        <w:rPr>
-          <w:lang w:val="en-GB"/>
-        </w:rPr>
-        <w:t>[5]</w:t>
-      </w:r>
-      <w:r>
-        <w:rPr>
-          <w:lang w:val="en-GB"/>
-        </w:rPr>
-        <w:tab/>
-      </w:r>
-      <w:r>
-        <w:rPr>
-          <w:lang w:val="en-GB"/>
-        </w:rPr>
-        <w:t xml:space="preserve">     </w:t>
-      </w:r>
-      <w:r>
-        <w:rPr>
-          <w:lang w:val="en-GB"/>
-        </w:rPr>
-        <w:t xml:space="preserve">Charisma 1 </w:t>
-      </w:r>
-    </w:p>
-    <w:p>
-      <w:pPr>
-        <w:rPr>
-          <w:sz w:val="24"/>
-          <w:szCs w:val="24"/>
-          <w:lang w:val="en-GB"/>
-        </w:rPr>
-      </w:pPr>
-      <w:r>
-        <w:rPr>
-          <w:lang w:val="en-GB"/>
-        </w:rPr>
-        <w:t>[10]   </w:t>
-      </w:r>
-      <w:r>
-        <w:rPr>
-          <w:lang w:val="en-GB"/>
-        </w:rPr>
-        <w:t xml:space="preserve">Talent: melee weapons lvl 1 </w:t>
-      </w:r>
-    </w:p>
-    <w:p>
-      <w:pPr>
-        <w:rPr>
-          <w:sz w:val="24"/>
-          <w:szCs w:val="24"/>
-          <w:lang w:val="en-GB"/>
-        </w:rPr>
-      </w:pPr>
-      <w:r>
-        <w:rPr>
-          <w:lang w:val="en-GB"/>
-        </w:rPr>
-        <w:t>[10]   </w:t>
-      </w:r>
-      <w:r>
-        <w:rPr>
-          <w:lang w:val="en-GB"/>
-        </w:rPr>
-        <w:t>Talent: science 1  </w:t>
-      </w:r>
-    </w:p>
-    <w:p>
-      <w:pPr>
-        <w:rPr>
-          <w:sz w:val="24"/>
-          <w:szCs w:val="24"/>
-          <w:lang w:val="en-GB"/>
-        </w:rPr>
-      </w:pPr>
-      <w:r>
-        <w:rPr>
-          <w:lang w:val="en-GB"/>
-        </w:rPr>
-        <w:t>Alchemy, astronomy, biology, cartography, cryptography, mathematics, occult, physiology,      physics, psychology, research, sociology</w:t>
-      </w:r>
-    </w:p>
-    <w:p>
-      <w:pPr>
-        <w:rPr>
-          <w:sz w:val="24"/>
-          <w:szCs w:val="24"/>
-          <w:lang w:val="en-GB"/>
-        </w:rPr>
-      </w:pPr>
-      <w:r>
-        <w:rPr>
-          <w:lang w:val="en-GB"/>
-        </w:rPr>
-        <w:t>(wybrać 2 z 3):</w:t>
-      </w:r>
-    </w:p>
-    <w:p>
-      <w:pPr>
-        <w:rPr>
-          <w:sz w:val="24"/>
-          <w:szCs w:val="24"/>
-          <w:lang w:val="en-GB"/>
-        </w:rPr>
-      </w:pPr>
-      <w:r>
-        <w:rPr>
-          <w:lang w:val="en-GB"/>
-        </w:rPr>
-        <w:t>[8]</w:t>
-      </w:r>
-      <w:r>
-        <w:rPr>
-          <w:lang w:val="en-GB"/>
-        </w:rPr>
-        <w:tab/>
-      </w:r>
-      <w:r>
-        <w:rPr>
-          <w:lang w:val="en-GB"/>
-        </w:rPr>
-        <w:t xml:space="preserve">     </w:t>
-      </w:r>
-      <w:r>
-        <w:rPr>
-          <w:lang w:val="en-GB"/>
-        </w:rPr>
-        <w:t xml:space="preserve">Wolfkin </w:t>
-      </w:r>
-    </w:p>
-    <w:p>
-      <w:pPr>
-        <w:rPr>
-          <w:sz w:val="24"/>
-          <w:szCs w:val="24"/>
-          <w:lang w:val="en-GB"/>
-        </w:rPr>
-      </w:pPr>
-      <w:r>
-        <w:rPr>
-          <w:lang w:val="en-GB"/>
-        </w:rPr>
-        <w:t>[10]</w:t>
-      </w:r>
-      <w:r>
-        <w:rPr>
-          <w:lang w:val="en-GB"/>
-        </w:rPr>
-        <w:tab/>
-      </w:r>
-      <w:r>
-        <w:rPr>
-          <w:lang w:val="en-GB"/>
-        </w:rPr>
-        <w:t xml:space="preserve">   </w:t>
-      </w:r>
-      <w:r>
-        <w:rPr>
-          <w:lang w:val="en-GB"/>
-        </w:rPr>
-        <w:t>High pain threshold    </w:t>
-      </w:r>
-    </w:p>
-    <w:p>
-      <w:pPr>
-        <w:rPr>
-          <w:sz w:val="24"/>
-          <w:szCs w:val="24"/>
-          <w:lang w:val="en-GB"/>
-        </w:rPr>
-      </w:pPr>
-      <w:r>
-        <w:rPr>
-          <w:lang w:val="en-GB"/>
-        </w:rPr>
-        <w:t>[15]</w:t>
-      </w:r>
-      <w:r>
-        <w:rPr>
-          <w:lang w:val="en-GB"/>
-        </w:rPr>
-        <w:tab/>
-      </w:r>
-      <w:r>
-        <w:rPr>
-          <w:lang w:val="en-GB"/>
-        </w:rPr>
-        <w:t xml:space="preserve">   </w:t>
-      </w:r>
-      <w:r>
-        <w:rPr>
-          <w:lang w:val="en-GB"/>
-        </w:rPr>
-        <w:t xml:space="preserve">Combat reflexes </w:t>
-      </w:r>
-    </w:p>
-    <w:p>
-      <w:pPr>
-        <w:rPr>
-          <w:lang w:val="en-GB"/>
-        </w:rPr>
-      </w:pPr>
-    </w:p>
-    <w:p>
-      <w:pPr>
-        <w:rPr>
-          <w:sz w:val="24"/>
-          <w:szCs w:val="24"/>
-          <w:lang w:val="en-GB"/>
-        </w:rPr>
-      </w:pPr>
-      <w:r>
-        <w:rPr>
-          <w:lang w:val="en-GB"/>
-        </w:rPr>
-        <w:t>[-1]</w:t>
-      </w:r>
-      <w:r>
-        <w:rPr>
-          <w:lang w:val="en-GB"/>
-        </w:rPr>
-        <w:tab/>
-      </w:r>
-      <w:r>
-        <w:rPr>
-          <w:lang w:val="en-GB"/>
-        </w:rPr>
-        <w:t xml:space="preserve">     </w:t>
-      </w:r>
-      <w:r>
-        <w:rPr>
-          <w:lang w:val="en-GB"/>
-        </w:rPr>
-        <w:t>Unnatural feature: black eyes    </w:t>
-      </w:r>
-    </w:p>
-    <w:p>
-      <w:pPr>
-        <w:rPr>
-          <w:sz w:val="24"/>
-          <w:szCs w:val="24"/>
-          <w:lang w:val="en-GB"/>
-        </w:rPr>
-      </w:pPr>
-      <w:r>
-        <w:rPr>
-          <w:lang w:val="en-GB"/>
-        </w:rPr>
-        <w:t>(wybrać 3 z 4):</w:t>
-      </w:r>
-    </w:p>
-    <w:p>
-      <w:pPr>
-        <w:rPr>
-          <w:sz w:val="24"/>
-          <w:szCs w:val="24"/>
-          <w:lang w:val="en-GB"/>
-        </w:rPr>
-      </w:pPr>
-      <w:r>
-        <w:rPr>
-          <w:lang w:val="en-GB"/>
-        </w:rPr>
-        <w:t>[-15]</w:t>
-      </w:r>
-      <w:r>
-        <w:rPr>
-          <w:lang w:val="en-GB"/>
-        </w:rPr>
-        <w:tab/>
-      </w:r>
-      <w:r>
-        <w:rPr>
-          <w:lang w:val="en-GB"/>
-        </w:rPr>
-        <w:t xml:space="preserve">   </w:t>
-      </w:r>
-      <w:r>
-        <w:rPr>
-          <w:lang w:val="en-GB"/>
-        </w:rPr>
-        <w:t>Weirdness magnet    </w:t>
-      </w:r>
-    </w:p>
-    <w:p>
-      <w:pPr>
-        <w:rPr>
-          <w:sz w:val="24"/>
-          <w:szCs w:val="24"/>
-          <w:lang w:val="en-GB"/>
-        </w:rPr>
-      </w:pPr>
-      <w:r>
-        <w:rPr>
-          <w:lang w:val="en-GB"/>
-        </w:rPr>
-        <w:t>[-15]</w:t>
-      </w:r>
-      <w:r>
-        <w:rPr>
-          <w:lang w:val="en-GB"/>
-        </w:rPr>
-        <w:tab/>
-      </w:r>
-      <w:r>
-        <w:rPr>
-          <w:lang w:val="en-GB"/>
-        </w:rPr>
-        <w:t xml:space="preserve">   </w:t>
-      </w:r>
-      <w:r>
-        <w:rPr>
-          <w:lang w:val="en-GB"/>
-        </w:rPr>
-        <w:t xml:space="preserve">Lecherousness </w:t>
-      </w:r>
-    </w:p>
-    <w:p>
-      <w:pPr>
-        <w:rPr>
-          <w:sz w:val="24"/>
-          <w:szCs w:val="24"/>
-          <w:lang w:val="en-GB"/>
-        </w:rPr>
-      </w:pPr>
-      <w:r>
-        <w:rPr>
-          <w:lang w:val="en-GB"/>
-        </w:rPr>
-        <w:t xml:space="preserve">[-5]    </w:t>
-      </w:r>
-      <w:r>
-        <w:rPr>
-          <w:lang w:val="en-GB"/>
-        </w:rPr>
-        <w:t xml:space="preserve"> </w:t>
-      </w:r>
-      <w:r>
-        <w:rPr>
-          <w:lang w:val="en-GB"/>
-        </w:rPr>
-        <w:t xml:space="preserve">Overconfidence </w:t>
-      </w:r>
-    </w:p>
-    <w:p>
-      <w:pPr>
-        <w:rPr>
-          <w:sz w:val="24"/>
-          <w:szCs w:val="24"/>
-          <w:lang w:val="en-GB"/>
-        </w:rPr>
-      </w:pPr>
-      <w:r>
-        <w:rPr>
-          <w:lang w:val="en-GB"/>
-        </w:rPr>
         <w:t>[-10]</w:t>
       </w:r>
       <w:r>
@@ -20159,7 +20528,6 @@
         <w:rPr>
           <w:lang w:val="en-GB"/>
         </w:rPr>
-        <w:lastRenderedPageBreak/>
         <w:tab/>
       </w:r>
       <w:r>
@@ -20565,7 +20933,11 @@
         <w:t xml:space="preserve">bu życia, zwinności, refleksu, </w:t>
       </w:r>
       <w:r>
-        <w:t>wygadania i wyostrzonych zmysłów. Posiadają słabość do płci przeciwnej, muzyki i wina oraz często nadmierną pewność siebie. Reagują na zmiany cyklu księżyca - są osłabieni w czasie nowiu i pobudzeni w czasie pełni, często podróżują z udomowionym wilkiem.</w:t>
+        <w:t xml:space="preserve">wygadania i wyostrzonych zmysłów. Posiadają słabość do płci przeciwnej, muzyki i wina oraz często nadmierną pewność siebie. Reagują </w:t>
+      </w:r>
+      <w:r>
+        <w:lastRenderedPageBreak/>
+        <w:t>na zmiany cyklu księżyca - są osłabieni w czasie nowiu i pobudzeni w czasie pełni, często podróżują z udomowionym wilkiem.</w:t>
       </w:r>
     </w:p>
     <w:p/>
@@ -21401,6 +21773,7 @@
           <w:b/>
           <w:bCs/>
         </w:rPr>
+        <w:lastRenderedPageBreak/>
         <w:t>Walka</w:t>
       </w:r>
       <w:r>
@@ -21475,11 +21848,7 @@
         </w:rPr>
       </w:pPr>
       <w:r>
-        <w:t xml:space="preserve">Charakteryzują się imponującą siłą fizyczną, uporem i bezwzględnymi, prostymi acz skutecznymi metodami radzenia sobie z problemami. Uważa się ich za niezbyt bystrych i finezyjnych, co niektórzy przypisują nadmiernemu spożyciu </w:t>
-      </w:r>
-      <w:r>
-        <w:lastRenderedPageBreak/>
-        <w:t>mocnych alkoholi. Są też nieokrzesani, porywczy i skorzy do bójek. Wykazują kilkukrotnie wyższy przyrost naturalny niż reszta Szlachty. Ulubioną rozrywką jest popisywanie się swoją siłą, polowanie i zabijanie niedźwiedzi gołymi rękami, co sprawia, że nie są w najlepszych stosunkach z Sarghaddami. Do bitew często ruszają z potężnymi młotami dwuręcznymi o przedłużonych metalowych trzonkach.</w:t>
+        <w:t>Charakteryzują się imponującą siłą fizyczną, uporem i bezwzględnymi, prostymi acz skutecznymi metodami radzenia sobie z problemami. Uważa się ich za niezbyt bystrych i finezyjnych, co niektórzy przypisują nadmiernemu spożyciu mocnych alkoholi. Są też nieokrzesani, porywczy i skorzy do bójek. Wykazują kilkukrotnie wyższy przyrost naturalny niż reszta Szlachty. Ulubioną rozrywką jest popisywanie się swoją siłą, polowanie i zabijanie niedźwiedzi gołymi rękami, co sprawia, że nie są w najlepszych stosunkach z Sarghaddami. Do bitew często ruszają z potężnymi młotami dwuręcznymi o przedłużonych metalowych trzonkach.</w:t>
       </w:r>
     </w:p>
     <w:p>
@@ -30579,7 +30948,7 @@
             <w:rPr>
               <w:noProof/>
             </w:rPr>
-            <w:t>21</w:t>
+            <w:t>19</w:t>
           </w:r>
         </w:fldSimple>
       </w:p>

</xml_diff>

<commit_message>
v 3.4.3 Dalsze poprawki tabulatorów Drobne poprawki szablonu Sarghaddów Dodane typowe imiona Shiveran
</commit_message>
<xml_diff>
--- a/Karmazyn.docx
+++ b/Karmazyn.docx
@@ -143,7 +143,7 @@
         <w:jc w:val="center"/>
       </w:pPr>
       <w:r>
-        <w:t>wersja 3.4.1</w:t>
+        <w:t>wersja 3.4.2</w:t>
       </w:r>
     </w:p>
     <w:p>
@@ -158,7 +158,7 @@
         <w:jc w:val="center"/>
       </w:pPr>
       <w:r>
-        <w:t>2016-08-01</w:t>
+        <w:t>2016-08-04</w:t>
       </w:r>
     </w:p>
     <w:p>
@@ -1725,7 +1725,7 @@
                 <w:noProof/>
                 <w:webHidden/>
               </w:rPr>
-              <w:t>21</w:t>
+              <w:t>22</w:t>
             </w:r>
             <w:r>
               <w:rPr>
@@ -1795,7 +1795,7 @@
                 <w:noProof/>
                 <w:webHidden/>
               </w:rPr>
-              <w:t>21</w:t>
+              <w:t>22</w:t>
             </w:r>
             <w:r>
               <w:rPr>
@@ -1865,7 +1865,7 @@
                 <w:noProof/>
                 <w:webHidden/>
               </w:rPr>
-              <w:t>22</w:t>
+              <w:t>23</w:t>
             </w:r>
             <w:r>
               <w:rPr>
@@ -1935,7 +1935,7 @@
                 <w:noProof/>
                 <w:webHidden/>
               </w:rPr>
-              <w:t>23</w:t>
+              <w:t>24</w:t>
             </w:r>
             <w:r>
               <w:rPr>
@@ -2005,7 +2005,7 @@
                 <w:noProof/>
                 <w:webHidden/>
               </w:rPr>
-              <w:t>25</w:t>
+              <w:t>26</w:t>
             </w:r>
             <w:r>
               <w:rPr>
@@ -2075,7 +2075,7 @@
                 <w:noProof/>
                 <w:webHidden/>
               </w:rPr>
-              <w:t>25</w:t>
+              <w:t>26</w:t>
             </w:r>
             <w:r>
               <w:rPr>
@@ -2145,7 +2145,7 @@
                 <w:noProof/>
                 <w:webHidden/>
               </w:rPr>
-              <w:t>26</w:t>
+              <w:t>27</w:t>
             </w:r>
             <w:r>
               <w:rPr>
@@ -2215,7 +2215,7 @@
                 <w:noProof/>
                 <w:webHidden/>
               </w:rPr>
-              <w:t>28</w:t>
+              <w:t>29</w:t>
             </w:r>
             <w:r>
               <w:rPr>
@@ -2286,7 +2286,7 @@
                 <w:noProof/>
                 <w:webHidden/>
               </w:rPr>
-              <w:t>29</w:t>
+              <w:t>31</w:t>
             </w:r>
             <w:r>
               <w:rPr>
@@ -2357,7 +2357,7 @@
                 <w:noProof/>
                 <w:webHidden/>
               </w:rPr>
-              <w:t>31</w:t>
+              <w:t>32</w:t>
             </w:r>
             <w:r>
               <w:rPr>
@@ -2427,7 +2427,7 @@
                 <w:noProof/>
                 <w:webHidden/>
               </w:rPr>
-              <w:t>33</w:t>
+              <w:t>34</w:t>
             </w:r>
             <w:r>
               <w:rPr>
@@ -2497,7 +2497,7 @@
                 <w:noProof/>
                 <w:webHidden/>
               </w:rPr>
-              <w:t>33</w:t>
+              <w:t>34</w:t>
             </w:r>
             <w:r>
               <w:rPr>
@@ -2567,7 +2567,7 @@
                 <w:noProof/>
                 <w:webHidden/>
               </w:rPr>
-              <w:t>34</w:t>
+              <w:t>35</w:t>
             </w:r>
             <w:r>
               <w:rPr>
@@ -2637,7 +2637,7 @@
                 <w:noProof/>
                 <w:webHidden/>
               </w:rPr>
-              <w:t>34</w:t>
+              <w:t>35</w:t>
             </w:r>
             <w:r>
               <w:rPr>
@@ -2707,7 +2707,7 @@
                 <w:noProof/>
                 <w:webHidden/>
               </w:rPr>
-              <w:t>35</w:t>
+              <w:t>36</w:t>
             </w:r>
             <w:r>
               <w:rPr>
@@ -2777,7 +2777,7 @@
                 <w:noProof/>
                 <w:webHidden/>
               </w:rPr>
-              <w:t>35</w:t>
+              <w:t>36</w:t>
             </w:r>
             <w:r>
               <w:rPr>
@@ -2847,7 +2847,7 @@
                 <w:noProof/>
                 <w:webHidden/>
               </w:rPr>
-              <w:t>36</w:t>
+              <w:t>37</w:t>
             </w:r>
             <w:r>
               <w:rPr>
@@ -2917,7 +2917,7 @@
                 <w:noProof/>
                 <w:webHidden/>
               </w:rPr>
-              <w:t>37</w:t>
+              <w:t>38</w:t>
             </w:r>
             <w:r>
               <w:rPr>
@@ -2987,7 +2987,7 @@
                 <w:noProof/>
                 <w:webHidden/>
               </w:rPr>
-              <w:t>37</w:t>
+              <w:t>38</w:t>
             </w:r>
             <w:r>
               <w:rPr>
@@ -3057,7 +3057,7 @@
                 <w:noProof/>
                 <w:webHidden/>
               </w:rPr>
-              <w:t>38</w:t>
+              <w:t>39</w:t>
             </w:r>
             <w:r>
               <w:rPr>
@@ -3127,7 +3127,7 @@
                 <w:noProof/>
                 <w:webHidden/>
               </w:rPr>
-              <w:t>38</w:t>
+              <w:t>39</w:t>
             </w:r>
             <w:r>
               <w:rPr>
@@ -3197,7 +3197,7 @@
                 <w:noProof/>
                 <w:webHidden/>
               </w:rPr>
-              <w:t>38</w:t>
+              <w:t>39</w:t>
             </w:r>
             <w:r>
               <w:rPr>
@@ -3268,7 +3268,7 @@
                 <w:noProof/>
                 <w:webHidden/>
               </w:rPr>
-              <w:t>39</w:t>
+              <w:t>40</w:t>
             </w:r>
             <w:r>
               <w:rPr>
@@ -3338,7 +3338,7 @@
                 <w:noProof/>
                 <w:webHidden/>
               </w:rPr>
-              <w:t>40</w:t>
+              <w:t>41</w:t>
             </w:r>
             <w:r>
               <w:rPr>
@@ -3408,7 +3408,7 @@
                 <w:noProof/>
                 <w:webHidden/>
               </w:rPr>
-              <w:t>40</w:t>
+              <w:t>41</w:t>
             </w:r>
             <w:r>
               <w:rPr>
@@ -3478,7 +3478,7 @@
                 <w:noProof/>
                 <w:webHidden/>
               </w:rPr>
-              <w:t>41</w:t>
+              <w:t>42</w:t>
             </w:r>
             <w:r>
               <w:rPr>
@@ -3548,7 +3548,7 @@
                 <w:noProof/>
                 <w:webHidden/>
               </w:rPr>
-              <w:t>42</w:t>
+              <w:t>43</w:t>
             </w:r>
             <w:r>
               <w:rPr>
@@ -3618,7 +3618,7 @@
                 <w:noProof/>
                 <w:webHidden/>
               </w:rPr>
-              <w:t>42</w:t>
+              <w:t>43</w:t>
             </w:r>
             <w:r>
               <w:rPr>
@@ -3688,7 +3688,7 @@
                 <w:noProof/>
                 <w:webHidden/>
               </w:rPr>
-              <w:t>42</w:t>
+              <w:t>44</w:t>
             </w:r>
             <w:r>
               <w:rPr>
@@ -3758,7 +3758,7 @@
                 <w:noProof/>
                 <w:webHidden/>
               </w:rPr>
-              <w:t>43</w:t>
+              <w:t>44</w:t>
             </w:r>
             <w:r>
               <w:rPr>
@@ -3828,7 +3828,7 @@
                 <w:noProof/>
                 <w:webHidden/>
               </w:rPr>
-              <w:t>43</w:t>
+              <w:t>44</w:t>
             </w:r>
             <w:r>
               <w:rPr>
@@ -3898,7 +3898,7 @@
                 <w:noProof/>
                 <w:webHidden/>
               </w:rPr>
-              <w:t>44</w:t>
+              <w:t>45</w:t>
             </w:r>
             <w:r>
               <w:rPr>
@@ -3968,7 +3968,7 @@
                 <w:noProof/>
                 <w:webHidden/>
               </w:rPr>
-              <w:t>44</w:t>
+              <w:t>45</w:t>
             </w:r>
             <w:r>
               <w:rPr>
@@ -4039,7 +4039,7 @@
                 <w:noProof/>
                 <w:webHidden/>
               </w:rPr>
-              <w:t>45</w:t>
+              <w:t>46</w:t>
             </w:r>
             <w:r>
               <w:rPr>
@@ -4109,7 +4109,7 @@
                 <w:noProof/>
                 <w:webHidden/>
               </w:rPr>
-              <w:t>45</w:t>
+              <w:t>47</w:t>
             </w:r>
             <w:r>
               <w:rPr>
@@ -4179,7 +4179,7 @@
                 <w:noProof/>
                 <w:webHidden/>
               </w:rPr>
-              <w:t>46</w:t>
+              <w:t>47</w:t>
             </w:r>
             <w:r>
               <w:rPr>
@@ -4249,7 +4249,7 @@
                 <w:noProof/>
                 <w:webHidden/>
               </w:rPr>
-              <w:t>47</w:t>
+              <w:t>48</w:t>
             </w:r>
             <w:r>
               <w:rPr>
@@ -4319,7 +4319,7 @@
                 <w:noProof/>
                 <w:webHidden/>
               </w:rPr>
-              <w:t>48</w:t>
+              <w:t>49</w:t>
             </w:r>
             <w:r>
               <w:rPr>
@@ -4389,7 +4389,7 @@
                 <w:noProof/>
                 <w:webHidden/>
               </w:rPr>
-              <w:t>49</w:t>
+              <w:t>50</w:t>
             </w:r>
             <w:r>
               <w:rPr>
@@ -4459,7 +4459,7 @@
                 <w:noProof/>
                 <w:webHidden/>
               </w:rPr>
-              <w:t>50</w:t>
+              <w:t>51</w:t>
             </w:r>
             <w:r>
               <w:rPr>
@@ -4529,7 +4529,7 @@
                 <w:noProof/>
                 <w:webHidden/>
               </w:rPr>
-              <w:t>51</w:t>
+              <w:t>52</w:t>
             </w:r>
             <w:r>
               <w:rPr>
@@ -4599,7 +4599,7 @@
                 <w:noProof/>
                 <w:webHidden/>
               </w:rPr>
-              <w:t>51</w:t>
+              <w:t>52</w:t>
             </w:r>
             <w:r>
               <w:rPr>
@@ -4669,7 +4669,7 @@
                 <w:noProof/>
                 <w:webHidden/>
               </w:rPr>
-              <w:t>51</w:t>
+              <w:t>52</w:t>
             </w:r>
             <w:r>
               <w:rPr>
@@ -4739,7 +4739,7 @@
                 <w:noProof/>
                 <w:webHidden/>
               </w:rPr>
-              <w:t>52</w:t>
+              <w:t>53</w:t>
             </w:r>
             <w:r>
               <w:rPr>
@@ -4809,7 +4809,7 @@
                 <w:noProof/>
                 <w:webHidden/>
               </w:rPr>
-              <w:t>53</w:t>
+              <w:t>54</w:t>
             </w:r>
             <w:r>
               <w:rPr>
@@ -4879,7 +4879,7 @@
                 <w:noProof/>
                 <w:webHidden/>
               </w:rPr>
-              <w:t>53</w:t>
+              <w:t>54</w:t>
             </w:r>
             <w:r>
               <w:rPr>
@@ -4949,7 +4949,7 @@
                 <w:noProof/>
                 <w:webHidden/>
               </w:rPr>
-              <w:t>53</w:t>
+              <w:t>54</w:t>
             </w:r>
             <w:r>
               <w:rPr>
@@ -5019,7 +5019,7 @@
                 <w:noProof/>
                 <w:webHidden/>
               </w:rPr>
-              <w:t>54</w:t>
+              <w:t>55</w:t>
             </w:r>
             <w:r>
               <w:rPr>
@@ -5089,7 +5089,7 @@
                 <w:noProof/>
                 <w:webHidden/>
               </w:rPr>
-              <w:t>55</w:t>
+              <w:t>56</w:t>
             </w:r>
             <w:r>
               <w:rPr>
@@ -5159,7 +5159,7 @@
                 <w:noProof/>
                 <w:webHidden/>
               </w:rPr>
-              <w:t>55</w:t>
+              <w:t>56</w:t>
             </w:r>
             <w:r>
               <w:rPr>
@@ -5229,7 +5229,7 @@
                 <w:noProof/>
                 <w:webHidden/>
               </w:rPr>
-              <w:t>56</w:t>
+              <w:t>57</w:t>
             </w:r>
             <w:r>
               <w:rPr>
@@ -5299,7 +5299,7 @@
                 <w:noProof/>
                 <w:webHidden/>
               </w:rPr>
-              <w:t>56</w:t>
+              <w:t>57</w:t>
             </w:r>
             <w:r>
               <w:rPr>
@@ -5369,7 +5369,7 @@
                 <w:noProof/>
                 <w:webHidden/>
               </w:rPr>
-              <w:t>57</w:t>
+              <w:t>58</w:t>
             </w:r>
             <w:r>
               <w:rPr>
@@ -5439,7 +5439,7 @@
                 <w:noProof/>
                 <w:webHidden/>
               </w:rPr>
-              <w:t>57</w:t>
+              <w:t>58</w:t>
             </w:r>
             <w:r>
               <w:rPr>
@@ -5509,7 +5509,7 @@
                 <w:noProof/>
                 <w:webHidden/>
               </w:rPr>
-              <w:t>57</w:t>
+              <w:t>58</w:t>
             </w:r>
             <w:r>
               <w:rPr>
@@ -5579,7 +5579,7 @@
                 <w:noProof/>
                 <w:webHidden/>
               </w:rPr>
-              <w:t>59</w:t>
+              <w:t>60</w:t>
             </w:r>
             <w:r>
               <w:rPr>
@@ -5649,7 +5649,7 @@
                 <w:noProof/>
                 <w:webHidden/>
               </w:rPr>
-              <w:t>59</w:t>
+              <w:t>60</w:t>
             </w:r>
             <w:r>
               <w:rPr>
@@ -5719,7 +5719,7 @@
                 <w:noProof/>
                 <w:webHidden/>
               </w:rPr>
-              <w:t>59</w:t>
+              <w:t>60</w:t>
             </w:r>
             <w:r>
               <w:rPr>
@@ -5789,7 +5789,7 @@
                 <w:noProof/>
                 <w:webHidden/>
               </w:rPr>
-              <w:t>59</w:t>
+              <w:t>60</w:t>
             </w:r>
             <w:r>
               <w:rPr>
@@ -5859,7 +5859,7 @@
                 <w:noProof/>
                 <w:webHidden/>
               </w:rPr>
-              <w:t>60</w:t>
+              <w:t>61</w:t>
             </w:r>
             <w:r>
               <w:rPr>
@@ -5929,7 +5929,7 @@
                 <w:noProof/>
                 <w:webHidden/>
               </w:rPr>
-              <w:t>60</w:t>
+              <w:t>61</w:t>
             </w:r>
             <w:r>
               <w:rPr>
@@ -5999,7 +5999,7 @@
                 <w:noProof/>
                 <w:webHidden/>
               </w:rPr>
-              <w:t>61</w:t>
+              <w:t>62</w:t>
             </w:r>
             <w:r>
               <w:rPr>
@@ -6069,7 +6069,7 @@
                 <w:noProof/>
                 <w:webHidden/>
               </w:rPr>
-              <w:t>62</w:t>
+              <w:t>63</w:t>
             </w:r>
             <w:r>
               <w:rPr>
@@ -6139,7 +6139,7 @@
                 <w:noProof/>
                 <w:webHidden/>
               </w:rPr>
-              <w:t>63</w:t>
+              <w:t>64</w:t>
             </w:r>
             <w:r>
               <w:rPr>
@@ -6209,7 +6209,7 @@
                 <w:noProof/>
                 <w:webHidden/>
               </w:rPr>
-              <w:t>63</w:t>
+              <w:t>64</w:t>
             </w:r>
             <w:r>
               <w:rPr>
@@ -6279,7 +6279,7 @@
                 <w:noProof/>
                 <w:webHidden/>
               </w:rPr>
-              <w:t>64</w:t>
+              <w:t>65</w:t>
             </w:r>
             <w:r>
               <w:rPr>
@@ -6349,7 +6349,7 @@
                 <w:noProof/>
                 <w:webHidden/>
               </w:rPr>
-              <w:t>64</w:t>
+              <w:t>65</w:t>
             </w:r>
             <w:r>
               <w:rPr>
@@ -6419,7 +6419,7 @@
                 <w:noProof/>
                 <w:webHidden/>
               </w:rPr>
-              <w:t>65</w:t>
+              <w:t>66</w:t>
             </w:r>
             <w:r>
               <w:rPr>
@@ -6489,7 +6489,7 @@
                 <w:noProof/>
                 <w:webHidden/>
               </w:rPr>
-              <w:t>65</w:t>
+              <w:t>66</w:t>
             </w:r>
             <w:r>
               <w:rPr>
@@ -6559,7 +6559,7 @@
                 <w:noProof/>
                 <w:webHidden/>
               </w:rPr>
-              <w:t>66</w:t>
+              <w:t>67</w:t>
             </w:r>
             <w:r>
               <w:rPr>
@@ -6629,7 +6629,7 @@
                 <w:noProof/>
                 <w:webHidden/>
               </w:rPr>
-              <w:t>66</w:t>
+              <w:t>67</w:t>
             </w:r>
             <w:r>
               <w:rPr>
@@ -11934,7 +11934,10 @@
         <w:t xml:space="preserve"> </w:t>
       </w:r>
       <w:r>
-        <w:t>Robur, Parma</w:t>
+        <w:t xml:space="preserve">Robur, </w:t>
+      </w:r>
+      <w:r>
+        <w:t>Tempest</w:t>
       </w:r>
     </w:p>
     <w:p>
@@ -16330,6 +16333,9 @@
       <w:r>
         <w:t>, Szaleńcy</w:t>
       </w:r>
+      <w:r>
+        <w:t>, Pyromanci</w:t>
+      </w:r>
     </w:p>
     <w:p>
       <w:pPr>
@@ -16426,45 +16432,6 @@
           <w:szCs w:val="24"/>
         </w:rPr>
       </w:pPr>
-      <w:r>
-        <w:tab/>
-      </w:r>
-      <w:r>
-        <w:tab/>
-      </w:r>
-      <w:r>
-        <w:tab/>
-      </w:r>
-      <w:r>
-        <w:tab/>
-      </w:r>
-      <w:r>
-        <w:tab/>
-      </w:r>
-      <w:r>
-        <w:tab/>
-      </w:r>
-      <w:r>
-        <w:tab/>
-      </w:r>
-      <w:r>
-        <w:tab/>
-      </w:r>
-      <w:r>
-        <w:tab/>
-      </w:r>
-      <w:r>
-        <w:tab/>
-      </w:r>
-      <w:r>
-        <w:tab/>
-      </w:r>
-      <w:r>
-        <w:tab/>
-      </w:r>
-      <w:r>
-        <w:tab/>
-      </w:r>
       <w:r>
         <w:tab/>
       </w:r>
@@ -16527,6 +16494,7 @@
           <w:b/>
           <w:bCs/>
         </w:rPr>
+        <w:lastRenderedPageBreak/>
         <w:t xml:space="preserve">Herb: </w:t>
       </w:r>
       <w:r>
@@ -18393,7 +18361,7 @@
         <w:t xml:space="preserve"> [1</w:t>
       </w:r>
       <w:r>
-        <w:t>11</w:t>
+        <w:t>06</w:t>
       </w:r>
       <w:r>
         <w:t>]</w:t>
@@ -18674,13 +18642,6 @@
           <w:rStyle w:val="Wyrnieniedelikatne"/>
           <w:lang w:val="en-GB"/>
         </w:rPr>
-        <w:t xml:space="preserve"> </w:t>
-      </w:r>
-      <w:r>
-        <w:rPr>
-          <w:rStyle w:val="Wyrnieniedelikatne"/>
-          <w:lang w:val="en-GB"/>
-        </w:rPr>
         <w:t xml:space="preserve">Extra HP +3 </w:t>
       </w:r>
     </w:p>
@@ -18909,7 +18870,14 @@
           <w:rStyle w:val="Wyrnieniedelikatne"/>
           <w:lang w:val="en-GB"/>
         </w:rPr>
-        <w:t>Talent: melee weapons 2    </w:t>
+        <w:t xml:space="preserve"> </w:t>
+      </w:r>
+      <w:r>
+        <w:rPr>
+          <w:rStyle w:val="Wyrnieniedelikatne"/>
+          <w:lang w:val="en-GB"/>
+        </w:rPr>
+        <w:t>Talent: melee weapons 2</w:t>
       </w:r>
     </w:p>
     <w:p>
@@ -18925,13 +18893,36 @@
           <w:rStyle w:val="Wyrnieniedelikatne"/>
           <w:lang w:val="en-GB"/>
         </w:rPr>
-        <w:t>[-10]   </w:t>
-      </w:r>
-      <w:r>
+        <w:t xml:space="preserve">    </w:t>
+      </w:r>
+    </w:p>
+    <w:p>
+      <w:pPr>
+        <w:jc w:val="left"/>
         <w:rPr>
           <w:rStyle w:val="Wyrnieniedelikatne"/>
           <w:lang w:val="en-GB"/>
         </w:rPr>
+      </w:pPr>
+      <w:r>
+        <w:rPr>
+          <w:rStyle w:val="Wyrnieniedelikatne"/>
+          <w:lang w:val="en-GB"/>
+        </w:rPr>
+        <w:t>[-10]</w:t>
+      </w:r>
+      <w:r>
+        <w:rPr>
+          <w:rStyle w:val="Wyrnieniedelikatne"/>
+          <w:lang w:val="en-GB"/>
+        </w:rPr>
+        <w:tab/>
+      </w:r>
+      <w:r>
+        <w:rPr>
+          <w:rStyle w:val="Wyrnieniedelikatne"/>
+          <w:lang w:val="en-GB"/>
+        </w:rPr>
         <w:t>Bad T</w:t>
       </w:r>
       <w:r>
@@ -18955,7 +18946,28 @@
           <w:rStyle w:val="Wyrnieniedelikatne"/>
           <w:lang w:val="en-GB"/>
         </w:rPr>
-        <w:t xml:space="preserve">[10]    Hard of Hearing </w:t>
+        <w:t>[</w:t>
+      </w:r>
+      <w:r>
+        <w:rPr>
+          <w:rStyle w:val="Wyrnieniedelikatne"/>
+          <w:lang w:val="en-GB"/>
+        </w:rPr>
+        <w:t>-10]</w:t>
+      </w:r>
+      <w:r>
+        <w:rPr>
+          <w:rStyle w:val="Wyrnieniedelikatne"/>
+          <w:lang w:val="en-GB"/>
+        </w:rPr>
+        <w:tab/>
+      </w:r>
+      <w:r>
+        <w:rPr>
+          <w:rStyle w:val="Wyrnieniedelikatne"/>
+          <w:lang w:val="en-GB"/>
+        </w:rPr>
+        <w:t xml:space="preserve">Hard of Hearing </w:t>
       </w:r>
     </w:p>
     <w:p>
@@ -18966,51 +18978,21 @@
           <w:lang w:val="en-GB"/>
         </w:rPr>
       </w:pPr>
-    </w:p>
-    <w:p>
-      <w:pPr>
-        <w:jc w:val="left"/>
+      <w:r>
         <w:rPr>
           <w:rStyle w:val="Wyrnieniedelikatne"/>
           <w:lang w:val="en-GB"/>
         </w:rPr>
-      </w:pPr>
-    </w:p>
-    <w:p>
-      <w:pPr>
-        <w:jc w:val="left"/>
+        <w:t>[-5]</w:t>
+      </w:r>
+      <w:r>
         <w:rPr>
           <w:rStyle w:val="Wyrnieniedelikatne"/>
           <w:lang w:val="en-GB"/>
         </w:rPr>
-      </w:pPr>
-    </w:p>
-    <w:p>
-      <w:pPr>
-        <w:jc w:val="left"/>
-        <w:rPr>
-          <w:rStyle w:val="Wyrnieniedelikatne"/>
-          <w:lang w:val="en-GB"/>
-        </w:rPr>
-      </w:pPr>
-    </w:p>
-    <w:p>
-      <w:pPr>
-        <w:jc w:val="left"/>
-        <w:rPr>
-          <w:rStyle w:val="Wyrnieniedelikatne"/>
-          <w:lang w:val="en-GB"/>
-        </w:rPr>
-      </w:pPr>
-    </w:p>
-    <w:p>
-      <w:pPr>
-        <w:jc w:val="left"/>
-        <w:rPr>
-          <w:rStyle w:val="Wyrnieniedelikatne"/>
-          <w:lang w:val="en-GB"/>
-        </w:rPr>
-      </w:pPr>
+        <w:tab/>
+        <w:t>Basic Speed -0.25</w:t>
+      </w:r>
     </w:p>
     <w:p>
       <w:pPr>
@@ -19152,13 +19134,13 @@
           <w:lang w:val="en-GB"/>
         </w:rPr>
         <w:lastRenderedPageBreak/>
-        <w:t xml:space="preserve">[15]   </w:t>
-      </w:r>
-      <w:r>
-        <w:rPr>
-          <w:lang w:val="en-GB"/>
-        </w:rPr>
-        <w:t xml:space="preserve"> </w:t>
+        <w:t>[15]</w:t>
+      </w:r>
+      <w:r>
+        <w:rPr>
+          <w:lang w:val="en-GB"/>
+        </w:rPr>
+        <w:tab/>
       </w:r>
       <w:r>
         <w:rPr>
@@ -19177,13 +19159,13 @@
         <w:rPr>
           <w:lang w:val="en-GB"/>
         </w:rPr>
-        <w:t xml:space="preserve">[5]     </w:t>
-      </w:r>
-      <w:r>
-        <w:rPr>
-          <w:lang w:val="en-GB"/>
-        </w:rPr>
-        <w:t xml:space="preserve"> </w:t>
+        <w:t>[5]</w:t>
+      </w:r>
+      <w:r>
+        <w:rPr>
+          <w:lang w:val="en-GB"/>
+        </w:rPr>
+        <w:tab/>
       </w:r>
       <w:r>
         <w:rPr>
@@ -19214,19 +19196,19 @@
         <w:rPr>
           <w:lang w:val="en-GB"/>
         </w:rPr>
-        <w:t xml:space="preserve">[2]    </w:t>
-      </w:r>
-      <w:r>
-        <w:rPr>
-          <w:lang w:val="en-GB"/>
-        </w:rPr>
-        <w:t xml:space="preserve"> </w:t>
-      </w:r>
-      <w:r>
-        <w:rPr>
-          <w:lang w:val="en-GB"/>
-        </w:rPr>
-        <w:t xml:space="preserve"> Hard to </w:t>
+        <w:t>[2]</w:t>
+      </w:r>
+      <w:r>
+        <w:rPr>
+          <w:lang w:val="en-GB"/>
+        </w:rPr>
+        <w:tab/>
+      </w:r>
+      <w:r>
+        <w:rPr>
+          <w:lang w:val="en-GB"/>
+        </w:rPr>
+        <w:t xml:space="preserve">Hard to </w:t>
       </w:r>
       <w:r>
         <w:rPr>
@@ -19251,25 +19233,13 @@
         <w:rPr>
           <w:lang w:val="en-GB"/>
         </w:rPr>
-        <w:t xml:space="preserve">[1]  </w:t>
-      </w:r>
-      <w:r>
-        <w:rPr>
-          <w:lang w:val="en-GB"/>
-        </w:rPr>
-        <w:t xml:space="preserve">  </w:t>
-      </w:r>
-      <w:r>
-        <w:rPr>
-          <w:lang w:val="en-GB"/>
-        </w:rPr>
-        <w:t xml:space="preserve"> </w:t>
-      </w:r>
-      <w:r>
-        <w:rPr>
-          <w:lang w:val="en-GB"/>
-        </w:rPr>
-        <w:t xml:space="preserve"> </w:t>
+        <w:t>[1]</w:t>
+      </w:r>
+      <w:r>
+        <w:rPr>
+          <w:lang w:val="en-GB"/>
+        </w:rPr>
+        <w:tab/>
       </w:r>
       <w:r>
         <w:rPr>
@@ -19288,13 +19258,13 @@
         <w:rPr>
           <w:lang w:val="en-GB"/>
         </w:rPr>
-        <w:t xml:space="preserve">[10]   </w:t>
-      </w:r>
-      <w:r>
-        <w:rPr>
-          <w:lang w:val="en-GB"/>
-        </w:rPr>
-        <w:t xml:space="preserve"> </w:t>
+        <w:t>[10]</w:t>
+      </w:r>
+      <w:r>
+        <w:rPr>
+          <w:lang w:val="en-GB"/>
+        </w:rPr>
+        <w:tab/>
       </w:r>
       <w:r>
         <w:rPr>
@@ -19313,13 +19283,13 @@
         <w:rPr>
           <w:lang w:val="en-GB"/>
         </w:rPr>
-        <w:t xml:space="preserve">[1]     </w:t>
-      </w:r>
-      <w:r>
-        <w:rPr>
-          <w:lang w:val="en-GB"/>
-        </w:rPr>
-        <w:t xml:space="preserve"> </w:t>
+        <w:t>[1]</w:t>
+      </w:r>
+      <w:r>
+        <w:rPr>
+          <w:lang w:val="en-GB"/>
+        </w:rPr>
+        <w:tab/>
       </w:r>
       <w:r>
         <w:rPr>
@@ -19352,33 +19322,69 @@
           <w:lang w:val="en-GB"/>
         </w:rPr>
         <w:lastRenderedPageBreak/>
-        <w:t>[-10]   Berserk</w:t>
-      </w:r>
-    </w:p>
-    <w:p>
-      <w:pPr>
-        <w:rPr>
-          <w:lang w:val="en-GB"/>
-        </w:rPr>
-      </w:pPr>
-      <w:r>
-        <w:rPr>
-          <w:lang w:val="en-GB"/>
-        </w:rPr>
-        <w:t>[-10]   Bloodlust</w:t>
-      </w:r>
-    </w:p>
-    <w:p>
-      <w:pPr>
-        <w:rPr>
-          <w:lang w:val="en-GB"/>
-        </w:rPr>
-      </w:pPr>
-      <w:r>
-        <w:rPr>
-          <w:lang w:val="en-GB"/>
-        </w:rPr>
-        <w:t>[-5]     Code of Honor</w:t>
+        <w:t>[-10]</w:t>
+      </w:r>
+      <w:r>
+        <w:rPr>
+          <w:lang w:val="en-GB"/>
+        </w:rPr>
+        <w:tab/>
+      </w:r>
+      <w:r>
+        <w:rPr>
+          <w:lang w:val="en-GB"/>
+        </w:rPr>
+        <w:t>Berserk</w:t>
+      </w:r>
+    </w:p>
+    <w:p>
+      <w:pPr>
+        <w:rPr>
+          <w:lang w:val="en-GB"/>
+        </w:rPr>
+      </w:pPr>
+      <w:r>
+        <w:rPr>
+          <w:lang w:val="en-GB"/>
+        </w:rPr>
+        <w:t>[-10]</w:t>
+      </w:r>
+      <w:r>
+        <w:rPr>
+          <w:lang w:val="en-GB"/>
+        </w:rPr>
+        <w:tab/>
+      </w:r>
+      <w:r>
+        <w:rPr>
+          <w:lang w:val="en-GB"/>
+        </w:rPr>
+        <w:t>Bloodlust</w:t>
+      </w:r>
+    </w:p>
+    <w:p>
+      <w:pPr>
+        <w:rPr>
+          <w:lang w:val="en-GB"/>
+        </w:rPr>
+      </w:pPr>
+      <w:r>
+        <w:rPr>
+          <w:lang w:val="en-GB"/>
+        </w:rPr>
+        <w:t>[-5]</w:t>
+      </w:r>
+      <w:r>
+        <w:rPr>
+          <w:lang w:val="en-GB"/>
+        </w:rPr>
+        <w:tab/>
+      </w:r>
+      <w:r>
+        <w:rPr>
+          <w:lang w:val="en-GB"/>
+        </w:rPr>
+        <w:t>Code of Honor</w:t>
       </w:r>
     </w:p>
     <w:p>
@@ -19403,13 +19409,13 @@
         <w:rPr>
           <w:lang w:val="en-GB"/>
         </w:rPr>
-        <w:t xml:space="preserve">]  </w:t>
-      </w:r>
-      <w:r>
-        <w:rPr>
-          <w:lang w:val="en-GB"/>
-        </w:rPr>
-        <w:t xml:space="preserve"> </w:t>
+        <w:t>]</w:t>
+      </w:r>
+      <w:r>
+        <w:rPr>
+          <w:lang w:val="en-GB"/>
+        </w:rPr>
+        <w:tab/>
       </w:r>
       <w:r>
         <w:rPr>
@@ -19428,39 +19434,63 @@
         <w:rPr>
           <w:lang w:val="en-GB"/>
         </w:rPr>
-        <w:t>[-10]   Impulsiveness</w:t>
-      </w:r>
-    </w:p>
-    <w:p>
-      <w:pPr>
-        <w:rPr>
-          <w:lang w:val="en-GB"/>
-        </w:rPr>
-      </w:pPr>
-      <w:r>
-        <w:rPr>
-          <w:lang w:val="en-GB"/>
-        </w:rPr>
-        <w:t>[var]   Sense of Duty</w:t>
-      </w:r>
-    </w:p>
-    <w:p>
-      <w:pPr>
-        <w:rPr>
-          <w:lang w:val="en-GB"/>
-        </w:rPr>
-      </w:pPr>
-      <w:r>
-        <w:rPr>
-          <w:lang w:val="en-GB"/>
-        </w:rPr>
-        <w:t xml:space="preserve">[-5]   </w:t>
-      </w:r>
-      <w:r>
-        <w:rPr>
-          <w:lang w:val="en-GB"/>
-        </w:rPr>
-        <w:t xml:space="preserve">  </w:t>
+        <w:t>[-10]</w:t>
+      </w:r>
+      <w:r>
+        <w:rPr>
+          <w:lang w:val="en-GB"/>
+        </w:rPr>
+        <w:tab/>
+      </w:r>
+      <w:r>
+        <w:rPr>
+          <w:lang w:val="en-GB"/>
+        </w:rPr>
+        <w:t>Impulsiveness</w:t>
+      </w:r>
+    </w:p>
+    <w:p>
+      <w:pPr>
+        <w:rPr>
+          <w:lang w:val="en-GB"/>
+        </w:rPr>
+      </w:pPr>
+      <w:r>
+        <w:rPr>
+          <w:lang w:val="en-GB"/>
+        </w:rPr>
+        <w:t>[var]</w:t>
+      </w:r>
+      <w:r>
+        <w:rPr>
+          <w:lang w:val="en-GB"/>
+        </w:rPr>
+        <w:tab/>
+      </w:r>
+      <w:r>
+        <w:rPr>
+          <w:lang w:val="en-GB"/>
+        </w:rPr>
+        <w:t>Sense of Duty</w:t>
+      </w:r>
+    </w:p>
+    <w:p>
+      <w:pPr>
+        <w:rPr>
+          <w:lang w:val="en-GB"/>
+        </w:rPr>
+      </w:pPr>
+      <w:r>
+        <w:rPr>
+          <w:lang w:val="en-GB"/>
+        </w:rPr>
+        <w:t>[-5]</w:t>
+      </w:r>
+      <w:r>
+        <w:rPr>
+          <w:lang w:val="en-GB"/>
+        </w:rPr>
+        <w:tab/>
       </w:r>
       <w:r>
         <w:rPr>
@@ -19511,9 +19541,6 @@
         </w:rPr>
       </w:pPr>
       <w:r>
-        <w:tab/>
-      </w:r>
-      <w:r>
         <w:t>"Rozmówca był wysokim i szczupłym blondynem, na oko trochę po dwudziestce. Włosy związane z tyłu. Miał jednolicie błękitne oczy. Wraz z białkami. Mimo iż nadawało to jego obliczu trochę niezwykły wygląd, był całkiem przystojny."</w:t>
       </w:r>
     </w:p>
@@ -19682,12 +19709,6 @@
       </w:r>
     </w:p>
     <w:p>
-      <w:pPr>
-        <w:rPr>
-          <w:sz w:val="24"/>
-          <w:szCs w:val="24"/>
-        </w:rPr>
-      </w:pPr>
       <w:r>
         <w:rPr>
           <w:b/>
@@ -19699,6 +19720,40 @@
       </w:r>
     </w:p>
     <w:p>
+      <w:r>
+        <w:rPr>
+          <w:b/>
+        </w:rPr>
+        <w:t>Imiona męskie</w:t>
+      </w:r>
+      <w:r>
+        <w:t>: Anton, Blago, Bojan, Davor, Dmitar, Drago, Ervin, Jadran, Javor, Josip, Joso, Juraj, Kru</w:t>
+      </w:r>
+      <w:r>
+        <w:t xml:space="preserve">no, Lovro, Miho, Neven, Nikola, Slaven, Vlado, Zoran </w:t>
+      </w:r>
+      <w:r>
+        <w:t xml:space="preserve"> </w:t>
+      </w:r>
+    </w:p>
+    <w:p>
+      <w:r>
+        <w:rPr>
+          <w:b/>
+        </w:rPr>
+        <w:t>Imiona kobiece</w:t>
+      </w:r>
+      <w:r>
+        <w:t xml:space="preserve">: </w:t>
+      </w:r>
+      <w:r>
+        <w:t xml:space="preserve">Andreja, Arijana, Biljana, </w:t>
+      </w:r>
+      <w:r>
+        <w:t>Branka, Cvita, Dajana, Dunja, Ines, Iskra, Janja, Matea, Mila, Mirjana, Naida, Ranka, Sanja, Tajana, Vesna, Vjera</w:t>
+      </w:r>
+    </w:p>
+    <w:p>
       <w:pPr>
         <w:rPr>
           <w:sz w:val="24"/>
@@ -19715,7 +19770,6 @@
         </w:rPr>
       </w:pPr>
       <w:r>
-        <w:lastRenderedPageBreak/>
         <w:tab/>
       </w:r>
       <w:r>
@@ -30948,7 +31002,7 @@
             <w:rPr>
               <w:noProof/>
             </w:rPr>
-            <w:t>19</w:t>
+            <w:t>29</w:t>
           </w:r>
         </w:fldSimple>
       </w:p>

</xml_diff>

<commit_message>
v 3.4.3b follower test
</commit_message>
<xml_diff>
--- a/Karmazyn.docx
+++ b/Karmazyn.docx
@@ -7866,8 +7866,6 @@
           <w:szCs w:val="24"/>
         </w:rPr>
       </w:pPr>
-      <w:bookmarkStart w:id="13" w:name="_GoBack"/>
-      <w:bookmarkEnd w:id="13"/>
       <w:r>
         <w:lastRenderedPageBreak/>
         <w:t>Teorii o pochodzeniu Szlachty jest wiele. Najbardziej popularna mówi, że Założyciele byli w rzeczywistości potomstwem Bogów. Podobno potrafili z nimi rozmawiać i uzyskiwać od nich pomoc. Byli - bo w chwili obecnej nie wiadomo już o żadnym żyjącym. Większość została zgładzona w Wojnach Krwi, czy to w bitwie, w pojedynku na ulicy czy we śnie. Los garstki nie jest znany, niektórzy wierzą że są żywi, tylko ukrywają się przed światem. Faktem jest, że nie widziano żadnego od dobrych czterystu lat. Podobnie sprawa ma się z wszystkimi przedstawicielami I pokolenia. Większość II pokolenia też zginęła, ale nie wszyscy.</w:t>
@@ -7877,78 +7875,78 @@
       <w:pPr>
         <w:pStyle w:val="Heading2"/>
       </w:pPr>
-      <w:bookmarkStart w:id="14" w:name="_Toc456770753"/>
-      <w:bookmarkStart w:id="15" w:name="_Toc456975428"/>
-      <w:bookmarkStart w:id="16" w:name="_Toc457246437"/>
-      <w:bookmarkStart w:id="17" w:name="_Toc457659878"/>
+      <w:bookmarkStart w:id="13" w:name="_Toc456770753"/>
+      <w:bookmarkStart w:id="14" w:name="_Toc456975428"/>
+      <w:bookmarkStart w:id="15" w:name="_Toc457246437"/>
+      <w:bookmarkStart w:id="16" w:name="_Toc457659878"/>
       <w:r>
         <w:t>Czemu Szlachta jest potężna?</w:t>
       </w:r>
+      <w:bookmarkEnd w:id="13"/>
       <w:bookmarkEnd w:id="14"/>
       <w:bookmarkEnd w:id="15"/>
       <w:bookmarkEnd w:id="16"/>
+    </w:p>
+    <w:p/>
+    <w:p>
+      <w:pPr>
+        <w:rPr>
+          <w:sz w:val="24"/>
+          <w:szCs w:val="24"/>
+        </w:rPr>
+      </w:pPr>
+      <w:r>
+        <w:t>          Po pierwsze wszyscy maja wrodzone talenty i predyspozycje. Bywa to znaczna siła, inteligencja, szybkość, świetny wzrok, urok osobisty czy odporność. Szlachcice mają też pewne wrodzone wady, ale są one z reguły mniej istotne.</w:t>
+      </w:r>
+    </w:p>
+    <w:p>
+      <w:pPr>
+        <w:rPr>
+          <w:sz w:val="24"/>
+          <w:szCs w:val="24"/>
+        </w:rPr>
+      </w:pPr>
+      <w:r>
+        <w:t>          W szczególności ważnym czynnikiem jest długowieczność. Szlachta starzeje się cztery do dziesięciu razy dłużej od zwykłych ludzi (po przekroczeniu 20 roku życia). I nie musi w tym czasie robić w polu. To daje im ogromną ilość czasu na doprowadzanie do mistrzostwa szeregu umiejętności, zdobywanie ogromnej ilości wiedzy i doświadczenia.</w:t>
+      </w:r>
+    </w:p>
+    <w:p>
+      <w:pPr>
+        <w:rPr>
+          <w:sz w:val="24"/>
+          <w:szCs w:val="24"/>
+        </w:rPr>
+      </w:pPr>
+      <w:r>
+        <w:t>          Po drugie, potrafią używać Dyscyplin Krwi. Są to różnorakie zdolności, często będące rozwinięciem i przedłużeniem naturalnych talentów, np. dalsze zwiększenie i tak znacznej siły u rodu Zurov, czy szybkości u Van Krothów. Dyscypliny są zasilane Krwią, mistycznym czynnikiem zawartym rzekomo w zwykłej krwi. Szlachcic jest w stanie wydać cały zapas Krwi zwykle w przeciągu kilkunastu - kilkudziesięciu sekund. Potem musi odczekać około doby aż zasób ów samoczynnie zregeneruje się. Regeneracja jest około dwukrotnie szybsza w czasie snu oraz medytacji. Im niższe pokolenie, tym zasób Krwi oraz zdolność do wydawania go jest większa, można też je w pewnym stopniu wytrenować - doświadczony Szlachcic potrafi dojść do poziomu jaki miałby ktoś niewytrenowany a będący dwa pokolenia niżej.</w:t>
+      </w:r>
+    </w:p>
+    <w:p>
+      <w:pPr>
+        <w:rPr>
+          <w:sz w:val="24"/>
+          <w:szCs w:val="24"/>
+        </w:rPr>
+      </w:pPr>
+      <w:r>
+        <w:t>          Po trzecie, wynikające z dwóch pierwszych - Szlachta włada większością znanego świata i dysponuje zapleczem oraz ogromnymi zasobami pieniędzy, ludzi i sprzętu.</w:t>
+      </w:r>
+    </w:p>
+    <w:p>
+      <w:pPr>
+        <w:pStyle w:val="Heading2"/>
+      </w:pPr>
+      <w:bookmarkStart w:id="17" w:name="_Toc456770754"/>
+      <w:bookmarkStart w:id="18" w:name="_Toc456975429"/>
+      <w:bookmarkStart w:id="19" w:name="_Toc457246438"/>
+      <w:bookmarkStart w:id="20" w:name="_Toc457659879"/>
+      <w:r>
+        <w:t>A ja? ja?</w:t>
+      </w:r>
       <w:bookmarkEnd w:id="17"/>
-    </w:p>
-    <w:p/>
-    <w:p>
-      <w:pPr>
-        <w:rPr>
-          <w:sz w:val="24"/>
-          <w:szCs w:val="24"/>
-        </w:rPr>
-      </w:pPr>
-      <w:r>
-        <w:t>          Po pierwsze wszyscy maja wrodzone talenty i predyspozycje. Bywa to znaczna siła, inteligencja, szybkość, świetny wzrok, urok osobisty czy odporność. Szlachcice mają też pewne wrodzone wady, ale są one z reguły mniej istotne.</w:t>
-      </w:r>
-    </w:p>
-    <w:p>
-      <w:pPr>
-        <w:rPr>
-          <w:sz w:val="24"/>
-          <w:szCs w:val="24"/>
-        </w:rPr>
-      </w:pPr>
-      <w:r>
-        <w:t>          W szczególności ważnym czynnikiem jest długowieczność. Szlachta starzeje się cztery do dziesięciu razy dłużej od zwykłych ludzi (po przekroczeniu 20 roku życia). I nie musi w tym czasie robić w polu. To daje im ogromną ilość czasu na doprowadzanie do mistrzostwa szeregu umiejętności, zdobywanie ogromnej ilości wiedzy i doświadczenia.</w:t>
-      </w:r>
-    </w:p>
-    <w:p>
-      <w:pPr>
-        <w:rPr>
-          <w:sz w:val="24"/>
-          <w:szCs w:val="24"/>
-        </w:rPr>
-      </w:pPr>
-      <w:r>
-        <w:t>          Po drugie, potrafią używać Dyscyplin Krwi. Są to różnorakie zdolności, często będące rozwinięciem i przedłużeniem naturalnych talentów, np. dalsze zwiększenie i tak znacznej siły u rodu Zurov, czy szybkości u Van Krothów. Dyscypliny są zasilane Krwią, mistycznym czynnikiem zawartym rzekomo w zwykłej krwi. Szlachcic jest w stanie wydać cały zapas Krwi zwykle w przeciągu kilkunastu - kilkudziesięciu sekund. Potem musi odczekać około doby aż zasób ów samoczynnie zregeneruje się. Regeneracja jest około dwukrotnie szybsza w czasie snu oraz medytacji. Im niższe pokolenie, tym zasób Krwi oraz zdolność do wydawania go jest większa, można też je w pewnym stopniu wytrenować - doświadczony Szlachcic potrafi dojść do poziomu jaki miałby ktoś niewytrenowany a będący dwa pokolenia niżej.</w:t>
-      </w:r>
-    </w:p>
-    <w:p>
-      <w:pPr>
-        <w:rPr>
-          <w:sz w:val="24"/>
-          <w:szCs w:val="24"/>
-        </w:rPr>
-      </w:pPr>
-      <w:r>
-        <w:t>          Po trzecie, wynikające z dwóch pierwszych - Szlachta włada większością znanego świata i dysponuje zapleczem oraz ogromnymi zasobami pieniędzy, ludzi i sprzętu.</w:t>
-      </w:r>
-    </w:p>
-    <w:p>
-      <w:pPr>
-        <w:pStyle w:val="Heading2"/>
-      </w:pPr>
-      <w:bookmarkStart w:id="18" w:name="_Toc456770754"/>
-      <w:bookmarkStart w:id="19" w:name="_Toc456975429"/>
-      <w:bookmarkStart w:id="20" w:name="_Toc457246438"/>
-      <w:bookmarkStart w:id="21" w:name="_Toc457659879"/>
-      <w:r>
-        <w:t>A ja? ja?</w:t>
-      </w:r>
       <w:bookmarkEnd w:id="18"/>
       <w:bookmarkEnd w:id="19"/>
       <w:bookmarkEnd w:id="20"/>
-      <w:bookmarkEnd w:id="21"/>
     </w:p>
     <w:p>
       <w:pPr>
@@ -7977,17 +7975,17 @@
       <w:pPr>
         <w:pStyle w:val="Heading2"/>
       </w:pPr>
-      <w:bookmarkStart w:id="22" w:name="_Toc456770755"/>
-      <w:bookmarkStart w:id="23" w:name="_Toc456975430"/>
-      <w:bookmarkStart w:id="24" w:name="_Toc457246439"/>
-      <w:bookmarkStart w:id="25" w:name="_Toc457659880"/>
+      <w:bookmarkStart w:id="21" w:name="_Toc456770755"/>
+      <w:bookmarkStart w:id="22" w:name="_Toc456975430"/>
+      <w:bookmarkStart w:id="23" w:name="_Toc457246439"/>
+      <w:bookmarkStart w:id="24" w:name="_Toc457659880"/>
       <w:r>
         <w:t>Ale zaraz…</w:t>
       </w:r>
+      <w:bookmarkEnd w:id="21"/>
       <w:bookmarkEnd w:id="22"/>
       <w:bookmarkEnd w:id="23"/>
       <w:bookmarkEnd w:id="24"/>
-      <w:bookmarkEnd w:id="25"/>
     </w:p>
     <w:p/>
     <w:p>
@@ -8036,14 +8034,14 @@
       <w:pPr>
         <w:pStyle w:val="Heading1"/>
       </w:pPr>
-      <w:bookmarkStart w:id="26" w:name="_Toc457246440"/>
-      <w:bookmarkStart w:id="27" w:name="_Toc457659881"/>
+      <w:bookmarkStart w:id="25" w:name="_Toc457246440"/>
+      <w:bookmarkStart w:id="26" w:name="_Toc457659881"/>
       <w:r>
         <w:lastRenderedPageBreak/>
         <w:t>Tworzenie Szlachcica</w:t>
       </w:r>
+      <w:bookmarkEnd w:id="25"/>
       <w:bookmarkEnd w:id="26"/>
-      <w:bookmarkEnd w:id="27"/>
     </w:p>
     <w:p>
       <w:r>
@@ -8101,36 +8099,120 @@
       <w:pPr>
         <w:pStyle w:val="Heading2"/>
       </w:pPr>
-      <w:bookmarkStart w:id="28" w:name="_Toc457246441"/>
-      <w:bookmarkStart w:id="29" w:name="_Toc457659882"/>
+      <w:bookmarkStart w:id="27" w:name="_Toc457246441"/>
+      <w:bookmarkStart w:id="28" w:name="_Toc457659882"/>
       <w:r>
         <w:t>Krok pierwszy</w:t>
       </w:r>
       <w:r>
         <w:t xml:space="preserve"> - Koncepcja</w:t>
       </w:r>
+      <w:bookmarkEnd w:id="27"/>
       <w:bookmarkEnd w:id="28"/>
+    </w:p>
+    <w:p>
+      <w:r>
+        <w:tab/>
+      </w:r>
+      <w:r>
+        <w:t xml:space="preserve">Wybierz </w:t>
+      </w:r>
+      <w:r>
+        <w:t>płeć i</w:t>
+      </w:r>
+      <w:r>
+        <w:t xml:space="preserve"> koncepcję postaci. Szlachciców dziesiątego pokolenia można spotkać równie często przemierzających gościńce Kontynentu co zaszytych w swoich posiadłościach. Ale trudn</w:t>
+      </w:r>
+      <w:r>
+        <w:t>o</w:t>
+      </w:r>
+      <w:r>
+        <w:t xml:space="preserve"> o dobrą przygodę jeśli będziesz Graczu należał do tych drugich.</w:t>
+      </w:r>
+    </w:p>
+    <w:p/>
+    <w:p>
+      <w:r>
+        <w:tab/>
+      </w:r>
+      <w:r>
+        <w:t>Możesz podróżować w interesach, być może szukając kontaktów</w:t>
+      </w:r>
+      <w:r>
+        <w:t>,</w:t>
+      </w:r>
+      <w:r>
+        <w:t xml:space="preserve"> okazji do dobrego zarobku</w:t>
+      </w:r>
+      <w:r>
+        <w:t xml:space="preserve"> lub </w:t>
+      </w:r>
+      <w:r>
+        <w:t>specyficznej</w:t>
+      </w:r>
+      <w:r>
+        <w:t xml:space="preserve"> wiedzy</w:t>
+      </w:r>
+      <w:r>
+        <w:t>. Być może jesteś dowódcą oddziału najemników, szpiegiem, wędrownym uzdrowicielem,</w:t>
+      </w:r>
+      <w:r>
+        <w:t xml:space="preserve"> elitarnym nauczycielem szermierki,</w:t>
+      </w:r>
+      <w:r>
+        <w:t xml:space="preserve"> łowcą nagród ścigającym grube ryby trudne do upolowania przez zwykłych ludzi.  Może pracujesz dla kogoś kto potrafi dużo zapłacić za Twoje </w:t>
+      </w:r>
+      <w:r>
+        <w:t xml:space="preserve">nietypowe </w:t>
+      </w:r>
+      <w:r>
+        <w:t xml:space="preserve">umiejętności, a być może po prostu lubisz szlajać się po bezdrożach szukając przygody, wypitki lub pojedynku z godnym Ciebie </w:t>
+      </w:r>
+      <w:r>
+        <w:t>fechmistrzem</w:t>
+      </w:r>
+      <w:r>
+        <w:t>.</w:t>
+      </w:r>
+    </w:p>
+    <w:p/>
+    <w:p>
+      <w:r>
+        <w:tab/>
+      </w:r>
+      <w:r>
+        <w:t xml:space="preserve">Wybierz wiek postaci. Może być </w:t>
+      </w:r>
+      <w:r>
+        <w:t>nieopierzonym</w:t>
+      </w:r>
+      <w:r>
+        <w:t xml:space="preserve"> młokosem (18 lat) lub doświadczonym wyjadaczem (50</w:t>
+      </w:r>
+      <w:r>
+        <w:t xml:space="preserve"> lat</w:t>
+      </w:r>
+      <w:r>
+        <w:t>). Doświadczonym jak na standardy ludzkie, gdyż 50 letni Szlachcic wygląda zapewne na nie więcej niż późną dwudziestkę i ma przed sobą jeszcze dobre dwie lub trzy setki lat życia. Jeśli nie przydarzy mu się nieszczęście...</w:t>
+      </w:r>
+      <w:bookmarkStart w:id="29" w:name="_Toc457246442"/>
+    </w:p>
+    <w:p>
+      <w:pPr>
+        <w:pStyle w:val="Heading2"/>
+      </w:pPr>
+      <w:bookmarkStart w:id="30" w:name="_Toc457659883"/>
+      <w:r>
+        <w:t>Krok drugi</w:t>
+      </w:r>
+      <w:r>
+        <w:t xml:space="preserve"> - </w:t>
+      </w:r>
+      <w:r>
+        <w:t>Linia Krwi</w:t>
+      </w:r>
       <w:bookmarkEnd w:id="29"/>
-    </w:p>
-    <w:p>
-      <w:r>
-        <w:tab/>
-      </w:r>
-      <w:r>
-        <w:t xml:space="preserve">Wybierz </w:t>
-      </w:r>
-      <w:r>
-        <w:t>płeć i</w:t>
-      </w:r>
-      <w:r>
-        <w:t xml:space="preserve"> koncepcję postaci. Szlachciców dziesiątego pokolenia można spotkać równie często przemierzających gościńce Kontynentu co zaszytych w swoich posiadłościach. Ale trudn</w:t>
-      </w:r>
-      <w:r>
-        <w:t>o</w:t>
-      </w:r>
-      <w:r>
-        <w:t xml:space="preserve"> o dobrą przygodę jeśli będziesz Graczu należał do tych drugich.</w:t>
-      </w:r>
+      <w:bookmarkEnd w:id="30"/>
     </w:p>
     <w:p/>
     <w:p>
@@ -8138,495 +8220,411 @@
         <w:tab/>
       </w:r>
       <w:r>
-        <w:t>Możesz podróżować w interesach, być może szukając kontaktów</w:t>
-      </w:r>
-      <w:r>
-        <w:t>,</w:t>
-      </w:r>
-      <w:r>
-        <w:t xml:space="preserve"> okazji do dobrego zarobku</w:t>
-      </w:r>
-      <w:r>
-        <w:t xml:space="preserve"> lub </w:t>
-      </w:r>
-      <w:r>
-        <w:t>specyficznej</w:t>
-      </w:r>
-      <w:r>
-        <w:t xml:space="preserve"> wiedzy</w:t>
-      </w:r>
-      <w:r>
-        <w:t>. Być może jesteś dowódcą oddziału najemników, szpiegiem, wędrownym uzdrowicielem,</w:t>
-      </w:r>
-      <w:r>
-        <w:t xml:space="preserve"> elitarnym nauczycielem szermierki,</w:t>
-      </w:r>
-      <w:r>
-        <w:t xml:space="preserve"> łowcą nagród ścigającym grube ryby trudne do upolowania przez zwykłych ludzi.  Może pracujesz dla kogoś kto potrafi dużo zapłacić za Twoje </w:t>
-      </w:r>
-      <w:r>
-        <w:t xml:space="preserve">nietypowe </w:t>
-      </w:r>
-      <w:r>
-        <w:t xml:space="preserve">umiejętności, a być może po prostu lubisz szlajać się po bezdrożach szukając przygody, wypitki lub pojedynku z godnym Ciebie </w:t>
-      </w:r>
-      <w:r>
-        <w:t>fechmistrzem</w:t>
+        <w:t>Wybierz linię Krwi Twojego Szlachcica. Ten wybór może wpłynąć istotnie na kilka innych aspektów, jak pochodzenie, psychika czy wygląd, ale o tym za chwilę. Do wyboru masz czternaście rodów</w:t>
+      </w:r>
+      <w:r>
+        <w:t>, po krótce:</w:t>
+      </w:r>
+    </w:p>
+    <w:p/>
+    <w:p>
+      <w:r>
+        <w:rPr>
+          <w:b/>
+        </w:rPr>
+        <w:t>Askhalea</w:t>
+      </w:r>
+      <w:r>
+        <w:t xml:space="preserve"> - Pacyfistyczni i empatyczni mędrcy, druidzi i uzdrowiciele.</w:t>
+      </w:r>
+    </w:p>
+    <w:p>
+      <w:r>
+        <w:rPr>
+          <w:b/>
+        </w:rPr>
+        <w:t>Bluturion</w:t>
+      </w:r>
+      <w:r>
+        <w:t xml:space="preserve"> -</w:t>
+      </w:r>
+      <w:r>
+        <w:tab/>
+      </w:r>
+      <w:r>
+        <w:t xml:space="preserve"> Mistyczni i roztargnieni władcy umysłów i materii.</w:t>
+      </w:r>
+    </w:p>
+    <w:p>
+      <w:r>
+        <w:rPr>
+          <w:b/>
+        </w:rPr>
+        <w:t>Fenewir</w:t>
+      </w:r>
+      <w:r>
+        <w:t xml:space="preserve"> - Zmiennokształtni</w:t>
+      </w:r>
+      <w:r>
+        <w:t xml:space="preserve"> </w:t>
+      </w:r>
+      <w:r>
+        <w:t>poczciwi mistrzowie hodowli</w:t>
+      </w:r>
+      <w:r>
+        <w:t xml:space="preserve"> zwierząt</w:t>
       </w:r>
       <w:r>
         <w:t>.</w:t>
       </w:r>
     </w:p>
+    <w:p>
+      <w:r>
+        <w:rPr>
+          <w:b/>
+        </w:rPr>
+        <w:t>Grafdar</w:t>
+      </w:r>
+      <w:r>
+        <w:t xml:space="preserve"> - Zimni</w:t>
+      </w:r>
+      <w:r>
+        <w:t>, bezlitośni</w:t>
+      </w:r>
+      <w:r>
+        <w:t xml:space="preserve"> i precyzyjni </w:t>
+      </w:r>
+      <w:r>
+        <w:t>stratedzy</w:t>
+      </w:r>
+      <w:r>
+        <w:t>.</w:t>
+      </w:r>
+    </w:p>
+    <w:p>
+      <w:r>
+        <w:rPr>
+          <w:b/>
+        </w:rPr>
+        <w:t>Khirsem</w:t>
+      </w:r>
+      <w:r>
+        <w:t xml:space="preserve"> - </w:t>
+      </w:r>
+      <w:r>
+        <w:t>E</w:t>
+      </w:r>
+      <w:r>
+        <w:t>g</w:t>
+      </w:r>
+      <w:r>
+        <w:t>z</w:t>
+      </w:r>
+      <w:r>
+        <w:t>otyczni</w:t>
+      </w:r>
+      <w:r>
+        <w:t xml:space="preserve"> asasyni</w:t>
+      </w:r>
+      <w:r>
+        <w:t xml:space="preserve"> paktujący z samą śmiercią.</w:t>
+      </w:r>
+    </w:p>
+    <w:p>
+      <w:r>
+        <w:rPr>
+          <w:b/>
+        </w:rPr>
+        <w:t>Lanverra</w:t>
+      </w:r>
+      <w:r>
+        <w:t xml:space="preserve"> - Dekadenccy </w:t>
+      </w:r>
+      <w:r>
+        <w:t>artyści, manipulatorzy i szpiedzy.</w:t>
+      </w:r>
+    </w:p>
+    <w:p>
+      <w:r>
+        <w:rPr>
+          <w:b/>
+        </w:rPr>
+        <w:t>Myrthiss</w:t>
+      </w:r>
+      <w:r>
+        <w:t xml:space="preserve"> - Genialni lecz szaleni magowie i naukowcy.</w:t>
+      </w:r>
+    </w:p>
+    <w:p>
+      <w:r>
+        <w:rPr>
+          <w:b/>
+        </w:rPr>
+        <w:t>Nakeraah</w:t>
+      </w:r>
+      <w:r>
+        <w:t xml:space="preserve"> - Przerażający nekromanci i demonolodzy.</w:t>
+      </w:r>
+    </w:p>
+    <w:p>
+      <w:r>
+        <w:rPr>
+          <w:b/>
+        </w:rPr>
+        <w:t>Nephelion</w:t>
+      </w:r>
+      <w:r>
+        <w:t xml:space="preserve"> - Mający więcej wspólnego z elfami niż z ludźmi.</w:t>
+      </w:r>
+    </w:p>
+    <w:p>
+      <w:r>
+        <w:rPr>
+          <w:b/>
+        </w:rPr>
+        <w:t>Ramshire</w:t>
+      </w:r>
+      <w:r>
+        <w:t xml:space="preserve"> - Obrzydliwie bogaci organizatorzy i inspirujący liderzy.</w:t>
+      </w:r>
+    </w:p>
+    <w:p>
+      <w:r>
+        <w:rPr>
+          <w:b/>
+        </w:rPr>
+        <w:t>Sarghad</w:t>
+      </w:r>
+      <w:r>
+        <w:t xml:space="preserve"> - Nieludzko hardzi władcy północy</w:t>
+      </w:r>
+      <w:r>
+        <w:t xml:space="preserve"> i błyskawic.</w:t>
+      </w:r>
+    </w:p>
+    <w:p>
+      <w:r>
+        <w:rPr>
+          <w:b/>
+        </w:rPr>
+        <w:t>Shiveran</w:t>
+      </w:r>
+      <w:r>
+        <w:t xml:space="preserve"> - </w:t>
+      </w:r>
+      <w:r>
+        <w:t xml:space="preserve">Niezwykłe </w:t>
+      </w:r>
+      <w:r>
+        <w:t>połączenie</w:t>
+      </w:r>
+      <w:r>
+        <w:t xml:space="preserve"> Nakeraah </w:t>
+      </w:r>
+      <w:r>
+        <w:t>i</w:t>
+      </w:r>
+      <w:r>
+        <w:t xml:space="preserve"> Van Kroth.</w:t>
+      </w:r>
+    </w:p>
+    <w:p>
+      <w:r>
+        <w:rPr>
+          <w:b/>
+        </w:rPr>
+        <w:t>Van Kroth</w:t>
+      </w:r>
+      <w:r>
+        <w:t xml:space="preserve"> - Zawadiacy uwodziciele i najlepsi fechmistrze na Kontynencie. </w:t>
+      </w:r>
+    </w:p>
+    <w:p>
+      <w:r>
+        <w:rPr>
+          <w:b/>
+        </w:rPr>
+        <w:t>Zurov</w:t>
+      </w:r>
+      <w:r>
+        <w:t xml:space="preserve"> - Uparci, niewyrafinowanie  i brutalnie łamiący </w:t>
+      </w:r>
+      <w:r>
+        <w:t>swoich przeciwników</w:t>
+      </w:r>
+      <w:r>
+        <w:t>.</w:t>
+      </w:r>
+    </w:p>
     <w:p/>
     <w:p>
       <w:r>
         <w:tab/>
       </w:r>
       <w:r>
-        <w:t xml:space="preserve">Wybierz wiek postaci. Może być </w:t>
-      </w:r>
-      <w:r>
-        <w:t>nieopierzonym</w:t>
-      </w:r>
-      <w:r>
-        <w:t xml:space="preserve"> młokosem (18 lat) lub doświadczonym wyjadaczem (50</w:t>
-      </w:r>
-      <w:r>
-        <w:t xml:space="preserve"> lat</w:t>
-      </w:r>
-      <w:r>
-        <w:t>). Doświadczonym jak na standardy ludzkie, gdyż 50 letni Szlachcic wygląda zapewne na nie więcej niż późną dwudziestkę i ma przed sobą jeszcze dobre dwie lub trzy setki lat życia. Jeśli nie przydarzy mu się nieszczęście...</w:t>
-      </w:r>
-      <w:bookmarkStart w:id="30" w:name="_Toc457246442"/>
+        <w:t xml:space="preserve">Możesz zacząć tworzenie karty postaci od naniesienia bazowego zestawu zalet, które posiada każdy </w:t>
+      </w:r>
+      <w:r>
+        <w:t>Szlachcic</w:t>
+      </w:r>
+      <w:r>
+        <w:t>, wartego [60</w:t>
+      </w:r>
+      <w:r>
+        <w:t xml:space="preserve">]  </w:t>
+      </w:r>
+      <w:r>
+        <w:t>punktów</w:t>
+      </w:r>
+      <w:r>
+        <w:t>.</w:t>
+      </w:r>
+    </w:p>
+    <w:p/>
+    <w:p>
+      <w:pPr>
+        <w:rPr>
+          <w:sz w:val="24"/>
+          <w:szCs w:val="24"/>
+          <w:lang w:val="en-GB"/>
+        </w:rPr>
+      </w:pPr>
+      <w:r>
+        <w:rPr>
+          <w:lang w:val="en-GB"/>
+        </w:rPr>
+        <w:t>[5</w:t>
+      </w:r>
+      <w:r>
+        <w:rPr>
+          <w:lang w:val="en-GB"/>
+        </w:rPr>
+        <w:t>]</w:t>
+      </w:r>
+      <w:r>
+        <w:rPr>
+          <w:lang w:val="en-GB"/>
+        </w:rPr>
+        <w:tab/>
+      </w:r>
+      <w:r>
+        <w:rPr>
+          <w:lang w:val="en-GB"/>
+        </w:rPr>
+        <w:t xml:space="preserve">Status 2 </w:t>
+      </w:r>
+      <w:r>
+        <w:rPr>
+          <w:lang w:val="en-GB"/>
+        </w:rPr>
+        <w:t>(1 gratis z</w:t>
+      </w:r>
+      <w:r>
+        <w:rPr>
+          <w:lang w:val="en-GB"/>
+        </w:rPr>
+        <w:t xml:space="preserve"> Wealthy)</w:t>
+      </w:r>
+    </w:p>
+    <w:p>
+      <w:pPr>
+        <w:rPr>
+          <w:sz w:val="24"/>
+          <w:szCs w:val="24"/>
+          <w:lang w:val="en-GB"/>
+        </w:rPr>
+      </w:pPr>
+      <w:r>
+        <w:rPr>
+          <w:lang w:val="en-GB"/>
+        </w:rPr>
+        <w:t>[10]</w:t>
+      </w:r>
+      <w:r>
+        <w:rPr>
+          <w:lang w:val="en-GB"/>
+        </w:rPr>
+        <w:tab/>
+      </w:r>
+      <w:r>
+        <w:rPr>
+          <w:lang w:val="en-GB"/>
+        </w:rPr>
+        <w:t xml:space="preserve">Extended lifespan x 5 </w:t>
+      </w:r>
+    </w:p>
+    <w:p>
+      <w:pPr>
+        <w:rPr>
+          <w:sz w:val="24"/>
+          <w:szCs w:val="24"/>
+        </w:rPr>
+      </w:pPr>
+      <w:r>
+        <w:t xml:space="preserve">[20]   </w:t>
+      </w:r>
+      <w:r>
+        <w:tab/>
+        <w:t xml:space="preserve">Wealthy </w:t>
+      </w:r>
+    </w:p>
+    <w:p>
+      <w:pPr>
+        <w:rPr>
+          <w:sz w:val="24"/>
+          <w:szCs w:val="24"/>
+        </w:rPr>
+      </w:pPr>
+      <w:r>
+        <w:t>[5]</w:t>
+      </w:r>
+      <w:r>
+        <w:tab/>
+      </w:r>
+      <w:r>
+        <w:t xml:space="preserve">Literacy </w:t>
+      </w:r>
+    </w:p>
+    <w:p>
+      <w:r>
+        <w:t>[10]</w:t>
+      </w:r>
+      <w:r>
+        <w:tab/>
+      </w:r>
+      <w:r>
+        <w:t xml:space="preserve">Energy pool: Blood </w:t>
+      </w:r>
+    </w:p>
+    <w:p/>
+    <w:p>
+      <w:pPr>
+        <w:rPr>
+          <w:sz w:val="24"/>
+          <w:szCs w:val="24"/>
+        </w:rPr>
+      </w:pPr>
+      <w:r>
+        <w:tab/>
+      </w:r>
+      <w:r>
+        <w:t>A następnie dodania zestawu zalet i wad wynikających z rodu i wartego w sumie od [100] do [120] punktów. Część z tego wyląduje na liście zalet, a część zmodyfikuje atrybuty i cechy drugorzędne.</w:t>
+      </w:r>
     </w:p>
     <w:p>
       <w:pPr>
         <w:pStyle w:val="Heading2"/>
       </w:pPr>
-      <w:bookmarkStart w:id="31" w:name="_Toc457659883"/>
-      <w:r>
-        <w:t>Krok drugi</w:t>
-      </w:r>
-      <w:r>
-        <w:t xml:space="preserve"> - </w:t>
-      </w:r>
-      <w:r>
-        <w:t>Linia Krwi</w:t>
-      </w:r>
-      <w:bookmarkEnd w:id="30"/>
+      <w:bookmarkStart w:id="31" w:name="_Toc457246443"/>
+      <w:bookmarkStart w:id="32" w:name="_Toc457659884"/>
+      <w:r>
+        <w:t>Krok trzeci</w:t>
+      </w:r>
+      <w:r>
+        <w:t xml:space="preserve"> - Pochodzenie</w:t>
+      </w:r>
       <w:bookmarkEnd w:id="31"/>
-    </w:p>
-    <w:p/>
-    <w:p>
-      <w:r>
-        <w:tab/>
-      </w:r>
-      <w:r>
-        <w:t>Wybierz linię Krwi Twojego Szlachcica. Ten wybór może wpłynąć istotnie na kilka innych aspektów, jak pochodzenie, psychika czy wygląd, ale o tym za chwilę. Do wyboru masz czternaście rodów</w:t>
-      </w:r>
-      <w:r>
-        <w:t>, po krótce:</w:t>
-      </w:r>
-    </w:p>
-    <w:p/>
-    <w:p>
-      <w:r>
-        <w:rPr>
-          <w:b/>
-        </w:rPr>
-        <w:t>Askhalea</w:t>
-      </w:r>
-      <w:r>
-        <w:t xml:space="preserve"> - Pacyfistyczni i empatyczni mędrcy, druidzi i uzdrowiciele.</w:t>
-      </w:r>
-    </w:p>
-    <w:p>
-      <w:r>
-        <w:rPr>
-          <w:b/>
-        </w:rPr>
-        <w:t>Bluturion</w:t>
-      </w:r>
-      <w:r>
-        <w:t xml:space="preserve"> -</w:t>
-      </w:r>
-      <w:r>
-        <w:tab/>
-      </w:r>
-      <w:r>
-        <w:t xml:space="preserve"> Mistyczni i roztargnieni władcy umysłów i materii.</w:t>
-      </w:r>
-    </w:p>
-    <w:p>
-      <w:r>
-        <w:rPr>
-          <w:b/>
-        </w:rPr>
-        <w:t>Fenewir</w:t>
-      </w:r>
-      <w:r>
-        <w:t xml:space="preserve"> - Zmiennokształtni</w:t>
-      </w:r>
-      <w:r>
-        <w:t xml:space="preserve"> </w:t>
-      </w:r>
-      <w:r>
-        <w:t>poczciwi mistrzowie hodowli</w:t>
-      </w:r>
-      <w:r>
-        <w:t xml:space="preserve"> zwierząt</w:t>
-      </w:r>
-      <w:r>
-        <w:t>.</w:t>
-      </w:r>
-    </w:p>
-    <w:p>
-      <w:r>
-        <w:rPr>
-          <w:b/>
-        </w:rPr>
-        <w:t>Grafdar</w:t>
-      </w:r>
-      <w:r>
-        <w:t xml:space="preserve"> - Zimni</w:t>
-      </w:r>
-      <w:r>
-        <w:t>, bezlitośni</w:t>
-      </w:r>
-      <w:r>
-        <w:t xml:space="preserve"> i precyzyjni </w:t>
-      </w:r>
-      <w:r>
-        <w:t>stratedzy</w:t>
-      </w:r>
-      <w:r>
-        <w:t>.</w:t>
-      </w:r>
-    </w:p>
-    <w:p>
-      <w:r>
-        <w:rPr>
-          <w:b/>
-        </w:rPr>
-        <w:t>Khirsem</w:t>
-      </w:r>
-      <w:r>
-        <w:t xml:space="preserve"> - </w:t>
-      </w:r>
-      <w:r>
-        <w:t>E</w:t>
-      </w:r>
-      <w:r>
-        <w:t>g</w:t>
-      </w:r>
-      <w:r>
-        <w:t>z</w:t>
-      </w:r>
-      <w:r>
-        <w:t>otyczni</w:t>
-      </w:r>
-      <w:r>
-        <w:t xml:space="preserve"> asasyni</w:t>
-      </w:r>
-      <w:r>
-        <w:t xml:space="preserve"> paktujący z samą śmiercią.</w:t>
-      </w:r>
-    </w:p>
-    <w:p>
-      <w:r>
-        <w:rPr>
-          <w:b/>
-        </w:rPr>
-        <w:t>Lanverra</w:t>
-      </w:r>
-      <w:r>
-        <w:t xml:space="preserve"> - Dekadenccy </w:t>
-      </w:r>
-      <w:r>
-        <w:t>artyści, manipulatorzy i szpiedzy.</w:t>
-      </w:r>
-    </w:p>
-    <w:p>
-      <w:r>
-        <w:rPr>
-          <w:b/>
-        </w:rPr>
-        <w:t>Myrthiss</w:t>
-      </w:r>
-      <w:r>
-        <w:t xml:space="preserve"> - Genialni lecz szaleni magowie i naukowcy.</w:t>
-      </w:r>
-    </w:p>
-    <w:p>
-      <w:r>
-        <w:rPr>
-          <w:b/>
-        </w:rPr>
-        <w:t>Nakeraah</w:t>
-      </w:r>
-      <w:r>
-        <w:t xml:space="preserve"> - Przerażający nekromanci i demonolodzy.</w:t>
-      </w:r>
-    </w:p>
-    <w:p>
-      <w:r>
-        <w:rPr>
-          <w:b/>
-        </w:rPr>
-        <w:t>Nephelion</w:t>
-      </w:r>
-      <w:r>
-        <w:t xml:space="preserve"> - Mający więcej wspólnego z elfami niż z ludźmi.</w:t>
-      </w:r>
-    </w:p>
-    <w:p>
-      <w:r>
-        <w:rPr>
-          <w:b/>
-        </w:rPr>
-        <w:t>Ramshire</w:t>
-      </w:r>
-      <w:r>
-        <w:t xml:space="preserve"> - Obrzydliwie bogaci organizatorzy i inspirujący liderzy.</w:t>
-      </w:r>
-    </w:p>
-    <w:p>
-      <w:r>
-        <w:rPr>
-          <w:b/>
-        </w:rPr>
-        <w:t>Sarghad</w:t>
-      </w:r>
-      <w:r>
-        <w:t xml:space="preserve"> - Nieludzko hardzi władcy północy</w:t>
-      </w:r>
-      <w:r>
-        <w:t xml:space="preserve"> i błyskawic.</w:t>
-      </w:r>
-    </w:p>
-    <w:p>
-      <w:r>
-        <w:rPr>
-          <w:b/>
-        </w:rPr>
-        <w:t>Shiveran</w:t>
-      </w:r>
-      <w:r>
-        <w:t xml:space="preserve"> - </w:t>
-      </w:r>
-      <w:r>
-        <w:t xml:space="preserve">Niezwykłe </w:t>
-      </w:r>
-      <w:r>
-        <w:t>połączenie</w:t>
-      </w:r>
-      <w:r>
-        <w:t xml:space="preserve"> Nakeraah </w:t>
-      </w:r>
-      <w:r>
-        <w:t>i</w:t>
-      </w:r>
-      <w:r>
-        <w:t xml:space="preserve"> Van Kroth.</w:t>
-      </w:r>
-    </w:p>
-    <w:p>
-      <w:r>
-        <w:rPr>
-          <w:b/>
-        </w:rPr>
-        <w:t>Van Kroth</w:t>
-      </w:r>
-      <w:r>
-        <w:t xml:space="preserve"> - Zawadiacy uwodziciele i najlepsi fechmistrze na Kontynencie. </w:t>
-      </w:r>
-    </w:p>
-    <w:p>
-      <w:r>
-        <w:rPr>
-          <w:b/>
-        </w:rPr>
-        <w:t>Zurov</w:t>
-      </w:r>
-      <w:r>
-        <w:t xml:space="preserve"> - Uparci, niewyrafinowanie  i brutalnie łamiący </w:t>
-      </w:r>
-      <w:r>
-        <w:t>swoich przeciwników</w:t>
-      </w:r>
-      <w:r>
-        <w:t>.</w:t>
-      </w:r>
-    </w:p>
-    <w:p/>
-    <w:p>
-      <w:r>
-        <w:tab/>
-      </w:r>
-      <w:r>
-        <w:t xml:space="preserve">Możesz zacząć tworzenie karty postaci od naniesienia bazowego zestawu zalet, które posiada każdy </w:t>
-      </w:r>
-      <w:r>
-        <w:t>Szlachcic</w:t>
-      </w:r>
-      <w:r>
-        <w:t>, wartego [60</w:t>
-      </w:r>
-      <w:r>
-        <w:t xml:space="preserve">]  </w:t>
-      </w:r>
-      <w:r>
-        <w:t>punktów</w:t>
-      </w:r>
-      <w:r>
-        <w:t>.</w:t>
-      </w:r>
-    </w:p>
-    <w:p/>
-    <w:p>
-      <w:pPr>
-        <w:rPr>
-          <w:sz w:val="24"/>
-          <w:szCs w:val="24"/>
-          <w:lang w:val="en-GB"/>
-        </w:rPr>
-      </w:pPr>
-      <w:r>
-        <w:rPr>
-          <w:lang w:val="en-GB"/>
-        </w:rPr>
-        <w:t>[5</w:t>
-      </w:r>
-      <w:r>
-        <w:rPr>
-          <w:lang w:val="en-GB"/>
-        </w:rPr>
-        <w:t>]</w:t>
-      </w:r>
-      <w:r>
-        <w:rPr>
-          <w:lang w:val="en-GB"/>
-        </w:rPr>
-        <w:tab/>
-      </w:r>
-      <w:r>
-        <w:rPr>
-          <w:lang w:val="en-GB"/>
-        </w:rPr>
-        <w:t xml:space="preserve">Status 2 </w:t>
-      </w:r>
-      <w:r>
-        <w:rPr>
-          <w:lang w:val="en-GB"/>
-        </w:rPr>
-        <w:t>(1 gratis z</w:t>
-      </w:r>
-      <w:r>
-        <w:rPr>
-          <w:lang w:val="en-GB"/>
-        </w:rPr>
-        <w:t xml:space="preserve"> Wealthy)</w:t>
-      </w:r>
-    </w:p>
-    <w:p>
-      <w:pPr>
-        <w:rPr>
-          <w:sz w:val="24"/>
-          <w:szCs w:val="24"/>
-          <w:lang w:val="en-GB"/>
-        </w:rPr>
-      </w:pPr>
-      <w:r>
-        <w:rPr>
-          <w:lang w:val="en-GB"/>
-        </w:rPr>
-        <w:t>[10]</w:t>
-      </w:r>
-      <w:r>
-        <w:rPr>
-          <w:lang w:val="en-GB"/>
-        </w:rPr>
-        <w:tab/>
-      </w:r>
-      <w:r>
-        <w:rPr>
-          <w:lang w:val="en-GB"/>
-        </w:rPr>
-        <w:t xml:space="preserve">Extended lifespan x 5 </w:t>
-      </w:r>
-    </w:p>
-    <w:p>
-      <w:pPr>
-        <w:rPr>
-          <w:sz w:val="24"/>
-          <w:szCs w:val="24"/>
-        </w:rPr>
-      </w:pPr>
-      <w:r>
-        <w:t xml:space="preserve">[20]   </w:t>
-      </w:r>
-      <w:r>
-        <w:tab/>
-        <w:t xml:space="preserve">Wealthy </w:t>
-      </w:r>
-    </w:p>
-    <w:p>
-      <w:pPr>
-        <w:rPr>
-          <w:sz w:val="24"/>
-          <w:szCs w:val="24"/>
-        </w:rPr>
-      </w:pPr>
-      <w:r>
-        <w:t>[5]</w:t>
-      </w:r>
-      <w:r>
-        <w:tab/>
-      </w:r>
-      <w:r>
-        <w:t xml:space="preserve">Literacy </w:t>
-      </w:r>
-    </w:p>
-    <w:p>
-      <w:r>
-        <w:t>[10]</w:t>
-      </w:r>
-      <w:r>
-        <w:tab/>
-      </w:r>
-      <w:r>
-        <w:t xml:space="preserve">Energy pool: Blood </w:t>
-      </w:r>
-    </w:p>
-    <w:p/>
-    <w:p>
-      <w:pPr>
-        <w:rPr>
-          <w:sz w:val="24"/>
-          <w:szCs w:val="24"/>
-        </w:rPr>
-      </w:pPr>
-      <w:r>
-        <w:tab/>
-      </w:r>
-      <w:r>
-        <w:t>A następnie dodania zestawu zalet i wad wynikających z rodu i wartego w sumie od [100] do [120] punktów. Część z tego wyląduje na liście zalet, a część zmodyfikuje atrybuty i cechy drugorzędne.</w:t>
-      </w:r>
-    </w:p>
-    <w:p>
-      <w:pPr>
-        <w:pStyle w:val="Heading2"/>
-      </w:pPr>
-      <w:bookmarkStart w:id="32" w:name="_Toc457246443"/>
-      <w:bookmarkStart w:id="33" w:name="_Toc457659884"/>
-      <w:r>
-        <w:t>Krok trzeci</w:t>
-      </w:r>
-      <w:r>
-        <w:t xml:space="preserve"> - Pochodzenie</w:t>
-      </w:r>
       <w:bookmarkEnd w:id="32"/>
-      <w:bookmarkEnd w:id="33"/>
     </w:p>
     <w:p>
       <w:r>
@@ -8656,16 +8654,16 @@
       <w:pPr>
         <w:pStyle w:val="Heading2"/>
       </w:pPr>
-      <w:bookmarkStart w:id="34" w:name="_Toc457246444"/>
-      <w:bookmarkStart w:id="35" w:name="_Toc457659885"/>
+      <w:bookmarkStart w:id="33" w:name="_Toc457246444"/>
+      <w:bookmarkStart w:id="34" w:name="_Toc457659885"/>
       <w:r>
         <w:t>Krok czwarty</w:t>
       </w:r>
       <w:r>
         <w:t xml:space="preserve"> - Dyscypliny</w:t>
       </w:r>
+      <w:bookmarkEnd w:id="33"/>
       <w:bookmarkEnd w:id="34"/>
-      <w:bookmarkEnd w:id="35"/>
     </w:p>
     <w:p/>
     <w:p>
@@ -9267,16 +9265,16 @@
       <w:pPr>
         <w:pStyle w:val="Heading2"/>
       </w:pPr>
-      <w:bookmarkStart w:id="36" w:name="_Toc457246445"/>
-      <w:bookmarkStart w:id="37" w:name="_Toc457659886"/>
+      <w:bookmarkStart w:id="35" w:name="_Toc457246445"/>
+      <w:bookmarkStart w:id="36" w:name="_Toc457659886"/>
       <w:r>
         <w:t>Krok piąty</w:t>
       </w:r>
       <w:r>
         <w:t xml:space="preserve"> - Kompetencje</w:t>
       </w:r>
+      <w:bookmarkEnd w:id="35"/>
       <w:bookmarkEnd w:id="36"/>
-      <w:bookmarkEnd w:id="37"/>
     </w:p>
     <w:p>
       <w:r>
@@ -9342,16 +9340,16 @@
       <w:pPr>
         <w:pStyle w:val="Heading2"/>
       </w:pPr>
-      <w:bookmarkStart w:id="38" w:name="_Toc457246446"/>
-      <w:bookmarkStart w:id="39" w:name="_Toc457659887"/>
+      <w:bookmarkStart w:id="37" w:name="_Toc457246446"/>
+      <w:bookmarkStart w:id="38" w:name="_Toc457659887"/>
       <w:r>
         <w:t>Krok szósty</w:t>
       </w:r>
       <w:r>
         <w:t xml:space="preserve"> - Ekwipunek</w:t>
       </w:r>
+      <w:bookmarkEnd w:id="37"/>
       <w:bookmarkEnd w:id="38"/>
-      <w:bookmarkEnd w:id="39"/>
     </w:p>
     <w:p>
       <w:r>
@@ -9412,8 +9410,8 @@
       </w:r>
     </w:p>
     <w:p>
-      <w:bookmarkStart w:id="40" w:name="_Toc456770756"/>
-      <w:bookmarkStart w:id="41" w:name="_Toc456975431"/>
+      <w:bookmarkStart w:id="39" w:name="_Toc456770756"/>
+      <w:bookmarkStart w:id="40" w:name="_Toc456975431"/>
     </w:p>
     <w:tbl>
       <w:tblPr>
@@ -10126,43 +10124,43 @@
       <w:pPr>
         <w:pStyle w:val="Heading1"/>
       </w:pPr>
-      <w:bookmarkStart w:id="42" w:name="_Toc457246447"/>
-      <w:bookmarkStart w:id="43" w:name="_Toc457659888"/>
+      <w:bookmarkStart w:id="41" w:name="_Toc457246447"/>
+      <w:bookmarkStart w:id="42" w:name="_Toc457659888"/>
       <w:r>
         <w:lastRenderedPageBreak/>
         <w:t>Linie Krwi</w:t>
       </w:r>
+      <w:bookmarkEnd w:id="39"/>
       <w:bookmarkEnd w:id="40"/>
       <w:bookmarkEnd w:id="41"/>
       <w:bookmarkEnd w:id="42"/>
+    </w:p>
+    <w:p>
+      <w:pPr>
+        <w:rPr>
+          <w:sz w:val="24"/>
+          <w:szCs w:val="24"/>
+        </w:rPr>
+      </w:pPr>
+      <w:r>
+        <w:t>Czyli opis rodów Szlacheckich</w:t>
+      </w:r>
+    </w:p>
+    <w:p>
+      <w:pPr>
+        <w:pStyle w:val="Heading2"/>
+      </w:pPr>
+      <w:bookmarkStart w:id="43" w:name="_Toc456770757"/>
+      <w:bookmarkStart w:id="44" w:name="_Toc456975432"/>
+      <w:bookmarkStart w:id="45" w:name="_Toc457246448"/>
+      <w:bookmarkStart w:id="46" w:name="_Toc457659889"/>
+      <w:r>
+        <w:t>Askhalea</w:t>
+      </w:r>
       <w:bookmarkEnd w:id="43"/>
-    </w:p>
-    <w:p>
-      <w:pPr>
-        <w:rPr>
-          <w:sz w:val="24"/>
-          <w:szCs w:val="24"/>
-        </w:rPr>
-      </w:pPr>
-      <w:r>
-        <w:t>Czyli opis rodów Szlacheckich</w:t>
-      </w:r>
-    </w:p>
-    <w:p>
-      <w:pPr>
-        <w:pStyle w:val="Heading2"/>
-      </w:pPr>
-      <w:bookmarkStart w:id="44" w:name="_Toc456770757"/>
-      <w:bookmarkStart w:id="45" w:name="_Toc456975432"/>
-      <w:bookmarkStart w:id="46" w:name="_Toc457246448"/>
-      <w:bookmarkStart w:id="47" w:name="_Toc457659889"/>
-      <w:r>
-        <w:t>Askhalea</w:t>
-      </w:r>
       <w:bookmarkEnd w:id="44"/>
       <w:bookmarkEnd w:id="45"/>
       <w:bookmarkEnd w:id="46"/>
-      <w:bookmarkEnd w:id="47"/>
     </w:p>
     <w:p>
       <w:pPr>
@@ -10489,8 +10487,8 @@
       </w:pPr>
     </w:p>
     <w:p>
-      <w:bookmarkStart w:id="48" w:name="_Toc456770758"/>
-      <w:bookmarkStart w:id="49" w:name="_Toc456975433"/>
+      <w:bookmarkStart w:id="47" w:name="_Toc456770758"/>
+      <w:bookmarkStart w:id="48" w:name="_Toc456975433"/>
     </w:p>
     <w:p>
       <w:pPr>
@@ -11686,16 +11684,16 @@
       <w:pPr>
         <w:pStyle w:val="Heading2"/>
       </w:pPr>
-      <w:bookmarkStart w:id="50" w:name="_Toc457246449"/>
-      <w:bookmarkStart w:id="51" w:name="_Toc457659890"/>
+      <w:bookmarkStart w:id="49" w:name="_Toc457246449"/>
+      <w:bookmarkStart w:id="50" w:name="_Toc457659890"/>
       <w:r>
         <w:lastRenderedPageBreak/>
         <w:t>Bluturion</w:t>
       </w:r>
+      <w:bookmarkEnd w:id="47"/>
       <w:bookmarkEnd w:id="48"/>
       <w:bookmarkEnd w:id="49"/>
       <w:bookmarkEnd w:id="50"/>
-      <w:bookmarkEnd w:id="51"/>
     </w:p>
     <w:p>
       <w:pPr>
@@ -13137,18 +13135,18 @@
       <w:pPr>
         <w:pStyle w:val="Heading2"/>
       </w:pPr>
-      <w:bookmarkStart w:id="52" w:name="_Toc456770759"/>
-      <w:bookmarkStart w:id="53" w:name="_Toc456975434"/>
-      <w:bookmarkStart w:id="54" w:name="_Toc457246450"/>
-      <w:bookmarkStart w:id="55" w:name="_Toc457659891"/>
+      <w:bookmarkStart w:id="51" w:name="_Toc456770759"/>
+      <w:bookmarkStart w:id="52" w:name="_Toc456975434"/>
+      <w:bookmarkStart w:id="53" w:name="_Toc457246450"/>
+      <w:bookmarkStart w:id="54" w:name="_Toc457659891"/>
       <w:r>
         <w:lastRenderedPageBreak/>
         <w:t>Fenewir</w:t>
       </w:r>
+      <w:bookmarkEnd w:id="51"/>
       <w:bookmarkEnd w:id="52"/>
       <w:bookmarkEnd w:id="53"/>
       <w:bookmarkEnd w:id="54"/>
-      <w:bookmarkEnd w:id="55"/>
     </w:p>
     <w:p>
       <w:pPr>
@@ -14286,17 +14284,17 @@
       <w:pPr>
         <w:pStyle w:val="Heading2"/>
       </w:pPr>
-      <w:bookmarkStart w:id="56" w:name="_Toc456770760"/>
-      <w:bookmarkStart w:id="57" w:name="_Toc456975435"/>
-      <w:bookmarkStart w:id="58" w:name="_Toc457246451"/>
-      <w:bookmarkStart w:id="59" w:name="_Toc457659892"/>
+      <w:bookmarkStart w:id="55" w:name="_Toc456770760"/>
+      <w:bookmarkStart w:id="56" w:name="_Toc456975435"/>
+      <w:bookmarkStart w:id="57" w:name="_Toc457246451"/>
+      <w:bookmarkStart w:id="58" w:name="_Toc457659892"/>
       <w:r>
         <w:t>Grafdar</w:t>
       </w:r>
+      <w:bookmarkEnd w:id="55"/>
       <w:bookmarkEnd w:id="56"/>
       <w:bookmarkEnd w:id="57"/>
       <w:bookmarkEnd w:id="58"/>
-      <w:bookmarkEnd w:id="59"/>
     </w:p>
     <w:p>
       <w:pPr>
@@ -15756,471 +15754,471 @@
       <w:pPr>
         <w:pStyle w:val="Heading2"/>
       </w:pPr>
-      <w:bookmarkStart w:id="60" w:name="_Toc456770761"/>
-      <w:bookmarkStart w:id="61" w:name="_Toc456975436"/>
-      <w:bookmarkStart w:id="62" w:name="_Toc457246452"/>
-      <w:bookmarkStart w:id="63" w:name="_Toc457659893"/>
+      <w:bookmarkStart w:id="59" w:name="_Toc456770761"/>
+      <w:bookmarkStart w:id="60" w:name="_Toc456975436"/>
+      <w:bookmarkStart w:id="61" w:name="_Toc457246452"/>
+      <w:bookmarkStart w:id="62" w:name="_Toc457659893"/>
       <w:r>
         <w:t>Khirsem</w:t>
       </w:r>
+      <w:bookmarkEnd w:id="59"/>
       <w:bookmarkEnd w:id="60"/>
       <w:bookmarkEnd w:id="61"/>
       <w:bookmarkEnd w:id="62"/>
+      <w:r>
+        <w:t xml:space="preserve">  </w:t>
+      </w:r>
+    </w:p>
+    <w:p>
+      <w:pPr>
+        <w:rPr>
+          <w:sz w:val="24"/>
+          <w:szCs w:val="24"/>
+        </w:rPr>
+      </w:pPr>
+      <w:r>
+        <w:rPr>
+          <w:b/>
+          <w:bCs/>
+        </w:rPr>
+        <w:t xml:space="preserve">Herb: </w:t>
+      </w:r>
+      <w:r>
+        <w:rPr>
+          <w:bCs/>
+        </w:rPr>
+        <w:t xml:space="preserve">czarny </w:t>
+      </w:r>
+      <w:r>
+        <w:t>wąż</w:t>
+      </w:r>
+      <w:r>
+        <w:t xml:space="preserve"> w złotym polu</w:t>
+      </w:r>
+    </w:p>
+    <w:p>
+      <w:r>
+        <w:rPr>
+          <w:b/>
+          <w:bCs/>
+        </w:rPr>
+        <w:t xml:space="preserve">Założyciel: </w:t>
+      </w:r>
+      <w:r>
+        <w:t>Samad Khirsem</w:t>
+      </w:r>
+    </w:p>
+    <w:p>
+      <w:r>
+        <w:rPr>
+          <w:b/>
+        </w:rPr>
+        <w:t>Patron</w:t>
+      </w:r>
+      <w:r>
+        <w:t>: Saron</w:t>
+      </w:r>
+    </w:p>
+    <w:p>
+      <w:r>
+        <w:rPr>
+          <w:b/>
+        </w:rPr>
+        <w:t>Przydomki</w:t>
+      </w:r>
+      <w:r>
+        <w:t xml:space="preserve">: Asassyni, </w:t>
+      </w:r>
+      <w:r>
+        <w:t>Pijawki</w:t>
+      </w:r>
+    </w:p>
+    <w:p>
+      <w:pPr>
+        <w:rPr>
+          <w:sz w:val="24"/>
+          <w:szCs w:val="24"/>
+        </w:rPr>
+      </w:pPr>
+      <w:r>
+        <w:rPr>
+          <w:b/>
+          <w:bCs/>
+        </w:rPr>
+        <w:t xml:space="preserve">Wygląd: </w:t>
+      </w:r>
+      <w:r>
+        <w:t>Prawie wszyscy mają czarne włosy i oczy i ciemną karnację, są smukli i poruszają się bezszelestnie.</w:t>
+      </w:r>
+    </w:p>
+    <w:p>
+      <w:r>
+        <w:rPr>
+          <w:b/>
+          <w:bCs/>
+        </w:rPr>
+        <w:t>Walka</w:t>
+      </w:r>
+      <w:r>
+        <w:t>: ninjutsu, sztylety, krótki miecze, trucizny</w:t>
+      </w:r>
+    </w:p>
+    <w:p>
+      <w:r>
+        <w:rPr>
+          <w:b/>
+        </w:rPr>
+        <w:t>Dyscypliny</w:t>
+      </w:r>
+      <w:r>
+        <w:rPr>
+          <w:b/>
+        </w:rPr>
+        <w:t xml:space="preserve"> </w:t>
+      </w:r>
+      <w:r>
+        <w:rPr>
+          <w:b/>
+        </w:rPr>
+        <w:t>pierwszorz</w:t>
+      </w:r>
+      <w:r>
+        <w:rPr>
+          <w:b/>
+        </w:rPr>
+        <w:t>ę</w:t>
+      </w:r>
+      <w:r>
+        <w:rPr>
+          <w:b/>
+        </w:rPr>
+        <w:t>dne</w:t>
+      </w:r>
+      <w:r>
+        <w:t>: Pallium, Specto, Vissuri</w:t>
+      </w:r>
+      <w:r>
+        <w:t>, Letpactum</w:t>
+      </w:r>
+    </w:p>
+    <w:p>
+      <w:r>
+        <w:rPr>
+          <w:b/>
+        </w:rPr>
+        <w:t>Dyscypliny drugorzędne:</w:t>
+      </w:r>
+      <w:r>
+        <w:rPr>
+          <w:b/>
+        </w:rPr>
+        <w:t xml:space="preserve"> </w:t>
+      </w:r>
+      <w:r>
+        <w:t>Tenebratelum</w:t>
+      </w:r>
+      <w:r>
+        <w:t>, Hamus</w:t>
+      </w:r>
+    </w:p>
+    <w:p>
+      <w:r>
+        <w:rPr>
+          <w:b/>
+        </w:rPr>
+        <w:t xml:space="preserve">Teren: </w:t>
+      </w:r>
+      <w:r>
+        <w:t>Alsabria</w:t>
+      </w:r>
+    </w:p>
+    <w:p>
+      <w:pPr>
+        <w:rPr>
+          <w:sz w:val="24"/>
+          <w:szCs w:val="24"/>
+        </w:rPr>
+      </w:pPr>
+      <w:r>
+        <w:t>(v2 Khirvaros)</w:t>
+      </w:r>
+    </w:p>
+    <w:p>
+      <w:pPr>
+        <w:rPr>
+          <w:sz w:val="24"/>
+          <w:szCs w:val="24"/>
+        </w:rPr>
+      </w:pPr>
+    </w:p>
+    <w:p>
+      <w:pPr>
+        <w:rPr>
+          <w:sz w:val="24"/>
+          <w:szCs w:val="24"/>
+        </w:rPr>
+      </w:pPr>
+      <w:r>
+        <w:tab/>
+      </w:r>
+      <w:r>
+        <w:t>Władają odległym południem. Są tajemniczy i nie wzbudzają zaufania. Jeśli już spotyka się ich na północy, są podejrzewani o paranie się skrytobójstwami, szpiegostwem i samym złem. Wzbudzają lęk w zwierzętach, wiec do przemieszczania się używają specjalnie trenowanych wierzchowców.  </w:t>
+      </w:r>
+    </w:p>
+    <w:p/>
+    <w:p>
+      <w:pPr>
+        <w:pStyle w:val="Heading2"/>
+      </w:pPr>
+      <w:bookmarkStart w:id="63" w:name="_Toc456770762"/>
+      <w:bookmarkStart w:id="64" w:name="_Toc456975437"/>
+      <w:bookmarkStart w:id="65" w:name="_Toc457246453"/>
+      <w:bookmarkStart w:id="66" w:name="_Toc457659894"/>
+      <w:r>
+        <w:t>Lanverra</w:t>
+      </w:r>
       <w:bookmarkEnd w:id="63"/>
-      <w:r>
-        <w:t xml:space="preserve">  </w:t>
-      </w:r>
-    </w:p>
-    <w:p>
-      <w:pPr>
-        <w:rPr>
-          <w:sz w:val="24"/>
-          <w:szCs w:val="24"/>
-        </w:rPr>
-      </w:pPr>
-      <w:r>
-        <w:rPr>
-          <w:b/>
-          <w:bCs/>
-        </w:rPr>
-        <w:t xml:space="preserve">Herb: </w:t>
-      </w:r>
-      <w:r>
-        <w:rPr>
-          <w:bCs/>
-        </w:rPr>
-        <w:t xml:space="preserve">czarny </w:t>
-      </w:r>
-      <w:r>
-        <w:t>wąż</w:t>
-      </w:r>
-      <w:r>
-        <w:t xml:space="preserve"> w złotym polu</w:t>
-      </w:r>
-    </w:p>
-    <w:p>
-      <w:r>
-        <w:rPr>
-          <w:b/>
-          <w:bCs/>
-        </w:rPr>
-        <w:t xml:space="preserve">Założyciel: </w:t>
-      </w:r>
-      <w:r>
-        <w:t>Samad Khirsem</w:t>
-      </w:r>
-    </w:p>
-    <w:p>
-      <w:r>
-        <w:rPr>
-          <w:b/>
-        </w:rPr>
-        <w:t>Patron</w:t>
-      </w:r>
-      <w:r>
-        <w:t>: Saron</w:t>
-      </w:r>
-    </w:p>
-    <w:p>
-      <w:r>
-        <w:rPr>
-          <w:b/>
-        </w:rPr>
-        <w:t>Przydomki</w:t>
-      </w:r>
-      <w:r>
-        <w:t xml:space="preserve">: Asassyni, </w:t>
-      </w:r>
-      <w:r>
-        <w:t>Pijawki</w:t>
-      </w:r>
-    </w:p>
-    <w:p>
-      <w:pPr>
-        <w:rPr>
-          <w:sz w:val="24"/>
-          <w:szCs w:val="24"/>
-        </w:rPr>
-      </w:pPr>
-      <w:r>
-        <w:rPr>
-          <w:b/>
-          <w:bCs/>
-        </w:rPr>
-        <w:t xml:space="preserve">Wygląd: </w:t>
-      </w:r>
-      <w:r>
-        <w:t>Prawie wszyscy mają czarne włosy i oczy i ciemną karnację, są smukli i poruszają się bezszelestnie.</w:t>
-      </w:r>
-    </w:p>
-    <w:p>
-      <w:r>
-        <w:rPr>
-          <w:b/>
-          <w:bCs/>
-        </w:rPr>
-        <w:t>Walka</w:t>
-      </w:r>
-      <w:r>
-        <w:t>: ninjutsu, sztylety, krótki miecze, trucizny</w:t>
-      </w:r>
-    </w:p>
-    <w:p>
-      <w:r>
-        <w:rPr>
-          <w:b/>
-        </w:rPr>
-        <w:t>Dyscypliny</w:t>
-      </w:r>
-      <w:r>
-        <w:rPr>
-          <w:b/>
-        </w:rPr>
-        <w:t xml:space="preserve"> </w:t>
-      </w:r>
-      <w:r>
-        <w:rPr>
-          <w:b/>
-        </w:rPr>
-        <w:t>pierwszorz</w:t>
-      </w:r>
-      <w:r>
-        <w:rPr>
-          <w:b/>
-        </w:rPr>
-        <w:t>ę</w:t>
-      </w:r>
-      <w:r>
-        <w:rPr>
-          <w:b/>
-        </w:rPr>
-        <w:t>dne</w:t>
-      </w:r>
-      <w:r>
-        <w:t>: Pallium, Specto, Vissuri</w:t>
-      </w:r>
-      <w:r>
-        <w:t>, Letpactum</w:t>
-      </w:r>
-    </w:p>
-    <w:p>
-      <w:r>
-        <w:rPr>
-          <w:b/>
-        </w:rPr>
-        <w:t>Dyscypliny drugorzędne:</w:t>
-      </w:r>
-      <w:r>
-        <w:rPr>
-          <w:b/>
-        </w:rPr>
-        <w:t xml:space="preserve"> </w:t>
-      </w:r>
-      <w:r>
-        <w:t>Tenebratelum</w:t>
-      </w:r>
-      <w:r>
-        <w:t>, Hamus</w:t>
-      </w:r>
-    </w:p>
-    <w:p>
-      <w:r>
-        <w:rPr>
-          <w:b/>
-        </w:rPr>
-        <w:t xml:space="preserve">Teren: </w:t>
-      </w:r>
-      <w:r>
-        <w:t>Alsabria</w:t>
-      </w:r>
-    </w:p>
-    <w:p>
-      <w:pPr>
-        <w:rPr>
-          <w:sz w:val="24"/>
-          <w:szCs w:val="24"/>
-        </w:rPr>
-      </w:pPr>
-      <w:r>
-        <w:t>(v2 Khirvaros)</w:t>
-      </w:r>
-    </w:p>
-    <w:p>
-      <w:pPr>
-        <w:rPr>
-          <w:sz w:val="24"/>
-          <w:szCs w:val="24"/>
-        </w:rPr>
-      </w:pPr>
-    </w:p>
-    <w:p>
-      <w:pPr>
-        <w:rPr>
-          <w:sz w:val="24"/>
-          <w:szCs w:val="24"/>
-        </w:rPr>
-      </w:pPr>
-      <w:r>
-        <w:tab/>
-      </w:r>
-      <w:r>
-        <w:t>Władają odległym południem. Są tajemniczy i nie wzbudzają zaufania. Jeśli już spotyka się ich na północy, są podejrzewani o paranie się skrytobójstwami, szpiegostwem i samym złem. Wzbudzają lęk w zwierzętach, wiec do przemieszczania się używają specjalnie trenowanych wierzchowców.  </w:t>
-      </w:r>
-    </w:p>
-    <w:p/>
-    <w:p>
-      <w:pPr>
-        <w:pStyle w:val="Heading2"/>
-      </w:pPr>
-      <w:bookmarkStart w:id="64" w:name="_Toc456770762"/>
-      <w:bookmarkStart w:id="65" w:name="_Toc456975437"/>
-      <w:bookmarkStart w:id="66" w:name="_Toc457246453"/>
-      <w:bookmarkStart w:id="67" w:name="_Toc457659894"/>
-      <w:r>
-        <w:t>Lanverra</w:t>
-      </w:r>
       <w:bookmarkEnd w:id="64"/>
       <w:bookmarkEnd w:id="65"/>
       <w:bookmarkEnd w:id="66"/>
+    </w:p>
+    <w:p>
+      <w:pPr>
+        <w:pStyle w:val="Quote"/>
+        <w:rPr>
+          <w:b/>
+          <w:bCs/>
+        </w:rPr>
+      </w:pPr>
+      <w:r>
+        <w:lastRenderedPageBreak/>
+        <w:tab/>
+        <w:t>"Była pełnia. Clarissa Lanverra wracała do obozu. Uśmiechnęła się w myślach. Van Kroth będzie pewien że wszystko było tylko snem. Manipulacje snami były jedną z niezwykłych umiejętności jej rodu. Lubiła Van Krothów. Mieli niezaprzeczalne talenty w pewnych sprawach. Shiveranów też lubiła. Ale rzadko się trafiali. Koń Clarissy, piękny ogier rasy Shevreckiej był chyba też senny. W sumie nic dziwnego. Noc miała się już ku końcowi. Szlachcianka zatrzymała się nagle. Zwinnie jak kot zeskoczyła na ziemię. Skręciła w las. Szła jak zwykle bezszelestnie. Jej wierzchowiec ruszył za nią."</w:t>
+      </w:r>
+    </w:p>
+    <w:p>
+      <w:pPr>
+        <w:rPr>
+          <w:b/>
+          <w:bCs/>
+        </w:rPr>
+      </w:pPr>
+    </w:p>
+    <w:p>
+      <w:pPr>
+        <w:rPr>
+          <w:sz w:val="24"/>
+          <w:szCs w:val="24"/>
+        </w:rPr>
+      </w:pPr>
+      <w:r>
+        <w:rPr>
+          <w:b/>
+          <w:bCs/>
+        </w:rPr>
+        <w:t xml:space="preserve">Herb: </w:t>
+      </w:r>
+      <w:r>
+        <w:rPr>
+          <w:bCs/>
+        </w:rPr>
+        <w:t xml:space="preserve">srebrny </w:t>
+      </w:r>
+      <w:r>
+        <w:t>kot</w:t>
+      </w:r>
+      <w:r>
+        <w:t xml:space="preserve"> w czarnym polu</w:t>
+      </w:r>
+    </w:p>
+    <w:p>
+      <w:r>
+        <w:rPr>
+          <w:b/>
+          <w:bCs/>
+        </w:rPr>
+        <w:t>Z</w:t>
+      </w:r>
+      <w:r>
+        <w:rPr>
+          <w:b/>
+          <w:bCs/>
+        </w:rPr>
+        <w:t>ałożycielka</w:t>
+      </w:r>
+      <w:r>
+        <w:t>: Sabiene Lanverra</w:t>
+      </w:r>
+    </w:p>
+    <w:p>
+      <w:r>
+        <w:rPr>
+          <w:b/>
+        </w:rPr>
+        <w:t>Patron</w:t>
+      </w:r>
+      <w:r>
+        <w:t>: Etria</w:t>
+      </w:r>
+    </w:p>
+    <w:p>
+      <w:pPr>
+        <w:rPr>
+          <w:sz w:val="24"/>
+          <w:szCs w:val="24"/>
+        </w:rPr>
+      </w:pPr>
+      <w:r>
+        <w:rPr>
+          <w:b/>
+        </w:rPr>
+        <w:t>Przydomki</w:t>
+      </w:r>
+      <w:r>
+        <w:t xml:space="preserve">: Dekadenci, </w:t>
+      </w:r>
+      <w:r>
+        <w:t>Dewianci</w:t>
+      </w:r>
+      <w:r>
+        <w:t>, Szpicle</w:t>
+      </w:r>
+    </w:p>
+    <w:p>
+      <w:pPr>
+        <w:rPr>
+          <w:sz w:val="24"/>
+          <w:szCs w:val="24"/>
+        </w:rPr>
+      </w:pPr>
+      <w:r>
+        <w:rPr>
+          <w:b/>
+          <w:bCs/>
+        </w:rPr>
+        <w:t xml:space="preserve">Wygląd: </w:t>
+      </w:r>
+      <w:r>
+        <w:t>Są nieprzeciętnej urody, mają ciemne oczy, poruszają się z wielką gracją i ubierają bardzo wyszukanie, często krzykliwie.</w:t>
+      </w:r>
+    </w:p>
+    <w:p>
+      <w:pPr>
+        <w:rPr>
+          <w:sz w:val="24"/>
+          <w:szCs w:val="24"/>
+        </w:rPr>
+      </w:pPr>
+      <w:r>
+        <w:rPr>
+          <w:b/>
+          <w:bCs/>
+        </w:rPr>
+        <w:t>Walka</w:t>
+      </w:r>
+      <w:r>
+        <w:t>: florety, krótkie miecze</w:t>
+      </w:r>
+    </w:p>
+    <w:p>
+      <w:r>
+        <w:rPr>
+          <w:b/>
+        </w:rPr>
+        <w:t>Dyscypliny</w:t>
+      </w:r>
+      <w:r>
+        <w:rPr>
+          <w:b/>
+        </w:rPr>
+        <w:t xml:space="preserve"> pierwszorzędne</w:t>
+      </w:r>
+      <w:r>
+        <w:t>: Pallium, Praestigia, Somnum, Specto</w:t>
+      </w:r>
+    </w:p>
+    <w:p>
+      <w:pPr>
+        <w:rPr>
+          <w:sz w:val="24"/>
+          <w:szCs w:val="24"/>
+        </w:rPr>
+      </w:pPr>
+      <w:r>
+        <w:rPr>
+          <w:b/>
+        </w:rPr>
+        <w:t>Dyscypliny drugorzędne:</w:t>
+      </w:r>
+      <w:r>
+        <w:rPr>
+          <w:b/>
+        </w:rPr>
+        <w:t xml:space="preserve"> </w:t>
+      </w:r>
+      <w:r>
+        <w:t>Lepos</w:t>
+      </w:r>
+    </w:p>
+    <w:p>
+      <w:pPr>
+        <w:rPr>
+          <w:sz w:val="24"/>
+          <w:szCs w:val="24"/>
+        </w:rPr>
+      </w:pPr>
+      <w:r>
+        <w:rPr>
+          <w:b/>
+        </w:rPr>
+        <w:t xml:space="preserve">Teren: </w:t>
+      </w:r>
+      <w:r>
+        <w:t>Sanquilion, Nethivar</w:t>
+      </w:r>
+    </w:p>
+    <w:p>
+      <w:r>
+        <w:t>(v2 Anverra)</w:t>
+      </w:r>
+    </w:p>
+    <w:p>
+      <w:pPr>
+        <w:rPr>
+          <w:sz w:val="24"/>
+          <w:szCs w:val="24"/>
+        </w:rPr>
+      </w:pPr>
+    </w:p>
+    <w:p>
+      <w:pPr>
+        <w:rPr>
+          <w:sz w:val="24"/>
+          <w:szCs w:val="24"/>
+        </w:rPr>
+      </w:pPr>
+      <w:r>
+        <w:tab/>
+      </w:r>
+      <w:r>
+        <w:t>Dekadenccy i drapieżni. Lanverra uwielbiają sztukę pod każdym względem ale są też przebiegłymi manipulatorami i specjalistami od niezauważonego przemieszczania się i docierania do informacji. Mają słabość do piękna, wina i zabawy. Często aktywni w nocy, potrzebują więcej snu niż normalni ludzie.</w:t>
+      </w:r>
+    </w:p>
+    <w:p>
+      <w:pPr>
+        <w:pStyle w:val="Heading2"/>
+      </w:pPr>
+      <w:bookmarkStart w:id="67" w:name="_Toc456770763"/>
+      <w:bookmarkStart w:id="68" w:name="_Toc456975438"/>
+      <w:bookmarkStart w:id="69" w:name="_Toc457246454"/>
+      <w:bookmarkStart w:id="70" w:name="_Toc457659895"/>
+      <w:r>
+        <w:t>Myrthiss</w:t>
+      </w:r>
       <w:bookmarkEnd w:id="67"/>
-    </w:p>
-    <w:p>
-      <w:pPr>
-        <w:pStyle w:val="Quote"/>
-        <w:rPr>
-          <w:b/>
-          <w:bCs/>
-        </w:rPr>
-      </w:pPr>
-      <w:r>
-        <w:lastRenderedPageBreak/>
-        <w:tab/>
-        <w:t>"Była pełnia. Clarissa Lanverra wracała do obozu. Uśmiechnęła się w myślach. Van Kroth będzie pewien że wszystko było tylko snem. Manipulacje snami były jedną z niezwykłych umiejętności jej rodu. Lubiła Van Krothów. Mieli niezaprzeczalne talenty w pewnych sprawach. Shiveranów też lubiła. Ale rzadko się trafiali. Koń Clarissy, piękny ogier rasy Shevreckiej był chyba też senny. W sumie nic dziwnego. Noc miała się już ku końcowi. Szlachcianka zatrzymała się nagle. Zwinnie jak kot zeskoczyła na ziemię. Skręciła w las. Szła jak zwykle bezszelestnie. Jej wierzchowiec ruszył za nią."</w:t>
-      </w:r>
-    </w:p>
-    <w:p>
-      <w:pPr>
-        <w:rPr>
-          <w:b/>
-          <w:bCs/>
-        </w:rPr>
-      </w:pPr>
-    </w:p>
-    <w:p>
-      <w:pPr>
-        <w:rPr>
-          <w:sz w:val="24"/>
-          <w:szCs w:val="24"/>
-        </w:rPr>
-      </w:pPr>
-      <w:r>
-        <w:rPr>
-          <w:b/>
-          <w:bCs/>
-        </w:rPr>
-        <w:t xml:space="preserve">Herb: </w:t>
-      </w:r>
-      <w:r>
-        <w:rPr>
-          <w:bCs/>
-        </w:rPr>
-        <w:t xml:space="preserve">srebrny </w:t>
-      </w:r>
-      <w:r>
-        <w:t>kot</w:t>
-      </w:r>
-      <w:r>
-        <w:t xml:space="preserve"> w czarnym polu</w:t>
-      </w:r>
-    </w:p>
-    <w:p>
-      <w:r>
-        <w:rPr>
-          <w:b/>
-          <w:bCs/>
-        </w:rPr>
-        <w:t>Z</w:t>
-      </w:r>
-      <w:r>
-        <w:rPr>
-          <w:b/>
-          <w:bCs/>
-        </w:rPr>
-        <w:t>ałożycielka</w:t>
-      </w:r>
-      <w:r>
-        <w:t>: Sabiene Lanverra</w:t>
-      </w:r>
-    </w:p>
-    <w:p>
-      <w:r>
-        <w:rPr>
-          <w:b/>
-        </w:rPr>
-        <w:t>Patron</w:t>
-      </w:r>
-      <w:r>
-        <w:t>: Etria</w:t>
-      </w:r>
-    </w:p>
-    <w:p>
-      <w:pPr>
-        <w:rPr>
-          <w:sz w:val="24"/>
-          <w:szCs w:val="24"/>
-        </w:rPr>
-      </w:pPr>
-      <w:r>
-        <w:rPr>
-          <w:b/>
-        </w:rPr>
-        <w:t>Przydomki</w:t>
-      </w:r>
-      <w:r>
-        <w:t xml:space="preserve">: Dekadenci, </w:t>
-      </w:r>
-      <w:r>
-        <w:t>Dewianci</w:t>
-      </w:r>
-      <w:r>
-        <w:t>, Szpicle</w:t>
-      </w:r>
-    </w:p>
-    <w:p>
-      <w:pPr>
-        <w:rPr>
-          <w:sz w:val="24"/>
-          <w:szCs w:val="24"/>
-        </w:rPr>
-      </w:pPr>
-      <w:r>
-        <w:rPr>
-          <w:b/>
-          <w:bCs/>
-        </w:rPr>
-        <w:t xml:space="preserve">Wygląd: </w:t>
-      </w:r>
-      <w:r>
-        <w:t>Są nieprzeciętnej urody, mają ciemne oczy, poruszają się z wielką gracją i ubierają bardzo wyszukanie, często krzykliwie.</w:t>
-      </w:r>
-    </w:p>
-    <w:p>
-      <w:pPr>
-        <w:rPr>
-          <w:sz w:val="24"/>
-          <w:szCs w:val="24"/>
-        </w:rPr>
-      </w:pPr>
-      <w:r>
-        <w:rPr>
-          <w:b/>
-          <w:bCs/>
-        </w:rPr>
-        <w:t>Walka</w:t>
-      </w:r>
-      <w:r>
-        <w:t>: florety, krótkie miecze</w:t>
-      </w:r>
-    </w:p>
-    <w:p>
-      <w:r>
-        <w:rPr>
-          <w:b/>
-        </w:rPr>
-        <w:t>Dyscypliny</w:t>
-      </w:r>
-      <w:r>
-        <w:rPr>
-          <w:b/>
-        </w:rPr>
-        <w:t xml:space="preserve"> pierwszorzędne</w:t>
-      </w:r>
-      <w:r>
-        <w:t>: Pallium, Praestigia, Somnum, Specto</w:t>
-      </w:r>
-    </w:p>
-    <w:p>
-      <w:pPr>
-        <w:rPr>
-          <w:sz w:val="24"/>
-          <w:szCs w:val="24"/>
-        </w:rPr>
-      </w:pPr>
-      <w:r>
-        <w:rPr>
-          <w:b/>
-        </w:rPr>
-        <w:t>Dyscypliny drugorzędne:</w:t>
-      </w:r>
-      <w:r>
-        <w:rPr>
-          <w:b/>
-        </w:rPr>
-        <w:t xml:space="preserve"> </w:t>
-      </w:r>
-      <w:r>
-        <w:t>Lepos</w:t>
-      </w:r>
-    </w:p>
-    <w:p>
-      <w:pPr>
-        <w:rPr>
-          <w:sz w:val="24"/>
-          <w:szCs w:val="24"/>
-        </w:rPr>
-      </w:pPr>
-      <w:r>
-        <w:rPr>
-          <w:b/>
-        </w:rPr>
-        <w:t xml:space="preserve">Teren: </w:t>
-      </w:r>
-      <w:r>
-        <w:t>Sanquilion, Nethivar</w:t>
-      </w:r>
-    </w:p>
-    <w:p>
-      <w:r>
-        <w:t>(v2 Anverra)</w:t>
-      </w:r>
-    </w:p>
-    <w:p>
-      <w:pPr>
-        <w:rPr>
-          <w:sz w:val="24"/>
-          <w:szCs w:val="24"/>
-        </w:rPr>
-      </w:pPr>
-    </w:p>
-    <w:p>
-      <w:pPr>
-        <w:rPr>
-          <w:sz w:val="24"/>
-          <w:szCs w:val="24"/>
-        </w:rPr>
-      </w:pPr>
-      <w:r>
-        <w:tab/>
-      </w:r>
-      <w:r>
-        <w:t>Dekadenccy i drapieżni. Lanverra uwielbiają sztukę pod każdym względem ale są też przebiegłymi manipulatorami i specjalistami od niezauważonego przemieszczania się i docierania do informacji. Mają słabość do piękna, wina i zabawy. Często aktywni w nocy, potrzebują więcej snu niż normalni ludzie.</w:t>
-      </w:r>
-    </w:p>
-    <w:p>
-      <w:pPr>
-        <w:pStyle w:val="Heading2"/>
-      </w:pPr>
-      <w:bookmarkStart w:id="68" w:name="_Toc456770763"/>
-      <w:bookmarkStart w:id="69" w:name="_Toc456975438"/>
-      <w:bookmarkStart w:id="70" w:name="_Toc457246454"/>
-      <w:bookmarkStart w:id="71" w:name="_Toc457659895"/>
-      <w:r>
-        <w:t>Myrthiss</w:t>
-      </w:r>
       <w:bookmarkEnd w:id="68"/>
       <w:bookmarkEnd w:id="69"/>
       <w:bookmarkEnd w:id="70"/>
-      <w:bookmarkEnd w:id="71"/>
     </w:p>
     <w:p>
       <w:pPr>
@@ -16430,17 +16428,17 @@
       <w:pPr>
         <w:pStyle w:val="Heading2"/>
       </w:pPr>
-      <w:bookmarkStart w:id="72" w:name="_Toc456770764"/>
-      <w:bookmarkStart w:id="73" w:name="_Toc456975439"/>
-      <w:bookmarkStart w:id="74" w:name="_Toc457246455"/>
-      <w:bookmarkStart w:id="75" w:name="_Toc457659896"/>
+      <w:bookmarkStart w:id="71" w:name="_Toc456770764"/>
+      <w:bookmarkStart w:id="72" w:name="_Toc456975439"/>
+      <w:bookmarkStart w:id="73" w:name="_Toc457246455"/>
+      <w:bookmarkStart w:id="74" w:name="_Toc457659896"/>
       <w:r>
         <w:t>Nakeraah</w:t>
       </w:r>
+      <w:bookmarkEnd w:id="71"/>
       <w:bookmarkEnd w:id="72"/>
       <w:bookmarkEnd w:id="73"/>
       <w:bookmarkEnd w:id="74"/>
-      <w:bookmarkEnd w:id="75"/>
     </w:p>
     <w:p>
       <w:pPr>
@@ -17537,10 +17535,10 @@
           <w:docGrid w:linePitch="360"/>
         </w:sectPr>
       </w:pPr>
-      <w:bookmarkStart w:id="76" w:name="_Toc456770765"/>
-      <w:bookmarkStart w:id="77" w:name="_Toc456975440"/>
-      <w:bookmarkStart w:id="78" w:name="_Toc457246456"/>
-      <w:bookmarkStart w:id="79" w:name="_Toc457659897"/>
+      <w:bookmarkStart w:id="75" w:name="_Toc456770765"/>
+      <w:bookmarkStart w:id="76" w:name="_Toc456975440"/>
+      <w:bookmarkStart w:id="77" w:name="_Toc457246456"/>
+      <w:bookmarkStart w:id="78" w:name="_Toc457659897"/>
     </w:p>
     <w:p>
       <w:pPr>
@@ -17549,217 +17547,217 @@
       <w:r>
         <w:t>Nephelion</w:t>
       </w:r>
+      <w:bookmarkEnd w:id="75"/>
       <w:bookmarkEnd w:id="76"/>
       <w:bookmarkEnd w:id="77"/>
       <w:bookmarkEnd w:id="78"/>
+    </w:p>
+    <w:p>
+      <w:pPr>
+        <w:rPr>
+          <w:sz w:val="24"/>
+          <w:szCs w:val="24"/>
+        </w:rPr>
+      </w:pPr>
+      <w:r>
+        <w:rPr>
+          <w:b/>
+          <w:bCs/>
+        </w:rPr>
+        <w:t xml:space="preserve">Herb: </w:t>
+      </w:r>
+      <w:r>
+        <w:rPr>
+          <w:bCs/>
+        </w:rPr>
+        <w:t>srebrny</w:t>
+      </w:r>
+      <w:r>
+        <w:rPr>
+          <w:b/>
+          <w:bCs/>
+        </w:rPr>
+        <w:t xml:space="preserve"> </w:t>
+      </w:r>
+      <w:r>
+        <w:t>jeleń</w:t>
+      </w:r>
+      <w:r>
+        <w:t xml:space="preserve"> w zielonym polu</w:t>
+      </w:r>
+    </w:p>
+    <w:p>
+      <w:r>
+        <w:rPr>
+          <w:b/>
+          <w:bCs/>
+        </w:rPr>
+        <w:t>Z</w:t>
+      </w:r>
+      <w:r>
+        <w:rPr>
+          <w:b/>
+          <w:bCs/>
+        </w:rPr>
+        <w:t>ałożycielka</w:t>
+      </w:r>
+      <w:r>
+        <w:t>: Shiviell Nephelion</w:t>
+      </w:r>
+    </w:p>
+    <w:p>
+      <w:r>
+        <w:rPr>
+          <w:b/>
+        </w:rPr>
+        <w:t>Patron</w:t>
+      </w:r>
+      <w:r>
+        <w:t>: Famir</w:t>
+      </w:r>
+    </w:p>
+    <w:p>
+      <w:r>
+        <w:rPr>
+          <w:b/>
+        </w:rPr>
+        <w:t>Przydomki</w:t>
+      </w:r>
+      <w:r>
+        <w:t xml:space="preserve">: </w:t>
+      </w:r>
+      <w:r>
+        <w:t>Wróżki</w:t>
+      </w:r>
+    </w:p>
+    <w:p>
+      <w:pPr>
+        <w:rPr>
+          <w:sz w:val="24"/>
+          <w:szCs w:val="24"/>
+        </w:rPr>
+      </w:pPr>
+      <w:r>
+        <w:rPr>
+          <w:b/>
+          <w:bCs/>
+        </w:rPr>
+        <w:t xml:space="preserve">Wygląd: </w:t>
+      </w:r>
+      <w:r>
+        <w:t xml:space="preserve">Zwykle są wysocy, smukli o delikatnych rysach twarzy. </w:t>
+      </w:r>
+    </w:p>
+    <w:p>
+      <w:r>
+        <w:rPr>
+          <w:b/>
+          <w:bCs/>
+        </w:rPr>
+        <w:t>Walka</w:t>
+      </w:r>
+      <w:r>
+        <w:t>: łuki, długie miecze</w:t>
+      </w:r>
+    </w:p>
+    <w:p>
+      <w:r>
+        <w:rPr>
+          <w:b/>
+        </w:rPr>
+        <w:t>Dyscypliny</w:t>
+      </w:r>
+      <w:r>
+        <w:rPr>
+          <w:b/>
+        </w:rPr>
+        <w:t xml:space="preserve"> pierwszorzędne</w:t>
+      </w:r>
+      <w:r>
+        <w:t xml:space="preserve">: Inbestia, Praestigia, </w:t>
+      </w:r>
+      <w:r>
+        <w:t>Somnum</w:t>
+      </w:r>
+    </w:p>
+    <w:p>
+      <w:r>
+        <w:rPr>
+          <w:b/>
+        </w:rPr>
+        <w:t>Dyscypliny drugorzędne:</w:t>
+      </w:r>
+      <w:r>
+        <w:rPr>
+          <w:b/>
+        </w:rPr>
+        <w:t xml:space="preserve"> </w:t>
+      </w:r>
+      <w:r>
+        <w:t>Specto, Pallium, Avem</w:t>
+      </w:r>
+      <w:r>
+        <w:t>, Tempest</w:t>
+      </w:r>
+    </w:p>
+    <w:p>
+      <w:pPr>
+        <w:rPr>
+          <w:sz w:val="24"/>
+          <w:szCs w:val="24"/>
+        </w:rPr>
+      </w:pPr>
+      <w:r>
+        <w:rPr>
+          <w:b/>
+        </w:rPr>
+        <w:t>Teren</w:t>
+      </w:r>
+      <w:r>
+        <w:t>: Nalianor, Relion</w:t>
+      </w:r>
+    </w:p>
+    <w:p>
+      <w:pPr>
+        <w:rPr>
+          <w:sz w:val="24"/>
+          <w:szCs w:val="24"/>
+        </w:rPr>
+      </w:pPr>
+    </w:p>
+    <w:p>
+      <w:pPr>
+        <w:pStyle w:val="NoSpacing"/>
+        <w:rPr>
+          <w:sz w:val="24"/>
+          <w:szCs w:val="24"/>
+        </w:rPr>
+      </w:pPr>
+      <w:r>
+        <w:tab/>
+      </w:r>
+      <w:r>
+        <w:t>Mistrzowie w posługiwaniu się łukiem. Trzymają się raczej na uboczu, często zaszyci głęboko w lesie, mają dobre stosunki z elfami.</w:t>
+      </w:r>
+      <w:r>
+        <w:t xml:space="preserve"> Odczuwają paniczny lęk przed małymi zamkniętymi pomieszczeniami.</w:t>
+      </w:r>
+    </w:p>
+    <w:p>
+      <w:pPr>
+        <w:pStyle w:val="Heading2"/>
+      </w:pPr>
+      <w:bookmarkStart w:id="79" w:name="_Toc456770766"/>
+      <w:bookmarkStart w:id="80" w:name="_Toc456975441"/>
+      <w:bookmarkStart w:id="81" w:name="_Toc457246457"/>
+      <w:bookmarkStart w:id="82" w:name="_Toc457659898"/>
+      <w:r>
+        <w:t>Ramshire</w:t>
+      </w:r>
       <w:bookmarkEnd w:id="79"/>
-    </w:p>
-    <w:p>
-      <w:pPr>
-        <w:rPr>
-          <w:sz w:val="24"/>
-          <w:szCs w:val="24"/>
-        </w:rPr>
-      </w:pPr>
-      <w:r>
-        <w:rPr>
-          <w:b/>
-          <w:bCs/>
-        </w:rPr>
-        <w:t xml:space="preserve">Herb: </w:t>
-      </w:r>
-      <w:r>
-        <w:rPr>
-          <w:bCs/>
-        </w:rPr>
-        <w:t>srebrny</w:t>
-      </w:r>
-      <w:r>
-        <w:rPr>
-          <w:b/>
-          <w:bCs/>
-        </w:rPr>
-        <w:t xml:space="preserve"> </w:t>
-      </w:r>
-      <w:r>
-        <w:t>jeleń</w:t>
-      </w:r>
-      <w:r>
-        <w:t xml:space="preserve"> w zielonym polu</w:t>
-      </w:r>
-    </w:p>
-    <w:p>
-      <w:r>
-        <w:rPr>
-          <w:b/>
-          <w:bCs/>
-        </w:rPr>
-        <w:t>Z</w:t>
-      </w:r>
-      <w:r>
-        <w:rPr>
-          <w:b/>
-          <w:bCs/>
-        </w:rPr>
-        <w:t>ałożycielka</w:t>
-      </w:r>
-      <w:r>
-        <w:t>: Shiviell Nephelion</w:t>
-      </w:r>
-    </w:p>
-    <w:p>
-      <w:r>
-        <w:rPr>
-          <w:b/>
-        </w:rPr>
-        <w:t>Patron</w:t>
-      </w:r>
-      <w:r>
-        <w:t>: Famir</w:t>
-      </w:r>
-    </w:p>
-    <w:p>
-      <w:r>
-        <w:rPr>
-          <w:b/>
-        </w:rPr>
-        <w:t>Przydomki</w:t>
-      </w:r>
-      <w:r>
-        <w:t xml:space="preserve">: </w:t>
-      </w:r>
-      <w:r>
-        <w:t>Wróżki</w:t>
-      </w:r>
-    </w:p>
-    <w:p>
-      <w:pPr>
-        <w:rPr>
-          <w:sz w:val="24"/>
-          <w:szCs w:val="24"/>
-        </w:rPr>
-      </w:pPr>
-      <w:r>
-        <w:rPr>
-          <w:b/>
-          <w:bCs/>
-        </w:rPr>
-        <w:t xml:space="preserve">Wygląd: </w:t>
-      </w:r>
-      <w:r>
-        <w:t xml:space="preserve">Zwykle są wysocy, smukli o delikatnych rysach twarzy. </w:t>
-      </w:r>
-    </w:p>
-    <w:p>
-      <w:r>
-        <w:rPr>
-          <w:b/>
-          <w:bCs/>
-        </w:rPr>
-        <w:t>Walka</w:t>
-      </w:r>
-      <w:r>
-        <w:t>: łuki, długie miecze</w:t>
-      </w:r>
-    </w:p>
-    <w:p>
-      <w:r>
-        <w:rPr>
-          <w:b/>
-        </w:rPr>
-        <w:t>Dyscypliny</w:t>
-      </w:r>
-      <w:r>
-        <w:rPr>
-          <w:b/>
-        </w:rPr>
-        <w:t xml:space="preserve"> pierwszorzędne</w:t>
-      </w:r>
-      <w:r>
-        <w:t xml:space="preserve">: Inbestia, Praestigia, </w:t>
-      </w:r>
-      <w:r>
-        <w:t>Somnum</w:t>
-      </w:r>
-    </w:p>
-    <w:p>
-      <w:r>
-        <w:rPr>
-          <w:b/>
-        </w:rPr>
-        <w:t>Dyscypliny drugorzędne:</w:t>
-      </w:r>
-      <w:r>
-        <w:rPr>
-          <w:b/>
-        </w:rPr>
-        <w:t xml:space="preserve"> </w:t>
-      </w:r>
-      <w:r>
-        <w:t>Specto, Pallium, Avem</w:t>
-      </w:r>
-      <w:r>
-        <w:t>, Tempest</w:t>
-      </w:r>
-    </w:p>
-    <w:p>
-      <w:pPr>
-        <w:rPr>
-          <w:sz w:val="24"/>
-          <w:szCs w:val="24"/>
-        </w:rPr>
-      </w:pPr>
-      <w:r>
-        <w:rPr>
-          <w:b/>
-        </w:rPr>
-        <w:t>Teren</w:t>
-      </w:r>
-      <w:r>
-        <w:t>: Nalianor, Relion</w:t>
-      </w:r>
-    </w:p>
-    <w:p>
-      <w:pPr>
-        <w:rPr>
-          <w:sz w:val="24"/>
-          <w:szCs w:val="24"/>
-        </w:rPr>
-      </w:pPr>
-    </w:p>
-    <w:p>
-      <w:pPr>
-        <w:pStyle w:val="NoSpacing"/>
-        <w:rPr>
-          <w:sz w:val="24"/>
-          <w:szCs w:val="24"/>
-        </w:rPr>
-      </w:pPr>
-      <w:r>
-        <w:tab/>
-      </w:r>
-      <w:r>
-        <w:t>Mistrzowie w posługiwaniu się łukiem. Trzymają się raczej na uboczu, często zaszyci głęboko w lesie, mają dobre stosunki z elfami.</w:t>
-      </w:r>
-      <w:r>
-        <w:t xml:space="preserve"> Odczuwają paniczny lęk przed małymi zamkniętymi pomieszczeniami.</w:t>
-      </w:r>
-    </w:p>
-    <w:p>
-      <w:pPr>
-        <w:pStyle w:val="Heading2"/>
-      </w:pPr>
-      <w:bookmarkStart w:id="80" w:name="_Toc456770766"/>
-      <w:bookmarkStart w:id="81" w:name="_Toc456975441"/>
-      <w:bookmarkStart w:id="82" w:name="_Toc457246457"/>
-      <w:bookmarkStart w:id="83" w:name="_Toc457659898"/>
-      <w:r>
-        <w:t>Ramshire</w:t>
-      </w:r>
       <w:bookmarkEnd w:id="80"/>
       <w:bookmarkEnd w:id="81"/>
       <w:bookmarkEnd w:id="82"/>
-      <w:bookmarkEnd w:id="83"/>
     </w:p>
     <w:p>
       <w:pPr>
@@ -18019,17 +18017,17 @@
       <w:pPr>
         <w:pStyle w:val="Heading2"/>
       </w:pPr>
-      <w:bookmarkStart w:id="84" w:name="_Toc456770767"/>
-      <w:bookmarkStart w:id="85" w:name="_Toc456975442"/>
-      <w:bookmarkStart w:id="86" w:name="_Toc457246458"/>
-      <w:bookmarkStart w:id="87" w:name="_Toc457659899"/>
+      <w:bookmarkStart w:id="83" w:name="_Toc456770767"/>
+      <w:bookmarkStart w:id="84" w:name="_Toc456975442"/>
+      <w:bookmarkStart w:id="85" w:name="_Toc457246458"/>
+      <w:bookmarkStart w:id="86" w:name="_Toc457659899"/>
       <w:r>
         <w:t>Sarghadd</w:t>
       </w:r>
+      <w:bookmarkEnd w:id="83"/>
       <w:bookmarkEnd w:id="84"/>
       <w:bookmarkEnd w:id="85"/>
       <w:bookmarkEnd w:id="86"/>
-      <w:bookmarkEnd w:id="87"/>
     </w:p>
     <w:p>
       <w:pPr>
@@ -19497,17 +19495,17 @@
       <w:pPr>
         <w:pStyle w:val="Heading2"/>
       </w:pPr>
-      <w:bookmarkStart w:id="88" w:name="_Toc456770768"/>
-      <w:bookmarkStart w:id="89" w:name="_Toc456975443"/>
-      <w:bookmarkStart w:id="90" w:name="_Toc457246459"/>
-      <w:bookmarkStart w:id="91" w:name="_Toc457659900"/>
+      <w:bookmarkStart w:id="87" w:name="_Toc456770768"/>
+      <w:bookmarkStart w:id="88" w:name="_Toc456975443"/>
+      <w:bookmarkStart w:id="89" w:name="_Toc457246459"/>
+      <w:bookmarkStart w:id="90" w:name="_Toc457659900"/>
       <w:r>
         <w:t>Shiveran</w:t>
       </w:r>
+      <w:bookmarkEnd w:id="87"/>
       <w:bookmarkEnd w:id="88"/>
       <w:bookmarkEnd w:id="89"/>
       <w:bookmarkEnd w:id="90"/>
-      <w:bookmarkEnd w:id="91"/>
     </w:p>
     <w:p>
       <w:pPr>
@@ -19832,30 +19830,6 @@
         <w:rPr>
           <w:lang w:val="en-GB"/>
         </w:rPr>
-        <w:tab/>
-      </w:r>
-      <w:r>
-        <w:rPr>
-          <w:lang w:val="en-GB"/>
-        </w:rPr>
-        <w:tab/>
-      </w:r>
-      <w:r>
-        <w:rPr>
-          <w:lang w:val="en-GB"/>
-        </w:rPr>
-        <w:t xml:space="preserve">  </w:t>
-      </w:r>
-      <w:r>
-        <w:rPr>
-          <w:lang w:val="en-GB"/>
-        </w:rPr>
-        <w:t xml:space="preserve"> </w:t>
-      </w:r>
-      <w:r>
-        <w:rPr>
-          <w:lang w:val="en-GB"/>
-        </w:rPr>
         <w:t>IQ +1</w:t>
       </w:r>
     </w:p>
@@ -19877,24 +19851,6 @@
         <w:rPr>
           <w:lang w:val="en-GB"/>
         </w:rPr>
-        <w:t xml:space="preserve"> </w:t>
-      </w:r>
-      <w:r>
-        <w:rPr>
-          <w:lang w:val="en-GB"/>
-        </w:rPr>
-        <w:t xml:space="preserve"> </w:t>
-      </w:r>
-      <w:r>
-        <w:rPr>
-          <w:lang w:val="en-GB"/>
-        </w:rPr>
-        <w:t xml:space="preserve"> </w:t>
-      </w:r>
-      <w:r>
-        <w:rPr>
-          <w:lang w:val="en-GB"/>
-        </w:rPr>
         <w:tab/>
       </w:r>
       <w:r>
@@ -19926,24 +19882,6 @@
         <w:rPr>
           <w:lang w:val="en-GB"/>
         </w:rPr>
-        <w:t xml:space="preserve"> </w:t>
-      </w:r>
-      <w:r>
-        <w:rPr>
-          <w:lang w:val="en-GB"/>
-        </w:rPr>
-        <w:t xml:space="preserve"> </w:t>
-      </w:r>
-      <w:r>
-        <w:rPr>
-          <w:lang w:val="en-GB"/>
-        </w:rPr>
-        <w:t xml:space="preserve"> </w:t>
-      </w:r>
-      <w:r>
-        <w:rPr>
-          <w:lang w:val="en-GB"/>
-        </w:rPr>
         <w:t>DEX +1</w:t>
       </w:r>
     </w:p>
@@ -19966,23 +19904,6 @@
           <w:lang w:val="en-GB"/>
         </w:rPr>
         <w:tab/>
-      </w:r>
-      <w:r>
-        <w:rPr>
-          <w:lang w:val="en-GB"/>
-        </w:rPr>
-        <w:tab/>
-      </w:r>
-      <w:r>
-        <w:rPr>
-          <w:lang w:val="en-GB"/>
-        </w:rPr>
-        <w:t xml:space="preserve">     </w:t>
-      </w:r>
-      <w:r>
-        <w:rPr>
-          <w:lang w:val="en-GB"/>
-        </w:rPr>
         <w:t>Basic Speed + 1/4</w:t>
       </w:r>
     </w:p>
@@ -20010,12 +19931,6 @@
         <w:rPr>
           <w:lang w:val="en-GB"/>
         </w:rPr>
-        <w:t xml:space="preserve">     </w:t>
-      </w:r>
-      <w:r>
-        <w:rPr>
-          <w:lang w:val="en-GB"/>
-        </w:rPr>
         <w:t>Per +1</w:t>
       </w:r>
     </w:p>
@@ -20037,12 +19952,6 @@
         <w:rPr>
           <w:lang w:val="en-GB"/>
         </w:rPr>
-        <w:t xml:space="preserve">     </w:t>
-      </w:r>
-      <w:r>
-        <w:rPr>
-          <w:lang w:val="en-GB"/>
-        </w:rPr>
         <w:tab/>
       </w:r>
       <w:r>
@@ -20076,12 +19985,6 @@
         <w:rPr>
           <w:lang w:val="en-GB"/>
         </w:rPr>
-        <w:t xml:space="preserve">     </w:t>
-      </w:r>
-      <w:r>
-        <w:rPr>
-          <w:lang w:val="en-GB"/>
-        </w:rPr>
         <w:t>Willpower +1    </w:t>
       </w:r>
     </w:p>
@@ -20097,7 +20000,13 @@
         <w:rPr>
           <w:lang w:val="en-GB"/>
         </w:rPr>
-        <w:t>[25]   </w:t>
+        <w:t>[25]</w:t>
+      </w:r>
+      <w:r>
+        <w:rPr>
+          <w:lang w:val="en-GB"/>
+        </w:rPr>
+        <w:tab/>
       </w:r>
       <w:r>
         <w:rPr>
@@ -20130,12 +20039,6 @@
         <w:rPr>
           <w:lang w:val="en-GB"/>
         </w:rPr>
-        <w:t xml:space="preserve">     </w:t>
-      </w:r>
-      <w:r>
-        <w:rPr>
-          <w:lang w:val="en-GB"/>
-        </w:rPr>
         <w:t>Attractive</w:t>
       </w:r>
     </w:p>
@@ -20163,12 +20066,6 @@
         <w:rPr>
           <w:lang w:val="en-GB"/>
         </w:rPr>
-        <w:t xml:space="preserve">     </w:t>
-      </w:r>
-      <w:r>
-        <w:rPr>
-          <w:lang w:val="en-GB"/>
-        </w:rPr>
         <w:t xml:space="preserve">Charisma 1 </w:t>
       </w:r>
     </w:p>
@@ -20184,7 +20081,13 @@
         <w:rPr>
           <w:lang w:val="en-GB"/>
         </w:rPr>
-        <w:t>[10]   </w:t>
+        <w:t>[10]</w:t>
+      </w:r>
+      <w:r>
+        <w:rPr>
+          <w:lang w:val="en-GB"/>
+        </w:rPr>
+        <w:tab/>
       </w:r>
       <w:r>
         <w:rPr>
@@ -20205,7 +20108,13 @@
         <w:rPr>
           <w:lang w:val="en-GB"/>
         </w:rPr>
-        <w:t>[10]   </w:t>
+        <w:t>[10]</w:t>
+      </w:r>
+      <w:r>
+        <w:rPr>
+          <w:lang w:val="en-GB"/>
+        </w:rPr>
+        <w:tab/>
       </w:r>
       <w:r>
         <w:rPr>
@@ -20268,12 +20177,6 @@
         <w:rPr>
           <w:lang w:val="en-GB"/>
         </w:rPr>
-        <w:t xml:space="preserve">     </w:t>
-      </w:r>
-      <w:r>
-        <w:rPr>
-          <w:lang w:val="en-GB"/>
-        </w:rPr>
         <w:t xml:space="preserve">Wolfkin </w:t>
       </w:r>
     </w:p>
@@ -20301,12 +20204,6 @@
         <w:rPr>
           <w:lang w:val="en-GB"/>
         </w:rPr>
-        <w:t xml:space="preserve">   </w:t>
-      </w:r>
-      <w:r>
-        <w:rPr>
-          <w:lang w:val="en-GB"/>
-        </w:rPr>
         <w:t>High pain threshold    </w:t>
       </w:r>
     </w:p>
@@ -20334,12 +20231,6 @@
         <w:rPr>
           <w:lang w:val="en-GB"/>
         </w:rPr>
-        <w:t xml:space="preserve">   </w:t>
-      </w:r>
-      <w:r>
-        <w:rPr>
-          <w:lang w:val="en-GB"/>
-        </w:rPr>
         <w:t xml:space="preserve">Combat reflexes </w:t>
       </w:r>
     </w:p>
@@ -20374,12 +20265,6 @@
         <w:rPr>
           <w:lang w:val="en-GB"/>
         </w:rPr>
-        <w:t xml:space="preserve">     </w:t>
-      </w:r>
-      <w:r>
-        <w:rPr>
-          <w:lang w:val="en-GB"/>
-        </w:rPr>
         <w:t>Unnatural feature: black eyes    </w:t>
       </w:r>
     </w:p>
@@ -20422,12 +20307,6 @@
         <w:rPr>
           <w:lang w:val="en-GB"/>
         </w:rPr>
-        <w:t xml:space="preserve">   </w:t>
-      </w:r>
-      <w:r>
-        <w:rPr>
-          <w:lang w:val="en-GB"/>
-        </w:rPr>
         <w:t>Weirdness magnet    </w:t>
       </w:r>
     </w:p>
@@ -20455,12 +20334,6 @@
         <w:rPr>
           <w:lang w:val="en-GB"/>
         </w:rPr>
-        <w:t xml:space="preserve">   </w:t>
-      </w:r>
-      <w:r>
-        <w:rPr>
-          <w:lang w:val="en-GB"/>
-        </w:rPr>
         <w:t xml:space="preserve">Lecherousness </w:t>
       </w:r>
     </w:p>
@@ -20469,25 +20342,15 @@
         <w:rPr>
           <w:sz w:val="24"/>
           <w:szCs w:val="24"/>
-          <w:lang w:val="en-GB"/>
-        </w:rPr>
-      </w:pPr>
-      <w:r>
-        <w:rPr>
-          <w:lang w:val="en-GB"/>
-        </w:rPr>
-        <w:t xml:space="preserve">[-5]    </w:t>
-      </w:r>
-      <w:r>
-        <w:rPr>
-          <w:lang w:val="en-GB"/>
-        </w:rPr>
-        <w:t xml:space="preserve"> </w:t>
-      </w:r>
-      <w:r>
-        <w:rPr>
-          <w:lang w:val="en-GB"/>
-        </w:rPr>
+        </w:rPr>
+      </w:pPr>
+      <w:r>
+        <w:t>[-5]</w:t>
+      </w:r>
+      <w:r>
+        <w:tab/>
+      </w:r>
+      <w:r>
         <w:t xml:space="preserve">Overconfidence </w:t>
       </w:r>
     </w:p>
@@ -20496,32 +20359,18 @@
         <w:rPr>
           <w:sz w:val="24"/>
           <w:szCs w:val="24"/>
-          <w:lang w:val="en-GB"/>
-        </w:rPr>
-      </w:pPr>
-      <w:r>
-        <w:rPr>
-          <w:lang w:val="en-GB"/>
-        </w:rPr>
+        </w:rPr>
+      </w:pPr>
+      <w:r>
         <w:lastRenderedPageBreak/>
         <w:t>[-10]</w:t>
       </w:r>
       <w:r>
-        <w:rPr>
-          <w:lang w:val="en-GB"/>
-        </w:rPr>
-        <w:tab/>
-      </w:r>
-      <w:r>
-        <w:rPr>
-          <w:lang w:val="en-GB"/>
-        </w:rPr>
-        <w:t xml:space="preserve">   </w:t>
-      </w:r>
-      <w:r>
-        <w:rPr>
-          <w:lang w:val="en-GB"/>
-        </w:rPr>
+        <w:tab/>
+      </w:r>
+      <w:bookmarkStart w:id="91" w:name="_GoBack"/>
+      <w:bookmarkEnd w:id="91"/>
+      <w:r>
         <w:t>Disturbing voice   </w:t>
       </w:r>
       <w:bookmarkStart w:id="92" w:name="_Toc456770769"/>
@@ -20531,15 +20380,9 @@
     <w:p>
       <w:pPr>
         <w:pStyle w:val="Heading2"/>
-        <w:rPr>
-          <w:lang w:val="en-GB"/>
-        </w:rPr>
       </w:pPr>
       <w:bookmarkStart w:id="95" w:name="_Toc457659901"/>
       <w:r>
-        <w:rPr>
-          <w:lang w:val="en-GB"/>
-        </w:rPr>
         <w:t>Van Kroth</w:t>
       </w:r>
       <w:bookmarkEnd w:id="92"/>
@@ -20556,19 +20399,13 @@
         </w:rPr>
       </w:pPr>
       <w:r>
-        <w:rPr>
-          <w:lang w:val="en-GB"/>
-        </w:rPr>
-        <w:tab/>
-      </w:r>
-      <w:r>
-        <w:rPr>
-          <w:lang w:val="en-GB"/>
-        </w:rPr>
-        <w:t xml:space="preserve">“Van Kroth. </w:t>
-      </w:r>
-      <w:r>
-        <w:t>Ród któren od Garetha Van Krotha się wywodzi. Wszyscy oni i one, bez wyjątku naturę mają podobną a składać się na nią głównie chutliość niemożebna. Gzili by się tacy ino z kim popadnie i gdzie popadnie przeto dużo ich się porobiło i po świecie wędruje. Drugą cechą Van Krotha jest do bitki skorość, której to u podstawy leżą chęci do pokazania jak to oni żelazem potrafią sprawnie wywijać. A przyznać należy dla uczciwości że potrafią onym wymachiwać. Trafić skurczysyna niemożliwym niemal albowiem skacze zwinnie jak królik i pląsa na lewo i prawo. Van Kroth potrafi tyż z wilkiem gadać i do uległości przymusić, widzi w nocy niczym puszczyk. Jak jużci z nim bić się trza, czego odradzam z całego serca, to lepiej do nowiu odczekać bowiem słabszy wtedy się robi. Jeśli o wygląd idzie to zwykle jasne ma włosy i modre oczy, smukłą postawę i wzrost słuszny jednak wyjątki zdążają się tako samo. Przystojni są i pociągające tako że oprzeć się im ciężko zaprawdę.”</w:t>
+        <w:tab/>
+      </w:r>
+      <w:r>
+        <w:t xml:space="preserve">“Van Kroth. Ród któren od Garetha Van Krotha się wywodzi. </w:t>
+      </w:r>
+      <w:r>
+        <w:t>Wszyscy oni i one, bez wyjątku naturę mają podobną a składać się na nią głównie chutliość niemożebna. Gzili by się tacy ino z kim popadnie i gdzie popadnie przeto dużo ich się porobiło i po świecie wędruje. Drugą cechą Van Krotha jest do bitki skorość, której to u podstawy leżą chęci do pokazania jak to oni żelazem potrafią sprawnie wywijać. A przyznać należy dla uczciwości że potrafią onym wymachiwać. Trafić skurczysyna niemożliwym niemal albowiem skacze zwinnie jak królik i pląsa na lewo i prawo. Van Kroth potrafi tyż z wilkiem gadać i do uległości przymusić, widzi w nocy niczym puszczyk. Jak jużci z nim bić się trza, czego odradzam z całego serca, to lepiej do nowiu odczekać bowiem słabszy wtedy się robi. Jeśli o wygląd idzie to zwykle jasne ma włosy i modre oczy, smukłą postawę i wzrost słuszny jednak wyjątki zdążają się tako samo. Przystojni są i pociągające tako że oprzeć się im ciężko zaprawdę.”</w:t>
       </w:r>
     </w:p>
     <w:p/>
@@ -30985,7 +30822,7 @@
           <w:rPr>
             <w:noProof/>
           </w:rPr>
-          <w:t>7</w:t>
+          <w:t>30</w:t>
         </w:r>
         <w:r>
           <w:rPr>
@@ -32917,7 +32754,7 @@
 </file>
 
 <file path=customXml/itemProps2.xml><?xml version="1.0" encoding="utf-8"?>
-<ds:datastoreItem xmlns:ds="http://schemas.openxmlformats.org/officeDocument/2006/customXml" ds:itemID="{E4852C50-48E9-4AE6-9E30-DD6B6633BD21}">
+<ds:datastoreItem xmlns:ds="http://schemas.openxmlformats.org/officeDocument/2006/customXml" ds:itemID="{803E26A6-A638-441B-8350-58B3C13A4310}">
   <ds:schemaRefs>
     <ds:schemaRef ds:uri="http://schemas.openxmlformats.org/officeDocument/2006/bibliography"/>
   </ds:schemaRefs>

</xml_diff>

<commit_message>
v 3.4.6 Dodana rozpiska Khirsem Dronbne poprawki
</commit_message>
<xml_diff>
--- a/Karmazyn.docx
+++ b/Karmazyn.docx
@@ -143,7 +143,7 @@
         <w:jc w:val="center"/>
       </w:pPr>
       <w:r>
-        <w:t>wersja 3.4.5</w:t>
+        <w:t>wersja 3.4.6</w:t>
       </w:r>
     </w:p>
     <w:p>
@@ -158,7 +158,7 @@
         <w:jc w:val="center"/>
       </w:pPr>
       <w:r>
-        <w:t>2016-08-06</w:t>
+        <w:t>2016-08-07</w:t>
       </w:r>
     </w:p>
     <w:p>
@@ -395,7 +395,7 @@
                 <w:noProof/>
                 <w:webHidden/>
               </w:rPr>
-              <w:t>5</w:t>
+              <w:t>6</w:t>
             </w:r>
             <w:r>
               <w:rPr>
@@ -465,7 +465,7 @@
                 <w:noProof/>
                 <w:webHidden/>
               </w:rPr>
-              <w:t>6</w:t>
+              <w:t>7</w:t>
             </w:r>
             <w:r>
               <w:rPr>
@@ -535,7 +535,7 @@
                 <w:noProof/>
                 <w:webHidden/>
               </w:rPr>
-              <w:t>7</w:t>
+              <w:t>8</w:t>
             </w:r>
             <w:r>
               <w:rPr>
@@ -605,7 +605,7 @@
                 <w:noProof/>
                 <w:webHidden/>
               </w:rPr>
-              <w:t>7</w:t>
+              <w:t>8</w:t>
             </w:r>
             <w:r>
               <w:rPr>
@@ -675,7 +675,7 @@
                 <w:noProof/>
                 <w:webHidden/>
               </w:rPr>
-              <w:t>8</w:t>
+              <w:t>9</w:t>
             </w:r>
             <w:r>
               <w:rPr>
@@ -745,7 +745,7 @@
                 <w:noProof/>
                 <w:webHidden/>
               </w:rPr>
-              <w:t>8</w:t>
+              <w:t>9</w:t>
             </w:r>
             <w:r>
               <w:rPr>
@@ -815,7 +815,7 @@
                 <w:noProof/>
                 <w:webHidden/>
               </w:rPr>
-              <w:t>9</w:t>
+              <w:t>10</w:t>
             </w:r>
             <w:r>
               <w:rPr>
@@ -885,7 +885,7 @@
                 <w:noProof/>
                 <w:webHidden/>
               </w:rPr>
-              <w:t>10</w:t>
+              <w:t>11</w:t>
             </w:r>
             <w:r>
               <w:rPr>
@@ -955,7 +955,7 @@
                 <w:noProof/>
                 <w:webHidden/>
               </w:rPr>
-              <w:t>10</w:t>
+              <w:t>11</w:t>
             </w:r>
             <w:r>
               <w:rPr>
@@ -1025,7 +1025,7 @@
                 <w:noProof/>
                 <w:webHidden/>
               </w:rPr>
-              <w:t>10</w:t>
+              <w:t>11</w:t>
             </w:r>
             <w:r>
               <w:rPr>
@@ -1095,7 +1095,7 @@
                 <w:noProof/>
                 <w:webHidden/>
               </w:rPr>
-              <w:t>11</w:t>
+              <w:t>12</w:t>
             </w:r>
             <w:r>
               <w:rPr>
@@ -1165,7 +1165,7 @@
                 <w:noProof/>
                 <w:webHidden/>
               </w:rPr>
-              <w:t>12</w:t>
+              <w:t>13</w:t>
             </w:r>
             <w:r>
               <w:rPr>
@@ -1235,7 +1235,7 @@
                 <w:noProof/>
                 <w:webHidden/>
               </w:rPr>
-              <w:t>13</w:t>
+              <w:t>14</w:t>
             </w:r>
             <w:r>
               <w:rPr>
@@ -1305,7 +1305,7 @@
                 <w:noProof/>
                 <w:webHidden/>
               </w:rPr>
-              <w:t>14</w:t>
+              <w:t>15</w:t>
             </w:r>
             <w:r>
               <w:rPr>
@@ -1375,7 +1375,7 @@
                 <w:noProof/>
                 <w:webHidden/>
               </w:rPr>
-              <w:t>15</w:t>
+              <w:t>16</w:t>
             </w:r>
             <w:r>
               <w:rPr>
@@ -1445,7 +1445,7 @@
                 <w:noProof/>
                 <w:webHidden/>
               </w:rPr>
-              <w:t>15</w:t>
+              <w:t>16</w:t>
             </w:r>
             <w:r>
               <w:rPr>
@@ -1515,7 +1515,7 @@
                 <w:noProof/>
                 <w:webHidden/>
               </w:rPr>
-              <w:t>17</w:t>
+              <w:t>18</w:t>
             </w:r>
             <w:r>
               <w:rPr>
@@ -1585,7 +1585,7 @@
                 <w:noProof/>
                 <w:webHidden/>
               </w:rPr>
-              <w:t>19</w:t>
+              <w:t>20</w:t>
             </w:r>
             <w:r>
               <w:rPr>
@@ -1655,7 +1655,7 @@
                 <w:noProof/>
                 <w:webHidden/>
               </w:rPr>
-              <w:t>20</w:t>
+              <w:t>21</w:t>
             </w:r>
             <w:r>
               <w:rPr>
@@ -1725,7 +1725,7 @@
                 <w:noProof/>
                 <w:webHidden/>
               </w:rPr>
-              <w:t>22</w:t>
+              <w:t>23</w:t>
             </w:r>
             <w:r>
               <w:rPr>
@@ -1795,7 +1795,7 @@
                 <w:noProof/>
                 <w:webHidden/>
               </w:rPr>
-              <w:t>22</w:t>
+              <w:t>23</w:t>
             </w:r>
             <w:r>
               <w:rPr>
@@ -1865,7 +1865,7 @@
                 <w:noProof/>
                 <w:webHidden/>
               </w:rPr>
-              <w:t>23</w:t>
+              <w:t>25</w:t>
             </w:r>
             <w:r>
               <w:rPr>
@@ -1935,7 +1935,7 @@
                 <w:noProof/>
                 <w:webHidden/>
               </w:rPr>
-              <w:t>24</w:t>
+              <w:t>27</w:t>
             </w:r>
             <w:r>
               <w:rPr>
@@ -2005,7 +2005,7 @@
                 <w:noProof/>
                 <w:webHidden/>
               </w:rPr>
-              <w:t>26</w:t>
+              <w:t>28</w:t>
             </w:r>
             <w:r>
               <w:rPr>
@@ -2075,7 +2075,7 @@
                 <w:noProof/>
                 <w:webHidden/>
               </w:rPr>
-              <w:t>26</w:t>
+              <w:t>29</w:t>
             </w:r>
             <w:r>
               <w:rPr>
@@ -2145,7 +2145,7 @@
                 <w:noProof/>
                 <w:webHidden/>
               </w:rPr>
-              <w:t>27</w:t>
+              <w:t>30</w:t>
             </w:r>
             <w:r>
               <w:rPr>
@@ -2215,7 +2215,7 @@
                 <w:noProof/>
                 <w:webHidden/>
               </w:rPr>
-              <w:t>29</w:t>
+              <w:t>32</w:t>
             </w:r>
             <w:r>
               <w:rPr>
@@ -2286,7 +2286,7 @@
                 <w:noProof/>
                 <w:webHidden/>
               </w:rPr>
-              <w:t>31</w:t>
+              <w:t>33</w:t>
             </w:r>
             <w:r>
               <w:rPr>
@@ -2357,7 +2357,7 @@
                 <w:noProof/>
                 <w:webHidden/>
               </w:rPr>
-              <w:t>33</w:t>
+              <w:t>35</w:t>
             </w:r>
             <w:r>
               <w:rPr>
@@ -2427,7 +2427,7 @@
                 <w:noProof/>
                 <w:webHidden/>
               </w:rPr>
-              <w:t>34</w:t>
+              <w:t>36</w:t>
             </w:r>
             <w:r>
               <w:rPr>
@@ -2497,7 +2497,7 @@
                 <w:noProof/>
                 <w:webHidden/>
               </w:rPr>
-              <w:t>34</w:t>
+              <w:t>36</w:t>
             </w:r>
             <w:r>
               <w:rPr>
@@ -2567,7 +2567,7 @@
                 <w:noProof/>
                 <w:webHidden/>
               </w:rPr>
-              <w:t>35</w:t>
+              <w:t>37</w:t>
             </w:r>
             <w:r>
               <w:rPr>
@@ -2637,7 +2637,7 @@
                 <w:noProof/>
                 <w:webHidden/>
               </w:rPr>
-              <w:t>35</w:t>
+              <w:t>37</w:t>
             </w:r>
             <w:r>
               <w:rPr>
@@ -2707,7 +2707,7 @@
                 <w:noProof/>
                 <w:webHidden/>
               </w:rPr>
-              <w:t>36</w:t>
+              <w:t>38</w:t>
             </w:r>
             <w:r>
               <w:rPr>
@@ -2777,7 +2777,7 @@
                 <w:noProof/>
                 <w:webHidden/>
               </w:rPr>
-              <w:t>36</w:t>
+              <w:t>38</w:t>
             </w:r>
             <w:r>
               <w:rPr>
@@ -2847,7 +2847,7 @@
                 <w:noProof/>
                 <w:webHidden/>
               </w:rPr>
-              <w:t>37</w:t>
+              <w:t>39</w:t>
             </w:r>
             <w:r>
               <w:rPr>
@@ -2917,7 +2917,7 @@
                 <w:noProof/>
                 <w:webHidden/>
               </w:rPr>
-              <w:t>38</w:t>
+              <w:t>40</w:t>
             </w:r>
             <w:r>
               <w:rPr>
@@ -2987,7 +2987,7 @@
                 <w:noProof/>
                 <w:webHidden/>
               </w:rPr>
-              <w:t>38</w:t>
+              <w:t>40</w:t>
             </w:r>
             <w:r>
               <w:rPr>
@@ -3057,7 +3057,7 @@
                 <w:noProof/>
                 <w:webHidden/>
               </w:rPr>
-              <w:t>39</w:t>
+              <w:t>41</w:t>
             </w:r>
             <w:r>
               <w:rPr>
@@ -3127,7 +3127,7 @@
                 <w:noProof/>
                 <w:webHidden/>
               </w:rPr>
-              <w:t>39</w:t>
+              <w:t>41</w:t>
             </w:r>
             <w:r>
               <w:rPr>
@@ -3197,7 +3197,7 @@
                 <w:noProof/>
                 <w:webHidden/>
               </w:rPr>
-              <w:t>39</w:t>
+              <w:t>41</w:t>
             </w:r>
             <w:r>
               <w:rPr>
@@ -3268,7 +3268,7 @@
                 <w:noProof/>
                 <w:webHidden/>
               </w:rPr>
-              <w:t>40</w:t>
+              <w:t>42</w:t>
             </w:r>
             <w:r>
               <w:rPr>
@@ -3338,7 +3338,7 @@
                 <w:noProof/>
                 <w:webHidden/>
               </w:rPr>
-              <w:t>41</w:t>
+              <w:t>43</w:t>
             </w:r>
             <w:r>
               <w:rPr>
@@ -3408,7 +3408,7 @@
                 <w:noProof/>
                 <w:webHidden/>
               </w:rPr>
-              <w:t>41</w:t>
+              <w:t>43</w:t>
             </w:r>
             <w:r>
               <w:rPr>
@@ -3478,7 +3478,7 @@
                 <w:noProof/>
                 <w:webHidden/>
               </w:rPr>
-              <w:t>42</w:t>
+              <w:t>44</w:t>
             </w:r>
             <w:r>
               <w:rPr>
@@ -3548,7 +3548,7 @@
                 <w:noProof/>
                 <w:webHidden/>
               </w:rPr>
-              <w:t>43</w:t>
+              <w:t>45</w:t>
             </w:r>
             <w:r>
               <w:rPr>
@@ -3618,7 +3618,7 @@
                 <w:noProof/>
                 <w:webHidden/>
               </w:rPr>
-              <w:t>43</w:t>
+              <w:t>45</w:t>
             </w:r>
             <w:r>
               <w:rPr>
@@ -3688,7 +3688,7 @@
                 <w:noProof/>
                 <w:webHidden/>
               </w:rPr>
-              <w:t>44</w:t>
+              <w:t>46</w:t>
             </w:r>
             <w:r>
               <w:rPr>
@@ -3758,7 +3758,7 @@
                 <w:noProof/>
                 <w:webHidden/>
               </w:rPr>
-              <w:t>44</w:t>
+              <w:t>46</w:t>
             </w:r>
             <w:r>
               <w:rPr>
@@ -3828,7 +3828,7 @@
                 <w:noProof/>
                 <w:webHidden/>
               </w:rPr>
-              <w:t>44</w:t>
+              <w:t>46</w:t>
             </w:r>
             <w:r>
               <w:rPr>
@@ -3898,7 +3898,7 @@
                 <w:noProof/>
                 <w:webHidden/>
               </w:rPr>
-              <w:t>45</w:t>
+              <w:t>47</w:t>
             </w:r>
             <w:r>
               <w:rPr>
@@ -3968,7 +3968,7 @@
                 <w:noProof/>
                 <w:webHidden/>
               </w:rPr>
-              <w:t>45</w:t>
+              <w:t>47</w:t>
             </w:r>
             <w:r>
               <w:rPr>
@@ -4039,7 +4039,7 @@
                 <w:noProof/>
                 <w:webHidden/>
               </w:rPr>
-              <w:t>46</w:t>
+              <w:t>48</w:t>
             </w:r>
             <w:r>
               <w:rPr>
@@ -4109,7 +4109,7 @@
                 <w:noProof/>
                 <w:webHidden/>
               </w:rPr>
-              <w:t>47</w:t>
+              <w:t>49</w:t>
             </w:r>
             <w:r>
               <w:rPr>
@@ -4179,7 +4179,7 @@
                 <w:noProof/>
                 <w:webHidden/>
               </w:rPr>
-              <w:t>47</w:t>
+              <w:t>49</w:t>
             </w:r>
             <w:r>
               <w:rPr>
@@ -4249,7 +4249,7 @@
                 <w:noProof/>
                 <w:webHidden/>
               </w:rPr>
-              <w:t>48</w:t>
+              <w:t>50</w:t>
             </w:r>
             <w:r>
               <w:rPr>
@@ -4319,7 +4319,7 @@
                 <w:noProof/>
                 <w:webHidden/>
               </w:rPr>
-              <w:t>49</w:t>
+              <w:t>51</w:t>
             </w:r>
             <w:r>
               <w:rPr>
@@ -4389,7 +4389,7 @@
                 <w:noProof/>
                 <w:webHidden/>
               </w:rPr>
-              <w:t>50</w:t>
+              <w:t>52</w:t>
             </w:r>
             <w:r>
               <w:rPr>
@@ -4459,7 +4459,7 @@
                 <w:noProof/>
                 <w:webHidden/>
               </w:rPr>
-              <w:t>51</w:t>
+              <w:t>53</w:t>
             </w:r>
             <w:r>
               <w:rPr>
@@ -4529,7 +4529,7 @@
                 <w:noProof/>
                 <w:webHidden/>
               </w:rPr>
-              <w:t>52</w:t>
+              <w:t>54</w:t>
             </w:r>
             <w:r>
               <w:rPr>
@@ -4599,7 +4599,7 @@
                 <w:noProof/>
                 <w:webHidden/>
               </w:rPr>
-              <w:t>52</w:t>
+              <w:t>54</w:t>
             </w:r>
             <w:r>
               <w:rPr>
@@ -4669,7 +4669,7 @@
                 <w:noProof/>
                 <w:webHidden/>
               </w:rPr>
-              <w:t>52</w:t>
+              <w:t>54</w:t>
             </w:r>
             <w:r>
               <w:rPr>
@@ -4739,7 +4739,7 @@
                 <w:noProof/>
                 <w:webHidden/>
               </w:rPr>
-              <w:t>53</w:t>
+              <w:t>55</w:t>
             </w:r>
             <w:r>
               <w:rPr>
@@ -4809,7 +4809,7 @@
                 <w:noProof/>
                 <w:webHidden/>
               </w:rPr>
-              <w:t>54</w:t>
+              <w:t>56</w:t>
             </w:r>
             <w:r>
               <w:rPr>
@@ -4879,7 +4879,7 @@
                 <w:noProof/>
                 <w:webHidden/>
               </w:rPr>
-              <w:t>54</w:t>
+              <w:t>56</w:t>
             </w:r>
             <w:r>
               <w:rPr>
@@ -4949,7 +4949,7 @@
                 <w:noProof/>
                 <w:webHidden/>
               </w:rPr>
-              <w:t>54</w:t>
+              <w:t>56</w:t>
             </w:r>
             <w:r>
               <w:rPr>
@@ -5019,7 +5019,7 @@
                 <w:noProof/>
                 <w:webHidden/>
               </w:rPr>
-              <w:t>55</w:t>
+              <w:t>57</w:t>
             </w:r>
             <w:r>
               <w:rPr>
@@ -5089,7 +5089,7 @@
                 <w:noProof/>
                 <w:webHidden/>
               </w:rPr>
-              <w:t>56</w:t>
+              <w:t>58</w:t>
             </w:r>
             <w:r>
               <w:rPr>
@@ -5159,7 +5159,7 @@
                 <w:noProof/>
                 <w:webHidden/>
               </w:rPr>
-              <w:t>56</w:t>
+              <w:t>58</w:t>
             </w:r>
             <w:r>
               <w:rPr>
@@ -5229,7 +5229,7 @@
                 <w:noProof/>
                 <w:webHidden/>
               </w:rPr>
-              <w:t>57</w:t>
+              <w:t>59</w:t>
             </w:r>
             <w:r>
               <w:rPr>
@@ -5299,7 +5299,7 @@
                 <w:noProof/>
                 <w:webHidden/>
               </w:rPr>
-              <w:t>57</w:t>
+              <w:t>59</w:t>
             </w:r>
             <w:r>
               <w:rPr>
@@ -5369,7 +5369,7 @@
                 <w:noProof/>
                 <w:webHidden/>
               </w:rPr>
-              <w:t>58</w:t>
+              <w:t>60</w:t>
             </w:r>
             <w:r>
               <w:rPr>
@@ -5439,7 +5439,7 @@
                 <w:noProof/>
                 <w:webHidden/>
               </w:rPr>
-              <w:t>58</w:t>
+              <w:t>60</w:t>
             </w:r>
             <w:r>
               <w:rPr>
@@ -5509,7 +5509,7 @@
                 <w:noProof/>
                 <w:webHidden/>
               </w:rPr>
-              <w:t>58</w:t>
+              <w:t>60</w:t>
             </w:r>
             <w:r>
               <w:rPr>
@@ -5579,7 +5579,7 @@
                 <w:noProof/>
                 <w:webHidden/>
               </w:rPr>
-              <w:t>60</w:t>
+              <w:t>62</w:t>
             </w:r>
             <w:r>
               <w:rPr>
@@ -5649,7 +5649,7 @@
                 <w:noProof/>
                 <w:webHidden/>
               </w:rPr>
-              <w:t>60</w:t>
+              <w:t>62</w:t>
             </w:r>
             <w:r>
               <w:rPr>
@@ -5719,7 +5719,7 @@
                 <w:noProof/>
                 <w:webHidden/>
               </w:rPr>
-              <w:t>60</w:t>
+              <w:t>62</w:t>
             </w:r>
             <w:r>
               <w:rPr>
@@ -5789,7 +5789,7 @@
                 <w:noProof/>
                 <w:webHidden/>
               </w:rPr>
-              <w:t>60</w:t>
+              <w:t>62</w:t>
             </w:r>
             <w:r>
               <w:rPr>
@@ -5859,7 +5859,7 @@
                 <w:noProof/>
                 <w:webHidden/>
               </w:rPr>
-              <w:t>61</w:t>
+              <w:t>63</w:t>
             </w:r>
             <w:r>
               <w:rPr>
@@ -5929,7 +5929,7 @@
                 <w:noProof/>
                 <w:webHidden/>
               </w:rPr>
-              <w:t>61</w:t>
+              <w:t>63</w:t>
             </w:r>
             <w:r>
               <w:rPr>
@@ -5999,7 +5999,7 @@
                 <w:noProof/>
                 <w:webHidden/>
               </w:rPr>
-              <w:t>62</w:t>
+              <w:t>64</w:t>
             </w:r>
             <w:r>
               <w:rPr>
@@ -6069,7 +6069,7 @@
                 <w:noProof/>
                 <w:webHidden/>
               </w:rPr>
-              <w:t>63</w:t>
+              <w:t>65</w:t>
             </w:r>
             <w:r>
               <w:rPr>
@@ -6139,7 +6139,7 @@
                 <w:noProof/>
                 <w:webHidden/>
               </w:rPr>
-              <w:t>64</w:t>
+              <w:t>66</w:t>
             </w:r>
             <w:r>
               <w:rPr>
@@ -6209,7 +6209,7 @@
                 <w:noProof/>
                 <w:webHidden/>
               </w:rPr>
-              <w:t>64</w:t>
+              <w:t>66</w:t>
             </w:r>
             <w:r>
               <w:rPr>
@@ -6279,7 +6279,7 @@
                 <w:noProof/>
                 <w:webHidden/>
               </w:rPr>
-              <w:t>65</w:t>
+              <w:t>67</w:t>
             </w:r>
             <w:r>
               <w:rPr>
@@ -6349,7 +6349,7 @@
                 <w:noProof/>
                 <w:webHidden/>
               </w:rPr>
-              <w:t>65</w:t>
+              <w:t>67</w:t>
             </w:r>
             <w:r>
               <w:rPr>
@@ -6419,7 +6419,7 @@
                 <w:noProof/>
                 <w:webHidden/>
               </w:rPr>
-              <w:t>66</w:t>
+              <w:t>68</w:t>
             </w:r>
             <w:r>
               <w:rPr>
@@ -6489,7 +6489,7 @@
                 <w:noProof/>
                 <w:webHidden/>
               </w:rPr>
-              <w:t>66</w:t>
+              <w:t>68</w:t>
             </w:r>
             <w:r>
               <w:rPr>
@@ -6559,7 +6559,7 @@
                 <w:noProof/>
                 <w:webHidden/>
               </w:rPr>
-              <w:t>67</w:t>
+              <w:t>69</w:t>
             </w:r>
             <w:r>
               <w:rPr>
@@ -6629,7 +6629,7 @@
                 <w:noProof/>
                 <w:webHidden/>
               </w:rPr>
-              <w:t>67</w:t>
+              <w:t>69</w:t>
             </w:r>
             <w:r>
               <w:rPr>
@@ -7210,21 +7210,20 @@
     </w:p>
     <w:p>
       <w:pPr>
-        <w:rPr>
-          <w:lang w:val="en-GB"/>
-        </w:rPr>
-      </w:pPr>
-      <w:r>
-        <w:rPr>
-          <w:lang w:val="en-GB"/>
-        </w:rPr>
-        <w:t>Russell Mulcahy</w:t>
-      </w:r>
-      <w:r>
-        <w:rPr>
-          <w:lang w:val="en-GB"/>
-        </w:rPr>
-        <w:t xml:space="preserve">: Highlander </w:t>
+        <w:pStyle w:val="Akapitzlist"/>
+        <w:numPr>
+          <w:ilvl w:val="0"/>
+          <w:numId w:val="7"/>
+        </w:numPr>
+        <w:rPr>
+          <w:lang w:val="en-GB"/>
+        </w:rPr>
+      </w:pPr>
+      <w:r>
+        <w:rPr>
+          <w:lang w:val="en-GB"/>
+        </w:rPr>
+        <w:t xml:space="preserve">Russell Mulcahy: Highlander </w:t>
       </w:r>
     </w:p>
     <w:p>
@@ -16180,12 +16179,6 @@
       </w:pPr>
     </w:p>
     <w:p>
-      <w:pPr>
-        <w:rPr>
-          <w:sz w:val="24"/>
-          <w:szCs w:val="24"/>
-        </w:rPr>
-      </w:pPr>
       <w:r>
         <w:tab/>
       </w:r>
@@ -16196,263 +16189,41 @@
     <w:p/>
     <w:p>
       <w:pPr>
-        <w:pStyle w:val="Nagwek2"/>
-      </w:pPr>
-      <w:bookmarkStart w:id="63" w:name="_Toc456770762"/>
-      <w:bookmarkStart w:id="64" w:name="_Toc456975437"/>
-      <w:bookmarkStart w:id="65" w:name="_Toc457246453"/>
-      <w:bookmarkStart w:id="66" w:name="_Toc457659894"/>
-      <w:r>
-        <w:t>Lanverra</w:t>
-      </w:r>
-      <w:bookmarkEnd w:id="63"/>
-      <w:bookmarkEnd w:id="64"/>
-      <w:bookmarkEnd w:id="65"/>
-      <w:bookmarkEnd w:id="66"/>
-    </w:p>
-    <w:p>
-      <w:pPr>
-        <w:pStyle w:val="Cytat"/>
-        <w:rPr>
-          <w:b/>
-          <w:bCs/>
-        </w:rPr>
-      </w:pPr>
-      <w:r>
+        <w:rPr>
+          <w:b/>
+        </w:rPr>
+      </w:pPr>
+      <w:r>
+        <w:rPr>
+          <w:b/>
+        </w:rPr>
+        <w:t>System:</w:t>
+      </w:r>
+    </w:p>
+    <w:p/>
+    <w:p>
+      <w:r>
+        <w:t>Koszt szablonu obowiązkowego: [11</w:t>
+      </w:r>
+      <w:r>
+        <w:t>6</w:t>
+      </w:r>
+      <w:r>
+        <w:t>]</w:t>
+      </w:r>
+    </w:p>
+    <w:p/>
+    <w:p>
+      <w:pPr>
+        <w:rPr>
+          <w:b/>
+        </w:rPr>
+      </w:pPr>
+      <w:r>
+        <w:rPr>
+          <w:b/>
+        </w:rPr>
         <w:lastRenderedPageBreak/>
-        <w:tab/>
-        <w:t>"Była pełnia. Clarissa Lanverra wracała do obozu. Uśmiechnęła się w myślach. Van Kroth będzie pewien że wszystko było tylko snem. Manipulacje snami były jedną z niezwykłych umiejętności jej rodu. Lubiła Van Krothów. Mieli niezaprzeczalne talenty w pewnych sprawach. Shiveranów też lubiła. Ale rzadko się trafiali. Koń Clarissy, piękny ogier rasy Shevreckiej był chyba też senny. W sumie nic dziwnego. Noc miała się już ku końcowi. Szlachcianka zatrzymała się nagle. Zwinnie jak kot zeskoczyła na ziemię. Skręciła w las. Szła jak zwykle bezszelestnie. Jej wierzchowiec ruszył za nią."</w:t>
-      </w:r>
-    </w:p>
-    <w:p>
-      <w:pPr>
-        <w:rPr>
-          <w:b/>
-          <w:bCs/>
-        </w:rPr>
-      </w:pPr>
-    </w:p>
-    <w:p>
-      <w:pPr>
-        <w:rPr>
-          <w:sz w:val="24"/>
-          <w:szCs w:val="24"/>
-        </w:rPr>
-      </w:pPr>
-      <w:r>
-        <w:rPr>
-          <w:b/>
-          <w:bCs/>
-        </w:rPr>
-        <w:t xml:space="preserve">Herb: </w:t>
-      </w:r>
-      <w:r>
-        <w:rPr>
-          <w:bCs/>
-        </w:rPr>
-        <w:t xml:space="preserve">srebrny </w:t>
-      </w:r>
-      <w:r>
-        <w:t>kot</w:t>
-      </w:r>
-      <w:r>
-        <w:t xml:space="preserve"> w czarnym polu</w:t>
-      </w:r>
-    </w:p>
-    <w:p>
-      <w:r>
-        <w:rPr>
-          <w:b/>
-          <w:bCs/>
-        </w:rPr>
-        <w:t>Z</w:t>
-      </w:r>
-      <w:r>
-        <w:rPr>
-          <w:b/>
-          <w:bCs/>
-        </w:rPr>
-        <w:t>ałożycielka</w:t>
-      </w:r>
-      <w:r>
-        <w:t>: Sabiene Lanverra</w:t>
-      </w:r>
-    </w:p>
-    <w:p>
-      <w:r>
-        <w:rPr>
-          <w:b/>
-        </w:rPr>
-        <w:t>Patron</w:t>
-      </w:r>
-      <w:r>
-        <w:t>: Etria</w:t>
-      </w:r>
-    </w:p>
-    <w:p>
-      <w:pPr>
-        <w:rPr>
-          <w:sz w:val="24"/>
-          <w:szCs w:val="24"/>
-        </w:rPr>
-      </w:pPr>
-      <w:r>
-        <w:rPr>
-          <w:b/>
-        </w:rPr>
-        <w:t>Przydomki</w:t>
-      </w:r>
-      <w:r>
-        <w:t xml:space="preserve">: Dekadenci, </w:t>
-      </w:r>
-      <w:r>
-        <w:t>Dewianci</w:t>
-      </w:r>
-      <w:r>
-        <w:t>, Szpicle</w:t>
-      </w:r>
-    </w:p>
-    <w:p>
-      <w:pPr>
-        <w:rPr>
-          <w:sz w:val="24"/>
-          <w:szCs w:val="24"/>
-        </w:rPr>
-      </w:pPr>
-      <w:r>
-        <w:rPr>
-          <w:b/>
-          <w:bCs/>
-        </w:rPr>
-        <w:t xml:space="preserve">Wygląd: </w:t>
-      </w:r>
-      <w:r>
-        <w:t>Są nieprzeciętnej urody, mają ciemne oczy, poruszają się z wielką gracją i ubierają bardzo wyszukanie, często krzykliwie.</w:t>
-      </w:r>
-    </w:p>
-    <w:p>
-      <w:pPr>
-        <w:rPr>
-          <w:sz w:val="24"/>
-          <w:szCs w:val="24"/>
-        </w:rPr>
-      </w:pPr>
-      <w:r>
-        <w:rPr>
-          <w:b/>
-          <w:bCs/>
-        </w:rPr>
-        <w:t>Walka</w:t>
-      </w:r>
-      <w:r>
-        <w:t>: florety, krótkie miecze</w:t>
-      </w:r>
-    </w:p>
-    <w:p>
-      <w:r>
-        <w:rPr>
-          <w:b/>
-        </w:rPr>
-        <w:t>Dyscypliny</w:t>
-      </w:r>
-      <w:r>
-        <w:rPr>
-          <w:b/>
-        </w:rPr>
-        <w:t xml:space="preserve"> pierwszorzędne</w:t>
-      </w:r>
-      <w:r>
-        <w:t>: Pallium, Praestigia, Somnum, Specto</w:t>
-      </w:r>
-    </w:p>
-    <w:p>
-      <w:pPr>
-        <w:rPr>
-          <w:sz w:val="24"/>
-          <w:szCs w:val="24"/>
-        </w:rPr>
-      </w:pPr>
-      <w:r>
-        <w:rPr>
-          <w:b/>
-        </w:rPr>
-        <w:t>Dyscypliny drugorzędne:</w:t>
-      </w:r>
-      <w:r>
-        <w:rPr>
-          <w:b/>
-        </w:rPr>
-        <w:t xml:space="preserve"> </w:t>
-      </w:r>
-      <w:r>
-        <w:t>Lepos</w:t>
-      </w:r>
-    </w:p>
-    <w:p>
-      <w:r>
-        <w:rPr>
-          <w:b/>
-        </w:rPr>
-        <w:t xml:space="preserve">Teren: </w:t>
-      </w:r>
-      <w:r>
-        <w:t>Sanquilion, Nethivar</w:t>
-      </w:r>
-    </w:p>
-    <w:p>
-      <w:r>
-        <w:t>(v2 Anverra)</w:t>
-      </w:r>
-    </w:p>
-    <w:p/>
-    <w:p>
-      <w:r>
-        <w:tab/>
-      </w:r>
-      <w:r>
-        <w:t>Dekadenccy i drapieżni. Lanverra uwielbiają sztukę pod każdym względem ale są też przebiegłymi manipulatorami i specjalistami od niezauważonego przemieszczania się i docierania do informacji. Mają słabość do piękna, wina i zabawy. Często aktywni w nocy, potrzebują więcej snu niż normalni ludzie.</w:t>
-      </w:r>
-    </w:p>
-    <w:p/>
-    <w:p>
-      <w:pPr>
-        <w:rPr>
-          <w:b/>
-        </w:rPr>
-      </w:pPr>
-      <w:r>
-        <w:rPr>
-          <w:b/>
-        </w:rPr>
-        <w:t>System:</w:t>
-      </w:r>
-    </w:p>
-    <w:p/>
-    <w:p>
-      <w:r>
-        <w:t>K</w:t>
-      </w:r>
-      <w:r>
-        <w:t>oszt szablonu obowiązkowego: [</w:t>
-      </w:r>
-      <w:r>
-        <w:t>113</w:t>
-      </w:r>
-      <w:r>
-        <w:t>]</w:t>
-      </w:r>
-    </w:p>
-    <w:p/>
-    <w:p>
-      <w:pPr>
-        <w:rPr>
-          <w:b/>
-        </w:rPr>
-      </w:pPr>
-      <w:r>
-        <w:rPr>
-          <w:b/>
-        </w:rPr>
         <w:t>Obowiązkowe zalety / wady:</w:t>
       </w:r>
     </w:p>
@@ -16503,250 +16274,320 @@
       </w:r>
     </w:p>
     <w:p>
-      <w:r>
+      <w:pPr>
+        <w:rPr>
+          <w:lang w:val="en-GB"/>
+        </w:rPr>
+      </w:pPr>
+      <w:r>
+        <w:rPr>
+          <w:lang w:val="en-GB"/>
+        </w:rPr>
+        <w:t>[20]</w:t>
+      </w:r>
+      <w:r>
+        <w:rPr>
+          <w:lang w:val="en-GB"/>
+        </w:rPr>
+        <w:tab/>
+        <w:t>H</w:t>
+      </w:r>
+      <w:r>
+        <w:rPr>
+          <w:lang w:val="en-GB"/>
+        </w:rPr>
+        <w:t>T +2</w:t>
+      </w:r>
+      <w:r>
+        <w:rPr>
+          <w:lang w:val="en-GB"/>
+        </w:rPr>
+        <w:tab/>
+      </w:r>
+    </w:p>
+    <w:p>
+      <w:pPr>
+        <w:rPr>
+          <w:lang w:val="en-GB"/>
+        </w:rPr>
+      </w:pPr>
+      <w:r>
+        <w:rPr>
+          <w:lang w:val="en-GB"/>
+        </w:rPr>
+        <w:t>[</w:t>
+      </w:r>
+      <w:r>
+        <w:rPr>
+          <w:lang w:val="en-GB"/>
+        </w:rPr>
+        <w:t>5</w:t>
+      </w:r>
+      <w:r>
+        <w:rPr>
+          <w:lang w:val="en-GB"/>
+        </w:rPr>
+        <w:t>]</w:t>
+      </w:r>
+      <w:r>
+        <w:rPr>
+          <w:lang w:val="en-GB"/>
+        </w:rPr>
+        <w:tab/>
+        <w:t>Per +1</w:t>
+      </w:r>
+    </w:p>
+    <w:p>
+      <w:pPr>
+        <w:rPr>
+          <w:lang w:val="en-GB"/>
+        </w:rPr>
+      </w:pPr>
+      <w:r>
+        <w:rPr>
+          <w:lang w:val="en-GB"/>
+        </w:rPr>
         <w:t>[5]</w:t>
       </w:r>
       <w:r>
-        <w:tab/>
-        <w:t>Per +</w:t>
-      </w:r>
-      <w:r>
-        <w:t>1</w:t>
-      </w:r>
-    </w:p>
-    <w:p>
-      <w:r>
-        <w:t>[3]</w:t>
-      </w:r>
-      <w:r>
-        <w:tab/>
-        <w:t xml:space="preserve">Animal </w:t>
-      </w:r>
-      <w:r>
-        <w:t>E</w:t>
-      </w:r>
-      <w:r>
-        <w:t>mpathy: Cats</w:t>
-      </w:r>
-    </w:p>
-    <w:p>
-      <w:r>
+        <w:rPr>
+          <w:lang w:val="en-GB"/>
+        </w:rPr>
+        <w:tab/>
+        <w:t>Willpower +1</w:t>
+      </w:r>
+      <w:r>
+        <w:rPr>
+          <w:lang w:val="en-GB"/>
+        </w:rPr>
+        <w:t xml:space="preserve"> </w:t>
+      </w:r>
+    </w:p>
+    <w:p>
+      <w:r>
+        <w:t>[5]</w:t>
+      </w:r>
+      <w:r>
+        <w:tab/>
+        <w:t>Ambidexterity</w:t>
+      </w:r>
+    </w:p>
+    <w:p>
+      <w:pPr>
+        <w:rPr>
+          <w:lang w:val="en-GB"/>
+        </w:rPr>
+      </w:pPr>
+      <w:r>
+        <w:rPr>
+          <w:lang w:val="en-GB"/>
+        </w:rPr>
+        <w:t>[15]</w:t>
+      </w:r>
+      <w:r>
+        <w:rPr>
+          <w:lang w:val="en-GB"/>
+        </w:rPr>
+        <w:tab/>
+        <w:t>Combat Reflexes</w:t>
+      </w:r>
+    </w:p>
+    <w:p>
+      <w:pPr>
+        <w:rPr>
+          <w:lang w:val="en-GB"/>
+        </w:rPr>
+      </w:pPr>
+      <w:r>
+        <w:rPr>
+          <w:lang w:val="en-GB"/>
+        </w:rPr>
+        <w:t>[5]</w:t>
+      </w:r>
+      <w:r>
+        <w:rPr>
+          <w:lang w:val="en-GB"/>
+        </w:rPr>
+        <w:tab/>
+        <w:t>Flexibility</w:t>
+      </w:r>
+    </w:p>
+    <w:p>
+      <w:pPr>
+        <w:rPr>
+          <w:lang w:val="en-GB"/>
+        </w:rPr>
+      </w:pPr>
+      <w:r>
+        <w:rPr>
+          <w:lang w:val="en-GB"/>
+        </w:rPr>
+        <w:t>[4]</w:t>
+      </w:r>
+      <w:r>
+        <w:rPr>
+          <w:lang w:val="en-GB"/>
+        </w:rPr>
+        <w:tab/>
+        <w:t>Hard to Kill 2</w:t>
+      </w:r>
+    </w:p>
+    <w:p>
+      <w:pPr>
+        <w:rPr>
+          <w:lang w:val="en-GB"/>
+        </w:rPr>
+      </w:pPr>
+      <w:r>
+        <w:rPr>
+          <w:lang w:val="en-GB"/>
+        </w:rPr>
         <w:t>[10]</w:t>
       </w:r>
       <w:r>
-        <w:tab/>
-        <w:t>Catfall</w:t>
-      </w:r>
-    </w:p>
-    <w:p>
-      <w:r>
+        <w:rPr>
+          <w:lang w:val="en-GB"/>
+        </w:rPr>
+        <w:tab/>
+        <w:t>High Pain Threshold</w:t>
+      </w:r>
+    </w:p>
+    <w:p>
+      <w:pPr>
+        <w:rPr>
+          <w:lang w:val="en-GB"/>
+        </w:rPr>
+      </w:pPr>
+      <w:r>
+        <w:rPr>
+          <w:lang w:val="en-GB"/>
+        </w:rPr>
         <w:t>[5]</w:t>
       </w:r>
       <w:r>
-        <w:tab/>
-        <w:t>Charisma</w:t>
-      </w:r>
-    </w:p>
-    <w:p>
-      <w:r>
+        <w:rPr>
+          <w:lang w:val="en-GB"/>
+        </w:rPr>
+        <w:tab/>
+        <w:t>Metabolism Control</w:t>
+      </w:r>
+    </w:p>
+    <w:p>
+      <w:pPr>
+        <w:rPr>
+          <w:lang w:val="en-GB"/>
+        </w:rPr>
+      </w:pPr>
+      <w:r>
+        <w:rPr>
+          <w:lang w:val="en-GB"/>
+        </w:rPr>
+        <w:t>[9]</w:t>
+      </w:r>
+      <w:r>
+        <w:rPr>
+          <w:lang w:val="en-GB"/>
+        </w:rPr>
+        <w:tab/>
+        <w:t>Nightvision</w:t>
+      </w:r>
+    </w:p>
+    <w:p>
+      <w:pPr>
+        <w:jc w:val="left"/>
+        <w:rPr>
+          <w:lang w:val="en-GB"/>
+        </w:rPr>
+      </w:pPr>
+      <w:r>
+        <w:rPr>
+          <w:lang w:val="en-GB"/>
+        </w:rPr>
+        <w:t>[5]</w:t>
+      </w:r>
+      <w:r>
+        <w:rPr>
+          <w:lang w:val="en-GB"/>
+        </w:rPr>
+        <w:tab/>
+      </w:r>
+      <w:r>
+        <w:rPr>
+          <w:lang w:val="en-GB"/>
+        </w:rPr>
+        <w:t>Resistant to poison +3</w:t>
+      </w:r>
+    </w:p>
+    <w:p>
+      <w:pPr>
+        <w:rPr>
+          <w:lang w:val="en-GB"/>
+        </w:rPr>
+      </w:pPr>
+      <w:r>
+        <w:rPr>
+          <w:lang w:val="en-GB"/>
+        </w:rPr>
+        <w:t>[5]</w:t>
+      </w:r>
+      <w:r>
+        <w:rPr>
+          <w:lang w:val="en-GB"/>
+        </w:rPr>
+        <w:tab/>
+        <w:t>Silence</w:t>
+      </w:r>
+    </w:p>
+    <w:p>
+      <w:pPr>
+        <w:rPr>
+          <w:lang w:val="en-GB"/>
+        </w:rPr>
+      </w:pPr>
+      <w:r>
+        <w:rPr>
+          <w:lang w:val="en-GB"/>
+        </w:rPr>
+        <w:t>[10]</w:t>
+      </w:r>
+      <w:r>
+        <w:rPr>
+          <w:lang w:val="en-GB"/>
+        </w:rPr>
+        <w:tab/>
+        <w:t xml:space="preserve">Talent: </w:t>
+      </w:r>
+      <w:r>
+        <w:rPr>
+          <w:lang w:val="en-GB"/>
+        </w:rPr>
+        <w:t>Infiltration</w:t>
+      </w:r>
+      <w:r>
+        <w:rPr>
+          <w:lang w:val="en-GB"/>
+        </w:rPr>
+        <w:t>* 1</w:t>
+      </w:r>
+    </w:p>
+    <w:p>
+      <w:pPr>
+        <w:rPr>
+          <w:lang w:val="en-GB"/>
+        </w:rPr>
+      </w:pPr>
+    </w:p>
+    <w:p>
+      <w:pPr>
+        <w:rPr>
+          <w:lang w:val="en-GB"/>
+        </w:rPr>
+      </w:pPr>
+      <w:r>
+        <w:rPr>
+          <w:lang w:val="en-GB"/>
+        </w:rPr>
         <w:lastRenderedPageBreak/>
-        <w:t>[</w:t>
-      </w:r>
-      <w:r>
-        <w:t>5</w:t>
-      </w:r>
-      <w:r>
-        <w:t>]</w:t>
-      </w:r>
-      <w:r>
-        <w:tab/>
-        <w:t>Eidetic Memory</w:t>
-      </w:r>
-    </w:p>
-    <w:p>
-      <w:pPr>
-        <w:rPr>
-          <w:lang w:val="en-GB"/>
-        </w:rPr>
-      </w:pPr>
-      <w:r>
-        <w:rPr>
-          <w:lang w:val="en-GB"/>
-        </w:rPr>
-        <w:t>[5]</w:t>
-      </w:r>
-      <w:r>
-        <w:rPr>
-          <w:lang w:val="en-GB"/>
-        </w:rPr>
-        <w:tab/>
-        <w:t>Flexibility</w:t>
-      </w:r>
-    </w:p>
-    <w:p>
-      <w:pPr>
-        <w:rPr>
-          <w:lang w:val="en-GB"/>
-        </w:rPr>
-      </w:pPr>
-      <w:r>
-        <w:rPr>
-          <w:lang w:val="en-GB"/>
-        </w:rPr>
-        <w:t>[12]</w:t>
-      </w:r>
-      <w:r>
-        <w:rPr>
-          <w:lang w:val="en-GB"/>
-        </w:rPr>
-        <w:tab/>
-        <w:t>Ha</w:t>
-      </w:r>
-      <w:r>
-        <w:rPr>
-          <w:lang w:val="en-GB"/>
-        </w:rPr>
-        <w:t>ndsome / Beautiful</w:t>
-      </w:r>
-    </w:p>
-    <w:p>
-      <w:pPr>
-        <w:rPr>
-          <w:lang w:val="en-GB"/>
-        </w:rPr>
-      </w:pPr>
-      <w:r>
-        <w:rPr>
-          <w:lang w:val="en-GB"/>
-        </w:rPr>
-        <w:t>[9]</w:t>
-      </w:r>
-      <w:r>
-        <w:rPr>
-          <w:lang w:val="en-GB"/>
-        </w:rPr>
-        <w:tab/>
-        <w:t>Nightvision</w:t>
-      </w:r>
-    </w:p>
-    <w:p>
-      <w:pPr>
-        <w:rPr>
-          <w:lang w:val="en-GB"/>
-        </w:rPr>
-      </w:pPr>
-      <w:r>
-        <w:rPr>
-          <w:lang w:val="en-GB"/>
-        </w:rPr>
-        <w:t>[15]</w:t>
-      </w:r>
-      <w:r>
-        <w:rPr>
-          <w:lang w:val="en-GB"/>
-        </w:rPr>
-        <w:tab/>
-        <w:t>Perfect Balance</w:t>
-      </w:r>
-    </w:p>
-    <w:p>
-      <w:pPr>
-        <w:rPr>
-          <w:lang w:val="en-GB"/>
-        </w:rPr>
-      </w:pPr>
-      <w:r>
-        <w:rPr>
-          <w:lang w:val="en-GB"/>
-        </w:rPr>
-        <w:t>[5]</w:t>
-      </w:r>
-      <w:r>
-        <w:rPr>
-          <w:lang w:val="en-GB"/>
-        </w:rPr>
-        <w:tab/>
-        <w:t>Silence</w:t>
-      </w:r>
-    </w:p>
-    <w:p>
-      <w:pPr>
-        <w:rPr>
-          <w:lang w:val="en-GB"/>
-        </w:rPr>
-      </w:pPr>
-      <w:r>
-        <w:rPr>
-          <w:lang w:val="en-GB"/>
-        </w:rPr>
-        <w:lastRenderedPageBreak/>
-        <w:t>[5]</w:t>
-      </w:r>
-      <w:r>
-        <w:rPr>
-          <w:lang w:val="en-GB"/>
-        </w:rPr>
-        <w:tab/>
-        <w:t>Social Chameleon</w:t>
-      </w:r>
-    </w:p>
-    <w:p>
-      <w:pPr>
-        <w:rPr>
-          <w:lang w:val="en-GB"/>
-        </w:rPr>
-      </w:pPr>
-      <w:r>
-        <w:t>[10]</w:t>
-      </w:r>
-      <w:r>
-        <w:tab/>
-        <w:t>Talent: Artist</w:t>
-      </w:r>
-      <w:r>
-        <w:t>*</w:t>
-      </w:r>
-      <w:r>
-        <w:t xml:space="preserve"> 2</w:t>
-      </w:r>
-    </w:p>
-    <w:p>
-      <w:pPr>
-        <w:rPr>
-          <w:lang w:val="en-GB"/>
-        </w:rPr>
-      </w:pPr>
-      <w:r>
-        <w:rPr>
-          <w:lang w:val="en-GB"/>
-        </w:rPr>
-        <w:t>[5]</w:t>
-      </w:r>
-      <w:r>
-        <w:rPr>
-          <w:lang w:val="en-GB"/>
-        </w:rPr>
-        <w:tab/>
-        <w:t>Versatile</w:t>
-      </w:r>
-    </w:p>
-    <w:p>
-      <w:pPr>
-        <w:rPr>
-          <w:lang w:val="en-GB"/>
-        </w:rPr>
-      </w:pPr>
-    </w:p>
-    <w:p>
-      <w:pPr>
-        <w:rPr>
-          <w:lang w:val="en-GB"/>
-        </w:rPr>
-      </w:pPr>
-      <w:r>
-        <w:rPr>
-          <w:lang w:val="en-GB"/>
-        </w:rPr>
         <w:t>[-5]</w:t>
       </w:r>
       <w:r>
@@ -16754,127 +16595,137 @@
           <w:lang w:val="en-GB"/>
         </w:rPr>
         <w:tab/>
-        <w:t>Chummy</w:t>
-      </w:r>
-    </w:p>
-    <w:p>
-      <w:pPr>
-        <w:rPr>
-          <w:lang w:val="en-GB"/>
-        </w:rPr>
-      </w:pPr>
-      <w:r>
-        <w:rPr>
-          <w:lang w:val="en-GB"/>
-        </w:rPr>
-        <w:lastRenderedPageBreak/>
-        <w:t>[</w:t>
-      </w:r>
-      <w:r>
-        <w:rPr>
-          <w:lang w:val="en-GB"/>
-        </w:rPr>
-        <w:t>-5</w:t>
-      </w:r>
-      <w:r>
-        <w:rPr>
-          <w:lang w:val="en-GB"/>
-        </w:rPr>
-        <w:t>]</w:t>
-      </w:r>
-      <w:r>
-        <w:rPr>
-          <w:lang w:val="en-GB"/>
-        </w:rPr>
-        <w:tab/>
-        <w:t>Compulsive Behaviou</w:t>
-      </w:r>
-      <w:r>
-        <w:rPr>
-          <w:lang w:val="en-GB"/>
-        </w:rPr>
-        <w:t>r</w:t>
-      </w:r>
-    </w:p>
-    <w:p>
-      <w:pPr>
-        <w:rPr>
-          <w:lang w:val="en-GB"/>
-        </w:rPr>
-      </w:pPr>
-      <w:r>
-        <w:rPr>
-          <w:lang w:val="en-GB"/>
-        </w:rPr>
-        <w:t>[-4]</w:t>
-      </w:r>
-      <w:r>
-        <w:rPr>
-          <w:lang w:val="en-GB"/>
-        </w:rPr>
-        <w:tab/>
-        <w:t>Extra Sleep 2</w:t>
-      </w:r>
-    </w:p>
-    <w:p>
-      <w:pPr>
-        <w:rPr>
-          <w:lang w:val="en-GB"/>
-        </w:rPr>
-      </w:pPr>
-      <w:r>
-        <w:rPr>
-          <w:lang w:val="en-GB"/>
-        </w:rPr>
-        <w:t>[-5]</w:t>
-      </w:r>
-      <w:r>
-        <w:rPr>
-          <w:lang w:val="en-GB"/>
-        </w:rPr>
-        <w:tab/>
-        <w:t>Slow Riser</w:t>
-      </w:r>
-    </w:p>
-    <w:p>
-      <w:pPr>
-        <w:rPr>
-          <w:lang w:val="en-GB"/>
-        </w:rPr>
-      </w:pPr>
-      <w:r>
-        <w:rPr>
-          <w:lang w:val="en-GB"/>
-        </w:rPr>
-        <w:t>[-1]</w:t>
-      </w:r>
-      <w:r>
-        <w:rPr>
-          <w:lang w:val="en-GB"/>
-        </w:rPr>
-        <w:tab/>
-        <w:t>Chauvinistic</w:t>
-      </w:r>
-    </w:p>
-    <w:p>
-      <w:pPr>
-        <w:rPr>
-          <w:lang w:val="en-GB"/>
-        </w:rPr>
-      </w:pPr>
-      <w:r>
-        <w:rPr>
-          <w:lang w:val="en-GB"/>
-        </w:rPr>
-        <w:t>[-1]</w:t>
-      </w:r>
-      <w:r>
-        <w:rPr>
-          <w:lang w:val="en-GB"/>
-        </w:rPr>
-        <w:tab/>
-        <w:t>Proud</w:t>
-      </w:r>
+        <w:t>Callous</w:t>
+      </w:r>
+    </w:p>
+    <w:p>
+      <w:pPr>
+        <w:rPr>
+          <w:lang w:val="en-GB"/>
+        </w:rPr>
+      </w:pPr>
+      <w:r>
+        <w:rPr>
+          <w:lang w:val="en-GB"/>
+        </w:rPr>
+        <w:t>[-10]</w:t>
+      </w:r>
+      <w:r>
+        <w:rPr>
+          <w:lang w:val="en-GB"/>
+        </w:rPr>
+        <w:tab/>
+      </w:r>
+      <w:r>
+        <w:rPr>
+          <w:lang w:val="en-GB"/>
+        </w:rPr>
+        <w:t>Frightens Animals</w:t>
+      </w:r>
+    </w:p>
+    <w:p>
+      <w:pPr>
+        <w:rPr>
+          <w:lang w:val="en-GB"/>
+        </w:rPr>
+      </w:pPr>
+      <w:r>
+        <w:rPr>
+          <w:lang w:val="en-GB"/>
+        </w:rPr>
+        <w:t>[-15]</w:t>
+      </w:r>
+      <w:r>
+        <w:rPr>
+          <w:lang w:val="en-GB"/>
+        </w:rPr>
+        <w:tab/>
+        <w:t>Weirdness Magnet</w:t>
+      </w:r>
+    </w:p>
+    <w:p>
+      <w:pPr>
+        <w:rPr>
+          <w:lang w:val="en-GB"/>
+        </w:rPr>
+      </w:pPr>
+    </w:p>
+    <w:p>
+      <w:pPr>
+        <w:rPr>
+          <w:lang w:val="en-GB"/>
+        </w:rPr>
+      </w:pPr>
+    </w:p>
+    <w:p>
+      <w:pPr>
+        <w:rPr>
+          <w:lang w:val="en-GB"/>
+        </w:rPr>
+      </w:pPr>
+    </w:p>
+    <w:p>
+      <w:pPr>
+        <w:rPr>
+          <w:lang w:val="en-GB"/>
+        </w:rPr>
+      </w:pPr>
+    </w:p>
+    <w:p>
+      <w:pPr>
+        <w:rPr>
+          <w:lang w:val="en-GB"/>
+        </w:rPr>
+      </w:pPr>
+    </w:p>
+    <w:p>
+      <w:pPr>
+        <w:rPr>
+          <w:lang w:val="en-GB"/>
+        </w:rPr>
+      </w:pPr>
+    </w:p>
+    <w:p>
+      <w:pPr>
+        <w:rPr>
+          <w:lang w:val="en-GB"/>
+        </w:rPr>
+      </w:pPr>
+    </w:p>
+    <w:p>
+      <w:pPr>
+        <w:rPr>
+          <w:lang w:val="en-GB"/>
+        </w:rPr>
+      </w:pPr>
+    </w:p>
+    <w:p>
+      <w:pPr>
+        <w:rPr>
+          <w:lang w:val="en-GB"/>
+        </w:rPr>
+      </w:pPr>
+    </w:p>
+    <w:p>
+      <w:pPr>
+        <w:rPr>
+          <w:lang w:val="en-GB"/>
+        </w:rPr>
+      </w:pPr>
+    </w:p>
+    <w:p>
+      <w:pPr>
+        <w:rPr>
+          <w:lang w:val="en-GB"/>
+        </w:rPr>
+      </w:pPr>
+    </w:p>
+    <w:p>
+      <w:pPr>
+        <w:rPr>
+          <w:lang w:val="en-GB"/>
+        </w:rPr>
+      </w:pPr>
     </w:p>
     <w:p>
       <w:pPr>
@@ -16896,12 +16747,53 @@
           <w:lang w:val="en-GB"/>
         </w:rPr>
       </w:pPr>
-    </w:p>
-    <w:p>
-      <w:pPr>
-        <w:rPr>
-          <w:lang w:val="en-GB"/>
-        </w:rPr>
+      <w:r>
+        <w:rPr>
+          <w:lang w:val="en-GB"/>
+        </w:rPr>
+        <w:lastRenderedPageBreak/>
+        <w:t>*Camouflage, Disguise, Climbing, Escape,</w:t>
+      </w:r>
+      <w:r>
+        <w:rPr>
+          <w:lang w:val="en-GB"/>
+        </w:rPr>
+        <w:t xml:space="preserve"> </w:t>
+      </w:r>
+      <w:r>
+        <w:rPr>
+          <w:lang w:val="en-GB"/>
+        </w:rPr>
+        <w:t>Jumping, Lockpicking, Observation, Shadowing, Stealth, Traps</w:t>
+      </w:r>
+    </w:p>
+    <w:p>
+      <w:pPr>
+        <w:rPr>
+          <w:lang w:val="en-GB"/>
+        </w:rPr>
+      </w:pPr>
+    </w:p>
+    <w:p>
+      <w:r>
+        <w:rPr>
+          <w:b/>
+        </w:rPr>
+        <w:t>Typowe zalety / wady</w:t>
+      </w:r>
+      <w:r>
+        <w:t>:</w:t>
+      </w:r>
+    </w:p>
+    <w:p>
+      <w:pPr>
+        <w:rPr>
+          <w:lang w:val="en-GB"/>
+        </w:rPr>
+      </w:pPr>
+    </w:p>
+    <w:p>
+      <w:pPr>
         <w:sectPr>
           <w:type w:val="continuous"/>
           <w:pgSz w:w="11906" w:h="16838"/>
@@ -16910,10 +16802,947 @@
           <w:docGrid w:linePitch="360"/>
         </w:sectPr>
       </w:pPr>
-      <w:r>
-        <w:rPr>
-          <w:lang w:val="en-GB"/>
-        </w:rPr>
+    </w:p>
+    <w:p>
+      <w:pPr>
+        <w:rPr>
+          <w:lang w:val="en-GB"/>
+        </w:rPr>
+      </w:pPr>
+      <w:r>
+        <w:rPr>
+          <w:lang w:val="en-GB"/>
+        </w:rPr>
+        <w:lastRenderedPageBreak/>
+        <w:t>[5]</w:t>
+      </w:r>
+      <w:r>
+        <w:rPr>
+          <w:lang w:val="en-GB"/>
+        </w:rPr>
+        <w:tab/>
+        <w:t>Absolute Direction</w:t>
+      </w:r>
+    </w:p>
+    <w:p>
+      <w:pPr>
+        <w:rPr>
+          <w:lang w:val="en-GB"/>
+        </w:rPr>
+      </w:pPr>
+      <w:r>
+        <w:rPr>
+          <w:lang w:val="en-GB"/>
+        </w:rPr>
+        <w:t>[4]</w:t>
+      </w:r>
+      <w:r>
+        <w:rPr>
+          <w:lang w:val="en-GB"/>
+        </w:rPr>
+        <w:tab/>
+        <w:t>Attractive</w:t>
+      </w:r>
+    </w:p>
+    <w:p>
+      <w:pPr>
+        <w:rPr>
+          <w:lang w:val="en-GB"/>
+        </w:rPr>
+      </w:pPr>
+      <w:r>
+        <w:rPr>
+          <w:lang w:val="en-GB"/>
+        </w:rPr>
+        <w:t>[10]</w:t>
+      </w:r>
+      <w:r>
+        <w:rPr>
+          <w:lang w:val="en-GB"/>
+        </w:rPr>
+        <w:tab/>
+        <w:t>Catfall</w:t>
+      </w:r>
+    </w:p>
+    <w:p>
+      <w:pPr>
+        <w:rPr>
+          <w:lang w:val="en-GB"/>
+        </w:rPr>
+      </w:pPr>
+      <w:r>
+        <w:rPr>
+          <w:lang w:val="en-GB"/>
+        </w:rPr>
+        <w:t>[5]</w:t>
+      </w:r>
+      <w:r>
+        <w:rPr>
+          <w:lang w:val="en-GB"/>
+        </w:rPr>
+        <w:tab/>
+        <w:t>Fit</w:t>
+      </w:r>
+    </w:p>
+    <w:p>
+      <w:pPr>
+        <w:rPr>
+          <w:lang w:val="en-GB"/>
+        </w:rPr>
+      </w:pPr>
+      <w:r>
+        <w:rPr>
+          <w:lang w:val="en-GB"/>
+        </w:rPr>
+        <w:t>[15]</w:t>
+      </w:r>
+      <w:r>
+        <w:rPr>
+          <w:lang w:val="en-GB"/>
+        </w:rPr>
+        <w:tab/>
+        <w:t>Perfect Balance</w:t>
+      </w:r>
+    </w:p>
+    <w:p>
+      <w:pPr>
+        <w:rPr>
+          <w:lang w:val="en-GB"/>
+        </w:rPr>
+      </w:pPr>
+      <w:r>
+        <w:rPr>
+          <w:lang w:val="en-GB"/>
+        </w:rPr>
+        <w:t>[15]</w:t>
+      </w:r>
+      <w:r>
+        <w:rPr>
+          <w:lang w:val="en-GB"/>
+        </w:rPr>
+        <w:tab/>
+        <w:t>Unfazable</w:t>
+      </w:r>
+    </w:p>
+    <w:p>
+      <w:pPr>
+        <w:rPr>
+          <w:lang w:val="en-GB"/>
+        </w:rPr>
+      </w:pPr>
+    </w:p>
+    <w:p>
+      <w:pPr>
+        <w:rPr>
+          <w:lang w:val="en-GB"/>
+        </w:rPr>
+      </w:pPr>
+      <w:r>
+        <w:rPr>
+          <w:lang w:val="en-GB"/>
+        </w:rPr>
+        <w:lastRenderedPageBreak/>
+        <w:t>[-15]</w:t>
+      </w:r>
+      <w:r>
+        <w:rPr>
+          <w:lang w:val="en-GB"/>
+        </w:rPr>
+        <w:tab/>
+        <w:t>On the Edge</w:t>
+      </w:r>
+    </w:p>
+    <w:p>
+      <w:pPr>
+        <w:rPr>
+          <w:lang w:val="en-GB"/>
+        </w:rPr>
+      </w:pPr>
+      <w:r>
+        <w:rPr>
+          <w:lang w:val="en-GB"/>
+        </w:rPr>
+        <w:t>[-5]</w:t>
+      </w:r>
+      <w:r>
+        <w:rPr>
+          <w:lang w:val="en-GB"/>
+        </w:rPr>
+        <w:tab/>
+        <w:t>Selfish</w:t>
+      </w:r>
+    </w:p>
+    <w:p>
+      <w:pPr>
+        <w:rPr>
+          <w:lang w:val="en-GB"/>
+        </w:rPr>
+      </w:pPr>
+      <w:r>
+        <w:rPr>
+          <w:lang w:val="en-GB"/>
+        </w:rPr>
+        <w:t>[-5]</w:t>
+      </w:r>
+      <w:r>
+        <w:rPr>
+          <w:lang w:val="en-GB"/>
+        </w:rPr>
+        <w:tab/>
+        <w:t>Vow: Don't teach disciplines to others</w:t>
+      </w:r>
+    </w:p>
+    <w:p>
+      <w:pPr>
+        <w:rPr>
+          <w:lang w:val="en-GB"/>
+        </w:rPr>
+      </w:pPr>
+    </w:p>
+    <w:p>
+      <w:pPr>
+        <w:rPr>
+          <w:lang w:val="en-GB"/>
+        </w:rPr>
+      </w:pPr>
+    </w:p>
+    <w:p>
+      <w:pPr>
+        <w:rPr>
+          <w:lang w:val="en-GB"/>
+        </w:rPr>
+        <w:sectPr>
+          <w:type w:val="continuous"/>
+          <w:pgSz w:w="11906" w:h="16838"/>
+          <w:pgMar w:top="1417" w:right="1417" w:bottom="1417" w:left="1417" w:header="708" w:footer="708" w:gutter="0"/>
+          <w:cols w:num="2" w:space="708"/>
+          <w:docGrid w:linePitch="360"/>
+        </w:sectPr>
+      </w:pPr>
+    </w:p>
+    <w:p>
+      <w:pPr>
+        <w:pStyle w:val="Nagwek2"/>
+      </w:pPr>
+      <w:bookmarkStart w:id="63" w:name="_Toc456770762"/>
+      <w:bookmarkStart w:id="64" w:name="_Toc456975437"/>
+      <w:bookmarkStart w:id="65" w:name="_Toc457246453"/>
+      <w:bookmarkStart w:id="66" w:name="_Toc457659894"/>
+      <w:r>
+        <w:lastRenderedPageBreak/>
+        <w:t>Lanverra</w:t>
+      </w:r>
+      <w:bookmarkEnd w:id="63"/>
+      <w:bookmarkEnd w:id="64"/>
+      <w:bookmarkEnd w:id="65"/>
+      <w:bookmarkEnd w:id="66"/>
+    </w:p>
+    <w:p>
+      <w:pPr>
+        <w:pStyle w:val="Cytat"/>
+        <w:rPr>
+          <w:b/>
+          <w:bCs/>
+        </w:rPr>
+      </w:pPr>
+      <w:r>
+        <w:tab/>
+        <w:t xml:space="preserve">"Była pełnia. Clarissa Lanverra wracała do obozu. Uśmiechnęła się w myślach. Van Kroth będzie pewien że wszystko było tylko snem. Manipulacje snami były jedną z niezwykłych umiejętności jej rodu. Lubiła Van Krothów. Mieli niezaprzeczalne talenty w pewnych sprawach. Shiveranów też lubiła. Ale rzadko się trafiali. Koń Clarissy, piękny ogier rasy Shevreckiej był chyba też senny. W sumie nic dziwnego. Noc miała </w:t>
+      </w:r>
+      <w:r>
+        <w:lastRenderedPageBreak/>
+        <w:t>się już ku końcowi. Szlachcianka zatrzymała się nagle. Zwinnie jak kot zeskoczyła na ziemię. Skręciła w las. Szła jak zwykle bezszelestnie. Jej wierzchowiec ruszył za nią."</w:t>
+      </w:r>
+    </w:p>
+    <w:p>
+      <w:pPr>
+        <w:rPr>
+          <w:b/>
+          <w:bCs/>
+        </w:rPr>
+      </w:pPr>
+    </w:p>
+    <w:p>
+      <w:pPr>
+        <w:rPr>
+          <w:sz w:val="24"/>
+          <w:szCs w:val="24"/>
+        </w:rPr>
+      </w:pPr>
+      <w:r>
+        <w:rPr>
+          <w:b/>
+          <w:bCs/>
+        </w:rPr>
+        <w:t xml:space="preserve">Herb: </w:t>
+      </w:r>
+      <w:r>
+        <w:rPr>
+          <w:bCs/>
+        </w:rPr>
+        <w:t xml:space="preserve">srebrny </w:t>
+      </w:r>
+      <w:r>
+        <w:t>kot</w:t>
+      </w:r>
+      <w:r>
+        <w:t xml:space="preserve"> w czarnym polu</w:t>
+      </w:r>
+    </w:p>
+    <w:p>
+      <w:r>
+        <w:rPr>
+          <w:b/>
+          <w:bCs/>
+        </w:rPr>
+        <w:t>Z</w:t>
+      </w:r>
+      <w:r>
+        <w:rPr>
+          <w:b/>
+          <w:bCs/>
+        </w:rPr>
+        <w:t>ałożycielka</w:t>
+      </w:r>
+      <w:r>
+        <w:t>: Sabiene Lanverra</w:t>
+      </w:r>
+    </w:p>
+    <w:p>
+      <w:r>
+        <w:rPr>
+          <w:b/>
+        </w:rPr>
+        <w:t>Patron</w:t>
+      </w:r>
+      <w:r>
+        <w:t>: Etria</w:t>
+      </w:r>
+    </w:p>
+    <w:p>
+      <w:pPr>
+        <w:rPr>
+          <w:sz w:val="24"/>
+          <w:szCs w:val="24"/>
+        </w:rPr>
+      </w:pPr>
+      <w:r>
+        <w:rPr>
+          <w:b/>
+        </w:rPr>
+        <w:t>Przydomki</w:t>
+      </w:r>
+      <w:r>
+        <w:t xml:space="preserve">: Dekadenci, </w:t>
+      </w:r>
+      <w:r>
+        <w:t>Dewianci</w:t>
+      </w:r>
+      <w:r>
+        <w:t>, Szpicle</w:t>
+      </w:r>
+    </w:p>
+    <w:p>
+      <w:pPr>
+        <w:rPr>
+          <w:sz w:val="24"/>
+          <w:szCs w:val="24"/>
+        </w:rPr>
+      </w:pPr>
+      <w:r>
+        <w:rPr>
+          <w:b/>
+          <w:bCs/>
+        </w:rPr>
+        <w:t xml:space="preserve">Wygląd: </w:t>
+      </w:r>
+      <w:r>
+        <w:t>Są nieprzeciętnej urody, mają ciemne oczy, poruszają się z wielką gracją i ubierają bardzo wyszukanie, często krzykliwie.</w:t>
+      </w:r>
+    </w:p>
+    <w:p>
+      <w:pPr>
+        <w:rPr>
+          <w:sz w:val="24"/>
+          <w:szCs w:val="24"/>
+        </w:rPr>
+      </w:pPr>
+      <w:r>
+        <w:rPr>
+          <w:b/>
+          <w:bCs/>
+        </w:rPr>
+        <w:t>Walka</w:t>
+      </w:r>
+      <w:r>
+        <w:t>: florety, krótkie miecze</w:t>
+      </w:r>
+    </w:p>
+    <w:p>
+      <w:r>
+        <w:rPr>
+          <w:b/>
+        </w:rPr>
+        <w:t>Dyscypliny</w:t>
+      </w:r>
+      <w:r>
+        <w:rPr>
+          <w:b/>
+        </w:rPr>
+        <w:t xml:space="preserve"> pierwszorzędne</w:t>
+      </w:r>
+      <w:r>
+        <w:t>: Pallium, Praestigia, Somnum, Specto</w:t>
+      </w:r>
+    </w:p>
+    <w:p>
+      <w:pPr>
+        <w:rPr>
+          <w:sz w:val="24"/>
+          <w:szCs w:val="24"/>
+        </w:rPr>
+      </w:pPr>
+      <w:r>
+        <w:rPr>
+          <w:b/>
+        </w:rPr>
+        <w:t>Dyscypliny drugorzędne:</w:t>
+      </w:r>
+      <w:r>
+        <w:rPr>
+          <w:b/>
+        </w:rPr>
+        <w:t xml:space="preserve"> </w:t>
+      </w:r>
+      <w:r>
+        <w:t>Lepos</w:t>
+      </w:r>
+    </w:p>
+    <w:p>
+      <w:r>
+        <w:rPr>
+          <w:b/>
+        </w:rPr>
+        <w:t xml:space="preserve">Teren: </w:t>
+      </w:r>
+      <w:r>
+        <w:t>Sanquilion, Nethivar</w:t>
+      </w:r>
+    </w:p>
+    <w:p>
+      <w:r>
+        <w:t>(v2 Anverra)</w:t>
+      </w:r>
+    </w:p>
+    <w:p/>
+    <w:p>
+      <w:r>
+        <w:tab/>
+      </w:r>
+      <w:r>
+        <w:t>Dekadenccy i drapieżni. Lanverra uwielbiają sztukę pod każdym względem ale są też przebiegłymi manipulatorami i specjalistami od niezauważonego przemieszczania się i docierania do informacji. Mają słabość do piękna, wina i zabawy. Często aktywni w nocy, potrzebują więcej snu niż normalni ludzie.</w:t>
+      </w:r>
+    </w:p>
+    <w:p/>
+    <w:p>
+      <w:pPr>
+        <w:rPr>
+          <w:b/>
+        </w:rPr>
+      </w:pPr>
+      <w:r>
+        <w:rPr>
+          <w:b/>
+        </w:rPr>
+        <w:t>System:</w:t>
+      </w:r>
+    </w:p>
+    <w:p/>
+    <w:p>
+      <w:r>
+        <w:t>K</w:t>
+      </w:r>
+      <w:r>
+        <w:t>oszt szablonu obowiązkowego: [</w:t>
+      </w:r>
+      <w:r>
+        <w:t>113</w:t>
+      </w:r>
+      <w:r>
+        <w:t>]</w:t>
+      </w:r>
+    </w:p>
+    <w:p/>
+    <w:p>
+      <w:pPr>
+        <w:rPr>
+          <w:b/>
+        </w:rPr>
+      </w:pPr>
+      <w:r>
+        <w:rPr>
+          <w:b/>
+        </w:rPr>
+        <w:t>Obowiązkowe zalety / wady:</w:t>
+      </w:r>
+    </w:p>
+    <w:p>
+      <w:pPr>
+        <w:rPr>
+          <w:b/>
+        </w:rPr>
+      </w:pPr>
+    </w:p>
+    <w:p>
+      <w:pPr>
+        <w:sectPr>
+          <w:type w:val="continuous"/>
+          <w:pgSz w:w="11906" w:h="16838"/>
+          <w:pgMar w:top="1417" w:right="1417" w:bottom="1417" w:left="1417" w:header="708" w:footer="708" w:gutter="0"/>
+          <w:cols w:space="708"/>
+          <w:docGrid w:linePitch="360"/>
+        </w:sectPr>
+      </w:pPr>
+    </w:p>
+    <w:p>
+      <w:r>
+        <w:lastRenderedPageBreak/>
+        <w:t>[</w:t>
+      </w:r>
+      <w:r>
+        <w:t>2</w:t>
+      </w:r>
+      <w:r>
+        <w:t>0]</w:t>
+      </w:r>
+      <w:r>
+        <w:tab/>
+        <w:t>DX +</w:t>
+      </w:r>
+      <w:r>
+        <w:t>1</w:t>
+      </w:r>
+    </w:p>
+    <w:p>
+      <w:r>
+        <w:t>[20]</w:t>
+      </w:r>
+      <w:r>
+        <w:tab/>
+        <w:t>IQ +1</w:t>
+      </w:r>
+    </w:p>
+    <w:p>
+      <w:r>
+        <w:t>[5]</w:t>
+      </w:r>
+      <w:r>
+        <w:tab/>
+        <w:t>Per +</w:t>
+      </w:r>
+      <w:r>
+        <w:t>1</w:t>
+      </w:r>
+    </w:p>
+    <w:p>
+      <w:r>
+        <w:t>[3]</w:t>
+      </w:r>
+      <w:r>
+        <w:tab/>
+        <w:t xml:space="preserve">Animal </w:t>
+      </w:r>
+      <w:r>
+        <w:t>E</w:t>
+      </w:r>
+      <w:r>
+        <w:t>mpathy: Cats</w:t>
+      </w:r>
+    </w:p>
+    <w:p>
+      <w:r>
+        <w:t>[10]</w:t>
+      </w:r>
+      <w:r>
+        <w:tab/>
+        <w:t>Catfall</w:t>
+      </w:r>
+    </w:p>
+    <w:p>
+      <w:r>
+        <w:t>[5]</w:t>
+      </w:r>
+      <w:r>
+        <w:tab/>
+        <w:t>Charisma</w:t>
+      </w:r>
+    </w:p>
+    <w:p>
+      <w:r>
+        <w:t>[</w:t>
+      </w:r>
+      <w:r>
+        <w:t>5</w:t>
+      </w:r>
+      <w:r>
+        <w:t>]</w:t>
+      </w:r>
+      <w:r>
+        <w:tab/>
+        <w:t>Eidetic Memory</w:t>
+      </w:r>
+    </w:p>
+    <w:p>
+      <w:pPr>
+        <w:rPr>
+          <w:lang w:val="en-GB"/>
+        </w:rPr>
+      </w:pPr>
+      <w:r>
+        <w:rPr>
+          <w:lang w:val="en-GB"/>
+        </w:rPr>
+        <w:t>[5]</w:t>
+      </w:r>
+      <w:r>
+        <w:rPr>
+          <w:lang w:val="en-GB"/>
+        </w:rPr>
+        <w:tab/>
+        <w:t>Flexibility</w:t>
+      </w:r>
+    </w:p>
+    <w:p>
+      <w:pPr>
+        <w:rPr>
+          <w:lang w:val="en-GB"/>
+        </w:rPr>
+      </w:pPr>
+      <w:r>
+        <w:rPr>
+          <w:lang w:val="en-GB"/>
+        </w:rPr>
+        <w:t>[12]</w:t>
+      </w:r>
+      <w:r>
+        <w:rPr>
+          <w:lang w:val="en-GB"/>
+        </w:rPr>
+        <w:tab/>
+        <w:t>Ha</w:t>
+      </w:r>
+      <w:r>
+        <w:rPr>
+          <w:lang w:val="en-GB"/>
+        </w:rPr>
+        <w:t>ndsome / Beautiful</w:t>
+      </w:r>
+    </w:p>
+    <w:p>
+      <w:pPr>
+        <w:rPr>
+          <w:lang w:val="en-GB"/>
+        </w:rPr>
+      </w:pPr>
+      <w:r>
+        <w:rPr>
+          <w:lang w:val="en-GB"/>
+        </w:rPr>
+        <w:t>[9]</w:t>
+      </w:r>
+      <w:r>
+        <w:rPr>
+          <w:lang w:val="en-GB"/>
+        </w:rPr>
+        <w:tab/>
+        <w:t>Nightvision</w:t>
+      </w:r>
+    </w:p>
+    <w:p>
+      <w:pPr>
+        <w:rPr>
+          <w:lang w:val="en-GB"/>
+        </w:rPr>
+      </w:pPr>
+      <w:r>
+        <w:rPr>
+          <w:lang w:val="en-GB"/>
+        </w:rPr>
+        <w:t>[15]</w:t>
+      </w:r>
+      <w:r>
+        <w:rPr>
+          <w:lang w:val="en-GB"/>
+        </w:rPr>
+        <w:tab/>
+        <w:t>Perfect Balance</w:t>
+      </w:r>
+    </w:p>
+    <w:p>
+      <w:pPr>
+        <w:rPr>
+          <w:lang w:val="en-GB"/>
+        </w:rPr>
+      </w:pPr>
+      <w:r>
+        <w:rPr>
+          <w:lang w:val="en-GB"/>
+        </w:rPr>
+        <w:lastRenderedPageBreak/>
+        <w:t>[5]</w:t>
+      </w:r>
+      <w:r>
+        <w:rPr>
+          <w:lang w:val="en-GB"/>
+        </w:rPr>
+        <w:tab/>
+        <w:t>Silence</w:t>
+      </w:r>
+    </w:p>
+    <w:p>
+      <w:pPr>
+        <w:rPr>
+          <w:lang w:val="en-GB"/>
+        </w:rPr>
+      </w:pPr>
+      <w:r>
+        <w:rPr>
+          <w:lang w:val="en-GB"/>
+        </w:rPr>
+        <w:t>[5]</w:t>
+      </w:r>
+      <w:r>
+        <w:rPr>
+          <w:lang w:val="en-GB"/>
+        </w:rPr>
+        <w:tab/>
+        <w:t>Social Chameleon</w:t>
+      </w:r>
+    </w:p>
+    <w:p>
+      <w:pPr>
+        <w:rPr>
+          <w:lang w:val="en-GB"/>
+        </w:rPr>
+      </w:pPr>
+      <w:r>
+        <w:t>[10]</w:t>
+      </w:r>
+      <w:r>
+        <w:tab/>
+        <w:t>Talent: Artist</w:t>
+      </w:r>
+      <w:r>
+        <w:t>*</w:t>
+      </w:r>
+      <w:r>
+        <w:t xml:space="preserve"> 2</w:t>
+      </w:r>
+    </w:p>
+    <w:p>
+      <w:pPr>
+        <w:rPr>
+          <w:lang w:val="en-GB"/>
+        </w:rPr>
+      </w:pPr>
+      <w:r>
+        <w:rPr>
+          <w:lang w:val="en-GB"/>
+        </w:rPr>
+        <w:t>[5]</w:t>
+      </w:r>
+      <w:r>
+        <w:rPr>
+          <w:lang w:val="en-GB"/>
+        </w:rPr>
+        <w:tab/>
+        <w:t>Versatile</w:t>
+      </w:r>
+    </w:p>
+    <w:p>
+      <w:pPr>
+        <w:rPr>
+          <w:lang w:val="en-GB"/>
+        </w:rPr>
+      </w:pPr>
+    </w:p>
+    <w:p>
+      <w:pPr>
+        <w:rPr>
+          <w:lang w:val="en-GB"/>
+        </w:rPr>
+      </w:pPr>
+      <w:r>
+        <w:rPr>
+          <w:lang w:val="en-GB"/>
+        </w:rPr>
+        <w:t>[-5]</w:t>
+      </w:r>
+      <w:r>
+        <w:rPr>
+          <w:lang w:val="en-GB"/>
+        </w:rPr>
+        <w:tab/>
+        <w:t>Chummy</w:t>
+      </w:r>
+    </w:p>
+    <w:p>
+      <w:pPr>
+        <w:rPr>
+          <w:lang w:val="en-GB"/>
+        </w:rPr>
+      </w:pPr>
+      <w:r>
+        <w:rPr>
+          <w:lang w:val="en-GB"/>
+        </w:rPr>
+        <w:t>[</w:t>
+      </w:r>
+      <w:r>
+        <w:rPr>
+          <w:lang w:val="en-GB"/>
+        </w:rPr>
+        <w:t>-5</w:t>
+      </w:r>
+      <w:r>
+        <w:rPr>
+          <w:lang w:val="en-GB"/>
+        </w:rPr>
+        <w:t>]</w:t>
+      </w:r>
+      <w:r>
+        <w:rPr>
+          <w:lang w:val="en-GB"/>
+        </w:rPr>
+        <w:tab/>
+        <w:t>Compulsive Behaviou</w:t>
+      </w:r>
+      <w:r>
+        <w:rPr>
+          <w:lang w:val="en-GB"/>
+        </w:rPr>
+        <w:t>r</w:t>
+      </w:r>
+    </w:p>
+    <w:p>
+      <w:pPr>
+        <w:rPr>
+          <w:lang w:val="en-GB"/>
+        </w:rPr>
+      </w:pPr>
+      <w:r>
+        <w:rPr>
+          <w:lang w:val="en-GB"/>
+        </w:rPr>
+        <w:t>[-4]</w:t>
+      </w:r>
+      <w:r>
+        <w:rPr>
+          <w:lang w:val="en-GB"/>
+        </w:rPr>
+        <w:tab/>
+        <w:t>Extra Sleep 2</w:t>
+      </w:r>
+    </w:p>
+    <w:p>
+      <w:pPr>
+        <w:rPr>
+          <w:lang w:val="en-GB"/>
+        </w:rPr>
+      </w:pPr>
+      <w:r>
+        <w:rPr>
+          <w:lang w:val="en-GB"/>
+        </w:rPr>
+        <w:t>[-5]</w:t>
+      </w:r>
+      <w:r>
+        <w:rPr>
+          <w:lang w:val="en-GB"/>
+        </w:rPr>
+        <w:tab/>
+        <w:t>Slow Riser</w:t>
+      </w:r>
+    </w:p>
+    <w:p>
+      <w:pPr>
+        <w:rPr>
+          <w:lang w:val="en-GB"/>
+        </w:rPr>
+      </w:pPr>
+      <w:r>
+        <w:rPr>
+          <w:lang w:val="en-GB"/>
+        </w:rPr>
+        <w:t>[-1]</w:t>
+      </w:r>
+      <w:r>
+        <w:rPr>
+          <w:lang w:val="en-GB"/>
+        </w:rPr>
+        <w:tab/>
+        <w:t>Chauvinistic</w:t>
+      </w:r>
+    </w:p>
+    <w:p>
+      <w:pPr>
+        <w:rPr>
+          <w:lang w:val="en-GB"/>
+        </w:rPr>
+      </w:pPr>
+      <w:r>
+        <w:rPr>
+          <w:lang w:val="en-GB"/>
+        </w:rPr>
+        <w:t>[-1]</w:t>
+      </w:r>
+      <w:r>
+        <w:rPr>
+          <w:lang w:val="en-GB"/>
+        </w:rPr>
+        <w:tab/>
+        <w:t>Proud</w:t>
+      </w:r>
+    </w:p>
+    <w:p>
+      <w:pPr>
+        <w:rPr>
+          <w:lang w:val="en-GB"/>
+        </w:rPr>
+        <w:sectPr>
+          <w:type w:val="continuous"/>
+          <w:pgSz w:w="11906" w:h="16838"/>
+          <w:pgMar w:top="1417" w:right="1417" w:bottom="1417" w:left="1417" w:header="708" w:footer="708" w:gutter="0"/>
+          <w:cols w:num="2" w:space="708"/>
+          <w:docGrid w:linePitch="360"/>
+        </w:sectPr>
+      </w:pPr>
+    </w:p>
+    <w:p>
+      <w:pPr>
+        <w:rPr>
+          <w:lang w:val="en-GB"/>
+        </w:rPr>
+      </w:pPr>
+    </w:p>
+    <w:p>
+      <w:pPr>
+        <w:rPr>
+          <w:lang w:val="en-GB"/>
+        </w:rPr>
+        <w:sectPr>
+          <w:type w:val="continuous"/>
+          <w:pgSz w:w="11906" w:h="16838"/>
+          <w:pgMar w:top="1417" w:right="1417" w:bottom="1417" w:left="1417" w:header="708" w:footer="708" w:gutter="0"/>
+          <w:cols w:space="708"/>
+          <w:docGrid w:linePitch="360"/>
+        </w:sectPr>
+      </w:pPr>
+      <w:r>
+        <w:rPr>
+          <w:lang w:val="en-GB"/>
+        </w:rPr>
+        <w:lastRenderedPageBreak/>
         <w:t>*</w:t>
       </w:r>
       <w:r>
@@ -17390,27 +18219,30 @@
         <w:rPr>
           <w:b/>
         </w:rPr>
+        <w:t>Teren</w:t>
+      </w:r>
+      <w:r>
+        <w:t>: Brungia</w:t>
+      </w:r>
+    </w:p>
+    <w:p>
+      <w:pPr>
+        <w:rPr>
+          <w:sz w:val="24"/>
+          <w:szCs w:val="24"/>
+        </w:rPr>
+      </w:pPr>
+    </w:p>
+    <w:p>
+      <w:r>
+        <w:tab/>
+      </w:r>
+      <w:r>
+        <w:t xml:space="preserve">Myrthissów napędza chęć zgłębiania tajemnic wszechświata, gromadzą ogromne ilości książek, aparatury alchemicznej i dziwacznych maszyn.. Posiadają duże bogactwa ze względu na kontrolę nad kopalniami kamieni szlachetnych i świadczenie różnorakich specjalistycznych usług. Są w dobrych </w:t>
+      </w:r>
+      <w:r>
         <w:lastRenderedPageBreak/>
-        <w:t>Teren</w:t>
-      </w:r>
-      <w:r>
-        <w:t>: Brungia</w:t>
-      </w:r>
-    </w:p>
-    <w:p>
-      <w:pPr>
-        <w:rPr>
-          <w:sz w:val="24"/>
-          <w:szCs w:val="24"/>
-        </w:rPr>
-      </w:pPr>
-    </w:p>
-    <w:p>
-      <w:r>
-        <w:tab/>
-      </w:r>
-      <w:r>
-        <w:t>Myrthissów napędza chęć zgłębiania tajemnic wszechświata, gromadzą ogromne ilości książek, aparatury alchemicznej i dziwacznych maszyn.. Posiadają duże bogactwa ze względu na kontrolę nad kopalniami kamieni szlachetnych i świadczenie różnorakich specjalistycznych usług. Są w dobrych stosunkach z gnomami i krasnoludami, często wykorzystując ich usługi inżynierskie do swoich celów. Mają fenomenalną pamięć i zdolności kognitywne. Często jednak bywają ekscentryczni i padają ofiarą mniej lub bardziej poważnych chorób psychicznych.</w:t>
+        <w:t>stosunkach z gnomami i krasnoludami, często wykorzystując ich usługi inżynierskie do swoich celów. Mają fenomenalną pamięć i zdolności kognitywne. Często jednak bywają ekscentryczni i padają ofiarą mniej lub bardziej poważnych chorób psychicznych.</w:t>
       </w:r>
     </w:p>
     <w:p/>
@@ -18029,6 +18861,7 @@
         <w:rPr>
           <w:lang w:val="en-GB"/>
         </w:rPr>
+        <w:lastRenderedPageBreak/>
         <w:t>[-15]</w:t>
       </w:r>
       <w:r>
@@ -18049,7 +18882,6 @@
         <w:rPr>
           <w:lang w:val="en-GB"/>
         </w:rPr>
-        <w:lastRenderedPageBreak/>
         <w:t>[-10]</w:t>
       </w:r>
       <w:r>
@@ -18110,7 +18942,6 @@
         <w:rPr>
           <w:lang w:val="en-GB"/>
         </w:rPr>
-        <w:lastRenderedPageBreak/>
         <w:t>[-5]</w:t>
       </w:r>
       <w:r>
@@ -18182,6 +19013,7 @@
       <w:bookmarkStart w:id="73" w:name="_Toc457246455"/>
       <w:bookmarkStart w:id="74" w:name="_Toc457659896"/>
       <w:r>
+        <w:lastRenderedPageBreak/>
         <w:t>Nakeraah</w:t>
       </w:r>
       <w:bookmarkEnd w:id="71"/>
@@ -18485,11 +19317,7 @@
         <w:t xml:space="preserve"> </w:t>
       </w:r>
       <w:r>
-        <w:t xml:space="preserve">to dziwaczni nekromanci i demonolodzy których boi się większość innych rodów. Wykazują nieludzką tolerancję na zadane im </w:t>
-      </w:r>
-      <w:r>
-        <w:lastRenderedPageBreak/>
-        <w:t>obrażenia - nie mają wcale twardej skóry, ale po prostu cholernie ciężko ich zabić. W wolnych chwilach zajmują się wbijaniem wrogów na pal i sztuczne utrzymywanie ich przy życiu specjalnymi rytuałami żeby dłużej cierpieli.</w:t>
+        <w:t>to dziwaczni nekromanci i demonolodzy których boi się większość innych rodów. Wykazują nieludzką tolerancję na zadane im obrażenia - nie mają wcale twardej skóry, ale po prostu cholernie ciężko ich zabić. W wolnych chwilach zajmują się wbijaniem wrogów na pal i sztuczne utrzymywanie ich przy życiu specjalnymi rytuałami żeby dłużej cierpieli.</w:t>
       </w:r>
     </w:p>
     <w:p/>
@@ -19442,7 +20270,6 @@
         <w:rPr>
           <w:b/>
         </w:rPr>
-        <w:lastRenderedPageBreak/>
         <w:t>Dyscypliny drugorzędne:</w:t>
       </w:r>
       <w:r>
@@ -19510,6 +20337,7 @@
       <w:bookmarkStart w:id="81" w:name="_Toc457246457"/>
       <w:bookmarkStart w:id="82" w:name="_Toc457659898"/>
       <w:r>
+        <w:lastRenderedPageBreak/>
         <w:t>Ramshire</w:t>
       </w:r>
       <w:bookmarkEnd w:id="79"/>
@@ -19767,11 +20595,7 @@
         <w:tab/>
       </w:r>
       <w:r>
-        <w:t xml:space="preserve">Zwani też imperialnymi. Są chorobliwie ambitni i wykazują dużą biegłość w wszelkiego rodzaju zarządzaniu, czy to ekonomią w skali dziesięcioleci czy armią w skali godzin. Paranoidalni, obrzydliwie bogaci i posiadający zamiłowanie do przepychu i monumentalności. Nie przepadają za </w:t>
-      </w:r>
-      <w:r>
-        <w:lastRenderedPageBreak/>
-        <w:t>bezpośrednim braniem udziału w bitwach, a jeśli już, to zakuci w bajecznie drogie zbroje ze specjalnych stopów, z magicznymi usprawnieniami.</w:t>
+        <w:t>Zwani też imperialnymi. Są chorobliwie ambitni i wykazują dużą biegłość w wszelkiego rodzaju zarządzaniu, czy to ekonomią w skali dziesięcioleci czy armią w skali godzin. Paranoidalni, obrzydliwie bogaci i posiadający zamiłowanie do przepychu i monumentalności. Nie przepadają za bezpośrednim braniem udziału w bitwach, a jeśli już, to zakuci w bajecznie drogie zbroje ze specjalnych stopów, z magicznymi usprawnieniami.</w:t>
       </w:r>
     </w:p>
     <w:p>
@@ -19796,7 +20620,11 @@
       </w:pPr>
       <w:r>
         <w:tab/>
-        <w:t xml:space="preserve">"To był Predax! Jestem tego pewna! Pierdolony skurwysyn! Myślałam że jakiś likantrop. Ale nie. To zbyt oczywiste. Tamta dziewczyna. Była zbyt blada. I było tam zbyt mało krwi jak na takie rany. On ją kurwa wyssał jak wydmuszkę a potem zrobił z niej siekane. Pierdolony sadysta! Psychol jakiś, kurwa jego mać! </w:t>
+        <w:t xml:space="preserve">"To był Predax! Jestem tego pewna! Pierdolony skurwysyn! Myślałam że jakiś likantrop. Ale nie. To zbyt oczywiste. Tamta dziewczyna. Była zbyt </w:t>
+      </w:r>
+      <w:r>
+        <w:lastRenderedPageBreak/>
+        <w:t xml:space="preserve">blada. I było tam zbyt mało krwi jak na takie rany. On ją kurwa wyssał jak wydmuszkę a potem zrobił z niej siekane. Pierdolony sadysta! Psychol jakiś, kurwa jego mać! </w:t>
       </w:r>
     </w:p>
     <w:p>
@@ -20010,66 +20838,66 @@
         <w:rPr>
           <w:b/>
         </w:rPr>
+        <w:t>Imiona męskie</w:t>
+      </w:r>
+      <w:r>
+        <w:t xml:space="preserve">: </w:t>
+      </w:r>
+      <w:r>
+        <w:t>Aksel, Amund</w:t>
+      </w:r>
+      <w:r>
+        <w:t xml:space="preserve">, </w:t>
+      </w:r>
+      <w:r>
+        <w:t>Brynjar, Einar, Gunnar, Haakon, Hjalmar, Nils, Olav, Ragnar, Ulf, Ulrik</w:t>
+      </w:r>
+    </w:p>
+    <w:p>
+      <w:r>
+        <w:rPr>
+          <w:b/>
+        </w:rPr>
+        <w:t>Imiona kobiece</w:t>
+      </w:r>
+      <w:r>
+        <w:t>:</w:t>
+      </w:r>
+      <w:r>
+        <w:t xml:space="preserve"> Alva, Anja, Brita, Gunda, Kirsten, Liv, Marte, Ragna, </w:t>
+      </w:r>
+      <w:r>
+        <w:t>Siv, Tavrika, Thyra, Ylva</w:t>
+      </w:r>
+    </w:p>
+    <w:p>
+      <w:pPr>
+        <w:rPr>
+          <w:sz w:val="24"/>
+          <w:szCs w:val="24"/>
+        </w:rPr>
+      </w:pPr>
+    </w:p>
+    <w:p>
+      <w:pPr>
+        <w:pStyle w:val="Bezodstpw"/>
+      </w:pPr>
+      <w:r>
+        <w:tab/>
+      </w:r>
+      <w:r>
+        <w:t xml:space="preserve">Władcy północy. Znani z nieludzkiej wytrzymałości na obrażenia i niskie </w:t>
+      </w:r>
+      <w:r>
+        <w:tab/>
+      </w:r>
+      <w:r>
+        <w:t>temperatury i czułego węchu. Bywają szorstcy, łatwo tracą kontrolę nad sobą.</w:t>
+      </w:r>
+    </w:p>
+    <w:p>
+      <w:r>
         <w:lastRenderedPageBreak/>
-        <w:t>Imiona męskie</w:t>
-      </w:r>
-      <w:r>
-        <w:t xml:space="preserve">: </w:t>
-      </w:r>
-      <w:r>
-        <w:t>Aksel, Amund</w:t>
-      </w:r>
-      <w:r>
-        <w:t xml:space="preserve">, </w:t>
-      </w:r>
-      <w:r>
-        <w:t>Brynjar, Einar, Gunnar, Haakon, Hjalmar, Nils, Olav, Ragnar, Ulf, Ulrik</w:t>
-      </w:r>
-    </w:p>
-    <w:p>
-      <w:r>
-        <w:rPr>
-          <w:b/>
-        </w:rPr>
-        <w:t>Imiona kobiece</w:t>
-      </w:r>
-      <w:r>
-        <w:t>:</w:t>
-      </w:r>
-      <w:r>
-        <w:t xml:space="preserve"> Alva, Anja, Brita, Gunda, Kirsten, Liv, Marte, Ragna, </w:t>
-      </w:r>
-      <w:r>
-        <w:t>Siv, Tavrika, Thyra, Ylva</w:t>
-      </w:r>
-    </w:p>
-    <w:p>
-      <w:pPr>
-        <w:rPr>
-          <w:sz w:val="24"/>
-          <w:szCs w:val="24"/>
-        </w:rPr>
-      </w:pPr>
-    </w:p>
-    <w:p>
-      <w:pPr>
-        <w:pStyle w:val="Bezodstpw"/>
-      </w:pPr>
-      <w:r>
-        <w:tab/>
-      </w:r>
-      <w:r>
-        <w:t xml:space="preserve">Władcy północy. Znani z nieludzkiej wytrzymałości na obrażenia i niskie </w:t>
-      </w:r>
-      <w:r>
-        <w:tab/>
-      </w:r>
-      <w:r>
-        <w:t>temperatury i czułego węchu. Bywają szorstcy, łatwo tracą kontrolę nad sobą.</w:t>
-      </w:r>
-    </w:p>
-    <w:p>
-      <w:r>
         <w:tab/>
       </w:r>
       <w:r>
@@ -21562,323 +22390,323 @@
         </w:rPr>
       </w:pPr>
       <w:r>
+        <w:t>Szablon [98] do [115</w:t>
+      </w:r>
+      <w:r>
+        <w:t>] zależnie od wyborów</w:t>
+      </w:r>
+    </w:p>
+    <w:p>
+      <w:pPr>
+        <w:rPr>
+          <w:sz w:val="24"/>
+          <w:szCs w:val="24"/>
+          <w:lang w:val="en-GB"/>
+        </w:rPr>
+      </w:pPr>
+      <w:r>
+        <w:rPr>
+          <w:lang w:val="en-GB"/>
+        </w:rPr>
+        <w:t>[20]</w:t>
+      </w:r>
+      <w:r>
+        <w:rPr>
+          <w:lang w:val="en-GB"/>
+        </w:rPr>
+        <w:tab/>
+      </w:r>
+      <w:r>
+        <w:rPr>
+          <w:lang w:val="en-GB"/>
+        </w:rPr>
+        <w:tab/>
+      </w:r>
+      <w:r>
+        <w:rPr>
+          <w:lang w:val="en-GB"/>
+        </w:rPr>
+        <w:tab/>
+      </w:r>
+      <w:r>
+        <w:rPr>
+          <w:lang w:val="en-GB"/>
+        </w:rPr>
+        <w:t xml:space="preserve">  </w:t>
+      </w:r>
+      <w:r>
+        <w:rPr>
+          <w:lang w:val="en-GB"/>
+        </w:rPr>
+        <w:t xml:space="preserve"> </w:t>
+      </w:r>
+      <w:r>
+        <w:rPr>
+          <w:lang w:val="en-GB"/>
+        </w:rPr>
+        <w:t>IQ +1</w:t>
+      </w:r>
+    </w:p>
+    <w:p>
+      <w:pPr>
+        <w:rPr>
+          <w:sz w:val="24"/>
+          <w:szCs w:val="24"/>
+          <w:lang w:val="en-GB"/>
+        </w:rPr>
+      </w:pPr>
+      <w:r>
+        <w:rPr>
+          <w:lang w:val="en-GB"/>
+        </w:rPr>
+        <w:t>[10]</w:t>
+      </w:r>
+      <w:r>
+        <w:rPr>
+          <w:lang w:val="en-GB"/>
+        </w:rPr>
+        <w:t xml:space="preserve"> </w:t>
+      </w:r>
+      <w:r>
+        <w:rPr>
+          <w:lang w:val="en-GB"/>
+        </w:rPr>
+        <w:t xml:space="preserve"> </w:t>
+      </w:r>
+      <w:r>
+        <w:rPr>
+          <w:lang w:val="en-GB"/>
+        </w:rPr>
+        <w:t xml:space="preserve"> </w:t>
+      </w:r>
+      <w:r>
+        <w:rPr>
+          <w:lang w:val="en-GB"/>
+        </w:rPr>
+        <w:tab/>
+      </w:r>
+      <w:r>
+        <w:rPr>
+          <w:lang w:val="en-GB"/>
+        </w:rPr>
+        <w:t>HT +1   </w:t>
+      </w:r>
+    </w:p>
+    <w:p>
+      <w:pPr>
+        <w:rPr>
+          <w:lang w:val="en-GB"/>
+        </w:rPr>
+      </w:pPr>
+      <w:r>
+        <w:rPr>
+          <w:lang w:val="en-GB"/>
+        </w:rPr>
+        <w:t>[20]</w:t>
+      </w:r>
+      <w:r>
+        <w:rPr>
+          <w:lang w:val="en-GB"/>
+        </w:rPr>
+        <w:tab/>
+      </w:r>
+      <w:r>
+        <w:rPr>
+          <w:lang w:val="en-GB"/>
+        </w:rPr>
+        <w:t xml:space="preserve"> </w:t>
+      </w:r>
+      <w:r>
+        <w:rPr>
+          <w:lang w:val="en-GB"/>
+        </w:rPr>
+        <w:t xml:space="preserve"> </w:t>
+      </w:r>
+      <w:r>
+        <w:rPr>
+          <w:lang w:val="en-GB"/>
+        </w:rPr>
+        <w:t xml:space="preserve"> </w:t>
+      </w:r>
+      <w:r>
+        <w:rPr>
+          <w:lang w:val="en-GB"/>
+        </w:rPr>
+        <w:t>DEX +1</w:t>
+      </w:r>
+    </w:p>
+    <w:p>
+      <w:pPr>
+        <w:rPr>
+          <w:sz w:val="24"/>
+          <w:szCs w:val="24"/>
+          <w:lang w:val="en-GB"/>
+        </w:rPr>
+      </w:pPr>
+      <w:r>
+        <w:rPr>
+          <w:lang w:val="en-GB"/>
+        </w:rPr>
+        <w:t>[5]</w:t>
+      </w:r>
+      <w:r>
+        <w:rPr>
+          <w:lang w:val="en-GB"/>
+        </w:rPr>
+        <w:tab/>
+      </w:r>
+      <w:r>
+        <w:rPr>
+          <w:lang w:val="en-GB"/>
+        </w:rPr>
+        <w:tab/>
+      </w:r>
+      <w:r>
+        <w:rPr>
+          <w:lang w:val="en-GB"/>
+        </w:rPr>
+        <w:t xml:space="preserve">     </w:t>
+      </w:r>
+      <w:r>
+        <w:rPr>
+          <w:lang w:val="en-GB"/>
+        </w:rPr>
+        <w:t>Basic Speed + 1/4</w:t>
+      </w:r>
+    </w:p>
+    <w:p>
+      <w:pPr>
+        <w:rPr>
+          <w:sz w:val="24"/>
+          <w:szCs w:val="24"/>
+          <w:lang w:val="en-GB"/>
+        </w:rPr>
+      </w:pPr>
+      <w:r>
+        <w:rPr>
+          <w:lang w:val="en-GB"/>
+        </w:rPr>
+        <w:t>[5]</w:t>
+      </w:r>
+      <w:r>
+        <w:rPr>
+          <w:lang w:val="en-GB"/>
+        </w:rPr>
+        <w:tab/>
+      </w:r>
+      <w:r>
+        <w:rPr>
+          <w:lang w:val="en-GB"/>
+        </w:rPr>
+        <w:t xml:space="preserve">     </w:t>
+      </w:r>
+      <w:r>
+        <w:rPr>
+          <w:lang w:val="en-GB"/>
+        </w:rPr>
+        <w:t>Per +1</w:t>
+      </w:r>
+    </w:p>
+    <w:p>
+      <w:pPr>
+        <w:rPr>
+          <w:sz w:val="24"/>
+          <w:szCs w:val="24"/>
+          <w:lang w:val="en-GB"/>
+        </w:rPr>
+      </w:pPr>
+      <w:r>
+        <w:rPr>
+          <w:lang w:val="en-GB"/>
+        </w:rPr>
+        <w:t>[2]</w:t>
+      </w:r>
+      <w:r>
+        <w:rPr>
+          <w:lang w:val="en-GB"/>
+        </w:rPr>
+        <w:t xml:space="preserve">     </w:t>
+      </w:r>
+      <w:r>
+        <w:rPr>
+          <w:lang w:val="en-GB"/>
+        </w:rPr>
+        <w:tab/>
+      </w:r>
+      <w:r>
+        <w:rPr>
+          <w:lang w:val="en-GB"/>
+        </w:rPr>
+        <w:t>Hard to kill 1   </w:t>
+      </w:r>
+    </w:p>
+    <w:p>
+      <w:pPr>
+        <w:rPr>
+          <w:sz w:val="24"/>
+          <w:szCs w:val="24"/>
+          <w:lang w:val="en-GB"/>
+        </w:rPr>
+      </w:pPr>
+      <w:r>
+        <w:rPr>
+          <w:lang w:val="en-GB"/>
+        </w:rPr>
+        <w:t>[5]</w:t>
+      </w:r>
+      <w:r>
+        <w:rPr>
+          <w:lang w:val="en-GB"/>
+        </w:rPr>
+        <w:tab/>
+      </w:r>
+      <w:r>
+        <w:rPr>
+          <w:lang w:val="en-GB"/>
+        </w:rPr>
+        <w:t xml:space="preserve">     </w:t>
+      </w:r>
+      <w:r>
+        <w:rPr>
+          <w:lang w:val="en-GB"/>
+        </w:rPr>
+        <w:t>Willpower +1    </w:t>
+      </w:r>
+    </w:p>
+    <w:p>
+      <w:pPr>
+        <w:rPr>
+          <w:sz w:val="24"/>
+          <w:szCs w:val="24"/>
+          <w:lang w:val="en-GB"/>
+        </w:rPr>
+      </w:pPr>
+      <w:r>
+        <w:rPr>
+          <w:lang w:val="en-GB"/>
+        </w:rPr>
+        <w:t>[25]   </w:t>
+      </w:r>
+      <w:r>
+        <w:rPr>
+          <w:lang w:val="en-GB"/>
+        </w:rPr>
+        <w:t>Dark Vision    </w:t>
+      </w:r>
+    </w:p>
+    <w:p>
+      <w:pPr>
+        <w:rPr>
+          <w:sz w:val="24"/>
+          <w:szCs w:val="24"/>
+          <w:lang w:val="en-GB"/>
+        </w:rPr>
+      </w:pPr>
+      <w:r>
+        <w:rPr>
+          <w:lang w:val="en-GB"/>
+        </w:rPr>
         <w:lastRenderedPageBreak/>
-        <w:t>Szablon [98] do [115</w:t>
-      </w:r>
-      <w:r>
-        <w:t>] zależnie od wyborów</w:t>
-      </w:r>
-    </w:p>
-    <w:p>
-      <w:pPr>
-        <w:rPr>
-          <w:sz w:val="24"/>
-          <w:szCs w:val="24"/>
-          <w:lang w:val="en-GB"/>
-        </w:rPr>
-      </w:pPr>
-      <w:r>
-        <w:rPr>
-          <w:lang w:val="en-GB"/>
-        </w:rPr>
-        <w:t>[20]</w:t>
-      </w:r>
-      <w:r>
-        <w:rPr>
-          <w:lang w:val="en-GB"/>
-        </w:rPr>
-        <w:tab/>
-      </w:r>
-      <w:r>
-        <w:rPr>
-          <w:lang w:val="en-GB"/>
-        </w:rPr>
-        <w:tab/>
-      </w:r>
-      <w:r>
-        <w:rPr>
-          <w:lang w:val="en-GB"/>
-        </w:rPr>
-        <w:tab/>
-      </w:r>
-      <w:r>
-        <w:rPr>
-          <w:lang w:val="en-GB"/>
-        </w:rPr>
-        <w:t xml:space="preserve">  </w:t>
-      </w:r>
-      <w:r>
-        <w:rPr>
-          <w:lang w:val="en-GB"/>
-        </w:rPr>
-        <w:t xml:space="preserve"> </w:t>
-      </w:r>
-      <w:r>
-        <w:rPr>
-          <w:lang w:val="en-GB"/>
-        </w:rPr>
-        <w:t>IQ +1</w:t>
-      </w:r>
-    </w:p>
-    <w:p>
-      <w:pPr>
-        <w:rPr>
-          <w:sz w:val="24"/>
-          <w:szCs w:val="24"/>
-          <w:lang w:val="en-GB"/>
-        </w:rPr>
-      </w:pPr>
-      <w:r>
-        <w:rPr>
-          <w:lang w:val="en-GB"/>
-        </w:rPr>
-        <w:t>[10]</w:t>
-      </w:r>
-      <w:r>
-        <w:rPr>
-          <w:lang w:val="en-GB"/>
-        </w:rPr>
-        <w:t xml:space="preserve"> </w:t>
-      </w:r>
-      <w:r>
-        <w:rPr>
-          <w:lang w:val="en-GB"/>
-        </w:rPr>
-        <w:t xml:space="preserve"> </w:t>
-      </w:r>
-      <w:r>
-        <w:rPr>
-          <w:lang w:val="en-GB"/>
-        </w:rPr>
-        <w:t xml:space="preserve"> </w:t>
-      </w:r>
-      <w:r>
-        <w:rPr>
-          <w:lang w:val="en-GB"/>
-        </w:rPr>
-        <w:tab/>
-      </w:r>
-      <w:r>
-        <w:rPr>
-          <w:lang w:val="en-GB"/>
-        </w:rPr>
-        <w:t>HT +1   </w:t>
-      </w:r>
-    </w:p>
-    <w:p>
-      <w:pPr>
-        <w:rPr>
-          <w:lang w:val="en-GB"/>
-        </w:rPr>
-      </w:pPr>
-      <w:r>
-        <w:rPr>
-          <w:lang w:val="en-GB"/>
-        </w:rPr>
-        <w:t>[20]</w:t>
-      </w:r>
-      <w:r>
-        <w:rPr>
-          <w:lang w:val="en-GB"/>
-        </w:rPr>
-        <w:tab/>
-      </w:r>
-      <w:r>
-        <w:rPr>
-          <w:lang w:val="en-GB"/>
-        </w:rPr>
-        <w:t xml:space="preserve"> </w:t>
-      </w:r>
-      <w:r>
-        <w:rPr>
-          <w:lang w:val="en-GB"/>
-        </w:rPr>
-        <w:t xml:space="preserve"> </w:t>
-      </w:r>
-      <w:r>
-        <w:rPr>
-          <w:lang w:val="en-GB"/>
-        </w:rPr>
-        <w:t xml:space="preserve"> </w:t>
-      </w:r>
-      <w:r>
-        <w:rPr>
-          <w:lang w:val="en-GB"/>
-        </w:rPr>
-        <w:t>DEX +1</w:t>
-      </w:r>
-    </w:p>
-    <w:p>
-      <w:pPr>
-        <w:rPr>
-          <w:sz w:val="24"/>
-          <w:szCs w:val="24"/>
-          <w:lang w:val="en-GB"/>
-        </w:rPr>
-      </w:pPr>
-      <w:r>
-        <w:rPr>
-          <w:lang w:val="en-GB"/>
-        </w:rPr>
-        <w:t>[5]</w:t>
-      </w:r>
-      <w:r>
-        <w:rPr>
-          <w:lang w:val="en-GB"/>
-        </w:rPr>
-        <w:tab/>
-      </w:r>
-      <w:r>
-        <w:rPr>
-          <w:lang w:val="en-GB"/>
-        </w:rPr>
-        <w:tab/>
-      </w:r>
-      <w:r>
-        <w:rPr>
-          <w:lang w:val="en-GB"/>
-        </w:rPr>
-        <w:t xml:space="preserve">     </w:t>
-      </w:r>
-      <w:r>
-        <w:rPr>
-          <w:lang w:val="en-GB"/>
-        </w:rPr>
-        <w:t>Basic Speed + 1/4</w:t>
-      </w:r>
-    </w:p>
-    <w:p>
-      <w:pPr>
-        <w:rPr>
-          <w:sz w:val="24"/>
-          <w:szCs w:val="24"/>
-          <w:lang w:val="en-GB"/>
-        </w:rPr>
-      </w:pPr>
-      <w:r>
-        <w:rPr>
-          <w:lang w:val="en-GB"/>
-        </w:rPr>
-        <w:t>[5]</w:t>
-      </w:r>
-      <w:r>
-        <w:rPr>
-          <w:lang w:val="en-GB"/>
-        </w:rPr>
-        <w:tab/>
-      </w:r>
-      <w:r>
-        <w:rPr>
-          <w:lang w:val="en-GB"/>
-        </w:rPr>
-        <w:t xml:space="preserve">     </w:t>
-      </w:r>
-      <w:r>
-        <w:rPr>
-          <w:lang w:val="en-GB"/>
-        </w:rPr>
-        <w:t>Per +1</w:t>
-      </w:r>
-    </w:p>
-    <w:p>
-      <w:pPr>
-        <w:rPr>
-          <w:sz w:val="24"/>
-          <w:szCs w:val="24"/>
-          <w:lang w:val="en-GB"/>
-        </w:rPr>
-      </w:pPr>
-      <w:r>
-        <w:rPr>
-          <w:lang w:val="en-GB"/>
-        </w:rPr>
-        <w:t>[2]</w:t>
-      </w:r>
-      <w:r>
-        <w:rPr>
-          <w:lang w:val="en-GB"/>
-        </w:rPr>
-        <w:t xml:space="preserve">     </w:t>
-      </w:r>
-      <w:r>
-        <w:rPr>
-          <w:lang w:val="en-GB"/>
-        </w:rPr>
-        <w:tab/>
-      </w:r>
-      <w:r>
-        <w:rPr>
-          <w:lang w:val="en-GB"/>
-        </w:rPr>
-        <w:t>Hard to kill 1   </w:t>
-      </w:r>
-    </w:p>
-    <w:p>
-      <w:pPr>
-        <w:rPr>
-          <w:sz w:val="24"/>
-          <w:szCs w:val="24"/>
-          <w:lang w:val="en-GB"/>
-        </w:rPr>
-      </w:pPr>
-      <w:r>
-        <w:rPr>
-          <w:lang w:val="en-GB"/>
-        </w:rPr>
-        <w:t>[5]</w:t>
-      </w:r>
-      <w:r>
-        <w:rPr>
-          <w:lang w:val="en-GB"/>
-        </w:rPr>
-        <w:tab/>
-      </w:r>
-      <w:r>
-        <w:rPr>
-          <w:lang w:val="en-GB"/>
-        </w:rPr>
-        <w:t xml:space="preserve">     </w:t>
-      </w:r>
-      <w:r>
-        <w:rPr>
-          <w:lang w:val="en-GB"/>
-        </w:rPr>
-        <w:t>Willpower +1    </w:t>
-      </w:r>
-    </w:p>
-    <w:p>
-      <w:pPr>
-        <w:rPr>
-          <w:sz w:val="24"/>
-          <w:szCs w:val="24"/>
-          <w:lang w:val="en-GB"/>
-        </w:rPr>
-      </w:pPr>
-      <w:r>
-        <w:rPr>
-          <w:lang w:val="en-GB"/>
-        </w:rPr>
-        <w:t>[25]   </w:t>
-      </w:r>
-      <w:r>
-        <w:rPr>
-          <w:lang w:val="en-GB"/>
-        </w:rPr>
-        <w:t>Dark Vision    </w:t>
-      </w:r>
-    </w:p>
-    <w:p>
-      <w:pPr>
-        <w:rPr>
-          <w:sz w:val="24"/>
-          <w:szCs w:val="24"/>
-          <w:lang w:val="en-GB"/>
-        </w:rPr>
-      </w:pPr>
-      <w:r>
-        <w:rPr>
-          <w:lang w:val="en-GB"/>
-        </w:rPr>
         <w:t>[4]</w:t>
       </w:r>
       <w:r>
@@ -22328,100 +23156,97 @@
         <w:t xml:space="preserve">“Van Kroth. </w:t>
       </w:r>
       <w:r>
-        <w:t xml:space="preserve">Ród któren od Garetha Van Krotha się wywodzi. Wszyscy oni i one, bez wyjątku naturę mają podobną a składać się na nią głównie chutliość niemożebna. Gzili by się tacy ino z kim popadnie i gdzie popadnie przeto dużo ich się porobiło i po świecie wędruje. Drugą cechą Van Krotha jest do bitki skorość, której to u podstawy leżą chęci do pokazania jak to oni żelazem potrafią sprawnie wywijać. A przyznać należy dla uczciwości że potrafią onym wymachiwać. Trafić skurczysyna niemożliwym niemal albowiem skacze zwinnie jak królik i pląsa na lewo i prawo. Van Kroth potrafi tyż z wilkiem gadać i do uległości przymusić, widzi w nocy niczym puszczyk. Jak jużci z nim bić się trza, czego odradzam </w:t>
-      </w:r>
-      <w:r>
+        <w:t>Ród któren od Garetha Van Krotha się wywodzi. Wszyscy oni i one, bez wyjątku naturę mają podobną a składać się na nią głównie chutliość niemożebna. Gzili by się tacy ino z kim popadnie i gdzie popadnie przeto dużo ich się porobiło i po świecie wędruje. Drugą cechą Van Krotha jest do bitki skorość, której to u podstawy leżą chęci do pokazania jak to oni żelazem potrafią sprawnie wywijać. A przyznać należy dla uczciwości że potrafią onym wymachiwać. Trafić skurczysyna niemożliwym niemal albowiem skacze zwinnie jak królik i pląsa na lewo i prawo. Van Kroth potrafi tyż z wilkiem gadać i do uległości przymusić, widzi w nocy niczym puszczyk. Jak jużci z nim bić się trza, czego odradzam z całego serca, to lepiej do nowiu odczekać bowiem słabszy wtedy się robi. Jeśli o wygląd idzie to zwykle jasne ma włosy i modre oczy, smukłą postawę i wzrost słuszny jednak wyjątki zdążają się tako samo. Przystojni są i pociągające tako że oprzeć się im ciężko zaprawdę.”</w:t>
+      </w:r>
+    </w:p>
+    <w:p/>
+    <w:p>
+      <w:pPr>
+        <w:rPr>
+          <w:sz w:val="24"/>
+          <w:szCs w:val="24"/>
+        </w:rPr>
+      </w:pPr>
+      <w:r>
+        <w:rPr>
+          <w:b/>
+          <w:bCs/>
+        </w:rPr>
+        <w:t xml:space="preserve">Herb: </w:t>
+      </w:r>
+      <w:r>
+        <w:rPr>
+          <w:bCs/>
+        </w:rPr>
+        <w:t>srebrny</w:t>
+      </w:r>
+      <w:r>
+        <w:rPr>
+          <w:b/>
+          <w:bCs/>
+        </w:rPr>
+        <w:t xml:space="preserve"> </w:t>
+      </w:r>
+      <w:r>
+        <w:t>wilk</w:t>
+      </w:r>
+      <w:r>
+        <w:t xml:space="preserve"> w niebieskim polu</w:t>
+      </w:r>
+    </w:p>
+    <w:p>
+      <w:r>
+        <w:rPr>
+          <w:b/>
+          <w:bCs/>
+        </w:rPr>
+        <w:t xml:space="preserve">Założyciel: </w:t>
+      </w:r>
+      <w:r>
+        <w:t>Gareth Van Kroth</w:t>
+      </w:r>
+    </w:p>
+    <w:p>
+      <w:r>
+        <w:rPr>
+          <w:b/>
+        </w:rPr>
+        <w:t>Patron</w:t>
+      </w:r>
+      <w:r>
+        <w:t>: Etria</w:t>
+      </w:r>
+    </w:p>
+    <w:p>
+      <w:r>
+        <w:rPr>
+          <w:b/>
+        </w:rPr>
+        <w:t>Przydomki</w:t>
+      </w:r>
+      <w:r>
+        <w:t xml:space="preserve">: Wilki, </w:t>
+      </w:r>
+      <w:r>
+        <w:t>Szelmy</w:t>
+      </w:r>
+      <w:r>
+        <w:t>, Fechmistrze</w:t>
+      </w:r>
+    </w:p>
+    <w:p>
+      <w:pPr>
+        <w:rPr>
+          <w:sz w:val="24"/>
+          <w:szCs w:val="24"/>
+        </w:rPr>
+      </w:pPr>
+      <w:r>
+        <w:rPr>
+          <w:b/>
+          <w:bCs/>
+        </w:rPr>
         <w:lastRenderedPageBreak/>
-        <w:t>z całego serca, to lepiej do nowiu odczekać bowiem słabszy wtedy się robi. Jeśli o wygląd idzie to zwykle jasne ma włosy i modre oczy, smukłą postawę i wzrost słuszny jednak wyjątki zdążają się tako samo. Przystojni są i pociągające tako że oprzeć się im ciężko zaprawdę.”</w:t>
-      </w:r>
-    </w:p>
-    <w:p/>
-    <w:p>
-      <w:pPr>
-        <w:rPr>
-          <w:sz w:val="24"/>
-          <w:szCs w:val="24"/>
-        </w:rPr>
-      </w:pPr>
-      <w:r>
-        <w:rPr>
-          <w:b/>
-          <w:bCs/>
-        </w:rPr>
-        <w:t xml:space="preserve">Herb: </w:t>
-      </w:r>
-      <w:r>
-        <w:rPr>
-          <w:bCs/>
-        </w:rPr>
-        <w:t>srebrny</w:t>
-      </w:r>
-      <w:r>
-        <w:rPr>
-          <w:b/>
-          <w:bCs/>
-        </w:rPr>
-        <w:t xml:space="preserve"> </w:t>
-      </w:r>
-      <w:r>
-        <w:t>wilk</w:t>
-      </w:r>
-      <w:r>
-        <w:t xml:space="preserve"> w niebieskim polu</w:t>
-      </w:r>
-    </w:p>
-    <w:p>
-      <w:r>
-        <w:rPr>
-          <w:b/>
-          <w:bCs/>
-        </w:rPr>
-        <w:t xml:space="preserve">Założyciel: </w:t>
-      </w:r>
-      <w:r>
-        <w:t>Gareth Van Kroth</w:t>
-      </w:r>
-    </w:p>
-    <w:p>
-      <w:r>
-        <w:rPr>
-          <w:b/>
-        </w:rPr>
-        <w:t>Patron</w:t>
-      </w:r>
-      <w:r>
-        <w:t>: Etria</w:t>
-      </w:r>
-    </w:p>
-    <w:p>
-      <w:r>
-        <w:rPr>
-          <w:b/>
-        </w:rPr>
-        <w:t>Przydomki</w:t>
-      </w:r>
-      <w:r>
-        <w:t xml:space="preserve">: Wilki, </w:t>
-      </w:r>
-      <w:r>
-        <w:t>Szelmy</w:t>
-      </w:r>
-      <w:r>
-        <w:t>, Fechmistrze</w:t>
-      </w:r>
-    </w:p>
-    <w:p>
-      <w:pPr>
-        <w:rPr>
-          <w:sz w:val="24"/>
-          <w:szCs w:val="24"/>
-        </w:rPr>
-      </w:pPr>
-      <w:r>
-        <w:rPr>
-          <w:b/>
-          <w:bCs/>
-        </w:rPr>
         <w:t xml:space="preserve">Wygląd: </w:t>
       </w:r>
       <w:r>
@@ -23288,6 +24113,7 @@
         <w:rPr>
           <w:lang w:val="en-GB"/>
         </w:rPr>
+        <w:lastRenderedPageBreak/>
         <w:t>[5]     Talent: Gifted artist</w:t>
       </w:r>
     </w:p>
@@ -23390,6 +24216,7 @@
         <w:rPr>
           <w:lang w:val="en-GB"/>
         </w:rPr>
+        <w:lastRenderedPageBreak/>
         <w:t>[-5]     Curious</w:t>
       </w:r>
     </w:p>
@@ -23429,6 +24256,7 @@
         <w:rPr>
           <w:lang w:val="en-GB"/>
         </w:rPr>
+        <w:lastRenderedPageBreak/>
         <w:t>[-5]     Stubbornness</w:t>
       </w:r>
     </w:p>
@@ -25449,7 +26277,7 @@
         <w:rPr>
           <w:lang w:val="en-GB"/>
         </w:rPr>
-        <w:t>4</w:t>
+        <w:t>5</w:t>
       </w:r>
       <w:r>
         <w:rPr>
@@ -27859,26 +28687,145 @@
       </w:r>
     </w:p>
     <w:p>
-      <w:r>
-        <w:t>1: Wezwanie błyskawicy</w:t>
-      </w:r>
-      <w:r>
-        <w:t xml:space="preserve">, zadaje 1d obrażeń </w:t>
+      <w:pPr>
+        <w:rPr>
+          <w:lang w:val="en-GB"/>
+        </w:rPr>
+      </w:pPr>
+      <w:r>
+        <w:rPr>
+          <w:lang w:val="en-GB"/>
+        </w:rPr>
+        <w:t>1:</w:t>
+      </w:r>
+      <w:r>
+        <w:rPr>
+          <w:lang w:val="en-GB"/>
+        </w:rPr>
+        <w:t xml:space="preserve"> [5]</w:t>
+      </w:r>
+      <w:r>
+        <w:rPr>
+          <w:lang w:val="en-GB"/>
+        </w:rPr>
+        <w:t xml:space="preserve"> </w:t>
+      </w:r>
+      <w:r>
+        <w:rPr>
+          <w:lang w:val="en-GB"/>
+        </w:rPr>
+        <w:t>Fog, Predict Weather, Wind</w:t>
+      </w:r>
+    </w:p>
+    <w:p>
+      <w:pPr>
+        <w:rPr>
+          <w:lang w:val="en-GB"/>
+        </w:rPr>
+      </w:pPr>
+      <w:r>
+        <w:rPr>
+          <w:lang w:val="en-GB"/>
+        </w:rPr>
+        <w:t xml:space="preserve">2: </w:t>
+      </w:r>
+      <w:r>
+        <w:rPr>
+          <w:lang w:val="en-GB"/>
+        </w:rPr>
+        <w:t>[10]</w:t>
+      </w:r>
+      <w:r>
+        <w:rPr>
+          <w:lang w:val="en-GB"/>
+        </w:rPr>
+        <w:t xml:space="preserve">Rain, Snow, </w:t>
+      </w:r>
+      <w:r>
+        <w:rPr>
+          <w:lang w:val="en-GB"/>
+        </w:rPr>
+        <w:t>Resist lightning</w:t>
+      </w:r>
+    </w:p>
+    <w:p>
+      <w:pPr>
+        <w:rPr>
+          <w:lang w:val="en-GB"/>
+        </w:rPr>
+      </w:pPr>
+      <w:r>
+        <w:rPr>
+          <w:lang w:val="en-GB"/>
+        </w:rPr>
+        <w:t xml:space="preserve">3: </w:t>
+      </w:r>
+      <w:r>
+        <w:rPr>
+          <w:lang w:val="en-GB"/>
+        </w:rPr>
+        <w:t>[17]</w:t>
+      </w:r>
+      <w:r>
+        <w:rPr>
+          <w:lang w:val="en-GB"/>
+        </w:rPr>
+        <w:t xml:space="preserve">Hail, </w:t>
+      </w:r>
+      <w:r>
+        <w:rPr>
+          <w:lang w:val="en-GB"/>
+        </w:rPr>
+        <w:t xml:space="preserve">Storm, </w:t>
+      </w:r>
+      <w:r>
+        <w:rPr>
+          <w:lang w:val="en-GB"/>
+        </w:rPr>
+        <w:t>Call lightning</w:t>
+      </w:r>
+    </w:p>
+    <w:p>
+      <w:pPr>
+        <w:rPr>
+          <w:lang w:val="en-GB"/>
+        </w:rPr>
+      </w:pPr>
+      <w:r>
+        <w:rPr>
+          <w:lang w:val="en-GB"/>
+        </w:rPr>
+        <w:t xml:space="preserve">4: </w:t>
+      </w:r>
+      <w:r>
+        <w:rPr>
+          <w:lang w:val="en-GB"/>
+        </w:rPr>
+        <w:t>[24]</w:t>
+      </w:r>
+      <w:r>
+        <w:rPr>
+          <w:lang w:val="en-GB"/>
+        </w:rPr>
+        <w:t>Lightning weapon, Lightning missile, Lightning Armour</w:t>
+      </w:r>
+    </w:p>
+    <w:p>
+      <w:pPr>
+        <w:rPr>
+          <w:lang w:val="en-GB"/>
+        </w:rPr>
+      </w:pPr>
+    </w:p>
+    <w:p>
+      <w:r>
+        <w:t xml:space="preserve">Wezwanie błyskawicy, zadaje 1d obrażeń </w:t>
       </w:r>
       <w:r>
         <w:t xml:space="preserve">na poziom. Koszt użycia 1BP, atakować można tylko cele na otwartej przestrzeni, pancerz metalowy niewiele pomaga </w:t>
       </w:r>
       <w:r>
-        <w:t>(</w:t>
-      </w:r>
-      <w:r>
-        <w:t>Innate attack, Burning, Overhead +30%</w:t>
-      </w:r>
-      <w:r>
-        <w:t>, outside only -20%</w:t>
-      </w:r>
-      <w:r>
-        <w:t>)</w:t>
+        <w:t>(Innate attack, Burning, Overhead +30%, outside only -20%)</w:t>
       </w:r>
     </w:p>
     <w:p>
@@ -27886,83 +28833,8 @@
         <w:t xml:space="preserve">Ponadto moce oparte na Weather Spells z GURPS magic </w:t>
       </w:r>
     </w:p>
-    <w:p>
-      <w:pPr>
-        <w:rPr>
-          <w:lang w:val="en-GB"/>
-        </w:rPr>
-      </w:pPr>
-      <w:r>
-        <w:rPr>
-          <w:lang w:val="en-GB"/>
-        </w:rPr>
-        <w:t>Frost, Fog, Predict Weather, Wind</w:t>
-      </w:r>
-    </w:p>
-    <w:p>
-      <w:pPr>
-        <w:rPr>
-          <w:lang w:val="en-GB"/>
-        </w:rPr>
-      </w:pPr>
-      <w:r>
-        <w:rPr>
-          <w:lang w:val="en-GB"/>
-        </w:rPr>
-        <w:t xml:space="preserve">2: Rain, Snow, </w:t>
-      </w:r>
-    </w:p>
-    <w:p>
-      <w:pPr>
-        <w:rPr>
-          <w:lang w:val="en-GB"/>
-        </w:rPr>
-      </w:pPr>
-      <w:r>
-        <w:rPr>
-          <w:lang w:val="en-GB"/>
-        </w:rPr>
-        <w:t xml:space="preserve">3: </w:t>
-      </w:r>
-      <w:r>
-        <w:rPr>
-          <w:lang w:val="en-GB"/>
-        </w:rPr>
-        <w:t xml:space="preserve">Hail, </w:t>
-      </w:r>
-      <w:r>
-        <w:rPr>
-          <w:lang w:val="en-GB"/>
-        </w:rPr>
-        <w:t xml:space="preserve">Storm, </w:t>
-      </w:r>
-      <w:r>
-        <w:rPr>
-          <w:lang w:val="en-GB"/>
-        </w:rPr>
-        <w:t>Resist lightning</w:t>
-      </w:r>
-    </w:p>
-    <w:p>
-      <w:pPr>
-        <w:rPr>
-          <w:lang w:val="en-GB"/>
-        </w:rPr>
-      </w:pPr>
-      <w:r>
-        <w:rPr>
-          <w:lang w:val="en-GB"/>
-        </w:rPr>
-        <w:t>4: Lightning weapon, Lightning missile, Lightning Armour</w:t>
-      </w:r>
-    </w:p>
-    <w:p>
-      <w:pPr>
-        <w:rPr>
-          <w:lang w:val="en-GB"/>
-        </w:rPr>
-      </w:pPr>
-    </w:p>
+    <w:p/>
+    <w:p/>
     <w:p>
       <w:pPr>
         <w:pStyle w:val="Nagwek2"/>
@@ -27972,7 +28844,6 @@
       <w:bookmarkStart w:id="188" w:name="_Toc457246485"/>
       <w:bookmarkStart w:id="189" w:name="_Toc457659927"/>
       <w:r>
-        <w:lastRenderedPageBreak/>
         <w:t>Tenebratelum (Mrocisk)</w:t>
       </w:r>
       <w:bookmarkEnd w:id="186"/>
@@ -28129,7 +29000,6 @@
         <w:pStyle w:val="Cytat"/>
       </w:pPr>
       <w:r>
-        <w:lastRenderedPageBreak/>
         <w:t xml:space="preserve">- To trudne pytanie przyjacielu. – Morhed przyglądał się stworzeniu, które siedziało na jego przedramieniu. Istota miała z grubsza tułów szczura, pokryty ciemnoszarą sierścią, dodatkowo nietoperze skrzydła na grzbiecie, z ostrymi pazurami na ich krańcach. Krótką masywna szyję, wydłużoną głowę zakończoną dużym czarnym nosem. Na pyszczku znajdowały się cztery pary długich wąsów. Miało pokaźnych rozmiarów uszy, którymi czujnie obracało, co chwilę wyłapując precyzyjnie źródła hałasu dookoła. Miało trzy ruchliwe ogony, pomiędzy którymi rozpościerały się błony podobne jak te w skrzydłach, zaś na środkowym, najdłuższym, umieszczony był zakrzywiony kolec ze zgrubieniem poniżej. Ale najbardziej niezwykłe były oczy stwora. Były ich dwie pary. Jedne, większe skierowane były do przodu, przypominały trochę oczy kota. Druga para była osadzona bardziej w tyle czaszki i spoglądała na boki, jak u królika. Całość robiła nieco upiorne wrażenie acz była bardzo intrygująca. Stworek wiercił się i raz po raz podgryzał rękaw właściciela. </w:t>
       </w:r>
     </w:p>
@@ -28251,7 +29121,11 @@
         <w:t>iedź jest większy, wytrzymalszy i</w:t>
       </w:r>
       <w:r>
-        <w:t xml:space="preserve"> silniejszy. Starsi Sarghaddowie używają dodatkowo specjalnie dostosowanych zbroi, co sprawia że w tej formie są niemal nie do zatrzymania na polu bitwy.</w:t>
+        <w:t xml:space="preserve"> silniejszy. Starsi Sarghaddowie używają dodatkowo specjalnie </w:t>
+      </w:r>
+      <w:r>
+        <w:lastRenderedPageBreak/>
+        <w:t>dostosowanych zbroi, co sprawia że w tej formie są niemal nie do zatrzymania na polu bitwy.</w:t>
       </w:r>
     </w:p>
     <w:p/>
@@ -28270,7 +29144,6 @@
     </w:p>
     <w:p>
       <w:r>
-        <w:lastRenderedPageBreak/>
         <w:t>Na pierwszym poziomie</w:t>
       </w:r>
       <w:r>
@@ -29966,7 +30839,11 @@
         <w:pStyle w:val="Cytat"/>
       </w:pPr>
       <w:r>
-        <w:t>- Wasz koszmar. – Gareth uśmiechnął się demonicznie. Jego oczy zapłonęły nagle, w ułamku sekundy znalazł się pomiędzy strażnikami. Dobył jednocześnie długich mieczy które mieli przy pasach. I jednocześnie ciął obu w błyskawicznym piruecie. Mocno. Ciała upadły bezwładnie a on stał pomiędzy nimi jeszcze przez chwilę trzymając nisko opuszczone klingi i patrząc w dół. Potem podniósł głowę."</w:t>
+        <w:t xml:space="preserve">- Wasz koszmar. – Gareth uśmiechnął się demonicznie. Jego oczy zapłonęły nagle, w ułamku sekundy znalazł się pomiędzy strażnikami. </w:t>
+      </w:r>
+      <w:r>
+        <w:lastRenderedPageBreak/>
+        <w:t>Dobył jednocześnie długich mieczy które mieli przy pasach. I jednocześnie ciął obu w błyskawicznym piruecie. Mocno. Ciała upadły bezwładnie a on stał pomiędzy nimi jeszcze przez chwilę trzymając nisko opuszczone klingi i patrząc w dół. Potem podniósł głowę."</w:t>
       </w:r>
     </w:p>
     <w:p/>
@@ -32688,7 +33565,7 @@
             <w:rPr>
               <w:noProof/>
             </w:rPr>
-            <w:t>25</w:t>
+            <w:t>23</w:t>
           </w:r>
         </w:fldSimple>
       </w:p>

</xml_diff>

<commit_message>
v 3.4.7 Dodana rozpiska Zurovów
</commit_message>
<xml_diff>
--- a/Karmazyn.docx
+++ b/Karmazyn.docx
@@ -143,7 +143,7 @@
         <w:jc w:val="center"/>
       </w:pPr>
       <w:r>
-        <w:t>wersja 3.4.6</w:t>
+        <w:t>wersja 3.4.7</w:t>
       </w:r>
     </w:p>
     <w:p>
@@ -158,7 +158,7 @@
         <w:jc w:val="center"/>
       </w:pPr>
       <w:r>
-        <w:t>2016-08-07</w:t>
+        <w:t>2016-08-08</w:t>
       </w:r>
     </w:p>
     <w:p>
@@ -1795,7 +1795,7 @@
                 <w:noProof/>
                 <w:webHidden/>
               </w:rPr>
-              <w:t>23</w:t>
+              <w:t>24</w:t>
             </w:r>
             <w:r>
               <w:rPr>
@@ -1865,7 +1865,7 @@
                 <w:noProof/>
                 <w:webHidden/>
               </w:rPr>
-              <w:t>25</w:t>
+              <w:t>26</w:t>
             </w:r>
             <w:r>
               <w:rPr>
@@ -1935,7 +1935,7 @@
                 <w:noProof/>
                 <w:webHidden/>
               </w:rPr>
-              <w:t>27</w:t>
+              <w:t>28</w:t>
             </w:r>
             <w:r>
               <w:rPr>
@@ -2005,7 +2005,7 @@
                 <w:noProof/>
                 <w:webHidden/>
               </w:rPr>
-              <w:t>28</w:t>
+              <w:t>29</w:t>
             </w:r>
             <w:r>
               <w:rPr>
@@ -2075,7 +2075,7 @@
                 <w:noProof/>
                 <w:webHidden/>
               </w:rPr>
-              <w:t>29</w:t>
+              <w:t>30</w:t>
             </w:r>
             <w:r>
               <w:rPr>
@@ -2286,7 +2286,7 @@
                 <w:noProof/>
                 <w:webHidden/>
               </w:rPr>
-              <w:t>33</w:t>
+              <w:t>34</w:t>
             </w:r>
             <w:r>
               <w:rPr>
@@ -2357,7 +2357,7 @@
                 <w:noProof/>
                 <w:webHidden/>
               </w:rPr>
-              <w:t>35</w:t>
+              <w:t>36</w:t>
             </w:r>
             <w:r>
               <w:rPr>
@@ -2427,7 +2427,7 @@
                 <w:noProof/>
                 <w:webHidden/>
               </w:rPr>
-              <w:t>36</w:t>
+              <w:t>37</w:t>
             </w:r>
             <w:r>
               <w:rPr>
@@ -2497,7 +2497,7 @@
                 <w:noProof/>
                 <w:webHidden/>
               </w:rPr>
-              <w:t>36</w:t>
+              <w:t>37</w:t>
             </w:r>
             <w:r>
               <w:rPr>
@@ -2567,7 +2567,7 @@
                 <w:noProof/>
                 <w:webHidden/>
               </w:rPr>
-              <w:t>37</w:t>
+              <w:t>38</w:t>
             </w:r>
             <w:r>
               <w:rPr>
@@ -2637,7 +2637,7 @@
                 <w:noProof/>
                 <w:webHidden/>
               </w:rPr>
-              <w:t>37</w:t>
+              <w:t>38</w:t>
             </w:r>
             <w:r>
               <w:rPr>
@@ -2707,7 +2707,7 @@
                 <w:noProof/>
                 <w:webHidden/>
               </w:rPr>
-              <w:t>38</w:t>
+              <w:t>39</w:t>
             </w:r>
             <w:r>
               <w:rPr>
@@ -2777,7 +2777,7 @@
                 <w:noProof/>
                 <w:webHidden/>
               </w:rPr>
-              <w:t>38</w:t>
+              <w:t>39</w:t>
             </w:r>
             <w:r>
               <w:rPr>
@@ -2847,7 +2847,7 @@
                 <w:noProof/>
                 <w:webHidden/>
               </w:rPr>
-              <w:t>39</w:t>
+              <w:t>40</w:t>
             </w:r>
             <w:r>
               <w:rPr>
@@ -2917,7 +2917,7 @@
                 <w:noProof/>
                 <w:webHidden/>
               </w:rPr>
-              <w:t>40</w:t>
+              <w:t>41</w:t>
             </w:r>
             <w:r>
               <w:rPr>
@@ -2987,7 +2987,7 @@
                 <w:noProof/>
                 <w:webHidden/>
               </w:rPr>
-              <w:t>40</w:t>
+              <w:t>41</w:t>
             </w:r>
             <w:r>
               <w:rPr>
@@ -3057,7 +3057,7 @@
                 <w:noProof/>
                 <w:webHidden/>
               </w:rPr>
-              <w:t>41</w:t>
+              <w:t>42</w:t>
             </w:r>
             <w:r>
               <w:rPr>
@@ -3127,7 +3127,7 @@
                 <w:noProof/>
                 <w:webHidden/>
               </w:rPr>
-              <w:t>41</w:t>
+              <w:t>42</w:t>
             </w:r>
             <w:r>
               <w:rPr>
@@ -3197,7 +3197,7 @@
                 <w:noProof/>
                 <w:webHidden/>
               </w:rPr>
-              <w:t>41</w:t>
+              <w:t>42</w:t>
             </w:r>
             <w:r>
               <w:rPr>
@@ -3268,7 +3268,7 @@
                 <w:noProof/>
                 <w:webHidden/>
               </w:rPr>
-              <w:t>42</w:t>
+              <w:t>43</w:t>
             </w:r>
             <w:r>
               <w:rPr>
@@ -3338,7 +3338,7 @@
                 <w:noProof/>
                 <w:webHidden/>
               </w:rPr>
-              <w:t>43</w:t>
+              <w:t>44</w:t>
             </w:r>
             <w:r>
               <w:rPr>
@@ -3408,7 +3408,7 @@
                 <w:noProof/>
                 <w:webHidden/>
               </w:rPr>
-              <w:t>43</w:t>
+              <w:t>44</w:t>
             </w:r>
             <w:r>
               <w:rPr>
@@ -3478,7 +3478,7 @@
                 <w:noProof/>
                 <w:webHidden/>
               </w:rPr>
-              <w:t>44</w:t>
+              <w:t>45</w:t>
             </w:r>
             <w:r>
               <w:rPr>
@@ -3548,7 +3548,7 @@
                 <w:noProof/>
                 <w:webHidden/>
               </w:rPr>
-              <w:t>45</w:t>
+              <w:t>46</w:t>
             </w:r>
             <w:r>
               <w:rPr>
@@ -3618,7 +3618,7 @@
                 <w:noProof/>
                 <w:webHidden/>
               </w:rPr>
-              <w:t>45</w:t>
+              <w:t>46</w:t>
             </w:r>
             <w:r>
               <w:rPr>
@@ -3688,7 +3688,7 @@
                 <w:noProof/>
                 <w:webHidden/>
               </w:rPr>
-              <w:t>46</w:t>
+              <w:t>47</w:t>
             </w:r>
             <w:r>
               <w:rPr>
@@ -3758,7 +3758,7 @@
                 <w:noProof/>
                 <w:webHidden/>
               </w:rPr>
-              <w:t>46</w:t>
+              <w:t>47</w:t>
             </w:r>
             <w:r>
               <w:rPr>
@@ -3828,7 +3828,7 @@
                 <w:noProof/>
                 <w:webHidden/>
               </w:rPr>
-              <w:t>46</w:t>
+              <w:t>47</w:t>
             </w:r>
             <w:r>
               <w:rPr>
@@ -3898,7 +3898,7 @@
                 <w:noProof/>
                 <w:webHidden/>
               </w:rPr>
-              <w:t>47</w:t>
+              <w:t>48</w:t>
             </w:r>
             <w:r>
               <w:rPr>
@@ -3968,7 +3968,7 @@
                 <w:noProof/>
                 <w:webHidden/>
               </w:rPr>
-              <w:t>47</w:t>
+              <w:t>48</w:t>
             </w:r>
             <w:r>
               <w:rPr>
@@ -4039,7 +4039,7 @@
                 <w:noProof/>
                 <w:webHidden/>
               </w:rPr>
-              <w:t>48</w:t>
+              <w:t>49</w:t>
             </w:r>
             <w:r>
               <w:rPr>
@@ -4109,7 +4109,7 @@
                 <w:noProof/>
                 <w:webHidden/>
               </w:rPr>
-              <w:t>49</w:t>
+              <w:t>50</w:t>
             </w:r>
             <w:r>
               <w:rPr>
@@ -4179,7 +4179,7 @@
                 <w:noProof/>
                 <w:webHidden/>
               </w:rPr>
-              <w:t>49</w:t>
+              <w:t>50</w:t>
             </w:r>
             <w:r>
               <w:rPr>
@@ -4249,7 +4249,7 @@
                 <w:noProof/>
                 <w:webHidden/>
               </w:rPr>
-              <w:t>50</w:t>
+              <w:t>51</w:t>
             </w:r>
             <w:r>
               <w:rPr>
@@ -4319,7 +4319,7 @@
                 <w:noProof/>
                 <w:webHidden/>
               </w:rPr>
-              <w:t>51</w:t>
+              <w:t>52</w:t>
             </w:r>
             <w:r>
               <w:rPr>
@@ -4389,7 +4389,7 @@
                 <w:noProof/>
                 <w:webHidden/>
               </w:rPr>
-              <w:t>52</w:t>
+              <w:t>53</w:t>
             </w:r>
             <w:r>
               <w:rPr>
@@ -4459,7 +4459,7 @@
                 <w:noProof/>
                 <w:webHidden/>
               </w:rPr>
-              <w:t>53</w:t>
+              <w:t>54</w:t>
             </w:r>
             <w:r>
               <w:rPr>
@@ -4529,7 +4529,7 @@
                 <w:noProof/>
                 <w:webHidden/>
               </w:rPr>
-              <w:t>54</w:t>
+              <w:t>55</w:t>
             </w:r>
             <w:r>
               <w:rPr>
@@ -4599,7 +4599,7 @@
                 <w:noProof/>
                 <w:webHidden/>
               </w:rPr>
-              <w:t>54</w:t>
+              <w:t>55</w:t>
             </w:r>
             <w:r>
               <w:rPr>
@@ -4669,7 +4669,7 @@
                 <w:noProof/>
                 <w:webHidden/>
               </w:rPr>
-              <w:t>54</w:t>
+              <w:t>55</w:t>
             </w:r>
             <w:r>
               <w:rPr>
@@ -4739,7 +4739,7 @@
                 <w:noProof/>
                 <w:webHidden/>
               </w:rPr>
-              <w:t>55</w:t>
+              <w:t>56</w:t>
             </w:r>
             <w:r>
               <w:rPr>
@@ -4809,7 +4809,7 @@
                 <w:noProof/>
                 <w:webHidden/>
               </w:rPr>
-              <w:t>56</w:t>
+              <w:t>57</w:t>
             </w:r>
             <w:r>
               <w:rPr>
@@ -4879,7 +4879,7 @@
                 <w:noProof/>
                 <w:webHidden/>
               </w:rPr>
-              <w:t>56</w:t>
+              <w:t>57</w:t>
             </w:r>
             <w:r>
               <w:rPr>
@@ -4949,7 +4949,7 @@
                 <w:noProof/>
                 <w:webHidden/>
               </w:rPr>
-              <w:t>56</w:t>
+              <w:t>57</w:t>
             </w:r>
             <w:r>
               <w:rPr>
@@ -5019,7 +5019,7 @@
                 <w:noProof/>
                 <w:webHidden/>
               </w:rPr>
-              <w:t>57</w:t>
+              <w:t>58</w:t>
             </w:r>
             <w:r>
               <w:rPr>
@@ -5089,7 +5089,7 @@
                 <w:noProof/>
                 <w:webHidden/>
               </w:rPr>
-              <w:t>58</w:t>
+              <w:t>59</w:t>
             </w:r>
             <w:r>
               <w:rPr>
@@ -5159,7 +5159,7 @@
                 <w:noProof/>
                 <w:webHidden/>
               </w:rPr>
-              <w:t>58</w:t>
+              <w:t>59</w:t>
             </w:r>
             <w:r>
               <w:rPr>
@@ -5229,7 +5229,7 @@
                 <w:noProof/>
                 <w:webHidden/>
               </w:rPr>
-              <w:t>59</w:t>
+              <w:t>60</w:t>
             </w:r>
             <w:r>
               <w:rPr>
@@ -5299,7 +5299,7 @@
                 <w:noProof/>
                 <w:webHidden/>
               </w:rPr>
-              <w:t>59</w:t>
+              <w:t>60</w:t>
             </w:r>
             <w:r>
               <w:rPr>
@@ -5369,7 +5369,7 @@
                 <w:noProof/>
                 <w:webHidden/>
               </w:rPr>
-              <w:t>60</w:t>
+              <w:t>61</w:t>
             </w:r>
             <w:r>
               <w:rPr>
@@ -5439,7 +5439,7 @@
                 <w:noProof/>
                 <w:webHidden/>
               </w:rPr>
-              <w:t>60</w:t>
+              <w:t>61</w:t>
             </w:r>
             <w:r>
               <w:rPr>
@@ -5509,7 +5509,7 @@
                 <w:noProof/>
                 <w:webHidden/>
               </w:rPr>
-              <w:t>60</w:t>
+              <w:t>61</w:t>
             </w:r>
             <w:r>
               <w:rPr>
@@ -5579,7 +5579,7 @@
                 <w:noProof/>
                 <w:webHidden/>
               </w:rPr>
-              <w:t>62</w:t>
+              <w:t>63</w:t>
             </w:r>
             <w:r>
               <w:rPr>
@@ -5649,7 +5649,7 @@
                 <w:noProof/>
                 <w:webHidden/>
               </w:rPr>
-              <w:t>62</w:t>
+              <w:t>63</w:t>
             </w:r>
             <w:r>
               <w:rPr>
@@ -5719,7 +5719,7 @@
                 <w:noProof/>
                 <w:webHidden/>
               </w:rPr>
-              <w:t>62</w:t>
+              <w:t>63</w:t>
             </w:r>
             <w:r>
               <w:rPr>
@@ -5789,7 +5789,7 @@
                 <w:noProof/>
                 <w:webHidden/>
               </w:rPr>
-              <w:t>62</w:t>
+              <w:t>63</w:t>
             </w:r>
             <w:r>
               <w:rPr>
@@ -5859,7 +5859,7 @@
                 <w:noProof/>
                 <w:webHidden/>
               </w:rPr>
-              <w:t>63</w:t>
+              <w:t>64</w:t>
             </w:r>
             <w:r>
               <w:rPr>
@@ -5929,7 +5929,7 @@
                 <w:noProof/>
                 <w:webHidden/>
               </w:rPr>
-              <w:t>63</w:t>
+              <w:t>64</w:t>
             </w:r>
             <w:r>
               <w:rPr>
@@ -5999,7 +5999,7 @@
                 <w:noProof/>
                 <w:webHidden/>
               </w:rPr>
-              <w:t>64</w:t>
+              <w:t>65</w:t>
             </w:r>
             <w:r>
               <w:rPr>
@@ -6069,7 +6069,7 @@
                 <w:noProof/>
                 <w:webHidden/>
               </w:rPr>
-              <w:t>65</w:t>
+              <w:t>66</w:t>
             </w:r>
             <w:r>
               <w:rPr>
@@ -6139,7 +6139,7 @@
                 <w:noProof/>
                 <w:webHidden/>
               </w:rPr>
-              <w:t>66</w:t>
+              <w:t>67</w:t>
             </w:r>
             <w:r>
               <w:rPr>
@@ -6209,7 +6209,7 @@
                 <w:noProof/>
                 <w:webHidden/>
               </w:rPr>
-              <w:t>66</w:t>
+              <w:t>67</w:t>
             </w:r>
             <w:r>
               <w:rPr>
@@ -6279,7 +6279,7 @@
                 <w:noProof/>
                 <w:webHidden/>
               </w:rPr>
-              <w:t>67</w:t>
+              <w:t>68</w:t>
             </w:r>
             <w:r>
               <w:rPr>
@@ -6349,7 +6349,7 @@
                 <w:noProof/>
                 <w:webHidden/>
               </w:rPr>
-              <w:t>67</w:t>
+              <w:t>68</w:t>
             </w:r>
             <w:r>
               <w:rPr>
@@ -6419,7 +6419,7 @@
                 <w:noProof/>
                 <w:webHidden/>
               </w:rPr>
-              <w:t>68</w:t>
+              <w:t>69</w:t>
             </w:r>
             <w:r>
               <w:rPr>
@@ -6489,7 +6489,7 @@
                 <w:noProof/>
                 <w:webHidden/>
               </w:rPr>
-              <w:t>68</w:t>
+              <w:t>69</w:t>
             </w:r>
             <w:r>
               <w:rPr>
@@ -6559,7 +6559,7 @@
                 <w:noProof/>
                 <w:webHidden/>
               </w:rPr>
-              <w:t>69</w:t>
+              <w:t>70</w:t>
             </w:r>
             <w:r>
               <w:rPr>
@@ -6629,7 +6629,7 @@
                 <w:noProof/>
                 <w:webHidden/>
               </w:rPr>
-              <w:t>69</w:t>
+              <w:t>70</w:t>
             </w:r>
             <w:r>
               <w:rPr>
@@ -23560,8 +23560,7 @@
     <w:p>
       <w:pPr>
         <w:rPr>
-          <w:sz w:val="24"/>
-          <w:szCs w:val="24"/>
+          <w:b/>
         </w:rPr>
       </w:pPr>
       <w:r>
@@ -23570,6 +23569,14 @@
         </w:rPr>
         <w:t>System:</w:t>
       </w:r>
+    </w:p>
+    <w:p>
+      <w:pPr>
+        <w:rPr>
+          <w:sz w:val="24"/>
+          <w:szCs w:val="24"/>
+        </w:rPr>
+      </w:pPr>
     </w:p>
     <w:p>
       <w:r>
@@ -23626,27 +23633,25 @@
           <w:lang w:val="en-GB"/>
         </w:rPr>
         <w:lastRenderedPageBreak/>
-        <w:t>[40]    DEX +2</w:t>
-      </w:r>
-    </w:p>
-    <w:p>
-      <w:pPr>
-        <w:rPr>
-          <w:lang w:val="en-GB"/>
-        </w:rPr>
-      </w:pPr>
-      <w:r>
-        <w:rPr>
-          <w:lang w:val="en-GB"/>
-        </w:rPr>
-        <w:t>[10]    Per +2</w:t>
-      </w:r>
-    </w:p>
-    <w:p>
-      <w:pPr>
-        <w:rPr>
-          <w:sz w:val="24"/>
-          <w:szCs w:val="24"/>
+        <w:t>[40]</w:t>
+      </w:r>
+      <w:r>
+        <w:rPr>
+          <w:lang w:val="en-GB"/>
+        </w:rPr>
+        <w:tab/>
+        <w:t>D</w:t>
+      </w:r>
+      <w:r>
+        <w:rPr>
+          <w:lang w:val="en-GB"/>
+        </w:rPr>
+        <w:t>X +2</w:t>
+      </w:r>
+    </w:p>
+    <w:p>
+      <w:pPr>
+        <w:rPr>
           <w:lang w:val="en-GB"/>
         </w:rPr>
       </w:pPr>
@@ -23666,7 +23671,28 @@
         <w:rPr>
           <w:lang w:val="en-GB"/>
         </w:rPr>
-        <w:t xml:space="preserve">    </w:t>
+        <w:t>Per +2</w:t>
+      </w:r>
+    </w:p>
+    <w:p>
+      <w:pPr>
+        <w:rPr>
+          <w:sz w:val="24"/>
+          <w:szCs w:val="24"/>
+          <w:lang w:val="en-GB"/>
+        </w:rPr>
+      </w:pPr>
+      <w:r>
+        <w:rPr>
+          <w:lang w:val="en-GB"/>
+        </w:rPr>
+        <w:t>[10]</w:t>
+      </w:r>
+      <w:r>
+        <w:rPr>
+          <w:lang w:val="en-GB"/>
+        </w:rPr>
+        <w:tab/>
       </w:r>
       <w:r>
         <w:rPr>
@@ -23687,64 +23713,107 @@
         <w:rPr>
           <w:lang w:val="en-GB"/>
         </w:rPr>
-        <w:t>[12]    Handsome / Beautiful</w:t>
-      </w:r>
-    </w:p>
-    <w:p>
-      <w:pPr>
-        <w:rPr>
-          <w:sz w:val="24"/>
-          <w:szCs w:val="24"/>
-          <w:lang w:val="en-GB"/>
-        </w:rPr>
-      </w:pPr>
-      <w:r>
-        <w:rPr>
-          <w:lang w:val="en-GB"/>
-        </w:rPr>
-        <w:t>[10]    Charisma 2</w:t>
-      </w:r>
-    </w:p>
-    <w:p>
-      <w:pPr>
-        <w:rPr>
-          <w:sz w:val="24"/>
-          <w:szCs w:val="24"/>
-          <w:lang w:val="en-GB"/>
-        </w:rPr>
-      </w:pPr>
-      <w:r>
-        <w:rPr>
-          <w:lang w:val="en-GB"/>
-        </w:rPr>
-        <w:t xml:space="preserve">[20]    Talent: melee weapons lvl 2 </w:t>
-      </w:r>
-    </w:p>
-    <w:p>
-      <w:pPr>
-        <w:rPr>
-          <w:sz w:val="24"/>
-          <w:szCs w:val="24"/>
-          <w:lang w:val="en-GB"/>
-        </w:rPr>
-      </w:pPr>
-      <w:r>
-        <w:rPr>
-          <w:lang w:val="en-GB"/>
-        </w:rPr>
-        <w:t xml:space="preserve">[8]    </w:t>
-      </w:r>
-      <w:r>
-        <w:rPr>
-          <w:lang w:val="en-GB"/>
-        </w:rPr>
-        <w:tab/>
-      </w:r>
-      <w:r>
-        <w:rPr>
-          <w:lang w:val="en-GB"/>
-        </w:rPr>
-        <w:t xml:space="preserve">  </w:t>
+        <w:t>[12]</w:t>
+      </w:r>
+      <w:r>
+        <w:rPr>
+          <w:lang w:val="en-GB"/>
+        </w:rPr>
+        <w:tab/>
+      </w:r>
+      <w:r>
+        <w:rPr>
+          <w:lang w:val="en-GB"/>
+        </w:rPr>
+        <w:t>Handsome / Beautiful</w:t>
+      </w:r>
+    </w:p>
+    <w:p>
+      <w:pPr>
+        <w:rPr>
+          <w:sz w:val="24"/>
+          <w:szCs w:val="24"/>
+          <w:lang w:val="en-GB"/>
+        </w:rPr>
+      </w:pPr>
+      <w:r>
+        <w:rPr>
+          <w:lang w:val="en-GB"/>
+        </w:rPr>
+        <w:t>[10]</w:t>
+      </w:r>
+      <w:r>
+        <w:rPr>
+          <w:lang w:val="en-GB"/>
+        </w:rPr>
+        <w:tab/>
+      </w:r>
+      <w:r>
+        <w:rPr>
+          <w:lang w:val="en-GB"/>
+        </w:rPr>
+        <w:t>Charisma 2</w:t>
+      </w:r>
+    </w:p>
+    <w:p>
+      <w:pPr>
+        <w:rPr>
+          <w:sz w:val="24"/>
+          <w:szCs w:val="24"/>
+          <w:lang w:val="en-GB"/>
+        </w:rPr>
+      </w:pPr>
+      <w:r>
+        <w:rPr>
+          <w:lang w:val="en-GB"/>
+        </w:rPr>
+        <w:t>[</w:t>
+      </w:r>
+      <w:r>
+        <w:rPr>
+          <w:lang w:val="en-GB"/>
+        </w:rPr>
+        <w:t>20]</w:t>
+      </w:r>
+      <w:r>
+        <w:rPr>
+          <w:lang w:val="en-GB"/>
+        </w:rPr>
+        <w:tab/>
+        <w:t>Talent: M</w:t>
+      </w:r>
+      <w:r>
+        <w:rPr>
+          <w:lang w:val="en-GB"/>
+        </w:rPr>
+        <w:t>elee weapons</w:t>
+      </w:r>
+      <w:r>
+        <w:rPr>
+          <w:lang w:val="en-GB"/>
+        </w:rPr>
+        <w:t xml:space="preserve"> 2 </w:t>
+      </w:r>
+    </w:p>
+    <w:p>
+      <w:pPr>
+        <w:rPr>
+          <w:sz w:val="24"/>
+          <w:szCs w:val="24"/>
+          <w:lang w:val="en-GB"/>
+        </w:rPr>
+      </w:pPr>
+      <w:r>
+        <w:rPr>
+          <w:lang w:val="en-GB"/>
+        </w:rPr>
+        <w:t>[8]</w:t>
+      </w:r>
+      <w:r>
+        <w:rPr>
+          <w:lang w:val="en-GB"/>
+        </w:rPr>
+        <w:tab/>
       </w:r>
       <w:r>
         <w:rPr>
@@ -23765,34 +23834,40 @@
         <w:rPr>
           <w:lang w:val="en-GB"/>
         </w:rPr>
-        <w:t xml:space="preserve">[15]    Combat reflexes </w:t>
-      </w:r>
-    </w:p>
-    <w:p>
-      <w:pPr>
-        <w:rPr>
-          <w:sz w:val="24"/>
-          <w:szCs w:val="24"/>
-          <w:lang w:val="en-GB"/>
-        </w:rPr>
-      </w:pPr>
-      <w:r>
-        <w:rPr>
-          <w:lang w:val="en-GB"/>
-        </w:rPr>
-        <w:t xml:space="preserve">[9]    </w:t>
-      </w:r>
-      <w:r>
-        <w:rPr>
-          <w:lang w:val="en-GB"/>
-        </w:rPr>
-        <w:tab/>
-      </w:r>
-      <w:r>
-        <w:rPr>
-          <w:lang w:val="en-GB"/>
-        </w:rPr>
-        <w:t xml:space="preserve">  </w:t>
+        <w:t>[15]</w:t>
+      </w:r>
+      <w:r>
+        <w:rPr>
+          <w:lang w:val="en-GB"/>
+        </w:rPr>
+        <w:tab/>
+      </w:r>
+      <w:r>
+        <w:rPr>
+          <w:lang w:val="en-GB"/>
+        </w:rPr>
+        <w:t xml:space="preserve">Combat reflexes </w:t>
+      </w:r>
+    </w:p>
+    <w:p>
+      <w:pPr>
+        <w:rPr>
+          <w:sz w:val="24"/>
+          <w:szCs w:val="24"/>
+          <w:lang w:val="en-GB"/>
+        </w:rPr>
+      </w:pPr>
+      <w:r>
+        <w:rPr>
+          <w:lang w:val="en-GB"/>
+        </w:rPr>
+        <w:t>[9]</w:t>
+      </w:r>
+      <w:r>
+        <w:rPr>
+          <w:lang w:val="en-GB"/>
+        </w:rPr>
+        <w:tab/>
       </w:r>
       <w:r>
         <w:rPr>
@@ -23814,13 +23889,7 @@
           <w:lang w:val="en-GB"/>
         </w:rPr>
         <w:lastRenderedPageBreak/>
-        <w:t xml:space="preserve">[5]    </w:t>
-      </w:r>
-      <w:r>
-        <w:rPr>
-          <w:lang w:val="en-GB"/>
-        </w:rPr>
-        <w:t xml:space="preserve">  </w:t>
+        <w:t>[5]</w:t>
       </w:r>
       <w:r>
         <w:rPr>
@@ -23845,19 +23914,13 @@
         <w:rPr>
           <w:lang w:val="en-GB"/>
         </w:rPr>
-        <w:t xml:space="preserve">[2]    </w:t>
-      </w:r>
-      <w:r>
-        <w:rPr>
-          <w:lang w:val="en-GB"/>
-        </w:rPr>
-        <w:tab/>
-      </w:r>
-      <w:r>
-        <w:rPr>
-          <w:lang w:val="en-GB"/>
-        </w:rPr>
-        <w:t xml:space="preserve">  </w:t>
+        <w:t>[2]</w:t>
+      </w:r>
+      <w:r>
+        <w:rPr>
+          <w:lang w:val="en-GB"/>
+        </w:rPr>
+        <w:tab/>
       </w:r>
       <w:r>
         <w:rPr>
@@ -23897,13 +23960,6 @@
         <w:rPr>
           <w:lang w:val="en-GB"/>
         </w:rPr>
-        <w:tab/>
-        <w:t xml:space="preserve">   </w:t>
-      </w:r>
-      <w:r>
-        <w:rPr>
-          <w:lang w:val="en-GB"/>
-        </w:rPr>
         <w:t xml:space="preserve">Lecherousness </w:t>
       </w:r>
     </w:p>
@@ -23917,13 +23973,13 @@
         <w:rPr>
           <w:lang w:val="en-GB"/>
         </w:rPr>
-        <w:t xml:space="preserve">[-5]    </w:t>
-      </w:r>
-      <w:r>
-        <w:rPr>
-          <w:lang w:val="en-GB"/>
-        </w:rPr>
-        <w:t xml:space="preserve"> </w:t>
+        <w:t>[-5]</w:t>
+      </w:r>
+      <w:r>
+        <w:rPr>
+          <w:lang w:val="en-GB"/>
+        </w:rPr>
+        <w:tab/>
       </w:r>
       <w:r>
         <w:rPr>
@@ -24029,78 +24085,119 @@
           <w:lang w:val="en-GB"/>
         </w:rPr>
         <w:lastRenderedPageBreak/>
-        <w:t>[15]   Daredevil</w:t>
-      </w:r>
-    </w:p>
-    <w:p>
-      <w:pPr>
-        <w:rPr>
-          <w:lang w:val="en-GB"/>
-        </w:rPr>
-      </w:pPr>
-      <w:r>
-        <w:rPr>
-          <w:lang w:val="en-GB"/>
-        </w:rPr>
-        <w:t>[var]  Enhanced Defenses</w:t>
-      </w:r>
-    </w:p>
-    <w:p>
-      <w:pPr>
-        <w:rPr>
-          <w:lang w:val="en-GB"/>
-        </w:rPr>
-      </w:pPr>
-      <w:r>
-        <w:rPr>
-          <w:lang w:val="en-GB"/>
-        </w:rPr>
-        <w:t xml:space="preserve">[10] </w:t>
-      </w:r>
-      <w:r>
-        <w:rPr>
-          <w:lang w:val="en-GB"/>
-        </w:rPr>
-        <w:tab/>
-      </w:r>
-      <w:r>
-        <w:rPr>
-          <w:lang w:val="en-GB"/>
-        </w:rPr>
-        <w:tab/>
-      </w:r>
-      <w:r>
-        <w:rPr>
-          <w:lang w:val="en-GB"/>
-        </w:rPr>
-        <w:tab/>
-        <w:t xml:space="preserve">  High Pain Threshold</w:t>
-      </w:r>
-    </w:p>
-    <w:p>
-      <w:pPr>
-        <w:rPr>
-          <w:lang w:val="en-GB"/>
-        </w:rPr>
-      </w:pPr>
-      <w:r>
-        <w:rPr>
-          <w:lang w:val="en-GB"/>
-        </w:rPr>
-        <w:t>[var]  Luck</w:t>
-      </w:r>
-    </w:p>
-    <w:p>
-      <w:pPr>
-        <w:rPr>
-          <w:lang w:val="en-GB"/>
-        </w:rPr>
-      </w:pPr>
-      <w:r>
-        <w:rPr>
-          <w:lang w:val="en-GB"/>
-        </w:rPr>
-        <w:t>[15]   Perfect Balance</w:t>
+        <w:t>[15]</w:t>
+      </w:r>
+      <w:r>
+        <w:rPr>
+          <w:lang w:val="en-GB"/>
+        </w:rPr>
+        <w:tab/>
+      </w:r>
+      <w:r>
+        <w:rPr>
+          <w:lang w:val="en-GB"/>
+        </w:rPr>
+        <w:t>Daredevil</w:t>
+      </w:r>
+    </w:p>
+    <w:p>
+      <w:pPr>
+        <w:rPr>
+          <w:lang w:val="en-GB"/>
+        </w:rPr>
+      </w:pPr>
+      <w:r>
+        <w:rPr>
+          <w:lang w:val="en-GB"/>
+        </w:rPr>
+        <w:t>[var]</w:t>
+      </w:r>
+      <w:r>
+        <w:rPr>
+          <w:lang w:val="en-GB"/>
+        </w:rPr>
+        <w:tab/>
+      </w:r>
+      <w:r>
+        <w:rPr>
+          <w:lang w:val="en-GB"/>
+        </w:rPr>
+        <w:t>Enhanced Defenses</w:t>
+      </w:r>
+    </w:p>
+    <w:p>
+      <w:pPr>
+        <w:rPr>
+          <w:lang w:val="en-GB"/>
+        </w:rPr>
+      </w:pPr>
+      <w:r>
+        <w:rPr>
+          <w:lang w:val="en-GB"/>
+        </w:rPr>
+        <w:t>[10]</w:t>
+      </w:r>
+      <w:r>
+        <w:rPr>
+          <w:lang w:val="en-GB"/>
+        </w:rPr>
+        <w:tab/>
+      </w:r>
+      <w:r>
+        <w:rPr>
+          <w:lang w:val="en-GB"/>
+        </w:rPr>
+        <w:t>High Pain Threshold</w:t>
+      </w:r>
+    </w:p>
+    <w:p>
+      <w:pPr>
+        <w:rPr>
+          <w:lang w:val="en-GB"/>
+        </w:rPr>
+      </w:pPr>
+      <w:r>
+        <w:rPr>
+          <w:lang w:val="en-GB"/>
+        </w:rPr>
+        <w:t>[var]</w:t>
+      </w:r>
+      <w:r>
+        <w:rPr>
+          <w:lang w:val="en-GB"/>
+        </w:rPr>
+        <w:tab/>
+      </w:r>
+      <w:r>
+        <w:rPr>
+          <w:lang w:val="en-GB"/>
+        </w:rPr>
+        <w:t>Luck</w:t>
+      </w:r>
+    </w:p>
+    <w:p>
+      <w:pPr>
+        <w:rPr>
+          <w:lang w:val="en-GB"/>
+        </w:rPr>
+      </w:pPr>
+      <w:r>
+        <w:rPr>
+          <w:lang w:val="en-GB"/>
+        </w:rPr>
+        <w:t>[15]</w:t>
+      </w:r>
+      <w:r>
+        <w:rPr>
+          <w:lang w:val="en-GB"/>
+        </w:rPr>
+        <w:tab/>
+      </w:r>
+      <w:r>
+        <w:rPr>
+          <w:lang w:val="en-GB"/>
+        </w:rPr>
+        <w:t>Perfect Balance</w:t>
       </w:r>
     </w:p>
     <w:p>
@@ -24114,59 +24211,95 @@
           <w:lang w:val="en-GB"/>
         </w:rPr>
         <w:lastRenderedPageBreak/>
-        <w:t>[5]     Talent: Gifted artist</w:t>
-      </w:r>
-    </w:p>
-    <w:p>
-      <w:pPr>
-        <w:rPr>
-          <w:lang w:val="en-GB"/>
-        </w:rPr>
-      </w:pPr>
-      <w:r>
-        <w:rPr>
-          <w:lang w:val="en-GB"/>
-        </w:rPr>
-        <w:t>[15]   Talent: Smooth operator</w:t>
-      </w:r>
-    </w:p>
-    <w:p>
-      <w:pPr>
-        <w:rPr>
-          <w:lang w:val="en-GB"/>
-        </w:rPr>
-      </w:pPr>
-      <w:r>
-        <w:rPr>
-          <w:lang w:val="en-GB"/>
-        </w:rPr>
-        <w:t>[10]   Voice</w:t>
-      </w:r>
-    </w:p>
-    <w:p>
-      <w:pPr>
-        <w:rPr>
-          <w:lang w:val="en-GB"/>
-        </w:rPr>
-      </w:pPr>
-    </w:p>
-    <w:p>
-      <w:pPr>
-        <w:rPr>
-          <w:lang w:val="en-GB"/>
-        </w:rPr>
-      </w:pPr>
-      <w:r>
-        <w:rPr>
-          <w:lang w:val="en-GB"/>
-        </w:rPr>
-        <w:t xml:space="preserve">[-5]   </w:t>
-      </w:r>
-      <w:r>
-        <w:rPr>
-          <w:lang w:val="en-GB"/>
-        </w:rPr>
-        <w:t xml:space="preserve">  </w:t>
+        <w:t>[5]</w:t>
+      </w:r>
+      <w:r>
+        <w:rPr>
+          <w:lang w:val="en-GB"/>
+        </w:rPr>
+        <w:tab/>
+      </w:r>
+      <w:r>
+        <w:rPr>
+          <w:lang w:val="en-GB"/>
+        </w:rPr>
+        <w:t>Talent: Gifted artist</w:t>
+      </w:r>
+    </w:p>
+    <w:p>
+      <w:pPr>
+        <w:rPr>
+          <w:lang w:val="en-GB"/>
+        </w:rPr>
+      </w:pPr>
+      <w:r>
+        <w:rPr>
+          <w:lang w:val="en-GB"/>
+        </w:rPr>
+        <w:t>[15]</w:t>
+      </w:r>
+      <w:r>
+        <w:rPr>
+          <w:lang w:val="en-GB"/>
+        </w:rPr>
+        <w:tab/>
+      </w:r>
+      <w:r>
+        <w:rPr>
+          <w:lang w:val="en-GB"/>
+        </w:rPr>
+        <w:t>Talent: Smooth operator</w:t>
+      </w:r>
+    </w:p>
+    <w:p>
+      <w:pPr>
+        <w:rPr>
+          <w:lang w:val="en-GB"/>
+        </w:rPr>
+      </w:pPr>
+      <w:r>
+        <w:rPr>
+          <w:lang w:val="en-GB"/>
+        </w:rPr>
+        <w:t>[10]</w:t>
+      </w:r>
+      <w:r>
+        <w:rPr>
+          <w:lang w:val="en-GB"/>
+        </w:rPr>
+        <w:tab/>
+      </w:r>
+      <w:r>
+        <w:rPr>
+          <w:lang w:val="en-GB"/>
+        </w:rPr>
+        <w:t>Voice</w:t>
+      </w:r>
+    </w:p>
+    <w:p>
+      <w:pPr>
+        <w:rPr>
+          <w:lang w:val="en-GB"/>
+        </w:rPr>
+      </w:pPr>
+    </w:p>
+    <w:p>
+      <w:pPr>
+        <w:rPr>
+          <w:lang w:val="en-GB"/>
+        </w:rPr>
+      </w:pPr>
+      <w:r>
+        <w:rPr>
+          <w:lang w:val="en-GB"/>
+        </w:rPr>
+        <w:t>[-5]</w:t>
+      </w:r>
+      <w:r>
+        <w:rPr>
+          <w:lang w:val="en-GB"/>
+        </w:rPr>
+        <w:tab/>
       </w:r>
       <w:r>
         <w:rPr>
@@ -24185,13 +24318,14 @@
         <w:rPr>
           <w:lang w:val="en-GB"/>
         </w:rPr>
-        <w:t xml:space="preserve">[var] </w:t>
-      </w:r>
-      <w:r>
-        <w:rPr>
-          <w:lang w:val="en-GB"/>
-        </w:rPr>
-        <w:t xml:space="preserve">  </w:t>
+        <w:lastRenderedPageBreak/>
+        <w:t>[var]</w:t>
+      </w:r>
+      <w:r>
+        <w:rPr>
+          <w:lang w:val="en-GB"/>
+        </w:rPr>
+        <w:tab/>
       </w:r>
       <w:r>
         <w:rPr>
@@ -24216,48 +24350,95 @@
         <w:rPr>
           <w:lang w:val="en-GB"/>
         </w:rPr>
+        <w:t>[-5]</w:t>
+      </w:r>
+      <w:r>
+        <w:rPr>
+          <w:lang w:val="en-GB"/>
+        </w:rPr>
+        <w:tab/>
+      </w:r>
+      <w:r>
+        <w:rPr>
+          <w:lang w:val="en-GB"/>
+        </w:rPr>
+        <w:t>Curious</w:t>
+      </w:r>
+    </w:p>
+    <w:p>
+      <w:pPr>
+        <w:rPr>
+          <w:lang w:val="en-GB"/>
+        </w:rPr>
+      </w:pPr>
+      <w:r>
+        <w:rPr>
+          <w:lang w:val="en-GB"/>
+        </w:rPr>
+        <w:t>[-10]</w:t>
+      </w:r>
+      <w:r>
+        <w:rPr>
+          <w:lang w:val="en-GB"/>
+        </w:rPr>
+        <w:tab/>
+      </w:r>
+      <w:r>
+        <w:rPr>
+          <w:lang w:val="en-GB"/>
+        </w:rPr>
+        <w:t>Impulsiveness</w:t>
+      </w:r>
+    </w:p>
+    <w:p>
+      <w:pPr>
+        <w:rPr>
+          <w:lang w:val="en-GB"/>
+        </w:rPr>
+      </w:pPr>
+      <w:r>
+        <w:rPr>
+          <w:lang w:val="en-GB"/>
+        </w:rPr>
+        <w:t>[-5]</w:t>
+      </w:r>
+      <w:r>
+        <w:rPr>
+          <w:lang w:val="en-GB"/>
+        </w:rPr>
+        <w:tab/>
+      </w:r>
+      <w:r>
+        <w:rPr>
+          <w:lang w:val="en-GB"/>
+        </w:rPr>
+        <w:t>Slow Riser</w:t>
+      </w:r>
+    </w:p>
+    <w:p>
+      <w:pPr>
+        <w:rPr>
+          <w:lang w:val="en-GB"/>
+        </w:rPr>
+      </w:pPr>
+      <w:r>
+        <w:rPr>
+          <w:lang w:val="en-GB"/>
+        </w:rPr>
         <w:lastRenderedPageBreak/>
-        <w:t>[-5]     Curious</w:t>
-      </w:r>
-    </w:p>
-    <w:p>
-      <w:pPr>
-        <w:rPr>
-          <w:lang w:val="en-GB"/>
-        </w:rPr>
-      </w:pPr>
-      <w:r>
-        <w:rPr>
-          <w:lang w:val="en-GB"/>
-        </w:rPr>
-        <w:t>[-10]   Impulsiveness</w:t>
-      </w:r>
-    </w:p>
-    <w:p>
-      <w:pPr>
-        <w:rPr>
-          <w:lang w:val="en-GB"/>
-        </w:rPr>
-      </w:pPr>
-      <w:r>
-        <w:rPr>
-          <w:lang w:val="en-GB"/>
-        </w:rPr>
-        <w:t>[-5]     Slow Riser</w:t>
-      </w:r>
-    </w:p>
-    <w:p>
-      <w:pPr>
-        <w:rPr>
-          <w:lang w:val="en-GB"/>
-        </w:rPr>
-      </w:pPr>
-      <w:r>
-        <w:rPr>
-          <w:lang w:val="en-GB"/>
-        </w:rPr>
-        <w:lastRenderedPageBreak/>
-        <w:t>[-5]     Stubbornness</w:t>
+        <w:t>[-5]</w:t>
+      </w:r>
+      <w:r>
+        <w:rPr>
+          <w:lang w:val="en-GB"/>
+        </w:rPr>
+        <w:tab/>
+      </w:r>
+      <w:r>
+        <w:rPr>
+          <w:lang w:val="en-GB"/>
+        </w:rPr>
+        <w:t>Stubbornness</w:t>
       </w:r>
     </w:p>
     <w:p>
@@ -24277,7 +24458,19 @@
         <w:rPr>
           <w:lang w:val="en-GB"/>
         </w:rPr>
-        <w:t>[-5]  Vow: don't teach Velox to other</w:t>
+        <w:t>[-5]</w:t>
+      </w:r>
+      <w:r>
+        <w:rPr>
+          <w:lang w:val="en-GB"/>
+        </w:rPr>
+        <w:tab/>
+      </w:r>
+      <w:r>
+        <w:rPr>
+          <w:lang w:val="en-GB"/>
+        </w:rPr>
+        <w:t>Vow: don't teach Velox to other</w:t>
       </w:r>
       <w:r>
         <w:rPr>
@@ -24460,29 +24653,834 @@
     <w:p>
       <w:pPr>
         <w:pStyle w:val="Bezodstpw"/>
-        <w:rPr>
-          <w:sz w:val="24"/>
-          <w:szCs w:val="24"/>
-        </w:rPr>
-      </w:pPr>
+      </w:pPr>
+      <w:r>
+        <w:tab/>
+      </w:r>
       <w:r>
         <w:t>Charakteryzują się imponującą siłą fizyczną, uporem i bezwzględnymi, prostymi acz skutecznymi metodami radzenia sobie z problemami. Uważa się ich za niezbyt bystrych i finezyjnych, co niektórzy przypisują nadmiernemu spożyciu mocnych alkoholi. Są też nieokrzesani, porywczy i skorzy do bójek. Wykazują kilkukrotnie wyższy przyrost naturalny niż reszta Szlachty. Ulubioną rozrywką jest popisywanie się swoją siłą, polowanie i zabijanie niedźwiedzi gołymi rękami, co sprawia, że nie są w najlepszych stosunkach z Sarghaddami. Do bitew często ruszają z potężnymi młotami dwuręcznymi o przedłużonych metalowych trzonkach.</w:t>
       </w:r>
     </w:p>
     <w:p>
       <w:pPr>
-        <w:ind w:firstLine="709"/>
-        <w:rPr>
-          <w:rFonts w:ascii="Times New Roman" w:hAnsi="Times New Roman"/>
-          <w:b/>
-          <w:bCs/>
-          <w:kern w:val="36"/>
-          <w:sz w:val="48"/>
-          <w:szCs w:val="48"/>
+        <w:pStyle w:val="Bezodstpw"/>
+        <w:rPr>
+          <w:sz w:val="24"/>
+          <w:szCs w:val="24"/>
+        </w:rPr>
+      </w:pPr>
+    </w:p>
+    <w:p>
+      <w:pPr>
+        <w:rPr>
+          <w:b/>
         </w:rPr>
       </w:pPr>
       <w:bookmarkStart w:id="99" w:name="_Toc456975446"/>
       <w:bookmarkStart w:id="100" w:name="_Toc457246462"/>
+      <w:r>
+        <w:rPr>
+          <w:b/>
+        </w:rPr>
+        <w:t>System:</w:t>
+      </w:r>
+    </w:p>
+    <w:p>
+      <w:pPr>
+        <w:rPr>
+          <w:sz w:val="24"/>
+          <w:szCs w:val="24"/>
+        </w:rPr>
+      </w:pPr>
+    </w:p>
+    <w:p>
+      <w:r>
+        <w:t>Koszt szablonu obowiązkowego</w:t>
+      </w:r>
+      <w:r>
+        <w:t xml:space="preserve"> [</w:t>
+      </w:r>
+      <w:r>
+        <w:t>111</w:t>
+      </w:r>
+      <w:r>
+        <w:t>]</w:t>
+      </w:r>
+    </w:p>
+    <w:p/>
+    <w:p>
+      <w:r>
+        <w:rPr>
+          <w:b/>
+        </w:rPr>
+        <w:t>Obowiązkowe zalety / wady</w:t>
+      </w:r>
+      <w:r>
+        <w:t>:</w:t>
+      </w:r>
+    </w:p>
+    <w:p/>
+    <w:p>
+      <w:pPr>
+        <w:sectPr>
+          <w:type w:val="continuous"/>
+          <w:pgSz w:w="11906" w:h="16838"/>
+          <w:pgMar w:top="1417" w:right="1417" w:bottom="1417" w:left="1417" w:header="708" w:footer="708" w:gutter="0"/>
+          <w:cols w:space="708"/>
+          <w:docGrid w:linePitch="360"/>
+        </w:sectPr>
+      </w:pPr>
+    </w:p>
+    <w:p>
+      <w:r>
+        <w:lastRenderedPageBreak/>
+        <w:t>[</w:t>
+      </w:r>
+      <w:r>
+        <w:t>54</w:t>
+      </w:r>
+      <w:r>
+        <w:t>]</w:t>
+      </w:r>
+      <w:r>
+        <w:tab/>
+        <w:t>ST +</w:t>
+      </w:r>
+      <w:r>
+        <w:t>6</w:t>
+      </w:r>
+    </w:p>
+    <w:p>
+      <w:r>
+        <w:t>[20]</w:t>
+      </w:r>
+      <w:r>
+        <w:tab/>
+        <w:t>HT +2</w:t>
+      </w:r>
+    </w:p>
+    <w:p>
+      <w:r>
+        <w:t>[10]</w:t>
+      </w:r>
+      <w:r>
+        <w:tab/>
+        <w:t>Willpower +2</w:t>
+      </w:r>
+    </w:p>
+    <w:p>
+      <w:pPr>
+        <w:rPr>
+          <w:lang w:val="en-GB"/>
+        </w:rPr>
+      </w:pPr>
+      <w:r>
+        <w:rPr>
+          <w:lang w:val="en-GB"/>
+        </w:rPr>
+        <w:t>[5]</w:t>
+      </w:r>
+      <w:r>
+        <w:rPr>
+          <w:lang w:val="en-GB"/>
+        </w:rPr>
+        <w:tab/>
+        <w:t>Ch</w:t>
+      </w:r>
+      <w:r>
+        <w:rPr>
+          <w:lang w:val="en-GB"/>
+        </w:rPr>
+        <w:t>arisma +1</w:t>
+      </w:r>
+    </w:p>
+    <w:p>
+      <w:pPr>
+        <w:rPr>
+          <w:lang w:val="en-GB"/>
+        </w:rPr>
+      </w:pPr>
+      <w:r>
+        <w:rPr>
+          <w:lang w:val="en-GB"/>
+        </w:rPr>
+        <w:t>[5]</w:t>
+      </w:r>
+      <w:r>
+        <w:rPr>
+          <w:lang w:val="en-GB"/>
+        </w:rPr>
+        <w:tab/>
+        <w:t>Damage Resistance +1</w:t>
+      </w:r>
+    </w:p>
+    <w:p>
+      <w:pPr>
+        <w:rPr>
+          <w:lang w:val="en-GB"/>
+        </w:rPr>
+      </w:pPr>
+      <w:r>
+        <w:rPr>
+          <w:lang w:val="en-GB"/>
+        </w:rPr>
+        <w:lastRenderedPageBreak/>
+        <w:t>[5]</w:t>
+      </w:r>
+      <w:r>
+        <w:rPr>
+          <w:lang w:val="en-GB"/>
+        </w:rPr>
+        <w:tab/>
+        <w:t>Fit</w:t>
+      </w:r>
+    </w:p>
+    <w:p>
+      <w:pPr>
+        <w:rPr>
+          <w:lang w:val="en-GB"/>
+        </w:rPr>
+      </w:pPr>
+      <w:r>
+        <w:rPr>
+          <w:lang w:val="en-GB"/>
+        </w:rPr>
+        <w:t>[10]</w:t>
+      </w:r>
+      <w:r>
+        <w:rPr>
+          <w:lang w:val="en-GB"/>
+        </w:rPr>
+        <w:tab/>
+        <w:t>Hi</w:t>
+      </w:r>
+      <w:r>
+        <w:rPr>
+          <w:lang w:val="en-GB"/>
+        </w:rPr>
+        <w:t>gh Pain Threshold</w:t>
+      </w:r>
+    </w:p>
+    <w:p>
+      <w:pPr>
+        <w:rPr>
+          <w:lang w:val="en-GB"/>
+        </w:rPr>
+      </w:pPr>
+      <w:r>
+        <w:rPr>
+          <w:lang w:val="en-GB"/>
+        </w:rPr>
+        <w:t>[0]</w:t>
+      </w:r>
+      <w:r>
+        <w:rPr>
+          <w:lang w:val="en-GB"/>
+        </w:rPr>
+        <w:tab/>
+        <w:t>Gigantism</w:t>
+      </w:r>
+    </w:p>
+    <w:p>
+      <w:pPr>
+        <w:rPr>
+          <w:lang w:val="en-GB"/>
+        </w:rPr>
+      </w:pPr>
+      <w:r>
+        <w:rPr>
+          <w:lang w:val="en-GB"/>
+        </w:rPr>
+        <w:t>[20]</w:t>
+      </w:r>
+      <w:r>
+        <w:rPr>
+          <w:lang w:val="en-GB"/>
+        </w:rPr>
+        <w:tab/>
+        <w:t>Talent: melee weapons</w:t>
+      </w:r>
+      <w:r>
+        <w:rPr>
+          <w:lang w:val="en-GB"/>
+        </w:rPr>
+        <w:t xml:space="preserve"> 2</w:t>
+      </w:r>
+    </w:p>
+    <w:p>
+      <w:pPr>
+        <w:jc w:val="left"/>
+        <w:rPr>
+          <w:rStyle w:val="Wyrnieniedelikatne"/>
+          <w:lang w:val="en-GB"/>
+        </w:rPr>
+      </w:pPr>
+      <w:r>
+        <w:rPr>
+          <w:rStyle w:val="Wyrnieniedelikatne"/>
+          <w:lang w:val="en-GB"/>
+        </w:rPr>
+        <w:t>[3</w:t>
+      </w:r>
+      <w:r>
+        <w:rPr>
+          <w:rStyle w:val="Wyrnieniedelikatne"/>
+          <w:lang w:val="en-GB"/>
+        </w:rPr>
+        <w:t>]</w:t>
+      </w:r>
+      <w:r>
+        <w:rPr>
+          <w:rStyle w:val="Wyrnieniedelikatne"/>
+          <w:lang w:val="en-GB"/>
+        </w:rPr>
+        <w:tab/>
+        <w:t>Tempera</w:t>
+      </w:r>
+      <w:r>
+        <w:rPr>
+          <w:rStyle w:val="Wyrnieniedelikatne"/>
+          <w:lang w:val="en-GB"/>
+        </w:rPr>
+        <w:t>ture tolerance 3</w:t>
+      </w:r>
+      <w:r>
+        <w:rPr>
+          <w:rStyle w:val="Wyrnieniedelikatne"/>
+          <w:lang w:val="en-GB"/>
+        </w:rPr>
+        <w:t xml:space="preserve"> </w:t>
+      </w:r>
+    </w:p>
+    <w:p>
+      <w:pPr>
+        <w:jc w:val="left"/>
+        <w:rPr>
+          <w:rStyle w:val="Wyrnieniedelikatne"/>
+          <w:lang w:val="en-GB"/>
+        </w:rPr>
+      </w:pPr>
+      <w:r>
+        <w:rPr>
+          <w:rStyle w:val="Wyrnieniedelikatne"/>
+          <w:lang w:val="en-GB"/>
+        </w:rPr>
+        <w:lastRenderedPageBreak/>
+        <w:t>[1]</w:t>
+      </w:r>
+      <w:r>
+        <w:rPr>
+          <w:rStyle w:val="Wyrnieniedelikatne"/>
+          <w:lang w:val="en-GB"/>
+        </w:rPr>
+        <w:tab/>
+        <w:t xml:space="preserve">Alcohol Tolerance </w:t>
+      </w:r>
+    </w:p>
+    <w:p>
+      <w:pPr>
+        <w:rPr>
+          <w:lang w:val="en-GB"/>
+        </w:rPr>
+      </w:pPr>
+    </w:p>
+    <w:p>
+      <w:pPr>
+        <w:rPr>
+          <w:lang w:val="en-GB"/>
+        </w:rPr>
+      </w:pPr>
+      <w:r>
+        <w:rPr>
+          <w:lang w:val="en-GB"/>
+        </w:rPr>
+        <w:t>[-10]</w:t>
+      </w:r>
+      <w:r>
+        <w:rPr>
+          <w:lang w:val="en-GB"/>
+        </w:rPr>
+        <w:tab/>
+        <w:t>Bad Temper</w:t>
+      </w:r>
+    </w:p>
+    <w:p>
+      <w:pPr>
+        <w:rPr>
+          <w:lang w:val="en-GB"/>
+        </w:rPr>
+      </w:pPr>
+      <w:r>
+        <w:rPr>
+          <w:lang w:val="en-GB"/>
+        </w:rPr>
+        <w:lastRenderedPageBreak/>
+        <w:t>[-10]</w:t>
+      </w:r>
+      <w:r>
+        <w:rPr>
+          <w:lang w:val="en-GB"/>
+        </w:rPr>
+        <w:tab/>
+        <w:t>Bully</w:t>
+      </w:r>
+    </w:p>
+    <w:p>
+      <w:pPr>
+        <w:rPr>
+          <w:lang w:val="en-GB"/>
+        </w:rPr>
+      </w:pPr>
+      <w:r>
+        <w:rPr>
+          <w:lang w:val="en-GB"/>
+        </w:rPr>
+        <w:t>[-1]</w:t>
+      </w:r>
+      <w:r>
+        <w:rPr>
+          <w:lang w:val="en-GB"/>
+        </w:rPr>
+        <w:tab/>
+        <w:t>Dull</w:t>
+      </w:r>
+    </w:p>
+    <w:p>
+      <w:pPr>
+        <w:rPr>
+          <w:lang w:val="en-GB"/>
+        </w:rPr>
+      </w:pPr>
+      <w:r>
+        <w:rPr>
+          <w:lang w:val="en-GB"/>
+        </w:rPr>
+        <w:t>[-1]</w:t>
+      </w:r>
+      <w:r>
+        <w:rPr>
+          <w:lang w:val="en-GB"/>
+        </w:rPr>
+        <w:tab/>
+        <w:t>Staid</w:t>
+      </w:r>
+    </w:p>
+    <w:p>
+      <w:pPr>
+        <w:rPr>
+          <w:lang w:val="en-GB"/>
+        </w:rPr>
+        <w:sectPr>
+          <w:type w:val="continuous"/>
+          <w:pgSz w:w="11906" w:h="16838"/>
+          <w:pgMar w:top="1417" w:right="1417" w:bottom="1417" w:left="1417" w:header="708" w:footer="708" w:gutter="0"/>
+          <w:cols w:num="2" w:space="708"/>
+          <w:docGrid w:linePitch="360"/>
+        </w:sectPr>
+      </w:pPr>
+    </w:p>
+    <w:p>
+      <w:pPr>
+        <w:rPr>
+          <w:lang w:val="en-GB"/>
+        </w:rPr>
+      </w:pPr>
+    </w:p>
+    <w:p>
+      <w:r>
+        <w:rPr>
+          <w:b/>
+        </w:rPr>
+        <w:t>Typowe zalety / wady</w:t>
+      </w:r>
+      <w:r>
+        <w:t>:</w:t>
+      </w:r>
+    </w:p>
+    <w:p>
+      <w:pPr>
+        <w:rPr>
+          <w:lang w:val="en-GB"/>
+        </w:rPr>
+      </w:pPr>
+    </w:p>
+    <w:p>
+      <w:pPr>
+        <w:sectPr>
+          <w:type w:val="continuous"/>
+          <w:pgSz w:w="11906" w:h="16838"/>
+          <w:pgMar w:top="1417" w:right="1417" w:bottom="1417" w:left="1417" w:header="708" w:footer="708" w:gutter="0"/>
+          <w:cols w:space="708"/>
+          <w:docGrid w:linePitch="360"/>
+        </w:sectPr>
+      </w:pPr>
+    </w:p>
+    <w:p>
+      <w:r>
+        <w:lastRenderedPageBreak/>
+        <w:t>[15]</w:t>
+      </w:r>
+      <w:r>
+        <w:tab/>
+        <w:t>Combat Reflexes</w:t>
+      </w:r>
+    </w:p>
+    <w:p>
+      <w:pPr>
+        <w:rPr>
+          <w:lang w:val="en-GB"/>
+        </w:rPr>
+      </w:pPr>
+      <w:r>
+        <w:t>[2]</w:t>
+      </w:r>
+      <w:r>
+        <w:tab/>
+        <w:t>Fearless</w:t>
+      </w:r>
+    </w:p>
+    <w:p>
+      <w:pPr>
+        <w:rPr>
+          <w:lang w:val="en-GB"/>
+        </w:rPr>
+      </w:pPr>
+    </w:p>
+    <w:p>
+      <w:pPr>
+        <w:rPr>
+          <w:lang w:val="en-GB"/>
+        </w:rPr>
+      </w:pPr>
+    </w:p>
+    <w:p>
+      <w:pPr>
+        <w:rPr>
+          <w:lang w:val="en-GB"/>
+        </w:rPr>
+      </w:pPr>
+    </w:p>
+    <w:p>
+      <w:pPr>
+        <w:rPr>
+          <w:lang w:val="en-GB"/>
+        </w:rPr>
+      </w:pPr>
+    </w:p>
+    <w:p>
+      <w:pPr>
+        <w:rPr>
+          <w:lang w:val="en-GB"/>
+        </w:rPr>
+      </w:pPr>
+    </w:p>
+    <w:p>
+      <w:pPr>
+        <w:rPr>
+          <w:lang w:val="en-GB"/>
+        </w:rPr>
+      </w:pPr>
+    </w:p>
+    <w:p>
+      <w:pPr>
+        <w:rPr>
+          <w:lang w:val="en-GB"/>
+        </w:rPr>
+      </w:pPr>
+    </w:p>
+    <w:p>
+      <w:pPr>
+        <w:rPr>
+          <w:lang w:val="en-GB"/>
+        </w:rPr>
+      </w:pPr>
+    </w:p>
+    <w:p>
+      <w:pPr>
+        <w:rPr>
+          <w:lang w:val="en-GB"/>
+        </w:rPr>
+      </w:pPr>
+    </w:p>
+    <w:p>
+      <w:pPr>
+        <w:rPr>
+          <w:lang w:val="en-GB"/>
+        </w:rPr>
+      </w:pPr>
+    </w:p>
+    <w:p>
+      <w:pPr>
+        <w:rPr>
+          <w:lang w:val="en-GB"/>
+        </w:rPr>
+      </w:pPr>
+    </w:p>
+    <w:p>
+      <w:pPr>
+        <w:rPr>
+          <w:lang w:val="en-GB"/>
+        </w:rPr>
+      </w:pPr>
+    </w:p>
+    <w:p>
+      <w:pPr>
+        <w:rPr>
+          <w:lang w:val="en-GB"/>
+        </w:rPr>
+      </w:pPr>
+      <w:r>
+        <w:rPr>
+          <w:lang w:val="en-GB"/>
+        </w:rPr>
+        <w:lastRenderedPageBreak/>
+        <w:t>[-15]</w:t>
+      </w:r>
+      <w:r>
+        <w:rPr>
+          <w:lang w:val="en-GB"/>
+        </w:rPr>
+        <w:tab/>
+        <w:t>Alcoholism</w:t>
+      </w:r>
+    </w:p>
+    <w:p>
+      <w:pPr>
+        <w:rPr>
+          <w:lang w:val="en-GB"/>
+        </w:rPr>
+      </w:pPr>
+      <w:r>
+        <w:rPr>
+          <w:lang w:val="en-GB"/>
+        </w:rPr>
+        <w:t>[-10]</w:t>
+      </w:r>
+      <w:r>
+        <w:rPr>
+          <w:lang w:val="en-GB"/>
+        </w:rPr>
+        <w:tab/>
+        <w:t>Berserk</w:t>
+      </w:r>
+    </w:p>
+    <w:p>
+      <w:pPr>
+        <w:rPr>
+          <w:lang w:val="en-GB"/>
+        </w:rPr>
+      </w:pPr>
+      <w:r>
+        <w:rPr>
+          <w:lang w:val="en-GB"/>
+        </w:rPr>
+        <w:t>[-10]</w:t>
+      </w:r>
+      <w:r>
+        <w:rPr>
+          <w:lang w:val="en-GB"/>
+        </w:rPr>
+        <w:tab/>
+        <w:t>Bloodlust</w:t>
+      </w:r>
+    </w:p>
+    <w:p>
+      <w:pPr>
+        <w:rPr>
+          <w:lang w:val="en-GB"/>
+        </w:rPr>
+      </w:pPr>
+      <w:r>
+        <w:rPr>
+          <w:lang w:val="en-GB"/>
+        </w:rPr>
+        <w:t>[-5]</w:t>
+      </w:r>
+      <w:r>
+        <w:rPr>
+          <w:lang w:val="en-GB"/>
+        </w:rPr>
+        <w:tab/>
+        <w:t>Callous</w:t>
+      </w:r>
+    </w:p>
+    <w:p>
+      <w:pPr>
+        <w:rPr>
+          <w:lang w:val="en-GB"/>
+        </w:rPr>
+      </w:pPr>
+      <w:r>
+        <w:rPr>
+          <w:lang w:val="en-GB"/>
+        </w:rPr>
+        <w:t>[-5]</w:t>
+      </w:r>
+      <w:r>
+        <w:rPr>
+          <w:lang w:val="en-GB"/>
+        </w:rPr>
+        <w:tab/>
+        <w:t>Gluttony</w:t>
+      </w:r>
+    </w:p>
+    <w:p>
+      <w:pPr>
+        <w:rPr>
+          <w:lang w:val="en-GB"/>
+        </w:rPr>
+      </w:pPr>
+      <w:r>
+        <w:rPr>
+          <w:lang w:val="en-GB"/>
+        </w:rPr>
+        <w:t>[-10]</w:t>
+      </w:r>
+      <w:r>
+        <w:rPr>
+          <w:lang w:val="en-GB"/>
+        </w:rPr>
+        <w:tab/>
+        <w:t>Impulsiveness</w:t>
+      </w:r>
+    </w:p>
+    <w:p>
+      <w:pPr>
+        <w:rPr>
+          <w:lang w:val="en-GB"/>
+        </w:rPr>
+      </w:pPr>
+      <w:r>
+        <w:rPr>
+          <w:lang w:val="en-GB"/>
+        </w:rPr>
+        <w:t>[-5]</w:t>
+      </w:r>
+      <w:r>
+        <w:rPr>
+          <w:lang w:val="en-GB"/>
+        </w:rPr>
+        <w:tab/>
+        <w:t>Overconfidence</w:t>
+      </w:r>
+    </w:p>
+    <w:p>
+      <w:pPr>
+        <w:rPr>
+          <w:lang w:val="en-GB"/>
+        </w:rPr>
+      </w:pPr>
+      <w:r>
+        <w:rPr>
+          <w:lang w:val="en-GB"/>
+        </w:rPr>
+        <w:t>[-1]</w:t>
+      </w:r>
+      <w:r>
+        <w:rPr>
+          <w:lang w:val="en-GB"/>
+        </w:rPr>
+        <w:tab/>
+        <w:t>Proud</w:t>
+      </w:r>
+    </w:p>
+    <w:p>
+      <w:pPr>
+        <w:rPr>
+          <w:lang w:val="en-GB"/>
+        </w:rPr>
+      </w:pPr>
+      <w:r>
+        <w:rPr>
+          <w:lang w:val="en-GB"/>
+        </w:rPr>
+        <w:t>[-15]</w:t>
+      </w:r>
+      <w:r>
+        <w:rPr>
+          <w:lang w:val="en-GB"/>
+        </w:rPr>
+        <w:tab/>
+        <w:t>Sadism</w:t>
+      </w:r>
+    </w:p>
+    <w:p>
+      <w:pPr>
+        <w:rPr>
+          <w:lang w:val="en-GB"/>
+        </w:rPr>
+      </w:pPr>
+      <w:r>
+        <w:rPr>
+          <w:lang w:val="en-GB"/>
+        </w:rPr>
+        <w:t>[-5]</w:t>
+      </w:r>
+      <w:r>
+        <w:rPr>
+          <w:lang w:val="en-GB"/>
+        </w:rPr>
+        <w:tab/>
+        <w:t>Stubbornness</w:t>
+      </w:r>
+    </w:p>
+    <w:p>
+      <w:pPr>
+        <w:rPr>
+          <w:lang w:val="en-GB"/>
+        </w:rPr>
+      </w:pPr>
+    </w:p>
+    <w:p>
+      <w:pPr>
+        <w:rPr>
+          <w:lang w:val="en-GB"/>
+        </w:rPr>
+      </w:pPr>
+    </w:p>
+    <w:p>
+      <w:pPr>
+        <w:rPr>
+          <w:lang w:val="en-GB"/>
+        </w:rPr>
+      </w:pPr>
+    </w:p>
+    <w:p>
+      <w:pPr>
+        <w:rPr>
+          <w:lang w:val="en-GB"/>
+        </w:rPr>
+      </w:pPr>
+    </w:p>
+    <w:p>
+      <w:pPr>
+        <w:rPr>
+          <w:lang w:val="en-GB"/>
+        </w:rPr>
+        <w:sectPr>
+          <w:type w:val="continuous"/>
+          <w:pgSz w:w="11906" w:h="16838"/>
+          <w:pgMar w:top="1417" w:right="1417" w:bottom="1417" w:left="1417" w:header="708" w:footer="708" w:gutter="0"/>
+          <w:cols w:num="2" w:space="708"/>
+          <w:docGrid w:linePitch="360"/>
+        </w:sectPr>
+      </w:pPr>
+    </w:p>
+    <w:p>
+      <w:pPr>
+        <w:rPr>
+          <w:lang w:val="en-GB"/>
+        </w:rPr>
+      </w:pPr>
+    </w:p>
+    <w:p>
+      <w:pPr>
+        <w:rPr>
+          <w:lang w:val="en-GB"/>
+        </w:rPr>
+      </w:pPr>
+    </w:p>
+    <w:p>
       <w:r>
         <w:br w:type="page"/>
       </w:r>
@@ -33565,7 +34563,7 @@
             <w:rPr>
               <w:noProof/>
             </w:rPr>
-            <w:t>23</w:t>
+            <w:t>36</w:t>
           </w:r>
         </w:fldSimple>
       </w:p>

</xml_diff>

<commit_message>
v 3.5.1 Dodane typowe imiona Fenewirów Poprawki w formatowaniu
</commit_message>
<xml_diff>
--- a/Karmazyn.docx
+++ b/Karmazyn.docx
@@ -146,7 +146,7 @@
         <w:t>wersja 3.</w:t>
       </w:r>
       <w:r>
-        <w:t>5.0</w:t>
+        <w:t>5.1</w:t>
       </w:r>
     </w:p>
     <w:p>
@@ -161,7 +161,7 @@
         <w:jc w:val="center"/>
       </w:pPr>
       <w:r>
-        <w:t>2016-08-11</w:t>
+        <w:t>2016-08-13</w:t>
       </w:r>
     </w:p>
     <w:p>
@@ -13650,7 +13650,7 @@
       </w:pPr>
       <w:r>
         <w:tab/>
-        <w:t xml:space="preserve">- Dziękuję Dirhamie, możesz odejść. – Powiedział mężczyzna siedzący w fotelu. Wstał i podszedł do nowoprzybyłych. Miał około sześciu stóp wzrostu, dość mocnej budowy ciała. Wyglądał na niecałą trzydziestkę, miał rozpuszczone brązowe włosy sięgające do ramion. Miał też wąsy oraz brodę, jednak tylko z przodu, z boku była starannie zgolona. Oczy Szlachcica miały jadowicie zielony kolor. Był ubrany w naturalnych kolorach, głównie zielonym i brązowym, u lewego boku widać było pochwę z długim mieczem. A na palcu sygnet z symbolem stającego </w:t>
+        <w:t xml:space="preserve">- Dziękuję Dirhamie, możesz odejść. – Powiedział mężczyzna siedzący w fotelu. Wstał i podszedł do nowoprzybyłych. Miał około sześciu stóp wzrostu, dość mocnej budowy ciała. Wyglądał na niecałą trzydziestkę, miał rozpuszczone brązowe włosy sięgające do ramion. Miał też wąsy oraz brodę, jednak tylko z przodu, z boku była starannie zgolona. Oczy Szlachcica miały jadowicie zielony kolor. Był ubrany w naturalnych kolorach, głównie zielonym i brązowym, u lewego boku widać było pochwę z długim mieczem. A na palcu sygnet z symbolem </w:t>
       </w:r>
       <w:r>
         <w:t>mantikory</w:t>
@@ -13772,13 +13772,20 @@
           <w:b/>
           <w:bCs/>
         </w:rPr>
-        <w:t xml:space="preserve"> pierwszorzedne</w:t>
+        <w:t xml:space="preserve"> </w:t>
       </w:r>
       <w:r>
         <w:rPr>
           <w:b/>
           <w:bCs/>
         </w:rPr>
+        <w:t>pierwszorzędne</w:t>
+      </w:r>
+      <w:r>
+        <w:rPr>
+          <w:b/>
+          <w:bCs/>
+        </w:rPr>
         <w:t xml:space="preserve">: </w:t>
       </w:r>
       <w:r>
@@ -13822,6 +13829,38 @@
     <w:p>
       <w:pPr>
         <w:rPr>
+          <w:rFonts w:ascii="Times New Roman" w:hAnsi="Times New Roman"/>
+          <w:color w:val="auto"/>
+          <w:sz w:val="24"/>
+          <w:szCs w:val="24"/>
+          <w:lang w:eastAsia="en-GB"/>
+        </w:rPr>
+      </w:pPr>
+      <w:r>
+        <w:rPr>
+          <w:b/>
+        </w:rPr>
+        <w:t>Imiona męskie</w:t>
+      </w:r>
+      <w:r>
+        <w:t>: Adam, Albert, Alfred, Artur, Benedykt, Bogdan, Czcibor, Dariusz, Emil, Ernest, Gerard, Gustaw, Hubert, Iwo, Jakub, Joachim, Julian, Kacper, Lucjan, Marcel, Miron, Norbert, Roman, Sebastian, Stefan, Tomasz, Walerian, Wiktor, Zbigniew, Zygmunt</w:t>
+      </w:r>
+    </w:p>
+    <w:p>
+      <w:r>
+        <w:rPr>
+          <w:b/>
+        </w:rPr>
+        <w:lastRenderedPageBreak/>
+        <w:t>Imiona kobiece</w:t>
+      </w:r>
+      <w:r>
+        <w:t>: Agata, Agnieszka, Alicja, Barbara, Brygida, Celina, Dominika, Dorota, Edyta, Eliza, Hanna, Irena, Joanna, Kaja, Katarzyna, Kinga, Lidia, Liwia, Magda, Maja, Monika, Sylwia, Wera, Wiola, Zofia</w:t>
+      </w:r>
+    </w:p>
+    <w:p>
+      <w:pPr>
+        <w:rPr>
           <w:sz w:val="24"/>
           <w:szCs w:val="24"/>
         </w:rPr>
@@ -13846,7 +13885,6 @@
         </w:rPr>
       </w:pPr>
       <w:r>
-        <w:lastRenderedPageBreak/>
         <w:tab/>
       </w:r>
       <w:r>
@@ -14364,12 +14402,6 @@
         <w:rPr>
           <w:lang w:val="en-GB"/>
         </w:rPr>
-        <w:t xml:space="preserve"> </w:t>
-      </w:r>
-      <w:r>
-        <w:rPr>
-          <w:lang w:val="en-GB"/>
-        </w:rPr>
         <w:t>Extra sleep 2h</w:t>
       </w:r>
     </w:p>
@@ -14807,7 +14839,6 @@
         <w:pStyle w:val="Cytat"/>
       </w:pPr>
       <w:r>
-        <w:lastRenderedPageBreak/>
         <w:t>- Raz widziałem. Trafił człowieka między oczy ze stu kroków.</w:t>
       </w:r>
     </w:p>
@@ -15531,225 +15562,224 @@
         <w:rPr>
           <w:lang w:val="en-GB"/>
         </w:rPr>
+        <w:t>[10]</w:t>
+      </w:r>
+      <w:r>
+        <w:rPr>
+          <w:lang w:val="en-GB"/>
+        </w:rPr>
+        <w:tab/>
+        <w:t>Charisma 2</w:t>
+      </w:r>
+    </w:p>
+    <w:p>
+      <w:pPr>
+        <w:rPr>
+          <w:lang w:val="en-GB"/>
+        </w:rPr>
+      </w:pPr>
+      <w:r>
+        <w:rPr>
+          <w:lang w:val="en-GB"/>
+        </w:rPr>
+        <w:t>[5]</w:t>
+      </w:r>
+      <w:r>
+        <w:rPr>
+          <w:lang w:val="en-GB"/>
+        </w:rPr>
+        <w:tab/>
+        <w:t>Damage Resistance</w:t>
+      </w:r>
+      <w:r>
+        <w:rPr>
+          <w:lang w:val="en-GB"/>
+        </w:rPr>
+        <w:t xml:space="preserve"> 1</w:t>
+      </w:r>
+    </w:p>
+    <w:p>
+      <w:pPr>
+        <w:rPr>
+          <w:lang w:val="en-GB"/>
+        </w:rPr>
+      </w:pPr>
+      <w:r>
+        <w:rPr>
+          <w:lang w:val="en-GB"/>
+        </w:rPr>
+        <w:t>[10]</w:t>
+      </w:r>
+      <w:r>
+        <w:rPr>
+          <w:lang w:val="en-GB"/>
+        </w:rPr>
+        <w:tab/>
+        <w:t>High Pain Threshold</w:t>
+      </w:r>
+    </w:p>
+    <w:p>
+      <w:pPr>
+        <w:rPr>
+          <w:lang w:val="en-GB"/>
+        </w:rPr>
+      </w:pPr>
+      <w:r>
+        <w:rPr>
+          <w:lang w:val="en-GB"/>
+        </w:rPr>
+        <w:t>[8]</w:t>
+      </w:r>
+      <w:r>
+        <w:rPr>
+          <w:lang w:val="en-GB"/>
+        </w:rPr>
+        <w:tab/>
+        <w:t>Less sleep</w:t>
+      </w:r>
+      <w:r>
+        <w:rPr>
+          <w:lang w:val="en-GB"/>
+        </w:rPr>
+        <w:t xml:space="preserve"> -4h</w:t>
+      </w:r>
+    </w:p>
+    <w:p>
+      <w:pPr>
+        <w:rPr>
+          <w:lang w:val="en-GB"/>
+        </w:rPr>
+      </w:pPr>
+      <w:r>
+        <w:rPr>
+          <w:lang w:val="en-GB"/>
+        </w:rPr>
+        <w:t>[9]</w:t>
+      </w:r>
+      <w:r>
+        <w:rPr>
+          <w:lang w:val="en-GB"/>
+        </w:rPr>
+        <w:tab/>
+        <w:t>Nightvision</w:t>
+      </w:r>
+    </w:p>
+    <w:p>
+      <w:pPr>
+        <w:rPr>
+          <w:lang w:val="en-GB"/>
+        </w:rPr>
+      </w:pPr>
+      <w:r>
+        <w:rPr>
+          <w:lang w:val="en-GB"/>
+        </w:rPr>
+        <w:t>[5]</w:t>
+      </w:r>
+      <w:r>
+        <w:rPr>
+          <w:lang w:val="en-GB"/>
+        </w:rPr>
+        <w:tab/>
+        <w:t>Protected Sense: Vision</w:t>
+      </w:r>
+    </w:p>
+    <w:p>
+      <w:pPr>
+        <w:rPr>
+          <w:lang w:val="en-GB"/>
+        </w:rPr>
+      </w:pPr>
+      <w:r>
+        <w:rPr>
+          <w:lang w:val="en-GB"/>
+        </w:rPr>
+        <w:t>[10]</w:t>
+      </w:r>
+      <w:r>
+        <w:rPr>
+          <w:lang w:val="en-GB"/>
+        </w:rPr>
+        <w:tab/>
+        <w:t>Telescopic Vision 2</w:t>
+      </w:r>
+    </w:p>
+    <w:p>
+      <w:pPr>
+        <w:rPr>
+          <w:lang w:val="en-GB"/>
+        </w:rPr>
+      </w:pPr>
+      <w:r>
+        <w:rPr>
+          <w:lang w:val="en-GB"/>
+        </w:rPr>
+        <w:t>[4]</w:t>
+      </w:r>
+      <w:r>
+        <w:rPr>
+          <w:lang w:val="en-GB"/>
+        </w:rPr>
+        <w:tab/>
+        <w:t>Vision +2</w:t>
+      </w:r>
+    </w:p>
+    <w:p>
+      <w:pPr>
+        <w:rPr>
+          <w:lang w:val="en-GB"/>
+        </w:rPr>
+      </w:pPr>
+      <w:r>
+        <w:rPr>
+          <w:lang w:val="en-GB"/>
+        </w:rPr>
+        <w:t>[10]</w:t>
+      </w:r>
+      <w:r>
+        <w:rPr>
+          <w:lang w:val="en-GB"/>
+        </w:rPr>
+        <w:tab/>
+        <w:t xml:space="preserve">Talent: </w:t>
+      </w:r>
+      <w:r>
+        <w:rPr>
+          <w:lang w:val="en-GB"/>
+        </w:rPr>
+        <w:t>M</w:t>
+      </w:r>
+      <w:r>
+        <w:rPr>
+          <w:lang w:val="en-GB"/>
+        </w:rPr>
+        <w:t>ilitary</w:t>
+      </w:r>
+      <w:r>
+        <w:rPr>
+          <w:lang w:val="en-GB"/>
+        </w:rPr>
+        <w:t>*</w:t>
+      </w:r>
+    </w:p>
+    <w:p>
+      <w:pPr>
+        <w:rPr>
+          <w:lang w:val="en-GB"/>
+        </w:rPr>
+      </w:pPr>
+    </w:p>
+    <w:p>
+      <w:pPr>
+        <w:rPr>
+          <w:lang w:val="en-GB"/>
+        </w:rPr>
+      </w:pPr>
+      <w:r>
+        <w:rPr>
+          <w:lang w:val="en-GB"/>
+        </w:rPr>
         <w:lastRenderedPageBreak/>
-        <w:t>[10]</w:t>
-      </w:r>
-      <w:r>
-        <w:rPr>
-          <w:lang w:val="en-GB"/>
-        </w:rPr>
-        <w:tab/>
-        <w:t>Charisma 2</w:t>
-      </w:r>
-    </w:p>
-    <w:p>
-      <w:pPr>
-        <w:rPr>
-          <w:lang w:val="en-GB"/>
-        </w:rPr>
-      </w:pPr>
-      <w:r>
-        <w:rPr>
-          <w:lang w:val="en-GB"/>
-        </w:rPr>
-        <w:t>[5]</w:t>
-      </w:r>
-      <w:r>
-        <w:rPr>
-          <w:lang w:val="en-GB"/>
-        </w:rPr>
-        <w:tab/>
-        <w:t>Damage Resistance</w:t>
-      </w:r>
-      <w:r>
-        <w:rPr>
-          <w:lang w:val="en-GB"/>
-        </w:rPr>
-        <w:t xml:space="preserve"> 1</w:t>
-      </w:r>
-    </w:p>
-    <w:p>
-      <w:pPr>
-        <w:rPr>
-          <w:lang w:val="en-GB"/>
-        </w:rPr>
-      </w:pPr>
-      <w:r>
-        <w:rPr>
-          <w:lang w:val="en-GB"/>
-        </w:rPr>
-        <w:t>[10]</w:t>
-      </w:r>
-      <w:r>
-        <w:rPr>
-          <w:lang w:val="en-GB"/>
-        </w:rPr>
-        <w:tab/>
-        <w:t>High Pain Threshold</w:t>
-      </w:r>
-    </w:p>
-    <w:p>
-      <w:pPr>
-        <w:rPr>
-          <w:lang w:val="en-GB"/>
-        </w:rPr>
-      </w:pPr>
-      <w:r>
-        <w:rPr>
-          <w:lang w:val="en-GB"/>
-        </w:rPr>
-        <w:t>[8]</w:t>
-      </w:r>
-      <w:r>
-        <w:rPr>
-          <w:lang w:val="en-GB"/>
-        </w:rPr>
-        <w:tab/>
-        <w:t>Less sleep</w:t>
-      </w:r>
-      <w:r>
-        <w:rPr>
-          <w:lang w:val="en-GB"/>
-        </w:rPr>
-        <w:t xml:space="preserve"> -4h</w:t>
-      </w:r>
-    </w:p>
-    <w:p>
-      <w:pPr>
-        <w:rPr>
-          <w:lang w:val="en-GB"/>
-        </w:rPr>
-      </w:pPr>
-      <w:r>
-        <w:rPr>
-          <w:lang w:val="en-GB"/>
-        </w:rPr>
-        <w:t>[9]</w:t>
-      </w:r>
-      <w:r>
-        <w:rPr>
-          <w:lang w:val="en-GB"/>
-        </w:rPr>
-        <w:tab/>
-        <w:t>Nightvision</w:t>
-      </w:r>
-    </w:p>
-    <w:p>
-      <w:pPr>
-        <w:rPr>
-          <w:lang w:val="en-GB"/>
-        </w:rPr>
-      </w:pPr>
-      <w:r>
-        <w:rPr>
-          <w:lang w:val="en-GB"/>
-        </w:rPr>
-        <w:t>[5]</w:t>
-      </w:r>
-      <w:r>
-        <w:rPr>
-          <w:lang w:val="en-GB"/>
-        </w:rPr>
-        <w:tab/>
-        <w:t>Protected Sense: Vision</w:t>
-      </w:r>
-    </w:p>
-    <w:p>
-      <w:pPr>
-        <w:rPr>
-          <w:lang w:val="en-GB"/>
-        </w:rPr>
-      </w:pPr>
-      <w:r>
-        <w:rPr>
-          <w:lang w:val="en-GB"/>
-        </w:rPr>
-        <w:lastRenderedPageBreak/>
-        <w:t>[10]</w:t>
-      </w:r>
-      <w:r>
-        <w:rPr>
-          <w:lang w:val="en-GB"/>
-        </w:rPr>
-        <w:tab/>
-        <w:t>Telescopic Vision 2</w:t>
-      </w:r>
-    </w:p>
-    <w:p>
-      <w:pPr>
-        <w:rPr>
-          <w:lang w:val="en-GB"/>
-        </w:rPr>
-      </w:pPr>
-      <w:r>
-        <w:rPr>
-          <w:lang w:val="en-GB"/>
-        </w:rPr>
-        <w:t>[4]</w:t>
-      </w:r>
-      <w:r>
-        <w:rPr>
-          <w:lang w:val="en-GB"/>
-        </w:rPr>
-        <w:tab/>
-        <w:t>Vision +2</w:t>
-      </w:r>
-    </w:p>
-    <w:p>
-      <w:pPr>
-        <w:rPr>
-          <w:lang w:val="en-GB"/>
-        </w:rPr>
-      </w:pPr>
-      <w:r>
-        <w:rPr>
-          <w:lang w:val="en-GB"/>
-        </w:rPr>
-        <w:t>[10]</w:t>
-      </w:r>
-      <w:r>
-        <w:rPr>
-          <w:lang w:val="en-GB"/>
-        </w:rPr>
-        <w:tab/>
-        <w:t xml:space="preserve">Talent: </w:t>
-      </w:r>
-      <w:r>
-        <w:rPr>
-          <w:lang w:val="en-GB"/>
-        </w:rPr>
-        <w:t>M</w:t>
-      </w:r>
-      <w:r>
-        <w:rPr>
-          <w:lang w:val="en-GB"/>
-        </w:rPr>
-        <w:t>ilitary</w:t>
-      </w:r>
-      <w:r>
-        <w:rPr>
-          <w:lang w:val="en-GB"/>
-        </w:rPr>
-        <w:t>*</w:t>
-      </w:r>
-    </w:p>
-    <w:p>
-      <w:pPr>
-        <w:rPr>
-          <w:lang w:val="en-GB"/>
-        </w:rPr>
-      </w:pPr>
-    </w:p>
-    <w:p>
-      <w:pPr>
-        <w:rPr>
-          <w:lang w:val="en-GB"/>
-        </w:rPr>
-      </w:pPr>
-      <w:r>
-        <w:rPr>
-          <w:lang w:val="en-GB"/>
-        </w:rPr>
         <w:t>[-15]</w:t>
       </w:r>
       <w:r>
@@ -16364,6 +16394,7 @@
           <w:b/>
           <w:bCs/>
         </w:rPr>
+        <w:lastRenderedPageBreak/>
         <w:t>Walka</w:t>
       </w:r>
       <w:r>
@@ -16460,7 +16491,6 @@
     </w:p>
     <w:p>
       <w:r>
-        <w:lastRenderedPageBreak/>
         <w:tab/>
       </w:r>
       <w:r>
@@ -17227,6 +17257,7 @@
         <w:rPr>
           <w:lang w:val="en-GB"/>
         </w:rPr>
+        <w:lastRenderedPageBreak/>
         <w:t>[15]</w:t>
       </w:r>
       <w:r>
@@ -17274,27 +17305,27 @@
         <w:rPr>
           <w:lang w:val="en-GB"/>
         </w:rPr>
+        <w:t>[-15]</w:t>
+      </w:r>
+      <w:r>
+        <w:rPr>
+          <w:lang w:val="en-GB"/>
+        </w:rPr>
+        <w:tab/>
+        <w:t>On the Edge</w:t>
+      </w:r>
+    </w:p>
+    <w:p>
+      <w:pPr>
+        <w:rPr>
+          <w:lang w:val="en-GB"/>
+        </w:rPr>
+      </w:pPr>
+      <w:r>
+        <w:rPr>
+          <w:lang w:val="en-GB"/>
+        </w:rPr>
         <w:lastRenderedPageBreak/>
-        <w:t>[-15]</w:t>
-      </w:r>
-      <w:r>
-        <w:rPr>
-          <w:lang w:val="en-GB"/>
-        </w:rPr>
-        <w:tab/>
-        <w:t>On the Edge</w:t>
-      </w:r>
-    </w:p>
-    <w:p>
-      <w:pPr>
-        <w:rPr>
-          <w:lang w:val="en-GB"/>
-        </w:rPr>
-      </w:pPr>
-      <w:r>
-        <w:rPr>
-          <w:lang w:val="en-GB"/>
-        </w:rPr>
         <w:t>[-5]</w:t>
       </w:r>
       <w:r>
@@ -17733,27 +17764,225 @@
         <w:rPr>
           <w:lang w:val="en-GB"/>
         </w:rPr>
+        <w:t>[3]</w:t>
+      </w:r>
+      <w:r>
+        <w:rPr>
+          <w:lang w:val="en-GB"/>
+        </w:rPr>
+        <w:tab/>
+        <w:t xml:space="preserve">Animal </w:t>
+      </w:r>
+      <w:r>
+        <w:rPr>
+          <w:lang w:val="en-GB"/>
+        </w:rPr>
+        <w:t>E</w:t>
+      </w:r>
+      <w:r>
+        <w:rPr>
+          <w:lang w:val="en-GB"/>
+        </w:rPr>
+        <w:t>mpathy: Cats</w:t>
+      </w:r>
+    </w:p>
+    <w:p>
+      <w:pPr>
+        <w:rPr>
+          <w:lang w:val="en-GB"/>
+        </w:rPr>
+      </w:pPr>
+      <w:r>
+        <w:rPr>
+          <w:lang w:val="en-GB"/>
+        </w:rPr>
+        <w:t>[10]</w:t>
+      </w:r>
+      <w:r>
+        <w:rPr>
+          <w:lang w:val="en-GB"/>
+        </w:rPr>
+        <w:tab/>
+        <w:t>Catfall</w:t>
+      </w:r>
+    </w:p>
+    <w:p>
+      <w:pPr>
+        <w:rPr>
+          <w:lang w:val="en-GB"/>
+        </w:rPr>
+      </w:pPr>
+      <w:r>
+        <w:rPr>
+          <w:lang w:val="en-GB"/>
+        </w:rPr>
+        <w:t>[5]</w:t>
+      </w:r>
+      <w:r>
+        <w:rPr>
+          <w:lang w:val="en-GB"/>
+        </w:rPr>
+        <w:tab/>
+        <w:t>Charisma</w:t>
+      </w:r>
+    </w:p>
+    <w:p>
+      <w:pPr>
+        <w:rPr>
+          <w:lang w:val="en-GB"/>
+        </w:rPr>
+      </w:pPr>
+      <w:r>
+        <w:rPr>
+          <w:lang w:val="en-GB"/>
+        </w:rPr>
+        <w:t>[</w:t>
+      </w:r>
+      <w:r>
+        <w:rPr>
+          <w:lang w:val="en-GB"/>
+        </w:rPr>
+        <w:t>5</w:t>
+      </w:r>
+      <w:r>
+        <w:rPr>
+          <w:lang w:val="en-GB"/>
+        </w:rPr>
+        <w:t>]</w:t>
+      </w:r>
+      <w:r>
+        <w:rPr>
+          <w:lang w:val="en-GB"/>
+        </w:rPr>
+        <w:tab/>
+        <w:t>Eidetic Memory</w:t>
+      </w:r>
+    </w:p>
+    <w:p>
+      <w:pPr>
+        <w:rPr>
+          <w:lang w:val="en-GB"/>
+        </w:rPr>
+      </w:pPr>
+      <w:r>
+        <w:rPr>
+          <w:lang w:val="en-GB"/>
+        </w:rPr>
+        <w:t>[5]</w:t>
+      </w:r>
+      <w:r>
+        <w:rPr>
+          <w:lang w:val="en-GB"/>
+        </w:rPr>
+        <w:tab/>
+        <w:t>Flexibility</w:t>
+      </w:r>
+    </w:p>
+    <w:p>
+      <w:pPr>
+        <w:rPr>
+          <w:lang w:val="en-GB"/>
+        </w:rPr>
+      </w:pPr>
+      <w:r>
+        <w:rPr>
+          <w:lang w:val="en-GB"/>
+        </w:rPr>
+        <w:t>[12]</w:t>
+      </w:r>
+      <w:r>
+        <w:rPr>
+          <w:lang w:val="en-GB"/>
+        </w:rPr>
+        <w:tab/>
+        <w:t>Ha</w:t>
+      </w:r>
+      <w:r>
+        <w:rPr>
+          <w:lang w:val="en-GB"/>
+        </w:rPr>
+        <w:t>ndsome / Beautiful</w:t>
+      </w:r>
+    </w:p>
+    <w:p>
+      <w:pPr>
+        <w:rPr>
+          <w:lang w:val="en-GB"/>
+        </w:rPr>
+      </w:pPr>
+      <w:r>
+        <w:rPr>
+          <w:lang w:val="en-GB"/>
+        </w:rPr>
+        <w:t>[9]</w:t>
+      </w:r>
+      <w:r>
+        <w:rPr>
+          <w:lang w:val="en-GB"/>
+        </w:rPr>
+        <w:tab/>
+        <w:t>Nightvision</w:t>
+      </w:r>
+    </w:p>
+    <w:p>
+      <w:pPr>
+        <w:rPr>
+          <w:lang w:val="en-GB"/>
+        </w:rPr>
+      </w:pPr>
+      <w:r>
+        <w:rPr>
+          <w:lang w:val="en-GB"/>
+        </w:rPr>
+        <w:t>[15]</w:t>
+      </w:r>
+      <w:r>
+        <w:rPr>
+          <w:lang w:val="en-GB"/>
+        </w:rPr>
+        <w:tab/>
+        <w:t>Perfect Balance</w:t>
+      </w:r>
+    </w:p>
+    <w:p>
+      <w:pPr>
+        <w:rPr>
+          <w:lang w:val="en-GB"/>
+        </w:rPr>
+      </w:pPr>
+      <w:r>
+        <w:rPr>
+          <w:lang w:val="en-GB"/>
+        </w:rPr>
         <w:lastRenderedPageBreak/>
-        <w:t>[3]</w:t>
-      </w:r>
-      <w:r>
-        <w:rPr>
-          <w:lang w:val="en-GB"/>
-        </w:rPr>
-        <w:tab/>
-        <w:t xml:space="preserve">Animal </w:t>
-      </w:r>
-      <w:r>
-        <w:rPr>
-          <w:lang w:val="en-GB"/>
-        </w:rPr>
-        <w:t>E</w:t>
-      </w:r>
-      <w:r>
-        <w:rPr>
-          <w:lang w:val="en-GB"/>
-        </w:rPr>
-        <w:t>mpathy: Cats</w:t>
+        <w:t>[5]</w:t>
+      </w:r>
+      <w:r>
+        <w:rPr>
+          <w:lang w:val="en-GB"/>
+        </w:rPr>
+        <w:tab/>
+        <w:t>Silence</w:t>
+      </w:r>
+    </w:p>
+    <w:p>
+      <w:pPr>
+        <w:rPr>
+          <w:lang w:val="en-GB"/>
+        </w:rPr>
+      </w:pPr>
+      <w:r>
+        <w:rPr>
+          <w:lang w:val="en-GB"/>
+        </w:rPr>
+        <w:t>[5]</w:t>
+      </w:r>
+      <w:r>
+        <w:rPr>
+          <w:lang w:val="en-GB"/>
+        </w:rPr>
+        <w:tab/>
+        <w:t>Social Chameleon</w:t>
       </w:r>
     </w:p>
     <w:p>
@@ -17773,205 +18002,6 @@
           <w:lang w:val="en-GB"/>
         </w:rPr>
         <w:tab/>
-        <w:t>Catfall</w:t>
-      </w:r>
-    </w:p>
-    <w:p>
-      <w:pPr>
-        <w:rPr>
-          <w:lang w:val="en-GB"/>
-        </w:rPr>
-      </w:pPr>
-      <w:r>
-        <w:rPr>
-          <w:lang w:val="en-GB"/>
-        </w:rPr>
-        <w:t>[5]</w:t>
-      </w:r>
-      <w:r>
-        <w:rPr>
-          <w:lang w:val="en-GB"/>
-        </w:rPr>
-        <w:tab/>
-        <w:t>Charisma</w:t>
-      </w:r>
-    </w:p>
-    <w:p>
-      <w:pPr>
-        <w:rPr>
-          <w:lang w:val="en-GB"/>
-        </w:rPr>
-      </w:pPr>
-      <w:r>
-        <w:rPr>
-          <w:lang w:val="en-GB"/>
-        </w:rPr>
-        <w:lastRenderedPageBreak/>
-        <w:t>[</w:t>
-      </w:r>
-      <w:r>
-        <w:rPr>
-          <w:lang w:val="en-GB"/>
-        </w:rPr>
-        <w:t>5</w:t>
-      </w:r>
-      <w:r>
-        <w:rPr>
-          <w:lang w:val="en-GB"/>
-        </w:rPr>
-        <w:t>]</w:t>
-      </w:r>
-      <w:r>
-        <w:rPr>
-          <w:lang w:val="en-GB"/>
-        </w:rPr>
-        <w:tab/>
-        <w:t>Eidetic Memory</w:t>
-      </w:r>
-    </w:p>
-    <w:p>
-      <w:pPr>
-        <w:rPr>
-          <w:lang w:val="en-GB"/>
-        </w:rPr>
-      </w:pPr>
-      <w:r>
-        <w:rPr>
-          <w:lang w:val="en-GB"/>
-        </w:rPr>
-        <w:t>[5]</w:t>
-      </w:r>
-      <w:r>
-        <w:rPr>
-          <w:lang w:val="en-GB"/>
-        </w:rPr>
-        <w:tab/>
-        <w:t>Flexibility</w:t>
-      </w:r>
-    </w:p>
-    <w:p>
-      <w:pPr>
-        <w:rPr>
-          <w:lang w:val="en-GB"/>
-        </w:rPr>
-      </w:pPr>
-      <w:r>
-        <w:rPr>
-          <w:lang w:val="en-GB"/>
-        </w:rPr>
-        <w:t>[12]</w:t>
-      </w:r>
-      <w:r>
-        <w:rPr>
-          <w:lang w:val="en-GB"/>
-        </w:rPr>
-        <w:tab/>
-        <w:t>Ha</w:t>
-      </w:r>
-      <w:r>
-        <w:rPr>
-          <w:lang w:val="en-GB"/>
-        </w:rPr>
-        <w:t>ndsome / Beautiful</w:t>
-      </w:r>
-    </w:p>
-    <w:p>
-      <w:pPr>
-        <w:rPr>
-          <w:lang w:val="en-GB"/>
-        </w:rPr>
-      </w:pPr>
-      <w:r>
-        <w:rPr>
-          <w:lang w:val="en-GB"/>
-        </w:rPr>
-        <w:t>[9]</w:t>
-      </w:r>
-      <w:r>
-        <w:rPr>
-          <w:lang w:val="en-GB"/>
-        </w:rPr>
-        <w:tab/>
-        <w:t>Nightvision</w:t>
-      </w:r>
-    </w:p>
-    <w:p>
-      <w:pPr>
-        <w:rPr>
-          <w:lang w:val="en-GB"/>
-        </w:rPr>
-      </w:pPr>
-      <w:r>
-        <w:rPr>
-          <w:lang w:val="en-GB"/>
-        </w:rPr>
-        <w:t>[15]</w:t>
-      </w:r>
-      <w:r>
-        <w:rPr>
-          <w:lang w:val="en-GB"/>
-        </w:rPr>
-        <w:tab/>
-        <w:t>Perfect Balance</w:t>
-      </w:r>
-    </w:p>
-    <w:p>
-      <w:pPr>
-        <w:rPr>
-          <w:lang w:val="en-GB"/>
-        </w:rPr>
-      </w:pPr>
-      <w:r>
-        <w:rPr>
-          <w:lang w:val="en-GB"/>
-        </w:rPr>
-        <w:t>[5]</w:t>
-      </w:r>
-      <w:r>
-        <w:rPr>
-          <w:lang w:val="en-GB"/>
-        </w:rPr>
-        <w:tab/>
-        <w:t>Silence</w:t>
-      </w:r>
-    </w:p>
-    <w:p>
-      <w:pPr>
-        <w:rPr>
-          <w:lang w:val="en-GB"/>
-        </w:rPr>
-      </w:pPr>
-      <w:r>
-        <w:rPr>
-          <w:lang w:val="en-GB"/>
-        </w:rPr>
-        <w:t>[5]</w:t>
-      </w:r>
-      <w:r>
-        <w:rPr>
-          <w:lang w:val="en-GB"/>
-        </w:rPr>
-        <w:tab/>
-        <w:t>Social Chameleon</w:t>
-      </w:r>
-    </w:p>
-    <w:p>
-      <w:pPr>
-        <w:rPr>
-          <w:lang w:val="en-GB"/>
-        </w:rPr>
-      </w:pPr>
-      <w:r>
-        <w:rPr>
-          <w:lang w:val="en-GB"/>
-        </w:rPr>
-        <w:t>[10]</w:t>
-      </w:r>
-      <w:r>
-        <w:rPr>
-          <w:lang w:val="en-GB"/>
-        </w:rPr>
-        <w:tab/>
         <w:t>Talent: Artist</w:t>
       </w:r>
       <w:r>
@@ -17997,7 +18027,6 @@
         <w:rPr>
           <w:lang w:val="en-GB"/>
         </w:rPr>
-        <w:lastRenderedPageBreak/>
         <w:t>[5]</w:t>
       </w:r>
       <w:r>
@@ -18620,6 +18649,7 @@
         <w:rPr>
           <w:b/>
         </w:rPr>
+        <w:lastRenderedPageBreak/>
         <w:t>Patron</w:t>
       </w:r>
       <w:r>
@@ -18666,7 +18696,6 @@
           <w:b/>
           <w:bCs/>
         </w:rPr>
-        <w:lastRenderedPageBreak/>
         <w:t>Walka</w:t>
       </w:r>
       <w:r>
@@ -19300,68 +19329,68 @@
         <w:rPr>
           <w:lang w:val="en-GB"/>
         </w:rPr>
+        <w:t>[10]</w:t>
+      </w:r>
+      <w:r>
+        <w:rPr>
+          <w:lang w:val="en-GB"/>
+        </w:rPr>
+        <w:tab/>
+        <w:t>Talent: Artificer</w:t>
+      </w:r>
+    </w:p>
+    <w:p>
+      <w:pPr>
+        <w:rPr>
+          <w:lang w:val="en-GB"/>
+        </w:rPr>
+      </w:pPr>
+      <w:r>
+        <w:rPr>
+          <w:lang w:val="en-GB"/>
+        </w:rPr>
+        <w:t>[15]</w:t>
+      </w:r>
+      <w:r>
+        <w:rPr>
+          <w:lang w:val="en-GB"/>
+        </w:rPr>
+        <w:tab/>
+        <w:t>Unfazable</w:t>
+      </w:r>
+    </w:p>
+    <w:p>
+      <w:pPr>
+        <w:rPr>
+          <w:lang w:val="en-GB"/>
+        </w:rPr>
+      </w:pPr>
+    </w:p>
+    <w:p>
+      <w:pPr>
+        <w:rPr>
+          <w:lang w:val="en-GB"/>
+        </w:rPr>
+      </w:pPr>
+    </w:p>
+    <w:p>
+      <w:pPr>
+        <w:rPr>
+          <w:lang w:val="en-GB"/>
+        </w:rPr>
+      </w:pPr>
+    </w:p>
+    <w:p>
+      <w:pPr>
+        <w:rPr>
+          <w:lang w:val="en-GB"/>
+        </w:rPr>
+      </w:pPr>
+      <w:r>
+        <w:rPr>
+          <w:lang w:val="en-GB"/>
+        </w:rPr>
         <w:lastRenderedPageBreak/>
-        <w:t>[10]</w:t>
-      </w:r>
-      <w:r>
-        <w:rPr>
-          <w:lang w:val="en-GB"/>
-        </w:rPr>
-        <w:tab/>
-        <w:t>Talent: Artificer</w:t>
-      </w:r>
-    </w:p>
-    <w:p>
-      <w:pPr>
-        <w:rPr>
-          <w:lang w:val="en-GB"/>
-        </w:rPr>
-      </w:pPr>
-      <w:r>
-        <w:rPr>
-          <w:lang w:val="en-GB"/>
-        </w:rPr>
-        <w:t>[15]</w:t>
-      </w:r>
-      <w:r>
-        <w:rPr>
-          <w:lang w:val="en-GB"/>
-        </w:rPr>
-        <w:tab/>
-        <w:t>Unfazable</w:t>
-      </w:r>
-    </w:p>
-    <w:p>
-      <w:pPr>
-        <w:rPr>
-          <w:lang w:val="en-GB"/>
-        </w:rPr>
-      </w:pPr>
-    </w:p>
-    <w:p>
-      <w:pPr>
-        <w:rPr>
-          <w:lang w:val="en-GB"/>
-        </w:rPr>
-      </w:pPr>
-    </w:p>
-    <w:p>
-      <w:pPr>
-        <w:rPr>
-          <w:lang w:val="en-GB"/>
-        </w:rPr>
-      </w:pPr>
-    </w:p>
-    <w:p>
-      <w:pPr>
-        <w:rPr>
-          <w:lang w:val="en-GB"/>
-        </w:rPr>
-      </w:pPr>
-      <w:r>
-        <w:rPr>
-          <w:lang w:val="en-GB"/>
-        </w:rPr>
         <w:t>[-15]</w:t>
       </w:r>
       <w:r>
@@ -19402,7 +19431,6 @@
         <w:rPr>
           <w:lang w:val="en-GB"/>
         </w:rPr>
-        <w:lastRenderedPageBreak/>
         <w:t>[-10]</w:t>
       </w:r>
       <w:r>
@@ -19767,6 +19795,7 @@
         <w:rPr>
           <w:b/>
         </w:rPr>
+        <w:lastRenderedPageBreak/>
         <w:t>Imiona kobiece</w:t>
       </w:r>
       <w:r>
@@ -19789,14 +19818,6 @@
     </w:p>
     <w:p>
       <w:pPr>
-        <w:rPr>
-          <w:sz w:val="24"/>
-          <w:szCs w:val="24"/>
-        </w:rPr>
-      </w:pPr>
-    </w:p>
-    <w:p>
-      <w:pPr>
         <w:pStyle w:val="Bezodstpw"/>
         <w:rPr>
           <w:sz w:val="24"/>
@@ -19807,7 +19828,6 @@
         <w:rPr>
           <w:bCs/>
         </w:rPr>
-        <w:lastRenderedPageBreak/>
         <w:tab/>
       </w:r>
       <w:r>
@@ -20714,6 +20734,7 @@
         <w:rPr>
           <w:b/>
         </w:rPr>
+        <w:lastRenderedPageBreak/>
         <w:t>Patron</w:t>
       </w:r>
       <w:r>
@@ -20758,7 +20779,6 @@
           <w:b/>
           <w:bCs/>
         </w:rPr>
-        <w:lastRenderedPageBreak/>
         <w:t>Walka</w:t>
       </w:r>
       <w:r>
@@ -21533,6 +21553,7 @@
       <w:bookmarkStart w:id="82" w:name="_Toc457246457"/>
       <w:bookmarkStart w:id="83" w:name="_Toc458706391"/>
       <w:r>
+        <w:lastRenderedPageBreak/>
         <w:t>Ramshire</w:t>
       </w:r>
       <w:bookmarkEnd w:id="80"/>
@@ -21545,7 +21566,6 @@
         <w:pStyle w:val="Cytat"/>
       </w:pPr>
       <w:r>
-        <w:lastRenderedPageBreak/>
         <w:tab/>
         <w:t>"- Polityka to całkiem ciekawa rzecz. – Powiedział Gevan.</w:t>
       </w:r>
@@ -21853,6 +21873,7 @@
         <w:rPr>
           <w:b/>
         </w:rPr>
+        <w:lastRenderedPageBreak/>
         <w:t>Obowiązkowe zalety / wady</w:t>
       </w:r>
       <w:r>
@@ -22520,6 +22541,7 @@
         <w:pStyle w:val="Cytat"/>
       </w:pPr>
       <w:r>
+        <w:lastRenderedPageBreak/>
         <w:t xml:space="preserve">- Tavriko, proszę cię, uspokój się. Ludzie na nas patrzą. – Czarnowłosy szczupły mężczyzna zamyślił się. </w:t>
       </w:r>
     </w:p>
@@ -22528,312 +22550,311 @@
         <w:pStyle w:val="Cytat"/>
       </w:pPr>
       <w:r>
+        <w:t>- Wiesz gdzie to mam że na nas patrzą? Wiesz gdzie mam? – Kobieta wstała. Zapadła grobowa cisza. Wszyscy goście zajazdu patrzyli gdzieś po kątach. Podeszła szybkim krokiem do jakiegoś grubego mężczyzny po czterdziestce. Wyglądał na kupca. Skulił się gdy Tavrika stanęła za nim.</w:t>
+      </w:r>
+    </w:p>
+    <w:p>
+      <w:pPr>
+        <w:pStyle w:val="Cytat"/>
+      </w:pPr>
+      <w:r>
+        <w:t xml:space="preserve">- Ty! Gapiłeś się na mnie. Cos ci się nie podoba? - Chwyciła tłuściocha za kołnierz i podniosła do góry jak piórko. Pchnęła na ścianę tak że kurz poleciał na boki. </w:t>
+      </w:r>
+    </w:p>
+    <w:p>
+      <w:pPr>
+        <w:pStyle w:val="Cytat"/>
+      </w:pPr>
+      <w:r>
+        <w:t>- Pytałam czy coś ci się nie podoba! Odpowiadaj jak do ciebie mówię grubasie! – Kupiec nie był w stanie wydusić z siebie słowa oczy prawie wylazły mu z orbit. Tavrika zamierzyła się. Ale czarnowłosy mężczyzna chwycił ją za nadgarstek.</w:t>
+      </w:r>
+    </w:p>
+    <w:p>
+      <w:pPr>
+        <w:pStyle w:val="Cytat"/>
+      </w:pPr>
+      <w:r>
+        <w:t>- Uspokój się powiedziałem. Zachowujesz się jak dziecko. Zostaw w spokoju tego biedaka. – Poprawił blademu kupcowi połę kubraka i klepnął w policzek. Wrócił z powrotem do stolika. Sarghaddka siadła naprzeciw."</w:t>
+      </w:r>
+    </w:p>
+    <w:p>
+      <w:pPr>
+        <w:rPr>
+          <w:b/>
+          <w:bCs/>
+        </w:rPr>
+      </w:pPr>
+    </w:p>
+    <w:p>
+      <w:pPr>
+        <w:rPr>
+          <w:sz w:val="24"/>
+          <w:szCs w:val="24"/>
+        </w:rPr>
+      </w:pPr>
+      <w:r>
+        <w:rPr>
+          <w:b/>
+          <w:bCs/>
+        </w:rPr>
+        <w:t xml:space="preserve">Herb: </w:t>
+      </w:r>
+      <w:r>
+        <w:rPr>
+          <w:bCs/>
+        </w:rPr>
+        <w:t>B</w:t>
+      </w:r>
+      <w:r>
+        <w:rPr>
+          <w:bCs/>
+        </w:rPr>
+        <w:t>iały</w:t>
+      </w:r>
+      <w:r>
+        <w:rPr>
+          <w:b/>
+          <w:bCs/>
+        </w:rPr>
+        <w:t xml:space="preserve"> </w:t>
+      </w:r>
+      <w:r>
+        <w:t>niedźwiedź</w:t>
+      </w:r>
+      <w:r>
+        <w:t xml:space="preserve"> w szarozielonym polu</w:t>
+      </w:r>
+    </w:p>
+    <w:p>
+      <w:r>
+        <w:rPr>
+          <w:b/>
+          <w:bCs/>
+        </w:rPr>
+        <w:t xml:space="preserve">Założyciel: </w:t>
+      </w:r>
+      <w:r>
+        <w:t>Ingvar Sarghadd</w:t>
+      </w:r>
+    </w:p>
+    <w:p>
+      <w:r>
+        <w:rPr>
+          <w:b/>
+        </w:rPr>
+        <w:t>Patron</w:t>
+      </w:r>
+      <w:r>
+        <w:t>: Issa</w:t>
+      </w:r>
+    </w:p>
+    <w:p>
+      <w:r>
+        <w:rPr>
+          <w:b/>
+        </w:rPr>
+        <w:t>Przydomki</w:t>
+      </w:r>
+      <w:r>
+        <w:t>: Niedźwiedzie, Gromowładni</w:t>
+      </w:r>
+    </w:p>
+    <w:p>
+      <w:pPr>
+        <w:rPr>
+          <w:sz w:val="24"/>
+          <w:szCs w:val="24"/>
+        </w:rPr>
+      </w:pPr>
+      <w:r>
+        <w:rPr>
+          <w:b/>
+          <w:bCs/>
+        </w:rPr>
+        <w:t xml:space="preserve">Wygląd: </w:t>
+      </w:r>
+      <w:r>
+        <w:t>Zwykle wysocy i dobrze zbudowani, mają zielono-niebieskie oczy i jasne/miedziane włosy.</w:t>
+      </w:r>
+    </w:p>
+    <w:p>
+      <w:pPr>
+        <w:rPr>
+          <w:sz w:val="24"/>
+          <w:szCs w:val="24"/>
+        </w:rPr>
+      </w:pPr>
+      <w:r>
+        <w:rPr>
+          <w:b/>
+          <w:bCs/>
+        </w:rPr>
+        <w:t>Walka</w:t>
+      </w:r>
+      <w:r>
+        <w:t>: bronie półtora i dwuręczne, przemiana w niedźwiedzia, zapasy, boks</w:t>
+      </w:r>
+    </w:p>
+    <w:p>
+      <w:r>
+        <w:rPr>
+          <w:b/>
+          <w:bCs/>
+        </w:rPr>
+        <w:t>Dyscypliny</w:t>
+      </w:r>
+      <w:r>
+        <w:rPr>
+          <w:b/>
+          <w:bCs/>
+        </w:rPr>
+        <w:t xml:space="preserve"> pierwszorzędne</w:t>
+      </w:r>
+      <w:r>
+        <w:rPr>
+          <w:b/>
+          <w:bCs/>
+        </w:rPr>
+        <w:t xml:space="preserve">: </w:t>
+      </w:r>
+      <w:r>
+        <w:t>Fercorium, Robur, Ursa, Tempest</w:t>
+      </w:r>
+    </w:p>
+    <w:p>
+      <w:r>
+        <w:rPr>
+          <w:b/>
+        </w:rPr>
+        <w:t>Dyscypliny drugorzędne:</w:t>
+      </w:r>
+      <w:r>
+        <w:rPr>
+          <w:b/>
+        </w:rPr>
+        <w:t xml:space="preserve"> </w:t>
+      </w:r>
+      <w:r>
+        <w:t>Hamus, Inbestia</w:t>
+      </w:r>
+    </w:p>
+    <w:p>
+      <w:r>
+        <w:rPr>
+          <w:b/>
+        </w:rPr>
+        <w:t>Teren:</w:t>
+      </w:r>
+      <w:r>
+        <w:t xml:space="preserve"> Nordland, Hilsgard, Federacja Północna</w:t>
+      </w:r>
+    </w:p>
+    <w:p>
+      <w:r>
+        <w:rPr>
+          <w:b/>
+        </w:rPr>
+        <w:t>Imiona męskie</w:t>
+      </w:r>
+      <w:r>
+        <w:t xml:space="preserve">: </w:t>
+      </w:r>
+      <w:r>
+        <w:t>Aksel, Amund</w:t>
+      </w:r>
+      <w:r>
+        <w:t xml:space="preserve">, </w:t>
+      </w:r>
+      <w:r>
+        <w:t>Brynjar, Einar, Gunnar, Haakon, Hjalmar, Nils, Olav, Ragnar, Ulf, Ulrik</w:t>
+      </w:r>
+    </w:p>
+    <w:p>
+      <w:r>
+        <w:rPr>
+          <w:b/>
+        </w:rPr>
+        <w:t>Imiona kobiece</w:t>
+      </w:r>
+      <w:r>
+        <w:t>:</w:t>
+      </w:r>
+      <w:r>
+        <w:t xml:space="preserve"> Alva, Anja, Brita, Gunda, Kirsten, Liv, Marte, Ragna, </w:t>
+      </w:r>
+      <w:r>
+        <w:t>Siv, Tavrika, Thyra, Ylva</w:t>
+      </w:r>
+    </w:p>
+    <w:p>
+      <w:pPr>
+        <w:rPr>
+          <w:sz w:val="24"/>
+          <w:szCs w:val="24"/>
+        </w:rPr>
+      </w:pPr>
+    </w:p>
+    <w:p>
+      <w:pPr>
+        <w:pStyle w:val="Bezodstpw"/>
+      </w:pPr>
+      <w:r>
+        <w:tab/>
+      </w:r>
+      <w:r>
+        <w:t xml:space="preserve">Władcy północy. Znani z nieludzkiej wytrzymałości na obrażenia i niskie </w:t>
+      </w:r>
+      <w:r>
+        <w:tab/>
+      </w:r>
+      <w:r>
+        <w:t>temperatury i czułego węchu. Bywają szorstcy, łatwo tracą kontrolę nad sobą.</w:t>
+      </w:r>
+    </w:p>
+    <w:p>
+      <w:r>
+        <w:tab/>
+      </w:r>
+      <w:r>
+        <w:t>Starsi rodu potrafią zmieniać się w potężne niedźwiedzie na które w bitwie dodatkowo zakłada się specjalne, masywne zbroje co czyni ich przerażającymi przeciwnikami.</w:t>
+      </w:r>
+    </w:p>
+    <w:p/>
+    <w:p>
+      <w:pPr>
+        <w:rPr>
+          <w:sz w:val="24"/>
+          <w:szCs w:val="24"/>
+        </w:rPr>
+      </w:pPr>
+      <w:r>
+        <w:rPr>
+          <w:b/>
+        </w:rPr>
+        <w:t>System:</w:t>
+      </w:r>
+    </w:p>
+    <w:p>
+      <w:r>
         <w:lastRenderedPageBreak/>
-        <w:t>- Wiesz gdzie to mam że na nas patrzą? Wiesz gdzie mam? – Kobieta wstała. Zapadła grobowa cisza. Wszyscy goście zajazdu patrzyli gdzieś po kątach. Podeszła szybkim krokiem do jakiegoś grubego mężczyzny po czterdziestce. Wyglądał na kupca. Skulił się gdy Tavrika stanęła za nim.</w:t>
-      </w:r>
-    </w:p>
-    <w:p>
-      <w:pPr>
-        <w:pStyle w:val="Cytat"/>
-      </w:pPr>
-      <w:r>
-        <w:t xml:space="preserve">- Ty! Gapiłeś się na mnie. Cos ci się nie podoba? - Chwyciła tłuściocha za kołnierz i podniosła do góry jak piórko. Pchnęła na ścianę tak że kurz poleciał na boki. </w:t>
-      </w:r>
-    </w:p>
-    <w:p>
-      <w:pPr>
-        <w:pStyle w:val="Cytat"/>
-      </w:pPr>
-      <w:r>
-        <w:t>- Pytałam czy coś ci się nie podoba! Odpowiadaj jak do ciebie mówię grubasie! – Kupiec nie był w stanie wydusić z siebie słowa oczy prawie wylazły mu z orbit. Tavrika zamierzyła się. Ale czarnowłosy mężczyzna chwycił ją za nadgarstek.</w:t>
-      </w:r>
-    </w:p>
-    <w:p>
-      <w:pPr>
-        <w:pStyle w:val="Cytat"/>
-      </w:pPr>
-      <w:r>
-        <w:t>- Uspokój się powiedziałem. Zachowujesz się jak dziecko. Zostaw w spokoju tego biedaka. – Poprawił blademu kupcowi połę kubraka i klepnął w policzek. Wrócił z powrotem do stolika. Sarghaddka siadła naprzeciw."</w:t>
-      </w:r>
-    </w:p>
-    <w:p>
-      <w:pPr>
-        <w:rPr>
-          <w:b/>
-          <w:bCs/>
-        </w:rPr>
-      </w:pPr>
-    </w:p>
-    <w:p>
-      <w:pPr>
-        <w:rPr>
-          <w:sz w:val="24"/>
-          <w:szCs w:val="24"/>
-        </w:rPr>
-      </w:pPr>
-      <w:r>
-        <w:rPr>
-          <w:b/>
-          <w:bCs/>
-        </w:rPr>
-        <w:t xml:space="preserve">Herb: </w:t>
-      </w:r>
-      <w:r>
-        <w:rPr>
-          <w:bCs/>
-        </w:rPr>
-        <w:t>B</w:t>
-      </w:r>
-      <w:r>
-        <w:rPr>
-          <w:bCs/>
-        </w:rPr>
-        <w:t>iały</w:t>
-      </w:r>
-      <w:r>
-        <w:rPr>
-          <w:b/>
-          <w:bCs/>
-        </w:rPr>
-        <w:t xml:space="preserve"> </w:t>
-      </w:r>
-      <w:r>
-        <w:t>niedźwiedź</w:t>
-      </w:r>
-      <w:r>
-        <w:t xml:space="preserve"> w szarozielonym polu</w:t>
-      </w:r>
-    </w:p>
-    <w:p>
-      <w:r>
-        <w:rPr>
-          <w:b/>
-          <w:bCs/>
-        </w:rPr>
-        <w:t xml:space="preserve">Założyciel: </w:t>
-      </w:r>
-      <w:r>
-        <w:t>Ingvar Sarghadd</w:t>
-      </w:r>
-    </w:p>
-    <w:p>
-      <w:r>
-        <w:rPr>
-          <w:b/>
-        </w:rPr>
-        <w:t>Patron</w:t>
-      </w:r>
-      <w:r>
-        <w:t>: Issa</w:t>
-      </w:r>
-    </w:p>
-    <w:p>
-      <w:r>
-        <w:rPr>
-          <w:b/>
-        </w:rPr>
-        <w:t>Przydomki</w:t>
-      </w:r>
-      <w:r>
-        <w:t>: Niedźwiedzie, Gromowładni</w:t>
-      </w:r>
-    </w:p>
-    <w:p>
-      <w:pPr>
-        <w:rPr>
-          <w:sz w:val="24"/>
-          <w:szCs w:val="24"/>
-        </w:rPr>
-      </w:pPr>
-      <w:r>
-        <w:rPr>
-          <w:b/>
-          <w:bCs/>
-        </w:rPr>
-        <w:t xml:space="preserve">Wygląd: </w:t>
-      </w:r>
-      <w:r>
-        <w:t>Zwykle wysocy i dobrze zbudowani, mają zielono-niebieskie oczy i jasne/miedziane włosy.</w:t>
-      </w:r>
-    </w:p>
-    <w:p>
-      <w:pPr>
-        <w:rPr>
-          <w:sz w:val="24"/>
-          <w:szCs w:val="24"/>
-        </w:rPr>
-      </w:pPr>
-      <w:r>
-        <w:rPr>
-          <w:b/>
-          <w:bCs/>
-        </w:rPr>
-        <w:t>Walka</w:t>
-      </w:r>
-      <w:r>
-        <w:t>: bronie półtora i dwuręczne, przemiana w niedźwiedzia, zapasy, boks</w:t>
-      </w:r>
-    </w:p>
-    <w:p>
-      <w:r>
-        <w:rPr>
-          <w:b/>
-          <w:bCs/>
-        </w:rPr>
-        <w:t>Dyscypliny</w:t>
-      </w:r>
-      <w:r>
-        <w:rPr>
-          <w:b/>
-          <w:bCs/>
-        </w:rPr>
-        <w:t xml:space="preserve"> pierwszorzędne</w:t>
-      </w:r>
-      <w:r>
-        <w:rPr>
-          <w:b/>
-          <w:bCs/>
-        </w:rPr>
-        <w:t xml:space="preserve">: </w:t>
-      </w:r>
-      <w:r>
-        <w:t>Fercorium, Robur, Ursa, Tempest</w:t>
-      </w:r>
-    </w:p>
-    <w:p>
-      <w:r>
-        <w:rPr>
-          <w:b/>
-        </w:rPr>
-        <w:t>Dyscypliny drugorzędne:</w:t>
-      </w:r>
-      <w:r>
-        <w:rPr>
-          <w:b/>
-        </w:rPr>
-        <w:t xml:space="preserve"> </w:t>
-      </w:r>
-      <w:r>
-        <w:t>Hamus, Inbestia</w:t>
-      </w:r>
-    </w:p>
-    <w:p>
-      <w:r>
-        <w:rPr>
-          <w:b/>
-        </w:rPr>
-        <w:t>Teren:</w:t>
-      </w:r>
-      <w:r>
-        <w:t xml:space="preserve"> Nordland, Hilsgard, Federacja Północna</w:t>
-      </w:r>
-    </w:p>
-    <w:p>
-      <w:r>
-        <w:rPr>
-          <w:b/>
-        </w:rPr>
-        <w:t>Imiona męskie</w:t>
-      </w:r>
-      <w:r>
-        <w:t xml:space="preserve">: </w:t>
-      </w:r>
-      <w:r>
-        <w:t>Aksel, Amund</w:t>
-      </w:r>
-      <w:r>
-        <w:t xml:space="preserve">, </w:t>
-      </w:r>
-      <w:r>
-        <w:t>Brynjar, Einar, Gunnar, Haakon, Hjalmar, Nils, Olav, Ragnar, Ulf, Ulrik</w:t>
-      </w:r>
-    </w:p>
-    <w:p>
-      <w:r>
-        <w:rPr>
-          <w:b/>
-        </w:rPr>
-        <w:t>Imiona kobiece</w:t>
-      </w:r>
-      <w:r>
-        <w:t>:</w:t>
-      </w:r>
-      <w:r>
-        <w:t xml:space="preserve"> Alva, Anja, Brita, Gunda, Kirsten, Liv, Marte, Ragna, </w:t>
-      </w:r>
-      <w:r>
-        <w:t>Siv, Tavrika, Thyra, Ylva</w:t>
-      </w:r>
-    </w:p>
-    <w:p>
-      <w:pPr>
-        <w:rPr>
-          <w:sz w:val="24"/>
-          <w:szCs w:val="24"/>
-        </w:rPr>
-      </w:pPr>
-    </w:p>
-    <w:p>
-      <w:pPr>
-        <w:pStyle w:val="Bezodstpw"/>
-      </w:pPr>
-      <w:r>
-        <w:tab/>
-      </w:r>
-      <w:r>
-        <w:t xml:space="preserve">Władcy północy. Znani z nieludzkiej wytrzymałości na obrażenia i niskie </w:t>
-      </w:r>
-      <w:r>
-        <w:tab/>
-      </w:r>
-      <w:r>
-        <w:t>temperatury i czułego węchu. Bywają szorstcy, łatwo tracą kontrolę nad sobą.</w:t>
-      </w:r>
-    </w:p>
-    <w:p>
-      <w:r>
-        <w:tab/>
-      </w:r>
-      <w:r>
-        <w:t>Starsi rodu potrafią zmieniać się w potężne niedźwiedzie na które w bitwie dodatkowo zakłada się specjalne, masywne zbroje co czyni ich przerażającymi przeciwnikami.</w:t>
+        <w:t>Koszt szablonu obowiązkowego</w:t>
+      </w:r>
+      <w:r>
+        <w:t xml:space="preserve"> [1</w:t>
+      </w:r>
+      <w:r>
+        <w:t>16</w:t>
+      </w:r>
+      <w:r>
+        <w:t>]</w:t>
       </w:r>
     </w:p>
     <w:p/>
     <w:p>
-      <w:pPr>
-        <w:rPr>
-          <w:sz w:val="24"/>
-          <w:szCs w:val="24"/>
-        </w:rPr>
-      </w:pPr>
-      <w:r>
-        <w:rPr>
-          <w:b/>
-        </w:rPr>
-        <w:t>System:</w:t>
-      </w:r>
-    </w:p>
-    <w:p>
-      <w:r>
-        <w:t>Koszt szablonu obowiązkowego</w:t>
-      </w:r>
-      <w:r>
-        <w:t xml:space="preserve"> [1</w:t>
-      </w:r>
-      <w:r>
-        <w:t>16</w:t>
-      </w:r>
-      <w:r>
-        <w:t>]</w:t>
-      </w:r>
-    </w:p>
-    <w:p/>
-    <w:p>
-      <w:r>
-        <w:rPr>
-          <w:b/>
-        </w:rPr>
-        <w:lastRenderedPageBreak/>
+      <w:r>
+        <w:rPr>
+          <w:b/>
+        </w:rPr>
         <w:t>Obowiązkowe zalety / wady</w:t>
       </w:r>
       <w:r>
@@ -24097,6 +24118,7 @@
         <w:rPr>
           <w:b/>
         </w:rPr>
+        <w:lastRenderedPageBreak/>
         <w:t>Patron</w:t>
       </w:r>
       <w:r>
@@ -24128,7 +24150,6 @@
         <w:rPr>
           <w:b/>
         </w:rPr>
-        <w:lastRenderedPageBreak/>
         <w:t>Wygląd</w:t>
       </w:r>
       <w:r>
@@ -24593,6 +24614,7 @@
         <w:rPr>
           <w:lang w:val="en-GB"/>
         </w:rPr>
+        <w:lastRenderedPageBreak/>
         <w:t>[5]</w:t>
       </w:r>
       <w:r>
@@ -24648,156 +24670,156 @@
         <w:rPr>
           <w:lang w:val="en-GB"/>
         </w:rPr>
+        <w:t>[10]</w:t>
+      </w:r>
+      <w:r>
+        <w:rPr>
+          <w:lang w:val="en-GB"/>
+        </w:rPr>
+        <w:tab/>
+        <w:t>Talent: S</w:t>
+      </w:r>
+      <w:r>
+        <w:rPr>
+          <w:lang w:val="en-GB"/>
+        </w:rPr>
+        <w:t>cience</w:t>
+      </w:r>
+      <w:r>
+        <w:rPr>
+          <w:lang w:val="en-GB"/>
+        </w:rPr>
+        <w:t>*</w:t>
+      </w:r>
+      <w:r>
+        <w:rPr>
+          <w:lang w:val="en-GB"/>
+        </w:rPr>
+        <w:t xml:space="preserve"> 1  </w:t>
+      </w:r>
+    </w:p>
+    <w:p>
+      <w:pPr>
+        <w:rPr>
+          <w:sz w:val="24"/>
+          <w:szCs w:val="24"/>
+          <w:lang w:val="en-GB"/>
+        </w:rPr>
+      </w:pPr>
+      <w:r>
+        <w:rPr>
+          <w:lang w:val="en-GB"/>
+        </w:rPr>
+        <w:t xml:space="preserve"> </w:t>
+      </w:r>
+      <w:r>
+        <w:rPr>
+          <w:lang w:val="en-GB"/>
+        </w:rPr>
+        <w:t>(wybrać 2 z 3):</w:t>
+      </w:r>
+    </w:p>
+    <w:p>
+      <w:pPr>
+        <w:rPr>
+          <w:sz w:val="24"/>
+          <w:szCs w:val="24"/>
+          <w:lang w:val="en-GB"/>
+        </w:rPr>
+      </w:pPr>
+      <w:r>
+        <w:rPr>
+          <w:lang w:val="en-GB"/>
+        </w:rPr>
+        <w:t>[8]</w:t>
+      </w:r>
+      <w:r>
+        <w:rPr>
+          <w:lang w:val="en-GB"/>
+        </w:rPr>
+        <w:tab/>
+      </w:r>
+      <w:r>
+        <w:rPr>
+          <w:lang w:val="en-GB"/>
+        </w:rPr>
+        <w:t xml:space="preserve">Wolfkin </w:t>
+      </w:r>
+    </w:p>
+    <w:p>
+      <w:pPr>
+        <w:rPr>
+          <w:sz w:val="24"/>
+          <w:szCs w:val="24"/>
+          <w:lang w:val="en-GB"/>
+        </w:rPr>
+      </w:pPr>
+      <w:r>
+        <w:rPr>
+          <w:lang w:val="en-GB"/>
+        </w:rPr>
+        <w:t>[10]</w:t>
+      </w:r>
+      <w:r>
+        <w:rPr>
+          <w:lang w:val="en-GB"/>
+        </w:rPr>
+        <w:tab/>
+      </w:r>
+      <w:r>
+        <w:rPr>
+          <w:lang w:val="en-GB"/>
+        </w:rPr>
+        <w:t>High pain threshold    </w:t>
+      </w:r>
+    </w:p>
+    <w:p>
+      <w:pPr>
+        <w:rPr>
+          <w:sz w:val="24"/>
+          <w:szCs w:val="24"/>
+          <w:lang w:val="en-GB"/>
+        </w:rPr>
+      </w:pPr>
+      <w:r>
+        <w:rPr>
+          <w:lang w:val="en-GB"/>
+        </w:rPr>
+        <w:t>[15]</w:t>
+      </w:r>
+      <w:r>
+        <w:rPr>
+          <w:lang w:val="en-GB"/>
+        </w:rPr>
+        <w:tab/>
+      </w:r>
+      <w:r>
+        <w:rPr>
+          <w:lang w:val="en-GB"/>
+        </w:rPr>
+        <w:t xml:space="preserve">Combat reflexes </w:t>
+      </w:r>
+    </w:p>
+    <w:p>
+      <w:pPr>
+        <w:rPr>
+          <w:lang w:val="en-GB"/>
+        </w:rPr>
+      </w:pPr>
+    </w:p>
+    <w:p>
+      <w:pPr>
+        <w:rPr>
+          <w:sz w:val="24"/>
+          <w:szCs w:val="24"/>
+          <w:lang w:val="en-GB"/>
+        </w:rPr>
+      </w:pPr>
+      <w:r>
+        <w:rPr>
+          <w:lang w:val="en-GB"/>
+        </w:rPr>
         <w:lastRenderedPageBreak/>
-        <w:t>[10]</w:t>
-      </w:r>
-      <w:r>
-        <w:rPr>
-          <w:lang w:val="en-GB"/>
-        </w:rPr>
-        <w:tab/>
-        <w:t>Talent: S</w:t>
-      </w:r>
-      <w:r>
-        <w:rPr>
-          <w:lang w:val="en-GB"/>
-        </w:rPr>
-        <w:t>cience</w:t>
-      </w:r>
-      <w:r>
-        <w:rPr>
-          <w:lang w:val="en-GB"/>
-        </w:rPr>
-        <w:t>*</w:t>
-      </w:r>
-      <w:r>
-        <w:rPr>
-          <w:lang w:val="en-GB"/>
-        </w:rPr>
-        <w:t xml:space="preserve"> 1  </w:t>
-      </w:r>
-    </w:p>
-    <w:p>
-      <w:pPr>
-        <w:rPr>
-          <w:sz w:val="24"/>
-          <w:szCs w:val="24"/>
-          <w:lang w:val="en-GB"/>
-        </w:rPr>
-      </w:pPr>
-      <w:r>
-        <w:rPr>
-          <w:lang w:val="en-GB"/>
-        </w:rPr>
-        <w:t xml:space="preserve"> </w:t>
-      </w:r>
-      <w:r>
-        <w:rPr>
-          <w:lang w:val="en-GB"/>
-        </w:rPr>
-        <w:t>(wybrać 2 z 3):</w:t>
-      </w:r>
-    </w:p>
-    <w:p>
-      <w:pPr>
-        <w:rPr>
-          <w:sz w:val="24"/>
-          <w:szCs w:val="24"/>
-          <w:lang w:val="en-GB"/>
-        </w:rPr>
-      </w:pPr>
-      <w:r>
-        <w:rPr>
-          <w:lang w:val="en-GB"/>
-        </w:rPr>
-        <w:t>[8]</w:t>
-      </w:r>
-      <w:r>
-        <w:rPr>
-          <w:lang w:val="en-GB"/>
-        </w:rPr>
-        <w:tab/>
-      </w:r>
-      <w:r>
-        <w:rPr>
-          <w:lang w:val="en-GB"/>
-        </w:rPr>
-        <w:t xml:space="preserve">Wolfkin </w:t>
-      </w:r>
-    </w:p>
-    <w:p>
-      <w:pPr>
-        <w:rPr>
-          <w:sz w:val="24"/>
-          <w:szCs w:val="24"/>
-          <w:lang w:val="en-GB"/>
-        </w:rPr>
-      </w:pPr>
-      <w:r>
-        <w:rPr>
-          <w:lang w:val="en-GB"/>
-        </w:rPr>
-        <w:t>[10]</w:t>
-      </w:r>
-      <w:r>
-        <w:rPr>
-          <w:lang w:val="en-GB"/>
-        </w:rPr>
-        <w:tab/>
-      </w:r>
-      <w:r>
-        <w:rPr>
-          <w:lang w:val="en-GB"/>
-        </w:rPr>
-        <w:t>High pain threshold    </w:t>
-      </w:r>
-    </w:p>
-    <w:p>
-      <w:pPr>
-        <w:rPr>
-          <w:sz w:val="24"/>
-          <w:szCs w:val="24"/>
-          <w:lang w:val="en-GB"/>
-        </w:rPr>
-      </w:pPr>
-      <w:r>
-        <w:rPr>
-          <w:lang w:val="en-GB"/>
-        </w:rPr>
-        <w:t>[15]</w:t>
-      </w:r>
-      <w:r>
-        <w:rPr>
-          <w:lang w:val="en-GB"/>
-        </w:rPr>
-        <w:tab/>
-      </w:r>
-      <w:r>
-        <w:rPr>
-          <w:lang w:val="en-GB"/>
-        </w:rPr>
-        <w:t xml:space="preserve">Combat reflexes </w:t>
-      </w:r>
-    </w:p>
-    <w:p>
-      <w:pPr>
-        <w:rPr>
-          <w:lang w:val="en-GB"/>
-        </w:rPr>
-      </w:pPr>
-    </w:p>
-    <w:p>
-      <w:pPr>
-        <w:rPr>
-          <w:sz w:val="24"/>
-          <w:szCs w:val="24"/>
-          <w:lang w:val="en-GB"/>
-        </w:rPr>
-      </w:pPr>
-      <w:r>
-        <w:rPr>
-          <w:lang w:val="en-GB"/>
-        </w:rPr>
         <w:t>[-1]</w:t>
       </w:r>
       <w:r>
@@ -24867,6 +24889,7 @@
         <w:rPr>
           <w:lang w:val="en-GB"/>
         </w:rPr>
+        <w:lastRenderedPageBreak/>
         <w:t>[-15]</w:t>
       </w:r>
       <w:r>
@@ -24894,7 +24917,6 @@
         <w:rPr>
           <w:lang w:val="en-GB"/>
         </w:rPr>
-        <w:lastRenderedPageBreak/>
         <w:t>[-5]</w:t>
       </w:r>
       <w:r>
@@ -24920,7 +24942,6 @@
         <w:rPr>
           <w:lang w:val="en-GB"/>
         </w:rPr>
-        <w:lastRenderedPageBreak/>
         <w:t>[-10]</w:t>
       </w:r>
       <w:r>
@@ -25567,7 +25588,11 @@
         <w:t xml:space="preserve">“Van Kroth. </w:t>
       </w:r>
       <w:r>
-        <w:t>Ród któren od Garetha Van Krotha się wywodzi. Wszyscy oni i one, bez wyjątku naturę mają podobną a składać się na nią głównie chutliość niemożebna. Gzili by się tacy ino z kim popadnie i gdzie popadnie przeto dużo ich się porobiło i po świecie wędruje. Drugą cechą Van Krotha jest do bitki skorość, której to u podstawy leżą chęci do pokazania jak to oni żelazem potrafią sprawnie wywijać. A przyznać należy dla uczciwości że potrafią onym wymachiwać. Trafić skurczysyna niemożliwym niemal albowiem skacze zwinnie jak królik i pląsa na lewo i prawo. Van Kroth potrafi tyż z wilkiem gadać i do uległości przymusić, widzi w nocy niczym puszczyk. Jak jużci z nim bić się trza, czego odradzam z całego serca, to lepiej do nowiu odczekać bowiem słabszy wtedy się robi. Jeśli o wygląd idzie to zwykle jasne ma włosy i modre oczy, smukłą postawę i wzrost słuszny jednak wyjątki zdążają się tako samo. Przystojni są i pociągające tako że oprzeć się im ciężko zaprawdę.”</w:t>
+        <w:t xml:space="preserve">Ród któren od Garetha Van Krotha się wywodzi. Wszyscy oni i one, bez wyjątku naturę mają podobną a składać się na nią głównie chutliość niemożebna. Gzili by się tacy ino z kim popadnie i gdzie popadnie przeto dużo ich się porobiło i po świecie wędruje. Drugą cechą Van Krotha jest do bitki skorość, której to u podstawy leżą chęci do pokazania jak to oni żelazem potrafią sprawnie wywijać. A przyznać należy dla uczciwości że potrafią onym wymachiwać. Trafić skurczysyna niemożliwym niemal albowiem skacze zwinnie jak królik i pląsa na lewo i prawo. Van Kroth potrafi tyż z wilkiem gadać i do uległości przymusić, widzi w nocy niczym puszczyk. Jak jużci z nim bić się trza, czego odradzam z całego serca, to lepiej do nowiu odczekać bowiem słabszy wtedy się </w:t>
+      </w:r>
+      <w:r>
+        <w:lastRenderedPageBreak/>
+        <w:t>robi. Jeśli o wygląd idzie to zwykle jasne ma włosy i modre oczy, smukłą postawę i wzrost słuszny jednak wyjątki zdążają się tako samo. Przystojni są i pociągające tako że oprzeć się im ciężko zaprawdę.”</w:t>
       </w:r>
     </w:p>
     <w:p/>
@@ -25956,9 +25981,6 @@
           <w:szCs w:val="24"/>
         </w:rPr>
       </w:pPr>
-      <w:r>
-        <w:tab/>
-      </w:r>
       <w:r>
         <w:tab/>
       </w:r>
@@ -26452,6 +26474,7 @@
           <w:b/>
           <w:lang w:val="en-GB"/>
         </w:rPr>
+        <w:lastRenderedPageBreak/>
         <w:t>Typowe zalety / wady</w:t>
       </w:r>
       <w:r>
@@ -26518,190 +26541,189 @@
         <w:rPr>
           <w:lang w:val="en-GB"/>
         </w:rPr>
+        <w:t>[var]</w:t>
+      </w:r>
+      <w:r>
+        <w:rPr>
+          <w:lang w:val="en-GB"/>
+        </w:rPr>
+        <w:tab/>
+      </w:r>
+      <w:r>
+        <w:rPr>
+          <w:lang w:val="en-GB"/>
+        </w:rPr>
+        <w:t>Enhanced Defenses</w:t>
+      </w:r>
+    </w:p>
+    <w:p>
+      <w:pPr>
+        <w:rPr>
+          <w:lang w:val="en-GB"/>
+        </w:rPr>
+      </w:pPr>
+      <w:r>
+        <w:rPr>
+          <w:lang w:val="en-GB"/>
+        </w:rPr>
+        <w:t>[10]</w:t>
+      </w:r>
+      <w:r>
+        <w:rPr>
+          <w:lang w:val="en-GB"/>
+        </w:rPr>
+        <w:tab/>
+      </w:r>
+      <w:r>
+        <w:rPr>
+          <w:lang w:val="en-GB"/>
+        </w:rPr>
+        <w:t>High Pain Threshold</w:t>
+      </w:r>
+    </w:p>
+    <w:p>
+      <w:pPr>
+        <w:rPr>
+          <w:lang w:val="en-GB"/>
+        </w:rPr>
+      </w:pPr>
+      <w:r>
+        <w:rPr>
+          <w:lang w:val="en-GB"/>
+        </w:rPr>
+        <w:t>[var]</w:t>
+      </w:r>
+      <w:r>
+        <w:rPr>
+          <w:lang w:val="en-GB"/>
+        </w:rPr>
+        <w:tab/>
+      </w:r>
+      <w:r>
+        <w:rPr>
+          <w:lang w:val="en-GB"/>
+        </w:rPr>
+        <w:t>Luck</w:t>
+      </w:r>
+    </w:p>
+    <w:p>
+      <w:pPr>
+        <w:rPr>
+          <w:lang w:val="en-GB"/>
+        </w:rPr>
+      </w:pPr>
+      <w:r>
+        <w:rPr>
+          <w:lang w:val="en-GB"/>
+        </w:rPr>
+        <w:t>[15]</w:t>
+      </w:r>
+      <w:r>
+        <w:rPr>
+          <w:lang w:val="en-GB"/>
+        </w:rPr>
+        <w:tab/>
+      </w:r>
+      <w:r>
+        <w:rPr>
+          <w:lang w:val="en-GB"/>
+        </w:rPr>
+        <w:t>Perfect Balance</w:t>
+      </w:r>
+    </w:p>
+    <w:p>
+      <w:pPr>
+        <w:rPr>
+          <w:lang w:val="en-GB"/>
+        </w:rPr>
+      </w:pPr>
+      <w:r>
+        <w:rPr>
+          <w:lang w:val="en-GB"/>
+        </w:rPr>
+        <w:t>[5]</w:t>
+      </w:r>
+      <w:r>
+        <w:rPr>
+          <w:lang w:val="en-GB"/>
+        </w:rPr>
+        <w:tab/>
+      </w:r>
+      <w:r>
+        <w:rPr>
+          <w:lang w:val="en-GB"/>
+        </w:rPr>
+        <w:t>Talent: Gifted artist</w:t>
+      </w:r>
+    </w:p>
+    <w:p>
+      <w:pPr>
+        <w:rPr>
+          <w:lang w:val="en-GB"/>
+        </w:rPr>
+      </w:pPr>
+      <w:r>
+        <w:rPr>
+          <w:lang w:val="en-GB"/>
+        </w:rPr>
+        <w:t>[15]</w:t>
+      </w:r>
+      <w:r>
+        <w:rPr>
+          <w:lang w:val="en-GB"/>
+        </w:rPr>
+        <w:tab/>
+      </w:r>
+      <w:r>
+        <w:rPr>
+          <w:lang w:val="en-GB"/>
+        </w:rPr>
+        <w:t>Talent: Smooth operator</w:t>
+      </w:r>
+    </w:p>
+    <w:p>
+      <w:pPr>
+        <w:rPr>
+          <w:lang w:val="en-GB"/>
+        </w:rPr>
+      </w:pPr>
+      <w:r>
+        <w:rPr>
+          <w:lang w:val="en-GB"/>
+        </w:rPr>
+        <w:t>[10]</w:t>
+      </w:r>
+      <w:r>
+        <w:rPr>
+          <w:lang w:val="en-GB"/>
+        </w:rPr>
+        <w:tab/>
+      </w:r>
+      <w:r>
+        <w:rPr>
+          <w:lang w:val="en-GB"/>
+        </w:rPr>
+        <w:t>Voice</w:t>
+      </w:r>
+    </w:p>
+    <w:p>
+      <w:pPr>
+        <w:rPr>
+          <w:lang w:val="en-GB"/>
+        </w:rPr>
+      </w:pPr>
+    </w:p>
+    <w:p>
+      <w:pPr>
+        <w:rPr>
+          <w:lang w:val="en-GB"/>
+        </w:rPr>
+      </w:pPr>
+      <w:r>
+        <w:rPr>
+          <w:lang w:val="en-GB"/>
+        </w:rPr>
         <w:lastRenderedPageBreak/>
-        <w:t>[var]</w:t>
-      </w:r>
-      <w:r>
-        <w:rPr>
-          <w:lang w:val="en-GB"/>
-        </w:rPr>
-        <w:tab/>
-      </w:r>
-      <w:r>
-        <w:rPr>
-          <w:lang w:val="en-GB"/>
-        </w:rPr>
-        <w:t>Enhanced Defenses</w:t>
-      </w:r>
-    </w:p>
-    <w:p>
-      <w:pPr>
-        <w:rPr>
-          <w:lang w:val="en-GB"/>
-        </w:rPr>
-      </w:pPr>
-      <w:r>
-        <w:rPr>
-          <w:lang w:val="en-GB"/>
-        </w:rPr>
-        <w:lastRenderedPageBreak/>
-        <w:t>[10]</w:t>
-      </w:r>
-      <w:r>
-        <w:rPr>
-          <w:lang w:val="en-GB"/>
-        </w:rPr>
-        <w:tab/>
-      </w:r>
-      <w:r>
-        <w:rPr>
-          <w:lang w:val="en-GB"/>
-        </w:rPr>
-        <w:t>High Pain Threshold</w:t>
-      </w:r>
-    </w:p>
-    <w:p>
-      <w:pPr>
-        <w:rPr>
-          <w:lang w:val="en-GB"/>
-        </w:rPr>
-      </w:pPr>
-      <w:r>
-        <w:rPr>
-          <w:lang w:val="en-GB"/>
-        </w:rPr>
-        <w:t>[var]</w:t>
-      </w:r>
-      <w:r>
-        <w:rPr>
-          <w:lang w:val="en-GB"/>
-        </w:rPr>
-        <w:tab/>
-      </w:r>
-      <w:r>
-        <w:rPr>
-          <w:lang w:val="en-GB"/>
-        </w:rPr>
-        <w:t>Luck</w:t>
-      </w:r>
-    </w:p>
-    <w:p>
-      <w:pPr>
-        <w:rPr>
-          <w:lang w:val="en-GB"/>
-        </w:rPr>
-      </w:pPr>
-      <w:r>
-        <w:rPr>
-          <w:lang w:val="en-GB"/>
-        </w:rPr>
-        <w:t>[15]</w:t>
-      </w:r>
-      <w:r>
-        <w:rPr>
-          <w:lang w:val="en-GB"/>
-        </w:rPr>
-        <w:tab/>
-      </w:r>
-      <w:r>
-        <w:rPr>
-          <w:lang w:val="en-GB"/>
-        </w:rPr>
-        <w:t>Perfect Balance</w:t>
-      </w:r>
-    </w:p>
-    <w:p>
-      <w:pPr>
-        <w:rPr>
-          <w:lang w:val="en-GB"/>
-        </w:rPr>
-      </w:pPr>
-      <w:r>
-        <w:rPr>
-          <w:lang w:val="en-GB"/>
-        </w:rPr>
-        <w:t>[5]</w:t>
-      </w:r>
-      <w:r>
-        <w:rPr>
-          <w:lang w:val="en-GB"/>
-        </w:rPr>
-        <w:tab/>
-      </w:r>
-      <w:r>
-        <w:rPr>
-          <w:lang w:val="en-GB"/>
-        </w:rPr>
-        <w:t>Talent: Gifted artist</w:t>
-      </w:r>
-    </w:p>
-    <w:p>
-      <w:pPr>
-        <w:rPr>
-          <w:lang w:val="en-GB"/>
-        </w:rPr>
-      </w:pPr>
-      <w:r>
-        <w:rPr>
-          <w:lang w:val="en-GB"/>
-        </w:rPr>
-        <w:t>[15]</w:t>
-      </w:r>
-      <w:r>
-        <w:rPr>
-          <w:lang w:val="en-GB"/>
-        </w:rPr>
-        <w:tab/>
-      </w:r>
-      <w:r>
-        <w:rPr>
-          <w:lang w:val="en-GB"/>
-        </w:rPr>
-        <w:t>Talent: Smooth operator</w:t>
-      </w:r>
-    </w:p>
-    <w:p>
-      <w:pPr>
-        <w:rPr>
-          <w:lang w:val="en-GB"/>
-        </w:rPr>
-      </w:pPr>
-      <w:r>
-        <w:rPr>
-          <w:lang w:val="en-GB"/>
-        </w:rPr>
-        <w:t>[10]</w:t>
-      </w:r>
-      <w:r>
-        <w:rPr>
-          <w:lang w:val="en-GB"/>
-        </w:rPr>
-        <w:tab/>
-      </w:r>
-      <w:r>
-        <w:rPr>
-          <w:lang w:val="en-GB"/>
-        </w:rPr>
-        <w:t>Voice</w:t>
-      </w:r>
-    </w:p>
-    <w:p>
-      <w:pPr>
-        <w:rPr>
-          <w:lang w:val="en-GB"/>
-        </w:rPr>
-      </w:pPr>
-    </w:p>
-    <w:p>
-      <w:pPr>
-        <w:rPr>
-          <w:lang w:val="en-GB"/>
-        </w:rPr>
-      </w:pPr>
-      <w:r>
-        <w:rPr>
-          <w:lang w:val="en-GB"/>
-        </w:rPr>
         <w:t>[-5]</w:t>
       </w:r>
       <w:r>
@@ -26727,7 +26749,6 @@
         <w:rPr>
           <w:lang w:val="en-GB"/>
         </w:rPr>
-        <w:lastRenderedPageBreak/>
         <w:t>[var]</w:t>
       </w:r>
       <w:r>
@@ -27206,140 +27227,139 @@
         <w:rPr>
           <w:lang w:val="en-GB"/>
         </w:rPr>
+        <w:t>[10]</w:t>
+      </w:r>
+      <w:r>
+        <w:rPr>
+          <w:lang w:val="en-GB"/>
+        </w:rPr>
+        <w:tab/>
+        <w:t>Willpower +2</w:t>
+      </w:r>
+    </w:p>
+    <w:p>
+      <w:pPr>
+        <w:rPr>
+          <w:lang w:val="en-GB"/>
+        </w:rPr>
+      </w:pPr>
+      <w:r>
+        <w:rPr>
+          <w:lang w:val="en-GB"/>
+        </w:rPr>
+        <w:t>[5]</w:t>
+      </w:r>
+      <w:r>
+        <w:rPr>
+          <w:lang w:val="en-GB"/>
+        </w:rPr>
+        <w:tab/>
+        <w:t>Ch</w:t>
+      </w:r>
+      <w:r>
+        <w:rPr>
+          <w:lang w:val="en-GB"/>
+        </w:rPr>
+        <w:t>arisma +1</w:t>
+      </w:r>
+    </w:p>
+    <w:p>
+      <w:pPr>
+        <w:rPr>
+          <w:lang w:val="en-GB"/>
+        </w:rPr>
+      </w:pPr>
+      <w:r>
+        <w:rPr>
+          <w:lang w:val="en-GB"/>
+        </w:rPr>
+        <w:t>[5]</w:t>
+      </w:r>
+      <w:r>
+        <w:rPr>
+          <w:lang w:val="en-GB"/>
+        </w:rPr>
+        <w:tab/>
+        <w:t>Damage Resistance +1</w:t>
+      </w:r>
+    </w:p>
+    <w:p>
+      <w:pPr>
+        <w:rPr>
+          <w:lang w:val="en-GB"/>
+        </w:rPr>
+      </w:pPr>
+      <w:r>
+        <w:rPr>
+          <w:lang w:val="en-GB"/>
+        </w:rPr>
+        <w:t>[5]</w:t>
+      </w:r>
+      <w:r>
+        <w:rPr>
+          <w:lang w:val="en-GB"/>
+        </w:rPr>
+        <w:tab/>
+        <w:t>Fit</w:t>
+      </w:r>
+    </w:p>
+    <w:p>
+      <w:pPr>
+        <w:rPr>
+          <w:lang w:val="en-GB"/>
+        </w:rPr>
+      </w:pPr>
+      <w:r>
+        <w:rPr>
+          <w:lang w:val="en-GB"/>
+        </w:rPr>
+        <w:t>[10]</w:t>
+      </w:r>
+      <w:r>
+        <w:rPr>
+          <w:lang w:val="en-GB"/>
+        </w:rPr>
+        <w:tab/>
+        <w:t>Hi</w:t>
+      </w:r>
+      <w:r>
+        <w:rPr>
+          <w:lang w:val="en-GB"/>
+        </w:rPr>
+        <w:t>gh Pain Threshold</w:t>
+      </w:r>
+    </w:p>
+    <w:p>
+      <w:pPr>
+        <w:rPr>
+          <w:lang w:val="en-GB"/>
+        </w:rPr>
+      </w:pPr>
+      <w:r>
+        <w:rPr>
+          <w:lang w:val="en-GB"/>
+        </w:rPr>
+        <w:t>[0]</w:t>
+      </w:r>
+      <w:r>
+        <w:rPr>
+          <w:lang w:val="en-GB"/>
+        </w:rPr>
+        <w:tab/>
+        <w:t>Gigantism</w:t>
+      </w:r>
+    </w:p>
+    <w:p>
+      <w:pPr>
+        <w:rPr>
+          <w:lang w:val="en-GB"/>
+        </w:rPr>
+      </w:pPr>
+      <w:r>
+        <w:rPr>
+          <w:lang w:val="en-GB"/>
+        </w:rPr>
         <w:lastRenderedPageBreak/>
-        <w:t>[10]</w:t>
-      </w:r>
-      <w:r>
-        <w:rPr>
-          <w:lang w:val="en-GB"/>
-        </w:rPr>
-        <w:tab/>
-        <w:t>Willpower +2</w:t>
-      </w:r>
-    </w:p>
-    <w:p>
-      <w:pPr>
-        <w:rPr>
-          <w:lang w:val="en-GB"/>
-        </w:rPr>
-      </w:pPr>
-      <w:r>
-        <w:rPr>
-          <w:lang w:val="en-GB"/>
-        </w:rPr>
-        <w:t>[5]</w:t>
-      </w:r>
-      <w:r>
-        <w:rPr>
-          <w:lang w:val="en-GB"/>
-        </w:rPr>
-        <w:tab/>
-        <w:t>Ch</w:t>
-      </w:r>
-      <w:r>
-        <w:rPr>
-          <w:lang w:val="en-GB"/>
-        </w:rPr>
-        <w:t>arisma +1</w:t>
-      </w:r>
-    </w:p>
-    <w:p>
-      <w:pPr>
-        <w:rPr>
-          <w:lang w:val="en-GB"/>
-        </w:rPr>
-      </w:pPr>
-      <w:r>
-        <w:rPr>
-          <w:lang w:val="en-GB"/>
-        </w:rPr>
-        <w:lastRenderedPageBreak/>
-        <w:t>[5]</w:t>
-      </w:r>
-      <w:r>
-        <w:rPr>
-          <w:lang w:val="en-GB"/>
-        </w:rPr>
-        <w:tab/>
-        <w:t>Damage Resistance +1</w:t>
-      </w:r>
-    </w:p>
-    <w:p>
-      <w:pPr>
-        <w:rPr>
-          <w:lang w:val="en-GB"/>
-        </w:rPr>
-      </w:pPr>
-      <w:r>
-        <w:rPr>
-          <w:lang w:val="en-GB"/>
-        </w:rPr>
-        <w:t>[5]</w:t>
-      </w:r>
-      <w:r>
-        <w:rPr>
-          <w:lang w:val="en-GB"/>
-        </w:rPr>
-        <w:tab/>
-        <w:t>Fit</w:t>
-      </w:r>
-    </w:p>
-    <w:p>
-      <w:pPr>
-        <w:rPr>
-          <w:lang w:val="en-GB"/>
-        </w:rPr>
-      </w:pPr>
-      <w:r>
-        <w:rPr>
-          <w:lang w:val="en-GB"/>
-        </w:rPr>
-        <w:t>[10]</w:t>
-      </w:r>
-      <w:r>
-        <w:rPr>
-          <w:lang w:val="en-GB"/>
-        </w:rPr>
-        <w:tab/>
-        <w:t>Hi</w:t>
-      </w:r>
-      <w:r>
-        <w:rPr>
-          <w:lang w:val="en-GB"/>
-        </w:rPr>
-        <w:t>gh Pain Threshold</w:t>
-      </w:r>
-    </w:p>
-    <w:p>
-      <w:pPr>
-        <w:rPr>
-          <w:lang w:val="en-GB"/>
-        </w:rPr>
-      </w:pPr>
-      <w:r>
-        <w:rPr>
-          <w:lang w:val="en-GB"/>
-        </w:rPr>
-        <w:t>[0]</w:t>
-      </w:r>
-      <w:r>
-        <w:rPr>
-          <w:lang w:val="en-GB"/>
-        </w:rPr>
-        <w:tab/>
-        <w:t>Gigantism</w:t>
-      </w:r>
-    </w:p>
-    <w:p>
-      <w:pPr>
-        <w:rPr>
-          <w:lang w:val="en-GB"/>
-        </w:rPr>
-      </w:pPr>
-      <w:r>
-        <w:rPr>
-          <w:lang w:val="en-GB"/>
-        </w:rPr>
         <w:t>[20]</w:t>
       </w:r>
       <w:r>
@@ -27414,7 +27434,6 @@
           <w:rStyle w:val="Wyrnieniedelikatne"/>
           <w:lang w:val="en-GB"/>
         </w:rPr>
-        <w:lastRenderedPageBreak/>
         <w:t>[1]</w:t>
       </w:r>
       <w:r>
@@ -28106,7 +28125,13 @@
     </w:p>
     <w:p>
       <w:r>
-        <w:t>Nierodowe dyscypliny kosztują 50% więcej</w:t>
+        <w:t>Nie</w:t>
+      </w:r>
+      <w:r>
+        <w:t>-</w:t>
+      </w:r>
+      <w:r>
+        <w:t>rodowe dyscypliny kosztują 50% więcej</w:t>
       </w:r>
     </w:p>
     <w:p/>
@@ -28570,67 +28595,127 @@
         <w:rPr>
           <w:lang w:val="en-GB"/>
         </w:rPr>
-        <w:t>1: [10] 1 BP per 1 fatigue, restore 1 / 10 sec</w:t>
-      </w:r>
-    </w:p>
-    <w:p>
-      <w:pPr>
-        <w:rPr>
-          <w:sz w:val="24"/>
-          <w:szCs w:val="24"/>
-          <w:lang w:val="en-GB"/>
-        </w:rPr>
-      </w:pPr>
-      <w:r>
-        <w:rPr>
-          <w:lang w:val="en-GB"/>
-        </w:rPr>
-        <w:t>2: [15] 1 BP per 2 fatigue, restore 1 / sec</w:t>
-      </w:r>
-    </w:p>
-    <w:p>
-      <w:pPr>
-        <w:rPr>
-          <w:sz w:val="24"/>
-          <w:szCs w:val="24"/>
-          <w:lang w:val="en-GB"/>
-        </w:rPr>
-      </w:pPr>
-      <w:r>
-        <w:rPr>
-          <w:lang w:val="en-GB"/>
-        </w:rPr>
-        <w:t>3: [20] 1 BP per 3 fatigue, restore as fast as you can spend BP</w:t>
-      </w:r>
-    </w:p>
-    <w:p>
-      <w:pPr>
-        <w:rPr>
-          <w:sz w:val="24"/>
-          <w:szCs w:val="24"/>
-          <w:lang w:val="en-GB"/>
-        </w:rPr>
-      </w:pPr>
-      <w:r>
-        <w:rPr>
-          <w:lang w:val="en-GB"/>
-        </w:rPr>
-        <w:t>4: [25] 1 BP per 4 fatigue</w:t>
-      </w:r>
-    </w:p>
-    <w:p>
-      <w:pPr>
-        <w:rPr>
-          <w:sz w:val="24"/>
-          <w:szCs w:val="24"/>
-          <w:lang w:val="en-GB"/>
-        </w:rPr>
-      </w:pPr>
-      <w:r>
-        <w:rPr>
-          <w:lang w:val="en-GB"/>
-        </w:rPr>
-        <w:t>5: [30] 1 BP per 5 fatigue</w:t>
+        <w:t>1:</w:t>
+      </w:r>
+      <w:r>
+        <w:rPr>
+          <w:lang w:val="en-GB"/>
+        </w:rPr>
+        <w:tab/>
+      </w:r>
+      <w:r>
+        <w:rPr>
+          <w:lang w:val="en-GB"/>
+        </w:rPr>
+        <w:t>[10] 1 BP per 1 fatigue, restore 1 / 10 sec</w:t>
+      </w:r>
+    </w:p>
+    <w:p>
+      <w:pPr>
+        <w:rPr>
+          <w:sz w:val="24"/>
+          <w:szCs w:val="24"/>
+          <w:lang w:val="en-GB"/>
+        </w:rPr>
+      </w:pPr>
+      <w:r>
+        <w:rPr>
+          <w:lang w:val="en-GB"/>
+        </w:rPr>
+        <w:t>2:</w:t>
+      </w:r>
+      <w:r>
+        <w:rPr>
+          <w:lang w:val="en-GB"/>
+        </w:rPr>
+        <w:tab/>
+      </w:r>
+      <w:r>
+        <w:rPr>
+          <w:lang w:val="en-GB"/>
+        </w:rPr>
+        <w:t>[15] 1 BP per 2 fatigue, restore 1 / sec</w:t>
+      </w:r>
+    </w:p>
+    <w:p>
+      <w:pPr>
+        <w:rPr>
+          <w:sz w:val="24"/>
+          <w:szCs w:val="24"/>
+          <w:lang w:val="en-GB"/>
+        </w:rPr>
+      </w:pPr>
+      <w:r>
+        <w:rPr>
+          <w:lang w:val="en-GB"/>
+        </w:rPr>
+        <w:t>3:</w:t>
+      </w:r>
+      <w:r>
+        <w:rPr>
+          <w:lang w:val="en-GB"/>
+        </w:rPr>
+        <w:tab/>
+      </w:r>
+      <w:r>
+        <w:rPr>
+          <w:lang w:val="en-GB"/>
+        </w:rPr>
+        <w:t>[20] 1 BP per 3 fatigue, restore as fast as you can spend BP</w:t>
+      </w:r>
+    </w:p>
+    <w:p>
+      <w:pPr>
+        <w:rPr>
+          <w:sz w:val="24"/>
+          <w:szCs w:val="24"/>
+          <w:lang w:val="en-GB"/>
+        </w:rPr>
+      </w:pPr>
+      <w:r>
+        <w:rPr>
+          <w:lang w:val="en-GB"/>
+        </w:rPr>
+        <w:t>4:</w:t>
+      </w:r>
+      <w:r>
+        <w:rPr>
+          <w:lang w:val="en-GB"/>
+        </w:rPr>
+        <w:tab/>
+      </w:r>
+      <w:r>
+        <w:rPr>
+          <w:lang w:val="en-GB"/>
+        </w:rPr>
+        <w:t>[25] 1 BP per 4 fatigue</w:t>
+      </w:r>
+    </w:p>
+    <w:p>
+      <w:pPr>
+        <w:rPr>
+          <w:sz w:val="24"/>
+          <w:szCs w:val="24"/>
+          <w:lang w:val="en-GB"/>
+        </w:rPr>
+      </w:pPr>
+      <w:r>
+        <w:rPr>
+          <w:lang w:val="en-GB"/>
+        </w:rPr>
+        <w:t>5:</w:t>
+      </w:r>
+      <w:r>
+        <w:rPr>
+          <w:lang w:val="en-GB"/>
+        </w:rPr>
+        <w:tab/>
+      </w:r>
+      <w:r>
+        <w:rPr>
+          <w:lang w:val="en-GB"/>
+        </w:rPr>
+        <w:t>[30] 1 BP per 5 fatigue</w:t>
       </w:r>
     </w:p>
     <w:p>
@@ -28743,84 +28828,144 @@
         </w:rPr>
       </w:pPr>
       <w:r>
-        <w:t>1: ród</w:t>
-      </w:r>
-    </w:p>
-    <w:p>
-      <w:pPr>
-        <w:rPr>
-          <w:sz w:val="24"/>
-          <w:szCs w:val="24"/>
-        </w:rPr>
-      </w:pPr>
-      <w:r>
-        <w:t>2: pokolenie z dokładnoscią do 3</w:t>
-      </w:r>
-    </w:p>
-    <w:p>
-      <w:pPr>
-        <w:rPr>
-          <w:sz w:val="24"/>
-          <w:szCs w:val="24"/>
-        </w:rPr>
-      </w:pPr>
-      <w:r>
-        <w:t>3: pokolenie z dokładnościa do 2</w:t>
-      </w:r>
-    </w:p>
-    <w:p>
-      <w:pPr>
-        <w:rPr>
-          <w:sz w:val="24"/>
-          <w:szCs w:val="24"/>
-        </w:rPr>
-      </w:pPr>
-      <w:r>
-        <w:t>4: pokolenie z dokładnością do 1</w:t>
-      </w:r>
-    </w:p>
-    <w:p>
-      <w:pPr>
-        <w:rPr>
-          <w:sz w:val="24"/>
-          <w:szCs w:val="24"/>
-        </w:rPr>
-      </w:pPr>
-      <w:r>
-        <w:t>5: znane dyscypliny na 10%</w:t>
-      </w:r>
-    </w:p>
-    <w:p>
-      <w:pPr>
-        <w:rPr>
-          <w:sz w:val="24"/>
-          <w:szCs w:val="24"/>
-        </w:rPr>
-      </w:pPr>
-      <w:r>
-        <w:t>6: dokładne pokolenie, dyscypliny na 20%</w:t>
-      </w:r>
-    </w:p>
-    <w:p>
-      <w:pPr>
-        <w:rPr>
-          <w:sz w:val="24"/>
-          <w:szCs w:val="24"/>
-        </w:rPr>
-      </w:pPr>
-      <w:r>
-        <w:t>7: dyscypliny na 30%</w:t>
-      </w:r>
-    </w:p>
-    <w:p>
-      <w:pPr>
-        <w:rPr>
-          <w:sz w:val="24"/>
-          <w:szCs w:val="24"/>
-        </w:rPr>
-      </w:pPr>
-      <w:r>
-        <w:t>8: dyscypliny na 40%</w:t>
+        <w:t>1:</w:t>
+      </w:r>
+      <w:r>
+        <w:tab/>
+      </w:r>
+      <w:r>
+        <w:t>ród</w:t>
+      </w:r>
+    </w:p>
+    <w:p>
+      <w:pPr>
+        <w:rPr>
+          <w:sz w:val="24"/>
+          <w:szCs w:val="24"/>
+        </w:rPr>
+      </w:pPr>
+      <w:r>
+        <w:t>2:</w:t>
+      </w:r>
+      <w:r>
+        <w:tab/>
+      </w:r>
+      <w:r>
+        <w:t xml:space="preserve">pokolenie z </w:t>
+      </w:r>
+      <w:r>
+        <w:t>dokładnością</w:t>
+      </w:r>
+      <w:r>
+        <w:t xml:space="preserve"> do 3</w:t>
+      </w:r>
+    </w:p>
+    <w:p>
+      <w:pPr>
+        <w:rPr>
+          <w:sz w:val="24"/>
+          <w:szCs w:val="24"/>
+        </w:rPr>
+      </w:pPr>
+      <w:r>
+        <w:t>3:</w:t>
+      </w:r>
+      <w:r>
+        <w:tab/>
+      </w:r>
+      <w:r>
+        <w:t xml:space="preserve">pokolenie z </w:t>
+      </w:r>
+      <w:r>
+        <w:t>dokładnością</w:t>
+      </w:r>
+      <w:r>
+        <w:t xml:space="preserve"> do 2</w:t>
+      </w:r>
+    </w:p>
+    <w:p>
+      <w:pPr>
+        <w:rPr>
+          <w:sz w:val="24"/>
+          <w:szCs w:val="24"/>
+        </w:rPr>
+      </w:pPr>
+      <w:r>
+        <w:t>4:</w:t>
+      </w:r>
+      <w:r>
+        <w:tab/>
+      </w:r>
+      <w:r>
+        <w:t>pokolenie z dokładnością do 1</w:t>
+      </w:r>
+    </w:p>
+    <w:p>
+      <w:pPr>
+        <w:rPr>
+          <w:sz w:val="24"/>
+          <w:szCs w:val="24"/>
+        </w:rPr>
+      </w:pPr>
+      <w:r>
+        <w:t>5:</w:t>
+      </w:r>
+      <w:r>
+        <w:tab/>
+      </w:r>
+      <w:r>
+        <w:t>znane dyscypliny na 10%</w:t>
+      </w:r>
+    </w:p>
+    <w:p>
+      <w:pPr>
+        <w:rPr>
+          <w:sz w:val="24"/>
+          <w:szCs w:val="24"/>
+        </w:rPr>
+      </w:pPr>
+      <w:r>
+        <w:t>6:</w:t>
+      </w:r>
+      <w:r>
+        <w:tab/>
+      </w:r>
+      <w:r>
+        <w:t>dokładne pokolenie, dyscypliny na 20%</w:t>
+      </w:r>
+    </w:p>
+    <w:p>
+      <w:pPr>
+        <w:rPr>
+          <w:sz w:val="24"/>
+          <w:szCs w:val="24"/>
+        </w:rPr>
+      </w:pPr>
+      <w:r>
+        <w:t>7:</w:t>
+      </w:r>
+      <w:r>
+        <w:tab/>
+      </w:r>
+      <w:r>
+        <w:t>dyscypliny na 30%</w:t>
+      </w:r>
+    </w:p>
+    <w:p>
+      <w:pPr>
+        <w:rPr>
+          <w:sz w:val="24"/>
+          <w:szCs w:val="24"/>
+        </w:rPr>
+      </w:pPr>
+      <w:r>
+        <w:t>8:</w:t>
+      </w:r>
+      <w:r>
+        <w:tab/>
+      </w:r>
+      <w:r>
+        <w:t>dyscypliny na 40%</w:t>
       </w:r>
     </w:p>
     <w:p>
@@ -28847,7 +28992,16 @@
         <w:tab/>
       </w:r>
       <w:r>
-        <w:t>Wskrzeszanie, wykrywanie, odpędzanie i kontrola nieumarłych.</w:t>
+        <w:t xml:space="preserve">Wskrzeszanie, wykrywanie, odpędzanie i kontrola </w:t>
+      </w:r>
+      <w:r>
+        <w:t>nieumarł</w:t>
+      </w:r>
+      <w:r>
+        <w:t>ych</w:t>
+      </w:r>
+      <w:r>
+        <w:t>.</w:t>
       </w:r>
     </w:p>
     <w:p>
@@ -28904,64 +29058,101 @@
       </w:r>
     </w:p>
     <w:p>
-      <w:r>
+      <w:pPr>
+        <w:rPr>
+          <w:lang w:val="en-GB"/>
+        </w:rPr>
+      </w:pPr>
+      <w:r>
+        <w:rPr>
+          <w:lang w:val="en-GB"/>
+        </w:rPr>
         <w:t>1:</w:t>
       </w:r>
       <w:r>
+        <w:rPr>
+          <w:lang w:val="en-GB"/>
+        </w:rPr>
+        <w:tab/>
+      </w:r>
+      <w:r>
+        <w:rPr>
+          <w:lang w:val="en-GB"/>
+        </w:rPr>
+        <w:t>Sense Spirit</w:t>
+      </w:r>
+      <w:r>
+        <w:rPr>
+          <w:lang w:val="en-GB"/>
+        </w:rPr>
+        <w:t>:</w:t>
+      </w:r>
+      <w:r>
+        <w:rPr>
+          <w:lang w:val="en-GB"/>
+        </w:rPr>
+        <w:t xml:space="preserve"> 1BP/10m radius</w:t>
+      </w:r>
+    </w:p>
+    <w:p>
+      <w:pPr>
+        <w:rPr>
+          <w:lang w:val="en-GB"/>
+        </w:rPr>
+      </w:pPr>
+      <w:r>
+        <w:rPr>
+          <w:lang w:val="en-GB"/>
+        </w:rPr>
+        <w:tab/>
+        <w:t>Final Rest</w:t>
+      </w:r>
+      <w:r>
+        <w:rPr>
+          <w:lang w:val="en-GB"/>
+        </w:rPr>
+        <w:t>:</w:t>
+      </w:r>
+      <w:r>
+        <w:rPr>
+          <w:lang w:val="en-GB"/>
+        </w:rPr>
+        <w:t xml:space="preserve"> 4 BP/ 10 min rytułal</w:t>
+      </w:r>
+    </w:p>
+    <w:p>
+      <w:r>
+        <w:rPr>
+          <w:lang w:val="en-GB"/>
+        </w:rPr>
+        <w:tab/>
+      </w:r>
+      <w:r>
+        <w:t>Summon Spirit</w:t>
+      </w:r>
+      <w:r>
+        <w:t>:</w:t>
+      </w:r>
+      <w:r>
+        <w:t xml:space="preserve">  4BP /</w:t>
+      </w:r>
+      <w:r>
         <w:t xml:space="preserve"> </w:t>
       </w:r>
       <w:r>
-        <w:tab/>
-      </w:r>
-      <w:r>
-        <w:tab/>
-      </w:r>
-      <w:r>
-        <w:t>Sense Spirit</w:t>
-      </w:r>
-      <w:r>
-        <w:t>:</w:t>
-      </w:r>
-      <w:r>
-        <w:t xml:space="preserve"> 1BP/10m radius</w:t>
-      </w:r>
-    </w:p>
-    <w:p>
-      <w:r>
-        <w:tab/>
-      </w:r>
-      <w:r>
-        <w:tab/>
-      </w:r>
-      <w:r>
-        <w:tab/>
-      </w:r>
-      <w:r>
-        <w:t>Final Rest</w:t>
-      </w:r>
-      <w:r>
-        <w:t>:</w:t>
-      </w:r>
-      <w:r>
-        <w:t xml:space="preserve"> 4 BP/ 10 min rytułal</w:t>
-      </w:r>
-    </w:p>
-    <w:p>
-      <w:r>
-        <w:tab/>
-        <w:t>Summon Spirit</w:t>
-      </w:r>
-      <w:r>
-        <w:t>:</w:t>
-      </w:r>
-      <w:r>
-        <w:t xml:space="preserve">  4BP /</w:t>
-      </w:r>
-      <w:r>
-        <w:t xml:space="preserve"> </w:t>
-      </w:r>
-      <w:r>
-        <w:t>5 min znizki za obecnosć i trupa</w:t>
+        <w:t xml:space="preserve">5 min </w:t>
+      </w:r>
+      <w:r>
+        <w:t>zniżki</w:t>
+      </w:r>
+      <w:r>
+        <w:t xml:space="preserve"> za </w:t>
+      </w:r>
+      <w:r>
+        <w:t>obecność</w:t>
+      </w:r>
+      <w:r>
+        <w:t xml:space="preserve"> i trupa</w:t>
       </w:r>
     </w:p>
     <w:p>
@@ -28986,12 +29177,6 @@
         <w:rPr>
           <w:lang w:val="en-GB"/>
         </w:rPr>
-        <w:t xml:space="preserve"> </w:t>
-      </w:r>
-      <w:r>
-        <w:rPr>
-          <w:lang w:val="en-GB"/>
-        </w:rPr>
         <w:t>Turn Spirit: 1BP</w:t>
       </w:r>
     </w:p>
@@ -29040,17 +29225,6 @@
           <w:lang w:val="en-GB"/>
         </w:rPr>
         <w:tab/>
-      </w:r>
-      <w:r>
-        <w:rPr>
-          <w:lang w:val="en-GB"/>
-        </w:rPr>
-        <w:t xml:space="preserve"> </w:t>
-      </w:r>
-      <w:r>
-        <w:rPr>
-          <w:lang w:val="en-GB"/>
-        </w:rPr>
         <w:t>Turn Zombie: 1 BP</w:t>
       </w:r>
     </w:p>
@@ -29104,17 +29278,6 @@
           <w:lang w:val="en-GB"/>
         </w:rPr>
         <w:tab/>
-      </w:r>
-      <w:r>
-        <w:rPr>
-          <w:lang w:val="en-GB"/>
-        </w:rPr>
-        <w:t xml:space="preserve"> </w:t>
-      </w:r>
-      <w:r>
-        <w:rPr>
-          <w:lang w:val="en-GB"/>
-        </w:rPr>
         <w:t>Materialize: 2 BP start + 1 BP/min</w:t>
       </w:r>
     </w:p>
@@ -29163,17 +29326,6 @@
           <w:lang w:val="en-GB"/>
         </w:rPr>
         <w:tab/>
-      </w:r>
-      <w:r>
-        <w:rPr>
-          <w:lang w:val="en-GB"/>
-        </w:rPr>
-        <w:t xml:space="preserve"> </w:t>
-      </w:r>
-      <w:r>
-        <w:rPr>
-          <w:lang w:val="en-GB"/>
-        </w:rPr>
         <w:t>Skull Spirit: 4 BP last 24h</w:t>
       </w:r>
     </w:p>
@@ -37061,7 +37213,7 @@
             <w:rPr>
               <w:noProof/>
             </w:rPr>
-            <w:t>26</w:t>
+            <w:t>43</w:t>
           </w:r>
         </w:fldSimple>
       </w:p>

</xml_diff>

<commit_message>
v 3.5.3 Zmiany nazw dyscyplin: Animo (Animacja) -> Obitus (Nekromancja) Morphus (Przemiana) -> Animorph (Animorfizm) Tenebratelum (Mrocisk)  -> Tebratelum (Mrocisk) Transmogrifio (Transmogryfikacja) -> Tramogris (Przemiana) Dodana dyscyplina Impetus (ekskluzywna dla Zurovów)
</commit_message>
<xml_diff>
--- a/Karmazyn.docx
+++ b/Karmazyn.docx
@@ -146,7 +146,7 @@
         <w:t>wersja 3.</w:t>
       </w:r>
       <w:r>
-        <w:t>5.2</w:t>
+        <w:t>5.3</w:t>
       </w:r>
     </w:p>
     <w:p>
@@ -161,7 +161,7 @@
         <w:jc w:val="center"/>
       </w:pPr>
       <w:r>
-        <w:t>2016-08-14</w:t>
+        <w:t>2016-08-15</w:t>
       </w:r>
     </w:p>
     <w:p>
@@ -8567,6 +8567,16 @@
       <w:bookmarkEnd w:id="27"/>
     </w:p>
     <w:p>
+      <w:pPr>
+        <w:rPr>
+          <w:rFonts w:ascii="Times New Roman" w:hAnsi="Times New Roman"/>
+          <w:b/>
+          <w:bCs/>
+          <w:kern w:val="36"/>
+          <w:sz w:val="48"/>
+          <w:szCs w:val="48"/>
+        </w:rPr>
+      </w:pPr>
       <w:r>
         <w:tab/>
       </w:r>
@@ -8600,13 +8610,13 @@
         <w:fldChar w:fldCharType="separate"/>
       </w:r>
       <w:r>
-        <w:t>Sy</w:t>
-      </w:r>
-      <w:r>
-        <w:t>s</w:t>
-      </w:r>
-      <w:r>
-        <w:t>tem</w:t>
+        <w:br w:type="page"/>
+      </w:r>
+    </w:p>
+    <w:p>
+      <w:r>
+        <w:lastRenderedPageBreak/>
+        <w:t>System</w:t>
       </w:r>
       <w:r>
         <w:rPr>
@@ -8796,6 +8806,7 @@
         <w:rPr>
           <w:b/>
         </w:rPr>
+        <w:lastRenderedPageBreak/>
         <w:t>Askhalea</w:t>
       </w:r>
       <w:r>
@@ -9210,11 +9221,7 @@
         <w:t xml:space="preserve">czy postać pochodzi z terenów leżących w jego władaniu (zalecane) czy z innego miejsca na Kontynencie.  </w:t>
       </w:r>
       <w:r>
-        <w:t xml:space="preserve">Wybierz imię w stosownym klimacie pasującym do rodu (patrz "Teren" w opisie Rodu i "Klimat" w opisie Krajów). Zastanów się jak postać wygląda, czy jest typowym </w:t>
-      </w:r>
-      <w:r>
-        <w:lastRenderedPageBreak/>
-        <w:t>przedstawicielem rodu, czy odbiega od stereotypu.</w:t>
+        <w:t>Wybierz imię w stosownym klimacie pasującym do rodu (patrz "Teren" w opisie Rodu i "Klimat" w opisie Krajów). Zastanów się jak postać wygląda, czy jest typowym przedstawicielem rodu, czy odbiega od stereotypu.</w:t>
       </w:r>
       <w:r>
         <w:t xml:space="preserve"> Ile ma wzrostu, ile waży, jak się ubiera itd.</w:t>
@@ -9594,6 +9601,17 @@
         <w:rPr>
           <w:b/>
         </w:rPr>
+        <w:t>Impetus</w:t>
+      </w:r>
+      <w:r>
+        <w:t xml:space="preserve"> - błyskawiczna szarża zakończona miażdżącym uderzeniem.</w:t>
+      </w:r>
+    </w:p>
+    <w:p>
+      <w:r>
+        <w:rPr>
+          <w:b/>
+        </w:rPr>
         <w:t>Inbestia</w:t>
       </w:r>
       <w:r>
@@ -9605,6 +9623,17 @@
         <w:rPr>
           <w:b/>
         </w:rPr>
+        <w:t>Invito</w:t>
+      </w:r>
+      <w:r>
+        <w:t xml:space="preserve"> - przywoływanie i pętanie demonów.</w:t>
+      </w:r>
+    </w:p>
+    <w:p>
+      <w:r>
+        <w:rPr>
+          <w:b/>
+        </w:rPr>
         <w:t>Ignis</w:t>
       </w:r>
       <w:r>
@@ -9616,68 +9645,57 @@
         <w:rPr>
           <w:b/>
         </w:rPr>
+        <w:t>Lepos</w:t>
+      </w:r>
+      <w:r>
+        <w:t xml:space="preserve"> - wpływanie na emocje i myśli innych.</w:t>
+      </w:r>
+    </w:p>
+    <w:p>
+      <w:r>
+        <w:rPr>
+          <w:b/>
+        </w:rPr>
+        <w:t>Letpactum</w:t>
+      </w:r>
+      <w:r>
+        <w:t xml:space="preserve"> - autodestruktywna furia na granicy życia i śmierci.</w:t>
+      </w:r>
+    </w:p>
+    <w:p>
+      <w:r>
+        <w:rPr>
+          <w:b/>
+        </w:rPr>
+        <w:t>Morphus</w:t>
+      </w:r>
+      <w:r>
+        <w:t xml:space="preserve"> - </w:t>
+      </w:r>
+      <w:r>
+        <w:t>zmiennokształtność</w:t>
+      </w:r>
+      <w:r>
+        <w:t>.</w:t>
+      </w:r>
+    </w:p>
+    <w:p>
+      <w:r>
+        <w:rPr>
+          <w:b/>
+        </w:rPr>
+        <w:t>Pallium</w:t>
+      </w:r>
+      <w:r>
+        <w:t xml:space="preserve"> - niewidzialność i niematerialność.</w:t>
+      </w:r>
+    </w:p>
+    <w:p>
+      <w:r>
+        <w:rPr>
+          <w:b/>
+        </w:rPr>
         <w:lastRenderedPageBreak/>
-        <w:t>Invito</w:t>
-      </w:r>
-      <w:r>
-        <w:t xml:space="preserve"> - przywoływanie i pętanie demonów.</w:t>
-      </w:r>
-    </w:p>
-    <w:p>
-      <w:r>
-        <w:rPr>
-          <w:b/>
-        </w:rPr>
-        <w:t>Lepos</w:t>
-      </w:r>
-      <w:r>
-        <w:t xml:space="preserve"> - wpływanie na emocje i myśli innych.</w:t>
-      </w:r>
-    </w:p>
-    <w:p>
-      <w:r>
-        <w:rPr>
-          <w:b/>
-        </w:rPr>
-        <w:t>Letpactum</w:t>
-      </w:r>
-      <w:r>
-        <w:t xml:space="preserve"> - autodestruktywna furia na granicy życia i śmierci.</w:t>
-      </w:r>
-    </w:p>
-    <w:p>
-      <w:r>
-        <w:rPr>
-          <w:b/>
-        </w:rPr>
-        <w:t>Morphus</w:t>
-      </w:r>
-      <w:r>
-        <w:t xml:space="preserve"> - </w:t>
-      </w:r>
-      <w:r>
-        <w:t>zmiennokształtność</w:t>
-      </w:r>
-      <w:r>
-        <w:t>.</w:t>
-      </w:r>
-    </w:p>
-    <w:p>
-      <w:r>
-        <w:rPr>
-          <w:b/>
-        </w:rPr>
-        <w:t>Pallium</w:t>
-      </w:r>
-      <w:r>
-        <w:t xml:space="preserve"> - niewidzialność i niematerialność.</w:t>
-      </w:r>
-    </w:p>
-    <w:p>
-      <w:r>
-        <w:rPr>
-          <w:b/>
-        </w:rPr>
         <w:t>Parma</w:t>
       </w:r>
       <w:r>
@@ -9898,25 +9916,22 @@
         <w:tab/>
       </w:r>
       <w:r>
-        <w:t xml:space="preserve">Sugerowane jest, żeby ilość punktów wydana na umiejętności była mniej więcej w przedziale wiek do dwa razy wiek w latach. Warto zwrócić uwagę na umiejętności składające się na typowe wychowanie Szlachcica, takie </w:t>
-      </w:r>
+        <w:t xml:space="preserve">Sugerowane jest, żeby ilość punktów wydana na umiejętności była mniej więcej w przedziale wiek do dwa razy wiek w latach. Warto zwrócić uwagę na umiejętności składające się na typowe wychowanie Szlachcica, takie jak Dancing, Heraldy, History, Leadership, Literature, </w:t>
+      </w:r>
+      <w:r>
+        <w:t xml:space="preserve">Riding, </w:t>
+      </w:r>
+      <w:r>
+        <w:t xml:space="preserve">Savoir-Faire, ewentualnie Tactic i Strategy </w:t>
+      </w:r>
+      <w:r>
+        <w:t>i stosowne umiejętności walki.</w:t>
+      </w:r>
+    </w:p>
+    <w:p/>
+    <w:p>
       <w:r>
         <w:lastRenderedPageBreak/>
-        <w:t xml:space="preserve">jak Dancing, Heraldy, History, Leadership, Literature, </w:t>
-      </w:r>
-      <w:r>
-        <w:t xml:space="preserve">Riding, </w:t>
-      </w:r>
-      <w:r>
-        <w:t xml:space="preserve">Savoir-Faire, ewentualnie Tactic i Strategy </w:t>
-      </w:r>
-      <w:r>
-        <w:t>i stosowne umiejętności walki.</w:t>
-      </w:r>
-    </w:p>
-    <w:p/>
-    <w:p>
-      <w:r>
         <w:tab/>
       </w:r>
       <w:r>
@@ -9987,9 +10002,6 @@
         <w:fldChar w:fldCharType="separate"/>
       </w:r>
       <w:r>
-        <w:rPr>
-          <w:b/>
-        </w:rPr>
         <w:t>Modyfikator startowego bogactwa</w:t>
       </w:r>
       <w:r>
@@ -27644,7 +27656,13 @@
         <w:t xml:space="preserve"> pierwszorzędne</w:t>
       </w:r>
       <w:r>
-        <w:t>: Fercorium, Hamus, Robur</w:t>
+        <w:t xml:space="preserve">: Fercorium, </w:t>
+      </w:r>
+      <w:r>
+        <w:t>Impetus</w:t>
+      </w:r>
+      <w:r>
+        <w:t>, Robur</w:t>
       </w:r>
     </w:p>
     <w:p>
@@ -27662,6 +27680,12 @@
       </w:r>
       <w:r>
         <w:t>Cerevis</w:t>
+      </w:r>
+      <w:r>
+        <w:t xml:space="preserve">, </w:t>
+      </w:r>
+      <w:r>
+        <w:t>Hamus</w:t>
       </w:r>
     </w:p>
     <w:p>
@@ -29585,6 +29609,69 @@
       </w:r>
     </w:p>
     <w:p>
+      <w:r>
+        <w:t>8:</w:t>
+      </w:r>
+      <w:r>
+        <w:tab/>
+      </w:r>
+      <w:r>
+        <w:t>dyscypliny na 40%</w:t>
+      </w:r>
+    </w:p>
+    <w:p>
+      <w:pPr>
+        <w:pStyle w:val="Nagwek2"/>
+      </w:pPr>
+      <w:r>
+        <w:t>Animorph (Animorfizm)</w:t>
+      </w:r>
+    </w:p>
+    <w:p>
+      <w:pPr>
+        <w:pStyle w:val="Cytat"/>
+      </w:pPr>
+      <w:r>
+        <w:tab/>
+        <w:t xml:space="preserve">"- A w co potrafisz się zmienić? – Spytała Szlachcianka. </w:t>
+      </w:r>
+    </w:p>
+    <w:p>
+      <w:pPr>
+        <w:pStyle w:val="Cytat"/>
+      </w:pPr>
+      <w:r>
+        <w:lastRenderedPageBreak/>
+        <w:t xml:space="preserve">- A w co chcesz. Od myszy do hmmm... lwa powiedzmy. </w:t>
+      </w:r>
+    </w:p>
+    <w:p>
+      <w:pPr>
+        <w:pStyle w:val="Cytat"/>
+      </w:pPr>
+      <w:r>
+        <w:t xml:space="preserve">- Taak? To zmień się w mysz. – Powiedziała dziewczyna. </w:t>
+      </w:r>
+    </w:p>
+    <w:p>
+      <w:pPr>
+        <w:pStyle w:val="Cytat"/>
+      </w:pPr>
+      <w:r>
+        <w:t>- A proszę bardzo. – Odparł gorliwie Gerhard. Jego oczy rozbłysły zielonym światłem, skóra i ubranie zaczęły dymić intensywnie, skurczył się i po chwili wszyscy nachylili się w kierunku fotela bo siedziała na nim mała szara myszka. Myszka wskoczyła zwinnie na podłokietnik siedziska, potem na stół. Stanęła na tylnych łapkach i skłoniła się zebranym w teatralnym geście. A potem wyprostowała i założyła za siebie przednie łapki, przekrzywiając głowę na bok i patrząc kolejno po zgromadzonych. Silja wybuchła śmiechem i zaklaskała w dłonie. Sven i Gevan też się rozweselili. Tylko Eryk wydawał się trochę senny.</w:t>
+      </w:r>
+    </w:p>
+    <w:p>
+      <w:pPr>
+        <w:pStyle w:val="Cytat"/>
+      </w:pPr>
+      <w:r>
+        <w:tab/>
+        <w:t>- Napiszę balladę o lordzie który zmienił się w mysz by rozbawić gości a potem capnął go kot i tyle go widziano. – Powiedział Gevan pociągnąwszy łyk piwa z kufla."</w:t>
+      </w:r>
+    </w:p>
+    <w:p/>
+    <w:p>
       <w:pPr>
         <w:rPr>
           <w:sz w:val="24"/>
@@ -29592,51 +29679,189 @@
         </w:rPr>
       </w:pPr>
       <w:r>
-        <w:t>8:</w:t>
-      </w:r>
-      <w:r>
-        <w:tab/>
-      </w:r>
-      <w:r>
-        <w:t>dyscypliny na 40%</w:t>
-      </w:r>
+        <w:tab/>
+        <w:t>Czasowa zmiana w dowolny żywy organizm. Im wyższy poziom, tym bardziej odbiegające od człowieka budową i rozmiarami formy można przybierać.</w:t>
+      </w:r>
+    </w:p>
+    <w:p/>
+    <w:p>
+      <w:r>
+        <w:rPr>
+          <w:b/>
+        </w:rPr>
+        <w:t>System:</w:t>
+      </w:r>
+      <w:r>
+        <w:t xml:space="preserve"> </w:t>
+      </w:r>
+    </w:p>
+    <w:p>
+      <w:pPr>
+        <w:rPr>
+          <w:sz w:val="24"/>
+          <w:szCs w:val="24"/>
+        </w:rPr>
+      </w:pPr>
+      <w:r>
+        <w:tab/>
+        <w:t>Koszt zakupu [5] / poziom, koszt użycia jak w dyscyplinie Avem</w:t>
+      </w:r>
+    </w:p>
+    <w:p>
+      <w:r>
+        <w:t>Poziom: zakresy masy zwierzęcia relatywnie do swojej, (przykłady):</w:t>
+      </w:r>
+    </w:p>
+    <w:p>
+      <w:pPr>
+        <w:rPr>
+          <w:sz w:val="24"/>
+          <w:szCs w:val="24"/>
+        </w:rPr>
+      </w:pPr>
+      <w:r>
+        <w:t>1: ½  do 1.5, tylko ssaki (wilk, sarna)</w:t>
+      </w:r>
+    </w:p>
+    <w:p>
+      <w:pPr>
+        <w:rPr>
+          <w:sz w:val="24"/>
+          <w:szCs w:val="24"/>
+        </w:rPr>
+      </w:pPr>
+      <w:r>
+        <w:t>2: ¼  do 2, + gady (pies, dzik, pantera)</w:t>
+      </w:r>
+    </w:p>
+    <w:p>
+      <w:pPr>
+        <w:rPr>
+          <w:sz w:val="24"/>
+          <w:szCs w:val="24"/>
+        </w:rPr>
+      </w:pPr>
+      <w:r>
+        <w:t>3: ⅛  do 3 + płazy, ryby (tygrys)</w:t>
+      </w:r>
+    </w:p>
+    <w:p>
+      <w:pPr>
+        <w:rPr>
+          <w:sz w:val="24"/>
+          <w:szCs w:val="24"/>
+        </w:rPr>
+      </w:pPr>
+      <w:r>
+        <w:t>4: 1/16  do 5 + ptaki (kot domowy, orzeł, niedźwiedź)</w:t>
+      </w:r>
+    </w:p>
+    <w:p>
+      <w:pPr>
+        <w:rPr>
+          <w:sz w:val="24"/>
+          <w:szCs w:val="24"/>
+        </w:rPr>
+      </w:pPr>
+      <w:r>
+        <w:t>5: 1/32 do 7,5, można używać innych dyscyplin podczas przemiany (duży szczur)</w:t>
+      </w:r>
+    </w:p>
+    <w:p>
+      <w:pPr>
+        <w:rPr>
+          <w:sz w:val="24"/>
+          <w:szCs w:val="24"/>
+        </w:rPr>
+      </w:pPr>
+      <w:r>
+        <w:t>6: 1/64 do 10, owady (gołąb, wół)</w:t>
+      </w:r>
+    </w:p>
+    <w:p>
+      <w:pPr>
+        <w:rPr>
+          <w:sz w:val="24"/>
+          <w:szCs w:val="24"/>
+        </w:rPr>
+      </w:pPr>
+      <w:r>
+        <w:t>7: 1/128 do 15 (nosorożec)</w:t>
+      </w:r>
+    </w:p>
+    <w:p>
+      <w:pPr>
+        <w:rPr>
+          <w:sz w:val="24"/>
+          <w:szCs w:val="24"/>
+        </w:rPr>
+      </w:pPr>
+      <w:r>
+        <w:t>8: 1/256 do 20 (wróbel, mysz, duże owady)</w:t>
+      </w:r>
+    </w:p>
+    <w:p>
+      <w:pPr>
+        <w:rPr>
+          <w:sz w:val="24"/>
+          <w:szCs w:val="24"/>
+        </w:rPr>
+      </w:pPr>
     </w:p>
     <w:p>
       <w:pPr>
         <w:pStyle w:val="Nagwek2"/>
       </w:pPr>
-      <w:bookmarkStart w:id="124" w:name="_Toc456770776"/>
-      <w:bookmarkStart w:id="125" w:name="_Toc456975451"/>
-      <w:bookmarkStart w:id="126" w:name="_Toc457246467"/>
-      <w:bookmarkStart w:id="127" w:name="_Toc458932671"/>
-      <w:r>
-        <w:t>Animo (Animacja)</w:t>
+      <w:bookmarkStart w:id="124" w:name="_Toc456770777"/>
+      <w:bookmarkStart w:id="125" w:name="_Toc456975452"/>
+      <w:bookmarkStart w:id="126" w:name="_Toc457246468"/>
+      <w:bookmarkStart w:id="127" w:name="_Toc458932672"/>
+      <w:r>
+        <w:t>Avem (Ptak)</w:t>
       </w:r>
       <w:bookmarkEnd w:id="124"/>
       <w:bookmarkEnd w:id="125"/>
       <w:bookmarkEnd w:id="126"/>
       <w:bookmarkEnd w:id="127"/>
-      <w:r>
-        <w:t xml:space="preserve"> </w:t>
-      </w:r>
-    </w:p>
-    <w:p>
-      <w:r>
-        <w:tab/>
-      </w:r>
-      <w:r>
-        <w:t xml:space="preserve">Wskrzeszanie, wykrywanie, odpędzanie i kontrola </w:t>
-      </w:r>
-      <w:r>
-        <w:t>nieumarł</w:t>
-      </w:r>
-      <w:r>
-        <w:t>ych</w:t>
-      </w:r>
-      <w:r>
-        <w:t>.</w:t>
-      </w:r>
-    </w:p>
+    </w:p>
+    <w:p>
+      <w:pPr>
+        <w:pStyle w:val="Cytat"/>
+        <w:rPr>
+          <w:rFonts w:cstheme="minorHAnsi"/>
+        </w:rPr>
+      </w:pPr>
+      <w:r>
+        <w:rPr>
+          <w:rFonts w:cstheme="minorHAnsi"/>
+        </w:rPr>
+        <w:tab/>
+        <w:t>"Gareth</w:t>
+      </w:r>
+      <w:r>
+        <w:t xml:space="preserve"> milczał. Przykucnął na barierce i spojrzał w dół. Potem podniósł powoli wzrok. Patrzył w zamyśleniu gdzieś daleko przed siebie. A potem rozpostarł ręce i skoczył. Xerin widział to już wiele razy. Szlachta z umiejętnością </w:t>
+      </w:r>
+      <w:r>
+        <w:rPr>
+          <w:rFonts w:cstheme="minorHAnsi"/>
+        </w:rPr>
+        <w:t>Avem</w:t>
+      </w:r>
+      <w:r>
+        <w:t xml:space="preserve"> i zamiłowaniem do adrenaliny lubiła czasem skakać z </w:t>
+      </w:r>
+      <w:r>
+        <w:lastRenderedPageBreak/>
+        <w:t>dużych wysokości i zmieniać się w locie w ptaki by w ostatniej chwili wyprostowywać lot.</w:t>
+      </w:r>
+      <w:r>
+        <w:rPr>
+          <w:rFonts w:cstheme="minorHAnsi"/>
+        </w:rPr>
+        <w:t>"</w:t>
+      </w:r>
+    </w:p>
+    <w:p/>
     <w:p>
       <w:pPr>
         <w:rPr>
@@ -29644,6 +29869,38 @@
           <w:szCs w:val="24"/>
         </w:rPr>
       </w:pPr>
+      <w:r>
+        <w:tab/>
+      </w:r>
+      <w:r>
+        <w:t xml:space="preserve">Transformuje </w:t>
+      </w:r>
+      <w:r>
+        <w:t>Szlachcica</w:t>
+      </w:r>
+      <w:r>
+        <w:t xml:space="preserve"> czasowo w dużego orła. Tylko ciało, ubranie i inne rzeczy zostają. Im wyższy poziom tym </w:t>
+      </w:r>
+      <w:r>
+        <w:t>dłużej</w:t>
+      </w:r>
+      <w:r>
+        <w:t xml:space="preserve"> można pozostawać zmienionym, rośnie także udźwig i inne możliwości. Do manewrowania w locie służy osobna, nowa umiejętność: Flight.</w:t>
+      </w:r>
+    </w:p>
+    <w:p/>
+    <w:p>
+      <w:pPr>
+        <w:rPr>
+          <w:b/>
+        </w:rPr>
+      </w:pPr>
+      <w:r>
+        <w:rPr>
+          <w:b/>
+        </w:rPr>
+        <w:t>System:</w:t>
+      </w:r>
     </w:p>
     <w:p>
       <w:pPr>
@@ -29653,276 +29910,14 @@
         </w:rPr>
       </w:pPr>
       <w:r>
-        <w:rPr>
-          <w:b/>
-        </w:rPr>
-        <w:t>System:</w:t>
-      </w:r>
-    </w:p>
-    <w:p>
-      <w:r>
-        <w:tab/>
-      </w:r>
-      <w:r>
-        <w:t>K</w:t>
-      </w:r>
-      <w:r>
-        <w:t>oszt</w:t>
+        <w:tab/>
+        <w:t>Koszt</w:t>
       </w:r>
       <w:r>
         <w:t xml:space="preserve"> zakupu</w:t>
       </w:r>
       <w:r>
-        <w:t xml:space="preserve"> [5</w:t>
-      </w:r>
-      <w:r>
-        <w:t>] / poziom, daje moce oparte na Necromancy z Gurps Magic</w:t>
-      </w:r>
-    </w:p>
-    <w:p>
-      <w:r>
-        <w:t xml:space="preserve">Poziomy i </w:t>
-      </w:r>
-      <w:r>
-        <w:t>możliwości</w:t>
-      </w:r>
-      <w:r>
-        <w:t>:</w:t>
-      </w:r>
-    </w:p>
-    <w:p>
-      <w:r>
-        <w:t>1:</w:t>
-      </w:r>
-      <w:r>
-        <w:tab/>
-      </w:r>
-      <w:r>
-        <w:t>Sense Spirit</w:t>
-      </w:r>
-      <w:r>
-        <w:t>:</w:t>
-      </w:r>
-      <w:r>
-        <w:t xml:space="preserve"> 1BP/10m radius</w:t>
-      </w:r>
-    </w:p>
-    <w:p>
-      <w:r>
-        <w:tab/>
-        <w:t>Final Rest</w:t>
-      </w:r>
-      <w:r>
-        <w:t>:</w:t>
-      </w:r>
-      <w:r>
-        <w:t xml:space="preserve"> 4 BP/ 10 min rytułal</w:t>
-      </w:r>
-    </w:p>
-    <w:p>
-      <w:r>
-        <w:tab/>
-      </w:r>
-      <w:r>
-        <w:t>Summon Spirit</w:t>
-      </w:r>
-      <w:r>
-        <w:t>:</w:t>
-      </w:r>
-      <w:r>
-        <w:t xml:space="preserve">  4BP /</w:t>
-      </w:r>
-      <w:r>
-        <w:t xml:space="preserve"> </w:t>
-      </w:r>
-      <w:r>
-        <w:t xml:space="preserve">5 min </w:t>
-      </w:r>
-      <w:r>
-        <w:t>zniżki</w:t>
-      </w:r>
-      <w:r>
-        <w:t xml:space="preserve"> za </w:t>
-      </w:r>
-      <w:r>
-        <w:t>obecność</w:t>
-      </w:r>
-      <w:r>
-        <w:t xml:space="preserve"> i trupa</w:t>
-      </w:r>
-    </w:p>
-    <w:p>
-      <w:pPr>
-        <w:rPr>
-          <w:lang w:val="en-GB"/>
-        </w:rPr>
-      </w:pPr>
-      <w:r>
-        <w:rPr>
-          <w:lang w:val="en-GB"/>
-        </w:rPr>
-        <w:t>2:</w:t>
-      </w:r>
-      <w:r>
-        <w:rPr>
-          <w:lang w:val="en-GB"/>
-        </w:rPr>
-        <w:tab/>
-      </w:r>
-      <w:r>
-        <w:rPr>
-          <w:lang w:val="en-GB"/>
-        </w:rPr>
-        <w:t>Turn Spirit: 1BP</w:t>
-      </w:r>
-    </w:p>
-    <w:p>
-      <w:pPr>
-        <w:rPr>
-          <w:lang w:val="en-GB"/>
-        </w:rPr>
-      </w:pPr>
-      <w:r>
-        <w:rPr>
-          <w:lang w:val="en-GB"/>
-        </w:rPr>
-        <w:tab/>
-        <w:t>Zombie: 2BP</w:t>
-      </w:r>
-    </w:p>
-    <w:p>
-      <w:pPr>
-        <w:rPr>
-          <w:lang w:val="en-GB"/>
-        </w:rPr>
-      </w:pPr>
-      <w:r>
-        <w:rPr>
-          <w:lang w:val="en-GB"/>
-        </w:rPr>
-        <w:tab/>
-        <w:t xml:space="preserve">Control Zombie: 1 BP </w:t>
-      </w:r>
-    </w:p>
-    <w:p>
-      <w:pPr>
-        <w:rPr>
-          <w:lang w:val="en-GB"/>
-        </w:rPr>
-      </w:pPr>
-      <w:r>
-        <w:rPr>
-          <w:lang w:val="en-GB"/>
-        </w:rPr>
-        <w:t>3:</w:t>
-      </w:r>
-      <w:r>
-        <w:rPr>
-          <w:lang w:val="en-GB"/>
-        </w:rPr>
-        <w:tab/>
-        <w:t>Turn Zombie: 1 BP</w:t>
-      </w:r>
-    </w:p>
-    <w:p>
-      <w:pPr>
-        <w:rPr>
-          <w:lang w:val="en-GB"/>
-        </w:rPr>
-      </w:pPr>
-      <w:r>
-        <w:rPr>
-          <w:lang w:val="en-GB"/>
-        </w:rPr>
-        <w:tab/>
-        <w:t>Summon Zombie: 2BP start + 1 BP/min</w:t>
-      </w:r>
-    </w:p>
-    <w:p>
-      <w:pPr>
-        <w:rPr>
-          <w:lang w:val="en-GB"/>
-        </w:rPr>
-      </w:pPr>
-      <w:r>
-        <w:rPr>
-          <w:lang w:val="en-GB"/>
-        </w:rPr>
-        <w:tab/>
-      </w:r>
-      <w:r>
-        <w:rPr>
-          <w:lang w:val="en-GB"/>
-        </w:rPr>
-        <w:t>Animation: 2BP start + 1BP/min</w:t>
-      </w:r>
-    </w:p>
-    <w:p>
-      <w:pPr>
-        <w:rPr>
-          <w:lang w:val="en-GB"/>
-        </w:rPr>
-      </w:pPr>
-      <w:r>
-        <w:rPr>
-          <w:lang w:val="en-GB"/>
-        </w:rPr>
-        <w:t>4:</w:t>
-      </w:r>
-      <w:r>
-        <w:rPr>
-          <w:lang w:val="en-GB"/>
-        </w:rPr>
-        <w:tab/>
-        <w:t>Materialize: 2 BP start + 1 BP/min</w:t>
-      </w:r>
-    </w:p>
-    <w:p>
-      <w:pPr>
-        <w:rPr>
-          <w:lang w:val="en-GB"/>
-        </w:rPr>
-      </w:pPr>
-      <w:r>
-        <w:rPr>
-          <w:lang w:val="en-GB"/>
-        </w:rPr>
-        <w:tab/>
-        <w:t>Solidify: 3 BP start + 1 BP/min</w:t>
-      </w:r>
-    </w:p>
-    <w:p>
-      <w:pPr>
-        <w:rPr>
-          <w:lang w:val="en-GB"/>
-        </w:rPr>
-      </w:pPr>
-      <w:r>
-        <w:rPr>
-          <w:lang w:val="en-GB"/>
-        </w:rPr>
-        <w:tab/>
-        <w:t>Command Spirit: BP per spirit power</w:t>
-      </w:r>
-    </w:p>
-    <w:p>
-      <w:pPr>
-        <w:rPr>
-          <w:lang w:val="en-GB"/>
-        </w:rPr>
-      </w:pPr>
-      <w:r>
-        <w:rPr>
-          <w:lang w:val="en-GB"/>
-        </w:rPr>
-        <w:t>5:</w:t>
-      </w:r>
-      <w:r>
-        <w:rPr>
-          <w:lang w:val="en-GB"/>
-        </w:rPr>
-        <w:tab/>
-        <w:t>Skull Spirit: 4 BP last 24h</w:t>
+        <w:t xml:space="preserve"> [5] za poziom</w:t>
       </w:r>
     </w:p>
     <w:p>
@@ -29930,259 +29925,228 @@
         <w:rPr>
           <w:sz w:val="24"/>
           <w:szCs w:val="24"/>
-          <w:lang w:val="en-GB"/>
-        </w:rPr>
-      </w:pPr>
-      <w:r>
-        <w:rPr>
-          <w:lang w:val="en-GB"/>
-        </w:rPr>
-        <w:tab/>
-        <w:t>Soul Jar: 2 BP</w:t>
+        </w:rPr>
+      </w:pPr>
+      <w:r>
+        <w:t>Poziom: k</w:t>
+      </w:r>
+      <w:r>
+        <w:t>oszt bazowy + per minuta / udźwig</w:t>
+      </w:r>
+    </w:p>
+    <w:p>
+      <w:pPr>
+        <w:rPr>
+          <w:sz w:val="24"/>
+          <w:szCs w:val="24"/>
+        </w:rPr>
+      </w:pPr>
+      <w:r>
+        <w:t>1: 6 BP</w:t>
+      </w:r>
+      <w:r>
+        <w:t xml:space="preserve"> + 1/ min, 1kg</w:t>
+      </w:r>
+    </w:p>
+    <w:p>
+      <w:pPr>
+        <w:rPr>
+          <w:sz w:val="24"/>
+          <w:szCs w:val="24"/>
+        </w:rPr>
+      </w:pPr>
+      <w:r>
+        <w:t>2: 5 BP</w:t>
+      </w:r>
+      <w:r>
+        <w:t xml:space="preserve"> + ½ min, 2 kg</w:t>
+      </w:r>
+    </w:p>
+    <w:p>
+      <w:pPr>
+        <w:rPr>
+          <w:sz w:val="24"/>
+          <w:szCs w:val="24"/>
+        </w:rPr>
+      </w:pPr>
+      <w:r>
+        <w:t>3: 4 BP</w:t>
+      </w:r>
+      <w:r>
+        <w:t xml:space="preserve"> + ⅓ min, 3 kg</w:t>
+      </w:r>
+    </w:p>
+    <w:p>
+      <w:pPr>
+        <w:rPr>
+          <w:sz w:val="24"/>
+          <w:szCs w:val="24"/>
+        </w:rPr>
+      </w:pPr>
+      <w:r>
+        <w:t>4: 4 BP</w:t>
+      </w:r>
+      <w:r>
+        <w:t xml:space="preserve"> + ¼ min, 5 kg</w:t>
+      </w:r>
+    </w:p>
+    <w:p>
+      <w:pPr>
+        <w:rPr>
+          <w:sz w:val="24"/>
+          <w:szCs w:val="24"/>
+        </w:rPr>
+      </w:pPr>
+      <w:r>
+        <w:t>5: 4 BP</w:t>
+      </w:r>
+      <w:r>
+        <w:t xml:space="preserve"> + ⅙ min, 10 kg</w:t>
+      </w:r>
+    </w:p>
+    <w:p>
+      <w:pPr>
+        <w:rPr>
+          <w:sz w:val="24"/>
+          <w:szCs w:val="24"/>
+        </w:rPr>
+      </w:pPr>
+      <w:r>
+        <w:t>6: 3 BP</w:t>
+      </w:r>
+      <w:r>
+        <w:t xml:space="preserve"> + ⅛ min, 20 kg</w:t>
+      </w:r>
+    </w:p>
+    <w:p>
+      <w:pPr>
+        <w:rPr>
+          <w:sz w:val="24"/>
+          <w:szCs w:val="24"/>
+        </w:rPr>
+      </w:pPr>
+      <w:r>
+        <w:t>7: 3 BP</w:t>
+      </w:r>
+      <w:r>
+        <w:t xml:space="preserve"> + 1/10 min, 40 kg</w:t>
+      </w:r>
+    </w:p>
+    <w:p>
+      <w:r>
+        <w:t>8: 2 BP</w:t>
+      </w:r>
+      <w:r>
+        <w:t xml:space="preserve"> + 1/15 min, 80 kg</w:t>
       </w:r>
     </w:p>
     <w:p>
       <w:pPr>
         <w:pStyle w:val="Nagwek2"/>
       </w:pPr>
-      <w:bookmarkStart w:id="128" w:name="_Toc456770777"/>
-      <w:bookmarkStart w:id="129" w:name="_Toc456975452"/>
-      <w:bookmarkStart w:id="130" w:name="_Toc457246468"/>
-      <w:bookmarkStart w:id="131" w:name="_Toc458932672"/>
-      <w:r>
-        <w:t>Avem (Ptak)</w:t>
+      <w:bookmarkStart w:id="128" w:name="_Toc456975465"/>
+      <w:bookmarkStart w:id="129" w:name="_Toc457246469"/>
+      <w:bookmarkStart w:id="130" w:name="_Toc458932673"/>
+      <w:r>
+        <w:t>Cerevis (Siła umysłu)</w:t>
       </w:r>
       <w:bookmarkEnd w:id="128"/>
       <w:bookmarkEnd w:id="129"/>
       <w:bookmarkEnd w:id="130"/>
+    </w:p>
+    <w:p>
+      <w:pPr>
+        <w:pStyle w:val="Cytat"/>
+      </w:pPr>
+      <w:r>
+        <w:tab/>
+        <w:t>"Dzieciak natomiast ni stąd ni zowąd uniósł się nagle na stopę w górę i zatrzymał tam na chwilę w miejscu przebierając nogami w powietrzu co sprawiało dość komiczne wrażenie. Oczy Svena tliły się ciepłym, błękitnym blaskiem. Patrzył, z wyrazem lekkiego skupienia na twarzy, w stronę lewitującego malca"</w:t>
+      </w:r>
+    </w:p>
+    <w:p/>
+    <w:p>
+      <w:r>
+        <w:tab/>
+      </w:r>
+      <w:r>
+        <w:t>Telekineza.</w:t>
+      </w:r>
+    </w:p>
+    <w:p/>
+    <w:p>
+      <w:r>
+        <w:rPr>
+          <w:b/>
+        </w:rPr>
+        <w:t>System:</w:t>
+      </w:r>
+    </w:p>
+    <w:p>
+      <w:r>
+        <w:tab/>
+      </w:r>
+      <w:r>
+        <w:t>Jeden poziom daje ekwiwalent 1 ST do podnoszenia przedmiotów z prędkością równą poziomowi w m/s</w:t>
+      </w:r>
+      <w:r>
+        <w:t>. Można więc unieść poziom^2 kg.</w:t>
+      </w:r>
+    </w:p>
+    <w:p>
+      <w:r>
+        <w:t>Ko</w:t>
+      </w:r>
+      <w:r>
+        <w:t xml:space="preserve">szt </w:t>
+      </w:r>
+      <w:r>
+        <w:t xml:space="preserve">zakupu </w:t>
+      </w:r>
+      <w:r>
+        <w:t>[3] za poziom</w:t>
+      </w:r>
+    </w:p>
+    <w:p>
+      <w:r>
+        <w:t>Z</w:t>
+      </w:r>
+      <w:r>
+        <w:t>asięg 100m</w:t>
+      </w:r>
+      <w:r>
+        <w:t>, cel musi być widoczny</w:t>
+      </w:r>
+    </w:p>
+    <w:p>
+      <w:r>
+        <w:t xml:space="preserve">koszt </w:t>
+      </w:r>
+      <w:r>
+        <w:t xml:space="preserve">użycia </w:t>
+      </w:r>
+      <w:r>
+        <w:t>2BP/15s pełnej mocy albo 1 BP/15s połowy mocy (ćwierć masy), tyle samo na podtrzymanie / min.</w:t>
+      </w:r>
+    </w:p>
+    <w:p>
+      <w:pPr>
+        <w:pStyle w:val="Nagwek2"/>
+      </w:pPr>
+      <w:bookmarkStart w:id="131" w:name="_Toc456770778"/>
+      <w:bookmarkStart w:id="132" w:name="_Toc456975453"/>
+      <w:bookmarkStart w:id="133" w:name="_Toc457246470"/>
+      <w:bookmarkStart w:id="134" w:name="_Toc458932674"/>
+      <w:r>
+        <w:lastRenderedPageBreak/>
+        <w:t>Fercorium (Kamienna skóra)</w:t>
+      </w:r>
       <w:bookmarkEnd w:id="131"/>
-    </w:p>
-    <w:p>
-      <w:pPr>
-        <w:pStyle w:val="Cytat"/>
-        <w:rPr>
-          <w:rFonts w:cstheme="minorHAnsi"/>
-        </w:rPr>
-      </w:pPr>
-      <w:r>
-        <w:rPr>
-          <w:rFonts w:cstheme="minorHAnsi"/>
-        </w:rPr>
-        <w:tab/>
-        <w:t>"Gareth</w:t>
-      </w:r>
-      <w:r>
-        <w:t xml:space="preserve"> milczał. Przykucnął na barierce i spojrzał w dół. Potem podniósł powoli wzrok. Patrzył w zamyśleniu gdzieś daleko przed siebie. A potem rozpostarł ręce i skoczył. Xerin widział to już wiele razy. Szlachta z umiejętnością </w:t>
-      </w:r>
-      <w:r>
-        <w:rPr>
-          <w:rFonts w:cstheme="minorHAnsi"/>
-        </w:rPr>
-        <w:t>Avem</w:t>
-      </w:r>
-      <w:r>
-        <w:t xml:space="preserve"> i zamiłowaniem do adrenaliny lubiła czasem skakać z dużych wysokości i zmieniać się w locie w ptaki by w ostatniej chwili wyprostowywać lot.</w:t>
-      </w:r>
-      <w:r>
-        <w:rPr>
-          <w:rFonts w:cstheme="minorHAnsi"/>
-        </w:rPr>
-        <w:t>"</w:t>
-      </w:r>
-    </w:p>
-    <w:p/>
-    <w:p>
-      <w:pPr>
-        <w:rPr>
-          <w:sz w:val="24"/>
-          <w:szCs w:val="24"/>
-        </w:rPr>
-      </w:pPr>
-      <w:r>
-        <w:tab/>
-      </w:r>
-      <w:r>
-        <w:t xml:space="preserve">Transformuje </w:t>
-      </w:r>
-      <w:r>
-        <w:t>Szlachcica</w:t>
-      </w:r>
-      <w:r>
-        <w:t xml:space="preserve"> czasowo w dużego orła. Tylko ciało, ubranie i inne rzeczy zostają. Im wyższy poziom tym </w:t>
-      </w:r>
-      <w:r>
-        <w:t>dłużej</w:t>
-      </w:r>
-      <w:r>
-        <w:t xml:space="preserve"> można pozostawać zmienionym, rośnie także udźwig i inne możliwości. Do manewrowania w locie służy osobna, nowa umiejętność: Flight.</w:t>
-      </w:r>
-    </w:p>
-    <w:p/>
-    <w:p>
-      <w:pPr>
-        <w:rPr>
-          <w:b/>
-        </w:rPr>
-      </w:pPr>
-      <w:r>
-        <w:rPr>
-          <w:b/>
-        </w:rPr>
-        <w:t>System:</w:t>
-      </w:r>
-    </w:p>
-    <w:p>
-      <w:pPr>
-        <w:rPr>
-          <w:sz w:val="24"/>
-          <w:szCs w:val="24"/>
-        </w:rPr>
-      </w:pPr>
-      <w:r>
-        <w:tab/>
-        <w:t>Koszt</w:t>
-      </w:r>
-      <w:r>
-        <w:t xml:space="preserve"> zakupu</w:t>
-      </w:r>
-      <w:r>
-        <w:t xml:space="preserve"> [5] za poziom</w:t>
-      </w:r>
-    </w:p>
-    <w:p>
-      <w:pPr>
-        <w:rPr>
-          <w:sz w:val="24"/>
-          <w:szCs w:val="24"/>
-        </w:rPr>
-      </w:pPr>
-      <w:r>
-        <w:t>Poziom: k</w:t>
-      </w:r>
-      <w:r>
-        <w:t>oszt bazowy + per minuta / udźwig</w:t>
-      </w:r>
-    </w:p>
-    <w:p>
-      <w:pPr>
-        <w:rPr>
-          <w:sz w:val="24"/>
-          <w:szCs w:val="24"/>
-        </w:rPr>
-      </w:pPr>
-      <w:r>
-        <w:t>1: 6 BP</w:t>
-      </w:r>
-      <w:r>
-        <w:t xml:space="preserve"> + 1/ min, 1kg</w:t>
-      </w:r>
-    </w:p>
-    <w:p>
-      <w:pPr>
-        <w:rPr>
-          <w:sz w:val="24"/>
-          <w:szCs w:val="24"/>
-        </w:rPr>
-      </w:pPr>
-      <w:r>
-        <w:t>2: 5 BP</w:t>
-      </w:r>
-      <w:r>
-        <w:t xml:space="preserve"> + ½ min, 2 kg</w:t>
-      </w:r>
-    </w:p>
-    <w:p>
-      <w:pPr>
-        <w:rPr>
-          <w:sz w:val="24"/>
-          <w:szCs w:val="24"/>
-        </w:rPr>
-      </w:pPr>
-      <w:r>
-        <w:lastRenderedPageBreak/>
-        <w:t>3: 4 BP</w:t>
-      </w:r>
-      <w:r>
-        <w:t xml:space="preserve"> + ⅓ min, 3 kg</w:t>
-      </w:r>
-    </w:p>
-    <w:p>
-      <w:pPr>
-        <w:rPr>
-          <w:sz w:val="24"/>
-          <w:szCs w:val="24"/>
-        </w:rPr>
-      </w:pPr>
-      <w:r>
-        <w:t>4: 4 BP</w:t>
-      </w:r>
-      <w:r>
-        <w:t xml:space="preserve"> + ¼ min, 5 kg</w:t>
-      </w:r>
-    </w:p>
-    <w:p>
-      <w:pPr>
-        <w:rPr>
-          <w:sz w:val="24"/>
-          <w:szCs w:val="24"/>
-        </w:rPr>
-      </w:pPr>
-      <w:r>
-        <w:t>5: 4 BP</w:t>
-      </w:r>
-      <w:r>
-        <w:t xml:space="preserve"> + ⅙ min, 10 kg</w:t>
-      </w:r>
-    </w:p>
-    <w:p>
-      <w:pPr>
-        <w:rPr>
-          <w:sz w:val="24"/>
-          <w:szCs w:val="24"/>
-        </w:rPr>
-      </w:pPr>
-      <w:r>
-        <w:t>6: 3 BP</w:t>
-      </w:r>
-      <w:r>
-        <w:t xml:space="preserve"> + ⅛ min, 20 kg</w:t>
-      </w:r>
-    </w:p>
-    <w:p>
-      <w:pPr>
-        <w:rPr>
-          <w:sz w:val="24"/>
-          <w:szCs w:val="24"/>
-        </w:rPr>
-      </w:pPr>
-      <w:r>
-        <w:t>7: 3 BP</w:t>
-      </w:r>
-      <w:r>
-        <w:t xml:space="preserve"> + 1/10 min, 40 kg</w:t>
-      </w:r>
-    </w:p>
-    <w:p>
-      <w:r>
-        <w:t>8: 2 BP</w:t>
-      </w:r>
-      <w:r>
-        <w:t xml:space="preserve"> + 1/15 min, 80 kg</w:t>
-      </w:r>
-    </w:p>
-    <w:p>
-      <w:pPr>
-        <w:pStyle w:val="Nagwek2"/>
-      </w:pPr>
-      <w:bookmarkStart w:id="132" w:name="_Toc456975465"/>
-      <w:bookmarkStart w:id="133" w:name="_Toc457246469"/>
-      <w:bookmarkStart w:id="134" w:name="_Toc458932673"/>
-      <w:r>
-        <w:t>Cerevis (Siła umysłu)</w:t>
-      </w:r>
       <w:bookmarkEnd w:id="132"/>
       <w:bookmarkEnd w:id="133"/>
       <w:bookmarkEnd w:id="134"/>
+      <w:r>
+        <w:t xml:space="preserve"> </w:t>
+      </w:r>
     </w:p>
     <w:p>
       <w:pPr>
@@ -30190,84 +30154,133 @@
       </w:pPr>
       <w:r>
         <w:tab/>
-        <w:t>"Dzieciak natomiast ni stąd ni zowąd uniósł się nagle na stopę w górę i zatrzymał tam na chwilę w miejscu przebierając nogami w powietrzu co sprawiało dość komiczne wrażenie. Oczy Svena tliły się ciepłym, błękitnym blaskiem. Patrzył, z wyrazem lekkiego skupienia na twarzy, w stronę lewitującego malca"</w:t>
+        <w:t xml:space="preserve">"Zamarkował niskie cięcie i błyskawicznie zmieniając trajektorię ostrza rozhlastał na skos koszulę Ingvara. Katana była ostra jak brzytwa ale na ścianę nie bryznęła krew. Nie było jej też na ostrzu. Kamienna skóra – Pomyślał Van Kroth. Ale nie jest nieprzebijana. Nawet u tego potwora o szatańskiej sile i wytrzymałości. Schylił się przed ciosem wymierzonym na ścięcie jego głowy. Pchnął precyzyjnie prosto w oko. Jednak klinga ześlizgnęła się po jakiejś niewidzialnej barierze tuż przed celem i </w:t>
+      </w:r>
+      <w:r>
+        <w:t>drasnęła</w:t>
+      </w:r>
+      <w:r>
+        <w:t xml:space="preserve"> tylko skórę nad policzkiem"</w:t>
       </w:r>
     </w:p>
     <w:p/>
     <w:p>
-      <w:r>
-        <w:tab/>
-      </w:r>
-      <w:r>
-        <w:t>Telekineza.</w:t>
+      <w:pPr>
+        <w:rPr>
+          <w:sz w:val="24"/>
+          <w:szCs w:val="24"/>
+        </w:rPr>
+      </w:pPr>
+      <w:r>
+        <w:tab/>
+      </w:r>
+      <w:r>
+        <w:t>Zwiększa odporność na wszelkie obrażenia i niewygody</w:t>
+      </w:r>
+      <w:r>
+        <w:t xml:space="preserve">. </w:t>
+      </w:r>
+      <w:r>
+        <w:t>Ułatwia też utrzymanie się na nogach w różnych sytuacjach (silne uderzenia, potężny wiatr)</w:t>
       </w:r>
     </w:p>
     <w:p/>
     <w:p>
-      <w:r>
-        <w:rPr>
-          <w:b/>
+      <w:pPr>
+        <w:rPr>
+          <w:sz w:val="24"/>
+          <w:szCs w:val="24"/>
+          <w:lang w:val="en-GB"/>
+        </w:rPr>
+      </w:pPr>
+      <w:r>
+        <w:rPr>
+          <w:b/>
+          <w:lang w:val="en-GB"/>
         </w:rPr>
         <w:t>System:</w:t>
       </w:r>
     </w:p>
     <w:p>
-      <w:r>
-        <w:tab/>
-      </w:r>
-      <w:r>
-        <w:t>Jeden poziom daje ekwiwalent 1 ST do podnoszenia przedmiotów z prędkością równą poziomowi w m/s</w:t>
-      </w:r>
-      <w:r>
-        <w:t>. Można więc unieść poziom^2 kg.</w:t>
-      </w:r>
-    </w:p>
-    <w:p>
-      <w:r>
-        <w:t>Ko</w:t>
-      </w:r>
-      <w:r>
-        <w:t xml:space="preserve">szt </w:t>
-      </w:r>
-      <w:r>
-        <w:t xml:space="preserve">zakupu </w:t>
-      </w:r>
-      <w:r>
-        <w:t>[3] za poziom</w:t>
-      </w:r>
-    </w:p>
-    <w:p>
-      <w:r>
-        <w:t>Z</w:t>
-      </w:r>
-      <w:r>
-        <w:t>asięg 100m</w:t>
-      </w:r>
-      <w:r>
-        <w:t>, cel musi być widoczny</w:t>
-      </w:r>
-    </w:p>
-    <w:p>
-      <w:r>
-        <w:t xml:space="preserve">koszt </w:t>
+      <w:pPr>
+        <w:rPr>
+          <w:sz w:val="24"/>
+          <w:szCs w:val="24"/>
+          <w:lang w:val="en-GB"/>
+        </w:rPr>
+      </w:pPr>
+      <w:r>
+        <w:rPr>
+          <w:lang w:val="en-GB"/>
+        </w:rPr>
+        <w:tab/>
+        <w:t>Per poziom</w:t>
+      </w:r>
+      <w:r>
+        <w:rPr>
+          <w:lang w:val="en-GB"/>
+        </w:rPr>
+        <w:t>: +1 Damage Resistance (flexible), +1 HP, +1 Temperature tolerance,</w:t>
+      </w:r>
+    </w:p>
+    <w:p>
+      <w:pPr>
+        <w:rPr>
+          <w:sz w:val="24"/>
+          <w:szCs w:val="24"/>
+        </w:rPr>
+      </w:pPr>
+      <w:r>
+        <w:t>Od 3 poziomu</w:t>
+      </w:r>
+      <w:r>
+        <w:t xml:space="preserve"> chroni oczy</w:t>
+      </w:r>
+    </w:p>
+    <w:p>
+      <w:r>
+        <w:t>K</w:t>
+      </w:r>
+      <w:r>
+        <w:t>oszt [</w:t>
+      </w:r>
+      <w:r>
+        <w:t>5</w:t>
+      </w:r>
+      <w:r>
+        <w:t>] za poziom</w:t>
+      </w:r>
+    </w:p>
+    <w:p>
+      <w:pPr>
+        <w:rPr>
+          <w:sz w:val="24"/>
+          <w:szCs w:val="24"/>
+        </w:rPr>
+      </w:pPr>
+      <w:r>
+        <w:t>K</w:t>
+      </w:r>
+      <w:r>
+        <w:t xml:space="preserve">oszt </w:t>
       </w:r>
       <w:r>
         <w:t xml:space="preserve">użycia </w:t>
       </w:r>
       <w:r>
-        <w:t>2BP/15s pełnej mocy albo 1 BP/15s połowy mocy (ćwierć masy), tyle samo na podtrzymanie / min.</w:t>
+        <w:t>2BP / min</w:t>
       </w:r>
     </w:p>
     <w:p>
       <w:pPr>
         <w:pStyle w:val="Nagwek2"/>
       </w:pPr>
-      <w:bookmarkStart w:id="135" w:name="_Toc456770778"/>
-      <w:bookmarkStart w:id="136" w:name="_Toc456975453"/>
-      <w:bookmarkStart w:id="137" w:name="_Toc457246470"/>
-      <w:bookmarkStart w:id="138" w:name="_Toc458932674"/>
-      <w:r>
-        <w:t>Fercorium (Kamienna skóra)</w:t>
+      <w:bookmarkStart w:id="135" w:name="_Toc456770779"/>
+      <w:bookmarkStart w:id="136" w:name="_Toc456975454"/>
+      <w:bookmarkStart w:id="137" w:name="_Toc457246471"/>
+      <w:bookmarkStart w:id="138" w:name="_Toc458932675"/>
+      <w:r>
+        <w:t>Hamus (Pazury)</w:t>
       </w:r>
       <w:bookmarkEnd w:id="135"/>
       <w:bookmarkEnd w:id="136"/>
@@ -30279,22 +30292,6 @@
     </w:p>
     <w:p>
       <w:pPr>
-        <w:pStyle w:val="Cytat"/>
-      </w:pPr>
-      <w:r>
-        <w:tab/>
-        <w:t xml:space="preserve">"Zamarkował niskie cięcie i błyskawicznie zmieniając trajektorię ostrza rozhlastał na skos koszulę Ingvara. Katana była ostra jak brzytwa ale na ścianę nie bryznęła krew. Nie było jej też na ostrzu. Kamienna skóra – Pomyślał Van Kroth. Ale nie jest nieprzebijana. Nawet u tego potwora o szatańskiej sile i wytrzymałości. Schylił się przed ciosem wymierzonym na ścięcie jego głowy. Pchnął precyzyjnie prosto w oko. Jednak klinga ześlizgnęła się po jakiejś niewidzialnej barierze tuż przed celem i </w:t>
-      </w:r>
-      <w:r>
-        <w:t>drasnęła</w:t>
-      </w:r>
-      <w:r>
-        <w:t xml:space="preserve"> tylko skórę nad policzkiem"</w:t>
-      </w:r>
-    </w:p>
-    <w:p/>
-    <w:p>
-      <w:pPr>
         <w:rPr>
           <w:sz w:val="24"/>
           <w:szCs w:val="24"/>
@@ -30304,13 +30301,13 @@
         <w:tab/>
       </w:r>
       <w:r>
-        <w:t>Zwiększa odporność na wszelkie obrażenia i niewygody</w:t>
-      </w:r>
-      <w:r>
-        <w:t xml:space="preserve">. </w:t>
-      </w:r>
-      <w:r>
-        <w:t>Ułatwia też utrzymanie się na nogach w różnych sytuacjach (silne uderzenia, potężny wiatr)</w:t>
+        <w:t xml:space="preserve">Z nadgarstków wysuwają się </w:t>
+      </w:r>
+      <w:r>
+        <w:t>po trzy ostrza długości stopy (W</w:t>
+      </w:r>
+      <w:r>
+        <w:t>olverine style). Im wyższy poziom tym wytrzymalsze i ostrzejsze.</w:t>
       </w:r>
     </w:p>
     <w:p/>
@@ -30319,15 +30316,16 @@
         <w:rPr>
           <w:sz w:val="24"/>
           <w:szCs w:val="24"/>
-          <w:lang w:val="en-GB"/>
-        </w:rPr>
-      </w:pPr>
-      <w:r>
-        <w:rPr>
-          <w:b/>
-          <w:lang w:val="en-GB"/>
+        </w:rPr>
+      </w:pPr>
+      <w:r>
+        <w:rPr>
+          <w:b/>
         </w:rPr>
         <w:t>System:</w:t>
+      </w:r>
+      <w:r>
+        <w:t xml:space="preserve"> </w:t>
       </w:r>
     </w:p>
     <w:p>
@@ -30335,21 +30333,25 @@
         <w:rPr>
           <w:sz w:val="24"/>
           <w:szCs w:val="24"/>
-          <w:lang w:val="en-GB"/>
-        </w:rPr>
-      </w:pPr>
-      <w:r>
-        <w:rPr>
-          <w:lang w:val="en-GB"/>
-        </w:rPr>
-        <w:tab/>
-        <w:t>Per poziom</w:t>
-      </w:r>
-      <w:r>
-        <w:rPr>
-          <w:lang w:val="en-GB"/>
-        </w:rPr>
-        <w:t>: +1 Damage Resistance (flexible), +1 HP, +1 Temperature tolerance,</w:t>
+        </w:rPr>
+      </w:pPr>
+      <w:r>
+        <w:tab/>
+      </w:r>
+      <w:r>
+        <w:t>Koszt</w:t>
+      </w:r>
+      <w:r>
+        <w:t xml:space="preserve"> użycia</w:t>
+      </w:r>
+      <w:r>
+        <w:t xml:space="preserve">: 2 </w:t>
+      </w:r>
+      <w:r>
+        <w:t>BP</w:t>
+      </w:r>
+      <w:r>
+        <w:t xml:space="preserve"> za wysunięcie, 1 bp za schowanie</w:t>
       </w:r>
     </w:p>
     <w:p>
@@ -30357,27 +30359,75 @@
         <w:rPr>
           <w:sz w:val="24"/>
           <w:szCs w:val="24"/>
-        </w:rPr>
-      </w:pPr>
-      <w:r>
-        <w:t>Od 3 poziomu</w:t>
-      </w:r>
-      <w:r>
-        <w:t xml:space="preserve"> chroni oczy</w:t>
-      </w:r>
-    </w:p>
-    <w:p>
-      <w:r>
-        <w:t>K</w:t>
-      </w:r>
-      <w:r>
-        <w:t>oszt [</w:t>
-      </w:r>
-      <w:r>
+          <w:lang w:val="en-GB"/>
+        </w:rPr>
+      </w:pPr>
+      <w:r>
+        <w:rPr>
+          <w:lang w:val="en-GB"/>
+        </w:rPr>
+        <w:t>Poziom</w:t>
+      </w:r>
+      <w:r>
+        <w:rPr>
+          <w:lang w:val="en-GB"/>
+        </w:rPr>
+        <w:t xml:space="preserve"> 1: [</w:t>
+      </w:r>
+      <w:r>
+        <w:rPr>
+          <w:lang w:val="en-GB"/>
+        </w:rPr>
         <w:t>5</w:t>
       </w:r>
       <w:r>
-        <w:t>] za poziom</w:t>
+        <w:rPr>
+          <w:lang w:val="en-GB"/>
+        </w:rPr>
+        <w:t>] cutting / impaling damage as for thrust</w:t>
+      </w:r>
+    </w:p>
+    <w:p>
+      <w:r>
+        <w:t>każdy kolejny za [5</w:t>
+      </w:r>
+      <w:r>
+        <w:t xml:space="preserve">] dodaje 1 </w:t>
+      </w:r>
+      <w:r>
+        <w:t>obrażeń</w:t>
+      </w:r>
+      <w:r>
+        <w:t xml:space="preserve"> i ignoruje 1 punkt DR</w:t>
+      </w:r>
+    </w:p>
+    <w:p>
+      <w:pPr>
+        <w:pStyle w:val="Nagwek2"/>
+      </w:pPr>
+      <w:r>
+        <w:t>Impetus (Taran)</w:t>
+      </w:r>
+    </w:p>
+    <w:p>
+      <w:r>
+        <w:tab/>
+        <w:t>Szlachcic zmienia się w żywy taran. Na kilka sekund zyskuje znaczny wzrost szybkości biegu i odporności na ciosy, dzięki czemu może zaszarżować i wykonać na końcu pojedynczy atak o potężnej sile zdolny przykładowo obrócić w drzazgi ciężkie okute wrota warowni.</w:t>
+      </w:r>
+    </w:p>
+    <w:p/>
+    <w:p>
+      <w:pPr>
+        <w:rPr>
+          <w:b/>
+        </w:rPr>
+      </w:pPr>
+      <w:r>
+        <w:rPr>
+          <w:b/>
+        </w:rPr>
+        <w:lastRenderedPageBreak/>
+        <w:t>System:</w:t>
       </w:r>
     </w:p>
     <w:p>
@@ -30388,37 +30438,64 @@
         </w:rPr>
       </w:pPr>
       <w:r>
-        <w:t>K</w:t>
-      </w:r>
-      <w:r>
-        <w:t xml:space="preserve">oszt </w:t>
-      </w:r>
-      <w:r>
-        <w:t xml:space="preserve">użycia </w:t>
-      </w:r>
-      <w:r>
-        <w:t>2BP / min</w:t>
+        <w:tab/>
+      </w:r>
+      <w:r>
+        <w:t>TBD, bonus do move</w:t>
+      </w:r>
+      <w:r>
+        <w:t xml:space="preserve"> i</w:t>
+      </w:r>
+      <w:r>
+        <w:t xml:space="preserve"> DR  na </w:t>
+      </w:r>
+      <w:r>
+        <w:t>kilka sekund, striking ST na pojedynczy cios, zależnie od długości rozbiegu.</w:t>
       </w:r>
     </w:p>
     <w:p>
       <w:pPr>
         <w:pStyle w:val="Nagwek2"/>
       </w:pPr>
-      <w:bookmarkStart w:id="139" w:name="_Toc456770779"/>
-      <w:bookmarkStart w:id="140" w:name="_Toc456975454"/>
-      <w:bookmarkStart w:id="141" w:name="_Toc457246471"/>
-      <w:bookmarkStart w:id="142" w:name="_Toc458932675"/>
-      <w:r>
-        <w:t>Hamus (Pazury)</w:t>
+      <w:bookmarkStart w:id="139" w:name="_Toc456770780"/>
+      <w:bookmarkStart w:id="140" w:name="_Toc456975455"/>
+      <w:bookmarkStart w:id="141" w:name="_Toc457246472"/>
+      <w:bookmarkStart w:id="142" w:name="_Toc458932676"/>
+      <w:r>
+        <w:t>Inbestia (Wezwanie bestii)</w:t>
       </w:r>
       <w:bookmarkEnd w:id="139"/>
       <w:bookmarkEnd w:id="140"/>
       <w:bookmarkEnd w:id="141"/>
       <w:bookmarkEnd w:id="142"/>
+    </w:p>
+    <w:p>
+      <w:r>
+        <w:tab/>
+      </w:r>
+      <w:r>
+        <w:t xml:space="preserve">Przyzywanie i kontrola nad wszelkimi zwierzętami. Pozwala wyczuć obecność i gatunek zwierząt w promieniu, </w:t>
+      </w:r>
+      <w:r>
+        <w:t>przywołać</w:t>
+      </w:r>
       <w:r>
         <w:t xml:space="preserve"> </w:t>
       </w:r>
-    </w:p>
+      <w:r>
+        <w:t>część</w:t>
+      </w:r>
+      <w:r>
+        <w:t xml:space="preserve"> z nich, kontrolować ich zachowanie. Z inteligentniejszych gatunków </w:t>
+      </w:r>
+      <w:r>
+        <w:t>można</w:t>
+      </w:r>
+      <w:r>
+        <w:t xml:space="preserve"> wyciągać informacje.</w:t>
+      </w:r>
+    </w:p>
+    <w:p/>
     <w:p>
       <w:pPr>
         <w:rPr>
@@ -30427,19 +30504,12 @@
         </w:rPr>
       </w:pPr>
       <w:r>
-        <w:tab/>
-      </w:r>
-      <w:r>
-        <w:t xml:space="preserve">Z nadgarstków wysuwają się </w:t>
-      </w:r>
-      <w:r>
-        <w:t>po trzy ostrza długości stopy (W</w:t>
-      </w:r>
-      <w:r>
-        <w:t>olverine style). Im wyższy poziom tym wytrzymalsze i ostrzejsze.</w:t>
-      </w:r>
-    </w:p>
-    <w:p/>
+        <w:rPr>
+          <w:b/>
+        </w:rPr>
+        <w:t>System:</w:t>
+      </w:r>
+    </w:p>
     <w:p>
       <w:pPr>
         <w:rPr>
@@ -30448,13 +30518,13 @@
         </w:rPr>
       </w:pPr>
       <w:r>
-        <w:rPr>
-          <w:b/>
-        </w:rPr>
-        <w:t>System:</w:t>
-      </w:r>
-      <w:r>
-        <w:t xml:space="preserve"> </w:t>
+        <w:tab/>
+      </w:r>
+      <w:r>
+        <w:t>Koszt per promień wyczuwania obecności: 1</w:t>
+      </w:r>
+      <w:r>
+        <w:t>0m - 1BP, każde podwojenie +1 BP</w:t>
       </w:r>
     </w:p>
     <w:p>
@@ -30465,22 +30535,7 @@
         </w:rPr>
       </w:pPr>
       <w:r>
-        <w:tab/>
-      </w:r>
-      <w:r>
-        <w:t>Koszt</w:t>
-      </w:r>
-      <w:r>
-        <w:t xml:space="preserve"> użycia</w:t>
-      </w:r>
-      <w:r>
-        <w:t xml:space="preserve">: 2 </w:t>
-      </w:r>
-      <w:r>
-        <w:t>BP</w:t>
-      </w:r>
-      <w:r>
-        <w:t xml:space="preserve"> za wysunięcie, 1 bp za schowanie</w:t>
+        <w:t>Koszt per wezwanie: 2 bp duże (100 kg +), 0.5 bp małe (poniżej 5kg)</w:t>
       </w:r>
     </w:p>
     <w:p>
@@ -30488,32 +30543,10 @@
         <w:rPr>
           <w:sz w:val="24"/>
           <w:szCs w:val="24"/>
-          <w:lang w:val="en-GB"/>
-        </w:rPr>
-      </w:pPr>
-      <w:r>
-        <w:rPr>
-          <w:lang w:val="en-GB"/>
-        </w:rPr>
-        <w:t>Poziom</w:t>
-      </w:r>
-      <w:r>
-        <w:rPr>
-          <w:lang w:val="en-GB"/>
-        </w:rPr>
-        <w:t xml:space="preserve"> 1: [</w:t>
-      </w:r>
-      <w:r>
-        <w:rPr>
-          <w:lang w:val="en-GB"/>
-        </w:rPr>
-        <w:t>5</w:t>
-      </w:r>
-      <w:r>
-        <w:rPr>
-          <w:lang w:val="en-GB"/>
-        </w:rPr>
-        <w:t>] cutting / impaling damage as for thrust</w:t>
+        </w:rPr>
+      </w:pPr>
+      <w:r>
+        <w:t>Koszt per kontrola: taki sam jak wezwanie / min</w:t>
       </w:r>
     </w:p>
     <w:p>
@@ -30524,161 +30557,206 @@
         </w:rPr>
       </w:pPr>
       <w:r>
-        <w:t>każdy kolejny za [5</w:t>
-      </w:r>
-      <w:r>
-        <w:t xml:space="preserve">] dodaje 1 </w:t>
-      </w:r>
-      <w:r>
-        <w:t>obrażeń</w:t>
-      </w:r>
-      <w:r>
-        <w:t xml:space="preserve"> i ignoruje 1 punkt DR</w:t>
+        <w:t>Zwiększanie pozi</w:t>
+      </w:r>
+      <w:r>
+        <w:t>omu redukuje koszty o 1 BP / poziom, minimum 1BP</w:t>
+      </w:r>
+      <w:r>
+        <w:t>.</w:t>
+      </w:r>
+    </w:p>
+    <w:p>
+      <w:r>
+        <w:t>koszt [3</w:t>
+      </w:r>
+      <w:r>
+        <w:t>] / poziom</w:t>
       </w:r>
     </w:p>
     <w:p>
       <w:pPr>
         <w:pStyle w:val="Nagwek2"/>
       </w:pPr>
-      <w:bookmarkStart w:id="143" w:name="_Toc456770780"/>
-      <w:bookmarkStart w:id="144" w:name="_Toc456975455"/>
-      <w:bookmarkStart w:id="145" w:name="_Toc457246472"/>
-      <w:bookmarkStart w:id="146" w:name="_Toc458932676"/>
-      <w:r>
-        <w:t>Inbestia (Wezwanie bestii)</w:t>
+      <w:bookmarkStart w:id="143" w:name="_Toc456975456"/>
+      <w:bookmarkStart w:id="144" w:name="_Toc457246473"/>
+      <w:bookmarkStart w:id="145" w:name="_Toc458932677"/>
+      <w:bookmarkStart w:id="146" w:name="_Toc456770781"/>
+      <w:bookmarkStart w:id="147" w:name="_Toc456975457"/>
+      <w:bookmarkStart w:id="148" w:name="_Toc457246474"/>
+      <w:bookmarkStart w:id="149" w:name="_Toc458932678"/>
+      <w:r>
+        <w:t>Invito (Przyzwanie)</w:t>
+      </w:r>
+      <w:bookmarkEnd w:id="146"/>
+      <w:bookmarkEnd w:id="147"/>
+      <w:bookmarkEnd w:id="148"/>
+      <w:bookmarkEnd w:id="149"/>
+      <w:r>
+        <w:t xml:space="preserve"> </w:t>
+      </w:r>
+    </w:p>
+    <w:p>
+      <w:pPr>
+        <w:pStyle w:val="Cytat"/>
+      </w:pPr>
+      <w:r>
+        <w:rPr>
+          <w:rFonts w:ascii="Times New Roman" w:hAnsi="Times New Roman"/>
+          <w:b/>
+          <w:bCs/>
+          <w:sz w:val="36"/>
+          <w:szCs w:val="36"/>
+        </w:rPr>
+        <w:tab/>
+      </w:r>
+      <w:r>
+        <w:rPr>
+          <w:rFonts w:cstheme="minorHAnsi"/>
+          <w:b/>
+          <w:bCs/>
+        </w:rPr>
+        <w:t>"</w:t>
+      </w:r>
+      <w:r>
+        <w:t xml:space="preserve">- Dasz radę to zrobić? – Spytał </w:t>
+      </w:r>
+      <w:r>
+        <w:rPr>
+          <w:rFonts w:cstheme="minorHAnsi"/>
+        </w:rPr>
+        <w:t>Greth</w:t>
+      </w:r>
+      <w:r>
+        <w:t xml:space="preserve"> spoglądając na towarzysza.  </w:t>
+      </w:r>
+    </w:p>
+    <w:p>
+      <w:pPr>
+        <w:pStyle w:val="Cytat"/>
+      </w:pPr>
+      <w:r>
+        <w:t xml:space="preserve">- Tak. Ale nie jestem pewien czy to bezpieczne. </w:t>
+      </w:r>
+    </w:p>
+    <w:p>
+      <w:pPr>
+        <w:pStyle w:val="Cytat"/>
+      </w:pPr>
+      <w:r>
+        <w:t>- O to się nie martw.</w:t>
+      </w:r>
+    </w:p>
+    <w:p>
+      <w:pPr>
+        <w:pStyle w:val="Cytat"/>
+      </w:pPr>
+      <w:r>
+        <w:t xml:space="preserve">- Martwię się... Nie zdajesz sobie sprawy z tego co można tam spotkać. </w:t>
+      </w:r>
+    </w:p>
+    <w:p>
+      <w:pPr>
+        <w:pStyle w:val="Cytat"/>
+      </w:pPr>
+      <w:r>
+        <w:t>- Byłem tam już nie raz i jakoś nic mi się nie stało.</w:t>
+      </w:r>
+    </w:p>
+    <w:p>
+      <w:pPr>
+        <w:pStyle w:val="Cytat"/>
+      </w:pPr>
+      <w:r>
+        <w:t>- Wiec miałeś sporo szczęścia. A wiesz chociaż gdzie i jak jej tam szukać?</w:t>
+      </w:r>
+    </w:p>
+    <w:p>
+      <w:pPr>
+        <w:pStyle w:val="Cytat"/>
+      </w:pPr>
+      <w:r>
+        <w:t xml:space="preserve">- Sama mnie znajdzie. O to się nie martw. Potrzebuję tylko bramy. Jeśli mi nie chcesz </w:t>
+      </w:r>
+      <w:r>
+        <w:rPr>
+          <w:rFonts w:cstheme="minorHAnsi"/>
+        </w:rPr>
+        <w:t>pomóc to pójdę do kogoś innego."</w:t>
+      </w:r>
+    </w:p>
+    <w:p>
+      <w:pPr>
+        <w:rPr>
+          <w:rFonts w:ascii="Times New Roman" w:hAnsi="Times New Roman"/>
+          <w:b/>
+          <w:bCs/>
+          <w:sz w:val="36"/>
+          <w:szCs w:val="36"/>
+        </w:rPr>
+      </w:pPr>
+    </w:p>
+    <w:p>
+      <w:r>
+        <w:rPr>
+          <w:rFonts w:ascii="Times New Roman" w:hAnsi="Times New Roman"/>
+          <w:b/>
+          <w:bCs/>
+          <w:sz w:val="36"/>
+          <w:szCs w:val="36"/>
+        </w:rPr>
+        <w:tab/>
+      </w:r>
+      <w:r>
+        <w:t>Sprowadzanie na nasz plan demonów oraz przejmowane nad nimi kontroli. Uwaga: są dwa rzuty, może się okazać że łatwo było przywołać demona, a trudno będzie go kontrolować. Przywołane demony mogą mieć różne intencje, od przyjacielskich, poprzez chęć dogadania się po chęć rozszarpania na strzępy tego kto ich ściągnął. Wydłużając czas rytuału i czyniąc dodatkowe przygotowania można zmniejszyć ryzyko porażki.</w:t>
+      </w:r>
+    </w:p>
+    <w:p/>
+    <w:p>
+      <w:pPr>
+        <w:rPr>
+          <w:b/>
+        </w:rPr>
+      </w:pPr>
+      <w:r>
+        <w:rPr>
+          <w:b/>
+        </w:rPr>
+        <w:t>System:</w:t>
+      </w:r>
+    </w:p>
+    <w:p>
+      <w:pPr>
+        <w:rPr>
+          <w:sz w:val="24"/>
+          <w:szCs w:val="24"/>
+        </w:rPr>
+      </w:pPr>
+      <w:r>
+        <w:lastRenderedPageBreak/>
+        <w:tab/>
+        <w:t>Koszt zakupu [3] za poziom, by przywołać / odesłać / kontrolować demona rzuca się przeciw jego woli (jeśli sie opiera)</w:t>
+      </w:r>
+    </w:p>
+    <w:p>
+      <w:pPr>
+        <w:pStyle w:val="Nagwek2"/>
+      </w:pPr>
+      <w:r>
+        <w:t>I</w:t>
+      </w:r>
+      <w:r>
+        <w:t xml:space="preserve">gnis </w:t>
+      </w:r>
+      <w:r>
+        <w:t>(</w:t>
+      </w:r>
+      <w:r>
+        <w:t>Płomień)</w:t>
       </w:r>
       <w:bookmarkEnd w:id="143"/>
       <w:bookmarkEnd w:id="144"/>
       <w:bookmarkEnd w:id="145"/>
-      <w:bookmarkEnd w:id="146"/>
-    </w:p>
-    <w:p>
-      <w:r>
-        <w:tab/>
-      </w:r>
-      <w:r>
-        <w:t xml:space="preserve">Przyzywanie i kontrola nad wszelkimi zwierzętami. Pozwala wyczuć obecność i gatunek zwierząt w promieniu, </w:t>
-      </w:r>
-      <w:r>
-        <w:t>przywołać</w:t>
-      </w:r>
-      <w:r>
-        <w:t xml:space="preserve"> </w:t>
-      </w:r>
-      <w:r>
-        <w:t>część</w:t>
-      </w:r>
-      <w:r>
-        <w:t xml:space="preserve"> z nich, kontrolować ich zachowanie. Z inteligentniejszych gatunków </w:t>
-      </w:r>
-      <w:r>
-        <w:t>można</w:t>
-      </w:r>
-      <w:r>
-        <w:t xml:space="preserve"> wyciągać informacje.</w:t>
-      </w:r>
-    </w:p>
-    <w:p/>
-    <w:p>
-      <w:pPr>
-        <w:rPr>
-          <w:sz w:val="24"/>
-          <w:szCs w:val="24"/>
-        </w:rPr>
-      </w:pPr>
-      <w:r>
-        <w:rPr>
-          <w:b/>
-        </w:rPr>
-        <w:t>System:</w:t>
-      </w:r>
-    </w:p>
-    <w:p>
-      <w:pPr>
-        <w:rPr>
-          <w:sz w:val="24"/>
-          <w:szCs w:val="24"/>
-        </w:rPr>
-      </w:pPr>
-      <w:r>
-        <w:tab/>
-      </w:r>
-      <w:r>
-        <w:t>Koszt per promień wyczuwania obecności: 1</w:t>
-      </w:r>
-      <w:r>
-        <w:t>0m - 1BP, każde podwojenie +1 BP</w:t>
-      </w:r>
-    </w:p>
-    <w:p>
-      <w:pPr>
-        <w:rPr>
-          <w:sz w:val="24"/>
-          <w:szCs w:val="24"/>
-        </w:rPr>
-      </w:pPr>
-      <w:r>
-        <w:t>Koszt per wezwanie: 2 bp duże (100 kg +), 0.5 bp małe (poniżej 5kg)</w:t>
-      </w:r>
-    </w:p>
-    <w:p>
-      <w:pPr>
-        <w:rPr>
-          <w:sz w:val="24"/>
-          <w:szCs w:val="24"/>
-        </w:rPr>
-      </w:pPr>
-      <w:r>
-        <w:t>Koszt per kontrola: taki sam jak wezwanie / min</w:t>
-      </w:r>
-    </w:p>
-    <w:p>
-      <w:pPr>
-        <w:rPr>
-          <w:sz w:val="24"/>
-          <w:szCs w:val="24"/>
-        </w:rPr>
-      </w:pPr>
-      <w:r>
-        <w:t>Zwiększanie pozi</w:t>
-      </w:r>
-      <w:r>
-        <w:t>omu redukuje koszty o 1 BP / poziom, minimum 1BP</w:t>
-      </w:r>
-      <w:r>
-        <w:t>.</w:t>
-      </w:r>
-    </w:p>
-    <w:p>
-      <w:r>
-        <w:t>koszt [3</w:t>
-      </w:r>
-      <w:r>
-        <w:t>] / poziom</w:t>
-      </w:r>
-    </w:p>
-    <w:p>
-      <w:pPr>
-        <w:pStyle w:val="Nagwek2"/>
-      </w:pPr>
-      <w:bookmarkStart w:id="147" w:name="_Toc456975456"/>
-      <w:bookmarkStart w:id="148" w:name="_Toc457246473"/>
-      <w:bookmarkStart w:id="149" w:name="_Toc458932677"/>
-      <w:r>
-        <w:t>I</w:t>
-      </w:r>
-      <w:r>
-        <w:t xml:space="preserve">gnis </w:t>
-      </w:r>
-      <w:r>
-        <w:t>(</w:t>
-      </w:r>
-      <w:r>
-        <w:t>Płomień)</w:t>
-      </w:r>
-      <w:bookmarkEnd w:id="147"/>
-      <w:bookmarkEnd w:id="148"/>
-      <w:bookmarkEnd w:id="149"/>
     </w:p>
     <w:p>
       <w:pPr>
@@ -30693,11 +30771,7 @@
         <w:t>"</w:t>
       </w:r>
       <w:r>
-        <w:t xml:space="preserve">Szlachcic wyciągnął obie dłonie w kierunku wozu. Dwie kule ognia pomknęły pod górę znacząc bruk pod nim dwoma śladami z sadzy. Powietrze zdawało się skwierczeć. Xerin rzucił się na bok, wskoczył za </w:t>
-      </w:r>
-      <w:r>
-        <w:lastRenderedPageBreak/>
-        <w:t>jakiś głaz leżący przy drodze. Wóz eksplodował z ogromnym hukiem. Wybuch rozrzucił płonące fragmenty w promieniu kilkudziesięciu jardów, położył trawę dookoła drogi. Intensywny smród spa</w:t>
+        <w:t>Szlachcic wyciągnął obie dłonie w kierunku wozu. Dwie kule ognia pomknęły pod górę znacząc bruk pod nim dwoma śladami z sadzy. Powietrze zdawało się skwierczeć. Xerin rzucił się na bok, wskoczył za jakiś głaz leżący przy drodze. Wóz eksplodował z ogromnym hukiem. Wybuch rozrzucił płonące fragmenty w promieniu kilkudziesięciu jardów, położył trawę dookoła drogi. Intensywny smród spa</w:t>
       </w:r>
       <w:r>
         <w:rPr>
@@ -31161,166 +31235,18 @@
     <w:p>
       <w:pPr>
         <w:pStyle w:val="Nagwek2"/>
-        <w:rPr>
-          <w:lang w:val="en-GB"/>
-        </w:rPr>
-      </w:pPr>
-      <w:bookmarkStart w:id="150" w:name="_Toc456770781"/>
-      <w:bookmarkStart w:id="151" w:name="_Toc456975457"/>
-      <w:bookmarkStart w:id="152" w:name="_Toc457246474"/>
-      <w:bookmarkStart w:id="153" w:name="_Toc458932678"/>
-      <w:r>
-        <w:rPr>
-          <w:lang w:val="en-GB"/>
-        </w:rPr>
-        <w:t>Invito (Przyzwanie)</w:t>
+      </w:pPr>
+      <w:bookmarkStart w:id="150" w:name="_Toc456770782"/>
+      <w:bookmarkStart w:id="151" w:name="_Toc456975458"/>
+      <w:bookmarkStart w:id="152" w:name="_Toc457246475"/>
+      <w:bookmarkStart w:id="153" w:name="_Toc458932679"/>
+      <w:r>
+        <w:t>Lepos (Urok)</w:t>
       </w:r>
       <w:bookmarkEnd w:id="150"/>
       <w:bookmarkEnd w:id="151"/>
       <w:bookmarkEnd w:id="152"/>
       <w:bookmarkEnd w:id="153"/>
-      <w:r>
-        <w:rPr>
-          <w:lang w:val="en-GB"/>
-        </w:rPr>
-        <w:t xml:space="preserve"> </w:t>
-      </w:r>
-    </w:p>
-    <w:p>
-      <w:pPr>
-        <w:pStyle w:val="Cytat"/>
-      </w:pPr>
-      <w:r>
-        <w:rPr>
-          <w:rFonts w:ascii="Times New Roman" w:hAnsi="Times New Roman"/>
-          <w:b/>
-          <w:bCs/>
-          <w:sz w:val="36"/>
-          <w:szCs w:val="36"/>
-          <w:lang w:val="en-GB"/>
-        </w:rPr>
-        <w:tab/>
-      </w:r>
-      <w:r>
-        <w:rPr>
-          <w:rFonts w:cstheme="minorHAnsi"/>
-          <w:b/>
-          <w:bCs/>
-        </w:rPr>
-        <w:t>"</w:t>
-      </w:r>
-      <w:r>
-        <w:t xml:space="preserve">- Dasz radę to zrobić? – Spytał </w:t>
-      </w:r>
-      <w:r>
-        <w:rPr>
-          <w:rFonts w:cstheme="minorHAnsi"/>
-        </w:rPr>
-        <w:t>Greth</w:t>
-      </w:r>
-      <w:r>
-        <w:t xml:space="preserve"> spoglądając na towarzysza.  </w:t>
-      </w:r>
-    </w:p>
-    <w:p>
-      <w:pPr>
-        <w:pStyle w:val="Cytat"/>
-      </w:pPr>
-      <w:r>
-        <w:t xml:space="preserve">- Tak. Ale nie jestem pewien czy to bezpieczne. </w:t>
-      </w:r>
-    </w:p>
-    <w:p>
-      <w:pPr>
-        <w:pStyle w:val="Cytat"/>
-      </w:pPr>
-      <w:r>
-        <w:t>- O to się nie martw.</w:t>
-      </w:r>
-    </w:p>
-    <w:p>
-      <w:pPr>
-        <w:pStyle w:val="Cytat"/>
-      </w:pPr>
-      <w:r>
-        <w:t xml:space="preserve">- Martwię się... Nie zdajesz sobie sprawy z tego co można tam spotkać. </w:t>
-      </w:r>
-    </w:p>
-    <w:p>
-      <w:pPr>
-        <w:pStyle w:val="Cytat"/>
-      </w:pPr>
-      <w:r>
-        <w:t>- Byłem tam już nie raz i jakoś nic mi się nie stało.</w:t>
-      </w:r>
-    </w:p>
-    <w:p>
-      <w:pPr>
-        <w:pStyle w:val="Cytat"/>
-      </w:pPr>
-      <w:r>
-        <w:t>- Wiec miałeś sporo szczęścia. A wiesz chociaż gdzie i jak jej tam szukać?</w:t>
-      </w:r>
-    </w:p>
-    <w:p>
-      <w:pPr>
-        <w:pStyle w:val="Cytat"/>
-      </w:pPr>
-      <w:r>
-        <w:t xml:space="preserve">- Sama mnie znajdzie. O to się nie martw. Potrzebuję tylko bramy. Jeśli mi nie chcesz </w:t>
-      </w:r>
-      <w:r>
-        <w:rPr>
-          <w:rFonts w:cstheme="minorHAnsi"/>
-        </w:rPr>
-        <w:t>pomóc to pójdę do kogoś innego."</w:t>
-      </w:r>
-    </w:p>
-    <w:p>
-      <w:pPr>
-        <w:rPr>
-          <w:rFonts w:ascii="Times New Roman" w:hAnsi="Times New Roman"/>
-          <w:b/>
-          <w:bCs/>
-          <w:sz w:val="36"/>
-          <w:szCs w:val="36"/>
-        </w:rPr>
-      </w:pPr>
-    </w:p>
-    <w:p>
-      <w:r>
-        <w:rPr>
-          <w:rFonts w:ascii="Times New Roman" w:hAnsi="Times New Roman"/>
-          <w:b/>
-          <w:bCs/>
-          <w:sz w:val="36"/>
-          <w:szCs w:val="36"/>
-        </w:rPr>
-        <w:tab/>
-      </w:r>
-      <w:r>
-        <w:t xml:space="preserve">Sprowadzanie na nasz plan demonów oraz przejmowane nad nimi kontroli. Uwaga: są dwa rzuty, może się okazać że łatwo było przywołać demona, a trudno będzie go kontrolować. Przywołane demony mogą mieć różne intencje, od przyjacielskich, poprzez chęć dogadania się po </w:t>
-      </w:r>
-      <w:r>
-        <w:t>chęć</w:t>
-      </w:r>
-      <w:r>
-        <w:t xml:space="preserve"> rozszarpania na strzępy tego kto ich ściągnął. Wydłużając czas rytuału i czyniąc dodatkowe przygotowania można zmniejszyć ryzyko porażki.</w:t>
-      </w:r>
-    </w:p>
-    <w:p/>
-    <w:p>
-      <w:pPr>
-        <w:rPr>
-          <w:b/>
-        </w:rPr>
-      </w:pPr>
-      <w:r>
-        <w:rPr>
-          <w:b/>
-        </w:rPr>
-        <w:t>System:</w:t>
-      </w:r>
     </w:p>
     <w:p>
       <w:pPr>
@@ -31330,478 +31256,514 @@
         </w:rPr>
       </w:pPr>
       <w:r>
-        <w:tab/>
-        <w:t>Koszt</w:t>
-      </w:r>
-      <w:r>
-        <w:t xml:space="preserve"> zakupu </w:t>
-      </w:r>
-      <w:r>
-        <w:t>[3] za poziom</w:t>
-      </w:r>
-      <w:r>
-        <w:t xml:space="preserve">, by </w:t>
-      </w:r>
-      <w:r>
-        <w:t>przywołać</w:t>
-      </w:r>
-      <w:r>
-        <w:t xml:space="preserve"> / odesłać / kontrolować demona rzuca się przeciw jego woli (jeśli sie opiera)</w:t>
+        <w:lastRenderedPageBreak/>
+        <w:tab/>
+      </w:r>
+      <w:r>
+        <w:t>Wpływanie na emocje całej grupy odbiorców. Często stosowane jako wspomaganie w dowodzeniu wojskiem lub jako wisienka na torcie w czasie występów artystycznych, lecz zastosowania są szerokie.</w:t>
+      </w:r>
+    </w:p>
+    <w:p/>
+    <w:p>
+      <w:pPr>
+        <w:rPr>
+          <w:sz w:val="24"/>
+          <w:szCs w:val="24"/>
+        </w:rPr>
+      </w:pPr>
+      <w:r>
+        <w:rPr>
+          <w:b/>
+        </w:rPr>
+        <w:t>System:</w:t>
+      </w:r>
+      <w:r>
+        <w:t xml:space="preserve"> </w:t>
+      </w:r>
+    </w:p>
+    <w:p>
+      <w:pPr>
+        <w:rPr>
+          <w:sz w:val="24"/>
+          <w:szCs w:val="24"/>
+        </w:rPr>
+      </w:pPr>
+      <w:r>
+        <w:tab/>
+      </w:r>
+      <w:r>
+        <w:t>TBD</w:t>
+      </w:r>
+    </w:p>
+    <w:p>
+      <w:pPr>
+        <w:rPr>
+          <w:sz w:val="24"/>
+          <w:szCs w:val="24"/>
+        </w:rPr>
+      </w:pPr>
+      <w:r>
+        <w:t>K</w:t>
+      </w:r>
+      <w:r>
+        <w:t>oszt</w:t>
+      </w:r>
+      <w:r>
+        <w:t xml:space="preserve"> zakupu</w:t>
+      </w:r>
+      <w:r>
+        <w:t xml:space="preserve"> [5</w:t>
+      </w:r>
+      <w:r>
+        <w:t>] / poziom</w:t>
+      </w:r>
+      <w:r>
+        <w:t xml:space="preserve"> </w:t>
+      </w:r>
+      <w:r>
+        <w:t xml:space="preserve"> daje bonus do charyzmy</w:t>
+      </w:r>
+      <w:r>
+        <w:t xml:space="preserve"> + możliwości oparte na Mind control oraz Empathy and communication spells z Gurps Magic</w:t>
       </w:r>
     </w:p>
     <w:p>
       <w:pPr>
         <w:pStyle w:val="Nagwek2"/>
       </w:pPr>
-      <w:bookmarkStart w:id="154" w:name="_Toc456770782"/>
-      <w:bookmarkStart w:id="155" w:name="_Toc456975458"/>
-      <w:bookmarkStart w:id="156" w:name="_Toc457246475"/>
-      <w:bookmarkStart w:id="157" w:name="_Toc458932679"/>
-      <w:r>
-        <w:t>Lepos (Urok)</w:t>
-      </w:r>
+      <w:bookmarkStart w:id="154" w:name="_Toc456770783"/>
+      <w:bookmarkStart w:id="155" w:name="_Toc456975459"/>
+      <w:bookmarkStart w:id="156" w:name="_Toc457246476"/>
+      <w:bookmarkStart w:id="157" w:name="_Toc458932680"/>
+      <w:r>
+        <w:t>Letpactum</w:t>
+      </w:r>
+      <w:r>
+        <w:t xml:space="preserve"> (Pakt </w:t>
+      </w:r>
+      <w:r>
+        <w:t>ze śmiercią</w:t>
+      </w:r>
+      <w:r>
+        <w:t>)</w:t>
+      </w:r>
+      <w:bookmarkEnd w:id="157"/>
+    </w:p>
+    <w:p>
+      <w:r>
+        <w:t>Szlachcic zawiązuj</w:t>
+      </w:r>
+      <w:r>
+        <w:t>e</w:t>
+      </w:r>
+      <w:r>
+        <w:t xml:space="preserve"> pakt ze śmiercią, </w:t>
+      </w:r>
+      <w:r>
+        <w:t xml:space="preserve">wpada w krwiożerczy szał bojowy rzucając się na najbliższych przeciwników, atakując ze zwiększoną prędkością i coraz silniej i precyzyjniej z każdym kolejnym ciosem, wykorzystując całą energię na </w:t>
+      </w:r>
+      <w:r>
+        <w:t xml:space="preserve">ofensywę </w:t>
+      </w:r>
+      <w:r>
+        <w:t xml:space="preserve"> i zaniechując obrony.</w:t>
+      </w:r>
+      <w:r>
+        <w:t xml:space="preserve"> Ciało animowane przez demoniczną siłę ignoruje wszelkie efekty obrażeń, jednocześnie Krew i energia życiowa jest spalana w błyskawicznym tempie.</w:t>
+      </w:r>
+      <w:r>
+        <w:t xml:space="preserve"> W czasie trwania transu skóra staje się trupio biała i unosi się z niej biały dym. </w:t>
+      </w:r>
+      <w:r>
+        <w:t>Po wyjściu z transu lub wypaleniu całej Krwi wszystkie</w:t>
+      </w:r>
+      <w:r>
+        <w:t xml:space="preserve"> otrzymane</w:t>
+      </w:r>
+      <w:r>
+        <w:t xml:space="preserve"> obrażenia odnoszą efekt</w:t>
+      </w:r>
+      <w:r>
+        <w:t>,</w:t>
+      </w:r>
+      <w:r>
+        <w:t xml:space="preserve"> potencjalnie okaleczając, pozbawiając przytomności </w:t>
+      </w:r>
+      <w:r>
+        <w:t>lub zabijając nieszczęśnika na miejscu.</w:t>
+      </w:r>
+      <w:r>
+        <w:t xml:space="preserve"> Ci, </w:t>
+      </w:r>
+    </w:p>
+    <w:p/>
+    <w:p>
+      <w:r>
+        <w:rPr>
+          <w:b/>
+        </w:rPr>
+        <w:t>System</w:t>
+      </w:r>
+      <w:r>
+        <w:t>:</w:t>
+      </w:r>
+    </w:p>
+    <w:p>
+      <w:r>
+        <w:t xml:space="preserve">Koszt zakupu: </w:t>
+      </w:r>
+      <w:r>
+        <w:t>TBD</w:t>
+      </w:r>
+    </w:p>
+    <w:p>
+      <w:r>
+        <w:t>Koszt użycia: 1BP i 1HP na sekundę.</w:t>
+      </w:r>
+    </w:p>
+    <w:p/>
+    <w:p>
+      <w:r>
+        <w:t>W czasie działania</w:t>
+      </w:r>
+      <w:r>
+        <w:t xml:space="preserve"> paktu</w:t>
+      </w:r>
+      <w:r>
+        <w:t xml:space="preserve"> Szlachcic posiada efekty Berserk</w:t>
+      </w:r>
+      <w:r>
+        <w:t>,</w:t>
+      </w:r>
+      <w:r>
+        <w:t xml:space="preserve"> Bloodlust</w:t>
+      </w:r>
+      <w:r>
+        <w:t>, Hard to Kill +5</w:t>
+      </w:r>
+      <w:r>
+        <w:t>, oraz odpowiednik</w:t>
+      </w:r>
+      <w:r>
+        <w:t xml:space="preserve"> </w:t>
+      </w:r>
+      <w:r>
+        <w:t xml:space="preserve">dyscypliny </w:t>
+      </w:r>
+      <w:r>
+        <w:t>Velox i Robur</w:t>
+      </w:r>
+      <w:r>
+        <w:t>, ponadto każdy celny atak (taki który trafia i nie został uniknięty) dodaje kumulatywnie +1 bonusu do obrażeń na kolejne ataki w czasie trwania Dyscypliny. Każde trzy celne ataki dają kumulatywny bonus +1 do trafienia na kolejne ataki w czasie trwania Dyscypliny.</w:t>
+      </w:r>
+    </w:p>
+    <w:p>
+      <w:pPr>
+        <w:pStyle w:val="Nagwek2"/>
+      </w:pPr>
+      <w:bookmarkStart w:id="158" w:name="_Toc456770776"/>
+      <w:bookmarkStart w:id="159" w:name="_Toc456975451"/>
+      <w:bookmarkStart w:id="160" w:name="_Toc457246467"/>
+      <w:bookmarkStart w:id="161" w:name="_Toc458932671"/>
+      <w:r>
+        <w:t>Obitus</w:t>
+      </w:r>
+      <w:r>
+        <w:t xml:space="preserve"> (</w:t>
+      </w:r>
+      <w:r>
+        <w:t>Nekromancja</w:t>
+      </w:r>
+      <w:r>
+        <w:t>)</w:t>
+      </w:r>
+      <w:bookmarkEnd w:id="158"/>
+      <w:bookmarkEnd w:id="159"/>
+      <w:bookmarkEnd w:id="160"/>
+      <w:bookmarkEnd w:id="161"/>
+      <w:r>
+        <w:t xml:space="preserve"> </w:t>
+      </w:r>
+    </w:p>
+    <w:p>
+      <w:r>
+        <w:tab/>
+        <w:t xml:space="preserve">Wskrzeszanie, wykrywanie, odpędzanie i kontrola </w:t>
+      </w:r>
+      <w:r>
+        <w:t>nieumarł</w:t>
+      </w:r>
+      <w:r>
+        <w:t>ych.</w:t>
+      </w:r>
+    </w:p>
+    <w:p>
+      <w:pPr>
+        <w:rPr>
+          <w:sz w:val="24"/>
+          <w:szCs w:val="24"/>
+        </w:rPr>
+      </w:pPr>
+    </w:p>
+    <w:p>
+      <w:pPr>
+        <w:rPr>
+          <w:sz w:val="24"/>
+          <w:szCs w:val="24"/>
+        </w:rPr>
+      </w:pPr>
+      <w:r>
+        <w:rPr>
+          <w:b/>
+        </w:rPr>
+        <w:t>System:</w:t>
+      </w:r>
+    </w:p>
+    <w:p>
+      <w:r>
+        <w:lastRenderedPageBreak/>
+        <w:tab/>
+        <w:t>Koszt zakupu [5] / poziom, daje moce oparte na Necromancy z Gurps Magic</w:t>
+      </w:r>
+    </w:p>
+    <w:p>
+      <w:r>
+        <w:t>Poziomy i możliwości:</w:t>
+      </w:r>
+    </w:p>
+    <w:p>
+      <w:r>
+        <w:t>1:</w:t>
+      </w:r>
+      <w:r>
+        <w:tab/>
+        <w:t>Sense Spirit: 1BP/10m radius</w:t>
+      </w:r>
+    </w:p>
+    <w:p>
+      <w:r>
+        <w:tab/>
+        <w:t>Final Rest: 4 BP/ 10 min rytułal</w:t>
+      </w:r>
+    </w:p>
+    <w:p>
+      <w:r>
+        <w:tab/>
+      </w:r>
+      <w:r>
+        <w:t>Summon Spirit:  4BP / 5 min zniżki za obecność i trupa</w:t>
+      </w:r>
+    </w:p>
+    <w:p>
+      <w:pPr>
+        <w:rPr>
+          <w:lang w:val="en-GB"/>
+        </w:rPr>
+      </w:pPr>
+      <w:r>
+        <w:rPr>
+          <w:lang w:val="en-GB"/>
+        </w:rPr>
+        <w:t>2:</w:t>
+      </w:r>
+      <w:r>
+        <w:rPr>
+          <w:lang w:val="en-GB"/>
+        </w:rPr>
+        <w:tab/>
+      </w:r>
+      <w:r>
+        <w:rPr>
+          <w:lang w:val="en-GB"/>
+        </w:rPr>
+        <w:t>Turn Spirit: 1BP</w:t>
+      </w:r>
+    </w:p>
+    <w:p>
+      <w:pPr>
+        <w:rPr>
+          <w:lang w:val="en-GB"/>
+        </w:rPr>
+      </w:pPr>
+      <w:r>
+        <w:rPr>
+          <w:lang w:val="en-GB"/>
+        </w:rPr>
+        <w:tab/>
+        <w:t>Zombie: 2BP</w:t>
+      </w:r>
+    </w:p>
+    <w:p>
+      <w:pPr>
+        <w:rPr>
+          <w:lang w:val="en-GB"/>
+        </w:rPr>
+      </w:pPr>
+      <w:r>
+        <w:rPr>
+          <w:lang w:val="en-GB"/>
+        </w:rPr>
+        <w:tab/>
+        <w:t xml:space="preserve">Control Zombie: 1 BP </w:t>
+      </w:r>
+    </w:p>
+    <w:p>
+      <w:pPr>
+        <w:rPr>
+          <w:lang w:val="en-GB"/>
+        </w:rPr>
+      </w:pPr>
+      <w:r>
+        <w:rPr>
+          <w:lang w:val="en-GB"/>
+        </w:rPr>
+        <w:t>3:</w:t>
+      </w:r>
+      <w:r>
+        <w:rPr>
+          <w:lang w:val="en-GB"/>
+        </w:rPr>
+        <w:tab/>
+        <w:t>Turn Zombie: 1 BP</w:t>
+      </w:r>
+    </w:p>
+    <w:p>
+      <w:pPr>
+        <w:rPr>
+          <w:lang w:val="en-GB"/>
+        </w:rPr>
+      </w:pPr>
+      <w:r>
+        <w:rPr>
+          <w:lang w:val="en-GB"/>
+        </w:rPr>
+        <w:tab/>
+        <w:t>Summon Zombie: 2BP start + 1 BP/min</w:t>
+      </w:r>
+    </w:p>
+    <w:p>
+      <w:pPr>
+        <w:rPr>
+          <w:lang w:val="en-GB"/>
+        </w:rPr>
+      </w:pPr>
+      <w:r>
+        <w:rPr>
+          <w:lang w:val="en-GB"/>
+        </w:rPr>
+        <w:tab/>
+        <w:t>Animation: 2BP start + 1BP/min</w:t>
+      </w:r>
+    </w:p>
+    <w:p>
+      <w:pPr>
+        <w:rPr>
+          <w:lang w:val="en-GB"/>
+        </w:rPr>
+      </w:pPr>
+      <w:r>
+        <w:rPr>
+          <w:lang w:val="en-GB"/>
+        </w:rPr>
+        <w:t>4:</w:t>
+      </w:r>
+      <w:r>
+        <w:rPr>
+          <w:lang w:val="en-GB"/>
+        </w:rPr>
+        <w:tab/>
+        <w:t>Materialize: 2 BP start + 1 BP/min</w:t>
+      </w:r>
+    </w:p>
+    <w:p>
+      <w:pPr>
+        <w:rPr>
+          <w:lang w:val="en-GB"/>
+        </w:rPr>
+      </w:pPr>
+      <w:r>
+        <w:rPr>
+          <w:lang w:val="en-GB"/>
+        </w:rPr>
+        <w:tab/>
+        <w:t>Solidify: 3 BP start + 1 BP/min</w:t>
+      </w:r>
+    </w:p>
+    <w:p>
+      <w:pPr>
+        <w:rPr>
+          <w:lang w:val="en-GB"/>
+        </w:rPr>
+      </w:pPr>
+      <w:r>
+        <w:rPr>
+          <w:lang w:val="en-GB"/>
+        </w:rPr>
+        <w:tab/>
+        <w:t>Command Spirit: BP per spirit power</w:t>
+      </w:r>
+    </w:p>
+    <w:p>
+      <w:pPr>
+        <w:rPr>
+          <w:lang w:val="en-GB"/>
+        </w:rPr>
+      </w:pPr>
+      <w:r>
+        <w:rPr>
+          <w:lang w:val="en-GB"/>
+        </w:rPr>
+        <w:t>5:</w:t>
+      </w:r>
+      <w:r>
+        <w:rPr>
+          <w:lang w:val="en-GB"/>
+        </w:rPr>
+        <w:tab/>
+        <w:t>Skull Spirit: 4 BP last 24h</w:t>
+      </w:r>
+    </w:p>
+    <w:p>
+      <w:pPr>
+        <w:rPr>
+          <w:sz w:val="24"/>
+          <w:szCs w:val="24"/>
+          <w:lang w:val="en-GB"/>
+        </w:rPr>
+      </w:pPr>
+      <w:r>
+        <w:rPr>
+          <w:lang w:val="en-GB"/>
+        </w:rPr>
+        <w:tab/>
+        <w:t>Soul Jar: 2 BP</w:t>
+      </w:r>
+    </w:p>
+    <w:p>
+      <w:pPr>
+        <w:rPr>
+          <w:lang w:val="en-GB"/>
+        </w:rPr>
+      </w:pPr>
+    </w:p>
+    <w:p>
+      <w:pPr>
+        <w:pStyle w:val="Nagwek2"/>
+      </w:pPr>
+      <w:bookmarkStart w:id="162" w:name="_Toc456770784"/>
+      <w:bookmarkStart w:id="163" w:name="_Toc456975460"/>
+      <w:bookmarkStart w:id="164" w:name="_Toc457246477"/>
+      <w:bookmarkStart w:id="165" w:name="_Toc458932682"/>
       <w:bookmarkEnd w:id="154"/>
       <w:bookmarkEnd w:id="155"/>
       <w:bookmarkEnd w:id="156"/>
-      <w:bookmarkEnd w:id="157"/>
-    </w:p>
-    <w:p>
-      <w:pPr>
-        <w:rPr>
-          <w:sz w:val="24"/>
-          <w:szCs w:val="24"/>
-        </w:rPr>
-      </w:pPr>
-      <w:r>
-        <w:tab/>
-      </w:r>
-      <w:r>
-        <w:t>Wpływanie na emocje całej grupy odbiorców. Często stosowane jako wspomaganie w dowodzeniu wojskiem lub jako wisienka na torcie w czasie występów artystycznych, lecz zastosowania są szerokie.</w:t>
-      </w:r>
-    </w:p>
-    <w:p/>
-    <w:p>
-      <w:pPr>
-        <w:rPr>
-          <w:sz w:val="24"/>
-          <w:szCs w:val="24"/>
-        </w:rPr>
-      </w:pPr>
-      <w:r>
-        <w:rPr>
-          <w:b/>
-        </w:rPr>
-        <w:t>System:</w:t>
-      </w:r>
-      <w:r>
-        <w:t xml:space="preserve"> </w:t>
-      </w:r>
-    </w:p>
-    <w:p>
-      <w:pPr>
-        <w:rPr>
-          <w:sz w:val="24"/>
-          <w:szCs w:val="24"/>
-        </w:rPr>
-      </w:pPr>
-      <w:r>
-        <w:tab/>
-      </w:r>
-      <w:r>
-        <w:t>TBD</w:t>
-      </w:r>
-    </w:p>
-    <w:p>
-      <w:pPr>
-        <w:rPr>
-          <w:sz w:val="24"/>
-          <w:szCs w:val="24"/>
-        </w:rPr>
-      </w:pPr>
-      <w:r>
-        <w:t>K</w:t>
-      </w:r>
-      <w:r>
-        <w:t>oszt</w:t>
-      </w:r>
-      <w:r>
-        <w:t xml:space="preserve"> zakupu</w:t>
-      </w:r>
-      <w:r>
-        <w:t xml:space="preserve"> [5</w:t>
-      </w:r>
-      <w:r>
-        <w:t>] / poziom</w:t>
-      </w:r>
-      <w:r>
-        <w:t xml:space="preserve"> </w:t>
-      </w:r>
-      <w:r>
-        <w:t xml:space="preserve"> daje bonus do charyzmy</w:t>
-      </w:r>
-      <w:r>
-        <w:t xml:space="preserve"> + możliwości oparte na Mind control oraz Empathy and communication spells z Gurps Magic</w:t>
-      </w:r>
-    </w:p>
-    <w:p>
-      <w:pPr>
-        <w:pStyle w:val="Nagwek2"/>
-      </w:pPr>
-      <w:bookmarkStart w:id="158" w:name="_Toc456770783"/>
-      <w:bookmarkStart w:id="159" w:name="_Toc456975459"/>
-      <w:bookmarkStart w:id="160" w:name="_Toc457246476"/>
-      <w:bookmarkStart w:id="161" w:name="_Toc458932680"/>
-      <w:r>
-        <w:t>Letpactum</w:t>
-      </w:r>
-      <w:r>
-        <w:t xml:space="preserve"> (Pakt </w:t>
-      </w:r>
-      <w:r>
-        <w:t>ze śmiercią</w:t>
-      </w:r>
-      <w:r>
-        <w:t>)</w:t>
-      </w:r>
-      <w:bookmarkEnd w:id="161"/>
-    </w:p>
-    <w:p>
-      <w:r>
-        <w:t>Szlachcic zawiązuj</w:t>
-      </w:r>
-      <w:r>
-        <w:t>e</w:t>
-      </w:r>
-      <w:r>
-        <w:t xml:space="preserve"> pakt ze śmiercią, </w:t>
-      </w:r>
-      <w:r>
-        <w:t xml:space="preserve">wpada w krwiożerczy szał bojowy rzucając się na najbliższych przeciwników, atakując ze zwiększoną prędkością i coraz silniej i precyzyjniej z każdym kolejnym ciosem, wykorzystując całą energię na </w:t>
-      </w:r>
-      <w:r>
-        <w:t xml:space="preserve">ofensywę </w:t>
-      </w:r>
-      <w:r>
-        <w:t xml:space="preserve"> i zaniechując obrony.</w:t>
-      </w:r>
-      <w:r>
-        <w:t xml:space="preserve"> Ciało animowane przez demoniczną siłę ignoruje wszelkie efekty obrażeń, jednocześnie Krew i energia życiowa jest spalana w błyskawicznym tempie.</w:t>
-      </w:r>
-      <w:r>
-        <w:t xml:space="preserve"> W czasie trwania transu skóra staje się trupio biała i unosi się z niej biały dym. </w:t>
-      </w:r>
-      <w:r>
-        <w:t>Po wyjściu z transu lub wypaleniu całej Krwi wszystkie</w:t>
-      </w:r>
-      <w:r>
-        <w:t xml:space="preserve"> otrzymane</w:t>
-      </w:r>
-      <w:r>
-        <w:t xml:space="preserve"> obrażenia odnoszą efekt</w:t>
-      </w:r>
-      <w:r>
-        <w:t>,</w:t>
-      </w:r>
-      <w:r>
-        <w:t xml:space="preserve"> potencjalnie okaleczając, pozbawiając przytomności </w:t>
-      </w:r>
-      <w:r>
-        <w:t>lub zabijając nieszczęśnika na miejscu.</w:t>
-      </w:r>
-      <w:r>
-        <w:t xml:space="preserve"> Ci, </w:t>
-      </w:r>
-    </w:p>
-    <w:p/>
-    <w:p>
-      <w:r>
-        <w:rPr>
-          <w:b/>
-        </w:rPr>
-        <w:t>System</w:t>
-      </w:r>
-      <w:r>
-        <w:t>:</w:t>
-      </w:r>
-    </w:p>
-    <w:p>
-      <w:r>
-        <w:t xml:space="preserve">Koszt zakupu: </w:t>
-      </w:r>
-      <w:r>
-        <w:t>TBD</w:t>
-      </w:r>
-    </w:p>
-    <w:p>
-      <w:r>
-        <w:t>Koszt użycia: 1BP i 1HP na sekundę.</w:t>
-      </w:r>
-    </w:p>
-    <w:p/>
-    <w:p>
-      <w:r>
-        <w:t>W czasie działania</w:t>
-      </w:r>
-      <w:r>
-        <w:t xml:space="preserve"> paktu</w:t>
-      </w:r>
-      <w:r>
-        <w:t xml:space="preserve"> Szlachcic posiada efekty Berserk</w:t>
-      </w:r>
-      <w:r>
-        <w:t>,</w:t>
-      </w:r>
-      <w:r>
-        <w:t xml:space="preserve"> Bloodlust</w:t>
-      </w:r>
-      <w:r>
-        <w:t>, Hard to Kill +5</w:t>
-      </w:r>
-      <w:r>
-        <w:t>, oraz odpowiednik</w:t>
-      </w:r>
-      <w:r>
-        <w:t xml:space="preserve"> </w:t>
-      </w:r>
-      <w:r>
-        <w:t xml:space="preserve">dyscypliny </w:t>
-      </w:r>
-      <w:r>
-        <w:t>Velox i Robur</w:t>
-      </w:r>
-      <w:r>
-        <w:t>, ponadto każdy celny atak (taki który trafia i nie został uniknięty) dodaje kumulatywnie +1 bonusu do obrażeń na kolejne ataki w czasie trwania Dyscypliny. Każde trzy celne ataki dają kumulatywny bonus +1 do trafienia na kolejne ataki w czasie trwania Dyscypliny.</w:t>
-      </w:r>
-    </w:p>
-    <w:p>
-      <w:pPr>
-        <w:pStyle w:val="Nagwek2"/>
-      </w:pPr>
-      <w:bookmarkStart w:id="162" w:name="_Toc458932681"/>
-      <w:r>
-        <w:t>Morphus</w:t>
-      </w:r>
-      <w:r>
-        <w:t xml:space="preserve"> (Przemiana)</w:t>
-      </w:r>
-      <w:bookmarkEnd w:id="158"/>
-      <w:bookmarkEnd w:id="159"/>
-      <w:bookmarkEnd w:id="160"/>
+      <w:r>
+        <w:t>Pallium (Płaszcz)</w:t>
+      </w:r>
       <w:bookmarkEnd w:id="162"/>
-    </w:p>
-    <w:p>
-      <w:pPr>
-        <w:pStyle w:val="Cytat"/>
-      </w:pPr>
-      <w:r>
-        <w:tab/>
-      </w:r>
-      <w:r>
-        <w:t xml:space="preserve">"- A w co potrafisz się zmienić? – Spytała Szlachcianka. </w:t>
-      </w:r>
-    </w:p>
-    <w:p>
-      <w:pPr>
-        <w:pStyle w:val="Cytat"/>
-      </w:pPr>
-      <w:r>
-        <w:t xml:space="preserve">- A w co chcesz. Od myszy do hmmm... lwa powiedzmy. </w:t>
-      </w:r>
-    </w:p>
-    <w:p>
-      <w:pPr>
-        <w:pStyle w:val="Cytat"/>
-      </w:pPr>
-      <w:r>
-        <w:t xml:space="preserve">- Taak? To zmień się w mysz. – Powiedziała dziewczyna. </w:t>
-      </w:r>
-    </w:p>
-    <w:p>
-      <w:pPr>
-        <w:pStyle w:val="Cytat"/>
-      </w:pPr>
-      <w:r>
-        <w:t>- A proszę bardzo. – Odparł gorliwie Gerhard. Jego oczy rozbłysły zielonym światłem, skóra i ubranie zaczęły dymić intensywnie, skurczył się i po chwili wszyscy nachylili się w kierunku fotela bo siedziała na nim mała szara myszka. Myszka wskoczyła zwinnie na podłokietnik siedziska, potem na stół. Stanęła na tylnych łapkach i skłoniła się zebranym w teatralnym geście. A potem wyprostowała i założyła za siebie przednie łapki, przekrzywiając głowę na bok i patrząc kolejno po zgromadzonych. Silja wybuchła śmiechem i zaklaskała w dłonie. Sven i Gevan też się rozweselili. Tylko Eryk wydawał się trochę senny.</w:t>
-      </w:r>
-    </w:p>
-    <w:p>
-      <w:pPr>
-        <w:pStyle w:val="Cytat"/>
-      </w:pPr>
-      <w:r>
-        <w:tab/>
-        <w:t>- Napiszę balladę o lordzie który zmienił się w mysz by rozbawić gości a potem capnął go kot i tyle go widziano. – Powiedział Gevan pociągnąwszy łyk piwa z kufla."</w:t>
-      </w:r>
-    </w:p>
-    <w:p/>
-    <w:p>
-      <w:pPr>
-        <w:rPr>
-          <w:sz w:val="24"/>
-          <w:szCs w:val="24"/>
-        </w:rPr>
-      </w:pPr>
-      <w:r>
-        <w:tab/>
-      </w:r>
-      <w:r>
-        <w:t>Czasowa zmiana w dowolny żywy organizm. Im wyższy poziom, tym bardziej odbiegające od człowieka budową i rozmiarami formy można przybierać.</w:t>
-      </w:r>
-    </w:p>
-    <w:p/>
-    <w:p>
-      <w:r>
-        <w:rPr>
-          <w:b/>
-        </w:rPr>
-        <w:t>System:</w:t>
-      </w:r>
-      <w:r>
-        <w:t xml:space="preserve"> </w:t>
-      </w:r>
-    </w:p>
-    <w:p>
-      <w:pPr>
-        <w:rPr>
-          <w:sz w:val="24"/>
-          <w:szCs w:val="24"/>
-        </w:rPr>
-      </w:pPr>
-      <w:r>
-        <w:tab/>
-        <w:t xml:space="preserve">Koszt zakupu [5] / poziom, </w:t>
-      </w:r>
-      <w:r>
-        <w:t>koszt</w:t>
-      </w:r>
-      <w:r>
-        <w:t xml:space="preserve"> użycia</w:t>
-      </w:r>
-      <w:r>
-        <w:t xml:space="preserve"> jak w dyscyplinie Avem</w:t>
-      </w:r>
-    </w:p>
-    <w:p>
-      <w:r>
-        <w:t xml:space="preserve">Poziom: </w:t>
-      </w:r>
-      <w:r>
-        <w:t xml:space="preserve">zakresy masy zwierzęcia relatywnie do swojej, </w:t>
-      </w:r>
-      <w:r>
-        <w:t>(</w:t>
-      </w:r>
-      <w:r>
-        <w:t>przykłady</w:t>
-      </w:r>
-      <w:r>
-        <w:t>):</w:t>
-      </w:r>
-    </w:p>
-    <w:p>
-      <w:pPr>
-        <w:rPr>
-          <w:sz w:val="24"/>
-          <w:szCs w:val="24"/>
-        </w:rPr>
-      </w:pPr>
-      <w:r>
-        <w:t>1: ½  do 1.5, tylko ssaki (wilk, sarna)</w:t>
-      </w:r>
-    </w:p>
-    <w:p>
-      <w:pPr>
-        <w:rPr>
-          <w:sz w:val="24"/>
-          <w:szCs w:val="24"/>
-        </w:rPr>
-      </w:pPr>
-      <w:r>
-        <w:t>2: ¼  do 2, + gady (pies, dzik, pantera)</w:t>
-      </w:r>
-    </w:p>
-    <w:p>
-      <w:pPr>
-        <w:rPr>
-          <w:sz w:val="24"/>
-          <w:szCs w:val="24"/>
-        </w:rPr>
-      </w:pPr>
-      <w:r>
-        <w:t>3: ⅛  do 3 + płazy, ryby (tygrys)</w:t>
-      </w:r>
-    </w:p>
-    <w:p>
-      <w:pPr>
-        <w:rPr>
-          <w:sz w:val="24"/>
-          <w:szCs w:val="24"/>
-        </w:rPr>
-      </w:pPr>
-      <w:r>
-        <w:t>4: 1/16  do 5 + ptaki (kot domowy, orzeł, niedźwiedź)</w:t>
-      </w:r>
-    </w:p>
-    <w:p>
-      <w:pPr>
-        <w:rPr>
-          <w:sz w:val="24"/>
-          <w:szCs w:val="24"/>
-        </w:rPr>
-      </w:pPr>
-      <w:r>
-        <w:t>5: 1/32 do 7,5, można używać innych dyscyplin podczas przemiany (duży szczur)</w:t>
-      </w:r>
-    </w:p>
-    <w:p>
-      <w:pPr>
-        <w:rPr>
-          <w:sz w:val="24"/>
-          <w:szCs w:val="24"/>
-        </w:rPr>
-      </w:pPr>
-      <w:r>
-        <w:t>6: 1/64 do 10, owady (gołąb, wół)</w:t>
-      </w:r>
-    </w:p>
-    <w:p>
-      <w:pPr>
-        <w:rPr>
-          <w:sz w:val="24"/>
-          <w:szCs w:val="24"/>
-        </w:rPr>
-      </w:pPr>
-      <w:r>
-        <w:lastRenderedPageBreak/>
-        <w:t>7: 1/128 do 15 (nosorożec)</w:t>
-      </w:r>
-    </w:p>
-    <w:p>
-      <w:pPr>
-        <w:rPr>
-          <w:sz w:val="24"/>
-          <w:szCs w:val="24"/>
-        </w:rPr>
-      </w:pPr>
-      <w:r>
-        <w:t>8: 1/256 do 20 (wróbel, mysz, duże owady)</w:t>
-      </w:r>
-    </w:p>
-    <w:p>
-      <w:pPr>
-        <w:pStyle w:val="Nagwek2"/>
-      </w:pPr>
-      <w:bookmarkStart w:id="163" w:name="_Toc456770784"/>
-      <w:bookmarkStart w:id="164" w:name="_Toc456975460"/>
-      <w:bookmarkStart w:id="165" w:name="_Toc457246477"/>
-      <w:bookmarkStart w:id="166" w:name="_Toc458932682"/>
-      <w:r>
-        <w:t>Pallium (Płaszcz)</w:t>
-      </w:r>
       <w:bookmarkEnd w:id="163"/>
       <w:bookmarkEnd w:id="164"/>
       <w:bookmarkEnd w:id="165"/>
-      <w:bookmarkEnd w:id="166"/>
     </w:p>
     <w:p>
       <w:pPr>
@@ -31934,17 +31896,17 @@
       <w:pPr>
         <w:pStyle w:val="Nagwek2"/>
       </w:pPr>
-      <w:bookmarkStart w:id="167" w:name="_Toc456770785"/>
-      <w:bookmarkStart w:id="168" w:name="_Toc456975461"/>
-      <w:bookmarkStart w:id="169" w:name="_Toc457246478"/>
-      <w:bookmarkStart w:id="170" w:name="_Toc458932683"/>
+      <w:bookmarkStart w:id="166" w:name="_Toc456770785"/>
+      <w:bookmarkStart w:id="167" w:name="_Toc456975461"/>
+      <w:bookmarkStart w:id="168" w:name="_Toc457246478"/>
+      <w:bookmarkStart w:id="169" w:name="_Toc458932683"/>
       <w:r>
         <w:t>Parma (Osłona)</w:t>
       </w:r>
+      <w:bookmarkEnd w:id="166"/>
       <w:bookmarkEnd w:id="167"/>
       <w:bookmarkEnd w:id="168"/>
       <w:bookmarkEnd w:id="169"/>
-      <w:bookmarkEnd w:id="170"/>
     </w:p>
     <w:p>
       <w:pPr>
@@ -31954,6 +31916,7 @@
         </w:rPr>
       </w:pPr>
       <w:r>
+        <w:lastRenderedPageBreak/>
         <w:tab/>
       </w:r>
       <w:r>
@@ -32069,59 +32032,58 @@
       <w:pPr>
         <w:pStyle w:val="Nagwek2"/>
       </w:pPr>
-      <w:bookmarkStart w:id="171" w:name="_Toc456975462"/>
-      <w:bookmarkStart w:id="172" w:name="_Toc457246479"/>
-      <w:bookmarkStart w:id="173" w:name="_Toc458932684"/>
-      <w:r>
-        <w:lastRenderedPageBreak/>
+      <w:bookmarkStart w:id="170" w:name="_Toc456975462"/>
+      <w:bookmarkStart w:id="171" w:name="_Toc457246479"/>
+      <w:bookmarkStart w:id="172" w:name="_Toc458932684"/>
+      <w:r>
         <w:t>Percuro (Leczenie)</w:t>
       </w:r>
+      <w:bookmarkEnd w:id="170"/>
       <w:bookmarkEnd w:id="171"/>
       <w:bookmarkEnd w:id="172"/>
+    </w:p>
+    <w:p>
+      <w:r>
+        <w:tab/>
+      </w:r>
+      <w:r>
+        <w:t>Leczenie obrażeń fizycznych u innych, im wyższy poziom, tym efektywniej się to odbywa. Można też negować działanie chorób oraz trucizn.</w:t>
+      </w:r>
+    </w:p>
+    <w:p/>
+    <w:p>
+      <w:r>
+        <w:rPr>
+          <w:b/>
+        </w:rPr>
+        <w:t>System:</w:t>
+      </w:r>
+    </w:p>
+    <w:p>
+      <w:r>
+        <w:t>Koszty, czasy i wartości jak w Ipsuano, wymaga dotyku.</w:t>
+      </w:r>
+    </w:p>
+    <w:p>
+      <w:r>
+        <w:t>Do poziomu dodaje się 1/3 poziomu Ipsuano</w:t>
+      </w:r>
+    </w:p>
+    <w:p>
+      <w:pPr>
+        <w:pStyle w:val="Nagwek2"/>
+      </w:pPr>
+      <w:bookmarkStart w:id="173" w:name="_Toc456770786"/>
+      <w:bookmarkStart w:id="174" w:name="_Toc456975463"/>
+      <w:bookmarkStart w:id="175" w:name="_Toc457246480"/>
+      <w:bookmarkStart w:id="176" w:name="_Toc458932685"/>
+      <w:r>
+        <w:t>Praestigia (Iluzja)</w:t>
+      </w:r>
       <w:bookmarkEnd w:id="173"/>
-    </w:p>
-    <w:p>
-      <w:r>
-        <w:tab/>
-      </w:r>
-      <w:r>
-        <w:t>Leczenie obrażeń fizycznych u innych, im wyższy poziom, tym efektywniej się to odbywa. Można też negować działanie chorób oraz trucizn.</w:t>
-      </w:r>
-    </w:p>
-    <w:p/>
-    <w:p>
-      <w:r>
-        <w:rPr>
-          <w:b/>
-        </w:rPr>
-        <w:t>System:</w:t>
-      </w:r>
-    </w:p>
-    <w:p>
-      <w:r>
-        <w:t>Koszty, czasy i wartości jak w Ipsuano, wymaga dotyku.</w:t>
-      </w:r>
-    </w:p>
-    <w:p>
-      <w:r>
-        <w:t>Do poziomu dodaje się 1/3 poziomu Ipsuano</w:t>
-      </w:r>
-    </w:p>
-    <w:p>
-      <w:pPr>
-        <w:pStyle w:val="Nagwek2"/>
-      </w:pPr>
-      <w:bookmarkStart w:id="174" w:name="_Toc456770786"/>
-      <w:bookmarkStart w:id="175" w:name="_Toc456975463"/>
-      <w:bookmarkStart w:id="176" w:name="_Toc457246480"/>
-      <w:bookmarkStart w:id="177" w:name="_Toc458932685"/>
-      <w:r>
-        <w:t>Praestigia (Iluzja)</w:t>
-      </w:r>
       <w:bookmarkEnd w:id="174"/>
       <w:bookmarkEnd w:id="175"/>
       <w:bookmarkEnd w:id="176"/>
-      <w:bookmarkEnd w:id="177"/>
     </w:p>
     <w:p>
       <w:pPr>
@@ -32202,23 +32164,24 @@
       <w:pPr>
         <w:pStyle w:val="Nagwek2"/>
       </w:pPr>
-      <w:bookmarkStart w:id="178" w:name="_Toc456770787"/>
-      <w:bookmarkStart w:id="179" w:name="_Toc456975464"/>
-      <w:bookmarkStart w:id="180" w:name="_Toc457246481"/>
-      <w:bookmarkStart w:id="181" w:name="_Toc458932686"/>
+      <w:bookmarkStart w:id="177" w:name="_Toc456770787"/>
+      <w:bookmarkStart w:id="178" w:name="_Toc456975464"/>
+      <w:bookmarkStart w:id="179" w:name="_Toc457246481"/>
+      <w:bookmarkStart w:id="180" w:name="_Toc458932686"/>
       <w:r>
         <w:t>Robur (Krzepa)</w:t>
       </w:r>
+      <w:bookmarkEnd w:id="177"/>
       <w:bookmarkEnd w:id="178"/>
       <w:bookmarkEnd w:id="179"/>
       <w:bookmarkEnd w:id="180"/>
-      <w:bookmarkEnd w:id="181"/>
     </w:p>
     <w:p>
       <w:pPr>
         <w:pStyle w:val="Cytat"/>
       </w:pPr>
       <w:r>
+        <w:lastRenderedPageBreak/>
         <w:tab/>
         <w:t>"- Sven, co tak zamilkłeś? Chodź, będziesz sędziował. – Powiedział Damura.</w:t>
       </w:r>
@@ -32244,11 +32207,7 @@
         <w:pStyle w:val="Cytat"/>
       </w:pPr>
       <w:r>
-        <w:t xml:space="preserve">- Na trzy. Raz... dwa... trzy! – Powiedział półelf. Naparli jednocześnie. Damura stwierdził że Gerhard jest faktycznie silniejszy niż wygląda. Ale słabszy od niego mimo wszystko. Olbrzym zaczął szybko przeważać. Gerhard zacisnął zęby. Jego oczy rozjarzyły się jadowicie zielonym blaskiem, chwycił się mocnej blatu lewą ręką. Damura systematycznie przyciskał jego dłoń w dół ale poczuł rosnący opór. Wziął głęboki oddech i nacisnął mocniej. Ale stanął w martwym punkcie, cztery cale nad powierzchnią stołu. W tym położeniu powinien mieć już łatwiej, ale Szlachcic trzymał się twardo. Stół zaskrzypiał. Sven miał wrażenie ze lada moment potężny dębowy mebel trzaśnie na pół jak zapałka. Zaciśnięte na sobie dłonie drżały w miejscu. Blask oczach Fenewira narastał. Wyraz </w:t>
-      </w:r>
-      <w:r>
-        <w:lastRenderedPageBreak/>
-        <w:t>zaciętości na jego twarzy również. Damura sapnął, jego biceps naprężał mocno rękaw koszuli, na czoło wystąpiły kropelki potu. Ale dłoń Szlachcica zaczęła się podnosić. Coraz szybciej. Minęła punkt równowagi. Olbrzym ryknął próbując sobie dodać siły. Ale nie pomogło. Fenewir już z łatwością docisnął jego rękę do powierzchni stołu. Damura wypuścił powietrze, rozłączyli się. Blask w oczach Szlachcica zanikł."</w:t>
+        <w:t>- Na trzy. Raz... dwa... trzy! – Powiedział półelf. Naparli jednocześnie. Damura stwierdził że Gerhard jest faktycznie silniejszy niż wygląda. Ale słabszy od niego mimo wszystko. Olbrzym zaczął szybko przeważać. Gerhard zacisnął zęby. Jego oczy rozjarzyły się jadowicie zielonym blaskiem, chwycił się mocnej blatu lewą ręką. Damura systematycznie przyciskał jego dłoń w dół ale poczuł rosnący opór. Wziął głęboki oddech i nacisnął mocniej. Ale stanął w martwym punkcie, cztery cale nad powierzchnią stołu. W tym położeniu powinien mieć już łatwiej, ale Szlachcic trzymał się twardo. Stół zaskrzypiał. Sven miał wrażenie ze lada moment potężny dębowy mebel trzaśnie na pół jak zapałka. Zaciśnięte na sobie dłonie drżały w miejscu. Blask oczach Fenewira narastał. Wyraz zaciętości na jego twarzy również. Damura sapnął, jego biceps naprężał mocno rękaw koszuli, na czoło wystąpiły kropelki potu. Ale dłoń Szlachcica zaczęła się podnosić. Coraz szybciej. Minęła punkt równowagi. Olbrzym ryknął próbując sobie dodać siły. Ale nie pomogło. Fenewir już z łatwością docisnął jego rękę do powierzchni stołu. Damura wypuścił powietrze, rozłączyli się. Blask w oczach Szlachcica zanikł."</w:t>
       </w:r>
     </w:p>
     <w:p/>
@@ -32352,51 +32311,52 @@
       <w:pPr>
         <w:pStyle w:val="Nagwek2"/>
       </w:pPr>
-      <w:bookmarkStart w:id="182" w:name="_Toc457246482"/>
-      <w:bookmarkStart w:id="183" w:name="_Toc458932687"/>
+      <w:bookmarkStart w:id="181" w:name="_Toc457246482"/>
+      <w:bookmarkStart w:id="182" w:name="_Toc458932687"/>
       <w:r>
         <w:t>Somnum (Sen)</w:t>
       </w:r>
+      <w:bookmarkEnd w:id="181"/>
       <w:bookmarkEnd w:id="182"/>
+    </w:p>
+    <w:p>
+      <w:r>
+        <w:t>Usypianie i kontrola nad snami.</w:t>
+      </w:r>
+    </w:p>
+    <w:p/>
+    <w:p>
+      <w:r>
+        <w:rPr>
+          <w:b/>
+        </w:rPr>
+        <w:t>System:</w:t>
+      </w:r>
+    </w:p>
+    <w:p>
+      <w:r>
+        <w:lastRenderedPageBreak/>
+        <w:t>TBD</w:t>
+      </w:r>
+      <w:r>
+        <w:t>, bazujący na Mind control spells z Gurps Magic</w:t>
+      </w:r>
+    </w:p>
+    <w:p>
+      <w:pPr>
+        <w:pStyle w:val="Nagwek2"/>
+      </w:pPr>
+      <w:bookmarkStart w:id="183" w:name="_Toc456770788"/>
+      <w:bookmarkStart w:id="184" w:name="_Toc456975466"/>
+      <w:bookmarkStart w:id="185" w:name="_Toc457246483"/>
+      <w:bookmarkStart w:id="186" w:name="_Toc458932688"/>
+      <w:r>
+        <w:t>Specto (Ogląd)</w:t>
+      </w:r>
       <w:bookmarkEnd w:id="183"/>
-    </w:p>
-    <w:p>
-      <w:r>
-        <w:t>Usypianie i kontrola nad snami.</w:t>
-      </w:r>
-    </w:p>
-    <w:p/>
-    <w:p>
-      <w:r>
-        <w:rPr>
-          <w:b/>
-        </w:rPr>
-        <w:t>System:</w:t>
-      </w:r>
-    </w:p>
-    <w:p>
-      <w:r>
-        <w:t>TBD</w:t>
-      </w:r>
-      <w:r>
-        <w:t>, bazujący na Mind control spells z Gurps Magic</w:t>
-      </w:r>
-    </w:p>
-    <w:p>
-      <w:pPr>
-        <w:pStyle w:val="Nagwek2"/>
-      </w:pPr>
-      <w:bookmarkStart w:id="184" w:name="_Toc456770788"/>
-      <w:bookmarkStart w:id="185" w:name="_Toc456975466"/>
-      <w:bookmarkStart w:id="186" w:name="_Toc457246483"/>
-      <w:bookmarkStart w:id="187" w:name="_Toc458932688"/>
-      <w:r>
-        <w:t>Specto (Ogląd)</w:t>
-      </w:r>
       <w:bookmarkEnd w:id="184"/>
       <w:bookmarkEnd w:id="185"/>
       <w:bookmarkEnd w:id="186"/>
-      <w:bookmarkEnd w:id="187"/>
     </w:p>
     <w:p>
       <w:pPr>
@@ -32429,11 +32389,7 @@
         <w:tab/>
       </w:r>
       <w:r>
-        <w:t xml:space="preserve">Wyostrza zmysły. Ponad to im wyższy poziom, tym więcej specjalnych efektów można uzyskać, np. infrawizja, ultrawizja, widzenie w całkowitej </w:t>
-      </w:r>
-      <w:r>
-        <w:lastRenderedPageBreak/>
-        <w:t>ciemności, zoom wzrokowy lub słuchowy czy nawet widzenie poprzez coraz solidniejsze materiały.</w:t>
+        <w:t>Wyostrza zmysły. Ponad to im wyższy poziom, tym więcej specjalnych efektów można uzyskać, np. infrawizja, ultrawizja, widzenie w całkowitej ciemności, zoom wzrokowy lub słuchowy czy nawet widzenie poprzez coraz solidniejsze materiały.</w:t>
       </w:r>
       <w:r>
         <w:t xml:space="preserve"> </w:t>
@@ -32709,20 +32665,20 @@
           <w:lang w:val="en-GB"/>
         </w:rPr>
       </w:pPr>
-      <w:bookmarkStart w:id="188" w:name="_Toc456770789"/>
-      <w:bookmarkStart w:id="189" w:name="_Toc456975467"/>
-      <w:bookmarkStart w:id="190" w:name="_Toc457246484"/>
-      <w:bookmarkStart w:id="191" w:name="_Toc458932689"/>
+      <w:bookmarkStart w:id="187" w:name="_Toc456770789"/>
+      <w:bookmarkStart w:id="188" w:name="_Toc456975467"/>
+      <w:bookmarkStart w:id="189" w:name="_Toc457246484"/>
+      <w:bookmarkStart w:id="190" w:name="_Toc458932689"/>
       <w:r>
         <w:rPr>
           <w:lang w:val="en-GB"/>
         </w:rPr>
         <w:t>Tempest (Burza)</w:t>
       </w:r>
+      <w:bookmarkEnd w:id="187"/>
       <w:bookmarkEnd w:id="188"/>
       <w:bookmarkEnd w:id="189"/>
       <w:bookmarkEnd w:id="190"/>
-      <w:bookmarkEnd w:id="191"/>
     </w:p>
     <w:p>
       <w:pPr>
@@ -32791,6 +32747,7 @@
         <w:rPr>
           <w:rFonts w:eastAsiaTheme="minorHAnsi"/>
         </w:rPr>
+        <w:lastRenderedPageBreak/>
         <w:t>'</w:t>
       </w:r>
       <w:r>
@@ -33077,17 +33034,20 @@
       <w:pPr>
         <w:pStyle w:val="Nagwek2"/>
       </w:pPr>
-      <w:bookmarkStart w:id="192" w:name="_Toc456770790"/>
-      <w:bookmarkStart w:id="193" w:name="_Toc456975468"/>
-      <w:bookmarkStart w:id="194" w:name="_Toc457246485"/>
-      <w:bookmarkStart w:id="195" w:name="_Toc458932690"/>
-      <w:r>
-        <w:t>Tenebratelum (Mrocisk)</w:t>
-      </w:r>
+      <w:bookmarkStart w:id="191" w:name="_Toc456770790"/>
+      <w:bookmarkStart w:id="192" w:name="_Toc456975468"/>
+      <w:bookmarkStart w:id="193" w:name="_Toc457246485"/>
+      <w:bookmarkStart w:id="194" w:name="_Toc458932690"/>
+      <w:r>
+        <w:t>Te</w:t>
+      </w:r>
+      <w:r>
+        <w:t>bratelum (Mrocisk)</w:t>
+      </w:r>
+      <w:bookmarkEnd w:id="191"/>
       <w:bookmarkEnd w:id="192"/>
       <w:bookmarkEnd w:id="193"/>
       <w:bookmarkEnd w:id="194"/>
-      <w:bookmarkEnd w:id="195"/>
       <w:r>
         <w:t xml:space="preserve"> </w:t>
       </w:r>
@@ -33109,7 +33069,11 @@
       </w:pPr>
       <w:r>
         <w:tab/>
-        <w:t>Chmurne niebo nad Thaviall przeszył mrożący krew w żyłach wrzask bólu. Bandzior wił się na ziemi, jego krzyki zaczęły przechodzić w coraz bardziej żałosne kwilenie. Czarne, jak serce boga śmierci, macki i wyładowania oplatały głowę nieszczęśnika, próbując go udusić czy tez może wyssać zawartości jego czaszki. Tego przeciętny człowiek raczej nie mógł wiedzieć, ale mógł być pewien, że nie było to nic przyjemnego. Z nosa, ust i uszu mężczyzny zaczęła sączyć się krew, aż nagle okropny twór gwałtownie wniknął w jego głowę z ohydnym mlaśnięciem. Nastała upiorna cisza."</w:t>
+        <w:t xml:space="preserve">Chmurne niebo nad Thaviall przeszył mrożący krew w żyłach wrzask bólu. Bandzior wił się na ziemi, jego krzyki zaczęły przechodzić w coraz bardziej żałosne kwilenie. Czarne, jak serce boga śmierci, macki i wyładowania oplatały głowę nieszczęśnika, próbując go udusić czy tez może wyssać zawartości jego czaszki. Tego przeciętny człowiek raczej nie mógł wiedzieć, ale mógł być pewien, że nie było to nic przyjemnego. Z nosa, ust i uszu mężczyzny zaczęła sączyć się krew, aż nagle okropny twór </w:t>
+      </w:r>
+      <w:r>
+        <w:lastRenderedPageBreak/>
+        <w:t>gwałtownie wniknął w jego głowę z ohydnym mlaśnięciem. Nastała upiorna cisza."</w:t>
       </w:r>
     </w:p>
     <w:p/>
@@ -33196,22 +33160,31 @@
         </w:rPr>
         <w:t>)</w:t>
       </w:r>
-      <w:bookmarkStart w:id="196" w:name="_Toc456770791"/>
-      <w:bookmarkStart w:id="197" w:name="_Toc456975469"/>
-      <w:bookmarkStart w:id="198" w:name="_Toc457246486"/>
+      <w:bookmarkStart w:id="195" w:name="_Toc456770791"/>
+      <w:bookmarkStart w:id="196" w:name="_Toc456975469"/>
+      <w:bookmarkStart w:id="197" w:name="_Toc457246486"/>
     </w:p>
     <w:p>
       <w:pPr>
         <w:pStyle w:val="Nagwek2"/>
       </w:pPr>
-      <w:bookmarkStart w:id="199" w:name="_Toc458932691"/>
-      <w:r>
-        <w:t>Transmogrifio (Transmogryfikacja)</w:t>
-      </w:r>
+      <w:bookmarkStart w:id="198" w:name="_Toc458932691"/>
+      <w:r>
+        <w:t>Tra</w:t>
+      </w:r>
+      <w:r>
+        <w:t>mogris</w:t>
+      </w:r>
+      <w:r>
+        <w:t xml:space="preserve"> (</w:t>
+      </w:r>
+      <w:bookmarkEnd w:id="195"/>
       <w:bookmarkEnd w:id="196"/>
       <w:bookmarkEnd w:id="197"/>
       <w:bookmarkEnd w:id="198"/>
-      <w:bookmarkEnd w:id="199"/>
+      <w:r>
+        <w:t>Przemiana)</w:t>
+      </w:r>
     </w:p>
     <w:p/>
     <w:p>
@@ -33270,6 +33243,7 @@
         <w:pStyle w:val="Cytat"/>
       </w:pPr>
       <w:r>
+        <w:lastRenderedPageBreak/>
         <w:t>- Dokładnie."</w:t>
       </w:r>
     </w:p>
@@ -33329,15 +33303,15 @@
           <w:szCs w:val="24"/>
         </w:rPr>
       </w:pPr>
-      <w:bookmarkStart w:id="200" w:name="_Toc456975470"/>
-      <w:bookmarkStart w:id="201" w:name="_Toc457246487"/>
-      <w:bookmarkStart w:id="202" w:name="_Toc458932692"/>
+      <w:bookmarkStart w:id="199" w:name="_Toc456975470"/>
+      <w:bookmarkStart w:id="200" w:name="_Toc457246487"/>
+      <w:bookmarkStart w:id="201" w:name="_Toc458932692"/>
       <w:r>
         <w:t>Ursa (Niedźwiedź)</w:t>
       </w:r>
+      <w:bookmarkEnd w:id="199"/>
       <w:bookmarkEnd w:id="200"/>
       <w:bookmarkEnd w:id="201"/>
-      <w:bookmarkEnd w:id="202"/>
       <w:r>
         <w:t xml:space="preserve"> </w:t>
       </w:r>
@@ -33359,11 +33333,7 @@
         <w:t>iedź jest większy, wytrzymalszy i</w:t>
       </w:r>
       <w:r>
-        <w:t xml:space="preserve"> silniejszy. Starsi Sarghaddowie używają dodatkowo specjalnie </w:t>
-      </w:r>
-      <w:r>
-        <w:lastRenderedPageBreak/>
-        <w:t>dostosowanych zbroi, co sprawia że w tej formie są niemal nie do zatrzymania na polu bitwy.</w:t>
+        <w:t xml:space="preserve"> silniejszy. Starsi Sarghaddowie używają dodatkowo specjalnie dostosowanych zbroi, co sprawia że w tej formie są niemal nie do zatrzymania na polu bitwy.</w:t>
       </w:r>
     </w:p>
     <w:p/>
@@ -33792,6 +33762,7 @@
                 <w:rFonts w:eastAsiaTheme="minorHAnsi"/>
                 <w:lang w:eastAsia="en-US"/>
               </w:rPr>
+              <w:lastRenderedPageBreak/>
               <w:t>1</w:t>
             </w:r>
           </w:p>
@@ -35051,17 +35022,17 @@
       <w:pPr>
         <w:pStyle w:val="Nagwek2"/>
       </w:pPr>
-      <w:bookmarkStart w:id="203" w:name="_Toc456770792"/>
-      <w:bookmarkStart w:id="204" w:name="_Toc456975471"/>
-      <w:bookmarkStart w:id="205" w:name="_Toc457246488"/>
-      <w:bookmarkStart w:id="206" w:name="_Toc458932693"/>
+      <w:bookmarkStart w:id="202" w:name="_Toc456770792"/>
+      <w:bookmarkStart w:id="203" w:name="_Toc456975471"/>
+      <w:bookmarkStart w:id="204" w:name="_Toc457246488"/>
+      <w:bookmarkStart w:id="205" w:name="_Toc458932693"/>
       <w:r>
         <w:t>Velox (Przyśpieszenie)</w:t>
       </w:r>
+      <w:bookmarkEnd w:id="202"/>
       <w:bookmarkEnd w:id="203"/>
       <w:bookmarkEnd w:id="204"/>
       <w:bookmarkEnd w:id="205"/>
-      <w:bookmarkEnd w:id="206"/>
     </w:p>
     <w:p>
       <w:pPr>
@@ -35077,11 +35048,7 @@
         <w:pStyle w:val="Cytat"/>
       </w:pPr>
       <w:r>
-        <w:t xml:space="preserve">- Wasz koszmar. – Gareth uśmiechnął się demonicznie. Jego oczy zapłonęły nagle, w ułamku sekundy znalazł się pomiędzy strażnikami. </w:t>
-      </w:r>
-      <w:r>
-        <w:lastRenderedPageBreak/>
-        <w:t>Dobył jednocześnie długich mieczy które mieli przy pasach. I jednocześnie ciął obu w błyskawicznym piruecie. Mocno. Ciała upadły bezwładnie a on stał pomiędzy nimi jeszcze przez chwilę trzymając nisko opuszczone klingi i patrząc w dół. Potem podniósł głowę."</w:t>
+        <w:t>- Wasz koszmar. – Gareth uśmiechnął się demonicznie. Jego oczy zapłonęły nagle, w ułamku sekundy znalazł się pomiędzy strażnikami. Dobył jednocześnie długich mieczy które mieli przy pasach. I jednocześnie ciął obu w błyskawicznym piruecie. Mocno. Ciała upadły bezwładnie a on stał pomiędzy nimi jeszcze przez chwilę trzymając nisko opuszczone klingi i patrząc w dół. Potem podniósł głowę."</w:t>
       </w:r>
     </w:p>
     <w:p/>
@@ -35326,13 +35293,14 @@
       <w:pPr>
         <w:pStyle w:val="Nagwek2"/>
       </w:pPr>
-      <w:bookmarkStart w:id="207" w:name="_Toc457246489"/>
-      <w:bookmarkStart w:id="208" w:name="_Toc458932694"/>
-      <w:r>
+      <w:bookmarkStart w:id="206" w:name="_Toc457246489"/>
+      <w:bookmarkStart w:id="207" w:name="_Toc458932694"/>
+      <w:r>
+        <w:lastRenderedPageBreak/>
         <w:t>Vissuri (Wydarcie esencji)</w:t>
       </w:r>
+      <w:bookmarkEnd w:id="206"/>
       <w:bookmarkEnd w:id="207"/>
-      <w:bookmarkEnd w:id="208"/>
     </w:p>
     <w:p>
       <w:r>
@@ -35374,8 +35342,8 @@
       <w:r>
         <w:br/>
       </w:r>
-      <w:bookmarkStart w:id="209" w:name="_Toc456770794"/>
-      <w:bookmarkStart w:id="210" w:name="_Toc456975473"/>
+      <w:bookmarkStart w:id="208" w:name="_Toc456770794"/>
+      <w:bookmarkStart w:id="209" w:name="_Toc456975473"/>
     </w:p>
     <w:p>
       <w:pPr>
@@ -35389,7 +35357,7 @@
           <w:szCs w:val="48"/>
         </w:rPr>
       </w:pPr>
-      <w:bookmarkStart w:id="211" w:name="_Toc457246490"/>
+      <w:bookmarkStart w:id="210" w:name="_Toc457246490"/>
       <w:r>
         <w:br w:type="page"/>
       </w:r>
@@ -35398,15 +35366,15 @@
       <w:pPr>
         <w:pStyle w:val="Nagwek1"/>
       </w:pPr>
-      <w:bookmarkStart w:id="212" w:name="_Toc458932695"/>
+      <w:bookmarkStart w:id="211" w:name="_Toc458932695"/>
       <w:r>
         <w:lastRenderedPageBreak/>
         <w:t>Geografia Karmazynu</w:t>
       </w:r>
+      <w:bookmarkEnd w:id="208"/>
       <w:bookmarkEnd w:id="209"/>
       <w:bookmarkEnd w:id="210"/>
       <w:bookmarkEnd w:id="211"/>
-      <w:bookmarkEnd w:id="212"/>
     </w:p>
     <w:p>
       <w:pPr>
@@ -35517,9 +35485,9 @@
           <w:szCs w:val="36"/>
         </w:rPr>
       </w:pPr>
-      <w:bookmarkStart w:id="213" w:name="_Toc456770795"/>
-      <w:bookmarkStart w:id="214" w:name="_Toc456975474"/>
-      <w:bookmarkStart w:id="215" w:name="_Toc457246491"/>
+      <w:bookmarkStart w:id="212" w:name="_Toc456770795"/>
+      <w:bookmarkStart w:id="213" w:name="_Toc456975474"/>
+      <w:bookmarkStart w:id="214" w:name="_Toc457246491"/>
       <w:r>
         <w:br w:type="page"/>
       </w:r>
@@ -35528,15 +35496,15 @@
       <w:pPr>
         <w:pStyle w:val="Nagwek2"/>
       </w:pPr>
-      <w:bookmarkStart w:id="216" w:name="_Toc458932696"/>
+      <w:bookmarkStart w:id="215" w:name="_Toc458932696"/>
       <w:r>
         <w:lastRenderedPageBreak/>
         <w:t>Alsabria</w:t>
       </w:r>
+      <w:bookmarkEnd w:id="212"/>
       <w:bookmarkEnd w:id="213"/>
       <w:bookmarkEnd w:id="214"/>
       <w:bookmarkEnd w:id="215"/>
-      <w:bookmarkEnd w:id="216"/>
     </w:p>
     <w:p>
       <w:pPr>
@@ -35603,17 +35571,17 @@
       <w:pPr>
         <w:pStyle w:val="Nagwek2"/>
       </w:pPr>
-      <w:bookmarkStart w:id="217" w:name="_Toc456770796"/>
-      <w:bookmarkStart w:id="218" w:name="_Toc456975475"/>
-      <w:bookmarkStart w:id="219" w:name="_Toc457246492"/>
-      <w:bookmarkStart w:id="220" w:name="_Toc458932697"/>
+      <w:bookmarkStart w:id="216" w:name="_Toc456770796"/>
+      <w:bookmarkStart w:id="217" w:name="_Toc456975475"/>
+      <w:bookmarkStart w:id="218" w:name="_Toc457246492"/>
+      <w:bookmarkStart w:id="219" w:name="_Toc458932697"/>
       <w:r>
         <w:t>Bremvoria</w:t>
       </w:r>
+      <w:bookmarkEnd w:id="216"/>
       <w:bookmarkEnd w:id="217"/>
       <w:bookmarkEnd w:id="218"/>
       <w:bookmarkEnd w:id="219"/>
-      <w:bookmarkEnd w:id="220"/>
     </w:p>
     <w:p>
       <w:pPr>
@@ -35692,17 +35660,17 @@
       <w:pPr>
         <w:pStyle w:val="Nagwek2"/>
       </w:pPr>
-      <w:bookmarkStart w:id="221" w:name="_Toc456770797"/>
-      <w:bookmarkStart w:id="222" w:name="_Toc456975476"/>
-      <w:bookmarkStart w:id="223" w:name="_Toc457246493"/>
-      <w:bookmarkStart w:id="224" w:name="_Toc458932698"/>
+      <w:bookmarkStart w:id="220" w:name="_Toc456770797"/>
+      <w:bookmarkStart w:id="221" w:name="_Toc456975476"/>
+      <w:bookmarkStart w:id="222" w:name="_Toc457246493"/>
+      <w:bookmarkStart w:id="223" w:name="_Toc458932698"/>
       <w:r>
         <w:t>Brungia</w:t>
       </w:r>
+      <w:bookmarkEnd w:id="220"/>
       <w:bookmarkEnd w:id="221"/>
       <w:bookmarkEnd w:id="222"/>
       <w:bookmarkEnd w:id="223"/>
-      <w:bookmarkEnd w:id="224"/>
     </w:p>
     <w:p>
       <w:pPr>
@@ -35792,17 +35760,17 @@
       <w:pPr>
         <w:pStyle w:val="Nagwek2"/>
       </w:pPr>
-      <w:bookmarkStart w:id="225" w:name="_Toc456770798"/>
-      <w:bookmarkStart w:id="226" w:name="_Toc456975477"/>
-      <w:bookmarkStart w:id="227" w:name="_Toc457246494"/>
-      <w:bookmarkStart w:id="228" w:name="_Toc458932699"/>
+      <w:bookmarkStart w:id="224" w:name="_Toc456770798"/>
+      <w:bookmarkStart w:id="225" w:name="_Toc456975477"/>
+      <w:bookmarkStart w:id="226" w:name="_Toc457246494"/>
+      <w:bookmarkStart w:id="227" w:name="_Toc458932699"/>
       <w:r>
         <w:t>Federacja Północna</w:t>
       </w:r>
+      <w:bookmarkEnd w:id="224"/>
       <w:bookmarkEnd w:id="225"/>
       <w:bookmarkEnd w:id="226"/>
       <w:bookmarkEnd w:id="227"/>
-      <w:bookmarkEnd w:id="228"/>
     </w:p>
     <w:p>
       <w:pPr>
@@ -35871,17 +35839,17 @@
       <w:pPr>
         <w:pStyle w:val="Nagwek2"/>
       </w:pPr>
-      <w:bookmarkStart w:id="229" w:name="_Toc456770799"/>
-      <w:bookmarkStart w:id="230" w:name="_Toc456975478"/>
-      <w:bookmarkStart w:id="231" w:name="_Toc457246495"/>
-      <w:bookmarkStart w:id="232" w:name="_Toc458932700"/>
+      <w:bookmarkStart w:id="228" w:name="_Toc456770799"/>
+      <w:bookmarkStart w:id="229" w:name="_Toc456975478"/>
+      <w:bookmarkStart w:id="230" w:name="_Toc457246495"/>
+      <w:bookmarkStart w:id="231" w:name="_Toc458932700"/>
       <w:r>
         <w:t>Gharcja</w:t>
       </w:r>
+      <w:bookmarkEnd w:id="228"/>
       <w:bookmarkEnd w:id="229"/>
       <w:bookmarkEnd w:id="230"/>
       <w:bookmarkEnd w:id="231"/>
-      <w:bookmarkEnd w:id="232"/>
     </w:p>
     <w:p>
       <w:pPr>
@@ -35946,17 +35914,17 @@
       <w:pPr>
         <w:pStyle w:val="Nagwek2"/>
       </w:pPr>
-      <w:bookmarkStart w:id="233" w:name="_Toc456770800"/>
-      <w:bookmarkStart w:id="234" w:name="_Toc456975479"/>
-      <w:bookmarkStart w:id="235" w:name="_Toc457246496"/>
-      <w:bookmarkStart w:id="236" w:name="_Toc458932701"/>
+      <w:bookmarkStart w:id="232" w:name="_Toc456770800"/>
+      <w:bookmarkStart w:id="233" w:name="_Toc456975479"/>
+      <w:bookmarkStart w:id="234" w:name="_Toc457246496"/>
+      <w:bookmarkStart w:id="235" w:name="_Toc458932701"/>
       <w:r>
         <w:t>Hilsgard</w:t>
       </w:r>
+      <w:bookmarkEnd w:id="232"/>
       <w:bookmarkEnd w:id="233"/>
       <w:bookmarkEnd w:id="234"/>
       <w:bookmarkEnd w:id="235"/>
-      <w:bookmarkEnd w:id="236"/>
     </w:p>
     <w:p>
       <w:pPr>
@@ -36029,17 +35997,17 @@
       <w:pPr>
         <w:pStyle w:val="Nagwek2"/>
       </w:pPr>
-      <w:bookmarkStart w:id="237" w:name="_Toc456770801"/>
-      <w:bookmarkStart w:id="238" w:name="_Toc456975480"/>
-      <w:bookmarkStart w:id="239" w:name="_Toc457246497"/>
-      <w:bookmarkStart w:id="240" w:name="_Toc458932702"/>
+      <w:bookmarkStart w:id="236" w:name="_Toc456770801"/>
+      <w:bookmarkStart w:id="237" w:name="_Toc456975480"/>
+      <w:bookmarkStart w:id="238" w:name="_Toc457246497"/>
+      <w:bookmarkStart w:id="239" w:name="_Toc458932702"/>
       <w:r>
         <w:t>Imperium Nethivar</w:t>
       </w:r>
+      <w:bookmarkEnd w:id="236"/>
       <w:bookmarkEnd w:id="237"/>
       <w:bookmarkEnd w:id="238"/>
       <w:bookmarkEnd w:id="239"/>
-      <w:bookmarkEnd w:id="240"/>
     </w:p>
     <w:p>
       <w:pPr>
@@ -36119,17 +36087,17 @@
       <w:pPr>
         <w:pStyle w:val="Nagwek2"/>
       </w:pPr>
-      <w:bookmarkStart w:id="241" w:name="_Toc456770802"/>
-      <w:bookmarkStart w:id="242" w:name="_Toc456975481"/>
-      <w:bookmarkStart w:id="243" w:name="_Toc457246498"/>
-      <w:bookmarkStart w:id="244" w:name="_Toc458932703"/>
+      <w:bookmarkStart w:id="240" w:name="_Toc456770802"/>
+      <w:bookmarkStart w:id="241" w:name="_Toc456975481"/>
+      <w:bookmarkStart w:id="242" w:name="_Toc457246498"/>
+      <w:bookmarkStart w:id="243" w:name="_Toc458932703"/>
       <w:r>
         <w:t>Konsgard</w:t>
       </w:r>
+      <w:bookmarkEnd w:id="240"/>
       <w:bookmarkEnd w:id="241"/>
       <w:bookmarkEnd w:id="242"/>
       <w:bookmarkEnd w:id="243"/>
-      <w:bookmarkEnd w:id="244"/>
     </w:p>
     <w:p>
       <w:pPr>
@@ -36217,17 +36185,17 @@
       <w:pPr>
         <w:pStyle w:val="Nagwek2"/>
       </w:pPr>
-      <w:bookmarkStart w:id="245" w:name="_Toc456770803"/>
-      <w:bookmarkStart w:id="246" w:name="_Toc456975482"/>
-      <w:bookmarkStart w:id="247" w:name="_Toc457246499"/>
-      <w:bookmarkStart w:id="248" w:name="_Toc458932704"/>
+      <w:bookmarkStart w:id="244" w:name="_Toc456770803"/>
+      <w:bookmarkStart w:id="245" w:name="_Toc456975482"/>
+      <w:bookmarkStart w:id="246" w:name="_Toc457246499"/>
+      <w:bookmarkStart w:id="247" w:name="_Toc458932704"/>
       <w:r>
         <w:t>Krazja</w:t>
       </w:r>
+      <w:bookmarkEnd w:id="244"/>
       <w:bookmarkEnd w:id="245"/>
       <w:bookmarkEnd w:id="246"/>
       <w:bookmarkEnd w:id="247"/>
-      <w:bookmarkEnd w:id="248"/>
     </w:p>
     <w:p>
       <w:pPr>
@@ -36300,17 +36268,17 @@
       <w:pPr>
         <w:pStyle w:val="Nagwek2"/>
       </w:pPr>
-      <w:bookmarkStart w:id="249" w:name="_Toc456770804"/>
-      <w:bookmarkStart w:id="250" w:name="_Toc456975483"/>
-      <w:bookmarkStart w:id="251" w:name="_Toc457246500"/>
-      <w:bookmarkStart w:id="252" w:name="_Toc458932705"/>
+      <w:bookmarkStart w:id="248" w:name="_Toc456770804"/>
+      <w:bookmarkStart w:id="249" w:name="_Toc456975483"/>
+      <w:bookmarkStart w:id="250" w:name="_Toc457246500"/>
+      <w:bookmarkStart w:id="251" w:name="_Toc458932705"/>
       <w:r>
         <w:t>Nalianor</w:t>
       </w:r>
+      <w:bookmarkEnd w:id="248"/>
       <w:bookmarkEnd w:id="249"/>
       <w:bookmarkEnd w:id="250"/>
       <w:bookmarkEnd w:id="251"/>
-      <w:bookmarkEnd w:id="252"/>
     </w:p>
     <w:p>
       <w:pPr>
@@ -36387,17 +36355,17 @@
       <w:pPr>
         <w:pStyle w:val="Nagwek2"/>
       </w:pPr>
-      <w:bookmarkStart w:id="253" w:name="_Toc456770805"/>
-      <w:bookmarkStart w:id="254" w:name="_Toc456975484"/>
-      <w:bookmarkStart w:id="255" w:name="_Toc457246501"/>
-      <w:bookmarkStart w:id="256" w:name="_Toc458932706"/>
+      <w:bookmarkStart w:id="252" w:name="_Toc456770805"/>
+      <w:bookmarkStart w:id="253" w:name="_Toc456975484"/>
+      <w:bookmarkStart w:id="254" w:name="_Toc457246501"/>
+      <w:bookmarkStart w:id="255" w:name="_Toc458932706"/>
       <w:r>
         <w:t>Narmoria</w:t>
       </w:r>
+      <w:bookmarkEnd w:id="252"/>
       <w:bookmarkEnd w:id="253"/>
       <w:bookmarkEnd w:id="254"/>
       <w:bookmarkEnd w:id="255"/>
-      <w:bookmarkEnd w:id="256"/>
     </w:p>
     <w:p>
       <w:pPr>
@@ -36459,17 +36427,17 @@
       <w:pPr>
         <w:pStyle w:val="Nagwek2"/>
       </w:pPr>
-      <w:bookmarkStart w:id="257" w:name="_Toc456770806"/>
-      <w:bookmarkStart w:id="258" w:name="_Toc456975485"/>
-      <w:bookmarkStart w:id="259" w:name="_Toc457246502"/>
-      <w:bookmarkStart w:id="260" w:name="_Toc458932707"/>
+      <w:bookmarkStart w:id="256" w:name="_Toc456770806"/>
+      <w:bookmarkStart w:id="257" w:name="_Toc456975485"/>
+      <w:bookmarkStart w:id="258" w:name="_Toc457246502"/>
+      <w:bookmarkStart w:id="259" w:name="_Toc458932707"/>
       <w:r>
         <w:t>Nordland</w:t>
       </w:r>
+      <w:bookmarkEnd w:id="256"/>
       <w:bookmarkEnd w:id="257"/>
       <w:bookmarkEnd w:id="258"/>
       <w:bookmarkEnd w:id="259"/>
-      <w:bookmarkEnd w:id="260"/>
     </w:p>
     <w:p>
       <w:pPr>
@@ -36543,21 +36511,21 @@
       <w:pPr>
         <w:pStyle w:val="Nagwek2"/>
       </w:pPr>
-      <w:bookmarkStart w:id="261" w:name="_Toc456770807"/>
-      <w:bookmarkStart w:id="262" w:name="_Toc456975486"/>
-      <w:bookmarkStart w:id="263" w:name="_Toc457246503"/>
-      <w:bookmarkStart w:id="264" w:name="_Toc458932708"/>
+      <w:bookmarkStart w:id="260" w:name="_Toc456770807"/>
+      <w:bookmarkStart w:id="261" w:name="_Toc456975486"/>
+      <w:bookmarkStart w:id="262" w:name="_Toc457246503"/>
+      <w:bookmarkStart w:id="263" w:name="_Toc458932708"/>
       <w:r>
         <w:lastRenderedPageBreak/>
         <w:t>Rel</w:t>
       </w:r>
+      <w:bookmarkEnd w:id="260"/>
       <w:bookmarkEnd w:id="261"/>
       <w:bookmarkEnd w:id="262"/>
+      <w:r>
+        <w:t>ion</w:t>
+      </w:r>
       <w:bookmarkEnd w:id="263"/>
-      <w:r>
-        <w:t>ion</w:t>
-      </w:r>
-      <w:bookmarkEnd w:id="264"/>
     </w:p>
     <w:p>
       <w:pPr>
@@ -36633,17 +36601,17 @@
       <w:pPr>
         <w:pStyle w:val="Nagwek2"/>
       </w:pPr>
-      <w:bookmarkStart w:id="265" w:name="_Toc456770808"/>
-      <w:bookmarkStart w:id="266" w:name="_Toc456975487"/>
-      <w:bookmarkStart w:id="267" w:name="_Toc457246504"/>
-      <w:bookmarkStart w:id="268" w:name="_Toc458932709"/>
+      <w:bookmarkStart w:id="264" w:name="_Toc456770808"/>
+      <w:bookmarkStart w:id="265" w:name="_Toc456975487"/>
+      <w:bookmarkStart w:id="266" w:name="_Toc457246504"/>
+      <w:bookmarkStart w:id="267" w:name="_Toc458932709"/>
       <w:r>
         <w:t>Sanquilon</w:t>
       </w:r>
+      <w:bookmarkEnd w:id="264"/>
       <w:bookmarkEnd w:id="265"/>
       <w:bookmarkEnd w:id="266"/>
       <w:bookmarkEnd w:id="267"/>
-      <w:bookmarkEnd w:id="268"/>
     </w:p>
     <w:p>
       <w:pPr>
@@ -36716,17 +36684,17 @@
       <w:pPr>
         <w:pStyle w:val="Nagwek2"/>
       </w:pPr>
-      <w:bookmarkStart w:id="269" w:name="_Toc456770809"/>
-      <w:bookmarkStart w:id="270" w:name="_Toc456975488"/>
-      <w:bookmarkStart w:id="271" w:name="_Toc457246505"/>
-      <w:bookmarkStart w:id="272" w:name="_Toc458932710"/>
+      <w:bookmarkStart w:id="268" w:name="_Toc456770809"/>
+      <w:bookmarkStart w:id="269" w:name="_Toc456975488"/>
+      <w:bookmarkStart w:id="270" w:name="_Toc457246505"/>
+      <w:bookmarkStart w:id="271" w:name="_Toc458932710"/>
       <w:r>
         <w:t>Vozhod</w:t>
       </w:r>
+      <w:bookmarkEnd w:id="268"/>
       <w:bookmarkEnd w:id="269"/>
       <w:bookmarkEnd w:id="270"/>
       <w:bookmarkEnd w:id="271"/>
-      <w:bookmarkEnd w:id="272"/>
     </w:p>
     <w:p>
       <w:pPr>
@@ -36830,8 +36798,8 @@
       <w:r>
         <w:t>          Vozhod jest bardzo osobliwym miejscem, gdzie granica między innymi światami jest bardzo cienka a fizyka w wielu miejscach wydaje się być odmienna od tej znanej nam na co dzień. Lasy pełne są niebezpiecznych przyzwańców lub istot będących wynikami odrażających eksperymentów Nakeraah.</w:t>
       </w:r>
-      <w:bookmarkStart w:id="273" w:name="_Toc456770810"/>
-      <w:bookmarkStart w:id="274" w:name="_Toc456975489"/>
+      <w:bookmarkStart w:id="272" w:name="_Toc456770810"/>
+      <w:bookmarkStart w:id="273" w:name="_Toc456975489"/>
       <w:r>
         <w:t xml:space="preserve"> </w:t>
       </w:r>
@@ -36856,69 +36824,69 @@
       <w:pPr>
         <w:pStyle w:val="Nagwek1"/>
       </w:pPr>
-      <w:bookmarkStart w:id="275" w:name="_Toc457246506"/>
-      <w:bookmarkStart w:id="276" w:name="_Toc458932711"/>
+      <w:bookmarkStart w:id="274" w:name="_Toc457246506"/>
+      <w:bookmarkStart w:id="275" w:name="_Toc458932711"/>
       <w:r>
         <w:lastRenderedPageBreak/>
         <w:t>Informacje o świecie</w:t>
       </w:r>
+      <w:bookmarkEnd w:id="272"/>
       <w:bookmarkEnd w:id="273"/>
       <w:bookmarkEnd w:id="274"/>
       <w:bookmarkEnd w:id="275"/>
+    </w:p>
+    <w:p>
+      <w:r>
+        <w:tab/>
+      </w:r>
+      <w:r>
+        <w:t>Powszechną walutą jest Floren Imperialny będący odpowiednikiem 10$ z GURPS'a na tech level 3.</w:t>
+      </w:r>
+    </w:p>
+    <w:p>
+      <w:r>
+        <w:t>Jednostki miar odpowiadają znanemu nam systemowi imperialnemu.</w:t>
+      </w:r>
+    </w:p>
+    <w:p>
+      <w:pPr>
+        <w:pStyle w:val="Nagwek2"/>
+      </w:pPr>
+      <w:bookmarkStart w:id="276" w:name="_Toc456770811"/>
+      <w:bookmarkStart w:id="277" w:name="_Toc456975490"/>
+      <w:bookmarkStart w:id="278" w:name="_Toc457246507"/>
+      <w:bookmarkStart w:id="279" w:name="_Toc458932712"/>
+      <w:r>
+        <w:t>Rasy</w:t>
+      </w:r>
       <w:bookmarkEnd w:id="276"/>
-    </w:p>
-    <w:p>
-      <w:r>
-        <w:tab/>
-      </w:r>
-      <w:r>
-        <w:t>Powszechną walutą jest Floren Imperialny będący odpowiednikiem 10$ z GURPS'a na tech level 3.</w:t>
-      </w:r>
-    </w:p>
-    <w:p>
-      <w:r>
-        <w:t>Jednostki miar odpowiadają znanemu nam systemowi imperialnemu.</w:t>
-      </w:r>
-    </w:p>
-    <w:p>
-      <w:pPr>
-        <w:pStyle w:val="Nagwek2"/>
-      </w:pPr>
-      <w:bookmarkStart w:id="277" w:name="_Toc456770811"/>
-      <w:bookmarkStart w:id="278" w:name="_Toc456975490"/>
-      <w:bookmarkStart w:id="279" w:name="_Toc457246507"/>
-      <w:bookmarkStart w:id="280" w:name="_Toc458932712"/>
-      <w:r>
-        <w:t>Rasy</w:t>
-      </w:r>
       <w:bookmarkEnd w:id="277"/>
+      <w:r>
+        <w:t xml:space="preserve"> inteligentne</w:t>
+      </w:r>
       <w:bookmarkEnd w:id="278"/>
-      <w:r>
-        <w:t xml:space="preserve"> inteligentne</w:t>
-      </w:r>
       <w:bookmarkEnd w:id="279"/>
+    </w:p>
+    <w:p>
+      <w:r>
+        <w:t>Są.</w:t>
+      </w:r>
+    </w:p>
+    <w:p>
+      <w:pPr>
+        <w:pStyle w:val="Nagwek3"/>
+      </w:pPr>
+      <w:bookmarkStart w:id="280" w:name="_Toc456770812"/>
+      <w:bookmarkStart w:id="281" w:name="_Toc456975491"/>
+      <w:bookmarkStart w:id="282" w:name="_Toc457246508"/>
+      <w:bookmarkStart w:id="283" w:name="_Toc458932713"/>
+      <w:r>
+        <w:t>Ludzie</w:t>
+      </w:r>
       <w:bookmarkEnd w:id="280"/>
-    </w:p>
-    <w:p>
-      <w:r>
-        <w:t>Są.</w:t>
-      </w:r>
-    </w:p>
-    <w:p>
-      <w:pPr>
-        <w:pStyle w:val="Nagwek3"/>
-      </w:pPr>
-      <w:bookmarkStart w:id="281" w:name="_Toc456770812"/>
-      <w:bookmarkStart w:id="282" w:name="_Toc456975491"/>
-      <w:bookmarkStart w:id="283" w:name="_Toc457246508"/>
-      <w:bookmarkStart w:id="284" w:name="_Toc458932713"/>
-      <w:r>
-        <w:t>Ludzie</w:t>
-      </w:r>
       <w:bookmarkEnd w:id="281"/>
       <w:bookmarkEnd w:id="282"/>
       <w:bookmarkEnd w:id="283"/>
-      <w:bookmarkEnd w:id="284"/>
     </w:p>
     <w:p>
       <w:pPr>
@@ -36938,17 +36906,17 @@
           <w:sz w:val="27"/>
         </w:rPr>
       </w:pPr>
-      <w:bookmarkStart w:id="285" w:name="_Toc456770813"/>
-      <w:bookmarkStart w:id="286" w:name="_Toc456975492"/>
-      <w:bookmarkStart w:id="287" w:name="_Toc457246509"/>
-      <w:bookmarkStart w:id="288" w:name="_Toc458932714"/>
+      <w:bookmarkStart w:id="284" w:name="_Toc456770813"/>
+      <w:bookmarkStart w:id="285" w:name="_Toc456975492"/>
+      <w:bookmarkStart w:id="286" w:name="_Toc457246509"/>
+      <w:bookmarkStart w:id="287" w:name="_Toc458932714"/>
       <w:r>
         <w:t>Elfy</w:t>
       </w:r>
+      <w:bookmarkEnd w:id="284"/>
       <w:bookmarkEnd w:id="285"/>
       <w:bookmarkEnd w:id="286"/>
       <w:bookmarkEnd w:id="287"/>
-      <w:bookmarkEnd w:id="288"/>
     </w:p>
     <w:p>
       <w:pPr>
@@ -36972,17 +36940,17 @@
           <w:sz w:val="27"/>
         </w:rPr>
       </w:pPr>
-      <w:bookmarkStart w:id="289" w:name="_Toc456770814"/>
-      <w:bookmarkStart w:id="290" w:name="_Toc456975493"/>
-      <w:bookmarkStart w:id="291" w:name="_Toc457246510"/>
-      <w:bookmarkStart w:id="292" w:name="_Toc458932715"/>
+      <w:bookmarkStart w:id="288" w:name="_Toc456770814"/>
+      <w:bookmarkStart w:id="289" w:name="_Toc456975493"/>
+      <w:bookmarkStart w:id="290" w:name="_Toc457246510"/>
+      <w:bookmarkStart w:id="291" w:name="_Toc458932715"/>
       <w:r>
         <w:t>Krasnoludy</w:t>
       </w:r>
+      <w:bookmarkEnd w:id="288"/>
       <w:bookmarkEnd w:id="289"/>
       <w:bookmarkEnd w:id="290"/>
       <w:bookmarkEnd w:id="291"/>
-      <w:bookmarkEnd w:id="292"/>
     </w:p>
     <w:p>
       <w:pPr>
@@ -37040,17 +37008,17 @@
           <w:sz w:val="27"/>
         </w:rPr>
       </w:pPr>
-      <w:bookmarkStart w:id="293" w:name="_Toc456770815"/>
-      <w:bookmarkStart w:id="294" w:name="_Toc456975494"/>
-      <w:bookmarkStart w:id="295" w:name="_Toc457246511"/>
-      <w:bookmarkStart w:id="296" w:name="_Toc458932716"/>
+      <w:bookmarkStart w:id="292" w:name="_Toc456770815"/>
+      <w:bookmarkStart w:id="293" w:name="_Toc456975494"/>
+      <w:bookmarkStart w:id="294" w:name="_Toc457246511"/>
+      <w:bookmarkStart w:id="295" w:name="_Toc458932716"/>
       <w:r>
         <w:t>Gnomy</w:t>
       </w:r>
+      <w:bookmarkEnd w:id="292"/>
       <w:bookmarkEnd w:id="293"/>
       <w:bookmarkEnd w:id="294"/>
       <w:bookmarkEnd w:id="295"/>
-      <w:bookmarkEnd w:id="296"/>
     </w:p>
     <w:p>
       <w:pPr>
@@ -37133,15 +37101,15 @@
       <w:pPr>
         <w:pStyle w:val="Nagwek3"/>
       </w:pPr>
-      <w:bookmarkStart w:id="297" w:name="_Toc457246512"/>
-      <w:bookmarkStart w:id="298" w:name="_Toc456770816"/>
-      <w:bookmarkStart w:id="299" w:name="_Toc456975495"/>
-      <w:bookmarkStart w:id="300" w:name="_Toc458932717"/>
+      <w:bookmarkStart w:id="296" w:name="_Toc457246512"/>
+      <w:bookmarkStart w:id="297" w:name="_Toc456770816"/>
+      <w:bookmarkStart w:id="298" w:name="_Toc456975495"/>
+      <w:bookmarkStart w:id="299" w:name="_Toc458932717"/>
       <w:r>
         <w:t>Narmorianie</w:t>
       </w:r>
-      <w:bookmarkEnd w:id="297"/>
-      <w:bookmarkEnd w:id="300"/>
+      <w:bookmarkEnd w:id="296"/>
+      <w:bookmarkEnd w:id="299"/>
     </w:p>
     <w:p>
       <w:pPr>
@@ -37211,15 +37179,15 @@
           <w:sz w:val="27"/>
         </w:rPr>
       </w:pPr>
-      <w:bookmarkStart w:id="301" w:name="_Toc457246513"/>
-      <w:bookmarkStart w:id="302" w:name="_Toc458932718"/>
+      <w:bookmarkStart w:id="300" w:name="_Toc457246513"/>
+      <w:bookmarkStart w:id="301" w:name="_Toc458932718"/>
       <w:r>
         <w:t>Niziołki</w:t>
       </w:r>
+      <w:bookmarkEnd w:id="297"/>
       <w:bookmarkEnd w:id="298"/>
-      <w:bookmarkEnd w:id="299"/>
+      <w:bookmarkEnd w:id="300"/>
       <w:bookmarkEnd w:id="301"/>
-      <w:bookmarkEnd w:id="302"/>
     </w:p>
     <w:p>
       <w:pPr>
@@ -37262,17 +37230,17 @@
       <w:pPr>
         <w:pStyle w:val="Nagwek2"/>
       </w:pPr>
-      <w:bookmarkStart w:id="303" w:name="_Toc456770818"/>
-      <w:bookmarkStart w:id="304" w:name="_Toc456975497"/>
-      <w:bookmarkStart w:id="305" w:name="_Toc457246514"/>
-      <w:bookmarkStart w:id="306" w:name="_Toc458932719"/>
+      <w:bookmarkStart w:id="302" w:name="_Toc456770818"/>
+      <w:bookmarkStart w:id="303" w:name="_Toc456975497"/>
+      <w:bookmarkStart w:id="304" w:name="_Toc457246514"/>
+      <w:bookmarkStart w:id="305" w:name="_Toc458932719"/>
       <w:r>
         <w:t>Czas</w:t>
       </w:r>
+      <w:bookmarkEnd w:id="302"/>
       <w:bookmarkEnd w:id="303"/>
       <w:bookmarkEnd w:id="304"/>
       <w:bookmarkEnd w:id="305"/>
-      <w:bookmarkEnd w:id="306"/>
     </w:p>
     <w:p>
       <w:pPr>
@@ -37289,17 +37257,17 @@
       <w:pPr>
         <w:pStyle w:val="Nagwek2"/>
       </w:pPr>
-      <w:bookmarkStart w:id="307" w:name="_Toc456770819"/>
-      <w:bookmarkStart w:id="308" w:name="_Toc456975498"/>
-      <w:bookmarkStart w:id="309" w:name="_Toc457246515"/>
-      <w:bookmarkStart w:id="310" w:name="_Toc458932720"/>
+      <w:bookmarkStart w:id="306" w:name="_Toc456770819"/>
+      <w:bookmarkStart w:id="307" w:name="_Toc456975498"/>
+      <w:bookmarkStart w:id="308" w:name="_Toc457246515"/>
+      <w:bookmarkStart w:id="309" w:name="_Toc458932720"/>
       <w:r>
         <w:t>Religia</w:t>
       </w:r>
+      <w:bookmarkEnd w:id="306"/>
       <w:bookmarkEnd w:id="307"/>
       <w:bookmarkEnd w:id="308"/>
       <w:bookmarkEnd w:id="309"/>
-      <w:bookmarkEnd w:id="310"/>
     </w:p>
     <w:p>
       <w:pPr>
@@ -37469,39 +37437,39 @@
       <w:pPr>
         <w:pStyle w:val="Nagwek2"/>
       </w:pPr>
-      <w:bookmarkStart w:id="311" w:name="_Toc457246516"/>
-      <w:bookmarkStart w:id="312" w:name="_Toc458932721"/>
+      <w:bookmarkStart w:id="310" w:name="_Toc457246516"/>
+      <w:bookmarkStart w:id="311" w:name="_Toc458932721"/>
       <w:r>
         <w:t>Bestiariusz</w:t>
       </w:r>
+      <w:bookmarkEnd w:id="310"/>
       <w:bookmarkEnd w:id="311"/>
+    </w:p>
+    <w:p>
+      <w:r>
+        <w:tab/>
+      </w:r>
+      <w:r>
+        <w:t>Kontynent zamieszkują różne niebezpieczne stworzenia.</w:t>
+      </w:r>
+      <w:r>
+        <w:t xml:space="preserve"> Czasami pojawiają się też goście z innych planów.</w:t>
+      </w:r>
+    </w:p>
+    <w:p>
+      <w:pPr>
+        <w:pStyle w:val="Nagwek3"/>
+      </w:pPr>
+      <w:bookmarkStart w:id="312" w:name="_Toc457246517"/>
+      <w:bookmarkStart w:id="313" w:name="_Toc458932722"/>
+      <w:r>
+        <w:t>Demon</w:t>
+      </w:r>
+      <w:r>
+        <w:t>y</w:t>
+      </w:r>
       <w:bookmarkEnd w:id="312"/>
-    </w:p>
-    <w:p>
-      <w:r>
-        <w:tab/>
-      </w:r>
-      <w:r>
-        <w:t>Kontynent zamieszkują różne niebezpieczne stworzenia.</w:t>
-      </w:r>
-      <w:r>
-        <w:t xml:space="preserve"> Czasami pojawiają się też goście z innych planów.</w:t>
-      </w:r>
-    </w:p>
-    <w:p>
-      <w:pPr>
-        <w:pStyle w:val="Nagwek3"/>
-      </w:pPr>
-      <w:bookmarkStart w:id="313" w:name="_Toc457246517"/>
-      <w:bookmarkStart w:id="314" w:name="_Toc458932722"/>
-      <w:r>
-        <w:t>Demon</w:t>
-      </w:r>
-      <w:r>
-        <w:t>y</w:t>
-      </w:r>
       <w:bookmarkEnd w:id="313"/>
-      <w:bookmarkEnd w:id="314"/>
     </w:p>
     <w:p>
       <w:pPr>
@@ -37599,47 +37567,47 @@
       <w:pPr>
         <w:pStyle w:val="Nagwek3"/>
       </w:pPr>
-      <w:bookmarkStart w:id="315" w:name="_Toc457246518"/>
-      <w:bookmarkStart w:id="316" w:name="_Toc458932723"/>
+      <w:bookmarkStart w:id="314" w:name="_Toc457246518"/>
+      <w:bookmarkStart w:id="315" w:name="_Toc458932723"/>
       <w:r>
         <w:t>Ganthrithor</w:t>
       </w:r>
       <w:r>
         <w:t>y</w:t>
       </w:r>
+      <w:bookmarkEnd w:id="314"/>
       <w:bookmarkEnd w:id="315"/>
+    </w:p>
+    <w:p>
+      <w:pPr>
+        <w:pStyle w:val="Cytat"/>
+      </w:pPr>
+      <w:r>
+        <w:tab/>
+        <w:t>"Prawie całą salę zajmowała gigantyczna klatka wykonana z grubych minimum na pięć cali tristallowych prętów. Pręty były dodatkowo wzmocnione magicznie. Nyrghree spojrzał na wygięcie w jednym miejscu. Powstało kiedy pręty nie były jeszcze nasycone. Gildia nie chciała ryzykować, przyłożyli się do tej pracy. – Pomyślał Narmorianin. Oparł się o marmurową barierę gniotąc w lewej dłoni rąbek swojej błękitnej peleryny. Patrzył w dół. Na Diabła. Bo takie imię nadano schwytanemu kilka miesięcy temu Ganthrithorowi. Imponujące stworzenie. Imponujące. – Pomyślał Nyrghree. Ponad dwadzieścia tysięcy funtów wagi. Szesnaście stóp wzrostu. Pazury długości krótkiego miecza. Niezwykle ostre jak na zwierzę. Stworzenie było też niezwykle silne, nawet biorąc pod uwagę potężną masę mięśni. Ale najbardziej zaskakujący był jego refleks i szybkość. Poruszał się zwinie i z gracją która absolutnie nie pasowała do tak dużej masy. Diabeł skończył obiad składający się z całej, jeszcze przed chwila żywej krowy i odwrócił gwałtownie głowę w stronę Narmorianina. Nyrghree był pewien że bestia zmarszczyła brwi. Zdrowy rozsądek podpowiadał że pod brwiami kryć się powinny oczy. Ale tutaj zdrowy rozsądek zawodził. Ganthrithory nie miały oczu. Nie wiadomo dlaczego. Nie miały oczodołów, po prostu gładkie, śnieżnobiałe futro. I to była jedna z cech która nadawał im przerażający wygląd. Chociaż z drugiej strony mało kto postawiony sam na sam przed Ganthrithorem zwracał by na to uwagę. Diabeł przekrzywił lekko głowę. Pociągnął nosem i poruszył uszami."</w:t>
+      </w:r>
+    </w:p>
+    <w:p>
+      <w:pPr>
+        <w:rPr>
+          <w:i/>
+        </w:rPr>
+      </w:pPr>
+    </w:p>
+    <w:p>
+      <w:pPr>
+        <w:pStyle w:val="Nagwek3"/>
+      </w:pPr>
+      <w:bookmarkStart w:id="316" w:name="_Toc457246519"/>
+      <w:bookmarkStart w:id="317" w:name="_Toc458932724"/>
+      <w:r>
+        <w:t>Wampir</w:t>
+      </w:r>
+      <w:r>
+        <w:t>y</w:t>
+      </w:r>
       <w:bookmarkEnd w:id="316"/>
-    </w:p>
-    <w:p>
-      <w:pPr>
-        <w:pStyle w:val="Cytat"/>
-      </w:pPr>
-      <w:r>
-        <w:tab/>
-        <w:t>"Prawie całą salę zajmowała gigantyczna klatka wykonana z grubych minimum na pięć cali tristallowych prętów. Pręty były dodatkowo wzmocnione magicznie. Nyrghree spojrzał na wygięcie w jednym miejscu. Powstało kiedy pręty nie były jeszcze nasycone. Gildia nie chciała ryzykować, przyłożyli się do tej pracy. – Pomyślał Narmorianin. Oparł się o marmurową barierę gniotąc w lewej dłoni rąbek swojej błękitnej peleryny. Patrzył w dół. Na Diabła. Bo takie imię nadano schwytanemu kilka miesięcy temu Ganthrithorowi. Imponujące stworzenie. Imponujące. – Pomyślał Nyrghree. Ponad dwadzieścia tysięcy funtów wagi. Szesnaście stóp wzrostu. Pazury długości krótkiego miecza. Niezwykle ostre jak na zwierzę. Stworzenie było też niezwykle silne, nawet biorąc pod uwagę potężną masę mięśni. Ale najbardziej zaskakujący był jego refleks i szybkość. Poruszał się zwinie i z gracją która absolutnie nie pasowała do tak dużej masy. Diabeł skończył obiad składający się z całej, jeszcze przed chwila żywej krowy i odwrócił gwałtownie głowę w stronę Narmorianina. Nyrghree był pewien że bestia zmarszczyła brwi. Zdrowy rozsądek podpowiadał że pod brwiami kryć się powinny oczy. Ale tutaj zdrowy rozsądek zawodził. Ganthrithory nie miały oczu. Nie wiadomo dlaczego. Nie miały oczodołów, po prostu gładkie, śnieżnobiałe futro. I to była jedna z cech która nadawał im przerażający wygląd. Chociaż z drugiej strony mało kto postawiony sam na sam przed Ganthrithorem zwracał by na to uwagę. Diabeł przekrzywił lekko głowę. Pociągnął nosem i poruszył uszami."</w:t>
-      </w:r>
-    </w:p>
-    <w:p>
-      <w:pPr>
-        <w:rPr>
-          <w:i/>
-        </w:rPr>
-      </w:pPr>
-    </w:p>
-    <w:p>
-      <w:pPr>
-        <w:pStyle w:val="Nagwek3"/>
-      </w:pPr>
-      <w:bookmarkStart w:id="317" w:name="_Toc457246519"/>
-      <w:bookmarkStart w:id="318" w:name="_Toc458932724"/>
-      <w:r>
-        <w:t>Wampir</w:t>
-      </w:r>
-      <w:r>
-        <w:t>y</w:t>
-      </w:r>
       <w:bookmarkEnd w:id="317"/>
-      <w:bookmarkEnd w:id="318"/>
     </w:p>
     <w:p>
       <w:pPr>
@@ -37702,33 +37670,33 @@
       <w:pPr>
         <w:pStyle w:val="Nagwek3"/>
       </w:pPr>
-      <w:bookmarkStart w:id="319" w:name="_Toc457246520"/>
-      <w:bookmarkStart w:id="320" w:name="_Toc458932725"/>
+      <w:bookmarkStart w:id="318" w:name="_Toc457246520"/>
+      <w:bookmarkStart w:id="319" w:name="_Toc458932725"/>
       <w:r>
         <w:t>Wilkołaki</w:t>
       </w:r>
+      <w:bookmarkEnd w:id="318"/>
       <w:bookmarkEnd w:id="319"/>
+    </w:p>
+    <w:p>
+      <w:r>
+        <w:t>Są.</w:t>
+      </w:r>
+    </w:p>
+    <w:p>
+      <w:pPr>
+        <w:pStyle w:val="Nagwek3"/>
+      </w:pPr>
+      <w:bookmarkStart w:id="320" w:name="_Toc457246521"/>
+      <w:bookmarkStart w:id="321" w:name="_Toc458932726"/>
+      <w:r>
+        <w:t>Top</w:t>
+      </w:r>
+      <w:r>
+        <w:t>ce</w:t>
+      </w:r>
       <w:bookmarkEnd w:id="320"/>
-    </w:p>
-    <w:p>
-      <w:r>
-        <w:t>Są.</w:t>
-      </w:r>
-    </w:p>
-    <w:p>
-      <w:pPr>
-        <w:pStyle w:val="Nagwek3"/>
-      </w:pPr>
-      <w:bookmarkStart w:id="321" w:name="_Toc457246521"/>
-      <w:bookmarkStart w:id="322" w:name="_Toc458932726"/>
-      <w:r>
-        <w:t>Top</w:t>
-      </w:r>
-      <w:r>
-        <w:t>ce</w:t>
-      </w:r>
       <w:bookmarkEnd w:id="321"/>
-      <w:bookmarkEnd w:id="322"/>
     </w:p>
     <w:p>
       <w:pPr>
@@ -37809,7 +37777,7 @@
             <w:rPr>
               <w:noProof/>
             </w:rPr>
-            <w:t>40</w:t>
+            <w:t>15</w:t>
           </w:r>
         </w:fldSimple>
       </w:p>
@@ -39657,7 +39625,7 @@
 </file>
 
 <file path=customXml/itemProps2.xml><?xml version="1.0" encoding="utf-8"?>
-<ds:datastoreItem xmlns:ds="http://schemas.openxmlformats.org/officeDocument/2006/customXml" ds:itemID="{A8FD709E-FE33-462F-8180-97518D3EAA28}">
+<ds:datastoreItem xmlns:ds="http://schemas.openxmlformats.org/officeDocument/2006/customXml" ds:itemID="{7C36AC7A-D2F3-4BB3-A1B5-F59E22D58355}">
   <ds:schemaRefs>
     <ds:schemaRef ds:uri="http://schemas.openxmlformats.org/officeDocument/2006/bibliography"/>
   </ds:schemaRefs>

</xml_diff>

<commit_message>
v 3.5.5 Dodane typowe imiona Zurovów
</commit_message>
<xml_diff>
--- a/Karmazyn.docx
+++ b/Karmazyn.docx
@@ -146,7 +146,7 @@
         <w:t>wersja 3.</w:t>
       </w:r>
       <w:r>
-        <w:t>5.4</w:t>
+        <w:t>5.5</w:t>
       </w:r>
     </w:p>
     <w:p>
@@ -161,7 +161,7 @@
         <w:jc w:val="center"/>
       </w:pPr>
       <w:r>
-        <w:t>2016-08-16</w:t>
+        <w:t>2016-08-19</w:t>
       </w:r>
     </w:p>
     <w:p>
@@ -10177,8 +10177,8 @@
           <w:szCs w:val="48"/>
         </w:rPr>
       </w:pPr>
-      <w:bookmarkStart w:id="42" w:name="_Toc457246447"/>
-      <w:bookmarkStart w:id="43" w:name="_Ref458930533"/>
+      <w:bookmarkStart w:id="42" w:name="_Ref458930533"/>
+      <w:bookmarkStart w:id="43" w:name="_Toc457246447"/>
       <w:r>
         <w:br w:type="page"/>
       </w:r>
@@ -10192,7 +10192,7 @@
         <w:lastRenderedPageBreak/>
         <w:t>System</w:t>
       </w:r>
-      <w:bookmarkEnd w:id="43"/>
+      <w:bookmarkEnd w:id="42"/>
       <w:bookmarkEnd w:id="44"/>
     </w:p>
     <w:p>
@@ -10961,7 +10961,7 @@
       </w:r>
       <w:bookmarkEnd w:id="40"/>
       <w:bookmarkEnd w:id="41"/>
-      <w:bookmarkEnd w:id="42"/>
+      <w:bookmarkEnd w:id="43"/>
       <w:bookmarkEnd w:id="48"/>
     </w:p>
     <w:p>
@@ -27830,24 +27830,90 @@
       </w:r>
     </w:p>
     <w:p>
+      <w:r>
+        <w:rPr>
+          <w:b/>
+        </w:rPr>
+        <w:t>Teren</w:t>
+      </w:r>
+      <w:r>
+        <w:t>: Krazja</w:t>
+      </w:r>
+    </w:p>
+    <w:p>
+      <w:r>
+        <w:rPr>
+          <w:b/>
+        </w:rPr>
+        <w:t>Imiona męskie:</w:t>
+      </w:r>
+      <w:r>
+        <w:t xml:space="preserve"> Akim, Aleksey, Anatoly, Anton, Arkady, Boris, Dmitry, Fedor, Igor, Ivan, Karp,  Kazimir, Lavrenty, Lazar,</w:t>
+      </w:r>
+      <w:r>
+        <w:t xml:space="preserve"> </w:t>
+      </w:r>
+      <w:r>
+        <w:t>Makar,  Melor, Mikhail, Nikolay, Oleg, Osip, Petya, Renat, Rodion, Sergey, Stapan, Vladimir, Vasily, Vitaly,</w:t>
+      </w:r>
+      <w:r>
+        <w:t xml:space="preserve"> </w:t>
+      </w:r>
+      <w:r>
+        <w:t>Yegor, Yuri</w:t>
+      </w:r>
+    </w:p>
+    <w:p>
+      <w:pPr>
+        <w:rPr>
+          <w:lang w:val="en-GB"/>
+        </w:rPr>
+      </w:pPr>
+      <w:r>
+        <w:rPr>
+          <w:b/>
+          <w:lang w:val="en-GB"/>
+        </w:rPr>
+        <w:t>Imiona kobiece:</w:t>
+      </w:r>
+      <w:r>
+        <w:rPr>
+          <w:lang w:val="en-GB"/>
+        </w:rPr>
+        <w:t xml:space="preserve"> Agnessa, Akulina, Alisa, Alyona, Darya, Dunya, Ekaterina, Faina, Galina, Inna, Kira, Klava, Kseniya, Lana, Lilya, Lyuba, Marfa, Milena, Nadya, Nastasya, Natalya, Natasha, Nina, Olya, Sonya, Sveta, Tatyana, </w:t>
+      </w:r>
+    </w:p>
+    <w:p>
+      <w:r>
+        <w:t>Yana, Yeva, Yulia, Zoya</w:t>
+      </w:r>
+    </w:p>
+    <w:p>
       <w:pPr>
         <w:rPr>
           <w:sz w:val="24"/>
           <w:szCs w:val="24"/>
         </w:rPr>
       </w:pPr>
-      <w:r>
-        <w:rPr>
-          <w:b/>
-        </w:rPr>
-        <w:t xml:space="preserve">Teren: </w:t>
-      </w:r>
-      <w:r>
-        <w:t>Krazja</w:t>
-      </w:r>
-    </w:p>
-    <w:p>
-      <w:pPr>
+    </w:p>
+    <w:p>
+      <w:pPr>
+        <w:pStyle w:val="Bezodstpw"/>
+      </w:pPr>
+      <w:r>
+        <w:tab/>
+      </w:r>
+      <w:r>
+        <w:t xml:space="preserve">Charakteryzują się imponującą siłą fizyczną, uporem i bezwzględnymi, prostymi acz skutecznymi metodami radzenia sobie z problemami. Uważa się ich za niezbyt bystrych i finezyjnych, co niektórzy przypisują nadmiernemu spożyciu mocnych alkoholi. Są też nieokrzesani, porywczy i skorzy do bójek. Wykazują kilkukrotnie wyższy przyrost naturalny niż reszta Szlachty. Ulubioną rozrywką jest popisywanie się swoją siłą, polowanie i zabijanie niedźwiedzi </w:t>
+      </w:r>
+      <w:r>
+        <w:lastRenderedPageBreak/>
+        <w:t>gołymi rękami, co sprawia, że nie są w najlepszych stosunkach z Sarghaddami. Do bitew często ruszają z potężnymi młotami dwuręcznymi o przedłużonych metalowych trzonkach.</w:t>
+      </w:r>
+    </w:p>
+    <w:p>
+      <w:pPr>
+        <w:pStyle w:val="Bezodstpw"/>
         <w:rPr>
           <w:sz w:val="24"/>
           <w:szCs w:val="24"/>
@@ -27856,26 +27922,6 @@
     </w:p>
     <w:p>
       <w:pPr>
-        <w:pStyle w:val="Bezodstpw"/>
-      </w:pPr>
-      <w:r>
-        <w:tab/>
-      </w:r>
-      <w:r>
-        <w:t>Charakteryzują się imponującą siłą fizyczną, uporem i bezwzględnymi, prostymi acz skutecznymi metodami radzenia sobie z problemami. Uważa się ich za niezbyt bystrych i finezyjnych, co niektórzy przypisują nadmiernemu spożyciu mocnych alkoholi. Są też nieokrzesani, porywczy i skorzy do bójek. Wykazują kilkukrotnie wyższy przyrost naturalny niż reszta Szlachty. Ulubioną rozrywką jest popisywanie się swoją siłą, polowanie i zabijanie niedźwiedzi gołymi rękami, co sprawia, że nie są w najlepszych stosunkach z Sarghaddami. Do bitew często ruszają z potężnymi młotami dwuręcznymi o przedłużonych metalowych trzonkach.</w:t>
-      </w:r>
-    </w:p>
-    <w:p>
-      <w:pPr>
-        <w:pStyle w:val="Bezodstpw"/>
-        <w:rPr>
-          <w:sz w:val="24"/>
-          <w:szCs w:val="24"/>
-        </w:rPr>
-      </w:pPr>
-    </w:p>
-    <w:p>
-      <w:pPr>
         <w:rPr>
           <w:b/>
         </w:rPr>
@@ -27897,7 +27943,13 @@
         <w:t xml:space="preserve"> [</w:t>
       </w:r>
       <w:r>
-        <w:t>117</w:t>
+        <w:t>1</w:t>
+      </w:r>
+      <w:r>
+        <w:t>0</w:t>
+      </w:r>
+      <w:r>
+        <w:t>7</w:t>
       </w:r>
       <w:r>
         <w:t>]</w:t>
@@ -28141,7 +28193,19 @@
           <w:lang w:val="en-GB"/>
         </w:rPr>
         <w:lastRenderedPageBreak/>
-        <w:t>[20]</w:t>
+        <w:t>[</w:t>
+      </w:r>
+      <w:r>
+        <w:rPr>
+          <w:lang w:val="en-GB"/>
+        </w:rPr>
+        <w:t>1</w:t>
+      </w:r>
+      <w:r>
+        <w:rPr>
+          <w:lang w:val="en-GB"/>
+        </w:rPr>
+        <w:t>0]</w:t>
       </w:r>
       <w:r>
         <w:rPr>
@@ -28160,7 +28224,13 @@
         <w:rPr>
           <w:lang w:val="en-GB"/>
         </w:rPr>
-        <w:t xml:space="preserve"> 2</w:t>
+        <w:t xml:space="preserve"> </w:t>
+      </w:r>
+      <w:r>
+        <w:rPr>
+          <w:lang w:val="en-GB"/>
+        </w:rPr>
+        <w:t>1</w:t>
       </w:r>
     </w:p>
     <w:p>
@@ -30719,19 +30789,19 @@
       <w:pPr>
         <w:pStyle w:val="Nagwek2"/>
       </w:pPr>
-      <w:bookmarkStart w:id="145" w:name="_Toc456975456"/>
-      <w:bookmarkStart w:id="146" w:name="_Toc457246473"/>
-      <w:bookmarkStart w:id="147" w:name="_Toc456770781"/>
-      <w:bookmarkStart w:id="148" w:name="_Toc456975457"/>
-      <w:bookmarkStart w:id="149" w:name="_Toc457246474"/>
-      <w:bookmarkStart w:id="150" w:name="_Toc459091547"/>
+      <w:bookmarkStart w:id="145" w:name="_Toc456770781"/>
+      <w:bookmarkStart w:id="146" w:name="_Toc456975457"/>
+      <w:bookmarkStart w:id="147" w:name="_Toc457246474"/>
+      <w:bookmarkStart w:id="148" w:name="_Toc459091547"/>
+      <w:bookmarkStart w:id="149" w:name="_Toc456975456"/>
+      <w:bookmarkStart w:id="150" w:name="_Toc457246473"/>
       <w:r>
         <w:t>Invito (Przyzwanie)</w:t>
       </w:r>
+      <w:bookmarkEnd w:id="145"/>
+      <w:bookmarkEnd w:id="146"/>
       <w:bookmarkEnd w:id="147"/>
       <w:bookmarkEnd w:id="148"/>
-      <w:bookmarkEnd w:id="149"/>
-      <w:bookmarkEnd w:id="150"/>
       <w:r>
         <w:t xml:space="preserve"> </w:t>
       </w:r>
@@ -30895,8 +30965,8 @@
       <w:r>
         <w:t>Płomień)</w:t>
       </w:r>
-      <w:bookmarkEnd w:id="145"/>
-      <w:bookmarkEnd w:id="146"/>
+      <w:bookmarkEnd w:id="149"/>
+      <w:bookmarkEnd w:id="150"/>
       <w:bookmarkEnd w:id="151"/>
     </w:p>
     <w:p>
@@ -31481,10 +31551,10 @@
       <w:pPr>
         <w:pStyle w:val="Nagwek2"/>
       </w:pPr>
-      <w:bookmarkStart w:id="156" w:name="_Toc456770783"/>
-      <w:bookmarkStart w:id="157" w:name="_Toc456975459"/>
-      <w:bookmarkStart w:id="158" w:name="_Toc457246476"/>
-      <w:bookmarkStart w:id="159" w:name="_Toc459091550"/>
+      <w:bookmarkStart w:id="156" w:name="_Toc459091550"/>
+      <w:bookmarkStart w:id="157" w:name="_Toc456770783"/>
+      <w:bookmarkStart w:id="158" w:name="_Toc456975459"/>
+      <w:bookmarkStart w:id="159" w:name="_Toc457246476"/>
       <w:r>
         <w:t>Letpactum</w:t>
       </w:r>
@@ -31497,7 +31567,7 @@
       <w:r>
         <w:t>)</w:t>
       </w:r>
-      <w:bookmarkEnd w:id="159"/>
+      <w:bookmarkEnd w:id="156"/>
     </w:p>
     <w:p>
       <w:r>
@@ -31901,9 +31971,9 @@
       <w:bookmarkStart w:id="165" w:name="_Toc456975460"/>
       <w:bookmarkStart w:id="166" w:name="_Toc457246477"/>
       <w:bookmarkStart w:id="167" w:name="_Toc459091552"/>
-      <w:bookmarkEnd w:id="156"/>
       <w:bookmarkEnd w:id="157"/>
       <w:bookmarkEnd w:id="158"/>
+      <w:bookmarkEnd w:id="159"/>
       <w:r>
         <w:t>Pallium (Płaszcz)</w:t>
       </w:r>
@@ -37324,14 +37394,14 @@
         <w:pStyle w:val="Nagwek3"/>
       </w:pPr>
       <w:bookmarkStart w:id="298" w:name="_Toc457246512"/>
-      <w:bookmarkStart w:id="299" w:name="_Toc456770816"/>
-      <w:bookmarkStart w:id="300" w:name="_Toc456975495"/>
-      <w:bookmarkStart w:id="301" w:name="_Toc459091587"/>
+      <w:bookmarkStart w:id="299" w:name="_Toc459091587"/>
+      <w:bookmarkStart w:id="300" w:name="_Toc456770816"/>
+      <w:bookmarkStart w:id="301" w:name="_Toc456975495"/>
       <w:r>
         <w:t>Narmorianie</w:t>
       </w:r>
       <w:bookmarkEnd w:id="298"/>
-      <w:bookmarkEnd w:id="301"/>
+      <w:bookmarkEnd w:id="299"/>
     </w:p>
     <w:p>
       <w:pPr>
@@ -37406,8 +37476,8 @@
       <w:r>
         <w:t>Niziołki</w:t>
       </w:r>
-      <w:bookmarkEnd w:id="299"/>
       <w:bookmarkEnd w:id="300"/>
+      <w:bookmarkEnd w:id="301"/>
       <w:bookmarkEnd w:id="302"/>
       <w:bookmarkEnd w:id="303"/>
     </w:p>
@@ -37999,7 +38069,7 @@
             <w:rPr>
               <w:noProof/>
             </w:rPr>
-            <w:t>44</w:t>
+            <w:t>41</w:t>
           </w:r>
         </w:fldSimple>
       </w:p>

</xml_diff>

<commit_message>
v 3.5.7 Dodane typowe imiona Myrthissów.
</commit_message>
<xml_diff>
--- a/Karmazyn.docx
+++ b/Karmazyn.docx
@@ -146,7 +146,7 @@
         <w:t>wersja 3.</w:t>
       </w:r>
       <w:r>
-        <w:t>5.6</w:t>
+        <w:t>5.7</w:t>
       </w:r>
     </w:p>
     <w:p>
@@ -161,7 +161,7 @@
         <w:jc w:val="center"/>
       </w:pPr>
       <w:r>
-        <w:t>2016-08-20</w:t>
+        <w:t>2016-08-21</w:t>
       </w:r>
     </w:p>
     <w:p>
@@ -19231,6 +19231,54 @@
       </w:r>
     </w:p>
     <w:p>
+      <w:r>
+        <w:rPr>
+          <w:b/>
+        </w:rPr>
+        <w:t>Teren</w:t>
+      </w:r>
+      <w:r>
+        <w:t>: Brungia</w:t>
+      </w:r>
+    </w:p>
+    <w:p>
+      <w:r>
+        <w:rPr>
+          <w:b/>
+        </w:rPr>
+        <w:t>Imiona męskie</w:t>
+      </w:r>
+      <w:r>
+        <w:t xml:space="preserve">: </w:t>
+      </w:r>
+      <w:r>
+        <w:rPr>
+          <w:lang w:eastAsia="en-GB"/>
+        </w:rPr>
+        <w:t xml:space="preserve">Ales, Andel, Andrej, Aurel, Bartolomej, Bedrich, Bohdan, Bohumir, Borivoj, Citbor, Dalimil, Eduard, Havel, Josef, Krystof, Ladislav,  Libor, Mikula, Pavel, Petr, Tibor, </w:t>
+      </w:r>
+    </w:p>
+    <w:p>
+      <w:r>
+        <w:rPr>
+          <w:b/>
+        </w:rPr>
+        <w:t>Imiona kobiece</w:t>
+      </w:r>
+      <w:r>
+        <w:t>:</w:t>
+      </w:r>
+      <w:r>
+        <w:t xml:space="preserve"> </w:t>
+      </w:r>
+      <w:r>
+        <w:rPr>
+          <w:lang w:eastAsia="en-GB"/>
+        </w:rPr>
+        <w:t xml:space="preserve">Alzabeta, Amalie, Barbora, Bela, Dana, Darja, Frantiska, Iva, Jolana, Judita, Katerina, </w:t>
+      </w:r>
+    </w:p>
+    <w:p>
       <w:pPr>
         <w:rPr>
           <w:sz w:val="24"/>
@@ -19239,12 +19287,9 @@
       </w:pPr>
       <w:r>
         <w:rPr>
-          <w:b/>
-        </w:rPr>
-        <w:t>Teren</w:t>
-      </w:r>
-      <w:r>
-        <w:t>: Brungia</w:t>
+          <w:lang w:eastAsia="en-GB"/>
+        </w:rPr>
+        <w:t>Lenka, Lida, Mahulena, Marika, Mila, Nikola, Radana, Sabina, Sona, Vanda, Vera, Vlasta, Zora</w:t>
       </w:r>
     </w:p>
     <w:p>
@@ -19773,6 +19818,7 @@
         <w:rPr>
           <w:lang w:val="en-GB"/>
         </w:rPr>
+        <w:lastRenderedPageBreak/>
         <w:t>*</w:t>
       </w:r>
       <w:r>
@@ -20228,6 +20274,7 @@
           <w:b/>
           <w:bCs/>
         </w:rPr>
+        <w:lastRenderedPageBreak/>
         <w:t>Walka</w:t>
       </w:r>
       <w:r>
@@ -20340,7 +20387,6 @@
         <w:rPr>
           <w:b/>
         </w:rPr>
-        <w:lastRenderedPageBreak/>
         <w:t>Imiona kobiece</w:t>
       </w:r>
       <w:r>
@@ -21328,7 +21374,6 @@
         <w:rPr>
           <w:b/>
         </w:rPr>
-        <w:lastRenderedPageBreak/>
         <w:t>Patron</w:t>
       </w:r>
       <w:r>
@@ -22150,7 +22195,6 @@
       <w:bookmarkStart w:id="87" w:name="_Toc457246457"/>
       <w:bookmarkStart w:id="88" w:name="_Toc459455829"/>
       <w:r>
-        <w:lastRenderedPageBreak/>
         <w:t>Ramshire</w:t>
       </w:r>
       <w:bookmarkEnd w:id="85"/>
@@ -22430,7 +22474,14 @@
         <w:rPr>
           <w:lang w:eastAsia="en-GB"/>
         </w:rPr>
-        <w:t>Abby, Adria, Alea, Alexandra, Alisia, Anissa, Anna,  Arin, Audra, Belinda, Bernetta, Brenna, Briella, Caelie, Caren, Carissa, Clare, Corine, Danita, Deitra, Edwena, Elicia, Emelia, Enola, Floella, Gaila, Idella, Isbel, Janessa, Joella, Lavena, Leta, Maudie, Meriel, Morgana, Nova, Odelia, Raelyn, Ravenna, Rue, Ryana, Samara, Sera, Shari, Shelia, Tianna, Victoria</w:t>
+        <w:t xml:space="preserve">Abby, Adria, Alea, Alexandra, Alisia, Anissa, Anna,  Arin, Audra, Belinda, Bernetta, Brenna, Briella, Caelie, Caren, Carissa, Clare, Corine, Danita, </w:t>
+      </w:r>
+      <w:r>
+        <w:rPr>
+          <w:lang w:eastAsia="en-GB"/>
+        </w:rPr>
+        <w:lastRenderedPageBreak/>
+        <w:t>Deitra, Edwena, Elicia, Emelia, Enola, Floella, Gaila, Idella, Isbel, Janessa, Joella, Lavena, Leta, Maudie, Meriel, Morgana, Nova, Odelia, Raelyn, Ravenna, Rue, Ryana, Samara, Sera, Shari, Shelia, Tianna, Victoria</w:t>
       </w:r>
     </w:p>
     <w:p/>
@@ -22467,7 +22518,6 @@
         <w:rPr>
           <w:b/>
         </w:rPr>
-        <w:lastRenderedPageBreak/>
         <w:t>Obowiązkowe zalety / wady</w:t>
       </w:r>
       <w:r>
@@ -23138,6 +23188,7 @@
         <w:pStyle w:val="Cytat"/>
       </w:pPr>
       <w:r>
+        <w:lastRenderedPageBreak/>
         <w:tab/>
         <w:t xml:space="preserve">"To był Predax! Jestem tego pewna! Pierdolony skurwysyn! Myślałam że jakiś likantrop. Ale nie. To zbyt oczywiste. Tamta dziewczyna. Była zbyt blada. I było tam zbyt mało krwi jak na takie rany. On ją kurwa wyssał jak wydmuszkę a potem zrobił z niej siekane. Pierdolony sadysta! Psychol jakiś, kurwa jego mać! </w:t>
       </w:r>
@@ -23147,7 +23198,6 @@
         <w:pStyle w:val="Cytat"/>
       </w:pPr>
       <w:r>
-        <w:lastRenderedPageBreak/>
         <w:t xml:space="preserve">- Tavriko, proszę cię, uspokój się. Ludzie na nas patrzą. – Czarnowłosy szczupły mężczyzna zamyślił się. </w:t>
       </w:r>
     </w:p>
@@ -23419,6 +23469,7 @@
     </w:p>
     <w:p>
       <w:r>
+        <w:lastRenderedPageBreak/>
         <w:tab/>
       </w:r>
       <w:r>
@@ -23442,7 +23493,6 @@
     </w:p>
     <w:p>
       <w:r>
-        <w:lastRenderedPageBreak/>
         <w:t>Koszt szablonu obowiązkowego</w:t>
       </w:r>
       <w:r>
@@ -24681,7 +24731,11 @@
         </w:rPr>
       </w:pPr>
       <w:r>
-        <w:t>"Rozmówca był wysokim i szczupłym blondynem, na oko trochę po dwudziestce. Włosy związane z tyłu. Miał jednolicie błękitne oczy. Wraz z białkami. Mimo iż nadawało to jego obliczu trochę niezwykły wygląd, był całkiem przystojny."</w:t>
+        <w:t xml:space="preserve">"Rozmówca był wysokim i szczupłym blondynem, na oko trochę po dwudziestce. Włosy związane z tyłu. Miał jednolicie błękitne oczy. Wraz z </w:t>
+      </w:r>
+      <w:r>
+        <w:lastRenderedPageBreak/>
+        <w:t>białkami. Mimo iż nadawało to jego obliczu trochę niezwykły wygląd, był całkiem przystojny."</w:t>
       </w:r>
     </w:p>
     <w:p>
@@ -24746,7 +24800,6 @@
         <w:rPr>
           <w:b/>
         </w:rPr>
-        <w:lastRenderedPageBreak/>
         <w:t>Patron</w:t>
       </w:r>
       <w:r>
@@ -25100,6 +25153,7 @@
         <w:rPr>
           <w:lang w:val="en-GB"/>
         </w:rPr>
+        <w:lastRenderedPageBreak/>
         <w:t>[10</w:t>
       </w:r>
       <w:r>
@@ -25206,6 +25260,7 @@
         <w:rPr>
           <w:lang w:val="en-GB"/>
         </w:rPr>
+        <w:lastRenderedPageBreak/>
         <w:t>[16</w:t>
       </w:r>
       <w:r>
@@ -25299,7 +25354,6 @@
         <w:rPr>
           <w:lang w:val="en-GB"/>
         </w:rPr>
-        <w:lastRenderedPageBreak/>
         <w:t>[5]</w:t>
       </w:r>
       <w:r>
@@ -25470,6 +25524,7 @@
         <w:rPr>
           <w:lang w:val="en-GB"/>
         </w:rPr>
+        <w:lastRenderedPageBreak/>
         <w:t>[15]</w:t>
       </w:r>
       <w:r>
@@ -25504,7 +25559,6 @@
         <w:rPr>
           <w:lang w:val="en-GB"/>
         </w:rPr>
-        <w:lastRenderedPageBreak/>
         <w:t>[-1]</w:t>
       </w:r>
       <w:r>
@@ -25574,7 +25628,6 @@
         <w:rPr>
           <w:lang w:val="en-GB"/>
         </w:rPr>
-        <w:lastRenderedPageBreak/>
         <w:t>[-15]</w:t>
       </w:r>
       <w:r>
@@ -26273,11 +26326,11 @@
         <w:t xml:space="preserve">“Van Kroth. </w:t>
       </w:r>
       <w:r>
-        <w:t xml:space="preserve">Ród któren od Garetha Van Krotha się wywodzi. Wszyscy oni i one, bez wyjątku naturę mają podobną a składać się na nią głównie chutliość niemożebna. Gzili by się tacy ino z kim popadnie i gdzie popadnie przeto dużo ich się porobiło i po świecie wędruje. Drugą cechą Van Krotha jest do bitki skorość, której to u podstawy leżą chęci do pokazania jak to oni żelazem potrafią sprawnie wywijać. A przyznać należy dla uczciwości że potrafią onym wymachiwać. Trafić skurczysyna niemożliwym niemal albowiem skacze zwinnie jak królik i pląsa na lewo i prawo. Van Kroth potrafi tyż z wilkiem gadać i do uległości przymusić, widzi w nocy niczym puszczyk. Jak jużci z nim bić się trza, czego odradzam z całego serca, to lepiej do nowiu odczekać bowiem słabszy wtedy się </w:t>
+        <w:t xml:space="preserve">Ród któren od Garetha Van Krotha się wywodzi. Wszyscy oni i one, bez wyjątku naturę mają podobną a składać się na nią głównie chutliość niemożebna. Gzili by się tacy ino z kim popadnie i gdzie popadnie przeto dużo ich się porobiło i po świecie wędruje. Drugą cechą Van Krotha jest do bitki skorość, której to u podstawy leżą chęci do pokazania jak to oni żelazem potrafią sprawnie wywijać. A przyznać </w:t>
       </w:r>
       <w:r>
         <w:lastRenderedPageBreak/>
-        <w:t>robi. Jeśli o wygląd idzie to zwykle jasne ma włosy i modre oczy, smukłą postawę i wzrost słuszny jednak wyjątki zdążają się tako samo. Przystojni są i pociągające tako że oprzeć się im ciężko zaprawdę.”</w:t>
+        <w:t>należy dla uczciwości że potrafią onym wymachiwać. Trafić skurczysyna niemożliwym niemal albowiem skacze zwinnie jak królik i pląsa na lewo i prawo. Van Kroth potrafi tyż z wilkiem gadać i do uległości przymusić, widzi w nocy niczym puszczyk. Jak jużci z nim bić się trza, czego odradzam z całego serca, to lepiej do nowiu odczekać bowiem słabszy wtedy się robi. Jeśli o wygląd idzie to zwykle jasne ma włosy i modre oczy, smukłą postawę i wzrost słuszny jednak wyjątki zdążają się tako samo. Przystojni są i pociągające tako że oprzeć się im ciężko zaprawdę.”</w:t>
       </w:r>
     </w:p>
     <w:p/>
@@ -26900,6 +26953,7 @@
         <w:rPr>
           <w:lang w:val="en-GB"/>
         </w:rPr>
+        <w:lastRenderedPageBreak/>
         <w:t>[</w:t>
       </w:r>
       <w:r>
@@ -27027,32 +27081,32 @@
         <w:rPr>
           <w:lang w:val="en-GB"/>
         </w:rPr>
+        <w:t>[5]</w:t>
+      </w:r>
+      <w:r>
+        <w:rPr>
+          <w:lang w:val="en-GB"/>
+        </w:rPr>
+        <w:tab/>
+      </w:r>
+      <w:r>
+        <w:rPr>
+          <w:lang w:val="en-GB"/>
+        </w:rPr>
+        <w:t>Fit</w:t>
+      </w:r>
+    </w:p>
+    <w:p>
+      <w:pPr>
+        <w:rPr>
+          <w:lang w:val="en-GB"/>
+        </w:rPr>
+      </w:pPr>
+      <w:r>
+        <w:rPr>
+          <w:lang w:val="en-GB"/>
+        </w:rPr>
         <w:lastRenderedPageBreak/>
-        <w:t>[5]</w:t>
-      </w:r>
-      <w:r>
-        <w:rPr>
-          <w:lang w:val="en-GB"/>
-        </w:rPr>
-        <w:tab/>
-      </w:r>
-      <w:r>
-        <w:rPr>
-          <w:lang w:val="en-GB"/>
-        </w:rPr>
-        <w:t>Fit</w:t>
-      </w:r>
-    </w:p>
-    <w:p>
-      <w:pPr>
-        <w:rPr>
-          <w:lang w:val="en-GB"/>
-        </w:rPr>
-      </w:pPr>
-      <w:r>
-        <w:rPr>
-          <w:lang w:val="en-GB"/>
-        </w:rPr>
         <w:t>[2]</w:t>
       </w:r>
       <w:r>
@@ -27183,7 +27237,6 @@
           <w:b/>
           <w:lang w:val="en-GB"/>
         </w:rPr>
-        <w:lastRenderedPageBreak/>
         <w:t>Typowe zalety / wady</w:t>
       </w:r>
       <w:r>
@@ -27844,14 +27897,11 @@
         <w:pStyle w:val="Bezodstpw"/>
       </w:pPr>
       <w:r>
-        <w:tab/>
-      </w:r>
-      <w:r>
-        <w:t xml:space="preserve">Charakteryzują się imponującą siłą fizyczną, uporem i bezwzględnymi, prostymi acz skutecznymi metodami radzenia sobie z problemami. Uważa się ich za niezbyt bystrych i finezyjnych, co niektórzy przypisują nadmiernemu spożyciu mocnych alkoholi. Są też nieokrzesani, porywczy i skorzy do bójek. Wykazują kilkukrotnie wyższy przyrost naturalny niż reszta Szlachty. Ulubioną rozrywką jest popisywanie się swoją siłą, polowanie i zabijanie niedźwiedzi </w:t>
-      </w:r>
-      <w:r>
         <w:lastRenderedPageBreak/>
-        <w:t>gołymi rękami, co sprawia, że nie są w najlepszych stosunkach z Sarghaddami. Do bitew często ruszają z potężnymi młotami dwuręcznymi o przedłużonych metalowych trzonkach.</w:t>
+        <w:tab/>
+      </w:r>
+      <w:r>
+        <w:t>Charakteryzują się imponującą siłą fizyczną, uporem i bezwzględnymi, prostymi acz skutecznymi metodami radzenia sobie z problemami. Uważa się ich za niezbyt bystrych i finezyjnych, co niektórzy przypisują nadmiernemu spożyciu mocnych alkoholi. Są też nieokrzesani, porywczy i skorzy do bójek. Wykazują kilkukrotnie wyższy przyrost naturalny niż reszta Szlachty. Ulubioną rozrywką jest popisywanie się swoją siłą, polowanie i zabijanie niedźwiedzi gołymi rękami, co sprawia, że nie są w najlepszych stosunkach z Sarghaddami. Do bitew często ruszają z potężnymi młotami dwuręcznymi o przedłużonych metalowych trzonkach.</w:t>
       </w:r>
     </w:p>
     <w:p>
@@ -38209,7 +38259,7 @@
             <w:rPr>
               <w:noProof/>
             </w:rPr>
-            <w:t>56</w:t>
+            <w:t>30</w:t>
           </w:r>
         </w:fldSimple>
       </w:p>

</xml_diff>

<commit_message>
v 3.5.8 Dodane typowe imiona Khirsemów.
</commit_message>
<xml_diff>
--- a/Karmazyn.docx
+++ b/Karmazyn.docx
@@ -146,7 +146,7 @@
         <w:t>wersja 3.</w:t>
       </w:r>
       <w:r>
-        <w:t>5.7</w:t>
+        <w:t>5.8</w:t>
       </w:r>
     </w:p>
     <w:p>
@@ -161,7 +161,7 @@
         <w:jc w:val="center"/>
       </w:pPr>
       <w:r>
-        <w:t>2016-08-21</w:t>
+        <w:t>2016-08-22</w:t>
       </w:r>
     </w:p>
     <w:p>
@@ -16923,6 +16923,65 @@
     <w:p>
       <w:pPr>
         <w:rPr>
+          <w:rFonts w:ascii="Times New Roman" w:hAnsi="Times New Roman"/>
+          <w:color w:val="auto"/>
+          <w:sz w:val="24"/>
+          <w:szCs w:val="24"/>
+          <w:lang w:eastAsia="en-GB"/>
+        </w:rPr>
+      </w:pPr>
+      <w:r>
+        <w:rPr>
+          <w:b/>
+          <w:lang w:eastAsia="en-GB"/>
+        </w:rPr>
+        <w:t>Imiona męskie</w:t>
+      </w:r>
+      <w:r>
+        <w:rPr>
+          <w:lang w:eastAsia="en-GB"/>
+        </w:rPr>
+        <w:t xml:space="preserve">: </w:t>
+      </w:r>
+      <w:r>
+        <w:rPr>
+          <w:lang w:eastAsia="en-GB"/>
+        </w:rPr>
+        <w:t xml:space="preserve">Abbas, Adil, Amir, Anwar, Botros, Daud, Ebrahim, Farag, Firdos, Gabir, Hadi, Idris, Iskander, Irfan, Ismail, Jabril, Kader, Karim, Maalik, Mahir, Miraj, Nadir, Navid, Sakhr, Samir, Suhail, Tarek, Yasin, Zain, </w:t>
+      </w:r>
+    </w:p>
+    <w:p>
+      <w:r>
+        <w:rPr>
+          <w:rFonts w:ascii="Times New Roman" w:hAnsi="Times New Roman"/>
+          <w:b/>
+          <w:color w:val="auto"/>
+          <w:sz w:val="24"/>
+          <w:szCs w:val="24"/>
+          <w:lang w:eastAsia="en-GB"/>
+        </w:rPr>
+        <w:t>Imiona kobiece</w:t>
+      </w:r>
+      <w:r>
+        <w:rPr>
+          <w:rFonts w:ascii="Times New Roman" w:hAnsi="Times New Roman"/>
+          <w:color w:val="auto"/>
+          <w:sz w:val="24"/>
+          <w:szCs w:val="24"/>
+          <w:lang w:eastAsia="en-GB"/>
+        </w:rPr>
+        <w:t xml:space="preserve">: </w:t>
+      </w:r>
+      <w:r>
+        <w:rPr>
+          <w:lang w:eastAsia="en-GB"/>
+        </w:rPr>
+        <w:t>Afra, Aida, Amina, Arwa, Asima, Dalal, Fadia, Gamila, Ghada, Hadia, Hafsa, Hadya, Hasna, Huda, Isra, Jamila, Khalida, Latifa, Lina, Marwa, Munira, Nadra, Nasira, Nuha, Nura, Raja, Ruwa, Sadia, Samia, Thana,</w:t>
+      </w:r>
+    </w:p>
+    <w:p>
+      <w:pPr>
+        <w:rPr>
           <w:sz w:val="24"/>
           <w:szCs w:val="24"/>
         </w:rPr>
@@ -17751,34 +17810,34 @@
         <w:rPr>
           <w:lang w:val="en-GB"/>
         </w:rPr>
+        <w:t>[15]</w:t>
+      </w:r>
+      <w:r>
+        <w:rPr>
+          <w:lang w:val="en-GB"/>
+        </w:rPr>
+        <w:tab/>
+        <w:t>Unfazable</w:t>
+      </w:r>
+    </w:p>
+    <w:p>
+      <w:pPr>
+        <w:rPr>
+          <w:lang w:val="en-GB"/>
+        </w:rPr>
+      </w:pPr>
+    </w:p>
+    <w:p>
+      <w:pPr>
+        <w:rPr>
+          <w:lang w:val="en-GB"/>
+        </w:rPr>
+      </w:pPr>
+      <w:r>
+        <w:rPr>
+          <w:lang w:val="en-GB"/>
+        </w:rPr>
         <w:lastRenderedPageBreak/>
-        <w:t>[15]</w:t>
-      </w:r>
-      <w:r>
-        <w:rPr>
-          <w:lang w:val="en-GB"/>
-        </w:rPr>
-        <w:tab/>
-        <w:t>Unfazable</w:t>
-      </w:r>
-    </w:p>
-    <w:p>
-      <w:pPr>
-        <w:rPr>
-          <w:lang w:val="en-GB"/>
-        </w:rPr>
-      </w:pPr>
-    </w:p>
-    <w:p>
-      <w:pPr>
-        <w:rPr>
-          <w:lang w:val="en-GB"/>
-        </w:rPr>
-      </w:pPr>
-      <w:r>
-        <w:rPr>
-          <w:lang w:val="en-GB"/>
-        </w:rPr>
         <w:t>[-15]</w:t>
       </w:r>
       <w:r>
@@ -17819,7 +17878,6 @@
         <w:rPr>
           <w:lang w:val="en-GB"/>
         </w:rPr>
-        <w:lastRenderedPageBreak/>
         <w:t>[-5]</w:t>
       </w:r>
       <w:r>
@@ -18094,6 +18152,7 @@
         <w:rPr>
           <w:b/>
         </w:rPr>
+        <w:lastRenderedPageBreak/>
         <w:t>System:</w:t>
       </w:r>
     </w:p>
@@ -18192,124 +18251,261 @@
         <w:rPr>
           <w:lang w:val="en-GB"/>
         </w:rPr>
+        <w:t>[15</w:t>
+      </w:r>
+      <w:r>
+        <w:rPr>
+          <w:lang w:val="en-GB"/>
+        </w:rPr>
+        <w:t>]</w:t>
+      </w:r>
+      <w:r>
+        <w:rPr>
+          <w:lang w:val="en-GB"/>
+        </w:rPr>
+        <w:tab/>
+        <w:t>IQ +1</w:t>
+      </w:r>
+    </w:p>
+    <w:p>
+      <w:pPr>
+        <w:rPr>
+          <w:lang w:val="en-GB"/>
+        </w:rPr>
+      </w:pPr>
+      <w:r>
+        <w:rPr>
+          <w:lang w:val="en-GB"/>
+        </w:rPr>
+        <w:t>[</w:t>
+      </w:r>
+      <w:r>
+        <w:rPr>
+          <w:lang w:val="en-GB"/>
+        </w:rPr>
+        <w:t>10</w:t>
+      </w:r>
+      <w:r>
+        <w:rPr>
+          <w:lang w:val="en-GB"/>
+        </w:rPr>
+        <w:t>]</w:t>
+      </w:r>
+      <w:r>
+        <w:rPr>
+          <w:lang w:val="en-GB"/>
+        </w:rPr>
+        <w:tab/>
+        <w:t>Per +</w:t>
+      </w:r>
+      <w:r>
+        <w:rPr>
+          <w:lang w:val="en-GB"/>
+        </w:rPr>
+        <w:t>2</w:t>
+      </w:r>
+    </w:p>
+    <w:p>
+      <w:pPr>
+        <w:rPr>
+          <w:lang w:val="en-GB"/>
+        </w:rPr>
+      </w:pPr>
+      <w:r>
+        <w:rPr>
+          <w:lang w:val="en-GB"/>
+        </w:rPr>
+        <w:t>[3]</w:t>
+      </w:r>
+      <w:r>
+        <w:rPr>
+          <w:lang w:val="en-GB"/>
+        </w:rPr>
+        <w:tab/>
+        <w:t xml:space="preserve">Animal </w:t>
+      </w:r>
+      <w:r>
+        <w:rPr>
+          <w:lang w:val="en-GB"/>
+        </w:rPr>
+        <w:t>E</w:t>
+      </w:r>
+      <w:r>
+        <w:rPr>
+          <w:lang w:val="en-GB"/>
+        </w:rPr>
+        <w:t>mpathy: Cats</w:t>
+      </w:r>
+    </w:p>
+    <w:p>
+      <w:pPr>
+        <w:rPr>
+          <w:lang w:val="en-GB"/>
+        </w:rPr>
+      </w:pPr>
+      <w:r>
+        <w:rPr>
+          <w:lang w:val="en-GB"/>
+        </w:rPr>
+        <w:t>[10]</w:t>
+      </w:r>
+      <w:r>
+        <w:rPr>
+          <w:lang w:val="en-GB"/>
+        </w:rPr>
+        <w:tab/>
+        <w:t>Catfall</w:t>
+      </w:r>
+    </w:p>
+    <w:p>
+      <w:pPr>
+        <w:rPr>
+          <w:lang w:val="en-GB"/>
+        </w:rPr>
+      </w:pPr>
+      <w:r>
+        <w:rPr>
+          <w:lang w:val="en-GB"/>
+        </w:rPr>
+        <w:t>[5]</w:t>
+      </w:r>
+      <w:r>
+        <w:rPr>
+          <w:lang w:val="en-GB"/>
+        </w:rPr>
+        <w:tab/>
+        <w:t>Charisma</w:t>
+      </w:r>
+    </w:p>
+    <w:p>
+      <w:pPr>
+        <w:rPr>
+          <w:lang w:val="en-GB"/>
+        </w:rPr>
+      </w:pPr>
+      <w:r>
+        <w:rPr>
+          <w:lang w:val="en-GB"/>
+        </w:rPr>
+        <w:t>[</w:t>
+      </w:r>
+      <w:r>
+        <w:rPr>
+          <w:lang w:val="en-GB"/>
+        </w:rPr>
+        <w:t>5</w:t>
+      </w:r>
+      <w:r>
+        <w:rPr>
+          <w:lang w:val="en-GB"/>
+        </w:rPr>
+        <w:t>]</w:t>
+      </w:r>
+      <w:r>
+        <w:rPr>
+          <w:lang w:val="en-GB"/>
+        </w:rPr>
+        <w:tab/>
+        <w:t>Eidetic Memory</w:t>
+      </w:r>
+    </w:p>
+    <w:p>
+      <w:pPr>
+        <w:rPr>
+          <w:lang w:val="en-GB"/>
+        </w:rPr>
+      </w:pPr>
+      <w:r>
+        <w:rPr>
+          <w:lang w:val="en-GB"/>
+        </w:rPr>
+        <w:t>[5]</w:t>
+      </w:r>
+      <w:r>
+        <w:rPr>
+          <w:lang w:val="en-GB"/>
+        </w:rPr>
+        <w:tab/>
+        <w:t>Flexibility</w:t>
+      </w:r>
+    </w:p>
+    <w:p>
+      <w:pPr>
+        <w:rPr>
+          <w:lang w:val="en-GB"/>
+        </w:rPr>
+      </w:pPr>
+      <w:r>
+        <w:rPr>
+          <w:lang w:val="en-GB"/>
+        </w:rPr>
+        <w:t>[12]</w:t>
+      </w:r>
+      <w:r>
+        <w:rPr>
+          <w:lang w:val="en-GB"/>
+        </w:rPr>
+        <w:tab/>
+        <w:t>Ha</w:t>
+      </w:r>
+      <w:r>
+        <w:rPr>
+          <w:lang w:val="en-GB"/>
+        </w:rPr>
+        <w:t>ndsome / Beautiful</w:t>
+      </w:r>
+    </w:p>
+    <w:p>
+      <w:pPr>
+        <w:rPr>
+          <w:lang w:val="en-GB"/>
+        </w:rPr>
+      </w:pPr>
+      <w:r>
+        <w:rPr>
+          <w:lang w:val="en-GB"/>
+        </w:rPr>
+        <w:t>[9]</w:t>
+      </w:r>
+      <w:r>
+        <w:rPr>
+          <w:lang w:val="en-GB"/>
+        </w:rPr>
+        <w:tab/>
+        <w:t>Nightvision</w:t>
+      </w:r>
+    </w:p>
+    <w:p>
+      <w:pPr>
+        <w:rPr>
+          <w:lang w:val="en-GB"/>
+        </w:rPr>
+      </w:pPr>
+      <w:r>
+        <w:rPr>
+          <w:lang w:val="en-GB"/>
+        </w:rPr>
+        <w:t>[15]</w:t>
+      </w:r>
+      <w:r>
+        <w:rPr>
+          <w:lang w:val="en-GB"/>
+        </w:rPr>
+        <w:tab/>
+        <w:t>Perfect Balance</w:t>
+      </w:r>
+    </w:p>
+    <w:p>
+      <w:pPr>
+        <w:rPr>
+          <w:lang w:val="en-GB"/>
+        </w:rPr>
+      </w:pPr>
+      <w:r>
+        <w:rPr>
+          <w:lang w:val="en-GB"/>
+        </w:rPr>
         <w:lastRenderedPageBreak/>
-        <w:t>[15</w:t>
-      </w:r>
-      <w:r>
-        <w:rPr>
-          <w:lang w:val="en-GB"/>
-        </w:rPr>
-        <w:t>]</w:t>
-      </w:r>
-      <w:r>
-        <w:rPr>
-          <w:lang w:val="en-GB"/>
-        </w:rPr>
-        <w:tab/>
-        <w:t>IQ +1</w:t>
-      </w:r>
-    </w:p>
-    <w:p>
-      <w:pPr>
-        <w:rPr>
-          <w:lang w:val="en-GB"/>
-        </w:rPr>
-      </w:pPr>
-      <w:r>
-        <w:rPr>
-          <w:lang w:val="en-GB"/>
-        </w:rPr>
-        <w:lastRenderedPageBreak/>
-        <w:t>[</w:t>
-      </w:r>
-      <w:r>
-        <w:rPr>
-          <w:lang w:val="en-GB"/>
-        </w:rPr>
-        <w:t>10</w:t>
-      </w:r>
-      <w:r>
-        <w:rPr>
-          <w:lang w:val="en-GB"/>
-        </w:rPr>
-        <w:t>]</w:t>
-      </w:r>
-      <w:r>
-        <w:rPr>
-          <w:lang w:val="en-GB"/>
-        </w:rPr>
-        <w:tab/>
-        <w:t>Per +</w:t>
-      </w:r>
-      <w:r>
-        <w:rPr>
-          <w:lang w:val="en-GB"/>
-        </w:rPr>
-        <w:t>2</w:t>
-      </w:r>
-    </w:p>
-    <w:p>
-      <w:pPr>
-        <w:rPr>
-          <w:lang w:val="en-GB"/>
-        </w:rPr>
-      </w:pPr>
-      <w:r>
-        <w:rPr>
-          <w:lang w:val="en-GB"/>
-        </w:rPr>
-        <w:t>[3]</w:t>
-      </w:r>
-      <w:r>
-        <w:rPr>
-          <w:lang w:val="en-GB"/>
-        </w:rPr>
-        <w:tab/>
-        <w:t xml:space="preserve">Animal </w:t>
-      </w:r>
-      <w:r>
-        <w:rPr>
-          <w:lang w:val="en-GB"/>
-        </w:rPr>
-        <w:t>E</w:t>
-      </w:r>
-      <w:r>
-        <w:rPr>
-          <w:lang w:val="en-GB"/>
-        </w:rPr>
-        <w:t>mpathy: Cats</w:t>
-      </w:r>
-    </w:p>
-    <w:p>
-      <w:pPr>
-        <w:rPr>
-          <w:lang w:val="en-GB"/>
-        </w:rPr>
-      </w:pPr>
-      <w:r>
-        <w:rPr>
-          <w:lang w:val="en-GB"/>
-        </w:rPr>
-        <w:t>[10]</w:t>
-      </w:r>
-      <w:r>
-        <w:rPr>
-          <w:lang w:val="en-GB"/>
-        </w:rPr>
-        <w:tab/>
-        <w:t>Catfall</w:t>
-      </w:r>
-    </w:p>
-    <w:p>
-      <w:pPr>
-        <w:rPr>
-          <w:lang w:val="en-GB"/>
-        </w:rPr>
-      </w:pPr>
-      <w:r>
-        <w:rPr>
-          <w:lang w:val="en-GB"/>
-        </w:rPr>
         <w:t>[5]</w:t>
       </w:r>
       <w:r>
@@ -18317,144 +18513,6 @@
           <w:lang w:val="en-GB"/>
         </w:rPr>
         <w:tab/>
-        <w:t>Charisma</w:t>
-      </w:r>
-    </w:p>
-    <w:p>
-      <w:pPr>
-        <w:rPr>
-          <w:lang w:val="en-GB"/>
-        </w:rPr>
-      </w:pPr>
-      <w:r>
-        <w:rPr>
-          <w:lang w:val="en-GB"/>
-        </w:rPr>
-        <w:t>[</w:t>
-      </w:r>
-      <w:r>
-        <w:rPr>
-          <w:lang w:val="en-GB"/>
-        </w:rPr>
-        <w:t>5</w:t>
-      </w:r>
-      <w:r>
-        <w:rPr>
-          <w:lang w:val="en-GB"/>
-        </w:rPr>
-        <w:t>]</w:t>
-      </w:r>
-      <w:r>
-        <w:rPr>
-          <w:lang w:val="en-GB"/>
-        </w:rPr>
-        <w:tab/>
-        <w:t>Eidetic Memory</w:t>
-      </w:r>
-    </w:p>
-    <w:p>
-      <w:pPr>
-        <w:rPr>
-          <w:lang w:val="en-GB"/>
-        </w:rPr>
-      </w:pPr>
-      <w:r>
-        <w:rPr>
-          <w:lang w:val="en-GB"/>
-        </w:rPr>
-        <w:t>[5]</w:t>
-      </w:r>
-      <w:r>
-        <w:rPr>
-          <w:lang w:val="en-GB"/>
-        </w:rPr>
-        <w:tab/>
-        <w:t>Flexibility</w:t>
-      </w:r>
-    </w:p>
-    <w:p>
-      <w:pPr>
-        <w:rPr>
-          <w:lang w:val="en-GB"/>
-        </w:rPr>
-      </w:pPr>
-      <w:r>
-        <w:rPr>
-          <w:lang w:val="en-GB"/>
-        </w:rPr>
-        <w:t>[12]</w:t>
-      </w:r>
-      <w:r>
-        <w:rPr>
-          <w:lang w:val="en-GB"/>
-        </w:rPr>
-        <w:tab/>
-        <w:t>Ha</w:t>
-      </w:r>
-      <w:r>
-        <w:rPr>
-          <w:lang w:val="en-GB"/>
-        </w:rPr>
-        <w:t>ndsome / Beautiful</w:t>
-      </w:r>
-    </w:p>
-    <w:p>
-      <w:pPr>
-        <w:rPr>
-          <w:lang w:val="en-GB"/>
-        </w:rPr>
-      </w:pPr>
-      <w:r>
-        <w:rPr>
-          <w:lang w:val="en-GB"/>
-        </w:rPr>
-        <w:t>[9]</w:t>
-      </w:r>
-      <w:r>
-        <w:rPr>
-          <w:lang w:val="en-GB"/>
-        </w:rPr>
-        <w:tab/>
-        <w:t>Nightvision</w:t>
-      </w:r>
-    </w:p>
-    <w:p>
-      <w:pPr>
-        <w:rPr>
-          <w:lang w:val="en-GB"/>
-        </w:rPr>
-      </w:pPr>
-      <w:r>
-        <w:rPr>
-          <w:lang w:val="en-GB"/>
-        </w:rPr>
-        <w:t>[15]</w:t>
-      </w:r>
-      <w:r>
-        <w:rPr>
-          <w:lang w:val="en-GB"/>
-        </w:rPr>
-        <w:tab/>
-        <w:t>Perfect Balance</w:t>
-      </w:r>
-    </w:p>
-    <w:p>
-      <w:pPr>
-        <w:rPr>
-          <w:lang w:val="en-GB"/>
-        </w:rPr>
-      </w:pPr>
-      <w:r>
-        <w:rPr>
-          <w:lang w:val="en-GB"/>
-        </w:rPr>
-        <w:t>[5]</w:t>
-      </w:r>
-      <w:r>
-        <w:rPr>
-          <w:lang w:val="en-GB"/>
-        </w:rPr>
-        <w:tab/>
         <w:t>Silence</w:t>
       </w:r>
     </w:p>
@@ -18468,7 +18526,6 @@
         <w:rPr>
           <w:lang w:val="en-GB"/>
         </w:rPr>
-        <w:lastRenderedPageBreak/>
         <w:t>[5]</w:t>
       </w:r>
       <w:r>
@@ -19068,7 +19125,11 @@
         <w:t xml:space="preserve">"Myrthiss. </w:t>
       </w:r>
       <w:r>
-        <w:t>Ród magów Szlachetnych. Okiełznali oni magii sztukę tak niezwykle dobrze, że zaprawdę niemal syćko zrobić potrafią. A bez magii też mają atuty spore przykładem przedmioty wszelakie i stworzenia potrafią podnosić i w powietrzu przestawiać, kule ogniste okrutne miotać, pioruny ściągać z jasnego nieba. Ale najbardziej straszliwą jest trudna dyscyplina Armagiedonem zwana która to tak wygląda że stoi sobie Myrthiss jakby nigdy nic i nagle błysk i huk ogromny następuje, explozja potężna  i gdy pył opada to wokół nic ni ma tylko dziura wielka i Myrthiss sobie dalej stoi skubany. Rzec też trzeba że Myrthiss ciekawski jest niemożebnie ale też duża mądrość posiada, którą to w księgach zapisywać lubi. Patronem ich jest Xera Ognista a Założycielką piękna Shella Myrthiss, Brungii miłościwie panująca."</w:t>
+        <w:t xml:space="preserve">Ród magów Szlachetnych. Okiełznali oni magii sztukę tak niezwykle dobrze, że zaprawdę niemal syćko zrobić potrafią. A bez magii też mają atuty spore przykładem przedmioty wszelakie i stworzenia potrafią podnosić i w powietrzu przestawiać, kule ogniste okrutne miotać, pioruny ściągać z jasnego nieba. Ale najbardziej straszliwą jest trudna dyscyplina Armagiedonem zwana która to tak wygląda że stoi sobie Myrthiss jakby nigdy nic i nagle błysk i huk ogromny następuje, explozja potężna  i gdy pył opada to wokół nic ni ma tylko dziura wielka i Myrthiss sobie dalej stoi skubany. Rzec też trzeba że Myrthiss ciekawski jest niemożebnie ale też duża mądrość posiada, którą to w księgach </w:t>
+      </w:r>
+      <w:r>
+        <w:lastRenderedPageBreak/>
+        <w:t>zapisywać lubi. Patronem ich jest Xera Ognista a Założycielką piękna Shella Myrthiss, Brungii miłościwie panująca."</w:t>
       </w:r>
     </w:p>
     <w:p>
@@ -19154,7 +19215,6 @@
         <w:rPr>
           <w:b/>
         </w:rPr>
-        <w:lastRenderedPageBreak/>
         <w:t>Przydomki</w:t>
       </w:r>
       <w:r>
@@ -19549,6 +19609,7 @@
         <w:rPr>
           <w:lang w:val="en-GB"/>
         </w:rPr>
+        <w:lastRenderedPageBreak/>
         <w:t>[5]</w:t>
       </w:r>
       <w:r>
@@ -19682,6 +19743,7 @@
         <w:rPr>
           <w:lang w:val="en-GB"/>
         </w:rPr>
+        <w:lastRenderedPageBreak/>
         <w:t>[-5]</w:t>
       </w:r>
       <w:r>
@@ -19818,7 +19880,6 @@
         <w:rPr>
           <w:lang w:val="en-GB"/>
         </w:rPr>
-        <w:lastRenderedPageBreak/>
         <w:t>*</w:t>
       </w:r>
       <w:r>
@@ -20179,6 +20240,7 @@
           <w:b/>
           <w:bCs/>
         </w:rPr>
+        <w:lastRenderedPageBreak/>
         <w:t xml:space="preserve">Herb: </w:t>
       </w:r>
       <w:r>
@@ -20274,7 +20336,6 @@
           <w:b/>
           <w:bCs/>
         </w:rPr>
-        <w:lastRenderedPageBreak/>
         <w:t>Walka</w:t>
       </w:r>
       <w:r>
@@ -21023,6 +21084,7 @@
         <w:rPr>
           <w:lang w:val="en-GB"/>
         </w:rPr>
+        <w:lastRenderedPageBreak/>
         <w:t>[var]</w:t>
       </w:r>
       <w:r>
@@ -21048,6 +21110,7 @@
         <w:rPr>
           <w:lang w:val="en-GB"/>
         </w:rPr>
+        <w:lastRenderedPageBreak/>
         <w:t>[var]</w:t>
       </w:r>
       <w:r>
@@ -21137,32 +21200,32 @@
         <w:rPr>
           <w:lang w:val="en-GB"/>
         </w:rPr>
+        <w:t>[-5]</w:t>
+      </w:r>
+      <w:r>
+        <w:rPr>
+          <w:lang w:val="en-GB"/>
+        </w:rPr>
+        <w:tab/>
+      </w:r>
+      <w:r>
+        <w:rPr>
+          <w:lang w:val="en-GB"/>
+        </w:rPr>
+        <w:t>Callous</w:t>
+      </w:r>
+    </w:p>
+    <w:p>
+      <w:pPr>
+        <w:rPr>
+          <w:lang w:val="en-GB"/>
+        </w:rPr>
+      </w:pPr>
+      <w:r>
+        <w:rPr>
+          <w:lang w:val="en-GB"/>
+        </w:rPr>
         <w:lastRenderedPageBreak/>
-        <w:t>[-5]</w:t>
-      </w:r>
-      <w:r>
-        <w:rPr>
-          <w:lang w:val="en-GB"/>
-        </w:rPr>
-        <w:tab/>
-      </w:r>
-      <w:r>
-        <w:rPr>
-          <w:lang w:val="en-GB"/>
-        </w:rPr>
-        <w:t>Callous</w:t>
-      </w:r>
-    </w:p>
-    <w:p>
-      <w:pPr>
-        <w:rPr>
-          <w:lang w:val="en-GB"/>
-        </w:rPr>
-      </w:pPr>
-      <w:r>
-        <w:rPr>
-          <w:lang w:val="en-GB"/>
-        </w:rPr>
         <w:t>[-10]</w:t>
       </w:r>
       <w:r>
@@ -21812,6 +21875,7 @@
         <w:rPr>
           <w:lang w:val="en-GB"/>
         </w:rPr>
+        <w:lastRenderedPageBreak/>
         <w:t>[5]</w:t>
       </w:r>
       <w:r>
@@ -21884,7 +21948,6 @@
         <w:rPr>
           <w:lang w:val="en-GB"/>
         </w:rPr>
-        <w:lastRenderedPageBreak/>
         <w:t>[-5]</w:t>
       </w:r>
       <w:r>
@@ -22437,6 +22500,7 @@
         <w:rPr>
           <w:b/>
         </w:rPr>
+        <w:lastRenderedPageBreak/>
         <w:t>Imiona męskie</w:t>
       </w:r>
       <w:r>
@@ -22474,14 +22538,7 @@
         <w:rPr>
           <w:lang w:eastAsia="en-GB"/>
         </w:rPr>
-        <w:t xml:space="preserve">Abby, Adria, Alea, Alexandra, Alisia, Anissa, Anna,  Arin, Audra, Belinda, Bernetta, Brenna, Briella, Caelie, Caren, Carissa, Clare, Corine, Danita, </w:t>
-      </w:r>
-      <w:r>
-        <w:rPr>
-          <w:lang w:eastAsia="en-GB"/>
-        </w:rPr>
-        <w:lastRenderedPageBreak/>
-        <w:t>Deitra, Edwena, Elicia, Emelia, Enola, Floella, Gaila, Idella, Isbel, Janessa, Joella, Lavena, Leta, Maudie, Meriel, Morgana, Nova, Odelia, Raelyn, Ravenna, Rue, Ryana, Samara, Sera, Shari, Shelia, Tianna, Victoria</w:t>
+        <w:t>Abby, Adria, Alea, Alexandra, Alisia, Anissa, Anna,  Arin, Audra, Belinda, Bernetta, Brenna, Briella, Caelie, Caren, Carissa, Clare, Corine, Danita, Deitra, Edwena, Elicia, Emelia, Enola, Floella, Gaila, Idella, Isbel, Janessa, Joella, Lavena, Leta, Maudie, Meriel, Morgana, Nova, Odelia, Raelyn, Ravenna, Rue, Ryana, Samara, Sera, Shari, Shelia, Tianna, Victoria</w:t>
       </w:r>
     </w:p>
     <w:p/>
@@ -23164,7 +23221,11 @@
         <w:tab/>
       </w:r>
       <w:r>
-        <w:t>Zwani też imperialnymi. Są chorobliwie ambitni i wykazują dużą biegłość w wszelkiego rodzaju zarządzaniu, czy to ekonomią w skali dziesięcioleci czy armią w skali godzin. Paranoidalni, obrzydliwie bogaci i posiadający zamiłowanie do przepychu i monumentalności. Nie przepadają za bezpośrednim braniem udziału w bitwach, a jeśli już, to zakuci w bajecznie drogie zbroje ze specjalnych stopów, z magicznymi usprawnieniami.</w:t>
+        <w:t xml:space="preserve">Zwani też imperialnymi. Są chorobliwie ambitni i wykazują dużą biegłość w wszelkiego rodzaju zarządzaniu, czy to ekonomią w skali dziesięcioleci czy armią w skali godzin. Paranoidalni, obrzydliwie bogaci i posiadający zamiłowanie do przepychu i monumentalności. Nie przepadają za </w:t>
+      </w:r>
+      <w:r>
+        <w:lastRenderedPageBreak/>
+        <w:t>bezpośrednim braniem udziału w bitwach, a jeśli już, to zakuci w bajecznie drogie zbroje ze specjalnych stopów, z magicznymi usprawnieniami.</w:t>
       </w:r>
     </w:p>
     <w:p>
@@ -23188,7 +23249,6 @@
         <w:pStyle w:val="Cytat"/>
       </w:pPr>
       <w:r>
-        <w:lastRenderedPageBreak/>
         <w:tab/>
         <w:t xml:space="preserve">"To był Predax! Jestem tego pewna! Pierdolony skurwysyn! Myślałam że jakiś likantrop. Ale nie. To zbyt oczywiste. Tamta dziewczyna. Była zbyt blada. I było tam zbyt mało krwi jak na takie rany. On ją kurwa wyssał jak wydmuszkę a potem zrobił z niej siekane. Pierdolony sadysta! Psychol jakiś, kurwa jego mać! </w:t>
       </w:r>
@@ -23410,6 +23470,7 @@
         <w:rPr>
           <w:b/>
         </w:rPr>
+        <w:lastRenderedPageBreak/>
         <w:t>Imiona męskie</w:t>
       </w:r>
       <w:r>
@@ -23469,7 +23530,6 @@
     </w:p>
     <w:p>
       <w:r>
-        <w:lastRenderedPageBreak/>
         <w:tab/>
       </w:r>
       <w:r>
@@ -24731,11 +24791,7 @@
         </w:rPr>
       </w:pPr>
       <w:r>
-        <w:t xml:space="preserve">"Rozmówca był wysokim i szczupłym blondynem, na oko trochę po dwudziestce. Włosy związane z tyłu. Miał jednolicie błękitne oczy. Wraz z </w:t>
-      </w:r>
-      <w:r>
-        <w:lastRenderedPageBreak/>
-        <w:t>białkami. Mimo iż nadawało to jego obliczu trochę niezwykły wygląd, był całkiem przystojny."</w:t>
+        <w:t>"Rozmówca był wysokim i szczupłym blondynem, na oko trochę po dwudziestce. Włosy związane z tyłu. Miał jednolicie błękitne oczy. Wraz z białkami. Mimo iż nadawało to jego obliczu trochę niezwykły wygląd, był całkiem przystojny."</w:t>
       </w:r>
     </w:p>
     <w:p>
@@ -25018,6 +25074,7 @@
     </w:p>
     <w:p>
       <w:r>
+        <w:lastRenderedPageBreak/>
         <w:t>Koszt szablonu obowiązkowego</w:t>
       </w:r>
       <w:r>
@@ -25153,7 +25210,6 @@
         <w:rPr>
           <w:lang w:val="en-GB"/>
         </w:rPr>
-        <w:lastRenderedPageBreak/>
         <w:t>[10</w:t>
       </w:r>
       <w:r>
@@ -25260,7 +25316,6 @@
         <w:rPr>
           <w:lang w:val="en-GB"/>
         </w:rPr>
-        <w:lastRenderedPageBreak/>
         <w:t>[16</w:t>
       </w:r>
       <w:r>
@@ -25449,6 +25504,7 @@
         <w:rPr>
           <w:lang w:val="en-GB"/>
         </w:rPr>
+        <w:lastRenderedPageBreak/>
         <w:t xml:space="preserve"> </w:t>
       </w:r>
       <w:r>
@@ -25524,7 +25580,6 @@
         <w:rPr>
           <w:lang w:val="en-GB"/>
         </w:rPr>
-        <w:lastRenderedPageBreak/>
         <w:t>[15]</w:t>
       </w:r>
       <w:r>
@@ -26320,17 +26375,14 @@
         </w:rPr>
       </w:pPr>
       <w:r>
+        <w:lastRenderedPageBreak/>
         <w:tab/>
       </w:r>
       <w:r>
         <w:t xml:space="preserve">“Van Kroth. </w:t>
       </w:r>
       <w:r>
-        <w:t xml:space="preserve">Ród któren od Garetha Van Krotha się wywodzi. Wszyscy oni i one, bez wyjątku naturę mają podobną a składać się na nią głównie chutliość niemożebna. Gzili by się tacy ino z kim popadnie i gdzie popadnie przeto dużo ich się porobiło i po świecie wędruje. Drugą cechą Van Krotha jest do bitki skorość, której to u podstawy leżą chęci do pokazania jak to oni żelazem potrafią sprawnie wywijać. A przyznać </w:t>
-      </w:r>
-      <w:r>
-        <w:lastRenderedPageBreak/>
-        <w:t>należy dla uczciwości że potrafią onym wymachiwać. Trafić skurczysyna niemożliwym niemal albowiem skacze zwinnie jak królik i pląsa na lewo i prawo. Van Kroth potrafi tyż z wilkiem gadać i do uległości przymusić, widzi w nocy niczym puszczyk. Jak jużci z nim bić się trza, czego odradzam z całego serca, to lepiej do nowiu odczekać bowiem słabszy wtedy się robi. Jeśli o wygląd idzie to zwykle jasne ma włosy i modre oczy, smukłą postawę i wzrost słuszny jednak wyjątki zdążają się tako samo. Przystojni są i pociągające tako że oprzeć się im ciężko zaprawdę.”</w:t>
+        <w:t>Ród któren od Garetha Van Krotha się wywodzi. Wszyscy oni i one, bez wyjątku naturę mają podobną a składać się na nią głównie chutliość niemożebna. Gzili by się tacy ino z kim popadnie i gdzie popadnie przeto dużo ich się porobiło i po świecie wędruje. Drugą cechą Van Krotha jest do bitki skorość, której to u podstawy leżą chęci do pokazania jak to oni żelazem potrafią sprawnie wywijać. A przyznać należy dla uczciwości że potrafią onym wymachiwać. Trafić skurczysyna niemożliwym niemal albowiem skacze zwinnie jak królik i pląsa na lewo i prawo. Van Kroth potrafi tyż z wilkiem gadać i do uległości przymusić, widzi w nocy niczym puszczyk. Jak jużci z nim bić się trza, czego odradzam z całego serca, to lepiej do nowiu odczekać bowiem słabszy wtedy się robi. Jeśli o wygląd idzie to zwykle jasne ma włosy i modre oczy, smukłą postawę i wzrost słuszny jednak wyjątki zdążają się tako samo. Przystojni są i pociągające tako że oprzeć się im ciężko zaprawdę.”</w:t>
       </w:r>
     </w:p>
     <w:p/>
@@ -26953,7 +27005,6 @@
         <w:rPr>
           <w:lang w:val="en-GB"/>
         </w:rPr>
-        <w:lastRenderedPageBreak/>
         <w:t>[</w:t>
       </w:r>
       <w:r>
@@ -27081,6 +27132,7 @@
         <w:rPr>
           <w:lang w:val="en-GB"/>
         </w:rPr>
+        <w:lastRenderedPageBreak/>
         <w:t>[5]</w:t>
       </w:r>
       <w:r>
@@ -27106,7 +27158,6 @@
         <w:rPr>
           <w:lang w:val="en-GB"/>
         </w:rPr>
-        <w:lastRenderedPageBreak/>
         <w:t>[2]</w:t>
       </w:r>
       <w:r>
@@ -27873,6 +27924,7 @@
         <w:rPr>
           <w:b/>
         </w:rPr>
+        <w:lastRenderedPageBreak/>
         <w:t>Imiona kobiece:</w:t>
       </w:r>
       <w:r>
@@ -27897,7 +27949,6 @@
         <w:pStyle w:val="Bezodstpw"/>
       </w:pPr>
       <w:r>
-        <w:lastRenderedPageBreak/>
         <w:tab/>
       </w:r>
       <w:r>
@@ -28586,7 +28637,167 @@
         <w:rPr>
           <w:lang w:val="en-GB"/>
         </w:rPr>
+        <w:t>[-15]</w:t>
+      </w:r>
+      <w:r>
+        <w:rPr>
+          <w:lang w:val="en-GB"/>
+        </w:rPr>
+        <w:tab/>
+        <w:t>Alcoholism</w:t>
+      </w:r>
+    </w:p>
+    <w:p>
+      <w:pPr>
+        <w:rPr>
+          <w:lang w:val="en-GB"/>
+        </w:rPr>
+      </w:pPr>
+      <w:r>
+        <w:rPr>
+          <w:lang w:val="en-GB"/>
+        </w:rPr>
+        <w:t>[-10]</w:t>
+      </w:r>
+      <w:r>
+        <w:rPr>
+          <w:lang w:val="en-GB"/>
+        </w:rPr>
+        <w:tab/>
+        <w:t>Berserk</w:t>
+      </w:r>
+    </w:p>
+    <w:p>
+      <w:pPr>
+        <w:rPr>
+          <w:lang w:val="en-GB"/>
+        </w:rPr>
+      </w:pPr>
+      <w:r>
+        <w:rPr>
+          <w:lang w:val="en-GB"/>
+        </w:rPr>
+        <w:t>[-10]</w:t>
+      </w:r>
+      <w:r>
+        <w:rPr>
+          <w:lang w:val="en-GB"/>
+        </w:rPr>
+        <w:tab/>
+        <w:t>Bloodlust</w:t>
+      </w:r>
+    </w:p>
+    <w:p>
+      <w:pPr>
+        <w:rPr>
+          <w:lang w:val="en-GB"/>
+        </w:rPr>
+      </w:pPr>
+      <w:r>
+        <w:rPr>
+          <w:lang w:val="en-GB"/>
+        </w:rPr>
+        <w:t>[-5]</w:t>
+      </w:r>
+      <w:r>
+        <w:rPr>
+          <w:lang w:val="en-GB"/>
+        </w:rPr>
+        <w:tab/>
+        <w:t>Callous</w:t>
+      </w:r>
+    </w:p>
+    <w:p>
+      <w:pPr>
+        <w:rPr>
+          <w:lang w:val="en-GB"/>
+        </w:rPr>
+      </w:pPr>
+      <w:r>
+        <w:rPr>
+          <w:lang w:val="en-GB"/>
+        </w:rPr>
+        <w:t>[-5]</w:t>
+      </w:r>
+      <w:r>
+        <w:rPr>
+          <w:lang w:val="en-GB"/>
+        </w:rPr>
+        <w:tab/>
+        <w:t>Gluttony</w:t>
+      </w:r>
+    </w:p>
+    <w:p>
+      <w:pPr>
+        <w:rPr>
+          <w:lang w:val="en-GB"/>
+        </w:rPr>
+      </w:pPr>
+      <w:r>
+        <w:rPr>
+          <w:lang w:val="en-GB"/>
+        </w:rPr>
+        <w:t>[-10]</w:t>
+      </w:r>
+      <w:r>
+        <w:rPr>
+          <w:lang w:val="en-GB"/>
+        </w:rPr>
+        <w:tab/>
+        <w:t>Impulsiveness</w:t>
+      </w:r>
+    </w:p>
+    <w:p>
+      <w:pPr>
+        <w:rPr>
+          <w:lang w:val="en-GB"/>
+        </w:rPr>
+      </w:pPr>
+      <w:r>
+        <w:rPr>
+          <w:lang w:val="en-GB"/>
+        </w:rPr>
         <w:lastRenderedPageBreak/>
+        <w:t>[-5]</w:t>
+      </w:r>
+      <w:r>
+        <w:rPr>
+          <w:lang w:val="en-GB"/>
+        </w:rPr>
+        <w:tab/>
+        <w:t>Overconfidence</w:t>
+      </w:r>
+    </w:p>
+    <w:p>
+      <w:pPr>
+        <w:rPr>
+          <w:lang w:val="en-GB"/>
+        </w:rPr>
+      </w:pPr>
+      <w:r>
+        <w:rPr>
+          <w:lang w:val="en-GB"/>
+        </w:rPr>
+        <w:t>[-1]</w:t>
+      </w:r>
+      <w:r>
+        <w:rPr>
+          <w:lang w:val="en-GB"/>
+        </w:rPr>
+        <w:tab/>
+        <w:t>Proud</w:t>
+      </w:r>
+    </w:p>
+    <w:p>
+      <w:pPr>
+        <w:rPr>
+          <w:lang w:val="en-GB"/>
+        </w:rPr>
+      </w:pPr>
+      <w:r>
+        <w:rPr>
+          <w:lang w:val="en-GB"/>
+        </w:rPr>
         <w:t>[-15]</w:t>
       </w:r>
       <w:r>
@@ -28594,47 +28805,7 @@
           <w:lang w:val="en-GB"/>
         </w:rPr>
         <w:tab/>
-        <w:t>Alcoholism</w:t>
-      </w:r>
-    </w:p>
-    <w:p>
-      <w:pPr>
-        <w:rPr>
-          <w:lang w:val="en-GB"/>
-        </w:rPr>
-      </w:pPr>
-      <w:r>
-        <w:rPr>
-          <w:lang w:val="en-GB"/>
-        </w:rPr>
-        <w:t>[-10]</w:t>
-      </w:r>
-      <w:r>
-        <w:rPr>
-          <w:lang w:val="en-GB"/>
-        </w:rPr>
-        <w:tab/>
-        <w:t>Berserk</w:t>
-      </w:r>
-    </w:p>
-    <w:p>
-      <w:pPr>
-        <w:rPr>
-          <w:lang w:val="en-GB"/>
-        </w:rPr>
-      </w:pPr>
-      <w:r>
-        <w:rPr>
-          <w:lang w:val="en-GB"/>
-        </w:rPr>
-        <w:t>[-10]</w:t>
-      </w:r>
-      <w:r>
-        <w:rPr>
-          <w:lang w:val="en-GB"/>
-        </w:rPr>
-        <w:tab/>
-        <w:t>Bloodlust</w:t>
+        <w:t>Sadism</w:t>
       </w:r>
     </w:p>
     <w:p>
@@ -28654,126 +28825,6 @@
           <w:lang w:val="en-GB"/>
         </w:rPr>
         <w:tab/>
-        <w:t>Callous</w:t>
-      </w:r>
-    </w:p>
-    <w:p>
-      <w:pPr>
-        <w:rPr>
-          <w:lang w:val="en-GB"/>
-        </w:rPr>
-      </w:pPr>
-      <w:r>
-        <w:rPr>
-          <w:lang w:val="en-GB"/>
-        </w:rPr>
-        <w:t>[-5]</w:t>
-      </w:r>
-      <w:r>
-        <w:rPr>
-          <w:lang w:val="en-GB"/>
-        </w:rPr>
-        <w:tab/>
-        <w:t>Gluttony</w:t>
-      </w:r>
-    </w:p>
-    <w:p>
-      <w:pPr>
-        <w:rPr>
-          <w:lang w:val="en-GB"/>
-        </w:rPr>
-      </w:pPr>
-      <w:r>
-        <w:rPr>
-          <w:lang w:val="en-GB"/>
-        </w:rPr>
-        <w:t>[-10]</w:t>
-      </w:r>
-      <w:r>
-        <w:rPr>
-          <w:lang w:val="en-GB"/>
-        </w:rPr>
-        <w:tab/>
-        <w:t>Impulsiveness</w:t>
-      </w:r>
-    </w:p>
-    <w:p>
-      <w:pPr>
-        <w:rPr>
-          <w:lang w:val="en-GB"/>
-        </w:rPr>
-      </w:pPr>
-      <w:r>
-        <w:rPr>
-          <w:lang w:val="en-GB"/>
-        </w:rPr>
-        <w:t>[-5]</w:t>
-      </w:r>
-      <w:r>
-        <w:rPr>
-          <w:lang w:val="en-GB"/>
-        </w:rPr>
-        <w:tab/>
-        <w:t>Overconfidence</w:t>
-      </w:r>
-    </w:p>
-    <w:p>
-      <w:pPr>
-        <w:rPr>
-          <w:lang w:val="en-GB"/>
-        </w:rPr>
-      </w:pPr>
-      <w:r>
-        <w:rPr>
-          <w:lang w:val="en-GB"/>
-        </w:rPr>
-        <w:t>[-1]</w:t>
-      </w:r>
-      <w:r>
-        <w:rPr>
-          <w:lang w:val="en-GB"/>
-        </w:rPr>
-        <w:tab/>
-        <w:t>Proud</w:t>
-      </w:r>
-    </w:p>
-    <w:p>
-      <w:pPr>
-        <w:rPr>
-          <w:lang w:val="en-GB"/>
-        </w:rPr>
-      </w:pPr>
-      <w:r>
-        <w:rPr>
-          <w:lang w:val="en-GB"/>
-        </w:rPr>
-        <w:t>[-15]</w:t>
-      </w:r>
-      <w:r>
-        <w:rPr>
-          <w:lang w:val="en-GB"/>
-        </w:rPr>
-        <w:tab/>
-        <w:t>Sadism</w:t>
-      </w:r>
-    </w:p>
-    <w:p>
-      <w:pPr>
-        <w:rPr>
-          <w:lang w:val="en-GB"/>
-        </w:rPr>
-      </w:pPr>
-      <w:r>
-        <w:rPr>
-          <w:lang w:val="en-GB"/>
-        </w:rPr>
-        <w:t>[-5]</w:t>
-      </w:r>
-      <w:r>
-        <w:rPr>
-          <w:lang w:val="en-GB"/>
-        </w:rPr>
-        <w:tab/>
         <w:t>Stubbornness</w:t>
       </w:r>
     </w:p>
@@ -28787,6 +28838,7 @@
         <w:rPr>
           <w:lang w:val="en-GB"/>
         </w:rPr>
+        <w:lastRenderedPageBreak/>
         <w:t>[var]</w:t>
       </w:r>
       <w:r>
@@ -30785,16 +30837,16 @@
       <w:bookmarkStart w:id="145" w:name="_Toc456770781"/>
       <w:bookmarkStart w:id="146" w:name="_Toc456975457"/>
       <w:bookmarkStart w:id="147" w:name="_Toc457246474"/>
-      <w:bookmarkStart w:id="148" w:name="_Toc456975456"/>
-      <w:bookmarkStart w:id="149" w:name="_Toc457246473"/>
-      <w:bookmarkStart w:id="150" w:name="_Toc459455846"/>
+      <w:bookmarkStart w:id="148" w:name="_Toc459455846"/>
+      <w:bookmarkStart w:id="149" w:name="_Toc456975456"/>
+      <w:bookmarkStart w:id="150" w:name="_Toc457246473"/>
       <w:r>
         <w:t>Invito (Przyzwanie)</w:t>
       </w:r>
       <w:bookmarkEnd w:id="145"/>
       <w:bookmarkEnd w:id="146"/>
       <w:bookmarkEnd w:id="147"/>
-      <w:bookmarkEnd w:id="150"/>
+      <w:bookmarkEnd w:id="148"/>
       <w:r>
         <w:t xml:space="preserve"> </w:t>
       </w:r>
@@ -30958,8 +31010,8 @@
       <w:r>
         <w:t>Płomień)</w:t>
       </w:r>
-      <w:bookmarkEnd w:id="148"/>
       <w:bookmarkEnd w:id="149"/>
+      <w:bookmarkEnd w:id="150"/>
       <w:bookmarkEnd w:id="151"/>
     </w:p>
     <w:p>
@@ -31544,10 +31596,10 @@
       <w:pPr>
         <w:pStyle w:val="Nagwek2"/>
       </w:pPr>
-      <w:bookmarkStart w:id="156" w:name="_Toc456770783"/>
-      <w:bookmarkStart w:id="157" w:name="_Toc456975459"/>
-      <w:bookmarkStart w:id="158" w:name="_Toc457246476"/>
-      <w:bookmarkStart w:id="159" w:name="_Toc459455849"/>
+      <w:bookmarkStart w:id="156" w:name="_Toc459455849"/>
+      <w:bookmarkStart w:id="157" w:name="_Toc456770783"/>
+      <w:bookmarkStart w:id="158" w:name="_Toc456975459"/>
+      <w:bookmarkStart w:id="159" w:name="_Toc457246476"/>
       <w:r>
         <w:t>Letpactum</w:t>
       </w:r>
@@ -31560,7 +31612,7 @@
       <w:r>
         <w:t>)</w:t>
       </w:r>
-      <w:bookmarkEnd w:id="159"/>
+      <w:bookmarkEnd w:id="156"/>
     </w:p>
     <w:p>
       <w:r>
@@ -31963,9 +32015,9 @@
       <w:bookmarkStart w:id="164" w:name="_Toc456770784"/>
       <w:bookmarkStart w:id="165" w:name="_Toc456975460"/>
       <w:bookmarkStart w:id="166" w:name="_Toc457246477"/>
-      <w:bookmarkEnd w:id="156"/>
       <w:bookmarkEnd w:id="157"/>
       <w:bookmarkEnd w:id="158"/>
+      <w:bookmarkEnd w:id="159"/>
       <w:r>
         <w:t>Pallium (Płaszcz)</w:t>
       </w:r>
@@ -32917,12 +32969,18 @@
     <w:p>
       <w:pPr>
         <w:pStyle w:val="Nagwek2"/>
+        <w:rPr>
+          <w:lang w:val="en-GB"/>
+        </w:rPr>
       </w:pPr>
       <w:bookmarkStart w:id="188" w:name="_Toc456770789"/>
       <w:bookmarkStart w:id="189" w:name="_Toc456975467"/>
       <w:bookmarkStart w:id="190" w:name="_Toc457246484"/>
       <w:bookmarkStart w:id="191" w:name="_Toc459455857"/>
       <w:r>
+        <w:rPr>
+          <w:lang w:val="en-GB"/>
+        </w:rPr>
         <w:t>Tempest (Burza)</w:t>
       </w:r>
       <w:bookmarkEnd w:id="188"/>
@@ -32931,7 +32989,15 @@
       <w:bookmarkEnd w:id="191"/>
     </w:p>
     <w:p>
-      <w:r>
+      <w:pPr>
+        <w:rPr>
+          <w:lang w:val="en-GB"/>
+        </w:rPr>
+      </w:pPr>
+      <w:r>
+        <w:rPr>
+          <w:lang w:val="en-GB"/>
+        </w:rPr>
         <w:tab/>
       </w:r>
     </w:p>
@@ -37584,14 +37650,14 @@
         <w:pStyle w:val="Nagwek3"/>
       </w:pPr>
       <w:bookmarkStart w:id="297" w:name="_Toc457246512"/>
-      <w:bookmarkStart w:id="298" w:name="_Toc456770816"/>
-      <w:bookmarkStart w:id="299" w:name="_Toc456975495"/>
-      <w:bookmarkStart w:id="300" w:name="_Toc459455885"/>
+      <w:bookmarkStart w:id="298" w:name="_Toc459455885"/>
+      <w:bookmarkStart w:id="299" w:name="_Toc456770816"/>
+      <w:bookmarkStart w:id="300" w:name="_Toc456975495"/>
       <w:r>
         <w:t>Narmorianie</w:t>
       </w:r>
       <w:bookmarkEnd w:id="297"/>
-      <w:bookmarkEnd w:id="300"/>
+      <w:bookmarkEnd w:id="298"/>
     </w:p>
     <w:p>
       <w:pPr>
@@ -37666,8 +37732,8 @@
       <w:r>
         <w:t>Niziołki</w:t>
       </w:r>
-      <w:bookmarkEnd w:id="298"/>
       <w:bookmarkEnd w:id="299"/>
+      <w:bookmarkEnd w:id="300"/>
       <w:bookmarkEnd w:id="301"/>
       <w:bookmarkEnd w:id="302"/>
     </w:p>
@@ -38259,7 +38325,7 @@
             <w:rPr>
               <w:noProof/>
             </w:rPr>
-            <w:t>30</w:t>
+            <w:t>27</w:t>
           </w:r>
         </w:fldSimple>
       </w:p>

</xml_diff>

<commit_message>
v 3.5.10 Dodana rozpiska Impetus.
</commit_message>
<xml_diff>
--- a/Karmazyn.docx
+++ b/Karmazyn.docx
@@ -176,7 +176,7 @@
         <w:rPr>
           <w:lang w:val="en-US"/>
         </w:rPr>
-        <w:t>5.8</w:t>
+        <w:t>5.10</w:t>
       </w:r>
     </w:p>
     <w:p>
@@ -200,7 +200,7 @@
         <w:rPr>
           <w:lang w:val="en-US"/>
         </w:rPr>
-        <w:t>2016-08-22</w:t>
+        <w:t>2016-08-24</w:t>
       </w:r>
     </w:p>
     <w:p>
@@ -4474,7 +4474,7 @@
                 <w:noProof/>
                 <w:webHidden/>
               </w:rPr>
-              <w:t>56</w:t>
+              <w:t>57</w:t>
             </w:r>
             <w:r>
               <w:rPr>
@@ -26918,7 +26918,16 @@
         <w:t>Teren</w:t>
       </w:r>
       <w:r>
-        <w:t>: Hislgard, Nordland, można spotkać na całym Kontynencie</w:t>
+        <w:t>: Hi</w:t>
+      </w:r>
+      <w:r>
+        <w:t>l</w:t>
+      </w:r>
+      <w:r>
+        <w:t>s</w:t>
+      </w:r>
+      <w:r>
+        <w:t>gard, Nordland, można spotkać na całym Kontynencie</w:t>
       </w:r>
     </w:p>
     <w:p>
@@ -30289,7 +30298,10 @@
         </w:rPr>
       </w:pPr>
       <w:r>
-        <w:t>1: ½  do 1.5, tylko ssaki (wilk, sarna)</w:t>
+        <w:t xml:space="preserve">1: </w:t>
+      </w:r>
+      <w:r>
+        <w:t>½  do 1.5, tylko ssaki (wilk, sarna)</w:t>
       </w:r>
     </w:p>
     <w:p>
@@ -30686,7 +30698,13 @@
         <w:t>Z</w:t>
       </w:r>
       <w:r>
-        <w:t>asięg 100m</w:t>
+        <w:t>asięg 100</w:t>
+      </w:r>
+      <w:r>
+        <w:t xml:space="preserve"> </w:t>
+      </w:r>
+      <w:r>
+        <w:t>m</w:t>
       </w:r>
       <w:r>
         <w:t>, cel musi być widoczny</w:t>
@@ -31004,19 +31022,45 @@
           <w:b/>
         </w:rPr>
         <w:lastRenderedPageBreak/>
-        <w:t>System:</w:t>
-      </w:r>
-    </w:p>
-    <w:p>
-      <w:pPr>
-        <w:rPr>
-          <w:sz w:val="24"/>
-          <w:szCs w:val="24"/>
-        </w:rPr>
-      </w:pPr>
-      <w:r>
-        <w:tab/>
-        <w:t>TBD, bonus do move i DR  na kilka sekund, striking ST na pojedynczy cios, zależnie od długości rozbiegu.</w:t>
+        <w:t>System</w:t>
+      </w:r>
+      <w:r>
+        <w:rPr>
+          <w:b/>
+        </w:rPr>
+        <w:t>:</w:t>
+      </w:r>
+    </w:p>
+    <w:p>
+      <w:r>
+        <w:tab/>
+      </w:r>
+      <w:r>
+        <w:t>Każdy poziom zapewnia następujące bonusy na 5 sekund</w:t>
+      </w:r>
+      <w:r>
+        <w:rPr>
+          <w:lang w:val="en-GB"/>
+        </w:rPr>
+        <w:t>: +</w:t>
+      </w:r>
+      <w:r>
+        <w:rPr>
+          <w:lang w:val="en-GB"/>
+        </w:rPr>
+        <w:t>2</w:t>
+      </w:r>
+      <w:r>
+        <w:rPr>
+          <w:lang w:val="en-GB"/>
+        </w:rPr>
+        <w:t xml:space="preserve"> Striking ST (limitation: only while moving full speed -20%), +1 Damage Resistance, +1 Move. </w:t>
+      </w:r>
+      <w:r>
+        <w:t xml:space="preserve">Koszt </w:t>
+      </w:r>
+      <w:r>
+        <w:t>zakupu: [9] per poziom. Koszt użycia: 1BP</w:t>
       </w:r>
     </w:p>
     <w:p>
@@ -31147,16 +31191,16 @@
       <w:bookmarkStart w:id="145" w:name="_Toc456770781"/>
       <w:bookmarkStart w:id="146" w:name="_Toc456975457"/>
       <w:bookmarkStart w:id="147" w:name="_Toc457246474"/>
-      <w:bookmarkStart w:id="148" w:name="_Toc456975456"/>
-      <w:bookmarkStart w:id="149" w:name="_Toc457246473"/>
-      <w:bookmarkStart w:id="150" w:name="_Toc459697158"/>
+      <w:bookmarkStart w:id="148" w:name="_Toc459697158"/>
+      <w:bookmarkStart w:id="149" w:name="_Toc456975456"/>
+      <w:bookmarkStart w:id="150" w:name="_Toc457246473"/>
       <w:r>
         <w:t>Invito (Przyzwanie)</w:t>
       </w:r>
       <w:bookmarkEnd w:id="145"/>
       <w:bookmarkEnd w:id="146"/>
       <w:bookmarkEnd w:id="147"/>
-      <w:bookmarkEnd w:id="150"/>
+      <w:bookmarkEnd w:id="148"/>
       <w:r>
         <w:t xml:space="preserve"> </w:t>
       </w:r>
@@ -31320,8 +31364,8 @@
       <w:r>
         <w:t>Płomień)</w:t>
       </w:r>
-      <w:bookmarkEnd w:id="148"/>
       <w:bookmarkEnd w:id="149"/>
+      <w:bookmarkEnd w:id="150"/>
       <w:bookmarkEnd w:id="151"/>
     </w:p>
     <w:p>
@@ -31906,10 +31950,10 @@
       <w:pPr>
         <w:pStyle w:val="Nagwek2"/>
       </w:pPr>
-      <w:bookmarkStart w:id="156" w:name="_Toc456770783"/>
-      <w:bookmarkStart w:id="157" w:name="_Toc456975459"/>
-      <w:bookmarkStart w:id="158" w:name="_Toc457246476"/>
-      <w:bookmarkStart w:id="159" w:name="_Toc459697161"/>
+      <w:bookmarkStart w:id="156" w:name="_Toc459697161"/>
+      <w:bookmarkStart w:id="157" w:name="_Toc456770783"/>
+      <w:bookmarkStart w:id="158" w:name="_Toc456975459"/>
+      <w:bookmarkStart w:id="159" w:name="_Toc457246476"/>
       <w:r>
         <w:t>Letpactum</w:t>
       </w:r>
@@ -31922,7 +31966,7 @@
       <w:r>
         <w:t>)</w:t>
       </w:r>
-      <w:bookmarkEnd w:id="159"/>
+      <w:bookmarkEnd w:id="156"/>
     </w:p>
     <w:p>
       <w:r>
@@ -32426,9 +32470,9 @@
       <w:bookmarkStart w:id="165" w:name="_Toc456975460"/>
       <w:bookmarkStart w:id="166" w:name="_Toc457246477"/>
       <w:bookmarkStart w:id="167" w:name="_Toc459697163"/>
-      <w:bookmarkEnd w:id="156"/>
       <w:bookmarkEnd w:id="157"/>
       <w:bookmarkEnd w:id="158"/>
+      <w:bookmarkEnd w:id="159"/>
       <w:r>
         <w:t>Pallium (Płaszcz)</w:t>
       </w:r>
@@ -36361,7 +36405,7 @@
       <w:r>
         <w:rPr>
           <w:noProof/>
-          <w:lang w:val="en-US" w:eastAsia="en-GB"/>
+          <w:lang w:val="en-GB" w:eastAsia="en-GB"/>
         </w:rPr>
         <w:drawing>
           <wp:inline distT="0" distB="0" distL="0" distR="0">
@@ -38056,14 +38100,14 @@
         <w:pStyle w:val="Nagwek3"/>
       </w:pPr>
       <w:bookmarkStart w:id="298" w:name="_Toc457246512"/>
-      <w:bookmarkStart w:id="299" w:name="_Toc456770816"/>
-      <w:bookmarkStart w:id="300" w:name="_Toc456975495"/>
-      <w:bookmarkStart w:id="301" w:name="_Toc459697198"/>
+      <w:bookmarkStart w:id="299" w:name="_Toc459697198"/>
+      <w:bookmarkStart w:id="300" w:name="_Toc456770816"/>
+      <w:bookmarkStart w:id="301" w:name="_Toc456975495"/>
       <w:r>
         <w:t>Narmorianie</w:t>
       </w:r>
       <w:bookmarkEnd w:id="298"/>
-      <w:bookmarkEnd w:id="301"/>
+      <w:bookmarkEnd w:id="299"/>
     </w:p>
     <w:p>
       <w:pPr>
@@ -38138,8 +38182,8 @@
       <w:r>
         <w:t>Niziołki</w:t>
       </w:r>
-      <w:bookmarkEnd w:id="299"/>
       <w:bookmarkEnd w:id="300"/>
+      <w:bookmarkEnd w:id="301"/>
       <w:bookmarkEnd w:id="302"/>
       <w:bookmarkEnd w:id="303"/>
     </w:p>
@@ -38731,7 +38775,7 @@
             <w:rPr>
               <w:noProof/>
             </w:rPr>
-            <w:t>53</w:t>
+            <w:t>2</w:t>
           </w:r>
         </w:fldSimple>
       </w:p>

</xml_diff>

<commit_message>
v3.5.11 Drobne poprawki w rodach Dodane typowe imiona Nephelion
</commit_message>
<xml_diff>
--- a/Karmazyn.docx
+++ b/Karmazyn.docx
@@ -176,7 +176,7 @@
         <w:rPr>
           <w:lang w:val="en-US"/>
         </w:rPr>
-        <w:t>5.10</w:t>
+        <w:t>5.11</w:t>
       </w:r>
     </w:p>
     <w:p>
@@ -200,7 +200,7 @@
         <w:rPr>
           <w:lang w:val="en-US"/>
         </w:rPr>
-        <w:t>2016-08-24</w:t>
+        <w:t>2016-08-27</w:t>
       </w:r>
     </w:p>
     <w:p>
@@ -12029,7 +12029,10 @@
         <w:t>1</w:t>
       </w:r>
       <w:r>
-        <w:t>24</w:t>
+        <w:t>1</w:t>
+      </w:r>
+      <w:r>
+        <w:t>4</w:t>
       </w:r>
       <w:r>
         <w:t>]</w:t>
@@ -12512,7 +12515,19 @@
         <w:rPr>
           <w:lang w:val="en-US"/>
         </w:rPr>
-        <w:t>[20]</w:t>
+        <w:t>[</w:t>
+      </w:r>
+      <w:r>
+        <w:rPr>
+          <w:lang w:val="en-US"/>
+        </w:rPr>
+        <w:t>1</w:t>
+      </w:r>
+      <w:r>
+        <w:rPr>
+          <w:lang w:val="en-US"/>
+        </w:rPr>
+        <w:t>0]</w:t>
       </w:r>
       <w:r>
         <w:rPr>
@@ -12530,7 +12545,7 @@
         <w:rPr>
           <w:lang w:val="en-US"/>
         </w:rPr>
-        <w:t xml:space="preserve"> 2</w:t>
+        <w:t xml:space="preserve"> 1</w:t>
       </w:r>
     </w:p>
     <w:p>
@@ -13679,7 +13694,7 @@
         <w:t>Koszt szablonu obowiązkowego [1</w:t>
       </w:r>
       <w:r>
-        <w:t>1</w:t>
+        <w:t>0</w:t>
       </w:r>
       <w:r>
         <w:t>7</w:t>
@@ -13714,71 +13729,34 @@
       </w:pPr>
     </w:p>
     <w:p>
-      <w:pPr>
-        <w:rPr>
-          <w:lang w:val="en-US"/>
-        </w:rPr>
-      </w:pPr>
-      <w:r>
-        <w:rPr>
-          <w:lang w:val="en-US"/>
-        </w:rPr>
+      <w:r>
         <w:lastRenderedPageBreak/>
         <w:t>[10]</w:t>
       </w:r>
       <w:r>
-        <w:rPr>
-          <w:lang w:val="en-US"/>
-        </w:rPr>
-        <w:tab/>
-      </w:r>
-      <w:r>
-        <w:rPr>
-          <w:lang w:val="en-US"/>
-        </w:rPr>
+        <w:tab/>
+      </w:r>
+      <w:r>
         <w:t>ST</w:t>
       </w:r>
       <w:r>
-        <w:rPr>
-          <w:lang w:val="en-US"/>
-        </w:rPr>
         <w:t xml:space="preserve"> </w:t>
       </w:r>
       <w:r>
-        <w:rPr>
-          <w:lang w:val="en-US"/>
-        </w:rPr>
         <w:t>+1</w:t>
       </w:r>
     </w:p>
     <w:p>
-      <w:pPr>
-        <w:rPr>
-          <w:lang w:val="en-US"/>
-        </w:rPr>
-      </w:pPr>
-      <w:r>
-        <w:rPr>
-          <w:lang w:val="en-US"/>
-        </w:rPr>
+      <w:r>
         <w:t>[3</w:t>
       </w:r>
       <w:r>
-        <w:rPr>
-          <w:lang w:val="en-US"/>
-        </w:rPr>
         <w:t>0]</w:t>
       </w:r>
       <w:r>
-        <w:rPr>
-          <w:lang w:val="en-US"/>
-        </w:rPr>
-        <w:tab/>
-      </w:r>
-      <w:r>
-        <w:rPr>
-          <w:lang w:val="en-US"/>
-        </w:rPr>
+        <w:tab/>
+      </w:r>
+      <w:r>
         <w:t>IQ +2</w:t>
       </w:r>
     </w:p>
@@ -14115,13 +14093,20 @@
           <w:rStyle w:val="Wyrnieniedelikatne"/>
           <w:lang w:val="en-US"/>
         </w:rPr>
-        <w:t>20</w:t>
+        <w:t>1</w:t>
       </w:r>
       <w:r>
         <w:rPr>
           <w:rStyle w:val="Wyrnieniedelikatne"/>
           <w:lang w:val="en-US"/>
         </w:rPr>
+        <w:t>0</w:t>
+      </w:r>
+      <w:r>
+        <w:rPr>
+          <w:rStyle w:val="Wyrnieniedelikatne"/>
+          <w:lang w:val="en-US"/>
+        </w:rPr>
         <w:t>]</w:t>
       </w:r>
       <w:r>
@@ -14150,7 +14135,7 @@
           <w:rStyle w:val="Wyrnieniedelikatne"/>
           <w:lang w:val="en-US"/>
         </w:rPr>
-        <w:t>2</w:t>
+        <w:t>1</w:t>
       </w:r>
     </w:p>
     <w:p>
@@ -15003,13 +14988,20 @@
         <w:t xml:space="preserve">: </w:t>
       </w:r>
       <w:r>
-        <w:t xml:space="preserve">Hamus, Inbestia, </w:t>
-      </w:r>
-      <w:r>
-        <w:t>Morphus</w:t>
-      </w:r>
-      <w:r>
-        <w:t>, Transmogrifio</w:t>
+        <w:rPr>
+          <w:bCs/>
+        </w:rPr>
+        <w:t>Animorph</w:t>
+      </w:r>
+      <w:r>
+        <w:rPr>
+          <w:b/>
+          <w:bCs/>
+        </w:rPr>
+        <w:t xml:space="preserve">, </w:t>
+      </w:r>
+      <w:r>
+        <w:t>Hamus, Inbestia, Tramogris</w:t>
       </w:r>
     </w:p>
     <w:p>
@@ -15139,7 +15131,7 @@
         <w:t>Koszt szablonu obowiązkowego</w:t>
       </w:r>
       <w:r>
-        <w:t xml:space="preserve"> [117</w:t>
+        <w:t xml:space="preserve"> [112</w:t>
       </w:r>
       <w:r>
         <w:t>]</w:t>
@@ -15513,19 +15505,25 @@
         <w:rPr>
           <w:lang w:val="en-US"/>
         </w:rPr>
-        <w:t>[10]</w:t>
-      </w:r>
-      <w:r>
-        <w:rPr>
-          <w:lang w:val="en-US"/>
-        </w:rPr>
-        <w:tab/>
-      </w:r>
-      <w:r>
-        <w:rPr>
-          <w:lang w:val="en-US"/>
-        </w:rPr>
-        <w:t>Talent: Animal friend 2</w:t>
+        <w:t>[5</w:t>
+      </w:r>
+      <w:r>
+        <w:rPr>
+          <w:lang w:val="en-US"/>
+        </w:rPr>
+        <w:t>]</w:t>
+      </w:r>
+      <w:r>
+        <w:rPr>
+          <w:lang w:val="en-US"/>
+        </w:rPr>
+        <w:tab/>
+      </w:r>
+      <w:r>
+        <w:rPr>
+          <w:lang w:val="en-US"/>
+        </w:rPr>
+        <w:t>Talent: Animal friend 1</w:t>
       </w:r>
     </w:p>
     <w:p>
@@ -16463,7 +16461,7 @@
         <w:t>Koszt szablonu obowiązkowego: [1</w:t>
       </w:r>
       <w:r>
-        <w:t>17</w:t>
+        <w:t>12</w:t>
       </w:r>
       <w:r>
         <w:t>]</w:t>
@@ -16802,7 +16800,13 @@
         <w:rPr>
           <w:lang w:val="en-US"/>
         </w:rPr>
-        <w:t>[10]</w:t>
+        <w:t>[5</w:t>
+      </w:r>
+      <w:r>
+        <w:rPr>
+          <w:lang w:val="en-US"/>
+        </w:rPr>
+        <w:t>]</w:t>
       </w:r>
       <w:r>
         <w:rPr>
@@ -16828,6 +16832,12 @@
           <w:lang w:val="en-US"/>
         </w:rPr>
         <w:t>*</w:t>
+      </w:r>
+      <w:r>
+        <w:rPr>
+          <w:lang w:val="en-US"/>
+        </w:rPr>
+        <w:t xml:space="preserve"> 1</w:t>
       </w:r>
     </w:p>
     <w:p>
@@ -18724,7 +18734,10 @@
         <w:t>Koszt szablonu obowiązkowego: [</w:t>
       </w:r>
       <w:r>
-        <w:t>113</w:t>
+        <w:t>1</w:t>
+      </w:r>
+      <w:r>
+        <w:t>08</w:t>
       </w:r>
       <w:r>
         <w:t>]</w:t>
@@ -19100,7 +19113,19 @@
         <w:rPr>
           <w:lang w:val="en-US"/>
         </w:rPr>
-        <w:t>[10]</w:t>
+        <w:t>[</w:t>
+      </w:r>
+      <w:r>
+        <w:rPr>
+          <w:lang w:val="en-US"/>
+        </w:rPr>
+        <w:t>5</w:t>
+      </w:r>
+      <w:r>
+        <w:rPr>
+          <w:lang w:val="en-US"/>
+        </w:rPr>
+        <w:t>]</w:t>
       </w:r>
       <w:r>
         <w:rPr>
@@ -19119,7 +19144,7 @@
         <w:rPr>
           <w:lang w:val="en-US"/>
         </w:rPr>
-        <w:t xml:space="preserve"> 2</w:t>
+        <w:t xml:space="preserve"> 1</w:t>
       </w:r>
     </w:p>
     <w:p>
@@ -19838,7 +19863,7 @@
         <w:rPr>
           <w:lang w:eastAsia="en-GB"/>
         </w:rPr>
-        <w:t xml:space="preserve">Alzabeta, Amalie, Barbora, Bela, Dana, Darja, Frantiska, Iva, Jolana, Judita, Katerina, </w:t>
+        <w:t>Alzabeta, Amalie, Barbora, Bela, Dana, Darja, Frantiska, Iva, Jolana, Judita, Katerina, Lenka, Lida, Mahulena, Marika, Mila, Nikola, Radana, Sabina, Sona, Vanda, Vera, Vlasta, Zora</w:t>
       </w:r>
     </w:p>
     <w:p>
@@ -19848,20 +19873,6 @@
           <w:szCs w:val="24"/>
         </w:rPr>
       </w:pPr>
-      <w:r>
-        <w:rPr>
-          <w:lang w:eastAsia="en-GB"/>
-        </w:rPr>
-        <w:t>Lenka, Lida, Mahulena, Marika, Mila, Nikola, Radana, Sabina, Sona, Vanda, Vera, Vlasta, Zora</w:t>
-      </w:r>
-    </w:p>
-    <w:p>
-      <w:pPr>
-        <w:rPr>
-          <w:sz w:val="24"/>
-          <w:szCs w:val="24"/>
-        </w:rPr>
-      </w:pPr>
     </w:p>
     <w:p>
       <w:r>
@@ -19893,7 +19904,10 @@
         <w:t>1</w:t>
       </w:r>
       <w:r>
-        <w:t>25</w:t>
+        <w:t>1</w:t>
+      </w:r>
+      <w:r>
+        <w:t>5</w:t>
       </w:r>
       <w:r>
         <w:t>]</w:t>
@@ -20112,7 +20126,47 @@
         <w:rPr>
           <w:lang w:val="en-US"/>
         </w:rPr>
+        <w:t>[5]</w:t>
+      </w:r>
+      <w:r>
+        <w:rPr>
+          <w:lang w:val="en-US"/>
+        </w:rPr>
+        <w:tab/>
+        <w:t>Lightning Calculator</w:t>
+      </w:r>
+    </w:p>
+    <w:p>
+      <w:pPr>
+        <w:rPr>
+          <w:lang w:val="en-US"/>
+        </w:rPr>
+      </w:pPr>
+      <w:r>
+        <w:rPr>
+          <w:lang w:val="en-US"/>
+        </w:rPr>
         <w:lastRenderedPageBreak/>
+        <w:t>[25]</w:t>
+      </w:r>
+      <w:r>
+        <w:rPr>
+          <w:lang w:val="en-US"/>
+        </w:rPr>
+        <w:tab/>
+        <w:t>Magery 2</w:t>
+      </w:r>
+    </w:p>
+    <w:p>
+      <w:pPr>
+        <w:rPr>
+          <w:lang w:val="en-US"/>
+        </w:rPr>
+      </w:pPr>
+      <w:r>
+        <w:rPr>
+          <w:lang w:val="en-US"/>
+        </w:rPr>
         <w:t>[5]</w:t>
       </w:r>
       <w:r>
@@ -20120,27 +20174,45 @@
           <w:lang w:val="en-US"/>
         </w:rPr>
         <w:tab/>
-        <w:t>Lightning Calculator</w:t>
-      </w:r>
-    </w:p>
-    <w:p>
-      <w:pPr>
-        <w:rPr>
-          <w:lang w:val="en-US"/>
-        </w:rPr>
-      </w:pPr>
-      <w:r>
-        <w:rPr>
-          <w:lang w:val="en-US"/>
-        </w:rPr>
-        <w:t>[25]</w:t>
-      </w:r>
-      <w:r>
-        <w:rPr>
-          <w:lang w:val="en-US"/>
-        </w:rPr>
-        <w:tab/>
-        <w:t>Magery 2</w:t>
+        <w:t>Single Minded</w:t>
+      </w:r>
+    </w:p>
+    <w:p>
+      <w:pPr>
+        <w:rPr>
+          <w:lang w:val="en-US"/>
+        </w:rPr>
+      </w:pPr>
+      <w:r>
+        <w:rPr>
+          <w:lang w:val="en-US"/>
+        </w:rPr>
+        <w:t>[</w:t>
+      </w:r>
+      <w:r>
+        <w:rPr>
+          <w:lang w:val="en-US"/>
+        </w:rPr>
+        <w:t>1</w:t>
+      </w:r>
+      <w:r>
+        <w:rPr>
+          <w:lang w:val="en-US"/>
+        </w:rPr>
+        <w:t>0]</w:t>
+      </w:r>
+      <w:r>
+        <w:rPr>
+          <w:lang w:val="en-US"/>
+        </w:rPr>
+        <w:tab/>
+        <w:t xml:space="preserve">Talent: Science* </w:t>
+      </w:r>
+      <w:r>
+        <w:rPr>
+          <w:lang w:val="en-US"/>
+        </w:rPr>
+        <w:t>1</w:t>
       </w:r>
     </w:p>
     <w:p>
@@ -20160,46 +20232,6 @@
           <w:lang w:val="en-US"/>
         </w:rPr>
         <w:tab/>
-        <w:t>Single Minded</w:t>
-      </w:r>
-    </w:p>
-    <w:p>
-      <w:pPr>
-        <w:rPr>
-          <w:lang w:val="en-US"/>
-        </w:rPr>
-      </w:pPr>
-      <w:r>
-        <w:rPr>
-          <w:lang w:val="en-US"/>
-        </w:rPr>
-        <w:t>[20]</w:t>
-      </w:r>
-      <w:r>
-        <w:rPr>
-          <w:lang w:val="en-US"/>
-        </w:rPr>
-        <w:tab/>
-        <w:t>Talent: Science* 2</w:t>
-      </w:r>
-    </w:p>
-    <w:p>
-      <w:pPr>
-        <w:rPr>
-          <w:lang w:val="en-US"/>
-        </w:rPr>
-      </w:pPr>
-      <w:r>
-        <w:rPr>
-          <w:lang w:val="en-US"/>
-        </w:rPr>
-        <w:t>[5]</w:t>
-      </w:r>
-      <w:r>
-        <w:rPr>
-          <w:lang w:val="en-US"/>
-        </w:rPr>
-        <w:tab/>
         <w:t>Versatil</w:t>
       </w:r>
       <w:r>
@@ -20246,47 +20278,47 @@
         <w:rPr>
           <w:lang w:val="en-US"/>
         </w:rPr>
+        <w:t>[-5]</w:t>
+      </w:r>
+      <w:r>
+        <w:rPr>
+          <w:lang w:val="en-US"/>
+        </w:rPr>
+        <w:tab/>
+        <w:t>Per -1</w:t>
+      </w:r>
+    </w:p>
+    <w:p>
+      <w:pPr>
+        <w:rPr>
+          <w:lang w:val="en-US"/>
+        </w:rPr>
+      </w:pPr>
+      <w:r>
+        <w:rPr>
+          <w:lang w:val="en-US"/>
+        </w:rPr>
+        <w:t>[-5]</w:t>
+      </w:r>
+      <w:r>
+        <w:rPr>
+          <w:lang w:val="en-US"/>
+        </w:rPr>
+        <w:tab/>
+        <w:t>Curious</w:t>
+      </w:r>
+    </w:p>
+    <w:p>
+      <w:pPr>
+        <w:rPr>
+          <w:lang w:val="en-US"/>
+        </w:rPr>
+      </w:pPr>
+      <w:r>
+        <w:rPr>
+          <w:lang w:val="en-US"/>
+        </w:rPr>
         <w:lastRenderedPageBreak/>
-        <w:t>[-5]</w:t>
-      </w:r>
-      <w:r>
-        <w:rPr>
-          <w:lang w:val="en-US"/>
-        </w:rPr>
-        <w:tab/>
-        <w:t>Per -1</w:t>
-      </w:r>
-    </w:p>
-    <w:p>
-      <w:pPr>
-        <w:rPr>
-          <w:lang w:val="en-US"/>
-        </w:rPr>
-      </w:pPr>
-      <w:r>
-        <w:rPr>
-          <w:lang w:val="en-US"/>
-        </w:rPr>
-        <w:t>[-5]</w:t>
-      </w:r>
-      <w:r>
-        <w:rPr>
-          <w:lang w:val="en-US"/>
-        </w:rPr>
-        <w:tab/>
-        <w:t>Curious</w:t>
-      </w:r>
-    </w:p>
-    <w:p>
-      <w:pPr>
-        <w:rPr>
-          <w:lang w:val="en-US"/>
-        </w:rPr>
-      </w:pPr>
-      <w:r>
-        <w:rPr>
-          <w:lang w:val="en-US"/>
-        </w:rPr>
         <w:t>[-15]</w:t>
       </w:r>
       <w:r>
@@ -20743,38 +20775,38 @@
           <w:b/>
           <w:bCs/>
         </w:rPr>
+        <w:t xml:space="preserve">Herb: </w:t>
+      </w:r>
+      <w:r>
+        <w:rPr>
+          <w:bCs/>
+        </w:rPr>
+        <w:t>C</w:t>
+      </w:r>
+      <w:r>
+        <w:rPr>
+          <w:bCs/>
+        </w:rPr>
+        <w:t>zarny</w:t>
+      </w:r>
+      <w:r>
+        <w:rPr>
+          <w:b/>
+          <w:bCs/>
+        </w:rPr>
+        <w:t xml:space="preserve"> </w:t>
+      </w:r>
+      <w:r>
+        <w:t>szkielet kruka w białym polu</w:t>
+      </w:r>
+    </w:p>
+    <w:p>
+      <w:r>
+        <w:rPr>
+          <w:b/>
+          <w:bCs/>
+        </w:rPr>
         <w:lastRenderedPageBreak/>
-        <w:t xml:space="preserve">Herb: </w:t>
-      </w:r>
-      <w:r>
-        <w:rPr>
-          <w:bCs/>
-        </w:rPr>
-        <w:t>C</w:t>
-      </w:r>
-      <w:r>
-        <w:rPr>
-          <w:bCs/>
-        </w:rPr>
-        <w:t>zarny</w:t>
-      </w:r>
-      <w:r>
-        <w:rPr>
-          <w:b/>
-          <w:bCs/>
-        </w:rPr>
-        <w:t xml:space="preserve"> </w:t>
-      </w:r>
-      <w:r>
-        <w:t>szkielet kruka w białym polu</w:t>
-      </w:r>
-    </w:p>
-    <w:p>
-      <w:r>
-        <w:rPr>
-          <w:b/>
-          <w:bCs/>
-        </w:rPr>
         <w:t>Z</w:t>
       </w:r>
       <w:r>
@@ -20865,10 +20897,10 @@
           <w:b/>
           <w:bCs/>
         </w:rPr>
-        <w:t xml:space="preserve">: </w:t>
-      </w:r>
-      <w:r>
-        <w:t>Animo, Invito, Tenebratelum, Transmogrifo</w:t>
+        <w:t>:</w:t>
+      </w:r>
+      <w:r>
+        <w:t xml:space="preserve"> Invito, Obitus, Tenebratelum, Tramogris</w:t>
       </w:r>
     </w:p>
     <w:p>
@@ -20980,7 +21012,13 @@
         <w:t>Koszt szablonu obowiązkowego</w:t>
       </w:r>
       <w:r>
-        <w:t xml:space="preserve"> [119</w:t>
+        <w:t xml:space="preserve"> [1</w:t>
+      </w:r>
+      <w:r>
+        <w:t>0</w:t>
+      </w:r>
+      <w:r>
+        <w:t>9</w:t>
       </w:r>
       <w:r>
         <w:t>]</w:t>
@@ -21260,7 +21298,19 @@
         <w:rPr>
           <w:lang w:val="en-US"/>
         </w:rPr>
-        <w:t>[20]</w:t>
+        <w:t>[</w:t>
+      </w:r>
+      <w:r>
+        <w:rPr>
+          <w:lang w:val="en-US"/>
+        </w:rPr>
+        <w:t>1</w:t>
+      </w:r>
+      <w:r>
+        <w:rPr>
+          <w:lang w:val="en-US"/>
+        </w:rPr>
+        <w:t>0]</w:t>
       </w:r>
       <w:r>
         <w:rPr>
@@ -21290,7 +21340,13 @@
         <w:rPr>
           <w:lang w:val="en-US"/>
         </w:rPr>
-        <w:t>2    </w:t>
+        <w:t>1</w:t>
+      </w:r>
+      <w:r>
+        <w:rPr>
+          <w:lang w:val="en-US"/>
+        </w:rPr>
+        <w:t xml:space="preserve">    </w:t>
       </w:r>
     </w:p>
     <w:p>
@@ -21545,6 +21601,31 @@
         <w:rPr>
           <w:lang w:val="en-US"/>
         </w:rPr>
+        <w:t>[var]</w:t>
+      </w:r>
+      <w:r>
+        <w:rPr>
+          <w:lang w:val="en-US"/>
+        </w:rPr>
+        <w:tab/>
+      </w:r>
+      <w:r>
+        <w:rPr>
+          <w:lang w:val="en-US"/>
+        </w:rPr>
+        <w:t>Eidetic Memory</w:t>
+      </w:r>
+    </w:p>
+    <w:p>
+      <w:pPr>
+        <w:rPr>
+          <w:lang w:val="en-US"/>
+        </w:rPr>
+      </w:pPr>
+      <w:r>
+        <w:rPr>
+          <w:lang w:val="en-US"/>
+        </w:rPr>
         <w:lastRenderedPageBreak/>
         <w:t>[var]</w:t>
       </w:r>
@@ -21558,7 +21639,32 @@
         <w:rPr>
           <w:lang w:val="en-US"/>
         </w:rPr>
-        <w:t>Eidetic Memory</w:t>
+        <w:t>Magery</w:t>
+      </w:r>
+    </w:p>
+    <w:p>
+      <w:pPr>
+        <w:rPr>
+          <w:lang w:val="en-US"/>
+        </w:rPr>
+      </w:pPr>
+      <w:r>
+        <w:rPr>
+          <w:lang w:val="en-US"/>
+        </w:rPr>
+        <w:t>[5]</w:t>
+      </w:r>
+      <w:r>
+        <w:rPr>
+          <w:lang w:val="en-US"/>
+        </w:rPr>
+        <w:tab/>
+      </w:r>
+      <w:r>
+        <w:rPr>
+          <w:lang w:val="en-US"/>
+        </w:rPr>
+        <w:t>Single Minded</w:t>
       </w:r>
     </w:p>
     <w:p>
@@ -21572,56 +21678,6 @@
           <w:lang w:val="en-US"/>
         </w:rPr>
         <w:lastRenderedPageBreak/>
-        <w:t>[var]</w:t>
-      </w:r>
-      <w:r>
-        <w:rPr>
-          <w:lang w:val="en-US"/>
-        </w:rPr>
-        <w:tab/>
-      </w:r>
-      <w:r>
-        <w:rPr>
-          <w:lang w:val="en-US"/>
-        </w:rPr>
-        <w:t>Magery</w:t>
-      </w:r>
-    </w:p>
-    <w:p>
-      <w:pPr>
-        <w:rPr>
-          <w:lang w:val="en-US"/>
-        </w:rPr>
-      </w:pPr>
-      <w:r>
-        <w:rPr>
-          <w:lang w:val="en-US"/>
-        </w:rPr>
-        <w:t>[5]</w:t>
-      </w:r>
-      <w:r>
-        <w:rPr>
-          <w:lang w:val="en-US"/>
-        </w:rPr>
-        <w:tab/>
-      </w:r>
-      <w:r>
-        <w:rPr>
-          <w:lang w:val="en-US"/>
-        </w:rPr>
-        <w:t>Single Minded</w:t>
-      </w:r>
-    </w:p>
-    <w:p>
-      <w:pPr>
-        <w:rPr>
-          <w:lang w:val="en-US"/>
-        </w:rPr>
-      </w:pPr>
-      <w:r>
-        <w:rPr>
-          <w:lang w:val="en-US"/>
-        </w:rPr>
         <w:t>[15]</w:t>
       </w:r>
       <w:r>
@@ -21686,32 +21742,32 @@
         <w:rPr>
           <w:lang w:val="en-US"/>
         </w:rPr>
+        <w:t>[-10]</w:t>
+      </w:r>
+      <w:r>
+        <w:rPr>
+          <w:lang w:val="en-US"/>
+        </w:rPr>
+        <w:tab/>
+      </w:r>
+      <w:r>
+        <w:rPr>
+          <w:lang w:val="en-US"/>
+        </w:rPr>
+        <w:t>Frightens Animals</w:t>
+      </w:r>
+    </w:p>
+    <w:p>
+      <w:pPr>
+        <w:rPr>
+          <w:lang w:val="en-US"/>
+        </w:rPr>
+      </w:pPr>
+      <w:r>
+        <w:rPr>
+          <w:lang w:val="en-US"/>
+        </w:rPr>
         <w:lastRenderedPageBreak/>
-        <w:t>[-10]</w:t>
-      </w:r>
-      <w:r>
-        <w:rPr>
-          <w:lang w:val="en-US"/>
-        </w:rPr>
-        <w:tab/>
-      </w:r>
-      <w:r>
-        <w:rPr>
-          <w:lang w:val="en-US"/>
-        </w:rPr>
-        <w:t>Frightens Animals</w:t>
-      </w:r>
-    </w:p>
-    <w:p>
-      <w:pPr>
-        <w:rPr>
-          <w:lang w:val="en-US"/>
-        </w:rPr>
-      </w:pPr>
-      <w:r>
-        <w:rPr>
-          <w:lang w:val="en-US"/>
-        </w:rPr>
         <w:t>[-5]</w:t>
       </w:r>
       <w:r>
@@ -21983,27 +22039,78 @@
       </w:r>
     </w:p>
     <w:p>
-      <w:pPr>
-        <w:rPr>
+      <w:r>
+        <w:rPr>
+          <w:b/>
+        </w:rPr>
+        <w:t>Teren</w:t>
+      </w:r>
+      <w:r>
+        <w:t>: Nalianor, Relion</w:t>
+      </w:r>
+    </w:p>
+    <w:p>
+      <w:pPr>
+        <w:rPr>
+          <w:rFonts w:ascii="Times New Roman" w:hAnsi="Times New Roman"/>
+          <w:color w:val="auto"/>
           <w:sz w:val="24"/>
           <w:szCs w:val="24"/>
-        </w:rPr>
-      </w:pPr>
-      <w:r>
-        <w:rPr>
-          <w:b/>
-        </w:rPr>
-        <w:t>Teren</w:t>
-      </w:r>
-      <w:r>
-        <w:t>: Nalianor, Relion</w:t>
-      </w:r>
-    </w:p>
-    <w:p>
-      <w:pPr>
-        <w:rPr>
+          <w:lang w:eastAsia="en-GB"/>
+        </w:rPr>
+      </w:pPr>
+      <w:r>
+        <w:rPr>
+          <w:b/>
+        </w:rPr>
+        <w:t>Imiona męskie</w:t>
+      </w:r>
+      <w:r>
+        <w:t xml:space="preserve">: </w:t>
+      </w:r>
+      <w:r>
+        <w:rPr>
+          <w:lang w:eastAsia="en-GB"/>
+        </w:rPr>
+        <w:t xml:space="preserve">Adamar, Slosrin, Araevin, Ardreth, Beluar, Cheyryth, Corym, Dalyor, Druidar, Durothil, Edyrm, Ehrendil, Elorfindal, Galaeron, Glorandal, Halafarin, Ilthuryn, Kindroth, Luthias, Methild, Nevarth, Ohmbryn, Rathal, Tarathiel, Tannivh, Vesperr, </w:t>
+      </w:r>
+      <w:r>
+        <w:rPr>
+          <w:rFonts w:ascii="Times New Roman" w:hAnsi="Times New Roman"/>
+          <w:color w:val="auto"/>
           <w:sz w:val="24"/>
           <w:szCs w:val="24"/>
+          <w:lang w:eastAsia="en-GB"/>
+        </w:rPr>
+        <w:br/>
+      </w:r>
+      <w:r>
+        <w:rPr>
+          <w:b/>
+        </w:rPr>
+        <w:t xml:space="preserve">Imiona </w:t>
+      </w:r>
+      <w:r>
+        <w:rPr>
+          <w:b/>
+        </w:rPr>
+        <w:t>kobiece</w:t>
+      </w:r>
+      <w:r>
+        <w:t xml:space="preserve">: </w:t>
+      </w:r>
+      <w:r>
+        <w:rPr>
+          <w:lang w:eastAsia="en-GB"/>
+        </w:rPr>
+        <w:t>Alavadra, Almithara, Amara, Aurae, Blythswana, Cauladra, Civiren, Dasyra, Ecaeris, Edraele, Elora, Filauria, Gaelira, Gweyr,  Ilyrana, Jastra, Kavrala, Lamtora, Meira, Meriel, Mladris, Nambra, Sakaala, Shiri, Sariandi,  Titiara, Valindra, Vestele,</w:t>
+      </w:r>
+    </w:p>
+    <w:p>
+      <w:pPr>
+        <w:rPr>
+          <w:sz w:val="24"/>
+          <w:szCs w:val="24"/>
         </w:rPr>
       </w:pPr>
     </w:p>
@@ -22044,7 +22151,10 @@
         <w:t>Koszt szablonu obowiązkowego [</w:t>
       </w:r>
       <w:r>
-        <w:t>11</w:t>
+        <w:t>1</w:t>
+      </w:r>
+      <w:r>
+        <w:t>0</w:t>
       </w:r>
       <w:r>
         <w:t>9</w:t>
@@ -22187,146 +22297,6 @@
         <w:rPr>
           <w:lang w:val="en-US"/>
         </w:rPr>
-        <w:t>[5]</w:t>
-      </w:r>
-      <w:r>
-        <w:rPr>
-          <w:lang w:val="en-US"/>
-        </w:rPr>
-        <w:tab/>
-        <w:t>Ambidexterity</w:t>
-      </w:r>
-    </w:p>
-    <w:p>
-      <w:pPr>
-        <w:rPr>
-          <w:lang w:val="en-US"/>
-        </w:rPr>
-      </w:pPr>
-      <w:r>
-        <w:rPr>
-          <w:lang w:val="en-US"/>
-        </w:rPr>
-        <w:t>[5]</w:t>
-      </w:r>
-      <w:r>
-        <w:rPr>
-          <w:lang w:val="en-US"/>
-        </w:rPr>
-        <w:tab/>
-        <w:t>Animal Empathy</w:t>
-      </w:r>
-    </w:p>
-    <w:p>
-      <w:pPr>
-        <w:rPr>
-          <w:lang w:val="en-US"/>
-        </w:rPr>
-      </w:pPr>
-      <w:r>
-        <w:rPr>
-          <w:lang w:val="en-US"/>
-        </w:rPr>
-        <w:t>[4]</w:t>
-      </w:r>
-      <w:r>
-        <w:rPr>
-          <w:lang w:val="en-US"/>
-        </w:rPr>
-        <w:tab/>
-        <w:t>Attractive</w:t>
-      </w:r>
-    </w:p>
-    <w:p>
-      <w:pPr>
-        <w:rPr>
-          <w:lang w:val="en-US"/>
-        </w:rPr>
-      </w:pPr>
-      <w:r>
-        <w:rPr>
-          <w:lang w:val="en-US"/>
-        </w:rPr>
-        <w:t>[5]</w:t>
-      </w:r>
-      <w:r>
-        <w:rPr>
-          <w:lang w:val="en-US"/>
-        </w:rPr>
-        <w:tab/>
-        <w:t>Charisma 1</w:t>
-      </w:r>
-    </w:p>
-    <w:p>
-      <w:pPr>
-        <w:rPr>
-          <w:lang w:val="en-US"/>
-        </w:rPr>
-      </w:pPr>
-      <w:r>
-        <w:rPr>
-          <w:lang w:val="en-US"/>
-        </w:rPr>
-        <w:t>[15]</w:t>
-      </w:r>
-      <w:r>
-        <w:rPr>
-          <w:lang w:val="en-US"/>
-        </w:rPr>
-        <w:tab/>
-        <w:t>Combat Reflexes</w:t>
-      </w:r>
-    </w:p>
-    <w:p>
-      <w:pPr>
-        <w:rPr>
-          <w:lang w:val="en-US"/>
-        </w:rPr>
-      </w:pPr>
-      <w:r>
-        <w:rPr>
-          <w:lang w:val="en-US"/>
-        </w:rPr>
-        <w:t>[5]</w:t>
-      </w:r>
-      <w:r>
-        <w:rPr>
-          <w:lang w:val="en-US"/>
-        </w:rPr>
-        <w:tab/>
-        <w:t>Flexibility</w:t>
-      </w:r>
-    </w:p>
-    <w:p>
-      <w:pPr>
-        <w:rPr>
-          <w:lang w:val="en-US"/>
-        </w:rPr>
-      </w:pPr>
-      <w:r>
-        <w:rPr>
-          <w:lang w:val="en-US"/>
-        </w:rPr>
-        <w:t>[10]</w:t>
-      </w:r>
-      <w:r>
-        <w:rPr>
-          <w:lang w:val="en-US"/>
-        </w:rPr>
-        <w:tab/>
-        <w:t>Infravision</w:t>
-      </w:r>
-    </w:p>
-    <w:p>
-      <w:pPr>
-        <w:rPr>
-          <w:lang w:val="en-US"/>
-        </w:rPr>
-      </w:pPr>
-      <w:r>
-        <w:rPr>
-          <w:lang w:val="en-US"/>
-        </w:rPr>
         <w:lastRenderedPageBreak/>
         <w:t>[5]</w:t>
       </w:r>
@@ -22335,6 +22305,147 @@
           <w:lang w:val="en-US"/>
         </w:rPr>
         <w:tab/>
+        <w:t>Ambidexterity</w:t>
+      </w:r>
+    </w:p>
+    <w:p>
+      <w:pPr>
+        <w:rPr>
+          <w:lang w:val="en-US"/>
+        </w:rPr>
+      </w:pPr>
+      <w:r>
+        <w:rPr>
+          <w:lang w:val="en-US"/>
+        </w:rPr>
+        <w:t>[5]</w:t>
+      </w:r>
+      <w:r>
+        <w:rPr>
+          <w:lang w:val="en-US"/>
+        </w:rPr>
+        <w:tab/>
+        <w:t>Animal Empathy</w:t>
+      </w:r>
+    </w:p>
+    <w:p>
+      <w:pPr>
+        <w:rPr>
+          <w:lang w:val="en-US"/>
+        </w:rPr>
+      </w:pPr>
+      <w:r>
+        <w:rPr>
+          <w:lang w:val="en-US"/>
+        </w:rPr>
+        <w:t>[4]</w:t>
+      </w:r>
+      <w:r>
+        <w:rPr>
+          <w:lang w:val="en-US"/>
+        </w:rPr>
+        <w:tab/>
+        <w:t>Attractive</w:t>
+      </w:r>
+    </w:p>
+    <w:p>
+      <w:pPr>
+        <w:rPr>
+          <w:lang w:val="en-US"/>
+        </w:rPr>
+      </w:pPr>
+      <w:r>
+        <w:rPr>
+          <w:lang w:val="en-US"/>
+        </w:rPr>
+        <w:t>[5]</w:t>
+      </w:r>
+      <w:r>
+        <w:rPr>
+          <w:lang w:val="en-US"/>
+        </w:rPr>
+        <w:tab/>
+        <w:t>Charisma 1</w:t>
+      </w:r>
+    </w:p>
+    <w:p>
+      <w:pPr>
+        <w:rPr>
+          <w:lang w:val="en-US"/>
+        </w:rPr>
+      </w:pPr>
+      <w:r>
+        <w:rPr>
+          <w:lang w:val="en-US"/>
+        </w:rPr>
+        <w:t>[15]</w:t>
+      </w:r>
+      <w:r>
+        <w:rPr>
+          <w:lang w:val="en-US"/>
+        </w:rPr>
+        <w:tab/>
+        <w:t>Combat Reflexes</w:t>
+      </w:r>
+    </w:p>
+    <w:p>
+      <w:pPr>
+        <w:rPr>
+          <w:lang w:val="en-US"/>
+        </w:rPr>
+      </w:pPr>
+      <w:r>
+        <w:rPr>
+          <w:lang w:val="en-US"/>
+        </w:rPr>
+        <w:lastRenderedPageBreak/>
+        <w:t>[5]</w:t>
+      </w:r>
+      <w:r>
+        <w:rPr>
+          <w:lang w:val="en-US"/>
+        </w:rPr>
+        <w:tab/>
+        <w:t>Flexibility</w:t>
+      </w:r>
+    </w:p>
+    <w:p>
+      <w:pPr>
+        <w:rPr>
+          <w:lang w:val="en-US"/>
+        </w:rPr>
+      </w:pPr>
+      <w:r>
+        <w:rPr>
+          <w:lang w:val="en-US"/>
+        </w:rPr>
+        <w:t>[10]</w:t>
+      </w:r>
+      <w:r>
+        <w:rPr>
+          <w:lang w:val="en-US"/>
+        </w:rPr>
+        <w:tab/>
+        <w:t>Infravision</w:t>
+      </w:r>
+    </w:p>
+    <w:p>
+      <w:pPr>
+        <w:rPr>
+          <w:lang w:val="en-US"/>
+        </w:rPr>
+      </w:pPr>
+      <w:r>
+        <w:rPr>
+          <w:lang w:val="en-US"/>
+        </w:rPr>
+        <w:t>[5]</w:t>
+      </w:r>
+      <w:r>
+        <w:rPr>
+          <w:lang w:val="en-US"/>
+        </w:rPr>
+        <w:tab/>
         <w:t>Magery 0</w:t>
       </w:r>
     </w:p>
@@ -22348,14 +22459,32 @@
         <w:rPr>
           <w:lang w:val="en-US"/>
         </w:rPr>
-        <w:t>[20]</w:t>
-      </w:r>
-      <w:r>
-        <w:rPr>
-          <w:lang w:val="en-US"/>
-        </w:rPr>
-        <w:tab/>
-        <w:t>Talent: Outdoorsman 2</w:t>
+        <w:t>[</w:t>
+      </w:r>
+      <w:r>
+        <w:rPr>
+          <w:lang w:val="en-US"/>
+        </w:rPr>
+        <w:t>1</w:t>
+      </w:r>
+      <w:r>
+        <w:rPr>
+          <w:lang w:val="en-US"/>
+        </w:rPr>
+        <w:t>0]</w:t>
+      </w:r>
+      <w:r>
+        <w:rPr>
+          <w:lang w:val="en-US"/>
+        </w:rPr>
+        <w:tab/>
+        <w:t xml:space="preserve">Talent: Outdoorsman </w:t>
+      </w:r>
+      <w:r>
+        <w:rPr>
+          <w:lang w:val="en-US"/>
+        </w:rPr>
+        <w:t>1</w:t>
       </w:r>
     </w:p>
     <w:p>
@@ -22858,6 +22987,7 @@
         <w:rPr>
           <w:b/>
         </w:rPr>
+        <w:lastRenderedPageBreak/>
         <w:t>Wygląd</w:t>
       </w:r>
       <w:r>
@@ -22928,7 +23058,6 @@
         <w:rPr>
           <w:b/>
         </w:rPr>
-        <w:lastRenderedPageBreak/>
         <w:t>Imiona męskie</w:t>
       </w:r>
       <w:r>
@@ -22985,7 +23114,13 @@
         <w:t>Koszt szablonu obowiązkowego [</w:t>
       </w:r>
       <w:r>
-        <w:t>124</w:t>
+        <w:t>1</w:t>
+      </w:r>
+      <w:r>
+        <w:t>1</w:t>
+      </w:r>
+      <w:r>
+        <w:t>4</w:t>
       </w:r>
       <w:r>
         <w:t>]</w:t>
@@ -23270,14 +23405,32 @@
         <w:rPr>
           <w:lang w:val="en-US"/>
         </w:rPr>
-        <w:t>[20]</w:t>
-      </w:r>
-      <w:r>
-        <w:rPr>
-          <w:lang w:val="en-US"/>
-        </w:rPr>
-        <w:tab/>
-        <w:t>Talent: Business Acumen 2</w:t>
+        <w:t>[</w:t>
+      </w:r>
+      <w:r>
+        <w:rPr>
+          <w:lang w:val="en-US"/>
+        </w:rPr>
+        <w:t>1</w:t>
+      </w:r>
+      <w:r>
+        <w:rPr>
+          <w:lang w:val="en-US"/>
+        </w:rPr>
+        <w:t>0]</w:t>
+      </w:r>
+      <w:r>
+        <w:rPr>
+          <w:lang w:val="en-US"/>
+        </w:rPr>
+        <w:tab/>
+        <w:t xml:space="preserve">Talent: Business Acumen </w:t>
+      </w:r>
+      <w:r>
+        <w:rPr>
+          <w:lang w:val="en-US"/>
+        </w:rPr>
+        <w:t>1</w:t>
       </w:r>
     </w:p>
     <w:p>
@@ -23582,7 +23735,6 @@
     </w:p>
     <w:p>
       <w:r>
-        <w:lastRenderedPageBreak/>
         <w:t>[-5]</w:t>
       </w:r>
       <w:r>
@@ -23643,11 +23795,7 @@
         <w:tab/>
       </w:r>
       <w:r>
-        <w:t xml:space="preserve">Zwani też imperialnymi. Są chorobliwie ambitni i wykazują dużą biegłość w wszelkiego rodzaju zarządzaniu, czy to ekonomią w skali dziesięcioleci czy armią w skali godzin. Paranoidalni, obrzydliwie bogaci i posiadający zamiłowanie do przepychu i monumentalności. Nie przepadają za </w:t>
-      </w:r>
-      <w:r>
-        <w:lastRenderedPageBreak/>
-        <w:t>bezpośrednim braniem udziału w bitwach, a jeśli już, to zakuci w bajecznie drogie zbroje ze specjalnych stopów, z magicznymi usprawnieniami.</w:t>
+        <w:t>Zwani też imperialnymi. Są chorobliwie ambitni i wykazują dużą biegłość w wszelkiego rodzaju zarządzaniu, czy to ekonomią w skali dziesięcioleci czy armią w skali godzin. Paranoidalni, obrzydliwie bogaci i posiadający zamiłowanie do przepychu i monumentalności. Nie przepadają za bezpośrednim braniem udziału w bitwach, a jeśli już, to zakuci w bajecznie drogie zbroje ze specjalnych stopów, z magicznymi usprawnieniami.</w:t>
       </w:r>
     </w:p>
     <w:p>
@@ -23809,6 +23957,7 @@
           <w:b/>
           <w:bCs/>
         </w:rPr>
+        <w:lastRenderedPageBreak/>
         <w:t xml:space="preserve">Wygląd: </w:t>
       </w:r>
       <w:r>
@@ -23886,7 +24035,6 @@
         <w:rPr>
           <w:b/>
         </w:rPr>
-        <w:lastRenderedPageBreak/>
         <w:t>Imiona męskie</w:t>
       </w:r>
       <w:r>
@@ -24816,6 +24964,7 @@
         <w:rPr>
           <w:lang w:val="en-US"/>
         </w:rPr>
+        <w:lastRenderedPageBreak/>
         <w:t>[5]</w:t>
       </w:r>
       <w:r>
@@ -24853,6 +25002,7 @@
         <w:rPr>
           <w:lang w:val="en-US"/>
         </w:rPr>
+        <w:lastRenderedPageBreak/>
         <w:t>[2]</w:t>
       </w:r>
       <w:r>
@@ -24978,32 +25128,32 @@
         <w:rPr>
           <w:lang w:val="en-US"/>
         </w:rPr>
+        <w:t>[-10]</w:t>
+      </w:r>
+      <w:r>
+        <w:rPr>
+          <w:lang w:val="en-US"/>
+        </w:rPr>
+        <w:tab/>
+      </w:r>
+      <w:r>
+        <w:rPr>
+          <w:lang w:val="en-US"/>
+        </w:rPr>
+        <w:t>Berserk</w:t>
+      </w:r>
+    </w:p>
+    <w:p>
+      <w:pPr>
+        <w:rPr>
+          <w:lang w:val="en-US"/>
+        </w:rPr>
+      </w:pPr>
+      <w:r>
+        <w:rPr>
+          <w:lang w:val="en-US"/>
+        </w:rPr>
         <w:lastRenderedPageBreak/>
-        <w:t>[-10]</w:t>
-      </w:r>
-      <w:r>
-        <w:rPr>
-          <w:lang w:val="en-US"/>
-        </w:rPr>
-        <w:tab/>
-      </w:r>
-      <w:r>
-        <w:rPr>
-          <w:lang w:val="en-US"/>
-        </w:rPr>
-        <w:t>Berserk</w:t>
-      </w:r>
-    </w:p>
-    <w:p>
-      <w:pPr>
-        <w:rPr>
-          <w:lang w:val="en-US"/>
-        </w:rPr>
-      </w:pPr>
-      <w:r>
-        <w:rPr>
-          <w:lang w:val="en-US"/>
-        </w:rPr>
         <w:t>[-10]</w:t>
       </w:r>
       <w:r>
@@ -25333,9 +25483,15 @@
       </w:r>
     </w:p>
     <w:p>
-      <w:r>
-        <w:rPr>
-          <w:b/>
+      <w:pPr>
+        <w:rPr>
+          <w:lang w:val="en-GB"/>
+        </w:rPr>
+      </w:pPr>
+      <w:r>
+        <w:rPr>
+          <w:b/>
+          <w:lang w:val="en-GB"/>
         </w:rPr>
         <w:t>Dyscypliny drugorzędne:</w:t>
       </w:r>
@@ -25343,13 +25499,38 @@
         <w:rPr>
           <w:b/>
           <w:bCs/>
+          <w:lang w:val="en-GB"/>
         </w:rPr>
         <w:t xml:space="preserve"> </w:t>
       </w:r>
       <w:r>
-        <w:t>Animo, Invito, Lepos, Specto, Tenebratelum, Transmogrifio, Velox</w:t>
-      </w:r>
-      <w:r>
+        <w:rPr>
+          <w:lang w:val="en-GB"/>
+        </w:rPr>
+        <w:t xml:space="preserve">Invito, Lepos, Specto, </w:t>
+      </w:r>
+      <w:r>
+        <w:rPr>
+          <w:lang w:val="en-GB"/>
+        </w:rPr>
+        <w:t>O</w:t>
+      </w:r>
+      <w:r>
+        <w:rPr>
+          <w:lang w:val="en-GB"/>
+        </w:rPr>
+        <w:t>bitus, Tebratelum, Tramogris</w:t>
+      </w:r>
+      <w:r>
+        <w:rPr>
+          <w:lang w:val="en-GB"/>
+        </w:rPr>
+        <w:t>, Velox</w:t>
+      </w:r>
+      <w:r>
+        <w:rPr>
+          <w:lang w:val="en-GB"/>
+        </w:rPr>
         <w:t>, Robur, Fercorium, Ignis, Cerevis, Parma</w:t>
       </w:r>
     </w:p>
@@ -25454,7 +25635,6 @@
     </w:p>
     <w:p>
       <w:r>
-        <w:lastRenderedPageBreak/>
         <w:t xml:space="preserve">Koszt szablonu obowiązkowego </w:t>
       </w:r>
       <w:r>
@@ -26463,6 +26643,7 @@
         <w:rPr>
           <w:lang w:val="en-US"/>
         </w:rPr>
+        <w:lastRenderedPageBreak/>
         <w:t>[10]</w:t>
       </w:r>
       <w:r>
@@ -26490,187 +26671,187 @@
         <w:rPr>
           <w:lang w:val="en-US"/>
         </w:rPr>
+        <w:t>[var]</w:t>
+      </w:r>
+      <w:r>
+        <w:rPr>
+          <w:lang w:val="en-US"/>
+        </w:rPr>
+        <w:tab/>
+        <w:t>Compulsive behaviour</w:t>
+      </w:r>
+    </w:p>
+    <w:p>
+      <w:pPr>
+        <w:rPr>
+          <w:lang w:val="en-US"/>
+        </w:rPr>
+      </w:pPr>
+      <w:r>
+        <w:rPr>
+          <w:lang w:val="en-US"/>
+        </w:rPr>
+        <w:t>[-5]</w:t>
+      </w:r>
+      <w:r>
+        <w:rPr>
+          <w:lang w:val="en-US"/>
+        </w:rPr>
+        <w:tab/>
+        <w:t>Callous</w:t>
+      </w:r>
+    </w:p>
+    <w:p>
+      <w:pPr>
+        <w:rPr>
+          <w:lang w:val="en-US"/>
+        </w:rPr>
+      </w:pPr>
+      <w:r>
+        <w:rPr>
+          <w:lang w:val="en-US"/>
+        </w:rPr>
+        <w:t>[-5]</w:t>
+      </w:r>
+      <w:r>
+        <w:rPr>
+          <w:lang w:val="en-US"/>
+        </w:rPr>
+        <w:tab/>
+        <w:t>Curious</w:t>
+      </w:r>
+    </w:p>
+    <w:p>
+      <w:pPr>
+        <w:rPr>
+          <w:lang w:val="en-US"/>
+        </w:rPr>
+      </w:pPr>
+      <w:r>
+        <w:rPr>
+          <w:lang w:val="en-US"/>
+        </w:rPr>
+        <w:t>[-10]</w:t>
+      </w:r>
+      <w:r>
+        <w:rPr>
+          <w:lang w:val="en-US"/>
+        </w:rPr>
+        <w:tab/>
+        <w:t>Frightens Animals</w:t>
+      </w:r>
+    </w:p>
+    <w:p>
+      <w:pPr>
+        <w:rPr>
+          <w:lang w:val="en-US"/>
+        </w:rPr>
+      </w:pPr>
+      <w:r>
+        <w:rPr>
+          <w:lang w:val="en-US"/>
+        </w:rPr>
+        <w:t>[-10]</w:t>
+      </w:r>
+      <w:r>
+        <w:rPr>
+          <w:lang w:val="en-US"/>
+        </w:rPr>
+        <w:tab/>
+        <w:t>Impulsiveness</w:t>
+      </w:r>
+    </w:p>
+    <w:p>
+      <w:pPr>
+        <w:rPr>
+          <w:lang w:val="en-US"/>
+        </w:rPr>
+      </w:pPr>
+      <w:r>
+        <w:rPr>
+          <w:lang w:val="en-US"/>
+        </w:rPr>
+        <w:t>[-10]</w:t>
+      </w:r>
+      <w:r>
+        <w:rPr>
+          <w:lang w:val="en-US"/>
+        </w:rPr>
+        <w:tab/>
+        <w:t>No Sense of Humor</w:t>
+      </w:r>
+    </w:p>
+    <w:p>
+      <w:pPr>
+        <w:rPr>
+          <w:lang w:val="en-US"/>
+        </w:rPr>
+      </w:pPr>
+      <w:r>
+        <w:rPr>
+          <w:lang w:val="en-US"/>
+        </w:rPr>
+        <w:t>[-15]</w:t>
+      </w:r>
+      <w:r>
+        <w:rPr>
+          <w:lang w:val="en-US"/>
+        </w:rPr>
+        <w:tab/>
+        <w:t>Sadism</w:t>
+      </w:r>
+    </w:p>
+    <w:p>
+      <w:pPr>
+        <w:rPr>
+          <w:lang w:val="en-US"/>
+        </w:rPr>
+      </w:pPr>
+      <w:r>
+        <w:rPr>
+          <w:lang w:val="en-US"/>
+        </w:rPr>
+        <w:t>[-5]</w:t>
+      </w:r>
+      <w:r>
+        <w:rPr>
+          <w:lang w:val="en-US"/>
+        </w:rPr>
+        <w:tab/>
+        <w:t>Slow Riser</w:t>
+      </w:r>
+    </w:p>
+    <w:p>
+      <w:pPr>
+        <w:rPr>
+          <w:lang w:val="en-US"/>
+        </w:rPr>
+      </w:pPr>
+      <w:r>
+        <w:rPr>
+          <w:lang w:val="en-US"/>
+        </w:rPr>
+        <w:t>[-5]</w:t>
+      </w:r>
+      <w:r>
+        <w:rPr>
+          <w:lang w:val="en-US"/>
+        </w:rPr>
+        <w:tab/>
+        <w:t>Stubbornness</w:t>
+      </w:r>
+    </w:p>
+    <w:p>
+      <w:pPr>
+        <w:rPr>
+          <w:lang w:val="en-US"/>
+        </w:rPr>
+      </w:pPr>
+      <w:r>
+        <w:rPr>
+          <w:lang w:val="en-US"/>
+        </w:rPr>
         <w:lastRenderedPageBreak/>
-        <w:t>[var]</w:t>
-      </w:r>
-      <w:r>
-        <w:rPr>
-          <w:lang w:val="en-US"/>
-        </w:rPr>
-        <w:tab/>
-        <w:t>Compulsive behaviour</w:t>
-      </w:r>
-    </w:p>
-    <w:p>
-      <w:pPr>
-        <w:rPr>
-          <w:lang w:val="en-US"/>
-        </w:rPr>
-      </w:pPr>
-      <w:r>
-        <w:rPr>
-          <w:lang w:val="en-US"/>
-        </w:rPr>
-        <w:t>[-5]</w:t>
-      </w:r>
-      <w:r>
-        <w:rPr>
-          <w:lang w:val="en-US"/>
-        </w:rPr>
-        <w:tab/>
-        <w:t>Callous</w:t>
-      </w:r>
-    </w:p>
-    <w:p>
-      <w:pPr>
-        <w:rPr>
-          <w:lang w:val="en-US"/>
-        </w:rPr>
-      </w:pPr>
-      <w:r>
-        <w:rPr>
-          <w:lang w:val="en-US"/>
-        </w:rPr>
-        <w:t>[-5]</w:t>
-      </w:r>
-      <w:r>
-        <w:rPr>
-          <w:lang w:val="en-US"/>
-        </w:rPr>
-        <w:tab/>
-        <w:t>Curious</w:t>
-      </w:r>
-    </w:p>
-    <w:p>
-      <w:pPr>
-        <w:rPr>
-          <w:lang w:val="en-US"/>
-        </w:rPr>
-      </w:pPr>
-      <w:r>
-        <w:rPr>
-          <w:lang w:val="en-US"/>
-        </w:rPr>
-        <w:t>[-10]</w:t>
-      </w:r>
-      <w:r>
-        <w:rPr>
-          <w:lang w:val="en-US"/>
-        </w:rPr>
-        <w:tab/>
-        <w:t>Frightens Animals</w:t>
-      </w:r>
-    </w:p>
-    <w:p>
-      <w:pPr>
-        <w:rPr>
-          <w:lang w:val="en-US"/>
-        </w:rPr>
-      </w:pPr>
-      <w:r>
-        <w:rPr>
-          <w:lang w:val="en-US"/>
-        </w:rPr>
-        <w:t>[-10]</w:t>
-      </w:r>
-      <w:r>
-        <w:rPr>
-          <w:lang w:val="en-US"/>
-        </w:rPr>
-        <w:tab/>
-        <w:t>Impulsiveness</w:t>
-      </w:r>
-    </w:p>
-    <w:p>
-      <w:pPr>
-        <w:rPr>
-          <w:lang w:val="en-US"/>
-        </w:rPr>
-      </w:pPr>
-      <w:r>
-        <w:rPr>
-          <w:lang w:val="en-US"/>
-        </w:rPr>
-        <w:t>[-10]</w:t>
-      </w:r>
-      <w:r>
-        <w:rPr>
-          <w:lang w:val="en-US"/>
-        </w:rPr>
-        <w:tab/>
-        <w:t>No Sense of Humor</w:t>
-      </w:r>
-    </w:p>
-    <w:p>
-      <w:pPr>
-        <w:rPr>
-          <w:lang w:val="en-US"/>
-        </w:rPr>
-      </w:pPr>
-      <w:r>
-        <w:rPr>
-          <w:lang w:val="en-US"/>
-        </w:rPr>
-        <w:t>[-15]</w:t>
-      </w:r>
-      <w:r>
-        <w:rPr>
-          <w:lang w:val="en-US"/>
-        </w:rPr>
-        <w:tab/>
-        <w:t>Sadism</w:t>
-      </w:r>
-    </w:p>
-    <w:p>
-      <w:pPr>
-        <w:rPr>
-          <w:lang w:val="en-US"/>
-        </w:rPr>
-      </w:pPr>
-      <w:r>
-        <w:rPr>
-          <w:lang w:val="en-US"/>
-        </w:rPr>
-        <w:t>[-5]</w:t>
-      </w:r>
-      <w:r>
-        <w:rPr>
-          <w:lang w:val="en-US"/>
-        </w:rPr>
-        <w:tab/>
-        <w:t>Slow Riser</w:t>
-      </w:r>
-    </w:p>
-    <w:p>
-      <w:pPr>
-        <w:rPr>
-          <w:lang w:val="en-US"/>
-        </w:rPr>
-      </w:pPr>
-      <w:r>
-        <w:rPr>
-          <w:lang w:val="en-US"/>
-        </w:rPr>
-        <w:t>[-5]</w:t>
-      </w:r>
-      <w:r>
-        <w:rPr>
-          <w:lang w:val="en-US"/>
-        </w:rPr>
-        <w:tab/>
-        <w:t>Stubbornness</w:t>
-      </w:r>
-    </w:p>
-    <w:p>
-      <w:pPr>
-        <w:rPr>
-          <w:lang w:val="en-US"/>
-        </w:rPr>
-      </w:pPr>
-      <w:r>
-        <w:rPr>
-          <w:lang w:val="en-US"/>
-        </w:rPr>
         <w:t>[-5]</w:t>
       </w:r>
       <w:r>
@@ -26746,7 +26927,6 @@
         </w:rPr>
       </w:pPr>
       <w:r>
-        <w:lastRenderedPageBreak/>
         <w:tab/>
       </w:r>
       <w:r>
@@ -27146,7 +27326,11 @@
         <w:t xml:space="preserve">bu życia, zwinności, refleksu, </w:t>
       </w:r>
       <w:r>
-        <w:t>wygadania i wyostrzonych zmysłów. Posiadają słabość do płci przeciwnej, muzyki i wina oraz często nadmierną pewność siebie. Reagują na zmiany cyklu księżyca - są osłabieni w czasie nowiu i pobudzeni w czasie pełni, często podróżują z udomowionym wilkiem.</w:t>
+        <w:t xml:space="preserve">wygadania i wyostrzonych zmysłów. Posiadają słabość do płci </w:t>
+      </w:r>
+      <w:r>
+        <w:lastRenderedPageBreak/>
+        <w:t>przeciwnej, muzyki i wina oraz często nadmierną pewność siebie. Reagują na zmiany cyklu księżyca - są osłabieni w czasie nowiu i pobudzeni w czasie pełni, często podróżują z udomowionym wilkiem.</w:t>
       </w:r>
     </w:p>
     <w:p/>
@@ -27168,7 +27352,7 @@
         <w:t>Koszt szablonu obowiązkowego [1</w:t>
       </w:r>
       <w:r>
-        <w:t>2</w:t>
+        <w:t>1</w:t>
       </w:r>
       <w:r>
         <w:t>1]</w:t>
@@ -27370,7 +27554,13 @@
         <w:rPr>
           <w:lang w:val="en-US"/>
         </w:rPr>
-        <w:t>20]</w:t>
+        <w:t>1</w:t>
+      </w:r>
+      <w:r>
+        <w:rPr>
+          <w:lang w:val="en-US"/>
+        </w:rPr>
+        <w:t>0]</w:t>
       </w:r>
       <w:r>
         <w:rPr>
@@ -27389,7 +27579,19 @@
         <w:rPr>
           <w:lang w:val="en-US"/>
         </w:rPr>
-        <w:t xml:space="preserve"> 2 </w:t>
+        <w:t xml:space="preserve"> </w:t>
+      </w:r>
+      <w:r>
+        <w:rPr>
+          <w:lang w:val="en-US"/>
+        </w:rPr>
+        <w:t>1</w:t>
+      </w:r>
+      <w:r>
+        <w:rPr>
+          <w:lang w:val="en-US"/>
+        </w:rPr>
+        <w:t xml:space="preserve"> </w:t>
       </w:r>
     </w:p>
     <w:p>
@@ -28180,6 +28382,7 @@
         <w:rPr>
           <w:b/>
         </w:rPr>
+        <w:lastRenderedPageBreak/>
         <w:t>Wygląd</w:t>
       </w:r>
       <w:r>
@@ -28283,7 +28486,6 @@
         <w:rPr>
           <w:b/>
         </w:rPr>
-        <w:lastRenderedPageBreak/>
         <w:t>Imiona kobiece:</w:t>
       </w:r>
       <w:r>
@@ -28857,6 +29059,7 @@
         <w:rPr>
           <w:lang w:val="en-US"/>
         </w:rPr>
+        <w:lastRenderedPageBreak/>
         <w:t>[2]</w:t>
       </w:r>
       <w:r>
@@ -28981,6 +29184,7 @@
         <w:rPr>
           <w:lang w:val="en-US"/>
         </w:rPr>
+        <w:lastRenderedPageBreak/>
         <w:t>[-10]</w:t>
       </w:r>
       <w:r>
@@ -29081,7 +29285,6 @@
         <w:rPr>
           <w:lang w:val="en-US"/>
         </w:rPr>
-        <w:lastRenderedPageBreak/>
         <w:t>[-5]</w:t>
       </w:r>
       <w:r>
@@ -29162,7 +29365,6 @@
         <w:rPr>
           <w:lang w:val="en-US"/>
         </w:rPr>
-        <w:lastRenderedPageBreak/>
         <w:t>[var]</w:t>
       </w:r>
       <w:r>
@@ -31015,27 +31217,29 @@
       <w:pPr>
         <w:rPr>
           <w:b/>
-        </w:rPr>
-      </w:pPr>
-      <w:r>
-        <w:rPr>
-          <w:b/>
+          <w:lang w:val="en-GB"/>
+        </w:rPr>
+      </w:pPr>
+      <w:r>
+        <w:rPr>
+          <w:b/>
+          <w:lang w:val="en-GB"/>
         </w:rPr>
         <w:lastRenderedPageBreak/>
-        <w:t>System</w:t>
-      </w:r>
-      <w:r>
-        <w:rPr>
-          <w:b/>
-        </w:rPr>
-        <w:t>:</w:t>
-      </w:r>
-    </w:p>
-    <w:p>
-      <w:r>
-        <w:tab/>
-      </w:r>
-      <w:r>
+        <w:t>System:</w:t>
+      </w:r>
+    </w:p>
+    <w:p>
+      <w:r>
+        <w:rPr>
+          <w:lang w:val="en-GB"/>
+        </w:rPr>
+        <w:tab/>
+      </w:r>
+      <w:r>
+        <w:rPr>
+          <w:lang w:val="en-GB"/>
+        </w:rPr>
         <w:t>Każdy poziom zapewnia następujące bonusy na 5 sekund</w:t>
       </w:r>
       <w:r>
@@ -38775,7 +38979,7 @@
             <w:rPr>
               <w:noProof/>
             </w:rPr>
-            <w:t>2</w:t>
+            <w:t>23</w:t>
           </w:r>
         </w:fldSimple>
       </w:p>

</xml_diff>

<commit_message>
v 3.5.11 Drobne poprawki w rodach Dodane typowe imiona Nephelion
</commit_message>
<xml_diff>
--- a/Karmazyn.docx
+++ b/Karmazyn.docx
@@ -176,7 +176,7 @@
         <w:rPr>
           <w:lang w:val="en-US"/>
         </w:rPr>
-        <w:t>5.10</w:t>
+        <w:t>5.11</w:t>
       </w:r>
     </w:p>
     <w:p>
@@ -200,7 +200,7 @@
         <w:rPr>
           <w:lang w:val="en-US"/>
         </w:rPr>
-        <w:t>2016-08-24</w:t>
+        <w:t>2016-08-27</w:t>
       </w:r>
     </w:p>
     <w:p>
@@ -12029,7 +12029,10 @@
         <w:t>1</w:t>
       </w:r>
       <w:r>
-        <w:t>24</w:t>
+        <w:t>1</w:t>
+      </w:r>
+      <w:r>
+        <w:t>4</w:t>
       </w:r>
       <w:r>
         <w:t>]</w:t>
@@ -12512,7 +12515,19 @@
         <w:rPr>
           <w:lang w:val="en-US"/>
         </w:rPr>
-        <w:t>[20]</w:t>
+        <w:t>[</w:t>
+      </w:r>
+      <w:r>
+        <w:rPr>
+          <w:lang w:val="en-US"/>
+        </w:rPr>
+        <w:t>1</w:t>
+      </w:r>
+      <w:r>
+        <w:rPr>
+          <w:lang w:val="en-US"/>
+        </w:rPr>
+        <w:t>0]</w:t>
       </w:r>
       <w:r>
         <w:rPr>
@@ -12530,7 +12545,7 @@
         <w:rPr>
           <w:lang w:val="en-US"/>
         </w:rPr>
-        <w:t xml:space="preserve"> 2</w:t>
+        <w:t xml:space="preserve"> 1</w:t>
       </w:r>
     </w:p>
     <w:p>
@@ -13679,7 +13694,7 @@
         <w:t>Koszt szablonu obowiązkowego [1</w:t>
       </w:r>
       <w:r>
-        <w:t>1</w:t>
+        <w:t>0</w:t>
       </w:r>
       <w:r>
         <w:t>7</w:t>
@@ -13714,71 +13729,34 @@
       </w:pPr>
     </w:p>
     <w:p>
-      <w:pPr>
-        <w:rPr>
-          <w:lang w:val="en-US"/>
-        </w:rPr>
-      </w:pPr>
-      <w:r>
-        <w:rPr>
-          <w:lang w:val="en-US"/>
-        </w:rPr>
+      <w:r>
         <w:lastRenderedPageBreak/>
         <w:t>[10]</w:t>
       </w:r>
       <w:r>
-        <w:rPr>
-          <w:lang w:val="en-US"/>
-        </w:rPr>
-        <w:tab/>
-      </w:r>
-      <w:r>
-        <w:rPr>
-          <w:lang w:val="en-US"/>
-        </w:rPr>
+        <w:tab/>
+      </w:r>
+      <w:r>
         <w:t>ST</w:t>
       </w:r>
       <w:r>
-        <w:rPr>
-          <w:lang w:val="en-US"/>
-        </w:rPr>
         <w:t xml:space="preserve"> </w:t>
       </w:r>
       <w:r>
-        <w:rPr>
-          <w:lang w:val="en-US"/>
-        </w:rPr>
         <w:t>+1</w:t>
       </w:r>
     </w:p>
     <w:p>
-      <w:pPr>
-        <w:rPr>
-          <w:lang w:val="en-US"/>
-        </w:rPr>
-      </w:pPr>
-      <w:r>
-        <w:rPr>
-          <w:lang w:val="en-US"/>
-        </w:rPr>
+      <w:r>
         <w:t>[3</w:t>
       </w:r>
       <w:r>
-        <w:rPr>
-          <w:lang w:val="en-US"/>
-        </w:rPr>
         <w:t>0]</w:t>
       </w:r>
       <w:r>
-        <w:rPr>
-          <w:lang w:val="en-US"/>
-        </w:rPr>
-        <w:tab/>
-      </w:r>
-      <w:r>
-        <w:rPr>
-          <w:lang w:val="en-US"/>
-        </w:rPr>
+        <w:tab/>
+      </w:r>
+      <w:r>
         <w:t>IQ +2</w:t>
       </w:r>
     </w:p>
@@ -14115,13 +14093,20 @@
           <w:rStyle w:val="Wyrnieniedelikatne"/>
           <w:lang w:val="en-US"/>
         </w:rPr>
-        <w:t>20</w:t>
+        <w:t>1</w:t>
       </w:r>
       <w:r>
         <w:rPr>
           <w:rStyle w:val="Wyrnieniedelikatne"/>
           <w:lang w:val="en-US"/>
         </w:rPr>
+        <w:t>0</w:t>
+      </w:r>
+      <w:r>
+        <w:rPr>
+          <w:rStyle w:val="Wyrnieniedelikatne"/>
+          <w:lang w:val="en-US"/>
+        </w:rPr>
         <w:t>]</w:t>
       </w:r>
       <w:r>
@@ -14150,7 +14135,7 @@
           <w:rStyle w:val="Wyrnieniedelikatne"/>
           <w:lang w:val="en-US"/>
         </w:rPr>
-        <w:t>2</w:t>
+        <w:t>1</w:t>
       </w:r>
     </w:p>
     <w:p>
@@ -15003,13 +14988,20 @@
         <w:t xml:space="preserve">: </w:t>
       </w:r>
       <w:r>
-        <w:t xml:space="preserve">Hamus, Inbestia, </w:t>
-      </w:r>
-      <w:r>
-        <w:t>Morphus</w:t>
-      </w:r>
-      <w:r>
-        <w:t>, Transmogrifio</w:t>
+        <w:rPr>
+          <w:bCs/>
+        </w:rPr>
+        <w:t>Animorph</w:t>
+      </w:r>
+      <w:r>
+        <w:rPr>
+          <w:b/>
+          <w:bCs/>
+        </w:rPr>
+        <w:t xml:space="preserve">, </w:t>
+      </w:r>
+      <w:r>
+        <w:t>Hamus, Inbestia, Tramogris</w:t>
       </w:r>
     </w:p>
     <w:p>
@@ -15139,7 +15131,7 @@
         <w:t>Koszt szablonu obowiązkowego</w:t>
       </w:r>
       <w:r>
-        <w:t xml:space="preserve"> [117</w:t>
+        <w:t xml:space="preserve"> [112</w:t>
       </w:r>
       <w:r>
         <w:t>]</w:t>
@@ -15513,19 +15505,25 @@
         <w:rPr>
           <w:lang w:val="en-US"/>
         </w:rPr>
-        <w:t>[10]</w:t>
-      </w:r>
-      <w:r>
-        <w:rPr>
-          <w:lang w:val="en-US"/>
-        </w:rPr>
-        <w:tab/>
-      </w:r>
-      <w:r>
-        <w:rPr>
-          <w:lang w:val="en-US"/>
-        </w:rPr>
-        <w:t>Talent: Animal friend 2</w:t>
+        <w:t>[5</w:t>
+      </w:r>
+      <w:r>
+        <w:rPr>
+          <w:lang w:val="en-US"/>
+        </w:rPr>
+        <w:t>]</w:t>
+      </w:r>
+      <w:r>
+        <w:rPr>
+          <w:lang w:val="en-US"/>
+        </w:rPr>
+        <w:tab/>
+      </w:r>
+      <w:r>
+        <w:rPr>
+          <w:lang w:val="en-US"/>
+        </w:rPr>
+        <w:t>Talent: Animal friend 1</w:t>
       </w:r>
     </w:p>
     <w:p>
@@ -16463,7 +16461,7 @@
         <w:t>Koszt szablonu obowiązkowego: [1</w:t>
       </w:r>
       <w:r>
-        <w:t>17</w:t>
+        <w:t>12</w:t>
       </w:r>
       <w:r>
         <w:t>]</w:t>
@@ -16802,7 +16800,13 @@
         <w:rPr>
           <w:lang w:val="en-US"/>
         </w:rPr>
-        <w:t>[10]</w:t>
+        <w:t>[5</w:t>
+      </w:r>
+      <w:r>
+        <w:rPr>
+          <w:lang w:val="en-US"/>
+        </w:rPr>
+        <w:t>]</w:t>
       </w:r>
       <w:r>
         <w:rPr>
@@ -16828,6 +16832,12 @@
           <w:lang w:val="en-US"/>
         </w:rPr>
         <w:t>*</w:t>
+      </w:r>
+      <w:r>
+        <w:rPr>
+          <w:lang w:val="en-US"/>
+        </w:rPr>
+        <w:t xml:space="preserve"> 1</w:t>
       </w:r>
     </w:p>
     <w:p>
@@ -18724,7 +18734,10 @@
         <w:t>Koszt szablonu obowiązkowego: [</w:t>
       </w:r>
       <w:r>
-        <w:t>113</w:t>
+        <w:t>1</w:t>
+      </w:r>
+      <w:r>
+        <w:t>08</w:t>
       </w:r>
       <w:r>
         <w:t>]</w:t>
@@ -19100,7 +19113,19 @@
         <w:rPr>
           <w:lang w:val="en-US"/>
         </w:rPr>
-        <w:t>[10]</w:t>
+        <w:t>[</w:t>
+      </w:r>
+      <w:r>
+        <w:rPr>
+          <w:lang w:val="en-US"/>
+        </w:rPr>
+        <w:t>5</w:t>
+      </w:r>
+      <w:r>
+        <w:rPr>
+          <w:lang w:val="en-US"/>
+        </w:rPr>
+        <w:t>]</w:t>
       </w:r>
       <w:r>
         <w:rPr>
@@ -19119,7 +19144,7 @@
         <w:rPr>
           <w:lang w:val="en-US"/>
         </w:rPr>
-        <w:t xml:space="preserve"> 2</w:t>
+        <w:t xml:space="preserve"> 1</w:t>
       </w:r>
     </w:p>
     <w:p>
@@ -19838,7 +19863,7 @@
         <w:rPr>
           <w:lang w:eastAsia="en-GB"/>
         </w:rPr>
-        <w:t xml:space="preserve">Alzabeta, Amalie, Barbora, Bela, Dana, Darja, Frantiska, Iva, Jolana, Judita, Katerina, </w:t>
+        <w:t>Alzabeta, Amalie, Barbora, Bela, Dana, Darja, Frantiska, Iva, Jolana, Judita, Katerina, Lenka, Lida, Mahulena, Marika, Mila, Nikola, Radana, Sabina, Sona, Vanda, Vera, Vlasta, Zora</w:t>
       </w:r>
     </w:p>
     <w:p>
@@ -19848,20 +19873,6 @@
           <w:szCs w:val="24"/>
         </w:rPr>
       </w:pPr>
-      <w:r>
-        <w:rPr>
-          <w:lang w:eastAsia="en-GB"/>
-        </w:rPr>
-        <w:t>Lenka, Lida, Mahulena, Marika, Mila, Nikola, Radana, Sabina, Sona, Vanda, Vera, Vlasta, Zora</w:t>
-      </w:r>
-    </w:p>
-    <w:p>
-      <w:pPr>
-        <w:rPr>
-          <w:sz w:val="24"/>
-          <w:szCs w:val="24"/>
-        </w:rPr>
-      </w:pPr>
     </w:p>
     <w:p>
       <w:r>
@@ -19893,7 +19904,10 @@
         <w:t>1</w:t>
       </w:r>
       <w:r>
-        <w:t>25</w:t>
+        <w:t>1</w:t>
+      </w:r>
+      <w:r>
+        <w:t>5</w:t>
       </w:r>
       <w:r>
         <w:t>]</w:t>
@@ -20112,7 +20126,47 @@
         <w:rPr>
           <w:lang w:val="en-US"/>
         </w:rPr>
+        <w:t>[5]</w:t>
+      </w:r>
+      <w:r>
+        <w:rPr>
+          <w:lang w:val="en-US"/>
+        </w:rPr>
+        <w:tab/>
+        <w:t>Lightning Calculator</w:t>
+      </w:r>
+    </w:p>
+    <w:p>
+      <w:pPr>
+        <w:rPr>
+          <w:lang w:val="en-US"/>
+        </w:rPr>
+      </w:pPr>
+      <w:r>
+        <w:rPr>
+          <w:lang w:val="en-US"/>
+        </w:rPr>
         <w:lastRenderedPageBreak/>
+        <w:t>[25]</w:t>
+      </w:r>
+      <w:r>
+        <w:rPr>
+          <w:lang w:val="en-US"/>
+        </w:rPr>
+        <w:tab/>
+        <w:t>Magery 2</w:t>
+      </w:r>
+    </w:p>
+    <w:p>
+      <w:pPr>
+        <w:rPr>
+          <w:lang w:val="en-US"/>
+        </w:rPr>
+      </w:pPr>
+      <w:r>
+        <w:rPr>
+          <w:lang w:val="en-US"/>
+        </w:rPr>
         <w:t>[5]</w:t>
       </w:r>
       <w:r>
@@ -20120,27 +20174,45 @@
           <w:lang w:val="en-US"/>
         </w:rPr>
         <w:tab/>
-        <w:t>Lightning Calculator</w:t>
-      </w:r>
-    </w:p>
-    <w:p>
-      <w:pPr>
-        <w:rPr>
-          <w:lang w:val="en-US"/>
-        </w:rPr>
-      </w:pPr>
-      <w:r>
-        <w:rPr>
-          <w:lang w:val="en-US"/>
-        </w:rPr>
-        <w:t>[25]</w:t>
-      </w:r>
-      <w:r>
-        <w:rPr>
-          <w:lang w:val="en-US"/>
-        </w:rPr>
-        <w:tab/>
-        <w:t>Magery 2</w:t>
+        <w:t>Single Minded</w:t>
+      </w:r>
+    </w:p>
+    <w:p>
+      <w:pPr>
+        <w:rPr>
+          <w:lang w:val="en-US"/>
+        </w:rPr>
+      </w:pPr>
+      <w:r>
+        <w:rPr>
+          <w:lang w:val="en-US"/>
+        </w:rPr>
+        <w:t>[</w:t>
+      </w:r>
+      <w:r>
+        <w:rPr>
+          <w:lang w:val="en-US"/>
+        </w:rPr>
+        <w:t>1</w:t>
+      </w:r>
+      <w:r>
+        <w:rPr>
+          <w:lang w:val="en-US"/>
+        </w:rPr>
+        <w:t>0]</w:t>
+      </w:r>
+      <w:r>
+        <w:rPr>
+          <w:lang w:val="en-US"/>
+        </w:rPr>
+        <w:tab/>
+        <w:t xml:space="preserve">Talent: Science* </w:t>
+      </w:r>
+      <w:r>
+        <w:rPr>
+          <w:lang w:val="en-US"/>
+        </w:rPr>
+        <w:t>1</w:t>
       </w:r>
     </w:p>
     <w:p>
@@ -20160,46 +20232,6 @@
           <w:lang w:val="en-US"/>
         </w:rPr>
         <w:tab/>
-        <w:t>Single Minded</w:t>
-      </w:r>
-    </w:p>
-    <w:p>
-      <w:pPr>
-        <w:rPr>
-          <w:lang w:val="en-US"/>
-        </w:rPr>
-      </w:pPr>
-      <w:r>
-        <w:rPr>
-          <w:lang w:val="en-US"/>
-        </w:rPr>
-        <w:t>[20]</w:t>
-      </w:r>
-      <w:r>
-        <w:rPr>
-          <w:lang w:val="en-US"/>
-        </w:rPr>
-        <w:tab/>
-        <w:t>Talent: Science* 2</w:t>
-      </w:r>
-    </w:p>
-    <w:p>
-      <w:pPr>
-        <w:rPr>
-          <w:lang w:val="en-US"/>
-        </w:rPr>
-      </w:pPr>
-      <w:r>
-        <w:rPr>
-          <w:lang w:val="en-US"/>
-        </w:rPr>
-        <w:t>[5]</w:t>
-      </w:r>
-      <w:r>
-        <w:rPr>
-          <w:lang w:val="en-US"/>
-        </w:rPr>
-        <w:tab/>
         <w:t>Versatil</w:t>
       </w:r>
       <w:r>
@@ -20246,47 +20278,47 @@
         <w:rPr>
           <w:lang w:val="en-US"/>
         </w:rPr>
+        <w:t>[-5]</w:t>
+      </w:r>
+      <w:r>
+        <w:rPr>
+          <w:lang w:val="en-US"/>
+        </w:rPr>
+        <w:tab/>
+        <w:t>Per -1</w:t>
+      </w:r>
+    </w:p>
+    <w:p>
+      <w:pPr>
+        <w:rPr>
+          <w:lang w:val="en-US"/>
+        </w:rPr>
+      </w:pPr>
+      <w:r>
+        <w:rPr>
+          <w:lang w:val="en-US"/>
+        </w:rPr>
+        <w:t>[-5]</w:t>
+      </w:r>
+      <w:r>
+        <w:rPr>
+          <w:lang w:val="en-US"/>
+        </w:rPr>
+        <w:tab/>
+        <w:t>Curious</w:t>
+      </w:r>
+    </w:p>
+    <w:p>
+      <w:pPr>
+        <w:rPr>
+          <w:lang w:val="en-US"/>
+        </w:rPr>
+      </w:pPr>
+      <w:r>
+        <w:rPr>
+          <w:lang w:val="en-US"/>
+        </w:rPr>
         <w:lastRenderedPageBreak/>
-        <w:t>[-5]</w:t>
-      </w:r>
-      <w:r>
-        <w:rPr>
-          <w:lang w:val="en-US"/>
-        </w:rPr>
-        <w:tab/>
-        <w:t>Per -1</w:t>
-      </w:r>
-    </w:p>
-    <w:p>
-      <w:pPr>
-        <w:rPr>
-          <w:lang w:val="en-US"/>
-        </w:rPr>
-      </w:pPr>
-      <w:r>
-        <w:rPr>
-          <w:lang w:val="en-US"/>
-        </w:rPr>
-        <w:t>[-5]</w:t>
-      </w:r>
-      <w:r>
-        <w:rPr>
-          <w:lang w:val="en-US"/>
-        </w:rPr>
-        <w:tab/>
-        <w:t>Curious</w:t>
-      </w:r>
-    </w:p>
-    <w:p>
-      <w:pPr>
-        <w:rPr>
-          <w:lang w:val="en-US"/>
-        </w:rPr>
-      </w:pPr>
-      <w:r>
-        <w:rPr>
-          <w:lang w:val="en-US"/>
-        </w:rPr>
         <w:t>[-15]</w:t>
       </w:r>
       <w:r>
@@ -20743,38 +20775,38 @@
           <w:b/>
           <w:bCs/>
         </w:rPr>
+        <w:t xml:space="preserve">Herb: </w:t>
+      </w:r>
+      <w:r>
+        <w:rPr>
+          <w:bCs/>
+        </w:rPr>
+        <w:t>C</w:t>
+      </w:r>
+      <w:r>
+        <w:rPr>
+          <w:bCs/>
+        </w:rPr>
+        <w:t>zarny</w:t>
+      </w:r>
+      <w:r>
+        <w:rPr>
+          <w:b/>
+          <w:bCs/>
+        </w:rPr>
+        <w:t xml:space="preserve"> </w:t>
+      </w:r>
+      <w:r>
+        <w:t>szkielet kruka w białym polu</w:t>
+      </w:r>
+    </w:p>
+    <w:p>
+      <w:r>
+        <w:rPr>
+          <w:b/>
+          <w:bCs/>
+        </w:rPr>
         <w:lastRenderedPageBreak/>
-        <w:t xml:space="preserve">Herb: </w:t>
-      </w:r>
-      <w:r>
-        <w:rPr>
-          <w:bCs/>
-        </w:rPr>
-        <w:t>C</w:t>
-      </w:r>
-      <w:r>
-        <w:rPr>
-          <w:bCs/>
-        </w:rPr>
-        <w:t>zarny</w:t>
-      </w:r>
-      <w:r>
-        <w:rPr>
-          <w:b/>
-          <w:bCs/>
-        </w:rPr>
-        <w:t xml:space="preserve"> </w:t>
-      </w:r>
-      <w:r>
-        <w:t>szkielet kruka w białym polu</w:t>
-      </w:r>
-    </w:p>
-    <w:p>
-      <w:r>
-        <w:rPr>
-          <w:b/>
-          <w:bCs/>
-        </w:rPr>
         <w:t>Z</w:t>
       </w:r>
       <w:r>
@@ -20865,10 +20897,10 @@
           <w:b/>
           <w:bCs/>
         </w:rPr>
-        <w:t xml:space="preserve">: </w:t>
-      </w:r>
-      <w:r>
-        <w:t>Animo, Invito, Tenebratelum, Transmogrifo</w:t>
+        <w:t>:</w:t>
+      </w:r>
+      <w:r>
+        <w:t xml:space="preserve"> Invito, Obitus, Tenebratelum, Tramogris</w:t>
       </w:r>
     </w:p>
     <w:p>
@@ -20980,7 +21012,13 @@
         <w:t>Koszt szablonu obowiązkowego</w:t>
       </w:r>
       <w:r>
-        <w:t xml:space="preserve"> [119</w:t>
+        <w:t xml:space="preserve"> [1</w:t>
+      </w:r>
+      <w:r>
+        <w:t>0</w:t>
+      </w:r>
+      <w:r>
+        <w:t>9</w:t>
       </w:r>
       <w:r>
         <w:t>]</w:t>
@@ -21260,7 +21298,19 @@
         <w:rPr>
           <w:lang w:val="en-US"/>
         </w:rPr>
-        <w:t>[20]</w:t>
+        <w:t>[</w:t>
+      </w:r>
+      <w:r>
+        <w:rPr>
+          <w:lang w:val="en-US"/>
+        </w:rPr>
+        <w:t>1</w:t>
+      </w:r>
+      <w:r>
+        <w:rPr>
+          <w:lang w:val="en-US"/>
+        </w:rPr>
+        <w:t>0]</w:t>
       </w:r>
       <w:r>
         <w:rPr>
@@ -21290,7 +21340,13 @@
         <w:rPr>
           <w:lang w:val="en-US"/>
         </w:rPr>
-        <w:t>2    </w:t>
+        <w:t>1</w:t>
+      </w:r>
+      <w:r>
+        <w:rPr>
+          <w:lang w:val="en-US"/>
+        </w:rPr>
+        <w:t xml:space="preserve">    </w:t>
       </w:r>
     </w:p>
     <w:p>
@@ -21545,6 +21601,31 @@
         <w:rPr>
           <w:lang w:val="en-US"/>
         </w:rPr>
+        <w:t>[var]</w:t>
+      </w:r>
+      <w:r>
+        <w:rPr>
+          <w:lang w:val="en-US"/>
+        </w:rPr>
+        <w:tab/>
+      </w:r>
+      <w:r>
+        <w:rPr>
+          <w:lang w:val="en-US"/>
+        </w:rPr>
+        <w:t>Eidetic Memory</w:t>
+      </w:r>
+    </w:p>
+    <w:p>
+      <w:pPr>
+        <w:rPr>
+          <w:lang w:val="en-US"/>
+        </w:rPr>
+      </w:pPr>
+      <w:r>
+        <w:rPr>
+          <w:lang w:val="en-US"/>
+        </w:rPr>
         <w:lastRenderedPageBreak/>
         <w:t>[var]</w:t>
       </w:r>
@@ -21558,7 +21639,32 @@
         <w:rPr>
           <w:lang w:val="en-US"/>
         </w:rPr>
-        <w:t>Eidetic Memory</w:t>
+        <w:t>Magery</w:t>
+      </w:r>
+    </w:p>
+    <w:p>
+      <w:pPr>
+        <w:rPr>
+          <w:lang w:val="en-US"/>
+        </w:rPr>
+      </w:pPr>
+      <w:r>
+        <w:rPr>
+          <w:lang w:val="en-US"/>
+        </w:rPr>
+        <w:t>[5]</w:t>
+      </w:r>
+      <w:r>
+        <w:rPr>
+          <w:lang w:val="en-US"/>
+        </w:rPr>
+        <w:tab/>
+      </w:r>
+      <w:r>
+        <w:rPr>
+          <w:lang w:val="en-US"/>
+        </w:rPr>
+        <w:t>Single Minded</w:t>
       </w:r>
     </w:p>
     <w:p>
@@ -21572,56 +21678,6 @@
           <w:lang w:val="en-US"/>
         </w:rPr>
         <w:lastRenderedPageBreak/>
-        <w:t>[var]</w:t>
-      </w:r>
-      <w:r>
-        <w:rPr>
-          <w:lang w:val="en-US"/>
-        </w:rPr>
-        <w:tab/>
-      </w:r>
-      <w:r>
-        <w:rPr>
-          <w:lang w:val="en-US"/>
-        </w:rPr>
-        <w:t>Magery</w:t>
-      </w:r>
-    </w:p>
-    <w:p>
-      <w:pPr>
-        <w:rPr>
-          <w:lang w:val="en-US"/>
-        </w:rPr>
-      </w:pPr>
-      <w:r>
-        <w:rPr>
-          <w:lang w:val="en-US"/>
-        </w:rPr>
-        <w:t>[5]</w:t>
-      </w:r>
-      <w:r>
-        <w:rPr>
-          <w:lang w:val="en-US"/>
-        </w:rPr>
-        <w:tab/>
-      </w:r>
-      <w:r>
-        <w:rPr>
-          <w:lang w:val="en-US"/>
-        </w:rPr>
-        <w:t>Single Minded</w:t>
-      </w:r>
-    </w:p>
-    <w:p>
-      <w:pPr>
-        <w:rPr>
-          <w:lang w:val="en-US"/>
-        </w:rPr>
-      </w:pPr>
-      <w:r>
-        <w:rPr>
-          <w:lang w:val="en-US"/>
-        </w:rPr>
         <w:t>[15]</w:t>
       </w:r>
       <w:r>
@@ -21686,32 +21742,32 @@
         <w:rPr>
           <w:lang w:val="en-US"/>
         </w:rPr>
+        <w:t>[-10]</w:t>
+      </w:r>
+      <w:r>
+        <w:rPr>
+          <w:lang w:val="en-US"/>
+        </w:rPr>
+        <w:tab/>
+      </w:r>
+      <w:r>
+        <w:rPr>
+          <w:lang w:val="en-US"/>
+        </w:rPr>
+        <w:t>Frightens Animals</w:t>
+      </w:r>
+    </w:p>
+    <w:p>
+      <w:pPr>
+        <w:rPr>
+          <w:lang w:val="en-US"/>
+        </w:rPr>
+      </w:pPr>
+      <w:r>
+        <w:rPr>
+          <w:lang w:val="en-US"/>
+        </w:rPr>
         <w:lastRenderedPageBreak/>
-        <w:t>[-10]</w:t>
-      </w:r>
-      <w:r>
-        <w:rPr>
-          <w:lang w:val="en-US"/>
-        </w:rPr>
-        <w:tab/>
-      </w:r>
-      <w:r>
-        <w:rPr>
-          <w:lang w:val="en-US"/>
-        </w:rPr>
-        <w:t>Frightens Animals</w:t>
-      </w:r>
-    </w:p>
-    <w:p>
-      <w:pPr>
-        <w:rPr>
-          <w:lang w:val="en-US"/>
-        </w:rPr>
-      </w:pPr>
-      <w:r>
-        <w:rPr>
-          <w:lang w:val="en-US"/>
-        </w:rPr>
         <w:t>[-5]</w:t>
       </w:r>
       <w:r>
@@ -21983,27 +22039,78 @@
       </w:r>
     </w:p>
     <w:p>
-      <w:pPr>
-        <w:rPr>
+      <w:r>
+        <w:rPr>
+          <w:b/>
+        </w:rPr>
+        <w:t>Teren</w:t>
+      </w:r>
+      <w:r>
+        <w:t>: Nalianor, Relion</w:t>
+      </w:r>
+    </w:p>
+    <w:p>
+      <w:pPr>
+        <w:rPr>
+          <w:rFonts w:ascii="Times New Roman" w:hAnsi="Times New Roman"/>
+          <w:color w:val="auto"/>
           <w:sz w:val="24"/>
           <w:szCs w:val="24"/>
-        </w:rPr>
-      </w:pPr>
-      <w:r>
-        <w:rPr>
-          <w:b/>
-        </w:rPr>
-        <w:t>Teren</w:t>
-      </w:r>
-      <w:r>
-        <w:t>: Nalianor, Relion</w:t>
-      </w:r>
-    </w:p>
-    <w:p>
-      <w:pPr>
-        <w:rPr>
+          <w:lang w:eastAsia="en-GB"/>
+        </w:rPr>
+      </w:pPr>
+      <w:r>
+        <w:rPr>
+          <w:b/>
+        </w:rPr>
+        <w:t>Imiona męskie</w:t>
+      </w:r>
+      <w:r>
+        <w:t xml:space="preserve">: </w:t>
+      </w:r>
+      <w:r>
+        <w:rPr>
+          <w:lang w:eastAsia="en-GB"/>
+        </w:rPr>
+        <w:t xml:space="preserve">Adamar, Slosrin, Araevin, Ardreth, Beluar, Cheyryth, Corym, Dalyor, Druidar, Durothil, Edyrm, Ehrendil, Elorfindal, Galaeron, Glorandal, Halafarin, Ilthuryn, Kindroth, Luthias, Methild, Nevarth, Ohmbryn, Rathal, Tarathiel, Tannivh, Vesperr, </w:t>
+      </w:r>
+      <w:r>
+        <w:rPr>
+          <w:rFonts w:ascii="Times New Roman" w:hAnsi="Times New Roman"/>
+          <w:color w:val="auto"/>
           <w:sz w:val="24"/>
           <w:szCs w:val="24"/>
+          <w:lang w:eastAsia="en-GB"/>
+        </w:rPr>
+        <w:br/>
+      </w:r>
+      <w:r>
+        <w:rPr>
+          <w:b/>
+        </w:rPr>
+        <w:t xml:space="preserve">Imiona </w:t>
+      </w:r>
+      <w:r>
+        <w:rPr>
+          <w:b/>
+        </w:rPr>
+        <w:t>kobiece</w:t>
+      </w:r>
+      <w:r>
+        <w:t xml:space="preserve">: </w:t>
+      </w:r>
+      <w:r>
+        <w:rPr>
+          <w:lang w:eastAsia="en-GB"/>
+        </w:rPr>
+        <w:t>Alavadra, Almithara, Amara, Aurae, Blythswana, Cauladra, Civiren, Dasyra, Ecaeris, Edraele, Elora, Filauria, Gaelira, Gweyr,  Ilyrana, Jastra, Kavrala, Lamtora, Meira, Meriel, Mladris, Nambra, Sakaala, Shiri, Sariandi,  Titiara, Valindra, Vestele,</w:t>
+      </w:r>
+    </w:p>
+    <w:p>
+      <w:pPr>
+        <w:rPr>
+          <w:sz w:val="24"/>
+          <w:szCs w:val="24"/>
         </w:rPr>
       </w:pPr>
     </w:p>
@@ -22044,7 +22151,10 @@
         <w:t>Koszt szablonu obowiązkowego [</w:t>
       </w:r>
       <w:r>
-        <w:t>11</w:t>
+        <w:t>1</w:t>
+      </w:r>
+      <w:r>
+        <w:t>0</w:t>
       </w:r>
       <w:r>
         <w:t>9</w:t>
@@ -22187,146 +22297,6 @@
         <w:rPr>
           <w:lang w:val="en-US"/>
         </w:rPr>
-        <w:t>[5]</w:t>
-      </w:r>
-      <w:r>
-        <w:rPr>
-          <w:lang w:val="en-US"/>
-        </w:rPr>
-        <w:tab/>
-        <w:t>Ambidexterity</w:t>
-      </w:r>
-    </w:p>
-    <w:p>
-      <w:pPr>
-        <w:rPr>
-          <w:lang w:val="en-US"/>
-        </w:rPr>
-      </w:pPr>
-      <w:r>
-        <w:rPr>
-          <w:lang w:val="en-US"/>
-        </w:rPr>
-        <w:t>[5]</w:t>
-      </w:r>
-      <w:r>
-        <w:rPr>
-          <w:lang w:val="en-US"/>
-        </w:rPr>
-        <w:tab/>
-        <w:t>Animal Empathy</w:t>
-      </w:r>
-    </w:p>
-    <w:p>
-      <w:pPr>
-        <w:rPr>
-          <w:lang w:val="en-US"/>
-        </w:rPr>
-      </w:pPr>
-      <w:r>
-        <w:rPr>
-          <w:lang w:val="en-US"/>
-        </w:rPr>
-        <w:t>[4]</w:t>
-      </w:r>
-      <w:r>
-        <w:rPr>
-          <w:lang w:val="en-US"/>
-        </w:rPr>
-        <w:tab/>
-        <w:t>Attractive</w:t>
-      </w:r>
-    </w:p>
-    <w:p>
-      <w:pPr>
-        <w:rPr>
-          <w:lang w:val="en-US"/>
-        </w:rPr>
-      </w:pPr>
-      <w:r>
-        <w:rPr>
-          <w:lang w:val="en-US"/>
-        </w:rPr>
-        <w:t>[5]</w:t>
-      </w:r>
-      <w:r>
-        <w:rPr>
-          <w:lang w:val="en-US"/>
-        </w:rPr>
-        <w:tab/>
-        <w:t>Charisma 1</w:t>
-      </w:r>
-    </w:p>
-    <w:p>
-      <w:pPr>
-        <w:rPr>
-          <w:lang w:val="en-US"/>
-        </w:rPr>
-      </w:pPr>
-      <w:r>
-        <w:rPr>
-          <w:lang w:val="en-US"/>
-        </w:rPr>
-        <w:t>[15]</w:t>
-      </w:r>
-      <w:r>
-        <w:rPr>
-          <w:lang w:val="en-US"/>
-        </w:rPr>
-        <w:tab/>
-        <w:t>Combat Reflexes</w:t>
-      </w:r>
-    </w:p>
-    <w:p>
-      <w:pPr>
-        <w:rPr>
-          <w:lang w:val="en-US"/>
-        </w:rPr>
-      </w:pPr>
-      <w:r>
-        <w:rPr>
-          <w:lang w:val="en-US"/>
-        </w:rPr>
-        <w:t>[5]</w:t>
-      </w:r>
-      <w:r>
-        <w:rPr>
-          <w:lang w:val="en-US"/>
-        </w:rPr>
-        <w:tab/>
-        <w:t>Flexibility</w:t>
-      </w:r>
-    </w:p>
-    <w:p>
-      <w:pPr>
-        <w:rPr>
-          <w:lang w:val="en-US"/>
-        </w:rPr>
-      </w:pPr>
-      <w:r>
-        <w:rPr>
-          <w:lang w:val="en-US"/>
-        </w:rPr>
-        <w:t>[10]</w:t>
-      </w:r>
-      <w:r>
-        <w:rPr>
-          <w:lang w:val="en-US"/>
-        </w:rPr>
-        <w:tab/>
-        <w:t>Infravision</w:t>
-      </w:r>
-    </w:p>
-    <w:p>
-      <w:pPr>
-        <w:rPr>
-          <w:lang w:val="en-US"/>
-        </w:rPr>
-      </w:pPr>
-      <w:r>
-        <w:rPr>
-          <w:lang w:val="en-US"/>
-        </w:rPr>
         <w:lastRenderedPageBreak/>
         <w:t>[5]</w:t>
       </w:r>
@@ -22335,6 +22305,147 @@
           <w:lang w:val="en-US"/>
         </w:rPr>
         <w:tab/>
+        <w:t>Ambidexterity</w:t>
+      </w:r>
+    </w:p>
+    <w:p>
+      <w:pPr>
+        <w:rPr>
+          <w:lang w:val="en-US"/>
+        </w:rPr>
+      </w:pPr>
+      <w:r>
+        <w:rPr>
+          <w:lang w:val="en-US"/>
+        </w:rPr>
+        <w:t>[5]</w:t>
+      </w:r>
+      <w:r>
+        <w:rPr>
+          <w:lang w:val="en-US"/>
+        </w:rPr>
+        <w:tab/>
+        <w:t>Animal Empathy</w:t>
+      </w:r>
+    </w:p>
+    <w:p>
+      <w:pPr>
+        <w:rPr>
+          <w:lang w:val="en-US"/>
+        </w:rPr>
+      </w:pPr>
+      <w:r>
+        <w:rPr>
+          <w:lang w:val="en-US"/>
+        </w:rPr>
+        <w:t>[4]</w:t>
+      </w:r>
+      <w:r>
+        <w:rPr>
+          <w:lang w:val="en-US"/>
+        </w:rPr>
+        <w:tab/>
+        <w:t>Attractive</w:t>
+      </w:r>
+    </w:p>
+    <w:p>
+      <w:pPr>
+        <w:rPr>
+          <w:lang w:val="en-US"/>
+        </w:rPr>
+      </w:pPr>
+      <w:r>
+        <w:rPr>
+          <w:lang w:val="en-US"/>
+        </w:rPr>
+        <w:t>[5]</w:t>
+      </w:r>
+      <w:r>
+        <w:rPr>
+          <w:lang w:val="en-US"/>
+        </w:rPr>
+        <w:tab/>
+        <w:t>Charisma 1</w:t>
+      </w:r>
+    </w:p>
+    <w:p>
+      <w:pPr>
+        <w:rPr>
+          <w:lang w:val="en-US"/>
+        </w:rPr>
+      </w:pPr>
+      <w:r>
+        <w:rPr>
+          <w:lang w:val="en-US"/>
+        </w:rPr>
+        <w:t>[15]</w:t>
+      </w:r>
+      <w:r>
+        <w:rPr>
+          <w:lang w:val="en-US"/>
+        </w:rPr>
+        <w:tab/>
+        <w:t>Combat Reflexes</w:t>
+      </w:r>
+    </w:p>
+    <w:p>
+      <w:pPr>
+        <w:rPr>
+          <w:lang w:val="en-US"/>
+        </w:rPr>
+      </w:pPr>
+      <w:r>
+        <w:rPr>
+          <w:lang w:val="en-US"/>
+        </w:rPr>
+        <w:lastRenderedPageBreak/>
+        <w:t>[5]</w:t>
+      </w:r>
+      <w:r>
+        <w:rPr>
+          <w:lang w:val="en-US"/>
+        </w:rPr>
+        <w:tab/>
+        <w:t>Flexibility</w:t>
+      </w:r>
+    </w:p>
+    <w:p>
+      <w:pPr>
+        <w:rPr>
+          <w:lang w:val="en-US"/>
+        </w:rPr>
+      </w:pPr>
+      <w:r>
+        <w:rPr>
+          <w:lang w:val="en-US"/>
+        </w:rPr>
+        <w:t>[10]</w:t>
+      </w:r>
+      <w:r>
+        <w:rPr>
+          <w:lang w:val="en-US"/>
+        </w:rPr>
+        <w:tab/>
+        <w:t>Infravision</w:t>
+      </w:r>
+    </w:p>
+    <w:p>
+      <w:pPr>
+        <w:rPr>
+          <w:lang w:val="en-US"/>
+        </w:rPr>
+      </w:pPr>
+      <w:r>
+        <w:rPr>
+          <w:lang w:val="en-US"/>
+        </w:rPr>
+        <w:t>[5]</w:t>
+      </w:r>
+      <w:r>
+        <w:rPr>
+          <w:lang w:val="en-US"/>
+        </w:rPr>
+        <w:tab/>
         <w:t>Magery 0</w:t>
       </w:r>
     </w:p>
@@ -22348,14 +22459,32 @@
         <w:rPr>
           <w:lang w:val="en-US"/>
         </w:rPr>
-        <w:t>[20]</w:t>
-      </w:r>
-      <w:r>
-        <w:rPr>
-          <w:lang w:val="en-US"/>
-        </w:rPr>
-        <w:tab/>
-        <w:t>Talent: Outdoorsman 2</w:t>
+        <w:t>[</w:t>
+      </w:r>
+      <w:r>
+        <w:rPr>
+          <w:lang w:val="en-US"/>
+        </w:rPr>
+        <w:t>1</w:t>
+      </w:r>
+      <w:r>
+        <w:rPr>
+          <w:lang w:val="en-US"/>
+        </w:rPr>
+        <w:t>0]</w:t>
+      </w:r>
+      <w:r>
+        <w:rPr>
+          <w:lang w:val="en-US"/>
+        </w:rPr>
+        <w:tab/>
+        <w:t xml:space="preserve">Talent: Outdoorsman </w:t>
+      </w:r>
+      <w:r>
+        <w:rPr>
+          <w:lang w:val="en-US"/>
+        </w:rPr>
+        <w:t>1</w:t>
       </w:r>
     </w:p>
     <w:p>
@@ -22858,6 +22987,7 @@
         <w:rPr>
           <w:b/>
         </w:rPr>
+        <w:lastRenderedPageBreak/>
         <w:t>Wygląd</w:t>
       </w:r>
       <w:r>
@@ -22928,7 +23058,6 @@
         <w:rPr>
           <w:b/>
         </w:rPr>
-        <w:lastRenderedPageBreak/>
         <w:t>Imiona męskie</w:t>
       </w:r>
       <w:r>
@@ -22985,7 +23114,13 @@
         <w:t>Koszt szablonu obowiązkowego [</w:t>
       </w:r>
       <w:r>
-        <w:t>124</w:t>
+        <w:t>1</w:t>
+      </w:r>
+      <w:r>
+        <w:t>1</w:t>
+      </w:r>
+      <w:r>
+        <w:t>4</w:t>
       </w:r>
       <w:r>
         <w:t>]</w:t>
@@ -23270,14 +23405,32 @@
         <w:rPr>
           <w:lang w:val="en-US"/>
         </w:rPr>
-        <w:t>[20]</w:t>
-      </w:r>
-      <w:r>
-        <w:rPr>
-          <w:lang w:val="en-US"/>
-        </w:rPr>
-        <w:tab/>
-        <w:t>Talent: Business Acumen 2</w:t>
+        <w:t>[</w:t>
+      </w:r>
+      <w:r>
+        <w:rPr>
+          <w:lang w:val="en-US"/>
+        </w:rPr>
+        <w:t>1</w:t>
+      </w:r>
+      <w:r>
+        <w:rPr>
+          <w:lang w:val="en-US"/>
+        </w:rPr>
+        <w:t>0]</w:t>
+      </w:r>
+      <w:r>
+        <w:rPr>
+          <w:lang w:val="en-US"/>
+        </w:rPr>
+        <w:tab/>
+        <w:t xml:space="preserve">Talent: Business Acumen </w:t>
+      </w:r>
+      <w:r>
+        <w:rPr>
+          <w:lang w:val="en-US"/>
+        </w:rPr>
+        <w:t>1</w:t>
       </w:r>
     </w:p>
     <w:p>
@@ -23582,7 +23735,6 @@
     </w:p>
     <w:p>
       <w:r>
-        <w:lastRenderedPageBreak/>
         <w:t>[-5]</w:t>
       </w:r>
       <w:r>
@@ -23643,11 +23795,7 @@
         <w:tab/>
       </w:r>
       <w:r>
-        <w:t xml:space="preserve">Zwani też imperialnymi. Są chorobliwie ambitni i wykazują dużą biegłość w wszelkiego rodzaju zarządzaniu, czy to ekonomią w skali dziesięcioleci czy armią w skali godzin. Paranoidalni, obrzydliwie bogaci i posiadający zamiłowanie do przepychu i monumentalności. Nie przepadają za </w:t>
-      </w:r>
-      <w:r>
-        <w:lastRenderedPageBreak/>
-        <w:t>bezpośrednim braniem udziału w bitwach, a jeśli już, to zakuci w bajecznie drogie zbroje ze specjalnych stopów, z magicznymi usprawnieniami.</w:t>
+        <w:t>Zwani też imperialnymi. Są chorobliwie ambitni i wykazują dużą biegłość w wszelkiego rodzaju zarządzaniu, czy to ekonomią w skali dziesięcioleci czy armią w skali godzin. Paranoidalni, obrzydliwie bogaci i posiadający zamiłowanie do przepychu i monumentalności. Nie przepadają za bezpośrednim braniem udziału w bitwach, a jeśli już, to zakuci w bajecznie drogie zbroje ze specjalnych stopów, z magicznymi usprawnieniami.</w:t>
       </w:r>
     </w:p>
     <w:p>
@@ -23809,6 +23957,7 @@
           <w:b/>
           <w:bCs/>
         </w:rPr>
+        <w:lastRenderedPageBreak/>
         <w:t xml:space="preserve">Wygląd: </w:t>
       </w:r>
       <w:r>
@@ -23886,7 +24035,6 @@
         <w:rPr>
           <w:b/>
         </w:rPr>
-        <w:lastRenderedPageBreak/>
         <w:t>Imiona męskie</w:t>
       </w:r>
       <w:r>
@@ -24816,6 +24964,7 @@
         <w:rPr>
           <w:lang w:val="en-US"/>
         </w:rPr>
+        <w:lastRenderedPageBreak/>
         <w:t>[5]</w:t>
       </w:r>
       <w:r>
@@ -24853,6 +25002,7 @@
         <w:rPr>
           <w:lang w:val="en-US"/>
         </w:rPr>
+        <w:lastRenderedPageBreak/>
         <w:t>[2]</w:t>
       </w:r>
       <w:r>
@@ -24978,32 +25128,32 @@
         <w:rPr>
           <w:lang w:val="en-US"/>
         </w:rPr>
+        <w:t>[-10]</w:t>
+      </w:r>
+      <w:r>
+        <w:rPr>
+          <w:lang w:val="en-US"/>
+        </w:rPr>
+        <w:tab/>
+      </w:r>
+      <w:r>
+        <w:rPr>
+          <w:lang w:val="en-US"/>
+        </w:rPr>
+        <w:t>Berserk</w:t>
+      </w:r>
+    </w:p>
+    <w:p>
+      <w:pPr>
+        <w:rPr>
+          <w:lang w:val="en-US"/>
+        </w:rPr>
+      </w:pPr>
+      <w:r>
+        <w:rPr>
+          <w:lang w:val="en-US"/>
+        </w:rPr>
         <w:lastRenderedPageBreak/>
-        <w:t>[-10]</w:t>
-      </w:r>
-      <w:r>
-        <w:rPr>
-          <w:lang w:val="en-US"/>
-        </w:rPr>
-        <w:tab/>
-      </w:r>
-      <w:r>
-        <w:rPr>
-          <w:lang w:val="en-US"/>
-        </w:rPr>
-        <w:t>Berserk</w:t>
-      </w:r>
-    </w:p>
-    <w:p>
-      <w:pPr>
-        <w:rPr>
-          <w:lang w:val="en-US"/>
-        </w:rPr>
-      </w:pPr>
-      <w:r>
-        <w:rPr>
-          <w:lang w:val="en-US"/>
-        </w:rPr>
         <w:t>[-10]</w:t>
       </w:r>
       <w:r>
@@ -25333,9 +25483,15 @@
       </w:r>
     </w:p>
     <w:p>
-      <w:r>
-        <w:rPr>
-          <w:b/>
+      <w:pPr>
+        <w:rPr>
+          <w:lang w:val="en-GB"/>
+        </w:rPr>
+      </w:pPr>
+      <w:r>
+        <w:rPr>
+          <w:b/>
+          <w:lang w:val="en-GB"/>
         </w:rPr>
         <w:t>Dyscypliny drugorzędne:</w:t>
       </w:r>
@@ -25343,13 +25499,38 @@
         <w:rPr>
           <w:b/>
           <w:bCs/>
+          <w:lang w:val="en-GB"/>
         </w:rPr>
         <w:t xml:space="preserve"> </w:t>
       </w:r>
       <w:r>
-        <w:t>Animo, Invito, Lepos, Specto, Tenebratelum, Transmogrifio, Velox</w:t>
-      </w:r>
-      <w:r>
+        <w:rPr>
+          <w:lang w:val="en-GB"/>
+        </w:rPr>
+        <w:t xml:space="preserve">Invito, Lepos, Specto, </w:t>
+      </w:r>
+      <w:r>
+        <w:rPr>
+          <w:lang w:val="en-GB"/>
+        </w:rPr>
+        <w:t>O</w:t>
+      </w:r>
+      <w:r>
+        <w:rPr>
+          <w:lang w:val="en-GB"/>
+        </w:rPr>
+        <w:t>bitus, Tebratelum, Tramogris</w:t>
+      </w:r>
+      <w:r>
+        <w:rPr>
+          <w:lang w:val="en-GB"/>
+        </w:rPr>
+        <w:t>, Velox</w:t>
+      </w:r>
+      <w:r>
+        <w:rPr>
+          <w:lang w:val="en-GB"/>
+        </w:rPr>
         <w:t>, Robur, Fercorium, Ignis, Cerevis, Parma</w:t>
       </w:r>
     </w:p>
@@ -25454,7 +25635,6 @@
     </w:p>
     <w:p>
       <w:r>
-        <w:lastRenderedPageBreak/>
         <w:t xml:space="preserve">Koszt szablonu obowiązkowego </w:t>
       </w:r>
       <w:r>
@@ -26463,6 +26643,7 @@
         <w:rPr>
           <w:lang w:val="en-US"/>
         </w:rPr>
+        <w:lastRenderedPageBreak/>
         <w:t>[10]</w:t>
       </w:r>
       <w:r>
@@ -26490,187 +26671,187 @@
         <w:rPr>
           <w:lang w:val="en-US"/>
         </w:rPr>
+        <w:t>[var]</w:t>
+      </w:r>
+      <w:r>
+        <w:rPr>
+          <w:lang w:val="en-US"/>
+        </w:rPr>
+        <w:tab/>
+        <w:t>Compulsive behaviour</w:t>
+      </w:r>
+    </w:p>
+    <w:p>
+      <w:pPr>
+        <w:rPr>
+          <w:lang w:val="en-US"/>
+        </w:rPr>
+      </w:pPr>
+      <w:r>
+        <w:rPr>
+          <w:lang w:val="en-US"/>
+        </w:rPr>
+        <w:t>[-5]</w:t>
+      </w:r>
+      <w:r>
+        <w:rPr>
+          <w:lang w:val="en-US"/>
+        </w:rPr>
+        <w:tab/>
+        <w:t>Callous</w:t>
+      </w:r>
+    </w:p>
+    <w:p>
+      <w:pPr>
+        <w:rPr>
+          <w:lang w:val="en-US"/>
+        </w:rPr>
+      </w:pPr>
+      <w:r>
+        <w:rPr>
+          <w:lang w:val="en-US"/>
+        </w:rPr>
+        <w:t>[-5]</w:t>
+      </w:r>
+      <w:r>
+        <w:rPr>
+          <w:lang w:val="en-US"/>
+        </w:rPr>
+        <w:tab/>
+        <w:t>Curious</w:t>
+      </w:r>
+    </w:p>
+    <w:p>
+      <w:pPr>
+        <w:rPr>
+          <w:lang w:val="en-US"/>
+        </w:rPr>
+      </w:pPr>
+      <w:r>
+        <w:rPr>
+          <w:lang w:val="en-US"/>
+        </w:rPr>
+        <w:t>[-10]</w:t>
+      </w:r>
+      <w:r>
+        <w:rPr>
+          <w:lang w:val="en-US"/>
+        </w:rPr>
+        <w:tab/>
+        <w:t>Frightens Animals</w:t>
+      </w:r>
+    </w:p>
+    <w:p>
+      <w:pPr>
+        <w:rPr>
+          <w:lang w:val="en-US"/>
+        </w:rPr>
+      </w:pPr>
+      <w:r>
+        <w:rPr>
+          <w:lang w:val="en-US"/>
+        </w:rPr>
+        <w:t>[-10]</w:t>
+      </w:r>
+      <w:r>
+        <w:rPr>
+          <w:lang w:val="en-US"/>
+        </w:rPr>
+        <w:tab/>
+        <w:t>Impulsiveness</w:t>
+      </w:r>
+    </w:p>
+    <w:p>
+      <w:pPr>
+        <w:rPr>
+          <w:lang w:val="en-US"/>
+        </w:rPr>
+      </w:pPr>
+      <w:r>
+        <w:rPr>
+          <w:lang w:val="en-US"/>
+        </w:rPr>
+        <w:t>[-10]</w:t>
+      </w:r>
+      <w:r>
+        <w:rPr>
+          <w:lang w:val="en-US"/>
+        </w:rPr>
+        <w:tab/>
+        <w:t>No Sense of Humor</w:t>
+      </w:r>
+    </w:p>
+    <w:p>
+      <w:pPr>
+        <w:rPr>
+          <w:lang w:val="en-US"/>
+        </w:rPr>
+      </w:pPr>
+      <w:r>
+        <w:rPr>
+          <w:lang w:val="en-US"/>
+        </w:rPr>
+        <w:t>[-15]</w:t>
+      </w:r>
+      <w:r>
+        <w:rPr>
+          <w:lang w:val="en-US"/>
+        </w:rPr>
+        <w:tab/>
+        <w:t>Sadism</w:t>
+      </w:r>
+    </w:p>
+    <w:p>
+      <w:pPr>
+        <w:rPr>
+          <w:lang w:val="en-US"/>
+        </w:rPr>
+      </w:pPr>
+      <w:r>
+        <w:rPr>
+          <w:lang w:val="en-US"/>
+        </w:rPr>
+        <w:t>[-5]</w:t>
+      </w:r>
+      <w:r>
+        <w:rPr>
+          <w:lang w:val="en-US"/>
+        </w:rPr>
+        <w:tab/>
+        <w:t>Slow Riser</w:t>
+      </w:r>
+    </w:p>
+    <w:p>
+      <w:pPr>
+        <w:rPr>
+          <w:lang w:val="en-US"/>
+        </w:rPr>
+      </w:pPr>
+      <w:r>
+        <w:rPr>
+          <w:lang w:val="en-US"/>
+        </w:rPr>
+        <w:t>[-5]</w:t>
+      </w:r>
+      <w:r>
+        <w:rPr>
+          <w:lang w:val="en-US"/>
+        </w:rPr>
+        <w:tab/>
+        <w:t>Stubbornness</w:t>
+      </w:r>
+    </w:p>
+    <w:p>
+      <w:pPr>
+        <w:rPr>
+          <w:lang w:val="en-US"/>
+        </w:rPr>
+      </w:pPr>
+      <w:r>
+        <w:rPr>
+          <w:lang w:val="en-US"/>
+        </w:rPr>
         <w:lastRenderedPageBreak/>
-        <w:t>[var]</w:t>
-      </w:r>
-      <w:r>
-        <w:rPr>
-          <w:lang w:val="en-US"/>
-        </w:rPr>
-        <w:tab/>
-        <w:t>Compulsive behaviour</w:t>
-      </w:r>
-    </w:p>
-    <w:p>
-      <w:pPr>
-        <w:rPr>
-          <w:lang w:val="en-US"/>
-        </w:rPr>
-      </w:pPr>
-      <w:r>
-        <w:rPr>
-          <w:lang w:val="en-US"/>
-        </w:rPr>
-        <w:t>[-5]</w:t>
-      </w:r>
-      <w:r>
-        <w:rPr>
-          <w:lang w:val="en-US"/>
-        </w:rPr>
-        <w:tab/>
-        <w:t>Callous</w:t>
-      </w:r>
-    </w:p>
-    <w:p>
-      <w:pPr>
-        <w:rPr>
-          <w:lang w:val="en-US"/>
-        </w:rPr>
-      </w:pPr>
-      <w:r>
-        <w:rPr>
-          <w:lang w:val="en-US"/>
-        </w:rPr>
-        <w:t>[-5]</w:t>
-      </w:r>
-      <w:r>
-        <w:rPr>
-          <w:lang w:val="en-US"/>
-        </w:rPr>
-        <w:tab/>
-        <w:t>Curious</w:t>
-      </w:r>
-    </w:p>
-    <w:p>
-      <w:pPr>
-        <w:rPr>
-          <w:lang w:val="en-US"/>
-        </w:rPr>
-      </w:pPr>
-      <w:r>
-        <w:rPr>
-          <w:lang w:val="en-US"/>
-        </w:rPr>
-        <w:t>[-10]</w:t>
-      </w:r>
-      <w:r>
-        <w:rPr>
-          <w:lang w:val="en-US"/>
-        </w:rPr>
-        <w:tab/>
-        <w:t>Frightens Animals</w:t>
-      </w:r>
-    </w:p>
-    <w:p>
-      <w:pPr>
-        <w:rPr>
-          <w:lang w:val="en-US"/>
-        </w:rPr>
-      </w:pPr>
-      <w:r>
-        <w:rPr>
-          <w:lang w:val="en-US"/>
-        </w:rPr>
-        <w:t>[-10]</w:t>
-      </w:r>
-      <w:r>
-        <w:rPr>
-          <w:lang w:val="en-US"/>
-        </w:rPr>
-        <w:tab/>
-        <w:t>Impulsiveness</w:t>
-      </w:r>
-    </w:p>
-    <w:p>
-      <w:pPr>
-        <w:rPr>
-          <w:lang w:val="en-US"/>
-        </w:rPr>
-      </w:pPr>
-      <w:r>
-        <w:rPr>
-          <w:lang w:val="en-US"/>
-        </w:rPr>
-        <w:t>[-10]</w:t>
-      </w:r>
-      <w:r>
-        <w:rPr>
-          <w:lang w:val="en-US"/>
-        </w:rPr>
-        <w:tab/>
-        <w:t>No Sense of Humor</w:t>
-      </w:r>
-    </w:p>
-    <w:p>
-      <w:pPr>
-        <w:rPr>
-          <w:lang w:val="en-US"/>
-        </w:rPr>
-      </w:pPr>
-      <w:r>
-        <w:rPr>
-          <w:lang w:val="en-US"/>
-        </w:rPr>
-        <w:t>[-15]</w:t>
-      </w:r>
-      <w:r>
-        <w:rPr>
-          <w:lang w:val="en-US"/>
-        </w:rPr>
-        <w:tab/>
-        <w:t>Sadism</w:t>
-      </w:r>
-    </w:p>
-    <w:p>
-      <w:pPr>
-        <w:rPr>
-          <w:lang w:val="en-US"/>
-        </w:rPr>
-      </w:pPr>
-      <w:r>
-        <w:rPr>
-          <w:lang w:val="en-US"/>
-        </w:rPr>
-        <w:t>[-5]</w:t>
-      </w:r>
-      <w:r>
-        <w:rPr>
-          <w:lang w:val="en-US"/>
-        </w:rPr>
-        <w:tab/>
-        <w:t>Slow Riser</w:t>
-      </w:r>
-    </w:p>
-    <w:p>
-      <w:pPr>
-        <w:rPr>
-          <w:lang w:val="en-US"/>
-        </w:rPr>
-      </w:pPr>
-      <w:r>
-        <w:rPr>
-          <w:lang w:val="en-US"/>
-        </w:rPr>
-        <w:t>[-5]</w:t>
-      </w:r>
-      <w:r>
-        <w:rPr>
-          <w:lang w:val="en-US"/>
-        </w:rPr>
-        <w:tab/>
-        <w:t>Stubbornness</w:t>
-      </w:r>
-    </w:p>
-    <w:p>
-      <w:pPr>
-        <w:rPr>
-          <w:lang w:val="en-US"/>
-        </w:rPr>
-      </w:pPr>
-      <w:r>
-        <w:rPr>
-          <w:lang w:val="en-US"/>
-        </w:rPr>
         <w:t>[-5]</w:t>
       </w:r>
       <w:r>
@@ -26746,7 +26927,6 @@
         </w:rPr>
       </w:pPr>
       <w:r>
-        <w:lastRenderedPageBreak/>
         <w:tab/>
       </w:r>
       <w:r>
@@ -27146,7 +27326,11 @@
         <w:t xml:space="preserve">bu życia, zwinności, refleksu, </w:t>
       </w:r>
       <w:r>
-        <w:t>wygadania i wyostrzonych zmysłów. Posiadają słabość do płci przeciwnej, muzyki i wina oraz często nadmierną pewność siebie. Reagują na zmiany cyklu księżyca - są osłabieni w czasie nowiu i pobudzeni w czasie pełni, często podróżują z udomowionym wilkiem.</w:t>
+        <w:t xml:space="preserve">wygadania i wyostrzonych zmysłów. Posiadają słabość do płci </w:t>
+      </w:r>
+      <w:r>
+        <w:lastRenderedPageBreak/>
+        <w:t>przeciwnej, muzyki i wina oraz często nadmierną pewność siebie. Reagują na zmiany cyklu księżyca - są osłabieni w czasie nowiu i pobudzeni w czasie pełni, często podróżują z udomowionym wilkiem.</w:t>
       </w:r>
     </w:p>
     <w:p/>
@@ -27168,7 +27352,7 @@
         <w:t>Koszt szablonu obowiązkowego [1</w:t>
       </w:r>
       <w:r>
-        <w:t>2</w:t>
+        <w:t>1</w:t>
       </w:r>
       <w:r>
         <w:t>1]</w:t>
@@ -27370,7 +27554,13 @@
         <w:rPr>
           <w:lang w:val="en-US"/>
         </w:rPr>
-        <w:t>20]</w:t>
+        <w:t>1</w:t>
+      </w:r>
+      <w:r>
+        <w:rPr>
+          <w:lang w:val="en-US"/>
+        </w:rPr>
+        <w:t>0]</w:t>
       </w:r>
       <w:r>
         <w:rPr>
@@ -27389,7 +27579,19 @@
         <w:rPr>
           <w:lang w:val="en-US"/>
         </w:rPr>
-        <w:t xml:space="preserve"> 2 </w:t>
+        <w:t xml:space="preserve"> </w:t>
+      </w:r>
+      <w:r>
+        <w:rPr>
+          <w:lang w:val="en-US"/>
+        </w:rPr>
+        <w:t>1</w:t>
+      </w:r>
+      <w:r>
+        <w:rPr>
+          <w:lang w:val="en-US"/>
+        </w:rPr>
+        <w:t xml:space="preserve"> </w:t>
       </w:r>
     </w:p>
     <w:p>
@@ -28180,6 +28382,7 @@
         <w:rPr>
           <w:b/>
         </w:rPr>
+        <w:lastRenderedPageBreak/>
         <w:t>Wygląd</w:t>
       </w:r>
       <w:r>
@@ -28283,7 +28486,6 @@
         <w:rPr>
           <w:b/>
         </w:rPr>
-        <w:lastRenderedPageBreak/>
         <w:t>Imiona kobiece:</w:t>
       </w:r>
       <w:r>
@@ -28857,6 +29059,7 @@
         <w:rPr>
           <w:lang w:val="en-US"/>
         </w:rPr>
+        <w:lastRenderedPageBreak/>
         <w:t>[2]</w:t>
       </w:r>
       <w:r>
@@ -28981,6 +29184,7 @@
         <w:rPr>
           <w:lang w:val="en-US"/>
         </w:rPr>
+        <w:lastRenderedPageBreak/>
         <w:t>[-10]</w:t>
       </w:r>
       <w:r>
@@ -29081,7 +29285,6 @@
         <w:rPr>
           <w:lang w:val="en-US"/>
         </w:rPr>
-        <w:lastRenderedPageBreak/>
         <w:t>[-5]</w:t>
       </w:r>
       <w:r>
@@ -29162,7 +29365,6 @@
         <w:rPr>
           <w:lang w:val="en-US"/>
         </w:rPr>
-        <w:lastRenderedPageBreak/>
         <w:t>[var]</w:t>
       </w:r>
       <w:r>
@@ -31015,27 +31217,29 @@
       <w:pPr>
         <w:rPr>
           <w:b/>
-        </w:rPr>
-      </w:pPr>
-      <w:r>
-        <w:rPr>
-          <w:b/>
+          <w:lang w:val="en-GB"/>
+        </w:rPr>
+      </w:pPr>
+      <w:r>
+        <w:rPr>
+          <w:b/>
+          <w:lang w:val="en-GB"/>
         </w:rPr>
         <w:lastRenderedPageBreak/>
-        <w:t>System</w:t>
-      </w:r>
-      <w:r>
-        <w:rPr>
-          <w:b/>
-        </w:rPr>
-        <w:t>:</w:t>
-      </w:r>
-    </w:p>
-    <w:p>
-      <w:r>
-        <w:tab/>
-      </w:r>
-      <w:r>
+        <w:t>System:</w:t>
+      </w:r>
+    </w:p>
+    <w:p>
+      <w:r>
+        <w:rPr>
+          <w:lang w:val="en-GB"/>
+        </w:rPr>
+        <w:tab/>
+      </w:r>
+      <w:r>
+        <w:rPr>
+          <w:lang w:val="en-GB"/>
+        </w:rPr>
         <w:t>Każdy poziom zapewnia następujące bonusy na 5 sekund</w:t>
       </w:r>
       <w:r>
@@ -38775,7 +38979,7 @@
             <w:rPr>
               <w:noProof/>
             </w:rPr>
-            <w:t>2</w:t>
+            <w:t>23</w:t>
           </w:r>
         </w:fldSimple>
       </w:p>

</xml_diff>

<commit_message>
v 3.6.0 Dodane typowe imiona Lanverra
</commit_message>
<xml_diff>
--- a/Karmazyn.docx
+++ b/Karmazyn.docx
@@ -176,7 +176,7 @@
         <w:rPr>
           <w:lang w:val="en-US"/>
         </w:rPr>
-        <w:t>5.11</w:t>
+        <w:t>6.0</w:t>
       </w:r>
     </w:p>
     <w:p>
@@ -200,7 +200,7 @@
         <w:rPr>
           <w:lang w:val="en-US"/>
         </w:rPr>
-        <w:t>2016-08-27</w:t>
+        <w:t>2016-09-01</w:t>
       </w:r>
     </w:p>
     <w:p>
@@ -345,7 +345,8 @@
           </w:pPr>
           <w:r>
             <w:rPr>
-              <w:lang w:val="en-US"/>
+              <w:rStyle w:val="Nagwek1Znak"/>
+              <w:rFonts w:eastAsiaTheme="majorEastAsia"/>
             </w:rPr>
             <w:t>Spis treści</w:t>
           </w:r>
@@ -2700,7 +2701,7 @@
                 <w:noProof/>
                 <w:webHidden/>
               </w:rPr>
-              <w:t>39</w:t>
+              <w:t>40</w:t>
             </w:r>
             <w:r>
               <w:rPr>
@@ -2771,7 +2772,7 @@
                 <w:noProof/>
                 <w:webHidden/>
               </w:rPr>
-              <w:t>41</w:t>
+              <w:t>42</w:t>
             </w:r>
             <w:r>
               <w:rPr>
@@ -8610,7 +8611,10 @@
               </w:tabs>
             </w:pPr>
             <w:r>
-              <w:t>Dodane rorpiski wszystkich rodów, część typowych imion.</w:t>
+              <w:t>Dodane roz</w:t>
+            </w:r>
+            <w:r>
+              <w:t>piski wszystkich rodów, część typowych imion.</w:t>
             </w:r>
           </w:p>
         </w:tc>
@@ -8624,6 +8628,9 @@
             <w:pPr>
               <w:jc w:val="right"/>
             </w:pPr>
+            <w:r>
+              <w:t>3.6.0</w:t>
+            </w:r>
           </w:p>
         </w:tc>
         <w:tc>
@@ -8634,6 +8641,9 @@
             <w:pPr>
               <w:jc w:val="right"/>
             </w:pPr>
+            <w:r>
+              <w:t>1.9.16</w:t>
+            </w:r>
           </w:p>
         </w:tc>
         <w:tc>
@@ -8644,13 +8654,20 @@
             <w:pPr>
               <w:jc w:val="center"/>
             </w:pPr>
+            <w:r>
+              <w:t>80</w:t>
+            </w:r>
           </w:p>
         </w:tc>
         <w:tc>
           <w:tcPr>
             <w:tcW w:w="5811" w:type="dxa"/>
           </w:tcPr>
-          <w:p/>
+          <w:p>
+            <w:r>
+              <w:t>Więcej rozpisek dyscyplin, dodane Impetus, dodane wszystkie typowe imiona</w:t>
+            </w:r>
+          </w:p>
         </w:tc>
       </w:tr>
       <w:tr>
@@ -8882,6 +8899,7 @@
         </w:rPr>
       </w:pPr>
       <w:r>
+        <w:lastRenderedPageBreak/>
         <w:br w:type="page"/>
       </w:r>
     </w:p>
@@ -13729,34 +13747,71 @@
       </w:pPr>
     </w:p>
     <w:p>
-      <w:r>
+      <w:pPr>
+        <w:rPr>
+          <w:lang w:val="en-US"/>
+        </w:rPr>
+      </w:pPr>
+      <w:r>
+        <w:rPr>
+          <w:lang w:val="en-US"/>
+        </w:rPr>
         <w:lastRenderedPageBreak/>
         <w:t>[10]</w:t>
       </w:r>
       <w:r>
-        <w:tab/>
-      </w:r>
-      <w:r>
+        <w:rPr>
+          <w:lang w:val="en-US"/>
+        </w:rPr>
+        <w:tab/>
+      </w:r>
+      <w:r>
+        <w:rPr>
+          <w:lang w:val="en-US"/>
+        </w:rPr>
         <w:t>ST</w:t>
       </w:r>
       <w:r>
+        <w:rPr>
+          <w:lang w:val="en-US"/>
+        </w:rPr>
         <w:t xml:space="preserve"> </w:t>
       </w:r>
       <w:r>
+        <w:rPr>
+          <w:lang w:val="en-US"/>
+        </w:rPr>
         <w:t>+1</w:t>
       </w:r>
     </w:p>
     <w:p>
-      <w:r>
+      <w:pPr>
+        <w:rPr>
+          <w:lang w:val="en-US"/>
+        </w:rPr>
+      </w:pPr>
+      <w:r>
+        <w:rPr>
+          <w:lang w:val="en-US"/>
+        </w:rPr>
         <w:t>[3</w:t>
       </w:r>
       <w:r>
+        <w:rPr>
+          <w:lang w:val="en-US"/>
+        </w:rPr>
         <w:t>0]</w:t>
       </w:r>
       <w:r>
-        <w:tab/>
-      </w:r>
-      <w:r>
+        <w:rPr>
+          <w:lang w:val="en-US"/>
+        </w:rPr>
+        <w:tab/>
+      </w:r>
+      <w:r>
+        <w:rPr>
+          <w:lang w:val="en-US"/>
+        </w:rPr>
         <w:t>IQ +2</w:t>
       </w:r>
     </w:p>
@@ -18703,7 +18758,86 @@
       </w:r>
     </w:p>
     <w:p>
-      <w:r>
+      <w:pPr>
+        <w:rPr>
+          <w:rFonts w:ascii="Times New Roman" w:hAnsi="Times New Roman"/>
+          <w:color w:val="auto"/>
+          <w:sz w:val="24"/>
+          <w:szCs w:val="24"/>
+          <w:lang w:val="en-US"/>
+        </w:rPr>
+      </w:pPr>
+      <w:r>
+        <w:rPr>
+          <w:b/>
+          <w:lang w:val="en-US"/>
+        </w:rPr>
+        <w:t>Imiona męskie</w:t>
+      </w:r>
+      <w:r>
+        <w:rPr>
+          <w:lang w:val="en-US"/>
+        </w:rPr>
+        <w:t xml:space="preserve">: </w:t>
+      </w:r>
+      <w:r>
+        <w:rPr>
+          <w:lang w:val="en-US"/>
+        </w:rPr>
+        <w:t>Achille, Adrien, Alcide,  Aldering, Aristide, Arnaud, Celestin, Damien, Dorian, Durante, Ermes, Fabrice, Florent, Gabriel, Gaspard, Gervais, Killian, Laurent, Leonard, Mael, Noel, Philbert, Rainier, Ra</w:t>
+      </w:r>
+      <w:r>
+        <w:rPr>
+          <w:lang w:val="en-US"/>
+        </w:rPr>
+        <w:t>phael, Valerian, Valter, Xavier</w:t>
+      </w:r>
+    </w:p>
+    <w:p>
+      <w:pPr>
+        <w:rPr>
+          <w:rFonts w:ascii="Times New Roman" w:hAnsi="Times New Roman"/>
+          <w:color w:val="auto"/>
+          <w:sz w:val="24"/>
+          <w:szCs w:val="24"/>
+          <w:lang w:val="en-US"/>
+        </w:rPr>
+      </w:pPr>
+      <w:r>
+        <w:rPr>
+          <w:b/>
+          <w:lang w:val="en-US"/>
+        </w:rPr>
+        <w:t>Imiona kobiece</w:t>
+      </w:r>
+      <w:r>
+        <w:rPr>
+          <w:lang w:val="en-US"/>
+        </w:rPr>
+        <w:t xml:space="preserve">: </w:t>
+      </w:r>
+      <w:r>
+        <w:rPr>
+          <w:lang w:val="en-US"/>
+        </w:rPr>
+        <w:t xml:space="preserve">Adele, Agathe,  Agnes, Alexandra, Ambre, Anna, Aude, Avril, Camille, Carine, Chloe, Claire, Dafne, Florine, Gabrielle, Gisele, Helene, Ines, Joelle, Julie, Lea, Maeva, Margot, Melisande, </w:t>
+      </w:r>
+      <w:r>
+        <w:rPr>
+          <w:lang w:val="en-US"/>
+        </w:rPr>
+        <w:t>Nadia, Osanne</w:t>
+      </w:r>
+      <w:r>
+        <w:rPr>
+          <w:lang w:val="en-US"/>
+        </w:rPr>
+        <w:t>, Sandra, Sophie, Sylvaine, Veronique, Vivienne, Yolande, Zoe</w:t>
+      </w:r>
+    </w:p>
+    <w:p>
+      <w:r>
+        <w:lastRenderedPageBreak/>
         <w:t>(v2 Anverra)</w:t>
       </w:r>
     </w:p>
@@ -18725,7 +18859,6 @@
         <w:rPr>
           <w:b/>
         </w:rPr>
-        <w:lastRenderedPageBreak/>
         <w:t>System:</w:t>
       </w:r>
     </w:p>
@@ -19662,11 +19795,11 @@
         <w:t xml:space="preserve">"Myrthiss. </w:t>
       </w:r>
       <w:r>
-        <w:t xml:space="preserve">Ród magów Szlachetnych. Okiełznali oni magii sztukę tak niezwykle dobrze, że zaprawdę niemal syćko zrobić potrafią. A bez magii też mają atuty spore przykładem przedmioty wszelakie i stworzenia potrafią podnosić i w powietrzu przestawiać, kule ogniste okrutne miotać, pioruny ściągać z jasnego nieba. Ale najbardziej straszliwą jest trudna dyscyplina Armagiedonem zwana która to tak wygląda że stoi sobie Myrthiss jakby nigdy nic i nagle błysk i huk ogromny następuje, explozja potężna  i gdy pył opada to wokół nic ni ma tylko dziura wielka i Myrthiss sobie dalej stoi skubany. Rzec też trzeba że Myrthiss ciekawski jest niemożebnie ale też duża mądrość posiada, którą to w księgach </w:t>
+        <w:t xml:space="preserve">Ród magów Szlachetnych. Okiełznali oni magii sztukę tak niezwykle dobrze, że zaprawdę niemal syćko zrobić potrafią. A bez magii </w:t>
       </w:r>
       <w:r>
         <w:lastRenderedPageBreak/>
-        <w:t>zapisywać lubi. Patronem ich jest Xera Ognista a Założycielką piękna Shella Myrthiss, Brungii miłościwie panująca."</w:t>
+        <w:t>też mają atuty spore przykładem przedmioty wszelakie i stworzenia potrafią podnosić i w powietrzu przestawiać, kule ogniste okrutne miotać, pioruny ściągać z jasnego nieba. Ale najbardziej straszliwą jest trudna dyscyplina Armagiedonem zwana która to tak wygląda że stoi sobie Myrthiss jakby nigdy nic i nagle błysk i huk ogromny następuje, explozja potężna  i gdy pył opada to wokół nic ni ma tylko dziura wielka i Myrthiss sobie dalej stoi skubany. Rzec też trzeba że Myrthiss ciekawski jest niemożebnie ale też duża mądrość posiada, którą to w księgach zapisywać lubi. Patronem ich jest Xera Ognista a Założycielką piękna Shella Myrthiss, Brungii miłościwie panująca."</w:t>
       </w:r>
     </w:p>
     <w:p>
@@ -20146,7 +20279,6 @@
         <w:rPr>
           <w:lang w:val="en-US"/>
         </w:rPr>
-        <w:lastRenderedPageBreak/>
         <w:t>[25]</w:t>
       </w:r>
       <w:r>
@@ -20318,7 +20450,6 @@
         <w:rPr>
           <w:lang w:val="en-US"/>
         </w:rPr>
-        <w:lastRenderedPageBreak/>
         <w:t>[-15]</w:t>
       </w:r>
       <w:r>
@@ -20752,7 +20883,11 @@
         <w:t>M</w:t>
       </w:r>
       <w:r>
-        <w:t xml:space="preserve">orhed Nakeraah był dość nietypowym reprezentantem swojego rodu. Będąc przedstawicielem piątego Pokolenia znajdował się całkiem blisko pramatki rodu, Kasandry Nakeraah. Jednak w przeciwieństwie do swoich rówieśników nie był anemicznie wręcz szczupły. Nie miał też upiornie bladej twarzy, choć nadal jej karnacja odcinała się widocznie od tej przeciętnych ludzi. Podobnie jak odcinały się zdecydowanie jego oczy, jednolicie czarne, łącznie z białkami. Głos Morheda był szorstki, chłodny i nieprzyjemny. Ale w końcu Morhed nie był zwykłym człowiekiem. Był Szlachcicem, według legendy potomkiem bogów, według sprawdzonych wiadomości istotą znacznie przewyższająca zwykłych śmiertelników. Miał prawie osiemdziesiąt lat, choć nie wyglądał na więcej niż dwadzieścia kilka. Był szybki, zwinny, silny, nieprzeciętnie inteligentny, a co najważniejsze miał Krew. I potrafił jej używać." </w:t>
+        <w:t xml:space="preserve">orhed Nakeraah był dość nietypowym reprezentantem swojego rodu. Będąc przedstawicielem piątego Pokolenia znajdował się całkiem blisko pramatki rodu, Kasandry Nakeraah. Jednak w przeciwieństwie do swoich rówieśników nie był anemicznie wręcz szczupły. Nie miał też upiornie bladej twarzy, choć nadal jej karnacja odcinała się widocznie od tej przeciętnych ludzi. Podobnie jak odcinały się zdecydowanie jego oczy, jednolicie czarne, łącznie z białkami. Głos Morheda był szorstki, chłodny i </w:t>
+      </w:r>
+      <w:r>
+        <w:lastRenderedPageBreak/>
+        <w:t xml:space="preserve">nieprzyjemny. Ale w końcu Morhed nie był zwykłym człowiekiem. Był Szlachcicem, według legendy potomkiem bogów, według sprawdzonych wiadomości istotą znacznie przewyższająca zwykłych śmiertelników. Miał prawie osiemdziesiąt lat, choć nie wyglądał na więcej niż dwadzieścia kilka. Był szybki, zwinny, silny, nieprzeciętnie inteligentny, a co najważniejsze miał Krew. I potrafił jej używać." </w:t>
       </w:r>
     </w:p>
     <w:p>
@@ -20806,7 +20941,6 @@
           <w:b/>
           <w:bCs/>
         </w:rPr>
-        <w:lastRenderedPageBreak/>
         <w:t>Z</w:t>
       </w:r>
       <w:r>
@@ -21298,6 +21432,7 @@
         <w:rPr>
           <w:lang w:val="en-US"/>
         </w:rPr>
+        <w:lastRenderedPageBreak/>
         <w:t>[</w:t>
       </w:r>
       <w:r>
@@ -21626,97 +21761,96 @@
         <w:rPr>
           <w:lang w:val="en-US"/>
         </w:rPr>
+        <w:t>[var]</w:t>
+      </w:r>
+      <w:r>
+        <w:rPr>
+          <w:lang w:val="en-US"/>
+        </w:rPr>
+        <w:tab/>
+      </w:r>
+      <w:r>
+        <w:rPr>
+          <w:lang w:val="en-US"/>
+        </w:rPr>
+        <w:t>Magery</w:t>
+      </w:r>
+    </w:p>
+    <w:p>
+      <w:pPr>
+        <w:rPr>
+          <w:lang w:val="en-US"/>
+        </w:rPr>
+      </w:pPr>
+      <w:r>
+        <w:rPr>
+          <w:lang w:val="en-US"/>
+        </w:rPr>
+        <w:t>[5]</w:t>
+      </w:r>
+      <w:r>
+        <w:rPr>
+          <w:lang w:val="en-US"/>
+        </w:rPr>
+        <w:tab/>
+      </w:r>
+      <w:r>
+        <w:rPr>
+          <w:lang w:val="en-US"/>
+        </w:rPr>
+        <w:t>Single Minded</w:t>
+      </w:r>
+    </w:p>
+    <w:p>
+      <w:pPr>
+        <w:rPr>
+          <w:lang w:val="en-US"/>
+        </w:rPr>
+      </w:pPr>
+      <w:r>
+        <w:rPr>
+          <w:lang w:val="en-US"/>
+        </w:rPr>
+        <w:t>[15]</w:t>
+      </w:r>
+      <w:r>
+        <w:rPr>
+          <w:lang w:val="en-US"/>
+        </w:rPr>
+        <w:tab/>
+      </w:r>
+      <w:r>
+        <w:rPr>
+          <w:lang w:val="en-US"/>
+        </w:rPr>
+        <w:t>Unfazable</w:t>
+      </w:r>
+    </w:p>
+    <w:p>
+      <w:pPr>
+        <w:rPr>
+          <w:lang w:val="en-US"/>
+        </w:rPr>
+      </w:pPr>
+    </w:p>
+    <w:p>
+      <w:pPr>
+        <w:rPr>
+          <w:lang w:val="en-US"/>
+        </w:rPr>
+      </w:pPr>
+    </w:p>
+    <w:p>
+      <w:pPr>
+        <w:rPr>
+          <w:lang w:val="en-US"/>
+        </w:rPr>
+      </w:pPr>
+      <w:r>
+        <w:rPr>
+          <w:lang w:val="en-US"/>
+        </w:rPr>
         <w:lastRenderedPageBreak/>
-        <w:t>[var]</w:t>
-      </w:r>
-      <w:r>
-        <w:rPr>
-          <w:lang w:val="en-US"/>
-        </w:rPr>
-        <w:tab/>
-      </w:r>
-      <w:r>
-        <w:rPr>
-          <w:lang w:val="en-US"/>
-        </w:rPr>
-        <w:t>Magery</w:t>
-      </w:r>
-    </w:p>
-    <w:p>
-      <w:pPr>
-        <w:rPr>
-          <w:lang w:val="en-US"/>
-        </w:rPr>
-      </w:pPr>
-      <w:r>
-        <w:rPr>
-          <w:lang w:val="en-US"/>
-        </w:rPr>
-        <w:t>[5]</w:t>
-      </w:r>
-      <w:r>
-        <w:rPr>
-          <w:lang w:val="en-US"/>
-        </w:rPr>
-        <w:tab/>
-      </w:r>
-      <w:r>
-        <w:rPr>
-          <w:lang w:val="en-US"/>
-        </w:rPr>
-        <w:t>Single Minded</w:t>
-      </w:r>
-    </w:p>
-    <w:p>
-      <w:pPr>
-        <w:rPr>
-          <w:lang w:val="en-US"/>
-        </w:rPr>
-      </w:pPr>
-      <w:r>
-        <w:rPr>
-          <w:lang w:val="en-US"/>
-        </w:rPr>
-        <w:lastRenderedPageBreak/>
-        <w:t>[15]</w:t>
-      </w:r>
-      <w:r>
-        <w:rPr>
-          <w:lang w:val="en-US"/>
-        </w:rPr>
-        <w:tab/>
-      </w:r>
-      <w:r>
-        <w:rPr>
-          <w:lang w:val="en-US"/>
-        </w:rPr>
-        <w:t>Unfazable</w:t>
-      </w:r>
-    </w:p>
-    <w:p>
-      <w:pPr>
-        <w:rPr>
-          <w:lang w:val="en-US"/>
-        </w:rPr>
-      </w:pPr>
-    </w:p>
-    <w:p>
-      <w:pPr>
-        <w:rPr>
-          <w:lang w:val="en-US"/>
-        </w:rPr>
-      </w:pPr>
-    </w:p>
-    <w:p>
-      <w:pPr>
-        <w:rPr>
-          <w:lang w:val="en-US"/>
-        </w:rPr>
-      </w:pPr>
-      <w:r>
-        <w:rPr>
-          <w:lang w:val="en-US"/>
-        </w:rPr>
         <w:t>[-5]</w:t>
       </w:r>
       <w:r>
@@ -21767,7 +21901,6 @@
         <w:rPr>
           <w:lang w:val="en-US"/>
         </w:rPr>
-        <w:lastRenderedPageBreak/>
         <w:t>[-5]</w:t>
       </w:r>
       <w:r>
@@ -22297,226 +22430,225 @@
         <w:rPr>
           <w:lang w:val="en-US"/>
         </w:rPr>
+        <w:t>[5]</w:t>
+      </w:r>
+      <w:r>
+        <w:rPr>
+          <w:lang w:val="en-US"/>
+        </w:rPr>
+        <w:tab/>
+        <w:t>Ambidexterity</w:t>
+      </w:r>
+    </w:p>
+    <w:p>
+      <w:pPr>
+        <w:rPr>
+          <w:lang w:val="en-US"/>
+        </w:rPr>
+      </w:pPr>
+      <w:r>
+        <w:rPr>
+          <w:lang w:val="en-US"/>
+        </w:rPr>
+        <w:t>[5]</w:t>
+      </w:r>
+      <w:r>
+        <w:rPr>
+          <w:lang w:val="en-US"/>
+        </w:rPr>
+        <w:tab/>
+        <w:t>Animal Empathy</w:t>
+      </w:r>
+    </w:p>
+    <w:p>
+      <w:pPr>
+        <w:rPr>
+          <w:lang w:val="en-US"/>
+        </w:rPr>
+      </w:pPr>
+      <w:r>
+        <w:rPr>
+          <w:lang w:val="en-US"/>
+        </w:rPr>
+        <w:t>[4]</w:t>
+      </w:r>
+      <w:r>
+        <w:rPr>
+          <w:lang w:val="en-US"/>
+        </w:rPr>
+        <w:tab/>
+        <w:t>Attractive</w:t>
+      </w:r>
+    </w:p>
+    <w:p>
+      <w:pPr>
+        <w:rPr>
+          <w:lang w:val="en-US"/>
+        </w:rPr>
+      </w:pPr>
+      <w:r>
+        <w:rPr>
+          <w:lang w:val="en-US"/>
+        </w:rPr>
+        <w:t>[5]</w:t>
+      </w:r>
+      <w:r>
+        <w:rPr>
+          <w:lang w:val="en-US"/>
+        </w:rPr>
+        <w:tab/>
+        <w:t>Charisma 1</w:t>
+      </w:r>
+    </w:p>
+    <w:p>
+      <w:pPr>
+        <w:rPr>
+          <w:lang w:val="en-US"/>
+        </w:rPr>
+      </w:pPr>
+      <w:r>
+        <w:rPr>
+          <w:lang w:val="en-US"/>
+        </w:rPr>
+        <w:t>[15]</w:t>
+      </w:r>
+      <w:r>
+        <w:rPr>
+          <w:lang w:val="en-US"/>
+        </w:rPr>
+        <w:tab/>
+        <w:t>Combat Reflexes</w:t>
+      </w:r>
+    </w:p>
+    <w:p>
+      <w:pPr>
+        <w:rPr>
+          <w:lang w:val="en-US"/>
+        </w:rPr>
+      </w:pPr>
+      <w:r>
+        <w:rPr>
+          <w:lang w:val="en-US"/>
+        </w:rPr>
+        <w:t>[5]</w:t>
+      </w:r>
+      <w:r>
+        <w:rPr>
+          <w:lang w:val="en-US"/>
+        </w:rPr>
+        <w:tab/>
+        <w:t>Flexibility</w:t>
+      </w:r>
+    </w:p>
+    <w:p>
+      <w:pPr>
+        <w:rPr>
+          <w:lang w:val="en-US"/>
+        </w:rPr>
+      </w:pPr>
+      <w:r>
+        <w:rPr>
+          <w:lang w:val="en-US"/>
+        </w:rPr>
+        <w:t>[10]</w:t>
+      </w:r>
+      <w:r>
+        <w:rPr>
+          <w:lang w:val="en-US"/>
+        </w:rPr>
+        <w:tab/>
+        <w:t>Infravision</w:t>
+      </w:r>
+    </w:p>
+    <w:p>
+      <w:pPr>
+        <w:rPr>
+          <w:lang w:val="en-US"/>
+        </w:rPr>
+      </w:pPr>
+      <w:r>
+        <w:rPr>
+          <w:lang w:val="en-US"/>
+        </w:rPr>
+        <w:t>[5]</w:t>
+      </w:r>
+      <w:r>
+        <w:rPr>
+          <w:lang w:val="en-US"/>
+        </w:rPr>
+        <w:tab/>
+        <w:t>Magery 0</w:t>
+      </w:r>
+    </w:p>
+    <w:p>
+      <w:pPr>
+        <w:rPr>
+          <w:lang w:val="en-US"/>
+        </w:rPr>
+      </w:pPr>
+      <w:r>
+        <w:rPr>
+          <w:lang w:val="en-US"/>
+        </w:rPr>
+        <w:t>[</w:t>
+      </w:r>
+      <w:r>
+        <w:rPr>
+          <w:lang w:val="en-US"/>
+        </w:rPr>
+        <w:t>1</w:t>
+      </w:r>
+      <w:r>
+        <w:rPr>
+          <w:lang w:val="en-US"/>
+        </w:rPr>
+        <w:t>0]</w:t>
+      </w:r>
+      <w:r>
+        <w:rPr>
+          <w:lang w:val="en-US"/>
+        </w:rPr>
+        <w:tab/>
+        <w:t xml:space="preserve">Talent: Outdoorsman </w:t>
+      </w:r>
+      <w:r>
+        <w:rPr>
+          <w:lang w:val="en-US"/>
+        </w:rPr>
+        <w:t>1</w:t>
+      </w:r>
+    </w:p>
+    <w:p>
+      <w:pPr>
+        <w:rPr>
+          <w:lang w:val="en-US"/>
+        </w:rPr>
+      </w:pPr>
+      <w:r>
+        <w:rPr>
+          <w:lang w:val="en-US"/>
+        </w:rPr>
+        <w:t>[10]</w:t>
+      </w:r>
+      <w:r>
+        <w:rPr>
+          <w:lang w:val="en-US"/>
+        </w:rPr>
+        <w:tab/>
+        <w:t>Telescopic Vision 2</w:t>
+      </w:r>
+    </w:p>
+    <w:p>
+      <w:pPr>
+        <w:rPr>
+          <w:lang w:val="en-US"/>
+        </w:rPr>
+      </w:pPr>
+      <w:r>
+        <w:rPr>
+          <w:lang w:val="en-US"/>
+        </w:rPr>
         <w:lastRenderedPageBreak/>
-        <w:t>[5]</w:t>
-      </w:r>
-      <w:r>
-        <w:rPr>
-          <w:lang w:val="en-US"/>
-        </w:rPr>
-        <w:tab/>
-        <w:t>Ambidexterity</w:t>
-      </w:r>
-    </w:p>
-    <w:p>
-      <w:pPr>
-        <w:rPr>
-          <w:lang w:val="en-US"/>
-        </w:rPr>
-      </w:pPr>
-      <w:r>
-        <w:rPr>
-          <w:lang w:val="en-US"/>
-        </w:rPr>
-        <w:t>[5]</w:t>
-      </w:r>
-      <w:r>
-        <w:rPr>
-          <w:lang w:val="en-US"/>
-        </w:rPr>
-        <w:tab/>
-        <w:t>Animal Empathy</w:t>
-      </w:r>
-    </w:p>
-    <w:p>
-      <w:pPr>
-        <w:rPr>
-          <w:lang w:val="en-US"/>
-        </w:rPr>
-      </w:pPr>
-      <w:r>
-        <w:rPr>
-          <w:lang w:val="en-US"/>
-        </w:rPr>
-        <w:t>[4]</w:t>
-      </w:r>
-      <w:r>
-        <w:rPr>
-          <w:lang w:val="en-US"/>
-        </w:rPr>
-        <w:tab/>
-        <w:t>Attractive</w:t>
-      </w:r>
-    </w:p>
-    <w:p>
-      <w:pPr>
-        <w:rPr>
-          <w:lang w:val="en-US"/>
-        </w:rPr>
-      </w:pPr>
-      <w:r>
-        <w:rPr>
-          <w:lang w:val="en-US"/>
-        </w:rPr>
-        <w:t>[5]</w:t>
-      </w:r>
-      <w:r>
-        <w:rPr>
-          <w:lang w:val="en-US"/>
-        </w:rPr>
-        <w:tab/>
-        <w:t>Charisma 1</w:t>
-      </w:r>
-    </w:p>
-    <w:p>
-      <w:pPr>
-        <w:rPr>
-          <w:lang w:val="en-US"/>
-        </w:rPr>
-      </w:pPr>
-      <w:r>
-        <w:rPr>
-          <w:lang w:val="en-US"/>
-        </w:rPr>
-        <w:t>[15]</w:t>
-      </w:r>
-      <w:r>
-        <w:rPr>
-          <w:lang w:val="en-US"/>
-        </w:rPr>
-        <w:tab/>
-        <w:t>Combat Reflexes</w:t>
-      </w:r>
-    </w:p>
-    <w:p>
-      <w:pPr>
-        <w:rPr>
-          <w:lang w:val="en-US"/>
-        </w:rPr>
-      </w:pPr>
-      <w:r>
-        <w:rPr>
-          <w:lang w:val="en-US"/>
-        </w:rPr>
-        <w:lastRenderedPageBreak/>
-        <w:t>[5]</w:t>
-      </w:r>
-      <w:r>
-        <w:rPr>
-          <w:lang w:val="en-US"/>
-        </w:rPr>
-        <w:tab/>
-        <w:t>Flexibility</w:t>
-      </w:r>
-    </w:p>
-    <w:p>
-      <w:pPr>
-        <w:rPr>
-          <w:lang w:val="en-US"/>
-        </w:rPr>
-      </w:pPr>
-      <w:r>
-        <w:rPr>
-          <w:lang w:val="en-US"/>
-        </w:rPr>
-        <w:t>[10]</w:t>
-      </w:r>
-      <w:r>
-        <w:rPr>
-          <w:lang w:val="en-US"/>
-        </w:rPr>
-        <w:tab/>
-        <w:t>Infravision</w:t>
-      </w:r>
-    </w:p>
-    <w:p>
-      <w:pPr>
-        <w:rPr>
-          <w:lang w:val="en-US"/>
-        </w:rPr>
-      </w:pPr>
-      <w:r>
-        <w:rPr>
-          <w:lang w:val="en-US"/>
-        </w:rPr>
-        <w:t>[5]</w:t>
-      </w:r>
-      <w:r>
-        <w:rPr>
-          <w:lang w:val="en-US"/>
-        </w:rPr>
-        <w:tab/>
-        <w:t>Magery 0</w:t>
-      </w:r>
-    </w:p>
-    <w:p>
-      <w:pPr>
-        <w:rPr>
-          <w:lang w:val="en-US"/>
-        </w:rPr>
-      </w:pPr>
-      <w:r>
-        <w:rPr>
-          <w:lang w:val="en-US"/>
-        </w:rPr>
-        <w:t>[</w:t>
-      </w:r>
-      <w:r>
-        <w:rPr>
-          <w:lang w:val="en-US"/>
-        </w:rPr>
-        <w:t>1</w:t>
-      </w:r>
-      <w:r>
-        <w:rPr>
-          <w:lang w:val="en-US"/>
-        </w:rPr>
-        <w:t>0]</w:t>
-      </w:r>
-      <w:r>
-        <w:rPr>
-          <w:lang w:val="en-US"/>
-        </w:rPr>
-        <w:tab/>
-        <w:t xml:space="preserve">Talent: Outdoorsman </w:t>
-      </w:r>
-      <w:r>
-        <w:rPr>
-          <w:lang w:val="en-US"/>
-        </w:rPr>
-        <w:t>1</w:t>
-      </w:r>
-    </w:p>
-    <w:p>
-      <w:pPr>
-        <w:rPr>
-          <w:lang w:val="en-US"/>
-        </w:rPr>
-      </w:pPr>
-      <w:r>
-        <w:rPr>
-          <w:lang w:val="en-US"/>
-        </w:rPr>
-        <w:t>[10]</w:t>
-      </w:r>
-      <w:r>
-        <w:rPr>
-          <w:lang w:val="en-US"/>
-        </w:rPr>
-        <w:tab/>
-        <w:t>Telescopic Vision 2</w:t>
-      </w:r>
-    </w:p>
-    <w:p>
-      <w:pPr>
-        <w:rPr>
-          <w:lang w:val="en-US"/>
-        </w:rPr>
-      </w:pPr>
-      <w:r>
-        <w:rPr>
-          <w:lang w:val="en-US"/>
-        </w:rPr>
         <w:t>[-5]</w:t>
       </w:r>
       <w:r>
@@ -22875,7 +23007,11 @@
         <w:pStyle w:val="Cytat"/>
       </w:pPr>
       <w:r>
-        <w:t>- Nie to miałem na myśli. Chodzi o budowanie jakiegoś systemu, wymyślanie nowych rozwiązań i usprawnianie istniejących, zarządzanie państwem tak żeby było najefektywniejsze. To wcale nie musi mieć nic wspólnego z wojną. – Rzekł Gevan.</w:t>
+        <w:t xml:space="preserve">- Nie to miałem na myśli. Chodzi o budowanie jakiegoś systemu, wymyślanie nowych rozwiązań i usprawnianie istniejących, zarządzanie </w:t>
+      </w:r>
+      <w:r>
+        <w:lastRenderedPageBreak/>
+        <w:t>państwem tak żeby było najefektywniejsze. To wcale nie musi mieć nic wspólnego z wojną. – Rzekł Gevan.</w:t>
       </w:r>
     </w:p>
     <w:p>
@@ -22987,7 +23123,6 @@
         <w:rPr>
           <w:b/>
         </w:rPr>
-        <w:lastRenderedPageBreak/>
         <w:t>Wygląd</w:t>
       </w:r>
       <w:r>
@@ -23563,6 +23698,7 @@
         <w:rPr>
           <w:b/>
         </w:rPr>
+        <w:lastRenderedPageBreak/>
         <w:t>Typowe zalety / wady</w:t>
       </w:r>
       <w:r>
@@ -23735,6 +23871,7 @@
     </w:p>
     <w:p>
       <w:r>
+        <w:lastRenderedPageBreak/>
         <w:t>[-5]</w:t>
       </w:r>
       <w:r>
@@ -23860,6 +23997,7 @@
         <w:pStyle w:val="Cytat"/>
       </w:pPr>
       <w:r>
+        <w:lastRenderedPageBreak/>
         <w:t>- Uspokój się powiedziałem. Zachowujesz się jak dziecko. Zostaw w spokoju tego biedaka. – Poprawił blademu kupcowi połę kubraka i klepnął w policzek. Wrócił z powrotem do stolika. Sarghaddka siadła naprzeciw."</w:t>
       </w:r>
     </w:p>
@@ -23957,7 +24095,6 @@
           <w:b/>
           <w:bCs/>
         </w:rPr>
-        <w:lastRenderedPageBreak/>
         <w:t xml:space="preserve">Wygląd: </w:t>
       </w:r>
       <w:r>
@@ -24447,6 +24584,7 @@
           <w:rStyle w:val="Wyrnieniedelikatne"/>
           <w:lang w:val="en-US"/>
         </w:rPr>
+        <w:lastRenderedPageBreak/>
         <w:t>[4]</w:t>
       </w:r>
       <w:r>
@@ -24611,7 +24749,6 @@
         <w:rPr>
           <w:lang w:val="en-US"/>
         </w:rPr>
-        <w:lastRenderedPageBreak/>
         <w:t>[3]</w:t>
       </w:r>
       <w:r>
@@ -24744,6 +24881,7 @@
           <w:rStyle w:val="Wyrnieniedelikatne"/>
           <w:lang w:val="en-US"/>
         </w:rPr>
+        <w:lastRenderedPageBreak/>
         <w:t>[-10]</w:t>
       </w:r>
       <w:r>
@@ -24964,170 +25102,169 @@
         <w:rPr>
           <w:lang w:val="en-US"/>
         </w:rPr>
+        <w:t>[5]</w:t>
+      </w:r>
+      <w:r>
+        <w:rPr>
+          <w:lang w:val="en-US"/>
+        </w:rPr>
+        <w:tab/>
+      </w:r>
+      <w:r>
+        <w:rPr>
+          <w:lang w:val="en-US"/>
+        </w:rPr>
+        <w:t xml:space="preserve">Animal </w:t>
+      </w:r>
+      <w:r>
+        <w:rPr>
+          <w:lang w:val="en-US"/>
+        </w:rPr>
+        <w:t>E</w:t>
+      </w:r>
+      <w:r>
+        <w:rPr>
+          <w:lang w:val="en-US"/>
+        </w:rPr>
+        <w:t>mpathy</w:t>
+      </w:r>
+    </w:p>
+    <w:p>
+      <w:pPr>
+        <w:rPr>
+          <w:lang w:val="en-US"/>
+        </w:rPr>
+      </w:pPr>
+      <w:r>
+        <w:rPr>
+          <w:lang w:val="en-US"/>
+        </w:rPr>
+        <w:t>[2]</w:t>
+      </w:r>
+      <w:r>
+        <w:rPr>
+          <w:lang w:val="en-US"/>
+        </w:rPr>
+        <w:tab/>
+      </w:r>
+      <w:r>
+        <w:rPr>
+          <w:lang w:val="en-US"/>
+        </w:rPr>
+        <w:t xml:space="preserve">Hard to </w:t>
+      </w:r>
+      <w:r>
+        <w:rPr>
+          <w:lang w:val="en-US"/>
+        </w:rPr>
+        <w:t>K</w:t>
+      </w:r>
+      <w:r>
+        <w:rPr>
+          <w:lang w:val="en-US"/>
+        </w:rPr>
+        <w:t>ill</w:t>
+      </w:r>
+    </w:p>
+    <w:p>
+      <w:pPr>
+        <w:rPr>
+          <w:lang w:val="en-US"/>
+        </w:rPr>
+      </w:pPr>
+      <w:r>
+        <w:rPr>
+          <w:lang w:val="en-US"/>
+        </w:rPr>
+        <w:t>[1]</w:t>
+      </w:r>
+      <w:r>
+        <w:rPr>
+          <w:lang w:val="en-US"/>
+        </w:rPr>
+        <w:tab/>
+      </w:r>
+      <w:r>
+        <w:rPr>
+          <w:lang w:val="en-US"/>
+        </w:rPr>
+        <w:t>Penetrating Voice</w:t>
+      </w:r>
+    </w:p>
+    <w:p>
+      <w:pPr>
+        <w:rPr>
+          <w:lang w:val="en-US"/>
+        </w:rPr>
+      </w:pPr>
+      <w:r>
+        <w:rPr>
+          <w:lang w:val="en-US"/>
+        </w:rPr>
+        <w:t>[10]</w:t>
+      </w:r>
+      <w:r>
+        <w:rPr>
+          <w:lang w:val="en-US"/>
+        </w:rPr>
+        <w:tab/>
+      </w:r>
+      <w:r>
+        <w:rPr>
+          <w:lang w:val="en-US"/>
+        </w:rPr>
+        <w:t>Talent: Outdoorsman</w:t>
+      </w:r>
+    </w:p>
+    <w:p>
+      <w:pPr>
+        <w:rPr>
+          <w:lang w:val="en-US"/>
+        </w:rPr>
+      </w:pPr>
+      <w:r>
+        <w:rPr>
+          <w:lang w:val="en-US"/>
+        </w:rPr>
+        <w:t>[1]</w:t>
+      </w:r>
+      <w:r>
+        <w:rPr>
+          <w:lang w:val="en-US"/>
+        </w:rPr>
+        <w:tab/>
+      </w:r>
+      <w:r>
+        <w:rPr>
+          <w:lang w:val="en-US"/>
+        </w:rPr>
+        <w:t>Alcohol</w:t>
+      </w:r>
+      <w:r>
+        <w:rPr>
+          <w:lang w:val="en-US"/>
+        </w:rPr>
+        <w:t xml:space="preserve"> Tolerance</w:t>
+      </w:r>
+    </w:p>
+    <w:p>
+      <w:pPr>
+        <w:rPr>
+          <w:lang w:val="en-US"/>
+        </w:rPr>
+      </w:pPr>
+    </w:p>
+    <w:p>
+      <w:pPr>
+        <w:rPr>
+          <w:lang w:val="en-US"/>
+        </w:rPr>
+      </w:pPr>
+      <w:r>
+        <w:rPr>
+          <w:lang w:val="en-US"/>
+        </w:rPr>
         <w:lastRenderedPageBreak/>
-        <w:t>[5]</w:t>
-      </w:r>
-      <w:r>
-        <w:rPr>
-          <w:lang w:val="en-US"/>
-        </w:rPr>
-        <w:tab/>
-      </w:r>
-      <w:r>
-        <w:rPr>
-          <w:lang w:val="en-US"/>
-        </w:rPr>
-        <w:t xml:space="preserve">Animal </w:t>
-      </w:r>
-      <w:r>
-        <w:rPr>
-          <w:lang w:val="en-US"/>
-        </w:rPr>
-        <w:t>E</w:t>
-      </w:r>
-      <w:r>
-        <w:rPr>
-          <w:lang w:val="en-US"/>
-        </w:rPr>
-        <w:t>mpathy</w:t>
-      </w:r>
-    </w:p>
-    <w:p>
-      <w:pPr>
-        <w:rPr>
-          <w:lang w:val="en-US"/>
-        </w:rPr>
-      </w:pPr>
-      <w:r>
-        <w:rPr>
-          <w:lang w:val="en-US"/>
-        </w:rPr>
-        <w:lastRenderedPageBreak/>
-        <w:t>[2]</w:t>
-      </w:r>
-      <w:r>
-        <w:rPr>
-          <w:lang w:val="en-US"/>
-        </w:rPr>
-        <w:tab/>
-      </w:r>
-      <w:r>
-        <w:rPr>
-          <w:lang w:val="en-US"/>
-        </w:rPr>
-        <w:t xml:space="preserve">Hard to </w:t>
-      </w:r>
-      <w:r>
-        <w:rPr>
-          <w:lang w:val="en-US"/>
-        </w:rPr>
-        <w:t>K</w:t>
-      </w:r>
-      <w:r>
-        <w:rPr>
-          <w:lang w:val="en-US"/>
-        </w:rPr>
-        <w:t>ill</w:t>
-      </w:r>
-    </w:p>
-    <w:p>
-      <w:pPr>
-        <w:rPr>
-          <w:lang w:val="en-US"/>
-        </w:rPr>
-      </w:pPr>
-      <w:r>
-        <w:rPr>
-          <w:lang w:val="en-US"/>
-        </w:rPr>
-        <w:t>[1]</w:t>
-      </w:r>
-      <w:r>
-        <w:rPr>
-          <w:lang w:val="en-US"/>
-        </w:rPr>
-        <w:tab/>
-      </w:r>
-      <w:r>
-        <w:rPr>
-          <w:lang w:val="en-US"/>
-        </w:rPr>
-        <w:t>Penetrating Voice</w:t>
-      </w:r>
-    </w:p>
-    <w:p>
-      <w:pPr>
-        <w:rPr>
-          <w:lang w:val="en-US"/>
-        </w:rPr>
-      </w:pPr>
-      <w:r>
-        <w:rPr>
-          <w:lang w:val="en-US"/>
-        </w:rPr>
-        <w:t>[10]</w:t>
-      </w:r>
-      <w:r>
-        <w:rPr>
-          <w:lang w:val="en-US"/>
-        </w:rPr>
-        <w:tab/>
-      </w:r>
-      <w:r>
-        <w:rPr>
-          <w:lang w:val="en-US"/>
-        </w:rPr>
-        <w:t>Talent: Outdoorsman</w:t>
-      </w:r>
-    </w:p>
-    <w:p>
-      <w:pPr>
-        <w:rPr>
-          <w:lang w:val="en-US"/>
-        </w:rPr>
-      </w:pPr>
-      <w:r>
-        <w:rPr>
-          <w:lang w:val="en-US"/>
-        </w:rPr>
-        <w:t>[1]</w:t>
-      </w:r>
-      <w:r>
-        <w:rPr>
-          <w:lang w:val="en-US"/>
-        </w:rPr>
-        <w:tab/>
-      </w:r>
-      <w:r>
-        <w:rPr>
-          <w:lang w:val="en-US"/>
-        </w:rPr>
-        <w:t>Alcohol</w:t>
-      </w:r>
-      <w:r>
-        <w:rPr>
-          <w:lang w:val="en-US"/>
-        </w:rPr>
-        <w:t xml:space="preserve"> Tolerance</w:t>
-      </w:r>
-    </w:p>
-    <w:p>
-      <w:pPr>
-        <w:rPr>
-          <w:lang w:val="en-US"/>
-        </w:rPr>
-      </w:pPr>
-    </w:p>
-    <w:p>
-      <w:pPr>
-        <w:rPr>
-          <w:lang w:val="en-US"/>
-        </w:rPr>
-      </w:pPr>
-      <w:r>
-        <w:rPr>
-          <w:lang w:val="en-US"/>
-        </w:rPr>
         <w:t>[-10]</w:t>
       </w:r>
       <w:r>
@@ -25153,7 +25290,6 @@
         <w:rPr>
           <w:lang w:val="en-US"/>
         </w:rPr>
-        <w:lastRenderedPageBreak/>
         <w:t>[-10]</w:t>
       </w:r>
       <w:r>
@@ -25483,15 +25619,9 @@
       </w:r>
     </w:p>
     <w:p>
-      <w:pPr>
-        <w:rPr>
-          <w:lang w:val="en-GB"/>
-        </w:rPr>
-      </w:pPr>
-      <w:r>
-        <w:rPr>
-          <w:b/>
-          <w:lang w:val="en-GB"/>
+      <w:r>
+        <w:rPr>
+          <w:b/>
         </w:rPr>
         <w:t>Dyscypliny drugorzędne:</w:t>
       </w:r>
@@ -25499,38 +25629,19 @@
         <w:rPr>
           <w:b/>
           <w:bCs/>
-          <w:lang w:val="en-GB"/>
         </w:rPr>
         <w:t xml:space="preserve"> </w:t>
       </w:r>
       <w:r>
-        <w:rPr>
-          <w:lang w:val="en-GB"/>
-        </w:rPr>
         <w:t xml:space="preserve">Invito, Lepos, Specto, </w:t>
       </w:r>
       <w:r>
-        <w:rPr>
-          <w:lang w:val="en-GB"/>
-        </w:rPr>
-        <w:t>O</w:t>
-      </w:r>
-      <w:r>
-        <w:rPr>
-          <w:lang w:val="en-GB"/>
-        </w:rPr>
-        <w:t>bitus, Tebratelum, Tramogris</w:t>
-      </w:r>
-      <w:r>
-        <w:rPr>
-          <w:lang w:val="en-GB"/>
-        </w:rPr>
+        <w:t>Obitus, Tebratelum, Tramogris</w:t>
+      </w:r>
+      <w:r>
         <w:t>, Velox</w:t>
       </w:r>
       <w:r>
-        <w:rPr>
-          <w:lang w:val="en-GB"/>
-        </w:rPr>
         <w:t>, Robur, Fercorium, Ignis, Cerevis, Parma</w:t>
       </w:r>
     </w:p>
@@ -25587,6 +25698,7 @@
         </w:rPr>
       </w:pPr>
       <w:r>
+        <w:lastRenderedPageBreak/>
         <w:tab/>
       </w:r>
       <w:r>
@@ -26463,6 +26575,7 @@
         <w:rPr>
           <w:lang w:val="en-US"/>
         </w:rPr>
+        <w:lastRenderedPageBreak/>
         <w:t>[var]</w:t>
       </w:r>
       <w:r>
@@ -26523,6 +26636,7 @@
         <w:rPr>
           <w:lang w:val="en-US"/>
         </w:rPr>
+        <w:lastRenderedPageBreak/>
         <w:t>[var]</w:t>
       </w:r>
       <w:r>
@@ -26643,42 +26757,162 @@
         <w:rPr>
           <w:lang w:val="en-US"/>
         </w:rPr>
+        <w:t>[10]</w:t>
+      </w:r>
+      <w:r>
+        <w:rPr>
+          <w:lang w:val="en-US"/>
+        </w:rPr>
+        <w:tab/>
+        <w:t>Voice</w:t>
+      </w:r>
+    </w:p>
+    <w:p>
+      <w:pPr>
+        <w:rPr>
+          <w:lang w:val="en-US"/>
+        </w:rPr>
+      </w:pPr>
+    </w:p>
+    <w:p>
+      <w:pPr>
+        <w:rPr>
+          <w:lang w:val="en-US"/>
+        </w:rPr>
+      </w:pPr>
+      <w:r>
+        <w:rPr>
+          <w:lang w:val="en-US"/>
+        </w:rPr>
+        <w:t>[var]</w:t>
+      </w:r>
+      <w:r>
+        <w:rPr>
+          <w:lang w:val="en-US"/>
+        </w:rPr>
+        <w:tab/>
+        <w:t>Compulsive behaviour</w:t>
+      </w:r>
+    </w:p>
+    <w:p>
+      <w:pPr>
+        <w:rPr>
+          <w:lang w:val="en-US"/>
+        </w:rPr>
+      </w:pPr>
+      <w:r>
+        <w:rPr>
+          <w:lang w:val="en-US"/>
+        </w:rPr>
+        <w:t>[-5]</w:t>
+      </w:r>
+      <w:r>
+        <w:rPr>
+          <w:lang w:val="en-US"/>
+        </w:rPr>
+        <w:tab/>
+        <w:t>Callous</w:t>
+      </w:r>
+    </w:p>
+    <w:p>
+      <w:pPr>
+        <w:rPr>
+          <w:lang w:val="en-US"/>
+        </w:rPr>
+      </w:pPr>
+      <w:r>
+        <w:rPr>
+          <w:lang w:val="en-US"/>
+        </w:rPr>
+        <w:t>[-5]</w:t>
+      </w:r>
+      <w:r>
+        <w:rPr>
+          <w:lang w:val="en-US"/>
+        </w:rPr>
+        <w:tab/>
+        <w:t>Curious</w:t>
+      </w:r>
+    </w:p>
+    <w:p>
+      <w:pPr>
+        <w:rPr>
+          <w:lang w:val="en-US"/>
+        </w:rPr>
+      </w:pPr>
+      <w:r>
+        <w:rPr>
+          <w:lang w:val="en-US"/>
+        </w:rPr>
         <w:lastRenderedPageBreak/>
-        <w:t>[10]</w:t>
-      </w:r>
-      <w:r>
-        <w:rPr>
-          <w:lang w:val="en-US"/>
-        </w:rPr>
-        <w:tab/>
-        <w:t>Voice</w:t>
-      </w:r>
-    </w:p>
-    <w:p>
-      <w:pPr>
-        <w:rPr>
-          <w:lang w:val="en-US"/>
-        </w:rPr>
-      </w:pPr>
-    </w:p>
-    <w:p>
-      <w:pPr>
-        <w:rPr>
-          <w:lang w:val="en-US"/>
-        </w:rPr>
-      </w:pPr>
-      <w:r>
-        <w:rPr>
-          <w:lang w:val="en-US"/>
-        </w:rPr>
-        <w:t>[var]</w:t>
-      </w:r>
-      <w:r>
-        <w:rPr>
-          <w:lang w:val="en-US"/>
-        </w:rPr>
-        <w:tab/>
-        <w:t>Compulsive behaviour</w:t>
+        <w:t>[-10]</w:t>
+      </w:r>
+      <w:r>
+        <w:rPr>
+          <w:lang w:val="en-US"/>
+        </w:rPr>
+        <w:tab/>
+        <w:t>Frightens Animals</w:t>
+      </w:r>
+    </w:p>
+    <w:p>
+      <w:pPr>
+        <w:rPr>
+          <w:lang w:val="en-US"/>
+        </w:rPr>
+      </w:pPr>
+      <w:r>
+        <w:rPr>
+          <w:lang w:val="en-US"/>
+        </w:rPr>
+        <w:t>[-10]</w:t>
+      </w:r>
+      <w:r>
+        <w:rPr>
+          <w:lang w:val="en-US"/>
+        </w:rPr>
+        <w:tab/>
+        <w:t>Impulsiveness</w:t>
+      </w:r>
+    </w:p>
+    <w:p>
+      <w:pPr>
+        <w:rPr>
+          <w:lang w:val="en-US"/>
+        </w:rPr>
+      </w:pPr>
+      <w:r>
+        <w:rPr>
+          <w:lang w:val="en-US"/>
+        </w:rPr>
+        <w:t>[-10]</w:t>
+      </w:r>
+      <w:r>
+        <w:rPr>
+          <w:lang w:val="en-US"/>
+        </w:rPr>
+        <w:tab/>
+        <w:t>No Sense of Humor</w:t>
+      </w:r>
+    </w:p>
+    <w:p>
+      <w:pPr>
+        <w:rPr>
+          <w:lang w:val="en-US"/>
+        </w:rPr>
+      </w:pPr>
+      <w:r>
+        <w:rPr>
+          <w:lang w:val="en-US"/>
+        </w:rPr>
+        <w:t>[-15]</w:t>
+      </w:r>
+      <w:r>
+        <w:rPr>
+          <w:lang w:val="en-US"/>
+        </w:rPr>
+        <w:tab/>
+        <w:t>Sadism</w:t>
       </w:r>
     </w:p>
     <w:p>
@@ -26698,7 +26932,7 @@
           <w:lang w:val="en-US"/>
         </w:rPr>
         <w:tab/>
-        <w:t>Callous</w:t>
+        <w:t>Slow Riser</w:t>
       </w:r>
     </w:p>
     <w:p>
@@ -26718,126 +26952,6 @@
           <w:lang w:val="en-US"/>
         </w:rPr>
         <w:tab/>
-        <w:t>Curious</w:t>
-      </w:r>
-    </w:p>
-    <w:p>
-      <w:pPr>
-        <w:rPr>
-          <w:lang w:val="en-US"/>
-        </w:rPr>
-      </w:pPr>
-      <w:r>
-        <w:rPr>
-          <w:lang w:val="en-US"/>
-        </w:rPr>
-        <w:t>[-10]</w:t>
-      </w:r>
-      <w:r>
-        <w:rPr>
-          <w:lang w:val="en-US"/>
-        </w:rPr>
-        <w:tab/>
-        <w:t>Frightens Animals</w:t>
-      </w:r>
-    </w:p>
-    <w:p>
-      <w:pPr>
-        <w:rPr>
-          <w:lang w:val="en-US"/>
-        </w:rPr>
-      </w:pPr>
-      <w:r>
-        <w:rPr>
-          <w:lang w:val="en-US"/>
-        </w:rPr>
-        <w:t>[-10]</w:t>
-      </w:r>
-      <w:r>
-        <w:rPr>
-          <w:lang w:val="en-US"/>
-        </w:rPr>
-        <w:tab/>
-        <w:t>Impulsiveness</w:t>
-      </w:r>
-    </w:p>
-    <w:p>
-      <w:pPr>
-        <w:rPr>
-          <w:lang w:val="en-US"/>
-        </w:rPr>
-      </w:pPr>
-      <w:r>
-        <w:rPr>
-          <w:lang w:val="en-US"/>
-        </w:rPr>
-        <w:t>[-10]</w:t>
-      </w:r>
-      <w:r>
-        <w:rPr>
-          <w:lang w:val="en-US"/>
-        </w:rPr>
-        <w:tab/>
-        <w:t>No Sense of Humor</w:t>
-      </w:r>
-    </w:p>
-    <w:p>
-      <w:pPr>
-        <w:rPr>
-          <w:lang w:val="en-US"/>
-        </w:rPr>
-      </w:pPr>
-      <w:r>
-        <w:rPr>
-          <w:lang w:val="en-US"/>
-        </w:rPr>
-        <w:t>[-15]</w:t>
-      </w:r>
-      <w:r>
-        <w:rPr>
-          <w:lang w:val="en-US"/>
-        </w:rPr>
-        <w:tab/>
-        <w:t>Sadism</w:t>
-      </w:r>
-    </w:p>
-    <w:p>
-      <w:pPr>
-        <w:rPr>
-          <w:lang w:val="en-US"/>
-        </w:rPr>
-      </w:pPr>
-      <w:r>
-        <w:rPr>
-          <w:lang w:val="en-US"/>
-        </w:rPr>
-        <w:t>[-5]</w:t>
-      </w:r>
-      <w:r>
-        <w:rPr>
-          <w:lang w:val="en-US"/>
-        </w:rPr>
-        <w:tab/>
-        <w:t>Slow Riser</w:t>
-      </w:r>
-    </w:p>
-    <w:p>
-      <w:pPr>
-        <w:rPr>
-          <w:lang w:val="en-US"/>
-        </w:rPr>
-      </w:pPr>
-      <w:r>
-        <w:rPr>
-          <w:lang w:val="en-US"/>
-        </w:rPr>
-        <w:t>[-5]</w:t>
-      </w:r>
-      <w:r>
-        <w:rPr>
-          <w:lang w:val="en-US"/>
-        </w:rPr>
-        <w:tab/>
         <w:t>Stubbornness</w:t>
       </w:r>
     </w:p>
@@ -26851,7 +26965,6 @@
         <w:rPr>
           <w:lang w:val="en-US"/>
         </w:rPr>
-        <w:lastRenderedPageBreak/>
         <w:t>[-5]</w:t>
       </w:r>
       <w:r>
@@ -27115,6 +27228,7 @@
         <w:rPr>
           <w:b/>
         </w:rPr>
+        <w:lastRenderedPageBreak/>
         <w:t>Imiona męskie</w:t>
       </w:r>
       <w:r>
@@ -27326,11 +27440,7 @@
         <w:t xml:space="preserve">bu życia, zwinności, refleksu, </w:t>
       </w:r>
       <w:r>
-        <w:t xml:space="preserve">wygadania i wyostrzonych zmysłów. Posiadają słabość do płci </w:t>
-      </w:r>
-      <w:r>
-        <w:lastRenderedPageBreak/>
-        <w:t>przeciwnej, muzyki i wina oraz często nadmierną pewność siebie. Reagują na zmiany cyklu księżyca - są osłabieni w czasie nowiu i pobudzeni w czasie pełni, często podróżują z udomowionym wilkiem.</w:t>
+        <w:t>wygadania i wyostrzonych zmysłów. Posiadają słabość do płci przeciwnej, muzyki i wina oraz często nadmierną pewność siebie. Reagują na zmiany cyklu księżyca - są osłabieni w czasie nowiu i pobudzeni w czasie pełni, często podróżują z udomowionym wilkiem.</w:t>
       </w:r>
     </w:p>
     <w:p/>
@@ -28297,6 +28407,7 @@
       </w:pPr>
       <w:bookmarkStart w:id="104" w:name="_Toc459697145"/>
       <w:r>
+        <w:lastRenderedPageBreak/>
         <w:t>Zurov</w:t>
       </w:r>
       <w:bookmarkEnd w:id="101"/>
@@ -28382,7 +28493,6 @@
         <w:rPr>
           <w:b/>
         </w:rPr>
-        <w:lastRenderedPageBreak/>
         <w:t>Wygląd</w:t>
       </w:r>
       <w:r>
@@ -28742,6 +28852,7 @@
         <w:rPr>
           <w:lang w:val="en-US"/>
         </w:rPr>
+        <w:lastRenderedPageBreak/>
         <w:t>[10]</w:t>
       </w:r>
       <w:r>
@@ -28782,120 +28893,120 @@
         <w:rPr>
           <w:lang w:val="en-US"/>
         </w:rPr>
+        <w:t>[</w:t>
+      </w:r>
+      <w:r>
+        <w:rPr>
+          <w:lang w:val="en-US"/>
+        </w:rPr>
+        <w:t>1</w:t>
+      </w:r>
+      <w:r>
+        <w:rPr>
+          <w:lang w:val="en-US"/>
+        </w:rPr>
+        <w:t>0]</w:t>
+      </w:r>
+      <w:r>
+        <w:rPr>
+          <w:lang w:val="en-US"/>
+        </w:rPr>
+        <w:tab/>
+        <w:t>Talent: M</w:t>
+      </w:r>
+      <w:r>
+        <w:rPr>
+          <w:lang w:val="en-US"/>
+        </w:rPr>
+        <w:t xml:space="preserve">elee weapons </w:t>
+      </w:r>
+      <w:r>
+        <w:rPr>
+          <w:lang w:val="en-US"/>
+        </w:rPr>
+        <w:t>1</w:t>
+      </w:r>
+    </w:p>
+    <w:p>
+      <w:pPr>
+        <w:jc w:val="left"/>
+        <w:rPr>
+          <w:rStyle w:val="Wyrnieniedelikatne"/>
+          <w:lang w:val="en-US"/>
+        </w:rPr>
+      </w:pPr>
+      <w:r>
+        <w:rPr>
+          <w:rStyle w:val="Wyrnieniedelikatne"/>
+          <w:lang w:val="en-US"/>
+        </w:rPr>
+        <w:t>[3]</w:t>
+      </w:r>
+      <w:r>
+        <w:rPr>
+          <w:rStyle w:val="Wyrnieniedelikatne"/>
+          <w:lang w:val="en-US"/>
+        </w:rPr>
+        <w:tab/>
+        <w:t>Tempera</w:t>
+      </w:r>
+      <w:r>
+        <w:rPr>
+          <w:rStyle w:val="Wyrnieniedelikatne"/>
+          <w:lang w:val="en-US"/>
+        </w:rPr>
+        <w:t>ture T</w:t>
+      </w:r>
+      <w:r>
+        <w:rPr>
+          <w:rStyle w:val="Wyrnieniedelikatne"/>
+          <w:lang w:val="en-US"/>
+        </w:rPr>
+        <w:t xml:space="preserve">olerance 3 </w:t>
+      </w:r>
+    </w:p>
+    <w:p>
+      <w:pPr>
+        <w:jc w:val="left"/>
+        <w:rPr>
+          <w:rStyle w:val="Wyrnieniedelikatne"/>
+          <w:lang w:val="en-US"/>
+        </w:rPr>
+      </w:pPr>
+      <w:r>
+        <w:rPr>
+          <w:rStyle w:val="Wyrnieniedelikatne"/>
+          <w:lang w:val="en-US"/>
+        </w:rPr>
+        <w:t>[1]</w:t>
+      </w:r>
+      <w:r>
+        <w:rPr>
+          <w:rStyle w:val="Wyrnieniedelikatne"/>
+          <w:lang w:val="en-US"/>
+        </w:rPr>
+        <w:tab/>
+        <w:t xml:space="preserve">Alcohol Tolerance </w:t>
+      </w:r>
+    </w:p>
+    <w:p>
+      <w:pPr>
+        <w:rPr>
+          <w:lang w:val="en-US"/>
+        </w:rPr>
+      </w:pPr>
+    </w:p>
+    <w:p>
+      <w:pPr>
+        <w:rPr>
+          <w:lang w:val="en-US"/>
+        </w:rPr>
+      </w:pPr>
+      <w:r>
+        <w:rPr>
+          <w:lang w:val="en-US"/>
+        </w:rPr>
         <w:lastRenderedPageBreak/>
-        <w:t>[</w:t>
-      </w:r>
-      <w:r>
-        <w:rPr>
-          <w:lang w:val="en-US"/>
-        </w:rPr>
-        <w:t>1</w:t>
-      </w:r>
-      <w:r>
-        <w:rPr>
-          <w:lang w:val="en-US"/>
-        </w:rPr>
-        <w:t>0]</w:t>
-      </w:r>
-      <w:r>
-        <w:rPr>
-          <w:lang w:val="en-US"/>
-        </w:rPr>
-        <w:tab/>
-        <w:t>Talent: M</w:t>
-      </w:r>
-      <w:r>
-        <w:rPr>
-          <w:lang w:val="en-US"/>
-        </w:rPr>
-        <w:t xml:space="preserve">elee weapons </w:t>
-      </w:r>
-      <w:r>
-        <w:rPr>
-          <w:lang w:val="en-US"/>
-        </w:rPr>
-        <w:t>1</w:t>
-      </w:r>
-    </w:p>
-    <w:p>
-      <w:pPr>
-        <w:jc w:val="left"/>
-        <w:rPr>
-          <w:rStyle w:val="Wyrnieniedelikatne"/>
-          <w:lang w:val="en-US"/>
-        </w:rPr>
-      </w:pPr>
-      <w:r>
-        <w:rPr>
-          <w:rStyle w:val="Wyrnieniedelikatne"/>
-          <w:lang w:val="en-US"/>
-        </w:rPr>
-        <w:t>[3]</w:t>
-      </w:r>
-      <w:r>
-        <w:rPr>
-          <w:rStyle w:val="Wyrnieniedelikatne"/>
-          <w:lang w:val="en-US"/>
-        </w:rPr>
-        <w:tab/>
-        <w:t>Tempera</w:t>
-      </w:r>
-      <w:r>
-        <w:rPr>
-          <w:rStyle w:val="Wyrnieniedelikatne"/>
-          <w:lang w:val="en-US"/>
-        </w:rPr>
-        <w:t>ture T</w:t>
-      </w:r>
-      <w:r>
-        <w:rPr>
-          <w:rStyle w:val="Wyrnieniedelikatne"/>
-          <w:lang w:val="en-US"/>
-        </w:rPr>
-        <w:t xml:space="preserve">olerance 3 </w:t>
-      </w:r>
-    </w:p>
-    <w:p>
-      <w:pPr>
-        <w:jc w:val="left"/>
-        <w:rPr>
-          <w:rStyle w:val="Wyrnieniedelikatne"/>
-          <w:lang w:val="en-US"/>
-        </w:rPr>
-      </w:pPr>
-      <w:r>
-        <w:rPr>
-          <w:rStyle w:val="Wyrnieniedelikatne"/>
-          <w:lang w:val="en-US"/>
-        </w:rPr>
-        <w:t>[1]</w:t>
-      </w:r>
-      <w:r>
-        <w:rPr>
-          <w:rStyle w:val="Wyrnieniedelikatne"/>
-          <w:lang w:val="en-US"/>
-        </w:rPr>
-        <w:tab/>
-        <w:t xml:space="preserve">Alcohol Tolerance </w:t>
-      </w:r>
-    </w:p>
-    <w:p>
-      <w:pPr>
-        <w:rPr>
-          <w:lang w:val="en-US"/>
-        </w:rPr>
-      </w:pPr>
-    </w:p>
-    <w:p>
-      <w:pPr>
-        <w:rPr>
-          <w:lang w:val="en-US"/>
-        </w:rPr>
-      </w:pPr>
-      <w:r>
-        <w:rPr>
-          <w:lang w:val="en-US"/>
-        </w:rPr>
         <w:t>[-10]</w:t>
       </w:r>
       <w:r>
@@ -28936,6 +29047,7 @@
         <w:rPr>
           <w:lang w:val="en-US"/>
         </w:rPr>
+        <w:lastRenderedPageBreak/>
         <w:t>[-1]</w:t>
       </w:r>
       <w:r>
@@ -29059,111 +29171,111 @@
         <w:rPr>
           <w:lang w:val="en-US"/>
         </w:rPr>
+        <w:t>[2]</w:t>
+      </w:r>
+      <w:r>
+        <w:rPr>
+          <w:lang w:val="en-US"/>
+        </w:rPr>
+        <w:tab/>
+        <w:t>Fearless</w:t>
+      </w:r>
+    </w:p>
+    <w:p>
+      <w:pPr>
+        <w:rPr>
+          <w:lang w:val="en-US"/>
+        </w:rPr>
+      </w:pPr>
+    </w:p>
+    <w:p>
+      <w:pPr>
+        <w:rPr>
+          <w:lang w:val="en-US"/>
+        </w:rPr>
+      </w:pPr>
+    </w:p>
+    <w:p>
+      <w:pPr>
+        <w:rPr>
+          <w:lang w:val="en-US"/>
+        </w:rPr>
+      </w:pPr>
+    </w:p>
+    <w:p>
+      <w:pPr>
+        <w:rPr>
+          <w:lang w:val="en-US"/>
+        </w:rPr>
+      </w:pPr>
+    </w:p>
+    <w:p>
+      <w:pPr>
+        <w:rPr>
+          <w:lang w:val="en-US"/>
+        </w:rPr>
+      </w:pPr>
+    </w:p>
+    <w:p>
+      <w:pPr>
+        <w:rPr>
+          <w:lang w:val="en-US"/>
+        </w:rPr>
+      </w:pPr>
+    </w:p>
+    <w:p>
+      <w:pPr>
+        <w:rPr>
+          <w:lang w:val="en-US"/>
+        </w:rPr>
+      </w:pPr>
+    </w:p>
+    <w:p>
+      <w:pPr>
+        <w:rPr>
+          <w:lang w:val="en-US"/>
+        </w:rPr>
+      </w:pPr>
+    </w:p>
+    <w:p>
+      <w:pPr>
+        <w:rPr>
+          <w:lang w:val="en-US"/>
+        </w:rPr>
+      </w:pPr>
+    </w:p>
+    <w:p>
+      <w:pPr>
+        <w:rPr>
+          <w:lang w:val="en-US"/>
+        </w:rPr>
+      </w:pPr>
+    </w:p>
+    <w:p>
+      <w:pPr>
+        <w:rPr>
+          <w:lang w:val="en-US"/>
+        </w:rPr>
+      </w:pPr>
+    </w:p>
+    <w:p>
+      <w:pPr>
+        <w:rPr>
+          <w:lang w:val="en-US"/>
+        </w:rPr>
+      </w:pPr>
+    </w:p>
+    <w:p>
+      <w:pPr>
+        <w:rPr>
+          <w:lang w:val="en-US"/>
+        </w:rPr>
+      </w:pPr>
+      <w:r>
+        <w:rPr>
+          <w:lang w:val="en-US"/>
+        </w:rPr>
         <w:lastRenderedPageBreak/>
-        <w:t>[2]</w:t>
-      </w:r>
-      <w:r>
-        <w:rPr>
-          <w:lang w:val="en-US"/>
-        </w:rPr>
-        <w:tab/>
-        <w:t>Fearless</w:t>
-      </w:r>
-    </w:p>
-    <w:p>
-      <w:pPr>
-        <w:rPr>
-          <w:lang w:val="en-US"/>
-        </w:rPr>
-      </w:pPr>
-    </w:p>
-    <w:p>
-      <w:pPr>
-        <w:rPr>
-          <w:lang w:val="en-US"/>
-        </w:rPr>
-      </w:pPr>
-    </w:p>
-    <w:p>
-      <w:pPr>
-        <w:rPr>
-          <w:lang w:val="en-US"/>
-        </w:rPr>
-      </w:pPr>
-    </w:p>
-    <w:p>
-      <w:pPr>
-        <w:rPr>
-          <w:lang w:val="en-US"/>
-        </w:rPr>
-      </w:pPr>
-    </w:p>
-    <w:p>
-      <w:pPr>
-        <w:rPr>
-          <w:lang w:val="en-US"/>
-        </w:rPr>
-      </w:pPr>
-    </w:p>
-    <w:p>
-      <w:pPr>
-        <w:rPr>
-          <w:lang w:val="en-US"/>
-        </w:rPr>
-      </w:pPr>
-    </w:p>
-    <w:p>
-      <w:pPr>
-        <w:rPr>
-          <w:lang w:val="en-US"/>
-        </w:rPr>
-      </w:pPr>
-    </w:p>
-    <w:p>
-      <w:pPr>
-        <w:rPr>
-          <w:lang w:val="en-US"/>
-        </w:rPr>
-      </w:pPr>
-    </w:p>
-    <w:p>
-      <w:pPr>
-        <w:rPr>
-          <w:lang w:val="en-US"/>
-        </w:rPr>
-      </w:pPr>
-    </w:p>
-    <w:p>
-      <w:pPr>
-        <w:rPr>
-          <w:lang w:val="en-US"/>
-        </w:rPr>
-      </w:pPr>
-    </w:p>
-    <w:p>
-      <w:pPr>
-        <w:rPr>
-          <w:lang w:val="en-US"/>
-        </w:rPr>
-      </w:pPr>
-    </w:p>
-    <w:p>
-      <w:pPr>
-        <w:rPr>
-          <w:lang w:val="en-US"/>
-        </w:rPr>
-      </w:pPr>
-    </w:p>
-    <w:p>
-      <w:pPr>
-        <w:rPr>
-          <w:lang w:val="en-US"/>
-        </w:rPr>
-      </w:pPr>
-      <w:r>
-        <w:rPr>
-          <w:lang w:val="en-US"/>
-        </w:rPr>
         <w:t>[-15]</w:t>
       </w:r>
       <w:r>
@@ -29184,7 +29296,6 @@
         <w:rPr>
           <w:lang w:val="en-US"/>
         </w:rPr>
-        <w:lastRenderedPageBreak/>
         <w:t>[-10]</w:t>
       </w:r>
       <w:r>
@@ -36609,7 +36720,6 @@
       <w:r>
         <w:rPr>
           <w:noProof/>
-          <w:lang w:val="en-GB" w:eastAsia="en-GB"/>
         </w:rPr>
         <w:drawing>
           <wp:inline distT="0" distB="0" distL="0" distR="0">
@@ -38941,14 +39051,14 @@
 
 <file path=word/endnotes.xml><?xml version="1.0" encoding="utf-8"?>
 <w:endnotes xmlns:ve="http://schemas.openxmlformats.org/markup-compatibility/2006" xmlns:o="urn:schemas-microsoft-com:office:office" xmlns:r="http://schemas.openxmlformats.org/officeDocument/2006/relationships" xmlns:m="http://schemas.openxmlformats.org/officeDocument/2006/math" xmlns:v="urn:schemas-microsoft-com:vml" xmlns:wp="http://schemas.openxmlformats.org/drawingml/2006/wordprocessingDrawing" xmlns:w10="urn:schemas-microsoft-com:office:word" xmlns:w="http://schemas.openxmlformats.org/wordprocessingml/2006/main" xmlns:wne="http://schemas.microsoft.com/office/word/2006/wordml">
-  <w:endnote w:type="separator" w:id="0">
+  <w:endnote w:type="separator" w:id="-1">
     <w:p>
       <w:r>
         <w:separator/>
       </w:r>
     </w:p>
   </w:endnote>
-  <w:endnote w:type="continuationSeparator" w:id="1">
+  <w:endnote w:type="continuationSeparator" w:id="0">
     <w:p>
       <w:r>
         <w:continuationSeparator/>
@@ -38979,7 +39089,7 @@
             <w:rPr>
               <w:noProof/>
             </w:rPr>
-            <w:t>23</w:t>
+            <w:t>8</w:t>
           </w:r>
         </w:fldSimple>
       </w:p>
@@ -38995,14 +39105,14 @@
 
 <file path=word/footnotes.xml><?xml version="1.0" encoding="utf-8"?>
 <w:footnotes xmlns:ve="http://schemas.openxmlformats.org/markup-compatibility/2006" xmlns:o="urn:schemas-microsoft-com:office:office" xmlns:r="http://schemas.openxmlformats.org/officeDocument/2006/relationships" xmlns:m="http://schemas.openxmlformats.org/officeDocument/2006/math" xmlns:v="urn:schemas-microsoft-com:vml" xmlns:wp="http://schemas.openxmlformats.org/drawingml/2006/wordprocessingDrawing" xmlns:w10="urn:schemas-microsoft-com:office:word" xmlns:w="http://schemas.openxmlformats.org/wordprocessingml/2006/main" xmlns:wne="http://schemas.microsoft.com/office/word/2006/wordml">
-  <w:footnote w:type="separator" w:id="0">
+  <w:footnote w:type="separator" w:id="-1">
     <w:p>
       <w:r>
         <w:separator/>
       </w:r>
     </w:p>
   </w:footnote>
-  <w:footnote w:type="continuationSeparator" w:id="1">
+  <w:footnote w:type="continuationSeparator" w:id="0">
     <w:p>
       <w:r>
         <w:continuationSeparator/>
@@ -40827,7 +40937,7 @@
 </file>
 
 <file path=customXml/itemProps2.xml><?xml version="1.0" encoding="utf-8"?>
-<ds:datastoreItem xmlns:ds="http://schemas.openxmlformats.org/officeDocument/2006/customXml" ds:itemID="{4B147892-A421-4E3B-BFE9-A6D10912C80F}">
+<ds:datastoreItem xmlns:ds="http://schemas.openxmlformats.org/officeDocument/2006/customXml" ds:itemID="{D5DC332E-1FFA-4D1A-AA77-1A722BBF527F}">
   <ds:schemaRefs>
     <ds:schemaRef ds:uri="http://schemas.openxmlformats.org/officeDocument/2006/bibliography"/>
   </ds:schemaRefs>

</xml_diff>

<commit_message>
v 3.6.1 Dodane typowe umiejętności (nowy punkt w opisie rodów) Askhalea
</commit_message>
<xml_diff>
--- a/Karmazyn.docx
+++ b/Karmazyn.docx
@@ -713,7 +713,7 @@
                 <w:noProof/>
                 <w:webHidden/>
               </w:rPr>
-              <w:t>9</w:t>
+              <w:t>10</w:t>
             </w:r>
             <w:r>
               <w:rPr>
@@ -784,7 +784,7 @@
                 <w:noProof/>
                 <w:webHidden/>
               </w:rPr>
-              <w:t>9</w:t>
+              <w:t>10</w:t>
             </w:r>
             <w:r>
               <w:rPr>
@@ -855,7 +855,7 @@
                 <w:noProof/>
                 <w:webHidden/>
               </w:rPr>
-              <w:t>10</w:t>
+              <w:t>11</w:t>
             </w:r>
             <w:r>
               <w:rPr>
@@ -926,7 +926,7 @@
                 <w:noProof/>
                 <w:webHidden/>
               </w:rPr>
-              <w:t>10</w:t>
+              <w:t>11</w:t>
             </w:r>
             <w:r>
               <w:rPr>
@@ -997,7 +997,7 @@
                 <w:noProof/>
                 <w:webHidden/>
               </w:rPr>
-              <w:t>11</w:t>
+              <w:t>12</w:t>
             </w:r>
             <w:r>
               <w:rPr>
@@ -1068,7 +1068,7 @@
                 <w:noProof/>
                 <w:webHidden/>
               </w:rPr>
-              <w:t>12</w:t>
+              <w:t>13</w:t>
             </w:r>
             <w:r>
               <w:rPr>
@@ -1139,7 +1139,7 @@
                 <w:noProof/>
                 <w:webHidden/>
               </w:rPr>
-              <w:t>12</w:t>
+              <w:t>13</w:t>
             </w:r>
             <w:r>
               <w:rPr>
@@ -1210,7 +1210,7 @@
                 <w:noProof/>
                 <w:webHidden/>
               </w:rPr>
-              <w:t>12</w:t>
+              <w:t>13</w:t>
             </w:r>
             <w:r>
               <w:rPr>
@@ -1281,7 +1281,7 @@
                 <w:noProof/>
                 <w:webHidden/>
               </w:rPr>
-              <w:t>13</w:t>
+              <w:t>14</w:t>
             </w:r>
             <w:r>
               <w:rPr>
@@ -1352,7 +1352,7 @@
                 <w:noProof/>
                 <w:webHidden/>
               </w:rPr>
-              <w:t>14</w:t>
+              <w:t>15</w:t>
             </w:r>
             <w:r>
               <w:rPr>
@@ -1423,7 +1423,7 @@
                 <w:noProof/>
                 <w:webHidden/>
               </w:rPr>
-              <w:t>15</w:t>
+              <w:t>16</w:t>
             </w:r>
             <w:r>
               <w:rPr>
@@ -1494,7 +1494,7 @@
                 <w:noProof/>
                 <w:webHidden/>
               </w:rPr>
-              <w:t>16</w:t>
+              <w:t>17</w:t>
             </w:r>
             <w:r>
               <w:rPr>
@@ -1565,7 +1565,7 @@
                 <w:noProof/>
                 <w:webHidden/>
               </w:rPr>
-              <w:t>17</w:t>
+              <w:t>18</w:t>
             </w:r>
             <w:r>
               <w:rPr>
@@ -1636,7 +1636,7 @@
                 <w:noProof/>
                 <w:webHidden/>
               </w:rPr>
-              <w:t>17</w:t>
+              <w:t>18</w:t>
             </w:r>
             <w:r>
               <w:rPr>
@@ -1707,7 +1707,7 @@
                 <w:noProof/>
                 <w:webHidden/>
               </w:rPr>
-              <w:t>17</w:t>
+              <w:t>18</w:t>
             </w:r>
             <w:r>
               <w:rPr>
@@ -1778,7 +1778,7 @@
                 <w:noProof/>
                 <w:webHidden/>
               </w:rPr>
-              <w:t>19</w:t>
+              <w:t>20</w:t>
             </w:r>
             <w:r>
               <w:rPr>
@@ -1849,7 +1849,7 @@
                 <w:noProof/>
                 <w:webHidden/>
               </w:rPr>
-              <w:t>19</w:t>
+              <w:t>20</w:t>
             </w:r>
             <w:r>
               <w:rPr>
@@ -1920,7 +1920,7 @@
                 <w:noProof/>
                 <w:webHidden/>
               </w:rPr>
-              <w:t>21</w:t>
+              <w:t>22</w:t>
             </w:r>
             <w:r>
               <w:rPr>
@@ -1991,7 +1991,7 @@
                 <w:noProof/>
                 <w:webHidden/>
               </w:rPr>
-              <w:t>23</w:t>
+              <w:t>24</w:t>
             </w:r>
             <w:r>
               <w:rPr>
@@ -2062,7 +2062,7 @@
                 <w:noProof/>
                 <w:webHidden/>
               </w:rPr>
-              <w:t>25</w:t>
+              <w:t>26</w:t>
             </w:r>
             <w:r>
               <w:rPr>
@@ -2133,7 +2133,7 @@
                 <w:noProof/>
                 <w:webHidden/>
               </w:rPr>
-              <w:t>26</w:t>
+              <w:t>27</w:t>
             </w:r>
             <w:r>
               <w:rPr>
@@ -2204,7 +2204,7 @@
                 <w:noProof/>
                 <w:webHidden/>
               </w:rPr>
-              <w:t>28</w:t>
+              <w:t>29</w:t>
             </w:r>
             <w:r>
               <w:rPr>
@@ -2275,7 +2275,7 @@
                 <w:noProof/>
                 <w:webHidden/>
               </w:rPr>
-              <w:t>29</w:t>
+              <w:t>30</w:t>
             </w:r>
             <w:r>
               <w:rPr>
@@ -2346,7 +2346,7 @@
                 <w:noProof/>
                 <w:webHidden/>
               </w:rPr>
-              <w:t>31</w:t>
+              <w:t>32</w:t>
             </w:r>
             <w:r>
               <w:rPr>
@@ -2417,7 +2417,7 @@
                 <w:noProof/>
                 <w:webHidden/>
               </w:rPr>
-              <w:t>33</w:t>
+              <w:t>34</w:t>
             </w:r>
             <w:r>
               <w:rPr>
@@ -2488,7 +2488,7 @@
                 <w:noProof/>
                 <w:webHidden/>
               </w:rPr>
-              <w:t>34</w:t>
+              <w:t>35</w:t>
             </w:r>
             <w:r>
               <w:rPr>
@@ -2559,7 +2559,7 @@
                 <w:noProof/>
                 <w:webHidden/>
               </w:rPr>
-              <w:t>36</w:t>
+              <w:t>37</w:t>
             </w:r>
             <w:r>
               <w:rPr>
@@ -2630,7 +2630,7 @@
                 <w:noProof/>
                 <w:webHidden/>
               </w:rPr>
-              <w:t>38</w:t>
+              <w:t>39</w:t>
             </w:r>
             <w:r>
               <w:rPr>
@@ -2701,7 +2701,7 @@
                 <w:noProof/>
                 <w:webHidden/>
               </w:rPr>
-              <w:t>40</w:t>
+              <w:t>41</w:t>
             </w:r>
             <w:r>
               <w:rPr>
@@ -2772,7 +2772,7 @@
                 <w:noProof/>
                 <w:webHidden/>
               </w:rPr>
-              <w:t>42</w:t>
+              <w:t>43</w:t>
             </w:r>
             <w:r>
               <w:rPr>
@@ -2843,7 +2843,7 @@
                 <w:noProof/>
                 <w:webHidden/>
               </w:rPr>
-              <w:t>44</w:t>
+              <w:t>45</w:t>
             </w:r>
             <w:r>
               <w:rPr>
@@ -2914,7 +2914,7 @@
                 <w:noProof/>
                 <w:webHidden/>
               </w:rPr>
-              <w:t>44</w:t>
+              <w:t>45</w:t>
             </w:r>
             <w:r>
               <w:rPr>
@@ -2985,7 +2985,7 @@
                 <w:noProof/>
                 <w:webHidden/>
               </w:rPr>
-              <w:t>45</w:t>
+              <w:t>46</w:t>
             </w:r>
             <w:r>
               <w:rPr>
@@ -3056,7 +3056,7 @@
                 <w:noProof/>
                 <w:webHidden/>
               </w:rPr>
-              <w:t>45</w:t>
+              <w:t>46</w:t>
             </w:r>
             <w:r>
               <w:rPr>
@@ -3127,7 +3127,7 @@
                 <w:noProof/>
                 <w:webHidden/>
               </w:rPr>
-              <w:t>46</w:t>
+              <w:t>47</w:t>
             </w:r>
             <w:r>
               <w:rPr>
@@ -3198,7 +3198,7 @@
                 <w:noProof/>
                 <w:webHidden/>
               </w:rPr>
-              <w:t>46</w:t>
+              <w:t>47</w:t>
             </w:r>
             <w:r>
               <w:rPr>
@@ -3269,7 +3269,7 @@
                 <w:noProof/>
                 <w:webHidden/>
               </w:rPr>
-              <w:t>47</w:t>
+              <w:t>48</w:t>
             </w:r>
             <w:r>
               <w:rPr>
@@ -3340,7 +3340,7 @@
                 <w:noProof/>
                 <w:webHidden/>
               </w:rPr>
-              <w:t>48</w:t>
+              <w:t>49</w:t>
             </w:r>
             <w:r>
               <w:rPr>
@@ -3411,7 +3411,7 @@
                 <w:noProof/>
                 <w:webHidden/>
               </w:rPr>
-              <w:t>49</w:t>
+              <w:t>50</w:t>
             </w:r>
             <w:r>
               <w:rPr>
@@ -3482,7 +3482,7 @@
                 <w:noProof/>
                 <w:webHidden/>
               </w:rPr>
-              <w:t>49</w:t>
+              <w:t>50</w:t>
             </w:r>
             <w:r>
               <w:rPr>
@@ -3553,7 +3553,7 @@
                 <w:noProof/>
                 <w:webHidden/>
               </w:rPr>
-              <w:t>49</w:t>
+              <w:t>50</w:t>
             </w:r>
             <w:r>
               <w:rPr>
@@ -3624,7 +3624,7 @@
                 <w:noProof/>
                 <w:webHidden/>
               </w:rPr>
-              <w:t>50</w:t>
+              <w:t>51</w:t>
             </w:r>
             <w:r>
               <w:rPr>
@@ -3695,7 +3695,7 @@
                 <w:noProof/>
                 <w:webHidden/>
               </w:rPr>
-              <w:t>50</w:t>
+              <w:t>51</w:t>
             </w:r>
             <w:r>
               <w:rPr>
@@ -3766,7 +3766,7 @@
                 <w:noProof/>
                 <w:webHidden/>
               </w:rPr>
-              <w:t>51</w:t>
+              <w:t>52</w:t>
             </w:r>
             <w:r>
               <w:rPr>
@@ -3837,7 +3837,7 @@
                 <w:noProof/>
                 <w:webHidden/>
               </w:rPr>
-              <w:t>51</w:t>
+              <w:t>52</w:t>
             </w:r>
             <w:r>
               <w:rPr>
@@ -3908,7 +3908,7 @@
                 <w:noProof/>
                 <w:webHidden/>
               </w:rPr>
-              <w:t>52</w:t>
+              <w:t>53</w:t>
             </w:r>
             <w:r>
               <w:rPr>
@@ -3979,7 +3979,7 @@
                 <w:noProof/>
                 <w:webHidden/>
               </w:rPr>
-              <w:t>52</w:t>
+              <w:t>53</w:t>
             </w:r>
             <w:r>
               <w:rPr>
@@ -4049,7 +4049,7 @@
                 <w:noProof/>
                 <w:webHidden/>
               </w:rPr>
-              <w:t>54</w:t>
+              <w:t>55</w:t>
             </w:r>
             <w:r>
               <w:rPr>
@@ -4120,7 +4120,7 @@
                 <w:noProof/>
                 <w:webHidden/>
               </w:rPr>
-              <w:t>54</w:t>
+              <w:t>55</w:t>
             </w:r>
             <w:r>
               <w:rPr>
@@ -4191,7 +4191,7 @@
                 <w:noProof/>
                 <w:webHidden/>
               </w:rPr>
-              <w:t>55</w:t>
+              <w:t>56</w:t>
             </w:r>
             <w:r>
               <w:rPr>
@@ -4262,7 +4262,7 @@
                 <w:noProof/>
                 <w:webHidden/>
               </w:rPr>
-              <w:t>55</w:t>
+              <w:t>56</w:t>
             </w:r>
             <w:r>
               <w:rPr>
@@ -4333,7 +4333,7 @@
                 <w:noProof/>
                 <w:webHidden/>
               </w:rPr>
-              <w:t>55</w:t>
+              <w:t>56</w:t>
             </w:r>
             <w:r>
               <w:rPr>
@@ -4404,7 +4404,7 @@
                 <w:noProof/>
                 <w:webHidden/>
               </w:rPr>
-              <w:t>56</w:t>
+              <w:t>57</w:t>
             </w:r>
             <w:r>
               <w:rPr>
@@ -4475,7 +4475,7 @@
                 <w:noProof/>
                 <w:webHidden/>
               </w:rPr>
-              <w:t>57</w:t>
+              <w:t>58</w:t>
             </w:r>
             <w:r>
               <w:rPr>
@@ -4546,7 +4546,7 @@
                 <w:noProof/>
                 <w:webHidden/>
               </w:rPr>
-              <w:t>57</w:t>
+              <w:t>58</w:t>
             </w:r>
             <w:r>
               <w:rPr>
@@ -4617,7 +4617,7 @@
                 <w:noProof/>
                 <w:webHidden/>
               </w:rPr>
-              <w:t>59</w:t>
+              <w:t>60</w:t>
             </w:r>
             <w:r>
               <w:rPr>
@@ -4688,7 +4688,7 @@
                 <w:noProof/>
                 <w:webHidden/>
               </w:rPr>
-              <w:t>60</w:t>
+              <w:t>61</w:t>
             </w:r>
             <w:r>
               <w:rPr>
@@ -4759,7 +4759,7 @@
                 <w:noProof/>
                 <w:webHidden/>
               </w:rPr>
-              <w:t>61</w:t>
+              <w:t>62</w:t>
             </w:r>
             <w:r>
               <w:rPr>
@@ -4830,7 +4830,7 @@
                 <w:noProof/>
                 <w:webHidden/>
               </w:rPr>
-              <w:t>62</w:t>
+              <w:t>63</w:t>
             </w:r>
             <w:r>
               <w:rPr>
@@ -4901,7 +4901,7 @@
                 <w:noProof/>
                 <w:webHidden/>
               </w:rPr>
-              <w:t>62</w:t>
+              <w:t>63</w:t>
             </w:r>
             <w:r>
               <w:rPr>
@@ -4972,7 +4972,7 @@
                 <w:noProof/>
                 <w:webHidden/>
               </w:rPr>
-              <w:t>64</w:t>
+              <w:t>65</w:t>
             </w:r>
             <w:r>
               <w:rPr>
@@ -5043,7 +5043,7 @@
                 <w:noProof/>
                 <w:webHidden/>
               </w:rPr>
-              <w:t>65</w:t>
+              <w:t>66</w:t>
             </w:r>
             <w:r>
               <w:rPr>
@@ -5114,7 +5114,7 @@
                 <w:noProof/>
                 <w:webHidden/>
               </w:rPr>
-              <w:t>65</w:t>
+              <w:t>66</w:t>
             </w:r>
             <w:r>
               <w:rPr>
@@ -5185,7 +5185,7 @@
                 <w:noProof/>
                 <w:webHidden/>
               </w:rPr>
-              <w:t>65</w:t>
+              <w:t>66</w:t>
             </w:r>
             <w:r>
               <w:rPr>
@@ -5256,7 +5256,7 @@
                 <w:noProof/>
                 <w:webHidden/>
               </w:rPr>
-              <w:t>66</w:t>
+              <w:t>67</w:t>
             </w:r>
             <w:r>
               <w:rPr>
@@ -5327,7 +5327,7 @@
                 <w:noProof/>
                 <w:webHidden/>
               </w:rPr>
-              <w:t>67</w:t>
+              <w:t>68</w:t>
             </w:r>
             <w:r>
               <w:rPr>
@@ -5398,7 +5398,7 @@
                 <w:noProof/>
                 <w:webHidden/>
               </w:rPr>
-              <w:t>67</w:t>
+              <w:t>68</w:t>
             </w:r>
             <w:r>
               <w:rPr>
@@ -5469,7 +5469,7 @@
                 <w:noProof/>
                 <w:webHidden/>
               </w:rPr>
-              <w:t>67</w:t>
+              <w:t>68</w:t>
             </w:r>
             <w:r>
               <w:rPr>
@@ -5540,7 +5540,7 @@
                 <w:noProof/>
                 <w:webHidden/>
               </w:rPr>
-              <w:t>68</w:t>
+              <w:t>69</w:t>
             </w:r>
             <w:r>
               <w:rPr>
@@ -5611,7 +5611,7 @@
                 <w:noProof/>
                 <w:webHidden/>
               </w:rPr>
-              <w:t>69</w:t>
+              <w:t>70</w:t>
             </w:r>
             <w:r>
               <w:rPr>
@@ -5682,7 +5682,7 @@
                 <w:noProof/>
                 <w:webHidden/>
               </w:rPr>
-              <w:t>69</w:t>
+              <w:t>70</w:t>
             </w:r>
             <w:r>
               <w:rPr>
@@ -5753,7 +5753,7 @@
                 <w:noProof/>
                 <w:webHidden/>
               </w:rPr>
-              <w:t>70</w:t>
+              <w:t>71</w:t>
             </w:r>
             <w:r>
               <w:rPr>
@@ -5824,7 +5824,7 @@
                 <w:noProof/>
                 <w:webHidden/>
               </w:rPr>
-              <w:t>70</w:t>
+              <w:t>71</w:t>
             </w:r>
             <w:r>
               <w:rPr>
@@ -5895,7 +5895,7 @@
                 <w:noProof/>
                 <w:webHidden/>
               </w:rPr>
-              <w:t>71</w:t>
+              <w:t>72</w:t>
             </w:r>
             <w:r>
               <w:rPr>
@@ -5966,7 +5966,7 @@
                 <w:noProof/>
                 <w:webHidden/>
               </w:rPr>
-              <w:t>71</w:t>
+              <w:t>72</w:t>
             </w:r>
             <w:r>
               <w:rPr>
@@ -6037,7 +6037,7 @@
                 <w:noProof/>
                 <w:webHidden/>
               </w:rPr>
-              <w:t>71</w:t>
+              <w:t>72</w:t>
             </w:r>
             <w:r>
               <w:rPr>
@@ -6108,7 +6108,7 @@
                 <w:noProof/>
                 <w:webHidden/>
               </w:rPr>
-              <w:t>73</w:t>
+              <w:t>74</w:t>
             </w:r>
             <w:r>
               <w:rPr>
@@ -6179,7 +6179,7 @@
                 <w:noProof/>
                 <w:webHidden/>
               </w:rPr>
-              <w:t>73</w:t>
+              <w:t>74</w:t>
             </w:r>
             <w:r>
               <w:rPr>
@@ -6250,7 +6250,7 @@
                 <w:noProof/>
                 <w:webHidden/>
               </w:rPr>
-              <w:t>73</w:t>
+              <w:t>74</w:t>
             </w:r>
             <w:r>
               <w:rPr>
@@ -6321,7 +6321,7 @@
                 <w:noProof/>
                 <w:webHidden/>
               </w:rPr>
-              <w:t>73</w:t>
+              <w:t>74</w:t>
             </w:r>
             <w:r>
               <w:rPr>
@@ -6392,7 +6392,7 @@
                 <w:noProof/>
                 <w:webHidden/>
               </w:rPr>
-              <w:t>74</w:t>
+              <w:t>75</w:t>
             </w:r>
             <w:r>
               <w:rPr>
@@ -6463,7 +6463,7 @@
                 <w:noProof/>
                 <w:webHidden/>
               </w:rPr>
-              <w:t>74</w:t>
+              <w:t>75</w:t>
             </w:r>
             <w:r>
               <w:rPr>
@@ -6534,7 +6534,7 @@
                 <w:noProof/>
                 <w:webHidden/>
               </w:rPr>
-              <w:t>75</w:t>
+              <w:t>76</w:t>
             </w:r>
             <w:r>
               <w:rPr>
@@ -6605,7 +6605,7 @@
                 <w:noProof/>
                 <w:webHidden/>
               </w:rPr>
-              <w:t>76</w:t>
+              <w:t>77</w:t>
             </w:r>
             <w:r>
               <w:rPr>
@@ -6676,7 +6676,7 @@
                 <w:noProof/>
                 <w:webHidden/>
               </w:rPr>
-              <w:t>77</w:t>
+              <w:t>78</w:t>
             </w:r>
             <w:r>
               <w:rPr>
@@ -6747,7 +6747,7 @@
                 <w:noProof/>
                 <w:webHidden/>
               </w:rPr>
-              <w:t>77</w:t>
+              <w:t>78</w:t>
             </w:r>
             <w:r>
               <w:rPr>
@@ -6818,7 +6818,7 @@
                 <w:noProof/>
                 <w:webHidden/>
               </w:rPr>
-              <w:t>78</w:t>
+              <w:t>79</w:t>
             </w:r>
             <w:r>
               <w:rPr>
@@ -6889,7 +6889,7 @@
                 <w:noProof/>
                 <w:webHidden/>
               </w:rPr>
-              <w:t>78</w:t>
+              <w:t>79</w:t>
             </w:r>
             <w:r>
               <w:rPr>
@@ -6960,7 +6960,7 @@
                 <w:noProof/>
                 <w:webHidden/>
               </w:rPr>
-              <w:t>79</w:t>
+              <w:t>80</w:t>
             </w:r>
             <w:r>
               <w:rPr>
@@ -7031,7 +7031,7 @@
                 <w:noProof/>
                 <w:webHidden/>
               </w:rPr>
-              <w:t>79</w:t>
+              <w:t>80</w:t>
             </w:r>
             <w:r>
               <w:rPr>
@@ -7102,7 +7102,7 @@
                 <w:noProof/>
                 <w:webHidden/>
               </w:rPr>
-              <w:t>80</w:t>
+              <w:t>81</w:t>
             </w:r>
             <w:r>
               <w:rPr>
@@ -7173,7 +7173,7 @@
                 <w:noProof/>
                 <w:webHidden/>
               </w:rPr>
-              <w:t>80</w:t>
+              <w:t>81</w:t>
             </w:r>
             <w:r>
               <w:rPr>
@@ -11879,6 +11879,62 @@
       </w:r>
     </w:p>
     <w:p>
+      <w:pPr>
+        <w:rPr>
+          <w:lang w:val="en-US"/>
+        </w:rPr>
+      </w:pPr>
+      <w:r>
+        <w:rPr>
+          <w:b/>
+          <w:lang w:val="en-US"/>
+        </w:rPr>
+        <w:t>Umiejętności</w:t>
+      </w:r>
+      <w:r>
+        <w:rPr>
+          <w:lang w:val="en-US"/>
+        </w:rPr>
+        <w:t>:</w:t>
+      </w:r>
+      <w:r>
+        <w:rPr>
+          <w:lang w:val="en-US"/>
+        </w:rPr>
+        <w:t xml:space="preserve"> Al</w:t>
+      </w:r>
+      <w:r>
+        <w:rPr>
+          <w:lang w:val="en-US"/>
+        </w:rPr>
+        <w:t>chemy, Biology,</w:t>
+      </w:r>
+      <w:r>
+        <w:rPr>
+          <w:lang w:val="en-US"/>
+        </w:rPr>
+        <w:t xml:space="preserve"> First Aid,</w:t>
+      </w:r>
+      <w:r>
+        <w:rPr>
+          <w:lang w:val="en-US"/>
+        </w:rPr>
+        <w:t xml:space="preserve"> </w:t>
+      </w:r>
+      <w:r>
+        <w:rPr>
+          <w:lang w:val="en-US"/>
+        </w:rPr>
+        <w:t>Gardening, Herb Lore, Judo, Naturalist, Pharmacy, Physician, Psychology, Teachi</w:t>
+      </w:r>
+      <w:r>
+        <w:rPr>
+          <w:lang w:val="en-US"/>
+        </w:rPr>
+        <w:t>ng</w:t>
+      </w:r>
+    </w:p>
+    <w:p>
       <w:r>
         <w:rPr>
           <w:b/>
@@ -11938,15 +11994,20 @@
         <w:rPr>
           <w:sz w:val="24"/>
           <w:szCs w:val="24"/>
-        </w:rPr>
-      </w:pPr>
-      <w:r>
-        <w:rPr>
-          <w:b/>
+          <w:lang w:val="en-US"/>
+        </w:rPr>
+      </w:pPr>
+      <w:r>
+        <w:rPr>
+          <w:b/>
+          <w:lang w:val="en-US"/>
         </w:rPr>
         <w:t>Teren</w:t>
       </w:r>
       <w:r>
+        <w:rPr>
+          <w:lang w:val="en-US"/>
+        </w:rPr>
         <w:t>: Nalianor, Brunghia, Relion</w:t>
       </w:r>
     </w:p>
@@ -11964,6 +12025,7 @@
         <w:rPr>
           <w:b/>
         </w:rPr>
+        <w:lastRenderedPageBreak/>
         <w:t>Imiona męskie</w:t>
       </w:r>
       <w:r>
@@ -11987,7 +12049,6 @@
         <w:rPr>
           <w:b/>
         </w:rPr>
-        <w:lastRenderedPageBreak/>
         <w:t>Imiona kobiece</w:t>
       </w:r>
       <w:r>
@@ -13153,7 +13214,6 @@
         <w:rPr>
           <w:lang w:val="en-US"/>
         </w:rPr>
-        <w:lastRenderedPageBreak/>
         <w:t>[-15]</w:t>
       </w:r>
       <w:r>
@@ -13492,6 +13552,7 @@
           <w:b/>
           <w:bCs/>
         </w:rPr>
+        <w:lastRenderedPageBreak/>
         <w:t xml:space="preserve">Założyciel: </w:t>
       </w:r>
       <w:r>
@@ -13553,7 +13614,6 @@
           <w:b/>
           <w:bCs/>
         </w:rPr>
-        <w:lastRenderedPageBreak/>
         <w:t>Walka</w:t>
       </w:r>
       <w:r>
@@ -14427,6 +14487,7 @@
         <w:rPr>
           <w:lang w:val="en-US"/>
         </w:rPr>
+        <w:lastRenderedPageBreak/>
         <w:t>Law, Linguistics, Literature, Occultism, Philosophy, Poetry, Sociology</w:t>
       </w:r>
     </w:p>
@@ -14528,186 +14589,185 @@
           <w:rStyle w:val="Wyrnieniedelikatne"/>
           <w:lang w:val="en-US"/>
         </w:rPr>
+        <w:t>[var]</w:t>
+      </w:r>
+      <w:r>
+        <w:rPr>
+          <w:rStyle w:val="Wyrnieniedelikatne"/>
+          <w:lang w:val="en-US"/>
+        </w:rPr>
+        <w:tab/>
+      </w:r>
+      <w:r>
+        <w:rPr>
+          <w:rStyle w:val="Wyrnieniedelikatne"/>
+          <w:lang w:val="en-US"/>
+        </w:rPr>
+        <w:t>Empathy</w:t>
+      </w:r>
+    </w:p>
+    <w:p>
+      <w:pPr>
+        <w:jc w:val="left"/>
+        <w:rPr>
+          <w:rStyle w:val="Wyrnieniedelikatne"/>
+          <w:lang w:val="en-US"/>
+        </w:rPr>
+      </w:pPr>
+      <w:r>
+        <w:rPr>
+          <w:rStyle w:val="Wyrnieniedelikatne"/>
+          <w:lang w:val="en-US"/>
+        </w:rPr>
+        <w:t>[15]</w:t>
+      </w:r>
+      <w:r>
+        <w:rPr>
+          <w:rStyle w:val="Wyrnieniedelikatne"/>
+          <w:lang w:val="en-US"/>
+        </w:rPr>
+        <w:tab/>
+      </w:r>
+      <w:r>
+        <w:rPr>
+          <w:rStyle w:val="Wyrnieniedelikatne"/>
+          <w:lang w:val="en-US"/>
+        </w:rPr>
+        <w:t>Intuition</w:t>
+      </w:r>
+    </w:p>
+    <w:p>
+      <w:pPr>
+        <w:jc w:val="left"/>
+        <w:rPr>
+          <w:lang w:val="en-US"/>
+        </w:rPr>
+      </w:pPr>
+      <w:r>
+        <w:rPr>
+          <w:lang w:val="en-US"/>
+        </w:rPr>
+        <w:t>[</w:t>
+      </w:r>
+      <w:r>
+        <w:rPr>
+          <w:lang w:val="en-US"/>
+        </w:rPr>
+        <w:t>var]</w:t>
+      </w:r>
+      <w:r>
+        <w:rPr>
+          <w:lang w:val="en-US"/>
+        </w:rPr>
+        <w:tab/>
+      </w:r>
+      <w:r>
+        <w:rPr>
+          <w:lang w:val="en-US"/>
+        </w:rPr>
+        <w:t>Resistant to disease</w:t>
+      </w:r>
+    </w:p>
+    <w:p>
+      <w:pPr>
+        <w:jc w:val="left"/>
+        <w:rPr>
+          <w:lang w:val="en-US"/>
+        </w:rPr>
+      </w:pPr>
+      <w:r>
+        <w:rPr>
+          <w:lang w:val="en-US"/>
+        </w:rPr>
+        <w:t>[var]</w:t>
+      </w:r>
+      <w:r>
+        <w:rPr>
+          <w:lang w:val="en-US"/>
+        </w:rPr>
+        <w:tab/>
+      </w:r>
+      <w:r>
+        <w:rPr>
+          <w:lang w:val="en-US"/>
+        </w:rPr>
+        <w:t>Resistant to poison</w:t>
+      </w:r>
+    </w:p>
+    <w:p>
+      <w:pPr>
+        <w:jc w:val="left"/>
+        <w:rPr>
+          <w:rStyle w:val="Wyrnieniedelikatne"/>
+          <w:lang w:val="en-US"/>
+        </w:rPr>
+      </w:pPr>
+      <w:r>
+        <w:rPr>
+          <w:rStyle w:val="Wyrnieniedelikatne"/>
+          <w:lang w:val="en-US"/>
+        </w:rPr>
+        <w:t>[5]</w:t>
+      </w:r>
+      <w:r>
+        <w:rPr>
+          <w:rStyle w:val="Wyrnieniedelikatne"/>
+          <w:lang w:val="en-US"/>
+        </w:rPr>
+        <w:tab/>
+      </w:r>
+      <w:r>
+        <w:rPr>
+          <w:rStyle w:val="Wyrnieniedelikatne"/>
+          <w:lang w:val="en-US"/>
+        </w:rPr>
+        <w:t>Single Minded</w:t>
+      </w:r>
+    </w:p>
+    <w:p>
+      <w:pPr>
+        <w:jc w:val="left"/>
+        <w:rPr>
+          <w:rStyle w:val="Wyrnieniedelikatne"/>
+          <w:lang w:val="en-US"/>
+        </w:rPr>
+      </w:pPr>
+      <w:r>
+        <w:rPr>
+          <w:rStyle w:val="Wyrnieniedelikatne"/>
+          <w:lang w:val="en-US"/>
+        </w:rPr>
+        <w:t>[10]</w:t>
+      </w:r>
+      <w:r>
+        <w:rPr>
+          <w:rStyle w:val="Wyrnieniedelikatne"/>
+          <w:lang w:val="en-US"/>
+        </w:rPr>
+        <w:tab/>
+      </w:r>
+      <w:r>
+        <w:rPr>
+          <w:rStyle w:val="Wyrnieniedelikatne"/>
+          <w:lang w:val="en-US"/>
+        </w:rPr>
+        <w:t>Talent: Healer</w:t>
+      </w:r>
+    </w:p>
+    <w:p>
+      <w:pPr>
+        <w:jc w:val="left"/>
+        <w:rPr>
+          <w:rStyle w:val="Wyrnieniedelikatne"/>
+          <w:lang w:val="en-US"/>
+        </w:rPr>
+      </w:pPr>
+      <w:r>
+        <w:rPr>
+          <w:rStyle w:val="Wyrnieniedelikatne"/>
+          <w:lang w:val="en-US"/>
+        </w:rPr>
         <w:lastRenderedPageBreak/>
-        <w:t>[var]</w:t>
-      </w:r>
-      <w:r>
-        <w:rPr>
-          <w:rStyle w:val="Wyrnieniedelikatne"/>
-          <w:lang w:val="en-US"/>
-        </w:rPr>
-        <w:tab/>
-      </w:r>
-      <w:r>
-        <w:rPr>
-          <w:rStyle w:val="Wyrnieniedelikatne"/>
-          <w:lang w:val="en-US"/>
-        </w:rPr>
-        <w:t>Empathy</w:t>
-      </w:r>
-    </w:p>
-    <w:p>
-      <w:pPr>
-        <w:jc w:val="left"/>
-        <w:rPr>
-          <w:rStyle w:val="Wyrnieniedelikatne"/>
-          <w:lang w:val="en-US"/>
-        </w:rPr>
-      </w:pPr>
-      <w:r>
-        <w:rPr>
-          <w:rStyle w:val="Wyrnieniedelikatne"/>
-          <w:lang w:val="en-US"/>
-        </w:rPr>
-        <w:lastRenderedPageBreak/>
-        <w:t>[15]</w:t>
-      </w:r>
-      <w:r>
-        <w:rPr>
-          <w:rStyle w:val="Wyrnieniedelikatne"/>
-          <w:lang w:val="en-US"/>
-        </w:rPr>
-        <w:tab/>
-      </w:r>
-      <w:r>
-        <w:rPr>
-          <w:rStyle w:val="Wyrnieniedelikatne"/>
-          <w:lang w:val="en-US"/>
-        </w:rPr>
-        <w:t>Intuition</w:t>
-      </w:r>
-    </w:p>
-    <w:p>
-      <w:pPr>
-        <w:jc w:val="left"/>
-        <w:rPr>
-          <w:lang w:val="en-US"/>
-        </w:rPr>
-      </w:pPr>
-      <w:r>
-        <w:rPr>
-          <w:lang w:val="en-US"/>
-        </w:rPr>
-        <w:t>[</w:t>
-      </w:r>
-      <w:r>
-        <w:rPr>
-          <w:lang w:val="en-US"/>
-        </w:rPr>
-        <w:t>var]</w:t>
-      </w:r>
-      <w:r>
-        <w:rPr>
-          <w:lang w:val="en-US"/>
-        </w:rPr>
-        <w:tab/>
-      </w:r>
-      <w:r>
-        <w:rPr>
-          <w:lang w:val="en-US"/>
-        </w:rPr>
-        <w:t>Resistant to disease</w:t>
-      </w:r>
-    </w:p>
-    <w:p>
-      <w:pPr>
-        <w:jc w:val="left"/>
-        <w:rPr>
-          <w:lang w:val="en-US"/>
-        </w:rPr>
-      </w:pPr>
-      <w:r>
-        <w:rPr>
-          <w:lang w:val="en-US"/>
-        </w:rPr>
-        <w:t>[var]</w:t>
-      </w:r>
-      <w:r>
-        <w:rPr>
-          <w:lang w:val="en-US"/>
-        </w:rPr>
-        <w:tab/>
-      </w:r>
-      <w:r>
-        <w:rPr>
-          <w:lang w:val="en-US"/>
-        </w:rPr>
-        <w:t>Resistant to poison</w:t>
-      </w:r>
-    </w:p>
-    <w:p>
-      <w:pPr>
-        <w:jc w:val="left"/>
-        <w:rPr>
-          <w:rStyle w:val="Wyrnieniedelikatne"/>
-          <w:lang w:val="en-US"/>
-        </w:rPr>
-      </w:pPr>
-      <w:r>
-        <w:rPr>
-          <w:rStyle w:val="Wyrnieniedelikatne"/>
-          <w:lang w:val="en-US"/>
-        </w:rPr>
-        <w:t>[5]</w:t>
-      </w:r>
-      <w:r>
-        <w:rPr>
-          <w:rStyle w:val="Wyrnieniedelikatne"/>
-          <w:lang w:val="en-US"/>
-        </w:rPr>
-        <w:tab/>
-      </w:r>
-      <w:r>
-        <w:rPr>
-          <w:rStyle w:val="Wyrnieniedelikatne"/>
-          <w:lang w:val="en-US"/>
-        </w:rPr>
-        <w:t>Single Minded</w:t>
-      </w:r>
-    </w:p>
-    <w:p>
-      <w:pPr>
-        <w:jc w:val="left"/>
-        <w:rPr>
-          <w:rStyle w:val="Wyrnieniedelikatne"/>
-          <w:lang w:val="en-US"/>
-        </w:rPr>
-      </w:pPr>
-      <w:r>
-        <w:rPr>
-          <w:rStyle w:val="Wyrnieniedelikatne"/>
-          <w:lang w:val="en-US"/>
-        </w:rPr>
-        <w:t>[10]</w:t>
-      </w:r>
-      <w:r>
-        <w:rPr>
-          <w:rStyle w:val="Wyrnieniedelikatne"/>
-          <w:lang w:val="en-US"/>
-        </w:rPr>
-        <w:tab/>
-      </w:r>
-      <w:r>
-        <w:rPr>
-          <w:rStyle w:val="Wyrnieniedelikatne"/>
-          <w:lang w:val="en-US"/>
-        </w:rPr>
-        <w:t>Talent: Healer</w:t>
-      </w:r>
-    </w:p>
-    <w:p>
-      <w:pPr>
-        <w:jc w:val="left"/>
-        <w:rPr>
-          <w:rStyle w:val="Wyrnieniedelikatne"/>
-          <w:lang w:val="en-US"/>
-        </w:rPr>
-      </w:pPr>
-      <w:r>
-        <w:rPr>
-          <w:rStyle w:val="Wyrnieniedelikatne"/>
-          <w:lang w:val="en-US"/>
-        </w:rPr>
         <w:t>[5]</w:t>
       </w:r>
       <w:r>
@@ -15064,6 +15124,7 @@
         <w:rPr>
           <w:b/>
         </w:rPr>
+        <w:lastRenderedPageBreak/>
         <w:t>Dyscypliny drugorzędne:</w:t>
       </w:r>
       <w:r>
@@ -15101,11 +15162,7 @@
         <w:t>Imiona męskie</w:t>
       </w:r>
       <w:r>
-        <w:t xml:space="preserve">: Adam, Albert, Alfred, Artur, Benedykt, Bogdan, Czcibor, Dariusz, Emil, Ernest, Gerard, Gustaw, Hubert, Iwo, Jakub, Joachim, Julian, </w:t>
-      </w:r>
-      <w:r>
-        <w:lastRenderedPageBreak/>
-        <w:t>Kacper, Lucjan, Marcel, Miron, Norbert, Roman, Sebastian, Stefan, Tomasz, Walerian, Wiktor, Zbigniew, Zygmunt</w:t>
+        <w:t>: Adam, Albert, Alfred, Artur, Benedykt, Bogdan, Czcibor, Dariusz, Emil, Ernest, Gerard, Gustaw, Hubert, Iwo, Jakub, Joachim, Julian, Kacper, Lucjan, Marcel, Miron, Norbert, Roman, Sebastian, Stefan, Tomasz, Walerian, Wiktor, Zbigniew, Zygmunt</w:t>
       </w:r>
     </w:p>
     <w:p>
@@ -15820,6 +15877,7 @@
         <w:rPr>
           <w:lang w:val="en-US"/>
         </w:rPr>
+        <w:lastRenderedPageBreak/>
         <w:t>[5]</w:t>
       </w:r>
       <w:r>
@@ -15931,6 +15989,7 @@
         <w:rPr>
           <w:lang w:val="en-US"/>
         </w:rPr>
+        <w:lastRenderedPageBreak/>
         <w:t>[-10]</w:t>
       </w:r>
       <w:r>
@@ -16513,6 +16572,7 @@
     </w:p>
     <w:p>
       <w:r>
+        <w:lastRenderedPageBreak/>
         <w:t>Koszt szablonu obowiązkowego: [1</w:t>
       </w:r>
       <w:r>
@@ -17509,6 +17569,7 @@
           <w:b/>
           <w:bCs/>
         </w:rPr>
+        <w:lastRenderedPageBreak/>
         <w:t xml:space="preserve">Wygląd: </w:t>
       </w:r>
       <w:r>
@@ -17532,7 +17593,6 @@
         <w:rPr>
           <w:b/>
         </w:rPr>
-        <w:lastRenderedPageBreak/>
         <w:t>Dyscypliny</w:t>
       </w:r>
       <w:r>
@@ -18808,6 +18868,7 @@
           <w:b/>
           <w:lang w:val="en-US"/>
         </w:rPr>
+        <w:lastRenderedPageBreak/>
         <w:t>Imiona kobiece</w:t>
       </w:r>
       <w:r>
@@ -18837,7 +18898,6 @@
     </w:p>
     <w:p>
       <w:r>
-        <w:lastRenderedPageBreak/>
         <w:t>(v2 Anverra)</w:t>
       </w:r>
     </w:p>
@@ -19795,11 +19855,7 @@
         <w:t xml:space="preserve">"Myrthiss. </w:t>
       </w:r>
       <w:r>
-        <w:t xml:space="preserve">Ród magów Szlachetnych. Okiełznali oni magii sztukę tak niezwykle dobrze, że zaprawdę niemal syćko zrobić potrafią. A bez magii </w:t>
-      </w:r>
-      <w:r>
-        <w:lastRenderedPageBreak/>
-        <w:t>też mają atuty spore przykładem przedmioty wszelakie i stworzenia potrafią podnosić i w powietrzu przestawiać, kule ogniste okrutne miotać, pioruny ściągać z jasnego nieba. Ale najbardziej straszliwą jest trudna dyscyplina Armagiedonem zwana która to tak wygląda że stoi sobie Myrthiss jakby nigdy nic i nagle błysk i huk ogromny następuje, explozja potężna  i gdy pył opada to wokół nic ni ma tylko dziura wielka i Myrthiss sobie dalej stoi skubany. Rzec też trzeba że Myrthiss ciekawski jest niemożebnie ale też duża mądrość posiada, którą to w księgach zapisywać lubi. Patronem ich jest Xera Ognista a Założycielką piękna Shella Myrthiss, Brungii miłościwie panująca."</w:t>
+        <w:t>Ród magów Szlachetnych. Okiełznali oni magii sztukę tak niezwykle dobrze, że zaprawdę niemal syćko zrobić potrafią. A bez magii też mają atuty spore przykładem przedmioty wszelakie i stworzenia potrafią podnosić i w powietrzu przestawiać, kule ogniste okrutne miotać, pioruny ściągać z jasnego nieba. Ale najbardziej straszliwą jest trudna dyscyplina Armagiedonem zwana która to tak wygląda że stoi sobie Myrthiss jakby nigdy nic i nagle błysk i huk ogromny następuje, explozja potężna  i gdy pył opada to wokół nic ni ma tylko dziura wielka i Myrthiss sobie dalej stoi skubany. Rzec też trzeba że Myrthiss ciekawski jest niemożebnie ale też duża mądrość posiada, którą to w księgach zapisywać lubi. Patronem ich jest Xera Ognista a Założycielką piękna Shella Myrthiss, Brungii miłościwie panująca."</w:t>
       </w:r>
     </w:p>
     <w:p>
@@ -20872,6 +20928,7 @@
         <w:pStyle w:val="Cytat"/>
       </w:pPr>
       <w:r>
+        <w:lastRenderedPageBreak/>
         <w:tab/>
         <w:t>"</w:t>
       </w:r>
@@ -20883,11 +20940,7 @@
         <w:t>M</w:t>
       </w:r>
       <w:r>
-        <w:t xml:space="preserve">orhed Nakeraah był dość nietypowym reprezentantem swojego rodu. Będąc przedstawicielem piątego Pokolenia znajdował się całkiem blisko pramatki rodu, Kasandry Nakeraah. Jednak w przeciwieństwie do swoich rówieśników nie był anemicznie wręcz szczupły. Nie miał też upiornie bladej twarzy, choć nadal jej karnacja odcinała się widocznie od tej przeciętnych ludzi. Podobnie jak odcinały się zdecydowanie jego oczy, jednolicie czarne, łącznie z białkami. Głos Morheda był szorstki, chłodny i </w:t>
-      </w:r>
-      <w:r>
-        <w:lastRenderedPageBreak/>
-        <w:t xml:space="preserve">nieprzyjemny. Ale w końcu Morhed nie był zwykłym człowiekiem. Był Szlachcicem, według legendy potomkiem bogów, według sprawdzonych wiadomości istotą znacznie przewyższająca zwykłych śmiertelników. Miał prawie osiemdziesiąt lat, choć nie wyglądał na więcej niż dwadzieścia kilka. Był szybki, zwinny, silny, nieprzeciętnie inteligentny, a co najważniejsze miał Krew. I potrafił jej używać." </w:t>
+        <w:t xml:space="preserve">orhed Nakeraah był dość nietypowym reprezentantem swojego rodu. Będąc przedstawicielem piątego Pokolenia znajdował się całkiem blisko pramatki rodu, Kasandry Nakeraah. Jednak w przeciwieństwie do swoich rówieśników nie był anemicznie wręcz szczupły. Nie miał też upiornie bladej twarzy, choć nadal jej karnacja odcinała się widocznie od tej przeciętnych ludzi. Podobnie jak odcinały się zdecydowanie jego oczy, jednolicie czarne, łącznie z białkami. Głos Morheda był szorstki, chłodny i nieprzyjemny. Ale w końcu Morhed nie był zwykłym człowiekiem. Był Szlachcicem, według legendy potomkiem bogów, według sprawdzonych wiadomości istotą znacznie przewyższająca zwykłych śmiertelników. Miał prawie osiemdziesiąt lat, choć nie wyglądał na więcej niż dwadzieścia kilka. Był szybki, zwinny, silny, nieprzeciętnie inteligentny, a co najważniejsze miał Krew. I potrafił jej używać." </w:t>
       </w:r>
     </w:p>
     <w:p>
@@ -21233,6 +21286,7 @@
         <w:rPr>
           <w:lang w:val="en-US"/>
         </w:rPr>
+        <w:lastRenderedPageBreak/>
         <w:t>[20]</w:t>
       </w:r>
       <w:r>
@@ -21260,6 +21314,7 @@
         <w:rPr>
           <w:lang w:val="en-US"/>
         </w:rPr>
+        <w:lastRenderedPageBreak/>
         <w:t>[5]</w:t>
       </w:r>
       <w:r>
@@ -21432,7 +21487,6 @@
         <w:rPr>
           <w:lang w:val="en-US"/>
         </w:rPr>
-        <w:lastRenderedPageBreak/>
         <w:t>[</w:t>
       </w:r>
       <w:r>
@@ -21503,6 +21557,7 @@
         <w:rPr>
           <w:lang w:val="en-US"/>
         </w:rPr>
+        <w:lastRenderedPageBreak/>
         <w:t>[-10]</w:t>
       </w:r>
       <w:r>
@@ -22985,6 +23040,7 @@
         <w:pStyle w:val="Cytat"/>
       </w:pPr>
       <w:r>
+        <w:lastRenderedPageBreak/>
         <w:t>- Wszystko zależy od podejścia. Chyba lepiej zmieniać świat stojąc za stołem negocjacyjnym niż w polu, mieczem.</w:t>
       </w:r>
     </w:p>
@@ -23007,11 +23063,7 @@
         <w:pStyle w:val="Cytat"/>
       </w:pPr>
       <w:r>
-        <w:t xml:space="preserve">- Nie to miałem na myśli. Chodzi o budowanie jakiegoś systemu, wymyślanie nowych rozwiązań i usprawnianie istniejących, zarządzanie </w:t>
-      </w:r>
-      <w:r>
-        <w:lastRenderedPageBreak/>
-        <w:t>państwem tak żeby było najefektywniejsze. To wcale nie musi mieć nic wspólnego z wojną. – Rzekł Gevan.</w:t>
+        <w:t>- Nie to miałem na myśli. Chodzi o budowanie jakiegoś systemu, wymyślanie nowych rozwiązań i usprawnianie istniejących, zarządzanie państwem tak żeby było najefektywniejsze. To wcale nie musi mieć nic wspólnego z wojną. – Rzekł Gevan.</w:t>
       </w:r>
     </w:p>
     <w:p>
@@ -23412,6 +23464,7 @@
         <w:rPr>
           <w:lang w:val="en-US"/>
         </w:rPr>
+        <w:lastRenderedPageBreak/>
         <w:t>[4]</w:t>
       </w:r>
       <w:r>
@@ -23499,6 +23552,7 @@
         <w:rPr>
           <w:lang w:val="en-US"/>
         </w:rPr>
+        <w:lastRenderedPageBreak/>
         <w:t>[10]</w:t>
       </w:r>
       <w:r>
@@ -23519,7 +23573,6 @@
         <w:rPr>
           <w:lang w:val="en-US"/>
         </w:rPr>
-        <w:lastRenderedPageBreak/>
         <w:t>[2]</w:t>
       </w:r>
       <w:r>
@@ -23698,7 +23751,6 @@
         <w:rPr>
           <w:b/>
         </w:rPr>
-        <w:lastRenderedPageBreak/>
         <w:t>Typowe zalety / wady</w:t>
       </w:r>
       <w:r>
@@ -23981,6 +24033,7 @@
         <w:pStyle w:val="Cytat"/>
       </w:pPr>
       <w:r>
+        <w:lastRenderedPageBreak/>
         <w:t xml:space="preserve">- Ty! Gapiłeś się na mnie. Cos ci się nie podoba? - Chwyciła tłuściocha za kołnierz i podniosła do góry jak piórko. Pchnęła na ścianę tak że kurz poleciał na boki. </w:t>
       </w:r>
     </w:p>
@@ -23997,7 +24050,6 @@
         <w:pStyle w:val="Cytat"/>
       </w:pPr>
       <w:r>
-        <w:lastRenderedPageBreak/>
         <w:t>- Uspokój się powiedziałem. Zachowujesz się jak dziecko. Zostaw w spokoju tego biedaka. – Poprawił blademu kupcowi połę kubraka i klepnął w policzek. Wrócił z powrotem do stolika. Sarghaddka siadła naprzeciw."</w:t>
       </w:r>
     </w:p>
@@ -24372,6 +24424,7 @@
           <w:rStyle w:val="Wyrnieniedelikatne"/>
           <w:lang w:val="en-US"/>
         </w:rPr>
+        <w:lastRenderedPageBreak/>
         <w:t>[8]</w:t>
       </w:r>
       <w:r>
@@ -24433,6 +24486,7 @@
           <w:rStyle w:val="Wyrnieniedelikatne"/>
           <w:lang w:val="en-US"/>
         </w:rPr>
+        <w:lastRenderedPageBreak/>
         <w:t>[15]</w:t>
       </w:r>
       <w:r>
@@ -24584,7 +24638,6 @@
           <w:rStyle w:val="Wyrnieniedelikatne"/>
           <w:lang w:val="en-US"/>
         </w:rPr>
-        <w:lastRenderedPageBreak/>
         <w:t>[4]</w:t>
       </w:r>
       <w:r>
@@ -24806,6 +24859,7 @@
           <w:rStyle w:val="Wyrnieniedelikatne"/>
           <w:lang w:val="en-US"/>
         </w:rPr>
+        <w:lastRenderedPageBreak/>
         <w:t>[</w:t>
       </w:r>
       <w:r>
@@ -24881,7 +24935,6 @@
           <w:rStyle w:val="Wyrnieniedelikatne"/>
           <w:lang w:val="en-US"/>
         </w:rPr>
-        <w:lastRenderedPageBreak/>
         <w:t>[-10]</w:t>
       </w:r>
       <w:r>
@@ -25623,6 +25676,7 @@
         <w:rPr>
           <w:b/>
         </w:rPr>
+        <w:lastRenderedPageBreak/>
         <w:t>Dyscypliny drugorzędne:</w:t>
       </w:r>
       <w:r>
@@ -25698,7 +25752,6 @@
         </w:rPr>
       </w:pPr>
       <w:r>
-        <w:lastRenderedPageBreak/>
         <w:tab/>
       </w:r>
       <w:r>
@@ -26453,6 +26506,7 @@
         <w:rPr>
           <w:lang w:val="en-US"/>
         </w:rPr>
+        <w:lastRenderedPageBreak/>
         <w:t>*Alchemy, astronomy, biology, cartography, cryptography, mathematics, occult, physiology,      physics, psychology, research, sociology</w:t>
       </w:r>
     </w:p>
@@ -26575,6 +26629,213 @@
         <w:rPr>
           <w:lang w:val="en-US"/>
         </w:rPr>
+        <w:t>[var]</w:t>
+      </w:r>
+      <w:r>
+        <w:rPr>
+          <w:lang w:val="en-US"/>
+        </w:rPr>
+        <w:tab/>
+        <w:t>Enhanced Defenses</w:t>
+      </w:r>
+    </w:p>
+    <w:p>
+      <w:pPr>
+        <w:rPr>
+          <w:lang w:val="en-US"/>
+        </w:rPr>
+      </w:pPr>
+      <w:r>
+        <w:rPr>
+          <w:lang w:val="en-US"/>
+        </w:rPr>
+        <w:t>[10]</w:t>
+      </w:r>
+      <w:r>
+        <w:rPr>
+          <w:lang w:val="en-US"/>
+        </w:rPr>
+        <w:tab/>
+        <w:t>High Pain Threshold</w:t>
+      </w:r>
+    </w:p>
+    <w:p>
+      <w:pPr>
+        <w:rPr>
+          <w:lang w:val="en-US"/>
+        </w:rPr>
+      </w:pPr>
+      <w:r>
+        <w:rPr>
+          <w:lang w:val="en-US"/>
+        </w:rPr>
+        <w:t>[var]</w:t>
+      </w:r>
+      <w:r>
+        <w:rPr>
+          <w:lang w:val="en-US"/>
+        </w:rPr>
+        <w:tab/>
+        <w:t>Luck</w:t>
+      </w:r>
+    </w:p>
+    <w:p>
+      <w:pPr>
+        <w:rPr>
+          <w:lang w:val="en-US"/>
+        </w:rPr>
+      </w:pPr>
+      <w:r>
+        <w:rPr>
+          <w:lang w:val="en-US"/>
+        </w:rPr>
+        <w:t>[var]</w:t>
+      </w:r>
+      <w:r>
+        <w:rPr>
+          <w:lang w:val="en-US"/>
+        </w:rPr>
+        <w:tab/>
+        <w:t>Magery</w:t>
+      </w:r>
+    </w:p>
+    <w:p>
+      <w:pPr>
+        <w:rPr>
+          <w:lang w:val="en-US"/>
+        </w:rPr>
+      </w:pPr>
+      <w:r>
+        <w:rPr>
+          <w:lang w:val="en-US"/>
+        </w:rPr>
+        <w:t>[15]</w:t>
+      </w:r>
+      <w:r>
+        <w:rPr>
+          <w:lang w:val="en-US"/>
+        </w:rPr>
+        <w:tab/>
+        <w:t>Perfect Balance</w:t>
+      </w:r>
+    </w:p>
+    <w:p>
+      <w:pPr>
+        <w:rPr>
+          <w:lang w:val="en-US"/>
+        </w:rPr>
+      </w:pPr>
+      <w:r>
+        <w:rPr>
+          <w:lang w:val="en-US"/>
+        </w:rPr>
+        <w:t>[5]</w:t>
+      </w:r>
+      <w:r>
+        <w:rPr>
+          <w:lang w:val="en-US"/>
+        </w:rPr>
+        <w:tab/>
+        <w:t>Single Minded</w:t>
+      </w:r>
+    </w:p>
+    <w:p>
+      <w:pPr>
+        <w:rPr>
+          <w:lang w:val="en-US"/>
+        </w:rPr>
+      </w:pPr>
+      <w:r>
+        <w:rPr>
+          <w:lang w:val="en-US"/>
+        </w:rPr>
+        <w:t>[5]</w:t>
+      </w:r>
+      <w:r>
+        <w:rPr>
+          <w:lang w:val="en-US"/>
+        </w:rPr>
+        <w:tab/>
+        <w:t>Talent: Gifted artist</w:t>
+      </w:r>
+    </w:p>
+    <w:p>
+      <w:pPr>
+        <w:rPr>
+          <w:lang w:val="en-US"/>
+        </w:rPr>
+      </w:pPr>
+      <w:r>
+        <w:rPr>
+          <w:lang w:val="en-US"/>
+        </w:rPr>
+        <w:t>[15]</w:t>
+      </w:r>
+      <w:r>
+        <w:rPr>
+          <w:lang w:val="en-US"/>
+        </w:rPr>
+        <w:tab/>
+        <w:t>Talent: Smooth operator</w:t>
+      </w:r>
+    </w:p>
+    <w:p>
+      <w:pPr>
+        <w:rPr>
+          <w:lang w:val="en-US"/>
+        </w:rPr>
+      </w:pPr>
+      <w:r>
+        <w:rPr>
+          <w:lang w:val="en-US"/>
+        </w:rPr>
+        <w:t>[15]</w:t>
+      </w:r>
+      <w:r>
+        <w:rPr>
+          <w:lang w:val="en-US"/>
+        </w:rPr>
+        <w:tab/>
+        <w:t>Unfazable</w:t>
+      </w:r>
+    </w:p>
+    <w:p>
+      <w:pPr>
+        <w:rPr>
+          <w:lang w:val="en-US"/>
+        </w:rPr>
+      </w:pPr>
+      <w:r>
+        <w:rPr>
+          <w:lang w:val="en-US"/>
+        </w:rPr>
+        <w:t>[10]</w:t>
+      </w:r>
+      <w:r>
+        <w:rPr>
+          <w:lang w:val="en-US"/>
+        </w:rPr>
+        <w:tab/>
+        <w:t>Voice</w:t>
+      </w:r>
+    </w:p>
+    <w:p>
+      <w:pPr>
+        <w:rPr>
+          <w:lang w:val="en-US"/>
+        </w:rPr>
+      </w:pPr>
+    </w:p>
+    <w:p>
+      <w:pPr>
+        <w:rPr>
+          <w:lang w:val="en-US"/>
+        </w:rPr>
+      </w:pPr>
+      <w:r>
+        <w:rPr>
+          <w:lang w:val="en-US"/>
+        </w:rPr>
         <w:lastRenderedPageBreak/>
         <w:t>[var]</w:t>
       </w:r>
@@ -26583,214 +26844,6 @@
           <w:lang w:val="en-US"/>
         </w:rPr>
         <w:tab/>
-        <w:t>Enhanced Defenses</w:t>
-      </w:r>
-    </w:p>
-    <w:p>
-      <w:pPr>
-        <w:rPr>
-          <w:lang w:val="en-US"/>
-        </w:rPr>
-      </w:pPr>
-      <w:r>
-        <w:rPr>
-          <w:lang w:val="en-US"/>
-        </w:rPr>
-        <w:t>[10]</w:t>
-      </w:r>
-      <w:r>
-        <w:rPr>
-          <w:lang w:val="en-US"/>
-        </w:rPr>
-        <w:tab/>
-        <w:t>High Pain Threshold</w:t>
-      </w:r>
-    </w:p>
-    <w:p>
-      <w:pPr>
-        <w:rPr>
-          <w:lang w:val="en-US"/>
-        </w:rPr>
-      </w:pPr>
-      <w:r>
-        <w:rPr>
-          <w:lang w:val="en-US"/>
-        </w:rPr>
-        <w:t>[var]</w:t>
-      </w:r>
-      <w:r>
-        <w:rPr>
-          <w:lang w:val="en-US"/>
-        </w:rPr>
-        <w:tab/>
-        <w:t>Luck</w:t>
-      </w:r>
-    </w:p>
-    <w:p>
-      <w:pPr>
-        <w:rPr>
-          <w:lang w:val="en-US"/>
-        </w:rPr>
-      </w:pPr>
-      <w:r>
-        <w:rPr>
-          <w:lang w:val="en-US"/>
-        </w:rPr>
-        <w:lastRenderedPageBreak/>
-        <w:t>[var]</w:t>
-      </w:r>
-      <w:r>
-        <w:rPr>
-          <w:lang w:val="en-US"/>
-        </w:rPr>
-        <w:tab/>
-        <w:t>Magery</w:t>
-      </w:r>
-    </w:p>
-    <w:p>
-      <w:pPr>
-        <w:rPr>
-          <w:lang w:val="en-US"/>
-        </w:rPr>
-      </w:pPr>
-      <w:r>
-        <w:rPr>
-          <w:lang w:val="en-US"/>
-        </w:rPr>
-        <w:t>[15]</w:t>
-      </w:r>
-      <w:r>
-        <w:rPr>
-          <w:lang w:val="en-US"/>
-        </w:rPr>
-        <w:tab/>
-        <w:t>Perfect Balance</w:t>
-      </w:r>
-    </w:p>
-    <w:p>
-      <w:pPr>
-        <w:rPr>
-          <w:lang w:val="en-US"/>
-        </w:rPr>
-      </w:pPr>
-      <w:r>
-        <w:rPr>
-          <w:lang w:val="en-US"/>
-        </w:rPr>
-        <w:t>[5]</w:t>
-      </w:r>
-      <w:r>
-        <w:rPr>
-          <w:lang w:val="en-US"/>
-        </w:rPr>
-        <w:tab/>
-        <w:t>Single Minded</w:t>
-      </w:r>
-    </w:p>
-    <w:p>
-      <w:pPr>
-        <w:rPr>
-          <w:lang w:val="en-US"/>
-        </w:rPr>
-      </w:pPr>
-      <w:r>
-        <w:rPr>
-          <w:lang w:val="en-US"/>
-        </w:rPr>
-        <w:t>[5]</w:t>
-      </w:r>
-      <w:r>
-        <w:rPr>
-          <w:lang w:val="en-US"/>
-        </w:rPr>
-        <w:tab/>
-        <w:t>Talent: Gifted artist</w:t>
-      </w:r>
-    </w:p>
-    <w:p>
-      <w:pPr>
-        <w:rPr>
-          <w:lang w:val="en-US"/>
-        </w:rPr>
-      </w:pPr>
-      <w:r>
-        <w:rPr>
-          <w:lang w:val="en-US"/>
-        </w:rPr>
-        <w:t>[15]</w:t>
-      </w:r>
-      <w:r>
-        <w:rPr>
-          <w:lang w:val="en-US"/>
-        </w:rPr>
-        <w:tab/>
-        <w:t>Talent: Smooth operator</w:t>
-      </w:r>
-    </w:p>
-    <w:p>
-      <w:pPr>
-        <w:rPr>
-          <w:lang w:val="en-US"/>
-        </w:rPr>
-      </w:pPr>
-      <w:r>
-        <w:rPr>
-          <w:lang w:val="en-US"/>
-        </w:rPr>
-        <w:t>[15]</w:t>
-      </w:r>
-      <w:r>
-        <w:rPr>
-          <w:lang w:val="en-US"/>
-        </w:rPr>
-        <w:tab/>
-        <w:t>Unfazable</w:t>
-      </w:r>
-    </w:p>
-    <w:p>
-      <w:pPr>
-        <w:rPr>
-          <w:lang w:val="en-US"/>
-        </w:rPr>
-      </w:pPr>
-      <w:r>
-        <w:rPr>
-          <w:lang w:val="en-US"/>
-        </w:rPr>
-        <w:t>[10]</w:t>
-      </w:r>
-      <w:r>
-        <w:rPr>
-          <w:lang w:val="en-US"/>
-        </w:rPr>
-        <w:tab/>
-        <w:t>Voice</w:t>
-      </w:r>
-    </w:p>
-    <w:p>
-      <w:pPr>
-        <w:rPr>
-          <w:lang w:val="en-US"/>
-        </w:rPr>
-      </w:pPr>
-    </w:p>
-    <w:p>
-      <w:pPr>
-        <w:rPr>
-          <w:lang w:val="en-US"/>
-        </w:rPr>
-      </w:pPr>
-      <w:r>
-        <w:rPr>
-          <w:lang w:val="en-US"/>
-        </w:rPr>
-        <w:t>[var]</w:t>
-      </w:r>
-      <w:r>
-        <w:rPr>
-          <w:lang w:val="en-US"/>
-        </w:rPr>
-        <w:tab/>
         <w:t>Compulsive behaviour</w:t>
       </w:r>
     </w:p>
@@ -26844,7 +26897,6 @@
         <w:rPr>
           <w:lang w:val="en-US"/>
         </w:rPr>
-        <w:lastRenderedPageBreak/>
         <w:t>[-10]</w:t>
       </w:r>
       <w:r>
@@ -27093,6 +27145,7 @@
           <w:b/>
           <w:bCs/>
         </w:rPr>
+        <w:lastRenderedPageBreak/>
         <w:t xml:space="preserve">Założyciel: </w:t>
       </w:r>
       <w:r>
@@ -27228,7 +27281,6 @@
         <w:rPr>
           <w:b/>
         </w:rPr>
-        <w:lastRenderedPageBreak/>
         <w:t>Imiona męskie</w:t>
       </w:r>
       <w:r>
@@ -28075,6 +28127,7 @@
         <w:rPr>
           <w:lang w:val="en-US"/>
         </w:rPr>
+        <w:lastRenderedPageBreak/>
         <w:t>[var]</w:t>
       </w:r>
       <w:r>
@@ -28150,6 +28203,7 @@
         <w:rPr>
           <w:lang w:val="en-US"/>
         </w:rPr>
+        <w:lastRenderedPageBreak/>
         <w:t>[15]</w:t>
       </w:r>
       <w:r>
@@ -28207,88 +28261,88 @@
         <w:rPr>
           <w:lang w:val="en-US"/>
         </w:rPr>
+        <w:t>[-5]</w:t>
+      </w:r>
+      <w:r>
+        <w:rPr>
+          <w:lang w:val="en-US"/>
+        </w:rPr>
+        <w:tab/>
+      </w:r>
+      <w:r>
+        <w:rPr>
+          <w:lang w:val="en-US"/>
+        </w:rPr>
+        <w:t>Chummy</w:t>
+      </w:r>
+    </w:p>
+    <w:p>
+      <w:pPr>
+        <w:rPr>
+          <w:lang w:val="en-US"/>
+        </w:rPr>
+      </w:pPr>
+      <w:r>
+        <w:rPr>
+          <w:lang w:val="en-US"/>
+        </w:rPr>
+        <w:t>[var]</w:t>
+      </w:r>
+      <w:r>
+        <w:rPr>
+          <w:lang w:val="en-US"/>
+        </w:rPr>
+        <w:tab/>
+      </w:r>
+      <w:r>
+        <w:rPr>
+          <w:lang w:val="en-US"/>
+        </w:rPr>
+        <w:t xml:space="preserve">Compulsive </w:t>
+      </w:r>
+      <w:r>
+        <w:rPr>
+          <w:lang w:val="en-US"/>
+        </w:rPr>
+        <w:t>behaviour</w:t>
+      </w:r>
+    </w:p>
+    <w:p>
+      <w:pPr>
+        <w:rPr>
+          <w:lang w:val="en-US"/>
+        </w:rPr>
+      </w:pPr>
+      <w:r>
+        <w:rPr>
+          <w:lang w:val="en-US"/>
+        </w:rPr>
+        <w:t>[-5]</w:t>
+      </w:r>
+      <w:r>
+        <w:rPr>
+          <w:lang w:val="en-US"/>
+        </w:rPr>
+        <w:tab/>
+      </w:r>
+      <w:r>
+        <w:rPr>
+          <w:lang w:val="en-US"/>
+        </w:rPr>
+        <w:t>Curious</w:t>
+      </w:r>
+    </w:p>
+    <w:p>
+      <w:pPr>
+        <w:rPr>
+          <w:lang w:val="en-US"/>
+        </w:rPr>
+      </w:pPr>
+      <w:r>
+        <w:rPr>
+          <w:lang w:val="en-US"/>
+        </w:rPr>
         <w:lastRenderedPageBreak/>
-        <w:t>[-5]</w:t>
-      </w:r>
-      <w:r>
-        <w:rPr>
-          <w:lang w:val="en-US"/>
-        </w:rPr>
-        <w:tab/>
-      </w:r>
-      <w:r>
-        <w:rPr>
-          <w:lang w:val="en-US"/>
-        </w:rPr>
-        <w:t>Chummy</w:t>
-      </w:r>
-    </w:p>
-    <w:p>
-      <w:pPr>
-        <w:rPr>
-          <w:lang w:val="en-US"/>
-        </w:rPr>
-      </w:pPr>
-      <w:r>
-        <w:rPr>
-          <w:lang w:val="en-US"/>
-        </w:rPr>
-        <w:t>[var]</w:t>
-      </w:r>
-      <w:r>
-        <w:rPr>
-          <w:lang w:val="en-US"/>
-        </w:rPr>
-        <w:tab/>
-      </w:r>
-      <w:r>
-        <w:rPr>
-          <w:lang w:val="en-US"/>
-        </w:rPr>
-        <w:t xml:space="preserve">Compulsive </w:t>
-      </w:r>
-      <w:r>
-        <w:rPr>
-          <w:lang w:val="en-US"/>
-        </w:rPr>
-        <w:t>behaviour</w:t>
-      </w:r>
-    </w:p>
-    <w:p>
-      <w:pPr>
-        <w:rPr>
-          <w:lang w:val="en-US"/>
-        </w:rPr>
-      </w:pPr>
-      <w:r>
-        <w:rPr>
-          <w:lang w:val="en-US"/>
-        </w:rPr>
-        <w:t>[-5]</w:t>
-      </w:r>
-      <w:r>
-        <w:rPr>
-          <w:lang w:val="en-US"/>
-        </w:rPr>
-        <w:tab/>
-      </w:r>
-      <w:r>
-        <w:rPr>
-          <w:lang w:val="en-US"/>
-        </w:rPr>
-        <w:t>Curious</w:t>
-      </w:r>
-    </w:p>
-    <w:p>
-      <w:pPr>
-        <w:rPr>
-          <w:lang w:val="en-US"/>
-        </w:rPr>
-      </w:pPr>
-      <w:r>
-        <w:rPr>
-          <w:lang w:val="en-US"/>
-        </w:rPr>
         <w:t>[-10]</w:t>
       </w:r>
       <w:r>
@@ -28407,7 +28461,6 @@
       </w:pPr>
       <w:bookmarkStart w:id="104" w:name="_Toc459697145"/>
       <w:r>
-        <w:lastRenderedPageBreak/>
         <w:t>Zurov</w:t>
       </w:r>
       <w:bookmarkEnd w:id="101"/>
@@ -28852,47 +28905,47 @@
         <w:rPr>
           <w:lang w:val="en-US"/>
         </w:rPr>
+        <w:t>[10]</w:t>
+      </w:r>
+      <w:r>
+        <w:rPr>
+          <w:lang w:val="en-US"/>
+        </w:rPr>
+        <w:tab/>
+        <w:t>High Pain Threshold</w:t>
+      </w:r>
+    </w:p>
+    <w:p>
+      <w:pPr>
+        <w:rPr>
+          <w:lang w:val="en-US"/>
+        </w:rPr>
+      </w:pPr>
+      <w:r>
+        <w:rPr>
+          <w:lang w:val="en-US"/>
+        </w:rPr>
+        <w:t>[0]</w:t>
+      </w:r>
+      <w:r>
+        <w:rPr>
+          <w:lang w:val="en-US"/>
+        </w:rPr>
+        <w:tab/>
+        <w:t>Gigantism</w:t>
+      </w:r>
+    </w:p>
+    <w:p>
+      <w:pPr>
+        <w:rPr>
+          <w:lang w:val="en-US"/>
+        </w:rPr>
+      </w:pPr>
+      <w:r>
+        <w:rPr>
+          <w:lang w:val="en-US"/>
+        </w:rPr>
         <w:lastRenderedPageBreak/>
-        <w:t>[10]</w:t>
-      </w:r>
-      <w:r>
-        <w:rPr>
-          <w:lang w:val="en-US"/>
-        </w:rPr>
-        <w:tab/>
-        <w:t>High Pain Threshold</w:t>
-      </w:r>
-    </w:p>
-    <w:p>
-      <w:pPr>
-        <w:rPr>
-          <w:lang w:val="en-US"/>
-        </w:rPr>
-      </w:pPr>
-      <w:r>
-        <w:rPr>
-          <w:lang w:val="en-US"/>
-        </w:rPr>
-        <w:t>[0]</w:t>
-      </w:r>
-      <w:r>
-        <w:rPr>
-          <w:lang w:val="en-US"/>
-        </w:rPr>
-        <w:tab/>
-        <w:t>Gigantism</w:t>
-      </w:r>
-    </w:p>
-    <w:p>
-      <w:pPr>
-        <w:rPr>
-          <w:lang w:val="en-US"/>
-        </w:rPr>
-      </w:pPr>
-      <w:r>
-        <w:rPr>
-          <w:lang w:val="en-US"/>
-        </w:rPr>
         <w:t>[</w:t>
       </w:r>
       <w:r>
@@ -29006,7 +29059,6 @@
         <w:rPr>
           <w:lang w:val="en-US"/>
         </w:rPr>
-        <w:lastRenderedPageBreak/>
         <w:t>[-10]</w:t>
       </w:r>
       <w:r>
@@ -29047,7 +29099,6 @@
         <w:rPr>
           <w:lang w:val="en-US"/>
         </w:rPr>
-        <w:lastRenderedPageBreak/>
         <w:t>[-1]</w:t>
       </w:r>
       <w:r>
@@ -39089,7 +39140,7 @@
             <w:rPr>
               <w:noProof/>
             </w:rPr>
-            <w:t>8</w:t>
+            <w:t>20</w:t>
           </w:r>
         </w:fldSimple>
       </w:p>
@@ -40937,7 +40988,7 @@
 </file>
 
 <file path=customXml/itemProps2.xml><?xml version="1.0" encoding="utf-8"?>
-<ds:datastoreItem xmlns:ds="http://schemas.openxmlformats.org/officeDocument/2006/customXml" ds:itemID="{D5DC332E-1FFA-4D1A-AA77-1A722BBF527F}">
+<ds:datastoreItem xmlns:ds="http://schemas.openxmlformats.org/officeDocument/2006/customXml" ds:itemID="{820ACF8A-A16C-4DD1-A1C7-977C1C32C057}">
   <ds:schemaRefs>
     <ds:schemaRef ds:uri="http://schemas.openxmlformats.org/officeDocument/2006/bibliography"/>
   </ds:schemaRefs>

</xml_diff>

<commit_message>
v 3.6.2 Dodane typowe umiejętności Bluturion
</commit_message>
<xml_diff>
--- a/Karmazyn.docx
+++ b/Karmazyn.docx
@@ -176,7 +176,13 @@
         <w:rPr>
           <w:lang w:val="en-US"/>
         </w:rPr>
-        <w:t>6.0</w:t>
+        <w:t>6.</w:t>
+      </w:r>
+      <w:r>
+        <w:rPr>
+          <w:lang w:val="en-US"/>
+        </w:rPr>
+        <w:t>2</w:t>
       </w:r>
     </w:p>
     <w:p>
@@ -200,7 +206,19 @@
         <w:rPr>
           <w:lang w:val="en-US"/>
         </w:rPr>
-        <w:t>2016-09-01</w:t>
+        <w:t>2016-09-</w:t>
+      </w:r>
+      <w:r>
+        <w:rPr>
+          <w:lang w:val="en-US"/>
+        </w:rPr>
+        <w:t>1</w:t>
+      </w:r>
+      <w:r>
+        <w:rPr>
+          <w:lang w:val="en-US"/>
+        </w:rPr>
+        <w:t>1</w:t>
       </w:r>
     </w:p>
     <w:p>
@@ -11879,59 +11897,29 @@
       </w:r>
     </w:p>
     <w:p>
-      <w:pPr>
-        <w:rPr>
-          <w:lang w:val="en-US"/>
-        </w:rPr>
-      </w:pPr>
-      <w:r>
-        <w:rPr>
-          <w:b/>
-          <w:lang w:val="en-US"/>
+      <w:r>
+        <w:rPr>
+          <w:b/>
         </w:rPr>
         <w:t>Umiejętności</w:t>
       </w:r>
       <w:r>
-        <w:rPr>
-          <w:lang w:val="en-US"/>
-        </w:rPr>
         <w:t>:</w:t>
       </w:r>
       <w:r>
-        <w:rPr>
-          <w:lang w:val="en-US"/>
-        </w:rPr>
         <w:t xml:space="preserve"> Al</w:t>
       </w:r>
       <w:r>
-        <w:rPr>
-          <w:lang w:val="en-US"/>
-        </w:rPr>
         <w:t>chemy, Biology,</w:t>
       </w:r>
       <w:r>
-        <w:rPr>
-          <w:lang w:val="en-US"/>
-        </w:rPr>
         <w:t xml:space="preserve"> First Aid,</w:t>
       </w:r>
       <w:r>
-        <w:rPr>
-          <w:lang w:val="en-US"/>
-        </w:rPr>
         <w:t xml:space="preserve"> </w:t>
       </w:r>
       <w:r>
-        <w:rPr>
-          <w:lang w:val="en-US"/>
-        </w:rPr>
-        <w:t>Gardening, Herb Lore, Judo, Naturalist, Pharmacy, Physician, Psychology, Teachi</w:t>
-      </w:r>
-      <w:r>
-        <w:rPr>
-          <w:lang w:val="en-US"/>
-        </w:rPr>
-        <w:t>ng</w:t>
+        <w:t>Gardening, Herb Lore, Judo, Naturalist, Pharmacy, Physician, Psychology, Teaching</w:t>
       </w:r>
     </w:p>
     <w:p>
@@ -12018,43 +12006,59 @@
           <w:color w:val="auto"/>
           <w:sz w:val="24"/>
           <w:szCs w:val="24"/>
-          <w:lang w:eastAsia="en-GB"/>
-        </w:rPr>
-      </w:pPr>
-      <w:r>
-        <w:rPr>
-          <w:b/>
+          <w:lang w:val="en-GB" w:eastAsia="en-GB"/>
+        </w:rPr>
+      </w:pPr>
+      <w:r>
+        <w:rPr>
+          <w:b/>
+          <w:lang w:val="en-GB"/>
         </w:rPr>
         <w:lastRenderedPageBreak/>
         <w:t>Imiona męskie</w:t>
       </w:r>
       <w:r>
+        <w:rPr>
+          <w:lang w:val="en-GB"/>
+        </w:rPr>
         <w:t xml:space="preserve">: </w:t>
       </w:r>
       <w:r>
         <w:rPr>
-          <w:lang w:eastAsia="en-GB"/>
+          <w:lang w:val="en-GB" w:eastAsia="en-GB"/>
         </w:rPr>
         <w:t xml:space="preserve">Agis, Aolis, Alok, Anlyth, Cohnal, Dannyd, Elion, Emmyth, Fylson, Itham, Jonik, Lashul, </w:t>
       </w:r>
       <w:r>
         <w:rPr>
-          <w:lang w:eastAsia="en-GB"/>
+          <w:lang w:val="en-GB" w:eastAsia="en-GB"/>
         </w:rPr>
         <w:t xml:space="preserve">Malgath, Mothil, Nylian, Sinaht, </w:t>
       </w:r>
     </w:p>
     <w:p>
-      <w:r>
-        <w:rPr>
-          <w:b/>
+      <w:pPr>
+        <w:rPr>
+          <w:lang w:val="en-GB"/>
+        </w:rPr>
+      </w:pPr>
+      <w:r>
+        <w:rPr>
+          <w:b/>
+          <w:lang w:val="en-GB"/>
         </w:rPr>
         <w:t>Imiona kobiece</w:t>
       </w:r>
       <w:r>
+        <w:rPr>
+          <w:lang w:val="en-GB"/>
+        </w:rPr>
         <w:t>:</w:t>
       </w:r>
       <w:r>
+        <w:rPr>
+          <w:lang w:val="en-GB"/>
+        </w:rPr>
         <w:t xml:space="preserve"> Alea, Allisa, Aulua, Dathlue, Elasha, Eloen, Esta, Glynni, Liuth, Maith, Makaela, Mistle, Nuala, Saida, Shaela, Talila,   </w:t>
       </w:r>
     </w:p>
@@ -12063,11 +12067,15 @@
         <w:rPr>
           <w:sz w:val="24"/>
           <w:szCs w:val="24"/>
-        </w:rPr>
-      </w:pPr>
-    </w:p>
-    <w:p>
-      <w:r>
+          <w:lang w:val="en-GB"/>
+        </w:rPr>
+      </w:pPr>
+    </w:p>
+    <w:p>
+      <w:r>
+        <w:rPr>
+          <w:lang w:val="en-GB"/>
+        </w:rPr>
         <w:tab/>
       </w:r>
       <w:r>
@@ -13621,6 +13629,81 @@
       </w:r>
     </w:p>
     <w:p>
+      <w:pPr>
+        <w:rPr>
+          <w:b/>
+          <w:lang w:val="en-GB"/>
+        </w:rPr>
+      </w:pPr>
+      <w:r>
+        <w:rPr>
+          <w:b/>
+          <w:lang w:val="en-GB"/>
+        </w:rPr>
+        <w:t>Umiejętności</w:t>
+      </w:r>
+      <w:r>
+        <w:rPr>
+          <w:lang w:val="en-GB"/>
+        </w:rPr>
+        <w:t xml:space="preserve">: Administration, </w:t>
+      </w:r>
+      <w:r>
+        <w:rPr>
+          <w:lang w:val="en-GB"/>
+        </w:rPr>
+        <w:t>Anthropology</w:t>
+      </w:r>
+      <w:r>
+        <w:rPr>
+          <w:lang w:val="en-GB"/>
+        </w:rPr>
+        <w:t>,</w:t>
+      </w:r>
+      <w:r>
+        <w:rPr>
+          <w:lang w:val="en-GB"/>
+        </w:rPr>
+        <w:t xml:space="preserve"> </w:t>
+      </w:r>
+      <w:r>
+        <w:rPr>
+          <w:lang w:val="en-GB"/>
+        </w:rPr>
+        <w:t>Archaeology</w:t>
+      </w:r>
+      <w:r>
+        <w:rPr>
+          <w:lang w:val="en-GB"/>
+        </w:rPr>
+        <w:t>,</w:t>
+      </w:r>
+      <w:r>
+        <w:rPr>
+          <w:lang w:val="en-GB"/>
+        </w:rPr>
+        <w:t xml:space="preserve"> Artist, Broadsword, Dip</w:t>
+      </w:r>
+      <w:r>
+        <w:rPr>
+          <w:lang w:val="en-GB"/>
+        </w:rPr>
+        <w:t xml:space="preserve">lomacy, First aid, Geography, </w:t>
+      </w:r>
+      <w:r>
+        <w:rPr>
+          <w:lang w:val="en-GB"/>
+        </w:rPr>
+        <w:t>Heraldry</w:t>
+      </w:r>
+      <w:r>
+        <w:rPr>
+          <w:lang w:val="en-GB"/>
+        </w:rPr>
+        <w:t>, Hidden Lore, History, Law, Leadership, Linguistics, Literature, Occultism, Philosophy, Physician, Physiology, Poetry, Politics, Psychology, Sociology, Strategy, Symbol Drawing, Tactics, Teaching, Theology, Writing</w:t>
+      </w:r>
+    </w:p>
+    <w:p>
       <w:r>
         <w:rPr>
           <w:b/>
@@ -14141,6 +14224,7 @@
           <w:rStyle w:val="Wyrnieniedelikatne"/>
           <w:lang w:val="en-US"/>
         </w:rPr>
+        <w:lastRenderedPageBreak/>
         <w:t>[10]</w:t>
       </w:r>
       <w:r>
@@ -14275,7 +14359,6 @@
           <w:rStyle w:val="Wyrnieniedelikatne"/>
           <w:lang w:val="en-US"/>
         </w:rPr>
-        <w:lastRenderedPageBreak/>
         <w:t>[-15]</w:t>
       </w:r>
       <w:r>
@@ -14487,7 +14570,6 @@
         <w:rPr>
           <w:lang w:val="en-US"/>
         </w:rPr>
-        <w:lastRenderedPageBreak/>
         <w:t>Law, Linguistics, Literature, Occultism, Philosophy, Poetry, Sociology</w:t>
       </w:r>
     </w:p>
@@ -15021,6 +15103,7 @@
         <w:rPr>
           <w:b/>
         </w:rPr>
+        <w:lastRenderedPageBreak/>
         <w:t>Patron</w:t>
       </w:r>
       <w:r>
@@ -15124,7 +15207,6 @@
         <w:rPr>
           <w:b/>
         </w:rPr>
-        <w:lastRenderedPageBreak/>
         <w:t>Dyscypliny drugorzędne:</w:t>
       </w:r>
       <w:r>
@@ -15806,6 +15888,7 @@
         <w:rPr>
           <w:b/>
         </w:rPr>
+        <w:lastRenderedPageBreak/>
         <w:t>Typowe zalety / wady</w:t>
       </w:r>
       <w:r>
@@ -15877,7 +15960,6 @@
         <w:rPr>
           <w:lang w:val="en-US"/>
         </w:rPr>
-        <w:lastRenderedPageBreak/>
         <w:t>[5]</w:t>
       </w:r>
       <w:r>
@@ -15989,7 +16071,6 @@
         <w:rPr>
           <w:lang w:val="en-US"/>
         </w:rPr>
-        <w:lastRenderedPageBreak/>
         <w:t>[-10]</w:t>
       </w:r>
       <w:r>
@@ -16545,7 +16626,11 @@
         <w:tab/>
       </w:r>
       <w:r>
-        <w:t>Grafdarowie są świetnymi strategami i taktykami i z dużą wprawą posługują się wszelką bronią zasięgową, w szczególności kuszami. Mają znakomity wzrok i znani są z tego że do normalnego funkcjonowania potrzeba im o połowę mniej snu niż zwykłym ludziom.</w:t>
+        <w:t xml:space="preserve">Grafdarowie są świetnymi strategami i taktykami i z dużą wprawą posługują się wszelką bronią zasięgową, w szczególności kuszami. Mają </w:t>
+      </w:r>
+      <w:r>
+        <w:lastRenderedPageBreak/>
+        <w:t>znakomity wzrok i znani są z tego że do normalnego funkcjonowania potrzeba im o połowę mniej snu niż zwykłym ludziom.</w:t>
       </w:r>
     </w:p>
     <w:p>
@@ -16572,7 +16657,6 @@
     </w:p>
     <w:p>
       <w:r>
-        <w:lastRenderedPageBreak/>
         <w:t>Koszt szablonu obowiązkowego: [1</w:t>
       </w:r>
       <w:r>
@@ -17477,6 +17561,7 @@
       <w:bookmarkStart w:id="67" w:name="_Toc457246452"/>
       <w:bookmarkStart w:id="68" w:name="_Toc459697136"/>
       <w:r>
+        <w:lastRenderedPageBreak/>
         <w:t>Khirsem</w:t>
       </w:r>
       <w:bookmarkEnd w:id="65"/>
@@ -17569,7 +17654,6 @@
           <w:b/>
           <w:bCs/>
         </w:rPr>
-        <w:lastRenderedPageBreak/>
         <w:t xml:space="preserve">Wygląd: </w:t>
       </w:r>
       <w:r>
@@ -18065,6 +18149,7 @@
         <w:rPr>
           <w:lang w:val="en-US"/>
         </w:rPr>
+        <w:lastRenderedPageBreak/>
         <w:t>[5]</w:t>
       </w:r>
       <w:r>
@@ -18179,7 +18264,6 @@
         <w:rPr>
           <w:lang w:val="en-US"/>
         </w:rPr>
-        <w:lastRenderedPageBreak/>
         <w:t>[-5]</w:t>
       </w:r>
       <w:r>
@@ -18800,6 +18884,7 @@
         <w:rPr>
           <w:b/>
         </w:rPr>
+        <w:lastRenderedPageBreak/>
         <w:t xml:space="preserve">Dyscypliny drugorzędne: </w:t>
       </w:r>
       <w:r>
@@ -18868,7 +18953,6 @@
           <w:b/>
           <w:lang w:val="en-US"/>
         </w:rPr>
-        <w:lastRenderedPageBreak/>
         <w:t>Imiona kobiece</w:t>
       </w:r>
       <w:r>
@@ -19615,6 +19699,7 @@
         <w:rPr>
           <w:lang w:val="en-US"/>
         </w:rPr>
+        <w:lastRenderedPageBreak/>
         <w:t>[5]</w:t>
       </w:r>
       <w:r>
@@ -19635,6 +19720,7 @@
         <w:rPr>
           <w:lang w:val="en-US"/>
         </w:rPr>
+        <w:lastRenderedPageBreak/>
         <w:t>[5]</w:t>
       </w:r>
       <w:r>
@@ -19702,27 +19788,27 @@
         <w:rPr>
           <w:lang w:val="en-US"/>
         </w:rPr>
+        <w:t>[-15]</w:t>
+      </w:r>
+      <w:r>
+        <w:rPr>
+          <w:lang w:val="en-US"/>
+        </w:rPr>
+        <w:tab/>
+        <w:t>Lecherousness</w:t>
+      </w:r>
+    </w:p>
+    <w:p>
+      <w:pPr>
+        <w:rPr>
+          <w:lang w:val="en-US"/>
+        </w:rPr>
+      </w:pPr>
+      <w:r>
+        <w:rPr>
+          <w:lang w:val="en-US"/>
+        </w:rPr>
         <w:lastRenderedPageBreak/>
-        <w:t>[-15]</w:t>
-      </w:r>
-      <w:r>
-        <w:rPr>
-          <w:lang w:val="en-US"/>
-        </w:rPr>
-        <w:tab/>
-        <w:t>Lecherousness</w:t>
-      </w:r>
-    </w:p>
-    <w:p>
-      <w:pPr>
-        <w:rPr>
-          <w:lang w:val="en-US"/>
-        </w:rPr>
-      </w:pPr>
-      <w:r>
-        <w:rPr>
-          <w:lang w:val="en-US"/>
-        </w:rPr>
         <w:t>[-10]</w:t>
       </w:r>
       <w:r>
@@ -20068,7 +20154,11 @@
         <w:tab/>
       </w:r>
       <w:r>
-        <w:t>Myrthissów napędza chęć zgłębiania tajemnic wszechświata, gromadzą ogromne ilości książek, aparatury alchemicznej i dziwacznych maszyn.. Posiadają duże bogactwa ze względu na kontrolę nad kopalniami kamieni szlachetnych i świadczenie różnorakich specjalistycznych usług. Są w dobrych stosunkach z gnomami i krasnoludami, często wykorzystując ich usługi inżynierskie do swoich celów. Mają fenomenalną pamięć i zdolności kognitywne. Często jednak bywają ekscentryczni i padają ofiarą mniej lub bardziej poważnych chorób psychicznych.</w:t>
+        <w:t xml:space="preserve">Myrthissów napędza chęć zgłębiania tajemnic wszechświata, gromadzą ogromne ilości książek, aparatury alchemicznej i dziwacznych maszyn.. Posiadają duże bogactwa ze względu na kontrolę nad kopalniami kamieni </w:t>
+      </w:r>
+      <w:r>
+        <w:lastRenderedPageBreak/>
+        <w:t>szlachetnych i świadczenie różnorakich specjalistycznych usług. Są w dobrych stosunkach z gnomami i krasnoludami, często wykorzystując ich usługi inżynierskie do swoich celów. Mają fenomenalną pamięć i zdolności kognitywne. Często jednak bywają ekscentryczni i padają ofiarą mniej lub bardziej poważnych chorób psychicznych.</w:t>
       </w:r>
     </w:p>
     <w:p/>
@@ -20916,6 +21006,7 @@
       <w:bookmarkStart w:id="79" w:name="_Toc457246455"/>
       <w:bookmarkStart w:id="80" w:name="_Toc459697139"/>
       <w:r>
+        <w:lastRenderedPageBreak/>
         <w:t>Nakeraah</w:t>
       </w:r>
       <w:bookmarkEnd w:id="77"/>
@@ -20928,7 +21019,6 @@
         <w:pStyle w:val="Cytat"/>
       </w:pPr>
       <w:r>
-        <w:lastRenderedPageBreak/>
         <w:tab/>
         <w:t>"</w:t>
       </w:r>
@@ -21217,6 +21307,7 @@
         <w:rPr>
           <w:b/>
         </w:rPr>
+        <w:lastRenderedPageBreak/>
         <w:t>Obowiązkowe zalety / wady</w:t>
       </w:r>
       <w:r>
@@ -21286,7 +21377,6 @@
         <w:rPr>
           <w:lang w:val="en-US"/>
         </w:rPr>
-        <w:lastRenderedPageBreak/>
         <w:t>[20]</w:t>
       </w:r>
       <w:r>
@@ -21314,7 +21404,6 @@
         <w:rPr>
           <w:lang w:val="en-US"/>
         </w:rPr>
-        <w:lastRenderedPageBreak/>
         <w:t>[5]</w:t>
       </w:r>
       <w:r>
@@ -21557,7 +21646,6 @@
         <w:rPr>
           <w:lang w:val="en-US"/>
         </w:rPr>
-        <w:lastRenderedPageBreak/>
         <w:t>[-10]</w:t>
       </w:r>
       <w:r>
@@ -22291,7 +22379,14 @@
         <w:rPr>
           <w:lang w:eastAsia="en-GB"/>
         </w:rPr>
-        <w:t>Alavadra, Almithara, Amara, Aurae, Blythswana, Cauladra, Civiren, Dasyra, Ecaeris, Edraele, Elora, Filauria, Gaelira, Gweyr,  Ilyrana, Jastra, Kavrala, Lamtora, Meira, Meriel, Mladris, Nambra, Sakaala, Shiri, Sariandi,  Titiara, Valindra, Vestele,</w:t>
+        <w:t xml:space="preserve">Alavadra, Almithara, Amara, Aurae, Blythswana, Cauladra, </w:t>
+      </w:r>
+      <w:r>
+        <w:rPr>
+          <w:lang w:eastAsia="en-GB"/>
+        </w:rPr>
+        <w:lastRenderedPageBreak/>
+        <w:t>Civiren, Dasyra, Ecaeris, Edraele, Elora, Filauria, Gaelira, Gweyr,  Ilyrana, Jastra, Kavrala, Lamtora, Meira, Meriel, Mladris, Nambra, Sakaala, Shiri, Sariandi,  Titiara, Valindra, Vestele,</w:t>
       </w:r>
     </w:p>
     <w:p>
@@ -23029,6 +23124,7 @@
         <w:pStyle w:val="Cytat"/>
       </w:pPr>
       <w:r>
+        <w:lastRenderedPageBreak/>
         <w:t>- Polityka to gówno. – Powiedziała dziewczyna gryząc jabłko. Czekała aż Sven powie coś w stylu „nie mówi się z pełnymi ustami” ale nie doczekała się. Odezwał się Gevan.</w:t>
       </w:r>
       <w:r>
@@ -23040,7 +23136,6 @@
         <w:pStyle w:val="Cytat"/>
       </w:pPr>
       <w:r>
-        <w:lastRenderedPageBreak/>
         <w:t>- Wszystko zależy od podejścia. Chyba lepiej zmieniać świat stojąc za stołem negocjacyjnym niż w polu, mieczem.</w:t>
       </w:r>
     </w:p>
@@ -23368,6 +23463,7 @@
         <w:rPr>
           <w:lang w:val="en-US"/>
         </w:rPr>
+        <w:lastRenderedPageBreak/>
         <w:t>[20]</w:t>
       </w:r>
       <w:r>
@@ -23388,6 +23484,7 @@
         <w:rPr>
           <w:lang w:val="en-US"/>
         </w:rPr>
+        <w:lastRenderedPageBreak/>
         <w:t>[3</w:t>
       </w:r>
       <w:r>
@@ -23464,135 +23561,134 @@
         <w:rPr>
           <w:lang w:val="en-US"/>
         </w:rPr>
+        <w:t>[4]</w:t>
+      </w:r>
+      <w:r>
+        <w:rPr>
+          <w:lang w:val="en-US"/>
+        </w:rPr>
+        <w:tab/>
+        <w:t>Attractive</w:t>
+      </w:r>
+    </w:p>
+    <w:p>
+      <w:pPr>
+        <w:rPr>
+          <w:lang w:val="en-US"/>
+        </w:rPr>
+      </w:pPr>
+      <w:r>
+        <w:rPr>
+          <w:lang w:val="en-US"/>
+        </w:rPr>
+        <w:t>[10]</w:t>
+      </w:r>
+      <w:r>
+        <w:rPr>
+          <w:lang w:val="en-US"/>
+        </w:rPr>
+        <w:tab/>
+        <w:t>Charisma 2</w:t>
+      </w:r>
+    </w:p>
+    <w:p>
+      <w:pPr>
+        <w:rPr>
+          <w:rStyle w:val="Wyrnieniedelikatne"/>
+          <w:lang w:val="en-US"/>
+        </w:rPr>
+      </w:pPr>
+      <w:r>
+        <w:rPr>
+          <w:lang w:val="en-US"/>
+        </w:rPr>
+        <w:t>[5]</w:t>
+      </w:r>
+      <w:r>
+        <w:rPr>
+          <w:lang w:val="en-US"/>
+        </w:rPr>
+        <w:tab/>
+      </w:r>
+      <w:r>
+        <w:rPr>
+          <w:rStyle w:val="Wyrnieniedelikatne"/>
+          <w:lang w:val="en-US"/>
+        </w:rPr>
+        <w:t>Damage Resistance 1</w:t>
+      </w:r>
+    </w:p>
+    <w:p>
+      <w:pPr>
+        <w:rPr>
+          <w:lang w:val="en-US"/>
+        </w:rPr>
+      </w:pPr>
+      <w:r>
+        <w:rPr>
+          <w:lang w:val="en-US"/>
+        </w:rPr>
+        <w:t>[5]</w:t>
+      </w:r>
+      <w:r>
+        <w:rPr>
+          <w:lang w:val="en-US"/>
+        </w:rPr>
+        <w:tab/>
+        <w:t>Eidetic Memory</w:t>
+      </w:r>
+    </w:p>
+    <w:p>
+      <w:pPr>
+        <w:rPr>
+          <w:lang w:val="en-US"/>
+        </w:rPr>
+      </w:pPr>
+      <w:r>
+        <w:rPr>
+          <w:lang w:val="en-US"/>
+        </w:rPr>
+        <w:t>[10]</w:t>
+      </w:r>
+      <w:r>
+        <w:rPr>
+          <w:lang w:val="en-US"/>
+        </w:rPr>
+        <w:tab/>
+        <w:t>High Pain Threshold</w:t>
+      </w:r>
+    </w:p>
+    <w:p>
+      <w:pPr>
+        <w:rPr>
+          <w:lang w:val="en-US"/>
+        </w:rPr>
+      </w:pPr>
+      <w:r>
+        <w:rPr>
+          <w:lang w:val="en-US"/>
+        </w:rPr>
+        <w:t>[2]</w:t>
+      </w:r>
+      <w:r>
+        <w:rPr>
+          <w:lang w:val="en-US"/>
+        </w:rPr>
+        <w:tab/>
+        <w:t>Lightning Calculator</w:t>
+      </w:r>
+    </w:p>
+    <w:p>
+      <w:pPr>
+        <w:rPr>
+          <w:lang w:val="en-US"/>
+        </w:rPr>
+      </w:pPr>
+      <w:r>
+        <w:rPr>
+          <w:lang w:val="en-US"/>
+        </w:rPr>
         <w:lastRenderedPageBreak/>
-        <w:t>[4]</w:t>
-      </w:r>
-      <w:r>
-        <w:rPr>
-          <w:lang w:val="en-US"/>
-        </w:rPr>
-        <w:tab/>
-        <w:t>Attractive</w:t>
-      </w:r>
-    </w:p>
-    <w:p>
-      <w:pPr>
-        <w:rPr>
-          <w:lang w:val="en-US"/>
-        </w:rPr>
-      </w:pPr>
-      <w:r>
-        <w:rPr>
-          <w:lang w:val="en-US"/>
-        </w:rPr>
-        <w:t>[10]</w:t>
-      </w:r>
-      <w:r>
-        <w:rPr>
-          <w:lang w:val="en-US"/>
-        </w:rPr>
-        <w:tab/>
-        <w:t>Charisma 2</w:t>
-      </w:r>
-    </w:p>
-    <w:p>
-      <w:pPr>
-        <w:rPr>
-          <w:rStyle w:val="Wyrnieniedelikatne"/>
-          <w:lang w:val="en-US"/>
-        </w:rPr>
-      </w:pPr>
-      <w:r>
-        <w:rPr>
-          <w:lang w:val="en-US"/>
-        </w:rPr>
-        <w:t>[5]</w:t>
-      </w:r>
-      <w:r>
-        <w:rPr>
-          <w:lang w:val="en-US"/>
-        </w:rPr>
-        <w:tab/>
-      </w:r>
-      <w:r>
-        <w:rPr>
-          <w:rStyle w:val="Wyrnieniedelikatne"/>
-          <w:lang w:val="en-US"/>
-        </w:rPr>
-        <w:t>Damage Resistance 1</w:t>
-      </w:r>
-    </w:p>
-    <w:p>
-      <w:pPr>
-        <w:rPr>
-          <w:lang w:val="en-US"/>
-        </w:rPr>
-      </w:pPr>
-      <w:r>
-        <w:rPr>
-          <w:lang w:val="en-US"/>
-        </w:rPr>
-        <w:t>[5]</w:t>
-      </w:r>
-      <w:r>
-        <w:rPr>
-          <w:lang w:val="en-US"/>
-        </w:rPr>
-        <w:tab/>
-        <w:t>Eidetic Memory</w:t>
-      </w:r>
-    </w:p>
-    <w:p>
-      <w:pPr>
-        <w:rPr>
-          <w:lang w:val="en-US"/>
-        </w:rPr>
-      </w:pPr>
-      <w:r>
-        <w:rPr>
-          <w:lang w:val="en-US"/>
-        </w:rPr>
-        <w:lastRenderedPageBreak/>
-        <w:t>[10]</w:t>
-      </w:r>
-      <w:r>
-        <w:rPr>
-          <w:lang w:val="en-US"/>
-        </w:rPr>
-        <w:tab/>
-        <w:t>High Pain Threshold</w:t>
-      </w:r>
-    </w:p>
-    <w:p>
-      <w:pPr>
-        <w:rPr>
-          <w:lang w:val="en-US"/>
-        </w:rPr>
-      </w:pPr>
-      <w:r>
-        <w:rPr>
-          <w:lang w:val="en-US"/>
-        </w:rPr>
-        <w:t>[2]</w:t>
-      </w:r>
-      <w:r>
-        <w:rPr>
-          <w:lang w:val="en-US"/>
-        </w:rPr>
-        <w:tab/>
-        <w:t>Lightning Calculator</w:t>
-      </w:r>
-    </w:p>
-    <w:p>
-      <w:pPr>
-        <w:rPr>
-          <w:lang w:val="en-US"/>
-        </w:rPr>
-      </w:pPr>
-      <w:r>
-        <w:rPr>
-          <w:lang w:val="en-US"/>
-        </w:rPr>
         <w:t>[</w:t>
       </w:r>
       <w:r>
@@ -24025,7 +24121,11 @@
         <w:pStyle w:val="Cytat"/>
       </w:pPr>
       <w:r>
-        <w:t>- Wiesz gdzie to mam że na nas patrzą? Wiesz gdzie mam? – Kobieta wstała. Zapadła grobowa cisza. Wszyscy goście zajazdu patrzyli gdzieś po kątach. Podeszła szybkim krokiem do jakiegoś grubego mężczyzny po czterdziestce. Wyglądał na kupca. Skulił się gdy Tavrika stanęła za nim.</w:t>
+        <w:t xml:space="preserve">- Wiesz gdzie to mam że na nas patrzą? Wiesz gdzie mam? – Kobieta wstała. Zapadła grobowa cisza. Wszyscy goście zajazdu patrzyli gdzieś po </w:t>
+      </w:r>
+      <w:r>
+        <w:lastRenderedPageBreak/>
+        <w:t>kątach. Podeszła szybkim krokiem do jakiegoś grubego mężczyzny po czterdziestce. Wyglądał na kupca. Skulił się gdy Tavrika stanęła za nim.</w:t>
       </w:r>
     </w:p>
     <w:p>
@@ -24033,7 +24133,6 @@
         <w:pStyle w:val="Cytat"/>
       </w:pPr>
       <w:r>
-        <w:lastRenderedPageBreak/>
         <w:t xml:space="preserve">- Ty! Gapiłeś się na mnie. Cos ci się nie podoba? - Chwyciła tłuściocha za kołnierz i podniosła do góry jak piórko. Pchnęła na ścianę tak że kurz poleciał na boki. </w:t>
       </w:r>
     </w:p>
@@ -24424,7 +24523,6 @@
           <w:rStyle w:val="Wyrnieniedelikatne"/>
           <w:lang w:val="en-US"/>
         </w:rPr>
-        <w:lastRenderedPageBreak/>
         <w:t>[8]</w:t>
       </w:r>
       <w:r>
@@ -24486,7 +24584,6 @@
           <w:rStyle w:val="Wyrnieniedelikatne"/>
           <w:lang w:val="en-US"/>
         </w:rPr>
-        <w:lastRenderedPageBreak/>
         <w:t>[15]</w:t>
       </w:r>
       <w:r>
@@ -24802,6 +24899,7 @@
         <w:rPr>
           <w:lang w:val="en-US"/>
         </w:rPr>
+        <w:lastRenderedPageBreak/>
         <w:t>[3]</w:t>
       </w:r>
       <w:r>
@@ -24859,7 +24957,6 @@
           <w:rStyle w:val="Wyrnieniedelikatne"/>
           <w:lang w:val="en-US"/>
         </w:rPr>
-        <w:lastRenderedPageBreak/>
         <w:t>[</w:t>
       </w:r>
       <w:r>
@@ -25662,6 +25759,7 @@
         <w:rPr>
           <w:b/>
         </w:rPr>
+        <w:lastRenderedPageBreak/>
         <w:t xml:space="preserve">Dyscypliny pierwszorzędne: </w:t>
       </w:r>
       <w:r>
@@ -25676,7 +25774,6 @@
         <w:rPr>
           <w:b/>
         </w:rPr>
-        <w:lastRenderedPageBreak/>
         <w:t>Dyscypliny drugorzędne:</w:t>
       </w:r>
       <w:r>
@@ -36771,6 +36868,7 @@
       <w:r>
         <w:rPr>
           <w:noProof/>
+          <w:lang w:val="en-GB" w:eastAsia="en-GB"/>
         </w:rPr>
         <w:drawing>
           <wp:inline distT="0" distB="0" distL="0" distR="0">
@@ -39102,14 +39200,14 @@
 
 <file path=word/endnotes.xml><?xml version="1.0" encoding="utf-8"?>
 <w:endnotes xmlns:ve="http://schemas.openxmlformats.org/markup-compatibility/2006" xmlns:o="urn:schemas-microsoft-com:office:office" xmlns:r="http://schemas.openxmlformats.org/officeDocument/2006/relationships" xmlns:m="http://schemas.openxmlformats.org/officeDocument/2006/math" xmlns:v="urn:schemas-microsoft-com:vml" xmlns:wp="http://schemas.openxmlformats.org/drawingml/2006/wordprocessingDrawing" xmlns:w10="urn:schemas-microsoft-com:office:word" xmlns:w="http://schemas.openxmlformats.org/wordprocessingml/2006/main" xmlns:wne="http://schemas.microsoft.com/office/word/2006/wordml">
-  <w:endnote w:type="separator" w:id="-1">
+  <w:endnote w:type="separator" w:id="0">
     <w:p>
       <w:r>
         <w:separator/>
       </w:r>
     </w:p>
   </w:endnote>
-  <w:endnote w:type="continuationSeparator" w:id="0">
+  <w:endnote w:type="continuationSeparator" w:id="1">
     <w:p>
       <w:r>
         <w:continuationSeparator/>
@@ -39140,7 +39238,7 @@
             <w:rPr>
               <w:noProof/>
             </w:rPr>
-            <w:t>20</w:t>
+            <w:t>23</w:t>
           </w:r>
         </w:fldSimple>
       </w:p>
@@ -39156,14 +39254,14 @@
 
 <file path=word/footnotes.xml><?xml version="1.0" encoding="utf-8"?>
 <w:footnotes xmlns:ve="http://schemas.openxmlformats.org/markup-compatibility/2006" xmlns:o="urn:schemas-microsoft-com:office:office" xmlns:r="http://schemas.openxmlformats.org/officeDocument/2006/relationships" xmlns:m="http://schemas.openxmlformats.org/officeDocument/2006/math" xmlns:v="urn:schemas-microsoft-com:vml" xmlns:wp="http://schemas.openxmlformats.org/drawingml/2006/wordprocessingDrawing" xmlns:w10="urn:schemas-microsoft-com:office:word" xmlns:w="http://schemas.openxmlformats.org/wordprocessingml/2006/main" xmlns:wne="http://schemas.microsoft.com/office/word/2006/wordml">
-  <w:footnote w:type="separator" w:id="-1">
+  <w:footnote w:type="separator" w:id="0">
     <w:p>
       <w:r>
         <w:separator/>
       </w:r>
     </w:p>
   </w:footnote>
-  <w:footnote w:type="continuationSeparator" w:id="0">
+  <w:footnote w:type="continuationSeparator" w:id="1">
     <w:p>
       <w:r>
         <w:continuationSeparator/>

</xml_diff>

<commit_message>
v 3.6.3 Dodane typowe umiejętności Fenewir
</commit_message>
<xml_diff>
--- a/Karmazyn.docx
+++ b/Karmazyn.docx
@@ -162,27 +162,15 @@
       <w:pPr>
         <w:ind w:firstLine="709"/>
         <w:jc w:val="center"/>
-        <w:rPr>
-          <w:lang w:val="en-US"/>
-        </w:rPr>
-      </w:pPr>
-      <w:r>
-        <w:rPr>
-          <w:lang w:val="en-US"/>
-        </w:rPr>
+      </w:pPr>
+      <w:r>
         <w:t>wersja 3.</w:t>
       </w:r>
       <w:r>
-        <w:rPr>
-          <w:lang w:val="en-US"/>
-        </w:rPr>
         <w:t>6.</w:t>
       </w:r>
       <w:r>
-        <w:rPr>
-          <w:lang w:val="en-US"/>
-        </w:rPr>
-        <w:t>2</w:t>
+        <w:t>3</w:t>
       </w:r>
     </w:p>
     <w:p>
@@ -218,7 +206,7 @@
         <w:rPr>
           <w:lang w:val="en-US"/>
         </w:rPr>
-        <w:t>1</w:t>
+        <w:t>6</w:t>
       </w:r>
     </w:p>
     <w:p>
@@ -1968,7 +1956,23 @@
                 <w:noProof/>
                 <w:lang w:val="en-US"/>
               </w:rPr>
-              <w:t>Fenewir</w:t>
+              <w:t>Fene</w:t>
+            </w:r>
+            <w:r>
+              <w:rPr>
+                <w:rStyle w:val="Hipercze"/>
+                <w:noProof/>
+                <w:lang w:val="en-US"/>
+              </w:rPr>
+              <w:t>w</w:t>
+            </w:r>
+            <w:r>
+              <w:rPr>
+                <w:rStyle w:val="Hipercze"/>
+                <w:noProof/>
+                <w:lang w:val="en-US"/>
+              </w:rPr>
+              <w:t>ir</w:t>
             </w:r>
             <w:r>
               <w:rPr>
@@ -13617,14 +13621,23 @@
       </w:r>
     </w:p>
     <w:p>
+      <w:pPr>
+        <w:rPr>
+          <w:lang w:val="en-GB"/>
+        </w:rPr>
+      </w:pPr>
       <w:r>
         <w:rPr>
           <w:b/>
           <w:bCs/>
+          <w:lang w:val="en-GB"/>
         </w:rPr>
         <w:t>Walka</w:t>
       </w:r>
       <w:r>
+        <w:rPr>
+          <w:lang w:val="en-GB"/>
+        </w:rPr>
         <w:t>: szermierka europejska, półtoraki, telekineza</w:t>
       </w:r>
     </w:p>
@@ -15139,21 +15152,76 @@
       </w:r>
     </w:p>
     <w:p>
+      <w:r>
+        <w:rPr>
+          <w:b/>
+          <w:bCs/>
+        </w:rPr>
+        <w:t>Walka</w:t>
+      </w:r>
+      <w:r>
+        <w:t>: długie miecze / szable / pazury</w:t>
+      </w:r>
+      <w:r>
+        <w:t xml:space="preserve"> / włócznie</w:t>
+      </w:r>
+    </w:p>
+    <w:p>
       <w:pPr>
         <w:rPr>
           <w:sz w:val="24"/>
           <w:szCs w:val="24"/>
-        </w:rPr>
-      </w:pPr>
-      <w:r>
-        <w:rPr>
-          <w:b/>
-          <w:bCs/>
-        </w:rPr>
-        <w:t>Walka</w:t>
-      </w:r>
-      <w:r>
-        <w:t>: długie miecze / szable / pazury</w:t>
+          <w:lang w:val="en-GB"/>
+        </w:rPr>
+      </w:pPr>
+      <w:r>
+        <w:rPr>
+          <w:b/>
+          <w:lang w:val="en-GB"/>
+        </w:rPr>
+        <w:t>Umiejętności</w:t>
+      </w:r>
+      <w:r>
+        <w:rPr>
+          <w:lang w:val="en-GB"/>
+        </w:rPr>
+        <w:t xml:space="preserve">: </w:t>
+      </w:r>
+      <w:r>
+        <w:rPr>
+          <w:lang w:val="en-GB"/>
+        </w:rPr>
+        <w:t xml:space="preserve">Animal Handling, </w:t>
+      </w:r>
+      <w:r>
+        <w:rPr>
+          <w:lang w:val="en-GB"/>
+        </w:rPr>
+        <w:t>Broadsword, Car</w:t>
+      </w:r>
+      <w:r>
+        <w:rPr>
+          <w:lang w:val="en-GB"/>
+        </w:rPr>
+        <w:t xml:space="preserve">ousing, Claws, Climbing, </w:t>
+      </w:r>
+      <w:r>
+        <w:rPr>
+          <w:lang w:val="en-GB"/>
+        </w:rPr>
+        <w:t>Connoisseur</w:t>
+      </w:r>
+      <w:r>
+        <w:rPr>
+          <w:lang w:val="en-GB"/>
+        </w:rPr>
+        <w:t xml:space="preserve">, Cooking, Dancing, Falconry, Leatherworking, Mimicry, Naturalist, Packing, Riding, Spear, </w:t>
+      </w:r>
+      <w:r>
+        <w:rPr>
+          <w:lang w:val="en-GB"/>
+        </w:rPr>
+        <w:t>Spear Thrower, Survival, Teamster, Tracking, Traps, Veterinary</w:t>
       </w:r>
     </w:p>
     <w:p>
@@ -15582,6 +15650,7 @@
         <w:rPr>
           <w:lang w:val="en-US"/>
         </w:rPr>
+        <w:lastRenderedPageBreak/>
         <w:t>[15]</w:t>
       </w:r>
       <w:r>
@@ -15646,7 +15715,6 @@
         <w:rPr>
           <w:lang w:val="en-US"/>
         </w:rPr>
-        <w:lastRenderedPageBreak/>
         <w:t>[10]</w:t>
       </w:r>
       <w:r>
@@ -15794,6 +15862,7 @@
         <w:rPr>
           <w:lang w:val="en-US"/>
         </w:rPr>
+        <w:lastRenderedPageBreak/>
         <w:t>[-10]</w:t>
       </w:r>
       <w:r>
@@ -15888,7 +15957,6 @@
         <w:rPr>
           <w:b/>
         </w:rPr>
-        <w:lastRenderedPageBreak/>
         <w:t>Typowe zalety / wady</w:t>
       </w:r>
       <w:r>
@@ -16626,11 +16694,7 @@
         <w:tab/>
       </w:r>
       <w:r>
-        <w:t xml:space="preserve">Grafdarowie są świetnymi strategami i taktykami i z dużą wprawą posługują się wszelką bronią zasięgową, w szczególności kuszami. Mają </w:t>
-      </w:r>
-      <w:r>
-        <w:lastRenderedPageBreak/>
-        <w:t>znakomity wzrok i znani są z tego że do normalnego funkcjonowania potrzeba im o połowę mniej snu niż zwykłym ludziom.</w:t>
+        <w:t>Grafdarowie są świetnymi strategami i taktykami i z dużą wprawą posługują się wszelką bronią zasięgową, w szczególności kuszami. Mają znakomity wzrok i znani są z tego że do normalnego funkcjonowania potrzeba im o połowę mniej snu niż zwykłym ludziom.</w:t>
       </w:r>
     </w:p>
     <w:p>
@@ -39238,7 +39302,7 @@
             <w:rPr>
               <w:noProof/>
             </w:rPr>
-            <w:t>23</w:t>
+            <w:t>25</w:t>
           </w:r>
         </w:fldSimple>
       </w:p>

</xml_diff>

<commit_message>
v 3.6.6 Dodane typowe umiejętności Lanverra
</commit_message>
<xml_diff>
--- a/Karmazyn.docx
+++ b/Karmazyn.docx
@@ -170,7 +170,7 @@
         <w:t>6.</w:t>
       </w:r>
       <w:r>
-        <w:t>5</w:t>
+        <w:t>6</w:t>
       </w:r>
     </w:p>
     <w:p>
@@ -202,14 +202,14 @@
         </w:rPr>
         <w:t>-</w:t>
       </w:r>
-      <w:r>
-        <w:rPr>
-          <w:lang w:val="en-US"/>
-        </w:rPr>
-        <w:t>0</w:t>
-      </w:r>
       <w:bookmarkStart w:id="0" w:name="_GoBack"/>
       <w:bookmarkEnd w:id="0"/>
+      <w:r>
+        <w:rPr>
+          <w:lang w:val="en-US"/>
+        </w:rPr>
+        <w:t>1</w:t>
+      </w:r>
       <w:r>
         <w:rPr>
           <w:lang w:val="en-US"/>
@@ -18873,21 +18873,50 @@
       </w:r>
     </w:p>
     <w:p>
+      <w:r>
+        <w:rPr>
+          <w:b/>
+          <w:bCs/>
+        </w:rPr>
+        <w:t>Walka</w:t>
+      </w:r>
+      <w:r>
+        <w:t>: florety, krótkie miecze</w:t>
+      </w:r>
+    </w:p>
+    <w:p>
       <w:pPr>
         <w:rPr>
           <w:sz w:val="24"/>
           <w:szCs w:val="24"/>
-        </w:rPr>
-      </w:pPr>
-      <w:r>
-        <w:rPr>
-          <w:b/>
-          <w:bCs/>
-        </w:rPr>
-        <w:t>Walka</w:t>
-      </w:r>
-      <w:r>
-        <w:t>: florety, krótkie miecze</w:t>
+          <w:lang w:val="en-GB"/>
+        </w:rPr>
+      </w:pPr>
+      <w:r>
+        <w:rPr>
+          <w:b/>
+          <w:lang w:val="en-GB"/>
+        </w:rPr>
+        <w:t>Umiejętności:</w:t>
+      </w:r>
+      <w:r>
+        <w:rPr>
+          <w:b/>
+          <w:lang w:val="en-GB"/>
+        </w:rPr>
+        <w:t xml:space="preserve"> </w:t>
+      </w:r>
+      <w:r>
+        <w:rPr>
+          <w:lang w:val="en-GB"/>
+        </w:rPr>
+        <w:t xml:space="preserve">Acrobatics, </w:t>
+      </w:r>
+      <w:r>
+        <w:rPr>
+          <w:lang w:val="en-GB"/>
+        </w:rPr>
+        <w:t>Architecture, Artist, Body Language, Body Sense, Carousing, Climbing, Cloak, Connoisseur, Cryptography, Current affairs, Dancing, Detect Lies, Diplomacy, Disguise, Erotic Art, Excape, Fast-Talk, Fast-Draw, Forgery, Gambling, Holdout, Intimidation, Jeweler, Leatherworking, Linguistics, Literature, Lockpicking, Musical Instrument, Observation, Performance, Philosophy, Poetry, Politics, Propaganda, Public Speaking, Rapier, Savoir-Faire, Sex Appeal, Shadowing, Shortsword, Sleight of Hand, Sociology, Stealth, Streetwise, Tracking, Traps, Writing</w:t>
       </w:r>
     </w:p>
     <w:p>
@@ -19041,6 +19070,7 @@
     </w:p>
     <w:p>
       <w:r>
+        <w:lastRenderedPageBreak/>
         <w:t>Koszt szablonu obowiązkowego: [</w:t>
       </w:r>
       <w:r>
@@ -19230,160 +19260,159 @@
         <w:rPr>
           <w:lang w:val="en-US"/>
         </w:rPr>
+        <w:t>[10]</w:t>
+      </w:r>
+      <w:r>
+        <w:rPr>
+          <w:lang w:val="en-US"/>
+        </w:rPr>
+        <w:tab/>
+        <w:t>Catfall</w:t>
+      </w:r>
+    </w:p>
+    <w:p>
+      <w:pPr>
+        <w:rPr>
+          <w:lang w:val="en-US"/>
+        </w:rPr>
+      </w:pPr>
+      <w:r>
+        <w:rPr>
+          <w:lang w:val="en-US"/>
+        </w:rPr>
+        <w:t>[5]</w:t>
+      </w:r>
+      <w:r>
+        <w:rPr>
+          <w:lang w:val="en-US"/>
+        </w:rPr>
+        <w:tab/>
+        <w:t>Charisma</w:t>
+      </w:r>
+    </w:p>
+    <w:p>
+      <w:pPr>
+        <w:rPr>
+          <w:lang w:val="en-US"/>
+        </w:rPr>
+      </w:pPr>
+      <w:r>
+        <w:rPr>
+          <w:lang w:val="en-US"/>
+        </w:rPr>
+        <w:t>[</w:t>
+      </w:r>
+      <w:r>
+        <w:rPr>
+          <w:lang w:val="en-US"/>
+        </w:rPr>
+        <w:t>5</w:t>
+      </w:r>
+      <w:r>
+        <w:rPr>
+          <w:lang w:val="en-US"/>
+        </w:rPr>
+        <w:t>]</w:t>
+      </w:r>
+      <w:r>
+        <w:rPr>
+          <w:lang w:val="en-US"/>
+        </w:rPr>
+        <w:tab/>
+        <w:t>Eidetic Memory</w:t>
+      </w:r>
+    </w:p>
+    <w:p>
+      <w:pPr>
+        <w:rPr>
+          <w:lang w:val="en-US"/>
+        </w:rPr>
+      </w:pPr>
+      <w:r>
+        <w:rPr>
+          <w:lang w:val="en-US"/>
+        </w:rPr>
+        <w:t>[5]</w:t>
+      </w:r>
+      <w:r>
+        <w:rPr>
+          <w:lang w:val="en-US"/>
+        </w:rPr>
+        <w:tab/>
+        <w:t>Flexibility</w:t>
+      </w:r>
+    </w:p>
+    <w:p>
+      <w:pPr>
+        <w:rPr>
+          <w:lang w:val="en-US"/>
+        </w:rPr>
+      </w:pPr>
+      <w:r>
+        <w:rPr>
+          <w:lang w:val="en-US"/>
+        </w:rPr>
+        <w:t>[12]</w:t>
+      </w:r>
+      <w:r>
+        <w:rPr>
+          <w:lang w:val="en-US"/>
+        </w:rPr>
+        <w:tab/>
+        <w:t>Handsome / Beautiful</w:t>
+      </w:r>
+    </w:p>
+    <w:p>
+      <w:pPr>
+        <w:rPr>
+          <w:lang w:val="en-US"/>
+        </w:rPr>
+      </w:pPr>
+      <w:r>
+        <w:rPr>
+          <w:lang w:val="en-US"/>
+        </w:rPr>
+        <w:t>[9]</w:t>
+      </w:r>
+      <w:r>
+        <w:rPr>
+          <w:lang w:val="en-US"/>
+        </w:rPr>
+        <w:tab/>
+        <w:t>Nightvision</w:t>
+      </w:r>
+    </w:p>
+    <w:p>
+      <w:pPr>
+        <w:rPr>
+          <w:lang w:val="en-US"/>
+        </w:rPr>
+      </w:pPr>
+      <w:r>
+        <w:rPr>
+          <w:lang w:val="en-US"/>
+        </w:rPr>
+        <w:t>[15]</w:t>
+      </w:r>
+      <w:r>
+        <w:rPr>
+          <w:lang w:val="en-US"/>
+        </w:rPr>
+        <w:tab/>
+        <w:t>Perfect Balance</w:t>
+      </w:r>
+    </w:p>
+    <w:p>
+      <w:pPr>
+        <w:rPr>
+          <w:lang w:val="en-US"/>
+        </w:rPr>
+      </w:pPr>
+      <w:r>
+        <w:rPr>
+          <w:lang w:val="en-US"/>
+        </w:rPr>
         <w:lastRenderedPageBreak/>
-        <w:t>[10]</w:t>
-      </w:r>
-      <w:r>
-        <w:rPr>
-          <w:lang w:val="en-US"/>
-        </w:rPr>
-        <w:tab/>
-        <w:t>Catfall</w:t>
-      </w:r>
-    </w:p>
-    <w:p>
-      <w:pPr>
-        <w:rPr>
-          <w:lang w:val="en-US"/>
-        </w:rPr>
-      </w:pPr>
-      <w:r>
-        <w:rPr>
-          <w:lang w:val="en-US"/>
-        </w:rPr>
-        <w:t>[5]</w:t>
-      </w:r>
-      <w:r>
-        <w:rPr>
-          <w:lang w:val="en-US"/>
-        </w:rPr>
-        <w:tab/>
-        <w:t>Charisma</w:t>
-      </w:r>
-    </w:p>
-    <w:p>
-      <w:pPr>
-        <w:rPr>
-          <w:lang w:val="en-US"/>
-        </w:rPr>
-      </w:pPr>
-      <w:r>
-        <w:rPr>
-          <w:lang w:val="en-US"/>
-        </w:rPr>
-        <w:t>[</w:t>
-      </w:r>
-      <w:r>
-        <w:rPr>
-          <w:lang w:val="en-US"/>
-        </w:rPr>
-        <w:t>5</w:t>
-      </w:r>
-      <w:r>
-        <w:rPr>
-          <w:lang w:val="en-US"/>
-        </w:rPr>
-        <w:t>]</w:t>
-      </w:r>
-      <w:r>
-        <w:rPr>
-          <w:lang w:val="en-US"/>
-        </w:rPr>
-        <w:tab/>
-        <w:t>Eidetic Memory</w:t>
-      </w:r>
-    </w:p>
-    <w:p>
-      <w:pPr>
-        <w:rPr>
-          <w:lang w:val="en-US"/>
-        </w:rPr>
-      </w:pPr>
-      <w:r>
-        <w:rPr>
-          <w:lang w:val="en-US"/>
-        </w:rPr>
-        <w:t>[5]</w:t>
-      </w:r>
-      <w:r>
-        <w:rPr>
-          <w:lang w:val="en-US"/>
-        </w:rPr>
-        <w:tab/>
-        <w:t>Flexibility</w:t>
-      </w:r>
-    </w:p>
-    <w:p>
-      <w:pPr>
-        <w:rPr>
-          <w:lang w:val="en-US"/>
-        </w:rPr>
-      </w:pPr>
-      <w:r>
-        <w:rPr>
-          <w:lang w:val="en-US"/>
-        </w:rPr>
-        <w:lastRenderedPageBreak/>
-        <w:t>[12]</w:t>
-      </w:r>
-      <w:r>
-        <w:rPr>
-          <w:lang w:val="en-US"/>
-        </w:rPr>
-        <w:tab/>
-        <w:t>Handsome / Beautiful</w:t>
-      </w:r>
-    </w:p>
-    <w:p>
-      <w:pPr>
-        <w:rPr>
-          <w:lang w:val="en-US"/>
-        </w:rPr>
-      </w:pPr>
-      <w:r>
-        <w:rPr>
-          <w:lang w:val="en-US"/>
-        </w:rPr>
-        <w:t>[9]</w:t>
-      </w:r>
-      <w:r>
-        <w:rPr>
-          <w:lang w:val="en-US"/>
-        </w:rPr>
-        <w:tab/>
-        <w:t>Nightvision</w:t>
-      </w:r>
-    </w:p>
-    <w:p>
-      <w:pPr>
-        <w:rPr>
-          <w:lang w:val="en-US"/>
-        </w:rPr>
-      </w:pPr>
-      <w:r>
-        <w:rPr>
-          <w:lang w:val="en-US"/>
-        </w:rPr>
-        <w:t>[15]</w:t>
-      </w:r>
-      <w:r>
-        <w:rPr>
-          <w:lang w:val="en-US"/>
-        </w:rPr>
-        <w:tab/>
-        <w:t>Perfect Balance</w:t>
-      </w:r>
-    </w:p>
-    <w:p>
-      <w:pPr>
-        <w:rPr>
-          <w:lang w:val="en-US"/>
-        </w:rPr>
-      </w:pPr>
-      <w:r>
-        <w:rPr>
-          <w:lang w:val="en-US"/>
-        </w:rPr>
         <w:t>[5]</w:t>
       </w:r>
       <w:r>
@@ -19973,7 +20002,11 @@
         <w:t xml:space="preserve">"Myrthiss. </w:t>
       </w:r>
       <w:r>
-        <w:t>Ród magów Szlachetnych. Okiełznali oni magii sztukę tak niezwykle dobrze, że zaprawdę niemal syćko zrobić potrafią. A bez magii też mają atuty spore przykładem przedmioty wszelakie i stworzenia potrafią podnosić i w powietrzu przestawiać, kule ogniste okrutne miotać, pioruny ściągać z jasnego nieba. Ale najbardziej straszliwą jest trudna dyscyplina Armagiedonem zwana która to tak wygląda że stoi sobie Myrthiss jakby nigdy nic i nagle błysk i huk ogromny następuje, explozja potężna  i gdy pył opada to wokół nic ni ma tylko dziura wielka i Myrthiss sobie dalej stoi skubany. Rzec też trzeba że Myrthiss ciekawski jest niemożebnie ale też duża mądrość posiada, którą to w księgach zapisywać lubi. Patronem ich jest Xera Ognista a Założycielką piękna Shella Myrthiss, Brungii miłościwie panująca."</w:t>
+        <w:t xml:space="preserve">Ród magów Szlachetnych. Okiełznali oni magii sztukę tak niezwykle dobrze, że zaprawdę niemal syćko zrobić potrafią. A bez magii też mają atuty spore przykładem przedmioty wszelakie i stworzenia potrafią podnosić i w powietrzu przestawiać, kule ogniste okrutne miotać, pioruny ściągać z jasnego nieba. Ale najbardziej straszliwą jest trudna dyscyplina Armagiedonem zwana która to tak wygląda że stoi sobie Myrthiss jakby nigdy nic i nagle błysk i huk ogromny następuje, explozja potężna  i gdy pył opada to wokół nic ni ma tylko dziura wielka i Myrthiss sobie dalej stoi skubany. Rzec też trzeba że Myrthiss ciekawski jest niemożebnie ale też duża mądrość posiada, którą to w księgach </w:t>
+      </w:r>
+      <w:r>
+        <w:lastRenderedPageBreak/>
+        <w:t>zapisywać lubi. Patronem ich jest Xera Ognista a Założycielką piękna Shella Myrthiss, Brungii miłościwie panująca."</w:t>
       </w:r>
     </w:p>
     <w:p>
@@ -20098,7 +20131,6 @@
         <w:rPr>
           <w:b/>
         </w:rPr>
-        <w:lastRenderedPageBreak/>
         <w:t>Dyscypliny</w:t>
       </w:r>
       <w:r>
@@ -20447,6 +20479,7 @@
         <w:rPr>
           <w:lang w:val="en-US"/>
         </w:rPr>
+        <w:lastRenderedPageBreak/>
         <w:t>[25]</w:t>
       </w:r>
       <w:r>
@@ -20618,6 +20651,7 @@
         <w:rPr>
           <w:lang w:val="en-US"/>
         </w:rPr>
+        <w:lastRenderedPageBreak/>
         <w:t>[-15]</w:t>
       </w:r>
       <w:r>
@@ -20746,7 +20780,6 @@
         <w:rPr>
           <w:lang w:val="en-US"/>
         </w:rPr>
-        <w:lastRenderedPageBreak/>
         <w:t xml:space="preserve">**Delusions, Flashbacks, Manic-Depressive, On the Edge, Phantom Voices, Split Personality, </w:t>
       </w:r>
     </w:p>
@@ -21099,6 +21132,7 @@
           <w:b/>
           <w:bCs/>
         </w:rPr>
+        <w:lastRenderedPageBreak/>
         <w:t>Z</w:t>
       </w:r>
       <w:r>
@@ -21214,7 +21248,6 @@
         <w:rPr>
           <w:b/>
         </w:rPr>
-        <w:lastRenderedPageBreak/>
         <w:t>Teren</w:t>
       </w:r>
       <w:r>
@@ -21912,6 +21945,7 @@
         <w:rPr>
           <w:lang w:val="en-US"/>
         </w:rPr>
+        <w:lastRenderedPageBreak/>
         <w:t>[var]</w:t>
       </w:r>
       <w:r>
@@ -21962,6 +21996,7 @@
         <w:rPr>
           <w:lang w:val="en-US"/>
         </w:rPr>
+        <w:lastRenderedPageBreak/>
         <w:t>[15]</w:t>
       </w:r>
       <w:r>
@@ -22001,57 +22036,57 @@
         <w:rPr>
           <w:lang w:val="en-US"/>
         </w:rPr>
+        <w:t>[-5]</w:t>
+      </w:r>
+      <w:r>
+        <w:rPr>
+          <w:lang w:val="en-US"/>
+        </w:rPr>
+        <w:tab/>
+      </w:r>
+      <w:r>
+        <w:rPr>
+          <w:lang w:val="en-US"/>
+        </w:rPr>
+        <w:t>Callous</w:t>
+      </w:r>
+    </w:p>
+    <w:p>
+      <w:pPr>
+        <w:rPr>
+          <w:lang w:val="en-US"/>
+        </w:rPr>
+      </w:pPr>
+      <w:r>
+        <w:rPr>
+          <w:lang w:val="en-US"/>
+        </w:rPr>
+        <w:t>[-10]</w:t>
+      </w:r>
+      <w:r>
+        <w:rPr>
+          <w:lang w:val="en-US"/>
+        </w:rPr>
+        <w:tab/>
+      </w:r>
+      <w:r>
+        <w:rPr>
+          <w:lang w:val="en-US"/>
+        </w:rPr>
+        <w:t>Frightens Animals</w:t>
+      </w:r>
+    </w:p>
+    <w:p>
+      <w:pPr>
+        <w:rPr>
+          <w:lang w:val="en-US"/>
+        </w:rPr>
+      </w:pPr>
+      <w:r>
+        <w:rPr>
+          <w:lang w:val="en-US"/>
+        </w:rPr>
         <w:lastRenderedPageBreak/>
-        <w:t>[-5]</w:t>
-      </w:r>
-      <w:r>
-        <w:rPr>
-          <w:lang w:val="en-US"/>
-        </w:rPr>
-        <w:tab/>
-      </w:r>
-      <w:r>
-        <w:rPr>
-          <w:lang w:val="en-US"/>
-        </w:rPr>
-        <w:t>Callous</w:t>
-      </w:r>
-    </w:p>
-    <w:p>
-      <w:pPr>
-        <w:rPr>
-          <w:lang w:val="en-US"/>
-        </w:rPr>
-      </w:pPr>
-      <w:r>
-        <w:rPr>
-          <w:lang w:val="en-US"/>
-        </w:rPr>
-        <w:t>[-10]</w:t>
-      </w:r>
-      <w:r>
-        <w:rPr>
-          <w:lang w:val="en-US"/>
-        </w:rPr>
-        <w:tab/>
-      </w:r>
-      <w:r>
-        <w:rPr>
-          <w:lang w:val="en-US"/>
-        </w:rPr>
-        <w:t>Frightens Animals</w:t>
-      </w:r>
-    </w:p>
-    <w:p>
-      <w:pPr>
-        <w:rPr>
-          <w:lang w:val="en-US"/>
-        </w:rPr>
-      </w:pPr>
-      <w:r>
-        <w:rPr>
-          <w:lang w:val="en-US"/>
-        </w:rPr>
         <w:t>[-5]</w:t>
       </w:r>
       <w:r>
@@ -22186,7 +22221,6 @@
           <w:b/>
           <w:bCs/>
         </w:rPr>
-        <w:lastRenderedPageBreak/>
         <w:t xml:space="preserve">Herb: </w:t>
       </w:r>
       <w:r>
@@ -22575,6 +22609,7 @@
         <w:rPr>
           <w:lang w:val="en-US"/>
         </w:rPr>
+        <w:lastRenderedPageBreak/>
         <w:t>[5]</w:t>
       </w:r>
       <w:r>
@@ -22675,6 +22710,7 @@
         <w:rPr>
           <w:lang w:val="en-US"/>
         </w:rPr>
+        <w:lastRenderedPageBreak/>
         <w:t>[5]</w:t>
       </w:r>
       <w:r>
@@ -22773,7 +22809,6 @@
         <w:rPr>
           <w:lang w:val="en-US"/>
         </w:rPr>
-        <w:lastRenderedPageBreak/>
         <w:t>[10]</w:t>
       </w:r>
       <w:r>
@@ -23258,6 +23293,7 @@
         <w:rPr>
           <w:b/>
         </w:rPr>
+        <w:lastRenderedPageBreak/>
         <w:t>Wygląd</w:t>
       </w:r>
       <w:r>
@@ -23337,14 +23373,7 @@
         <w:rPr>
           <w:lang w:eastAsia="en-GB"/>
         </w:rPr>
-        <w:t xml:space="preserve">Aaron, Abner, Aden, Alden, Algar, Ansel, Aric, Benedict, Blaine, Bret, Brion, Caden, Camden, Carran, Cavan, Cedric, Cohen, Corbin, Corwin, Darien, Deven, Edric, Eliot, Emmet, Galen, Gavin, Gyles, Harve, Lamont, Lorn, </w:t>
-      </w:r>
-      <w:r>
-        <w:rPr>
-          <w:lang w:eastAsia="en-GB"/>
-        </w:rPr>
-        <w:lastRenderedPageBreak/>
-        <w:t>Melvin, Ogden, Orval, Tranter, Vergil, Wilfred</w:t>
+        <w:t>Aaron, Abner, Aden, Alden, Algar, Ansel, Aric, Benedict, Blaine, Bret, Brion, Caden, Camden, Carran, Cavan, Cedric, Cohen, Corbin, Corwin, Darien, Deven, Edric, Eliot, Emmet, Galen, Gavin, Gyles, Harve, Lamont, Lorn, Melvin, Ogden, Orval, Tranter, Vergil, Wilfred</w:t>
       </w:r>
       <w:r>
         <w:rPr>
@@ -24012,7 +24041,6 @@
     </w:p>
     <w:p>
       <w:r>
-        <w:lastRenderedPageBreak/>
         <w:t>[-5]</w:t>
       </w:r>
       <w:r>
@@ -24085,7 +24113,6 @@
       <w:bookmarkStart w:id="92" w:name="_Toc457246458"/>
       <w:bookmarkStart w:id="93" w:name="_Toc459697142"/>
       <w:r>
-        <w:lastRenderedPageBreak/>
         <w:t>Sarghadd</w:t>
       </w:r>
       <w:bookmarkEnd w:id="90"/>
@@ -24229,6 +24256,7 @@
           <w:b/>
           <w:bCs/>
         </w:rPr>
+        <w:lastRenderedPageBreak/>
         <w:t xml:space="preserve">Wygląd: </w:t>
       </w:r>
       <w:r>
@@ -24351,7 +24379,6 @@
         <w:pStyle w:val="Bezodstpw"/>
       </w:pPr>
       <w:r>
-        <w:lastRenderedPageBreak/>
         <w:tab/>
       </w:r>
       <w:r>
@@ -25221,6 +25248,7 @@
         <w:rPr>
           <w:lang w:val="en-US"/>
         </w:rPr>
+        <w:lastRenderedPageBreak/>
         <w:t>[5]</w:t>
       </w:r>
       <w:r>
@@ -25258,6 +25286,7 @@
         <w:rPr>
           <w:lang w:val="en-US"/>
         </w:rPr>
+        <w:lastRenderedPageBreak/>
         <w:t>[2]</w:t>
       </w:r>
       <w:r>
@@ -25383,32 +25412,32 @@
         <w:rPr>
           <w:lang w:val="en-US"/>
         </w:rPr>
+        <w:t>[-10]</w:t>
+      </w:r>
+      <w:r>
+        <w:rPr>
+          <w:lang w:val="en-US"/>
+        </w:rPr>
+        <w:tab/>
+      </w:r>
+      <w:r>
+        <w:rPr>
+          <w:lang w:val="en-US"/>
+        </w:rPr>
+        <w:t>Berserk</w:t>
+      </w:r>
+    </w:p>
+    <w:p>
+      <w:pPr>
+        <w:rPr>
+          <w:lang w:val="en-US"/>
+        </w:rPr>
+      </w:pPr>
+      <w:r>
+        <w:rPr>
+          <w:lang w:val="en-US"/>
+        </w:rPr>
         <w:lastRenderedPageBreak/>
-        <w:t>[-10]</w:t>
-      </w:r>
-      <w:r>
-        <w:rPr>
-          <w:lang w:val="en-US"/>
-        </w:rPr>
-        <w:tab/>
-      </w:r>
-      <w:r>
-        <w:rPr>
-          <w:lang w:val="en-US"/>
-        </w:rPr>
-        <w:t>Berserk</w:t>
-      </w:r>
-    </w:p>
-    <w:p>
-      <w:pPr>
-        <w:rPr>
-          <w:lang w:val="en-US"/>
-        </w:rPr>
-      </w:pPr>
-      <w:r>
-        <w:rPr>
-          <w:lang w:val="en-US"/>
-        </w:rPr>
         <w:t>[-10]</w:t>
       </w:r>
       <w:r>
@@ -25603,7 +25632,6 @@
         </w:rPr>
       </w:pPr>
       <w:r>
-        <w:lastRenderedPageBreak/>
         <w:t>"Rozmówca był wysokim i szczupłym blondynem, na oko trochę po dwudziestce. Włosy związane z tyłu. Miał jednolicie błękitne oczy. Wraz z białkami. Mimo iż nadawało to jego obliczu trochę niezwykły wygląd, był całkiem przystojny."</w:t>
       </w:r>
     </w:p>
@@ -25920,7 +25948,6 @@
         </w:rPr>
       </w:pPr>
       <w:r>
-        <w:lastRenderedPageBreak/>
         <w:t>[10]</w:t>
       </w:r>
       <w:r>
@@ -25940,7 +25967,6 @@
         <w:rPr>
           <w:lang w:val="en-US"/>
         </w:rPr>
-        <w:lastRenderedPageBreak/>
         <w:t>[20]</w:t>
       </w:r>
       <w:r>
@@ -26268,6 +26294,7 @@
         <w:rPr>
           <w:lang w:val="en-US"/>
         </w:rPr>
+        <w:lastRenderedPageBreak/>
         <w:t>(wybrać 2 z 3):</w:t>
       </w:r>
     </w:p>
@@ -26283,7 +26310,6 @@
         <w:rPr>
           <w:lang w:val="en-US"/>
         </w:rPr>
-        <w:lastRenderedPageBreak/>
         <w:t>[8]</w:t>
       </w:r>
       <w:r>
@@ -26844,6 +26870,7 @@
         <w:rPr>
           <w:lang w:val="en-US"/>
         </w:rPr>
+        <w:lastRenderedPageBreak/>
         <w:t>[10]</w:t>
       </w:r>
       <w:r>
@@ -26871,187 +26898,187 @@
         <w:rPr>
           <w:lang w:val="en-US"/>
         </w:rPr>
+        <w:t>[var]</w:t>
+      </w:r>
+      <w:r>
+        <w:rPr>
+          <w:lang w:val="en-US"/>
+        </w:rPr>
+        <w:tab/>
+        <w:t>Compulsive behaviour</w:t>
+      </w:r>
+    </w:p>
+    <w:p>
+      <w:pPr>
+        <w:rPr>
+          <w:lang w:val="en-US"/>
+        </w:rPr>
+      </w:pPr>
+      <w:r>
+        <w:rPr>
+          <w:lang w:val="en-US"/>
+        </w:rPr>
+        <w:t>[-5]</w:t>
+      </w:r>
+      <w:r>
+        <w:rPr>
+          <w:lang w:val="en-US"/>
+        </w:rPr>
+        <w:tab/>
+        <w:t>Callous</w:t>
+      </w:r>
+    </w:p>
+    <w:p>
+      <w:pPr>
+        <w:rPr>
+          <w:lang w:val="en-US"/>
+        </w:rPr>
+      </w:pPr>
+      <w:r>
+        <w:rPr>
+          <w:lang w:val="en-US"/>
+        </w:rPr>
+        <w:t>[-5]</w:t>
+      </w:r>
+      <w:r>
+        <w:rPr>
+          <w:lang w:val="en-US"/>
+        </w:rPr>
+        <w:tab/>
+        <w:t>Curious</w:t>
+      </w:r>
+    </w:p>
+    <w:p>
+      <w:pPr>
+        <w:rPr>
+          <w:lang w:val="en-US"/>
+        </w:rPr>
+      </w:pPr>
+      <w:r>
+        <w:rPr>
+          <w:lang w:val="en-US"/>
+        </w:rPr>
+        <w:t>[-10]</w:t>
+      </w:r>
+      <w:r>
+        <w:rPr>
+          <w:lang w:val="en-US"/>
+        </w:rPr>
+        <w:tab/>
+        <w:t>Frightens Animals</w:t>
+      </w:r>
+    </w:p>
+    <w:p>
+      <w:pPr>
+        <w:rPr>
+          <w:lang w:val="en-US"/>
+        </w:rPr>
+      </w:pPr>
+      <w:r>
+        <w:rPr>
+          <w:lang w:val="en-US"/>
+        </w:rPr>
+        <w:t>[-10]</w:t>
+      </w:r>
+      <w:r>
+        <w:rPr>
+          <w:lang w:val="en-US"/>
+        </w:rPr>
+        <w:tab/>
+        <w:t>Impulsiveness</w:t>
+      </w:r>
+    </w:p>
+    <w:p>
+      <w:pPr>
+        <w:rPr>
+          <w:lang w:val="en-US"/>
+        </w:rPr>
+      </w:pPr>
+      <w:r>
+        <w:rPr>
+          <w:lang w:val="en-US"/>
+        </w:rPr>
+        <w:t>[-10]</w:t>
+      </w:r>
+      <w:r>
+        <w:rPr>
+          <w:lang w:val="en-US"/>
+        </w:rPr>
+        <w:tab/>
+        <w:t>No Sense of Humor</w:t>
+      </w:r>
+    </w:p>
+    <w:p>
+      <w:pPr>
+        <w:rPr>
+          <w:lang w:val="en-US"/>
+        </w:rPr>
+      </w:pPr>
+      <w:r>
+        <w:rPr>
+          <w:lang w:val="en-US"/>
+        </w:rPr>
+        <w:t>[-15]</w:t>
+      </w:r>
+      <w:r>
+        <w:rPr>
+          <w:lang w:val="en-US"/>
+        </w:rPr>
+        <w:tab/>
+        <w:t>Sadism</w:t>
+      </w:r>
+    </w:p>
+    <w:p>
+      <w:pPr>
+        <w:rPr>
+          <w:lang w:val="en-US"/>
+        </w:rPr>
+      </w:pPr>
+      <w:r>
+        <w:rPr>
+          <w:lang w:val="en-US"/>
+        </w:rPr>
+        <w:t>[-5]</w:t>
+      </w:r>
+      <w:r>
+        <w:rPr>
+          <w:lang w:val="en-US"/>
+        </w:rPr>
+        <w:tab/>
+        <w:t>Slow Riser</w:t>
+      </w:r>
+    </w:p>
+    <w:p>
+      <w:pPr>
+        <w:rPr>
+          <w:lang w:val="en-US"/>
+        </w:rPr>
+      </w:pPr>
+      <w:r>
+        <w:rPr>
+          <w:lang w:val="en-US"/>
+        </w:rPr>
+        <w:t>[-5]</w:t>
+      </w:r>
+      <w:r>
+        <w:rPr>
+          <w:lang w:val="en-US"/>
+        </w:rPr>
+        <w:tab/>
+        <w:t>Stubbornness</w:t>
+      </w:r>
+    </w:p>
+    <w:p>
+      <w:pPr>
+        <w:rPr>
+          <w:lang w:val="en-US"/>
+        </w:rPr>
+      </w:pPr>
+      <w:r>
+        <w:rPr>
+          <w:lang w:val="en-US"/>
+        </w:rPr>
         <w:lastRenderedPageBreak/>
-        <w:t>[var]</w:t>
-      </w:r>
-      <w:r>
-        <w:rPr>
-          <w:lang w:val="en-US"/>
-        </w:rPr>
-        <w:tab/>
-        <w:t>Compulsive behaviour</w:t>
-      </w:r>
-    </w:p>
-    <w:p>
-      <w:pPr>
-        <w:rPr>
-          <w:lang w:val="en-US"/>
-        </w:rPr>
-      </w:pPr>
-      <w:r>
-        <w:rPr>
-          <w:lang w:val="en-US"/>
-        </w:rPr>
-        <w:t>[-5]</w:t>
-      </w:r>
-      <w:r>
-        <w:rPr>
-          <w:lang w:val="en-US"/>
-        </w:rPr>
-        <w:tab/>
-        <w:t>Callous</w:t>
-      </w:r>
-    </w:p>
-    <w:p>
-      <w:pPr>
-        <w:rPr>
-          <w:lang w:val="en-US"/>
-        </w:rPr>
-      </w:pPr>
-      <w:r>
-        <w:rPr>
-          <w:lang w:val="en-US"/>
-        </w:rPr>
-        <w:t>[-5]</w:t>
-      </w:r>
-      <w:r>
-        <w:rPr>
-          <w:lang w:val="en-US"/>
-        </w:rPr>
-        <w:tab/>
-        <w:t>Curious</w:t>
-      </w:r>
-    </w:p>
-    <w:p>
-      <w:pPr>
-        <w:rPr>
-          <w:lang w:val="en-US"/>
-        </w:rPr>
-      </w:pPr>
-      <w:r>
-        <w:rPr>
-          <w:lang w:val="en-US"/>
-        </w:rPr>
-        <w:t>[-10]</w:t>
-      </w:r>
-      <w:r>
-        <w:rPr>
-          <w:lang w:val="en-US"/>
-        </w:rPr>
-        <w:tab/>
-        <w:t>Frightens Animals</w:t>
-      </w:r>
-    </w:p>
-    <w:p>
-      <w:pPr>
-        <w:rPr>
-          <w:lang w:val="en-US"/>
-        </w:rPr>
-      </w:pPr>
-      <w:r>
-        <w:rPr>
-          <w:lang w:val="en-US"/>
-        </w:rPr>
-        <w:t>[-10]</w:t>
-      </w:r>
-      <w:r>
-        <w:rPr>
-          <w:lang w:val="en-US"/>
-        </w:rPr>
-        <w:tab/>
-        <w:t>Impulsiveness</w:t>
-      </w:r>
-    </w:p>
-    <w:p>
-      <w:pPr>
-        <w:rPr>
-          <w:lang w:val="en-US"/>
-        </w:rPr>
-      </w:pPr>
-      <w:r>
-        <w:rPr>
-          <w:lang w:val="en-US"/>
-        </w:rPr>
-        <w:t>[-10]</w:t>
-      </w:r>
-      <w:r>
-        <w:rPr>
-          <w:lang w:val="en-US"/>
-        </w:rPr>
-        <w:tab/>
-        <w:t>No Sense of Humor</w:t>
-      </w:r>
-    </w:p>
-    <w:p>
-      <w:pPr>
-        <w:rPr>
-          <w:lang w:val="en-US"/>
-        </w:rPr>
-      </w:pPr>
-      <w:r>
-        <w:rPr>
-          <w:lang w:val="en-US"/>
-        </w:rPr>
-        <w:t>[-15]</w:t>
-      </w:r>
-      <w:r>
-        <w:rPr>
-          <w:lang w:val="en-US"/>
-        </w:rPr>
-        <w:tab/>
-        <w:t>Sadism</w:t>
-      </w:r>
-    </w:p>
-    <w:p>
-      <w:pPr>
-        <w:rPr>
-          <w:lang w:val="en-US"/>
-        </w:rPr>
-      </w:pPr>
-      <w:r>
-        <w:rPr>
-          <w:lang w:val="en-US"/>
-        </w:rPr>
-        <w:t>[-5]</w:t>
-      </w:r>
-      <w:r>
-        <w:rPr>
-          <w:lang w:val="en-US"/>
-        </w:rPr>
-        <w:tab/>
-        <w:t>Slow Riser</w:t>
-      </w:r>
-    </w:p>
-    <w:p>
-      <w:pPr>
-        <w:rPr>
-          <w:lang w:val="en-US"/>
-        </w:rPr>
-      </w:pPr>
-      <w:r>
-        <w:rPr>
-          <w:lang w:val="en-US"/>
-        </w:rPr>
-        <w:t>[-5]</w:t>
-      </w:r>
-      <w:r>
-        <w:rPr>
-          <w:lang w:val="en-US"/>
-        </w:rPr>
-        <w:tab/>
-        <w:t>Stubbornness</w:t>
-      </w:r>
-    </w:p>
-    <w:p>
-      <w:pPr>
-        <w:rPr>
-          <w:lang w:val="en-US"/>
-        </w:rPr>
-      </w:pPr>
-      <w:r>
-        <w:rPr>
-          <w:lang w:val="en-US"/>
-        </w:rPr>
         <w:t>[-5]</w:t>
       </w:r>
       <w:r>
@@ -27130,11 +27157,7 @@
         <w:tab/>
       </w:r>
       <w:r>
-        <w:t xml:space="preserve">“Van Kroth. Ród któren od Garetha Van Krotha się wywodzi. Wszyscy oni i one, bez wyjątku naturę mają podobną a składać się na nią głównie chutliość niemożebna. Gzili by się tacy ino z kim popadnie i gdzie popadnie przeto dużo ich się porobiło i po świecie wędruje. Drugą cechą </w:t>
-      </w:r>
-      <w:r>
-        <w:lastRenderedPageBreak/>
-        <w:t>Van Krotha jest do bitki skorość, której to u podstawy leżą chęci do pokazania jak to oni żelazem potrafią sprawnie wywijać. A przyznać należy dla uczciwości że potrafią onym wymachiwać. Trafić skurczysyna niemożliwym niemal albowiem skacze zwinnie jak królik i pląsa na lewo i prawo. Van Kroth potrafi tyż z wilkiem gadać i do uległości przymusić, widzi w nocy niczym puszczyk. Jak jużci z nim bić się trza, czego odradzam z całego serca, to lepiej do nowiu odczekać bowiem słabszy wtedy się robi. Jeśli o wygląd idzie to zwykle jasne ma włosy i modre oczy, smukłą postawę i wzrost słuszny jednak wyjątki zdążają się tako samo. Przystojni są i pociągające tako że oprzeć się im ciężko zaprawdę.”</w:t>
+        <w:t>“Van Kroth. Ród któren od Garetha Van Krotha się wywodzi. Wszyscy oni i one, bez wyjątku naturę mają podobną a składać się na nią głównie chutliość niemożebna. Gzili by się tacy ino z kim popadnie i gdzie popadnie przeto dużo ich się porobiło i po świecie wędruje. Drugą cechą Van Krotha jest do bitki skorość, której to u podstawy leżą chęci do pokazania jak to oni żelazem potrafią sprawnie wywijać. A przyznać należy dla uczciwości że potrafią onym wymachiwać. Trafić skurczysyna niemożliwym niemal albowiem skacze zwinnie jak królik i pląsa na lewo i prawo. Van Kroth potrafi tyż z wilkiem gadać i do uległości przymusić, widzi w nocy niczym puszczyk. Jak jużci z nim bić się trza, czego odradzam z całego serca, to lepiej do nowiu odczekać bowiem słabszy wtedy się robi. Jeśli o wygląd idzie to zwykle jasne ma włosy i modre oczy, smukłą postawę i wzrost słuszny jednak wyjątki zdążają się tako samo. Przystojni są i pociągające tako że oprzeć się im ciężko zaprawdę.”</w:t>
       </w:r>
     </w:p>
     <w:p/>
@@ -27514,7 +27537,11 @@
         <w:t xml:space="preserve">bu życia, zwinności, refleksu, </w:t>
       </w:r>
       <w:r>
-        <w:t>wygadania i wyostrzonych zmysłów. Posiadają słabość do płci przeciwnej, muzyki i wina oraz często nadmierną pewność siebie. Reagują na zmiany cyklu księżyca - są osłabieni w czasie nowiu i pobudzeni w czasie pełni, często podróżują z udomowionym wilkiem.</w:t>
+        <w:t xml:space="preserve">wygadania i wyostrzonych zmysłów. Posiadają słabość do płci </w:t>
+      </w:r>
+      <w:r>
+        <w:lastRenderedPageBreak/>
+        <w:t>przeciwnej, muzyki i wina oraz często nadmierną pewność siebie. Reagują na zmiany cyklu księżyca - są osłabieni w czasie nowiu i pobudzeni w czasie pełni, często podróżują z udomowionym wilkiem.</w:t>
       </w:r>
     </w:p>
     <w:p/>
@@ -27678,7 +27705,6 @@
         <w:rPr>
           <w:lang w:val="en-US"/>
         </w:rPr>
-        <w:lastRenderedPageBreak/>
         <w:t>[12]</w:t>
       </w:r>
       <w:r>
@@ -27779,7 +27805,6 @@
         <w:rPr>
           <w:lang w:val="en-US"/>
         </w:rPr>
-        <w:lastRenderedPageBreak/>
         <w:t>[8]</w:t>
       </w:r>
       <w:r>
@@ -27867,6 +27892,7 @@
         <w:rPr>
           <w:lang w:val="en-US"/>
         </w:rPr>
+        <w:lastRenderedPageBreak/>
         <w:t>[5]</w:t>
       </w:r>
       <w:r>
@@ -27926,7 +27952,6 @@
         <w:rPr>
           <w:lang w:val="en-US"/>
         </w:rPr>
-        <w:lastRenderedPageBreak/>
         <w:t>[-15]</w:t>
       </w:r>
       <w:r>
@@ -28556,6 +28581,7 @@
         <w:rPr>
           <w:b/>
         </w:rPr>
+        <w:lastRenderedPageBreak/>
         <w:t>Wygląd</w:t>
       </w:r>
       <w:r>
@@ -29214,6 +29240,7 @@
         <w:rPr>
           <w:lang w:val="en-US"/>
         </w:rPr>
+        <w:lastRenderedPageBreak/>
         <w:t>[2]</w:t>
       </w:r>
       <w:r>
@@ -29318,27 +29345,27 @@
         <w:rPr>
           <w:lang w:val="en-US"/>
         </w:rPr>
+        <w:t>[-15]</w:t>
+      </w:r>
+      <w:r>
+        <w:rPr>
+          <w:lang w:val="en-US"/>
+        </w:rPr>
+        <w:tab/>
+        <w:t>Alcoholism</w:t>
+      </w:r>
+    </w:p>
+    <w:p>
+      <w:pPr>
+        <w:rPr>
+          <w:lang w:val="en-US"/>
+        </w:rPr>
+      </w:pPr>
+      <w:r>
+        <w:rPr>
+          <w:lang w:val="en-US"/>
+        </w:rPr>
         <w:lastRenderedPageBreak/>
-        <w:t>[-15]</w:t>
-      </w:r>
-      <w:r>
-        <w:rPr>
-          <w:lang w:val="en-US"/>
-        </w:rPr>
-        <w:tab/>
-        <w:t>Alcoholism</w:t>
-      </w:r>
-    </w:p>
-    <w:p>
-      <w:pPr>
-        <w:rPr>
-          <w:lang w:val="en-US"/>
-        </w:rPr>
-      </w:pPr>
-      <w:r>
-        <w:rPr>
-          <w:lang w:val="en-US"/>
-        </w:rPr>
         <w:t>[-10]</w:t>
       </w:r>
       <w:r>
@@ -38898,7 +38925,7 @@
             <w:rPr>
               <w:noProof/>
             </w:rPr>
-            <w:t>6</w:t>
+            <w:t>2</w:t>
           </w:r>
         </w:fldSimple>
       </w:p>

</xml_diff>

<commit_message>
v 3.6.7 Dodane typowe umiejętności Myrthiss
</commit_message>
<xml_diff>
--- a/Karmazyn.docx
+++ b/Karmazyn.docx
@@ -170,7 +170,7 @@
         <w:t>6.</w:t>
       </w:r>
       <w:r>
-        <w:t>6</w:t>
+        <w:t>7</w:t>
       </w:r>
     </w:p>
     <w:p>
@@ -18873,14 +18873,23 @@
       </w:r>
     </w:p>
     <w:p>
+      <w:pPr>
+        <w:rPr>
+          <w:lang w:val="en-GB"/>
+        </w:rPr>
+      </w:pPr>
       <w:r>
         <w:rPr>
           <w:b/>
           <w:bCs/>
+          <w:lang w:val="en-GB"/>
         </w:rPr>
         <w:t>Walka</w:t>
       </w:r>
       <w:r>
+        <w:rPr>
+          <w:lang w:val="en-GB"/>
+        </w:rPr>
         <w:t>: florety, krótkie miecze</w:t>
       </w:r>
     </w:p>
@@ -20127,6 +20136,50 @@
       </w:r>
     </w:p>
     <w:p>
+      <w:pPr>
+        <w:rPr>
+          <w:lang w:val="en-GB"/>
+        </w:rPr>
+      </w:pPr>
+      <w:r>
+        <w:rPr>
+          <w:b/>
+          <w:lang w:val="en-GB"/>
+        </w:rPr>
+        <w:t xml:space="preserve">Umiejętności: </w:t>
+      </w:r>
+      <w:r>
+        <w:rPr>
+          <w:lang w:val="en-GB"/>
+        </w:rPr>
+        <w:t>Alchemy, Astronomy, Biology, Cartography, Chemistry, Criminology, Cryptography, Engin</w:t>
+      </w:r>
+      <w:r>
+        <w:rPr>
+          <w:lang w:val="en-GB"/>
+        </w:rPr>
+        <w:t>eer, Geography, Geology, Hidden Lore, Mathematics, Metallurgy, Naturalist, Occultism, Pharmacy, Philosophy,</w:t>
+      </w:r>
+      <w:r>
+        <w:rPr>
+          <w:lang w:val="en-GB"/>
+        </w:rPr>
+        <w:t xml:space="preserve"> Phisiology, Physics,</w:t>
+      </w:r>
+      <w:r>
+        <w:rPr>
+          <w:lang w:val="en-GB"/>
+        </w:rPr>
+        <w:t xml:space="preserve"> Poisons, Psychology, Research, </w:t>
+      </w:r>
+      <w:r>
+        <w:rPr>
+          <w:lang w:val="en-GB"/>
+        </w:rPr>
+        <w:t>Speed-Reading, Thaumatology, Theology, Writing</w:t>
+      </w:r>
+    </w:p>
+    <w:p>
       <w:r>
         <w:rPr>
           <w:b/>
@@ -20361,6 +20414,7 @@
         <w:rPr>
           <w:lang w:val="en-US"/>
         </w:rPr>
+        <w:lastRenderedPageBreak/>
         <w:t>[</w:t>
       </w:r>
       <w:r>
@@ -20439,6 +20493,7 @@
         <w:rPr>
           <w:lang w:val="en-US"/>
         </w:rPr>
+        <w:lastRenderedPageBreak/>
         <w:t>[10]</w:t>
       </w:r>
       <w:r>
@@ -20479,138 +20534,158 @@
         <w:rPr>
           <w:lang w:val="en-US"/>
         </w:rPr>
+        <w:t>[25]</w:t>
+      </w:r>
+      <w:r>
+        <w:rPr>
+          <w:lang w:val="en-US"/>
+        </w:rPr>
+        <w:tab/>
+        <w:t>Magery 2</w:t>
+      </w:r>
+    </w:p>
+    <w:p>
+      <w:pPr>
+        <w:rPr>
+          <w:lang w:val="en-US"/>
+        </w:rPr>
+      </w:pPr>
+      <w:r>
+        <w:rPr>
+          <w:lang w:val="en-US"/>
+        </w:rPr>
+        <w:t>[5]</w:t>
+      </w:r>
+      <w:r>
+        <w:rPr>
+          <w:lang w:val="en-US"/>
+        </w:rPr>
+        <w:tab/>
+        <w:t>Single Minded</w:t>
+      </w:r>
+    </w:p>
+    <w:p>
+      <w:pPr>
+        <w:rPr>
+          <w:lang w:val="en-US"/>
+        </w:rPr>
+      </w:pPr>
+      <w:r>
+        <w:rPr>
+          <w:lang w:val="en-US"/>
+        </w:rPr>
+        <w:t>[</w:t>
+      </w:r>
+      <w:r>
+        <w:rPr>
+          <w:lang w:val="en-US"/>
+        </w:rPr>
+        <w:t>1</w:t>
+      </w:r>
+      <w:r>
+        <w:rPr>
+          <w:lang w:val="en-US"/>
+        </w:rPr>
+        <w:t>0]</w:t>
+      </w:r>
+      <w:r>
+        <w:rPr>
+          <w:lang w:val="en-US"/>
+        </w:rPr>
+        <w:tab/>
+        <w:t xml:space="preserve">Talent: Science* </w:t>
+      </w:r>
+      <w:r>
+        <w:rPr>
+          <w:lang w:val="en-US"/>
+        </w:rPr>
+        <w:t>1</w:t>
+      </w:r>
+    </w:p>
+    <w:p>
+      <w:pPr>
+        <w:rPr>
+          <w:lang w:val="en-US"/>
+        </w:rPr>
+      </w:pPr>
+      <w:r>
+        <w:rPr>
+          <w:lang w:val="en-US"/>
+        </w:rPr>
+        <w:t>[5]</w:t>
+      </w:r>
+      <w:r>
+        <w:rPr>
+          <w:lang w:val="en-US"/>
+        </w:rPr>
+        <w:tab/>
+        <w:t>Versatil</w:t>
+      </w:r>
+      <w:r>
+        <w:rPr>
+          <w:lang w:val="en-US"/>
+        </w:rPr>
+        <w:t>e</w:t>
+      </w:r>
+    </w:p>
+    <w:p>
+      <w:pPr>
+        <w:rPr>
+          <w:lang w:val="en-US"/>
+        </w:rPr>
+      </w:pPr>
+    </w:p>
+    <w:p>
+      <w:pPr>
+        <w:rPr>
+          <w:lang w:val="en-US"/>
+        </w:rPr>
+      </w:pPr>
+      <w:r>
+        <w:rPr>
+          <w:lang w:val="en-US"/>
+        </w:rPr>
+        <w:t>[-10]</w:t>
+      </w:r>
+      <w:r>
+        <w:rPr>
+          <w:lang w:val="en-US"/>
+        </w:rPr>
+        <w:tab/>
+        <w:t>ST -1</w:t>
+      </w:r>
+    </w:p>
+    <w:p>
+      <w:pPr>
+        <w:rPr>
+          <w:lang w:val="en-US"/>
+        </w:rPr>
+      </w:pPr>
+      <w:r>
+        <w:rPr>
+          <w:lang w:val="en-US"/>
+        </w:rPr>
+        <w:t>[-5]</w:t>
+      </w:r>
+      <w:r>
+        <w:rPr>
+          <w:lang w:val="en-US"/>
+        </w:rPr>
+        <w:tab/>
+        <w:t>Per -1</w:t>
+      </w:r>
+    </w:p>
+    <w:p>
+      <w:pPr>
+        <w:rPr>
+          <w:lang w:val="en-US"/>
+        </w:rPr>
+      </w:pPr>
+      <w:r>
+        <w:rPr>
+          <w:lang w:val="en-US"/>
+        </w:rPr>
         <w:lastRenderedPageBreak/>
-        <w:t>[25]</w:t>
-      </w:r>
-      <w:r>
-        <w:rPr>
-          <w:lang w:val="en-US"/>
-        </w:rPr>
-        <w:tab/>
-        <w:t>Magery 2</w:t>
-      </w:r>
-    </w:p>
-    <w:p>
-      <w:pPr>
-        <w:rPr>
-          <w:lang w:val="en-US"/>
-        </w:rPr>
-      </w:pPr>
-      <w:r>
-        <w:rPr>
-          <w:lang w:val="en-US"/>
-        </w:rPr>
-        <w:t>[5]</w:t>
-      </w:r>
-      <w:r>
-        <w:rPr>
-          <w:lang w:val="en-US"/>
-        </w:rPr>
-        <w:tab/>
-        <w:t>Single Minded</w:t>
-      </w:r>
-    </w:p>
-    <w:p>
-      <w:pPr>
-        <w:rPr>
-          <w:lang w:val="en-US"/>
-        </w:rPr>
-      </w:pPr>
-      <w:r>
-        <w:rPr>
-          <w:lang w:val="en-US"/>
-        </w:rPr>
-        <w:t>[</w:t>
-      </w:r>
-      <w:r>
-        <w:rPr>
-          <w:lang w:val="en-US"/>
-        </w:rPr>
-        <w:t>1</w:t>
-      </w:r>
-      <w:r>
-        <w:rPr>
-          <w:lang w:val="en-US"/>
-        </w:rPr>
-        <w:t>0]</w:t>
-      </w:r>
-      <w:r>
-        <w:rPr>
-          <w:lang w:val="en-US"/>
-        </w:rPr>
-        <w:tab/>
-        <w:t xml:space="preserve">Talent: Science* </w:t>
-      </w:r>
-      <w:r>
-        <w:rPr>
-          <w:lang w:val="en-US"/>
-        </w:rPr>
-        <w:t>1</w:t>
-      </w:r>
-    </w:p>
-    <w:p>
-      <w:pPr>
-        <w:rPr>
-          <w:lang w:val="en-US"/>
-        </w:rPr>
-      </w:pPr>
-      <w:r>
-        <w:rPr>
-          <w:lang w:val="en-US"/>
-        </w:rPr>
-        <w:t>[5]</w:t>
-      </w:r>
-      <w:r>
-        <w:rPr>
-          <w:lang w:val="en-US"/>
-        </w:rPr>
-        <w:tab/>
-        <w:t>Versatil</w:t>
-      </w:r>
-      <w:r>
-        <w:rPr>
-          <w:lang w:val="en-US"/>
-        </w:rPr>
-        <w:t>e</w:t>
-      </w:r>
-    </w:p>
-    <w:p>
-      <w:pPr>
-        <w:rPr>
-          <w:lang w:val="en-US"/>
-        </w:rPr>
-      </w:pPr>
-    </w:p>
-    <w:p>
-      <w:pPr>
-        <w:rPr>
-          <w:lang w:val="en-US"/>
-        </w:rPr>
-      </w:pPr>
-      <w:r>
-        <w:rPr>
-          <w:lang w:val="en-US"/>
-        </w:rPr>
-        <w:t>[-10]</w:t>
-      </w:r>
-      <w:r>
-        <w:rPr>
-          <w:lang w:val="en-US"/>
-        </w:rPr>
-        <w:tab/>
-        <w:t>ST -1</w:t>
-      </w:r>
-    </w:p>
-    <w:p>
-      <w:pPr>
-        <w:rPr>
-          <w:lang w:val="en-US"/>
-        </w:rPr>
-      </w:pPr>
-      <w:r>
-        <w:rPr>
-          <w:lang w:val="en-US"/>
-        </w:rPr>
         <w:t>[-5]</w:t>
       </w:r>
       <w:r>
@@ -20618,26 +20693,6 @@
           <w:lang w:val="en-US"/>
         </w:rPr>
         <w:tab/>
-        <w:t>Per -1</w:t>
-      </w:r>
-    </w:p>
-    <w:p>
-      <w:pPr>
-        <w:rPr>
-          <w:lang w:val="en-US"/>
-        </w:rPr>
-      </w:pPr>
-      <w:r>
-        <w:rPr>
-          <w:lang w:val="en-US"/>
-        </w:rPr>
-        <w:t>[-5]</w:t>
-      </w:r>
-      <w:r>
-        <w:rPr>
-          <w:lang w:val="en-US"/>
-        </w:rPr>
-        <w:tab/>
         <w:t>Curious</w:t>
       </w:r>
     </w:p>
@@ -20651,7 +20706,6 @@
         <w:rPr>
           <w:lang w:val="en-US"/>
         </w:rPr>
-        <w:lastRenderedPageBreak/>
         <w:t>[-15]</w:t>
       </w:r>
       <w:r>
@@ -21085,7 +21139,11 @@
         <w:t>M</w:t>
       </w:r>
       <w:r>
-        <w:t xml:space="preserve">orhed Nakeraah był dość nietypowym reprezentantem swojego rodu. Będąc przedstawicielem piątego Pokolenia znajdował się całkiem blisko pramatki rodu, Kasandry Nakeraah. Jednak w przeciwieństwie do swoich rówieśników nie był anemicznie wręcz szczupły. Nie miał też upiornie bladej twarzy, choć nadal jej karnacja odcinała się widocznie od tej przeciętnych ludzi. Podobnie jak odcinały się zdecydowanie jego oczy, jednolicie czarne, łącznie z białkami. Głos Morheda był szorstki, chłodny i nieprzyjemny. Ale w końcu Morhed nie był zwykłym człowiekiem. Był Szlachcicem, według legendy potomkiem bogów, według sprawdzonych wiadomości istotą znacznie przewyższająca zwykłych śmiertelników. Miał prawie osiemdziesiąt lat, choć nie wyglądał na więcej niż dwadzieścia kilka. Był szybki, zwinny, silny, nieprzeciętnie inteligentny, a co najważniejsze miał Krew. I potrafił jej używać." </w:t>
+        <w:t xml:space="preserve">orhed Nakeraah był dość nietypowym reprezentantem swojego rodu. Będąc przedstawicielem piątego Pokolenia znajdował się całkiem blisko pramatki rodu, Kasandry Nakeraah. Jednak w przeciwieństwie do swoich rówieśników nie był anemicznie wręcz szczupły. Nie miał też upiornie bladej twarzy, choć nadal jej karnacja odcinała się widocznie od tej przeciętnych ludzi. Podobnie jak odcinały się zdecydowanie jego oczy, jednolicie czarne, łącznie z białkami. Głos Morheda był szorstki, chłodny i nieprzyjemny. Ale w końcu Morhed nie był zwykłym człowiekiem. Był Szlachcicem, według legendy potomkiem bogów, według sprawdzonych wiadomości istotą znacznie przewyższająca zwykłych śmiertelników. Miał </w:t>
+      </w:r>
+      <w:r>
+        <w:lastRenderedPageBreak/>
+        <w:t xml:space="preserve">prawie osiemdziesiąt lat, choć nie wyglądał na więcej niż dwadzieścia kilka. Był szybki, zwinny, silny, nieprzeciętnie inteligentny, a co najważniejsze miał Krew. I potrafił jej używać." </w:t>
       </w:r>
     </w:p>
     <w:p>
@@ -21132,7 +21190,6 @@
           <w:b/>
           <w:bCs/>
         </w:rPr>
-        <w:lastRenderedPageBreak/>
         <w:t>Z</w:t>
       </w:r>
       <w:r>
@@ -21945,97 +22002,96 @@
         <w:rPr>
           <w:lang w:val="en-US"/>
         </w:rPr>
+        <w:t>[var]</w:t>
+      </w:r>
+      <w:r>
+        <w:rPr>
+          <w:lang w:val="en-US"/>
+        </w:rPr>
+        <w:tab/>
+      </w:r>
+      <w:r>
+        <w:rPr>
+          <w:lang w:val="en-US"/>
+        </w:rPr>
+        <w:t>Magery</w:t>
+      </w:r>
+    </w:p>
+    <w:p>
+      <w:pPr>
+        <w:rPr>
+          <w:lang w:val="en-US"/>
+        </w:rPr>
+      </w:pPr>
+      <w:r>
+        <w:rPr>
+          <w:lang w:val="en-US"/>
+        </w:rPr>
+        <w:t>[5]</w:t>
+      </w:r>
+      <w:r>
+        <w:rPr>
+          <w:lang w:val="en-US"/>
+        </w:rPr>
+        <w:tab/>
+      </w:r>
+      <w:r>
+        <w:rPr>
+          <w:lang w:val="en-US"/>
+        </w:rPr>
+        <w:t>Single Minded</w:t>
+      </w:r>
+    </w:p>
+    <w:p>
+      <w:pPr>
+        <w:rPr>
+          <w:lang w:val="en-US"/>
+        </w:rPr>
+      </w:pPr>
+      <w:r>
+        <w:rPr>
+          <w:lang w:val="en-US"/>
+        </w:rPr>
+        <w:t>[15]</w:t>
+      </w:r>
+      <w:r>
+        <w:rPr>
+          <w:lang w:val="en-US"/>
+        </w:rPr>
+        <w:tab/>
+      </w:r>
+      <w:r>
+        <w:rPr>
+          <w:lang w:val="en-US"/>
+        </w:rPr>
+        <w:t>Unfazable</w:t>
+      </w:r>
+    </w:p>
+    <w:p>
+      <w:pPr>
+        <w:rPr>
+          <w:lang w:val="en-US"/>
+        </w:rPr>
+      </w:pPr>
+    </w:p>
+    <w:p>
+      <w:pPr>
+        <w:rPr>
+          <w:lang w:val="en-US"/>
+        </w:rPr>
+      </w:pPr>
+    </w:p>
+    <w:p>
+      <w:pPr>
+        <w:rPr>
+          <w:lang w:val="en-US"/>
+        </w:rPr>
+      </w:pPr>
+      <w:r>
+        <w:rPr>
+          <w:lang w:val="en-US"/>
+        </w:rPr>
         <w:lastRenderedPageBreak/>
-        <w:t>[var]</w:t>
-      </w:r>
-      <w:r>
-        <w:rPr>
-          <w:lang w:val="en-US"/>
-        </w:rPr>
-        <w:tab/>
-      </w:r>
-      <w:r>
-        <w:rPr>
-          <w:lang w:val="en-US"/>
-        </w:rPr>
-        <w:t>Magery</w:t>
-      </w:r>
-    </w:p>
-    <w:p>
-      <w:pPr>
-        <w:rPr>
-          <w:lang w:val="en-US"/>
-        </w:rPr>
-      </w:pPr>
-      <w:r>
-        <w:rPr>
-          <w:lang w:val="en-US"/>
-        </w:rPr>
-        <w:t>[5]</w:t>
-      </w:r>
-      <w:r>
-        <w:rPr>
-          <w:lang w:val="en-US"/>
-        </w:rPr>
-        <w:tab/>
-      </w:r>
-      <w:r>
-        <w:rPr>
-          <w:lang w:val="en-US"/>
-        </w:rPr>
-        <w:t>Single Minded</w:t>
-      </w:r>
-    </w:p>
-    <w:p>
-      <w:pPr>
-        <w:rPr>
-          <w:lang w:val="en-US"/>
-        </w:rPr>
-      </w:pPr>
-      <w:r>
-        <w:rPr>
-          <w:lang w:val="en-US"/>
-        </w:rPr>
-        <w:lastRenderedPageBreak/>
-        <w:t>[15]</w:t>
-      </w:r>
-      <w:r>
-        <w:rPr>
-          <w:lang w:val="en-US"/>
-        </w:rPr>
-        <w:tab/>
-      </w:r>
-      <w:r>
-        <w:rPr>
-          <w:lang w:val="en-US"/>
-        </w:rPr>
-        <w:t>Unfazable</w:t>
-      </w:r>
-    </w:p>
-    <w:p>
-      <w:pPr>
-        <w:rPr>
-          <w:lang w:val="en-US"/>
-        </w:rPr>
-      </w:pPr>
-    </w:p>
-    <w:p>
-      <w:pPr>
-        <w:rPr>
-          <w:lang w:val="en-US"/>
-        </w:rPr>
-      </w:pPr>
-    </w:p>
-    <w:p>
-      <w:pPr>
-        <w:rPr>
-          <w:lang w:val="en-US"/>
-        </w:rPr>
-      </w:pPr>
-      <w:r>
-        <w:rPr>
-          <w:lang w:val="en-US"/>
-        </w:rPr>
         <w:t>[-5]</w:t>
       </w:r>
       <w:r>
@@ -22086,7 +22142,6 @@
         <w:rPr>
           <w:lang w:val="en-US"/>
         </w:rPr>
-        <w:lastRenderedPageBreak/>
         <w:t>[-5]</w:t>
       </w:r>
       <w:r>
@@ -22609,226 +22664,225 @@
         <w:rPr>
           <w:lang w:val="en-US"/>
         </w:rPr>
+        <w:t>[5]</w:t>
+      </w:r>
+      <w:r>
+        <w:rPr>
+          <w:lang w:val="en-US"/>
+        </w:rPr>
+        <w:tab/>
+        <w:t>Ambidexterity</w:t>
+      </w:r>
+    </w:p>
+    <w:p>
+      <w:pPr>
+        <w:rPr>
+          <w:lang w:val="en-US"/>
+        </w:rPr>
+      </w:pPr>
+      <w:r>
+        <w:rPr>
+          <w:lang w:val="en-US"/>
+        </w:rPr>
+        <w:t>[5]</w:t>
+      </w:r>
+      <w:r>
+        <w:rPr>
+          <w:lang w:val="en-US"/>
+        </w:rPr>
+        <w:tab/>
+        <w:t>Animal Empathy</w:t>
+      </w:r>
+    </w:p>
+    <w:p>
+      <w:pPr>
+        <w:rPr>
+          <w:lang w:val="en-US"/>
+        </w:rPr>
+      </w:pPr>
+      <w:r>
+        <w:rPr>
+          <w:lang w:val="en-US"/>
+        </w:rPr>
+        <w:t>[4]</w:t>
+      </w:r>
+      <w:r>
+        <w:rPr>
+          <w:lang w:val="en-US"/>
+        </w:rPr>
+        <w:tab/>
+        <w:t>Attractive</w:t>
+      </w:r>
+    </w:p>
+    <w:p>
+      <w:pPr>
+        <w:rPr>
+          <w:lang w:val="en-US"/>
+        </w:rPr>
+      </w:pPr>
+      <w:r>
+        <w:rPr>
+          <w:lang w:val="en-US"/>
+        </w:rPr>
+        <w:t>[5]</w:t>
+      </w:r>
+      <w:r>
+        <w:rPr>
+          <w:lang w:val="en-US"/>
+        </w:rPr>
+        <w:tab/>
+        <w:t>Charisma 1</w:t>
+      </w:r>
+    </w:p>
+    <w:p>
+      <w:pPr>
+        <w:rPr>
+          <w:lang w:val="en-US"/>
+        </w:rPr>
+      </w:pPr>
+      <w:r>
+        <w:rPr>
+          <w:lang w:val="en-US"/>
+        </w:rPr>
+        <w:t>[15]</w:t>
+      </w:r>
+      <w:r>
+        <w:rPr>
+          <w:lang w:val="en-US"/>
+        </w:rPr>
+        <w:tab/>
+        <w:t>Combat Reflexes</w:t>
+      </w:r>
+    </w:p>
+    <w:p>
+      <w:pPr>
+        <w:rPr>
+          <w:lang w:val="en-US"/>
+        </w:rPr>
+      </w:pPr>
+      <w:r>
+        <w:rPr>
+          <w:lang w:val="en-US"/>
+        </w:rPr>
+        <w:t>[5]</w:t>
+      </w:r>
+      <w:r>
+        <w:rPr>
+          <w:lang w:val="en-US"/>
+        </w:rPr>
+        <w:tab/>
+        <w:t>Flexibility</w:t>
+      </w:r>
+    </w:p>
+    <w:p>
+      <w:pPr>
+        <w:rPr>
+          <w:lang w:val="en-US"/>
+        </w:rPr>
+      </w:pPr>
+      <w:r>
+        <w:rPr>
+          <w:lang w:val="en-US"/>
+        </w:rPr>
+        <w:t>[10]</w:t>
+      </w:r>
+      <w:r>
+        <w:rPr>
+          <w:lang w:val="en-US"/>
+        </w:rPr>
+        <w:tab/>
+        <w:t>Infravision</w:t>
+      </w:r>
+    </w:p>
+    <w:p>
+      <w:pPr>
+        <w:rPr>
+          <w:lang w:val="en-US"/>
+        </w:rPr>
+      </w:pPr>
+      <w:r>
+        <w:rPr>
+          <w:lang w:val="en-US"/>
+        </w:rPr>
+        <w:t>[5]</w:t>
+      </w:r>
+      <w:r>
+        <w:rPr>
+          <w:lang w:val="en-US"/>
+        </w:rPr>
+        <w:tab/>
+        <w:t>Magery 0</w:t>
+      </w:r>
+    </w:p>
+    <w:p>
+      <w:pPr>
+        <w:rPr>
+          <w:lang w:val="en-US"/>
+        </w:rPr>
+      </w:pPr>
+      <w:r>
+        <w:rPr>
+          <w:lang w:val="en-US"/>
+        </w:rPr>
+        <w:t>[</w:t>
+      </w:r>
+      <w:r>
+        <w:rPr>
+          <w:lang w:val="en-US"/>
+        </w:rPr>
+        <w:t>1</w:t>
+      </w:r>
+      <w:r>
+        <w:rPr>
+          <w:lang w:val="en-US"/>
+        </w:rPr>
+        <w:t>0]</w:t>
+      </w:r>
+      <w:r>
+        <w:rPr>
+          <w:lang w:val="en-US"/>
+        </w:rPr>
+        <w:tab/>
+        <w:t xml:space="preserve">Talent: Outdoorsman </w:t>
+      </w:r>
+      <w:r>
+        <w:rPr>
+          <w:lang w:val="en-US"/>
+        </w:rPr>
+        <w:t>1</w:t>
+      </w:r>
+    </w:p>
+    <w:p>
+      <w:pPr>
+        <w:rPr>
+          <w:lang w:val="en-US"/>
+        </w:rPr>
+      </w:pPr>
+      <w:r>
+        <w:rPr>
+          <w:lang w:val="en-US"/>
+        </w:rPr>
+        <w:t>[10]</w:t>
+      </w:r>
+      <w:r>
+        <w:rPr>
+          <w:lang w:val="en-US"/>
+        </w:rPr>
+        <w:tab/>
+        <w:t>Telescopic Vision 2</w:t>
+      </w:r>
+    </w:p>
+    <w:p>
+      <w:pPr>
+        <w:rPr>
+          <w:lang w:val="en-US"/>
+        </w:rPr>
+      </w:pPr>
+      <w:r>
+        <w:rPr>
+          <w:lang w:val="en-US"/>
+        </w:rPr>
         <w:lastRenderedPageBreak/>
-        <w:t>[5]</w:t>
-      </w:r>
-      <w:r>
-        <w:rPr>
-          <w:lang w:val="en-US"/>
-        </w:rPr>
-        <w:tab/>
-        <w:t>Ambidexterity</w:t>
-      </w:r>
-    </w:p>
-    <w:p>
-      <w:pPr>
-        <w:rPr>
-          <w:lang w:val="en-US"/>
-        </w:rPr>
-      </w:pPr>
-      <w:r>
-        <w:rPr>
-          <w:lang w:val="en-US"/>
-        </w:rPr>
-        <w:t>[5]</w:t>
-      </w:r>
-      <w:r>
-        <w:rPr>
-          <w:lang w:val="en-US"/>
-        </w:rPr>
-        <w:tab/>
-        <w:t>Animal Empathy</w:t>
-      </w:r>
-    </w:p>
-    <w:p>
-      <w:pPr>
-        <w:rPr>
-          <w:lang w:val="en-US"/>
-        </w:rPr>
-      </w:pPr>
-      <w:r>
-        <w:rPr>
-          <w:lang w:val="en-US"/>
-        </w:rPr>
-        <w:t>[4]</w:t>
-      </w:r>
-      <w:r>
-        <w:rPr>
-          <w:lang w:val="en-US"/>
-        </w:rPr>
-        <w:tab/>
-        <w:t>Attractive</w:t>
-      </w:r>
-    </w:p>
-    <w:p>
-      <w:pPr>
-        <w:rPr>
-          <w:lang w:val="en-US"/>
-        </w:rPr>
-      </w:pPr>
-      <w:r>
-        <w:rPr>
-          <w:lang w:val="en-US"/>
-        </w:rPr>
-        <w:t>[5]</w:t>
-      </w:r>
-      <w:r>
-        <w:rPr>
-          <w:lang w:val="en-US"/>
-        </w:rPr>
-        <w:tab/>
-        <w:t>Charisma 1</w:t>
-      </w:r>
-    </w:p>
-    <w:p>
-      <w:pPr>
-        <w:rPr>
-          <w:lang w:val="en-US"/>
-        </w:rPr>
-      </w:pPr>
-      <w:r>
-        <w:rPr>
-          <w:lang w:val="en-US"/>
-        </w:rPr>
-        <w:t>[15]</w:t>
-      </w:r>
-      <w:r>
-        <w:rPr>
-          <w:lang w:val="en-US"/>
-        </w:rPr>
-        <w:tab/>
-        <w:t>Combat Reflexes</w:t>
-      </w:r>
-    </w:p>
-    <w:p>
-      <w:pPr>
-        <w:rPr>
-          <w:lang w:val="en-US"/>
-        </w:rPr>
-      </w:pPr>
-      <w:r>
-        <w:rPr>
-          <w:lang w:val="en-US"/>
-        </w:rPr>
-        <w:lastRenderedPageBreak/>
-        <w:t>[5]</w:t>
-      </w:r>
-      <w:r>
-        <w:rPr>
-          <w:lang w:val="en-US"/>
-        </w:rPr>
-        <w:tab/>
-        <w:t>Flexibility</w:t>
-      </w:r>
-    </w:p>
-    <w:p>
-      <w:pPr>
-        <w:rPr>
-          <w:lang w:val="en-US"/>
-        </w:rPr>
-      </w:pPr>
-      <w:r>
-        <w:rPr>
-          <w:lang w:val="en-US"/>
-        </w:rPr>
-        <w:t>[10]</w:t>
-      </w:r>
-      <w:r>
-        <w:rPr>
-          <w:lang w:val="en-US"/>
-        </w:rPr>
-        <w:tab/>
-        <w:t>Infravision</w:t>
-      </w:r>
-    </w:p>
-    <w:p>
-      <w:pPr>
-        <w:rPr>
-          <w:lang w:val="en-US"/>
-        </w:rPr>
-      </w:pPr>
-      <w:r>
-        <w:rPr>
-          <w:lang w:val="en-US"/>
-        </w:rPr>
-        <w:t>[5]</w:t>
-      </w:r>
-      <w:r>
-        <w:rPr>
-          <w:lang w:val="en-US"/>
-        </w:rPr>
-        <w:tab/>
-        <w:t>Magery 0</w:t>
-      </w:r>
-    </w:p>
-    <w:p>
-      <w:pPr>
-        <w:rPr>
-          <w:lang w:val="en-US"/>
-        </w:rPr>
-      </w:pPr>
-      <w:r>
-        <w:rPr>
-          <w:lang w:val="en-US"/>
-        </w:rPr>
-        <w:t>[</w:t>
-      </w:r>
-      <w:r>
-        <w:rPr>
-          <w:lang w:val="en-US"/>
-        </w:rPr>
-        <w:t>1</w:t>
-      </w:r>
-      <w:r>
-        <w:rPr>
-          <w:lang w:val="en-US"/>
-        </w:rPr>
-        <w:t>0]</w:t>
-      </w:r>
-      <w:r>
-        <w:rPr>
-          <w:lang w:val="en-US"/>
-        </w:rPr>
-        <w:tab/>
-        <w:t xml:space="preserve">Talent: Outdoorsman </w:t>
-      </w:r>
-      <w:r>
-        <w:rPr>
-          <w:lang w:val="en-US"/>
-        </w:rPr>
-        <w:t>1</w:t>
-      </w:r>
-    </w:p>
-    <w:p>
-      <w:pPr>
-        <w:rPr>
-          <w:lang w:val="en-US"/>
-        </w:rPr>
-      </w:pPr>
-      <w:r>
-        <w:rPr>
-          <w:lang w:val="en-US"/>
-        </w:rPr>
-        <w:t>[10]</w:t>
-      </w:r>
-      <w:r>
-        <w:rPr>
-          <w:lang w:val="en-US"/>
-        </w:rPr>
-        <w:tab/>
-        <w:t>Telescopic Vision 2</w:t>
-      </w:r>
-    </w:p>
-    <w:p>
-      <w:pPr>
-        <w:rPr>
-          <w:lang w:val="en-US"/>
-        </w:rPr>
-      </w:pPr>
-      <w:r>
-        <w:rPr>
-          <w:lang w:val="en-US"/>
-        </w:rPr>
         <w:t>[-5]</w:t>
       </w:r>
       <w:r>
@@ -23293,7 +23347,6 @@
         <w:rPr>
           <w:b/>
         </w:rPr>
-        <w:lastRenderedPageBreak/>
         <w:t>Wygląd</w:t>
       </w:r>
       <w:r>
@@ -23940,6 +23993,7 @@
           <w:rStyle w:val="Wyrnieniedelikatne"/>
           <w:lang w:val="en-US"/>
         </w:rPr>
+        <w:lastRenderedPageBreak/>
         <w:t>[15]</w:t>
       </w:r>
       <w:r>
@@ -23981,6 +24035,7 @@
         <w:rPr>
           <w:lang w:val="en-US"/>
         </w:rPr>
+        <w:lastRenderedPageBreak/>
         <w:t>[10]</w:t>
       </w:r>
       <w:r>
@@ -24256,7 +24311,6 @@
           <w:b/>
           <w:bCs/>
         </w:rPr>
-        <w:lastRenderedPageBreak/>
         <w:t xml:space="preserve">Wygląd: </w:t>
       </w:r>
       <w:r>
@@ -24868,6 +24922,7 @@
           <w:rStyle w:val="Wyrnieniedelikatne"/>
           <w:lang w:val="en-US"/>
         </w:rPr>
+        <w:lastRenderedPageBreak/>
         <w:t xml:space="preserve">[5]     </w:t>
       </w:r>
       <w:r>
@@ -24896,7 +24951,6 @@
         <w:rPr>
           <w:lang w:val="en-US"/>
         </w:rPr>
-        <w:lastRenderedPageBreak/>
         <w:t>[3]</w:t>
       </w:r>
       <w:r>
@@ -25248,170 +25302,169 @@
         <w:rPr>
           <w:lang w:val="en-US"/>
         </w:rPr>
+        <w:t>[5]</w:t>
+      </w:r>
+      <w:r>
+        <w:rPr>
+          <w:lang w:val="en-US"/>
+        </w:rPr>
+        <w:tab/>
+      </w:r>
+      <w:r>
+        <w:rPr>
+          <w:lang w:val="en-US"/>
+        </w:rPr>
+        <w:t xml:space="preserve">Animal </w:t>
+      </w:r>
+      <w:r>
+        <w:rPr>
+          <w:lang w:val="en-US"/>
+        </w:rPr>
+        <w:t>E</w:t>
+      </w:r>
+      <w:r>
+        <w:rPr>
+          <w:lang w:val="en-US"/>
+        </w:rPr>
+        <w:t>mpathy</w:t>
+      </w:r>
+    </w:p>
+    <w:p>
+      <w:pPr>
+        <w:rPr>
+          <w:lang w:val="en-US"/>
+        </w:rPr>
+      </w:pPr>
+      <w:r>
+        <w:rPr>
+          <w:lang w:val="en-US"/>
+        </w:rPr>
+        <w:t>[2]</w:t>
+      </w:r>
+      <w:r>
+        <w:rPr>
+          <w:lang w:val="en-US"/>
+        </w:rPr>
+        <w:tab/>
+      </w:r>
+      <w:r>
+        <w:rPr>
+          <w:lang w:val="en-US"/>
+        </w:rPr>
+        <w:t xml:space="preserve">Hard to </w:t>
+      </w:r>
+      <w:r>
+        <w:rPr>
+          <w:lang w:val="en-US"/>
+        </w:rPr>
+        <w:t>K</w:t>
+      </w:r>
+      <w:r>
+        <w:rPr>
+          <w:lang w:val="en-US"/>
+        </w:rPr>
+        <w:t>ill</w:t>
+      </w:r>
+    </w:p>
+    <w:p>
+      <w:pPr>
+        <w:rPr>
+          <w:lang w:val="en-US"/>
+        </w:rPr>
+      </w:pPr>
+      <w:r>
+        <w:rPr>
+          <w:lang w:val="en-US"/>
+        </w:rPr>
+        <w:t>[1]</w:t>
+      </w:r>
+      <w:r>
+        <w:rPr>
+          <w:lang w:val="en-US"/>
+        </w:rPr>
+        <w:tab/>
+      </w:r>
+      <w:r>
+        <w:rPr>
+          <w:lang w:val="en-US"/>
+        </w:rPr>
+        <w:t>Penetrating Voice</w:t>
+      </w:r>
+    </w:p>
+    <w:p>
+      <w:pPr>
+        <w:rPr>
+          <w:lang w:val="en-US"/>
+        </w:rPr>
+      </w:pPr>
+      <w:r>
+        <w:rPr>
+          <w:lang w:val="en-US"/>
+        </w:rPr>
+        <w:t>[10]</w:t>
+      </w:r>
+      <w:r>
+        <w:rPr>
+          <w:lang w:val="en-US"/>
+        </w:rPr>
+        <w:tab/>
+      </w:r>
+      <w:r>
+        <w:rPr>
+          <w:lang w:val="en-US"/>
+        </w:rPr>
+        <w:t>Talent: Outdoorsman</w:t>
+      </w:r>
+    </w:p>
+    <w:p>
+      <w:pPr>
+        <w:rPr>
+          <w:lang w:val="en-US"/>
+        </w:rPr>
+      </w:pPr>
+      <w:r>
+        <w:rPr>
+          <w:lang w:val="en-US"/>
+        </w:rPr>
+        <w:t>[1]</w:t>
+      </w:r>
+      <w:r>
+        <w:rPr>
+          <w:lang w:val="en-US"/>
+        </w:rPr>
+        <w:tab/>
+      </w:r>
+      <w:r>
+        <w:rPr>
+          <w:lang w:val="en-US"/>
+        </w:rPr>
+        <w:t>Alcohol</w:t>
+      </w:r>
+      <w:r>
+        <w:rPr>
+          <w:lang w:val="en-US"/>
+        </w:rPr>
+        <w:t xml:space="preserve"> Tolerance</w:t>
+      </w:r>
+    </w:p>
+    <w:p>
+      <w:pPr>
+        <w:rPr>
+          <w:lang w:val="en-US"/>
+        </w:rPr>
+      </w:pPr>
+    </w:p>
+    <w:p>
+      <w:pPr>
+        <w:rPr>
+          <w:lang w:val="en-US"/>
+        </w:rPr>
+      </w:pPr>
+      <w:r>
+        <w:rPr>
+          <w:lang w:val="en-US"/>
+        </w:rPr>
         <w:lastRenderedPageBreak/>
-        <w:t>[5]</w:t>
-      </w:r>
-      <w:r>
-        <w:rPr>
-          <w:lang w:val="en-US"/>
-        </w:rPr>
-        <w:tab/>
-      </w:r>
-      <w:r>
-        <w:rPr>
-          <w:lang w:val="en-US"/>
-        </w:rPr>
-        <w:t xml:space="preserve">Animal </w:t>
-      </w:r>
-      <w:r>
-        <w:rPr>
-          <w:lang w:val="en-US"/>
-        </w:rPr>
-        <w:t>E</w:t>
-      </w:r>
-      <w:r>
-        <w:rPr>
-          <w:lang w:val="en-US"/>
-        </w:rPr>
-        <w:t>mpathy</w:t>
-      </w:r>
-    </w:p>
-    <w:p>
-      <w:pPr>
-        <w:rPr>
-          <w:lang w:val="en-US"/>
-        </w:rPr>
-      </w:pPr>
-      <w:r>
-        <w:rPr>
-          <w:lang w:val="en-US"/>
-        </w:rPr>
-        <w:lastRenderedPageBreak/>
-        <w:t>[2]</w:t>
-      </w:r>
-      <w:r>
-        <w:rPr>
-          <w:lang w:val="en-US"/>
-        </w:rPr>
-        <w:tab/>
-      </w:r>
-      <w:r>
-        <w:rPr>
-          <w:lang w:val="en-US"/>
-        </w:rPr>
-        <w:t xml:space="preserve">Hard to </w:t>
-      </w:r>
-      <w:r>
-        <w:rPr>
-          <w:lang w:val="en-US"/>
-        </w:rPr>
-        <w:t>K</w:t>
-      </w:r>
-      <w:r>
-        <w:rPr>
-          <w:lang w:val="en-US"/>
-        </w:rPr>
-        <w:t>ill</w:t>
-      </w:r>
-    </w:p>
-    <w:p>
-      <w:pPr>
-        <w:rPr>
-          <w:lang w:val="en-US"/>
-        </w:rPr>
-      </w:pPr>
-      <w:r>
-        <w:rPr>
-          <w:lang w:val="en-US"/>
-        </w:rPr>
-        <w:t>[1]</w:t>
-      </w:r>
-      <w:r>
-        <w:rPr>
-          <w:lang w:val="en-US"/>
-        </w:rPr>
-        <w:tab/>
-      </w:r>
-      <w:r>
-        <w:rPr>
-          <w:lang w:val="en-US"/>
-        </w:rPr>
-        <w:t>Penetrating Voice</w:t>
-      </w:r>
-    </w:p>
-    <w:p>
-      <w:pPr>
-        <w:rPr>
-          <w:lang w:val="en-US"/>
-        </w:rPr>
-      </w:pPr>
-      <w:r>
-        <w:rPr>
-          <w:lang w:val="en-US"/>
-        </w:rPr>
-        <w:t>[10]</w:t>
-      </w:r>
-      <w:r>
-        <w:rPr>
-          <w:lang w:val="en-US"/>
-        </w:rPr>
-        <w:tab/>
-      </w:r>
-      <w:r>
-        <w:rPr>
-          <w:lang w:val="en-US"/>
-        </w:rPr>
-        <w:t>Talent: Outdoorsman</w:t>
-      </w:r>
-    </w:p>
-    <w:p>
-      <w:pPr>
-        <w:rPr>
-          <w:lang w:val="en-US"/>
-        </w:rPr>
-      </w:pPr>
-      <w:r>
-        <w:rPr>
-          <w:lang w:val="en-US"/>
-        </w:rPr>
-        <w:t>[1]</w:t>
-      </w:r>
-      <w:r>
-        <w:rPr>
-          <w:lang w:val="en-US"/>
-        </w:rPr>
-        <w:tab/>
-      </w:r>
-      <w:r>
-        <w:rPr>
-          <w:lang w:val="en-US"/>
-        </w:rPr>
-        <w:t>Alcohol</w:t>
-      </w:r>
-      <w:r>
-        <w:rPr>
-          <w:lang w:val="en-US"/>
-        </w:rPr>
-        <w:t xml:space="preserve"> Tolerance</w:t>
-      </w:r>
-    </w:p>
-    <w:p>
-      <w:pPr>
-        <w:rPr>
-          <w:lang w:val="en-US"/>
-        </w:rPr>
-      </w:pPr>
-    </w:p>
-    <w:p>
-      <w:pPr>
-        <w:rPr>
-          <w:lang w:val="en-US"/>
-        </w:rPr>
-      </w:pPr>
-      <w:r>
-        <w:rPr>
-          <w:lang w:val="en-US"/>
-        </w:rPr>
         <w:t>[-10]</w:t>
       </w:r>
       <w:r>
@@ -25437,7 +25490,6 @@
         <w:rPr>
           <w:lang w:val="en-US"/>
         </w:rPr>
-        <w:lastRenderedPageBreak/>
         <w:t>[-10]</w:t>
       </w:r>
       <w:r>
@@ -25838,7 +25890,11 @@
         <w:t>w</w:t>
       </w:r>
       <w:r>
-        <w:t>ójki szlachciców zawsze dziedziczy ród jednego z rodziców. Z jednym wyjątkiem - Założyciel Shiveran był synem Założyciela Van Kroth i Założycielki Nakeraah i w niewyjaśnione sposób połączonych cechy rodów rodziców, początkując nową linię Krwi. Shiverani są zwykle dużo bardziej przystępni od Nakeraah, przykładowo przyzywają demona żeby zagrał na harfie i zabawiał gości, a nie rozszarpał ich na strzępy i udekorował resztkami salon.</w:t>
+        <w:t xml:space="preserve">ójki szlachciców zawsze dziedziczy ród jednego z rodziców. Z jednym wyjątkiem - Założyciel Shiveran był synem Założyciela Van Kroth i Założycielki Nakeraah i w niewyjaśnione sposób połączonych cechy rodów rodziców, początkując nową linię Krwi. Shiverani są zwykle dużo bardziej </w:t>
+      </w:r>
+      <w:r>
+        <w:lastRenderedPageBreak/>
+        <w:t>przystępni od Nakeraah, przykładowo przyzywają demona żeby zagrał na harfie i zabawiał gości, a nie rozszarpał ich na strzępy i udekorował resztkami salon.</w:t>
       </w:r>
     </w:p>
     <w:p>
@@ -26770,6 +26826,7 @@
         <w:rPr>
           <w:lang w:val="en-US"/>
         </w:rPr>
+        <w:lastRenderedPageBreak/>
         <w:t>[15]</w:t>
       </w:r>
       <w:r>
@@ -26870,34 +26927,34 @@
         <w:rPr>
           <w:lang w:val="en-US"/>
         </w:rPr>
+        <w:t>[10]</w:t>
+      </w:r>
+      <w:r>
+        <w:rPr>
+          <w:lang w:val="en-US"/>
+        </w:rPr>
+        <w:tab/>
+        <w:t>Voice</w:t>
+      </w:r>
+    </w:p>
+    <w:p>
+      <w:pPr>
+        <w:rPr>
+          <w:lang w:val="en-US"/>
+        </w:rPr>
+      </w:pPr>
+    </w:p>
+    <w:p>
+      <w:pPr>
+        <w:rPr>
+          <w:lang w:val="en-US"/>
+        </w:rPr>
+      </w:pPr>
+      <w:r>
+        <w:rPr>
+          <w:lang w:val="en-US"/>
+        </w:rPr>
         <w:lastRenderedPageBreak/>
-        <w:t>[10]</w:t>
-      </w:r>
-      <w:r>
-        <w:rPr>
-          <w:lang w:val="en-US"/>
-        </w:rPr>
-        <w:tab/>
-        <w:t>Voice</w:t>
-      </w:r>
-    </w:p>
-    <w:p>
-      <w:pPr>
-        <w:rPr>
-          <w:lang w:val="en-US"/>
-        </w:rPr>
-      </w:pPr>
-    </w:p>
-    <w:p>
-      <w:pPr>
-        <w:rPr>
-          <w:lang w:val="en-US"/>
-        </w:rPr>
-      </w:pPr>
-      <w:r>
-        <w:rPr>
-          <w:lang w:val="en-US"/>
-        </w:rPr>
         <w:t>[var]</w:t>
       </w:r>
       <w:r>
@@ -27038,6 +27095,7 @@
         <w:rPr>
           <w:lang w:val="en-US"/>
         </w:rPr>
+        <w:lastRenderedPageBreak/>
         <w:t>[-5]</w:t>
       </w:r>
       <w:r>
@@ -27078,7 +27136,6 @@
         <w:rPr>
           <w:lang w:val="en-US"/>
         </w:rPr>
-        <w:lastRenderedPageBreak/>
         <w:t>[-5]</w:t>
       </w:r>
       <w:r>
@@ -27415,6 +27472,7 @@
         <w:rPr>
           <w:b/>
         </w:rPr>
+        <w:lastRenderedPageBreak/>
         <w:t>Imiona kobiece</w:t>
       </w:r>
       <w:r>
@@ -27537,11 +27595,7 @@
         <w:t xml:space="preserve">bu życia, zwinności, refleksu, </w:t>
       </w:r>
       <w:r>
-        <w:t xml:space="preserve">wygadania i wyostrzonych zmysłów. Posiadają słabość do płci </w:t>
-      </w:r>
-      <w:r>
-        <w:lastRenderedPageBreak/>
-        <w:t>przeciwnej, muzyki i wina oraz często nadmierną pewność siebie. Reagują na zmiany cyklu księżyca - są osłabieni w czasie nowiu i pobudzeni w czasie pełni, często podróżują z udomowionym wilkiem.</w:t>
+        <w:t>wygadania i wyostrzonych zmysłów. Posiadają słabość do płci przeciwnej, muzyki i wina oraz często nadmierną pewność siebie. Reagują na zmiany cyklu księżyca - są osłabieni w czasie nowiu i pobudzeni w czasie pełni, często podróżują z udomowionym wilkiem.</w:t>
       </w:r>
     </w:p>
     <w:p/>
@@ -28515,6 +28569,7 @@
           <w:b/>
           <w:bCs/>
         </w:rPr>
+        <w:lastRenderedPageBreak/>
         <w:t xml:space="preserve">Herb: </w:t>
       </w:r>
       <w:r>
@@ -28581,7 +28636,6 @@
         <w:rPr>
           <w:b/>
         </w:rPr>
-        <w:lastRenderedPageBreak/>
         <w:t>Wygląd</w:t>
       </w:r>
       <w:r>
@@ -29240,111 +29294,111 @@
         <w:rPr>
           <w:lang w:val="en-US"/>
         </w:rPr>
+        <w:t>[2]</w:t>
+      </w:r>
+      <w:r>
+        <w:rPr>
+          <w:lang w:val="en-US"/>
+        </w:rPr>
+        <w:tab/>
+        <w:t>Fearless</w:t>
+      </w:r>
+    </w:p>
+    <w:p>
+      <w:pPr>
+        <w:rPr>
+          <w:lang w:val="en-US"/>
+        </w:rPr>
+      </w:pPr>
+    </w:p>
+    <w:p>
+      <w:pPr>
+        <w:rPr>
+          <w:lang w:val="en-US"/>
+        </w:rPr>
+      </w:pPr>
+    </w:p>
+    <w:p>
+      <w:pPr>
+        <w:rPr>
+          <w:lang w:val="en-US"/>
+        </w:rPr>
+      </w:pPr>
+    </w:p>
+    <w:p>
+      <w:pPr>
+        <w:rPr>
+          <w:lang w:val="en-US"/>
+        </w:rPr>
+      </w:pPr>
+    </w:p>
+    <w:p>
+      <w:pPr>
+        <w:rPr>
+          <w:lang w:val="en-US"/>
+        </w:rPr>
+      </w:pPr>
+    </w:p>
+    <w:p>
+      <w:pPr>
+        <w:rPr>
+          <w:lang w:val="en-US"/>
+        </w:rPr>
+      </w:pPr>
+    </w:p>
+    <w:p>
+      <w:pPr>
+        <w:rPr>
+          <w:lang w:val="en-US"/>
+        </w:rPr>
+      </w:pPr>
+    </w:p>
+    <w:p>
+      <w:pPr>
+        <w:rPr>
+          <w:lang w:val="en-US"/>
+        </w:rPr>
+      </w:pPr>
+    </w:p>
+    <w:p>
+      <w:pPr>
+        <w:rPr>
+          <w:lang w:val="en-US"/>
+        </w:rPr>
+      </w:pPr>
+    </w:p>
+    <w:p>
+      <w:pPr>
+        <w:rPr>
+          <w:lang w:val="en-US"/>
+        </w:rPr>
+      </w:pPr>
+    </w:p>
+    <w:p>
+      <w:pPr>
+        <w:rPr>
+          <w:lang w:val="en-US"/>
+        </w:rPr>
+      </w:pPr>
+    </w:p>
+    <w:p>
+      <w:pPr>
+        <w:rPr>
+          <w:lang w:val="en-US"/>
+        </w:rPr>
+      </w:pPr>
+    </w:p>
+    <w:p>
+      <w:pPr>
+        <w:rPr>
+          <w:lang w:val="en-US"/>
+        </w:rPr>
+      </w:pPr>
+      <w:r>
+        <w:rPr>
+          <w:lang w:val="en-US"/>
+        </w:rPr>
         <w:lastRenderedPageBreak/>
-        <w:t>[2]</w:t>
-      </w:r>
-      <w:r>
-        <w:rPr>
-          <w:lang w:val="en-US"/>
-        </w:rPr>
-        <w:tab/>
-        <w:t>Fearless</w:t>
-      </w:r>
-    </w:p>
-    <w:p>
-      <w:pPr>
-        <w:rPr>
-          <w:lang w:val="en-US"/>
-        </w:rPr>
-      </w:pPr>
-    </w:p>
-    <w:p>
-      <w:pPr>
-        <w:rPr>
-          <w:lang w:val="en-US"/>
-        </w:rPr>
-      </w:pPr>
-    </w:p>
-    <w:p>
-      <w:pPr>
-        <w:rPr>
-          <w:lang w:val="en-US"/>
-        </w:rPr>
-      </w:pPr>
-    </w:p>
-    <w:p>
-      <w:pPr>
-        <w:rPr>
-          <w:lang w:val="en-US"/>
-        </w:rPr>
-      </w:pPr>
-    </w:p>
-    <w:p>
-      <w:pPr>
-        <w:rPr>
-          <w:lang w:val="en-US"/>
-        </w:rPr>
-      </w:pPr>
-    </w:p>
-    <w:p>
-      <w:pPr>
-        <w:rPr>
-          <w:lang w:val="en-US"/>
-        </w:rPr>
-      </w:pPr>
-    </w:p>
-    <w:p>
-      <w:pPr>
-        <w:rPr>
-          <w:lang w:val="en-US"/>
-        </w:rPr>
-      </w:pPr>
-    </w:p>
-    <w:p>
-      <w:pPr>
-        <w:rPr>
-          <w:lang w:val="en-US"/>
-        </w:rPr>
-      </w:pPr>
-    </w:p>
-    <w:p>
-      <w:pPr>
-        <w:rPr>
-          <w:lang w:val="en-US"/>
-        </w:rPr>
-      </w:pPr>
-    </w:p>
-    <w:p>
-      <w:pPr>
-        <w:rPr>
-          <w:lang w:val="en-US"/>
-        </w:rPr>
-      </w:pPr>
-    </w:p>
-    <w:p>
-      <w:pPr>
-        <w:rPr>
-          <w:lang w:val="en-US"/>
-        </w:rPr>
-      </w:pPr>
-    </w:p>
-    <w:p>
-      <w:pPr>
-        <w:rPr>
-          <w:lang w:val="en-US"/>
-        </w:rPr>
-      </w:pPr>
-    </w:p>
-    <w:p>
-      <w:pPr>
-        <w:rPr>
-          <w:lang w:val="en-US"/>
-        </w:rPr>
-      </w:pPr>
-      <w:r>
-        <w:rPr>
-          <w:lang w:val="en-US"/>
-        </w:rPr>
         <w:t>[-15]</w:t>
       </w:r>
       <w:r>
@@ -29365,7 +29419,6 @@
         <w:rPr>
           <w:lang w:val="en-US"/>
         </w:rPr>
-        <w:lastRenderedPageBreak/>
         <w:t>[-10]</w:t>
       </w:r>
       <w:r>
@@ -38925,7 +38978,7 @@
             <w:rPr>
               <w:noProof/>
             </w:rPr>
-            <w:t>2</w:t>
+            <w:t>32</w:t>
           </w:r>
         </w:fldSimple>
       </w:p>

</xml_diff>

<commit_message>
v 3.6.8 Dodane typowe umiejętności Nakeraah
</commit_message>
<xml_diff>
--- a/Karmazyn.docx
+++ b/Karmazyn.docx
@@ -170,7 +170,7 @@
         <w:t>6.</w:t>
       </w:r>
       <w:r>
-        <w:t>7</w:t>
+        <w:t>8</w:t>
       </w:r>
     </w:p>
     <w:p>
@@ -208,13 +208,7 @@
         <w:rPr>
           <w:lang w:val="en-US"/>
         </w:rPr>
-        <w:t>1</w:t>
-      </w:r>
-      <w:r>
-        <w:rPr>
-          <w:lang w:val="en-US"/>
-        </w:rPr>
-        <w:t>6</w:t>
+        <w:t>29</w:t>
       </w:r>
     </w:p>
     <w:p>
@@ -11833,22 +11827,52 @@
       </w:r>
     </w:p>
     <w:p>
-      <w:r>
-        <w:rPr>
-          <w:b/>
+      <w:pPr>
+        <w:rPr>
+          <w:lang w:val="en-GB"/>
+        </w:rPr>
+      </w:pPr>
+      <w:r>
+        <w:rPr>
+          <w:b/>
+          <w:lang w:val="en-GB"/>
         </w:rPr>
         <w:t>Umiejętności</w:t>
       </w:r>
       <w:r>
+        <w:rPr>
+          <w:lang w:val="en-GB"/>
+        </w:rPr>
         <w:t>:</w:t>
       </w:r>
       <w:r>
+        <w:rPr>
+          <w:lang w:val="en-GB"/>
+        </w:rPr>
         <w:t xml:space="preserve"> Al</w:t>
       </w:r>
       <w:r>
+        <w:rPr>
+          <w:lang w:val="en-GB"/>
+        </w:rPr>
         <w:t>chemy, Biology,</w:t>
       </w:r>
       <w:r>
+        <w:rPr>
+          <w:lang w:val="en-GB"/>
+        </w:rPr>
+        <w:t xml:space="preserve"> </w:t>
+      </w:r>
+      <w:r>
+        <w:rPr>
+          <w:lang w:val="en-GB"/>
+        </w:rPr>
+        <w:t>Dreaming,</w:t>
+      </w:r>
+      <w:r>
+        <w:rPr>
+          <w:lang w:val="en-GB"/>
+        </w:rPr>
         <w:t xml:space="preserve"> First Aid,Gardening, Herb Lore, Judo, Naturalist, Pharmacy, Physician, Psychology, Teaching</w:t>
       </w:r>
     </w:p>
@@ -18925,7 +18949,19 @@
         <w:rPr>
           <w:lang w:val="en-GB"/>
         </w:rPr>
-        <w:t>Architecture, Artist, Body Language, Body Sense, Carousing, Climbing, Cloak, Connoisseur, Cryptography, Current affairs, Dancing, Detect Lies, Diplomacy, Disguise, Erotic Art, Excape, Fast-Talk, Fast-Draw, Forgery, Gambling, Holdout, Intimidation, Jeweler, Leatherworking, Linguistics, Literature, Lockpicking, Musical Instrument, Observation, Performance, Philosophy, Poetry, Politics, Propaganda, Public Speaking, Rapier, Savoir-Faire, Sex Appeal, Shadowing, Shortsword, Sleight of Hand, Sociology, Stealth, Streetwise, Tracking, Traps, Writing</w:t>
+        <w:t xml:space="preserve">Architecture, Artist, Body Language, Body Sense, Carousing, Climbing, Cloak, Connoisseur, Cryptography, Current affairs, Dancing, Detect Lies, Diplomacy, Disguise, </w:t>
+      </w:r>
+      <w:r>
+        <w:rPr>
+          <w:lang w:val="en-GB"/>
+        </w:rPr>
+        <w:t xml:space="preserve">Dreaming, </w:t>
+      </w:r>
+      <w:r>
+        <w:rPr>
+          <w:lang w:val="en-GB"/>
+        </w:rPr>
+        <w:t>Erotic Art, Excape, Fast-Talk, Fast-Draw, Forgery, Gambling, Holdout, Intimidation, Jeweler, Leatherworking, Linguistics, Literature, Lockpicking, Musical Instrument, Observation, Performance, Philosophy, Poetry, Politics, Propaganda, Public Speaking, Rapier, Savoir-Faire, Sex Appeal, Shadowing, Shortsword, Sleight of Hand, Sociology, Stealth, Streetwise, Tracking, Traps, Writing</w:t>
       </w:r>
     </w:p>
     <w:p>
@@ -20124,14 +20160,23 @@
       </w:r>
     </w:p>
     <w:p>
+      <w:pPr>
+        <w:rPr>
+          <w:lang w:val="en-GB"/>
+        </w:rPr>
+      </w:pPr>
       <w:r>
         <w:rPr>
           <w:b/>
           <w:bCs/>
+          <w:lang w:val="en-GB"/>
         </w:rPr>
         <w:t>Walka</w:t>
       </w:r>
       <w:r>
+        <w:rPr>
+          <w:lang w:val="en-GB"/>
+        </w:rPr>
         <w:t>: dyscypliny / magia</w:t>
       </w:r>
     </w:p>
@@ -21181,6 +21226,12 @@
         <w:t>zarny</w:t>
       </w:r>
       <w:r>
+        <w:rPr>
+          <w:bCs/>
+        </w:rPr>
+        <w:t xml:space="preserve"> </w:t>
+      </w:r>
+      <w:r>
         <w:t>szkielet kruka w białym polu</w:t>
       </w:r>
     </w:p>
@@ -21243,21 +21294,49 @@
       </w:r>
     </w:p>
     <w:p>
+      <w:r>
+        <w:rPr>
+          <w:b/>
+          <w:bCs/>
+        </w:rPr>
+        <w:t>Walka</w:t>
+      </w:r>
+      <w:r>
+        <w:t>: dyscypliny / magia</w:t>
+      </w:r>
+    </w:p>
+    <w:p>
       <w:pPr>
         <w:rPr>
           <w:sz w:val="24"/>
           <w:szCs w:val="24"/>
-        </w:rPr>
-      </w:pPr>
-      <w:r>
-        <w:rPr>
-          <w:b/>
-          <w:bCs/>
-        </w:rPr>
-        <w:t>Walka</w:t>
-      </w:r>
-      <w:r>
-        <w:t>: dyscypliny / magia</w:t>
+          <w:lang w:val="en-GB"/>
+        </w:rPr>
+      </w:pPr>
+      <w:r>
+        <w:rPr>
+          <w:b/>
+          <w:lang w:val="en-GB"/>
+        </w:rPr>
+        <w:t xml:space="preserve">Umiejętności: </w:t>
+      </w:r>
+      <w:r>
+        <w:rPr>
+          <w:lang w:val="en-GB"/>
+        </w:rPr>
+        <w:t>Alchemy, Bioengineering, Biology,  Body Cont</w:t>
+      </w:r>
+      <w:r>
+        <w:rPr>
+          <w:lang w:val="en-GB"/>
+        </w:rPr>
+        <w:t xml:space="preserve">rol, </w:t>
+      </w:r>
+      <w:r>
+        <w:rPr>
+          <w:lang w:val="en-GB"/>
+        </w:rPr>
+        <w:t>Herb Lore, Hidden Lore, History, Interrogation, Intimidation, Mimicry, Naturalist, Occultism, Pharmacy, Physician, Poisons, Survival, Symbol Drawing, Thaumatology, Theology, Veterinary, Writing</w:t>
       </w:r>
     </w:p>
     <w:p>
@@ -21647,6 +21726,7 @@
         <w:rPr>
           <w:lang w:val="en-US"/>
         </w:rPr>
+        <w:lastRenderedPageBreak/>
         <w:t>[5]</w:t>
       </w:r>
       <w:r>
@@ -22515,6 +22595,7 @@
     </w:p>
     <w:p>
       <w:r>
+        <w:lastRenderedPageBreak/>
         <w:t>Koszt szablonu obowiązkowego [</w:t>
       </w:r>
       <w:r>
@@ -23241,7 +23322,11 @@
         <w:pStyle w:val="Cytat"/>
       </w:pPr>
       <w:r>
-        <w:t>- Nie to miałem na myśli. Chodzi o budowanie jakiegoś systemu, wymyślanie nowych rozwiązań i usprawnianie istniejących, zarządzanie państwem tak żeby było najefektywniejsze. To wcale nie musi mieć nic wspólnego z wojną. – Rzekł Gevan.</w:t>
+        <w:t xml:space="preserve">- Nie to miałem na myśli. Chodzi o budowanie jakiegoś systemu, wymyślanie nowych rozwiązań i usprawnianie istniejących, zarządzanie </w:t>
+      </w:r>
+      <w:r>
+        <w:lastRenderedPageBreak/>
+        <w:t>państwem tak żeby było najefektywniejsze. To wcale nie musi mieć nic wspólnego z wojną. – Rzekł Gevan.</w:t>
       </w:r>
     </w:p>
     <w:p>
@@ -23922,6 +24007,7 @@
         <w:rPr>
           <w:b/>
         </w:rPr>
+        <w:lastRenderedPageBreak/>
         <w:t>Typowe zalety / wady</w:t>
       </w:r>
       <w:r>
@@ -23993,109 +24079,108 @@
           <w:rStyle w:val="Wyrnieniedelikatne"/>
           <w:lang w:val="en-US"/>
         </w:rPr>
+        <w:t>[15]</w:t>
+      </w:r>
+      <w:r>
+        <w:rPr>
+          <w:rStyle w:val="Wyrnieniedelikatne"/>
+          <w:lang w:val="en-US"/>
+        </w:rPr>
+        <w:tab/>
+        <w:t>Danger Sense</w:t>
+      </w:r>
+    </w:p>
+    <w:p>
+      <w:pPr>
+        <w:rPr>
+          <w:lang w:val="en-US"/>
+        </w:rPr>
+      </w:pPr>
+      <w:r>
+        <w:rPr>
+          <w:lang w:val="en-US"/>
+        </w:rPr>
+        <w:t>[5]</w:t>
+      </w:r>
+      <w:r>
+        <w:rPr>
+          <w:lang w:val="en-US"/>
+        </w:rPr>
+        <w:tab/>
+        <w:t>Empathy</w:t>
+      </w:r>
+    </w:p>
+    <w:p>
+      <w:pPr>
+        <w:rPr>
+          <w:lang w:val="en-US"/>
+        </w:rPr>
+      </w:pPr>
+      <w:r>
+        <w:rPr>
+          <w:lang w:val="en-US"/>
+        </w:rPr>
+        <w:t>[10]</w:t>
+      </w:r>
+      <w:r>
+        <w:rPr>
+          <w:lang w:val="en-US"/>
+        </w:rPr>
+        <w:tab/>
+        <w:t>Voice</w:t>
+      </w:r>
+    </w:p>
+    <w:p>
+      <w:pPr>
+        <w:rPr>
+          <w:lang w:val="en-US"/>
+        </w:rPr>
+      </w:pPr>
+      <w:r>
+        <w:rPr>
+          <w:lang w:val="en-US"/>
+        </w:rPr>
+        <w:t>[5]</w:t>
+      </w:r>
+      <w:r>
+        <w:rPr>
+          <w:lang w:val="en-US"/>
+        </w:rPr>
+        <w:tab/>
+        <w:t>Social Chameleon</w:t>
+      </w:r>
+    </w:p>
+    <w:p>
+      <w:pPr>
+        <w:rPr>
+          <w:lang w:val="en-US"/>
+        </w:rPr>
+      </w:pPr>
+      <w:r>
+        <w:rPr>
+          <w:lang w:val="en-US"/>
+        </w:rPr>
+        <w:t>[15]</w:t>
+      </w:r>
+      <w:r>
+        <w:rPr>
+          <w:lang w:val="en-US"/>
+        </w:rPr>
+        <w:tab/>
+        <w:t>Talent: Smooth Operator</w:t>
+      </w:r>
+    </w:p>
+    <w:p>
+      <w:pPr>
+        <w:rPr>
+          <w:rStyle w:val="Wyrnieniedelikatne"/>
+          <w:lang w:val="en-US"/>
+        </w:rPr>
+      </w:pPr>
+    </w:p>
+    <w:p>
+      <w:r>
         <w:lastRenderedPageBreak/>
-        <w:t>[15]</w:t>
-      </w:r>
-      <w:r>
-        <w:rPr>
-          <w:rStyle w:val="Wyrnieniedelikatne"/>
-          <w:lang w:val="en-US"/>
-        </w:rPr>
-        <w:tab/>
-        <w:t>Danger Sense</w:t>
-      </w:r>
-    </w:p>
-    <w:p>
-      <w:pPr>
-        <w:rPr>
-          <w:lang w:val="en-US"/>
-        </w:rPr>
-      </w:pPr>
-      <w:r>
-        <w:rPr>
-          <w:lang w:val="en-US"/>
-        </w:rPr>
-        <w:t>[5]</w:t>
-      </w:r>
-      <w:r>
-        <w:rPr>
-          <w:lang w:val="en-US"/>
-        </w:rPr>
-        <w:tab/>
-        <w:t>Empathy</w:t>
-      </w:r>
-    </w:p>
-    <w:p>
-      <w:pPr>
-        <w:rPr>
-          <w:lang w:val="en-US"/>
-        </w:rPr>
-      </w:pPr>
-      <w:r>
-        <w:rPr>
-          <w:lang w:val="en-US"/>
-        </w:rPr>
-        <w:lastRenderedPageBreak/>
-        <w:t>[10]</w:t>
-      </w:r>
-      <w:r>
-        <w:rPr>
-          <w:lang w:val="en-US"/>
-        </w:rPr>
-        <w:tab/>
-        <w:t>Voice</w:t>
-      </w:r>
-    </w:p>
-    <w:p>
-      <w:pPr>
-        <w:rPr>
-          <w:lang w:val="en-US"/>
-        </w:rPr>
-      </w:pPr>
-      <w:r>
-        <w:rPr>
-          <w:lang w:val="en-US"/>
-        </w:rPr>
-        <w:t>[5]</w:t>
-      </w:r>
-      <w:r>
-        <w:rPr>
-          <w:lang w:val="en-US"/>
-        </w:rPr>
-        <w:tab/>
-        <w:t>Social Chameleon</w:t>
-      </w:r>
-    </w:p>
-    <w:p>
-      <w:pPr>
-        <w:rPr>
-          <w:lang w:val="en-US"/>
-        </w:rPr>
-      </w:pPr>
-      <w:r>
-        <w:rPr>
-          <w:lang w:val="en-US"/>
-        </w:rPr>
-        <w:t>[15]</w:t>
-      </w:r>
-      <w:r>
-        <w:rPr>
-          <w:lang w:val="en-US"/>
-        </w:rPr>
-        <w:tab/>
-        <w:t>Talent: Smooth Operator</w:t>
-      </w:r>
-    </w:p>
-    <w:p>
-      <w:pPr>
-        <w:rPr>
-          <w:rStyle w:val="Wyrnieniedelikatne"/>
-          <w:lang w:val="en-US"/>
-        </w:rPr>
-      </w:pPr>
-    </w:p>
-    <w:p>
-      <w:r>
         <w:t>[-5]</w:t>
       </w:r>
       <w:r>
@@ -24221,6 +24306,7 @@
         <w:pStyle w:val="Cytat"/>
       </w:pPr>
       <w:r>
+        <w:lastRenderedPageBreak/>
         <w:t>- Uspokój się powiedziałem. Zachowujesz się jak dziecko. Zostaw w spokoju tego biedaka. – Poprawił blademu kupcowi połę kubraka i klepnął w policzek. Wrócił z powrotem do stolika. Sarghaddka siadła naprzeciw."</w:t>
       </w:r>
     </w:p>
@@ -24800,6 +24886,7 @@
           <w:rStyle w:val="Wyrnieniedelikatne"/>
           <w:lang w:val="en-US"/>
         </w:rPr>
+        <w:lastRenderedPageBreak/>
         <w:t>[4]</w:t>
       </w:r>
       <w:r>
@@ -24922,7 +25009,6 @@
           <w:rStyle w:val="Wyrnieniedelikatne"/>
           <w:lang w:val="en-US"/>
         </w:rPr>
-        <w:lastRenderedPageBreak/>
         <w:t xml:space="preserve">[5]     </w:t>
       </w:r>
       <w:r>
@@ -25082,6 +25168,7 @@
           <w:rStyle w:val="Wyrnieniedelikatne"/>
           <w:lang w:val="en-US"/>
         </w:rPr>
+        <w:lastRenderedPageBreak/>
         <w:t>[-10]</w:t>
       </w:r>
       <w:r>
@@ -25881,6 +25968,7 @@
         </w:rPr>
       </w:pPr>
       <w:r>
+        <w:lastRenderedPageBreak/>
         <w:tab/>
       </w:r>
       <w:r>
@@ -25890,11 +25978,7 @@
         <w:t>w</w:t>
       </w:r>
       <w:r>
-        <w:t xml:space="preserve">ójki szlachciców zawsze dziedziczy ród jednego z rodziców. Z jednym wyjątkiem - Założyciel Shiveran był synem Założyciela Van Kroth i Założycielki Nakeraah i w niewyjaśnione sposób połączonych cechy rodów rodziców, początkując nową linię Krwi. Shiverani są zwykle dużo bardziej </w:t>
-      </w:r>
-      <w:r>
-        <w:lastRenderedPageBreak/>
-        <w:t>przystępni od Nakeraah, przykładowo przyzywają demona żeby zagrał na harfie i zabawiał gości, a nie rozszarpał ich na strzępy i udekorował resztkami salon.</w:t>
+        <w:t>ójki szlachciców zawsze dziedziczy ród jednego z rodziców. Z jednym wyjątkiem - Założyciel Shiveran był synem Założyciela Van Kroth i Założycielki Nakeraah i w niewyjaśnione sposób połączonych cechy rodów rodziców, początkując nową linię Krwi. Shiverani są zwykle dużo bardziej przystępni od Nakeraah, przykładowo przyzywają demona żeby zagrał na harfie i zabawiał gości, a nie rozszarpał ich na strzępy i udekorował resztkami salon.</w:t>
       </w:r>
     </w:p>
     <w:p>
@@ -26746,214 +26830,6 @@
         <w:rPr>
           <w:lang w:val="en-US"/>
         </w:rPr>
-        <w:t>[var]</w:t>
-      </w:r>
-      <w:r>
-        <w:rPr>
-          <w:lang w:val="en-US"/>
-        </w:rPr>
-        <w:tab/>
-        <w:t>Enhanced Defenses</w:t>
-      </w:r>
-    </w:p>
-    <w:p>
-      <w:pPr>
-        <w:rPr>
-          <w:lang w:val="en-US"/>
-        </w:rPr>
-      </w:pPr>
-      <w:r>
-        <w:rPr>
-          <w:lang w:val="en-US"/>
-        </w:rPr>
-        <w:t>[10]</w:t>
-      </w:r>
-      <w:r>
-        <w:rPr>
-          <w:lang w:val="en-US"/>
-        </w:rPr>
-        <w:tab/>
-        <w:t>High Pain Threshold</w:t>
-      </w:r>
-    </w:p>
-    <w:p>
-      <w:pPr>
-        <w:rPr>
-          <w:lang w:val="en-US"/>
-        </w:rPr>
-      </w:pPr>
-      <w:r>
-        <w:rPr>
-          <w:lang w:val="en-US"/>
-        </w:rPr>
-        <w:t>[var]</w:t>
-      </w:r>
-      <w:r>
-        <w:rPr>
-          <w:lang w:val="en-US"/>
-        </w:rPr>
-        <w:tab/>
-        <w:t>Luck</w:t>
-      </w:r>
-    </w:p>
-    <w:p>
-      <w:pPr>
-        <w:rPr>
-          <w:lang w:val="en-US"/>
-        </w:rPr>
-      </w:pPr>
-      <w:r>
-        <w:rPr>
-          <w:lang w:val="en-US"/>
-        </w:rPr>
-        <w:t>[var]</w:t>
-      </w:r>
-      <w:r>
-        <w:rPr>
-          <w:lang w:val="en-US"/>
-        </w:rPr>
-        <w:tab/>
-        <w:t>Magery</w:t>
-      </w:r>
-    </w:p>
-    <w:p>
-      <w:pPr>
-        <w:rPr>
-          <w:lang w:val="en-US"/>
-        </w:rPr>
-      </w:pPr>
-      <w:r>
-        <w:rPr>
-          <w:lang w:val="en-US"/>
-        </w:rPr>
-        <w:lastRenderedPageBreak/>
-        <w:t>[15]</w:t>
-      </w:r>
-      <w:r>
-        <w:rPr>
-          <w:lang w:val="en-US"/>
-        </w:rPr>
-        <w:tab/>
-        <w:t>Perfect Balance</w:t>
-      </w:r>
-    </w:p>
-    <w:p>
-      <w:pPr>
-        <w:rPr>
-          <w:lang w:val="en-US"/>
-        </w:rPr>
-      </w:pPr>
-      <w:r>
-        <w:rPr>
-          <w:lang w:val="en-US"/>
-        </w:rPr>
-        <w:t>[5]</w:t>
-      </w:r>
-      <w:r>
-        <w:rPr>
-          <w:lang w:val="en-US"/>
-        </w:rPr>
-        <w:tab/>
-        <w:t>Single Minded</w:t>
-      </w:r>
-    </w:p>
-    <w:p>
-      <w:pPr>
-        <w:rPr>
-          <w:lang w:val="en-US"/>
-        </w:rPr>
-      </w:pPr>
-      <w:r>
-        <w:rPr>
-          <w:lang w:val="en-US"/>
-        </w:rPr>
-        <w:t>[5]</w:t>
-      </w:r>
-      <w:r>
-        <w:rPr>
-          <w:lang w:val="en-US"/>
-        </w:rPr>
-        <w:tab/>
-        <w:t>Talent: Gifted artist</w:t>
-      </w:r>
-    </w:p>
-    <w:p>
-      <w:pPr>
-        <w:rPr>
-          <w:lang w:val="en-US"/>
-        </w:rPr>
-      </w:pPr>
-      <w:r>
-        <w:rPr>
-          <w:lang w:val="en-US"/>
-        </w:rPr>
-        <w:t>[15]</w:t>
-      </w:r>
-      <w:r>
-        <w:rPr>
-          <w:lang w:val="en-US"/>
-        </w:rPr>
-        <w:tab/>
-        <w:t>Talent: Smooth operator</w:t>
-      </w:r>
-    </w:p>
-    <w:p>
-      <w:pPr>
-        <w:rPr>
-          <w:lang w:val="en-US"/>
-        </w:rPr>
-      </w:pPr>
-      <w:r>
-        <w:rPr>
-          <w:lang w:val="en-US"/>
-        </w:rPr>
-        <w:t>[15]</w:t>
-      </w:r>
-      <w:r>
-        <w:rPr>
-          <w:lang w:val="en-US"/>
-        </w:rPr>
-        <w:tab/>
-        <w:t>Unfazable</w:t>
-      </w:r>
-    </w:p>
-    <w:p>
-      <w:pPr>
-        <w:rPr>
-          <w:lang w:val="en-US"/>
-        </w:rPr>
-      </w:pPr>
-      <w:r>
-        <w:rPr>
-          <w:lang w:val="en-US"/>
-        </w:rPr>
-        <w:t>[10]</w:t>
-      </w:r>
-      <w:r>
-        <w:rPr>
-          <w:lang w:val="en-US"/>
-        </w:rPr>
-        <w:tab/>
-        <w:t>Voice</w:t>
-      </w:r>
-    </w:p>
-    <w:p>
-      <w:pPr>
-        <w:rPr>
-          <w:lang w:val="en-US"/>
-        </w:rPr>
-      </w:pPr>
-    </w:p>
-    <w:p>
-      <w:pPr>
-        <w:rPr>
-          <w:lang w:val="en-US"/>
-        </w:rPr>
-      </w:pPr>
-      <w:r>
-        <w:rPr>
-          <w:lang w:val="en-US"/>
-        </w:rPr>
         <w:lastRenderedPageBreak/>
         <w:t>[var]</w:t>
       </w:r>
@@ -26962,6 +26838,214 @@
           <w:lang w:val="en-US"/>
         </w:rPr>
         <w:tab/>
+        <w:t>Enhanced Defenses</w:t>
+      </w:r>
+    </w:p>
+    <w:p>
+      <w:pPr>
+        <w:rPr>
+          <w:lang w:val="en-US"/>
+        </w:rPr>
+      </w:pPr>
+      <w:r>
+        <w:rPr>
+          <w:lang w:val="en-US"/>
+        </w:rPr>
+        <w:t>[10]</w:t>
+      </w:r>
+      <w:r>
+        <w:rPr>
+          <w:lang w:val="en-US"/>
+        </w:rPr>
+        <w:tab/>
+        <w:t>High Pain Threshold</w:t>
+      </w:r>
+    </w:p>
+    <w:p>
+      <w:pPr>
+        <w:rPr>
+          <w:lang w:val="en-US"/>
+        </w:rPr>
+      </w:pPr>
+      <w:r>
+        <w:rPr>
+          <w:lang w:val="en-US"/>
+        </w:rPr>
+        <w:t>[var]</w:t>
+      </w:r>
+      <w:r>
+        <w:rPr>
+          <w:lang w:val="en-US"/>
+        </w:rPr>
+        <w:tab/>
+        <w:t>Luck</w:t>
+      </w:r>
+    </w:p>
+    <w:p>
+      <w:pPr>
+        <w:rPr>
+          <w:lang w:val="en-US"/>
+        </w:rPr>
+      </w:pPr>
+      <w:r>
+        <w:rPr>
+          <w:lang w:val="en-US"/>
+        </w:rPr>
+        <w:lastRenderedPageBreak/>
+        <w:t>[var]</w:t>
+      </w:r>
+      <w:r>
+        <w:rPr>
+          <w:lang w:val="en-US"/>
+        </w:rPr>
+        <w:tab/>
+        <w:t>Magery</w:t>
+      </w:r>
+    </w:p>
+    <w:p>
+      <w:pPr>
+        <w:rPr>
+          <w:lang w:val="en-US"/>
+        </w:rPr>
+      </w:pPr>
+      <w:r>
+        <w:rPr>
+          <w:lang w:val="en-US"/>
+        </w:rPr>
+        <w:t>[15]</w:t>
+      </w:r>
+      <w:r>
+        <w:rPr>
+          <w:lang w:val="en-US"/>
+        </w:rPr>
+        <w:tab/>
+        <w:t>Perfect Balance</w:t>
+      </w:r>
+    </w:p>
+    <w:p>
+      <w:pPr>
+        <w:rPr>
+          <w:lang w:val="en-US"/>
+        </w:rPr>
+      </w:pPr>
+      <w:r>
+        <w:rPr>
+          <w:lang w:val="en-US"/>
+        </w:rPr>
+        <w:t>[5]</w:t>
+      </w:r>
+      <w:r>
+        <w:rPr>
+          <w:lang w:val="en-US"/>
+        </w:rPr>
+        <w:tab/>
+        <w:t>Single Minded</w:t>
+      </w:r>
+    </w:p>
+    <w:p>
+      <w:pPr>
+        <w:rPr>
+          <w:lang w:val="en-US"/>
+        </w:rPr>
+      </w:pPr>
+      <w:r>
+        <w:rPr>
+          <w:lang w:val="en-US"/>
+        </w:rPr>
+        <w:t>[5]</w:t>
+      </w:r>
+      <w:r>
+        <w:rPr>
+          <w:lang w:val="en-US"/>
+        </w:rPr>
+        <w:tab/>
+        <w:t>Talent: Gifted artist</w:t>
+      </w:r>
+    </w:p>
+    <w:p>
+      <w:pPr>
+        <w:rPr>
+          <w:lang w:val="en-US"/>
+        </w:rPr>
+      </w:pPr>
+      <w:r>
+        <w:rPr>
+          <w:lang w:val="en-US"/>
+        </w:rPr>
+        <w:t>[15]</w:t>
+      </w:r>
+      <w:r>
+        <w:rPr>
+          <w:lang w:val="en-US"/>
+        </w:rPr>
+        <w:tab/>
+        <w:t>Talent: Smooth operator</w:t>
+      </w:r>
+    </w:p>
+    <w:p>
+      <w:pPr>
+        <w:rPr>
+          <w:lang w:val="en-US"/>
+        </w:rPr>
+      </w:pPr>
+      <w:r>
+        <w:rPr>
+          <w:lang w:val="en-US"/>
+        </w:rPr>
+        <w:t>[15]</w:t>
+      </w:r>
+      <w:r>
+        <w:rPr>
+          <w:lang w:val="en-US"/>
+        </w:rPr>
+        <w:tab/>
+        <w:t>Unfazable</w:t>
+      </w:r>
+    </w:p>
+    <w:p>
+      <w:pPr>
+        <w:rPr>
+          <w:lang w:val="en-US"/>
+        </w:rPr>
+      </w:pPr>
+      <w:r>
+        <w:rPr>
+          <w:lang w:val="en-US"/>
+        </w:rPr>
+        <w:t>[10]</w:t>
+      </w:r>
+      <w:r>
+        <w:rPr>
+          <w:lang w:val="en-US"/>
+        </w:rPr>
+        <w:tab/>
+        <w:t>Voice</w:t>
+      </w:r>
+    </w:p>
+    <w:p>
+      <w:pPr>
+        <w:rPr>
+          <w:lang w:val="en-US"/>
+        </w:rPr>
+      </w:pPr>
+    </w:p>
+    <w:p>
+      <w:pPr>
+        <w:rPr>
+          <w:lang w:val="en-US"/>
+        </w:rPr>
+      </w:pPr>
+      <w:r>
+        <w:rPr>
+          <w:lang w:val="en-US"/>
+        </w:rPr>
+        <w:t>[var]</w:t>
+      </w:r>
+      <w:r>
+        <w:rPr>
+          <w:lang w:val="en-US"/>
+        </w:rPr>
+        <w:tab/>
         <w:t>Compulsive behaviour</w:t>
       </w:r>
     </w:p>
@@ -27015,6 +27099,7 @@
         <w:rPr>
           <w:lang w:val="en-US"/>
         </w:rPr>
+        <w:lastRenderedPageBreak/>
         <w:t>[-10]</w:t>
       </w:r>
       <w:r>
@@ -27095,7 +27180,6 @@
         <w:rPr>
           <w:lang w:val="en-US"/>
         </w:rPr>
-        <w:lastRenderedPageBreak/>
         <w:t>[-5]</w:t>
       </w:r>
       <w:r>
@@ -27392,6 +27476,7 @@
         <w:rPr>
           <w:b/>
         </w:rPr>
+        <w:lastRenderedPageBreak/>
         <w:t>Imiona męskie</w:t>
       </w:r>
       <w:r>
@@ -27472,7 +27557,6 @@
         <w:rPr>
           <w:b/>
         </w:rPr>
-        <w:lastRenderedPageBreak/>
         <w:t>Imiona kobiece</w:t>
       </w:r>
       <w:r>
@@ -28550,6 +28634,7 @@
       </w:pPr>
       <w:bookmarkStart w:id="105" w:name="_Toc459697145"/>
       <w:r>
+        <w:lastRenderedPageBreak/>
         <w:t>Zurov</w:t>
       </w:r>
       <w:bookmarkEnd w:id="102"/>
@@ -28569,7 +28654,6 @@
           <w:b/>
           <w:bCs/>
         </w:rPr>
-        <w:lastRenderedPageBreak/>
         <w:t xml:space="preserve">Herb: </w:t>
       </w:r>
       <w:r>
@@ -28977,6 +29061,7 @@
         <w:rPr>
           <w:lang w:val="en-US"/>
         </w:rPr>
+        <w:lastRenderedPageBreak/>
         <w:t>[10]</w:t>
       </w:r>
       <w:r>
@@ -29017,120 +29102,120 @@
         <w:rPr>
           <w:lang w:val="en-US"/>
         </w:rPr>
+        <w:t>[</w:t>
+      </w:r>
+      <w:r>
+        <w:rPr>
+          <w:lang w:val="en-US"/>
+        </w:rPr>
+        <w:t>1</w:t>
+      </w:r>
+      <w:r>
+        <w:rPr>
+          <w:lang w:val="en-US"/>
+        </w:rPr>
+        <w:t>0]</w:t>
+      </w:r>
+      <w:r>
+        <w:rPr>
+          <w:lang w:val="en-US"/>
+        </w:rPr>
+        <w:tab/>
+        <w:t>Talent: M</w:t>
+      </w:r>
+      <w:r>
+        <w:rPr>
+          <w:lang w:val="en-US"/>
+        </w:rPr>
+        <w:t xml:space="preserve">elee weapons </w:t>
+      </w:r>
+      <w:r>
+        <w:rPr>
+          <w:lang w:val="en-US"/>
+        </w:rPr>
+        <w:t>1</w:t>
+      </w:r>
+    </w:p>
+    <w:p>
+      <w:pPr>
+        <w:jc w:val="left"/>
+        <w:rPr>
+          <w:rStyle w:val="Wyrnieniedelikatne"/>
+          <w:lang w:val="en-US"/>
+        </w:rPr>
+      </w:pPr>
+      <w:r>
+        <w:rPr>
+          <w:rStyle w:val="Wyrnieniedelikatne"/>
+          <w:lang w:val="en-US"/>
+        </w:rPr>
+        <w:t>[3]</w:t>
+      </w:r>
+      <w:r>
+        <w:rPr>
+          <w:rStyle w:val="Wyrnieniedelikatne"/>
+          <w:lang w:val="en-US"/>
+        </w:rPr>
+        <w:tab/>
+        <w:t>Tempera</w:t>
+      </w:r>
+      <w:r>
+        <w:rPr>
+          <w:rStyle w:val="Wyrnieniedelikatne"/>
+          <w:lang w:val="en-US"/>
+        </w:rPr>
+        <w:t>ture T</w:t>
+      </w:r>
+      <w:r>
+        <w:rPr>
+          <w:rStyle w:val="Wyrnieniedelikatne"/>
+          <w:lang w:val="en-US"/>
+        </w:rPr>
+        <w:t xml:space="preserve">olerance 3 </w:t>
+      </w:r>
+    </w:p>
+    <w:p>
+      <w:pPr>
+        <w:jc w:val="left"/>
+        <w:rPr>
+          <w:rStyle w:val="Wyrnieniedelikatne"/>
+          <w:lang w:val="en-US"/>
+        </w:rPr>
+      </w:pPr>
+      <w:r>
+        <w:rPr>
+          <w:rStyle w:val="Wyrnieniedelikatne"/>
+          <w:lang w:val="en-US"/>
+        </w:rPr>
+        <w:t>[1]</w:t>
+      </w:r>
+      <w:r>
+        <w:rPr>
+          <w:rStyle w:val="Wyrnieniedelikatne"/>
+          <w:lang w:val="en-US"/>
+        </w:rPr>
+        <w:tab/>
+        <w:t xml:space="preserve">Alcohol Tolerance </w:t>
+      </w:r>
+    </w:p>
+    <w:p>
+      <w:pPr>
+        <w:rPr>
+          <w:lang w:val="en-US"/>
+        </w:rPr>
+      </w:pPr>
+    </w:p>
+    <w:p>
+      <w:pPr>
+        <w:rPr>
+          <w:lang w:val="en-US"/>
+        </w:rPr>
+      </w:pPr>
+      <w:r>
+        <w:rPr>
+          <w:lang w:val="en-US"/>
+        </w:rPr>
         <w:lastRenderedPageBreak/>
-        <w:t>[</w:t>
-      </w:r>
-      <w:r>
-        <w:rPr>
-          <w:lang w:val="en-US"/>
-        </w:rPr>
-        <w:t>1</w:t>
-      </w:r>
-      <w:r>
-        <w:rPr>
-          <w:lang w:val="en-US"/>
-        </w:rPr>
-        <w:t>0]</w:t>
-      </w:r>
-      <w:r>
-        <w:rPr>
-          <w:lang w:val="en-US"/>
-        </w:rPr>
-        <w:tab/>
-        <w:t>Talent: M</w:t>
-      </w:r>
-      <w:r>
-        <w:rPr>
-          <w:lang w:val="en-US"/>
-        </w:rPr>
-        <w:t xml:space="preserve">elee weapons </w:t>
-      </w:r>
-      <w:r>
-        <w:rPr>
-          <w:lang w:val="en-US"/>
-        </w:rPr>
-        <w:t>1</w:t>
-      </w:r>
-    </w:p>
-    <w:p>
-      <w:pPr>
-        <w:jc w:val="left"/>
-        <w:rPr>
-          <w:rStyle w:val="Wyrnieniedelikatne"/>
-          <w:lang w:val="en-US"/>
-        </w:rPr>
-      </w:pPr>
-      <w:r>
-        <w:rPr>
-          <w:rStyle w:val="Wyrnieniedelikatne"/>
-          <w:lang w:val="en-US"/>
-        </w:rPr>
-        <w:t>[3]</w:t>
-      </w:r>
-      <w:r>
-        <w:rPr>
-          <w:rStyle w:val="Wyrnieniedelikatne"/>
-          <w:lang w:val="en-US"/>
-        </w:rPr>
-        <w:tab/>
-        <w:t>Tempera</w:t>
-      </w:r>
-      <w:r>
-        <w:rPr>
-          <w:rStyle w:val="Wyrnieniedelikatne"/>
-          <w:lang w:val="en-US"/>
-        </w:rPr>
-        <w:t>ture T</w:t>
-      </w:r>
-      <w:r>
-        <w:rPr>
-          <w:rStyle w:val="Wyrnieniedelikatne"/>
-          <w:lang w:val="en-US"/>
-        </w:rPr>
-        <w:t xml:space="preserve">olerance 3 </w:t>
-      </w:r>
-    </w:p>
-    <w:p>
-      <w:pPr>
-        <w:jc w:val="left"/>
-        <w:rPr>
-          <w:rStyle w:val="Wyrnieniedelikatne"/>
-          <w:lang w:val="en-US"/>
-        </w:rPr>
-      </w:pPr>
-      <w:r>
-        <w:rPr>
-          <w:rStyle w:val="Wyrnieniedelikatne"/>
-          <w:lang w:val="en-US"/>
-        </w:rPr>
-        <w:t>[1]</w:t>
-      </w:r>
-      <w:r>
-        <w:rPr>
-          <w:rStyle w:val="Wyrnieniedelikatne"/>
-          <w:lang w:val="en-US"/>
-        </w:rPr>
-        <w:tab/>
-        <w:t xml:space="preserve">Alcohol Tolerance </w:t>
-      </w:r>
-    </w:p>
-    <w:p>
-      <w:pPr>
-        <w:rPr>
-          <w:lang w:val="en-US"/>
-        </w:rPr>
-      </w:pPr>
-    </w:p>
-    <w:p>
-      <w:pPr>
-        <w:rPr>
-          <w:lang w:val="en-US"/>
-        </w:rPr>
-      </w:pPr>
-      <w:r>
-        <w:rPr>
-          <w:lang w:val="en-US"/>
-        </w:rPr>
         <w:t>[-10]</w:t>
       </w:r>
       <w:r>
@@ -29171,6 +29256,7 @@
         <w:rPr>
           <w:lang w:val="en-US"/>
         </w:rPr>
+        <w:lastRenderedPageBreak/>
         <w:t>[-1]</w:t>
       </w:r>
       <w:r>
@@ -38978,7 +39064,7 @@
             <w:rPr>
               <w:noProof/>
             </w:rPr>
-            <w:t>32</w:t>
+            <w:t>34</w:t>
           </w:r>
         </w:fldSimple>
       </w:p>

</xml_diff>

<commit_message>
v 3.6.9 Dodane typowe umiejętności Nephelion
</commit_message>
<xml_diff>
--- a/Karmazyn.docx
+++ b/Karmazyn.docx
@@ -170,7 +170,7 @@
         <w:t>6.</w:t>
       </w:r>
       <w:r>
-        <w:t>8</w:t>
+        <w:t>9</w:t>
       </w:r>
     </w:p>
     <w:p>
@@ -194,7 +194,7 @@
         <w:rPr>
           <w:lang w:val="en-US"/>
         </w:rPr>
-        <w:t>2016-10</w:t>
+        <w:t>2016-11</w:t>
       </w:r>
       <w:r>
         <w:rPr>
@@ -208,7 +208,7 @@
         <w:rPr>
           <w:lang w:val="en-US"/>
         </w:rPr>
-        <w:t>29</w:t>
+        <w:t>01</w:t>
       </w:r>
     </w:p>
     <w:p>
@@ -11827,52 +11827,25 @@
       </w:r>
     </w:p>
     <w:p>
-      <w:pPr>
-        <w:rPr>
-          <w:lang w:val="en-GB"/>
-        </w:rPr>
-      </w:pPr>
-      <w:r>
-        <w:rPr>
-          <w:b/>
-          <w:lang w:val="en-GB"/>
+      <w:r>
+        <w:rPr>
+          <w:b/>
         </w:rPr>
         <w:t>Umiejętności</w:t>
       </w:r>
       <w:r>
-        <w:rPr>
-          <w:lang w:val="en-GB"/>
-        </w:rPr>
         <w:t>:</w:t>
       </w:r>
       <w:r>
-        <w:rPr>
-          <w:lang w:val="en-GB"/>
-        </w:rPr>
         <w:t xml:space="preserve"> Al</w:t>
       </w:r>
       <w:r>
-        <w:rPr>
-          <w:lang w:val="en-GB"/>
-        </w:rPr>
         <w:t>chemy, Biology,</w:t>
       </w:r>
       <w:r>
-        <w:rPr>
-          <w:lang w:val="en-GB"/>
-        </w:rPr>
-        <w:t xml:space="preserve"> </w:t>
-      </w:r>
-      <w:r>
-        <w:rPr>
-          <w:lang w:val="en-GB"/>
-        </w:rPr>
-        <w:t>Dreaming,</w:t>
-      </w:r>
-      <w:r>
-        <w:rPr>
-          <w:lang w:val="en-GB"/>
-        </w:rPr>
+        <w:t xml:space="preserve"> Dreaming,</w:t>
+      </w:r>
+      <w:r>
         <w:t xml:space="preserve"> First Aid,Gardening, Herb Lore, Judo, Naturalist, Pharmacy, Physician, Psychology, Teaching</w:t>
       </w:r>
     </w:p>
@@ -11930,20 +11903,15 @@
         <w:rPr>
           <w:sz w:val="24"/>
           <w:szCs w:val="24"/>
-          <w:lang w:val="en-US"/>
-        </w:rPr>
-      </w:pPr>
-      <w:r>
-        <w:rPr>
-          <w:b/>
-          <w:lang w:val="en-US"/>
+        </w:rPr>
+      </w:pPr>
+      <w:r>
+        <w:rPr>
+          <w:b/>
         </w:rPr>
         <w:t>Teren</w:t>
       </w:r>
       <w:r>
-        <w:rPr>
-          <w:lang w:val="en-US"/>
-        </w:rPr>
         <w:t>: Nalianor, Brunghia, Relion</w:t>
       </w:r>
     </w:p>
@@ -11954,59 +11922,43 @@
           <w:color w:val="auto"/>
           <w:sz w:val="24"/>
           <w:szCs w:val="24"/>
-          <w:lang w:val="en-GB" w:eastAsia="en-GB"/>
-        </w:rPr>
-      </w:pPr>
-      <w:r>
-        <w:rPr>
-          <w:b/>
-          <w:lang w:val="en-GB"/>
+          <w:lang w:eastAsia="en-GB"/>
+        </w:rPr>
+      </w:pPr>
+      <w:r>
+        <w:rPr>
+          <w:b/>
         </w:rPr>
         <w:lastRenderedPageBreak/>
         <w:t>Imiona męskie</w:t>
       </w:r>
       <w:r>
-        <w:rPr>
-          <w:lang w:val="en-GB"/>
-        </w:rPr>
         <w:t xml:space="preserve">: </w:t>
       </w:r>
       <w:r>
         <w:rPr>
-          <w:lang w:val="en-GB" w:eastAsia="en-GB"/>
+          <w:lang w:eastAsia="en-GB"/>
         </w:rPr>
         <w:t xml:space="preserve">Agis, Aolis, Alok, Anlyth, Cohnal, Dannyd, Elion, Emmyth, Fylson, Itham, Jonik, Lashul, </w:t>
       </w:r>
       <w:r>
         <w:rPr>
-          <w:lang w:val="en-GB" w:eastAsia="en-GB"/>
+          <w:lang w:eastAsia="en-GB"/>
         </w:rPr>
         <w:t xml:space="preserve">Malgath, Mothil, Nylian, Sinaht, </w:t>
       </w:r>
     </w:p>
     <w:p>
-      <w:pPr>
-        <w:rPr>
-          <w:lang w:val="en-GB"/>
-        </w:rPr>
-      </w:pPr>
-      <w:r>
-        <w:rPr>
-          <w:b/>
-          <w:lang w:val="en-GB"/>
+      <w:r>
+        <w:rPr>
+          <w:b/>
         </w:rPr>
         <w:t>Imiona kobiece</w:t>
       </w:r>
       <w:r>
-        <w:rPr>
-          <w:lang w:val="en-GB"/>
-        </w:rPr>
         <w:t>:</w:t>
       </w:r>
       <w:r>
-        <w:rPr>
-          <w:lang w:val="en-GB"/>
-        </w:rPr>
         <w:t xml:space="preserve"> Alea, Allisa, Aulua, Dathlue, Elasha, Eloen, Esta, Glynni, Liuth, Maith, Makaela, Mistle, Nuala, Saida, Shaela, Talila,   </w:t>
       </w:r>
     </w:p>
@@ -12015,15 +11967,11 @@
         <w:rPr>
           <w:sz w:val="24"/>
           <w:szCs w:val="24"/>
-          <w:lang w:val="en-GB"/>
-        </w:rPr>
-      </w:pPr>
-    </w:p>
-    <w:p>
-      <w:r>
-        <w:rPr>
-          <w:lang w:val="en-GB"/>
-        </w:rPr>
+        </w:rPr>
+      </w:pPr>
+    </w:p>
+    <w:p>
+      <w:r>
         <w:tab/>
       </w:r>
       <w:r>
@@ -21294,14 +21242,23 @@
       </w:r>
     </w:p>
     <w:p>
+      <w:pPr>
+        <w:rPr>
+          <w:lang w:val="en-GB"/>
+        </w:rPr>
+      </w:pPr>
       <w:r>
         <w:rPr>
           <w:b/>
           <w:bCs/>
+          <w:lang w:val="en-GB"/>
         </w:rPr>
         <w:t>Walka</w:t>
       </w:r>
       <w:r>
+        <w:rPr>
+          <w:lang w:val="en-GB"/>
+        </w:rPr>
         <w:t>: dyscypliny / magia</w:t>
       </w:r>
     </w:p>
@@ -22452,6 +22409,49 @@
       </w:r>
     </w:p>
     <w:p>
+      <w:pPr>
+        <w:rPr>
+          <w:lang w:val="en-GB"/>
+        </w:rPr>
+      </w:pPr>
+      <w:r>
+        <w:rPr>
+          <w:lang w:val="en-GB"/>
+        </w:rPr>
+        <w:t xml:space="preserve">Umiejętności: </w:t>
+      </w:r>
+      <w:r>
+        <w:rPr>
+          <w:lang w:val="en-GB"/>
+        </w:rPr>
+        <w:t>Animal Handling, Architecture, Artist, Biology, Bow,</w:t>
+      </w:r>
+      <w:r>
+        <w:rPr>
+          <w:lang w:val="en-GB"/>
+        </w:rPr>
+        <w:t xml:space="preserve"> Broadsword, Camouflage, Cartography, Climbing, Cloak, Dancing, Gardening, Herb Lore, Hiking, Knot-Tying, Leatherworking, Light Walk, </w:t>
+      </w:r>
+      <w:r>
+        <w:rPr>
+          <w:lang w:val="en-GB"/>
+        </w:rPr>
+        <w:t xml:space="preserve"> </w:t>
+      </w:r>
+      <w:r>
+        <w:rPr>
+          <w:lang w:val="en-GB"/>
+        </w:rPr>
+        <w:t xml:space="preserve">Literature, </w:t>
+      </w:r>
+      <w:r>
+        <w:rPr>
+          <w:lang w:val="en-GB"/>
+        </w:rPr>
+        <w:t xml:space="preserve">Musical Composition, Naturalist, Poetry, Riding, Shadowing, Singing, Stealth, Survival, Thaumatology, Traps, Tracking </w:t>
+      </w:r>
+    </w:p>
+    <w:p>
       <w:r>
         <w:rPr>
           <w:b/>
@@ -22566,6 +22566,7 @@
         <w:pStyle w:val="Bezodstpw"/>
       </w:pPr>
       <w:r>
+        <w:lastRenderedPageBreak/>
         <w:tab/>
       </w:r>
       <w:r>
@@ -22595,7 +22596,6 @@
     </w:p>
     <w:p>
       <w:r>
-        <w:lastRenderedPageBreak/>
         <w:t>Koszt szablonu obowiązkowego [</w:t>
       </w:r>
       <w:r>
@@ -23300,6 +23300,7 @@
         <w:pStyle w:val="Cytat"/>
       </w:pPr>
       <w:r>
+        <w:lastRenderedPageBreak/>
         <w:t>- Wszystko zależy od podejścia. Chyba lepiej zmieniać świat stojąc za stołem negocjacyjnym niż w polu, mieczem.</w:t>
       </w:r>
     </w:p>
@@ -23322,11 +23323,7 @@
         <w:pStyle w:val="Cytat"/>
       </w:pPr>
       <w:r>
-        <w:t xml:space="preserve">- Nie to miałem na myśli. Chodzi o budowanie jakiegoś systemu, wymyślanie nowych rozwiązań i usprawnianie istniejących, zarządzanie </w:t>
-      </w:r>
-      <w:r>
-        <w:lastRenderedPageBreak/>
-        <w:t>państwem tak żeby było najefektywniejsze. To wcale nie musi mieć nic wspólnego z wojną. – Rzekł Gevan.</w:t>
+        <w:t>- Nie to miałem na myśli. Chodzi o budowanie jakiegoś systemu, wymyślanie nowych rozwiązań i usprawnianie istniejących, zarządzanie państwem tak żeby było najefektywniejsze. To wcale nie musi mieć nic wspólnego z wojną. – Rzekł Gevan.</w:t>
       </w:r>
     </w:p>
     <w:p>
@@ -23721,6 +23718,7 @@
         <w:rPr>
           <w:lang w:val="en-US"/>
         </w:rPr>
+        <w:lastRenderedPageBreak/>
         <w:t>[4]</w:t>
       </w:r>
       <w:r>
@@ -23808,6 +23806,7 @@
         <w:rPr>
           <w:lang w:val="en-US"/>
         </w:rPr>
+        <w:lastRenderedPageBreak/>
         <w:t>[10]</w:t>
       </w:r>
       <w:r>
@@ -23828,7 +23827,6 @@
         <w:rPr>
           <w:lang w:val="en-US"/>
         </w:rPr>
-        <w:lastRenderedPageBreak/>
         <w:t>[2]</w:t>
       </w:r>
       <w:r>
@@ -24007,7 +24005,6 @@
         <w:rPr>
           <w:b/>
         </w:rPr>
-        <w:lastRenderedPageBreak/>
         <w:t>Typowe zalety / wady</w:t>
       </w:r>
       <w:r>
@@ -24290,6 +24287,7 @@
         <w:pStyle w:val="Cytat"/>
       </w:pPr>
       <w:r>
+        <w:lastRenderedPageBreak/>
         <w:t xml:space="preserve">- Ty! Gapiłeś się na mnie. Cos ci się nie podoba? - Chwyciła tłuściocha za kołnierz i podniosła do góry jak piórko. Pchnęła na ścianę tak że kurz poleciał na boki. </w:t>
       </w:r>
     </w:p>
@@ -24306,7 +24304,6 @@
         <w:pStyle w:val="Cytat"/>
       </w:pPr>
       <w:r>
-        <w:lastRenderedPageBreak/>
         <w:t>- Uspokój się powiedziałem. Zachowujesz się jak dziecko. Zostaw w spokoju tego biedaka. – Poprawił blademu kupcowi połę kubraka i klepnął w policzek. Wrócił z powrotem do stolika. Sarghaddka siadła naprzeciw."</w:t>
       </w:r>
     </w:p>
@@ -24674,6 +24671,7 @@
           <w:rStyle w:val="Wyrnieniedelikatne"/>
           <w:lang w:val="en-US"/>
         </w:rPr>
+        <w:lastRenderedPageBreak/>
         <w:t>[8]</w:t>
       </w:r>
       <w:r>
@@ -24735,6 +24733,7 @@
           <w:rStyle w:val="Wyrnieniedelikatne"/>
           <w:lang w:val="en-US"/>
         </w:rPr>
+        <w:lastRenderedPageBreak/>
         <w:t>[15]</w:t>
       </w:r>
       <w:r>
@@ -24886,7 +24885,6 @@
           <w:rStyle w:val="Wyrnieniedelikatne"/>
           <w:lang w:val="en-US"/>
         </w:rPr>
-        <w:lastRenderedPageBreak/>
         <w:t>[4]</w:t>
       </w:r>
       <w:r>
@@ -25094,6 +25092,7 @@
           <w:rStyle w:val="Wyrnieniedelikatne"/>
           <w:lang w:val="en-US"/>
         </w:rPr>
+        <w:lastRenderedPageBreak/>
         <w:t>[</w:t>
       </w:r>
       <w:r>
@@ -25168,7 +25167,6 @@
           <w:rStyle w:val="Wyrnieniedelikatne"/>
           <w:lang w:val="en-US"/>
         </w:rPr>
-        <w:lastRenderedPageBreak/>
         <w:t>[-10]</w:t>
       </w:r>
       <w:r>
@@ -25900,6 +25898,7 @@
         <w:rPr>
           <w:b/>
         </w:rPr>
+        <w:lastRenderedPageBreak/>
         <w:t>Dyscypliny drugorzędne:</w:t>
       </w:r>
       <w:r>
@@ -25968,7 +25967,6 @@
         </w:rPr>
       </w:pPr>
       <w:r>
-        <w:lastRenderedPageBreak/>
         <w:tab/>
       </w:r>
       <w:r>
@@ -26708,6 +26706,7 @@
         <w:rPr>
           <w:lang w:val="en-US"/>
         </w:rPr>
+        <w:lastRenderedPageBreak/>
         <w:t>*Alchemy, astronomy, biology, cartography, cryptography, mathematics, occult, physiology,      physics, psychology, research, sociology</w:t>
       </w:r>
     </w:p>
@@ -26830,6 +26829,213 @@
         <w:rPr>
           <w:lang w:val="en-US"/>
         </w:rPr>
+        <w:t>[var]</w:t>
+      </w:r>
+      <w:r>
+        <w:rPr>
+          <w:lang w:val="en-US"/>
+        </w:rPr>
+        <w:tab/>
+        <w:t>Enhanced Defenses</w:t>
+      </w:r>
+    </w:p>
+    <w:p>
+      <w:pPr>
+        <w:rPr>
+          <w:lang w:val="en-US"/>
+        </w:rPr>
+      </w:pPr>
+      <w:r>
+        <w:rPr>
+          <w:lang w:val="en-US"/>
+        </w:rPr>
+        <w:t>[10]</w:t>
+      </w:r>
+      <w:r>
+        <w:rPr>
+          <w:lang w:val="en-US"/>
+        </w:rPr>
+        <w:tab/>
+        <w:t>High Pain Threshold</w:t>
+      </w:r>
+    </w:p>
+    <w:p>
+      <w:pPr>
+        <w:rPr>
+          <w:lang w:val="en-US"/>
+        </w:rPr>
+      </w:pPr>
+      <w:r>
+        <w:rPr>
+          <w:lang w:val="en-US"/>
+        </w:rPr>
+        <w:t>[var]</w:t>
+      </w:r>
+      <w:r>
+        <w:rPr>
+          <w:lang w:val="en-US"/>
+        </w:rPr>
+        <w:tab/>
+        <w:t>Luck</w:t>
+      </w:r>
+    </w:p>
+    <w:p>
+      <w:pPr>
+        <w:rPr>
+          <w:lang w:val="en-US"/>
+        </w:rPr>
+      </w:pPr>
+      <w:r>
+        <w:rPr>
+          <w:lang w:val="en-US"/>
+        </w:rPr>
+        <w:t>[var]</w:t>
+      </w:r>
+      <w:r>
+        <w:rPr>
+          <w:lang w:val="en-US"/>
+        </w:rPr>
+        <w:tab/>
+        <w:t>Magery</w:t>
+      </w:r>
+    </w:p>
+    <w:p>
+      <w:pPr>
+        <w:rPr>
+          <w:lang w:val="en-US"/>
+        </w:rPr>
+      </w:pPr>
+      <w:r>
+        <w:rPr>
+          <w:lang w:val="en-US"/>
+        </w:rPr>
+        <w:t>[15]</w:t>
+      </w:r>
+      <w:r>
+        <w:rPr>
+          <w:lang w:val="en-US"/>
+        </w:rPr>
+        <w:tab/>
+        <w:t>Perfect Balance</w:t>
+      </w:r>
+    </w:p>
+    <w:p>
+      <w:pPr>
+        <w:rPr>
+          <w:lang w:val="en-US"/>
+        </w:rPr>
+      </w:pPr>
+      <w:r>
+        <w:rPr>
+          <w:lang w:val="en-US"/>
+        </w:rPr>
+        <w:t>[5]</w:t>
+      </w:r>
+      <w:r>
+        <w:rPr>
+          <w:lang w:val="en-US"/>
+        </w:rPr>
+        <w:tab/>
+        <w:t>Single Minded</w:t>
+      </w:r>
+    </w:p>
+    <w:p>
+      <w:pPr>
+        <w:rPr>
+          <w:lang w:val="en-US"/>
+        </w:rPr>
+      </w:pPr>
+      <w:r>
+        <w:rPr>
+          <w:lang w:val="en-US"/>
+        </w:rPr>
+        <w:t>[5]</w:t>
+      </w:r>
+      <w:r>
+        <w:rPr>
+          <w:lang w:val="en-US"/>
+        </w:rPr>
+        <w:tab/>
+        <w:t>Talent: Gifted artist</w:t>
+      </w:r>
+    </w:p>
+    <w:p>
+      <w:pPr>
+        <w:rPr>
+          <w:lang w:val="en-US"/>
+        </w:rPr>
+      </w:pPr>
+      <w:r>
+        <w:rPr>
+          <w:lang w:val="en-US"/>
+        </w:rPr>
+        <w:t>[15]</w:t>
+      </w:r>
+      <w:r>
+        <w:rPr>
+          <w:lang w:val="en-US"/>
+        </w:rPr>
+        <w:tab/>
+        <w:t>Talent: Smooth operator</w:t>
+      </w:r>
+    </w:p>
+    <w:p>
+      <w:pPr>
+        <w:rPr>
+          <w:lang w:val="en-US"/>
+        </w:rPr>
+      </w:pPr>
+      <w:r>
+        <w:rPr>
+          <w:lang w:val="en-US"/>
+        </w:rPr>
+        <w:t>[15]</w:t>
+      </w:r>
+      <w:r>
+        <w:rPr>
+          <w:lang w:val="en-US"/>
+        </w:rPr>
+        <w:tab/>
+        <w:t>Unfazable</w:t>
+      </w:r>
+    </w:p>
+    <w:p>
+      <w:pPr>
+        <w:rPr>
+          <w:lang w:val="en-US"/>
+        </w:rPr>
+      </w:pPr>
+      <w:r>
+        <w:rPr>
+          <w:lang w:val="en-US"/>
+        </w:rPr>
+        <w:t>[10]</w:t>
+      </w:r>
+      <w:r>
+        <w:rPr>
+          <w:lang w:val="en-US"/>
+        </w:rPr>
+        <w:tab/>
+        <w:t>Voice</w:t>
+      </w:r>
+    </w:p>
+    <w:p>
+      <w:pPr>
+        <w:rPr>
+          <w:lang w:val="en-US"/>
+        </w:rPr>
+      </w:pPr>
+    </w:p>
+    <w:p>
+      <w:pPr>
+        <w:rPr>
+          <w:lang w:val="en-US"/>
+        </w:rPr>
+      </w:pPr>
+      <w:r>
+        <w:rPr>
+          <w:lang w:val="en-US"/>
+        </w:rPr>
         <w:lastRenderedPageBreak/>
         <w:t>[var]</w:t>
       </w:r>
@@ -26838,214 +27044,6 @@
           <w:lang w:val="en-US"/>
         </w:rPr>
         <w:tab/>
-        <w:t>Enhanced Defenses</w:t>
-      </w:r>
-    </w:p>
-    <w:p>
-      <w:pPr>
-        <w:rPr>
-          <w:lang w:val="en-US"/>
-        </w:rPr>
-      </w:pPr>
-      <w:r>
-        <w:rPr>
-          <w:lang w:val="en-US"/>
-        </w:rPr>
-        <w:t>[10]</w:t>
-      </w:r>
-      <w:r>
-        <w:rPr>
-          <w:lang w:val="en-US"/>
-        </w:rPr>
-        <w:tab/>
-        <w:t>High Pain Threshold</w:t>
-      </w:r>
-    </w:p>
-    <w:p>
-      <w:pPr>
-        <w:rPr>
-          <w:lang w:val="en-US"/>
-        </w:rPr>
-      </w:pPr>
-      <w:r>
-        <w:rPr>
-          <w:lang w:val="en-US"/>
-        </w:rPr>
-        <w:t>[var]</w:t>
-      </w:r>
-      <w:r>
-        <w:rPr>
-          <w:lang w:val="en-US"/>
-        </w:rPr>
-        <w:tab/>
-        <w:t>Luck</w:t>
-      </w:r>
-    </w:p>
-    <w:p>
-      <w:pPr>
-        <w:rPr>
-          <w:lang w:val="en-US"/>
-        </w:rPr>
-      </w:pPr>
-      <w:r>
-        <w:rPr>
-          <w:lang w:val="en-US"/>
-        </w:rPr>
-        <w:lastRenderedPageBreak/>
-        <w:t>[var]</w:t>
-      </w:r>
-      <w:r>
-        <w:rPr>
-          <w:lang w:val="en-US"/>
-        </w:rPr>
-        <w:tab/>
-        <w:t>Magery</w:t>
-      </w:r>
-    </w:p>
-    <w:p>
-      <w:pPr>
-        <w:rPr>
-          <w:lang w:val="en-US"/>
-        </w:rPr>
-      </w:pPr>
-      <w:r>
-        <w:rPr>
-          <w:lang w:val="en-US"/>
-        </w:rPr>
-        <w:t>[15]</w:t>
-      </w:r>
-      <w:r>
-        <w:rPr>
-          <w:lang w:val="en-US"/>
-        </w:rPr>
-        <w:tab/>
-        <w:t>Perfect Balance</w:t>
-      </w:r>
-    </w:p>
-    <w:p>
-      <w:pPr>
-        <w:rPr>
-          <w:lang w:val="en-US"/>
-        </w:rPr>
-      </w:pPr>
-      <w:r>
-        <w:rPr>
-          <w:lang w:val="en-US"/>
-        </w:rPr>
-        <w:t>[5]</w:t>
-      </w:r>
-      <w:r>
-        <w:rPr>
-          <w:lang w:val="en-US"/>
-        </w:rPr>
-        <w:tab/>
-        <w:t>Single Minded</w:t>
-      </w:r>
-    </w:p>
-    <w:p>
-      <w:pPr>
-        <w:rPr>
-          <w:lang w:val="en-US"/>
-        </w:rPr>
-      </w:pPr>
-      <w:r>
-        <w:rPr>
-          <w:lang w:val="en-US"/>
-        </w:rPr>
-        <w:t>[5]</w:t>
-      </w:r>
-      <w:r>
-        <w:rPr>
-          <w:lang w:val="en-US"/>
-        </w:rPr>
-        <w:tab/>
-        <w:t>Talent: Gifted artist</w:t>
-      </w:r>
-    </w:p>
-    <w:p>
-      <w:pPr>
-        <w:rPr>
-          <w:lang w:val="en-US"/>
-        </w:rPr>
-      </w:pPr>
-      <w:r>
-        <w:rPr>
-          <w:lang w:val="en-US"/>
-        </w:rPr>
-        <w:t>[15]</w:t>
-      </w:r>
-      <w:r>
-        <w:rPr>
-          <w:lang w:val="en-US"/>
-        </w:rPr>
-        <w:tab/>
-        <w:t>Talent: Smooth operator</w:t>
-      </w:r>
-    </w:p>
-    <w:p>
-      <w:pPr>
-        <w:rPr>
-          <w:lang w:val="en-US"/>
-        </w:rPr>
-      </w:pPr>
-      <w:r>
-        <w:rPr>
-          <w:lang w:val="en-US"/>
-        </w:rPr>
-        <w:t>[15]</w:t>
-      </w:r>
-      <w:r>
-        <w:rPr>
-          <w:lang w:val="en-US"/>
-        </w:rPr>
-        <w:tab/>
-        <w:t>Unfazable</w:t>
-      </w:r>
-    </w:p>
-    <w:p>
-      <w:pPr>
-        <w:rPr>
-          <w:lang w:val="en-US"/>
-        </w:rPr>
-      </w:pPr>
-      <w:r>
-        <w:rPr>
-          <w:lang w:val="en-US"/>
-        </w:rPr>
-        <w:t>[10]</w:t>
-      </w:r>
-      <w:r>
-        <w:rPr>
-          <w:lang w:val="en-US"/>
-        </w:rPr>
-        <w:tab/>
-        <w:t>Voice</w:t>
-      </w:r>
-    </w:p>
-    <w:p>
-      <w:pPr>
-        <w:rPr>
-          <w:lang w:val="en-US"/>
-        </w:rPr>
-      </w:pPr>
-    </w:p>
-    <w:p>
-      <w:pPr>
-        <w:rPr>
-          <w:lang w:val="en-US"/>
-        </w:rPr>
-      </w:pPr>
-      <w:r>
-        <w:rPr>
-          <w:lang w:val="en-US"/>
-        </w:rPr>
-        <w:t>[var]</w:t>
-      </w:r>
-      <w:r>
-        <w:rPr>
-          <w:lang w:val="en-US"/>
-        </w:rPr>
-        <w:tab/>
         <w:t>Compulsive behaviour</w:t>
       </w:r>
     </w:p>
@@ -27099,7 +27097,6 @@
         <w:rPr>
           <w:lang w:val="en-US"/>
         </w:rPr>
-        <w:lastRenderedPageBreak/>
         <w:t>[-10]</w:t>
       </w:r>
       <w:r>
@@ -27341,6 +27338,7 @@
           <w:b/>
           <w:bCs/>
         </w:rPr>
+        <w:lastRenderedPageBreak/>
         <w:t xml:space="preserve">Założyciel: </w:t>
       </w:r>
       <w:r>
@@ -27476,7 +27474,6 @@
         <w:rPr>
           <w:b/>
         </w:rPr>
-        <w:lastRenderedPageBreak/>
         <w:t>Imiona męskie</w:t>
       </w:r>
       <w:r>
@@ -28302,6 +28299,7 @@
         <w:rPr>
           <w:lang w:val="en-US"/>
         </w:rPr>
+        <w:lastRenderedPageBreak/>
         <w:t>[var]</w:t>
       </w:r>
       <w:r>
@@ -28377,6 +28375,7 @@
         <w:rPr>
           <w:lang w:val="en-US"/>
         </w:rPr>
+        <w:lastRenderedPageBreak/>
         <w:t>[15]</w:t>
       </w:r>
       <w:r>
@@ -28434,88 +28433,88 @@
         <w:rPr>
           <w:lang w:val="en-US"/>
         </w:rPr>
+        <w:t>[-5]</w:t>
+      </w:r>
+      <w:r>
+        <w:rPr>
+          <w:lang w:val="en-US"/>
+        </w:rPr>
+        <w:tab/>
+      </w:r>
+      <w:r>
+        <w:rPr>
+          <w:lang w:val="en-US"/>
+        </w:rPr>
+        <w:t>Chummy</w:t>
+      </w:r>
+    </w:p>
+    <w:p>
+      <w:pPr>
+        <w:rPr>
+          <w:lang w:val="en-US"/>
+        </w:rPr>
+      </w:pPr>
+      <w:r>
+        <w:rPr>
+          <w:lang w:val="en-US"/>
+        </w:rPr>
+        <w:t>[var]</w:t>
+      </w:r>
+      <w:r>
+        <w:rPr>
+          <w:lang w:val="en-US"/>
+        </w:rPr>
+        <w:tab/>
+      </w:r>
+      <w:r>
+        <w:rPr>
+          <w:lang w:val="en-US"/>
+        </w:rPr>
+        <w:t xml:space="preserve">Compulsive </w:t>
+      </w:r>
+      <w:r>
+        <w:rPr>
+          <w:lang w:val="en-US"/>
+        </w:rPr>
+        <w:t>behaviour</w:t>
+      </w:r>
+    </w:p>
+    <w:p>
+      <w:pPr>
+        <w:rPr>
+          <w:lang w:val="en-US"/>
+        </w:rPr>
+      </w:pPr>
+      <w:r>
+        <w:rPr>
+          <w:lang w:val="en-US"/>
+        </w:rPr>
+        <w:t>[-5]</w:t>
+      </w:r>
+      <w:r>
+        <w:rPr>
+          <w:lang w:val="en-US"/>
+        </w:rPr>
+        <w:tab/>
+      </w:r>
+      <w:r>
+        <w:rPr>
+          <w:lang w:val="en-US"/>
+        </w:rPr>
+        <w:t>Curious</w:t>
+      </w:r>
+    </w:p>
+    <w:p>
+      <w:pPr>
+        <w:rPr>
+          <w:lang w:val="en-US"/>
+        </w:rPr>
+      </w:pPr>
+      <w:r>
+        <w:rPr>
+          <w:lang w:val="en-US"/>
+        </w:rPr>
         <w:lastRenderedPageBreak/>
-        <w:t>[-5]</w:t>
-      </w:r>
-      <w:r>
-        <w:rPr>
-          <w:lang w:val="en-US"/>
-        </w:rPr>
-        <w:tab/>
-      </w:r>
-      <w:r>
-        <w:rPr>
-          <w:lang w:val="en-US"/>
-        </w:rPr>
-        <w:t>Chummy</w:t>
-      </w:r>
-    </w:p>
-    <w:p>
-      <w:pPr>
-        <w:rPr>
-          <w:lang w:val="en-US"/>
-        </w:rPr>
-      </w:pPr>
-      <w:r>
-        <w:rPr>
-          <w:lang w:val="en-US"/>
-        </w:rPr>
-        <w:t>[var]</w:t>
-      </w:r>
-      <w:r>
-        <w:rPr>
-          <w:lang w:val="en-US"/>
-        </w:rPr>
-        <w:tab/>
-      </w:r>
-      <w:r>
-        <w:rPr>
-          <w:lang w:val="en-US"/>
-        </w:rPr>
-        <w:t xml:space="preserve">Compulsive </w:t>
-      </w:r>
-      <w:r>
-        <w:rPr>
-          <w:lang w:val="en-US"/>
-        </w:rPr>
-        <w:t>behaviour</w:t>
-      </w:r>
-    </w:p>
-    <w:p>
-      <w:pPr>
-        <w:rPr>
-          <w:lang w:val="en-US"/>
-        </w:rPr>
-      </w:pPr>
-      <w:r>
-        <w:rPr>
-          <w:lang w:val="en-US"/>
-        </w:rPr>
-        <w:t>[-5]</w:t>
-      </w:r>
-      <w:r>
-        <w:rPr>
-          <w:lang w:val="en-US"/>
-        </w:rPr>
-        <w:tab/>
-      </w:r>
-      <w:r>
-        <w:rPr>
-          <w:lang w:val="en-US"/>
-        </w:rPr>
-        <w:t>Curious</w:t>
-      </w:r>
-    </w:p>
-    <w:p>
-      <w:pPr>
-        <w:rPr>
-          <w:lang w:val="en-US"/>
-        </w:rPr>
-      </w:pPr>
-      <w:r>
-        <w:rPr>
-          <w:lang w:val="en-US"/>
-        </w:rPr>
         <w:t>[-10]</w:t>
       </w:r>
       <w:r>
@@ -28634,7 +28633,6 @@
       </w:pPr>
       <w:bookmarkStart w:id="105" w:name="_Toc459697145"/>
       <w:r>
-        <w:lastRenderedPageBreak/>
         <w:t>Zurov</w:t>
       </w:r>
       <w:bookmarkEnd w:id="102"/>
@@ -29061,47 +29059,47 @@
         <w:rPr>
           <w:lang w:val="en-US"/>
         </w:rPr>
+        <w:t>[10]</w:t>
+      </w:r>
+      <w:r>
+        <w:rPr>
+          <w:lang w:val="en-US"/>
+        </w:rPr>
+        <w:tab/>
+        <w:t>High Pain Threshold</w:t>
+      </w:r>
+    </w:p>
+    <w:p>
+      <w:pPr>
+        <w:rPr>
+          <w:lang w:val="en-US"/>
+        </w:rPr>
+      </w:pPr>
+      <w:r>
+        <w:rPr>
+          <w:lang w:val="en-US"/>
+        </w:rPr>
+        <w:t>[0]</w:t>
+      </w:r>
+      <w:r>
+        <w:rPr>
+          <w:lang w:val="en-US"/>
+        </w:rPr>
+        <w:tab/>
+        <w:t>Gigantism</w:t>
+      </w:r>
+    </w:p>
+    <w:p>
+      <w:pPr>
+        <w:rPr>
+          <w:lang w:val="en-US"/>
+        </w:rPr>
+      </w:pPr>
+      <w:r>
+        <w:rPr>
+          <w:lang w:val="en-US"/>
+        </w:rPr>
         <w:lastRenderedPageBreak/>
-        <w:t>[10]</w:t>
-      </w:r>
-      <w:r>
-        <w:rPr>
-          <w:lang w:val="en-US"/>
-        </w:rPr>
-        <w:tab/>
-        <w:t>High Pain Threshold</w:t>
-      </w:r>
-    </w:p>
-    <w:p>
-      <w:pPr>
-        <w:rPr>
-          <w:lang w:val="en-US"/>
-        </w:rPr>
-      </w:pPr>
-      <w:r>
-        <w:rPr>
-          <w:lang w:val="en-US"/>
-        </w:rPr>
-        <w:t>[0]</w:t>
-      </w:r>
-      <w:r>
-        <w:rPr>
-          <w:lang w:val="en-US"/>
-        </w:rPr>
-        <w:tab/>
-        <w:t>Gigantism</w:t>
-      </w:r>
-    </w:p>
-    <w:p>
-      <w:pPr>
-        <w:rPr>
-          <w:lang w:val="en-US"/>
-        </w:rPr>
-      </w:pPr>
-      <w:r>
-        <w:rPr>
-          <w:lang w:val="en-US"/>
-        </w:rPr>
         <w:t>[</w:t>
       </w:r>
       <w:r>
@@ -29215,7 +29213,6 @@
         <w:rPr>
           <w:lang w:val="en-US"/>
         </w:rPr>
-        <w:lastRenderedPageBreak/>
         <w:t>[-10]</w:t>
       </w:r>
       <w:r>
@@ -29256,7 +29253,6 @@
         <w:rPr>
           <w:lang w:val="en-US"/>
         </w:rPr>
-        <w:lastRenderedPageBreak/>
         <w:t>[-1]</w:t>
       </w:r>
       <w:r>
@@ -39064,7 +39060,7 @@
             <w:rPr>
               <w:noProof/>
             </w:rPr>
-            <w:t>34</w:t>
+            <w:t>35</w:t>
           </w:r>
         </w:fldSimple>
       </w:p>

</xml_diff>

<commit_message>
v 3.6.10 Dodane typowe umiejętności Ramshire
</commit_message>
<xml_diff>
--- a/Karmazyn.docx
+++ b/Karmazyn.docx
@@ -170,7 +170,7 @@
         <w:t>6.</w:t>
       </w:r>
       <w:r>
-        <w:t>9</w:t>
+        <w:t>10</w:t>
       </w:r>
     </w:p>
     <w:p>
@@ -208,7 +208,7 @@
         <w:rPr>
           <w:lang w:val="en-US"/>
         </w:rPr>
-        <w:t>01</w:t>
+        <w:t>05</w:t>
       </w:r>
     </w:p>
     <w:p>
@@ -2425,7 +2425,7 @@
                 <w:noProof/>
                 <w:webHidden/>
               </w:rPr>
-              <w:t>34</w:t>
+              <w:t>35</w:t>
             </w:r>
             <w:r>
               <w:rPr>
@@ -2638,7 +2638,7 @@
                 <w:noProof/>
                 <w:webHidden/>
               </w:rPr>
-              <w:t>39</w:t>
+              <w:t>40</w:t>
             </w:r>
             <w:r>
               <w:rPr>
@@ -2709,7 +2709,7 @@
                 <w:noProof/>
                 <w:webHidden/>
               </w:rPr>
-              <w:t>41</w:t>
+              <w:t>42</w:t>
             </w:r>
             <w:r>
               <w:rPr>
@@ -2780,7 +2780,7 @@
                 <w:noProof/>
                 <w:webHidden/>
               </w:rPr>
-              <w:t>43</w:t>
+              <w:t>44</w:t>
             </w:r>
             <w:r>
               <w:rPr>
@@ -22397,14 +22397,23 @@
       </w:r>
     </w:p>
     <w:p>
+      <w:pPr>
+        <w:rPr>
+          <w:lang w:val="en-GB"/>
+        </w:rPr>
+      </w:pPr>
       <w:r>
         <w:rPr>
           <w:b/>
           <w:bCs/>
+          <w:lang w:val="en-GB"/>
         </w:rPr>
         <w:t>Walka</w:t>
       </w:r>
       <w:r>
+        <w:rPr>
+          <w:lang w:val="en-GB"/>
+        </w:rPr>
         <w:t>: łuki, długie miecze</w:t>
       </w:r>
     </w:p>
@@ -22416,9 +22425,16 @@
       </w:pPr>
       <w:r>
         <w:rPr>
+          <w:b/>
           <w:lang w:val="en-GB"/>
         </w:rPr>
-        <w:t xml:space="preserve">Umiejętności: </w:t>
+        <w:t>Umiejętności:</w:t>
+      </w:r>
+      <w:r>
+        <w:rPr>
+          <w:lang w:val="en-GB"/>
+        </w:rPr>
+        <w:t xml:space="preserve"> </w:t>
       </w:r>
       <w:r>
         <w:rPr>
@@ -23369,6 +23385,12 @@
         <w:t>łoty</w:t>
       </w:r>
       <w:r>
+        <w:rPr>
+          <w:bCs/>
+        </w:rPr>
+        <w:t xml:space="preserve"> </w:t>
+      </w:r>
+      <w:r>
         <w:t>smok</w:t>
       </w:r>
       <w:r>
@@ -23445,6 +23467,50 @@
       </w:r>
       <w:r>
         <w:t>: ciężkie zbroje, długie/półtoraręczne miecze, tarcze</w:t>
+      </w:r>
+    </w:p>
+    <w:p>
+      <w:pPr>
+        <w:rPr>
+          <w:lang w:val="en-GB"/>
+        </w:rPr>
+      </w:pPr>
+      <w:r>
+        <w:rPr>
+          <w:b/>
+          <w:lang w:val="en-GB"/>
+        </w:rPr>
+        <w:t>Umiejętności:</w:t>
+      </w:r>
+      <w:r>
+        <w:rPr>
+          <w:lang w:val="en-GB"/>
+        </w:rPr>
+        <w:t xml:space="preserve"> </w:t>
+      </w:r>
+      <w:r>
+        <w:rPr>
+          <w:lang w:val="en-GB"/>
+        </w:rPr>
+        <w:t>Accounting, Acting, Administration, A</w:t>
+      </w:r>
+      <w:r>
+        <w:rPr>
+          <w:lang w:val="en-GB"/>
+        </w:rPr>
+        <w:t>rmoury, Brainwashig,</w:t>
+      </w:r>
+      <w:r>
+        <w:rPr>
+          <w:lang w:val="en-GB"/>
+        </w:rPr>
+        <w:t xml:space="preserve"> Broadsword, Cartography, Detect Lies, Diplomacy, Economics, Fast-Talk, Finance, Games: Chess, History, Leadership, Market Analysis, Merchant, Persuade, Politics, Propaganda, Psychology, Public Speaking, Shield, Sociology, Soldier, Strategy, Tactics</w:t>
+      </w:r>
+      <w:r>
+        <w:rPr>
+          <w:lang w:val="en-GB"/>
+        </w:rPr>
+        <w:t>.</w:t>
       </w:r>
     </w:p>
     <w:p>
@@ -23718,115 +23784,114 @@
         <w:rPr>
           <w:lang w:val="en-US"/>
         </w:rPr>
+        <w:t>[4]</w:t>
+      </w:r>
+      <w:r>
+        <w:rPr>
+          <w:lang w:val="en-US"/>
+        </w:rPr>
+        <w:tab/>
+        <w:t>Attractive</w:t>
+      </w:r>
+    </w:p>
+    <w:p>
+      <w:pPr>
+        <w:rPr>
+          <w:lang w:val="en-US"/>
+        </w:rPr>
+      </w:pPr>
+      <w:r>
+        <w:rPr>
+          <w:lang w:val="en-US"/>
+        </w:rPr>
+        <w:t>[10]</w:t>
+      </w:r>
+      <w:r>
+        <w:rPr>
+          <w:lang w:val="en-US"/>
+        </w:rPr>
+        <w:tab/>
+        <w:t>Charisma 2</w:t>
+      </w:r>
+    </w:p>
+    <w:p>
+      <w:pPr>
+        <w:rPr>
+          <w:rStyle w:val="Wyrnieniedelikatne"/>
+          <w:lang w:val="en-US"/>
+        </w:rPr>
+      </w:pPr>
+      <w:r>
+        <w:rPr>
+          <w:lang w:val="en-US"/>
+        </w:rPr>
+        <w:t>[5]</w:t>
+      </w:r>
+      <w:r>
+        <w:rPr>
+          <w:lang w:val="en-US"/>
+        </w:rPr>
+        <w:tab/>
+      </w:r>
+      <w:r>
+        <w:rPr>
+          <w:rStyle w:val="Wyrnieniedelikatne"/>
+          <w:lang w:val="en-US"/>
+        </w:rPr>
+        <w:t>Damage Resistance 1</w:t>
+      </w:r>
+    </w:p>
+    <w:p>
+      <w:pPr>
+        <w:rPr>
+          <w:lang w:val="en-US"/>
+        </w:rPr>
+      </w:pPr>
+      <w:r>
+        <w:rPr>
+          <w:lang w:val="en-US"/>
+        </w:rPr>
+        <w:t>[5]</w:t>
+      </w:r>
+      <w:r>
+        <w:rPr>
+          <w:lang w:val="en-US"/>
+        </w:rPr>
+        <w:tab/>
+        <w:t>Eidetic Memory</w:t>
+      </w:r>
+    </w:p>
+    <w:p>
+      <w:pPr>
+        <w:rPr>
+          <w:lang w:val="en-US"/>
+        </w:rPr>
+      </w:pPr>
+      <w:r>
+        <w:rPr>
+          <w:lang w:val="en-US"/>
+        </w:rPr>
+        <w:t>[10]</w:t>
+      </w:r>
+      <w:r>
+        <w:rPr>
+          <w:lang w:val="en-US"/>
+        </w:rPr>
+        <w:tab/>
+        <w:t>High Pain Threshold</w:t>
+      </w:r>
+    </w:p>
+    <w:p>
+      <w:pPr>
+        <w:rPr>
+          <w:lang w:val="en-US"/>
+        </w:rPr>
+      </w:pPr>
+      <w:r>
+        <w:rPr>
+          <w:lang w:val="en-US"/>
+        </w:rPr>
         <w:lastRenderedPageBreak/>
-        <w:t>[4]</w:t>
-      </w:r>
-      <w:r>
-        <w:rPr>
-          <w:lang w:val="en-US"/>
-        </w:rPr>
-        <w:tab/>
-        <w:t>Attractive</w:t>
-      </w:r>
-    </w:p>
-    <w:p>
-      <w:pPr>
-        <w:rPr>
-          <w:lang w:val="en-US"/>
-        </w:rPr>
-      </w:pPr>
-      <w:r>
-        <w:rPr>
-          <w:lang w:val="en-US"/>
-        </w:rPr>
-        <w:t>[10]</w:t>
-      </w:r>
-      <w:r>
-        <w:rPr>
-          <w:lang w:val="en-US"/>
-        </w:rPr>
-        <w:tab/>
-        <w:t>Charisma 2</w:t>
-      </w:r>
-    </w:p>
-    <w:p>
-      <w:pPr>
-        <w:rPr>
-          <w:rStyle w:val="Wyrnieniedelikatne"/>
-          <w:lang w:val="en-US"/>
-        </w:rPr>
-      </w:pPr>
-      <w:r>
-        <w:rPr>
-          <w:lang w:val="en-US"/>
-        </w:rPr>
-        <w:t>[5]</w:t>
-      </w:r>
-      <w:r>
-        <w:rPr>
-          <w:lang w:val="en-US"/>
-        </w:rPr>
-        <w:tab/>
-      </w:r>
-      <w:r>
-        <w:rPr>
-          <w:rStyle w:val="Wyrnieniedelikatne"/>
-          <w:lang w:val="en-US"/>
-        </w:rPr>
-        <w:t>Damage Resistance 1</w:t>
-      </w:r>
-    </w:p>
-    <w:p>
-      <w:pPr>
-        <w:rPr>
-          <w:lang w:val="en-US"/>
-        </w:rPr>
-      </w:pPr>
-      <w:r>
-        <w:rPr>
-          <w:lang w:val="en-US"/>
-        </w:rPr>
-        <w:t>[5]</w:t>
-      </w:r>
-      <w:r>
-        <w:rPr>
-          <w:lang w:val="en-US"/>
-        </w:rPr>
-        <w:tab/>
-        <w:t>Eidetic Memory</w:t>
-      </w:r>
-    </w:p>
-    <w:p>
-      <w:pPr>
-        <w:rPr>
-          <w:lang w:val="en-US"/>
-        </w:rPr>
-      </w:pPr>
-      <w:r>
-        <w:rPr>
-          <w:lang w:val="en-US"/>
-        </w:rPr>
-        <w:lastRenderedPageBreak/>
-        <w:t>[10]</w:t>
-      </w:r>
-      <w:r>
-        <w:rPr>
-          <w:lang w:val="en-US"/>
-        </w:rPr>
-        <w:tab/>
-        <w:t>High Pain Threshold</w:t>
-      </w:r>
-    </w:p>
-    <w:p>
-      <w:pPr>
-        <w:rPr>
-          <w:lang w:val="en-US"/>
-        </w:rPr>
-      </w:pPr>
-      <w:r>
-        <w:rPr>
-          <w:lang w:val="en-US"/>
-        </w:rPr>
         <w:t>[2]</w:t>
       </w:r>
       <w:r>
@@ -24279,6 +24344,7 @@
         <w:pStyle w:val="Cytat"/>
       </w:pPr>
       <w:r>
+        <w:lastRenderedPageBreak/>
         <w:t>- Wiesz gdzie to mam że na nas patrzą? Wiesz gdzie mam? – Kobieta wstała. Zapadła grobowa cisza. Wszyscy goście zajazdu patrzyli gdzieś po kątach. Podeszła szybkim krokiem do jakiegoś grubego mężczyzny po czterdziestce. Wyglądał na kupca. Skulił się gdy Tavrika stanęła za nim.</w:t>
       </w:r>
     </w:p>
@@ -24287,7 +24353,6 @@
         <w:pStyle w:val="Cytat"/>
       </w:pPr>
       <w:r>
-        <w:lastRenderedPageBreak/>
         <w:t xml:space="preserve">- Ty! Gapiłeś się na mnie. Cos ci się nie podoba? - Chwyciła tłuściocha za kołnierz i podniosła do góry jak piórko. Pchnęła na ścianę tak że kurz poleciał na boki. </w:t>
       </w:r>
     </w:p>
@@ -24568,6 +24633,7 @@
         <w:rPr>
           <w:b/>
         </w:rPr>
+        <w:lastRenderedPageBreak/>
         <w:t>Obowiązkowe zalety / wady</w:t>
       </w:r>
       <w:r>
@@ -24671,7 +24737,6 @@
           <w:rStyle w:val="Wyrnieniedelikatne"/>
           <w:lang w:val="en-US"/>
         </w:rPr>
-        <w:lastRenderedPageBreak/>
         <w:t>[8]</w:t>
       </w:r>
       <w:r>
@@ -24733,7 +24798,6 @@
           <w:rStyle w:val="Wyrnieniedelikatne"/>
           <w:lang w:val="en-US"/>
         </w:rPr>
-        <w:lastRenderedPageBreak/>
         <w:t>[15]</w:t>
       </w:r>
       <w:r>
@@ -25035,6 +25099,7 @@
         <w:rPr>
           <w:lang w:val="en-US"/>
         </w:rPr>
+        <w:lastRenderedPageBreak/>
         <w:t>[3]</w:t>
       </w:r>
       <w:r>
@@ -25092,7 +25157,6 @@
           <w:rStyle w:val="Wyrnieniedelikatne"/>
           <w:lang w:val="en-US"/>
         </w:rPr>
-        <w:lastRenderedPageBreak/>
         <w:t>[</w:t>
       </w:r>
       <w:r>
@@ -25855,6 +25919,7 @@
         <w:rPr>
           <w:b/>
         </w:rPr>
+        <w:lastRenderedPageBreak/>
         <w:t>Wygląd</w:t>
       </w:r>
       <w:r>
@@ -25898,7 +25963,6 @@
         <w:rPr>
           <w:b/>
         </w:rPr>
-        <w:lastRenderedPageBreak/>
         <w:t>Dyscypliny drugorzędne:</w:t>
       </w:r>
       <w:r>
@@ -26392,6 +26456,7 @@
         <w:rPr>
           <w:lang w:val="en-US"/>
         </w:rPr>
+        <w:lastRenderedPageBreak/>
         <w:t>[10]</w:t>
       </w:r>
       <w:r>
@@ -26432,7 +26497,6 @@
         <w:rPr>
           <w:lang w:val="en-US"/>
         </w:rPr>
-        <w:lastRenderedPageBreak/>
         <w:t>(wybrać 2 z 3):</w:t>
       </w:r>
     </w:p>
@@ -26632,6 +26696,7 @@
         <w:rPr>
           <w:lang w:val="en-US"/>
         </w:rPr>
+        <w:lastRenderedPageBreak/>
         <w:t>[-5]</w:t>
       </w:r>
       <w:r>
@@ -26657,6 +26722,7 @@
         <w:rPr>
           <w:lang w:val="en-US"/>
         </w:rPr>
+        <w:lastRenderedPageBreak/>
         <w:t>[-10]</w:t>
       </w:r>
       <w:r>
@@ -26706,7 +26772,6 @@
         <w:rPr>
           <w:lang w:val="en-US"/>
         </w:rPr>
-        <w:lastRenderedPageBreak/>
         <w:t>*Alchemy, astronomy, biology, cartography, cryptography, mathematics, occult, physiology,      physics, psychology, research, sociology</w:t>
       </w:r>
     </w:p>
@@ -27338,7 +27403,6 @@
           <w:b/>
           <w:bCs/>
         </w:rPr>
-        <w:lastRenderedPageBreak/>
         <w:t xml:space="preserve">Założyciel: </w:t>
       </w:r>
       <w:r>
@@ -28249,56 +28313,6 @@
         <w:rPr>
           <w:lang w:val="en-US"/>
         </w:rPr>
-        <w:t>[var]</w:t>
-      </w:r>
-      <w:r>
-        <w:rPr>
-          <w:lang w:val="en-US"/>
-        </w:rPr>
-        <w:tab/>
-      </w:r>
-      <w:r>
-        <w:rPr>
-          <w:lang w:val="en-US"/>
-        </w:rPr>
-        <w:t>Enhanced Defenses</w:t>
-      </w:r>
-    </w:p>
-    <w:p>
-      <w:pPr>
-        <w:rPr>
-          <w:lang w:val="en-US"/>
-        </w:rPr>
-      </w:pPr>
-      <w:r>
-        <w:rPr>
-          <w:lang w:val="en-US"/>
-        </w:rPr>
-        <w:t>[10]</w:t>
-      </w:r>
-      <w:r>
-        <w:rPr>
-          <w:lang w:val="en-US"/>
-        </w:rPr>
-        <w:tab/>
-      </w:r>
-      <w:r>
-        <w:rPr>
-          <w:lang w:val="en-US"/>
-        </w:rPr>
-        <w:t>High Pain Threshold</w:t>
-      </w:r>
-    </w:p>
-    <w:p>
-      <w:pPr>
-        <w:rPr>
-          <w:lang w:val="en-US"/>
-        </w:rPr>
-      </w:pPr>
-      <w:r>
-        <w:rPr>
-          <w:lang w:val="en-US"/>
-        </w:rPr>
         <w:lastRenderedPageBreak/>
         <w:t>[var]</w:t>
       </w:r>
@@ -28312,6 +28326,57 @@
         <w:rPr>
           <w:lang w:val="en-US"/>
         </w:rPr>
+        <w:t>Enhanced Defenses</w:t>
+      </w:r>
+    </w:p>
+    <w:p>
+      <w:pPr>
+        <w:rPr>
+          <w:lang w:val="en-US"/>
+        </w:rPr>
+      </w:pPr>
+      <w:r>
+        <w:rPr>
+          <w:lang w:val="en-US"/>
+        </w:rPr>
+        <w:lastRenderedPageBreak/>
+        <w:t>[10]</w:t>
+      </w:r>
+      <w:r>
+        <w:rPr>
+          <w:lang w:val="en-US"/>
+        </w:rPr>
+        <w:tab/>
+      </w:r>
+      <w:r>
+        <w:rPr>
+          <w:lang w:val="en-US"/>
+        </w:rPr>
+        <w:t>High Pain Threshold</w:t>
+      </w:r>
+    </w:p>
+    <w:p>
+      <w:pPr>
+        <w:rPr>
+          <w:lang w:val="en-US"/>
+        </w:rPr>
+      </w:pPr>
+      <w:r>
+        <w:rPr>
+          <w:lang w:val="en-US"/>
+        </w:rPr>
+        <w:t>[var]</w:t>
+      </w:r>
+      <w:r>
+        <w:rPr>
+          <w:lang w:val="en-US"/>
+        </w:rPr>
+        <w:tab/>
+      </w:r>
+      <w:r>
+        <w:rPr>
+          <w:lang w:val="en-US"/>
+        </w:rPr>
         <w:t>Luck</w:t>
       </w:r>
     </w:p>
@@ -28375,53 +28440,109 @@
         <w:rPr>
           <w:lang w:val="en-US"/>
         </w:rPr>
+        <w:t>[15]</w:t>
+      </w:r>
+      <w:r>
+        <w:rPr>
+          <w:lang w:val="en-US"/>
+        </w:rPr>
+        <w:tab/>
+      </w:r>
+      <w:r>
+        <w:rPr>
+          <w:lang w:val="en-US"/>
+        </w:rPr>
+        <w:t>Talent: Smooth operator</w:t>
+      </w:r>
+    </w:p>
+    <w:p>
+      <w:pPr>
+        <w:rPr>
+          <w:lang w:val="en-US"/>
+        </w:rPr>
+      </w:pPr>
+      <w:r>
+        <w:rPr>
+          <w:lang w:val="en-US"/>
+        </w:rPr>
+        <w:t>[10]</w:t>
+      </w:r>
+      <w:r>
+        <w:rPr>
+          <w:lang w:val="en-US"/>
+        </w:rPr>
+        <w:tab/>
+      </w:r>
+      <w:r>
+        <w:rPr>
+          <w:lang w:val="en-US"/>
+        </w:rPr>
+        <w:t>Voice</w:t>
+      </w:r>
+    </w:p>
+    <w:p>
+      <w:pPr>
+        <w:rPr>
+          <w:lang w:val="en-US"/>
+        </w:rPr>
+      </w:pPr>
+    </w:p>
+    <w:p>
+      <w:pPr>
+        <w:rPr>
+          <w:lang w:val="en-US"/>
+        </w:rPr>
+      </w:pPr>
+      <w:r>
+        <w:rPr>
+          <w:lang w:val="en-US"/>
+        </w:rPr>
+        <w:t>[-5]</w:t>
+      </w:r>
+      <w:r>
+        <w:rPr>
+          <w:lang w:val="en-US"/>
+        </w:rPr>
+        <w:tab/>
+      </w:r>
+      <w:r>
+        <w:rPr>
+          <w:lang w:val="en-US"/>
+        </w:rPr>
+        <w:t>Chummy</w:t>
+      </w:r>
+    </w:p>
+    <w:p>
+      <w:pPr>
+        <w:rPr>
+          <w:lang w:val="en-US"/>
+        </w:rPr>
+      </w:pPr>
+      <w:r>
+        <w:rPr>
+          <w:lang w:val="en-US"/>
+        </w:rPr>
         <w:lastRenderedPageBreak/>
-        <w:t>[15]</w:t>
-      </w:r>
-      <w:r>
-        <w:rPr>
-          <w:lang w:val="en-US"/>
-        </w:rPr>
-        <w:tab/>
-      </w:r>
-      <w:r>
-        <w:rPr>
-          <w:lang w:val="en-US"/>
-        </w:rPr>
-        <w:t>Talent: Smooth operator</w:t>
-      </w:r>
-    </w:p>
-    <w:p>
-      <w:pPr>
-        <w:rPr>
-          <w:lang w:val="en-US"/>
-        </w:rPr>
-      </w:pPr>
-      <w:r>
-        <w:rPr>
-          <w:lang w:val="en-US"/>
-        </w:rPr>
-        <w:t>[10]</w:t>
-      </w:r>
-      <w:r>
-        <w:rPr>
-          <w:lang w:val="en-US"/>
-        </w:rPr>
-        <w:tab/>
-      </w:r>
-      <w:r>
-        <w:rPr>
-          <w:lang w:val="en-US"/>
-        </w:rPr>
-        <w:t>Voice</w:t>
-      </w:r>
-    </w:p>
-    <w:p>
-      <w:pPr>
-        <w:rPr>
-          <w:lang w:val="en-US"/>
-        </w:rPr>
-      </w:pPr>
+        <w:t>[var]</w:t>
+      </w:r>
+      <w:r>
+        <w:rPr>
+          <w:lang w:val="en-US"/>
+        </w:rPr>
+        <w:tab/>
+      </w:r>
+      <w:r>
+        <w:rPr>
+          <w:lang w:val="en-US"/>
+        </w:rPr>
+        <w:t xml:space="preserve">Compulsive </w:t>
+      </w:r>
+      <w:r>
+        <w:rPr>
+          <w:lang w:val="en-US"/>
+        </w:rPr>
+        <w:t>behaviour</w:t>
+      </w:r>
     </w:p>
     <w:p>
       <w:pPr>
@@ -28445,62 +28566,6 @@
         <w:rPr>
           <w:lang w:val="en-US"/>
         </w:rPr>
-        <w:t>Chummy</w:t>
-      </w:r>
-    </w:p>
-    <w:p>
-      <w:pPr>
-        <w:rPr>
-          <w:lang w:val="en-US"/>
-        </w:rPr>
-      </w:pPr>
-      <w:r>
-        <w:rPr>
-          <w:lang w:val="en-US"/>
-        </w:rPr>
-        <w:t>[var]</w:t>
-      </w:r>
-      <w:r>
-        <w:rPr>
-          <w:lang w:val="en-US"/>
-        </w:rPr>
-        <w:tab/>
-      </w:r>
-      <w:r>
-        <w:rPr>
-          <w:lang w:val="en-US"/>
-        </w:rPr>
-        <w:t xml:space="preserve">Compulsive </w:t>
-      </w:r>
-      <w:r>
-        <w:rPr>
-          <w:lang w:val="en-US"/>
-        </w:rPr>
-        <w:t>behaviour</w:t>
-      </w:r>
-    </w:p>
-    <w:p>
-      <w:pPr>
-        <w:rPr>
-          <w:lang w:val="en-US"/>
-        </w:rPr>
-      </w:pPr>
-      <w:r>
-        <w:rPr>
-          <w:lang w:val="en-US"/>
-        </w:rPr>
-        <w:t>[-5]</w:t>
-      </w:r>
-      <w:r>
-        <w:rPr>
-          <w:lang w:val="en-US"/>
-        </w:rPr>
-        <w:tab/>
-      </w:r>
-      <w:r>
-        <w:rPr>
-          <w:lang w:val="en-US"/>
-        </w:rPr>
         <w:t>Curious</w:t>
       </w:r>
     </w:p>
@@ -28514,7 +28579,6 @@
         <w:rPr>
           <w:lang w:val="en-US"/>
         </w:rPr>
-        <w:lastRenderedPageBreak/>
         <w:t>[-10]</w:t>
       </w:r>
       <w:r>
@@ -28854,6 +28918,7 @@
         <w:rPr>
           <w:b/>
         </w:rPr>
+        <w:lastRenderedPageBreak/>
         <w:t>System:</w:t>
       </w:r>
     </w:p>
@@ -39060,7 +39125,7 @@
             <w:rPr>
               <w:noProof/>
             </w:rPr>
-            <w:t>35</w:t>
+            <w:t>2</w:t>
           </w:r>
         </w:fldSimple>
       </w:p>

</xml_diff>

<commit_message>
v 3.6.9 Dodane typowe umiejętności Sarghadd
</commit_message>
<xml_diff>
--- a/Karmazyn.docx
+++ b/Karmazyn.docx
@@ -170,7 +170,7 @@
         <w:t>6.</w:t>
       </w:r>
       <w:r>
-        <w:t>10</w:t>
+        <w:t>11</w:t>
       </w:r>
     </w:p>
     <w:p>
@@ -208,7 +208,7 @@
         <w:rPr>
           <w:lang w:val="en-US"/>
         </w:rPr>
-        <w:t>05</w:t>
+        <w:t>06</w:t>
       </w:r>
     </w:p>
     <w:p>
@@ -23504,7 +23504,19 @@
         <w:rPr>
           <w:lang w:val="en-GB"/>
         </w:rPr>
-        <w:t xml:space="preserve"> Broadsword, Cartography, Detect Lies, Diplomacy, Economics, Fast-Talk, Finance, Games: Chess, History, Leadership, Market Analysis, Merchant, Persuade, Politics, Propaganda, Psychology, Public Speaking, Shield, Sociology, Soldier, Strategy, Tactics</w:t>
+        <w:t xml:space="preserve"> Broadsword, Cartography,</w:t>
+      </w:r>
+      <w:r>
+        <w:rPr>
+          <w:lang w:val="en-GB"/>
+        </w:rPr>
+        <w:t xml:space="preserve"> Current Affairs,</w:t>
+      </w:r>
+      <w:r>
+        <w:rPr>
+          <w:lang w:val="en-GB"/>
+        </w:rPr>
+        <w:t xml:space="preserve"> Detect Lies, Diplomacy, Economics, Fast-Talk, Finance, Games: Chess, History, Leadership, Market Analysis, Merchant, Persuade, Politics, Propaganda, Psychology, Public Speaking, Shield, Sociology, Soldier, Strategy, Tactics</w:t>
       </w:r>
       <w:r>
         <w:rPr>
@@ -24466,21 +24478,55 @@
       </w:r>
     </w:p>
     <w:p>
+      <w:r>
+        <w:rPr>
+          <w:b/>
+          <w:bCs/>
+        </w:rPr>
+        <w:t>Walka</w:t>
+      </w:r>
+      <w:r>
+        <w:t>: bronie półtora i dwuręczne, przemiana w niedźwiedzia, zapasy, boks</w:t>
+      </w:r>
+    </w:p>
+    <w:p>
       <w:pPr>
         <w:rPr>
           <w:sz w:val="24"/>
           <w:szCs w:val="24"/>
-        </w:rPr>
-      </w:pPr>
-      <w:r>
-        <w:rPr>
-          <w:b/>
-          <w:bCs/>
-        </w:rPr>
-        <w:t>Walka</w:t>
-      </w:r>
-      <w:r>
-        <w:t>: bronie półtora i dwuręczne, przemiana w niedźwiedzia, zapasy, boks</w:t>
+          <w:lang w:val="en-GB"/>
+        </w:rPr>
+      </w:pPr>
+      <w:r>
+        <w:rPr>
+          <w:b/>
+          <w:lang w:val="en-GB"/>
+        </w:rPr>
+        <w:t>Umiejętności:</w:t>
+      </w:r>
+      <w:r>
+        <w:rPr>
+          <w:lang w:val="en-GB"/>
+        </w:rPr>
+        <w:t xml:space="preserve"> </w:t>
+      </w:r>
+      <w:r>
+        <w:rPr>
+          <w:lang w:val="en-GB"/>
+        </w:rPr>
+        <w:t xml:space="preserve">Animal Handling, Armoury, Boxing, Climbing,  </w:t>
+      </w:r>
+      <w:r>
+        <w:rPr>
+          <w:lang w:val="en-GB"/>
+        </w:rPr>
+        <w:t>Fishing, Hiking, Metallurgy, Meteorology, Mimicry, Naturalist, Running, Seamanship, Skating, Shiphandling, Survival, Swimming, Trcking, Two-Handed Axe/Mace, Two-Handed</w:t>
+      </w:r>
+      <w:r>
+        <w:rPr>
+          <w:lang w:val="en-GB"/>
+        </w:rPr>
+        <w:t xml:space="preserve"> Sword</w:t>
       </w:r>
     </w:p>
     <w:p>
@@ -24633,7 +24679,6 @@
         <w:rPr>
           <w:b/>
         </w:rPr>
-        <w:lastRenderedPageBreak/>
         <w:t>Obowiązkowe zalety / wady</w:t>
       </w:r>
       <w:r>
@@ -25856,6 +25901,7 @@
           <w:b/>
           <w:bCs/>
         </w:rPr>
+        <w:lastRenderedPageBreak/>
         <w:t xml:space="preserve">Herb: </w:t>
       </w:r>
       <w:r>
@@ -25919,7 +25965,6 @@
         <w:rPr>
           <w:b/>
         </w:rPr>
-        <w:lastRenderedPageBreak/>
         <w:t>Wygląd</w:t>
       </w:r>
       <w:r>
@@ -26308,6 +26353,7 @@
         <w:rPr>
           <w:lang w:val="en-US"/>
         </w:rPr>
+        <w:lastRenderedPageBreak/>
         <w:t>[16</w:t>
       </w:r>
       <w:r>
@@ -26456,7 +26502,6 @@
         <w:rPr>
           <w:lang w:val="en-US"/>
         </w:rPr>
-        <w:lastRenderedPageBreak/>
         <w:t>[10]</w:t>
       </w:r>
       <w:r>
@@ -26497,6 +26542,7 @@
         <w:rPr>
           <w:lang w:val="en-US"/>
         </w:rPr>
+        <w:lastRenderedPageBreak/>
         <w:t>(wybrać 2 z 3):</w:t>
       </w:r>
     </w:p>
@@ -26627,6 +26673,7 @@
         <w:rPr>
           <w:lang w:val="en-US"/>
         </w:rPr>
+        <w:lastRenderedPageBreak/>
         <w:t>(wybrać 3 z 4):</w:t>
       </w:r>
     </w:p>
@@ -26696,7 +26743,6 @@
         <w:rPr>
           <w:lang w:val="en-US"/>
         </w:rPr>
-        <w:lastRenderedPageBreak/>
         <w:t>[-5]</w:t>
       </w:r>
       <w:r>
@@ -26722,7 +26768,6 @@
         <w:rPr>
           <w:lang w:val="en-US"/>
         </w:rPr>
-        <w:lastRenderedPageBreak/>
         <w:t>[-10]</w:t>
       </w:r>
       <w:r>
@@ -27360,7 +27405,11 @@
         <w:tab/>
       </w:r>
       <w:r>
-        <w:t>“Van Kroth. Ród któren od Garetha Van Krotha się wywodzi. Wszyscy oni i one, bez wyjątku naturę mają podobną a składać się na nią głównie chutliość niemożebna. Gzili by się tacy ino z kim popadnie i gdzie popadnie przeto dużo ich się porobiło i po świecie wędruje. Drugą cechą Van Krotha jest do bitki skorość, której to u podstawy leżą chęci do pokazania jak to oni żelazem potrafią sprawnie wywijać. A przyznać należy dla uczciwości że potrafią onym wymachiwać. Trafić skurczysyna niemożliwym niemal albowiem skacze zwinnie jak królik i pląsa na lewo i prawo. Van Kroth potrafi tyż z wilkiem gadać i do uległości przymusić, widzi w nocy niczym puszczyk. Jak jużci z nim bić się trza, czego odradzam z całego serca, to lepiej do nowiu odczekać bowiem słabszy wtedy się robi. Jeśli o wygląd idzie to zwykle jasne ma włosy i modre oczy, smukłą postawę i wzrost słuszny jednak wyjątki zdążają się tako samo. Przystojni są i pociągające tako że oprzeć się im ciężko zaprawdę.”</w:t>
+        <w:t xml:space="preserve">“Van Kroth. Ród któren od Garetha Van Krotha się wywodzi. Wszyscy oni i one, bez wyjątku naturę mają podobną a składać się na nią głównie chutliość niemożebna. Gzili by się tacy ino z kim popadnie i gdzie popadnie przeto dużo ich się porobiło i po świecie wędruje. Drugą cechą Van Krotha jest do bitki skorość, której to u podstawy leżą chęci do pokazania jak to oni żelazem potrafią sprawnie wywijać. A przyznać należy dla uczciwości że potrafią onym wymachiwać. Trafić skurczysyna niemożliwym niemal albowiem skacze zwinnie jak królik i pląsa na lewo i </w:t>
+      </w:r>
+      <w:r>
+        <w:lastRenderedPageBreak/>
+        <w:t>prawo. Van Kroth potrafi tyż z wilkiem gadać i do uległości przymusić, widzi w nocy niczym puszczyk. Jak jużci z nim bić się trza, czego odradzam z całego serca, to lepiej do nowiu odczekać bowiem słabszy wtedy się robi. Jeśli o wygląd idzie to zwykle jasne ma włosy i modre oczy, smukłą postawę i wzrost słuszny jednak wyjątki zdążają się tako samo. Przystojni są i pociągające tako że oprzeć się im ciężko zaprawdę.”</w:t>
       </w:r>
     </w:p>
     <w:p/>
@@ -28031,6 +28080,7 @@
         <w:rPr>
           <w:lang w:val="en-US"/>
         </w:rPr>
+        <w:lastRenderedPageBreak/>
         <w:t>[15]</w:t>
       </w:r>
       <w:r>
@@ -28091,7 +28141,6 @@
         <w:rPr>
           <w:lang w:val="en-US"/>
         </w:rPr>
-        <w:lastRenderedPageBreak/>
         <w:t>[5]</w:t>
       </w:r>
       <w:r>
@@ -28313,190 +28362,189 @@
         <w:rPr>
           <w:lang w:val="en-US"/>
         </w:rPr>
+        <w:t>[var]</w:t>
+      </w:r>
+      <w:r>
+        <w:rPr>
+          <w:lang w:val="en-US"/>
+        </w:rPr>
+        <w:tab/>
+      </w:r>
+      <w:r>
+        <w:rPr>
+          <w:lang w:val="en-US"/>
+        </w:rPr>
+        <w:t>Enhanced Defenses</w:t>
+      </w:r>
+    </w:p>
+    <w:p>
+      <w:pPr>
+        <w:rPr>
+          <w:lang w:val="en-US"/>
+        </w:rPr>
+      </w:pPr>
+      <w:r>
+        <w:rPr>
+          <w:lang w:val="en-US"/>
+        </w:rPr>
+        <w:t>[10]</w:t>
+      </w:r>
+      <w:r>
+        <w:rPr>
+          <w:lang w:val="en-US"/>
+        </w:rPr>
+        <w:tab/>
+      </w:r>
+      <w:r>
+        <w:rPr>
+          <w:lang w:val="en-US"/>
+        </w:rPr>
+        <w:t>High Pain Threshold</w:t>
+      </w:r>
+    </w:p>
+    <w:p>
+      <w:pPr>
+        <w:rPr>
+          <w:lang w:val="en-US"/>
+        </w:rPr>
+      </w:pPr>
+      <w:r>
+        <w:rPr>
+          <w:lang w:val="en-US"/>
+        </w:rPr>
+        <w:t>[var]</w:t>
+      </w:r>
+      <w:r>
+        <w:rPr>
+          <w:lang w:val="en-US"/>
+        </w:rPr>
+        <w:tab/>
+      </w:r>
+      <w:r>
+        <w:rPr>
+          <w:lang w:val="en-US"/>
+        </w:rPr>
+        <w:t>Luck</w:t>
+      </w:r>
+    </w:p>
+    <w:p>
+      <w:pPr>
+        <w:rPr>
+          <w:lang w:val="en-US"/>
+        </w:rPr>
+      </w:pPr>
+      <w:r>
+        <w:rPr>
+          <w:lang w:val="en-US"/>
+        </w:rPr>
+        <w:t>[15]</w:t>
+      </w:r>
+      <w:r>
+        <w:rPr>
+          <w:lang w:val="en-US"/>
+        </w:rPr>
+        <w:tab/>
+      </w:r>
+      <w:r>
+        <w:rPr>
+          <w:lang w:val="en-US"/>
+        </w:rPr>
+        <w:t>Perfect Balance</w:t>
+      </w:r>
+    </w:p>
+    <w:p>
+      <w:pPr>
+        <w:rPr>
+          <w:lang w:val="en-US"/>
+        </w:rPr>
+      </w:pPr>
+      <w:r>
+        <w:rPr>
+          <w:lang w:val="en-US"/>
+        </w:rPr>
+        <w:t>[5]</w:t>
+      </w:r>
+      <w:r>
+        <w:rPr>
+          <w:lang w:val="en-US"/>
+        </w:rPr>
+        <w:tab/>
+      </w:r>
+      <w:r>
+        <w:rPr>
+          <w:lang w:val="en-US"/>
+        </w:rPr>
+        <w:t>Talent: Gifted artist</w:t>
+      </w:r>
+    </w:p>
+    <w:p>
+      <w:pPr>
+        <w:rPr>
+          <w:lang w:val="en-US"/>
+        </w:rPr>
+      </w:pPr>
+      <w:r>
+        <w:rPr>
+          <w:lang w:val="en-US"/>
+        </w:rPr>
+        <w:t>[15]</w:t>
+      </w:r>
+      <w:r>
+        <w:rPr>
+          <w:lang w:val="en-US"/>
+        </w:rPr>
+        <w:tab/>
+      </w:r>
+      <w:r>
+        <w:rPr>
+          <w:lang w:val="en-US"/>
+        </w:rPr>
+        <w:t>Talent: Smooth operator</w:t>
+      </w:r>
+    </w:p>
+    <w:p>
+      <w:pPr>
+        <w:rPr>
+          <w:lang w:val="en-US"/>
+        </w:rPr>
+      </w:pPr>
+      <w:r>
+        <w:rPr>
+          <w:lang w:val="en-US"/>
+        </w:rPr>
+        <w:t>[10]</w:t>
+      </w:r>
+      <w:r>
+        <w:rPr>
+          <w:lang w:val="en-US"/>
+        </w:rPr>
+        <w:tab/>
+      </w:r>
+      <w:r>
+        <w:rPr>
+          <w:lang w:val="en-US"/>
+        </w:rPr>
+        <w:t>Voice</w:t>
+      </w:r>
+    </w:p>
+    <w:p>
+      <w:pPr>
+        <w:rPr>
+          <w:lang w:val="en-US"/>
+        </w:rPr>
+      </w:pPr>
+    </w:p>
+    <w:p>
+      <w:pPr>
+        <w:rPr>
+          <w:lang w:val="en-US"/>
+        </w:rPr>
+      </w:pPr>
+      <w:r>
+        <w:rPr>
+          <w:lang w:val="en-US"/>
+        </w:rPr>
         <w:lastRenderedPageBreak/>
-        <w:t>[var]</w:t>
-      </w:r>
-      <w:r>
-        <w:rPr>
-          <w:lang w:val="en-US"/>
-        </w:rPr>
-        <w:tab/>
-      </w:r>
-      <w:r>
-        <w:rPr>
-          <w:lang w:val="en-US"/>
-        </w:rPr>
-        <w:t>Enhanced Defenses</w:t>
-      </w:r>
-    </w:p>
-    <w:p>
-      <w:pPr>
-        <w:rPr>
-          <w:lang w:val="en-US"/>
-        </w:rPr>
-      </w:pPr>
-      <w:r>
-        <w:rPr>
-          <w:lang w:val="en-US"/>
-        </w:rPr>
-        <w:lastRenderedPageBreak/>
-        <w:t>[10]</w:t>
-      </w:r>
-      <w:r>
-        <w:rPr>
-          <w:lang w:val="en-US"/>
-        </w:rPr>
-        <w:tab/>
-      </w:r>
-      <w:r>
-        <w:rPr>
-          <w:lang w:val="en-US"/>
-        </w:rPr>
-        <w:t>High Pain Threshold</w:t>
-      </w:r>
-    </w:p>
-    <w:p>
-      <w:pPr>
-        <w:rPr>
-          <w:lang w:val="en-US"/>
-        </w:rPr>
-      </w:pPr>
-      <w:r>
-        <w:rPr>
-          <w:lang w:val="en-US"/>
-        </w:rPr>
-        <w:t>[var]</w:t>
-      </w:r>
-      <w:r>
-        <w:rPr>
-          <w:lang w:val="en-US"/>
-        </w:rPr>
-        <w:tab/>
-      </w:r>
-      <w:r>
-        <w:rPr>
-          <w:lang w:val="en-US"/>
-        </w:rPr>
-        <w:t>Luck</w:t>
-      </w:r>
-    </w:p>
-    <w:p>
-      <w:pPr>
-        <w:rPr>
-          <w:lang w:val="en-US"/>
-        </w:rPr>
-      </w:pPr>
-      <w:r>
-        <w:rPr>
-          <w:lang w:val="en-US"/>
-        </w:rPr>
-        <w:t>[15]</w:t>
-      </w:r>
-      <w:r>
-        <w:rPr>
-          <w:lang w:val="en-US"/>
-        </w:rPr>
-        <w:tab/>
-      </w:r>
-      <w:r>
-        <w:rPr>
-          <w:lang w:val="en-US"/>
-        </w:rPr>
-        <w:t>Perfect Balance</w:t>
-      </w:r>
-    </w:p>
-    <w:p>
-      <w:pPr>
-        <w:rPr>
-          <w:lang w:val="en-US"/>
-        </w:rPr>
-      </w:pPr>
-      <w:r>
-        <w:rPr>
-          <w:lang w:val="en-US"/>
-        </w:rPr>
-        <w:t>[5]</w:t>
-      </w:r>
-      <w:r>
-        <w:rPr>
-          <w:lang w:val="en-US"/>
-        </w:rPr>
-        <w:tab/>
-      </w:r>
-      <w:r>
-        <w:rPr>
-          <w:lang w:val="en-US"/>
-        </w:rPr>
-        <w:t>Talent: Gifted artist</w:t>
-      </w:r>
-    </w:p>
-    <w:p>
-      <w:pPr>
-        <w:rPr>
-          <w:lang w:val="en-US"/>
-        </w:rPr>
-      </w:pPr>
-      <w:r>
-        <w:rPr>
-          <w:lang w:val="en-US"/>
-        </w:rPr>
-        <w:t>[15]</w:t>
-      </w:r>
-      <w:r>
-        <w:rPr>
-          <w:lang w:val="en-US"/>
-        </w:rPr>
-        <w:tab/>
-      </w:r>
-      <w:r>
-        <w:rPr>
-          <w:lang w:val="en-US"/>
-        </w:rPr>
-        <w:t>Talent: Smooth operator</w:t>
-      </w:r>
-    </w:p>
-    <w:p>
-      <w:pPr>
-        <w:rPr>
-          <w:lang w:val="en-US"/>
-        </w:rPr>
-      </w:pPr>
-      <w:r>
-        <w:rPr>
-          <w:lang w:val="en-US"/>
-        </w:rPr>
-        <w:t>[10]</w:t>
-      </w:r>
-      <w:r>
-        <w:rPr>
-          <w:lang w:val="en-US"/>
-        </w:rPr>
-        <w:tab/>
-      </w:r>
-      <w:r>
-        <w:rPr>
-          <w:lang w:val="en-US"/>
-        </w:rPr>
-        <w:t>Voice</w:t>
-      </w:r>
-    </w:p>
-    <w:p>
-      <w:pPr>
-        <w:rPr>
-          <w:lang w:val="en-US"/>
-        </w:rPr>
-      </w:pPr>
-    </w:p>
-    <w:p>
-      <w:pPr>
-        <w:rPr>
-          <w:lang w:val="en-US"/>
-        </w:rPr>
-      </w:pPr>
-      <w:r>
-        <w:rPr>
-          <w:lang w:val="en-US"/>
-        </w:rPr>
         <w:t>[-5]</w:t>
       </w:r>
       <w:r>
@@ -28522,7 +28570,6 @@
         <w:rPr>
           <w:lang w:val="en-US"/>
         </w:rPr>
-        <w:lastRenderedPageBreak/>
         <w:t>[var]</w:t>
       </w:r>
       <w:r>
@@ -28894,7 +28941,11 @@
         <w:tab/>
       </w:r>
       <w:r>
-        <w:t>Charakteryzują się imponującą siłą fizyczną, uporem i bezwzględnymi, prostymi acz skutecznymi metodami radzenia sobie z problemami. Uważa się ich za niezbyt bystrych i finezyjnych, co niektórzy przypisują nadmiernemu spożyciu mocnych alkoholi. Są też nieokrzesani, porywczy i skorzy do bójek. Wykazują kilkukrotnie wyższy przyrost naturalny niż reszta Szlachty. Ulubioną rozrywką jest popisywanie się swoją siłą, polowanie i zabijanie niedźwiedzi gołymi rękami, co sprawia, że nie są w najlepszych stosunkach z Sarghaddami. Do bitew często ruszają z potężnymi młotami dwuręcznymi o przedłużonych metalowych trzonkach.</w:t>
+        <w:t xml:space="preserve">Charakteryzują się imponującą siłą fizyczną, uporem i bezwzględnymi, prostymi acz skutecznymi metodami radzenia sobie z problemami. Uważa się ich za niezbyt bystrych i finezyjnych, co niektórzy przypisują nadmiernemu </w:t>
+      </w:r>
+      <w:r>
+        <w:lastRenderedPageBreak/>
+        <w:t>spożyciu mocnych alkoholi. Są też nieokrzesani, porywczy i skorzy do bójek. Wykazują kilkukrotnie wyższy przyrost naturalny niż reszta Szlachty. Ulubioną rozrywką jest popisywanie się swoją siłą, polowanie i zabijanie niedźwiedzi gołymi rękami, co sprawia, że nie są w najlepszych stosunkach z Sarghaddami. Do bitew często ruszają z potężnymi młotami dwuręcznymi o przedłużonych metalowych trzonkach.</w:t>
       </w:r>
     </w:p>
     <w:p>
@@ -28918,7 +28969,6 @@
         <w:rPr>
           <w:b/>
         </w:rPr>
-        <w:lastRenderedPageBreak/>
         <w:t>System:</w:t>
       </w:r>
     </w:p>
@@ -39125,7 +39175,7 @@
             <w:rPr>
               <w:noProof/>
             </w:rPr>
-            <w:t>2</w:t>
+            <w:t>39</w:t>
           </w:r>
         </w:fldSimple>
       </w:p>

</xml_diff>

<commit_message>
v 3.7.0 Dodane typowe umiejętności Zurov
</commit_message>
<xml_diff>
--- a/Karmazyn.docx
+++ b/Karmazyn.docx
@@ -167,10 +167,7 @@
         <w:t>wersja 3.</w:t>
       </w:r>
       <w:r>
-        <w:t>6.</w:t>
-      </w:r>
-      <w:r>
-        <w:t>13</w:t>
+        <w:t>7.0</w:t>
       </w:r>
     </w:p>
     <w:p>
@@ -206,7 +203,7 @@
         <w:rPr>
           <w:lang w:val="en-US"/>
         </w:rPr>
-        <w:t>13</w:t>
+        <w:t>16</w:t>
       </w:r>
     </w:p>
     <w:p>
@@ -8678,6 +8675,9 @@
             <w:pPr>
               <w:jc w:val="right"/>
             </w:pPr>
+            <w:r>
+              <w:t>3.7.0</w:t>
+            </w:r>
           </w:p>
         </w:tc>
         <w:tc>
@@ -8688,6 +8688,9 @@
             <w:pPr>
               <w:jc w:val="right"/>
             </w:pPr>
+            <w:r>
+              <w:t>16.11.16</w:t>
+            </w:r>
           </w:p>
         </w:tc>
         <w:tc>
@@ -8698,13 +8701,20 @@
             <w:pPr>
               <w:jc w:val="center"/>
             </w:pPr>
+            <w:r>
+              <w:t>83</w:t>
+            </w:r>
           </w:p>
         </w:tc>
         <w:tc>
           <w:tcPr>
             <w:tcW w:w="5811" w:type="dxa"/>
           </w:tcPr>
-          <w:p/>
+          <w:p>
+            <w:r>
+              <w:t>Dodane wszystkie typowe umiejętności rodów</w:t>
+            </w:r>
+          </w:p>
         </w:tc>
       </w:tr>
       <w:tr>
@@ -25938,60 +25948,104 @@
         <w:rPr>
           <w:sz w:val="24"/>
           <w:szCs w:val="24"/>
-        </w:rPr>
-      </w:pPr>
-      <w:r>
-        <w:rPr>
-          <w:b/>
+          <w:lang w:val="en-US"/>
+        </w:rPr>
+      </w:pPr>
+      <w:r>
+        <w:rPr>
+          <w:b/>
+          <w:lang w:val="en-US"/>
         </w:rPr>
         <w:t xml:space="preserve">Dyscypliny pierwszorzędne: </w:t>
       </w:r>
       <w:r>
+        <w:rPr>
+          <w:lang w:val="en-US"/>
+        </w:rPr>
         <w:t>brak</w:t>
       </w:r>
       <w:r>
+        <w:rPr>
+          <w:lang w:val="en-US"/>
+        </w:rPr>
         <w:t>*</w:t>
       </w:r>
     </w:p>
     <w:p>
-      <w:r>
-        <w:rPr>
-          <w:b/>
+      <w:pPr>
+        <w:rPr>
+          <w:lang w:val="en-US"/>
+        </w:rPr>
+      </w:pPr>
+      <w:r>
+        <w:rPr>
+          <w:b/>
+          <w:lang w:val="en-US"/>
         </w:rPr>
         <w:t>Dyscypliny drugorzędne:</w:t>
       </w:r>
       <w:r>
+        <w:rPr>
+          <w:lang w:val="en-US"/>
+        </w:rPr>
         <w:t xml:space="preserve">Invito, Lepos, Specto, </w:t>
       </w:r>
       <w:r>
+        <w:rPr>
+          <w:lang w:val="en-US"/>
+        </w:rPr>
         <w:t>Obitus, Tebratelum, Tramogris</w:t>
       </w:r>
       <w:r>
+        <w:rPr>
+          <w:lang w:val="en-US"/>
+        </w:rPr>
         <w:t>, Velox</w:t>
       </w:r>
       <w:r>
+        <w:rPr>
+          <w:lang w:val="en-US"/>
+        </w:rPr>
         <w:t>, Robur, Fercorium, Ignis, Cerevis, Parma</w:t>
       </w:r>
     </w:p>
     <w:p>
-      <w:r>
-        <w:rPr>
-          <w:b/>
+      <w:pPr>
+        <w:rPr>
+          <w:lang w:val="en-US"/>
+        </w:rPr>
+      </w:pPr>
+      <w:r>
+        <w:rPr>
+          <w:b/>
+          <w:lang w:val="en-US"/>
         </w:rPr>
         <w:t>Teren</w:t>
       </w:r>
       <w:r>
+        <w:rPr>
+          <w:lang w:val="en-US"/>
+        </w:rPr>
         <w:t>: Ghracja, Vozhod</w:t>
       </w:r>
     </w:p>
     <w:p>
-      <w:r>
-        <w:rPr>
-          <w:b/>
+      <w:pPr>
+        <w:rPr>
+          <w:lang w:val="en-US"/>
+        </w:rPr>
+      </w:pPr>
+      <w:r>
+        <w:rPr>
+          <w:b/>
+          <w:lang w:val="en-US"/>
         </w:rPr>
         <w:t>Imiona męskie</w:t>
       </w:r>
       <w:r>
+        <w:rPr>
+          <w:lang w:val="en-US"/>
+        </w:rPr>
         <w:t xml:space="preserve">: Anton, Blago, Bojan, Davor, Dmitar, Drago, Ervin, Jadran, Javor, Josip, Joso, Juraj, Kruno, Lovro, Miho, Neven, Nikola, Slaven, Vlado, Zoran  </w:t>
       </w:r>
     </w:p>
@@ -28875,6 +28929,57 @@
       </w:r>
     </w:p>
     <w:p>
+      <w:pPr>
+        <w:rPr>
+          <w:lang w:val="en-GB"/>
+        </w:rPr>
+      </w:pPr>
+      <w:r>
+        <w:rPr>
+          <w:b/>
+          <w:lang w:val="en-GB"/>
+        </w:rPr>
+        <w:lastRenderedPageBreak/>
+        <w:t xml:space="preserve">Umiejętności: </w:t>
+      </w:r>
+      <w:r>
+        <w:rPr>
+          <w:lang w:val="en-GB"/>
+        </w:rPr>
+        <w:t>Armoury, Boxing,</w:t>
+      </w:r>
+      <w:r>
+        <w:rPr>
+          <w:lang w:val="en-GB"/>
+        </w:rPr>
+        <w:t xml:space="preserve"> Brainwashing,</w:t>
+      </w:r>
+      <w:r>
+        <w:rPr>
+          <w:lang w:val="en-GB"/>
+        </w:rPr>
+        <w:t xml:space="preserve"> Forgery, </w:t>
+      </w:r>
+      <w:r>
+        <w:rPr>
+          <w:lang w:val="en-GB"/>
+        </w:rPr>
+        <w:t xml:space="preserve">Hiking, Interrogation, </w:t>
+      </w:r>
+      <w:r>
+        <w:rPr>
+          <w:lang w:val="en-GB"/>
+        </w:rPr>
+        <w:t>Intimidati</w:t>
+      </w:r>
+      <w:r>
+        <w:rPr>
+          <w:lang w:val="en-GB"/>
+        </w:rPr>
+        <w:t>on, Lifting, Naturalist, Poisons, Smith, Survival, Two-Handed Axe/Mace, Two-Handed Sword, Wrestling</w:t>
+      </w:r>
+    </w:p>
+    <w:p>
       <w:r>
         <w:rPr>
           <w:b/>
@@ -28902,8 +29007,13 @@
         <w:rPr>
           <w:b/>
         </w:rPr>
-        <w:lastRenderedPageBreak/>
         <w:t>Dyscypliny drugorzędne:</w:t>
+      </w:r>
+      <w:r>
+        <w:rPr>
+          <w:b/>
+        </w:rPr>
+        <w:t xml:space="preserve"> </w:t>
       </w:r>
       <w:r>
         <w:t>Cerevis</w:t>
@@ -29515,6 +29625,7 @@
         <w:rPr>
           <w:lang w:val="en-US"/>
         </w:rPr>
+        <w:lastRenderedPageBreak/>
         <w:t>[2]</w:t>
       </w:r>
       <w:r>
@@ -29639,6 +29750,7 @@
         <w:rPr>
           <w:lang w:val="en-US"/>
         </w:rPr>
+        <w:lastRenderedPageBreak/>
         <w:t>[-10]</w:t>
       </w:r>
       <w:r>
@@ -29719,7 +29831,6 @@
         <w:rPr>
           <w:lang w:val="en-US"/>
         </w:rPr>
-        <w:lastRenderedPageBreak/>
         <w:t>[-10]</w:t>
       </w:r>
       <w:r>
@@ -39207,7 +39318,7 @@
           <w:rPr>
             <w:noProof/>
           </w:rPr>
-          <w:t>41</w:t>
+          <w:t>8</w:t>
         </w:r>
         <w:r>
           <w:rPr>

</xml_diff>

<commit_message>
v 3.7.0 Dodany opis troli.
</commit_message>
<xml_diff>
--- a/Karmazyn.docx
+++ b/Karmazyn.docx
@@ -38699,7 +38699,10 @@
       </w:pPr>
       <w:r>
         <w:tab/>
-        <w:t xml:space="preserve">Prawdopodobnie jako jedyna rasa z Kontynentu nie przybyli tutaj z zewnątrz lecz wyewoluowali na miejscu. Przedstawiciele tej nacji mają około siedmiu – ośmiu stóp wzrostu, ważą ponad trzysta funtów i pokryci są gęstym białym futrem. Twarze mają trochę zbliżone do małpich z lekko wysuniętymi szczękami pełnymi ostrych zębów i cofniętym czołem.Oczy są duże i jednolicie czarne. Dłonie i stopy </w:t>
+        <w:t>Nie przybyli na Kontynent</w:t>
+      </w:r>
+      <w:r>
+        <w:t xml:space="preserve"> z zewnątrz lecz wyewoluowali na miejscu. Przedstawiciele tej nacji mają około siedmiu – ośmiu stóp wzrostu, ważą ponad trzysta funtów i pokryci są gęstym białym futrem. Twarze mają trochę zbliżone do małpich z lekko wysuniętymi szczękami pełnymi ostrych zębów i cofniętym czołem.Oczy są duże i jednolicie czarne. Dłonie i stopy </w:t>
       </w:r>
       <w:r>
         <w:t>N</w:t>
@@ -38748,18 +38751,73 @@
       </w:r>
     </w:p>
     <w:p>
-      <w:pPr>
-        <w:rPr>
-          <w:sz w:val="24"/>
-          <w:szCs w:val="24"/>
-        </w:rPr>
-      </w:pPr>
-      <w:r>
-        <w:t xml:space="preserve">          Przedstawiciele tej nacji mają około siedmiu – ośmiu stóp wzrostu, ważą ponad trzysta funtów i pokryci są gęstym białym futrem. Twarze mają trochę zbliżone do małpich z lekko wysuniętymi szczękami pełnymi ostrych zębów i cofniętym czołem. Oczy są duże i jednolicie czarne. Dłonie i stopy narmorian </w:t>
+      <w:r>
+        <w:t xml:space="preserve">          Przedstawiciele tej nacji mają około siedmiu – ośmiu stóp wzrostu, ważą ponad trzysta funtów i pokryci są gęstym białym futrem. Twarze mają trochę zbliżone do małpich z lekko wysuniętymi szczękami pełnymi ostrych zębów i cofniętym czołem. Oczy są duże i jednolicie czarne. Dłonie i stopy narmorian zaopatrzone są w chowane szpony. Kultura tej rasy sięga dwóch – trzech tysięcy </w:t>
       </w:r>
       <w:r>
         <w:lastRenderedPageBreak/>
-        <w:t>zaopatrzone są w chowane szpony. Kultura tej rasy sięga dwóch – trzech tysięcy lat przed pojawieniem się ludzi. Żyją w większości w Narmorii, na dalekiej północy. Są doskonale przystosowani do niskich temperatur, na południu jest im za to zbyt gorąco. Dysponują infrawizją i doskonałym węchem. Potrafią kogoś kogo spotkali tylko raz rozpoznać po zapachu nawet po wielu latach. Są zahartowanym w walce narodem, pozostałość z czasów gdy za każdym drzewem mógł czaić się niedźwiedź polarny. Ich ulubioną bronią są tzw. ostrza nadgarstkowe, urządzenie składające się z 3 lub 4 kilkunasto do kilkudziesięciocentymetrowych zakrzywionych ostrzy trzymanych za prostopadły do nich uchwyt i opierających się podpórką o wierzch przegubu dłoni.</w:t>
+        <w:t>lat przed pojawieniem się ludzi. Żyją w większości w Narmorii, na dalekiej północy. Są doskonale przystosowani do niskich temperatur, na południu jest im za to zbyt gorąco. Dysponują infrawizją i doskonałym węchem. Potrafią kogoś kogo spotkali tylko raz rozpoznać po zapachu nawet po wielu latach. Są zahartowanym w walce narodem, pozostałość z czasów gdy za każdym drzewem mógł czaić się niedźwiedź polarny. Ich ulubioną bronią są tzw. ostrza nadgarstkowe, urządzenie składające się z 3 lub 4 kilkunasto do kilkudziesięciocentymetrowych zakrzywionych ostrzy trzymanych za prostopadły do nich uchwyt i opierających się podpórką o wierzch przegubu dłoni.</w:t>
+      </w:r>
+    </w:p>
+    <w:p>
+      <w:pPr>
+        <w:pStyle w:val="Nagwek3"/>
+      </w:pPr>
+      <w:r>
+        <w:t>Trole</w:t>
+      </w:r>
+      <w:r>
+        <w:t xml:space="preserve"> </w:t>
+      </w:r>
+    </w:p>
+    <w:p>
+      <w:r>
+        <w:tab/>
+      </w:r>
+      <w:r>
+        <w:t>Trole</w:t>
+      </w:r>
+      <w:r>
+        <w:t xml:space="preserve"> są kolejną natywną rasą na </w:t>
+      </w:r>
+      <w:r>
+        <w:t>K</w:t>
+      </w:r>
+      <w:r>
+        <w:t>ontynencie.</w:t>
+      </w:r>
+      <w:r>
+        <w:t xml:space="preserve"> </w:t>
+      </w:r>
+      <w:r>
+        <w:t xml:space="preserve">Dzielą się na dwie główne </w:t>
+      </w:r>
+      <w:r>
+        <w:t xml:space="preserve">odmiany - leśne i skalne. </w:t>
+      </w:r>
+      <w:r>
+        <w:t>Zwykle osiągają wzrost około 3 metrów i wagę ponad pół tony, mają beczułkowate, pozbawione sierści korpusy, długie ramiona i małe, wyłupiaste oczka.</w:t>
+      </w:r>
+      <w:r>
+        <w:t xml:space="preserve"> </w:t>
+      </w:r>
+      <w:r>
+        <w:t>Skóra troli leśnych bywa zielonkawa, skalnych na tendencję do przyjmowania odcieni szarości. Trole, choć uważane za stworzenia prymitywne i ociężałe mentalnie, posiadają własny jezyk, kulturę i  cywilizację.</w:t>
+      </w:r>
+      <w:r>
+        <w:t xml:space="preserve"> </w:t>
+      </w:r>
+    </w:p>
+    <w:p>
+      <w:r>
+        <w:tab/>
+        <w:t>Trole Leśne często współpracują z ludźmi i pokrewnymi rasami, wykorzystując swoją tężyzną fizyczną, a także smykałkę do prac inżynieryjnych, obróbki drewna i kamienia. Popularnym zjawiskiem są mosty budowane, a następnie strzeżone i utrzymywane przez trole. Nie są może piękne, lecz solidne i spełniające swoje zadania.</w:t>
+      </w:r>
+    </w:p>
+    <w:p>
+      <w:r>
+        <w:tab/>
+        <w:t>Trole skalne maja opinię bardziej dzikich i nieprzystępnych. Trzymają się często głęboko w jaskiniach i często wchodzą w konflikty z krasnoludami. Mają za to dobre stosunki z przetrzebioną mocno rasą goblinów.</w:t>
       </w:r>
     </w:p>
     <w:p>
@@ -38798,6 +38856,7 @@
       <w:bookmarkStart w:id="311" w:name="_Toc457246515"/>
       <w:bookmarkStart w:id="312" w:name="_Toc459697201"/>
       <w:r>
+        <w:lastRenderedPageBreak/>
         <w:t>Religia</w:t>
       </w:r>
       <w:bookmarkEnd w:id="309"/>
@@ -38870,11 +38929,7 @@
         <w:t>Famir</w:t>
       </w:r>
       <w:r>
-        <w:t xml:space="preserve"> - bóg ziemi, lasu i łowów przedstawiany jako wysoki i dobrze zbudowany elf o blond włosach do ramion i zielonych oczach. Poświęcono mu 2 miesiąc </w:t>
-      </w:r>
-      <w:r>
-        <w:lastRenderedPageBreak/>
-        <w:t>roku wraz z 38 II - świętem ziemi i jednocześnie równonocą wiosenną. Symbolem Famira jest drzewo o okrągłej koronie.</w:t>
+        <w:t xml:space="preserve"> - bóg ziemi, lasu i łowów przedstawiany jako wysoki i dobrze zbudowany elf o blond włosach do ramion i zielonych oczach. Poświęcono mu 2 miesiąc roku wraz z 38 II - świętem ziemi i jednocześnie równonocą wiosenną. Symbolem Famira jest drzewo o okrągłej koronie.</w:t>
       </w:r>
     </w:p>
     <w:p>
@@ -38965,7 +39020,11 @@
         <w:t xml:space="preserve">gini piękna, miłości i sztuki, </w:t>
       </w:r>
       <w:r>
-        <w:t>córka Famira i Vitji; określana jako "wieczna narzeczona Ariusa". Przedstawiana jako piękna, młoda półelfka z blond włosami trochę za ramiona i niebieskimi oczami. Nieodłącznym atrybutem Etrii jest lira. Poświęcono jej 5 miesiąc roku, wraz z 37 V - świętem zakochanych. Jej symbolem jest róża.</w:t>
+        <w:t xml:space="preserve">córka Famira i Vitji; określana jako "wieczna narzeczona Ariusa". Przedstawiana jako piękna, młoda półelfka z blond włosami trochę za ramiona i niebieskimi oczami. Nieodłącznym </w:t>
+      </w:r>
+      <w:r>
+        <w:lastRenderedPageBreak/>
+        <w:t>atrybutem Etrii jest lira. Poświęcono jej 5 miesiąc roku, wraz z 37 V - świętem zakochanych. Jej symbolem jest róża.</w:t>
       </w:r>
     </w:p>
     <w:p/>
@@ -39056,7 +39115,6 @@
         <w:pStyle w:val="Cytat"/>
       </w:pPr>
       <w:r>
-        <w:lastRenderedPageBreak/>
         <w:t xml:space="preserve">- Owszem. Sukkub to taki rodzaj demona. Istota z innego planu. Czasami się u nas pojawiają ale są nie do rozpoznania generalnie. </w:t>
       </w:r>
     </w:p>
@@ -39120,7 +39178,11 @@
       </w:pPr>
       <w:r>
         <w:tab/>
-        <w:t>"Prawie całą salę zajmowała gigantyczna klatka wykonana z grubych minimum na pięć cali tristallowych prętów. Pręty były dodatkowo wzmocnione magicznie. Nyrghree spojrzał na wygięcie w jednym miejscu. Powstało kiedy pręty nie były jeszcze nasycone. Gildia nie chciała ryzykować, przyłożyli się do tej pracy. – Pomyślał Narmorianin. Oparł się o marmurową barierę gniotąc w lewej dłoni rąbek swojej błękitnej peleryny. Patrzył w dół. Na Diabła. Bo takie imię nadano schwytanemu kilka miesięcy temu Ganthrithorowi. Imponujące stworzenie. Imponujące. – Pomyślał Nyrghree. Ponad dwadzieścia tysięcy funtów wagi. Szesnaście stóp wzrostu. Pazury długości krótkiego miecza. Niezwykle ostre jak na zwierzę. Stworzenie było też niezwykle silne, nawet biorąc pod uwagę potężną masę mięśni. Ale najbardziej zaskakujący był jego refleks i szybkość. Poruszał się zwinie i z gracją która absolutnie nie pasowała do tak dużej masy. Diabeł skończył obiad składający się z całej, jeszcze przed chwila żywej krowy i odwrócił gwałtownie głowę w stronę Narmorianina. Nyrghree był pewien że bestia zmarszczyła brwi. Zdrowy rozsądek podpowiadał że pod brwiami kryć się powinny oczy. Ale tutaj zdrowy rozsądek zawodził. Ganthrithory nie miały oczu. Nie wiadomo dlaczego. Nie miały oczodołów, po prostu gładkie, śnieżnobiałe futro. I to była jedna z cech która nadawał im przerażający wygląd. Chociaż z drugiej strony mało kto postawiony sam na sam przed Ganthrithorem zwracał by na to uwagę. Diabeł przekrzywił lekko głowę. Pociągnął nosem i poruszył uszami."</w:t>
+        <w:t xml:space="preserve">"Prawie całą salę zajmowała gigantyczna klatka wykonana z grubych minimum na pięć cali tristallowych prętów. Pręty były dodatkowo wzmocnione magicznie. Nyrghree spojrzał na wygięcie w jednym miejscu. Powstało kiedy pręty nie były jeszcze nasycone. Gildia nie chciała ryzykować, przyłożyli się do tej pracy. – Pomyślał Narmorianin. Oparł się o marmurową barierę gniotąc w lewej dłoni rąbek swojej błękitnej peleryny. Patrzył w dół. Na Diabła. Bo takie imię nadano schwytanemu kilka miesięcy temu Ganthrithorowi. Imponujące stworzenie. Imponujące. – Pomyślał Nyrghree. Ponad dwadzieścia tysięcy funtów wagi. Szesnaście stóp wzrostu. Pazury długości krótkiego miecza. Niezwykle ostre jak na zwierzę. Stworzenie było też niezwykle silne, nawet biorąc pod uwagę potężną masę mięśni. Ale najbardziej zaskakujący był jego refleks i szybkość. Poruszał się zwinie i z gracją która absolutnie nie pasowała do tak dużej masy. Diabeł skończył obiad składający się z całej, jeszcze przed chwila żywej krowy i odwrócił gwałtownie głowę w stronę Narmorianina. </w:t>
+      </w:r>
+      <w:r>
+        <w:lastRenderedPageBreak/>
+        <w:t>Nyrghree był pewien że bestia zmarszczyła brwi. Zdrowy rozsądek podpowiadał że pod brwiami kryć się powinny oczy. Ale tutaj zdrowy rozsądek zawodził. Ganthrithory nie miały oczu. Nie wiadomo dlaczego. Nie miały oczodołów, po prostu gładkie, śnieżnobiałe futro. I to była jedna z cech która nadawał im przerażający wygląd. Chociaż z drugiej strony mało kto postawiony sam na sam przed Ganthrithorem zwracał by na to uwagę. Diabeł przekrzywił lekko głowę. Pociągnął nosem i poruszył uszami."</w:t>
       </w:r>
     </w:p>
     <w:p>
@@ -39166,7 +39228,6 @@
         <w:pStyle w:val="Cytat"/>
       </w:pPr>
       <w:r>
-        <w:lastRenderedPageBreak/>
         <w:t xml:space="preserve">- Odpryskują. W środku jest po dziesięć karatów furynitu otoczone specjalnie wyprofilowanym złotym kryształem. Plugawiec nie ma szans się zorientować póki mu nie wrazisz bełtu we wstrętne dupsko. I jest coś ekstra. Podszedł do ściany, zdjął z półki mały słoiczek z fioletowym, lekko fosforyzującym płynem. </w:t>
       </w:r>
     </w:p>
@@ -39245,6 +39306,7 @@
         <w:rPr>
           <w:rFonts w:cstheme="minorHAnsi"/>
         </w:rPr>
+        <w:lastRenderedPageBreak/>
         <w:tab/>
         <w:t>"</w:t>
       </w:r>
@@ -39305,27 +39367,14 @@
           <w:pStyle w:val="Stopka"/>
           <w:jc w:val="center"/>
         </w:pPr>
-        <w:r>
-          <w:fldChar w:fldCharType="begin"/>
-        </w:r>
-        <w:r>
-          <w:instrText xml:space="preserve"> PAGE   \* MERGEFORMAT </w:instrText>
-        </w:r>
-        <w:r>
-          <w:fldChar w:fldCharType="separate"/>
-        </w:r>
-        <w:r>
-          <w:rPr>
-            <w:noProof/>
-          </w:rPr>
-          <w:t>8</w:t>
-        </w:r>
-        <w:r>
-          <w:rPr>
-            <w:noProof/>
-          </w:rPr>
-          <w:fldChar w:fldCharType="end"/>
-        </w:r>
+        <w:fldSimple w:instr=" PAGE   \* MERGEFORMAT ">
+          <w:r>
+            <w:rPr>
+              <w:noProof/>
+            </w:rPr>
+            <w:t>80</w:t>
+          </w:r>
+        </w:fldSimple>
       </w:p>
     </w:sdtContent>
   </w:sdt>

</xml_diff>

<commit_message>
v 3.7.1 Dodany opis troli
</commit_message>
<xml_diff>
--- a/Karmazyn.docx
+++ b/Karmazyn.docx
@@ -167,7 +167,7 @@
         <w:t>wersja 3.</w:t>
       </w:r>
       <w:r>
-        <w:t>7.0</w:t>
+        <w:t>7.1</w:t>
       </w:r>
     </w:p>
     <w:p>
@@ -203,7 +203,7 @@
         <w:rPr>
           <w:lang w:val="en-US"/>
         </w:rPr>
-        <w:t>16</w:t>
+        <w:t>19</w:t>
       </w:r>
     </w:p>
     <w:p>

</xml_diff>

<commit_message>
v 3.7.2 Dodana dyscyplina Phasmucro
</commit_message>
<xml_diff>
--- a/Karmazyn.docx
+++ b/Karmazyn.docx
@@ -1,6 +1,6 @@
 
 <file path=word/document.xml><?xml version="1.0" encoding="utf-8"?>
-<w:document xmlns:ve="http://schemas.openxmlformats.org/markup-compatibility/2006" xmlns:o="urn:schemas-microsoft-com:office:office" xmlns:r="http://schemas.openxmlformats.org/officeDocument/2006/relationships" xmlns:m="http://schemas.openxmlformats.org/officeDocument/2006/math" xmlns:v="urn:schemas-microsoft-com:vml" xmlns:wp="http://schemas.openxmlformats.org/drawingml/2006/wordprocessingDrawing" xmlns:w10="urn:schemas-microsoft-com:office:word" xmlns:w="http://schemas.openxmlformats.org/wordprocessingml/2006/main" xmlns:wne="http://schemas.microsoft.com/office/word/2006/wordml">
+<w:document xmlns:wpc="http://schemas.microsoft.com/office/word/2010/wordprocessingCanvas" xmlns:cx="http://schemas.microsoft.com/office/drawing/2014/chartex" xmlns:cx1="http://schemas.microsoft.com/office/drawing/2015/9/8/chartex" xmlns:cx2="http://schemas.microsoft.com/office/drawing/2015/10/21/chartex" xmlns:cx3="http://schemas.microsoft.com/office/drawing/2016/5/9/chartex" xmlns:cx4="http://schemas.microsoft.com/office/drawing/2016/5/10/chartex" xmlns:cx5="http://schemas.microsoft.com/office/drawing/2016/5/11/chartex" xmlns:mc="http://schemas.openxmlformats.org/markup-compatibility/2006" xmlns:o="urn:schemas-microsoft-com:office:office" xmlns:r="http://schemas.openxmlformats.org/officeDocument/2006/relationships" xmlns:m="http://schemas.openxmlformats.org/officeDocument/2006/math" xmlns:v="urn:schemas-microsoft-com:vml" xmlns:wp14="http://schemas.microsoft.com/office/word/2010/wordprocessingDrawing" xmlns:wp="http://schemas.openxmlformats.org/drawingml/2006/wordprocessingDrawing" xmlns:w10="urn:schemas-microsoft-com:office:word" xmlns:w="http://schemas.openxmlformats.org/wordprocessingml/2006/main" xmlns:w14="http://schemas.microsoft.com/office/word/2010/wordml" xmlns:w15="http://schemas.microsoft.com/office/word/2012/wordml" xmlns:w16se="http://schemas.microsoft.com/office/word/2015/wordml/symex" xmlns:wpg="http://schemas.microsoft.com/office/word/2010/wordprocessingGroup" xmlns:wpi="http://schemas.microsoft.com/office/word/2010/wordprocessingInk" xmlns:wne="http://schemas.microsoft.com/office/word/2006/wordml" xmlns:wps="http://schemas.microsoft.com/office/word/2010/wordprocessingShape" mc:Ignorable="w14 w15 w16se wp14">
   <w:body>
     <w:p>
       <w:pPr>
@@ -167,7 +167,7 @@
         <w:t>wersja 3.</w:t>
       </w:r>
       <w:r>
-        <w:t>7.1</w:t>
+        <w:t>7.2</w:t>
       </w:r>
     </w:p>
     <w:p>
@@ -191,7 +191,7 @@
         <w:rPr>
           <w:lang w:val="en-US"/>
         </w:rPr>
-        <w:t>2016-11</w:t>
+        <w:t>2016-12</w:t>
       </w:r>
       <w:r>
         <w:rPr>
@@ -203,7 +203,7 @@
         <w:rPr>
           <w:lang w:val="en-US"/>
         </w:rPr>
-        <w:t>19</w:t>
+        <w:t>03</w:t>
       </w:r>
     </w:p>
     <w:p>
@@ -2846,7 +2846,7 @@
                 <w:noProof/>
                 <w:webHidden/>
               </w:rPr>
-              <w:t>46</w:t>
+              <w:t>47</w:t>
             </w:r>
             <w:r>
               <w:rPr>
@@ -2917,7 +2917,7 @@
                 <w:noProof/>
                 <w:webHidden/>
               </w:rPr>
-              <w:t>46</w:t>
+              <w:t>47</w:t>
             </w:r>
             <w:r>
               <w:rPr>
@@ -2988,7 +2988,7 @@
                 <w:noProof/>
                 <w:webHidden/>
               </w:rPr>
-              <w:t>47</w:t>
+              <w:t>48</w:t>
             </w:r>
             <w:r>
               <w:rPr>
@@ -3059,7 +3059,7 @@
                 <w:noProof/>
                 <w:webHidden/>
               </w:rPr>
-              <w:t>47</w:t>
+              <w:t>48</w:t>
             </w:r>
             <w:r>
               <w:rPr>
@@ -3130,7 +3130,7 @@
                 <w:noProof/>
                 <w:webHidden/>
               </w:rPr>
-              <w:t>48</w:t>
+              <w:t>49</w:t>
             </w:r>
             <w:r>
               <w:rPr>
@@ -3201,7 +3201,7 @@
                 <w:noProof/>
                 <w:webHidden/>
               </w:rPr>
-              <w:t>48</w:t>
+              <w:t>49</w:t>
             </w:r>
             <w:r>
               <w:rPr>
@@ -3272,7 +3272,7 @@
                 <w:noProof/>
                 <w:webHidden/>
               </w:rPr>
-              <w:t>49</w:t>
+              <w:t>50</w:t>
             </w:r>
             <w:r>
               <w:rPr>
@@ -3343,7 +3343,7 @@
                 <w:noProof/>
                 <w:webHidden/>
               </w:rPr>
-              <w:t>50</w:t>
+              <w:t>51</w:t>
             </w:r>
             <w:r>
               <w:rPr>
@@ -3414,7 +3414,7 @@
                 <w:noProof/>
                 <w:webHidden/>
               </w:rPr>
-              <w:t>51</w:t>
+              <w:t>52</w:t>
             </w:r>
             <w:r>
               <w:rPr>
@@ -3485,7 +3485,7 @@
                 <w:noProof/>
                 <w:webHidden/>
               </w:rPr>
-              <w:t>51</w:t>
+              <w:t>52</w:t>
             </w:r>
             <w:r>
               <w:rPr>
@@ -3556,7 +3556,7 @@
                 <w:noProof/>
                 <w:webHidden/>
               </w:rPr>
-              <w:t>51</w:t>
+              <w:t>52</w:t>
             </w:r>
             <w:r>
               <w:rPr>
@@ -3627,7 +3627,7 @@
                 <w:noProof/>
                 <w:webHidden/>
               </w:rPr>
-              <w:t>52</w:t>
+              <w:t>53</w:t>
             </w:r>
             <w:r>
               <w:rPr>
@@ -3698,7 +3698,7 @@
                 <w:noProof/>
                 <w:webHidden/>
               </w:rPr>
-              <w:t>52</w:t>
+              <w:t>53</w:t>
             </w:r>
             <w:r>
               <w:rPr>
@@ -3769,7 +3769,7 @@
                 <w:noProof/>
                 <w:webHidden/>
               </w:rPr>
-              <w:t>53</w:t>
+              <w:t>54</w:t>
             </w:r>
             <w:r>
               <w:rPr>
@@ -3840,7 +3840,7 @@
                 <w:noProof/>
                 <w:webHidden/>
               </w:rPr>
-              <w:t>53</w:t>
+              <w:t>54</w:t>
             </w:r>
             <w:r>
               <w:rPr>
@@ -3911,7 +3911,7 @@
                 <w:noProof/>
                 <w:webHidden/>
               </w:rPr>
-              <w:t>54</w:t>
+              <w:t>55</w:t>
             </w:r>
             <w:r>
               <w:rPr>
@@ -3982,7 +3982,7 @@
                 <w:noProof/>
                 <w:webHidden/>
               </w:rPr>
-              <w:t>54</w:t>
+              <w:t>55</w:t>
             </w:r>
             <w:r>
               <w:rPr>
@@ -4052,7 +4052,7 @@
                 <w:noProof/>
                 <w:webHidden/>
               </w:rPr>
-              <w:t>56</w:t>
+              <w:t>57</w:t>
             </w:r>
             <w:r>
               <w:rPr>
@@ -4123,7 +4123,7 @@
                 <w:noProof/>
                 <w:webHidden/>
               </w:rPr>
-              <w:t>56</w:t>
+              <w:t>57</w:t>
             </w:r>
             <w:r>
               <w:rPr>
@@ -4194,7 +4194,7 @@
                 <w:noProof/>
                 <w:webHidden/>
               </w:rPr>
-              <w:t>57</w:t>
+              <w:t>58</w:t>
             </w:r>
             <w:r>
               <w:rPr>
@@ -4265,7 +4265,7 @@
                 <w:noProof/>
                 <w:webHidden/>
               </w:rPr>
-              <w:t>57</w:t>
+              <w:t>59</w:t>
             </w:r>
             <w:r>
               <w:rPr>
@@ -4336,7 +4336,7 @@
                 <w:noProof/>
                 <w:webHidden/>
               </w:rPr>
-              <w:t>57</w:t>
+              <w:t>59</w:t>
             </w:r>
             <w:r>
               <w:rPr>
@@ -4407,7 +4407,7 @@
                 <w:noProof/>
                 <w:webHidden/>
               </w:rPr>
-              <w:t>58</w:t>
+              <w:t>60</w:t>
             </w:r>
             <w:r>
               <w:rPr>
@@ -4478,7 +4478,7 @@
                 <w:noProof/>
                 <w:webHidden/>
               </w:rPr>
-              <w:t>59</w:t>
+              <w:t>60</w:t>
             </w:r>
             <w:r>
               <w:rPr>
@@ -4549,7 +4549,7 @@
                 <w:noProof/>
                 <w:webHidden/>
               </w:rPr>
-              <w:t>59</w:t>
+              <w:t>61</w:t>
             </w:r>
             <w:r>
               <w:rPr>
@@ -4620,7 +4620,7 @@
                 <w:noProof/>
                 <w:webHidden/>
               </w:rPr>
-              <w:t>61</w:t>
+              <w:t>62</w:t>
             </w:r>
             <w:r>
               <w:rPr>
@@ -4691,7 +4691,7 @@
                 <w:noProof/>
                 <w:webHidden/>
               </w:rPr>
-              <w:t>62</w:t>
+              <w:t>63</w:t>
             </w:r>
             <w:r>
               <w:rPr>
@@ -4762,7 +4762,7 @@
                 <w:noProof/>
                 <w:webHidden/>
               </w:rPr>
-              <w:t>63</w:t>
+              <w:t>64</w:t>
             </w:r>
             <w:r>
               <w:rPr>
@@ -4833,7 +4833,7 @@
                 <w:noProof/>
                 <w:webHidden/>
               </w:rPr>
-              <w:t>64</w:t>
+              <w:t>65</w:t>
             </w:r>
             <w:r>
               <w:rPr>
@@ -4904,7 +4904,7 @@
                 <w:noProof/>
                 <w:webHidden/>
               </w:rPr>
-              <w:t>64</w:t>
+              <w:t>66</w:t>
             </w:r>
             <w:r>
               <w:rPr>
@@ -4975,7 +4975,7 @@
                 <w:noProof/>
                 <w:webHidden/>
               </w:rPr>
-              <w:t>66</w:t>
+              <w:t>67</w:t>
             </w:r>
             <w:r>
               <w:rPr>
@@ -5046,7 +5046,7 @@
                 <w:noProof/>
                 <w:webHidden/>
               </w:rPr>
-              <w:t>67</w:t>
+              <w:t>68</w:t>
             </w:r>
             <w:r>
               <w:rPr>
@@ -5117,7 +5117,7 @@
                 <w:noProof/>
                 <w:webHidden/>
               </w:rPr>
-              <w:t>67</w:t>
+              <w:t>68</w:t>
             </w:r>
             <w:r>
               <w:rPr>
@@ -5188,7 +5188,7 @@
                 <w:noProof/>
                 <w:webHidden/>
               </w:rPr>
-              <w:t>67</w:t>
+              <w:t>68</w:t>
             </w:r>
             <w:r>
               <w:rPr>
@@ -5259,7 +5259,7 @@
                 <w:noProof/>
                 <w:webHidden/>
               </w:rPr>
-              <w:t>68</w:t>
+              <w:t>69</w:t>
             </w:r>
             <w:r>
               <w:rPr>
@@ -5330,7 +5330,7 @@
                 <w:noProof/>
                 <w:webHidden/>
               </w:rPr>
-              <w:t>69</w:t>
+              <w:t>70</w:t>
             </w:r>
             <w:r>
               <w:rPr>
@@ -5401,7 +5401,7 @@
                 <w:noProof/>
                 <w:webHidden/>
               </w:rPr>
-              <w:t>69</w:t>
+              <w:t>70</w:t>
             </w:r>
             <w:r>
               <w:rPr>
@@ -5472,7 +5472,7 @@
                 <w:noProof/>
                 <w:webHidden/>
               </w:rPr>
-              <w:t>69</w:t>
+              <w:t>70</w:t>
             </w:r>
             <w:r>
               <w:rPr>
@@ -5543,7 +5543,7 @@
                 <w:noProof/>
                 <w:webHidden/>
               </w:rPr>
-              <w:t>70</w:t>
+              <w:t>71</w:t>
             </w:r>
             <w:r>
               <w:rPr>
@@ -5614,7 +5614,7 @@
                 <w:noProof/>
                 <w:webHidden/>
               </w:rPr>
-              <w:t>71</w:t>
+              <w:t>72</w:t>
             </w:r>
             <w:r>
               <w:rPr>
@@ -5685,7 +5685,7 @@
                 <w:noProof/>
                 <w:webHidden/>
               </w:rPr>
-              <w:t>71</w:t>
+              <w:t>72</w:t>
             </w:r>
             <w:r>
               <w:rPr>
@@ -5756,7 +5756,7 @@
                 <w:noProof/>
                 <w:webHidden/>
               </w:rPr>
-              <w:t>72</w:t>
+              <w:t>73</w:t>
             </w:r>
             <w:r>
               <w:rPr>
@@ -5827,7 +5827,7 @@
                 <w:noProof/>
                 <w:webHidden/>
               </w:rPr>
-              <w:t>72</w:t>
+              <w:t>73</w:t>
             </w:r>
             <w:r>
               <w:rPr>
@@ -5898,7 +5898,7 @@
                 <w:noProof/>
                 <w:webHidden/>
               </w:rPr>
-              <w:t>73</w:t>
+              <w:t>74</w:t>
             </w:r>
             <w:r>
               <w:rPr>
@@ -5969,7 +5969,7 @@
                 <w:noProof/>
                 <w:webHidden/>
               </w:rPr>
-              <w:t>73</w:t>
+              <w:t>74</w:t>
             </w:r>
             <w:r>
               <w:rPr>
@@ -6040,7 +6040,7 @@
                 <w:noProof/>
                 <w:webHidden/>
               </w:rPr>
-              <w:t>73</w:t>
+              <w:t>74</w:t>
             </w:r>
             <w:r>
               <w:rPr>
@@ -6111,7 +6111,7 @@
                 <w:noProof/>
                 <w:webHidden/>
               </w:rPr>
-              <w:t>75</w:t>
+              <w:t>76</w:t>
             </w:r>
             <w:r>
               <w:rPr>
@@ -6182,7 +6182,7 @@
                 <w:noProof/>
                 <w:webHidden/>
               </w:rPr>
-              <w:t>75</w:t>
+              <w:t>76</w:t>
             </w:r>
             <w:r>
               <w:rPr>
@@ -6253,7 +6253,7 @@
                 <w:noProof/>
                 <w:webHidden/>
               </w:rPr>
-              <w:t>75</w:t>
+              <w:t>76</w:t>
             </w:r>
             <w:r>
               <w:rPr>
@@ -6324,7 +6324,7 @@
                 <w:noProof/>
                 <w:webHidden/>
               </w:rPr>
-              <w:t>75</w:t>
+              <w:t>76</w:t>
             </w:r>
             <w:r>
               <w:rPr>
@@ -6395,7 +6395,7 @@
                 <w:noProof/>
                 <w:webHidden/>
               </w:rPr>
-              <w:t>76</w:t>
+              <w:t>77</w:t>
             </w:r>
             <w:r>
               <w:rPr>
@@ -6466,7 +6466,7 @@
                 <w:noProof/>
                 <w:webHidden/>
               </w:rPr>
-              <w:t>76</w:t>
+              <w:t>77</w:t>
             </w:r>
             <w:r>
               <w:rPr>
@@ -6537,7 +6537,7 @@
                 <w:noProof/>
                 <w:webHidden/>
               </w:rPr>
-              <w:t>77</w:t>
+              <w:t>78</w:t>
             </w:r>
             <w:r>
               <w:rPr>
@@ -6608,7 +6608,7 @@
                 <w:noProof/>
                 <w:webHidden/>
               </w:rPr>
-              <w:t>78</w:t>
+              <w:t>79</w:t>
             </w:r>
             <w:r>
               <w:rPr>
@@ -6679,7 +6679,7 @@
                 <w:noProof/>
                 <w:webHidden/>
               </w:rPr>
-              <w:t>79</w:t>
+              <w:t>80</w:t>
             </w:r>
             <w:r>
               <w:rPr>
@@ -6750,7 +6750,7 @@
                 <w:noProof/>
                 <w:webHidden/>
               </w:rPr>
-              <w:t>79</w:t>
+              <w:t>81</w:t>
             </w:r>
             <w:r>
               <w:rPr>
@@ -6821,7 +6821,7 @@
                 <w:noProof/>
                 <w:webHidden/>
               </w:rPr>
-              <w:t>80</w:t>
+              <w:t>82</w:t>
             </w:r>
             <w:r>
               <w:rPr>
@@ -6892,7 +6892,7 @@
                 <w:noProof/>
                 <w:webHidden/>
               </w:rPr>
-              <w:t>80</w:t>
+              <w:t>82</w:t>
             </w:r>
             <w:r>
               <w:rPr>
@@ -6963,7 +6963,7 @@
                 <w:noProof/>
                 <w:webHidden/>
               </w:rPr>
-              <w:t>81</w:t>
+              <w:t>82</w:t>
             </w:r>
             <w:r>
               <w:rPr>
@@ -7034,7 +7034,7 @@
                 <w:noProof/>
                 <w:webHidden/>
               </w:rPr>
-              <w:t>81</w:t>
+              <w:t>83</w:t>
             </w:r>
             <w:r>
               <w:rPr>
@@ -7105,7 +7105,7 @@
                 <w:noProof/>
                 <w:webHidden/>
               </w:rPr>
-              <w:t>82</w:t>
+              <w:t>83</w:t>
             </w:r>
             <w:r>
               <w:rPr>
@@ -7176,7 +7176,7 @@
                 <w:noProof/>
                 <w:webHidden/>
               </w:rPr>
-              <w:t>82</w:t>
+              <w:t>83</w:t>
             </w:r>
             <w:r>
               <w:rPr>
@@ -7906,7 +7906,7 @@
           <w:insideV w:val="none" w:sz="0" w:space="0" w:color="auto"/>
         </w:tblBorders>
         <w:tblLayout w:type="fixed"/>
-        <w:tblLook w:val="04A0"/>
+        <w:tblLook w:val="04A0" w:firstRow="1" w:lastRow="0" w:firstColumn="1" w:lastColumn="0" w:noHBand="0" w:noVBand="1"/>
       </w:tblPr>
       <w:tblGrid>
         <w:gridCol w:w="1101"/>
@@ -10721,7 +10721,7 @@
           <w:insideH w:val="none" w:sz="0" w:space="0" w:color="auto"/>
           <w:insideV w:val="none" w:sz="0" w:space="0" w:color="auto"/>
         </w:tblBorders>
-        <w:tblLook w:val="04A0"/>
+        <w:tblLook w:val="04A0" w:firstRow="1" w:lastRow="0" w:firstColumn="1" w:lastColumn="0" w:noHBand="0" w:noVBand="1"/>
       </w:tblPr>
       <w:tblGrid>
         <w:gridCol w:w="2322"/>
@@ -12086,7 +12086,6 @@
         <w:rPr>
           <w:lang w:val="en-US"/>
         </w:rPr>
-        <w:lastRenderedPageBreak/>
         <w:t>[20]</w:t>
       </w:r>
       <w:r>
@@ -12576,7 +12575,6 @@
         <w:rPr>
           <w:lang w:val="en-US"/>
         </w:rPr>
-        <w:lastRenderedPageBreak/>
         <w:t>[-15]</w:t>
       </w:r>
       <w:r>
@@ -12861,7 +12859,6 @@
         <w:rPr>
           <w:lang w:val="en-US"/>
         </w:rPr>
-        <w:lastRenderedPageBreak/>
         <w:t>[</w:t>
       </w:r>
       <w:r>
@@ -13314,7 +13311,6 @@
       <w:bookmarkStart w:id="55" w:name="_Toc457246449"/>
       <w:bookmarkStart w:id="56" w:name="_Toc459697133"/>
       <w:r>
-        <w:lastRenderedPageBreak/>
         <w:t>Bluturion</w:t>
       </w:r>
       <w:bookmarkEnd w:id="53"/>
@@ -13336,7 +13332,13 @@
         <w:pStyle w:val="Cytat"/>
       </w:pPr>
       <w:r>
-        <w:t xml:space="preserve">- Prosto. Trzeba mu rozwalić łeb. – Usłyszeli nagle głos z lewej strony. Obrócili się  w tamtym kierunku wszyscy, łącznie z utopcem. Jakieś czterdzieści jardów od nich stała jakaś postać. Silja zmrużyła oczy. To był wysoki mężczyzna w brązowym płaszczu. Miał krótko obcięte włosy, wąsy i brodę. Utopiec nagle poderwał się w powietrze i pomknął w górę. Usłyszeli oddalające się, chrapliwe wycie. Nieznajomy podszedł do nich szybkim krokiem. Jego oczy płonęły jasnym, zielonym blaskiem. </w:t>
+        <w:t>- Prosto. Trzeba mu rozwalić łeb. – Usłyszeli nagle gło</w:t>
+      </w:r>
+      <w:r>
+        <w:t xml:space="preserve">s z lewej strony. Obrócili się </w:t>
+      </w:r>
+      <w:r>
+        <w:t xml:space="preserve">w tamtym kierunku wszyscy, łącznie z utopcem. Jakieś czterdzieści jardów od nich stała jakaś postać. Silja zmrużyła oczy. To był wysoki mężczyzna w brązowym płaszczu. Miał krótko obcięte włosy, wąsy i brodę. Utopiec nagle poderwał się w powietrze i pomknął w górę. Usłyszeli oddalające się, chrapliwe wycie. Nieznajomy podszedł do nich szybkim krokiem. Jego oczy płonęły jasnym, zielonym blaskiem. </w:t>
       </w:r>
     </w:p>
     <w:p>
@@ -13344,7 +13346,13 @@
         <w:pStyle w:val="Cytat"/>
       </w:pPr>
       <w:r>
-        <w:t>- Witam państwa. Nazywam się Thazzor Bluturion, ósme pokolenie. – Powiedział stanąwszy przed nimi. - Odnoszę wrażenie że mieliście tu drobny problem z Utopcem o którym plotkują stare baby w Saniverqum. – Uśmiechnął się.</w:t>
+        <w:t xml:space="preserve">- Witam państwa. Nazywam się Thazzor Bluturion, ósme pokolenie. – Powiedział stanąwszy przed nimi. - Odnoszę </w:t>
+      </w:r>
+      <w:r>
+        <w:t>wrażenie,</w:t>
+      </w:r>
+      <w:r>
+        <w:t xml:space="preserve"> że mieliście tu drobny problem z Utopcem o którym plotkują stare baby w Saniverqum. – Uśmiechnął się.</w:t>
       </w:r>
     </w:p>
     <w:p>
@@ -13439,6 +13447,12 @@
         <w:t>zarny</w:t>
       </w:r>
       <w:r>
+        <w:rPr>
+          <w:bCs/>
+        </w:rPr>
+        <w:t xml:space="preserve"> </w:t>
+      </w:r>
+      <w:r>
         <w:t>nosorożec</w:t>
       </w:r>
       <w:r>
@@ -13514,51 +13528,69 @@
       </w:r>
     </w:p>
     <w:p>
-      <w:pPr>
-        <w:rPr>
+      <w:r>
+        <w:rPr>
+          <w:b/>
+          <w:bCs/>
+        </w:rPr>
+        <w:t>Walka</w:t>
+      </w:r>
+      <w:r>
+        <w:t>: szermierka europejska, półtoraki, telekineza</w:t>
+      </w:r>
+      <w:r>
+        <w:t>,</w:t>
+      </w:r>
+      <w:r>
+        <w:t xml:space="preserve"> </w:t>
+      </w:r>
+      <w:r>
+        <w:t>Widmostrza</w:t>
+      </w:r>
+    </w:p>
+    <w:p>
+      <w:pPr>
+        <w:rPr>
+          <w:b/>
           <w:lang w:val="en-GB"/>
         </w:rPr>
       </w:pPr>
       <w:r>
         <w:rPr>
           <w:b/>
-          <w:bCs/>
           <w:lang w:val="en-GB"/>
         </w:rPr>
-        <w:t>Walka</w:t>
+        <w:t>Umiejętności</w:t>
       </w:r>
       <w:r>
         <w:rPr>
           <w:lang w:val="en-GB"/>
         </w:rPr>
-        <w:t>: szermierka europejska, półtoraki, telekineza</w:t>
-      </w:r>
-    </w:p>
-    <w:p>
-      <w:pPr>
-        <w:rPr>
-          <w:b/>
+        <w:t xml:space="preserve">: Administration, </w:t>
+      </w:r>
+      <w:r>
+        <w:rPr>
           <w:lang w:val="en-GB"/>
         </w:rPr>
-      </w:pPr>
-      <w:r>
-        <w:rPr>
-          <w:b/>
+        <w:t>Anthropology</w:t>
+      </w:r>
+      <w:r>
+        <w:rPr>
           <w:lang w:val="en-GB"/>
         </w:rPr>
-        <w:t>Umiejętności</w:t>
+        <w:t>,</w:t>
       </w:r>
       <w:r>
         <w:rPr>
           <w:lang w:val="en-GB"/>
         </w:rPr>
-        <w:t xml:space="preserve">: Administration, </w:t>
+        <w:t xml:space="preserve"> </w:t>
       </w:r>
       <w:r>
         <w:rPr>
           <w:lang w:val="en-GB"/>
         </w:rPr>
-        <w:t>Anthropology</w:t>
+        <w:t>Archaeology</w:t>
       </w:r>
       <w:r>
         <w:rPr>
@@ -13570,36 +13602,24 @@
         <w:rPr>
           <w:lang w:val="en-GB"/>
         </w:rPr>
-        <w:t>Archaeology</w:t>
+        <w:t xml:space="preserve"> Artist, Broadsword, Dip</w:t>
       </w:r>
       <w:r>
         <w:rPr>
           <w:lang w:val="en-GB"/>
         </w:rPr>
-        <w:t>,</w:t>
+        <w:t xml:space="preserve">lomacy, First aid, Geography, </w:t>
       </w:r>
       <w:r>
         <w:rPr>
           <w:lang w:val="en-GB"/>
         </w:rPr>
-        <w:t xml:space="preserve"> Artist, Broadsword, Dip</w:t>
+        <w:t>Heraldry</w:t>
       </w:r>
       <w:r>
         <w:rPr>
           <w:lang w:val="en-GB"/>
         </w:rPr>
-        <w:t xml:space="preserve">lomacy, First aid, Geography, </w:t>
-      </w:r>
-      <w:r>
-        <w:rPr>
-          <w:lang w:val="en-GB"/>
-        </w:rPr>
-        <w:t>Heraldry</w:t>
-      </w:r>
-      <w:r>
-        <w:rPr>
-          <w:lang w:val="en-GB"/>
-        </w:rPr>
         <w:t>, Hidden Lore, History, Law, Leadership, Linguistics, Literature, Occultism, Philosophy, Physician, Physiology, Poetry, Politics, Psychology, Sociology, Strategy, Symbol Drawing, Tactics, Teaching, Theology, Writing</w:t>
       </w:r>
     </w:p>
@@ -13620,7 +13640,13 @@
         <w:t>: Cerevis, Lepos, Percuro</w:t>
       </w:r>
       <w:r>
-        <w:t>, Parma</w:t>
+        <w:t xml:space="preserve">, </w:t>
+      </w:r>
+      <w:r>
+        <w:t>Phasmucro</w:t>
+      </w:r>
+      <w:r>
+        <w:t xml:space="preserve"> </w:t>
       </w:r>
     </w:p>
     <w:p>
@@ -13635,6 +13661,12 @@
       </w:r>
       <w:r>
         <w:t>Tempest</w:t>
+      </w:r>
+      <w:r>
+        <w:t xml:space="preserve">, </w:t>
+      </w:r>
+      <w:r>
+        <w:t>Parma</w:t>
       </w:r>
     </w:p>
     <w:p>
@@ -13799,7 +13831,6 @@
         <w:rPr>
           <w:lang w:val="en-US"/>
         </w:rPr>
-        <w:lastRenderedPageBreak/>
         <w:t>[10]</w:t>
       </w:r>
       <w:r>
@@ -14098,7 +14129,6 @@
           <w:rStyle w:val="Wyrnieniedelikatne"/>
           <w:lang w:val="en-US"/>
         </w:rPr>
-        <w:lastRenderedPageBreak/>
         <w:t>[10]</w:t>
       </w:r>
       <w:r>
@@ -14409,7 +14439,6 @@
         <w:rPr>
           <w:lang w:val="en-US"/>
         </w:rPr>
-        <w:lastRenderedPageBreak/>
         <w:t xml:space="preserve">*Anthropology, Archaeology, Heraldry, Hidden Lore, History, </w:t>
       </w:r>
     </w:p>
@@ -14493,7 +14522,6 @@
           <w:rStyle w:val="Wyrnieniedelikatne"/>
           <w:lang w:val="en-US"/>
         </w:rPr>
-        <w:lastRenderedPageBreak/>
         <w:t>[5]</w:t>
       </w:r>
       <w:r>
@@ -14702,7 +14730,6 @@
           <w:rStyle w:val="Wyrnieniedelikatne"/>
           <w:lang w:val="en-US"/>
         </w:rPr>
-        <w:lastRenderedPageBreak/>
         <w:t>[5]</w:t>
       </w:r>
       <w:r>
@@ -15276,7 +15303,6 @@
         <w:rPr>
           <w:lang w:val="en-US"/>
         </w:rPr>
-        <w:lastRenderedPageBreak/>
         <w:t>[10]</w:t>
       </w:r>
       <w:r>
@@ -15483,7 +15509,6 @@
         <w:rPr>
           <w:lang w:val="en-US"/>
         </w:rPr>
-        <w:lastRenderedPageBreak/>
         <w:t>[15]</w:t>
       </w:r>
       <w:r>
@@ -15804,7 +15829,6 @@
     </w:p>
     <w:p>
       <w:r>
-        <w:lastRenderedPageBreak/>
         <w:t>[5]</w:t>
       </w:r>
       <w:r>
@@ -15889,7 +15913,6 @@
         <w:rPr>
           <w:lang w:val="en-US"/>
         </w:rPr>
-        <w:lastRenderedPageBreak/>
         <w:t>[-5]</w:t>
       </w:r>
       <w:r>
@@ -16048,7 +16071,6 @@
       <w:bookmarkStart w:id="63" w:name="_Toc457246451"/>
       <w:bookmarkStart w:id="64" w:name="_Toc459697135"/>
       <w:r>
-        <w:lastRenderedPageBreak/>
         <w:t>Grafdar</w:t>
       </w:r>
       <w:bookmarkEnd w:id="61"/>
@@ -16640,7 +16662,6 @@
         <w:rPr>
           <w:lang w:val="en-US"/>
         </w:rPr>
-        <w:lastRenderedPageBreak/>
         <w:t>[10]</w:t>
       </w:r>
       <w:r>
@@ -16988,7 +17009,6 @@
         <w:rPr>
           <w:lang w:val="en-US"/>
         </w:rPr>
-        <w:lastRenderedPageBreak/>
         <w:t>[-15]</w:t>
       </w:r>
       <w:r>
@@ -17147,7 +17167,6 @@
         <w:rPr>
           <w:lang w:val="en-US"/>
         </w:rPr>
-        <w:lastRenderedPageBreak/>
         <w:t>*Leadership, Intelligence Analysis, Politics, Soldier, Strategy, Tactics</w:t>
       </w:r>
     </w:p>
@@ -17209,6 +17228,86 @@
         <w:rPr>
           <w:lang w:val="en-US"/>
         </w:rPr>
+        <w:t>[15]</w:t>
+      </w:r>
+      <w:r>
+        <w:rPr>
+          <w:lang w:val="en-US"/>
+        </w:rPr>
+        <w:tab/>
+        <w:t>Combat Reflexes</w:t>
+      </w:r>
+    </w:p>
+    <w:p>
+      <w:pPr>
+        <w:rPr>
+          <w:lang w:val="en-US"/>
+        </w:rPr>
+      </w:pPr>
+      <w:r>
+        <w:rPr>
+          <w:lang w:val="en-US"/>
+        </w:rPr>
+        <w:t>[15]</w:t>
+      </w:r>
+      <w:r>
+        <w:rPr>
+          <w:lang w:val="en-US"/>
+        </w:rPr>
+        <w:tab/>
+        <w:t>Danger Sense</w:t>
+      </w:r>
+    </w:p>
+    <w:p>
+      <w:pPr>
+        <w:rPr>
+          <w:lang w:val="en-US"/>
+        </w:rPr>
+      </w:pPr>
+      <w:r>
+        <w:rPr>
+          <w:lang w:val="en-US"/>
+        </w:rPr>
+        <w:t>[1]</w:t>
+      </w:r>
+      <w:r>
+        <w:rPr>
+          <w:lang w:val="en-US"/>
+        </w:rPr>
+        <w:tab/>
+        <w:t>Deep Sleeper</w:t>
+      </w:r>
+    </w:p>
+    <w:p>
+      <w:pPr>
+        <w:rPr>
+          <w:lang w:val="en-US"/>
+        </w:rPr>
+      </w:pPr>
+      <w:r>
+        <w:rPr>
+          <w:lang w:val="en-US"/>
+        </w:rPr>
+        <w:t>[5]</w:t>
+      </w:r>
+      <w:r>
+        <w:rPr>
+          <w:lang w:val="en-US"/>
+        </w:rPr>
+        <w:tab/>
+        <w:t>Eidetic Memory</w:t>
+      </w:r>
+    </w:p>
+    <w:p>
+      <w:pPr>
+        <w:rPr>
+          <w:lang w:val="en-US"/>
+        </w:rPr>
+      </w:pPr>
+      <w:r>
+        <w:rPr>
+          <w:lang w:val="en-US"/>
+        </w:rPr>
         <w:lastRenderedPageBreak/>
         <w:t>[15]</w:t>
       </w:r>
@@ -17217,88 +17316,6 @@
           <w:lang w:val="en-US"/>
         </w:rPr>
         <w:tab/>
-        <w:t>Combat Reflexes</w:t>
-      </w:r>
-    </w:p>
-    <w:p>
-      <w:pPr>
-        <w:rPr>
-          <w:lang w:val="en-US"/>
-        </w:rPr>
-      </w:pPr>
-      <w:r>
-        <w:rPr>
-          <w:lang w:val="en-US"/>
-        </w:rPr>
-        <w:t>[15]</w:t>
-      </w:r>
-      <w:r>
-        <w:rPr>
-          <w:lang w:val="en-US"/>
-        </w:rPr>
-        <w:tab/>
-        <w:t>Danger Sense</w:t>
-      </w:r>
-    </w:p>
-    <w:p>
-      <w:pPr>
-        <w:rPr>
-          <w:lang w:val="en-US"/>
-        </w:rPr>
-      </w:pPr>
-      <w:r>
-        <w:rPr>
-          <w:lang w:val="en-US"/>
-        </w:rPr>
-        <w:lastRenderedPageBreak/>
-        <w:t>[1]</w:t>
-      </w:r>
-      <w:r>
-        <w:rPr>
-          <w:lang w:val="en-US"/>
-        </w:rPr>
-        <w:tab/>
-        <w:t>Deep Sleeper</w:t>
-      </w:r>
-    </w:p>
-    <w:p>
-      <w:pPr>
-        <w:rPr>
-          <w:lang w:val="en-US"/>
-        </w:rPr>
-      </w:pPr>
-      <w:r>
-        <w:rPr>
-          <w:lang w:val="en-US"/>
-        </w:rPr>
-        <w:t>[5]</w:t>
-      </w:r>
-      <w:r>
-        <w:rPr>
-          <w:lang w:val="en-US"/>
-        </w:rPr>
-        <w:tab/>
-        <w:t>Eidetic Memory</w:t>
-      </w:r>
-    </w:p>
-    <w:p>
-      <w:pPr>
-        <w:rPr>
-          <w:lang w:val="en-US"/>
-        </w:rPr>
-      </w:pPr>
-      <w:r>
-        <w:rPr>
-          <w:lang w:val="en-US"/>
-        </w:rPr>
-        <w:lastRenderedPageBreak/>
-        <w:t>[15]</w:t>
-      </w:r>
-      <w:r>
-        <w:rPr>
-          <w:lang w:val="en-US"/>
-        </w:rPr>
-        <w:tab/>
         <w:t>Unfazable</w:t>
       </w:r>
     </w:p>
@@ -17399,7 +17416,6 @@
         <w:rPr>
           <w:lang w:val="en-US"/>
         </w:rPr>
-        <w:lastRenderedPageBreak/>
         <w:t>[-10]</w:t>
       </w:r>
       <w:r>
@@ -17695,10 +17711,16 @@
         <w:t>Dyscypliny drugorzędne:</w:t>
       </w:r>
       <w:r>
+        <w:rPr>
+          <w:b/>
+        </w:rPr>
+        <w:t xml:space="preserve"> </w:t>
+      </w:r>
+      <w:r>
         <w:t>Tenebratelum</w:t>
       </w:r>
       <w:r>
-        <w:t>, Hamus</w:t>
+        <w:t>, Phasmucro</w:t>
       </w:r>
     </w:p>
     <w:p>
@@ -17859,7 +17881,6 @@
         <w:rPr>
           <w:lang w:val="en-US"/>
         </w:rPr>
-        <w:lastRenderedPageBreak/>
         <w:t>[</w:t>
       </w:r>
       <w:r>
@@ -18234,7 +18255,6 @@
         <w:rPr>
           <w:lang w:val="en-US"/>
         </w:rPr>
-        <w:lastRenderedPageBreak/>
         <w:t>[-5]</w:t>
       </w:r>
       <w:r>
@@ -18398,7 +18418,6 @@
         <w:rPr>
           <w:lang w:val="en-US"/>
         </w:rPr>
-        <w:lastRenderedPageBreak/>
         <w:t>*Camouflage, Disguise, Climbing, Escape, Jumping, Lockpicking, Observation, Shadowing, Stealth, Traps</w:t>
       </w:r>
     </w:p>
@@ -18460,7 +18479,6 @@
         <w:rPr>
           <w:lang w:val="en-US"/>
         </w:rPr>
-        <w:lastRenderedPageBreak/>
         <w:t>[5]</w:t>
       </w:r>
       <w:r>
@@ -18588,7 +18606,6 @@
         <w:rPr>
           <w:lang w:val="en-US"/>
         </w:rPr>
-        <w:lastRenderedPageBreak/>
         <w:t>[-15]</w:t>
       </w:r>
       <w:r>
@@ -18676,7 +18693,6 @@
       <w:bookmarkStart w:id="71" w:name="_Toc457246453"/>
       <w:bookmarkStart w:id="72" w:name="_Toc459697137"/>
       <w:r>
-        <w:lastRenderedPageBreak/>
         <w:t>Lanverra</w:t>
       </w:r>
       <w:bookmarkEnd w:id="69"/>
@@ -19080,7 +19096,6 @@
         <w:rPr>
           <w:lang w:val="en-US"/>
         </w:rPr>
-        <w:lastRenderedPageBreak/>
         <w:t>[</w:t>
       </w:r>
       <w:r>
@@ -19367,7 +19382,6 @@
         <w:rPr>
           <w:lang w:val="en-US"/>
         </w:rPr>
-        <w:lastRenderedPageBreak/>
         <w:t>[5]</w:t>
       </w:r>
       <w:r>
@@ -19655,7 +19669,6 @@
           <w:b/>
           <w:lang w:val="en-US"/>
         </w:rPr>
-        <w:lastRenderedPageBreak/>
         <w:t>Typowe zalety / wady</w:t>
       </w:r>
       <w:r>
@@ -19696,7 +19709,6 @@
         <w:rPr>
           <w:lang w:val="en-US"/>
         </w:rPr>
-        <w:lastRenderedPageBreak/>
         <w:t>[15]</w:t>
       </w:r>
       <w:r>
@@ -19804,7 +19816,6 @@
         <w:rPr>
           <w:lang w:val="en-US"/>
         </w:rPr>
-        <w:lastRenderedPageBreak/>
         <w:t>[-15]</w:t>
       </w:r>
       <w:r>
@@ -19937,7 +19948,6 @@
         <w:rPr>
           <w:lang w:val="en-US"/>
         </w:rPr>
-        <w:lastRenderedPageBreak/>
         <w:t>Myrthiss</w:t>
       </w:r>
       <w:bookmarkEnd w:id="73"/>
@@ -20296,7 +20306,6 @@
         <w:rPr>
           <w:lang w:val="en-US"/>
         </w:rPr>
-        <w:lastRenderedPageBreak/>
         <w:t>[</w:t>
       </w:r>
       <w:r>
@@ -20369,7 +20378,6 @@
         <w:rPr>
           <w:lang w:val="en-US"/>
         </w:rPr>
-        <w:lastRenderedPageBreak/>
         <w:t>[</w:t>
       </w:r>
       <w:r>
@@ -20640,7 +20648,6 @@
         <w:rPr>
           <w:lang w:val="en-US"/>
         </w:rPr>
-        <w:lastRenderedPageBreak/>
         <w:t>[-5]</w:t>
       </w:r>
       <w:r>
@@ -20831,7 +20838,6 @@
     </w:p>
     <w:p>
       <w:r>
-        <w:lastRenderedPageBreak/>
         <w:t>[15]</w:t>
       </w:r>
       <w:r>
@@ -20919,7 +20925,6 @@
         <w:rPr>
           <w:lang w:val="en-US"/>
         </w:rPr>
-        <w:lastRenderedPageBreak/>
         <w:t>[-15]</w:t>
       </w:r>
       <w:r>
@@ -21237,12 +21242,24 @@
         <w:rPr>
           <w:lang w:val="en-GB"/>
         </w:rPr>
-        <w:t>Alchemy, Bioengineering, Biology,  Body Cont</w:t>
+        <w:t>Alc</w:t>
       </w:r>
       <w:r>
         <w:rPr>
           <w:lang w:val="en-GB"/>
         </w:rPr>
+        <w:t xml:space="preserve">hemy, Bioengineering, Biology, </w:t>
+      </w:r>
+      <w:r>
+        <w:rPr>
+          <w:lang w:val="en-GB"/>
+        </w:rPr>
+        <w:t>Body Cont</w:t>
+      </w:r>
+      <w:r>
+        <w:rPr>
+          <w:lang w:val="en-GB"/>
+        </w:rPr>
         <w:t xml:space="preserve">rol, </w:t>
       </w:r>
       <w:r>
@@ -21290,6 +21307,9 @@
       </w:r>
       <w:r>
         <w:t>, Parma</w:t>
+      </w:r>
+      <w:r>
+        <w:t>, Phasmucro</w:t>
       </w:r>
     </w:p>
     <w:p>
@@ -21435,7 +21455,6 @@
         <w:rPr>
           <w:lang w:val="en-US"/>
         </w:rPr>
-        <w:lastRenderedPageBreak/>
         <w:t>[3</w:t>
       </w:r>
       <w:r>
@@ -21639,7 +21658,6 @@
         <w:rPr>
           <w:lang w:val="en-US"/>
         </w:rPr>
-        <w:lastRenderedPageBreak/>
         <w:t>[5]</w:t>
       </w:r>
       <w:r>
@@ -21870,7 +21888,6 @@
         <w:rPr>
           <w:lang w:val="en-US"/>
         </w:rPr>
-        <w:lastRenderedPageBreak/>
         <w:t>*</w:t>
       </w:r>
       <w:r>
@@ -21944,7 +21961,6 @@
         <w:rPr>
           <w:lang w:val="en-US"/>
         </w:rPr>
-        <w:lastRenderedPageBreak/>
         <w:t>[2]</w:t>
       </w:r>
       <w:r>
@@ -22084,7 +22100,6 @@
         <w:rPr>
           <w:lang w:val="en-US"/>
         </w:rPr>
-        <w:lastRenderedPageBreak/>
         <w:t>[-5]</w:t>
       </w:r>
       <w:r>
@@ -22249,7 +22264,6 @@
       </w:pPr>
       <w:bookmarkStart w:id="84" w:name="_Toc459697140"/>
       <w:r>
-        <w:lastRenderedPageBreak/>
         <w:t>Nephelion</w:t>
       </w:r>
       <w:bookmarkEnd w:id="81"/>
@@ -22591,7 +22605,6 @@
     </w:p>
     <w:p>
       <w:r>
-        <w:lastRenderedPageBreak/>
         <w:t>[20]</w:t>
       </w:r>
       <w:r>
@@ -22917,7 +22930,6 @@
         <w:rPr>
           <w:lang w:val="en-US"/>
         </w:rPr>
-        <w:lastRenderedPageBreak/>
         <w:t>[-5]</w:t>
       </w:r>
       <w:r>
@@ -23120,7 +23132,6 @@
         <w:rPr>
           <w:lang w:val="en-US"/>
         </w:rPr>
-        <w:lastRenderedPageBreak/>
         <w:t>[10]</w:t>
       </w:r>
       <w:r>
@@ -23171,7 +23182,6 @@
     </w:p>
     <w:p>
       <w:r>
-        <w:lastRenderedPageBreak/>
         <w:t>[-10]</w:t>
       </w:r>
       <w:r>
@@ -23605,7 +23615,6 @@
         <w:rPr>
           <w:lang w:val="en-US"/>
         </w:rPr>
-        <w:lastRenderedPageBreak/>
         <w:t>[10]</w:t>
       </w:r>
       <w:r>
@@ -23829,7 +23838,6 @@
         <w:rPr>
           <w:lang w:val="en-US"/>
         </w:rPr>
-        <w:lastRenderedPageBreak/>
         <w:t>[2]</w:t>
       </w:r>
       <w:r>
@@ -24036,7 +24044,6 @@
         <w:rPr>
           <w:lang w:val="en-US"/>
         </w:rPr>
-        <w:lastRenderedPageBreak/>
         <w:t>[15]</w:t>
       </w:r>
       <w:r>
@@ -24180,7 +24187,6 @@
     </w:p>
     <w:p>
       <w:r>
-        <w:lastRenderedPageBreak/>
         <w:t>[-5]</w:t>
       </w:r>
       <w:r>
@@ -24641,7 +24647,6 @@
           <w:rStyle w:val="Wyrnieniedelikatne"/>
           <w:lang w:val="en-US"/>
         </w:rPr>
-        <w:lastRenderedPageBreak/>
         <w:t>[10]</w:t>
       </w:r>
       <w:r>
@@ -25064,7 +25069,6 @@
         <w:rPr>
           <w:lang w:val="en-US"/>
         </w:rPr>
-        <w:lastRenderedPageBreak/>
         <w:t>[3]</w:t>
       </w:r>
       <w:r>
@@ -25390,7 +25394,6 @@
         <w:rPr>
           <w:lang w:val="en-US"/>
         </w:rPr>
-        <w:lastRenderedPageBreak/>
         <w:t>[15]</w:t>
       </w:r>
       <w:r>
@@ -25578,7 +25581,6 @@
         <w:rPr>
           <w:lang w:val="en-US"/>
         </w:rPr>
-        <w:lastRenderedPageBreak/>
         <w:t>[-10]</w:t>
       </w:r>
       <w:r>
@@ -25781,7 +25783,6 @@
       <w:bookmarkStart w:id="95" w:name="_Toc457246459"/>
       <w:bookmarkStart w:id="96" w:name="_Toc459697143"/>
       <w:r>
-        <w:lastRenderedPageBreak/>
         <w:t>Shiveran</w:t>
       </w:r>
       <w:bookmarkEnd w:id="93"/>
@@ -26179,7 +26180,6 @@
         </w:rPr>
       </w:pPr>
       <w:r>
-        <w:lastRenderedPageBreak/>
         <w:t>[15</w:t>
       </w:r>
       <w:r>
@@ -26546,7 +26546,6 @@
         <w:rPr>
           <w:lang w:val="en-US"/>
         </w:rPr>
-        <w:lastRenderedPageBreak/>
         <w:t>(wybrać 2 z 3):</w:t>
       </w:r>
     </w:p>
@@ -26881,7 +26880,6 @@
         <w:rPr>
           <w:lang w:val="en-US"/>
         </w:rPr>
-        <w:lastRenderedPageBreak/>
         <w:t>[2]</w:t>
       </w:r>
       <w:r>
@@ -27149,7 +27147,6 @@
         <w:rPr>
           <w:lang w:val="en-US"/>
         </w:rPr>
-        <w:lastRenderedPageBreak/>
         <w:t>[var]</w:t>
       </w:r>
       <w:r>
@@ -27600,8 +27597,6 @@
         </w:rPr>
         <w:t>, Teaching, Two-Handed Sword: Katana</w:t>
       </w:r>
-      <w:bookmarkStart w:id="101" w:name="_GoBack"/>
-      <w:bookmarkEnd w:id="101"/>
     </w:p>
     <w:p>
       <w:r>
@@ -27941,7 +27936,6 @@
         <w:rPr>
           <w:lang w:val="en-US"/>
         </w:rPr>
-        <w:lastRenderedPageBreak/>
         <w:t>[40]</w:t>
       </w:r>
       <w:r>
@@ -28221,7 +28215,6 @@
         <w:rPr>
           <w:lang w:val="en-US"/>
         </w:rPr>
-        <w:lastRenderedPageBreak/>
         <w:t>[5]</w:t>
       </w:r>
       <w:r>
@@ -28320,9 +28313,9 @@
         </w:rPr>
         <w:t xml:space="preserve">Overconfidence </w:t>
       </w:r>
-      <w:bookmarkStart w:id="102" w:name="_Toc456770770"/>
-      <w:bookmarkStart w:id="103" w:name="_Toc456975445"/>
-      <w:bookmarkStart w:id="104" w:name="_Toc457246461"/>
+      <w:bookmarkStart w:id="101" w:name="_Toc456770770"/>
+      <w:bookmarkStart w:id="102" w:name="_Toc456975445"/>
+      <w:bookmarkStart w:id="103" w:name="_Toc457246461"/>
     </w:p>
     <w:p>
       <w:pPr>
@@ -28417,7 +28410,6 @@
         <w:rPr>
           <w:lang w:val="en-US"/>
         </w:rPr>
-        <w:lastRenderedPageBreak/>
         <w:t>[15]</w:t>
       </w:r>
       <w:r>
@@ -28625,7 +28617,6 @@
         <w:rPr>
           <w:lang w:val="en-US"/>
         </w:rPr>
-        <w:lastRenderedPageBreak/>
         <w:t>[-5]</w:t>
       </w:r>
       <w:r>
@@ -28823,14 +28814,14 @@
       <w:pPr>
         <w:pStyle w:val="Nagwek2"/>
       </w:pPr>
-      <w:bookmarkStart w:id="105" w:name="_Toc459697145"/>
+      <w:bookmarkStart w:id="104" w:name="_Toc459697145"/>
       <w:r>
         <w:t>Zurov</w:t>
       </w:r>
+      <w:bookmarkEnd w:id="101"/>
       <w:bookmarkEnd w:id="102"/>
       <w:bookmarkEnd w:id="103"/>
       <w:bookmarkEnd w:id="104"/>
-      <w:bookmarkEnd w:id="105"/>
     </w:p>
     <w:p>
       <w:pPr>
@@ -29097,8 +29088,8 @@
           <w:b/>
         </w:rPr>
       </w:pPr>
-      <w:bookmarkStart w:id="106" w:name="_Toc456975446"/>
-      <w:bookmarkStart w:id="107" w:name="_Toc457246462"/>
+      <w:bookmarkStart w:id="105" w:name="_Toc456975446"/>
+      <w:bookmarkStart w:id="106" w:name="_Toc457246462"/>
       <w:r>
         <w:rPr>
           <w:b/>
@@ -29157,7 +29148,6 @@
         <w:rPr>
           <w:lang w:val="en-US"/>
         </w:rPr>
-        <w:lastRenderedPageBreak/>
         <w:t>[</w:t>
       </w:r>
       <w:r>
@@ -29348,7 +29338,6 @@
         <w:rPr>
           <w:lang w:val="en-US"/>
         </w:rPr>
-        <w:lastRenderedPageBreak/>
         <w:t>[</w:t>
       </w:r>
       <w:r>
@@ -29604,7 +29593,6 @@
         <w:rPr>
           <w:lang w:val="en-US"/>
         </w:rPr>
-        <w:lastRenderedPageBreak/>
         <w:t>[15]</w:t>
       </w:r>
       <w:r>
@@ -29625,7 +29613,6 @@
         <w:rPr>
           <w:lang w:val="en-US"/>
         </w:rPr>
-        <w:lastRenderedPageBreak/>
         <w:t>[2]</w:t>
       </w:r>
       <w:r>
@@ -29750,7 +29737,6 @@
         <w:rPr>
           <w:lang w:val="en-US"/>
         </w:rPr>
-        <w:lastRenderedPageBreak/>
         <w:t>[-10]</w:t>
       </w:r>
       <w:r>
@@ -30007,47 +29993,47 @@
       <w:pPr>
         <w:pStyle w:val="Nagwek1"/>
       </w:pPr>
-      <w:bookmarkStart w:id="108" w:name="_Toc459697146"/>
+      <w:bookmarkStart w:id="107" w:name="_Toc459697146"/>
       <w:r>
         <w:lastRenderedPageBreak/>
         <w:t>Dyscypliny</w:t>
       </w:r>
+      <w:bookmarkEnd w:id="105"/>
       <w:bookmarkEnd w:id="106"/>
       <w:bookmarkEnd w:id="107"/>
+    </w:p>
+    <w:p>
+      <w:pPr>
+        <w:pStyle w:val="Bezodstpw"/>
+      </w:pPr>
+      <w:r>
+        <w:tab/>
+      </w:r>
+      <w:r>
+        <w:t>Dyscypliny są mocami używanymi aktywnie przez Szlachciców. Każdy dysponuje trzema podstawowymi: Ipsuano, Otium i Sangvisus oraz 3 do 4 rodowymi.</w:t>
+      </w:r>
+      <w:bookmarkStart w:id="108" w:name="_Toc456770772"/>
+      <w:r>
+        <w:t xml:space="preserve"> BP oznacza Blood Points - Punkty Krwi</w:t>
+      </w:r>
+      <w:r>
+        <w:t>.</w:t>
+      </w:r>
+    </w:p>
+    <w:p>
+      <w:pPr>
+        <w:pStyle w:val="Nagwek2"/>
+      </w:pPr>
+      <w:bookmarkStart w:id="109" w:name="_Toc456975447"/>
+      <w:bookmarkStart w:id="110" w:name="_Toc457246463"/>
+      <w:bookmarkStart w:id="111" w:name="_Toc459697147"/>
+      <w:r>
+        <w:t>System</w:t>
+      </w:r>
       <w:bookmarkEnd w:id="108"/>
-    </w:p>
-    <w:p>
-      <w:pPr>
-        <w:pStyle w:val="Bezodstpw"/>
-      </w:pPr>
-      <w:r>
-        <w:tab/>
-      </w:r>
-      <w:r>
-        <w:t>Dyscypliny są mocami używanymi aktywnie przez Szlachciców. Każdy dysponuje trzema podstawowymi: Ipsuano, Otium i Sangvisus oraz 3 do 4 rodowymi.</w:t>
-      </w:r>
-      <w:bookmarkStart w:id="109" w:name="_Toc456770772"/>
-      <w:r>
-        <w:t xml:space="preserve"> BP oznacza Blood Points - Punkty Krwi</w:t>
-      </w:r>
-      <w:r>
-        <w:t>.</w:t>
-      </w:r>
-    </w:p>
-    <w:p>
-      <w:pPr>
-        <w:pStyle w:val="Nagwek2"/>
-      </w:pPr>
-      <w:bookmarkStart w:id="110" w:name="_Toc456975447"/>
-      <w:bookmarkStart w:id="111" w:name="_Toc457246463"/>
-      <w:bookmarkStart w:id="112" w:name="_Toc459697147"/>
-      <w:r>
-        <w:t>System</w:t>
-      </w:r>
       <w:bookmarkEnd w:id="109"/>
       <w:bookmarkEnd w:id="110"/>
       <w:bookmarkEnd w:id="111"/>
-      <w:bookmarkEnd w:id="112"/>
     </w:p>
     <w:p>
       <w:pPr>
@@ -30144,8 +30130,8 @@
           <w:szCs w:val="36"/>
         </w:rPr>
       </w:pPr>
-      <w:bookmarkStart w:id="113" w:name="_Toc456770773"/>
-      <w:bookmarkStart w:id="114" w:name="_Toc456975448"/>
+      <w:bookmarkStart w:id="112" w:name="_Toc456770773"/>
+      <w:bookmarkStart w:id="113" w:name="_Toc456975448"/>
       <w:r>
         <w:br w:type="page"/>
       </w:r>
@@ -30154,16 +30140,16 @@
       <w:pPr>
         <w:pStyle w:val="Nagwek2"/>
       </w:pPr>
-      <w:bookmarkStart w:id="115" w:name="_Toc457246464"/>
-      <w:bookmarkStart w:id="116" w:name="_Toc459697148"/>
+      <w:bookmarkStart w:id="114" w:name="_Toc457246464"/>
+      <w:bookmarkStart w:id="115" w:name="_Toc459697148"/>
       <w:r>
         <w:lastRenderedPageBreak/>
         <w:t>Ipsuano (Samoleczenie)</w:t>
       </w:r>
+      <w:bookmarkEnd w:id="112"/>
       <w:bookmarkEnd w:id="113"/>
       <w:bookmarkEnd w:id="114"/>
       <w:bookmarkEnd w:id="115"/>
-      <w:bookmarkEnd w:id="116"/>
     </w:p>
     <w:p>
       <w:pPr>
@@ -30503,17 +30489,17 @@
       <w:pPr>
         <w:pStyle w:val="Nagwek2"/>
       </w:pPr>
-      <w:bookmarkStart w:id="117" w:name="_Toc456770774"/>
-      <w:bookmarkStart w:id="118" w:name="_Toc456975449"/>
-      <w:bookmarkStart w:id="119" w:name="_Toc457246465"/>
-      <w:bookmarkStart w:id="120" w:name="_Toc459697149"/>
+      <w:bookmarkStart w:id="116" w:name="_Toc456770774"/>
+      <w:bookmarkStart w:id="117" w:name="_Toc456975449"/>
+      <w:bookmarkStart w:id="118" w:name="_Toc457246465"/>
+      <w:bookmarkStart w:id="119" w:name="_Toc459697149"/>
       <w:r>
         <w:t>Otium (Odpoczynek)</w:t>
       </w:r>
+      <w:bookmarkEnd w:id="116"/>
       <w:bookmarkEnd w:id="117"/>
       <w:bookmarkEnd w:id="118"/>
       <w:bookmarkEnd w:id="119"/>
-      <w:bookmarkEnd w:id="120"/>
     </w:p>
     <w:p>
       <w:pPr>
@@ -30719,17 +30705,17 @@
       <w:pPr>
         <w:pStyle w:val="Nagwek2"/>
       </w:pPr>
-      <w:bookmarkStart w:id="121" w:name="_Toc456770775"/>
-      <w:bookmarkStart w:id="122" w:name="_Toc456975450"/>
-      <w:bookmarkStart w:id="123" w:name="_Toc457246466"/>
-      <w:bookmarkStart w:id="124" w:name="_Toc459697150"/>
+      <w:bookmarkStart w:id="120" w:name="_Toc456770775"/>
+      <w:bookmarkStart w:id="121" w:name="_Toc456975450"/>
+      <w:bookmarkStart w:id="122" w:name="_Toc457246466"/>
+      <w:bookmarkStart w:id="123" w:name="_Toc459697150"/>
       <w:r>
         <w:t>Sangvisus (Krwiowizja)</w:t>
       </w:r>
+      <w:bookmarkEnd w:id="120"/>
       <w:bookmarkEnd w:id="121"/>
       <w:bookmarkEnd w:id="122"/>
       <w:bookmarkEnd w:id="123"/>
-      <w:bookmarkEnd w:id="124"/>
     </w:p>
     <w:p>
       <w:pPr>
@@ -30946,11 +30932,11 @@
       <w:pPr>
         <w:pStyle w:val="Nagwek2"/>
       </w:pPr>
-      <w:bookmarkStart w:id="125" w:name="_Toc459697151"/>
+      <w:bookmarkStart w:id="124" w:name="_Toc459697151"/>
       <w:r>
         <w:t>Animorph (Animorfizm)</w:t>
       </w:r>
-      <w:bookmarkEnd w:id="125"/>
+      <w:bookmarkEnd w:id="124"/>
     </w:p>
     <w:p>
       <w:pPr>
@@ -31137,10 +31123,10 @@
       <w:pPr>
         <w:pStyle w:val="Nagwek2"/>
       </w:pPr>
-      <w:bookmarkStart w:id="126" w:name="_Toc456770777"/>
-      <w:bookmarkStart w:id="127" w:name="_Toc456975452"/>
-      <w:bookmarkStart w:id="128" w:name="_Toc457246468"/>
-      <w:bookmarkStart w:id="129" w:name="_Toc459697152"/>
+      <w:bookmarkStart w:id="125" w:name="_Toc456770777"/>
+      <w:bookmarkStart w:id="126" w:name="_Toc456975452"/>
+      <w:bookmarkStart w:id="127" w:name="_Toc457246468"/>
+      <w:bookmarkStart w:id="128" w:name="_Toc459697152"/>
       <w:r>
         <w:t>Avem (</w:t>
       </w:r>
@@ -31150,10 +31136,10 @@
       <w:r>
         <w:t>)</w:t>
       </w:r>
+      <w:bookmarkEnd w:id="125"/>
       <w:bookmarkEnd w:id="126"/>
       <w:bookmarkEnd w:id="127"/>
       <w:bookmarkEnd w:id="128"/>
-      <w:bookmarkEnd w:id="129"/>
     </w:p>
     <w:p>
       <w:pPr>
@@ -31375,15 +31361,15 @@
       <w:pPr>
         <w:pStyle w:val="Nagwek2"/>
       </w:pPr>
-      <w:bookmarkStart w:id="130" w:name="_Toc456975465"/>
-      <w:bookmarkStart w:id="131" w:name="_Toc457246469"/>
-      <w:bookmarkStart w:id="132" w:name="_Toc459697153"/>
+      <w:bookmarkStart w:id="129" w:name="_Toc456975465"/>
+      <w:bookmarkStart w:id="130" w:name="_Toc457246469"/>
+      <w:bookmarkStart w:id="131" w:name="_Toc459697153"/>
       <w:r>
         <w:t>Cerevis (Siła umysłu)</w:t>
       </w:r>
+      <w:bookmarkEnd w:id="129"/>
       <w:bookmarkEnd w:id="130"/>
       <w:bookmarkEnd w:id="131"/>
-      <w:bookmarkEnd w:id="132"/>
     </w:p>
     <w:p>
       <w:pPr>
@@ -31463,18 +31449,18 @@
       <w:pPr>
         <w:pStyle w:val="Nagwek2"/>
       </w:pPr>
-      <w:bookmarkStart w:id="133" w:name="_Toc456770778"/>
-      <w:bookmarkStart w:id="134" w:name="_Toc456975453"/>
-      <w:bookmarkStart w:id="135" w:name="_Toc457246470"/>
-      <w:bookmarkStart w:id="136" w:name="_Toc459697154"/>
+      <w:bookmarkStart w:id="132" w:name="_Toc456770778"/>
+      <w:bookmarkStart w:id="133" w:name="_Toc456975453"/>
+      <w:bookmarkStart w:id="134" w:name="_Toc457246470"/>
+      <w:bookmarkStart w:id="135" w:name="_Toc459697154"/>
       <w:r>
         <w:lastRenderedPageBreak/>
         <w:t>Fercorium (Kamienna skóra)</w:t>
       </w:r>
+      <w:bookmarkEnd w:id="132"/>
       <w:bookmarkEnd w:id="133"/>
       <w:bookmarkEnd w:id="134"/>
       <w:bookmarkEnd w:id="135"/>
-      <w:bookmarkEnd w:id="136"/>
     </w:p>
     <w:p>
       <w:pPr>
@@ -31603,17 +31589,17 @@
       <w:pPr>
         <w:pStyle w:val="Nagwek2"/>
       </w:pPr>
-      <w:bookmarkStart w:id="137" w:name="_Toc456770779"/>
-      <w:bookmarkStart w:id="138" w:name="_Toc456975454"/>
-      <w:bookmarkStart w:id="139" w:name="_Toc457246471"/>
-      <w:bookmarkStart w:id="140" w:name="_Toc459697155"/>
+      <w:bookmarkStart w:id="136" w:name="_Toc456770779"/>
+      <w:bookmarkStart w:id="137" w:name="_Toc456975454"/>
+      <w:bookmarkStart w:id="138" w:name="_Toc457246471"/>
+      <w:bookmarkStart w:id="139" w:name="_Toc459697155"/>
       <w:r>
         <w:t>Hamus (Pazury)</w:t>
       </w:r>
+      <w:bookmarkEnd w:id="136"/>
       <w:bookmarkEnd w:id="137"/>
       <w:bookmarkEnd w:id="138"/>
       <w:bookmarkEnd w:id="139"/>
-      <w:bookmarkEnd w:id="140"/>
     </w:p>
     <w:p>
       <w:pPr>
@@ -31727,11 +31713,11 @@
       <w:pPr>
         <w:pStyle w:val="Nagwek2"/>
       </w:pPr>
-      <w:bookmarkStart w:id="141" w:name="_Toc459697156"/>
+      <w:bookmarkStart w:id="140" w:name="_Toc459697156"/>
       <w:r>
         <w:t>Impetus (Taran)</w:t>
       </w:r>
-      <w:bookmarkEnd w:id="141"/>
+      <w:bookmarkEnd w:id="140"/>
     </w:p>
     <w:p>
       <w:r>
@@ -31798,17 +31784,17 @@
       <w:pPr>
         <w:pStyle w:val="Nagwek2"/>
       </w:pPr>
-      <w:bookmarkStart w:id="142" w:name="_Toc456770780"/>
-      <w:bookmarkStart w:id="143" w:name="_Toc456975455"/>
-      <w:bookmarkStart w:id="144" w:name="_Toc457246472"/>
-      <w:bookmarkStart w:id="145" w:name="_Toc459697157"/>
+      <w:bookmarkStart w:id="141" w:name="_Toc456770780"/>
+      <w:bookmarkStart w:id="142" w:name="_Toc456975455"/>
+      <w:bookmarkStart w:id="143" w:name="_Toc457246472"/>
+      <w:bookmarkStart w:id="144" w:name="_Toc459697157"/>
       <w:r>
         <w:t>Inbestia (Wezwanie bestii)</w:t>
       </w:r>
+      <w:bookmarkEnd w:id="141"/>
       <w:bookmarkEnd w:id="142"/>
       <w:bookmarkEnd w:id="143"/>
       <w:bookmarkEnd w:id="144"/>
-      <w:bookmarkEnd w:id="145"/>
     </w:p>
     <w:p>
       <w:r>
@@ -31913,19 +31899,19 @@
       <w:pPr>
         <w:pStyle w:val="Nagwek2"/>
       </w:pPr>
-      <w:bookmarkStart w:id="146" w:name="_Toc456770781"/>
-      <w:bookmarkStart w:id="147" w:name="_Toc456975457"/>
-      <w:bookmarkStart w:id="148" w:name="_Toc457246474"/>
-      <w:bookmarkStart w:id="149" w:name="_Toc459697158"/>
-      <w:bookmarkStart w:id="150" w:name="_Toc456975456"/>
-      <w:bookmarkStart w:id="151" w:name="_Toc457246473"/>
+      <w:bookmarkStart w:id="145" w:name="_Toc456770781"/>
+      <w:bookmarkStart w:id="146" w:name="_Toc456975457"/>
+      <w:bookmarkStart w:id="147" w:name="_Toc457246474"/>
+      <w:bookmarkStart w:id="148" w:name="_Toc459697158"/>
+      <w:bookmarkStart w:id="149" w:name="_Toc456975456"/>
+      <w:bookmarkStart w:id="150" w:name="_Toc457246473"/>
       <w:r>
         <w:t>Invito (Przyzwanie)</w:t>
       </w:r>
+      <w:bookmarkEnd w:id="145"/>
       <w:bookmarkEnd w:id="146"/>
       <w:bookmarkEnd w:id="147"/>
       <w:bookmarkEnd w:id="148"/>
-      <w:bookmarkEnd w:id="149"/>
     </w:p>
     <w:p>
       <w:pPr>
@@ -32073,7 +32059,7 @@
       <w:pPr>
         <w:pStyle w:val="Nagwek2"/>
       </w:pPr>
-      <w:bookmarkStart w:id="152" w:name="_Toc459697159"/>
+      <w:bookmarkStart w:id="151" w:name="_Toc459697159"/>
       <w:r>
         <w:t>I</w:t>
       </w:r>
@@ -32086,9 +32072,9 @@
       <w:r>
         <w:t>Płomień)</w:t>
       </w:r>
+      <w:bookmarkEnd w:id="149"/>
       <w:bookmarkEnd w:id="150"/>
       <w:bookmarkEnd w:id="151"/>
-      <w:bookmarkEnd w:id="152"/>
     </w:p>
     <w:p>
       <w:pPr>
@@ -32543,20 +32529,20 @@
           <w:lang w:val="en-US"/>
         </w:rPr>
       </w:pPr>
-      <w:bookmarkStart w:id="153" w:name="_Toc456770782"/>
-      <w:bookmarkStart w:id="154" w:name="_Toc456975458"/>
-      <w:bookmarkStart w:id="155" w:name="_Toc457246475"/>
-      <w:bookmarkStart w:id="156" w:name="_Toc459697160"/>
+      <w:bookmarkStart w:id="152" w:name="_Toc456770782"/>
+      <w:bookmarkStart w:id="153" w:name="_Toc456975458"/>
+      <w:bookmarkStart w:id="154" w:name="_Toc457246475"/>
+      <w:bookmarkStart w:id="155" w:name="_Toc459697160"/>
       <w:r>
         <w:rPr>
           <w:lang w:val="en-US"/>
         </w:rPr>
         <w:t>Lepos (Urok)</w:t>
       </w:r>
+      <w:bookmarkEnd w:id="152"/>
       <w:bookmarkEnd w:id="153"/>
       <w:bookmarkEnd w:id="154"/>
       <w:bookmarkEnd w:id="155"/>
-      <w:bookmarkEnd w:id="156"/>
     </w:p>
     <w:p>
       <w:pPr>
@@ -32638,10 +32624,10 @@
       <w:pPr>
         <w:pStyle w:val="Nagwek2"/>
       </w:pPr>
-      <w:bookmarkStart w:id="157" w:name="_Toc459697161"/>
-      <w:bookmarkStart w:id="158" w:name="_Toc456770783"/>
-      <w:bookmarkStart w:id="159" w:name="_Toc456975459"/>
-      <w:bookmarkStart w:id="160" w:name="_Toc457246476"/>
+      <w:bookmarkStart w:id="156" w:name="_Toc459697161"/>
+      <w:bookmarkStart w:id="157" w:name="_Toc456770783"/>
+      <w:bookmarkStart w:id="158" w:name="_Toc456975459"/>
+      <w:bookmarkStart w:id="159" w:name="_Toc457246476"/>
       <w:r>
         <w:t>Letpactum</w:t>
       </w:r>
@@ -32654,7 +32640,7 @@
       <w:r>
         <w:t>)</w:t>
       </w:r>
-      <w:bookmarkEnd w:id="157"/>
+      <w:bookmarkEnd w:id="156"/>
     </w:p>
     <w:p>
       <w:r>
@@ -32762,17 +32748,17 @@
       <w:pPr>
         <w:pStyle w:val="Nagwek2"/>
       </w:pPr>
-      <w:bookmarkStart w:id="161" w:name="_Toc456770776"/>
-      <w:bookmarkStart w:id="162" w:name="_Toc456975451"/>
-      <w:bookmarkStart w:id="163" w:name="_Toc457246467"/>
-      <w:bookmarkStart w:id="164" w:name="_Toc459697162"/>
+      <w:bookmarkStart w:id="160" w:name="_Toc456770776"/>
+      <w:bookmarkStart w:id="161" w:name="_Toc456975451"/>
+      <w:bookmarkStart w:id="162" w:name="_Toc457246467"/>
+      <w:bookmarkStart w:id="163" w:name="_Toc459697162"/>
       <w:r>
         <w:t>Obitus (Nekromancja)</w:t>
       </w:r>
+      <w:bookmarkEnd w:id="160"/>
       <w:bookmarkEnd w:id="161"/>
       <w:bookmarkEnd w:id="162"/>
       <w:bookmarkEnd w:id="163"/>
-      <w:bookmarkEnd w:id="164"/>
     </w:p>
     <w:p>
       <w:r>
@@ -33118,20 +33104,20 @@
       <w:pPr>
         <w:pStyle w:val="Nagwek2"/>
       </w:pPr>
-      <w:bookmarkStart w:id="165" w:name="_Toc456770784"/>
-      <w:bookmarkStart w:id="166" w:name="_Toc456975460"/>
-      <w:bookmarkStart w:id="167" w:name="_Toc457246477"/>
-      <w:bookmarkStart w:id="168" w:name="_Toc459697163"/>
+      <w:bookmarkStart w:id="164" w:name="_Toc456770784"/>
+      <w:bookmarkStart w:id="165" w:name="_Toc456975460"/>
+      <w:bookmarkStart w:id="166" w:name="_Toc457246477"/>
+      <w:bookmarkStart w:id="167" w:name="_Toc459697163"/>
+      <w:bookmarkEnd w:id="157"/>
       <w:bookmarkEnd w:id="158"/>
       <w:bookmarkEnd w:id="159"/>
-      <w:bookmarkEnd w:id="160"/>
       <w:r>
         <w:t>Pallium (Płaszcz)</w:t>
       </w:r>
+      <w:bookmarkEnd w:id="164"/>
       <w:bookmarkEnd w:id="165"/>
       <w:bookmarkEnd w:id="166"/>
       <w:bookmarkEnd w:id="167"/>
-      <w:bookmarkEnd w:id="168"/>
     </w:p>
     <w:p>
       <w:pPr>
@@ -33306,10 +33292,10 @@
       <w:pPr>
         <w:pStyle w:val="Nagwek2"/>
       </w:pPr>
-      <w:bookmarkStart w:id="169" w:name="_Toc456770785"/>
-      <w:bookmarkStart w:id="170" w:name="_Toc456975461"/>
-      <w:bookmarkStart w:id="171" w:name="_Toc457246478"/>
-      <w:bookmarkStart w:id="172" w:name="_Toc459697164"/>
+      <w:bookmarkStart w:id="168" w:name="_Toc456770785"/>
+      <w:bookmarkStart w:id="169" w:name="_Toc456975461"/>
+      <w:bookmarkStart w:id="170" w:name="_Toc457246478"/>
+      <w:bookmarkStart w:id="171" w:name="_Toc459697164"/>
       <w:r>
         <w:t>Parma (</w:t>
       </w:r>
@@ -33319,10 +33305,10 @@
       <w:r>
         <w:t>)</w:t>
       </w:r>
+      <w:bookmarkEnd w:id="168"/>
       <w:bookmarkEnd w:id="169"/>
       <w:bookmarkEnd w:id="170"/>
       <w:bookmarkEnd w:id="171"/>
-      <w:bookmarkEnd w:id="172"/>
     </w:p>
     <w:p>
       <w:pPr>
@@ -33438,27 +33424,93 @@
       <w:pPr>
         <w:pStyle w:val="Nagwek2"/>
       </w:pPr>
-      <w:bookmarkStart w:id="173" w:name="_Toc456975462"/>
-      <w:bookmarkStart w:id="174" w:name="_Toc457246479"/>
-      <w:bookmarkStart w:id="175" w:name="_Toc459697165"/>
+      <w:bookmarkStart w:id="172" w:name="_Toc456975462"/>
+      <w:bookmarkStart w:id="173" w:name="_Toc457246479"/>
+      <w:bookmarkStart w:id="174" w:name="_Toc459697165"/>
       <w:r>
         <w:t>Percuro (Leczenie)</w:t>
       </w:r>
+      <w:bookmarkEnd w:id="172"/>
       <w:bookmarkEnd w:id="173"/>
       <w:bookmarkEnd w:id="174"/>
+    </w:p>
+    <w:p>
+      <w:r>
+        <w:tab/>
+      </w:r>
+      <w:r>
+        <w:t>Leczenie obrażeń fizycznych u innych, im wyższy poziom, tym efektywniej się to odbywa. Można też negować działanie chorób oraz trucizn.</w:t>
+      </w:r>
+    </w:p>
+    <w:p/>
+    <w:p>
+      <w:r>
+        <w:rPr>
+          <w:b/>
+        </w:rPr>
+        <w:t>System:</w:t>
+      </w:r>
+    </w:p>
+    <w:p>
+      <w:r>
+        <w:t>Koszty, czasy i wartości jak w Ipsuano, wymaga dotyku.</w:t>
+      </w:r>
+    </w:p>
+    <w:p>
+      <w:r>
+        <w:t>Do poziomu dodaje się 1/3 poziomu Ipsuano</w:t>
+      </w:r>
+    </w:p>
+    <w:p/>
+    <w:p>
+      <w:pPr>
+        <w:pStyle w:val="Nagwek2"/>
+      </w:pPr>
+      <w:bookmarkStart w:id="175" w:name="_GoBack"/>
       <w:bookmarkEnd w:id="175"/>
-    </w:p>
-    <w:p>
-      <w:r>
-        <w:tab/>
-      </w:r>
-      <w:r>
-        <w:t>Leczenie obrażeń fizycznych u innych, im wyższy poziom, tym efektywniej się to odbywa. Można też negować działanie chorób oraz trucizn.</w:t>
+      <w:r>
+        <w:t>Phasmucro (Widmostrze)</w:t>
       </w:r>
     </w:p>
     <w:p/>
     <w:p>
       <w:r>
+        <w:tab/>
+        <w:t>Umoż</w:t>
+      </w:r>
+      <w:r>
+        <w:t xml:space="preserve">liwia przywołanie częściowo </w:t>
+      </w:r>
+      <w:r>
+        <w:t xml:space="preserve">fizycznego, </w:t>
+      </w:r>
+      <w:r>
+        <w:t>a częściowo</w:t>
+      </w:r>
+      <w:r>
+        <w:t xml:space="preserve"> spektralnego ostrza o rozmiarze od sztyletu po długi miecz. </w:t>
+      </w:r>
+      <w:r>
+        <w:t xml:space="preserve">Broń pojawia się w dłoni Szlachica, lecz jeśli oddali się od niego dalej niż na metr, znika. Widmostrze jest częściowo półprzeźroczyste, a jednocześnie sprawia wrażenie drżącego, niestabilnego i zmieniającego wciąż nieznacznie kształt, co </w:t>
+      </w:r>
+      <w:r>
+        <w:t>powoduje,</w:t>
+      </w:r>
+      <w:r>
+        <w:t xml:space="preserve"> że łatwo jest zmylić przeci</w:t>
+      </w:r>
+      <w:r>
+        <w:t>wnika i zadać skuteczny cios. Ostrze zadaje obrażenia bytom niematerialnym, niewrażliwym na zwykłą broń. Można przywołać jednocześnie dwa, po jednym w każdej ręce.</w:t>
+      </w:r>
+    </w:p>
+    <w:p/>
+    <w:p>
+      <w:pPr>
+        <w:rPr>
+          <w:b/>
+        </w:rPr>
+      </w:pPr>
+      <w:r>
         <w:rPr>
           <w:b/>
         </w:rPr>
@@ -33467,12 +33519,7 @@
     </w:p>
     <w:p>
       <w:r>
-        <w:t>Koszty, czasy i wartości jak w Ipsuano, wymaga dotyku.</w:t>
-      </w:r>
-    </w:p>
-    <w:p>
-      <w:r>
-        <w:t>Do poziomu dodaje się 1/3 poziomu Ipsuano</w:t>
+        <w:t>TBD</w:t>
       </w:r>
     </w:p>
     <w:p>
@@ -33484,6 +33531,7 @@
       <w:bookmarkStart w:id="178" w:name="_Toc457246480"/>
       <w:bookmarkStart w:id="179" w:name="_Toc459697166"/>
       <w:r>
+        <w:lastRenderedPageBreak/>
         <w:t>Praestigia (Iluzja)</w:t>
       </w:r>
       <w:bookmarkEnd w:id="176"/>
@@ -33593,7 +33641,6 @@
         <w:pStyle w:val="Cytat"/>
       </w:pPr>
       <w:r>
-        <w:lastRenderedPageBreak/>
         <w:t>- Zamyśliłem się. – Odparł półelf. Wstał, nachylił się nad stołem, położył rękę na ich dłoniach, wyrównał. Był ciekaw wyniku tego pojedynku. W końcu jakiś bezkrwawy.</w:t>
       </w:r>
     </w:p>
@@ -33640,6 +33687,7 @@
         <w:rPr>
           <w:b/>
         </w:rPr>
+        <w:lastRenderedPageBreak/>
         <w:t>System:</w:t>
       </w:r>
     </w:p>
@@ -33753,7 +33801,6 @@
       <w:bookmarkStart w:id="188" w:name="_Toc457246483"/>
       <w:bookmarkStart w:id="189" w:name="_Toc459697169"/>
       <w:r>
-        <w:lastRenderedPageBreak/>
         <w:t>Specto (Ogląd)</w:t>
       </w:r>
       <w:bookmarkEnd w:id="186"/>
@@ -33947,6 +33994,7 @@
         <w:rPr>
           <w:lang w:val="en-US"/>
         </w:rPr>
+        <w:lastRenderedPageBreak/>
         <w:t>4:</w:t>
       </w:r>
       <w:r>
@@ -34209,61 +34257,306 @@
         </w:rPr>
       </w:pPr>
       <w:r>
+        <w:tab/>
+      </w:r>
+      <w:r>
+        <w:t>Kontrola nad pogodą. Na niskich poziomach można wywołać silniejszy wiatr, na wysokich tworzyć burze z piorunami i huragany zrywające dachy z domów.</w:t>
+      </w:r>
+    </w:p>
+    <w:p/>
+    <w:p>
+      <w:pPr>
+        <w:rPr>
+          <w:b/>
+        </w:rPr>
+      </w:pPr>
+      <w:r>
+        <w:rPr>
+          <w:b/>
+        </w:rPr>
+        <w:t>System:</w:t>
+      </w:r>
+    </w:p>
+    <w:p>
+      <w:pPr>
+        <w:rPr>
+          <w:b/>
+        </w:rPr>
+      </w:pPr>
+    </w:p>
+    <w:p>
+      <w:r>
+        <w:tab/>
+      </w:r>
+      <w:r>
+        <w:t xml:space="preserve">Kolejne poziomy dają nowe możliwości oraz wzmacniają siłę </w:t>
+      </w:r>
+      <w:r>
+        <w:t>istniejących</w:t>
+      </w:r>
+      <w:r>
+        <w:t>.</w:t>
+      </w:r>
+    </w:p>
+    <w:p/>
+    <w:p>
+      <w:r>
+        <w:t>Poziom 1</w:t>
+      </w:r>
+      <w:r>
+        <w:t>:</w:t>
+      </w:r>
+      <w:r>
+        <w:t xml:space="preserve"> koszt zakupu </w:t>
+      </w:r>
+      <w:r>
+        <w:t>[5]</w:t>
+      </w:r>
+    </w:p>
+    <w:p/>
+    <w:p>
+      <w:r>
+        <w:rPr>
+          <w:b/>
+        </w:rPr>
+        <w:tab/>
+      </w:r>
+      <w:r>
+        <w:rPr>
+          <w:b/>
+        </w:rPr>
+        <w:t>Mgła</w:t>
+      </w:r>
+      <w:r>
+        <w:t xml:space="preserve">- tworzenie gęstej mgły blokującej wizję na odległość 2 </w:t>
+      </w:r>
+      <w:r>
+        <w:t>metrów</w:t>
+      </w:r>
+      <w:r>
+        <w:t>. Koszt użycia: 1 BP per 2</w:t>
+      </w:r>
+      <w:r>
+        <w:t xml:space="preserve"> metry</w:t>
+      </w:r>
+      <w:r>
+        <w:t xml:space="preserve"> promienia</w:t>
+      </w:r>
+    </w:p>
+    <w:p>
+      <w:r>
+        <w:rPr>
+          <w:b/>
+        </w:rPr>
+        <w:tab/>
+      </w:r>
+      <w:r>
+        <w:rPr>
+          <w:b/>
+        </w:rPr>
+        <w:t>Przewidywanie pogody</w:t>
+      </w:r>
+      <w:r>
+        <w:t xml:space="preserve"> - umożliwia określenie nadchodzących zmian pogodowych w okolicy.</w:t>
+      </w:r>
+      <w:r>
+        <w:t xml:space="preserve"> Z każdym dniem w przód i wzrostem odległości dokładność maleje.</w:t>
+      </w:r>
+    </w:p>
+    <w:p>
+      <w:r>
+        <w:rPr>
+          <w:b/>
+        </w:rPr>
+        <w:tab/>
+      </w:r>
+      <w:r>
+        <w:rPr>
+          <w:b/>
+        </w:rPr>
+        <w:t>Wiatr</w:t>
+      </w:r>
+      <w:r>
+        <w:rPr>
+          <w:b/>
+        </w:rPr>
+        <w:t xml:space="preserve"> - </w:t>
+      </w:r>
+      <w:r>
+        <w:t>umożliwia zmianę kierunku i siły wiatru na obszarze. Koszt użycia 1 BP za 10 metrów średnicy.</w:t>
+      </w:r>
+      <w:r>
+        <w:t xml:space="preserve"> Wyższe poziomy zwiększają siłę wiatru.</w:t>
+      </w:r>
+    </w:p>
+    <w:p/>
+    <w:p>
+      <w:r>
+        <w:t>Poziom 2</w:t>
+      </w:r>
+      <w:r>
+        <w:t xml:space="preserve">: </w:t>
+      </w:r>
+      <w:r>
+        <w:t>koszt zakupu</w:t>
+      </w:r>
+      <w:r>
+        <w:t>[10]</w:t>
+      </w:r>
+    </w:p>
+    <w:p/>
+    <w:p>
+      <w:r>
+        <w:rPr>
+          <w:b/>
+        </w:rPr>
+        <w:tab/>
+      </w:r>
+      <w:r>
+        <w:rPr>
+          <w:b/>
+        </w:rPr>
+        <w:t>Deszcz</w:t>
+      </w:r>
+      <w:r>
+        <w:rPr>
+          <w:b/>
+        </w:rPr>
+        <w:t xml:space="preserve"> - </w:t>
+      </w:r>
+      <w:r>
+        <w:t>opad 1 cala deszczu</w:t>
+      </w:r>
+      <w:r>
+        <w:t xml:space="preserve"> na zadanym obszarze. Koszt użycia: 1 BP per 10 metrów promienia</w:t>
+      </w:r>
+    </w:p>
+    <w:p>
+      <w:pPr>
+        <w:rPr>
+          <w:b/>
+        </w:rPr>
+      </w:pPr>
+      <w:r>
+        <w:rPr>
+          <w:b/>
+        </w:rPr>
+        <w:tab/>
+      </w:r>
+      <w:r>
+        <w:rPr>
+          <w:b/>
+        </w:rPr>
+        <w:t>Śnieg</w:t>
+      </w:r>
+      <w:r>
+        <w:rPr>
+          <w:b/>
+        </w:rPr>
+        <w:t xml:space="preserve"> -</w:t>
+      </w:r>
+      <w:r>
+        <w:t xml:space="preserve"> opad 1 cala śniegu na zadanym obszarze. Koszt użycia: 1 BP per 10 metrów promienia</w:t>
+      </w:r>
+    </w:p>
+    <w:p>
+      <w:r>
+        <w:rPr>
+          <w:b/>
+        </w:rPr>
         <w:lastRenderedPageBreak/>
         <w:tab/>
       </w:r>
       <w:r>
-        <w:t>Kontrola nad pogodą. Na niskich poziomach można wywołać silniejszy wiatr, na wysokich tworzyć burze z piorunami i huragany zrywające dachy z domów.</w:t>
+        <w:rPr>
+          <w:b/>
+        </w:rPr>
+        <w:t>Odporność na błyskawice</w:t>
+      </w:r>
+      <w:r>
+        <w:t xml:space="preserve">- Daje 3 </w:t>
+      </w:r>
+      <w:r>
+        <w:t>DR przeciw błyskawicom za poziom</w:t>
+      </w:r>
+      <w:r>
+        <w:t xml:space="preserve"> (czyli minimum 6)</w:t>
+      </w:r>
+      <w:r>
+        <w:t>. Koszt użycia 1BP / minutę.</w:t>
+      </w:r>
+    </w:p>
+    <w:p>
+      <w:pPr>
+        <w:rPr>
+          <w:b/>
+        </w:rPr>
+      </w:pPr>
+    </w:p>
+    <w:p>
+      <w:pPr>
+        <w:rPr>
+          <w:b/>
+        </w:rPr>
+      </w:pPr>
+      <w:r>
+        <w:t>Poziom 3</w:t>
+      </w:r>
+      <w:r>
+        <w:t>:</w:t>
+      </w:r>
+      <w:r>
+        <w:t xml:space="preserve"> koszt zakupu </w:t>
+      </w:r>
+      <w:r>
+        <w:t>[17]</w:t>
       </w:r>
     </w:p>
     <w:p/>
     <w:p>
-      <w:pPr>
-        <w:rPr>
-          <w:b/>
-        </w:rPr>
-      </w:pPr>
-      <w:r>
-        <w:rPr>
-          <w:b/>
-        </w:rPr>
-        <w:t>System:</w:t>
-      </w:r>
-    </w:p>
-    <w:p>
-      <w:pPr>
-        <w:rPr>
-          <w:b/>
-        </w:rPr>
-      </w:pPr>
-    </w:p>
-    <w:p>
-      <w:r>
-        <w:tab/>
-      </w:r>
-      <w:r>
-        <w:t xml:space="preserve">Kolejne poziomy dają nowe możliwości oraz wzmacniają siłę </w:t>
-      </w:r>
-      <w:r>
-        <w:t>istniejących</w:t>
-      </w:r>
-      <w:r>
-        <w:t>.</w:t>
+      <w:r>
+        <w:rPr>
+          <w:b/>
+        </w:rPr>
+        <w:tab/>
+      </w:r>
+      <w:r>
+        <w:rPr>
+          <w:b/>
+        </w:rPr>
+        <w:t>Burza</w:t>
+      </w:r>
+      <w:r>
+        <w:t>- Tworzy burzę z piorunami. Obecność burzy jest wymagana aby wezwać błyskawicę, formuje się kilka sekund. Koszt użycia: 1 BP per 10 metrów promienia.</w:t>
+      </w:r>
+    </w:p>
+    <w:p>
+      <w:pPr>
+        <w:jc w:val="left"/>
+      </w:pPr>
+      <w:r>
+        <w:rPr>
+          <w:b/>
+        </w:rPr>
+        <w:tab/>
+      </w:r>
+      <w:r>
+        <w:rPr>
+          <w:b/>
+        </w:rPr>
+        <w:t>Wezwanie błyskawicy</w:t>
+      </w:r>
+      <w:r>
+        <w:t xml:space="preserve"> - zadaje 1d obrażeń na poziom. Koszt użycia 1BP, atakować można tylko cele na otwartej przestrzeni, pancerz metalowy niewiele pomaga (Innate attack, Burning, Overhead +30%, outside only -20%)</w:t>
       </w:r>
     </w:p>
     <w:p/>
     <w:p>
       <w:r>
-        <w:t>Poziom 1</w:t>
-      </w:r>
-      <w:r>
-        <w:t>:</w:t>
-      </w:r>
-      <w:r>
-        <w:t xml:space="preserve"> koszt zakupu </w:t>
-      </w:r>
-      <w:r>
-        <w:t>[5]</w:t>
+        <w:t xml:space="preserve">Poziom 4: koszt zakupy </w:t>
+      </w:r>
+      <w:r>
+        <w:t>[24]</w:t>
       </w:r>
     </w:p>
     <w:p/>
@@ -34272,252 +34565,6 @@
         <w:rPr>
           <w:b/>
         </w:rPr>
-        <w:tab/>
-      </w:r>
-      <w:r>
-        <w:rPr>
-          <w:b/>
-        </w:rPr>
-        <w:t>Mgła</w:t>
-      </w:r>
-      <w:r>
-        <w:t xml:space="preserve">- tworzenie gęstej mgły blokującej wizję na odległość 2 </w:t>
-      </w:r>
-      <w:r>
-        <w:t>metrów</w:t>
-      </w:r>
-      <w:r>
-        <w:t>. Koszt użycia: 1 BP per 2</w:t>
-      </w:r>
-      <w:r>
-        <w:t xml:space="preserve"> metry</w:t>
-      </w:r>
-      <w:r>
-        <w:t xml:space="preserve"> promienia</w:t>
-      </w:r>
-    </w:p>
-    <w:p>
-      <w:r>
-        <w:rPr>
-          <w:b/>
-        </w:rPr>
-        <w:tab/>
-      </w:r>
-      <w:r>
-        <w:rPr>
-          <w:b/>
-        </w:rPr>
-        <w:t>Przewidywanie pogody</w:t>
-      </w:r>
-      <w:r>
-        <w:t xml:space="preserve"> - umożliwia określenie nadchodzących zmian pogodowych w okolicy.</w:t>
-      </w:r>
-      <w:r>
-        <w:t xml:space="preserve"> Z każdym dniem w przód i wzrostem odległości dokładność maleje.</w:t>
-      </w:r>
-    </w:p>
-    <w:p>
-      <w:r>
-        <w:rPr>
-          <w:b/>
-        </w:rPr>
-        <w:tab/>
-      </w:r>
-      <w:r>
-        <w:rPr>
-          <w:b/>
-        </w:rPr>
-        <w:t>Wiatr</w:t>
-      </w:r>
-      <w:r>
-        <w:rPr>
-          <w:b/>
-        </w:rPr>
-        <w:t xml:space="preserve"> - </w:t>
-      </w:r>
-      <w:r>
-        <w:t>umożliwia zmianę kierunku i siły wiatru na obszarze. Koszt użycia 1 BP za 10 metrów średnicy.</w:t>
-      </w:r>
-      <w:r>
-        <w:t xml:space="preserve"> Wyższe poziomy zwiększają siłę wiatru.</w:t>
-      </w:r>
-    </w:p>
-    <w:p/>
-    <w:p>
-      <w:r>
-        <w:t>Poziom 2</w:t>
-      </w:r>
-      <w:r>
-        <w:t xml:space="preserve">: </w:t>
-      </w:r>
-      <w:r>
-        <w:t>koszt zakupu</w:t>
-      </w:r>
-      <w:r>
-        <w:t>[10]</w:t>
-      </w:r>
-    </w:p>
-    <w:p/>
-    <w:p>
-      <w:r>
-        <w:rPr>
-          <w:b/>
-        </w:rPr>
-        <w:tab/>
-      </w:r>
-      <w:r>
-        <w:rPr>
-          <w:b/>
-        </w:rPr>
-        <w:t>Deszcz</w:t>
-      </w:r>
-      <w:r>
-        <w:rPr>
-          <w:b/>
-        </w:rPr>
-        <w:t xml:space="preserve"> - </w:t>
-      </w:r>
-      <w:r>
-        <w:t>opad 1 cala deszczu</w:t>
-      </w:r>
-      <w:r>
-        <w:t xml:space="preserve"> na zadanym obszarze. Koszt użycia: 1 BP per 10 metrów promienia</w:t>
-      </w:r>
-    </w:p>
-    <w:p>
-      <w:pPr>
-        <w:rPr>
-          <w:b/>
-        </w:rPr>
-      </w:pPr>
-      <w:r>
-        <w:rPr>
-          <w:b/>
-        </w:rPr>
-        <w:tab/>
-      </w:r>
-      <w:r>
-        <w:rPr>
-          <w:b/>
-        </w:rPr>
-        <w:t>Śnieg</w:t>
-      </w:r>
-      <w:r>
-        <w:rPr>
-          <w:b/>
-        </w:rPr>
-        <w:t xml:space="preserve"> -</w:t>
-      </w:r>
-      <w:r>
-        <w:t xml:space="preserve"> opad 1 cala śniegu na zadanym obszarze. Koszt użycia: 1 BP per 10 metrów promienia</w:t>
-      </w:r>
-    </w:p>
-    <w:p>
-      <w:r>
-        <w:rPr>
-          <w:b/>
-        </w:rPr>
-        <w:tab/>
-      </w:r>
-      <w:r>
-        <w:rPr>
-          <w:b/>
-        </w:rPr>
-        <w:t>Odporność na błyskawice</w:t>
-      </w:r>
-      <w:r>
-        <w:t xml:space="preserve">- Daje 3 </w:t>
-      </w:r>
-      <w:r>
-        <w:t>DR przeciw błyskawicom za poziom</w:t>
-      </w:r>
-      <w:r>
-        <w:t xml:space="preserve"> (czyli minimum 6)</w:t>
-      </w:r>
-      <w:r>
-        <w:t>. Koszt użycia 1BP / minutę.</w:t>
-      </w:r>
-    </w:p>
-    <w:p>
-      <w:pPr>
-        <w:rPr>
-          <w:b/>
-        </w:rPr>
-      </w:pPr>
-    </w:p>
-    <w:p>
-      <w:pPr>
-        <w:rPr>
-          <w:b/>
-        </w:rPr>
-      </w:pPr>
-      <w:r>
-        <w:t>Poziom 3</w:t>
-      </w:r>
-      <w:r>
-        <w:t>:</w:t>
-      </w:r>
-      <w:r>
-        <w:t xml:space="preserve"> koszt zakupu </w:t>
-      </w:r>
-      <w:r>
-        <w:t>[17]</w:t>
-      </w:r>
-    </w:p>
-    <w:p/>
-    <w:p>
-      <w:r>
-        <w:rPr>
-          <w:b/>
-        </w:rPr>
-        <w:tab/>
-      </w:r>
-      <w:r>
-        <w:rPr>
-          <w:b/>
-        </w:rPr>
-        <w:t>Burza</w:t>
-      </w:r>
-      <w:r>
-        <w:t>- Tworzy burzę z piorunami. Obecność burzy jest wymagana aby wezwać błyskawicę, formuje się kilka sekund. Koszt użycia: 1 BP per 10 metrów promienia.</w:t>
-      </w:r>
-    </w:p>
-    <w:p>
-      <w:pPr>
-        <w:jc w:val="left"/>
-      </w:pPr>
-      <w:r>
-        <w:rPr>
-          <w:b/>
-        </w:rPr>
-        <w:tab/>
-      </w:r>
-      <w:r>
-        <w:rPr>
-          <w:b/>
-        </w:rPr>
-        <w:t>Wezwanie błyskawicy</w:t>
-      </w:r>
-      <w:r>
-        <w:t xml:space="preserve"> - zadaje 1d obrażeń na poziom. Koszt użycia 1BP, atakować można tylko cele na otwartej przestrzeni, pancerz metalowy niewiele pomaga (Innate attack, Burning, Overhead +30%, outside only -20%)</w:t>
-      </w:r>
-    </w:p>
-    <w:p/>
-    <w:p>
-      <w:r>
-        <w:t xml:space="preserve">Poziom 4: koszt zakupy </w:t>
-      </w:r>
-      <w:r>
-        <w:t>[24]</w:t>
-      </w:r>
-    </w:p>
-    <w:p/>
-    <w:p>
-      <w:r>
-        <w:rPr>
-          <w:b/>
-        </w:rPr>
-        <w:lastRenderedPageBreak/>
         <w:tab/>
       </w:r>
       <w:r>
@@ -34642,7 +34689,11 @@
       </w:pPr>
       <w:r>
         <w:tab/>
-        <w:t xml:space="preserve">"Nakeraah opuścił miecz i wyciągnął druga rękę w kierunku uciekiniera. Po przedramieniu Szlachcica zaczął sączyć się powoli dziwny czarny dym. Spływał coraz szybciej, tworząc niezwykle czarną, wirującą powoli kulę, zawieszoną pomiędzy zgiętymi lekko palcami. Krawędź tworu zdawała się tętnić, falować mrocznymi wypustkami, przebiegały po niej dziwne wyładowania. Po chwili wyprostował palce, kula wystrzeliła do przodu, pomknęła szybko ulicą, minęła o włos jakiegoś przypadkowego przechodnia, który właśnie wyszedł zza rogu, lecz cofnął się czym prędzej.  </w:t>
+        <w:t xml:space="preserve">"Nakeraah opuścił miecz i wyciągnął druga rękę w kierunku uciekiniera. Po przedramieniu Szlachcica zaczął sączyć się powoli dziwny czarny dym. Spływał coraz szybciej, tworząc niezwykle czarną, wirującą powoli kulę, zawieszoną pomiędzy zgiętymi lekko palcami. Krawędź tworu zdawała się </w:t>
+      </w:r>
+      <w:r>
+        <w:lastRenderedPageBreak/>
+        <w:t xml:space="preserve">tętnić, falować mrocznymi wypustkami, przebiegały po niej dziwne wyładowania. Po chwili wyprostował palce, kula wystrzeliła do przodu, pomknęła szybko ulicą, minęła o włos jakiegoś przypadkowego przechodnia, który właśnie wyszedł zza rogu, lecz cofnął się czym prędzej.  </w:t>
       </w:r>
     </w:p>
     <w:p>
@@ -34663,7 +34714,6 @@
         </w:rPr>
       </w:pPr>
       <w:r>
-        <w:lastRenderedPageBreak/>
         <w:tab/>
       </w:r>
       <w:r>
@@ -34790,7 +34840,11 @@
         <w:pStyle w:val="Cytat"/>
       </w:pPr>
       <w:r>
-        <w:t xml:space="preserve">- To trudne pytanie przyjacielu. – Morhed przyglądał się stworzeniu, które siedziało na jego przedramieniu. Istota miała z grubsza tułów szczura, pokryty ciemnoszarą sierścią, dodatkowo nietoperze skrzydła na grzbiecie, z ostrymi pazurami na ich krańcach. Krótką masywna szyję, wydłużoną głowę zakończoną dużym czarnym nosem. Na pyszczku znajdowały się cztery pary długich wąsów. Miało pokaźnych rozmiarów uszy, którymi czujnie obracało, co chwilę wyłapując precyzyjnie źródła hałasu dookoła. Miało trzy ruchliwe ogony, pomiędzy którymi rozpościerały się błony podobne jak te w skrzydłach, zaś na środkowym, najdłuższym, umieszczony był zakrzywiony kolec ze zgrubieniem poniżej. Ale najbardziej niezwykłe były oczy stwora. Były ich dwie pary. Jedne, większe skierowane były do przodu, przypominały trochę oczy kota. Druga para była osadzona bardziej w tyle czaszki i spoglądała na boki, jak u królika. Całość robiła nieco upiorne wrażenie acz była bardzo intrygująca. Stworek wiercił się i raz po raz podgryzał rękaw właściciela. </w:t>
+        <w:t xml:space="preserve">- To trudne pytanie przyjacielu. – Morhed przyglądał się stworzeniu, które siedziało na jego przedramieniu. Istota miała z grubsza tułów szczura, pokryty ciemnoszarą sierścią, dodatkowo nietoperze skrzydła na grzbiecie, z ostrymi pazurami na ich krańcach. Krótką masywna szyję, wydłużoną głowę zakończoną dużym czarnym nosem. Na pyszczku znajdowały się cztery pary długich wąsów. Miało pokaźnych rozmiarów uszy, którymi czujnie obracało, co chwilę wyłapując precyzyjnie źródła </w:t>
+      </w:r>
+      <w:r>
+        <w:lastRenderedPageBreak/>
+        <w:t xml:space="preserve">hałasu dookoła. Miało trzy ruchliwe ogony, pomiędzy którymi rozpościerały się błony podobne jak te w skrzydłach, zaś na środkowym, najdłuższym, umieszczony był zakrzywiony kolec ze zgrubieniem poniżej. Ale najbardziej niezwykłe były oczy stwora. Były ich dwie pary. Jedne, większe skierowane były do przodu, przypominały trochę oczy kota. Druga para była osadzona bardziej w tyle czaszki i spoglądała na boki, jak u królika. Całość robiła nieco upiorne wrażenie acz była bardzo intrygująca. Stworek wiercił się i raz po raz podgryzał rękaw właściciela. </w:t>
       </w:r>
     </w:p>
     <w:p>
@@ -34834,7 +34888,6 @@
         </w:rPr>
       </w:pPr>
       <w:r>
-        <w:lastRenderedPageBreak/>
         <w:tab/>
       </w:r>
       <w:r>
@@ -35041,6 +35094,7 @@
           <w:rFonts w:eastAsiaTheme="minorHAnsi"/>
           <w:lang w:val="en-US" w:eastAsia="en-US"/>
         </w:rPr>
+        <w:lastRenderedPageBreak/>
         <w:t>[1]     Sharp Teeth (damage thr+1 cutting)</w:t>
       </w:r>
     </w:p>
@@ -35152,7 +35206,7 @@
       <w:tblPr>
         <w:tblStyle w:val="Tabela-Siatka"/>
         <w:tblW w:w="5000" w:type="pct"/>
-        <w:tblLook w:val="04A0"/>
+        <w:tblLook w:val="04A0" w:firstRow="1" w:lastRow="0" w:firstColumn="1" w:lastColumn="0" w:noHBand="0" w:noVBand="1"/>
       </w:tblPr>
       <w:tblGrid>
         <w:gridCol w:w="1285"/>
@@ -35630,7 +35684,6 @@
                 <w:rFonts w:eastAsiaTheme="minorHAnsi"/>
                 <w:lang w:val="en-US" w:eastAsia="en-US"/>
               </w:rPr>
-              <w:lastRenderedPageBreak/>
               <w:t>3</w:t>
             </w:r>
           </w:p>
@@ -36684,6 +36737,7 @@
         <w:rPr>
           <w:lang w:val="en-US"/>
         </w:rPr>
+        <w:lastRenderedPageBreak/>
         <w:t>¼ altered time rate [25]</w:t>
       </w:r>
     </w:p>
@@ -36853,7 +36907,6 @@
     </w:p>
     <w:p>
       <w:r>
-        <w:lastRenderedPageBreak/>
         <w:tab/>
       </w:r>
       <w:r>
@@ -36964,7 +37017,7 @@
       <w:r>
         <w:rPr>
           <w:noProof/>
-          <w:lang w:val="en-GB" w:eastAsia="en-GB"/>
+          <w:lang w:val="en-US" w:eastAsia="en-US"/>
         </w:rPr>
         <w:drawing>
           <wp:inline distT="0" distB="0" distL="0" distR="0">
@@ -39333,15 +39386,15 @@
 </file>
 
 <file path=word/endnotes.xml><?xml version="1.0" encoding="utf-8"?>
-<w:endnotes xmlns:ve="http://schemas.openxmlformats.org/markup-compatibility/2006" xmlns:o="urn:schemas-microsoft-com:office:office" xmlns:r="http://schemas.openxmlformats.org/officeDocument/2006/relationships" xmlns:m="http://schemas.openxmlformats.org/officeDocument/2006/math" xmlns:v="urn:schemas-microsoft-com:vml" xmlns:wp="http://schemas.openxmlformats.org/drawingml/2006/wordprocessingDrawing" xmlns:w10="urn:schemas-microsoft-com:office:word" xmlns:w="http://schemas.openxmlformats.org/wordprocessingml/2006/main" xmlns:wne="http://schemas.microsoft.com/office/word/2006/wordml">
-  <w:endnote w:type="separator" w:id="0">
+<w:endnotes xmlns:wpc="http://schemas.microsoft.com/office/word/2010/wordprocessingCanvas" xmlns:cx="http://schemas.microsoft.com/office/drawing/2014/chartex" xmlns:cx1="http://schemas.microsoft.com/office/drawing/2015/9/8/chartex" xmlns:cx2="http://schemas.microsoft.com/office/drawing/2015/10/21/chartex" xmlns:cx3="http://schemas.microsoft.com/office/drawing/2016/5/9/chartex" xmlns:cx4="http://schemas.microsoft.com/office/drawing/2016/5/10/chartex" xmlns:cx5="http://schemas.microsoft.com/office/drawing/2016/5/11/chartex" xmlns:mc="http://schemas.openxmlformats.org/markup-compatibility/2006" xmlns:o="urn:schemas-microsoft-com:office:office" xmlns:r="http://schemas.openxmlformats.org/officeDocument/2006/relationships" xmlns:m="http://schemas.openxmlformats.org/officeDocument/2006/math" xmlns:v="urn:schemas-microsoft-com:vml" xmlns:wp14="http://schemas.microsoft.com/office/word/2010/wordprocessingDrawing" xmlns:wp="http://schemas.openxmlformats.org/drawingml/2006/wordprocessingDrawing" xmlns:w10="urn:schemas-microsoft-com:office:word" xmlns:w="http://schemas.openxmlformats.org/wordprocessingml/2006/main" xmlns:w14="http://schemas.microsoft.com/office/word/2010/wordml" xmlns:w15="http://schemas.microsoft.com/office/word/2012/wordml" xmlns:w16se="http://schemas.microsoft.com/office/word/2015/wordml/symex" xmlns:wpg="http://schemas.microsoft.com/office/word/2010/wordprocessingGroup" xmlns:wpi="http://schemas.microsoft.com/office/word/2010/wordprocessingInk" xmlns:wne="http://schemas.microsoft.com/office/word/2006/wordml" xmlns:wps="http://schemas.microsoft.com/office/word/2010/wordprocessingShape" mc:Ignorable="w14 w15 w16se wp14">
+  <w:endnote w:type="separator" w:id="-1">
     <w:p>
       <w:r>
         <w:separator/>
       </w:r>
     </w:p>
   </w:endnote>
-  <w:endnote w:type="continuationSeparator" w:id="1">
+  <w:endnote w:type="continuationSeparator" w:id="0">
     <w:p>
       <w:r>
         <w:continuationSeparator/>
@@ -39352,7 +39405,7 @@
 </file>
 
 <file path=word/footer1.xml><?xml version="1.0" encoding="utf-8"?>
-<w:ftr xmlns:ve="http://schemas.openxmlformats.org/markup-compatibility/2006" xmlns:o="urn:schemas-microsoft-com:office:office" xmlns:r="http://schemas.openxmlformats.org/officeDocument/2006/relationships" xmlns:m="http://schemas.openxmlformats.org/officeDocument/2006/math" xmlns:v="urn:schemas-microsoft-com:vml" xmlns:wp="http://schemas.openxmlformats.org/drawingml/2006/wordprocessingDrawing" xmlns:w10="urn:schemas-microsoft-com:office:word" xmlns:w="http://schemas.openxmlformats.org/wordprocessingml/2006/main" xmlns:wne="http://schemas.microsoft.com/office/word/2006/wordml">
+<w:ftr xmlns:wpc="http://schemas.microsoft.com/office/word/2010/wordprocessingCanvas" xmlns:cx="http://schemas.microsoft.com/office/drawing/2014/chartex" xmlns:cx1="http://schemas.microsoft.com/office/drawing/2015/9/8/chartex" xmlns:cx2="http://schemas.microsoft.com/office/drawing/2015/10/21/chartex" xmlns:cx3="http://schemas.microsoft.com/office/drawing/2016/5/9/chartex" xmlns:cx4="http://schemas.microsoft.com/office/drawing/2016/5/10/chartex" xmlns:cx5="http://schemas.microsoft.com/office/drawing/2016/5/11/chartex" xmlns:mc="http://schemas.openxmlformats.org/markup-compatibility/2006" xmlns:o="urn:schemas-microsoft-com:office:office" xmlns:r="http://schemas.openxmlformats.org/officeDocument/2006/relationships" xmlns:m="http://schemas.openxmlformats.org/officeDocument/2006/math" xmlns:v="urn:schemas-microsoft-com:vml" xmlns:wp14="http://schemas.microsoft.com/office/word/2010/wordprocessingDrawing" xmlns:wp="http://schemas.openxmlformats.org/drawingml/2006/wordprocessingDrawing" xmlns:w10="urn:schemas-microsoft-com:office:word" xmlns:w="http://schemas.openxmlformats.org/wordprocessingml/2006/main" xmlns:w14="http://schemas.microsoft.com/office/word/2010/wordml" xmlns:w15="http://schemas.microsoft.com/office/word/2012/wordml" xmlns:w16se="http://schemas.microsoft.com/office/word/2015/wordml/symex" xmlns:wpg="http://schemas.microsoft.com/office/word/2010/wordprocessingGroup" xmlns:wpi="http://schemas.microsoft.com/office/word/2010/wordprocessingInk" xmlns:wne="http://schemas.microsoft.com/office/word/2006/wordml" xmlns:wps="http://schemas.microsoft.com/office/word/2010/wordprocessingShape" mc:Ignorable="w14 w15 w16se wp14">
   <w:sdt>
     <w:sdtPr>
       <w:id w:val="121287184"/>
@@ -39367,14 +39420,27 @@
           <w:pStyle w:val="Stopka"/>
           <w:jc w:val="center"/>
         </w:pPr>
-        <w:fldSimple w:instr=" PAGE   \* MERGEFORMAT ">
-          <w:r>
-            <w:rPr>
-              <w:noProof/>
-            </w:rPr>
-            <w:t>80</w:t>
-          </w:r>
-        </w:fldSimple>
+        <w:r>
+          <w:fldChar w:fldCharType="begin"/>
+        </w:r>
+        <w:r>
+          <w:instrText xml:space="preserve"> PAGE   \* MERGEFORMAT </w:instrText>
+        </w:r>
+        <w:r>
+          <w:fldChar w:fldCharType="separate"/>
+        </w:r>
+        <w:r>
+          <w:rPr>
+            <w:noProof/>
+          </w:rPr>
+          <w:t>59</w:t>
+        </w:r>
+        <w:r>
+          <w:rPr>
+            <w:noProof/>
+          </w:rPr>
+          <w:fldChar w:fldCharType="end"/>
+        </w:r>
       </w:p>
     </w:sdtContent>
   </w:sdt>
@@ -39387,15 +39453,15 @@
 </file>
 
 <file path=word/footnotes.xml><?xml version="1.0" encoding="utf-8"?>
-<w:footnotes xmlns:ve="http://schemas.openxmlformats.org/markup-compatibility/2006" xmlns:o="urn:schemas-microsoft-com:office:office" xmlns:r="http://schemas.openxmlformats.org/officeDocument/2006/relationships" xmlns:m="http://schemas.openxmlformats.org/officeDocument/2006/math" xmlns:v="urn:schemas-microsoft-com:vml" xmlns:wp="http://schemas.openxmlformats.org/drawingml/2006/wordprocessingDrawing" xmlns:w10="urn:schemas-microsoft-com:office:word" xmlns:w="http://schemas.openxmlformats.org/wordprocessingml/2006/main" xmlns:wne="http://schemas.microsoft.com/office/word/2006/wordml">
-  <w:footnote w:type="separator" w:id="0">
+<w:footnotes xmlns:wpc="http://schemas.microsoft.com/office/word/2010/wordprocessingCanvas" xmlns:cx="http://schemas.microsoft.com/office/drawing/2014/chartex" xmlns:cx1="http://schemas.microsoft.com/office/drawing/2015/9/8/chartex" xmlns:cx2="http://schemas.microsoft.com/office/drawing/2015/10/21/chartex" xmlns:cx3="http://schemas.microsoft.com/office/drawing/2016/5/9/chartex" xmlns:cx4="http://schemas.microsoft.com/office/drawing/2016/5/10/chartex" xmlns:cx5="http://schemas.microsoft.com/office/drawing/2016/5/11/chartex" xmlns:mc="http://schemas.openxmlformats.org/markup-compatibility/2006" xmlns:o="urn:schemas-microsoft-com:office:office" xmlns:r="http://schemas.openxmlformats.org/officeDocument/2006/relationships" xmlns:m="http://schemas.openxmlformats.org/officeDocument/2006/math" xmlns:v="urn:schemas-microsoft-com:vml" xmlns:wp14="http://schemas.microsoft.com/office/word/2010/wordprocessingDrawing" xmlns:wp="http://schemas.openxmlformats.org/drawingml/2006/wordprocessingDrawing" xmlns:w10="urn:schemas-microsoft-com:office:word" xmlns:w="http://schemas.openxmlformats.org/wordprocessingml/2006/main" xmlns:w14="http://schemas.microsoft.com/office/word/2010/wordml" xmlns:w15="http://schemas.microsoft.com/office/word/2012/wordml" xmlns:w16se="http://schemas.microsoft.com/office/word/2015/wordml/symex" xmlns:wpg="http://schemas.microsoft.com/office/word/2010/wordprocessingGroup" xmlns:wpi="http://schemas.microsoft.com/office/word/2010/wordprocessingInk" xmlns:wne="http://schemas.microsoft.com/office/word/2006/wordml" xmlns:wps="http://schemas.microsoft.com/office/word/2010/wordprocessingShape" mc:Ignorable="w14 w15 w16se wp14">
+  <w:footnote w:type="separator" w:id="-1">
     <w:p>
       <w:r>
         <w:separator/>
       </w:r>
     </w:p>
   </w:footnote>
-  <w:footnote w:type="continuationSeparator" w:id="1">
+  <w:footnote w:type="continuationSeparator" w:id="0">
     <w:p>
       <w:r>
         <w:continuationSeparator/>
@@ -39406,8 +39472,8 @@
 </file>
 
 <file path=word/numbering.xml><?xml version="1.0" encoding="utf-8"?>
-<w:numbering xmlns:ve="http://schemas.openxmlformats.org/markup-compatibility/2006" xmlns:o="urn:schemas-microsoft-com:office:office" xmlns:r="http://schemas.openxmlformats.org/officeDocument/2006/relationships" xmlns:m="http://schemas.openxmlformats.org/officeDocument/2006/math" xmlns:v="urn:schemas-microsoft-com:vml" xmlns:wp="http://schemas.openxmlformats.org/drawingml/2006/wordprocessingDrawing" xmlns:w10="urn:schemas-microsoft-com:office:word" xmlns:w="http://schemas.openxmlformats.org/wordprocessingml/2006/main" xmlns:wne="http://schemas.microsoft.com/office/word/2006/wordml">
-  <w:abstractNum w:abstractNumId="0">
+<w:numbering xmlns:wpc="http://schemas.microsoft.com/office/word/2010/wordprocessingCanvas" xmlns:cx="http://schemas.microsoft.com/office/drawing/2014/chartex" xmlns:cx1="http://schemas.microsoft.com/office/drawing/2015/9/8/chartex" xmlns:cx2="http://schemas.microsoft.com/office/drawing/2015/10/21/chartex" xmlns:cx3="http://schemas.microsoft.com/office/drawing/2016/5/9/chartex" xmlns:cx4="http://schemas.microsoft.com/office/drawing/2016/5/10/chartex" xmlns:cx5="http://schemas.microsoft.com/office/drawing/2016/5/11/chartex" xmlns:mc="http://schemas.openxmlformats.org/markup-compatibility/2006" xmlns:o="urn:schemas-microsoft-com:office:office" xmlns:r="http://schemas.openxmlformats.org/officeDocument/2006/relationships" xmlns:m="http://schemas.openxmlformats.org/officeDocument/2006/math" xmlns:v="urn:schemas-microsoft-com:vml" xmlns:wp14="http://schemas.microsoft.com/office/word/2010/wordprocessingDrawing" xmlns:wp="http://schemas.openxmlformats.org/drawingml/2006/wordprocessingDrawing" xmlns:w10="urn:schemas-microsoft-com:office:word" xmlns:w="http://schemas.openxmlformats.org/wordprocessingml/2006/main" xmlns:w14="http://schemas.microsoft.com/office/word/2010/wordml" xmlns:w15="http://schemas.microsoft.com/office/word/2012/wordml" xmlns:w16se="http://schemas.microsoft.com/office/word/2015/wordml/symex" xmlns:wpg="http://schemas.microsoft.com/office/word/2010/wordprocessingGroup" xmlns:wpi="http://schemas.microsoft.com/office/word/2010/wordprocessingInk" xmlns:wne="http://schemas.microsoft.com/office/word/2006/wordml" xmlns:wps="http://schemas.microsoft.com/office/word/2010/wordprocessingShape" mc:Ignorable="w14 w15 w16se wp14">
+  <w:abstractNum w:abstractNumId="0" w15:restartNumberingAfterBreak="0">
     <w:nsid w:val="04DB6B48"/>
     <w:multiLevelType w:val="multilevel"/>
     <w:tmpl w:val="960CF620"/>
@@ -39493,7 +39559,7 @@
       </w:pPr>
     </w:lvl>
   </w:abstractNum>
-  <w:abstractNum w:abstractNumId="1">
+  <w:abstractNum w:abstractNumId="1" w15:restartNumberingAfterBreak="0">
     <w:nsid w:val="0F6959B8"/>
     <w:multiLevelType w:val="hybridMultilevel"/>
     <w:tmpl w:val="3DE04674"/>
@@ -39606,7 +39672,7 @@
       </w:rPr>
     </w:lvl>
   </w:abstractNum>
-  <w:abstractNum w:abstractNumId="2">
+  <w:abstractNum w:abstractNumId="2" w15:restartNumberingAfterBreak="0">
     <w:nsid w:val="10A25010"/>
     <w:multiLevelType w:val="multilevel"/>
     <w:tmpl w:val="04150025"/>
@@ -39692,7 +39758,7 @@
       </w:pPr>
     </w:lvl>
   </w:abstractNum>
-  <w:abstractNum w:abstractNumId="3">
+  <w:abstractNum w:abstractNumId="3" w15:restartNumberingAfterBreak="0">
     <w:nsid w:val="12CC54E6"/>
     <w:multiLevelType w:val="hybridMultilevel"/>
     <w:tmpl w:val="A05EBA7E"/>
@@ -39778,7 +39844,7 @@
       </w:pPr>
     </w:lvl>
   </w:abstractNum>
-  <w:abstractNum w:abstractNumId="4">
+  <w:abstractNum w:abstractNumId="4" w15:restartNumberingAfterBreak="0">
     <w:nsid w:val="24593130"/>
     <w:multiLevelType w:val="hybridMultilevel"/>
     <w:tmpl w:val="7D162EEC"/>
@@ -39864,7 +39930,7 @@
       </w:pPr>
     </w:lvl>
   </w:abstractNum>
-  <w:abstractNum w:abstractNumId="5">
+  <w:abstractNum w:abstractNumId="5" w15:restartNumberingAfterBreak="0">
     <w:nsid w:val="4D4B7CAA"/>
     <w:multiLevelType w:val="singleLevel"/>
     <w:tmpl w:val="9FF648D0"/>
@@ -39883,7 +39949,7 @@
       </w:rPr>
     </w:lvl>
   </w:abstractNum>
-  <w:abstractNum w:abstractNumId="6">
+  <w:abstractNum w:abstractNumId="6" w15:restartNumberingAfterBreak="0">
     <w:nsid w:val="523214B9"/>
     <w:multiLevelType w:val="multilevel"/>
     <w:tmpl w:val="0415001F"/>
@@ -39994,7 +40060,7 @@
 </file>
 
 <file path=word/styles.xml><?xml version="1.0" encoding="utf-8"?>
-<w:styles xmlns:r="http://schemas.openxmlformats.org/officeDocument/2006/relationships" xmlns:w="http://schemas.openxmlformats.org/wordprocessingml/2006/main">
+<w:styles xmlns:mc="http://schemas.openxmlformats.org/markup-compatibility/2006" xmlns:r="http://schemas.openxmlformats.org/officeDocument/2006/relationships" xmlns:w="http://schemas.openxmlformats.org/wordprocessingml/2006/main" xmlns:w14="http://schemas.microsoft.com/office/word/2010/wordml" xmlns:w15="http://schemas.microsoft.com/office/word/2012/wordml" xmlns:w16se="http://schemas.microsoft.com/office/word/2015/wordml/symex" mc:Ignorable="w14 w15 w16se">
   <w:docDefaults>
     <w:rPrDefault>
       <w:rPr>
@@ -40010,146 +40076,381 @@
       </w:pPr>
     </w:pPrDefault>
   </w:docDefaults>
-  <w:latentStyles w:defLockedState="0" w:defUIPriority="99" w:defSemiHidden="1" w:defUnhideWhenUsed="1" w:defQFormat="0" w:count="267">
-    <w:lsdException w:name="Normal" w:semiHidden="0" w:uiPriority="0" w:unhideWhenUsed="0" w:qFormat="1"/>
-    <w:lsdException w:name="heading 1" w:semiHidden="0" w:uiPriority="9" w:unhideWhenUsed="0" w:qFormat="1"/>
-    <w:lsdException w:name="heading 2" w:uiPriority="9" w:qFormat="1"/>
-    <w:lsdException w:name="heading 3" w:uiPriority="9" w:qFormat="1"/>
-    <w:lsdException w:name="heading 4" w:uiPriority="9" w:qFormat="1"/>
-    <w:lsdException w:name="heading 5" w:uiPriority="9" w:qFormat="1"/>
-    <w:lsdException w:name="heading 6" w:uiPriority="9" w:qFormat="1"/>
-    <w:lsdException w:name="heading 7" w:uiPriority="9" w:qFormat="1"/>
-    <w:lsdException w:name="heading 8" w:uiPriority="9" w:qFormat="1"/>
-    <w:lsdException w:name="heading 9" w:uiPriority="9" w:qFormat="1"/>
-    <w:lsdException w:name="toc 1" w:uiPriority="39"/>
-    <w:lsdException w:name="toc 2" w:uiPriority="39"/>
-    <w:lsdException w:name="toc 3" w:uiPriority="39"/>
-    <w:lsdException w:name="toc 4" w:uiPriority="39"/>
-    <w:lsdException w:name="toc 5" w:uiPriority="39"/>
-    <w:lsdException w:name="toc 6" w:uiPriority="39"/>
-    <w:lsdException w:name="toc 7" w:uiPriority="39"/>
-    <w:lsdException w:name="toc 8" w:uiPriority="39"/>
-    <w:lsdException w:name="toc 9" w:uiPriority="39"/>
-    <w:lsdException w:name="caption" w:uiPriority="35" w:qFormat="1"/>
-    <w:lsdException w:name="Title" w:semiHidden="0" w:uiPriority="10" w:unhideWhenUsed="0" w:qFormat="1"/>
-    <w:lsdException w:name="Default Paragraph Font" w:uiPriority="1"/>
-    <w:lsdException w:name="Body Text" w:uiPriority="0"/>
-    <w:lsdException w:name="Subtitle" w:semiHidden="0" w:uiPriority="11" w:unhideWhenUsed="0" w:qFormat="1"/>
-    <w:lsdException w:name="Strong" w:semiHidden="0" w:uiPriority="22" w:unhideWhenUsed="0" w:qFormat="1"/>
-    <w:lsdException w:name="Emphasis" w:semiHidden="0" w:uiPriority="20" w:unhideWhenUsed="0" w:qFormat="1"/>
-    <w:lsdException w:name="Plain Text" w:uiPriority="0"/>
-    <w:lsdException w:name="Table Grid" w:semiHidden="0" w:uiPriority="59" w:unhideWhenUsed="0"/>
-    <w:lsdException w:name="Placeholder Text" w:unhideWhenUsed="0"/>
-    <w:lsdException w:name="No Spacing" w:semiHidden="0" w:uiPriority="1" w:unhideWhenUsed="0" w:qFormat="1"/>
-    <w:lsdException w:name="Light Shading" w:semiHidden="0" w:uiPriority="60" w:unhideWhenUsed="0"/>
-    <w:lsdException w:name="Light List" w:semiHidden="0" w:uiPriority="61" w:unhideWhenUsed="0"/>
-    <w:lsdException w:name="Light Grid" w:semiHidden="0" w:uiPriority="62" w:unhideWhenUsed="0"/>
-    <w:lsdException w:name="Medium Shading 1" w:semiHidden="0" w:uiPriority="63" w:unhideWhenUsed="0"/>
-    <w:lsdException w:name="Medium Shading 2" w:semiHidden="0" w:uiPriority="64" w:unhideWhenUsed="0"/>
-    <w:lsdException w:name="Medium List 1" w:semiHidden="0" w:uiPriority="65" w:unhideWhenUsed="0"/>
-    <w:lsdException w:name="Medium List 2" w:semiHidden="0" w:uiPriority="66" w:unhideWhenUsed="0"/>
-    <w:lsdException w:name="Medium Grid 1" w:semiHidden="0" w:uiPriority="67" w:unhideWhenUsed="0"/>
-    <w:lsdException w:name="Medium Grid 2" w:semiHidden="0" w:uiPriority="68" w:unhideWhenUsed="0"/>
-    <w:lsdException w:name="Medium Grid 3" w:semiHidden="0" w:uiPriority="69" w:unhideWhenUsed="0"/>
-    <w:lsdException w:name="Dark List" w:semiHidden="0" w:uiPriority="70" w:unhideWhenUsed="0"/>
-    <w:lsdException w:name="Colorful Shading" w:semiHidden="0" w:uiPriority="71" w:unhideWhenUsed="0"/>
-    <w:lsdException w:name="Colorful List" w:semiHidden="0" w:uiPriority="72" w:unhideWhenUsed="0"/>
-    <w:lsdException w:name="Colorful Grid" w:semiHidden="0" w:uiPriority="73" w:unhideWhenUsed="0"/>
-    <w:lsdException w:name="Light Shading Accent 1" w:semiHidden="0" w:uiPriority="60" w:unhideWhenUsed="0"/>
-    <w:lsdException w:name="Light List Accent 1" w:semiHidden="0" w:uiPriority="61" w:unhideWhenUsed="0"/>
-    <w:lsdException w:name="Light Grid Accent 1" w:semiHidden="0" w:uiPriority="62" w:unhideWhenUsed="0"/>
-    <w:lsdException w:name="Medium Shading 1 Accent 1" w:semiHidden="0" w:uiPriority="63" w:unhideWhenUsed="0"/>
-    <w:lsdException w:name="Medium Shading 2 Accent 1" w:semiHidden="0" w:uiPriority="64" w:unhideWhenUsed="0"/>
-    <w:lsdException w:name="Medium List 1 Accent 1" w:semiHidden="0" w:uiPriority="65" w:unhideWhenUsed="0"/>
-    <w:lsdException w:name="Revision" w:unhideWhenUsed="0"/>
-    <w:lsdException w:name="List Paragraph" w:semiHidden="0" w:uiPriority="34" w:unhideWhenUsed="0" w:qFormat="1"/>
-    <w:lsdException w:name="Quote" w:semiHidden="0" w:uiPriority="29" w:unhideWhenUsed="0" w:qFormat="1"/>
-    <w:lsdException w:name="Intense Quote" w:semiHidden="0" w:uiPriority="30" w:unhideWhenUsed="0" w:qFormat="1"/>
-    <w:lsdException w:name="Medium List 2 Accent 1" w:semiHidden="0" w:uiPriority="66" w:unhideWhenUsed="0"/>
-    <w:lsdException w:name="Medium Grid 1 Accent 1" w:semiHidden="0" w:uiPriority="67" w:unhideWhenUsed="0"/>
-    <w:lsdException w:name="Medium Grid 2 Accent 1" w:semiHidden="0" w:uiPriority="68" w:unhideWhenUsed="0"/>
-    <w:lsdException w:name="Medium Grid 3 Accent 1" w:semiHidden="0" w:uiPriority="69" w:unhideWhenUsed="0"/>
-    <w:lsdException w:name="Dark List Accent 1" w:semiHidden="0" w:uiPriority="70" w:unhideWhenUsed="0"/>
-    <w:lsdException w:name="Colorful Shading Accent 1" w:semiHidden="0" w:uiPriority="71" w:unhideWhenUsed="0"/>
-    <w:lsdException w:name="Colorful List Accent 1" w:semiHidden="0" w:uiPriority="72" w:unhideWhenUsed="0"/>
-    <w:lsdException w:name="Colorful Grid Accent 1" w:semiHidden="0" w:uiPriority="73" w:unhideWhenUsed="0"/>
-    <w:lsdException w:name="Light Shading Accent 2" w:semiHidden="0" w:uiPriority="60" w:unhideWhenUsed="0"/>
-    <w:lsdException w:name="Light List Accent 2" w:semiHidden="0" w:uiPriority="61" w:unhideWhenUsed="0"/>
-    <w:lsdException w:name="Light Grid Accent 2" w:semiHidden="0" w:uiPriority="62" w:unhideWhenUsed="0"/>
-    <w:lsdException w:name="Medium Shading 1 Accent 2" w:semiHidden="0" w:uiPriority="63" w:unhideWhenUsed="0"/>
-    <w:lsdException w:name="Medium Shading 2 Accent 2" w:semiHidden="0" w:uiPriority="64" w:unhideWhenUsed="0"/>
-    <w:lsdException w:name="Medium List 1 Accent 2" w:semiHidden="0" w:uiPriority="65" w:unhideWhenUsed="0"/>
-    <w:lsdException w:name="Medium List 2 Accent 2" w:semiHidden="0" w:uiPriority="66" w:unhideWhenUsed="0"/>
-    <w:lsdException w:name="Medium Grid 1 Accent 2" w:semiHidden="0" w:uiPriority="67" w:unhideWhenUsed="0"/>
-    <w:lsdException w:name="Medium Grid 2 Accent 2" w:semiHidden="0" w:uiPriority="68" w:unhideWhenUsed="0"/>
-    <w:lsdException w:name="Medium Grid 3 Accent 2" w:semiHidden="0" w:uiPriority="69" w:unhideWhenUsed="0"/>
-    <w:lsdException w:name="Dark List Accent 2" w:semiHidden="0" w:uiPriority="70" w:unhideWhenUsed="0"/>
-    <w:lsdException w:name="Colorful Shading Accent 2" w:semiHidden="0" w:uiPriority="71" w:unhideWhenUsed="0"/>
-    <w:lsdException w:name="Colorful List Accent 2" w:semiHidden="0" w:uiPriority="72" w:unhideWhenUsed="0"/>
-    <w:lsdException w:name="Colorful Grid Accent 2" w:semiHidden="0" w:uiPriority="73" w:unhideWhenUsed="0"/>
-    <w:lsdException w:name="Light Shading Accent 3" w:semiHidden="0" w:uiPriority="60" w:unhideWhenUsed="0"/>
-    <w:lsdException w:name="Light List Accent 3" w:semiHidden="0" w:uiPriority="61" w:unhideWhenUsed="0"/>
-    <w:lsdException w:name="Light Grid Accent 3" w:semiHidden="0" w:uiPriority="62" w:unhideWhenUsed="0"/>
-    <w:lsdException w:name="Medium Shading 1 Accent 3" w:semiHidden="0" w:uiPriority="63" w:unhideWhenUsed="0"/>
-    <w:lsdException w:name="Medium Shading 2 Accent 3" w:semiHidden="0" w:uiPriority="64" w:unhideWhenUsed="0"/>
-    <w:lsdException w:name="Medium List 1 Accent 3" w:semiHidden="0" w:uiPriority="65" w:unhideWhenUsed="0"/>
-    <w:lsdException w:name="Medium List 2 Accent 3" w:semiHidden="0" w:uiPriority="66" w:unhideWhenUsed="0"/>
-    <w:lsdException w:name="Medium Grid 1 Accent 3" w:semiHidden="0" w:uiPriority="67" w:unhideWhenUsed="0"/>
-    <w:lsdException w:name="Medium Grid 2 Accent 3" w:semiHidden="0" w:uiPriority="68" w:unhideWhenUsed="0"/>
-    <w:lsdException w:name="Medium Grid 3 Accent 3" w:semiHidden="0" w:uiPriority="69" w:unhideWhenUsed="0"/>
-    <w:lsdException w:name="Dark List Accent 3" w:semiHidden="0" w:uiPriority="70" w:unhideWhenUsed="0"/>
-    <w:lsdException w:name="Colorful Shading Accent 3" w:semiHidden="0" w:uiPriority="71" w:unhideWhenUsed="0"/>
-    <w:lsdException w:name="Colorful List Accent 3" w:semiHidden="0" w:uiPriority="72" w:unhideWhenUsed="0"/>
-    <w:lsdException w:name="Colorful Grid Accent 3" w:semiHidden="0" w:uiPriority="73" w:unhideWhenUsed="0"/>
-    <w:lsdException w:name="Light Shading Accent 4" w:semiHidden="0" w:uiPriority="60" w:unhideWhenUsed="0"/>
-    <w:lsdException w:name="Light List Accent 4" w:semiHidden="0" w:uiPriority="61" w:unhideWhenUsed="0"/>
-    <w:lsdException w:name="Light Grid Accent 4" w:semiHidden="0" w:uiPriority="62" w:unhideWhenUsed="0"/>
-    <w:lsdException w:name="Medium Shading 1 Accent 4" w:semiHidden="0" w:uiPriority="63" w:unhideWhenUsed="0"/>
-    <w:lsdException w:name="Medium Shading 2 Accent 4" w:semiHidden="0" w:uiPriority="64" w:unhideWhenUsed="0"/>
-    <w:lsdException w:name="Medium List 1 Accent 4" w:semiHidden="0" w:uiPriority="65" w:unhideWhenUsed="0"/>
-    <w:lsdException w:name="Medium List 2 Accent 4" w:semiHidden="0" w:uiPriority="66" w:unhideWhenUsed="0"/>
-    <w:lsdException w:name="Medium Grid 1 Accent 4" w:semiHidden="0" w:uiPriority="67" w:unhideWhenUsed="0"/>
-    <w:lsdException w:name="Medium Grid 2 Accent 4" w:semiHidden="0" w:uiPriority="68" w:unhideWhenUsed="0"/>
-    <w:lsdException w:name="Medium Grid 3 Accent 4" w:semiHidden="0" w:uiPriority="69" w:unhideWhenUsed="0"/>
-    <w:lsdException w:name="Dark List Accent 4" w:semiHidden="0" w:uiPriority="70" w:unhideWhenUsed="0"/>
-    <w:lsdException w:name="Colorful Shading Accent 4" w:semiHidden="0" w:uiPriority="71" w:unhideWhenUsed="0"/>
-    <w:lsdException w:name="Colorful List Accent 4" w:semiHidden="0" w:uiPriority="72" w:unhideWhenUsed="0"/>
-    <w:lsdException w:name="Colorful Grid Accent 4" w:semiHidden="0" w:uiPriority="73" w:unhideWhenUsed="0"/>
-    <w:lsdException w:name="Light Shading Accent 5" w:semiHidden="0" w:uiPriority="60" w:unhideWhenUsed="0"/>
-    <w:lsdException w:name="Light List Accent 5" w:semiHidden="0" w:uiPriority="61" w:unhideWhenUsed="0"/>
-    <w:lsdException w:name="Light Grid Accent 5" w:semiHidden="0" w:uiPriority="62" w:unhideWhenUsed="0"/>
-    <w:lsdException w:name="Medium Shading 1 Accent 5" w:semiHidden="0" w:uiPriority="63" w:unhideWhenUsed="0"/>
-    <w:lsdException w:name="Medium Shading 2 Accent 5" w:semiHidden="0" w:uiPriority="64" w:unhideWhenUsed="0"/>
-    <w:lsdException w:name="Medium List 1 Accent 5" w:semiHidden="0" w:uiPriority="65" w:unhideWhenUsed="0"/>
-    <w:lsdException w:name="Medium List 2 Accent 5" w:semiHidden="0" w:uiPriority="66" w:unhideWhenUsed="0"/>
-    <w:lsdException w:name="Medium Grid 1 Accent 5" w:semiHidden="0" w:uiPriority="67" w:unhideWhenUsed="0"/>
-    <w:lsdException w:name="Medium Grid 2 Accent 5" w:semiHidden="0" w:uiPriority="68" w:unhideWhenUsed="0"/>
-    <w:lsdException w:name="Medium Grid 3 Accent 5" w:semiHidden="0" w:uiPriority="69" w:unhideWhenUsed="0"/>
-    <w:lsdException w:name="Dark List Accent 5" w:semiHidden="0" w:uiPriority="70" w:unhideWhenUsed="0"/>
-    <w:lsdException w:name="Colorful Shading Accent 5" w:semiHidden="0" w:uiPriority="71" w:unhideWhenUsed="0"/>
-    <w:lsdException w:name="Colorful List Accent 5" w:semiHidden="0" w:uiPriority="72" w:unhideWhenUsed="0"/>
-    <w:lsdException w:name="Colorful Grid Accent 5" w:semiHidden="0" w:uiPriority="73" w:unhideWhenUsed="0"/>
-    <w:lsdException w:name="Light Shading Accent 6" w:semiHidden="0" w:uiPriority="60" w:unhideWhenUsed="0"/>
-    <w:lsdException w:name="Light List Accent 6" w:semiHidden="0" w:uiPriority="61" w:unhideWhenUsed="0"/>
-    <w:lsdException w:name="Light Grid Accent 6" w:semiHidden="0" w:uiPriority="62" w:unhideWhenUsed="0"/>
-    <w:lsdException w:name="Medium Shading 1 Accent 6" w:semiHidden="0" w:uiPriority="63" w:unhideWhenUsed="0"/>
-    <w:lsdException w:name="Medium Shading 2 Accent 6" w:semiHidden="0" w:uiPriority="64" w:unhideWhenUsed="0"/>
-    <w:lsdException w:name="Medium List 1 Accent 6" w:semiHidden="0" w:uiPriority="65" w:unhideWhenUsed="0"/>
-    <w:lsdException w:name="Medium List 2 Accent 6" w:semiHidden="0" w:uiPriority="66" w:unhideWhenUsed="0"/>
-    <w:lsdException w:name="Medium Grid 1 Accent 6" w:semiHidden="0" w:uiPriority="67" w:unhideWhenUsed="0"/>
-    <w:lsdException w:name="Medium Grid 2 Accent 6" w:semiHidden="0" w:uiPriority="68" w:unhideWhenUsed="0"/>
-    <w:lsdException w:name="Medium Grid 3 Accent 6" w:semiHidden="0" w:uiPriority="69" w:unhideWhenUsed="0"/>
-    <w:lsdException w:name="Dark List Accent 6" w:semiHidden="0" w:uiPriority="70" w:unhideWhenUsed="0"/>
-    <w:lsdException w:name="Colorful Shading Accent 6" w:semiHidden="0" w:uiPriority="71" w:unhideWhenUsed="0"/>
-    <w:lsdException w:name="Colorful List Accent 6" w:semiHidden="0" w:uiPriority="72" w:unhideWhenUsed="0"/>
-    <w:lsdException w:name="Colorful Grid Accent 6" w:semiHidden="0" w:uiPriority="73" w:unhideWhenUsed="0"/>
-    <w:lsdException w:name="Subtle Emphasis" w:semiHidden="0" w:uiPriority="19" w:unhideWhenUsed="0" w:qFormat="1"/>
-    <w:lsdException w:name="Intense Emphasis" w:semiHidden="0" w:uiPriority="21" w:unhideWhenUsed="0" w:qFormat="1"/>
-    <w:lsdException w:name="Subtle Reference" w:semiHidden="0" w:uiPriority="31" w:unhideWhenUsed="0" w:qFormat="1"/>
-    <w:lsdException w:name="Intense Reference" w:semiHidden="0" w:uiPriority="32" w:unhideWhenUsed="0" w:qFormat="1"/>
-    <w:lsdException w:name="Book Title" w:semiHidden="0" w:uiPriority="33" w:unhideWhenUsed="0" w:qFormat="1"/>
-    <w:lsdException w:name="Bibliography" w:uiPriority="37"/>
-    <w:lsdException w:name="TOC Heading" w:uiPriority="39" w:qFormat="1"/>
+  <w:latentStyles w:defLockedState="0" w:defUIPriority="99" w:defSemiHidden="0" w:defUnhideWhenUsed="0" w:defQFormat="0" w:count="374">
+    <w:lsdException w:name="Normal" w:uiPriority="0" w:qFormat="1"/>
+    <w:lsdException w:name="heading 1" w:uiPriority="9" w:qFormat="1"/>
+    <w:lsdException w:name="heading 2" w:semiHidden="1" w:uiPriority="9" w:unhideWhenUsed="1" w:qFormat="1"/>
+    <w:lsdException w:name="heading 3" w:semiHidden="1" w:uiPriority="9" w:unhideWhenUsed="1" w:qFormat="1"/>
+    <w:lsdException w:name="heading 4" w:semiHidden="1" w:uiPriority="9" w:unhideWhenUsed="1" w:qFormat="1"/>
+    <w:lsdException w:name="heading 5" w:semiHidden="1" w:uiPriority="9" w:unhideWhenUsed="1" w:qFormat="1"/>
+    <w:lsdException w:name="heading 6" w:semiHidden="1" w:uiPriority="9" w:unhideWhenUsed="1" w:qFormat="1"/>
+    <w:lsdException w:name="heading 7" w:semiHidden="1" w:uiPriority="9" w:unhideWhenUsed="1" w:qFormat="1"/>
+    <w:lsdException w:name="heading 8" w:semiHidden="1" w:uiPriority="9" w:unhideWhenUsed="1" w:qFormat="1"/>
+    <w:lsdException w:name="heading 9" w:semiHidden="1" w:uiPriority="9" w:unhideWhenUsed="1" w:qFormat="1"/>
+    <w:lsdException w:name="index 1" w:semiHidden="1" w:unhideWhenUsed="1"/>
+    <w:lsdException w:name="index 2" w:semiHidden="1" w:unhideWhenUsed="1"/>
+    <w:lsdException w:name="index 3" w:semiHidden="1" w:unhideWhenUsed="1"/>
+    <w:lsdException w:name="index 4" w:semiHidden="1" w:unhideWhenUsed="1"/>
+    <w:lsdException w:name="index 5" w:semiHidden="1" w:unhideWhenUsed="1"/>
+    <w:lsdException w:name="index 6" w:semiHidden="1" w:unhideWhenUsed="1"/>
+    <w:lsdException w:name="index 7" w:semiHidden="1" w:unhideWhenUsed="1"/>
+    <w:lsdException w:name="index 8" w:semiHidden="1" w:unhideWhenUsed="1"/>
+    <w:lsdException w:name="index 9" w:semiHidden="1" w:unhideWhenUsed="1"/>
+    <w:lsdException w:name="toc 1" w:semiHidden="1" w:uiPriority="39" w:unhideWhenUsed="1"/>
+    <w:lsdException w:name="toc 2" w:semiHidden="1" w:uiPriority="39" w:unhideWhenUsed="1"/>
+    <w:lsdException w:name="toc 3" w:semiHidden="1" w:uiPriority="39" w:unhideWhenUsed="1"/>
+    <w:lsdException w:name="toc 4" w:semiHidden="1" w:uiPriority="39" w:unhideWhenUsed="1"/>
+    <w:lsdException w:name="toc 5" w:semiHidden="1" w:uiPriority="39" w:unhideWhenUsed="1"/>
+    <w:lsdException w:name="toc 6" w:semiHidden="1" w:uiPriority="39" w:unhideWhenUsed="1"/>
+    <w:lsdException w:name="toc 7" w:semiHidden="1" w:uiPriority="39" w:unhideWhenUsed="1"/>
+    <w:lsdException w:name="toc 8" w:semiHidden="1" w:uiPriority="39" w:unhideWhenUsed="1"/>
+    <w:lsdException w:name="toc 9" w:semiHidden="1" w:uiPriority="39" w:unhideWhenUsed="1"/>
+    <w:lsdException w:name="Normal Indent" w:semiHidden="1" w:unhideWhenUsed="1"/>
+    <w:lsdException w:name="footnote text" w:semiHidden="1" w:unhideWhenUsed="1"/>
+    <w:lsdException w:name="annotation text" w:semiHidden="1" w:unhideWhenUsed="1"/>
+    <w:lsdException w:name="header" w:semiHidden="1" w:unhideWhenUsed="1"/>
+    <w:lsdException w:name="footer" w:semiHidden="1" w:unhideWhenUsed="1"/>
+    <w:lsdException w:name="index heading" w:semiHidden="1" w:unhideWhenUsed="1"/>
+    <w:lsdException w:name="caption" w:semiHidden="1" w:uiPriority="35" w:unhideWhenUsed="1" w:qFormat="1"/>
+    <w:lsdException w:name="table of figures" w:semiHidden="1" w:unhideWhenUsed="1"/>
+    <w:lsdException w:name="envelope address" w:semiHidden="1" w:unhideWhenUsed="1"/>
+    <w:lsdException w:name="envelope return" w:semiHidden="1" w:unhideWhenUsed="1"/>
+    <w:lsdException w:name="footnote reference" w:semiHidden="1" w:unhideWhenUsed="1"/>
+    <w:lsdException w:name="annotation reference" w:semiHidden="1" w:unhideWhenUsed="1"/>
+    <w:lsdException w:name="line number" w:semiHidden="1" w:unhideWhenUsed="1"/>
+    <w:lsdException w:name="page number" w:semiHidden="1" w:unhideWhenUsed="1"/>
+    <w:lsdException w:name="endnote reference" w:semiHidden="1" w:unhideWhenUsed="1"/>
+    <w:lsdException w:name="endnote text" w:semiHidden="1" w:unhideWhenUsed="1"/>
+    <w:lsdException w:name="table of authorities" w:semiHidden="1" w:unhideWhenUsed="1"/>
+    <w:lsdException w:name="macro" w:semiHidden="1" w:unhideWhenUsed="1"/>
+    <w:lsdException w:name="toa heading" w:semiHidden="1" w:unhideWhenUsed="1"/>
+    <w:lsdException w:name="List" w:semiHidden="1" w:unhideWhenUsed="1"/>
+    <w:lsdException w:name="List Bullet" w:semiHidden="1" w:unhideWhenUsed="1"/>
+    <w:lsdException w:name="List Number" w:semiHidden="1" w:unhideWhenUsed="1"/>
+    <w:lsdException w:name="List 2" w:semiHidden="1" w:unhideWhenUsed="1"/>
+    <w:lsdException w:name="List 3" w:semiHidden="1" w:unhideWhenUsed="1"/>
+    <w:lsdException w:name="List 4" w:semiHidden="1" w:unhideWhenUsed="1"/>
+    <w:lsdException w:name="List 5" w:semiHidden="1" w:unhideWhenUsed="1"/>
+    <w:lsdException w:name="List Bullet 2" w:semiHidden="1" w:unhideWhenUsed="1"/>
+    <w:lsdException w:name="List Bullet 3" w:semiHidden="1" w:unhideWhenUsed="1"/>
+    <w:lsdException w:name="List Bullet 4" w:semiHidden="1" w:unhideWhenUsed="1"/>
+    <w:lsdException w:name="List Bullet 5" w:semiHidden="1" w:unhideWhenUsed="1"/>
+    <w:lsdException w:name="List Number 2" w:semiHidden="1" w:unhideWhenUsed="1"/>
+    <w:lsdException w:name="List Number 3" w:semiHidden="1" w:unhideWhenUsed="1"/>
+    <w:lsdException w:name="List Number 4" w:semiHidden="1" w:unhideWhenUsed="1"/>
+    <w:lsdException w:name="List Number 5" w:semiHidden="1" w:unhideWhenUsed="1"/>
+    <w:lsdException w:name="Title" w:uiPriority="10" w:qFormat="1"/>
+    <w:lsdException w:name="Closing" w:semiHidden="1" w:unhideWhenUsed="1"/>
+    <w:lsdException w:name="Signature" w:semiHidden="1" w:unhideWhenUsed="1"/>
+    <w:lsdException w:name="Default Paragraph Font" w:semiHidden="1" w:uiPriority="1" w:unhideWhenUsed="1"/>
+    <w:lsdException w:name="Body Text" w:semiHidden="1" w:uiPriority="0" w:unhideWhenUsed="1"/>
+    <w:lsdException w:name="Body Text Indent" w:semiHidden="1" w:unhideWhenUsed="1"/>
+    <w:lsdException w:name="List Continue" w:semiHidden="1" w:unhideWhenUsed="1"/>
+    <w:lsdException w:name="List Continue 2" w:semiHidden="1" w:unhideWhenUsed="1"/>
+    <w:lsdException w:name="List Continue 3" w:semiHidden="1" w:unhideWhenUsed="1"/>
+    <w:lsdException w:name="List Continue 4" w:semiHidden="1" w:unhideWhenUsed="1"/>
+    <w:lsdException w:name="List Continue 5" w:semiHidden="1" w:unhideWhenUsed="1"/>
+    <w:lsdException w:name="Message Header" w:semiHidden="1" w:unhideWhenUsed="1"/>
+    <w:lsdException w:name="Subtitle" w:uiPriority="11" w:qFormat="1"/>
+    <w:lsdException w:name="Salutation" w:semiHidden="1" w:unhideWhenUsed="1"/>
+    <w:lsdException w:name="Date" w:semiHidden="1" w:unhideWhenUsed="1"/>
+    <w:lsdException w:name="Body Text First Indent" w:semiHidden="1" w:unhideWhenUsed="1"/>
+    <w:lsdException w:name="Body Text First Indent 2" w:semiHidden="1" w:unhideWhenUsed="1"/>
+    <w:lsdException w:name="Note Heading" w:semiHidden="1" w:unhideWhenUsed="1"/>
+    <w:lsdException w:name="Body Text 2" w:semiHidden="1" w:unhideWhenUsed="1"/>
+    <w:lsdException w:name="Body Text 3" w:semiHidden="1" w:unhideWhenUsed="1"/>
+    <w:lsdException w:name="Body Text Indent 2" w:semiHidden="1" w:unhideWhenUsed="1"/>
+    <w:lsdException w:name="Body Text Indent 3" w:semiHidden="1" w:unhideWhenUsed="1"/>
+    <w:lsdException w:name="Block Text" w:semiHidden="1" w:unhideWhenUsed="1"/>
+    <w:lsdException w:name="Hyperlink" w:semiHidden="1" w:unhideWhenUsed="1"/>
+    <w:lsdException w:name="FollowedHyperlink" w:semiHidden="1" w:unhideWhenUsed="1"/>
+    <w:lsdException w:name="Strong" w:uiPriority="22" w:qFormat="1"/>
+    <w:lsdException w:name="Emphasis" w:uiPriority="20" w:qFormat="1"/>
+    <w:lsdException w:name="Document Map" w:semiHidden="1" w:unhideWhenUsed="1"/>
+    <w:lsdException w:name="Plain Text" w:semiHidden="1" w:uiPriority="0" w:unhideWhenUsed="1"/>
+    <w:lsdException w:name="E-mail Signature" w:semiHidden="1" w:unhideWhenUsed="1"/>
+    <w:lsdException w:name="HTML Top of Form" w:semiHidden="1" w:unhideWhenUsed="1"/>
+    <w:lsdException w:name="HTML Bottom of Form" w:semiHidden="1" w:unhideWhenUsed="1"/>
+    <w:lsdException w:name="Normal (Web)" w:semiHidden="1" w:unhideWhenUsed="1"/>
+    <w:lsdException w:name="HTML Acronym" w:semiHidden="1" w:unhideWhenUsed="1"/>
+    <w:lsdException w:name="HTML Address" w:semiHidden="1" w:unhideWhenUsed="1"/>
+    <w:lsdException w:name="HTML Cite" w:semiHidden="1" w:unhideWhenUsed="1"/>
+    <w:lsdException w:name="HTML Code" w:semiHidden="1" w:unhideWhenUsed="1"/>
+    <w:lsdException w:name="HTML Definition" w:semiHidden="1" w:unhideWhenUsed="1"/>
+    <w:lsdException w:name="HTML Keyboard" w:semiHidden="1" w:unhideWhenUsed="1"/>
+    <w:lsdException w:name="HTML Preformatted" w:semiHidden="1" w:unhideWhenUsed="1"/>
+    <w:lsdException w:name="HTML Sample" w:semiHidden="1" w:unhideWhenUsed="1"/>
+    <w:lsdException w:name="HTML Typewriter" w:semiHidden="1" w:unhideWhenUsed="1"/>
+    <w:lsdException w:name="HTML Variable" w:semiHidden="1" w:unhideWhenUsed="1"/>
+    <w:lsdException w:name="Normal Table" w:semiHidden="1" w:unhideWhenUsed="1"/>
+    <w:lsdException w:name="annotation subject" w:semiHidden="1" w:unhideWhenUsed="1"/>
+    <w:lsdException w:name="No List" w:semiHidden="1" w:unhideWhenUsed="1"/>
+    <w:lsdException w:name="Outline List 1" w:semiHidden="1" w:unhideWhenUsed="1"/>
+    <w:lsdException w:name="Outline List 2" w:semiHidden="1" w:unhideWhenUsed="1"/>
+    <w:lsdException w:name="Outline List 3" w:semiHidden="1" w:unhideWhenUsed="1"/>
+    <w:lsdException w:name="Table Simple 1" w:semiHidden="1" w:unhideWhenUsed="1"/>
+    <w:lsdException w:name="Table Simple 2" w:semiHidden="1" w:unhideWhenUsed="1"/>
+    <w:lsdException w:name="Table Simple 3" w:semiHidden="1" w:unhideWhenUsed="1"/>
+    <w:lsdException w:name="Table Classic 1" w:semiHidden="1" w:unhideWhenUsed="1"/>
+    <w:lsdException w:name="Table Classic 2" w:semiHidden="1" w:unhideWhenUsed="1"/>
+    <w:lsdException w:name="Table Classic 3" w:semiHidden="1" w:unhideWhenUsed="1"/>
+    <w:lsdException w:name="Table Classic 4" w:semiHidden="1" w:unhideWhenUsed="1"/>
+    <w:lsdException w:name="Table Colorful 1" w:semiHidden="1" w:unhideWhenUsed="1"/>
+    <w:lsdException w:name="Table Colorful 2" w:semiHidden="1" w:unhideWhenUsed="1"/>
+    <w:lsdException w:name="Table Colorful 3" w:semiHidden="1" w:unhideWhenUsed="1"/>
+    <w:lsdException w:name="Table Columns 1" w:semiHidden="1" w:unhideWhenUsed="1"/>
+    <w:lsdException w:name="Table Columns 2" w:semiHidden="1" w:unhideWhenUsed="1"/>
+    <w:lsdException w:name="Table Columns 3" w:semiHidden="1" w:unhideWhenUsed="1"/>
+    <w:lsdException w:name="Table Columns 4" w:semiHidden="1" w:unhideWhenUsed="1"/>
+    <w:lsdException w:name="Table Columns 5" w:semiHidden="1" w:unhideWhenUsed="1"/>
+    <w:lsdException w:name="Table Grid 1" w:semiHidden="1" w:unhideWhenUsed="1"/>
+    <w:lsdException w:name="Table Grid 2" w:semiHidden="1" w:unhideWhenUsed="1"/>
+    <w:lsdException w:name="Table Grid 3" w:semiHidden="1" w:unhideWhenUsed="1"/>
+    <w:lsdException w:name="Table Grid 4" w:semiHidden="1" w:unhideWhenUsed="1"/>
+    <w:lsdException w:name="Table Grid 5" w:semiHidden="1" w:unhideWhenUsed="1"/>
+    <w:lsdException w:name="Table Grid 6" w:semiHidden="1" w:unhideWhenUsed="1"/>
+    <w:lsdException w:name="Table Grid 7" w:semiHidden="1" w:unhideWhenUsed="1"/>
+    <w:lsdException w:name="Table Grid 8" w:semiHidden="1" w:unhideWhenUsed="1"/>
+    <w:lsdException w:name="Table List 1" w:semiHidden="1" w:unhideWhenUsed="1"/>
+    <w:lsdException w:name="Table List 2" w:semiHidden="1" w:unhideWhenUsed="1"/>
+    <w:lsdException w:name="Table List 3" w:semiHidden="1" w:unhideWhenUsed="1"/>
+    <w:lsdException w:name="Table List 4" w:semiHidden="1" w:unhideWhenUsed="1"/>
+    <w:lsdException w:name="Table List 5" w:semiHidden="1" w:unhideWhenUsed="1"/>
+    <w:lsdException w:name="Table List 6" w:semiHidden="1" w:unhideWhenUsed="1"/>
+    <w:lsdException w:name="Table List 7" w:semiHidden="1" w:unhideWhenUsed="1"/>
+    <w:lsdException w:name="Table List 8" w:semiHidden="1" w:unhideWhenUsed="1"/>
+    <w:lsdException w:name="Table 3D effects 1" w:semiHidden="1" w:unhideWhenUsed="1"/>
+    <w:lsdException w:name="Table 3D effects 2" w:semiHidden="1" w:unhideWhenUsed="1"/>
+    <w:lsdException w:name="Table 3D effects 3" w:semiHidden="1" w:unhideWhenUsed="1"/>
+    <w:lsdException w:name="Table Contemporary" w:semiHidden="1" w:unhideWhenUsed="1"/>
+    <w:lsdException w:name="Table Elegant" w:semiHidden="1" w:unhideWhenUsed="1"/>
+    <w:lsdException w:name="Table Professional" w:semiHidden="1" w:unhideWhenUsed="1"/>
+    <w:lsdException w:name="Table Subtle 1" w:semiHidden="1" w:unhideWhenUsed="1"/>
+    <w:lsdException w:name="Table Subtle 2" w:semiHidden="1" w:unhideWhenUsed="1"/>
+    <w:lsdException w:name="Table Web 1" w:semiHidden="1" w:unhideWhenUsed="1"/>
+    <w:lsdException w:name="Table Web 2" w:semiHidden="1" w:unhideWhenUsed="1"/>
+    <w:lsdException w:name="Table Web 3" w:semiHidden="1" w:unhideWhenUsed="1"/>
+    <w:lsdException w:name="Balloon Text" w:semiHidden="1" w:unhideWhenUsed="1"/>
+    <w:lsdException w:name="Table Grid" w:semiHidden="1" w:uiPriority="59" w:unhideWhenUsed="1"/>
+    <w:lsdException w:name="Table Theme" w:semiHidden="1" w:unhideWhenUsed="1"/>
+    <w:lsdException w:name="Placeholder Text" w:semiHidden="1"/>
+    <w:lsdException w:name="No Spacing" w:uiPriority="1" w:qFormat="1"/>
+    <w:lsdException w:name="Light Shading" w:uiPriority="60"/>
+    <w:lsdException w:name="Light List" w:uiPriority="61"/>
+    <w:lsdException w:name="Light Grid" w:uiPriority="62"/>
+    <w:lsdException w:name="Medium Shading 1" w:uiPriority="63"/>
+    <w:lsdException w:name="Medium Shading 2" w:uiPriority="64"/>
+    <w:lsdException w:name="Medium List 1" w:uiPriority="65"/>
+    <w:lsdException w:name="Medium List 2" w:uiPriority="66"/>
+    <w:lsdException w:name="Medium Grid 1" w:uiPriority="67"/>
+    <w:lsdException w:name="Medium Grid 2" w:uiPriority="68"/>
+    <w:lsdException w:name="Medium Grid 3" w:uiPriority="69"/>
+    <w:lsdException w:name="Dark List" w:uiPriority="70"/>
+    <w:lsdException w:name="Colorful Shading" w:uiPriority="71"/>
+    <w:lsdException w:name="Colorful List" w:uiPriority="72"/>
+    <w:lsdException w:name="Colorful Grid" w:uiPriority="73"/>
+    <w:lsdException w:name="Light Shading Accent 1" w:uiPriority="60"/>
+    <w:lsdException w:name="Light List Accent 1" w:uiPriority="61"/>
+    <w:lsdException w:name="Light Grid Accent 1" w:uiPriority="62"/>
+    <w:lsdException w:name="Medium Shading 1 Accent 1" w:uiPriority="63"/>
+    <w:lsdException w:name="Medium Shading 2 Accent 1" w:uiPriority="64"/>
+    <w:lsdException w:name="Medium List 1 Accent 1" w:uiPriority="65"/>
+    <w:lsdException w:name="Revision" w:semiHidden="1"/>
+    <w:lsdException w:name="List Paragraph" w:uiPriority="34" w:qFormat="1"/>
+    <w:lsdException w:name="Quote" w:uiPriority="29" w:qFormat="1"/>
+    <w:lsdException w:name="Intense Quote" w:uiPriority="30" w:qFormat="1"/>
+    <w:lsdException w:name="Medium List 2 Accent 1" w:uiPriority="66"/>
+    <w:lsdException w:name="Medium Grid 1 Accent 1" w:uiPriority="67"/>
+    <w:lsdException w:name="Medium Grid 2 Accent 1" w:uiPriority="68"/>
+    <w:lsdException w:name="Medium Grid 3 Accent 1" w:uiPriority="69"/>
+    <w:lsdException w:name="Dark List Accent 1" w:uiPriority="70"/>
+    <w:lsdException w:name="Colorful Shading Accent 1" w:uiPriority="71"/>
+    <w:lsdException w:name="Colorful List Accent 1" w:uiPriority="72"/>
+    <w:lsdException w:name="Colorful Grid Accent 1" w:uiPriority="73"/>
+    <w:lsdException w:name="Light Shading Accent 2" w:uiPriority="60"/>
+    <w:lsdException w:name="Light List Accent 2" w:uiPriority="61"/>
+    <w:lsdException w:name="Light Grid Accent 2" w:uiPriority="62"/>
+    <w:lsdException w:name="Medium Shading 1 Accent 2" w:uiPriority="63"/>
+    <w:lsdException w:name="Medium Shading 2 Accent 2" w:uiPriority="64"/>
+    <w:lsdException w:name="Medium List 1 Accent 2" w:uiPriority="65"/>
+    <w:lsdException w:name="Medium List 2 Accent 2" w:uiPriority="66"/>
+    <w:lsdException w:name="Medium Grid 1 Accent 2" w:uiPriority="67"/>
+    <w:lsdException w:name="Medium Grid 2 Accent 2" w:uiPriority="68"/>
+    <w:lsdException w:name="Medium Grid 3 Accent 2" w:uiPriority="69"/>
+    <w:lsdException w:name="Dark List Accent 2" w:uiPriority="70"/>
+    <w:lsdException w:name="Colorful Shading Accent 2" w:uiPriority="71"/>
+    <w:lsdException w:name="Colorful List Accent 2" w:uiPriority="72"/>
+    <w:lsdException w:name="Colorful Grid Accent 2" w:uiPriority="73"/>
+    <w:lsdException w:name="Light Shading Accent 3" w:uiPriority="60"/>
+    <w:lsdException w:name="Light List Accent 3" w:uiPriority="61"/>
+    <w:lsdException w:name="Light Grid Accent 3" w:uiPriority="62"/>
+    <w:lsdException w:name="Medium Shading 1 Accent 3" w:uiPriority="63"/>
+    <w:lsdException w:name="Medium Shading 2 Accent 3" w:uiPriority="64"/>
+    <w:lsdException w:name="Medium List 1 Accent 3" w:uiPriority="65"/>
+    <w:lsdException w:name="Medium List 2 Accent 3" w:uiPriority="66"/>
+    <w:lsdException w:name="Medium Grid 1 Accent 3" w:uiPriority="67"/>
+    <w:lsdException w:name="Medium Grid 2 Accent 3" w:uiPriority="68"/>
+    <w:lsdException w:name="Medium Grid 3 Accent 3" w:uiPriority="69"/>
+    <w:lsdException w:name="Dark List Accent 3" w:uiPriority="70"/>
+    <w:lsdException w:name="Colorful Shading Accent 3" w:uiPriority="71"/>
+    <w:lsdException w:name="Colorful List Accent 3" w:uiPriority="72"/>
+    <w:lsdException w:name="Colorful Grid Accent 3" w:uiPriority="73"/>
+    <w:lsdException w:name="Light Shading Accent 4" w:uiPriority="60"/>
+    <w:lsdException w:name="Light List Accent 4" w:uiPriority="61"/>
+    <w:lsdException w:name="Light Grid Accent 4" w:uiPriority="62"/>
+    <w:lsdException w:name="Medium Shading 1 Accent 4" w:uiPriority="63"/>
+    <w:lsdException w:name="Medium Shading 2 Accent 4" w:uiPriority="64"/>
+    <w:lsdException w:name="Medium List 1 Accent 4" w:uiPriority="65"/>
+    <w:lsdException w:name="Medium List 2 Accent 4" w:uiPriority="66"/>
+    <w:lsdException w:name="Medium Grid 1 Accent 4" w:uiPriority="67"/>
+    <w:lsdException w:name="Medium Grid 2 Accent 4" w:uiPriority="68"/>
+    <w:lsdException w:name="Medium Grid 3 Accent 4" w:uiPriority="69"/>
+    <w:lsdException w:name="Dark List Accent 4" w:uiPriority="70"/>
+    <w:lsdException w:name="Colorful Shading Accent 4" w:uiPriority="71"/>
+    <w:lsdException w:name="Colorful List Accent 4" w:uiPriority="72"/>
+    <w:lsdException w:name="Colorful Grid Accent 4" w:uiPriority="73"/>
+    <w:lsdException w:name="Light Shading Accent 5" w:uiPriority="60"/>
+    <w:lsdException w:name="Light List Accent 5" w:uiPriority="61"/>
+    <w:lsdException w:name="Light Grid Accent 5" w:uiPriority="62"/>
+    <w:lsdException w:name="Medium Shading 1 Accent 5" w:uiPriority="63"/>
+    <w:lsdException w:name="Medium Shading 2 Accent 5" w:uiPriority="64"/>
+    <w:lsdException w:name="Medium List 1 Accent 5" w:uiPriority="65"/>
+    <w:lsdException w:name="Medium List 2 Accent 5" w:uiPriority="66"/>
+    <w:lsdException w:name="Medium Grid 1 Accent 5" w:uiPriority="67"/>
+    <w:lsdException w:name="Medium Grid 2 Accent 5" w:uiPriority="68"/>
+    <w:lsdException w:name="Medium Grid 3 Accent 5" w:uiPriority="69"/>
+    <w:lsdException w:name="Dark List Accent 5" w:uiPriority="70"/>
+    <w:lsdException w:name="Colorful Shading Accent 5" w:uiPriority="71"/>
+    <w:lsdException w:name="Colorful List Accent 5" w:uiPriority="72"/>
+    <w:lsdException w:name="Colorful Grid Accent 5" w:uiPriority="73"/>
+    <w:lsdException w:name="Light Shading Accent 6" w:uiPriority="60"/>
+    <w:lsdException w:name="Light List Accent 6" w:uiPriority="61"/>
+    <w:lsdException w:name="Light Grid Accent 6" w:uiPriority="62"/>
+    <w:lsdException w:name="Medium Shading 1 Accent 6" w:uiPriority="63"/>
+    <w:lsdException w:name="Medium Shading 2 Accent 6" w:uiPriority="64"/>
+    <w:lsdException w:name="Medium List 1 Accent 6" w:uiPriority="65"/>
+    <w:lsdException w:name="Medium List 2 Accent 6" w:uiPriority="66"/>
+    <w:lsdException w:name="Medium Grid 1 Accent 6" w:uiPriority="67"/>
+    <w:lsdException w:name="Medium Grid 2 Accent 6" w:uiPriority="68"/>
+    <w:lsdException w:name="Medium Grid 3 Accent 6" w:uiPriority="69"/>
+    <w:lsdException w:name="Dark List Accent 6" w:uiPriority="70"/>
+    <w:lsdException w:name="Colorful Shading Accent 6" w:uiPriority="71"/>
+    <w:lsdException w:name="Colorful List Accent 6" w:uiPriority="72"/>
+    <w:lsdException w:name="Colorful Grid Accent 6" w:uiPriority="73"/>
+    <w:lsdException w:name="Subtle Emphasis" w:uiPriority="19" w:qFormat="1"/>
+    <w:lsdException w:name="Intense Emphasis" w:uiPriority="21" w:qFormat="1"/>
+    <w:lsdException w:name="Subtle Reference" w:uiPriority="31" w:qFormat="1"/>
+    <w:lsdException w:name="Intense Reference" w:uiPriority="32" w:qFormat="1"/>
+    <w:lsdException w:name="Book Title" w:uiPriority="33" w:qFormat="1"/>
+    <w:lsdException w:name="Bibliography" w:semiHidden="1" w:uiPriority="37" w:unhideWhenUsed="1"/>
+    <w:lsdException w:name="TOC Heading" w:semiHidden="1" w:uiPriority="39" w:unhideWhenUsed="1" w:qFormat="1"/>
+    <w:lsdException w:name="Plain Table 1" w:uiPriority="41"/>
+    <w:lsdException w:name="Plain Table 2" w:uiPriority="42"/>
+    <w:lsdException w:name="Plain Table 3" w:uiPriority="43"/>
+    <w:lsdException w:name="Plain Table 4" w:uiPriority="44"/>
+    <w:lsdException w:name="Plain Table 5" w:uiPriority="45"/>
+    <w:lsdException w:name="Grid Table Light" w:uiPriority="40"/>
+    <w:lsdException w:name="Grid Table 1 Light" w:uiPriority="46"/>
+    <w:lsdException w:name="Grid Table 2" w:uiPriority="47"/>
+    <w:lsdException w:name="Grid Table 3" w:uiPriority="48"/>
+    <w:lsdException w:name="Grid Table 4" w:uiPriority="49"/>
+    <w:lsdException w:name="Grid Table 5 Dark" w:uiPriority="50"/>
+    <w:lsdException w:name="Grid Table 6 Colorful" w:uiPriority="51"/>
+    <w:lsdException w:name="Grid Table 7 Colorful" w:uiPriority="52"/>
+    <w:lsdException w:name="Grid Table 1 Light Accent 1" w:uiPriority="46"/>
+    <w:lsdException w:name="Grid Table 2 Accent 1" w:uiPriority="47"/>
+    <w:lsdException w:name="Grid Table 3 Accent 1" w:uiPriority="48"/>
+    <w:lsdException w:name="Grid Table 4 Accent 1" w:uiPriority="49"/>
+    <w:lsdException w:name="Grid Table 5 Dark Accent 1" w:uiPriority="50"/>
+    <w:lsdException w:name="Grid Table 6 Colorful Accent 1" w:uiPriority="51"/>
+    <w:lsdException w:name="Grid Table 7 Colorful Accent 1" w:uiPriority="52"/>
+    <w:lsdException w:name="Grid Table 1 Light Accent 2" w:uiPriority="46"/>
+    <w:lsdException w:name="Grid Table 2 Accent 2" w:uiPriority="47"/>
+    <w:lsdException w:name="Grid Table 3 Accent 2" w:uiPriority="48"/>
+    <w:lsdException w:name="Grid Table 4 Accent 2" w:uiPriority="49"/>
+    <w:lsdException w:name="Grid Table 5 Dark Accent 2" w:uiPriority="50"/>
+    <w:lsdException w:name="Grid Table 6 Colorful Accent 2" w:uiPriority="51"/>
+    <w:lsdException w:name="Grid Table 7 Colorful Accent 2" w:uiPriority="52"/>
+    <w:lsdException w:name="Grid Table 1 Light Accent 3" w:uiPriority="46"/>
+    <w:lsdException w:name="Grid Table 2 Accent 3" w:uiPriority="47"/>
+    <w:lsdException w:name="Grid Table 3 Accent 3" w:uiPriority="48"/>
+    <w:lsdException w:name="Grid Table 4 Accent 3" w:uiPriority="49"/>
+    <w:lsdException w:name="Grid Table 5 Dark Accent 3" w:uiPriority="50"/>
+    <w:lsdException w:name="Grid Table 6 Colorful Accent 3" w:uiPriority="51"/>
+    <w:lsdException w:name="Grid Table 7 Colorful Accent 3" w:uiPriority="52"/>
+    <w:lsdException w:name="Grid Table 1 Light Accent 4" w:uiPriority="46"/>
+    <w:lsdException w:name="Grid Table 2 Accent 4" w:uiPriority="47"/>
+    <w:lsdException w:name="Grid Table 3 Accent 4" w:uiPriority="48"/>
+    <w:lsdException w:name="Grid Table 4 Accent 4" w:uiPriority="49"/>
+    <w:lsdException w:name="Grid Table 5 Dark Accent 4" w:uiPriority="50"/>
+    <w:lsdException w:name="Grid Table 6 Colorful Accent 4" w:uiPriority="51"/>
+    <w:lsdException w:name="Grid Table 7 Colorful Accent 4" w:uiPriority="52"/>
+    <w:lsdException w:name="Grid Table 1 Light Accent 5" w:uiPriority="46"/>
+    <w:lsdException w:name="Grid Table 2 Accent 5" w:uiPriority="47"/>
+    <w:lsdException w:name="Grid Table 3 Accent 5" w:uiPriority="48"/>
+    <w:lsdException w:name="Grid Table 4 Accent 5" w:uiPriority="49"/>
+    <w:lsdException w:name="Grid Table 5 Dark Accent 5" w:uiPriority="50"/>
+    <w:lsdException w:name="Grid Table 6 Colorful Accent 5" w:uiPriority="51"/>
+    <w:lsdException w:name="Grid Table 7 Colorful Accent 5" w:uiPriority="52"/>
+    <w:lsdException w:name="Grid Table 1 Light Accent 6" w:uiPriority="46"/>
+    <w:lsdException w:name="Grid Table 2 Accent 6" w:uiPriority="47"/>
+    <w:lsdException w:name="Grid Table 3 Accent 6" w:uiPriority="48"/>
+    <w:lsdException w:name="Grid Table 4 Accent 6" w:uiPriority="49"/>
+    <w:lsdException w:name="Grid Table 5 Dark Accent 6" w:uiPriority="50"/>
+    <w:lsdException w:name="Grid Table 6 Colorful Accent 6" w:uiPriority="51"/>
+    <w:lsdException w:name="Grid Table 7 Colorful Accent 6" w:uiPriority="52"/>
+    <w:lsdException w:name="List Table 1 Light" w:uiPriority="46"/>
+    <w:lsdException w:name="List Table 2" w:uiPriority="47"/>
+    <w:lsdException w:name="List Table 3" w:uiPriority="48"/>
+    <w:lsdException w:name="List Table 4" w:uiPriority="49"/>
+    <w:lsdException w:name="List Table 5 Dark" w:uiPriority="50"/>
+    <w:lsdException w:name="List Table 6 Colorful" w:uiPriority="51"/>
+    <w:lsdException w:name="List Table 7 Colorful" w:uiPriority="52"/>
+    <w:lsdException w:name="List Table 1 Light Accent 1" w:uiPriority="46"/>
+    <w:lsdException w:name="List Table 2 Accent 1" w:uiPriority="47"/>
+    <w:lsdException w:name="List Table 3 Accent 1" w:uiPriority="48"/>
+    <w:lsdException w:name="List Table 4 Accent 1" w:uiPriority="49"/>
+    <w:lsdException w:name="List Table 5 Dark Accent 1" w:uiPriority="50"/>
+    <w:lsdException w:name="List Table 6 Colorful Accent 1" w:uiPriority="51"/>
+    <w:lsdException w:name="List Table 7 Colorful Accent 1" w:uiPriority="52"/>
+    <w:lsdException w:name="List Table 1 Light Accent 2" w:uiPriority="46"/>
+    <w:lsdException w:name="List Table 2 Accent 2" w:uiPriority="47"/>
+    <w:lsdException w:name="List Table 3 Accent 2" w:uiPriority="48"/>
+    <w:lsdException w:name="List Table 4 Accent 2" w:uiPriority="49"/>
+    <w:lsdException w:name="List Table 5 Dark Accent 2" w:uiPriority="50"/>
+    <w:lsdException w:name="List Table 6 Colorful Accent 2" w:uiPriority="51"/>
+    <w:lsdException w:name="List Table 7 Colorful Accent 2" w:uiPriority="52"/>
+    <w:lsdException w:name="List Table 1 Light Accent 3" w:uiPriority="46"/>
+    <w:lsdException w:name="List Table 2 Accent 3" w:uiPriority="47"/>
+    <w:lsdException w:name="List Table 3 Accent 3" w:uiPriority="48"/>
+    <w:lsdException w:name="List Table 4 Accent 3" w:uiPriority="49"/>
+    <w:lsdException w:name="List Table 5 Dark Accent 3" w:uiPriority="50"/>
+    <w:lsdException w:name="List Table 6 Colorful Accent 3" w:uiPriority="51"/>
+    <w:lsdException w:name="List Table 7 Colorful Accent 3" w:uiPriority="52"/>
+    <w:lsdException w:name="List Table 1 Light Accent 4" w:uiPriority="46"/>
+    <w:lsdException w:name="List Table 2 Accent 4" w:uiPriority="47"/>
+    <w:lsdException w:name="List Table 3 Accent 4" w:uiPriority="48"/>
+    <w:lsdException w:name="List Table 4 Accent 4" w:uiPriority="49"/>
+    <w:lsdException w:name="List Table 5 Dark Accent 4" w:uiPriority="50"/>
+    <w:lsdException w:name="List Table 6 Colorful Accent 4" w:uiPriority="51"/>
+    <w:lsdException w:name="List Table 7 Colorful Accent 4" w:uiPriority="52"/>
+    <w:lsdException w:name="List Table 1 Light Accent 5" w:uiPriority="46"/>
+    <w:lsdException w:name="List Table 2 Accent 5" w:uiPriority="47"/>
+    <w:lsdException w:name="List Table 3 Accent 5" w:uiPriority="48"/>
+    <w:lsdException w:name="List Table 4 Accent 5" w:uiPriority="49"/>
+    <w:lsdException w:name="List Table 5 Dark Accent 5" w:uiPriority="50"/>
+    <w:lsdException w:name="List Table 6 Colorful Accent 5" w:uiPriority="51"/>
+    <w:lsdException w:name="List Table 7 Colorful Accent 5" w:uiPriority="52"/>
+    <w:lsdException w:name="List Table 1 Light Accent 6" w:uiPriority="46"/>
+    <w:lsdException w:name="List Table 2 Accent 6" w:uiPriority="47"/>
+    <w:lsdException w:name="List Table 3 Accent 6" w:uiPriority="48"/>
+    <w:lsdException w:name="List Table 4 Accent 6" w:uiPriority="49"/>
+    <w:lsdException w:name="List Table 5 Dark Accent 6" w:uiPriority="50"/>
+    <w:lsdException w:name="List Table 6 Colorful Accent 6" w:uiPriority="51"/>
+    <w:lsdException w:name="List Table 7 Colorful Accent 6" w:uiPriority="52"/>
+    <w:lsdException w:name="Mention" w:semiHidden="1" w:unhideWhenUsed="1"/>
+    <w:lsdException w:name="Smart Hyperlink" w:semiHidden="1" w:unhideWhenUsed="1"/>
+    <w:lsdException w:name="Hashtag" w:semiHidden="1" w:unhideWhenUsed="1"/>
   </w:latentStyles>
   <w:style w:type="paragraph" w:default="1" w:styleId="Normalny">
     <w:name w:val="Normal"/>
@@ -40233,7 +40534,6 @@
     <w:uiPriority w:val="99"/>
     <w:semiHidden/>
     <w:unhideWhenUsed/>
-    <w:qFormat/>
     <w:tblPr>
       <w:tblInd w:w="0" w:type="dxa"/>
       <w:tblCellMar>
@@ -40543,10 +40843,10 @@
       <w:lang w:eastAsia="pl-PL"/>
     </w:rPr>
   </w:style>
-  <w:style w:type="paragraph" w:styleId="Plandokumentu">
+  <w:style w:type="paragraph" w:styleId="Mapadokumentu">
     <w:name w:val="Document Map"/>
     <w:basedOn w:val="Normalny"/>
-    <w:link w:val="PlandokumentuZnak"/>
+    <w:link w:val="MapadokumentuZnak"/>
     <w:uiPriority w:val="99"/>
     <w:semiHidden/>
     <w:unhideWhenUsed/>
@@ -40557,10 +40857,10 @@
       <w:szCs w:val="16"/>
     </w:rPr>
   </w:style>
-  <w:style w:type="character" w:customStyle="1" w:styleId="PlandokumentuZnak">
-    <w:name w:val="Plan dokumentu Znak"/>
+  <w:style w:type="character" w:customStyle="1" w:styleId="MapadokumentuZnak">
+    <w:name w:val="Mapa dokumentu Znak"/>
     <w:basedOn w:val="Domylnaczcionkaakapitu"/>
-    <w:link w:val="Plandokumentu"/>
+    <w:link w:val="Mapadokumentu"/>
     <w:uiPriority w:val="99"/>
     <w:semiHidden/>
     <w:rsid w:val="00B349FD"/>
@@ -40697,7 +40997,6 @@
     <w:uiPriority w:val="59"/>
     <w:rsid w:val="00F16CD7"/>
     <w:tblPr>
-      <w:tblInd w:w="0" w:type="dxa"/>
       <w:tblBorders>
         <w:top w:val="single" w:sz="4" w:space="0" w:color="000000" w:themeColor="text1"/>
         <w:left w:val="single" w:sz="4" w:space="0" w:color="000000" w:themeColor="text1"/>
@@ -40706,12 +41005,6 @@
         <w:insideH w:val="single" w:sz="4" w:space="0" w:color="000000" w:themeColor="text1"/>
         <w:insideV w:val="single" w:sz="4" w:space="0" w:color="000000" w:themeColor="text1"/>
       </w:tblBorders>
-      <w:tblCellMar>
-        <w:top w:w="0" w:type="dxa"/>
-        <w:left w:w="108" w:type="dxa"/>
-        <w:bottom w:w="0" w:type="dxa"/>
-        <w:right w:w="108" w:type="dxa"/>
-      </w:tblCellMar>
     </w:tblPr>
   </w:style>
   <w:style w:type="character" w:styleId="UyteHipercze">
@@ -41220,7 +41513,7 @@
 </file>
 
 <file path=customXml/itemProps2.xml><?xml version="1.0" encoding="utf-8"?>
-<ds:datastoreItem xmlns:ds="http://schemas.openxmlformats.org/officeDocument/2006/customXml" ds:itemID="{D3EAC761-131C-4861-AADA-175BAB57B5CF}">
+<ds:datastoreItem xmlns:ds="http://schemas.openxmlformats.org/officeDocument/2006/customXml" ds:itemID="{64CF2F30-F99A-47DD-A2DD-0A169B6051BB}">
   <ds:schemaRefs>
     <ds:schemaRef ds:uri="http://schemas.openxmlformats.org/officeDocument/2006/bibliography"/>
   </ds:schemaRefs>

</xml_diff>

<commit_message>
v 3.7.3 Dodana mechanika dyscypliny Phasmucro
</commit_message>
<xml_diff>
--- a/Karmazyn.docx
+++ b/Karmazyn.docx
@@ -167,7 +167,7 @@
         <w:t>wersja 3.</w:t>
       </w:r>
       <w:r>
-        <w:t>7.2</w:t>
+        <w:t>7.3</w:t>
       </w:r>
     </w:p>
     <w:p>
@@ -203,8 +203,10 @@
         <w:rPr>
           <w:lang w:val="en-US"/>
         </w:rPr>
-        <w:t>03</w:t>
-      </w:r>
+        <w:t>18</w:t>
+      </w:r>
+      <w:bookmarkStart w:id="0" w:name="_GoBack"/>
+      <w:bookmarkEnd w:id="0"/>
     </w:p>
     <w:p>
       <w:pPr>
@@ -338,6 +340,7 @@
           <w:docPartUnique/>
         </w:docPartObj>
       </w:sdtPr>
+      <w:sdtEndPr/>
       <w:sdtContent>
         <w:p>
           <w:pPr>
@@ -7224,16 +7227,16 @@
           <w:szCs w:val="24"/>
         </w:rPr>
       </w:pPr>
-      <w:bookmarkStart w:id="0" w:name="_Toc456975425"/>
-      <w:bookmarkStart w:id="1" w:name="_Toc457246434"/>
-      <w:bookmarkStart w:id="2" w:name="_Toc459697112"/>
+      <w:bookmarkStart w:id="1" w:name="_Toc456975425"/>
+      <w:bookmarkStart w:id="2" w:name="_Toc457246434"/>
+      <w:bookmarkStart w:id="3" w:name="_Toc459697112"/>
       <w:r>
         <w:lastRenderedPageBreak/>
         <w:t>Wstęp</w:t>
       </w:r>
-      <w:bookmarkEnd w:id="0"/>
       <w:bookmarkEnd w:id="1"/>
       <w:bookmarkEnd w:id="2"/>
+      <w:bookmarkEnd w:id="3"/>
       <w:r>
         <w:t>         </w:t>
       </w:r>
@@ -7318,17 +7321,17 @@
         </w:rPr>
         <w:t>cudzysłowem.</w:t>
       </w:r>
-      <w:bookmarkStart w:id="3" w:name="_Toc456770751"/>
+      <w:bookmarkStart w:id="4" w:name="_Toc456770751"/>
     </w:p>
     <w:p>
       <w:pPr>
         <w:pStyle w:val="Nagwek2"/>
       </w:pPr>
-      <w:bookmarkStart w:id="4" w:name="_Toc459697113"/>
+      <w:bookmarkStart w:id="5" w:name="_Toc459697113"/>
       <w:r>
         <w:t>Podziękowania</w:t>
       </w:r>
-      <w:bookmarkEnd w:id="4"/>
+      <w:bookmarkEnd w:id="5"/>
     </w:p>
     <w:p>
       <w:r>
@@ -7487,12 +7490,12 @@
       <w:pPr>
         <w:pStyle w:val="Nagwek2"/>
       </w:pPr>
-      <w:bookmarkStart w:id="5" w:name="_Toc459697114"/>
+      <w:bookmarkStart w:id="6" w:name="_Toc459697114"/>
       <w:r>
         <w:lastRenderedPageBreak/>
         <w:t>Inspiracje</w:t>
       </w:r>
-      <w:bookmarkEnd w:id="5"/>
+      <w:bookmarkEnd w:id="6"/>
     </w:p>
     <w:p>
       <w:r>
@@ -7876,7 +7879,7 @@
           <w:lang w:val="en-US"/>
         </w:rPr>
       </w:pPr>
-      <w:bookmarkStart w:id="6" w:name="_Toc459697115"/>
+      <w:bookmarkStart w:id="7" w:name="_Toc459697115"/>
       <w:r>
         <w:rPr>
           <w:lang w:val="en-US"/>
@@ -7884,7 +7887,7 @@
         <w:lastRenderedPageBreak/>
         <w:t>Historia wersji</w:t>
       </w:r>
-      <w:bookmarkEnd w:id="6"/>
+      <w:bookmarkEnd w:id="7"/>
     </w:p>
     <w:p>
       <w:pPr>
@@ -8889,11 +8892,11 @@
           <w:t>https://github.com/Gvaireth/Karmazyn-Handbook/commits/master</w:t>
         </w:r>
       </w:hyperlink>
-      <w:bookmarkStart w:id="7" w:name="_Toc456975426"/>
-      <w:bookmarkEnd w:id="3"/>
-    </w:p>
-    <w:p>
-      <w:bookmarkStart w:id="8" w:name="_Toc457246435"/>
+      <w:bookmarkStart w:id="8" w:name="_Toc456975426"/>
+      <w:bookmarkEnd w:id="4"/>
+    </w:p>
+    <w:p>
+      <w:bookmarkStart w:id="9" w:name="_Toc457246435"/>
     </w:p>
     <w:p/>
     <w:p>
@@ -8916,14 +8919,14 @@
       <w:pPr>
         <w:pStyle w:val="Nagwek1"/>
       </w:pPr>
-      <w:bookmarkStart w:id="9" w:name="_Toc459697116"/>
+      <w:bookmarkStart w:id="10" w:name="_Toc459697116"/>
       <w:r>
         <w:lastRenderedPageBreak/>
         <w:t>Szlachta Krwi</w:t>
       </w:r>
-      <w:bookmarkEnd w:id="7"/>
       <w:bookmarkEnd w:id="8"/>
       <w:bookmarkEnd w:id="9"/>
+      <w:bookmarkEnd w:id="10"/>
     </w:p>
     <w:p>
       <w:pPr>
@@ -8985,17 +8988,17 @@
       <w:pPr>
         <w:pStyle w:val="Nagwek2"/>
       </w:pPr>
-      <w:bookmarkStart w:id="10" w:name="_Toc456770752"/>
-      <w:bookmarkStart w:id="11" w:name="_Toc456975427"/>
-      <w:bookmarkStart w:id="12" w:name="_Toc457246436"/>
-      <w:bookmarkStart w:id="13" w:name="_Toc459697117"/>
+      <w:bookmarkStart w:id="11" w:name="_Toc456770752"/>
+      <w:bookmarkStart w:id="12" w:name="_Toc456975427"/>
+      <w:bookmarkStart w:id="13" w:name="_Toc457246436"/>
+      <w:bookmarkStart w:id="14" w:name="_Toc459697117"/>
       <w:r>
         <w:t>Trochę historii</w:t>
       </w:r>
-      <w:bookmarkEnd w:id="10"/>
       <w:bookmarkEnd w:id="11"/>
       <w:bookmarkEnd w:id="12"/>
       <w:bookmarkEnd w:id="13"/>
+      <w:bookmarkEnd w:id="14"/>
     </w:p>
     <w:p>
       <w:pPr>
@@ -9035,17 +9038,17 @@
       <w:pPr>
         <w:pStyle w:val="Nagwek2"/>
       </w:pPr>
-      <w:bookmarkStart w:id="14" w:name="_Toc456770753"/>
-      <w:bookmarkStart w:id="15" w:name="_Toc456975428"/>
-      <w:bookmarkStart w:id="16" w:name="_Toc457246437"/>
-      <w:bookmarkStart w:id="17" w:name="_Toc459697118"/>
+      <w:bookmarkStart w:id="15" w:name="_Toc456770753"/>
+      <w:bookmarkStart w:id="16" w:name="_Toc456975428"/>
+      <w:bookmarkStart w:id="17" w:name="_Toc457246437"/>
+      <w:bookmarkStart w:id="18" w:name="_Toc459697118"/>
       <w:r>
         <w:t>Czemu Szlachta jest potężna?</w:t>
       </w:r>
-      <w:bookmarkEnd w:id="14"/>
       <w:bookmarkEnd w:id="15"/>
       <w:bookmarkEnd w:id="16"/>
       <w:bookmarkEnd w:id="17"/>
+      <w:bookmarkEnd w:id="18"/>
     </w:p>
     <w:p/>
     <w:p>
@@ -9096,17 +9099,17 @@
       <w:pPr>
         <w:pStyle w:val="Nagwek2"/>
       </w:pPr>
-      <w:bookmarkStart w:id="18" w:name="_Toc456770754"/>
-      <w:bookmarkStart w:id="19" w:name="_Toc456975429"/>
-      <w:bookmarkStart w:id="20" w:name="_Toc457246438"/>
-      <w:bookmarkStart w:id="21" w:name="_Toc459697119"/>
+      <w:bookmarkStart w:id="19" w:name="_Toc456770754"/>
+      <w:bookmarkStart w:id="20" w:name="_Toc456975429"/>
+      <w:bookmarkStart w:id="21" w:name="_Toc457246438"/>
+      <w:bookmarkStart w:id="22" w:name="_Toc459697119"/>
       <w:r>
         <w:t>A ja? ja?</w:t>
       </w:r>
-      <w:bookmarkEnd w:id="18"/>
       <w:bookmarkEnd w:id="19"/>
       <w:bookmarkEnd w:id="20"/>
       <w:bookmarkEnd w:id="21"/>
+      <w:bookmarkEnd w:id="22"/>
     </w:p>
     <w:p>
       <w:pPr>
@@ -9135,17 +9138,17 @@
       <w:pPr>
         <w:pStyle w:val="Nagwek2"/>
       </w:pPr>
-      <w:bookmarkStart w:id="22" w:name="_Toc456770755"/>
-      <w:bookmarkStart w:id="23" w:name="_Toc456975430"/>
-      <w:bookmarkStart w:id="24" w:name="_Toc457246439"/>
-      <w:bookmarkStart w:id="25" w:name="_Toc459697120"/>
+      <w:bookmarkStart w:id="23" w:name="_Toc456770755"/>
+      <w:bookmarkStart w:id="24" w:name="_Toc456975430"/>
+      <w:bookmarkStart w:id="25" w:name="_Toc457246439"/>
+      <w:bookmarkStart w:id="26" w:name="_Toc459697120"/>
       <w:r>
         <w:t>Ale zaraz…</w:t>
       </w:r>
-      <w:bookmarkEnd w:id="22"/>
       <w:bookmarkEnd w:id="23"/>
       <w:bookmarkEnd w:id="24"/>
       <w:bookmarkEnd w:id="25"/>
+      <w:bookmarkEnd w:id="26"/>
     </w:p>
     <w:p/>
     <w:p>
@@ -9194,14 +9197,14 @@
       <w:pPr>
         <w:pStyle w:val="Nagwek1"/>
       </w:pPr>
-      <w:bookmarkStart w:id="26" w:name="_Toc457246440"/>
-      <w:bookmarkStart w:id="27" w:name="_Toc459697121"/>
+      <w:bookmarkStart w:id="27" w:name="_Toc457246440"/>
+      <w:bookmarkStart w:id="28" w:name="_Toc459697121"/>
       <w:r>
         <w:lastRenderedPageBreak/>
         <w:t>Tworzenie Szlachcica</w:t>
       </w:r>
-      <w:bookmarkEnd w:id="26"/>
       <w:bookmarkEnd w:id="27"/>
+      <w:bookmarkEnd w:id="28"/>
     </w:p>
     <w:p>
       <w:r>
@@ -9265,16 +9268,16 @@
       <w:pPr>
         <w:pStyle w:val="Nagwek2"/>
       </w:pPr>
-      <w:bookmarkStart w:id="28" w:name="_Toc457246441"/>
-      <w:bookmarkStart w:id="29" w:name="_Toc459697122"/>
+      <w:bookmarkStart w:id="29" w:name="_Toc457246441"/>
+      <w:bookmarkStart w:id="30" w:name="_Toc459697122"/>
       <w:r>
         <w:t>Krok pierwszy</w:t>
       </w:r>
       <w:r>
         <w:t xml:space="preserve"> - Koncepcja</w:t>
       </w:r>
-      <w:bookmarkEnd w:id="28"/>
       <w:bookmarkEnd w:id="29"/>
+      <w:bookmarkEnd w:id="30"/>
     </w:p>
     <w:p>
       <w:r>
@@ -9361,13 +9364,13 @@
       <w:r>
         <w:t>). Doświadczonym jak na standardy ludzkie, gdyż 50 letni Szlachcic wygląda zapewne na nie więcej niż późną dwudziestkę i ma przed sobą jeszcze dobre dwie lub trzy setki lat życia. Jeśli nie przydarzy mu się nieszczęście...</w:t>
       </w:r>
-      <w:bookmarkStart w:id="30" w:name="_Toc457246442"/>
+      <w:bookmarkStart w:id="31" w:name="_Toc457246442"/>
     </w:p>
     <w:p>
       <w:pPr>
         <w:pStyle w:val="Nagwek2"/>
       </w:pPr>
-      <w:bookmarkStart w:id="31" w:name="_Toc459697123"/>
+      <w:bookmarkStart w:id="32" w:name="_Toc459697123"/>
       <w:r>
         <w:t>Krok drugi</w:t>
       </w:r>
@@ -9377,8 +9380,8 @@
       <w:r>
         <w:t>Linia Krwi</w:t>
       </w:r>
-      <w:bookmarkEnd w:id="30"/>
       <w:bookmarkEnd w:id="31"/>
+      <w:bookmarkEnd w:id="32"/>
     </w:p>
     <w:p/>
     <w:p>
@@ -9781,16 +9784,16 @@
       <w:pPr>
         <w:pStyle w:val="Nagwek2"/>
       </w:pPr>
-      <w:bookmarkStart w:id="32" w:name="_Toc457246443"/>
-      <w:bookmarkStart w:id="33" w:name="_Toc459697124"/>
+      <w:bookmarkStart w:id="33" w:name="_Toc457246443"/>
+      <w:bookmarkStart w:id="34" w:name="_Toc459697124"/>
       <w:r>
         <w:t>Krok trzeci</w:t>
       </w:r>
       <w:r>
         <w:t xml:space="preserve"> - Pochodzenie</w:t>
       </w:r>
-      <w:bookmarkEnd w:id="32"/>
       <w:bookmarkEnd w:id="33"/>
+      <w:bookmarkEnd w:id="34"/>
     </w:p>
     <w:p>
       <w:r>
@@ -9820,16 +9823,16 @@
       <w:pPr>
         <w:pStyle w:val="Nagwek2"/>
       </w:pPr>
-      <w:bookmarkStart w:id="34" w:name="_Toc457246444"/>
-      <w:bookmarkStart w:id="35" w:name="_Toc459697125"/>
+      <w:bookmarkStart w:id="35" w:name="_Toc457246444"/>
+      <w:bookmarkStart w:id="36" w:name="_Toc459697125"/>
       <w:r>
         <w:t>Krok czwarty</w:t>
       </w:r>
       <w:r>
         <w:t xml:space="preserve"> - Dyscypliny</w:t>
       </w:r>
-      <w:bookmarkEnd w:id="34"/>
       <w:bookmarkEnd w:id="35"/>
+      <w:bookmarkEnd w:id="36"/>
     </w:p>
     <w:p/>
     <w:p>
@@ -10437,16 +10440,16 @@
       <w:pPr>
         <w:pStyle w:val="Nagwek2"/>
       </w:pPr>
-      <w:bookmarkStart w:id="36" w:name="_Toc457246445"/>
-      <w:bookmarkStart w:id="37" w:name="_Toc459697126"/>
+      <w:bookmarkStart w:id="37" w:name="_Toc457246445"/>
+      <w:bookmarkStart w:id="38" w:name="_Toc459697126"/>
       <w:r>
         <w:t>Krok piąty</w:t>
       </w:r>
       <w:r>
         <w:t xml:space="preserve"> - Kompetencje</w:t>
       </w:r>
-      <w:bookmarkEnd w:id="36"/>
       <w:bookmarkEnd w:id="37"/>
+      <w:bookmarkEnd w:id="38"/>
     </w:p>
     <w:p>
       <w:r>
@@ -10524,16 +10527,16 @@
       <w:pPr>
         <w:pStyle w:val="Nagwek2"/>
       </w:pPr>
-      <w:bookmarkStart w:id="38" w:name="_Toc457246446"/>
-      <w:bookmarkStart w:id="39" w:name="_Toc459697127"/>
+      <w:bookmarkStart w:id="39" w:name="_Toc457246446"/>
+      <w:bookmarkStart w:id="40" w:name="_Toc459697127"/>
       <w:r>
         <w:t>Krok szósty</w:t>
       </w:r>
       <w:r>
         <w:t xml:space="preserve"> - Ekwipunek</w:t>
       </w:r>
-      <w:bookmarkEnd w:id="38"/>
       <w:bookmarkEnd w:id="39"/>
+      <w:bookmarkEnd w:id="40"/>
     </w:p>
     <w:p>
       <w:r>
@@ -10557,8 +10560,8 @@
       <w:r>
         <w:t xml:space="preserve"> można to obniżyć dwukrotnie bez wielkiej ujmy na honorze.</w:t>
       </w:r>
-      <w:bookmarkStart w:id="40" w:name="_Toc456770756"/>
-      <w:bookmarkStart w:id="41" w:name="_Toc456975431"/>
+      <w:bookmarkStart w:id="41" w:name="_Toc456770756"/>
+      <w:bookmarkStart w:id="42" w:name="_Toc456975431"/>
       <w:r>
         <w:t xml:space="preserve"> Można też zakupić </w:t>
       </w:r>
@@ -10606,8 +10609,8 @@
           <w:szCs w:val="48"/>
         </w:rPr>
       </w:pPr>
-      <w:bookmarkStart w:id="42" w:name="_Ref458930533"/>
-      <w:bookmarkStart w:id="43" w:name="_Toc457246447"/>
+      <w:bookmarkStart w:id="43" w:name="_Ref458930533"/>
+      <w:bookmarkStart w:id="44" w:name="_Toc457246447"/>
       <w:r>
         <w:br w:type="page"/>
       </w:r>
@@ -10616,13 +10619,13 @@
       <w:pPr>
         <w:pStyle w:val="Nagwek1"/>
       </w:pPr>
-      <w:bookmarkStart w:id="44" w:name="_Toc459697128"/>
+      <w:bookmarkStart w:id="45" w:name="_Toc459697128"/>
       <w:r>
         <w:lastRenderedPageBreak/>
         <w:t>System</w:t>
       </w:r>
-      <w:bookmarkEnd w:id="42"/>
-      <w:bookmarkEnd w:id="44"/>
+      <w:bookmarkEnd w:id="43"/>
+      <w:bookmarkEnd w:id="45"/>
     </w:p>
     <w:p>
       <w:r>
@@ -10656,11 +10659,11 @@
       <w:pPr>
         <w:pStyle w:val="Nagwek2"/>
       </w:pPr>
-      <w:bookmarkStart w:id="45" w:name="_Toc459697129"/>
+      <w:bookmarkStart w:id="46" w:name="_Toc459697129"/>
       <w:r>
         <w:t>IQ, Will i Per</w:t>
       </w:r>
-      <w:bookmarkEnd w:id="45"/>
+      <w:bookmarkEnd w:id="46"/>
     </w:p>
     <w:p/>
     <w:p>
@@ -10693,13 +10696,13 @@
       <w:pPr>
         <w:pStyle w:val="Nagwek2"/>
       </w:pPr>
-      <w:bookmarkStart w:id="46" w:name="_Ref458930734"/>
-      <w:bookmarkStart w:id="47" w:name="_Toc459697130"/>
+      <w:bookmarkStart w:id="47" w:name="_Ref458930734"/>
+      <w:bookmarkStart w:id="48" w:name="_Toc459697130"/>
       <w:r>
         <w:t>Modyfikator startowego bogactwa</w:t>
       </w:r>
-      <w:bookmarkEnd w:id="46"/>
       <w:bookmarkEnd w:id="47"/>
+      <w:bookmarkEnd w:id="48"/>
     </w:p>
     <w:p/>
     <w:p>
@@ -11638,15 +11641,15 @@
       <w:pPr>
         <w:pStyle w:val="Nagwek1"/>
       </w:pPr>
-      <w:bookmarkStart w:id="48" w:name="_Toc459697131"/>
+      <w:bookmarkStart w:id="49" w:name="_Toc459697131"/>
       <w:r>
         <w:lastRenderedPageBreak/>
         <w:t>Linie Krwi</w:t>
       </w:r>
-      <w:bookmarkEnd w:id="40"/>
       <w:bookmarkEnd w:id="41"/>
-      <w:bookmarkEnd w:id="43"/>
-      <w:bookmarkEnd w:id="48"/>
+      <w:bookmarkEnd w:id="42"/>
+      <w:bookmarkEnd w:id="44"/>
+      <w:bookmarkEnd w:id="49"/>
     </w:p>
     <w:p>
       <w:pPr>
@@ -11663,17 +11666,17 @@
       <w:pPr>
         <w:pStyle w:val="Nagwek2"/>
       </w:pPr>
-      <w:bookmarkStart w:id="49" w:name="_Toc456770757"/>
-      <w:bookmarkStart w:id="50" w:name="_Toc456975432"/>
-      <w:bookmarkStart w:id="51" w:name="_Toc457246448"/>
-      <w:bookmarkStart w:id="52" w:name="_Toc459697132"/>
+      <w:bookmarkStart w:id="50" w:name="_Toc456770757"/>
+      <w:bookmarkStart w:id="51" w:name="_Toc456975432"/>
+      <w:bookmarkStart w:id="52" w:name="_Toc457246448"/>
+      <w:bookmarkStart w:id="53" w:name="_Toc459697132"/>
       <w:r>
         <w:t>Askhalea</w:t>
       </w:r>
-      <w:bookmarkEnd w:id="49"/>
       <w:bookmarkEnd w:id="50"/>
       <w:bookmarkEnd w:id="51"/>
       <w:bookmarkEnd w:id="52"/>
+      <w:bookmarkEnd w:id="53"/>
     </w:p>
     <w:p>
       <w:pPr>
@@ -12061,8 +12064,8 @@
       </w:pPr>
     </w:p>
     <w:p>
-      <w:bookmarkStart w:id="53" w:name="_Toc456770758"/>
-      <w:bookmarkStart w:id="54" w:name="_Toc456975433"/>
+      <w:bookmarkStart w:id="54" w:name="_Toc456770758"/>
+      <w:bookmarkStart w:id="55" w:name="_Toc456975433"/>
     </w:p>
     <w:p>
       <w:pPr>
@@ -13308,15 +13311,15 @@
       <w:pPr>
         <w:pStyle w:val="Nagwek2"/>
       </w:pPr>
-      <w:bookmarkStart w:id="55" w:name="_Toc457246449"/>
-      <w:bookmarkStart w:id="56" w:name="_Toc459697133"/>
+      <w:bookmarkStart w:id="56" w:name="_Toc457246449"/>
+      <w:bookmarkStart w:id="57" w:name="_Toc459697133"/>
       <w:r>
         <w:t>Bluturion</w:t>
       </w:r>
-      <w:bookmarkEnd w:id="53"/>
       <w:bookmarkEnd w:id="54"/>
       <w:bookmarkEnd w:id="55"/>
       <w:bookmarkEnd w:id="56"/>
+      <w:bookmarkEnd w:id="57"/>
     </w:p>
     <w:p>
       <w:pPr>
@@ -14897,17 +14900,17 @@
       <w:pPr>
         <w:pStyle w:val="Nagwek2"/>
       </w:pPr>
-      <w:bookmarkStart w:id="57" w:name="_Toc456770759"/>
-      <w:bookmarkStart w:id="58" w:name="_Toc456975434"/>
-      <w:bookmarkStart w:id="59" w:name="_Toc457246450"/>
-      <w:bookmarkStart w:id="60" w:name="_Toc459697134"/>
+      <w:bookmarkStart w:id="58" w:name="_Toc456770759"/>
+      <w:bookmarkStart w:id="59" w:name="_Toc456975434"/>
+      <w:bookmarkStart w:id="60" w:name="_Toc457246450"/>
+      <w:bookmarkStart w:id="61" w:name="_Toc459697134"/>
       <w:r>
         <w:t>Fenewir</w:t>
       </w:r>
-      <w:bookmarkEnd w:id="57"/>
       <w:bookmarkEnd w:id="58"/>
       <w:bookmarkEnd w:id="59"/>
       <w:bookmarkEnd w:id="60"/>
+      <w:bookmarkEnd w:id="61"/>
     </w:p>
     <w:p>
       <w:pPr>
@@ -16066,17 +16069,17 @@
       <w:pPr>
         <w:pStyle w:val="Nagwek2"/>
       </w:pPr>
-      <w:bookmarkStart w:id="61" w:name="_Toc456770760"/>
-      <w:bookmarkStart w:id="62" w:name="_Toc456975435"/>
-      <w:bookmarkStart w:id="63" w:name="_Toc457246451"/>
-      <w:bookmarkStart w:id="64" w:name="_Toc459697135"/>
+      <w:bookmarkStart w:id="62" w:name="_Toc456770760"/>
+      <w:bookmarkStart w:id="63" w:name="_Toc456975435"/>
+      <w:bookmarkStart w:id="64" w:name="_Toc457246451"/>
+      <w:bookmarkStart w:id="65" w:name="_Toc459697135"/>
       <w:r>
         <w:t>Grafdar</w:t>
       </w:r>
-      <w:bookmarkEnd w:id="61"/>
       <w:bookmarkEnd w:id="62"/>
       <w:bookmarkEnd w:id="63"/>
       <w:bookmarkEnd w:id="64"/>
+      <w:bookmarkEnd w:id="65"/>
     </w:p>
     <w:p>
       <w:pPr>
@@ -17506,17 +17509,17 @@
       <w:pPr>
         <w:pStyle w:val="Nagwek2"/>
       </w:pPr>
-      <w:bookmarkStart w:id="65" w:name="_Toc456770761"/>
-      <w:bookmarkStart w:id="66" w:name="_Toc456975436"/>
-      <w:bookmarkStart w:id="67" w:name="_Toc457246452"/>
-      <w:bookmarkStart w:id="68" w:name="_Toc459697136"/>
+      <w:bookmarkStart w:id="66" w:name="_Toc456770761"/>
+      <w:bookmarkStart w:id="67" w:name="_Toc456975436"/>
+      <w:bookmarkStart w:id="68" w:name="_Toc457246452"/>
+      <w:bookmarkStart w:id="69" w:name="_Toc459697136"/>
       <w:r>
         <w:t>Khirsem</w:t>
       </w:r>
-      <w:bookmarkEnd w:id="65"/>
       <w:bookmarkEnd w:id="66"/>
       <w:bookmarkEnd w:id="67"/>
       <w:bookmarkEnd w:id="68"/>
+      <w:bookmarkEnd w:id="69"/>
       <w:r>
         <w:t xml:space="preserve">  </w:t>
       </w:r>
@@ -18688,17 +18691,17 @@
       <w:pPr>
         <w:pStyle w:val="Nagwek2"/>
       </w:pPr>
-      <w:bookmarkStart w:id="69" w:name="_Toc456770762"/>
-      <w:bookmarkStart w:id="70" w:name="_Toc456975437"/>
-      <w:bookmarkStart w:id="71" w:name="_Toc457246453"/>
-      <w:bookmarkStart w:id="72" w:name="_Toc459697137"/>
+      <w:bookmarkStart w:id="70" w:name="_Toc456770762"/>
+      <w:bookmarkStart w:id="71" w:name="_Toc456975437"/>
+      <w:bookmarkStart w:id="72" w:name="_Toc457246453"/>
+      <w:bookmarkStart w:id="73" w:name="_Toc459697137"/>
       <w:r>
         <w:t>Lanverra</w:t>
       </w:r>
-      <w:bookmarkEnd w:id="69"/>
       <w:bookmarkEnd w:id="70"/>
       <w:bookmarkEnd w:id="71"/>
       <w:bookmarkEnd w:id="72"/>
+      <w:bookmarkEnd w:id="73"/>
     </w:p>
     <w:p>
       <w:pPr>
@@ -19932,9 +19935,9 @@
           <w:docGrid w:linePitch="360"/>
         </w:sectPr>
       </w:pPr>
-      <w:bookmarkStart w:id="73" w:name="_Toc456770763"/>
-      <w:bookmarkStart w:id="74" w:name="_Toc456975438"/>
-      <w:bookmarkStart w:id="75" w:name="_Toc457246454"/>
+      <w:bookmarkStart w:id="74" w:name="_Toc456770763"/>
+      <w:bookmarkStart w:id="75" w:name="_Toc456975438"/>
+      <w:bookmarkStart w:id="76" w:name="_Toc457246454"/>
     </w:p>
     <w:p>
       <w:pPr>
@@ -19943,17 +19946,17 @@
           <w:lang w:val="en-US"/>
         </w:rPr>
       </w:pPr>
-      <w:bookmarkStart w:id="76" w:name="_Toc459697138"/>
+      <w:bookmarkStart w:id="77" w:name="_Toc459697138"/>
       <w:r>
         <w:rPr>
           <w:lang w:val="en-US"/>
         </w:rPr>
         <w:t>Myrthiss</w:t>
       </w:r>
-      <w:bookmarkEnd w:id="73"/>
       <w:bookmarkEnd w:id="74"/>
       <w:bookmarkEnd w:id="75"/>
       <w:bookmarkEnd w:id="76"/>
+      <w:bookmarkEnd w:id="77"/>
     </w:p>
     <w:p>
       <w:pPr>
@@ -21071,17 +21074,17 @@
       <w:pPr>
         <w:pStyle w:val="Nagwek2"/>
       </w:pPr>
-      <w:bookmarkStart w:id="77" w:name="_Toc456770764"/>
-      <w:bookmarkStart w:id="78" w:name="_Toc456975439"/>
-      <w:bookmarkStart w:id="79" w:name="_Toc457246455"/>
-      <w:bookmarkStart w:id="80" w:name="_Toc459697139"/>
+      <w:bookmarkStart w:id="78" w:name="_Toc456770764"/>
+      <w:bookmarkStart w:id="79" w:name="_Toc456975439"/>
+      <w:bookmarkStart w:id="80" w:name="_Toc457246455"/>
+      <w:bookmarkStart w:id="81" w:name="_Toc459697139"/>
       <w:r>
         <w:t>Nakeraah</w:t>
       </w:r>
-      <w:bookmarkEnd w:id="77"/>
       <w:bookmarkEnd w:id="78"/>
       <w:bookmarkEnd w:id="79"/>
       <w:bookmarkEnd w:id="80"/>
+      <w:bookmarkEnd w:id="81"/>
     </w:p>
     <w:p>
       <w:pPr>
@@ -22254,22 +22257,22 @@
           <w:docGrid w:linePitch="360"/>
         </w:sectPr>
       </w:pPr>
-      <w:bookmarkStart w:id="81" w:name="_Toc456770765"/>
-      <w:bookmarkStart w:id="82" w:name="_Toc456975440"/>
-      <w:bookmarkStart w:id="83" w:name="_Toc457246456"/>
+      <w:bookmarkStart w:id="82" w:name="_Toc456770765"/>
+      <w:bookmarkStart w:id="83" w:name="_Toc456975440"/>
+      <w:bookmarkStart w:id="84" w:name="_Toc457246456"/>
     </w:p>
     <w:p>
       <w:pPr>
         <w:pStyle w:val="Nagwek2"/>
       </w:pPr>
-      <w:bookmarkStart w:id="84" w:name="_Toc459697140"/>
+      <w:bookmarkStart w:id="85" w:name="_Toc459697140"/>
       <w:r>
         <w:t>Nephelion</w:t>
       </w:r>
-      <w:bookmarkEnd w:id="81"/>
       <w:bookmarkEnd w:id="82"/>
       <w:bookmarkEnd w:id="83"/>
       <w:bookmarkEnd w:id="84"/>
+      <w:bookmarkEnd w:id="85"/>
     </w:p>
     <w:p>
       <w:pPr>
@@ -23227,17 +23230,17 @@
       <w:pPr>
         <w:pStyle w:val="Nagwek2"/>
       </w:pPr>
-      <w:bookmarkStart w:id="85" w:name="_Toc456770766"/>
-      <w:bookmarkStart w:id="86" w:name="_Toc456975441"/>
-      <w:bookmarkStart w:id="87" w:name="_Toc457246457"/>
-      <w:bookmarkStart w:id="88" w:name="_Toc459697141"/>
+      <w:bookmarkStart w:id="86" w:name="_Toc456770766"/>
+      <w:bookmarkStart w:id="87" w:name="_Toc456975441"/>
+      <w:bookmarkStart w:id="88" w:name="_Toc457246457"/>
+      <w:bookmarkStart w:id="89" w:name="_Toc459697141"/>
       <w:r>
         <w:t>Ramshire</w:t>
       </w:r>
-      <w:bookmarkEnd w:id="85"/>
       <w:bookmarkEnd w:id="86"/>
       <w:bookmarkEnd w:id="87"/>
       <w:bookmarkEnd w:id="88"/>
+      <w:bookmarkEnd w:id="89"/>
     </w:p>
     <w:p>
       <w:pPr>
@@ -24254,17 +24257,17 @@
       <w:pPr>
         <w:pStyle w:val="Nagwek2"/>
       </w:pPr>
-      <w:bookmarkStart w:id="89" w:name="_Toc456770767"/>
-      <w:bookmarkStart w:id="90" w:name="_Toc456975442"/>
-      <w:bookmarkStart w:id="91" w:name="_Toc457246458"/>
-      <w:bookmarkStart w:id="92" w:name="_Toc459697142"/>
+      <w:bookmarkStart w:id="90" w:name="_Toc456770767"/>
+      <w:bookmarkStart w:id="91" w:name="_Toc456975442"/>
+      <w:bookmarkStart w:id="92" w:name="_Toc457246458"/>
+      <w:bookmarkStart w:id="93" w:name="_Toc459697142"/>
       <w:r>
         <w:t>Sarghadd</w:t>
       </w:r>
-      <w:bookmarkEnd w:id="89"/>
       <w:bookmarkEnd w:id="90"/>
       <w:bookmarkEnd w:id="91"/>
       <w:bookmarkEnd w:id="92"/>
+      <w:bookmarkEnd w:id="93"/>
     </w:p>
     <w:p>
       <w:pPr>
@@ -25778,17 +25781,17 @@
       <w:pPr>
         <w:pStyle w:val="Nagwek2"/>
       </w:pPr>
-      <w:bookmarkStart w:id="93" w:name="_Toc456770768"/>
-      <w:bookmarkStart w:id="94" w:name="_Toc456975443"/>
-      <w:bookmarkStart w:id="95" w:name="_Toc457246459"/>
-      <w:bookmarkStart w:id="96" w:name="_Toc459697143"/>
+      <w:bookmarkStart w:id="94" w:name="_Toc456770768"/>
+      <w:bookmarkStart w:id="95" w:name="_Toc456975443"/>
+      <w:bookmarkStart w:id="96" w:name="_Toc457246459"/>
+      <w:bookmarkStart w:id="97" w:name="_Toc459697143"/>
       <w:r>
         <w:t>Shiveran</w:t>
       </w:r>
-      <w:bookmarkEnd w:id="93"/>
       <w:bookmarkEnd w:id="94"/>
       <w:bookmarkEnd w:id="95"/>
       <w:bookmarkEnd w:id="96"/>
+      <w:bookmarkEnd w:id="97"/>
     </w:p>
     <w:p>
       <w:pPr>
@@ -26784,9 +26787,9 @@
         </w:rPr>
         <w:t>Disturbing voice   </w:t>
       </w:r>
-      <w:bookmarkStart w:id="97" w:name="_Toc456770769"/>
-      <w:bookmarkStart w:id="98" w:name="_Toc456975444"/>
-      <w:bookmarkStart w:id="99" w:name="_Toc457246460"/>
+      <w:bookmarkStart w:id="98" w:name="_Toc456770769"/>
+      <w:bookmarkStart w:id="99" w:name="_Toc456975444"/>
+      <w:bookmarkStart w:id="100" w:name="_Toc457246460"/>
     </w:p>
     <w:p>
       <w:pPr>
@@ -27384,14 +27387,14 @@
       <w:pPr>
         <w:pStyle w:val="Nagwek2"/>
       </w:pPr>
-      <w:bookmarkStart w:id="100" w:name="_Toc459697144"/>
+      <w:bookmarkStart w:id="101" w:name="_Toc459697144"/>
       <w:r>
         <w:t>Van Kroth</w:t>
       </w:r>
-      <w:bookmarkEnd w:id="97"/>
       <w:bookmarkEnd w:id="98"/>
       <w:bookmarkEnd w:id="99"/>
       <w:bookmarkEnd w:id="100"/>
+      <w:bookmarkEnd w:id="101"/>
     </w:p>
     <w:p>
       <w:pPr>
@@ -28313,9 +28316,9 @@
         </w:rPr>
         <w:t xml:space="preserve">Overconfidence </w:t>
       </w:r>
-      <w:bookmarkStart w:id="101" w:name="_Toc456770770"/>
-      <w:bookmarkStart w:id="102" w:name="_Toc456975445"/>
-      <w:bookmarkStart w:id="103" w:name="_Toc457246461"/>
+      <w:bookmarkStart w:id="102" w:name="_Toc456770770"/>
+      <w:bookmarkStart w:id="103" w:name="_Toc456975445"/>
+      <w:bookmarkStart w:id="104" w:name="_Toc457246461"/>
     </w:p>
     <w:p>
       <w:pPr>
@@ -28814,14 +28817,14 @@
       <w:pPr>
         <w:pStyle w:val="Nagwek2"/>
       </w:pPr>
-      <w:bookmarkStart w:id="104" w:name="_Toc459697145"/>
+      <w:bookmarkStart w:id="105" w:name="_Toc459697145"/>
       <w:r>
         <w:t>Zurov</w:t>
       </w:r>
-      <w:bookmarkEnd w:id="101"/>
       <w:bookmarkEnd w:id="102"/>
       <w:bookmarkEnd w:id="103"/>
       <w:bookmarkEnd w:id="104"/>
+      <w:bookmarkEnd w:id="105"/>
     </w:p>
     <w:p>
       <w:pPr>
@@ -29088,8 +29091,8 @@
           <w:b/>
         </w:rPr>
       </w:pPr>
-      <w:bookmarkStart w:id="105" w:name="_Toc456975446"/>
-      <w:bookmarkStart w:id="106" w:name="_Toc457246462"/>
+      <w:bookmarkStart w:id="106" w:name="_Toc456975446"/>
+      <w:bookmarkStart w:id="107" w:name="_Toc457246462"/>
       <w:r>
         <w:rPr>
           <w:b/>
@@ -29993,14 +29996,14 @@
       <w:pPr>
         <w:pStyle w:val="Nagwek1"/>
       </w:pPr>
-      <w:bookmarkStart w:id="107" w:name="_Toc459697146"/>
+      <w:bookmarkStart w:id="108" w:name="_Toc459697146"/>
       <w:r>
         <w:lastRenderedPageBreak/>
         <w:t>Dyscypliny</w:t>
       </w:r>
-      <w:bookmarkEnd w:id="105"/>
       <w:bookmarkEnd w:id="106"/>
       <w:bookmarkEnd w:id="107"/>
+      <w:bookmarkEnd w:id="108"/>
     </w:p>
     <w:p>
       <w:pPr>
@@ -30012,7 +30015,7 @@
       <w:r>
         <w:t>Dyscypliny są mocami używanymi aktywnie przez Szlachciców. Każdy dysponuje trzema podstawowymi: Ipsuano, Otium i Sangvisus oraz 3 do 4 rodowymi.</w:t>
       </w:r>
-      <w:bookmarkStart w:id="108" w:name="_Toc456770772"/>
+      <w:bookmarkStart w:id="109" w:name="_Toc456770772"/>
       <w:r>
         <w:t xml:space="preserve"> BP oznacza Blood Points - Punkty Krwi</w:t>
       </w:r>
@@ -30024,16 +30027,16 @@
       <w:pPr>
         <w:pStyle w:val="Nagwek2"/>
       </w:pPr>
-      <w:bookmarkStart w:id="109" w:name="_Toc456975447"/>
-      <w:bookmarkStart w:id="110" w:name="_Toc457246463"/>
-      <w:bookmarkStart w:id="111" w:name="_Toc459697147"/>
+      <w:bookmarkStart w:id="110" w:name="_Toc456975447"/>
+      <w:bookmarkStart w:id="111" w:name="_Toc457246463"/>
+      <w:bookmarkStart w:id="112" w:name="_Toc459697147"/>
       <w:r>
         <w:t>System</w:t>
       </w:r>
-      <w:bookmarkEnd w:id="108"/>
       <w:bookmarkEnd w:id="109"/>
       <w:bookmarkEnd w:id="110"/>
       <w:bookmarkEnd w:id="111"/>
+      <w:bookmarkEnd w:id="112"/>
     </w:p>
     <w:p>
       <w:pPr>
@@ -30130,8 +30133,8 @@
           <w:szCs w:val="36"/>
         </w:rPr>
       </w:pPr>
-      <w:bookmarkStart w:id="112" w:name="_Toc456770773"/>
-      <w:bookmarkStart w:id="113" w:name="_Toc456975448"/>
+      <w:bookmarkStart w:id="113" w:name="_Toc456770773"/>
+      <w:bookmarkStart w:id="114" w:name="_Toc456975448"/>
       <w:r>
         <w:br w:type="page"/>
       </w:r>
@@ -30140,16 +30143,16 @@
       <w:pPr>
         <w:pStyle w:val="Nagwek2"/>
       </w:pPr>
-      <w:bookmarkStart w:id="114" w:name="_Toc457246464"/>
-      <w:bookmarkStart w:id="115" w:name="_Toc459697148"/>
+      <w:bookmarkStart w:id="115" w:name="_Toc457246464"/>
+      <w:bookmarkStart w:id="116" w:name="_Toc459697148"/>
       <w:r>
         <w:lastRenderedPageBreak/>
         <w:t>Ipsuano (Samoleczenie)</w:t>
       </w:r>
-      <w:bookmarkEnd w:id="112"/>
       <w:bookmarkEnd w:id="113"/>
       <w:bookmarkEnd w:id="114"/>
       <w:bookmarkEnd w:id="115"/>
+      <w:bookmarkEnd w:id="116"/>
     </w:p>
     <w:p>
       <w:pPr>
@@ -30489,17 +30492,17 @@
       <w:pPr>
         <w:pStyle w:val="Nagwek2"/>
       </w:pPr>
-      <w:bookmarkStart w:id="116" w:name="_Toc456770774"/>
-      <w:bookmarkStart w:id="117" w:name="_Toc456975449"/>
-      <w:bookmarkStart w:id="118" w:name="_Toc457246465"/>
-      <w:bookmarkStart w:id="119" w:name="_Toc459697149"/>
+      <w:bookmarkStart w:id="117" w:name="_Toc456770774"/>
+      <w:bookmarkStart w:id="118" w:name="_Toc456975449"/>
+      <w:bookmarkStart w:id="119" w:name="_Toc457246465"/>
+      <w:bookmarkStart w:id="120" w:name="_Toc459697149"/>
       <w:r>
         <w:t>Otium (Odpoczynek)</w:t>
       </w:r>
-      <w:bookmarkEnd w:id="116"/>
       <w:bookmarkEnd w:id="117"/>
       <w:bookmarkEnd w:id="118"/>
       <w:bookmarkEnd w:id="119"/>
+      <w:bookmarkEnd w:id="120"/>
     </w:p>
     <w:p>
       <w:pPr>
@@ -30705,17 +30708,17 @@
       <w:pPr>
         <w:pStyle w:val="Nagwek2"/>
       </w:pPr>
-      <w:bookmarkStart w:id="120" w:name="_Toc456770775"/>
-      <w:bookmarkStart w:id="121" w:name="_Toc456975450"/>
-      <w:bookmarkStart w:id="122" w:name="_Toc457246466"/>
-      <w:bookmarkStart w:id="123" w:name="_Toc459697150"/>
+      <w:bookmarkStart w:id="121" w:name="_Toc456770775"/>
+      <w:bookmarkStart w:id="122" w:name="_Toc456975450"/>
+      <w:bookmarkStart w:id="123" w:name="_Toc457246466"/>
+      <w:bookmarkStart w:id="124" w:name="_Toc459697150"/>
       <w:r>
         <w:t>Sangvisus (Krwiowizja)</w:t>
       </w:r>
-      <w:bookmarkEnd w:id="120"/>
       <w:bookmarkEnd w:id="121"/>
       <w:bookmarkEnd w:id="122"/>
       <w:bookmarkEnd w:id="123"/>
+      <w:bookmarkEnd w:id="124"/>
     </w:p>
     <w:p>
       <w:pPr>
@@ -30932,11 +30935,11 @@
       <w:pPr>
         <w:pStyle w:val="Nagwek2"/>
       </w:pPr>
-      <w:bookmarkStart w:id="124" w:name="_Toc459697151"/>
+      <w:bookmarkStart w:id="125" w:name="_Toc459697151"/>
       <w:r>
         <w:t>Animorph (Animorfizm)</w:t>
       </w:r>
-      <w:bookmarkEnd w:id="124"/>
+      <w:bookmarkEnd w:id="125"/>
     </w:p>
     <w:p>
       <w:pPr>
@@ -31123,10 +31126,10 @@
       <w:pPr>
         <w:pStyle w:val="Nagwek2"/>
       </w:pPr>
-      <w:bookmarkStart w:id="125" w:name="_Toc456770777"/>
-      <w:bookmarkStart w:id="126" w:name="_Toc456975452"/>
-      <w:bookmarkStart w:id="127" w:name="_Toc457246468"/>
-      <w:bookmarkStart w:id="128" w:name="_Toc459697152"/>
+      <w:bookmarkStart w:id="126" w:name="_Toc456770777"/>
+      <w:bookmarkStart w:id="127" w:name="_Toc456975452"/>
+      <w:bookmarkStart w:id="128" w:name="_Toc457246468"/>
+      <w:bookmarkStart w:id="129" w:name="_Toc459697152"/>
       <w:r>
         <w:t>Avem (</w:t>
       </w:r>
@@ -31136,10 +31139,10 @@
       <w:r>
         <w:t>)</w:t>
       </w:r>
-      <w:bookmarkEnd w:id="125"/>
       <w:bookmarkEnd w:id="126"/>
       <w:bookmarkEnd w:id="127"/>
       <w:bookmarkEnd w:id="128"/>
+      <w:bookmarkEnd w:id="129"/>
     </w:p>
     <w:p>
       <w:pPr>
@@ -31361,15 +31364,15 @@
       <w:pPr>
         <w:pStyle w:val="Nagwek2"/>
       </w:pPr>
-      <w:bookmarkStart w:id="129" w:name="_Toc456975465"/>
-      <w:bookmarkStart w:id="130" w:name="_Toc457246469"/>
-      <w:bookmarkStart w:id="131" w:name="_Toc459697153"/>
+      <w:bookmarkStart w:id="130" w:name="_Toc456975465"/>
+      <w:bookmarkStart w:id="131" w:name="_Toc457246469"/>
+      <w:bookmarkStart w:id="132" w:name="_Toc459697153"/>
       <w:r>
         <w:t>Cerevis (Siła umysłu)</w:t>
       </w:r>
-      <w:bookmarkEnd w:id="129"/>
       <w:bookmarkEnd w:id="130"/>
       <w:bookmarkEnd w:id="131"/>
+      <w:bookmarkEnd w:id="132"/>
     </w:p>
     <w:p>
       <w:pPr>
@@ -31449,18 +31452,18 @@
       <w:pPr>
         <w:pStyle w:val="Nagwek2"/>
       </w:pPr>
-      <w:bookmarkStart w:id="132" w:name="_Toc456770778"/>
-      <w:bookmarkStart w:id="133" w:name="_Toc456975453"/>
-      <w:bookmarkStart w:id="134" w:name="_Toc457246470"/>
-      <w:bookmarkStart w:id="135" w:name="_Toc459697154"/>
+      <w:bookmarkStart w:id="133" w:name="_Toc456770778"/>
+      <w:bookmarkStart w:id="134" w:name="_Toc456975453"/>
+      <w:bookmarkStart w:id="135" w:name="_Toc457246470"/>
+      <w:bookmarkStart w:id="136" w:name="_Toc459697154"/>
       <w:r>
         <w:lastRenderedPageBreak/>
         <w:t>Fercorium (Kamienna skóra)</w:t>
       </w:r>
-      <w:bookmarkEnd w:id="132"/>
       <w:bookmarkEnd w:id="133"/>
       <w:bookmarkEnd w:id="134"/>
       <w:bookmarkEnd w:id="135"/>
+      <w:bookmarkEnd w:id="136"/>
     </w:p>
     <w:p>
       <w:pPr>
@@ -31589,17 +31592,17 @@
       <w:pPr>
         <w:pStyle w:val="Nagwek2"/>
       </w:pPr>
-      <w:bookmarkStart w:id="136" w:name="_Toc456770779"/>
-      <w:bookmarkStart w:id="137" w:name="_Toc456975454"/>
-      <w:bookmarkStart w:id="138" w:name="_Toc457246471"/>
-      <w:bookmarkStart w:id="139" w:name="_Toc459697155"/>
+      <w:bookmarkStart w:id="137" w:name="_Toc456770779"/>
+      <w:bookmarkStart w:id="138" w:name="_Toc456975454"/>
+      <w:bookmarkStart w:id="139" w:name="_Toc457246471"/>
+      <w:bookmarkStart w:id="140" w:name="_Toc459697155"/>
       <w:r>
         <w:t>Hamus (Pazury)</w:t>
       </w:r>
-      <w:bookmarkEnd w:id="136"/>
       <w:bookmarkEnd w:id="137"/>
       <w:bookmarkEnd w:id="138"/>
       <w:bookmarkEnd w:id="139"/>
+      <w:bookmarkEnd w:id="140"/>
     </w:p>
     <w:p>
       <w:pPr>
@@ -31713,11 +31716,11 @@
       <w:pPr>
         <w:pStyle w:val="Nagwek2"/>
       </w:pPr>
-      <w:bookmarkStart w:id="140" w:name="_Toc459697156"/>
+      <w:bookmarkStart w:id="141" w:name="_Toc459697156"/>
       <w:r>
         <w:t>Impetus (Taran)</w:t>
       </w:r>
-      <w:bookmarkEnd w:id="140"/>
+      <w:bookmarkEnd w:id="141"/>
     </w:p>
     <w:p>
       <w:r>
@@ -31784,17 +31787,17 @@
       <w:pPr>
         <w:pStyle w:val="Nagwek2"/>
       </w:pPr>
-      <w:bookmarkStart w:id="141" w:name="_Toc456770780"/>
-      <w:bookmarkStart w:id="142" w:name="_Toc456975455"/>
-      <w:bookmarkStart w:id="143" w:name="_Toc457246472"/>
-      <w:bookmarkStart w:id="144" w:name="_Toc459697157"/>
+      <w:bookmarkStart w:id="142" w:name="_Toc456770780"/>
+      <w:bookmarkStart w:id="143" w:name="_Toc456975455"/>
+      <w:bookmarkStart w:id="144" w:name="_Toc457246472"/>
+      <w:bookmarkStart w:id="145" w:name="_Toc459697157"/>
       <w:r>
         <w:t>Inbestia (Wezwanie bestii)</w:t>
       </w:r>
-      <w:bookmarkEnd w:id="141"/>
       <w:bookmarkEnd w:id="142"/>
       <w:bookmarkEnd w:id="143"/>
       <w:bookmarkEnd w:id="144"/>
+      <w:bookmarkEnd w:id="145"/>
     </w:p>
     <w:p>
       <w:r>
@@ -31899,19 +31902,19 @@
       <w:pPr>
         <w:pStyle w:val="Nagwek2"/>
       </w:pPr>
-      <w:bookmarkStart w:id="145" w:name="_Toc456770781"/>
-      <w:bookmarkStart w:id="146" w:name="_Toc456975457"/>
-      <w:bookmarkStart w:id="147" w:name="_Toc457246474"/>
-      <w:bookmarkStart w:id="148" w:name="_Toc459697158"/>
-      <w:bookmarkStart w:id="149" w:name="_Toc456975456"/>
-      <w:bookmarkStart w:id="150" w:name="_Toc457246473"/>
+      <w:bookmarkStart w:id="146" w:name="_Toc456770781"/>
+      <w:bookmarkStart w:id="147" w:name="_Toc456975457"/>
+      <w:bookmarkStart w:id="148" w:name="_Toc457246474"/>
+      <w:bookmarkStart w:id="149" w:name="_Toc459697158"/>
+      <w:bookmarkStart w:id="150" w:name="_Toc456975456"/>
+      <w:bookmarkStart w:id="151" w:name="_Toc457246473"/>
       <w:r>
         <w:t>Invito (Przyzwanie)</w:t>
       </w:r>
-      <w:bookmarkEnd w:id="145"/>
       <w:bookmarkEnd w:id="146"/>
       <w:bookmarkEnd w:id="147"/>
       <w:bookmarkEnd w:id="148"/>
+      <w:bookmarkEnd w:id="149"/>
     </w:p>
     <w:p>
       <w:pPr>
@@ -32059,7 +32062,7 @@
       <w:pPr>
         <w:pStyle w:val="Nagwek2"/>
       </w:pPr>
-      <w:bookmarkStart w:id="151" w:name="_Toc459697159"/>
+      <w:bookmarkStart w:id="152" w:name="_Toc459697159"/>
       <w:r>
         <w:t>I</w:t>
       </w:r>
@@ -32072,9 +32075,9 @@
       <w:r>
         <w:t>Płomień)</w:t>
       </w:r>
-      <w:bookmarkEnd w:id="149"/>
       <w:bookmarkEnd w:id="150"/>
       <w:bookmarkEnd w:id="151"/>
+      <w:bookmarkEnd w:id="152"/>
     </w:p>
     <w:p>
       <w:pPr>
@@ -32529,20 +32532,20 @@
           <w:lang w:val="en-US"/>
         </w:rPr>
       </w:pPr>
-      <w:bookmarkStart w:id="152" w:name="_Toc456770782"/>
-      <w:bookmarkStart w:id="153" w:name="_Toc456975458"/>
-      <w:bookmarkStart w:id="154" w:name="_Toc457246475"/>
-      <w:bookmarkStart w:id="155" w:name="_Toc459697160"/>
+      <w:bookmarkStart w:id="153" w:name="_Toc456770782"/>
+      <w:bookmarkStart w:id="154" w:name="_Toc456975458"/>
+      <w:bookmarkStart w:id="155" w:name="_Toc457246475"/>
+      <w:bookmarkStart w:id="156" w:name="_Toc459697160"/>
       <w:r>
         <w:rPr>
           <w:lang w:val="en-US"/>
         </w:rPr>
         <w:t>Lepos (Urok)</w:t>
       </w:r>
-      <w:bookmarkEnd w:id="152"/>
       <w:bookmarkEnd w:id="153"/>
       <w:bookmarkEnd w:id="154"/>
       <w:bookmarkEnd w:id="155"/>
+      <w:bookmarkEnd w:id="156"/>
     </w:p>
     <w:p>
       <w:pPr>
@@ -32624,10 +32627,10 @@
       <w:pPr>
         <w:pStyle w:val="Nagwek2"/>
       </w:pPr>
-      <w:bookmarkStart w:id="156" w:name="_Toc459697161"/>
-      <w:bookmarkStart w:id="157" w:name="_Toc456770783"/>
-      <w:bookmarkStart w:id="158" w:name="_Toc456975459"/>
-      <w:bookmarkStart w:id="159" w:name="_Toc457246476"/>
+      <w:bookmarkStart w:id="157" w:name="_Toc459697161"/>
+      <w:bookmarkStart w:id="158" w:name="_Toc456770783"/>
+      <w:bookmarkStart w:id="159" w:name="_Toc456975459"/>
+      <w:bookmarkStart w:id="160" w:name="_Toc457246476"/>
       <w:r>
         <w:t>Letpactum</w:t>
       </w:r>
@@ -32640,7 +32643,7 @@
       <w:r>
         <w:t>)</w:t>
       </w:r>
-      <w:bookmarkEnd w:id="156"/>
+      <w:bookmarkEnd w:id="157"/>
     </w:p>
     <w:p>
       <w:r>
@@ -32748,17 +32751,17 @@
       <w:pPr>
         <w:pStyle w:val="Nagwek2"/>
       </w:pPr>
-      <w:bookmarkStart w:id="160" w:name="_Toc456770776"/>
-      <w:bookmarkStart w:id="161" w:name="_Toc456975451"/>
-      <w:bookmarkStart w:id="162" w:name="_Toc457246467"/>
-      <w:bookmarkStart w:id="163" w:name="_Toc459697162"/>
+      <w:bookmarkStart w:id="161" w:name="_Toc456770776"/>
+      <w:bookmarkStart w:id="162" w:name="_Toc456975451"/>
+      <w:bookmarkStart w:id="163" w:name="_Toc457246467"/>
+      <w:bookmarkStart w:id="164" w:name="_Toc459697162"/>
       <w:r>
         <w:t>Obitus (Nekromancja)</w:t>
       </w:r>
-      <w:bookmarkEnd w:id="160"/>
       <w:bookmarkEnd w:id="161"/>
       <w:bookmarkEnd w:id="162"/>
       <w:bookmarkEnd w:id="163"/>
+      <w:bookmarkEnd w:id="164"/>
     </w:p>
     <w:p>
       <w:r>
@@ -33104,20 +33107,20 @@
       <w:pPr>
         <w:pStyle w:val="Nagwek2"/>
       </w:pPr>
-      <w:bookmarkStart w:id="164" w:name="_Toc456770784"/>
-      <w:bookmarkStart w:id="165" w:name="_Toc456975460"/>
-      <w:bookmarkStart w:id="166" w:name="_Toc457246477"/>
-      <w:bookmarkStart w:id="167" w:name="_Toc459697163"/>
-      <w:bookmarkEnd w:id="157"/>
+      <w:bookmarkStart w:id="165" w:name="_Toc456770784"/>
+      <w:bookmarkStart w:id="166" w:name="_Toc456975460"/>
+      <w:bookmarkStart w:id="167" w:name="_Toc457246477"/>
+      <w:bookmarkStart w:id="168" w:name="_Toc459697163"/>
       <w:bookmarkEnd w:id="158"/>
       <w:bookmarkEnd w:id="159"/>
+      <w:bookmarkEnd w:id="160"/>
       <w:r>
         <w:t>Pallium (Płaszcz)</w:t>
       </w:r>
-      <w:bookmarkEnd w:id="164"/>
       <w:bookmarkEnd w:id="165"/>
       <w:bookmarkEnd w:id="166"/>
       <w:bookmarkEnd w:id="167"/>
+      <w:bookmarkEnd w:id="168"/>
     </w:p>
     <w:p>
       <w:pPr>
@@ -33292,10 +33295,10 @@
       <w:pPr>
         <w:pStyle w:val="Nagwek2"/>
       </w:pPr>
-      <w:bookmarkStart w:id="168" w:name="_Toc456770785"/>
-      <w:bookmarkStart w:id="169" w:name="_Toc456975461"/>
-      <w:bookmarkStart w:id="170" w:name="_Toc457246478"/>
-      <w:bookmarkStart w:id="171" w:name="_Toc459697164"/>
+      <w:bookmarkStart w:id="169" w:name="_Toc456770785"/>
+      <w:bookmarkStart w:id="170" w:name="_Toc456975461"/>
+      <w:bookmarkStart w:id="171" w:name="_Toc457246478"/>
+      <w:bookmarkStart w:id="172" w:name="_Toc459697164"/>
       <w:r>
         <w:t>Parma (</w:t>
       </w:r>
@@ -33305,10 +33308,10 @@
       <w:r>
         <w:t>)</w:t>
       </w:r>
-      <w:bookmarkEnd w:id="168"/>
       <w:bookmarkEnd w:id="169"/>
       <w:bookmarkEnd w:id="170"/>
       <w:bookmarkEnd w:id="171"/>
+      <w:bookmarkEnd w:id="172"/>
     </w:p>
     <w:p>
       <w:pPr>
@@ -33424,15 +33427,15 @@
       <w:pPr>
         <w:pStyle w:val="Nagwek2"/>
       </w:pPr>
-      <w:bookmarkStart w:id="172" w:name="_Toc456975462"/>
-      <w:bookmarkStart w:id="173" w:name="_Toc457246479"/>
-      <w:bookmarkStart w:id="174" w:name="_Toc459697165"/>
+      <w:bookmarkStart w:id="173" w:name="_Toc456975462"/>
+      <w:bookmarkStart w:id="174" w:name="_Toc457246479"/>
+      <w:bookmarkStart w:id="175" w:name="_Toc459697165"/>
       <w:r>
         <w:t>Percuro (Leczenie)</w:t>
       </w:r>
-      <w:bookmarkEnd w:id="172"/>
       <w:bookmarkEnd w:id="173"/>
       <w:bookmarkEnd w:id="174"/>
+      <w:bookmarkEnd w:id="175"/>
     </w:p>
     <w:p>
       <w:r>
@@ -33466,8 +33469,6 @@
       <w:pPr>
         <w:pStyle w:val="Nagwek2"/>
       </w:pPr>
-      <w:bookmarkStart w:id="175" w:name="_GoBack"/>
-      <w:bookmarkEnd w:id="175"/>
       <w:r>
         <w:t>Phasmucro (Widmostrze)</w:t>
       </w:r>
@@ -33519,7 +33520,35 @@
     </w:p>
     <w:p>
       <w:r>
-        <w:t>TBD</w:t>
+        <w:t xml:space="preserve">Koszt przywołania noża: 1BP, krótkiego miecza: 1,5BP, długiego miecza: 2BP. </w:t>
+      </w:r>
+      <w:r>
+        <w:t xml:space="preserve">Za dodatkowe 50% </w:t>
+      </w:r>
+      <w:r>
+        <w:t>można przywołać dwa os</w:t>
+      </w:r>
+      <w:r>
+        <w:t xml:space="preserve">trza, po jednym w każdej dłoni. </w:t>
+      </w:r>
+      <w:r>
+        <w:lastRenderedPageBreak/>
+        <w:t>Statystyki broni są takie jak ich fizycznych odpowiednikó</w:t>
+      </w:r>
+      <w:r>
+        <w:t>w, obrażenia zwiększają się 1 na 1 poziomie i o kolejne 1 na każdym kolejnym.</w:t>
+      </w:r>
+      <w:r>
+        <w:t xml:space="preserve"> Na poziomie 1 przeciwnik ma -1 do obrony, kara rośnie o kolejne -1 za każde 2 kolejne poziomy </w:t>
+      </w:r>
+      <w:r>
+        <w:t>aż do</w:t>
+      </w:r>
+      <w:r>
+        <w:t xml:space="preserve"> maksimum -5.</w:t>
+      </w:r>
+      <w:r>
+        <w:t xml:space="preserve"> Zadaje normalnie obrażenia bytom niematerialnym.</w:t>
       </w:r>
     </w:p>
     <w:p>
@@ -33531,7 +33560,6 @@
       <w:bookmarkStart w:id="178" w:name="_Toc457246480"/>
       <w:bookmarkStart w:id="179" w:name="_Toc459697166"/>
       <w:r>
-        <w:lastRenderedPageBreak/>
         <w:t>Praestigia (Iluzja)</w:t>
       </w:r>
       <w:bookmarkEnd w:id="176"/>
@@ -33657,7 +33685,11 @@
         <w:pStyle w:val="Cytat"/>
       </w:pPr>
       <w:r>
-        <w:t>- Na trzy. Raz... dwa... trzy! – Powiedział półelf. Naparli jednocześnie. Damura stwierdził że Gerhard jest faktycznie silniejszy niż wygląda. Ale słabszy od niego mimo wszystko. Olbrzym zaczął szybko przeważać. Gerhard zacisnął zęby. Jego oczy rozjarzyły się jadowicie zielonym blaskiem, chwycił się mocnej blatu lewą ręką. Damura systematycznie przyciskał jego dłoń w dół ale poczuł rosnący opór. Wziął głęboki oddech i nacisnął mocniej. Ale stanął w martwym punkcie, cztery cale nad powierzchnią stołu. W tym położeniu powinien mieć już łatwiej, ale Szlachcic trzymał się twardo. Stół zaskrzypiał. Sven miał wrażenie ze lada moment potężny dębowy mebel trzaśnie na pół jak zapałka. Zaciśnięte na sobie dłonie drżały w miejscu. Blask oczach Fenewira narastał. Wyraz zaciętości na jego twarzy również. Damura sapnął, jego biceps naprężał mocno rękaw koszuli, na czoło wystąpiły kropelki potu. Ale dłoń Szlachcica zaczęła się podnosić. Coraz szybciej. Minęła punkt równowagi. Olbrzym ryknął próbując sobie dodać siły. Ale nie pomogło. Fenewir już z łatwością docisnął jego rękę do powierzchni stołu. Damura wypuścił powietrze, rozłączyli się. Blask w oczach Szlachcica zanikł."</w:t>
+        <w:t xml:space="preserve">- Na trzy. Raz... dwa... trzy! – Powiedział półelf. Naparli jednocześnie. Damura stwierdził że Gerhard jest faktycznie silniejszy niż wygląda. Ale słabszy od niego mimo wszystko. Olbrzym zaczął szybko przeważać. Gerhard zacisnął zęby. Jego oczy rozjarzyły się jadowicie zielonym blaskiem, chwycił się mocnej blatu lewą ręką. Damura systematycznie przyciskał jego dłoń w dół ale poczuł rosnący opór. Wziął głęboki oddech i nacisnął mocniej. Ale stanął w martwym punkcie, cztery cale nad powierzchnią stołu. W tym położeniu powinien mieć już łatwiej, ale Szlachcic trzymał się twardo. Stół zaskrzypiał. Sven miał wrażenie ze lada moment potężny dębowy mebel trzaśnie na pół jak zapałka. Zaciśnięte na sobie dłonie drżały w miejscu. Blask oczach Fenewira narastał. Wyraz zaciętości na jego twarzy również. Damura sapnął, jego biceps naprężał mocno rękaw koszuli, na czoło wystąpiły kropelki potu. Ale dłoń Szlachcica zaczęła się podnosić. Coraz szybciej. Minęła punkt równowagi. </w:t>
+      </w:r>
+      <w:r>
+        <w:lastRenderedPageBreak/>
+        <w:t>Olbrzym ryknął próbując sobie dodać siły. Ale nie pomogło. Fenewir już z łatwością docisnął jego rękę do powierzchni stołu. Damura wypuścił powietrze, rozłączyli się. Blask w oczach Szlachcica zanikł."</w:t>
       </w:r>
     </w:p>
     <w:p/>
@@ -33687,7 +33719,6 @@
         <w:rPr>
           <w:b/>
         </w:rPr>
-        <w:lastRenderedPageBreak/>
         <w:t>System:</w:t>
       </w:r>
     </w:p>
@@ -33994,7 +34025,6 @@
         <w:rPr>
           <w:lang w:val="en-US"/>
         </w:rPr>
-        <w:lastRenderedPageBreak/>
         <w:t>4:</w:t>
       </w:r>
       <w:r>
@@ -34392,6 +34422,7 @@
     <w:p/>
     <w:p>
       <w:r>
+        <w:lastRenderedPageBreak/>
         <w:t>Poziom 2</w:t>
       </w:r>
       <w:r>
@@ -34464,7 +34495,6 @@
         <w:rPr>
           <w:b/>
         </w:rPr>
-        <w:lastRenderedPageBreak/>
         <w:tab/>
       </w:r>
       <w:r>
@@ -34673,6 +34703,7 @@
       <w:bookmarkStart w:id="196" w:name="_Toc457246485"/>
       <w:bookmarkStart w:id="197" w:name="_Toc459697171"/>
       <w:r>
+        <w:lastRenderedPageBreak/>
         <w:t>Te</w:t>
       </w:r>
       <w:r>
@@ -34689,11 +34720,7 @@
       </w:pPr>
       <w:r>
         <w:tab/>
-        <w:t xml:space="preserve">"Nakeraah opuścił miecz i wyciągnął druga rękę w kierunku uciekiniera. Po przedramieniu Szlachcica zaczął sączyć się powoli dziwny czarny dym. Spływał coraz szybciej, tworząc niezwykle czarną, wirującą powoli kulę, zawieszoną pomiędzy zgiętymi lekko palcami. Krawędź tworu zdawała się </w:t>
-      </w:r>
-      <w:r>
-        <w:lastRenderedPageBreak/>
-        <w:t xml:space="preserve">tętnić, falować mrocznymi wypustkami, przebiegały po niej dziwne wyładowania. Po chwili wyprostował palce, kula wystrzeliła do przodu, pomknęła szybko ulicą, minęła o włos jakiegoś przypadkowego przechodnia, który właśnie wyszedł zza rogu, lecz cofnął się czym prędzej.  </w:t>
+        <w:t xml:space="preserve">"Nakeraah opuścił miecz i wyciągnął druga rękę w kierunku uciekiniera. Po przedramieniu Szlachcica zaczął sączyć się powoli dziwny czarny dym. Spływał coraz szybciej, tworząc niezwykle czarną, wirującą powoli kulę, zawieszoną pomiędzy zgiętymi lekko palcami. Krawędź tworu zdawała się tętnić, falować mrocznymi wypustkami, przebiegały po niej dziwne wyładowania. Po chwili wyprostował palce, kula wystrzeliła do przodu, pomknęła szybko ulicą, minęła o włos jakiegoś przypadkowego przechodnia, który właśnie wyszedł zza rogu, lecz cofnął się czym prędzej.  </w:t>
       </w:r>
     </w:p>
     <w:p>
@@ -34840,11 +34867,8 @@
         <w:pStyle w:val="Cytat"/>
       </w:pPr>
       <w:r>
-        <w:t xml:space="preserve">- To trudne pytanie przyjacielu. – Morhed przyglądał się stworzeniu, które siedziało na jego przedramieniu. Istota miała z grubsza tułów szczura, pokryty ciemnoszarą sierścią, dodatkowo nietoperze skrzydła na grzbiecie, z ostrymi pazurami na ich krańcach. Krótką masywna szyję, wydłużoną głowę zakończoną dużym czarnym nosem. Na pyszczku znajdowały się cztery pary długich wąsów. Miało pokaźnych rozmiarów uszy, którymi czujnie obracało, co chwilę wyłapując precyzyjnie źródła </w:t>
-      </w:r>
-      <w:r>
         <w:lastRenderedPageBreak/>
-        <w:t xml:space="preserve">hałasu dookoła. Miało trzy ruchliwe ogony, pomiędzy którymi rozpościerały się błony podobne jak te w skrzydłach, zaś na środkowym, najdłuższym, umieszczony był zakrzywiony kolec ze zgrubieniem poniżej. Ale najbardziej niezwykłe były oczy stwora. Były ich dwie pary. Jedne, większe skierowane były do przodu, przypominały trochę oczy kota. Druga para była osadzona bardziej w tyle czaszki i spoglądała na boki, jak u królika. Całość robiła nieco upiorne wrażenie acz była bardzo intrygująca. Stworek wiercił się i raz po raz podgryzał rękaw właściciela. </w:t>
+        <w:t xml:space="preserve">- To trudne pytanie przyjacielu. – Morhed przyglądał się stworzeniu, które siedziało na jego przedramieniu. Istota miała z grubsza tułów szczura, pokryty ciemnoszarą sierścią, dodatkowo nietoperze skrzydła na grzbiecie, z ostrymi pazurami na ich krańcach. Krótką masywna szyję, wydłużoną głowę zakończoną dużym czarnym nosem. Na pyszczku znajdowały się cztery pary długich wąsów. Miało pokaźnych rozmiarów uszy, którymi czujnie obracało, co chwilę wyłapując precyzyjnie źródła hałasu dookoła. Miało trzy ruchliwe ogony, pomiędzy którymi rozpościerały się błony podobne jak te w skrzydłach, zaś na środkowym, najdłuższym, umieszczony był zakrzywiony kolec ze zgrubieniem poniżej. Ale najbardziej niezwykłe były oczy stwora. Były ich dwie pary. Jedne, większe skierowane były do przodu, przypominały trochę oczy kota. Druga para była osadzona bardziej w tyle czaszki i spoglądała na boki, jak u królika. Całość robiła nieco upiorne wrażenie acz była bardzo intrygująca. Stworek wiercił się i raz po raz podgryzał rękaw właściciela. </w:t>
       </w:r>
     </w:p>
     <w:p>
@@ -34981,6 +35005,7 @@
     </w:p>
     <w:p>
       <w:r>
+        <w:lastRenderedPageBreak/>
         <w:t>Na pierwszym poziomie</w:t>
       </w:r>
       <w:r>
@@ -35094,7 +35119,6 @@
           <w:rFonts w:eastAsiaTheme="minorHAnsi"/>
           <w:lang w:val="en-US" w:eastAsia="en-US"/>
         </w:rPr>
-        <w:lastRenderedPageBreak/>
         <w:t>[1]     Sharp Teeth (damage thr+1 cutting)</w:t>
       </w:r>
     </w:p>
@@ -36737,7 +36761,6 @@
         <w:rPr>
           <w:lang w:val="en-US"/>
         </w:rPr>
-        <w:lastRenderedPageBreak/>
         <w:t>¼ altered time rate [25]</w:t>
       </w:r>
     </w:p>
@@ -39414,6 +39437,7 @@
         <w:docPartUnique/>
       </w:docPartObj>
     </w:sdtPr>
+    <w:sdtEndPr/>
     <w:sdtContent>
       <w:p>
         <w:pPr>
@@ -39433,7 +39457,7 @@
           <w:rPr>
             <w:noProof/>
           </w:rPr>
-          <w:t>59</w:t>
+          <w:t>21</w:t>
         </w:r>
         <w:r>
           <w:rPr>
@@ -40231,7 +40255,7 @@
     <w:lsdException w:name="Table Web 2" w:semiHidden="1" w:unhideWhenUsed="1"/>
     <w:lsdException w:name="Table Web 3" w:semiHidden="1" w:unhideWhenUsed="1"/>
     <w:lsdException w:name="Balloon Text" w:semiHidden="1" w:unhideWhenUsed="1"/>
-    <w:lsdException w:name="Table Grid" w:semiHidden="1" w:uiPriority="59" w:unhideWhenUsed="1"/>
+    <w:lsdException w:name="Table Grid" w:uiPriority="59"/>
     <w:lsdException w:name="Table Theme" w:semiHidden="1" w:unhideWhenUsed="1"/>
     <w:lsdException w:name="Placeholder Text" w:semiHidden="1"/>
     <w:lsdException w:name="No Spacing" w:uiPriority="1" w:qFormat="1"/>
@@ -41513,7 +41537,7 @@
 </file>
 
 <file path=customXml/itemProps2.xml><?xml version="1.0" encoding="utf-8"?>
-<ds:datastoreItem xmlns:ds="http://schemas.openxmlformats.org/officeDocument/2006/customXml" ds:itemID="{64CF2F30-F99A-47DD-A2DD-0A169B6051BB}">
+<ds:datastoreItem xmlns:ds="http://schemas.openxmlformats.org/officeDocument/2006/customXml" ds:itemID="{B47BCC92-F7A5-46F9-A86F-1A7C1F78A552}">
   <ds:schemaRefs>
     <ds:schemaRef ds:uri="http://schemas.openxmlformats.org/officeDocument/2006/bibliography"/>
   </ds:schemaRefs>

</xml_diff>